<commit_message>
Doc: Update Report - 1st section
</commit_message>
<xml_diff>
--- a/Report/Capstone Report by SBaek.docx
+++ b/Report/Capstone Report by SBaek.docx
@@ -23,56 +23,33 @@
       <w:r>
         <w:t>A key component to any strategic marketing, branding or business growth is market segmentation.</w:t>
       </w:r>
-    </w:p>
-    <w:p>
-      <w:pPr>
-        <w:rPr>
-          <w:rFonts w:hint="eastAsia"/>
-        </w:rPr>
-      </w:pPr>
-      <w:r>
-        <w:rPr>
-          <w:rFonts w:hint="eastAsia"/>
-        </w:rPr>
-        <w:t>어떤</w:t>
-      </w:r>
-      <w:r>
-        <w:rPr>
-          <w:rFonts w:hint="eastAsia"/>
-        </w:rPr>
-        <w:t xml:space="preserve"> </w:t>
-      </w:r>
-      <w:r>
-        <w:rPr>
-          <w:rFonts w:hint="eastAsia"/>
-        </w:rPr>
-        <w:t>데이터</w:t>
-      </w:r>
-      <w:r>
-        <w:rPr>
-          <w:rFonts w:hint="eastAsia"/>
-        </w:rPr>
-        <w:t xml:space="preserve"> </w:t>
-      </w:r>
-      <w:r>
-        <w:rPr>
-          <w:rFonts w:hint="eastAsia"/>
-        </w:rPr>
-        <w:t>인지</w:t>
-      </w:r>
-      <w:r>
-        <w:rPr>
-          <w:rFonts w:hint="eastAsia"/>
-        </w:rPr>
-        <w:t xml:space="preserve"> </w:t>
-      </w:r>
-      <w:r>
-        <w:rPr>
-          <w:rFonts w:hint="eastAsia"/>
-        </w:rPr>
-        <w:t>설명</w:t>
-      </w:r>
-    </w:p>
+      <w:r>
+        <w:t xml:space="preserve"> The data set analyzed in this Capstone project is a user data collection from a mobile marketplace app for used goods. By segmenting the sellers into multiple group</w:t>
+      </w:r>
+      <w:r>
+        <w:t>s</w:t>
+      </w:r>
+      <w:r>
+        <w:t xml:space="preserve">, the company could provide </w:t>
+      </w:r>
+      <w:r>
+        <w:t xml:space="preserve">a </w:t>
+      </w:r>
+      <w:r>
+        <w:t>better customer support</w:t>
+      </w:r>
+      <w:r>
+        <w:t xml:space="preserve"> by training support staffs accordingly for each seller group</w:t>
+      </w:r>
+      <w:r>
+        <w:t xml:space="preserve"> when sellers reach out for </w:t>
+      </w:r>
+      <w:r>
+        <w:t xml:space="preserve">assist throughout the process of selling their items. </w:t>
+      </w:r>
+    </w:p>
+    <w:p/>
+    <w:p/>
     <w:p>
       <w:pPr>
         <w:pStyle w:val="Heading2"/>
@@ -81,6 +58,12 @@
         <w:t>Problem Statement</w:t>
       </w:r>
     </w:p>
+    <w:p>
+      <w:r>
+        <w:t xml:space="preserve">The goal of the project is to segment the sellers into number of groups and determine whether they are top sellers, business sellers or casual sellers. </w:t>
+      </w:r>
+    </w:p>
+    <w:p/>
     <w:p>
       <w:pPr>
         <w:pStyle w:val="ListParagraph"/>
@@ -133,299 +116,310 @@
         <w:rPr>
           <w:rFonts w:hint="eastAsia"/>
         </w:rPr>
-        <w:t xml:space="preserve">lustering </w:t>
-      </w:r>
-      <w:r>
-        <w:rPr>
-          <w:rFonts w:hint="eastAsia"/>
-        </w:rPr>
-        <w:t>후에</w:t>
-      </w:r>
-      <w:r>
-        <w:rPr>
-          <w:rFonts w:hint="eastAsia"/>
-        </w:rPr>
-        <w:t xml:space="preserve"> </w:t>
-      </w:r>
-      <w:r>
-        <w:rPr>
-          <w:rFonts w:hint="eastAsia"/>
-        </w:rPr>
-        <w:t>실루엣</w:t>
-      </w:r>
-      <w:r>
-        <w:rPr>
-          <w:rFonts w:hint="eastAsia"/>
-        </w:rPr>
-        <w:t xml:space="preserve"> coefficient? </w:t>
-      </w:r>
-    </w:p>
-    <w:p>
-      <w:pPr>
-        <w:pStyle w:val="Heading1"/>
-      </w:pPr>
-      <w:r>
-        <w:t>Analysis</w:t>
-      </w:r>
-    </w:p>
-    <w:p/>
-    <w:p>
-      <w:pPr>
-        <w:pStyle w:val="Heading2"/>
-        <w:rPr>
-          <w:rFonts w:eastAsia="Malgun Gothic" w:hint="eastAsia"/>
-          <w:lang w:eastAsia="ko-KR"/>
-        </w:rPr>
-      </w:pPr>
-      <w:r>
-        <w:t>Data Exploration</w:t>
-      </w:r>
-    </w:p>
-    <w:p>
-      <w:pPr>
-        <w:rPr>
-          <w:rFonts w:hint="eastAsia"/>
-        </w:rPr>
-      </w:pPr>
-      <w:r>
-        <w:t>Z</w:t>
-      </w:r>
-      <w:r>
-        <w:rPr>
-          <w:rFonts w:hint="eastAsia"/>
-        </w:rPr>
-        <w:t xml:space="preserve">ero data </w:t>
-      </w:r>
-      <w:r>
-        <w:rPr>
-          <w:rFonts w:hint="eastAsia"/>
-        </w:rPr>
-        <w:t>에</w:t>
-      </w:r>
-      <w:r>
-        <w:rPr>
-          <w:rFonts w:hint="eastAsia"/>
-        </w:rPr>
-        <w:t xml:space="preserve"> </w:t>
-      </w:r>
-      <w:r>
-        <w:rPr>
-          <w:rFonts w:hint="eastAsia"/>
-        </w:rPr>
-        <w:t>관한</w:t>
-      </w:r>
-      <w:r>
-        <w:rPr>
-          <w:rFonts w:hint="eastAsia"/>
-        </w:rPr>
-        <w:t xml:space="preserve"> </w:t>
-      </w:r>
-      <w:r>
-        <w:rPr>
-          <w:rFonts w:hint="eastAsia"/>
-        </w:rPr>
-        <w:t>설명</w:t>
-      </w:r>
-    </w:p>
-    <w:p>
-      <w:pPr>
-        <w:rPr>
-          <w:rFonts w:eastAsia="Malgun Gothic" w:hint="eastAsia"/>
-          <w:lang w:eastAsia="ko-KR"/>
-        </w:rPr>
-      </w:pPr>
-      <w:proofErr w:type="gramStart"/>
-      <w:r>
-        <w:rPr>
-          <w:rFonts w:eastAsia="Malgun Gothic"/>
-          <w:lang w:eastAsia="ko-KR"/>
-        </w:rPr>
-        <w:t>H</w:t>
-      </w:r>
-      <w:r>
-        <w:rPr>
-          <w:rFonts w:eastAsia="Malgun Gothic" w:hint="eastAsia"/>
-          <w:lang w:eastAsia="ko-KR"/>
-        </w:rPr>
-        <w:t>istogram for price or item?</w:t>
-      </w:r>
-      <w:proofErr w:type="gramEnd"/>
-      <w:r>
-        <w:rPr>
-          <w:rFonts w:eastAsia="Malgun Gothic" w:hint="eastAsia"/>
-          <w:lang w:eastAsia="ko-KR"/>
-        </w:rPr>
-        <w:t xml:space="preserve"> </w:t>
-      </w:r>
-    </w:p>
-    <w:p>
-      <w:pPr>
-        <w:rPr>
-          <w:rFonts w:eastAsia="Malgun Gothic" w:hint="eastAsia"/>
-          <w:lang w:eastAsia="ko-KR"/>
-        </w:rPr>
-      </w:pPr>
-      <w:r>
-        <w:rPr>
-          <w:rFonts w:eastAsia="Malgun Gothic"/>
-          <w:lang w:eastAsia="ko-KR"/>
-        </w:rPr>
-        <w:t>E</w:t>
-      </w:r>
-      <w:r>
-        <w:rPr>
-          <w:rFonts w:eastAsia="Malgun Gothic" w:hint="eastAsia"/>
-          <w:lang w:eastAsia="ko-KR"/>
-        </w:rPr>
-        <w:t>xplain abnormalities in data</w:t>
-      </w:r>
-    </w:p>
-    <w:p>
-      <w:pPr>
-        <w:pStyle w:val="Heading2"/>
-      </w:pPr>
-      <w:r>
-        <w:t>Exploratory Visualization</w:t>
-      </w:r>
-    </w:p>
-    <w:p>
-      <w:pPr>
-        <w:pStyle w:val="Heading2"/>
-        <w:rPr>
-          <w:rFonts w:eastAsia="Malgun Gothic" w:hint="eastAsia"/>
-          <w:lang w:eastAsia="ko-KR"/>
-        </w:rPr>
-      </w:pPr>
-      <w:r>
-        <w:t>Algorithms and Techniques</w:t>
-      </w:r>
-    </w:p>
-    <w:p>
-      <w:pPr>
-        <w:rPr>
-          <w:rFonts w:eastAsia="Malgun Gothic" w:hint="eastAsia"/>
-          <w:lang w:eastAsia="ko-KR"/>
-        </w:rPr>
-      </w:pPr>
-      <w:r>
-        <w:rPr>
-          <w:rFonts w:eastAsia="Malgun Gothic" w:hint="eastAsia"/>
-          <w:lang w:eastAsia="ko-KR"/>
-        </w:rPr>
-        <w:t>PCA, Feature scaling</w:t>
-      </w:r>
-    </w:p>
-    <w:p>
-      <w:pPr>
-        <w:pStyle w:val="Heading2"/>
-      </w:pPr>
-      <w:r>
-        <w:t>Benchmark</w:t>
-      </w:r>
-    </w:p>
-    <w:p/>
-    <w:p>
-      <w:pPr>
-        <w:pStyle w:val="Heading1"/>
-      </w:pPr>
-      <w:r>
-        <w:t>Methodology</w:t>
-      </w:r>
-    </w:p>
-    <w:p/>
-    <w:p>
-      <w:pPr>
-        <w:pStyle w:val="Heading2"/>
-      </w:pPr>
-      <w:r>
-        <w:t>Data Preprocessing</w:t>
-      </w:r>
-    </w:p>
-    <w:p>
-      <w:pPr>
-        <w:pStyle w:val="Heading2"/>
-      </w:pPr>
-      <w:r>
-        <w:t>Implementation</w:t>
-      </w:r>
-    </w:p>
-    <w:p>
-      <w:pPr>
-        <w:pStyle w:val="Heading2"/>
-      </w:pPr>
-      <w:r>
-        <w:t>Refinement</w:t>
-      </w:r>
-    </w:p>
-    <w:p/>
-    <w:p>
-      <w:pPr>
-        <w:pStyle w:val="Heading1"/>
-      </w:pPr>
-      <w:r>
-        <w:lastRenderedPageBreak/>
-        <w:t>Results</w:t>
-      </w:r>
-    </w:p>
-    <w:p/>
-    <w:p>
-      <w:pPr>
-        <w:pStyle w:val="Heading2"/>
-        <w:rPr>
-          <w:rFonts w:eastAsia="Malgun Gothic" w:hint="eastAsia"/>
-          <w:lang w:eastAsia="ko-KR"/>
-        </w:rPr>
-      </w:pPr>
-      <w:r>
-        <w:t>Model Evaluation and Validation</w:t>
-      </w:r>
-    </w:p>
-    <w:p>
-      <w:pPr>
-        <w:rPr>
-          <w:rFonts w:eastAsia="Malgun Gothic" w:hint="eastAsia"/>
-          <w:lang w:eastAsia="ko-KR"/>
-        </w:rPr>
-      </w:pPr>
-      <w:r>
-        <w:rPr>
-          <w:rFonts w:eastAsia="Malgun Gothic"/>
-          <w:lang w:eastAsia="ko-KR"/>
-        </w:rPr>
-        <w:t>S</w:t>
-      </w:r>
-      <w:r>
-        <w:rPr>
-          <w:rFonts w:eastAsia="Malgun Gothic" w:hint="eastAsia"/>
-          <w:lang w:eastAsia="ko-KR"/>
-        </w:rPr>
-        <w:t>plit data 80/20 (at beginning) and train model with 80% and test model with the rest</w:t>
-      </w:r>
-    </w:p>
-    <w:p>
-      <w:pPr>
-        <w:pStyle w:val="Heading2"/>
-      </w:pPr>
-      <w:r>
-        <w:t>Justification</w:t>
-      </w:r>
-    </w:p>
-    <w:p>
-      <w:pPr>
-        <w:rPr>
-          <w:rFonts w:eastAsia="Malgun Gothic" w:hint="eastAsia"/>
-          <w:lang w:eastAsia="ko-KR"/>
-        </w:rPr>
-      </w:pPr>
-      <w:r>
-        <w:rPr>
-          <w:rFonts w:eastAsia="Malgun Gothic" w:hint="eastAsia"/>
-          <w:lang w:eastAsia="ko-KR"/>
-        </w:rPr>
-        <w:t>Use F-score?</w:t>
+        <w:t>luster</w:t>
       </w:r>
       <w:bookmarkStart w:id="0" w:name="_GoBack"/>
       <w:bookmarkEnd w:id="0"/>
+      <w:r>
+        <w:rPr>
+          <w:rFonts w:hint="eastAsia"/>
+        </w:rPr>
+        <w:t xml:space="preserve">ing </w:t>
+      </w:r>
+      <w:r>
+        <w:rPr>
+          <w:rFonts w:hint="eastAsia"/>
+        </w:rPr>
+        <w:t>후에</w:t>
+      </w:r>
+      <w:r>
+        <w:rPr>
+          <w:rFonts w:hint="eastAsia"/>
+        </w:rPr>
+        <w:t xml:space="preserve"> </w:t>
+      </w:r>
+      <w:r>
+        <w:rPr>
+          <w:rFonts w:hint="eastAsia"/>
+        </w:rPr>
+        <w:t>실루엣</w:t>
+      </w:r>
+      <w:r>
+        <w:rPr>
+          <w:rFonts w:hint="eastAsia"/>
+        </w:rPr>
+        <w:t xml:space="preserve"> coefficient? </w:t>
+      </w:r>
+    </w:p>
+    <w:p>
+      <w:pPr>
+        <w:pStyle w:val="Heading1"/>
+      </w:pPr>
+      <w:r>
+        <w:t>Analysis</w:t>
+      </w:r>
+    </w:p>
+    <w:p/>
+    <w:p>
+      <w:pPr>
+        <w:pStyle w:val="Heading2"/>
+        <w:rPr>
+          <w:rFonts w:eastAsia="Malgun Gothic"/>
+          <w:lang w:eastAsia="ko-KR"/>
+        </w:rPr>
+      </w:pPr>
+      <w:r>
+        <w:t>Data Exploration</w:t>
+      </w:r>
+    </w:p>
+    <w:p>
+      <w:r>
+        <w:t>Z</w:t>
+      </w:r>
+      <w:r>
+        <w:rPr>
+          <w:rFonts w:hint="eastAsia"/>
+        </w:rPr>
+        <w:t xml:space="preserve">ero data </w:t>
+      </w:r>
+      <w:r>
+        <w:rPr>
+          <w:rFonts w:hint="eastAsia"/>
+        </w:rPr>
+        <w:t>에</w:t>
+      </w:r>
+      <w:r>
+        <w:rPr>
+          <w:rFonts w:hint="eastAsia"/>
+        </w:rPr>
+        <w:t xml:space="preserve"> </w:t>
+      </w:r>
+      <w:proofErr w:type="spellStart"/>
+      <w:r>
+        <w:rPr>
+          <w:rFonts w:hint="eastAsia"/>
+        </w:rPr>
+        <w:t>관한</w:t>
+      </w:r>
+      <w:proofErr w:type="spellEnd"/>
+      <w:r>
+        <w:rPr>
+          <w:rFonts w:hint="eastAsia"/>
+        </w:rPr>
+        <w:t xml:space="preserve"> </w:t>
+      </w:r>
+      <w:proofErr w:type="spellStart"/>
+      <w:r>
+        <w:rPr>
+          <w:rFonts w:hint="eastAsia"/>
+        </w:rPr>
+        <w:t>설명</w:t>
+      </w:r>
+      <w:proofErr w:type="spellEnd"/>
+    </w:p>
+    <w:p>
+      <w:r>
+        <w:t>The data was fabricated by the provider to only show the aggregated form of sellers’ activities</w:t>
+      </w:r>
+    </w:p>
+    <w:p/>
+    <w:p>
+      <w:pPr>
+        <w:rPr>
+          <w:rFonts w:eastAsia="Malgun Gothic"/>
+          <w:lang w:eastAsia="ko-KR"/>
+        </w:rPr>
+      </w:pPr>
+      <w:proofErr w:type="gramStart"/>
+      <w:r>
+        <w:rPr>
+          <w:rFonts w:eastAsia="Malgun Gothic"/>
+          <w:lang w:eastAsia="ko-KR"/>
+        </w:rPr>
+        <w:t>H</w:t>
+      </w:r>
+      <w:r>
+        <w:rPr>
+          <w:rFonts w:eastAsia="Malgun Gothic" w:hint="eastAsia"/>
+          <w:lang w:eastAsia="ko-KR"/>
+        </w:rPr>
+        <w:t>istogram for price or item?</w:t>
+      </w:r>
+      <w:proofErr w:type="gramEnd"/>
+      <w:r>
+        <w:rPr>
+          <w:rFonts w:eastAsia="Malgun Gothic" w:hint="eastAsia"/>
+          <w:lang w:eastAsia="ko-KR"/>
+        </w:rPr>
+        <w:t xml:space="preserve"> </w:t>
+      </w:r>
+    </w:p>
+    <w:p>
+      <w:pPr>
+        <w:rPr>
+          <w:rFonts w:eastAsia="Malgun Gothic"/>
+          <w:lang w:eastAsia="ko-KR"/>
+        </w:rPr>
+      </w:pPr>
+      <w:r>
+        <w:rPr>
+          <w:rFonts w:eastAsia="Malgun Gothic"/>
+          <w:lang w:eastAsia="ko-KR"/>
+        </w:rPr>
+        <w:t>E</w:t>
+      </w:r>
+      <w:r>
+        <w:rPr>
+          <w:rFonts w:eastAsia="Malgun Gothic" w:hint="eastAsia"/>
+          <w:lang w:eastAsia="ko-KR"/>
+        </w:rPr>
+        <w:t>xplain abnormalities in data</w:t>
+      </w:r>
+    </w:p>
+    <w:p>
+      <w:pPr>
+        <w:pStyle w:val="Heading2"/>
+      </w:pPr>
+      <w:r>
+        <w:t>Exploratory Visualization</w:t>
+      </w:r>
+    </w:p>
+    <w:p>
+      <w:pPr>
+        <w:pStyle w:val="Heading2"/>
+        <w:rPr>
+          <w:rFonts w:eastAsia="Malgun Gothic"/>
+          <w:lang w:eastAsia="ko-KR"/>
+        </w:rPr>
+      </w:pPr>
+      <w:r>
+        <w:t>Algorithms and Techniques</w:t>
+      </w:r>
+    </w:p>
+    <w:p>
+      <w:pPr>
+        <w:rPr>
+          <w:rFonts w:eastAsia="Malgun Gothic"/>
+          <w:lang w:eastAsia="ko-KR"/>
+        </w:rPr>
+      </w:pPr>
+      <w:r>
+        <w:rPr>
+          <w:rFonts w:eastAsia="Malgun Gothic" w:hint="eastAsia"/>
+          <w:lang w:eastAsia="ko-KR"/>
+        </w:rPr>
+        <w:t>PCA, Feature scaling</w:t>
+      </w:r>
+    </w:p>
+    <w:p>
+      <w:pPr>
+        <w:pStyle w:val="Heading2"/>
+      </w:pPr>
+      <w:r>
+        <w:t>Benchmark</w:t>
+      </w:r>
+    </w:p>
+    <w:p/>
+    <w:p>
+      <w:pPr>
+        <w:pStyle w:val="Heading1"/>
+      </w:pPr>
+      <w:r>
+        <w:lastRenderedPageBreak/>
+        <w:t>Methodology</w:t>
+      </w:r>
+    </w:p>
+    <w:p/>
+    <w:p>
+      <w:pPr>
+        <w:pStyle w:val="Heading2"/>
+      </w:pPr>
+      <w:r>
+        <w:t>Data Preprocessing</w:t>
+      </w:r>
+    </w:p>
+    <w:p>
+      <w:pPr>
+        <w:pStyle w:val="Heading2"/>
+      </w:pPr>
+      <w:r>
+        <w:t>Implementation</w:t>
+      </w:r>
+    </w:p>
+    <w:p>
+      <w:pPr>
+        <w:pStyle w:val="Heading2"/>
+      </w:pPr>
+      <w:r>
+        <w:t>Refinement</w:t>
+      </w:r>
+    </w:p>
+    <w:p/>
+    <w:p>
+      <w:pPr>
+        <w:pStyle w:val="Heading1"/>
+      </w:pPr>
+      <w:r>
+        <w:t>Results</w:t>
+      </w:r>
+    </w:p>
+    <w:p/>
+    <w:p>
+      <w:pPr>
+        <w:pStyle w:val="Heading2"/>
+        <w:rPr>
+          <w:rFonts w:eastAsia="Malgun Gothic"/>
+          <w:lang w:eastAsia="ko-KR"/>
+        </w:rPr>
+      </w:pPr>
+      <w:r>
+        <w:t>Model Evaluation and Validation</w:t>
+      </w:r>
+    </w:p>
+    <w:p>
+      <w:pPr>
+        <w:rPr>
+          <w:rFonts w:eastAsia="Malgun Gothic"/>
+          <w:lang w:eastAsia="ko-KR"/>
+        </w:rPr>
+      </w:pPr>
+      <w:r>
+        <w:rPr>
+          <w:rFonts w:eastAsia="Malgun Gothic"/>
+          <w:lang w:eastAsia="ko-KR"/>
+        </w:rPr>
+        <w:t>S</w:t>
+      </w:r>
+      <w:r>
+        <w:rPr>
+          <w:rFonts w:eastAsia="Malgun Gothic" w:hint="eastAsia"/>
+          <w:lang w:eastAsia="ko-KR"/>
+        </w:rPr>
+        <w:t>plit data 80/20 (at beginning) and train model with 80% and test model with the rest</w:t>
+      </w:r>
+    </w:p>
+    <w:p>
+      <w:pPr>
+        <w:pStyle w:val="Heading2"/>
+      </w:pPr>
+      <w:r>
+        <w:t>Justification</w:t>
+      </w:r>
+    </w:p>
+    <w:p>
+      <w:pPr>
+        <w:rPr>
+          <w:rFonts w:eastAsia="Malgun Gothic"/>
+          <w:lang w:eastAsia="ko-KR"/>
+        </w:rPr>
+      </w:pPr>
+      <w:r>
+        <w:rPr>
+          <w:rFonts w:eastAsia="Malgun Gothic" w:hint="eastAsia"/>
+          <w:lang w:eastAsia="ko-KR"/>
+        </w:rPr>
+        <w:t>Use F-score?</w:t>
+      </w:r>
     </w:p>
     <w:p>
       <w:pPr>

</xml_diff>

<commit_message>
doc: Finish Section 1 - Intro
</commit_message>
<xml_diff>
--- a/Report/Capstone Report by SBaek.docx
+++ b/Report/Capstone Report by SBaek.docx
@@ -24,7 +24,12 @@
         <w:t>A key component to any strategic marketing, branding or business growth is market segmentation.</w:t>
       </w:r>
       <w:r>
-        <w:t xml:space="preserve"> The data set analyzed in this Capstone project is a user data collection from a mobile marketplace app for used goods. By segmenting the sellers into multiple group</w:t>
+        <w:t xml:space="preserve"> The data set analyzed in this Capstone project is a user data collection from a mobile marketplace app for u</w:t>
+      </w:r>
+      <w:bookmarkStart w:id="0" w:name="_GoBack"/>
+      <w:bookmarkEnd w:id="0"/>
+      <w:r>
+        <w:t>sed goods. By segmenting the sellers into multiple group</w:t>
       </w:r>
       <w:r>
         <w:t>s</w:t>
@@ -60,44 +65,51 @@
     </w:p>
     <w:p>
       <w:r>
-        <w:t xml:space="preserve">The goal of the project is to segment the sellers into number of groups and determine whether they are top sellers, business sellers or casual sellers. </w:t>
-      </w:r>
-    </w:p>
-    <w:p/>
-    <w:p>
-      <w:pPr>
-        <w:pStyle w:val="ListParagraph"/>
-        <w:numPr>
-          <w:ilvl w:val="0"/>
-          <w:numId w:val="1"/>
-        </w:numPr>
-      </w:pPr>
-      <w:r>
-        <w:t>Customer segmentation</w:t>
-      </w:r>
-    </w:p>
-    <w:p>
-      <w:pPr>
-        <w:pStyle w:val="ListParagraph"/>
-        <w:numPr>
-          <w:ilvl w:val="0"/>
-          <w:numId w:val="1"/>
-        </w:numPr>
-      </w:pPr>
-      <w:r>
-        <w:t>Customer churn prediction</w:t>
-      </w:r>
-    </w:p>
-    <w:p>
-      <w:pPr>
-        <w:pStyle w:val="ListParagraph"/>
-        <w:numPr>
-          <w:ilvl w:val="0"/>
-          <w:numId w:val="1"/>
-        </w:numPr>
-      </w:pPr>
-      <w:r>
-        <w:t>Customer lifetime value forecasting</w:t>
+        <w:t xml:space="preserve">The goal of the project is to segment the sellers into number of groups and </w:t>
+      </w:r>
+      <w:r>
+        <w:t>investigate</w:t>
+      </w:r>
+      <w:r>
+        <w:t xml:space="preserve"> </w:t>
+      </w:r>
+      <w:r>
+        <w:t xml:space="preserve">the characteristics and uniqueness of each group. The preliminary </w:t>
+      </w:r>
+      <w:r>
+        <w:t xml:space="preserve">assessment by the data provider suggests that there are four distinct seller groups: </w:t>
+      </w:r>
+      <w:r>
+        <w:t>top sellers, business sellers</w:t>
+      </w:r>
+      <w:r>
+        <w:t>,</w:t>
+      </w:r>
+      <w:r>
+        <w:t xml:space="preserve"> casual sellers</w:t>
+      </w:r>
+      <w:r>
+        <w:t xml:space="preserve"> and new sellers</w:t>
+      </w:r>
+      <w:r>
+        <w:t xml:space="preserve">. </w:t>
+      </w:r>
+    </w:p>
+    <w:p>
+      <w:r>
+        <w:t xml:space="preserve">This </w:t>
+      </w:r>
+      <w:r>
+        <w:t>capstone project will</w:t>
+      </w:r>
+      <w:r>
+        <w:t xml:space="preserve"> further</w:t>
+      </w:r>
+      <w:r>
+        <w:t xml:space="preserve"> investigate the data </w:t>
+      </w:r>
+      <w:r>
+        <w:t xml:space="preserve">using various techniques of clustering analysis and will determine the number of unique seller groups based on the given features of the data set. </w:t>
       </w:r>
     </w:p>
     <w:p>
@@ -109,46 +121,22 @@
       </w:r>
     </w:p>
     <w:p>
-      <w:r>
-        <w:t>C</w:t>
+      <w:commentRangeStart w:id="1"/>
+      <w:r>
+        <w:t>The data set will be clustered after the PCA is applied and then silhouette analysis is to be conducted to visualize the clusters and to determine the optimum number of clusters.</w:t>
       </w:r>
       <w:r>
         <w:rPr>
           <w:rFonts w:hint="eastAsia"/>
         </w:rPr>
-        <w:t>luster</w:t>
-      </w:r>
-      <w:bookmarkStart w:id="0" w:name="_GoBack"/>
-      <w:bookmarkEnd w:id="0"/>
-      <w:r>
-        <w:rPr>
-          <w:rFonts w:hint="eastAsia"/>
-        </w:rPr>
-        <w:t xml:space="preserve">ing </w:t>
-      </w:r>
-      <w:r>
-        <w:rPr>
-          <w:rFonts w:hint="eastAsia"/>
-        </w:rPr>
-        <w:t>후에</w:t>
-      </w:r>
-      <w:r>
-        <w:rPr>
-          <w:rFonts w:hint="eastAsia"/>
-        </w:rPr>
         <w:t xml:space="preserve"> </w:t>
       </w:r>
-      <w:r>
-        <w:rPr>
-          <w:rFonts w:hint="eastAsia"/>
-        </w:rPr>
-        <w:t>실루엣</w:t>
-      </w:r>
-      <w:r>
-        <w:rPr>
-          <w:rFonts w:hint="eastAsia"/>
-        </w:rPr>
-        <w:t xml:space="preserve"> coefficient? </w:t>
+      <w:commentRangeEnd w:id="1"/>
+      <w:r>
+        <w:rPr>
+          <w:rStyle w:val="CommentReference"/>
+        </w:rPr>
+        <w:commentReference w:id="1"/>
       </w:r>
     </w:p>
     <w:p>
@@ -316,6 +304,7 @@
         <w:pStyle w:val="Heading2"/>
       </w:pPr>
       <w:r>
+        <w:lastRenderedPageBreak/>
         <w:t>Benchmark</w:t>
       </w:r>
     </w:p>
@@ -325,7 +314,6 @@
         <w:pStyle w:val="Heading1"/>
       </w:pPr>
       <w:r>
-        <w:lastRenderedPageBreak/>
         <w:t>Methodology</w:t>
       </w:r>
     </w:p>
@@ -463,6 +451,27 @@
     </w:sectPr>
   </w:body>
 </w:document>
+</file>
+
+<file path=word/comments.xml><?xml version="1.0" encoding="utf-8"?>
+<w:comments xmlns:wpc="http://schemas.microsoft.com/office/word/2010/wordprocessingCanvas" xmlns:mc="http://schemas.openxmlformats.org/markup-compatibility/2006" xmlns:o="urn:schemas-microsoft-com:office:office" xmlns:r="http://schemas.openxmlformats.org/officeDocument/2006/relationships" xmlns:m="http://schemas.openxmlformats.org/officeDocument/2006/math" xmlns:v="urn:schemas-microsoft-com:vml" xmlns:wp14="http://schemas.microsoft.com/office/word/2010/wordprocessingDrawing" xmlns:wp="http://schemas.openxmlformats.org/drawingml/2006/wordprocessingDrawing" xmlns:w10="urn:schemas-microsoft-com:office:word" xmlns:w="http://schemas.openxmlformats.org/wordprocessingml/2006/main" xmlns:w14="http://schemas.microsoft.com/office/word/2010/wordml" xmlns:wpg="http://schemas.microsoft.com/office/word/2010/wordprocessingGroup" xmlns:wpi="http://schemas.microsoft.com/office/word/2010/wordprocessingInk" xmlns:wne="http://schemas.microsoft.com/office/word/2006/wordml" xmlns:wps="http://schemas.microsoft.com/office/word/2010/wordprocessingShape" mc:Ignorable="w14 wp14">
+  <w:comment w:id="1" w:author="Seungjin Baek" w:date="2016-06-23T16:45:00Z" w:initials="sb">
+    <w:p>
+      <w:pPr>
+        <w:pStyle w:val="CommentText"/>
+      </w:pPr>
+      <w:r>
+        <w:rPr>
+          <w:rStyle w:val="CommentReference"/>
+        </w:rPr>
+        <w:annotationRef/>
+      </w:r>
+      <w:r>
+        <w:t>Revise this paragraph</w:t>
+      </w:r>
+    </w:p>
+  </w:comment>
+</w:comments>
 </file>
 
 <file path=word/numbering.xml><?xml version="1.0" encoding="utf-8"?>
@@ -857,6 +866,98 @@
       <w:contextualSpacing/>
     </w:pPr>
   </w:style>
+  <w:style w:type="character" w:styleId="CommentReference">
+    <w:name w:val="annotation reference"/>
+    <w:basedOn w:val="DefaultParagraphFont"/>
+    <w:uiPriority w:val="99"/>
+    <w:semiHidden/>
+    <w:unhideWhenUsed/>
+    <w:rsid w:val="005D6FB6"/>
+    <w:rPr>
+      <w:sz w:val="16"/>
+      <w:szCs w:val="16"/>
+    </w:rPr>
+  </w:style>
+  <w:style w:type="paragraph" w:styleId="CommentText">
+    <w:name w:val="annotation text"/>
+    <w:basedOn w:val="Normal"/>
+    <w:link w:val="CommentTextChar"/>
+    <w:uiPriority w:val="99"/>
+    <w:semiHidden/>
+    <w:unhideWhenUsed/>
+    <w:rsid w:val="005D6FB6"/>
+    <w:rPr>
+      <w:sz w:val="20"/>
+      <w:szCs w:val="20"/>
+    </w:rPr>
+  </w:style>
+  <w:style w:type="character" w:customStyle="1" w:styleId="CommentTextChar">
+    <w:name w:val="Comment Text Char"/>
+    <w:basedOn w:val="DefaultParagraphFont"/>
+    <w:link w:val="CommentText"/>
+    <w:uiPriority w:val="99"/>
+    <w:semiHidden/>
+    <w:rsid w:val="005D6FB6"/>
+    <w:rPr>
+      <w:sz w:val="20"/>
+      <w:szCs w:val="20"/>
+    </w:rPr>
+  </w:style>
+  <w:style w:type="paragraph" w:styleId="CommentSubject">
+    <w:name w:val="annotation subject"/>
+    <w:basedOn w:val="CommentText"/>
+    <w:next w:val="CommentText"/>
+    <w:link w:val="CommentSubjectChar"/>
+    <w:uiPriority w:val="99"/>
+    <w:semiHidden/>
+    <w:unhideWhenUsed/>
+    <w:rsid w:val="005D6FB6"/>
+    <w:rPr>
+      <w:b/>
+      <w:bCs/>
+    </w:rPr>
+  </w:style>
+  <w:style w:type="character" w:customStyle="1" w:styleId="CommentSubjectChar">
+    <w:name w:val="Comment Subject Char"/>
+    <w:basedOn w:val="CommentTextChar"/>
+    <w:link w:val="CommentSubject"/>
+    <w:uiPriority w:val="99"/>
+    <w:semiHidden/>
+    <w:rsid w:val="005D6FB6"/>
+    <w:rPr>
+      <w:b/>
+      <w:bCs/>
+      <w:sz w:val="20"/>
+      <w:szCs w:val="20"/>
+    </w:rPr>
+  </w:style>
+  <w:style w:type="paragraph" w:styleId="BalloonText">
+    <w:name w:val="Balloon Text"/>
+    <w:basedOn w:val="Normal"/>
+    <w:link w:val="BalloonTextChar"/>
+    <w:uiPriority w:val="99"/>
+    <w:semiHidden/>
+    <w:unhideWhenUsed/>
+    <w:rsid w:val="005D6FB6"/>
+    <w:rPr>
+      <w:rFonts w:ascii="Tahoma" w:hAnsi="Tahoma" w:cs="Tahoma"/>
+      <w:sz w:val="16"/>
+      <w:szCs w:val="16"/>
+    </w:rPr>
+  </w:style>
+  <w:style w:type="character" w:customStyle="1" w:styleId="BalloonTextChar">
+    <w:name w:val="Balloon Text Char"/>
+    <w:basedOn w:val="DefaultParagraphFont"/>
+    <w:link w:val="BalloonText"/>
+    <w:uiPriority w:val="99"/>
+    <w:semiHidden/>
+    <w:rsid w:val="005D6FB6"/>
+    <w:rPr>
+      <w:rFonts w:ascii="Tahoma" w:hAnsi="Tahoma" w:cs="Tahoma"/>
+      <w:sz w:val="16"/>
+      <w:szCs w:val="16"/>
+    </w:rPr>
+  </w:style>
 </w:styles>
 </file>
 
@@ -1130,6 +1231,98 @@
       <w:ind w:left="720"/>
       <w:contextualSpacing/>
     </w:pPr>
+  </w:style>
+  <w:style w:type="character" w:styleId="CommentReference">
+    <w:name w:val="annotation reference"/>
+    <w:basedOn w:val="DefaultParagraphFont"/>
+    <w:uiPriority w:val="99"/>
+    <w:semiHidden/>
+    <w:unhideWhenUsed/>
+    <w:rsid w:val="005D6FB6"/>
+    <w:rPr>
+      <w:sz w:val="16"/>
+      <w:szCs w:val="16"/>
+    </w:rPr>
+  </w:style>
+  <w:style w:type="paragraph" w:styleId="CommentText">
+    <w:name w:val="annotation text"/>
+    <w:basedOn w:val="Normal"/>
+    <w:link w:val="CommentTextChar"/>
+    <w:uiPriority w:val="99"/>
+    <w:semiHidden/>
+    <w:unhideWhenUsed/>
+    <w:rsid w:val="005D6FB6"/>
+    <w:rPr>
+      <w:sz w:val="20"/>
+      <w:szCs w:val="20"/>
+    </w:rPr>
+  </w:style>
+  <w:style w:type="character" w:customStyle="1" w:styleId="CommentTextChar">
+    <w:name w:val="Comment Text Char"/>
+    <w:basedOn w:val="DefaultParagraphFont"/>
+    <w:link w:val="CommentText"/>
+    <w:uiPriority w:val="99"/>
+    <w:semiHidden/>
+    <w:rsid w:val="005D6FB6"/>
+    <w:rPr>
+      <w:sz w:val="20"/>
+      <w:szCs w:val="20"/>
+    </w:rPr>
+  </w:style>
+  <w:style w:type="paragraph" w:styleId="CommentSubject">
+    <w:name w:val="annotation subject"/>
+    <w:basedOn w:val="CommentText"/>
+    <w:next w:val="CommentText"/>
+    <w:link w:val="CommentSubjectChar"/>
+    <w:uiPriority w:val="99"/>
+    <w:semiHidden/>
+    <w:unhideWhenUsed/>
+    <w:rsid w:val="005D6FB6"/>
+    <w:rPr>
+      <w:b/>
+      <w:bCs/>
+    </w:rPr>
+  </w:style>
+  <w:style w:type="character" w:customStyle="1" w:styleId="CommentSubjectChar">
+    <w:name w:val="Comment Subject Char"/>
+    <w:basedOn w:val="CommentTextChar"/>
+    <w:link w:val="CommentSubject"/>
+    <w:uiPriority w:val="99"/>
+    <w:semiHidden/>
+    <w:rsid w:val="005D6FB6"/>
+    <w:rPr>
+      <w:b/>
+      <w:bCs/>
+      <w:sz w:val="20"/>
+      <w:szCs w:val="20"/>
+    </w:rPr>
+  </w:style>
+  <w:style w:type="paragraph" w:styleId="BalloonText">
+    <w:name w:val="Balloon Text"/>
+    <w:basedOn w:val="Normal"/>
+    <w:link w:val="BalloonTextChar"/>
+    <w:uiPriority w:val="99"/>
+    <w:semiHidden/>
+    <w:unhideWhenUsed/>
+    <w:rsid w:val="005D6FB6"/>
+    <w:rPr>
+      <w:rFonts w:ascii="Tahoma" w:hAnsi="Tahoma" w:cs="Tahoma"/>
+      <w:sz w:val="16"/>
+      <w:szCs w:val="16"/>
+    </w:rPr>
+  </w:style>
+  <w:style w:type="character" w:customStyle="1" w:styleId="BalloonTextChar">
+    <w:name w:val="Balloon Text Char"/>
+    <w:basedOn w:val="DefaultParagraphFont"/>
+    <w:link w:val="BalloonText"/>
+    <w:uiPriority w:val="99"/>
+    <w:semiHidden/>
+    <w:rsid w:val="005D6FB6"/>
+    <w:rPr>
+      <w:rFonts w:ascii="Tahoma" w:hAnsi="Tahoma" w:cs="Tahoma"/>
+      <w:sz w:val="16"/>
+      <w:szCs w:val="16"/>
+    </w:rPr>
   </w:style>
 </w:styles>
 </file>

</xml_diff>

<commit_message>
doc: Continue report writing
</commit_message>
<xml_diff>
--- a/Report/Capstone Report by SBaek.docx
+++ b/Report/Capstone Report by SBaek.docx
@@ -1,6 +1,6 @@
 
 <file path=word/document.xml><?xml version="1.0" encoding="utf-8"?>
-<w:document xmlns:wpc="http://schemas.microsoft.com/office/word/2010/wordprocessingCanvas" xmlns:mc="http://schemas.openxmlformats.org/markup-compatibility/2006" xmlns:o="urn:schemas-microsoft-com:office:office" xmlns:r="http://schemas.openxmlformats.org/officeDocument/2006/relationships" xmlns:m="http://schemas.openxmlformats.org/officeDocument/2006/math" xmlns:v="urn:schemas-microsoft-com:vml" xmlns:wp14="http://schemas.microsoft.com/office/word/2010/wordprocessingDrawing" xmlns:wp="http://schemas.openxmlformats.org/drawingml/2006/wordprocessingDrawing" xmlns:w10="urn:schemas-microsoft-com:office:word" xmlns:w="http://schemas.openxmlformats.org/wordprocessingml/2006/main" xmlns:w14="http://schemas.microsoft.com/office/word/2010/wordml" xmlns:wpg="http://schemas.microsoft.com/office/word/2010/wordprocessingGroup" xmlns:wpi="http://schemas.microsoft.com/office/word/2010/wordprocessingInk" xmlns:wne="http://schemas.microsoft.com/office/word/2006/wordml" xmlns:wps="http://schemas.microsoft.com/office/word/2010/wordprocessingShape" mc:Ignorable="w14 wp14">
+<w:document xmlns:wpc="http://schemas.microsoft.com/office/word/2010/wordprocessingCanvas" xmlns:mo="http://schemas.microsoft.com/office/mac/office/2008/main" xmlns:mc="http://schemas.openxmlformats.org/markup-compatibility/2006" xmlns:mv="urn:schemas-microsoft-com:mac:vml" xmlns:o="urn:schemas-microsoft-com:office:office" xmlns:r="http://schemas.openxmlformats.org/officeDocument/2006/relationships" xmlns:m="http://schemas.openxmlformats.org/officeDocument/2006/math" xmlns:v="urn:schemas-microsoft-com:vml" xmlns:wp14="http://schemas.microsoft.com/office/word/2010/wordprocessingDrawing" xmlns:wp="http://schemas.openxmlformats.org/drawingml/2006/wordprocessingDrawing" xmlns:w10="urn:schemas-microsoft-com:office:word" xmlns:w="http://schemas.openxmlformats.org/wordprocessingml/2006/main" xmlns:w14="http://schemas.microsoft.com/office/word/2010/wordml" xmlns:wpg="http://schemas.microsoft.com/office/word/2010/wordprocessingGroup" xmlns:wpi="http://schemas.microsoft.com/office/word/2010/wordprocessingInk" xmlns:wne="http://schemas.microsoft.com/office/word/2006/wordml" xmlns:wps="http://schemas.microsoft.com/office/word/2010/wordprocessingShape" mc:Ignorable="w14 wp14">
   <w:body>
     <w:p>
       <w:pPr>
@@ -24,12 +24,7 @@
         <w:t>A key component to any strategic marketing, branding or business growth is market segmentation.</w:t>
       </w:r>
       <w:r>
-        <w:t xml:space="preserve"> The data set analyzed in this Capstone project is a user data collection from a mobile marketplace app for u</w:t>
-      </w:r>
-      <w:bookmarkStart w:id="0" w:name="_GoBack"/>
-      <w:bookmarkEnd w:id="0"/>
-      <w:r>
-        <w:t>sed goods. By segmenting the sellers into multiple group</w:t>
+        <w:t xml:space="preserve"> The data set analyzed in this Capstone project is a user data collection from a mobile marketplace app for used goods. By segmenting the sellers into multiple group</w:t>
       </w:r>
       <w:r>
         <w:t>s</w:t>
@@ -121,7 +116,7 @@
       </w:r>
     </w:p>
     <w:p>
-      <w:commentRangeStart w:id="1"/>
+      <w:commentRangeStart w:id="0"/>
       <w:r>
         <w:t>The data set will be clustered after the PCA is applied and then silhouette analysis is to be conducted to visualize the clusters and to determine the optimum number of clusters.</w:t>
       </w:r>
@@ -131,12 +126,12 @@
         </w:rPr>
         <w:t xml:space="preserve"> </w:t>
       </w:r>
-      <w:commentRangeEnd w:id="1"/>
+      <w:commentRangeEnd w:id="0"/>
       <w:r>
         <w:rPr>
           <w:rStyle w:val="CommentReference"/>
         </w:rPr>
-        <w:commentReference w:id="1"/>
+        <w:commentReference w:id="0"/>
       </w:r>
     </w:p>
     <w:p>
@@ -161,49 +156,25 @@
       </w:r>
     </w:p>
     <w:p>
-      <w:r>
-        <w:t>Z</w:t>
-      </w:r>
+      <w:ins w:id="1" w:author="S B" w:date="2016-06-23T22:28:00Z">
+        <w:r>
+          <w:t xml:space="preserve">Explain about </w:t>
+        </w:r>
+      </w:ins>
       <w:r>
         <w:rPr>
           <w:rFonts w:hint="eastAsia"/>
         </w:rPr>
-        <w:t xml:space="preserve">ero data </w:t>
-      </w:r>
-      <w:r>
-        <w:rPr>
-          <w:rFonts w:hint="eastAsia"/>
-        </w:rPr>
-        <w:t>에</w:t>
-      </w:r>
-      <w:r>
-        <w:rPr>
-          <w:rFonts w:hint="eastAsia"/>
-        </w:rPr>
-        <w:t xml:space="preserve"> </w:t>
-      </w:r>
-      <w:proofErr w:type="spellStart"/>
-      <w:r>
-        <w:rPr>
-          <w:rFonts w:hint="eastAsia"/>
-        </w:rPr>
-        <w:t>관한</w:t>
-      </w:r>
-      <w:proofErr w:type="spellEnd"/>
-      <w:r>
-        <w:rPr>
-          <w:rFonts w:hint="eastAsia"/>
-        </w:rPr>
-        <w:t xml:space="preserve"> </w:t>
-      </w:r>
-      <w:proofErr w:type="spellStart"/>
-      <w:r>
-        <w:rPr>
-          <w:rFonts w:hint="eastAsia"/>
-        </w:rPr>
-        <w:t>설명</w:t>
-      </w:r>
-      <w:proofErr w:type="spellEnd"/>
+        <w:t xml:space="preserve">data </w:t>
+      </w:r>
+      <w:ins w:id="2" w:author="S B" w:date="2016-06-23T22:28:00Z">
+        <w:r>
+          <w:rPr>
+            <w:rFonts w:ascii="HCR Batang" w:eastAsia="HCR Batang" w:hAnsi="HCR Batang"/>
+          </w:rPr>
+          <w:t>value of zero</w:t>
+        </w:r>
+      </w:ins>
     </w:p>
     <w:p>
       <w:r>
@@ -218,7 +189,6 @@
           <w:lang w:eastAsia="ko-KR"/>
         </w:rPr>
       </w:pPr>
-      <w:proofErr w:type="gramStart"/>
       <w:r>
         <w:rPr>
           <w:rFonts w:eastAsia="Malgun Gothic"/>
@@ -231,37 +201,269 @@
           <w:rFonts w:eastAsia="Malgun Gothic" w:hint="eastAsia"/>
           <w:lang w:eastAsia="ko-KR"/>
         </w:rPr>
-        <w:t>istogram for price or item?</w:t>
-      </w:r>
-      <w:proofErr w:type="gramEnd"/>
+        <w:t xml:space="preserve">istogram for price or item? </w:t>
+      </w:r>
+    </w:p>
+    <w:p>
+      <w:pPr>
+        <w:rPr>
+          <w:ins w:id="3" w:author="S B" w:date="2016-06-23T22:28:00Z"/>
+          <w:rFonts w:eastAsia="Malgun Gothic"/>
+          <w:lang w:eastAsia="ko-KR"/>
+        </w:rPr>
+      </w:pPr>
+      <w:r>
+        <w:rPr>
+          <w:rFonts w:eastAsia="Malgun Gothic"/>
+          <w:lang w:eastAsia="ko-KR"/>
+        </w:rPr>
+        <w:t>E</w:t>
+      </w:r>
       <w:r>
         <w:rPr>
           <w:rFonts w:eastAsia="Malgun Gothic" w:hint="eastAsia"/>
           <w:lang w:eastAsia="ko-KR"/>
         </w:rPr>
-        <w:t xml:space="preserve"> </w:t>
-      </w:r>
-    </w:p>
-    <w:p>
-      <w:pPr>
-        <w:rPr>
+        <w:t>xplain abnormalities in data</w:t>
+      </w:r>
+    </w:p>
+    <w:p>
+      <w:pPr>
+        <w:rPr>
+          <w:ins w:id="4" w:author="S B" w:date="2016-06-23T22:28:00Z"/>
           <w:rFonts w:eastAsia="Malgun Gothic"/>
           <w:lang w:eastAsia="ko-KR"/>
         </w:rPr>
       </w:pPr>
-      <w:r>
-        <w:rPr>
+    </w:p>
+    <w:p>
+      <w:pPr>
+        <w:pStyle w:val="ListParagraph"/>
+        <w:numPr>
+          <w:ilvl w:val="0"/>
+          <w:numId w:val="2"/>
+        </w:numPr>
+        <w:rPr>
+          <w:ins w:id="5" w:author="S B" w:date="2016-06-23T22:30:00Z"/>
           <w:rFonts w:eastAsia="Malgun Gothic"/>
           <w:lang w:eastAsia="ko-KR"/>
         </w:rPr>
-        <w:t>E</w:t>
-      </w:r>
+        <w:pPrChange w:id="6" w:author="S B" w:date="2016-06-23T22:30:00Z">
+          <w:pPr/>
+        </w:pPrChange>
+      </w:pPr>
+      <w:ins w:id="7" w:author="S B" w:date="2016-06-23T22:30:00Z">
+        <w:r>
+          <w:rPr>
+            <w:rFonts w:eastAsia="Malgun Gothic"/>
+            <w:lang w:eastAsia="ko-KR"/>
+          </w:rPr>
+          <w:t>If a dataset is present for this problem, have you thoroughly discussed certain features about the dataset? Has a data sample been provided to the reader?</w:t>
+        </w:r>
+      </w:ins>
+    </w:p>
+    <w:p>
+      <w:pPr>
+        <w:pStyle w:val="ListParagraph"/>
+        <w:numPr>
+          <w:ilvl w:val="0"/>
+          <w:numId w:val="2"/>
+        </w:numPr>
+        <w:rPr>
+          <w:ins w:id="8" w:author="S B" w:date="2016-06-23T22:30:00Z"/>
+          <w:rFonts w:eastAsia="Malgun Gothic"/>
+          <w:lang w:eastAsia="ko-KR"/>
+        </w:rPr>
+        <w:pPrChange w:id="9" w:author="S B" w:date="2016-06-23T22:30:00Z">
+          <w:pPr/>
+        </w:pPrChange>
+      </w:pPr>
+      <w:ins w:id="10" w:author="S B" w:date="2016-06-23T22:30:00Z">
+        <w:r>
+          <w:rPr>
+            <w:rFonts w:eastAsia="Malgun Gothic"/>
+            <w:lang w:eastAsia="ko-KR"/>
+          </w:rPr>
+          <w:lastRenderedPageBreak/>
+          <w:t>If a dataset is present for this problem, are statistics about the dataset calculated and reported? Have any relevant results from</w:t>
+        </w:r>
+      </w:ins>
+      <w:ins w:id="11" w:author="S B" w:date="2016-06-23T22:33:00Z">
+        <w:r>
+          <w:rPr>
+            <w:rFonts w:eastAsia="Malgun Gothic"/>
+            <w:lang w:eastAsia="ko-KR"/>
+          </w:rPr>
+          <w:t xml:space="preserve"> </w:t>
+        </w:r>
+      </w:ins>
+      <w:bookmarkStart w:id="12" w:name="_GoBack"/>
+      <w:bookmarkEnd w:id="12"/>
+      <w:ins w:id="13" w:author="S B" w:date="2016-06-23T22:30:00Z">
+        <w:r>
+          <w:rPr>
+            <w:rFonts w:eastAsia="Malgun Gothic"/>
+            <w:lang w:eastAsia="ko-KR"/>
+          </w:rPr>
+          <w:t>this calculation been discussed?</w:t>
+        </w:r>
+      </w:ins>
+    </w:p>
+    <w:p>
+      <w:pPr>
+        <w:pStyle w:val="ListParagraph"/>
+        <w:numPr>
+          <w:ilvl w:val="0"/>
+          <w:numId w:val="2"/>
+        </w:numPr>
+        <w:rPr>
+          <w:ins w:id="14" w:author="S B" w:date="2016-06-23T22:30:00Z"/>
+          <w:rFonts w:eastAsia="Malgun Gothic"/>
+          <w:lang w:eastAsia="ko-KR"/>
+        </w:rPr>
+        <w:pPrChange w:id="15" w:author="S B" w:date="2016-06-23T22:30:00Z">
+          <w:pPr/>
+        </w:pPrChange>
+      </w:pPr>
+      <w:ins w:id="16" w:author="S B" w:date="2016-06-23T22:30:00Z">
+        <w:r>
+          <w:rPr>
+            <w:rFonts w:eastAsia="Malgun Gothic"/>
+            <w:lang w:eastAsia="ko-KR"/>
+          </w:rPr>
+          <w:t>If a dataset is not present for this problem, has discussion been made about the input space or input data for your problem?</w:t>
+        </w:r>
+      </w:ins>
+    </w:p>
+    <w:p>
+      <w:pPr>
+        <w:pStyle w:val="ListParagraph"/>
+        <w:numPr>
+          <w:ilvl w:val="0"/>
+          <w:numId w:val="2"/>
+        </w:numPr>
+        <w:rPr>
+          <w:rFonts w:eastAsia="Malgun Gothic"/>
+          <w:lang w:eastAsia="ko-KR"/>
+          <w:rPrChange w:id="17" w:author="S B" w:date="2016-06-23T22:30:00Z">
+            <w:rPr>
+              <w:lang w:eastAsia="ko-KR"/>
+            </w:rPr>
+          </w:rPrChange>
+        </w:rPr>
+        <w:pPrChange w:id="18" w:author="S B" w:date="2016-06-23T22:30:00Z">
+          <w:pPr/>
+        </w:pPrChange>
+      </w:pPr>
+      <w:ins w:id="19" w:author="S B" w:date="2016-06-23T22:31:00Z">
+        <w:r>
+          <w:rPr>
+            <w:rFonts w:eastAsia="Malgun Gothic"/>
+            <w:lang w:eastAsia="ko-KR"/>
+          </w:rPr>
+          <w:t>Are there any abnormalities or characteristics about the input space or dataset that need to be addressed? (categorical variables, missing values, outliers, etc.)</w:t>
+        </w:r>
+      </w:ins>
+    </w:p>
+    <w:p>
+      <w:pPr>
+        <w:pStyle w:val="Heading2"/>
+        <w:rPr>
+          <w:ins w:id="20" w:author="S B" w:date="2016-06-23T22:32:00Z"/>
+        </w:rPr>
+      </w:pPr>
+      <w:r>
+        <w:t>Exploratory Visualization</w:t>
+      </w:r>
+    </w:p>
+    <w:p>
+      <w:pPr>
+        <w:pStyle w:val="ListParagraph"/>
+        <w:numPr>
+          <w:ilvl w:val="0"/>
+          <w:numId w:val="3"/>
+        </w:numPr>
+        <w:rPr>
+          <w:ins w:id="21" w:author="S B" w:date="2016-06-23T22:32:00Z"/>
+        </w:rPr>
+        <w:pPrChange w:id="22" w:author="S B" w:date="2016-06-23T22:32:00Z">
+          <w:pPr>
+            <w:pStyle w:val="Heading2"/>
+          </w:pPr>
+        </w:pPrChange>
+      </w:pPr>
+      <w:ins w:id="23" w:author="S B" w:date="2016-06-23T22:32:00Z">
+        <w:r>
+          <w:t>Have you visualized a relevant characteristic or features about the dataset or input data?</w:t>
+        </w:r>
+      </w:ins>
+    </w:p>
+    <w:p>
+      <w:pPr>
+        <w:pStyle w:val="ListParagraph"/>
+        <w:numPr>
+          <w:ilvl w:val="0"/>
+          <w:numId w:val="3"/>
+        </w:numPr>
+        <w:rPr>
+          <w:ins w:id="24" w:author="S B" w:date="2016-06-23T22:32:00Z"/>
+        </w:rPr>
+        <w:pPrChange w:id="25" w:author="S B" w:date="2016-06-23T22:32:00Z">
+          <w:pPr>
+            <w:pStyle w:val="Heading2"/>
+          </w:pPr>
+        </w:pPrChange>
+      </w:pPr>
+      <w:ins w:id="26" w:author="S B" w:date="2016-06-23T22:32:00Z">
+        <w:r>
+          <w:t>Is the visualization thoroughly analyzed and discussed?</w:t>
+        </w:r>
+      </w:ins>
+    </w:p>
+    <w:p>
+      <w:pPr>
+        <w:pStyle w:val="ListParagraph"/>
+        <w:numPr>
+          <w:ilvl w:val="0"/>
+          <w:numId w:val="3"/>
+        </w:numPr>
+        <w:pPrChange w:id="27" w:author="S B" w:date="2016-06-23T22:32:00Z">
+          <w:pPr>
+            <w:pStyle w:val="Heading2"/>
+          </w:pPr>
+        </w:pPrChange>
+      </w:pPr>
+      <w:ins w:id="28" w:author="S B" w:date="2016-06-23T22:32:00Z">
+        <w:r>
+          <w:t>If a plot is provided, are the axes, title, and datum clearly defined?</w:t>
+        </w:r>
+      </w:ins>
+    </w:p>
+    <w:p>
+      <w:pPr>
+        <w:pStyle w:val="Heading2"/>
+        <w:rPr>
+          <w:rFonts w:eastAsia="Malgun Gothic"/>
+          <w:lang w:eastAsia="ko-KR"/>
+        </w:rPr>
+      </w:pPr>
+      <w:r>
+        <w:t>Algorithms and Techniques</w:t>
+      </w:r>
+    </w:p>
+    <w:p>
+      <w:pPr>
+        <w:rPr>
+          <w:rFonts w:eastAsia="Malgun Gothic"/>
+          <w:lang w:eastAsia="ko-KR"/>
+        </w:rPr>
+      </w:pPr>
       <w:r>
         <w:rPr>
           <w:rFonts w:eastAsia="Malgun Gothic" w:hint="eastAsia"/>
           <w:lang w:eastAsia="ko-KR"/>
         </w:rPr>
-        <w:t>xplain abnormalities in data</w:t>
+        <w:t>PCA, Feature scaling</w:t>
       </w:r>
     </w:p>
     <w:p>
@@ -269,9 +471,53 @@
         <w:pStyle w:val="Heading2"/>
       </w:pPr>
       <w:r>
-        <w:t>Exploratory Visualization</w:t>
-      </w:r>
-    </w:p>
+        <w:t>Benchmark</w:t>
+      </w:r>
+    </w:p>
+    <w:p/>
+    <w:p>
+      <w:pPr>
+        <w:pStyle w:val="Heading1"/>
+      </w:pPr>
+      <w:r>
+        <w:t>Methodology</w:t>
+      </w:r>
+    </w:p>
+    <w:p/>
+    <w:p>
+      <w:pPr>
+        <w:pStyle w:val="Heading2"/>
+      </w:pPr>
+      <w:r>
+        <w:t>Data Preprocessing</w:t>
+      </w:r>
+    </w:p>
+    <w:p>
+      <w:pPr>
+        <w:pStyle w:val="Heading2"/>
+      </w:pPr>
+      <w:r>
+        <w:t>Implementation</w:t>
+      </w:r>
+    </w:p>
+    <w:p>
+      <w:pPr>
+        <w:pStyle w:val="Heading2"/>
+      </w:pPr>
+      <w:r>
+        <w:t>Refinement</w:t>
+      </w:r>
+    </w:p>
+    <w:p/>
+    <w:p>
+      <w:pPr>
+        <w:pStyle w:val="Heading1"/>
+      </w:pPr>
+      <w:r>
+        <w:t>Results</w:t>
+      </w:r>
+    </w:p>
+    <w:p/>
     <w:p>
       <w:pPr>
         <w:pStyle w:val="Heading2"/>
@@ -281,7 +527,7 @@
         </w:rPr>
       </w:pPr>
       <w:r>
-        <w:t>Algorithms and Techniques</w:t>
+        <w:t>Model Evaluation and Validation</w:t>
       </w:r>
     </w:p>
     <w:p>
@@ -293,10 +539,17 @@
       </w:pPr>
       <w:r>
         <w:rPr>
+          <w:rFonts w:eastAsia="Malgun Gothic"/>
+          <w:lang w:eastAsia="ko-KR"/>
+        </w:rPr>
+        <w:t>S</w:t>
+      </w:r>
+      <w:r>
+        <w:rPr>
           <w:rFonts w:eastAsia="Malgun Gothic" w:hint="eastAsia"/>
           <w:lang w:eastAsia="ko-KR"/>
         </w:rPr>
-        <w:t>PCA, Feature scaling</w:t>
+        <w:t>plit data 80/20 (at beginning) and train model with 80% and test model with the rest</w:t>
       </w:r>
     </w:p>
     <w:p>
@@ -304,125 +557,39 @@
         <w:pStyle w:val="Heading2"/>
       </w:pPr>
       <w:r>
-        <w:lastRenderedPageBreak/>
-        <w:t>Benchmark</w:t>
-      </w:r>
-    </w:p>
-    <w:p/>
-    <w:p>
-      <w:pPr>
-        <w:pStyle w:val="Heading1"/>
-      </w:pPr>
-      <w:r>
-        <w:t>Methodology</w:t>
-      </w:r>
-    </w:p>
-    <w:p/>
-    <w:p>
-      <w:pPr>
-        <w:pStyle w:val="Heading2"/>
-      </w:pPr>
-      <w:r>
-        <w:t>Data Preprocessing</w:t>
-      </w:r>
-    </w:p>
-    <w:p>
-      <w:pPr>
-        <w:pStyle w:val="Heading2"/>
-      </w:pPr>
-      <w:r>
-        <w:t>Implementation</w:t>
-      </w:r>
-    </w:p>
-    <w:p>
-      <w:pPr>
-        <w:pStyle w:val="Heading2"/>
-      </w:pPr>
-      <w:r>
-        <w:t>Refinement</w:t>
-      </w:r>
-    </w:p>
-    <w:p/>
-    <w:p>
-      <w:pPr>
-        <w:pStyle w:val="Heading1"/>
-      </w:pPr>
-      <w:r>
-        <w:t>Results</w:t>
-      </w:r>
-    </w:p>
-    <w:p/>
-    <w:p>
-      <w:pPr>
-        <w:pStyle w:val="Heading2"/>
+        <w:t>Justification</w:t>
+      </w:r>
+    </w:p>
+    <w:p>
+      <w:pPr>
         <w:rPr>
           <w:rFonts w:eastAsia="Malgun Gothic"/>
           <w:lang w:eastAsia="ko-KR"/>
         </w:rPr>
       </w:pPr>
       <w:r>
-        <w:t>Model Evaluation and Validation</w:t>
-      </w:r>
-    </w:p>
-    <w:p>
-      <w:pPr>
-        <w:rPr>
-          <w:rFonts w:eastAsia="Malgun Gothic"/>
-          <w:lang w:eastAsia="ko-KR"/>
-        </w:rPr>
-      </w:pPr>
-      <w:r>
-        <w:rPr>
-          <w:rFonts w:eastAsia="Malgun Gothic"/>
-          <w:lang w:eastAsia="ko-KR"/>
-        </w:rPr>
-        <w:t>S</w:t>
-      </w:r>
-      <w:r>
         <w:rPr>
           <w:rFonts w:eastAsia="Malgun Gothic" w:hint="eastAsia"/>
           <w:lang w:eastAsia="ko-KR"/>
         </w:rPr>
-        <w:t>plit data 80/20 (at beginning) and train model with 80% and test model with the rest</w:t>
-      </w:r>
-    </w:p>
+        <w:t>Use F-score?</w:t>
+      </w:r>
+    </w:p>
+    <w:p>
+      <w:pPr>
+        <w:pStyle w:val="Heading1"/>
+      </w:pPr>
+      <w:r>
+        <w:t>Conclusion</w:t>
+      </w:r>
+    </w:p>
+    <w:p/>
     <w:p>
       <w:pPr>
         <w:pStyle w:val="Heading2"/>
       </w:pPr>
       <w:r>
-        <w:t>Justification</w:t>
-      </w:r>
-    </w:p>
-    <w:p>
-      <w:pPr>
-        <w:rPr>
-          <w:rFonts w:eastAsia="Malgun Gothic"/>
-          <w:lang w:eastAsia="ko-KR"/>
-        </w:rPr>
-      </w:pPr>
-      <w:r>
-        <w:rPr>
-          <w:rFonts w:eastAsia="Malgun Gothic" w:hint="eastAsia"/>
-          <w:lang w:eastAsia="ko-KR"/>
-        </w:rPr>
-        <w:t>Use F-score?</w:t>
-      </w:r>
-    </w:p>
-    <w:p>
-      <w:pPr>
-        <w:pStyle w:val="Heading1"/>
-      </w:pPr>
-      <w:r>
-        <w:t>Conclusion</w:t>
-      </w:r>
-    </w:p>
-    <w:p/>
-    <w:p>
-      <w:pPr>
-        <w:pStyle w:val="Heading2"/>
-      </w:pPr>
-      <w:r>
+        <w:lastRenderedPageBreak/>
         <w:t>Free-Form Visualization</w:t>
       </w:r>
     </w:p>
@@ -454,8 +621,8 @@
 </file>
 
 <file path=word/comments.xml><?xml version="1.0" encoding="utf-8"?>
-<w:comments xmlns:wpc="http://schemas.microsoft.com/office/word/2010/wordprocessingCanvas" xmlns:mc="http://schemas.openxmlformats.org/markup-compatibility/2006" xmlns:o="urn:schemas-microsoft-com:office:office" xmlns:r="http://schemas.openxmlformats.org/officeDocument/2006/relationships" xmlns:m="http://schemas.openxmlformats.org/officeDocument/2006/math" xmlns:v="urn:schemas-microsoft-com:vml" xmlns:wp14="http://schemas.microsoft.com/office/word/2010/wordprocessingDrawing" xmlns:wp="http://schemas.openxmlformats.org/drawingml/2006/wordprocessingDrawing" xmlns:w10="urn:schemas-microsoft-com:office:word" xmlns:w="http://schemas.openxmlformats.org/wordprocessingml/2006/main" xmlns:w14="http://schemas.microsoft.com/office/word/2010/wordml" xmlns:wpg="http://schemas.microsoft.com/office/word/2010/wordprocessingGroup" xmlns:wpi="http://schemas.microsoft.com/office/word/2010/wordprocessingInk" xmlns:wne="http://schemas.microsoft.com/office/word/2006/wordml" xmlns:wps="http://schemas.microsoft.com/office/word/2010/wordprocessingShape" mc:Ignorable="w14 wp14">
-  <w:comment w:id="1" w:author="Seungjin Baek" w:date="2016-06-23T16:45:00Z" w:initials="sb">
+<w:comments xmlns:wpc="http://schemas.microsoft.com/office/word/2010/wordprocessingCanvas" xmlns:mo="http://schemas.microsoft.com/office/mac/office/2008/main" xmlns:mc="http://schemas.openxmlformats.org/markup-compatibility/2006" xmlns:mv="urn:schemas-microsoft-com:mac:vml" xmlns:o="urn:schemas-microsoft-com:office:office" xmlns:r="http://schemas.openxmlformats.org/officeDocument/2006/relationships" xmlns:m="http://schemas.openxmlformats.org/officeDocument/2006/math" xmlns:v="urn:schemas-microsoft-com:vml" xmlns:wp14="http://schemas.microsoft.com/office/word/2010/wordprocessingDrawing" xmlns:wp="http://schemas.openxmlformats.org/drawingml/2006/wordprocessingDrawing" xmlns:w10="urn:schemas-microsoft-com:office:word" xmlns:w="http://schemas.openxmlformats.org/wordprocessingml/2006/main" xmlns:w14="http://schemas.microsoft.com/office/word/2010/wordml" xmlns:wpg="http://schemas.microsoft.com/office/word/2010/wordprocessingGroup" xmlns:wpi="http://schemas.microsoft.com/office/word/2010/wordprocessingInk" xmlns:wne="http://schemas.microsoft.com/office/word/2006/wordml" xmlns:wps="http://schemas.microsoft.com/office/word/2010/wordprocessingShape" mc:Ignorable="w14 wp14">
+  <w:comment w:id="0" w:author="Seungjin Baek" w:date="2016-06-23T16:45:00Z" w:initials="sb">
     <w:p>
       <w:pPr>
         <w:pStyle w:val="CommentText"/>
@@ -475,7 +642,7 @@
 </file>
 
 <file path=word/numbering.xml><?xml version="1.0" encoding="utf-8"?>
-<w:numbering xmlns:wpc="http://schemas.microsoft.com/office/word/2010/wordprocessingCanvas" xmlns:mc="http://schemas.openxmlformats.org/markup-compatibility/2006" xmlns:o="urn:schemas-microsoft-com:office:office" xmlns:r="http://schemas.openxmlformats.org/officeDocument/2006/relationships" xmlns:m="http://schemas.openxmlformats.org/officeDocument/2006/math" xmlns:v="urn:schemas-microsoft-com:vml" xmlns:wp14="http://schemas.microsoft.com/office/word/2010/wordprocessingDrawing" xmlns:wp="http://schemas.openxmlformats.org/drawingml/2006/wordprocessingDrawing" xmlns:w10="urn:schemas-microsoft-com:office:word" xmlns:w="http://schemas.openxmlformats.org/wordprocessingml/2006/main" xmlns:w14="http://schemas.microsoft.com/office/word/2010/wordml" xmlns:wpg="http://schemas.microsoft.com/office/word/2010/wordprocessingGroup" xmlns:wpi="http://schemas.microsoft.com/office/word/2010/wordprocessingInk" xmlns:wne="http://schemas.microsoft.com/office/word/2006/wordml" xmlns:wps="http://schemas.microsoft.com/office/word/2010/wordprocessingShape" mc:Ignorable="w14 wp14">
+<w:numbering xmlns:wpc="http://schemas.microsoft.com/office/word/2010/wordprocessingCanvas" xmlns:mo="http://schemas.microsoft.com/office/mac/office/2008/main" xmlns:mc="http://schemas.openxmlformats.org/markup-compatibility/2006" xmlns:mv="urn:schemas-microsoft-com:mac:vml" xmlns:o="urn:schemas-microsoft-com:office:office" xmlns:r="http://schemas.openxmlformats.org/officeDocument/2006/relationships" xmlns:m="http://schemas.openxmlformats.org/officeDocument/2006/math" xmlns:v="urn:schemas-microsoft-com:vml" xmlns:wp14="http://schemas.microsoft.com/office/word/2010/wordprocessingDrawing" xmlns:wp="http://schemas.openxmlformats.org/drawingml/2006/wordprocessingDrawing" xmlns:w10="urn:schemas-microsoft-com:office:word" xmlns:w="http://schemas.openxmlformats.org/wordprocessingml/2006/main" xmlns:w14="http://schemas.microsoft.com/office/word/2010/wordml" xmlns:wpg="http://schemas.microsoft.com/office/word/2010/wordprocessingGroup" xmlns:wpi="http://schemas.microsoft.com/office/word/2010/wordprocessingInk" xmlns:wne="http://schemas.microsoft.com/office/word/2006/wordml" xmlns:wps="http://schemas.microsoft.com/office/word/2010/wordprocessingShape" mc:Ignorable="w14 wp14">
   <w:abstractNum w:abstractNumId="0">
     <w:nsid w:val="061E50F8"/>
     <w:multiLevelType w:val="hybridMultilevel"/>
@@ -589,8 +756,240 @@
       </w:rPr>
     </w:lvl>
   </w:abstractNum>
+  <w:abstractNum w:abstractNumId="1">
+    <w:nsid w:val="1ED74A9E"/>
+    <w:multiLevelType w:val="hybridMultilevel"/>
+    <w:tmpl w:val="A56CB47C"/>
+    <w:lvl w:ilvl="0" w:tplc="04090001">
+      <w:start w:val="1"/>
+      <w:numFmt w:val="bullet"/>
+      <w:lvlText w:val=""/>
+      <w:lvlJc w:val="left"/>
+      <w:pPr>
+        <w:ind w:left="720" w:hanging="360"/>
+      </w:pPr>
+      <w:rPr>
+        <w:rFonts w:ascii="Symbol" w:hAnsi="Symbol" w:hint="default"/>
+      </w:rPr>
+    </w:lvl>
+    <w:lvl w:ilvl="1" w:tplc="04090003" w:tentative="1">
+      <w:start w:val="1"/>
+      <w:numFmt w:val="bullet"/>
+      <w:lvlText w:val="o"/>
+      <w:lvlJc w:val="left"/>
+      <w:pPr>
+        <w:ind w:left="1440" w:hanging="360"/>
+      </w:pPr>
+      <w:rPr>
+        <w:rFonts w:ascii="Courier New" w:hAnsi="Courier New" w:hint="default"/>
+      </w:rPr>
+    </w:lvl>
+    <w:lvl w:ilvl="2" w:tplc="04090005" w:tentative="1">
+      <w:start w:val="1"/>
+      <w:numFmt w:val="bullet"/>
+      <w:lvlText w:val=""/>
+      <w:lvlJc w:val="left"/>
+      <w:pPr>
+        <w:ind w:left="2160" w:hanging="360"/>
+      </w:pPr>
+      <w:rPr>
+        <w:rFonts w:ascii="Wingdings" w:hAnsi="Wingdings" w:hint="default"/>
+      </w:rPr>
+    </w:lvl>
+    <w:lvl w:ilvl="3" w:tplc="04090001" w:tentative="1">
+      <w:start w:val="1"/>
+      <w:numFmt w:val="bullet"/>
+      <w:lvlText w:val=""/>
+      <w:lvlJc w:val="left"/>
+      <w:pPr>
+        <w:ind w:left="2880" w:hanging="360"/>
+      </w:pPr>
+      <w:rPr>
+        <w:rFonts w:ascii="Symbol" w:hAnsi="Symbol" w:hint="default"/>
+      </w:rPr>
+    </w:lvl>
+    <w:lvl w:ilvl="4" w:tplc="04090003" w:tentative="1">
+      <w:start w:val="1"/>
+      <w:numFmt w:val="bullet"/>
+      <w:lvlText w:val="o"/>
+      <w:lvlJc w:val="left"/>
+      <w:pPr>
+        <w:ind w:left="3600" w:hanging="360"/>
+      </w:pPr>
+      <w:rPr>
+        <w:rFonts w:ascii="Courier New" w:hAnsi="Courier New" w:hint="default"/>
+      </w:rPr>
+    </w:lvl>
+    <w:lvl w:ilvl="5" w:tplc="04090005" w:tentative="1">
+      <w:start w:val="1"/>
+      <w:numFmt w:val="bullet"/>
+      <w:lvlText w:val=""/>
+      <w:lvlJc w:val="left"/>
+      <w:pPr>
+        <w:ind w:left="4320" w:hanging="360"/>
+      </w:pPr>
+      <w:rPr>
+        <w:rFonts w:ascii="Wingdings" w:hAnsi="Wingdings" w:hint="default"/>
+      </w:rPr>
+    </w:lvl>
+    <w:lvl w:ilvl="6" w:tplc="04090001" w:tentative="1">
+      <w:start w:val="1"/>
+      <w:numFmt w:val="bullet"/>
+      <w:lvlText w:val=""/>
+      <w:lvlJc w:val="left"/>
+      <w:pPr>
+        <w:ind w:left="5040" w:hanging="360"/>
+      </w:pPr>
+      <w:rPr>
+        <w:rFonts w:ascii="Symbol" w:hAnsi="Symbol" w:hint="default"/>
+      </w:rPr>
+    </w:lvl>
+    <w:lvl w:ilvl="7" w:tplc="04090003" w:tentative="1">
+      <w:start w:val="1"/>
+      <w:numFmt w:val="bullet"/>
+      <w:lvlText w:val="o"/>
+      <w:lvlJc w:val="left"/>
+      <w:pPr>
+        <w:ind w:left="5760" w:hanging="360"/>
+      </w:pPr>
+      <w:rPr>
+        <w:rFonts w:ascii="Courier New" w:hAnsi="Courier New" w:hint="default"/>
+      </w:rPr>
+    </w:lvl>
+    <w:lvl w:ilvl="8" w:tplc="04090005" w:tentative="1">
+      <w:start w:val="1"/>
+      <w:numFmt w:val="bullet"/>
+      <w:lvlText w:val=""/>
+      <w:lvlJc w:val="left"/>
+      <w:pPr>
+        <w:ind w:left="6480" w:hanging="360"/>
+      </w:pPr>
+      <w:rPr>
+        <w:rFonts w:ascii="Wingdings" w:hAnsi="Wingdings" w:hint="default"/>
+      </w:rPr>
+    </w:lvl>
+  </w:abstractNum>
+  <w:abstractNum w:abstractNumId="2">
+    <w:nsid w:val="3C2A4DAD"/>
+    <w:multiLevelType w:val="hybridMultilevel"/>
+    <w:tmpl w:val="3352577C"/>
+    <w:lvl w:ilvl="0" w:tplc="04090001">
+      <w:start w:val="1"/>
+      <w:numFmt w:val="bullet"/>
+      <w:lvlText w:val=""/>
+      <w:lvlJc w:val="left"/>
+      <w:pPr>
+        <w:ind w:left="720" w:hanging="360"/>
+      </w:pPr>
+      <w:rPr>
+        <w:rFonts w:ascii="Symbol" w:hAnsi="Symbol" w:hint="default"/>
+      </w:rPr>
+    </w:lvl>
+    <w:lvl w:ilvl="1" w:tplc="04090003" w:tentative="1">
+      <w:start w:val="1"/>
+      <w:numFmt w:val="bullet"/>
+      <w:lvlText w:val="o"/>
+      <w:lvlJc w:val="left"/>
+      <w:pPr>
+        <w:ind w:left="1440" w:hanging="360"/>
+      </w:pPr>
+      <w:rPr>
+        <w:rFonts w:ascii="Courier New" w:hAnsi="Courier New" w:hint="default"/>
+      </w:rPr>
+    </w:lvl>
+    <w:lvl w:ilvl="2" w:tplc="04090005" w:tentative="1">
+      <w:start w:val="1"/>
+      <w:numFmt w:val="bullet"/>
+      <w:lvlText w:val=""/>
+      <w:lvlJc w:val="left"/>
+      <w:pPr>
+        <w:ind w:left="2160" w:hanging="360"/>
+      </w:pPr>
+      <w:rPr>
+        <w:rFonts w:ascii="Wingdings" w:hAnsi="Wingdings" w:hint="default"/>
+      </w:rPr>
+    </w:lvl>
+    <w:lvl w:ilvl="3" w:tplc="04090001" w:tentative="1">
+      <w:start w:val="1"/>
+      <w:numFmt w:val="bullet"/>
+      <w:lvlText w:val=""/>
+      <w:lvlJc w:val="left"/>
+      <w:pPr>
+        <w:ind w:left="2880" w:hanging="360"/>
+      </w:pPr>
+      <w:rPr>
+        <w:rFonts w:ascii="Symbol" w:hAnsi="Symbol" w:hint="default"/>
+      </w:rPr>
+    </w:lvl>
+    <w:lvl w:ilvl="4" w:tplc="04090003" w:tentative="1">
+      <w:start w:val="1"/>
+      <w:numFmt w:val="bullet"/>
+      <w:lvlText w:val="o"/>
+      <w:lvlJc w:val="left"/>
+      <w:pPr>
+        <w:ind w:left="3600" w:hanging="360"/>
+      </w:pPr>
+      <w:rPr>
+        <w:rFonts w:ascii="Courier New" w:hAnsi="Courier New" w:hint="default"/>
+      </w:rPr>
+    </w:lvl>
+    <w:lvl w:ilvl="5" w:tplc="04090005" w:tentative="1">
+      <w:start w:val="1"/>
+      <w:numFmt w:val="bullet"/>
+      <w:lvlText w:val=""/>
+      <w:lvlJc w:val="left"/>
+      <w:pPr>
+        <w:ind w:left="4320" w:hanging="360"/>
+      </w:pPr>
+      <w:rPr>
+        <w:rFonts w:ascii="Wingdings" w:hAnsi="Wingdings" w:hint="default"/>
+      </w:rPr>
+    </w:lvl>
+    <w:lvl w:ilvl="6" w:tplc="04090001" w:tentative="1">
+      <w:start w:val="1"/>
+      <w:numFmt w:val="bullet"/>
+      <w:lvlText w:val=""/>
+      <w:lvlJc w:val="left"/>
+      <w:pPr>
+        <w:ind w:left="5040" w:hanging="360"/>
+      </w:pPr>
+      <w:rPr>
+        <w:rFonts w:ascii="Symbol" w:hAnsi="Symbol" w:hint="default"/>
+      </w:rPr>
+    </w:lvl>
+    <w:lvl w:ilvl="7" w:tplc="04090003" w:tentative="1">
+      <w:start w:val="1"/>
+      <w:numFmt w:val="bullet"/>
+      <w:lvlText w:val="o"/>
+      <w:lvlJc w:val="left"/>
+      <w:pPr>
+        <w:ind w:left="5760" w:hanging="360"/>
+      </w:pPr>
+      <w:rPr>
+        <w:rFonts w:ascii="Courier New" w:hAnsi="Courier New" w:hint="default"/>
+      </w:rPr>
+    </w:lvl>
+    <w:lvl w:ilvl="8" w:tplc="04090005" w:tentative="1">
+      <w:start w:val="1"/>
+      <w:numFmt w:val="bullet"/>
+      <w:lvlText w:val=""/>
+      <w:lvlJc w:val="left"/>
+      <w:pPr>
+        <w:ind w:left="6480" w:hanging="360"/>
+      </w:pPr>
+      <w:rPr>
+        <w:rFonts w:ascii="Wingdings" w:hAnsi="Wingdings" w:hint="default"/>
+      </w:rPr>
+    </w:lvl>
+  </w:abstractNum>
   <w:num w:numId="1">
     <w:abstractNumId w:val="0"/>
+  </w:num>
+  <w:num w:numId="2">
+    <w:abstractNumId w:val="2"/>
+  </w:num>
+  <w:num w:numId="3">
+    <w:abstractNumId w:val="1"/>
   </w:num>
 </w:numbering>
 </file>
@@ -608,7 +1007,7 @@
     </w:rPrDefault>
     <w:pPrDefault/>
   </w:docDefaults>
-  <w:latentStyles w:defLockedState="0" w:defUIPriority="99" w:defSemiHidden="1" w:defUnhideWhenUsed="1" w:defQFormat="0" w:count="267">
+  <w:latentStyles w:defLockedState="0" w:defUIPriority="99" w:defSemiHidden="1" w:defUnhideWhenUsed="1" w:defQFormat="0" w:count="276">
     <w:lsdException w:name="Normal" w:semiHidden="0" w:uiPriority="0" w:unhideWhenUsed="0" w:qFormat="1"/>
     <w:lsdException w:name="heading 1" w:semiHidden="0" w:uiPriority="9" w:unhideWhenUsed="0" w:qFormat="1"/>
     <w:lsdException w:name="heading 2" w:uiPriority="9" w:qFormat="1"/>
@@ -962,7 +1361,7 @@
 </file>
 
 <file path=word/stylesWithEffects.xml><?xml version="1.0" encoding="utf-8"?>
-<w:styles xmlns:wpc="http://schemas.microsoft.com/office/word/2010/wordprocessingCanvas" xmlns:mc="http://schemas.openxmlformats.org/markup-compatibility/2006" xmlns:o="urn:schemas-microsoft-com:office:office" xmlns:r="http://schemas.openxmlformats.org/officeDocument/2006/relationships" xmlns:m="http://schemas.openxmlformats.org/officeDocument/2006/math" xmlns:v="urn:schemas-microsoft-com:vml" xmlns:wp14="http://schemas.microsoft.com/office/word/2010/wordprocessingDrawing" xmlns:wp="http://schemas.openxmlformats.org/drawingml/2006/wordprocessingDrawing" xmlns:w10="urn:schemas-microsoft-com:office:word" xmlns:w="http://schemas.openxmlformats.org/wordprocessingml/2006/main" xmlns:w14="http://schemas.microsoft.com/office/word/2010/wordml" xmlns:wpg="http://schemas.microsoft.com/office/word/2010/wordprocessingGroup" xmlns:wpi="http://schemas.microsoft.com/office/word/2010/wordprocessingInk" xmlns:wne="http://schemas.microsoft.com/office/word/2006/wordml" xmlns:wps="http://schemas.microsoft.com/office/word/2010/wordprocessingShape" mc:Ignorable="w14 wp14">
+<w:styles xmlns:wpc="http://schemas.microsoft.com/office/word/2010/wordprocessingCanvas" xmlns:mo="http://schemas.microsoft.com/office/mac/office/2008/main" xmlns:mc="http://schemas.openxmlformats.org/markup-compatibility/2006" xmlns:mv="urn:schemas-microsoft-com:mac:vml" xmlns:o="urn:schemas-microsoft-com:office:office" xmlns:r="http://schemas.openxmlformats.org/officeDocument/2006/relationships" xmlns:m="http://schemas.openxmlformats.org/officeDocument/2006/math" xmlns:v="urn:schemas-microsoft-com:vml" xmlns:wp14="http://schemas.microsoft.com/office/word/2010/wordprocessingDrawing" xmlns:wp="http://schemas.openxmlformats.org/drawingml/2006/wordprocessingDrawing" xmlns:w10="urn:schemas-microsoft-com:office:word" xmlns:w="http://schemas.openxmlformats.org/wordprocessingml/2006/main" xmlns:w14="http://schemas.microsoft.com/office/word/2010/wordml" xmlns:wpg="http://schemas.microsoft.com/office/word/2010/wordprocessingGroup" xmlns:wpi="http://schemas.microsoft.com/office/word/2010/wordprocessingInk" xmlns:wne="http://schemas.microsoft.com/office/word/2006/wordml" xmlns:wps="http://schemas.microsoft.com/office/word/2010/wordprocessingShape" mc:Ignorable="w14 wp14">
   <w:docDefaults>
     <w:rPrDefault>
       <w:rPr>
@@ -974,7 +1373,7 @@
     </w:rPrDefault>
     <w:pPrDefault/>
   </w:docDefaults>
-  <w:latentStyles w:defLockedState="0" w:defUIPriority="99" w:defSemiHidden="1" w:defUnhideWhenUsed="1" w:defQFormat="0" w:count="267">
+  <w:latentStyles w:defLockedState="0" w:defUIPriority="99" w:defSemiHidden="1" w:defUnhideWhenUsed="1" w:defQFormat="0" w:count="276">
     <w:lsdException w:name="Normal" w:semiHidden="0" w:uiPriority="0" w:unhideWhenUsed="0" w:qFormat="1"/>
     <w:lsdException w:name="heading 1" w:semiHidden="0" w:uiPriority="9" w:unhideWhenUsed="0" w:qFormat="1"/>
     <w:lsdException w:name="heading 2" w:uiPriority="9" w:qFormat="1"/>

</xml_diff>

<commit_message>
doc: Report Analysis section started
</commit_message>
<xml_diff>
--- a/Report/Capstone Report by SBaek.docx
+++ b/Report/Capstone Report by SBaek.docx
@@ -1,6 +1,6 @@
 
 <file path=word/document.xml><?xml version="1.0" encoding="utf-8"?>
-<w:document xmlns:wpc="http://schemas.microsoft.com/office/word/2010/wordprocessingCanvas" xmlns:mo="http://schemas.microsoft.com/office/mac/office/2008/main" xmlns:mc="http://schemas.openxmlformats.org/markup-compatibility/2006" xmlns:mv="urn:schemas-microsoft-com:mac:vml" xmlns:o="urn:schemas-microsoft-com:office:office" xmlns:r="http://schemas.openxmlformats.org/officeDocument/2006/relationships" xmlns:m="http://schemas.openxmlformats.org/officeDocument/2006/math" xmlns:v="urn:schemas-microsoft-com:vml" xmlns:wp14="http://schemas.microsoft.com/office/word/2010/wordprocessingDrawing" xmlns:wp="http://schemas.openxmlformats.org/drawingml/2006/wordprocessingDrawing" xmlns:w10="urn:schemas-microsoft-com:office:word" xmlns:w="http://schemas.openxmlformats.org/wordprocessingml/2006/main" xmlns:w14="http://schemas.microsoft.com/office/word/2010/wordml" xmlns:wpg="http://schemas.microsoft.com/office/word/2010/wordprocessingGroup" xmlns:wpi="http://schemas.microsoft.com/office/word/2010/wordprocessingInk" xmlns:wne="http://schemas.microsoft.com/office/word/2006/wordml" xmlns:wps="http://schemas.microsoft.com/office/word/2010/wordprocessingShape" mc:Ignorable="w14 wp14">
+<w:document xmlns:wpc="http://schemas.microsoft.com/office/word/2010/wordprocessingCanvas" xmlns:mc="http://schemas.openxmlformats.org/markup-compatibility/2006" xmlns:o="urn:schemas-microsoft-com:office:office" xmlns:r="http://schemas.openxmlformats.org/officeDocument/2006/relationships" xmlns:m="http://schemas.openxmlformats.org/officeDocument/2006/math" xmlns:v="urn:schemas-microsoft-com:vml" xmlns:wp14="http://schemas.microsoft.com/office/word/2010/wordprocessingDrawing" xmlns:wp="http://schemas.openxmlformats.org/drawingml/2006/wordprocessingDrawing" xmlns:w10="urn:schemas-microsoft-com:office:word" xmlns:w="http://schemas.openxmlformats.org/wordprocessingml/2006/main" xmlns:w14="http://schemas.microsoft.com/office/word/2010/wordml" xmlns:wpg="http://schemas.microsoft.com/office/word/2010/wordprocessingGroup" xmlns:wpi="http://schemas.microsoft.com/office/word/2010/wordprocessingInk" xmlns:wne="http://schemas.microsoft.com/office/word/2006/wordml" xmlns:wps="http://schemas.microsoft.com/office/word/2010/wordprocessingShape" mc:Ignorable="w14 wp14">
   <w:body>
     <w:p>
       <w:pPr>
@@ -116,23 +116,77 @@
       </w:r>
     </w:p>
     <w:p>
-      <w:commentRangeStart w:id="0"/>
-      <w:r>
-        <w:t>The data set will be clustered after the PCA is applied and then silhouette analysis is to be conducted to visualize the clusters and to determine the optimum number of clusters.</w:t>
-      </w:r>
-      <w:r>
-        <w:rPr>
-          <w:rFonts w:hint="eastAsia"/>
-        </w:rPr>
-        <w:t xml:space="preserve"> </w:t>
-      </w:r>
-      <w:commentRangeEnd w:id="0"/>
-      <w:r>
-        <w:rPr>
-          <w:rStyle w:val="CommentReference"/>
-        </w:rPr>
-        <w:commentReference w:id="0"/>
-      </w:r>
+      <w:pPr>
+        <w:rPr>
+          <w:ins w:id="0" w:author="Seungjin Baek" w:date="2016-06-24T15:20:00Z"/>
+        </w:rPr>
+      </w:pPr>
+      <w:ins w:id="1" w:author="Seungjin Baek" w:date="2016-06-24T15:19:00Z">
+        <w:r>
+          <w:t xml:space="preserve">Silhouette analysis will be used to test the number of clusters after </w:t>
+        </w:r>
+        <w:proofErr w:type="spellStart"/>
+        <w:r>
+          <w:t>KMeans</w:t>
+        </w:r>
+        <w:proofErr w:type="spellEnd"/>
+        <w:r>
+          <w:t xml:space="preserve"> </w:t>
+        </w:r>
+      </w:ins>
+      <w:ins w:id="2" w:author="Seungjin Baek" w:date="2016-06-24T15:20:00Z">
+        <w:r>
+          <w:t xml:space="preserve">clustering analysis was conducted on the dataset. The silhouette plot displays a measure of how close each point in one cluster is to points in the neighboring clusters and thus provides a way to assess parameters like number of clusters visually. </w:t>
+        </w:r>
+      </w:ins>
+      <w:ins w:id="3" w:author="Seungjin Baek" w:date="2016-06-24T15:21:00Z">
+        <w:r>
+          <w:t>(</w:t>
+        </w:r>
+        <w:proofErr w:type="spellStart"/>
+        <w:proofErr w:type="gramStart"/>
+        <w:r>
+          <w:t>scikit</w:t>
+        </w:r>
+        <w:proofErr w:type="spellEnd"/>
+        <w:proofErr w:type="gramEnd"/>
+        <w:r>
+          <w:t xml:space="preserve"> learn webpage)</w:t>
+        </w:r>
+      </w:ins>
+    </w:p>
+    <w:p>
+      <w:pPr>
+        <w:rPr>
+          <w:ins w:id="4" w:author="Seungjin Baek" w:date="2016-06-24T15:20:00Z"/>
+        </w:rPr>
+      </w:pPr>
+    </w:p>
+    <w:p>
+      <w:pPr>
+        <w:rPr>
+          <w:del w:id="5" w:author="Seungjin Baek" w:date="2016-06-24T15:25:00Z"/>
+        </w:rPr>
+      </w:pPr>
+      <w:commentRangeStart w:id="6"/>
+      <w:del w:id="7" w:author="Seungjin Baek" w:date="2016-06-24T15:25:00Z">
+        <w:r>
+          <w:delText>The data set will be clustered after the PCA is applied and then silhouette analysis is to be conducted to visualize the clusters and to determine the optimum number of clusters.</w:delText>
+        </w:r>
+        <w:r>
+          <w:rPr>
+            <w:rFonts w:hint="eastAsia"/>
+          </w:rPr>
+          <w:delText xml:space="preserve"> </w:delText>
+        </w:r>
+        <w:commentRangeEnd w:id="6"/>
+        <w:r>
+          <w:rPr>
+            <w:rStyle w:val="CommentReference"/>
+          </w:rPr>
+          <w:commentReference w:id="6"/>
+        </w:r>
+      </w:del>
     </w:p>
     <w:p>
       <w:pPr>
@@ -156,7 +210,739 @@
       </w:r>
     </w:p>
     <w:p>
-      <w:ins w:id="1" w:author="S B" w:date="2016-06-23T22:28:00Z">
+      <w:pPr>
+        <w:rPr>
+          <w:ins w:id="8" w:author="Seungjin Baek" w:date="2016-06-24T15:41:00Z"/>
+        </w:rPr>
+      </w:pPr>
+      <w:ins w:id="9" w:author="Seungjin Baek" w:date="2016-06-24T15:40:00Z">
+        <w:r>
+          <w:t xml:space="preserve">The dataset analyzed in this project contains sellers’ activities which are shown as columns (features) in the form of csv file. The </w:t>
+        </w:r>
+      </w:ins>
+      <w:proofErr w:type="gramStart"/>
+      <w:ins w:id="10" w:author="Seungjin Baek" w:date="2016-06-24T15:41:00Z">
+        <w:r>
+          <w:t>descriptions of each column is</w:t>
+        </w:r>
+        <w:proofErr w:type="gramEnd"/>
+        <w:r>
+          <w:t xml:space="preserve"> shown in Table </w:t>
+        </w:r>
+        <w:r>
+          <w:rPr>
+            <w:highlight w:val="yellow"/>
+            <w:rPrChange w:id="11" w:author="Seungjin Baek" w:date="2016-06-24T15:41:00Z">
+              <w:rPr/>
+            </w:rPrChange>
+          </w:rPr>
+          <w:t>XX</w:t>
+        </w:r>
+        <w:r>
+          <w:t>.</w:t>
+        </w:r>
+      </w:ins>
+    </w:p>
+    <w:p>
+      <w:pPr>
+        <w:rPr>
+          <w:ins w:id="12" w:author="Seungjin Baek" w:date="2016-06-24T15:41:00Z"/>
+        </w:rPr>
+      </w:pPr>
+    </w:p>
+    <w:tbl>
+      <w:tblPr>
+        <w:tblStyle w:val="TableGrid"/>
+        <w:tblW w:w="0" w:type="auto"/>
+        <w:tblLook w:val="04A0" w:firstRow="1" w:lastRow="0" w:firstColumn="1" w:lastColumn="0" w:noHBand="0" w:noVBand="1"/>
+        <w:tblPrChange w:id="13" w:author="Seungjin Baek" w:date="2016-06-24T15:46:00Z">
+          <w:tblPr>
+            <w:tblStyle w:val="TableGrid"/>
+            <w:tblW w:w="0" w:type="auto"/>
+            <w:tblLook w:val="04A0" w:firstRow="1" w:lastRow="0" w:firstColumn="1" w:lastColumn="0" w:noHBand="0" w:noVBand="1"/>
+          </w:tblPr>
+        </w:tblPrChange>
+      </w:tblPr>
+      <w:tblGrid>
+        <w:gridCol w:w="1926"/>
+        <w:gridCol w:w="6912"/>
+        <w:tblGridChange w:id="14">
+          <w:tblGrid>
+            <w:gridCol w:w="4428"/>
+            <w:gridCol w:w="4428"/>
+          </w:tblGrid>
+        </w:tblGridChange>
+      </w:tblGrid>
+      <w:tr>
+        <w:trPr>
+          <w:ins w:id="15" w:author="Seungjin Baek" w:date="2016-06-24T15:41:00Z"/>
+        </w:trPr>
+        <w:tc>
+          <w:tcPr>
+            <w:tcW w:w="1926" w:type="dxa"/>
+            <w:shd w:val="clear" w:color="auto" w:fill="D9D9D9" w:themeFill="background1" w:themeFillShade="D9"/>
+            <w:tcPrChange w:id="16" w:author="Seungjin Baek" w:date="2016-06-24T15:46:00Z">
+              <w:tcPr>
+                <w:tcW w:w="4428" w:type="dxa"/>
+              </w:tcPr>
+            </w:tcPrChange>
+          </w:tcPr>
+          <w:p>
+            <w:pPr>
+              <w:rPr>
+                <w:ins w:id="17" w:author="Seungjin Baek" w:date="2016-06-24T15:41:00Z"/>
+                <w:b/>
+                <w:rPrChange w:id="18" w:author="Seungjin Baek" w:date="2016-06-24T15:45:00Z">
+                  <w:rPr>
+                    <w:ins w:id="19" w:author="Seungjin Baek" w:date="2016-06-24T15:41:00Z"/>
+                  </w:rPr>
+                </w:rPrChange>
+              </w:rPr>
+            </w:pPr>
+            <w:ins w:id="20" w:author="Seungjin Baek" w:date="2016-06-24T15:42:00Z">
+              <w:r>
+                <w:rPr>
+                  <w:b/>
+                  <w:rPrChange w:id="21" w:author="Seungjin Baek" w:date="2016-06-24T15:45:00Z">
+                    <w:rPr/>
+                  </w:rPrChange>
+                </w:rPr>
+                <w:t>Column name</w:t>
+              </w:r>
+            </w:ins>
+          </w:p>
+        </w:tc>
+        <w:tc>
+          <w:tcPr>
+            <w:tcW w:w="6912" w:type="dxa"/>
+            <w:shd w:val="clear" w:color="auto" w:fill="D9D9D9" w:themeFill="background1" w:themeFillShade="D9"/>
+            <w:tcPrChange w:id="22" w:author="Seungjin Baek" w:date="2016-06-24T15:46:00Z">
+              <w:tcPr>
+                <w:tcW w:w="4428" w:type="dxa"/>
+              </w:tcPr>
+            </w:tcPrChange>
+          </w:tcPr>
+          <w:p>
+            <w:pPr>
+              <w:rPr>
+                <w:ins w:id="23" w:author="Seungjin Baek" w:date="2016-06-24T15:41:00Z"/>
+                <w:b/>
+                <w:rPrChange w:id="24" w:author="Seungjin Baek" w:date="2016-06-24T15:45:00Z">
+                  <w:rPr>
+                    <w:ins w:id="25" w:author="Seungjin Baek" w:date="2016-06-24T15:41:00Z"/>
+                  </w:rPr>
+                </w:rPrChange>
+              </w:rPr>
+            </w:pPr>
+            <w:ins w:id="26" w:author="Seungjin Baek" w:date="2016-06-24T15:42:00Z">
+              <w:r>
+                <w:rPr>
+                  <w:b/>
+                  <w:rPrChange w:id="27" w:author="Seungjin Baek" w:date="2016-06-24T15:45:00Z">
+                    <w:rPr/>
+                  </w:rPrChange>
+                </w:rPr>
+                <w:t>Description</w:t>
+              </w:r>
+            </w:ins>
+          </w:p>
+        </w:tc>
+      </w:tr>
+      <w:tr>
+        <w:trPr>
+          <w:ins w:id="28" w:author="Seungjin Baek" w:date="2016-06-24T15:41:00Z"/>
+        </w:trPr>
+        <w:tc>
+          <w:tcPr>
+            <w:tcW w:w="1926" w:type="dxa"/>
+            <w:tcPrChange w:id="29" w:author="Seungjin Baek" w:date="2016-06-24T15:45:00Z">
+              <w:tcPr>
+                <w:tcW w:w="4428" w:type="dxa"/>
+              </w:tcPr>
+            </w:tcPrChange>
+          </w:tcPr>
+          <w:p>
+            <w:pPr>
+              <w:rPr>
+                <w:ins w:id="30" w:author="Seungjin Baek" w:date="2016-06-24T15:41:00Z"/>
+              </w:rPr>
+            </w:pPr>
+            <w:ins w:id="31" w:author="Seungjin Baek" w:date="2016-06-24T15:42:00Z">
+              <w:r>
+                <w:t>id</w:t>
+              </w:r>
+            </w:ins>
+          </w:p>
+        </w:tc>
+        <w:tc>
+          <w:tcPr>
+            <w:tcW w:w="6912" w:type="dxa"/>
+            <w:tcPrChange w:id="32" w:author="Seungjin Baek" w:date="2016-06-24T15:45:00Z">
+              <w:tcPr>
+                <w:tcW w:w="4428" w:type="dxa"/>
+              </w:tcPr>
+            </w:tcPrChange>
+          </w:tcPr>
+          <w:p>
+            <w:pPr>
+              <w:rPr>
+                <w:ins w:id="33" w:author="Seungjin Baek" w:date="2016-06-24T15:41:00Z"/>
+              </w:rPr>
+            </w:pPr>
+            <w:ins w:id="34" w:author="Seungjin Baek" w:date="2016-06-24T15:43:00Z">
+              <w:r>
+                <w:t>user</w:t>
+              </w:r>
+            </w:ins>
+            <w:ins w:id="35" w:author="Seungjin Baek" w:date="2016-06-24T15:42:00Z">
+              <w:r>
+                <w:t xml:space="preserve"> ID</w:t>
+              </w:r>
+            </w:ins>
+          </w:p>
+        </w:tc>
+      </w:tr>
+      <w:tr>
+        <w:trPr>
+          <w:ins w:id="36" w:author="Seungjin Baek" w:date="2016-06-24T15:41:00Z"/>
+        </w:trPr>
+        <w:tc>
+          <w:tcPr>
+            <w:tcW w:w="1926" w:type="dxa"/>
+            <w:tcPrChange w:id="37" w:author="Seungjin Baek" w:date="2016-06-24T15:45:00Z">
+              <w:tcPr>
+                <w:tcW w:w="4428" w:type="dxa"/>
+              </w:tcPr>
+            </w:tcPrChange>
+          </w:tcPr>
+          <w:p>
+            <w:pPr>
+              <w:rPr>
+                <w:ins w:id="38" w:author="Seungjin Baek" w:date="2016-06-24T15:41:00Z"/>
+              </w:rPr>
+            </w:pPr>
+            <w:proofErr w:type="spellStart"/>
+            <w:ins w:id="39" w:author="Seungjin Baek" w:date="2016-06-24T15:42:00Z">
+              <w:r>
+                <w:t>install_date</w:t>
+              </w:r>
+            </w:ins>
+            <w:proofErr w:type="spellEnd"/>
+          </w:p>
+        </w:tc>
+        <w:tc>
+          <w:tcPr>
+            <w:tcW w:w="6912" w:type="dxa"/>
+            <w:tcPrChange w:id="40" w:author="Seungjin Baek" w:date="2016-06-24T15:45:00Z">
+              <w:tcPr>
+                <w:tcW w:w="4428" w:type="dxa"/>
+              </w:tcPr>
+            </w:tcPrChange>
+          </w:tcPr>
+          <w:p>
+            <w:pPr>
+              <w:rPr>
+                <w:ins w:id="41" w:author="Seungjin Baek" w:date="2016-06-24T15:41:00Z"/>
+              </w:rPr>
+            </w:pPr>
+            <w:ins w:id="42" w:author="Seungjin Baek" w:date="2016-06-24T15:44:00Z">
+              <w:r>
+                <w:t>the user install date</w:t>
+              </w:r>
+            </w:ins>
+          </w:p>
+        </w:tc>
+      </w:tr>
+      <w:tr>
+        <w:trPr>
+          <w:ins w:id="43" w:author="Seungjin Baek" w:date="2016-06-24T15:41:00Z"/>
+        </w:trPr>
+        <w:tc>
+          <w:tcPr>
+            <w:tcW w:w="1926" w:type="dxa"/>
+            <w:tcPrChange w:id="44" w:author="Seungjin Baek" w:date="2016-06-24T15:45:00Z">
+              <w:tcPr>
+                <w:tcW w:w="4428" w:type="dxa"/>
+              </w:tcPr>
+            </w:tcPrChange>
+          </w:tcPr>
+          <w:p>
+            <w:pPr>
+              <w:rPr>
+                <w:ins w:id="45" w:author="Seungjin Baek" w:date="2016-06-24T15:41:00Z"/>
+              </w:rPr>
+            </w:pPr>
+            <w:proofErr w:type="spellStart"/>
+            <w:ins w:id="46" w:author="Seungjin Baek" w:date="2016-06-24T15:42:00Z">
+              <w:r>
+                <w:t>time_on_site</w:t>
+              </w:r>
+            </w:ins>
+            <w:proofErr w:type="spellEnd"/>
+          </w:p>
+        </w:tc>
+        <w:tc>
+          <w:tcPr>
+            <w:tcW w:w="6912" w:type="dxa"/>
+            <w:tcPrChange w:id="47" w:author="Seungjin Baek" w:date="2016-06-24T15:45:00Z">
+              <w:tcPr>
+                <w:tcW w:w="4428" w:type="dxa"/>
+              </w:tcPr>
+            </w:tcPrChange>
+          </w:tcPr>
+          <w:p>
+            <w:pPr>
+              <w:rPr>
+                <w:ins w:id="48" w:author="Seungjin Baek" w:date="2016-06-24T15:41:00Z"/>
+              </w:rPr>
+            </w:pPr>
+            <w:ins w:id="49" w:author="Seungjin Baek" w:date="2016-06-24T15:44:00Z">
+              <w:r>
+                <w:t>days since the user install date</w:t>
+              </w:r>
+            </w:ins>
+          </w:p>
+        </w:tc>
+      </w:tr>
+      <w:tr>
+        <w:trPr>
+          <w:ins w:id="50" w:author="Seungjin Baek" w:date="2016-06-24T15:41:00Z"/>
+        </w:trPr>
+        <w:tc>
+          <w:tcPr>
+            <w:tcW w:w="1926" w:type="dxa"/>
+            <w:tcPrChange w:id="51" w:author="Seungjin Baek" w:date="2016-06-24T15:45:00Z">
+              <w:tcPr>
+                <w:tcW w:w="4428" w:type="dxa"/>
+              </w:tcPr>
+            </w:tcPrChange>
+          </w:tcPr>
+          <w:p>
+            <w:pPr>
+              <w:rPr>
+                <w:ins w:id="52" w:author="Seungjin Baek" w:date="2016-06-24T15:41:00Z"/>
+              </w:rPr>
+            </w:pPr>
+            <w:proofErr w:type="spellStart"/>
+            <w:ins w:id="53" w:author="Seungjin Baek" w:date="2016-06-24T15:43:00Z">
+              <w:r>
+                <w:t>positive</w:t>
+              </w:r>
+            </w:ins>
+            <w:ins w:id="54" w:author="Seungjin Baek" w:date="2016-06-24T15:42:00Z">
+              <w:r>
+                <w:t>_rating</w:t>
+              </w:r>
+            </w:ins>
+            <w:proofErr w:type="spellEnd"/>
+          </w:p>
+        </w:tc>
+        <w:tc>
+          <w:tcPr>
+            <w:tcW w:w="6912" w:type="dxa"/>
+            <w:tcPrChange w:id="55" w:author="Seungjin Baek" w:date="2016-06-24T15:45:00Z">
+              <w:tcPr>
+                <w:tcW w:w="4428" w:type="dxa"/>
+              </w:tcPr>
+            </w:tcPrChange>
+          </w:tcPr>
+          <w:p>
+            <w:pPr>
+              <w:rPr>
+                <w:ins w:id="56" w:author="Seungjin Baek" w:date="2016-06-24T15:41:00Z"/>
+              </w:rPr>
+              <w:pPrChange w:id="57" w:author="Seungjin Baek" w:date="2016-06-24T15:44:00Z">
+                <w:pPr/>
+              </w:pPrChange>
+            </w:pPr>
+            <w:ins w:id="58" w:author="Seungjin Baek" w:date="2016-06-24T15:44:00Z">
+              <w:r>
+                <w:t>number of positive ratings the user received as a seller</w:t>
+              </w:r>
+            </w:ins>
+          </w:p>
+        </w:tc>
+      </w:tr>
+      <w:tr>
+        <w:trPr>
+          <w:ins w:id="59" w:author="Seungjin Baek" w:date="2016-06-24T15:41:00Z"/>
+        </w:trPr>
+        <w:tc>
+          <w:tcPr>
+            <w:tcW w:w="1926" w:type="dxa"/>
+            <w:tcPrChange w:id="60" w:author="Seungjin Baek" w:date="2016-06-24T15:45:00Z">
+              <w:tcPr>
+                <w:tcW w:w="4428" w:type="dxa"/>
+              </w:tcPr>
+            </w:tcPrChange>
+          </w:tcPr>
+          <w:p>
+            <w:pPr>
+              <w:rPr>
+                <w:ins w:id="61" w:author="Seungjin Baek" w:date="2016-06-24T15:41:00Z"/>
+              </w:rPr>
+            </w:pPr>
+            <w:proofErr w:type="spellStart"/>
+            <w:ins w:id="62" w:author="Seungjin Baek" w:date="2016-06-24T15:43:00Z">
+              <w:r>
+                <w:lastRenderedPageBreak/>
+                <w:t>neutral</w:t>
+              </w:r>
+            </w:ins>
+            <w:ins w:id="63" w:author="Seungjin Baek" w:date="2016-06-24T15:42:00Z">
+              <w:r>
+                <w:t>_rating</w:t>
+              </w:r>
+            </w:ins>
+            <w:proofErr w:type="spellEnd"/>
+          </w:p>
+        </w:tc>
+        <w:tc>
+          <w:tcPr>
+            <w:tcW w:w="6912" w:type="dxa"/>
+            <w:tcPrChange w:id="64" w:author="Seungjin Baek" w:date="2016-06-24T15:45:00Z">
+              <w:tcPr>
+                <w:tcW w:w="4428" w:type="dxa"/>
+              </w:tcPr>
+            </w:tcPrChange>
+          </w:tcPr>
+          <w:p>
+            <w:pPr>
+              <w:rPr>
+                <w:ins w:id="65" w:author="Seungjin Baek" w:date="2016-06-24T15:41:00Z"/>
+              </w:rPr>
+              <w:pPrChange w:id="66" w:author="Seungjin Baek" w:date="2016-06-24T15:44:00Z">
+                <w:pPr/>
+              </w:pPrChange>
+            </w:pPr>
+            <w:ins w:id="67" w:author="Seungjin Baek" w:date="2016-06-24T15:44:00Z">
+              <w:r>
+                <w:t>number of neutral ratings the user received as a seller</w:t>
+              </w:r>
+            </w:ins>
+          </w:p>
+        </w:tc>
+      </w:tr>
+      <w:tr>
+        <w:trPr>
+          <w:ins w:id="68" w:author="Seungjin Baek" w:date="2016-06-24T15:41:00Z"/>
+        </w:trPr>
+        <w:tc>
+          <w:tcPr>
+            <w:tcW w:w="1926" w:type="dxa"/>
+            <w:tcPrChange w:id="69" w:author="Seungjin Baek" w:date="2016-06-24T15:45:00Z">
+              <w:tcPr>
+                <w:tcW w:w="4428" w:type="dxa"/>
+              </w:tcPr>
+            </w:tcPrChange>
+          </w:tcPr>
+          <w:p>
+            <w:pPr>
+              <w:rPr>
+                <w:ins w:id="70" w:author="Seungjin Baek" w:date="2016-06-24T15:41:00Z"/>
+              </w:rPr>
+            </w:pPr>
+            <w:proofErr w:type="spellStart"/>
+            <w:ins w:id="71" w:author="Seungjin Baek" w:date="2016-06-24T15:43:00Z">
+              <w:r>
+                <w:t>negative</w:t>
+              </w:r>
+            </w:ins>
+            <w:ins w:id="72" w:author="Seungjin Baek" w:date="2016-06-24T15:42:00Z">
+              <w:r>
+                <w:t>_rating</w:t>
+              </w:r>
+            </w:ins>
+            <w:proofErr w:type="spellEnd"/>
+          </w:p>
+        </w:tc>
+        <w:tc>
+          <w:tcPr>
+            <w:tcW w:w="6912" w:type="dxa"/>
+            <w:tcPrChange w:id="73" w:author="Seungjin Baek" w:date="2016-06-24T15:45:00Z">
+              <w:tcPr>
+                <w:tcW w:w="4428" w:type="dxa"/>
+              </w:tcPr>
+            </w:tcPrChange>
+          </w:tcPr>
+          <w:p>
+            <w:pPr>
+              <w:rPr>
+                <w:ins w:id="74" w:author="Seungjin Baek" w:date="2016-06-24T15:41:00Z"/>
+              </w:rPr>
+            </w:pPr>
+            <w:ins w:id="75" w:author="Seungjin Baek" w:date="2016-06-24T15:44:00Z">
+              <w:r>
+                <w:t>number of negative ratings the user received as a seller</w:t>
+              </w:r>
+            </w:ins>
+          </w:p>
+        </w:tc>
+      </w:tr>
+      <w:tr>
+        <w:trPr>
+          <w:ins w:id="76" w:author="Seungjin Baek" w:date="2016-06-24T15:41:00Z"/>
+        </w:trPr>
+        <w:tc>
+          <w:tcPr>
+            <w:tcW w:w="1926" w:type="dxa"/>
+            <w:tcPrChange w:id="77" w:author="Seungjin Baek" w:date="2016-06-24T15:45:00Z">
+              <w:tcPr>
+                <w:tcW w:w="4428" w:type="dxa"/>
+              </w:tcPr>
+            </w:tcPrChange>
+          </w:tcPr>
+          <w:p>
+            <w:pPr>
+              <w:rPr>
+                <w:ins w:id="78" w:author="Seungjin Baek" w:date="2016-06-24T15:41:00Z"/>
+              </w:rPr>
+            </w:pPr>
+            <w:ins w:id="79" w:author="Seungjin Baek" w:date="2016-06-24T15:43:00Z">
+              <w:r>
+                <w:t>listing</w:t>
+              </w:r>
+            </w:ins>
+          </w:p>
+        </w:tc>
+        <w:tc>
+          <w:tcPr>
+            <w:tcW w:w="6912" w:type="dxa"/>
+            <w:tcPrChange w:id="80" w:author="Seungjin Baek" w:date="2016-06-24T15:45:00Z">
+              <w:tcPr>
+                <w:tcW w:w="4428" w:type="dxa"/>
+              </w:tcPr>
+            </w:tcPrChange>
+          </w:tcPr>
+          <w:p>
+            <w:pPr>
+              <w:rPr>
+                <w:ins w:id="81" w:author="Seungjin Baek" w:date="2016-06-24T15:41:00Z"/>
+              </w:rPr>
+            </w:pPr>
+            <w:ins w:id="82" w:author="Seungjin Baek" w:date="2016-06-24T15:44:00Z">
+              <w:r>
+                <w:t>number of items the user has listed for sale</w:t>
+              </w:r>
+            </w:ins>
+          </w:p>
+        </w:tc>
+      </w:tr>
+      <w:tr>
+        <w:trPr>
+          <w:ins w:id="83" w:author="Seungjin Baek" w:date="2016-06-24T15:41:00Z"/>
+        </w:trPr>
+        <w:tc>
+          <w:tcPr>
+            <w:tcW w:w="1926" w:type="dxa"/>
+            <w:tcPrChange w:id="84" w:author="Seungjin Baek" w:date="2016-06-24T15:45:00Z">
+              <w:tcPr>
+                <w:tcW w:w="4428" w:type="dxa"/>
+              </w:tcPr>
+            </w:tcPrChange>
+          </w:tcPr>
+          <w:p>
+            <w:pPr>
+              <w:rPr>
+                <w:ins w:id="85" w:author="Seungjin Baek" w:date="2016-06-24T15:41:00Z"/>
+              </w:rPr>
+            </w:pPr>
+            <w:proofErr w:type="spellStart"/>
+            <w:ins w:id="86" w:author="Seungjin Baek" w:date="2016-06-24T15:43:00Z">
+              <w:r>
+                <w:t>listing</w:t>
+              </w:r>
+            </w:ins>
+            <w:ins w:id="87" w:author="Seungjin Baek" w:date="2016-06-24T15:42:00Z">
+              <w:r>
+                <w:t>_gmv</w:t>
+              </w:r>
+            </w:ins>
+            <w:proofErr w:type="spellEnd"/>
+          </w:p>
+        </w:tc>
+        <w:tc>
+          <w:tcPr>
+            <w:tcW w:w="6912" w:type="dxa"/>
+            <w:tcPrChange w:id="88" w:author="Seungjin Baek" w:date="2016-06-24T15:45:00Z">
+              <w:tcPr>
+                <w:tcW w:w="4428" w:type="dxa"/>
+              </w:tcPr>
+            </w:tcPrChange>
+          </w:tcPr>
+          <w:p>
+            <w:pPr>
+              <w:rPr>
+                <w:ins w:id="89" w:author="Seungjin Baek" w:date="2016-06-24T15:41:00Z"/>
+              </w:rPr>
+            </w:pPr>
+            <w:ins w:id="90" w:author="Seungjin Baek" w:date="2016-06-24T15:45:00Z">
+              <w:r>
+                <w:t>total dollar amount of the listed items from the user</w:t>
+              </w:r>
+            </w:ins>
+          </w:p>
+        </w:tc>
+      </w:tr>
+      <w:tr>
+        <w:trPr>
+          <w:ins w:id="91" w:author="Seungjin Baek" w:date="2016-06-24T15:43:00Z"/>
+        </w:trPr>
+        <w:tc>
+          <w:tcPr>
+            <w:tcW w:w="1926" w:type="dxa"/>
+            <w:tcPrChange w:id="92" w:author="Seungjin Baek" w:date="2016-06-24T15:45:00Z">
+              <w:tcPr>
+                <w:tcW w:w="4428" w:type="dxa"/>
+              </w:tcPr>
+            </w:tcPrChange>
+          </w:tcPr>
+          <w:p>
+            <w:pPr>
+              <w:rPr>
+                <w:ins w:id="93" w:author="Seungjin Baek" w:date="2016-06-24T15:43:00Z"/>
+              </w:rPr>
+            </w:pPr>
+            <w:ins w:id="94" w:author="Seungjin Baek" w:date="2016-06-24T15:43:00Z">
+              <w:r>
+                <w:t>sale</w:t>
+              </w:r>
+            </w:ins>
+          </w:p>
+        </w:tc>
+        <w:tc>
+          <w:tcPr>
+            <w:tcW w:w="6912" w:type="dxa"/>
+            <w:tcPrChange w:id="95" w:author="Seungjin Baek" w:date="2016-06-24T15:45:00Z">
+              <w:tcPr>
+                <w:tcW w:w="4428" w:type="dxa"/>
+              </w:tcPr>
+            </w:tcPrChange>
+          </w:tcPr>
+          <w:p>
+            <w:pPr>
+              <w:rPr>
+                <w:ins w:id="96" w:author="Seungjin Baek" w:date="2016-06-24T15:43:00Z"/>
+              </w:rPr>
+            </w:pPr>
+            <w:ins w:id="97" w:author="Seungjin Baek" w:date="2016-06-24T15:45:00Z">
+              <w:r>
+                <w:t>number of sales the user made</w:t>
+              </w:r>
+            </w:ins>
+          </w:p>
+        </w:tc>
+      </w:tr>
+      <w:tr>
+        <w:trPr>
+          <w:ins w:id="98" w:author="Seungjin Baek" w:date="2016-06-24T15:43:00Z"/>
+        </w:trPr>
+        <w:tc>
+          <w:tcPr>
+            <w:tcW w:w="1926" w:type="dxa"/>
+            <w:tcPrChange w:id="99" w:author="Seungjin Baek" w:date="2016-06-24T15:45:00Z">
+              <w:tcPr>
+                <w:tcW w:w="4428" w:type="dxa"/>
+              </w:tcPr>
+            </w:tcPrChange>
+          </w:tcPr>
+          <w:p>
+            <w:pPr>
+              <w:rPr>
+                <w:ins w:id="100" w:author="Seungjin Baek" w:date="2016-06-24T15:43:00Z"/>
+              </w:rPr>
+            </w:pPr>
+            <w:ins w:id="101" w:author="Seungjin Baek" w:date="2016-06-24T15:43:00Z">
+              <w:r>
+                <w:t>buyers</w:t>
+              </w:r>
+            </w:ins>
+          </w:p>
+        </w:tc>
+        <w:tc>
+          <w:tcPr>
+            <w:tcW w:w="6912" w:type="dxa"/>
+            <w:tcPrChange w:id="102" w:author="Seungjin Baek" w:date="2016-06-24T15:45:00Z">
+              <w:tcPr>
+                <w:tcW w:w="4428" w:type="dxa"/>
+              </w:tcPr>
+            </w:tcPrChange>
+          </w:tcPr>
+          <w:p>
+            <w:pPr>
+              <w:rPr>
+                <w:ins w:id="103" w:author="Seungjin Baek" w:date="2016-06-24T15:43:00Z"/>
+              </w:rPr>
+            </w:pPr>
+            <w:ins w:id="104" w:author="Seungjin Baek" w:date="2016-06-24T15:45:00Z">
+              <w:r>
+                <w:t>number of unique buyers of the user’s items</w:t>
+              </w:r>
+            </w:ins>
+          </w:p>
+        </w:tc>
+      </w:tr>
+      <w:tr>
+        <w:trPr>
+          <w:ins w:id="105" w:author="Seungjin Baek" w:date="2016-06-24T15:43:00Z"/>
+        </w:trPr>
+        <w:tc>
+          <w:tcPr>
+            <w:tcW w:w="1926" w:type="dxa"/>
+            <w:tcPrChange w:id="106" w:author="Seungjin Baek" w:date="2016-06-24T15:45:00Z">
+              <w:tcPr>
+                <w:tcW w:w="4428" w:type="dxa"/>
+              </w:tcPr>
+            </w:tcPrChange>
+          </w:tcPr>
+          <w:p>
+            <w:pPr>
+              <w:rPr>
+                <w:ins w:id="107" w:author="Seungjin Baek" w:date="2016-06-24T15:43:00Z"/>
+              </w:rPr>
+            </w:pPr>
+            <w:proofErr w:type="spellStart"/>
+            <w:ins w:id="108" w:author="Seungjin Baek" w:date="2016-06-24T15:43:00Z">
+              <w:r>
+                <w:t>gmv</w:t>
+              </w:r>
+              <w:proofErr w:type="spellEnd"/>
+            </w:ins>
+          </w:p>
+        </w:tc>
+        <w:tc>
+          <w:tcPr>
+            <w:tcW w:w="6912" w:type="dxa"/>
+            <w:tcPrChange w:id="109" w:author="Seungjin Baek" w:date="2016-06-24T15:45:00Z">
+              <w:tcPr>
+                <w:tcW w:w="4428" w:type="dxa"/>
+              </w:tcPr>
+            </w:tcPrChange>
+          </w:tcPr>
+          <w:p>
+            <w:pPr>
+              <w:rPr>
+                <w:ins w:id="110" w:author="Seungjin Baek" w:date="2016-06-24T15:43:00Z"/>
+              </w:rPr>
+            </w:pPr>
+            <w:ins w:id="111" w:author="Seungjin Baek" w:date="2016-06-24T15:45:00Z">
+              <w:r>
+                <w:t>total dollar amount of the user’s sold item</w:t>
+              </w:r>
+            </w:ins>
+          </w:p>
+        </w:tc>
+      </w:tr>
+    </w:tbl>
+    <w:p>
+      <w:pPr>
+        <w:rPr>
+          <w:ins w:id="112" w:author="Seungjin Baek" w:date="2016-06-24T15:40:00Z"/>
+        </w:rPr>
+      </w:pPr>
+    </w:p>
+    <w:p>
+      <w:ins w:id="113" w:author="S B" w:date="2016-06-23T22:28:00Z">
         <w:r>
           <w:t xml:space="preserve">Explain about </w:t>
         </w:r>
@@ -167,10 +953,14 @@
         </w:rPr>
         <w:t xml:space="preserve">data </w:t>
       </w:r>
-      <w:ins w:id="2" w:author="S B" w:date="2016-06-23T22:28:00Z">
+      <w:ins w:id="114" w:author="S B" w:date="2016-06-23T22:28:00Z">
         <w:r>
           <w:rPr>
-            <w:rFonts w:ascii="HCR Batang" w:eastAsia="HCR Batang" w:hAnsi="HCR Batang"/>
+            <w:rPrChange w:id="115" w:author="Seungjin Baek" w:date="2016-06-24T13:56:00Z">
+              <w:rPr>
+                <w:rFonts w:ascii="HCR Batang" w:eastAsia="HCR Batang" w:hAnsi="HCR Batang"/>
+              </w:rPr>
+            </w:rPrChange>
           </w:rPr>
           <w:t>value of zero</w:t>
         </w:r>
@@ -180,6 +970,8 @@
       <w:r>
         <w:t>The data was fabricated by the provider to only show the aggregated form of sellers’ activities</w:t>
       </w:r>
+      <w:bookmarkStart w:id="116" w:name="_GoBack"/>
+      <w:bookmarkEnd w:id="116"/>
     </w:p>
     <w:p/>
     <w:p>
@@ -189,6 +981,7 @@
           <w:lang w:eastAsia="ko-KR"/>
         </w:rPr>
       </w:pPr>
+      <w:proofErr w:type="gramStart"/>
       <w:r>
         <w:rPr>
           <w:rFonts w:eastAsia="Malgun Gothic"/>
@@ -201,13 +994,21 @@
           <w:rFonts w:eastAsia="Malgun Gothic" w:hint="eastAsia"/>
           <w:lang w:eastAsia="ko-KR"/>
         </w:rPr>
-        <w:t xml:space="preserve">istogram for price or item? </w:t>
-      </w:r>
-    </w:p>
-    <w:p>
-      <w:pPr>
-        <w:rPr>
-          <w:ins w:id="3" w:author="S B" w:date="2016-06-23T22:28:00Z"/>
+        <w:t>istogram for price or item?</w:t>
+      </w:r>
+      <w:proofErr w:type="gramEnd"/>
+      <w:r>
+        <w:rPr>
+          <w:rFonts w:eastAsia="Malgun Gothic" w:hint="eastAsia"/>
+          <w:lang w:eastAsia="ko-KR"/>
+        </w:rPr>
+        <w:t xml:space="preserve"> </w:t>
+      </w:r>
+    </w:p>
+    <w:p>
+      <w:pPr>
+        <w:rPr>
+          <w:ins w:id="117" w:author="S B" w:date="2016-06-23T22:28:00Z"/>
           <w:rFonts w:eastAsia="Malgun Gothic"/>
           <w:lang w:eastAsia="ko-KR"/>
         </w:rPr>
@@ -230,7 +1031,7 @@
     <w:p>
       <w:pPr>
         <w:rPr>
-          <w:ins w:id="4" w:author="S B" w:date="2016-06-23T22:28:00Z"/>
+          <w:ins w:id="118" w:author="S B" w:date="2016-06-23T22:28:00Z"/>
           <w:rFonts w:eastAsia="Malgun Gothic"/>
           <w:lang w:eastAsia="ko-KR"/>
         </w:rPr>
@@ -244,15 +1045,15 @@
           <w:numId w:val="2"/>
         </w:numPr>
         <w:rPr>
-          <w:ins w:id="5" w:author="S B" w:date="2016-06-23T22:30:00Z"/>
+          <w:ins w:id="119" w:author="S B" w:date="2016-06-23T22:30:00Z"/>
           <w:rFonts w:eastAsia="Malgun Gothic"/>
           <w:lang w:eastAsia="ko-KR"/>
         </w:rPr>
-        <w:pPrChange w:id="6" w:author="S B" w:date="2016-06-23T22:30:00Z">
+        <w:pPrChange w:id="120" w:author="S B" w:date="2016-06-23T22:30:00Z">
           <w:pPr/>
         </w:pPrChange>
       </w:pPr>
-      <w:ins w:id="7" w:author="S B" w:date="2016-06-23T22:30:00Z">
+      <w:ins w:id="121" w:author="S B" w:date="2016-06-23T22:30:00Z">
         <w:r>
           <w:rPr>
             <w:rFonts w:eastAsia="Malgun Gothic"/>
@@ -270,25 +1071,24 @@
           <w:numId w:val="2"/>
         </w:numPr>
         <w:rPr>
-          <w:ins w:id="8" w:author="S B" w:date="2016-06-23T22:30:00Z"/>
+          <w:ins w:id="122" w:author="S B" w:date="2016-06-23T22:30:00Z"/>
           <w:rFonts w:eastAsia="Malgun Gothic"/>
           <w:lang w:eastAsia="ko-KR"/>
         </w:rPr>
-        <w:pPrChange w:id="9" w:author="S B" w:date="2016-06-23T22:30:00Z">
+        <w:pPrChange w:id="123" w:author="S B" w:date="2016-06-23T22:30:00Z">
           <w:pPr/>
         </w:pPrChange>
       </w:pPr>
-      <w:ins w:id="10" w:author="S B" w:date="2016-06-23T22:30:00Z">
+      <w:ins w:id="124" w:author="S B" w:date="2016-06-23T22:30:00Z">
         <w:r>
           <w:rPr>
             <w:rFonts w:eastAsia="Malgun Gothic"/>
             <w:lang w:eastAsia="ko-KR"/>
           </w:rPr>
-          <w:lastRenderedPageBreak/>
           <w:t>If a dataset is present for this problem, are statistics about the dataset calculated and reported? Have any relevant results from</w:t>
         </w:r>
       </w:ins>
-      <w:ins w:id="11" w:author="S B" w:date="2016-06-23T22:33:00Z">
+      <w:ins w:id="125" w:author="S B" w:date="2016-06-23T22:33:00Z">
         <w:r>
           <w:rPr>
             <w:rFonts w:eastAsia="Malgun Gothic"/>
@@ -297,9 +1097,7 @@
           <w:t xml:space="preserve"> </w:t>
         </w:r>
       </w:ins>
-      <w:bookmarkStart w:id="12" w:name="_GoBack"/>
-      <w:bookmarkEnd w:id="12"/>
-      <w:ins w:id="13" w:author="S B" w:date="2016-06-23T22:30:00Z">
+      <w:ins w:id="126" w:author="S B" w:date="2016-06-23T22:30:00Z">
         <w:r>
           <w:rPr>
             <w:rFonts w:eastAsia="Malgun Gothic"/>
@@ -317,15 +1115,15 @@
           <w:numId w:val="2"/>
         </w:numPr>
         <w:rPr>
-          <w:ins w:id="14" w:author="S B" w:date="2016-06-23T22:30:00Z"/>
+          <w:ins w:id="127" w:author="S B" w:date="2016-06-23T22:30:00Z"/>
           <w:rFonts w:eastAsia="Malgun Gothic"/>
           <w:lang w:eastAsia="ko-KR"/>
         </w:rPr>
-        <w:pPrChange w:id="15" w:author="S B" w:date="2016-06-23T22:30:00Z">
+        <w:pPrChange w:id="128" w:author="S B" w:date="2016-06-23T22:30:00Z">
           <w:pPr/>
         </w:pPrChange>
       </w:pPr>
-      <w:ins w:id="16" w:author="S B" w:date="2016-06-23T22:30:00Z">
+      <w:ins w:id="129" w:author="S B" w:date="2016-06-23T22:30:00Z">
         <w:r>
           <w:rPr>
             <w:rFonts w:eastAsia="Malgun Gothic"/>
@@ -345,23 +1143,39 @@
         <w:rPr>
           <w:rFonts w:eastAsia="Malgun Gothic"/>
           <w:lang w:eastAsia="ko-KR"/>
-          <w:rPrChange w:id="17" w:author="S B" w:date="2016-06-23T22:30:00Z">
+          <w:rPrChange w:id="130" w:author="S B" w:date="2016-06-23T22:30:00Z">
             <w:rPr>
               <w:lang w:eastAsia="ko-KR"/>
             </w:rPr>
           </w:rPrChange>
         </w:rPr>
-        <w:pPrChange w:id="18" w:author="S B" w:date="2016-06-23T22:30:00Z">
+        <w:pPrChange w:id="131" w:author="S B" w:date="2016-06-23T22:30:00Z">
           <w:pPr/>
         </w:pPrChange>
       </w:pPr>
-      <w:ins w:id="19" w:author="S B" w:date="2016-06-23T22:31:00Z">
+      <w:ins w:id="132" w:author="S B" w:date="2016-06-23T22:31:00Z">
         <w:r>
           <w:rPr>
             <w:rFonts w:eastAsia="Malgun Gothic"/>
             <w:lang w:eastAsia="ko-KR"/>
           </w:rPr>
-          <w:t>Are there any abnormalities or characteristics about the input space or dataset that need to be addressed? (categorical variables, missing values, outliers, etc.)</w:t>
+          <w:t>Are there any abnormalities or characteristics about the input space or dataset that need to be addressed? (</w:t>
+        </w:r>
+        <w:proofErr w:type="gramStart"/>
+        <w:r>
+          <w:rPr>
+            <w:rFonts w:eastAsia="Malgun Gothic"/>
+            <w:lang w:eastAsia="ko-KR"/>
+          </w:rPr>
+          <w:t>categorical</w:t>
+        </w:r>
+        <w:proofErr w:type="gramEnd"/>
+        <w:r>
+          <w:rPr>
+            <w:rFonts w:eastAsia="Malgun Gothic"/>
+            <w:lang w:eastAsia="ko-KR"/>
+          </w:rPr>
+          <w:t xml:space="preserve"> variables, missing values, outliers, etc.)</w:t>
         </w:r>
       </w:ins>
     </w:p>
@@ -369,7 +1183,7 @@
       <w:pPr>
         <w:pStyle w:val="Heading2"/>
         <w:rPr>
-          <w:ins w:id="20" w:author="S B" w:date="2016-06-23T22:32:00Z"/>
+          <w:ins w:id="133" w:author="S B" w:date="2016-06-23T22:32:00Z"/>
         </w:rPr>
       </w:pPr>
       <w:r>
@@ -384,15 +1198,15 @@
           <w:numId w:val="3"/>
         </w:numPr>
         <w:rPr>
-          <w:ins w:id="21" w:author="S B" w:date="2016-06-23T22:32:00Z"/>
-        </w:rPr>
-        <w:pPrChange w:id="22" w:author="S B" w:date="2016-06-23T22:32:00Z">
+          <w:ins w:id="134" w:author="S B" w:date="2016-06-23T22:32:00Z"/>
+        </w:rPr>
+        <w:pPrChange w:id="135" w:author="S B" w:date="2016-06-23T22:32:00Z">
           <w:pPr>
             <w:pStyle w:val="Heading2"/>
           </w:pPr>
         </w:pPrChange>
       </w:pPr>
-      <w:ins w:id="23" w:author="S B" w:date="2016-06-23T22:32:00Z">
+      <w:ins w:id="136" w:author="S B" w:date="2016-06-23T22:32:00Z">
         <w:r>
           <w:t>Have you visualized a relevant characteristic or features about the dataset or input data?</w:t>
         </w:r>
@@ -406,15 +1220,15 @@
           <w:numId w:val="3"/>
         </w:numPr>
         <w:rPr>
-          <w:ins w:id="24" w:author="S B" w:date="2016-06-23T22:32:00Z"/>
-        </w:rPr>
-        <w:pPrChange w:id="25" w:author="S B" w:date="2016-06-23T22:32:00Z">
+          <w:ins w:id="137" w:author="S B" w:date="2016-06-23T22:32:00Z"/>
+        </w:rPr>
+        <w:pPrChange w:id="138" w:author="S B" w:date="2016-06-23T22:32:00Z">
           <w:pPr>
             <w:pStyle w:val="Heading2"/>
           </w:pPr>
         </w:pPrChange>
       </w:pPr>
-      <w:ins w:id="26" w:author="S B" w:date="2016-06-23T22:32:00Z">
+      <w:ins w:id="139" w:author="S B" w:date="2016-06-23T22:32:00Z">
         <w:r>
           <w:t>Is the visualization thoroughly analyzed and discussed?</w:t>
         </w:r>
@@ -427,13 +1241,13 @@
           <w:ilvl w:val="0"/>
           <w:numId w:val="3"/>
         </w:numPr>
-        <w:pPrChange w:id="27" w:author="S B" w:date="2016-06-23T22:32:00Z">
+        <w:pPrChange w:id="140" w:author="S B" w:date="2016-06-23T22:32:00Z">
           <w:pPr>
             <w:pStyle w:val="Heading2"/>
           </w:pPr>
         </w:pPrChange>
       </w:pPr>
-      <w:ins w:id="28" w:author="S B" w:date="2016-06-23T22:32:00Z">
+      <w:ins w:id="141" w:author="S B" w:date="2016-06-23T22:32:00Z">
         <w:r>
           <w:t>If a plot is provided, are the axes, title, and datum clearly defined?</w:t>
         </w:r>
@@ -489,6 +1303,7 @@
         <w:pStyle w:val="Heading2"/>
       </w:pPr>
       <w:r>
+        <w:lastRenderedPageBreak/>
         <w:t>Data Preprocessing</w:t>
       </w:r>
     </w:p>
@@ -589,7 +1404,6 @@
         <w:pStyle w:val="Heading2"/>
       </w:pPr>
       <w:r>
-        <w:lastRenderedPageBreak/>
         <w:t>Free-Form Visualization</w:t>
       </w:r>
     </w:p>
@@ -621,8 +1435,8 @@
 </file>
 
 <file path=word/comments.xml><?xml version="1.0" encoding="utf-8"?>
-<w:comments xmlns:wpc="http://schemas.microsoft.com/office/word/2010/wordprocessingCanvas" xmlns:mo="http://schemas.microsoft.com/office/mac/office/2008/main" xmlns:mc="http://schemas.openxmlformats.org/markup-compatibility/2006" xmlns:mv="urn:schemas-microsoft-com:mac:vml" xmlns:o="urn:schemas-microsoft-com:office:office" xmlns:r="http://schemas.openxmlformats.org/officeDocument/2006/relationships" xmlns:m="http://schemas.openxmlformats.org/officeDocument/2006/math" xmlns:v="urn:schemas-microsoft-com:vml" xmlns:wp14="http://schemas.microsoft.com/office/word/2010/wordprocessingDrawing" xmlns:wp="http://schemas.openxmlformats.org/drawingml/2006/wordprocessingDrawing" xmlns:w10="urn:schemas-microsoft-com:office:word" xmlns:w="http://schemas.openxmlformats.org/wordprocessingml/2006/main" xmlns:w14="http://schemas.microsoft.com/office/word/2010/wordml" xmlns:wpg="http://schemas.microsoft.com/office/word/2010/wordprocessingGroup" xmlns:wpi="http://schemas.microsoft.com/office/word/2010/wordprocessingInk" xmlns:wne="http://schemas.microsoft.com/office/word/2006/wordml" xmlns:wps="http://schemas.microsoft.com/office/word/2010/wordprocessingShape" mc:Ignorable="w14 wp14">
-  <w:comment w:id="0" w:author="Seungjin Baek" w:date="2016-06-23T16:45:00Z" w:initials="sb">
+<w:comments xmlns:wpc="http://schemas.microsoft.com/office/word/2010/wordprocessingCanvas" xmlns:mc="http://schemas.openxmlformats.org/markup-compatibility/2006" xmlns:o="urn:schemas-microsoft-com:office:office" xmlns:r="http://schemas.openxmlformats.org/officeDocument/2006/relationships" xmlns:m="http://schemas.openxmlformats.org/officeDocument/2006/math" xmlns:v="urn:schemas-microsoft-com:vml" xmlns:wp14="http://schemas.microsoft.com/office/word/2010/wordprocessingDrawing" xmlns:wp="http://schemas.openxmlformats.org/drawingml/2006/wordprocessingDrawing" xmlns:w10="urn:schemas-microsoft-com:office:word" xmlns:w="http://schemas.openxmlformats.org/wordprocessingml/2006/main" xmlns:w14="http://schemas.microsoft.com/office/word/2010/wordml" xmlns:wpg="http://schemas.microsoft.com/office/word/2010/wordprocessingGroup" xmlns:wpi="http://schemas.microsoft.com/office/word/2010/wordprocessingInk" xmlns:wne="http://schemas.microsoft.com/office/word/2006/wordml" xmlns:wps="http://schemas.microsoft.com/office/word/2010/wordprocessingShape" mc:Ignorable="w14 wp14">
+  <w:comment w:id="6" w:author="Seungjin Baek" w:date="2016-06-23T16:45:00Z" w:initials="sb">
     <w:p>
       <w:pPr>
         <w:pStyle w:val="CommentText"/>
@@ -642,7 +1456,7 @@
 </file>
 
 <file path=word/numbering.xml><?xml version="1.0" encoding="utf-8"?>
-<w:numbering xmlns:wpc="http://schemas.microsoft.com/office/word/2010/wordprocessingCanvas" xmlns:mo="http://schemas.microsoft.com/office/mac/office/2008/main" xmlns:mc="http://schemas.openxmlformats.org/markup-compatibility/2006" xmlns:mv="urn:schemas-microsoft-com:mac:vml" xmlns:o="urn:schemas-microsoft-com:office:office" xmlns:r="http://schemas.openxmlformats.org/officeDocument/2006/relationships" xmlns:m="http://schemas.openxmlformats.org/officeDocument/2006/math" xmlns:v="urn:schemas-microsoft-com:vml" xmlns:wp14="http://schemas.microsoft.com/office/word/2010/wordprocessingDrawing" xmlns:wp="http://schemas.openxmlformats.org/drawingml/2006/wordprocessingDrawing" xmlns:w10="urn:schemas-microsoft-com:office:word" xmlns:w="http://schemas.openxmlformats.org/wordprocessingml/2006/main" xmlns:w14="http://schemas.microsoft.com/office/word/2010/wordml" xmlns:wpg="http://schemas.microsoft.com/office/word/2010/wordprocessingGroup" xmlns:wpi="http://schemas.microsoft.com/office/word/2010/wordprocessingInk" xmlns:wne="http://schemas.microsoft.com/office/word/2006/wordml" xmlns:wps="http://schemas.microsoft.com/office/word/2010/wordprocessingShape" mc:Ignorable="w14 wp14">
+<w:numbering xmlns:wpc="http://schemas.microsoft.com/office/word/2010/wordprocessingCanvas" xmlns:mc="http://schemas.openxmlformats.org/markup-compatibility/2006" xmlns:o="urn:schemas-microsoft-com:office:office" xmlns:r="http://schemas.openxmlformats.org/officeDocument/2006/relationships" xmlns:m="http://schemas.openxmlformats.org/officeDocument/2006/math" xmlns:v="urn:schemas-microsoft-com:vml" xmlns:wp14="http://schemas.microsoft.com/office/word/2010/wordprocessingDrawing" xmlns:wp="http://schemas.openxmlformats.org/drawingml/2006/wordprocessingDrawing" xmlns:w10="urn:schemas-microsoft-com:office:word" xmlns:w="http://schemas.openxmlformats.org/wordprocessingml/2006/main" xmlns:w14="http://schemas.microsoft.com/office/word/2010/wordml" xmlns:wpg="http://schemas.microsoft.com/office/word/2010/wordprocessingGroup" xmlns:wpi="http://schemas.microsoft.com/office/word/2010/wordprocessingInk" xmlns:wne="http://schemas.microsoft.com/office/word/2006/wordml" xmlns:wps="http://schemas.microsoft.com/office/word/2010/wordprocessingShape" mc:Ignorable="w14 wp14">
   <w:abstractNum w:abstractNumId="0">
     <w:nsid w:val="061E50F8"/>
     <w:multiLevelType w:val="hybridMultilevel"/>
@@ -1007,7 +1821,7 @@
     </w:rPrDefault>
     <w:pPrDefault/>
   </w:docDefaults>
-  <w:latentStyles w:defLockedState="0" w:defUIPriority="99" w:defSemiHidden="1" w:defUnhideWhenUsed="1" w:defQFormat="0" w:count="276">
+  <w:latentStyles w:defLockedState="0" w:defUIPriority="99" w:defSemiHidden="1" w:defUnhideWhenUsed="1" w:defQFormat="0" w:count="267">
     <w:lsdException w:name="Normal" w:semiHidden="0" w:uiPriority="0" w:unhideWhenUsed="0" w:qFormat="1"/>
     <w:lsdException w:name="heading 1" w:semiHidden="0" w:uiPriority="9" w:unhideWhenUsed="0" w:qFormat="1"/>
     <w:lsdException w:name="heading 2" w:uiPriority="9" w:qFormat="1"/>
@@ -1357,11 +2171,27 @@
       <w:szCs w:val="16"/>
     </w:rPr>
   </w:style>
+  <w:style w:type="table" w:styleId="TableGrid">
+    <w:name w:val="Table Grid"/>
+    <w:basedOn w:val="TableNormal"/>
+    <w:uiPriority w:val="59"/>
+    <w:rsid w:val="00345EDA"/>
+    <w:tblPr>
+      <w:tblBorders>
+        <w:top w:val="single" w:sz="4" w:space="0" w:color="auto"/>
+        <w:left w:val="single" w:sz="4" w:space="0" w:color="auto"/>
+        <w:bottom w:val="single" w:sz="4" w:space="0" w:color="auto"/>
+        <w:right w:val="single" w:sz="4" w:space="0" w:color="auto"/>
+        <w:insideH w:val="single" w:sz="4" w:space="0" w:color="auto"/>
+        <w:insideV w:val="single" w:sz="4" w:space="0" w:color="auto"/>
+      </w:tblBorders>
+    </w:tblPr>
+  </w:style>
 </w:styles>
 </file>
 
 <file path=word/stylesWithEffects.xml><?xml version="1.0" encoding="utf-8"?>
-<w:styles xmlns:wpc="http://schemas.microsoft.com/office/word/2010/wordprocessingCanvas" xmlns:mo="http://schemas.microsoft.com/office/mac/office/2008/main" xmlns:mc="http://schemas.openxmlformats.org/markup-compatibility/2006" xmlns:mv="urn:schemas-microsoft-com:mac:vml" xmlns:o="urn:schemas-microsoft-com:office:office" xmlns:r="http://schemas.openxmlformats.org/officeDocument/2006/relationships" xmlns:m="http://schemas.openxmlformats.org/officeDocument/2006/math" xmlns:v="urn:schemas-microsoft-com:vml" xmlns:wp14="http://schemas.microsoft.com/office/word/2010/wordprocessingDrawing" xmlns:wp="http://schemas.openxmlformats.org/drawingml/2006/wordprocessingDrawing" xmlns:w10="urn:schemas-microsoft-com:office:word" xmlns:w="http://schemas.openxmlformats.org/wordprocessingml/2006/main" xmlns:w14="http://schemas.microsoft.com/office/word/2010/wordml" xmlns:wpg="http://schemas.microsoft.com/office/word/2010/wordprocessingGroup" xmlns:wpi="http://schemas.microsoft.com/office/word/2010/wordprocessingInk" xmlns:wne="http://schemas.microsoft.com/office/word/2006/wordml" xmlns:wps="http://schemas.microsoft.com/office/word/2010/wordprocessingShape" mc:Ignorable="w14 wp14">
+<w:styles xmlns:wpc="http://schemas.microsoft.com/office/word/2010/wordprocessingCanvas" xmlns:mc="http://schemas.openxmlformats.org/markup-compatibility/2006" xmlns:o="urn:schemas-microsoft-com:office:office" xmlns:r="http://schemas.openxmlformats.org/officeDocument/2006/relationships" xmlns:m="http://schemas.openxmlformats.org/officeDocument/2006/math" xmlns:v="urn:schemas-microsoft-com:vml" xmlns:wp14="http://schemas.microsoft.com/office/word/2010/wordprocessingDrawing" xmlns:wp="http://schemas.openxmlformats.org/drawingml/2006/wordprocessingDrawing" xmlns:w10="urn:schemas-microsoft-com:office:word" xmlns:w="http://schemas.openxmlformats.org/wordprocessingml/2006/main" xmlns:w14="http://schemas.microsoft.com/office/word/2010/wordml" xmlns:wpg="http://schemas.microsoft.com/office/word/2010/wordprocessingGroup" xmlns:wpi="http://schemas.microsoft.com/office/word/2010/wordprocessingInk" xmlns:wne="http://schemas.microsoft.com/office/word/2006/wordml" xmlns:wps="http://schemas.microsoft.com/office/word/2010/wordprocessingShape" mc:Ignorable="w14 wp14">
   <w:docDefaults>
     <w:rPrDefault>
       <w:rPr>
@@ -1373,7 +2203,7 @@
     </w:rPrDefault>
     <w:pPrDefault/>
   </w:docDefaults>
-  <w:latentStyles w:defLockedState="0" w:defUIPriority="99" w:defSemiHidden="1" w:defUnhideWhenUsed="1" w:defQFormat="0" w:count="276">
+  <w:latentStyles w:defLockedState="0" w:defUIPriority="99" w:defSemiHidden="1" w:defUnhideWhenUsed="1" w:defQFormat="0" w:count="267">
     <w:lsdException w:name="Normal" w:semiHidden="0" w:uiPriority="0" w:unhideWhenUsed="0" w:qFormat="1"/>
     <w:lsdException w:name="heading 1" w:semiHidden="0" w:uiPriority="9" w:unhideWhenUsed="0" w:qFormat="1"/>
     <w:lsdException w:name="heading 2" w:uiPriority="9" w:qFormat="1"/>
@@ -1722,6 +2552,22 @@
       <w:sz w:val="16"/>
       <w:szCs w:val="16"/>
     </w:rPr>
+  </w:style>
+  <w:style w:type="table" w:styleId="TableGrid">
+    <w:name w:val="Table Grid"/>
+    <w:basedOn w:val="TableNormal"/>
+    <w:uiPriority w:val="59"/>
+    <w:rsid w:val="00345EDA"/>
+    <w:tblPr>
+      <w:tblBorders>
+        <w:top w:val="single" w:sz="4" w:space="0" w:color="auto"/>
+        <w:left w:val="single" w:sz="4" w:space="0" w:color="auto"/>
+        <w:bottom w:val="single" w:sz="4" w:space="0" w:color="auto"/>
+        <w:right w:val="single" w:sz="4" w:space="0" w:color="auto"/>
+        <w:insideH w:val="single" w:sz="4" w:space="0" w:color="auto"/>
+        <w:insideV w:val="single" w:sz="4" w:space="0" w:color="auto"/>
+      </w:tblBorders>
+    </w:tblPr>
   </w:style>
 </w:styles>
 </file>
@@ -2044,4 +2890,16 @@
   </a:objectDefaults>
   <a:extraClrSchemeLst/>
 </a:theme>
+</file>
+
+<file path=customXml/item1.xml><?xml version="1.0" encoding="utf-8"?>
+<b:Sources xmlns:b="http://schemas.openxmlformats.org/officeDocument/2006/bibliography" xmlns="http://schemas.openxmlformats.org/officeDocument/2006/bibliography" SelectedStyle="\APA.XSL" StyleName="APA"/>
+</file>
+
+<file path=customXml/itemProps1.xml><?xml version="1.0" encoding="utf-8"?>
+<ds:datastoreItem xmlns:ds="http://schemas.openxmlformats.org/officeDocument/2006/customXml" ds:itemID="{92547650-2A91-494D-9B5A-278DCC426D4B}">
+  <ds:schemaRefs>
+    <ds:schemaRef ds:uri="http://schemas.openxmlformats.org/officeDocument/2006/bibliography"/>
+  </ds:schemaRefs>
+</ds:datastoreItem>
 </file>
</xml_diff>

<commit_message>
doc: Revise report and iPython notebook script
</commit_message>
<xml_diff>
--- a/Report/Capstone Report by SBaek.docx
+++ b/Report/Capstone Report by SBaek.docx
@@ -1,10 +1,19 @@
 
 <file path=word/document.xml><?xml version="1.0" encoding="utf-8"?>
-<w:document xmlns:wpc="http://schemas.microsoft.com/office/word/2010/wordprocessingCanvas" xmlns:mc="http://schemas.openxmlformats.org/markup-compatibility/2006" xmlns:o="urn:schemas-microsoft-com:office:office" xmlns:r="http://schemas.openxmlformats.org/officeDocument/2006/relationships" xmlns:m="http://schemas.openxmlformats.org/officeDocument/2006/math" xmlns:v="urn:schemas-microsoft-com:vml" xmlns:wp14="http://schemas.microsoft.com/office/word/2010/wordprocessingDrawing" xmlns:wp="http://schemas.openxmlformats.org/drawingml/2006/wordprocessingDrawing" xmlns:w10="urn:schemas-microsoft-com:office:word" xmlns:w="http://schemas.openxmlformats.org/wordprocessingml/2006/main" xmlns:w14="http://schemas.microsoft.com/office/word/2010/wordml" xmlns:wpg="http://schemas.microsoft.com/office/word/2010/wordprocessingGroup" xmlns:wpi="http://schemas.microsoft.com/office/word/2010/wordprocessingInk" xmlns:wne="http://schemas.microsoft.com/office/word/2006/wordml" xmlns:wps="http://schemas.microsoft.com/office/word/2010/wordprocessingShape" mc:Ignorable="w14 wp14">
+<w:document xmlns:wpc="http://schemas.microsoft.com/office/word/2010/wordprocessingCanvas" xmlns:mo="http://schemas.microsoft.com/office/mac/office/2008/main" xmlns:mc="http://schemas.openxmlformats.org/markup-compatibility/2006" xmlns:mv="urn:schemas-microsoft-com:mac:vml" xmlns:o="urn:schemas-microsoft-com:office:office" xmlns:r="http://schemas.openxmlformats.org/officeDocument/2006/relationships" xmlns:m="http://schemas.openxmlformats.org/officeDocument/2006/math" xmlns:v="urn:schemas-microsoft-com:vml" xmlns:wp14="http://schemas.microsoft.com/office/word/2010/wordprocessingDrawing" xmlns:wp="http://schemas.openxmlformats.org/drawingml/2006/wordprocessingDrawing" xmlns:w10="urn:schemas-microsoft-com:office:word" xmlns:w="http://schemas.openxmlformats.org/wordprocessingml/2006/main" xmlns:w14="http://schemas.microsoft.com/office/word/2010/wordml" xmlns:wpg="http://schemas.microsoft.com/office/word/2010/wordprocessingGroup" xmlns:wpi="http://schemas.microsoft.com/office/word/2010/wordprocessingInk" xmlns:wne="http://schemas.microsoft.com/office/word/2006/wordml" xmlns:wps="http://schemas.microsoft.com/office/word/2010/wordprocessingShape" mc:Ignorable="w14 wp14">
   <w:body>
     <w:p>
       <w:pPr>
         <w:pStyle w:val="Heading1"/>
+        <w:numPr>
+          <w:ilvl w:val="0"/>
+          <w:numId w:val="4"/>
+        </w:numPr>
+        <w:pPrChange w:id="0" w:author="S B" w:date="2016-06-27T22:50:00Z">
+          <w:pPr>
+            <w:pStyle w:val="Heading1"/>
+          </w:pPr>
+        </w:pPrChange>
       </w:pPr>
       <w:r>
         <w:t>Definition</w:t>
@@ -118,10 +127,10 @@
     <w:p>
       <w:pPr>
         <w:rPr>
-          <w:ins w:id="0" w:author="Seungjin Baek" w:date="2016-06-24T15:20:00Z"/>
+          <w:ins w:id="1" w:author="Seungjin Baek" w:date="2016-06-24T15:20:00Z"/>
         </w:rPr>
       </w:pPr>
-      <w:ins w:id="1" w:author="Seungjin Baek" w:date="2016-06-24T15:19:00Z">
+      <w:ins w:id="2" w:author="Seungjin Baek" w:date="2016-06-24T15:19:00Z">
         <w:r>
           <w:t xml:space="preserve">Silhouette analysis will be used to test the number of clusters after </w:t>
         </w:r>
@@ -134,22 +143,20 @@
           <w:t xml:space="preserve"> </w:t>
         </w:r>
       </w:ins>
-      <w:ins w:id="2" w:author="Seungjin Baek" w:date="2016-06-24T15:20:00Z">
+      <w:ins w:id="3" w:author="Seungjin Baek" w:date="2016-06-24T15:20:00Z">
         <w:r>
           <w:t xml:space="preserve">clustering analysis was conducted on the dataset. The silhouette plot displays a measure of how close each point in one cluster is to points in the neighboring clusters and thus provides a way to assess parameters like number of clusters visually. </w:t>
         </w:r>
       </w:ins>
-      <w:ins w:id="3" w:author="Seungjin Baek" w:date="2016-06-24T15:21:00Z">
+      <w:ins w:id="4" w:author="Seungjin Baek" w:date="2016-06-24T15:21:00Z">
         <w:r>
           <w:t>(</w:t>
         </w:r>
         <w:proofErr w:type="spellStart"/>
-        <w:proofErr w:type="gramStart"/>
         <w:r>
           <w:t>scikit</w:t>
         </w:r>
         <w:proofErr w:type="spellEnd"/>
-        <w:proofErr w:type="gramEnd"/>
         <w:r>
           <w:t xml:space="preserve"> learn webpage)</w:t>
         </w:r>
@@ -158,18 +165,18 @@
     <w:p>
       <w:pPr>
         <w:rPr>
-          <w:ins w:id="4" w:author="Seungjin Baek" w:date="2016-06-24T15:20:00Z"/>
+          <w:ins w:id="5" w:author="Seungjin Baek" w:date="2016-06-24T15:20:00Z"/>
         </w:rPr>
       </w:pPr>
     </w:p>
     <w:p>
       <w:pPr>
         <w:rPr>
-          <w:del w:id="5" w:author="Seungjin Baek" w:date="2016-06-24T15:25:00Z"/>
+          <w:del w:id="6" w:author="Seungjin Baek" w:date="2016-06-24T15:25:00Z"/>
         </w:rPr>
       </w:pPr>
-      <w:commentRangeStart w:id="6"/>
-      <w:del w:id="7" w:author="Seungjin Baek" w:date="2016-06-24T15:25:00Z">
+      <w:commentRangeStart w:id="7"/>
+      <w:del w:id="8" w:author="Seungjin Baek" w:date="2016-06-24T15:25:00Z">
         <w:r>
           <w:delText>The data set will be clustered after the PCA is applied and then silhouette analysis is to be conducted to visualize the clusters and to determine the optimum number of clusters.</w:delText>
         </w:r>
@@ -179,18 +186,27 @@
           </w:rPr>
           <w:delText xml:space="preserve"> </w:delText>
         </w:r>
-        <w:commentRangeEnd w:id="6"/>
+        <w:commentRangeEnd w:id="7"/>
         <w:r>
           <w:rPr>
             <w:rStyle w:val="CommentReference"/>
           </w:rPr>
-          <w:commentReference w:id="6"/>
+          <w:commentReference w:id="7"/>
         </w:r>
       </w:del>
     </w:p>
     <w:p>
       <w:pPr>
         <w:pStyle w:val="Heading1"/>
+        <w:numPr>
+          <w:ilvl w:val="0"/>
+          <w:numId w:val="4"/>
+        </w:numPr>
+        <w:pPrChange w:id="9" w:author="S B" w:date="2016-06-27T22:51:00Z">
+          <w:pPr>
+            <w:pStyle w:val="Heading1"/>
+          </w:pPr>
+        </w:pPrChange>
       </w:pPr>
       <w:r>
         <w:t>Analysis</w:t>
@@ -212,27 +228,22 @@
     <w:p>
       <w:pPr>
         <w:rPr>
-          <w:ins w:id="8" w:author="Seungjin Baek" w:date="2016-06-24T15:41:00Z"/>
+          <w:ins w:id="10" w:author="Seungjin Baek" w:date="2016-06-24T15:41:00Z"/>
         </w:rPr>
       </w:pPr>
-      <w:ins w:id="9" w:author="Seungjin Baek" w:date="2016-06-24T15:40:00Z">
+      <w:ins w:id="11" w:author="Seungjin Baek" w:date="2016-06-24T15:40:00Z">
         <w:r>
           <w:t xml:space="preserve">The dataset analyzed in this project contains sellers’ activities which are shown as columns (features) in the form of csv file. The </w:t>
         </w:r>
       </w:ins>
-      <w:proofErr w:type="gramStart"/>
-      <w:ins w:id="10" w:author="Seungjin Baek" w:date="2016-06-24T15:41:00Z">
+      <w:ins w:id="12" w:author="Seungjin Baek" w:date="2016-06-24T15:41:00Z">
         <w:r>
-          <w:t>descriptions of each column is</w:t>
-        </w:r>
-        <w:proofErr w:type="gramEnd"/>
-        <w:r>
-          <w:t xml:space="preserve"> shown in Table </w:t>
+          <w:t xml:space="preserve">descriptions of each column is shown in Table </w:t>
         </w:r>
         <w:r>
           <w:rPr>
             <w:highlight w:val="yellow"/>
-            <w:rPrChange w:id="11" w:author="Seungjin Baek" w:date="2016-06-24T15:41:00Z">
+            <w:rPrChange w:id="13" w:author="Seungjin Baek" w:date="2016-06-24T15:41:00Z">
               <w:rPr/>
             </w:rPrChange>
           </w:rPr>
@@ -246,7 +257,7 @@
     <w:p>
       <w:pPr>
         <w:rPr>
-          <w:ins w:id="12" w:author="Seungjin Baek" w:date="2016-06-24T15:41:00Z"/>
+          <w:ins w:id="14" w:author="Seungjin Baek" w:date="2016-06-24T15:41:00Z"/>
         </w:rPr>
       </w:pPr>
     </w:p>
@@ -255,7 +266,7 @@
         <w:tblStyle w:val="TableGrid"/>
         <w:tblW w:w="0" w:type="auto"/>
         <w:tblLook w:val="04A0" w:firstRow="1" w:lastRow="0" w:firstColumn="1" w:lastColumn="0" w:noHBand="0" w:noVBand="1"/>
-        <w:tblPrChange w:id="13" w:author="Seungjin Baek" w:date="2016-06-24T15:46:00Z">
+        <w:tblPrChange w:id="15" w:author="Seungjin Baek" w:date="2016-06-24T15:46:00Z">
           <w:tblPr>
             <w:tblStyle w:val="TableGrid"/>
             <w:tblW w:w="0" w:type="auto"/>
@@ -266,7 +277,7 @@
       <w:tblGrid>
         <w:gridCol w:w="1926"/>
         <w:gridCol w:w="6912"/>
-        <w:tblGridChange w:id="14">
+        <w:tblGridChange w:id="16">
           <w:tblGrid>
             <w:gridCol w:w="4428"/>
             <w:gridCol w:w="4428"/>
@@ -275,13 +286,13 @@
       </w:tblGrid>
       <w:tr>
         <w:trPr>
-          <w:ins w:id="15" w:author="Seungjin Baek" w:date="2016-06-24T15:41:00Z"/>
+          <w:ins w:id="17" w:author="Seungjin Baek" w:date="2016-06-24T15:41:00Z"/>
         </w:trPr>
         <w:tc>
           <w:tcPr>
             <w:tcW w:w="1926" w:type="dxa"/>
             <w:shd w:val="clear" w:color="auto" w:fill="D9D9D9" w:themeFill="background1" w:themeFillShade="D9"/>
-            <w:tcPrChange w:id="16" w:author="Seungjin Baek" w:date="2016-06-24T15:46:00Z">
+            <w:tcPrChange w:id="18" w:author="Seungjin Baek" w:date="2016-06-24T15:46:00Z">
               <w:tcPr>
                 <w:tcW w:w="4428" w:type="dxa"/>
               </w:tcPr>
@@ -290,20 +301,20 @@
           <w:p>
             <w:pPr>
               <w:rPr>
-                <w:ins w:id="17" w:author="Seungjin Baek" w:date="2016-06-24T15:41:00Z"/>
+                <w:ins w:id="19" w:author="Seungjin Baek" w:date="2016-06-24T15:41:00Z"/>
                 <w:b/>
-                <w:rPrChange w:id="18" w:author="Seungjin Baek" w:date="2016-06-24T15:45:00Z">
+                <w:rPrChange w:id="20" w:author="Seungjin Baek" w:date="2016-06-24T15:45:00Z">
                   <w:rPr>
-                    <w:ins w:id="19" w:author="Seungjin Baek" w:date="2016-06-24T15:41:00Z"/>
+                    <w:ins w:id="21" w:author="Seungjin Baek" w:date="2016-06-24T15:41:00Z"/>
                   </w:rPr>
                 </w:rPrChange>
               </w:rPr>
             </w:pPr>
-            <w:ins w:id="20" w:author="Seungjin Baek" w:date="2016-06-24T15:42:00Z">
+            <w:ins w:id="22" w:author="Seungjin Baek" w:date="2016-06-24T15:42:00Z">
               <w:r>
                 <w:rPr>
                   <w:b/>
-                  <w:rPrChange w:id="21" w:author="Seungjin Baek" w:date="2016-06-24T15:45:00Z">
+                  <w:rPrChange w:id="23" w:author="Seungjin Baek" w:date="2016-06-24T15:45:00Z">
                     <w:rPr/>
                   </w:rPrChange>
                 </w:rPr>
@@ -316,7 +327,7 @@
           <w:tcPr>
             <w:tcW w:w="6912" w:type="dxa"/>
             <w:shd w:val="clear" w:color="auto" w:fill="D9D9D9" w:themeFill="background1" w:themeFillShade="D9"/>
-            <w:tcPrChange w:id="22" w:author="Seungjin Baek" w:date="2016-06-24T15:46:00Z">
+            <w:tcPrChange w:id="24" w:author="Seungjin Baek" w:date="2016-06-24T15:46:00Z">
               <w:tcPr>
                 <w:tcW w:w="4428" w:type="dxa"/>
               </w:tcPr>
@@ -325,20 +336,20 @@
           <w:p>
             <w:pPr>
               <w:rPr>
-                <w:ins w:id="23" w:author="Seungjin Baek" w:date="2016-06-24T15:41:00Z"/>
+                <w:ins w:id="25" w:author="Seungjin Baek" w:date="2016-06-24T15:41:00Z"/>
                 <w:b/>
-                <w:rPrChange w:id="24" w:author="Seungjin Baek" w:date="2016-06-24T15:45:00Z">
+                <w:rPrChange w:id="26" w:author="Seungjin Baek" w:date="2016-06-24T15:45:00Z">
                   <w:rPr>
-                    <w:ins w:id="25" w:author="Seungjin Baek" w:date="2016-06-24T15:41:00Z"/>
+                    <w:ins w:id="27" w:author="Seungjin Baek" w:date="2016-06-24T15:41:00Z"/>
                   </w:rPr>
                 </w:rPrChange>
               </w:rPr>
             </w:pPr>
-            <w:ins w:id="26" w:author="Seungjin Baek" w:date="2016-06-24T15:42:00Z">
+            <w:ins w:id="28" w:author="Seungjin Baek" w:date="2016-06-24T15:42:00Z">
               <w:r>
                 <w:rPr>
                   <w:b/>
-                  <w:rPrChange w:id="27" w:author="Seungjin Baek" w:date="2016-06-24T15:45:00Z">
+                  <w:rPrChange w:id="29" w:author="Seungjin Baek" w:date="2016-06-24T15:45:00Z">
                     <w:rPr/>
                   </w:rPrChange>
                 </w:rPr>
@@ -350,12 +361,12 @@
       </w:tr>
       <w:tr>
         <w:trPr>
-          <w:ins w:id="28" w:author="Seungjin Baek" w:date="2016-06-24T15:41:00Z"/>
+          <w:ins w:id="30" w:author="Seungjin Baek" w:date="2016-06-24T15:41:00Z"/>
         </w:trPr>
         <w:tc>
           <w:tcPr>
             <w:tcW w:w="1926" w:type="dxa"/>
-            <w:tcPrChange w:id="29" w:author="Seungjin Baek" w:date="2016-06-24T15:45:00Z">
+            <w:tcPrChange w:id="31" w:author="Seungjin Baek" w:date="2016-06-24T15:45:00Z">
               <w:tcPr>
                 <w:tcW w:w="4428" w:type="dxa"/>
               </w:tcPr>
@@ -364,10 +375,10 @@
           <w:p>
             <w:pPr>
               <w:rPr>
-                <w:ins w:id="30" w:author="Seungjin Baek" w:date="2016-06-24T15:41:00Z"/>
+                <w:ins w:id="32" w:author="Seungjin Baek" w:date="2016-06-24T15:41:00Z"/>
               </w:rPr>
             </w:pPr>
-            <w:ins w:id="31" w:author="Seungjin Baek" w:date="2016-06-24T15:42:00Z">
+            <w:ins w:id="33" w:author="Seungjin Baek" w:date="2016-06-24T15:42:00Z">
               <w:r>
                 <w:t>id</w:t>
               </w:r>
@@ -377,7 +388,7 @@
         <w:tc>
           <w:tcPr>
             <w:tcW w:w="6912" w:type="dxa"/>
-            <w:tcPrChange w:id="32" w:author="Seungjin Baek" w:date="2016-06-24T15:45:00Z">
+            <w:tcPrChange w:id="34" w:author="Seungjin Baek" w:date="2016-06-24T15:45:00Z">
               <w:tcPr>
                 <w:tcW w:w="4428" w:type="dxa"/>
               </w:tcPr>
@@ -386,15 +397,15 @@
           <w:p>
             <w:pPr>
               <w:rPr>
-                <w:ins w:id="33" w:author="Seungjin Baek" w:date="2016-06-24T15:41:00Z"/>
+                <w:ins w:id="35" w:author="Seungjin Baek" w:date="2016-06-24T15:41:00Z"/>
               </w:rPr>
             </w:pPr>
-            <w:ins w:id="34" w:author="Seungjin Baek" w:date="2016-06-24T15:43:00Z">
+            <w:ins w:id="36" w:author="Seungjin Baek" w:date="2016-06-24T15:43:00Z">
               <w:r>
                 <w:t>user</w:t>
               </w:r>
             </w:ins>
-            <w:ins w:id="35" w:author="Seungjin Baek" w:date="2016-06-24T15:42:00Z">
+            <w:ins w:id="37" w:author="Seungjin Baek" w:date="2016-06-24T15:42:00Z">
               <w:r>
                 <w:t xml:space="preserve"> ID</w:t>
               </w:r>
@@ -404,12 +415,12 @@
       </w:tr>
       <w:tr>
         <w:trPr>
-          <w:ins w:id="36" w:author="Seungjin Baek" w:date="2016-06-24T15:41:00Z"/>
+          <w:ins w:id="38" w:author="Seungjin Baek" w:date="2016-06-24T15:41:00Z"/>
         </w:trPr>
         <w:tc>
           <w:tcPr>
             <w:tcW w:w="1926" w:type="dxa"/>
-            <w:tcPrChange w:id="37" w:author="Seungjin Baek" w:date="2016-06-24T15:45:00Z">
+            <w:tcPrChange w:id="39" w:author="Seungjin Baek" w:date="2016-06-24T15:45:00Z">
               <w:tcPr>
                 <w:tcW w:w="4428" w:type="dxa"/>
               </w:tcPr>
@@ -418,11 +429,11 @@
           <w:p>
             <w:pPr>
               <w:rPr>
-                <w:ins w:id="38" w:author="Seungjin Baek" w:date="2016-06-24T15:41:00Z"/>
+                <w:ins w:id="40" w:author="Seungjin Baek" w:date="2016-06-24T15:41:00Z"/>
               </w:rPr>
             </w:pPr>
             <w:proofErr w:type="spellStart"/>
-            <w:ins w:id="39" w:author="Seungjin Baek" w:date="2016-06-24T15:42:00Z">
+            <w:ins w:id="41" w:author="Seungjin Baek" w:date="2016-06-24T15:42:00Z">
               <w:r>
                 <w:t>install_date</w:t>
               </w:r>
@@ -433,7 +444,7 @@
         <w:tc>
           <w:tcPr>
             <w:tcW w:w="6912" w:type="dxa"/>
-            <w:tcPrChange w:id="40" w:author="Seungjin Baek" w:date="2016-06-24T15:45:00Z">
+            <w:tcPrChange w:id="42" w:author="Seungjin Baek" w:date="2016-06-24T15:45:00Z">
               <w:tcPr>
                 <w:tcW w:w="4428" w:type="dxa"/>
               </w:tcPr>
@@ -442,10 +453,10 @@
           <w:p>
             <w:pPr>
               <w:rPr>
-                <w:ins w:id="41" w:author="Seungjin Baek" w:date="2016-06-24T15:41:00Z"/>
+                <w:ins w:id="43" w:author="Seungjin Baek" w:date="2016-06-24T15:41:00Z"/>
               </w:rPr>
             </w:pPr>
-            <w:ins w:id="42" w:author="Seungjin Baek" w:date="2016-06-24T15:44:00Z">
+            <w:ins w:id="44" w:author="Seungjin Baek" w:date="2016-06-24T15:44:00Z">
               <w:r>
                 <w:t>the user install date</w:t>
               </w:r>
@@ -455,12 +466,12 @@
       </w:tr>
       <w:tr>
         <w:trPr>
-          <w:ins w:id="43" w:author="Seungjin Baek" w:date="2016-06-24T15:41:00Z"/>
+          <w:ins w:id="45" w:author="Seungjin Baek" w:date="2016-06-24T15:41:00Z"/>
         </w:trPr>
         <w:tc>
           <w:tcPr>
             <w:tcW w:w="1926" w:type="dxa"/>
-            <w:tcPrChange w:id="44" w:author="Seungjin Baek" w:date="2016-06-24T15:45:00Z">
+            <w:tcPrChange w:id="46" w:author="Seungjin Baek" w:date="2016-06-24T15:45:00Z">
               <w:tcPr>
                 <w:tcW w:w="4428" w:type="dxa"/>
               </w:tcPr>
@@ -469,11 +480,11 @@
           <w:p>
             <w:pPr>
               <w:rPr>
-                <w:ins w:id="45" w:author="Seungjin Baek" w:date="2016-06-24T15:41:00Z"/>
+                <w:ins w:id="47" w:author="Seungjin Baek" w:date="2016-06-24T15:41:00Z"/>
               </w:rPr>
             </w:pPr>
             <w:proofErr w:type="spellStart"/>
-            <w:ins w:id="46" w:author="Seungjin Baek" w:date="2016-06-24T15:42:00Z">
+            <w:ins w:id="48" w:author="Seungjin Baek" w:date="2016-06-24T15:42:00Z">
               <w:r>
                 <w:t>time_on_site</w:t>
               </w:r>
@@ -484,7 +495,7 @@
         <w:tc>
           <w:tcPr>
             <w:tcW w:w="6912" w:type="dxa"/>
-            <w:tcPrChange w:id="47" w:author="Seungjin Baek" w:date="2016-06-24T15:45:00Z">
+            <w:tcPrChange w:id="49" w:author="Seungjin Baek" w:date="2016-06-24T15:45:00Z">
               <w:tcPr>
                 <w:tcW w:w="4428" w:type="dxa"/>
               </w:tcPr>
@@ -493,10 +504,10 @@
           <w:p>
             <w:pPr>
               <w:rPr>
-                <w:ins w:id="48" w:author="Seungjin Baek" w:date="2016-06-24T15:41:00Z"/>
+                <w:ins w:id="50" w:author="Seungjin Baek" w:date="2016-06-24T15:41:00Z"/>
               </w:rPr>
             </w:pPr>
-            <w:ins w:id="49" w:author="Seungjin Baek" w:date="2016-06-24T15:44:00Z">
+            <w:ins w:id="51" w:author="Seungjin Baek" w:date="2016-06-24T15:44:00Z">
               <w:r>
                 <w:t>days since the user install date</w:t>
               </w:r>
@@ -506,12 +517,12 @@
       </w:tr>
       <w:tr>
         <w:trPr>
-          <w:ins w:id="50" w:author="Seungjin Baek" w:date="2016-06-24T15:41:00Z"/>
+          <w:ins w:id="52" w:author="Seungjin Baek" w:date="2016-06-24T15:41:00Z"/>
         </w:trPr>
         <w:tc>
           <w:tcPr>
             <w:tcW w:w="1926" w:type="dxa"/>
-            <w:tcPrChange w:id="51" w:author="Seungjin Baek" w:date="2016-06-24T15:45:00Z">
+            <w:tcPrChange w:id="53" w:author="Seungjin Baek" w:date="2016-06-24T15:45:00Z">
               <w:tcPr>
                 <w:tcW w:w="4428" w:type="dxa"/>
               </w:tcPr>
@@ -520,16 +531,16 @@
           <w:p>
             <w:pPr>
               <w:rPr>
-                <w:ins w:id="52" w:author="Seungjin Baek" w:date="2016-06-24T15:41:00Z"/>
+                <w:ins w:id="54" w:author="Seungjin Baek" w:date="2016-06-24T15:41:00Z"/>
               </w:rPr>
             </w:pPr>
             <w:proofErr w:type="spellStart"/>
-            <w:ins w:id="53" w:author="Seungjin Baek" w:date="2016-06-24T15:43:00Z">
+            <w:ins w:id="55" w:author="Seungjin Baek" w:date="2016-06-24T15:43:00Z">
               <w:r>
                 <w:t>positive</w:t>
               </w:r>
             </w:ins>
-            <w:ins w:id="54" w:author="Seungjin Baek" w:date="2016-06-24T15:42:00Z">
+            <w:ins w:id="56" w:author="Seungjin Baek" w:date="2016-06-24T15:42:00Z">
               <w:r>
                 <w:t>_rating</w:t>
               </w:r>
@@ -540,7 +551,7 @@
         <w:tc>
           <w:tcPr>
             <w:tcW w:w="6912" w:type="dxa"/>
-            <w:tcPrChange w:id="55" w:author="Seungjin Baek" w:date="2016-06-24T15:45:00Z">
+            <w:tcPrChange w:id="57" w:author="Seungjin Baek" w:date="2016-06-24T15:45:00Z">
               <w:tcPr>
                 <w:tcW w:w="4428" w:type="dxa"/>
               </w:tcPr>
@@ -549,13 +560,22 @@
           <w:p>
             <w:pPr>
               <w:rPr>
-                <w:ins w:id="56" w:author="Seungjin Baek" w:date="2016-06-24T15:41:00Z"/>
+                <w:ins w:id="58" w:author="Seungjin Baek" w:date="2016-06-24T15:41:00Z"/>
+                <w:rFonts w:asciiTheme="majorHAnsi" w:eastAsiaTheme="majorEastAsia" w:hAnsiTheme="majorHAnsi" w:cstheme="majorBidi"/>
+                <w:color w:val="404040" w:themeColor="text1" w:themeTint="BF"/>
+                <w:sz w:val="20"/>
+                <w:szCs w:val="20"/>
               </w:rPr>
-              <w:pPrChange w:id="57" w:author="Seungjin Baek" w:date="2016-06-24T15:44:00Z">
-                <w:pPr/>
+              <w:pPrChange w:id="59" w:author="Seungjin Baek" w:date="2016-06-24T15:44:00Z">
+                <w:pPr>
+                  <w:keepNext/>
+                  <w:keepLines/>
+                  <w:spacing w:before="200"/>
+                  <w:outlineLvl w:val="7"/>
+                </w:pPr>
               </w:pPrChange>
             </w:pPr>
-            <w:ins w:id="58" w:author="Seungjin Baek" w:date="2016-06-24T15:44:00Z">
+            <w:ins w:id="60" w:author="Seungjin Baek" w:date="2016-06-24T15:44:00Z">
               <w:r>
                 <w:t>number of positive ratings the user received as a seller</w:t>
               </w:r>
@@ -565,12 +585,12 @@
       </w:tr>
       <w:tr>
         <w:trPr>
-          <w:ins w:id="59" w:author="Seungjin Baek" w:date="2016-06-24T15:41:00Z"/>
+          <w:ins w:id="61" w:author="Seungjin Baek" w:date="2016-06-24T15:41:00Z"/>
         </w:trPr>
         <w:tc>
           <w:tcPr>
             <w:tcW w:w="1926" w:type="dxa"/>
-            <w:tcPrChange w:id="60" w:author="Seungjin Baek" w:date="2016-06-24T15:45:00Z">
+            <w:tcPrChange w:id="62" w:author="Seungjin Baek" w:date="2016-06-24T15:45:00Z">
               <w:tcPr>
                 <w:tcW w:w="4428" w:type="dxa"/>
               </w:tcPr>
@@ -579,17 +599,17 @@
           <w:p>
             <w:pPr>
               <w:rPr>
-                <w:ins w:id="61" w:author="Seungjin Baek" w:date="2016-06-24T15:41:00Z"/>
+                <w:ins w:id="63" w:author="Seungjin Baek" w:date="2016-06-24T15:41:00Z"/>
               </w:rPr>
             </w:pPr>
             <w:proofErr w:type="spellStart"/>
-            <w:ins w:id="62" w:author="Seungjin Baek" w:date="2016-06-24T15:43:00Z">
+            <w:ins w:id="64" w:author="Seungjin Baek" w:date="2016-06-24T15:43:00Z">
               <w:r>
                 <w:lastRenderedPageBreak/>
                 <w:t>neutral</w:t>
               </w:r>
             </w:ins>
-            <w:ins w:id="63" w:author="Seungjin Baek" w:date="2016-06-24T15:42:00Z">
+            <w:ins w:id="65" w:author="Seungjin Baek" w:date="2016-06-24T15:42:00Z">
               <w:r>
                 <w:t>_rating</w:t>
               </w:r>
@@ -600,7 +620,7 @@
         <w:tc>
           <w:tcPr>
             <w:tcW w:w="6912" w:type="dxa"/>
-            <w:tcPrChange w:id="64" w:author="Seungjin Baek" w:date="2016-06-24T15:45:00Z">
+            <w:tcPrChange w:id="66" w:author="Seungjin Baek" w:date="2016-06-24T15:45:00Z">
               <w:tcPr>
                 <w:tcW w:w="4428" w:type="dxa"/>
               </w:tcPr>
@@ -609,13 +629,10 @@
           <w:p>
             <w:pPr>
               <w:rPr>
-                <w:ins w:id="65" w:author="Seungjin Baek" w:date="2016-06-24T15:41:00Z"/>
+                <w:ins w:id="67" w:author="Seungjin Baek" w:date="2016-06-24T15:41:00Z"/>
               </w:rPr>
-              <w:pPrChange w:id="66" w:author="Seungjin Baek" w:date="2016-06-24T15:44:00Z">
-                <w:pPr/>
-              </w:pPrChange>
             </w:pPr>
-            <w:ins w:id="67" w:author="Seungjin Baek" w:date="2016-06-24T15:44:00Z">
+            <w:ins w:id="68" w:author="Seungjin Baek" w:date="2016-06-24T15:44:00Z">
               <w:r>
                 <w:t>number of neutral ratings the user received as a seller</w:t>
               </w:r>
@@ -625,12 +642,12 @@
       </w:tr>
       <w:tr>
         <w:trPr>
-          <w:ins w:id="68" w:author="Seungjin Baek" w:date="2016-06-24T15:41:00Z"/>
+          <w:ins w:id="69" w:author="Seungjin Baek" w:date="2016-06-24T15:41:00Z"/>
         </w:trPr>
         <w:tc>
           <w:tcPr>
             <w:tcW w:w="1926" w:type="dxa"/>
-            <w:tcPrChange w:id="69" w:author="Seungjin Baek" w:date="2016-06-24T15:45:00Z">
+            <w:tcPrChange w:id="70" w:author="Seungjin Baek" w:date="2016-06-24T15:45:00Z">
               <w:tcPr>
                 <w:tcW w:w="4428" w:type="dxa"/>
               </w:tcPr>
@@ -639,16 +656,16 @@
           <w:p>
             <w:pPr>
               <w:rPr>
-                <w:ins w:id="70" w:author="Seungjin Baek" w:date="2016-06-24T15:41:00Z"/>
+                <w:ins w:id="71" w:author="Seungjin Baek" w:date="2016-06-24T15:41:00Z"/>
               </w:rPr>
             </w:pPr>
             <w:proofErr w:type="spellStart"/>
-            <w:ins w:id="71" w:author="Seungjin Baek" w:date="2016-06-24T15:43:00Z">
+            <w:ins w:id="72" w:author="Seungjin Baek" w:date="2016-06-24T15:43:00Z">
               <w:r>
                 <w:t>negative</w:t>
               </w:r>
             </w:ins>
-            <w:ins w:id="72" w:author="Seungjin Baek" w:date="2016-06-24T15:42:00Z">
+            <w:ins w:id="73" w:author="Seungjin Baek" w:date="2016-06-24T15:42:00Z">
               <w:r>
                 <w:t>_rating</w:t>
               </w:r>
@@ -659,7 +676,7 @@
         <w:tc>
           <w:tcPr>
             <w:tcW w:w="6912" w:type="dxa"/>
-            <w:tcPrChange w:id="73" w:author="Seungjin Baek" w:date="2016-06-24T15:45:00Z">
+            <w:tcPrChange w:id="74" w:author="Seungjin Baek" w:date="2016-06-24T15:45:00Z">
               <w:tcPr>
                 <w:tcW w:w="4428" w:type="dxa"/>
               </w:tcPr>
@@ -668,10 +685,10 @@
           <w:p>
             <w:pPr>
               <w:rPr>
-                <w:ins w:id="74" w:author="Seungjin Baek" w:date="2016-06-24T15:41:00Z"/>
+                <w:ins w:id="75" w:author="Seungjin Baek" w:date="2016-06-24T15:41:00Z"/>
               </w:rPr>
             </w:pPr>
-            <w:ins w:id="75" w:author="Seungjin Baek" w:date="2016-06-24T15:44:00Z">
+            <w:ins w:id="76" w:author="Seungjin Baek" w:date="2016-06-24T15:44:00Z">
               <w:r>
                 <w:t>number of negative ratings the user received as a seller</w:t>
               </w:r>
@@ -681,12 +698,12 @@
       </w:tr>
       <w:tr>
         <w:trPr>
-          <w:ins w:id="76" w:author="Seungjin Baek" w:date="2016-06-24T15:41:00Z"/>
+          <w:ins w:id="77" w:author="Seungjin Baek" w:date="2016-06-24T15:41:00Z"/>
         </w:trPr>
         <w:tc>
           <w:tcPr>
             <w:tcW w:w="1926" w:type="dxa"/>
-            <w:tcPrChange w:id="77" w:author="Seungjin Baek" w:date="2016-06-24T15:45:00Z">
+            <w:tcPrChange w:id="78" w:author="Seungjin Baek" w:date="2016-06-24T15:45:00Z">
               <w:tcPr>
                 <w:tcW w:w="4428" w:type="dxa"/>
               </w:tcPr>
@@ -695,10 +712,10 @@
           <w:p>
             <w:pPr>
               <w:rPr>
-                <w:ins w:id="78" w:author="Seungjin Baek" w:date="2016-06-24T15:41:00Z"/>
+                <w:ins w:id="79" w:author="Seungjin Baek" w:date="2016-06-24T15:41:00Z"/>
               </w:rPr>
             </w:pPr>
-            <w:ins w:id="79" w:author="Seungjin Baek" w:date="2016-06-24T15:43:00Z">
+            <w:ins w:id="80" w:author="Seungjin Baek" w:date="2016-06-24T15:43:00Z">
               <w:r>
                 <w:t>listing</w:t>
               </w:r>
@@ -708,7 +725,7 @@
         <w:tc>
           <w:tcPr>
             <w:tcW w:w="6912" w:type="dxa"/>
-            <w:tcPrChange w:id="80" w:author="Seungjin Baek" w:date="2016-06-24T15:45:00Z">
+            <w:tcPrChange w:id="81" w:author="Seungjin Baek" w:date="2016-06-24T15:45:00Z">
               <w:tcPr>
                 <w:tcW w:w="4428" w:type="dxa"/>
               </w:tcPr>
@@ -717,10 +734,10 @@
           <w:p>
             <w:pPr>
               <w:rPr>
-                <w:ins w:id="81" w:author="Seungjin Baek" w:date="2016-06-24T15:41:00Z"/>
+                <w:ins w:id="82" w:author="Seungjin Baek" w:date="2016-06-24T15:41:00Z"/>
               </w:rPr>
             </w:pPr>
-            <w:ins w:id="82" w:author="Seungjin Baek" w:date="2016-06-24T15:44:00Z">
+            <w:ins w:id="83" w:author="Seungjin Baek" w:date="2016-06-24T15:44:00Z">
               <w:r>
                 <w:t>number of items the user has listed for sale</w:t>
               </w:r>
@@ -730,12 +747,12 @@
       </w:tr>
       <w:tr>
         <w:trPr>
-          <w:ins w:id="83" w:author="Seungjin Baek" w:date="2016-06-24T15:41:00Z"/>
+          <w:ins w:id="84" w:author="Seungjin Baek" w:date="2016-06-24T15:41:00Z"/>
         </w:trPr>
         <w:tc>
           <w:tcPr>
             <w:tcW w:w="1926" w:type="dxa"/>
-            <w:tcPrChange w:id="84" w:author="Seungjin Baek" w:date="2016-06-24T15:45:00Z">
+            <w:tcPrChange w:id="85" w:author="Seungjin Baek" w:date="2016-06-24T15:45:00Z">
               <w:tcPr>
                 <w:tcW w:w="4428" w:type="dxa"/>
               </w:tcPr>
@@ -744,16 +761,16 @@
           <w:p>
             <w:pPr>
               <w:rPr>
-                <w:ins w:id="85" w:author="Seungjin Baek" w:date="2016-06-24T15:41:00Z"/>
+                <w:ins w:id="86" w:author="Seungjin Baek" w:date="2016-06-24T15:41:00Z"/>
               </w:rPr>
             </w:pPr>
             <w:proofErr w:type="spellStart"/>
-            <w:ins w:id="86" w:author="Seungjin Baek" w:date="2016-06-24T15:43:00Z">
+            <w:ins w:id="87" w:author="Seungjin Baek" w:date="2016-06-24T15:43:00Z">
               <w:r>
                 <w:t>listing</w:t>
               </w:r>
             </w:ins>
-            <w:ins w:id="87" w:author="Seungjin Baek" w:date="2016-06-24T15:42:00Z">
+            <w:ins w:id="88" w:author="Seungjin Baek" w:date="2016-06-24T15:42:00Z">
               <w:r>
                 <w:t>_gmv</w:t>
               </w:r>
@@ -764,7 +781,7 @@
         <w:tc>
           <w:tcPr>
             <w:tcW w:w="6912" w:type="dxa"/>
-            <w:tcPrChange w:id="88" w:author="Seungjin Baek" w:date="2016-06-24T15:45:00Z">
+            <w:tcPrChange w:id="89" w:author="Seungjin Baek" w:date="2016-06-24T15:45:00Z">
               <w:tcPr>
                 <w:tcW w:w="4428" w:type="dxa"/>
               </w:tcPr>
@@ -773,10 +790,10 @@
           <w:p>
             <w:pPr>
               <w:rPr>
-                <w:ins w:id="89" w:author="Seungjin Baek" w:date="2016-06-24T15:41:00Z"/>
+                <w:ins w:id="90" w:author="Seungjin Baek" w:date="2016-06-24T15:41:00Z"/>
               </w:rPr>
             </w:pPr>
-            <w:ins w:id="90" w:author="Seungjin Baek" w:date="2016-06-24T15:45:00Z">
+            <w:ins w:id="91" w:author="Seungjin Baek" w:date="2016-06-24T15:45:00Z">
               <w:r>
                 <w:t>total dollar amount of the listed items from the user</w:t>
               </w:r>
@@ -786,12 +803,12 @@
       </w:tr>
       <w:tr>
         <w:trPr>
-          <w:ins w:id="91" w:author="Seungjin Baek" w:date="2016-06-24T15:43:00Z"/>
+          <w:ins w:id="92" w:author="Seungjin Baek" w:date="2016-06-24T15:43:00Z"/>
         </w:trPr>
         <w:tc>
           <w:tcPr>
             <w:tcW w:w="1926" w:type="dxa"/>
-            <w:tcPrChange w:id="92" w:author="Seungjin Baek" w:date="2016-06-24T15:45:00Z">
+            <w:tcPrChange w:id="93" w:author="Seungjin Baek" w:date="2016-06-24T15:45:00Z">
               <w:tcPr>
                 <w:tcW w:w="4428" w:type="dxa"/>
               </w:tcPr>
@@ -800,10 +817,10 @@
           <w:p>
             <w:pPr>
               <w:rPr>
-                <w:ins w:id="93" w:author="Seungjin Baek" w:date="2016-06-24T15:43:00Z"/>
+                <w:ins w:id="94" w:author="Seungjin Baek" w:date="2016-06-24T15:43:00Z"/>
               </w:rPr>
             </w:pPr>
-            <w:ins w:id="94" w:author="Seungjin Baek" w:date="2016-06-24T15:43:00Z">
+            <w:ins w:id="95" w:author="Seungjin Baek" w:date="2016-06-24T15:43:00Z">
               <w:r>
                 <w:t>sale</w:t>
               </w:r>
@@ -813,7 +830,7 @@
         <w:tc>
           <w:tcPr>
             <w:tcW w:w="6912" w:type="dxa"/>
-            <w:tcPrChange w:id="95" w:author="Seungjin Baek" w:date="2016-06-24T15:45:00Z">
+            <w:tcPrChange w:id="96" w:author="Seungjin Baek" w:date="2016-06-24T15:45:00Z">
               <w:tcPr>
                 <w:tcW w:w="4428" w:type="dxa"/>
               </w:tcPr>
@@ -822,10 +839,10 @@
           <w:p>
             <w:pPr>
               <w:rPr>
-                <w:ins w:id="96" w:author="Seungjin Baek" w:date="2016-06-24T15:43:00Z"/>
+                <w:ins w:id="97" w:author="Seungjin Baek" w:date="2016-06-24T15:43:00Z"/>
               </w:rPr>
             </w:pPr>
-            <w:ins w:id="97" w:author="Seungjin Baek" w:date="2016-06-24T15:45:00Z">
+            <w:ins w:id="98" w:author="Seungjin Baek" w:date="2016-06-24T15:45:00Z">
               <w:r>
                 <w:t>number of sales the user made</w:t>
               </w:r>
@@ -835,12 +852,12 @@
       </w:tr>
       <w:tr>
         <w:trPr>
-          <w:ins w:id="98" w:author="Seungjin Baek" w:date="2016-06-24T15:43:00Z"/>
+          <w:ins w:id="99" w:author="Seungjin Baek" w:date="2016-06-24T15:43:00Z"/>
         </w:trPr>
         <w:tc>
           <w:tcPr>
             <w:tcW w:w="1926" w:type="dxa"/>
-            <w:tcPrChange w:id="99" w:author="Seungjin Baek" w:date="2016-06-24T15:45:00Z">
+            <w:tcPrChange w:id="100" w:author="Seungjin Baek" w:date="2016-06-24T15:45:00Z">
               <w:tcPr>
                 <w:tcW w:w="4428" w:type="dxa"/>
               </w:tcPr>
@@ -849,10 +866,10 @@
           <w:p>
             <w:pPr>
               <w:rPr>
-                <w:ins w:id="100" w:author="Seungjin Baek" w:date="2016-06-24T15:43:00Z"/>
+                <w:ins w:id="101" w:author="Seungjin Baek" w:date="2016-06-24T15:43:00Z"/>
               </w:rPr>
             </w:pPr>
-            <w:ins w:id="101" w:author="Seungjin Baek" w:date="2016-06-24T15:43:00Z">
+            <w:ins w:id="102" w:author="Seungjin Baek" w:date="2016-06-24T15:43:00Z">
               <w:r>
                 <w:t>buyers</w:t>
               </w:r>
@@ -862,7 +879,7 @@
         <w:tc>
           <w:tcPr>
             <w:tcW w:w="6912" w:type="dxa"/>
-            <w:tcPrChange w:id="102" w:author="Seungjin Baek" w:date="2016-06-24T15:45:00Z">
+            <w:tcPrChange w:id="103" w:author="Seungjin Baek" w:date="2016-06-24T15:45:00Z">
               <w:tcPr>
                 <w:tcW w:w="4428" w:type="dxa"/>
               </w:tcPr>
@@ -871,10 +888,10 @@
           <w:p>
             <w:pPr>
               <w:rPr>
-                <w:ins w:id="103" w:author="Seungjin Baek" w:date="2016-06-24T15:43:00Z"/>
+                <w:ins w:id="104" w:author="Seungjin Baek" w:date="2016-06-24T15:43:00Z"/>
               </w:rPr>
             </w:pPr>
-            <w:ins w:id="104" w:author="Seungjin Baek" w:date="2016-06-24T15:45:00Z">
+            <w:ins w:id="105" w:author="Seungjin Baek" w:date="2016-06-24T15:45:00Z">
               <w:r>
                 <w:t>number of unique buyers of the user’s items</w:t>
               </w:r>
@@ -884,12 +901,12 @@
       </w:tr>
       <w:tr>
         <w:trPr>
-          <w:ins w:id="105" w:author="Seungjin Baek" w:date="2016-06-24T15:43:00Z"/>
+          <w:ins w:id="106" w:author="Seungjin Baek" w:date="2016-06-24T15:43:00Z"/>
         </w:trPr>
         <w:tc>
           <w:tcPr>
             <w:tcW w:w="1926" w:type="dxa"/>
-            <w:tcPrChange w:id="106" w:author="Seungjin Baek" w:date="2016-06-24T15:45:00Z">
+            <w:tcPrChange w:id="107" w:author="Seungjin Baek" w:date="2016-06-24T15:45:00Z">
               <w:tcPr>
                 <w:tcW w:w="4428" w:type="dxa"/>
               </w:tcPr>
@@ -898,11 +915,11 @@
           <w:p>
             <w:pPr>
               <w:rPr>
-                <w:ins w:id="107" w:author="Seungjin Baek" w:date="2016-06-24T15:43:00Z"/>
+                <w:ins w:id="108" w:author="Seungjin Baek" w:date="2016-06-24T15:43:00Z"/>
               </w:rPr>
             </w:pPr>
             <w:proofErr w:type="spellStart"/>
-            <w:ins w:id="108" w:author="Seungjin Baek" w:date="2016-06-24T15:43:00Z">
+            <w:ins w:id="109" w:author="Seungjin Baek" w:date="2016-06-24T15:43:00Z">
               <w:r>
                 <w:t>gmv</w:t>
               </w:r>
@@ -913,7 +930,7 @@
         <w:tc>
           <w:tcPr>
             <w:tcW w:w="6912" w:type="dxa"/>
-            <w:tcPrChange w:id="109" w:author="Seungjin Baek" w:date="2016-06-24T15:45:00Z">
+            <w:tcPrChange w:id="110" w:author="Seungjin Baek" w:date="2016-06-24T15:45:00Z">
               <w:tcPr>
                 <w:tcW w:w="4428" w:type="dxa"/>
               </w:tcPr>
@@ -922,10 +939,10 @@
           <w:p>
             <w:pPr>
               <w:rPr>
-                <w:ins w:id="110" w:author="Seungjin Baek" w:date="2016-06-24T15:43:00Z"/>
+                <w:ins w:id="111" w:author="Seungjin Baek" w:date="2016-06-24T15:43:00Z"/>
               </w:rPr>
             </w:pPr>
-            <w:ins w:id="111" w:author="Seungjin Baek" w:date="2016-06-24T15:45:00Z">
+            <w:ins w:id="112" w:author="Seungjin Baek" w:date="2016-06-24T15:45:00Z">
               <w:r>
                 <w:t>total dollar amount of the user’s sold item</w:t>
               </w:r>
@@ -937,12 +954,12 @@
     <w:p>
       <w:pPr>
         <w:rPr>
-          <w:ins w:id="112" w:author="Seungjin Baek" w:date="2016-06-24T15:40:00Z"/>
+          <w:ins w:id="113" w:author="Seungjin Baek" w:date="2016-06-24T15:40:00Z"/>
         </w:rPr>
       </w:pPr>
     </w:p>
     <w:p>
-      <w:ins w:id="113" w:author="S B" w:date="2016-06-23T22:28:00Z">
+      <w:ins w:id="114" w:author="S B" w:date="2016-06-23T22:28:00Z">
         <w:r>
           <w:t xml:space="preserve">Explain about </w:t>
         </w:r>
@@ -953,10 +970,10 @@
         </w:rPr>
         <w:t xml:space="preserve">data </w:t>
       </w:r>
-      <w:ins w:id="114" w:author="S B" w:date="2016-06-23T22:28:00Z">
+      <w:ins w:id="115" w:author="S B" w:date="2016-06-23T22:28:00Z">
         <w:r>
           <w:rPr>
-            <w:rPrChange w:id="115" w:author="Seungjin Baek" w:date="2016-06-24T13:56:00Z">
+            <w:rPrChange w:id="116" w:author="Seungjin Baek" w:date="2016-06-24T13:56:00Z">
               <w:rPr>
                 <w:rFonts w:ascii="HCR Batang" w:eastAsia="HCR Batang" w:hAnsi="HCR Batang"/>
               </w:rPr>
@@ -970,8 +987,6 @@
       <w:r>
         <w:t>The data was fabricated by the provider to only show the aggregated form of sellers’ activities</w:t>
       </w:r>
-      <w:bookmarkStart w:id="116" w:name="_GoBack"/>
-      <w:bookmarkEnd w:id="116"/>
     </w:p>
     <w:p/>
     <w:p>
@@ -981,7 +996,6 @@
           <w:lang w:eastAsia="ko-KR"/>
         </w:rPr>
       </w:pPr>
-      <w:proofErr w:type="gramStart"/>
       <w:r>
         <w:rPr>
           <w:rFonts w:eastAsia="Malgun Gothic"/>
@@ -994,15 +1008,7 @@
           <w:rFonts w:eastAsia="Malgun Gothic" w:hint="eastAsia"/>
           <w:lang w:eastAsia="ko-KR"/>
         </w:rPr>
-        <w:t>istogram for price or item?</w:t>
-      </w:r>
-      <w:proofErr w:type="gramEnd"/>
-      <w:r>
-        <w:rPr>
-          <w:rFonts w:eastAsia="Malgun Gothic" w:hint="eastAsia"/>
-          <w:lang w:eastAsia="ko-KR"/>
-        </w:rPr>
-        <w:t xml:space="preserve"> </w:t>
+        <w:t xml:space="preserve">istogram for price or item? </w:t>
       </w:r>
     </w:p>
     <w:p>
@@ -1159,23 +1165,7 @@
             <w:rFonts w:eastAsia="Malgun Gothic"/>
             <w:lang w:eastAsia="ko-KR"/>
           </w:rPr>
-          <w:t>Are there any abnormalities or characteristics about the input space or dataset that need to be addressed? (</w:t>
-        </w:r>
-        <w:proofErr w:type="gramStart"/>
-        <w:r>
-          <w:rPr>
-            <w:rFonts w:eastAsia="Malgun Gothic"/>
-            <w:lang w:eastAsia="ko-KR"/>
-          </w:rPr>
-          <w:t>categorical</w:t>
-        </w:r>
-        <w:proofErr w:type="gramEnd"/>
-        <w:r>
-          <w:rPr>
-            <w:rFonts w:eastAsia="Malgun Gothic"/>
-            <w:lang w:eastAsia="ko-KR"/>
-          </w:rPr>
-          <w:t xml:space="preserve"> variables, missing values, outliers, etc.)</w:t>
+          <w:t>Are there any abnormalities or characteristics about the input space or dataset that need to be addressed? (categorical variables, missing values, outliers, etc.)</w:t>
         </w:r>
       </w:ins>
     </w:p>
@@ -1292,6 +1282,15 @@
     <w:p>
       <w:pPr>
         <w:pStyle w:val="Heading1"/>
+        <w:numPr>
+          <w:ilvl w:val="0"/>
+          <w:numId w:val="4"/>
+        </w:numPr>
+        <w:pPrChange w:id="142" w:author="S B" w:date="2016-06-27T22:51:00Z">
+          <w:pPr>
+            <w:pStyle w:val="Heading1"/>
+          </w:pPr>
+        </w:pPrChange>
       </w:pPr>
       <w:r>
         <w:t>Methodology</w:t>
@@ -1327,6 +1326,15 @@
     <w:p>
       <w:pPr>
         <w:pStyle w:val="Heading1"/>
+        <w:numPr>
+          <w:ilvl w:val="0"/>
+          <w:numId w:val="4"/>
+        </w:numPr>
+        <w:pPrChange w:id="143" w:author="S B" w:date="2016-06-27T22:51:00Z">
+          <w:pPr>
+            <w:pStyle w:val="Heading1"/>
+          </w:pPr>
+        </w:pPrChange>
       </w:pPr>
       <w:r>
         <w:t>Results</w:t>
@@ -1393,9 +1401,23 @@
     <w:p>
       <w:pPr>
         <w:pStyle w:val="Heading1"/>
-      </w:pPr>
-      <w:r>
-        <w:t>Conclusion</w:t>
+        <w:numPr>
+          <w:ilvl w:val="0"/>
+          <w:numId w:val="4"/>
+        </w:numPr>
+        <w:pPrChange w:id="144" w:author="S B" w:date="2016-06-27T22:51:00Z">
+          <w:pPr>
+            <w:pStyle w:val="Heading1"/>
+          </w:pPr>
+        </w:pPrChange>
+      </w:pPr>
+      <w:r>
+        <w:t>Co</w:t>
+      </w:r>
+      <w:bookmarkStart w:id="145" w:name="_GoBack"/>
+      <w:bookmarkEnd w:id="145"/>
+      <w:r>
+        <w:t>nclusion</w:t>
       </w:r>
     </w:p>
     <w:p/>
@@ -1435,8 +1457,8 @@
 </file>
 
 <file path=word/comments.xml><?xml version="1.0" encoding="utf-8"?>
-<w:comments xmlns:wpc="http://schemas.microsoft.com/office/word/2010/wordprocessingCanvas" xmlns:mc="http://schemas.openxmlformats.org/markup-compatibility/2006" xmlns:o="urn:schemas-microsoft-com:office:office" xmlns:r="http://schemas.openxmlformats.org/officeDocument/2006/relationships" xmlns:m="http://schemas.openxmlformats.org/officeDocument/2006/math" xmlns:v="urn:schemas-microsoft-com:vml" xmlns:wp14="http://schemas.microsoft.com/office/word/2010/wordprocessingDrawing" xmlns:wp="http://schemas.openxmlformats.org/drawingml/2006/wordprocessingDrawing" xmlns:w10="urn:schemas-microsoft-com:office:word" xmlns:w="http://schemas.openxmlformats.org/wordprocessingml/2006/main" xmlns:w14="http://schemas.microsoft.com/office/word/2010/wordml" xmlns:wpg="http://schemas.microsoft.com/office/word/2010/wordprocessingGroup" xmlns:wpi="http://schemas.microsoft.com/office/word/2010/wordprocessingInk" xmlns:wne="http://schemas.microsoft.com/office/word/2006/wordml" xmlns:wps="http://schemas.microsoft.com/office/word/2010/wordprocessingShape" mc:Ignorable="w14 wp14">
-  <w:comment w:id="6" w:author="Seungjin Baek" w:date="2016-06-23T16:45:00Z" w:initials="sb">
+<w:comments xmlns:wpc="http://schemas.microsoft.com/office/word/2010/wordprocessingCanvas" xmlns:mo="http://schemas.microsoft.com/office/mac/office/2008/main" xmlns:mc="http://schemas.openxmlformats.org/markup-compatibility/2006" xmlns:mv="urn:schemas-microsoft-com:mac:vml" xmlns:o="urn:schemas-microsoft-com:office:office" xmlns:r="http://schemas.openxmlformats.org/officeDocument/2006/relationships" xmlns:m="http://schemas.openxmlformats.org/officeDocument/2006/math" xmlns:v="urn:schemas-microsoft-com:vml" xmlns:wp14="http://schemas.microsoft.com/office/word/2010/wordprocessingDrawing" xmlns:wp="http://schemas.openxmlformats.org/drawingml/2006/wordprocessingDrawing" xmlns:w10="urn:schemas-microsoft-com:office:word" xmlns:w="http://schemas.openxmlformats.org/wordprocessingml/2006/main" xmlns:w14="http://schemas.microsoft.com/office/word/2010/wordml" xmlns:wpg="http://schemas.microsoft.com/office/word/2010/wordprocessingGroup" xmlns:wpi="http://schemas.microsoft.com/office/word/2010/wordprocessingInk" xmlns:wne="http://schemas.microsoft.com/office/word/2006/wordml" xmlns:wps="http://schemas.microsoft.com/office/word/2010/wordprocessingShape" mc:Ignorable="w14 wp14">
+  <w:comment w:id="7" w:author="Seungjin Baek" w:date="2016-06-23T16:45:00Z" w:initials="sb">
     <w:p>
       <w:pPr>
         <w:pStyle w:val="CommentText"/>
@@ -1456,7 +1478,7 @@
 </file>
 
 <file path=word/numbering.xml><?xml version="1.0" encoding="utf-8"?>
-<w:numbering xmlns:wpc="http://schemas.microsoft.com/office/word/2010/wordprocessingCanvas" xmlns:mc="http://schemas.openxmlformats.org/markup-compatibility/2006" xmlns:o="urn:schemas-microsoft-com:office:office" xmlns:r="http://schemas.openxmlformats.org/officeDocument/2006/relationships" xmlns:m="http://schemas.openxmlformats.org/officeDocument/2006/math" xmlns:v="urn:schemas-microsoft-com:vml" xmlns:wp14="http://schemas.microsoft.com/office/word/2010/wordprocessingDrawing" xmlns:wp="http://schemas.openxmlformats.org/drawingml/2006/wordprocessingDrawing" xmlns:w10="urn:schemas-microsoft-com:office:word" xmlns:w="http://schemas.openxmlformats.org/wordprocessingml/2006/main" xmlns:w14="http://schemas.microsoft.com/office/word/2010/wordml" xmlns:wpg="http://schemas.microsoft.com/office/word/2010/wordprocessingGroup" xmlns:wpi="http://schemas.microsoft.com/office/word/2010/wordprocessingInk" xmlns:wne="http://schemas.microsoft.com/office/word/2006/wordml" xmlns:wps="http://schemas.microsoft.com/office/word/2010/wordprocessingShape" mc:Ignorable="w14 wp14">
+<w:numbering xmlns:wpc="http://schemas.microsoft.com/office/word/2010/wordprocessingCanvas" xmlns:mo="http://schemas.microsoft.com/office/mac/office/2008/main" xmlns:mc="http://schemas.openxmlformats.org/markup-compatibility/2006" xmlns:mv="urn:schemas-microsoft-com:mac:vml" xmlns:o="urn:schemas-microsoft-com:office:office" xmlns:r="http://schemas.openxmlformats.org/officeDocument/2006/relationships" xmlns:m="http://schemas.openxmlformats.org/officeDocument/2006/math" xmlns:v="urn:schemas-microsoft-com:vml" xmlns:wp14="http://schemas.microsoft.com/office/word/2010/wordprocessingDrawing" xmlns:wp="http://schemas.openxmlformats.org/drawingml/2006/wordprocessingDrawing" xmlns:w10="urn:schemas-microsoft-com:office:word" xmlns:w="http://schemas.openxmlformats.org/wordprocessingml/2006/main" xmlns:w14="http://schemas.microsoft.com/office/word/2010/wordml" xmlns:wpg="http://schemas.microsoft.com/office/word/2010/wordprocessingGroup" xmlns:wpi="http://schemas.microsoft.com/office/word/2010/wordprocessingInk" xmlns:wne="http://schemas.microsoft.com/office/word/2006/wordml" xmlns:wps="http://schemas.microsoft.com/office/word/2010/wordprocessingShape" mc:Ignorable="w14 wp14">
   <w:abstractNum w:abstractNumId="0">
     <w:nsid w:val="061E50F8"/>
     <w:multiLevelType w:val="hybridMultilevel"/>
@@ -1571,6 +1593,92 @@
     </w:lvl>
   </w:abstractNum>
   <w:abstractNum w:abstractNumId="1">
+    <w:nsid w:val="12921C68"/>
+    <w:multiLevelType w:val="hybridMultilevel"/>
+    <w:tmpl w:val="4432C666"/>
+    <w:lvl w:ilvl="0" w:tplc="0409000F">
+      <w:start w:val="1"/>
+      <w:numFmt w:val="decimal"/>
+      <w:lvlText w:val="%1."/>
+      <w:lvlJc w:val="left"/>
+      <w:pPr>
+        <w:ind w:left="720" w:hanging="360"/>
+      </w:pPr>
+    </w:lvl>
+    <w:lvl w:ilvl="1" w:tplc="04090019" w:tentative="1">
+      <w:start w:val="1"/>
+      <w:numFmt w:val="lowerLetter"/>
+      <w:lvlText w:val="%2."/>
+      <w:lvlJc w:val="left"/>
+      <w:pPr>
+        <w:ind w:left="1440" w:hanging="360"/>
+      </w:pPr>
+    </w:lvl>
+    <w:lvl w:ilvl="2" w:tplc="0409001B" w:tentative="1">
+      <w:start w:val="1"/>
+      <w:numFmt w:val="lowerRoman"/>
+      <w:lvlText w:val="%3."/>
+      <w:lvlJc w:val="right"/>
+      <w:pPr>
+        <w:ind w:left="2160" w:hanging="180"/>
+      </w:pPr>
+    </w:lvl>
+    <w:lvl w:ilvl="3" w:tplc="0409000F" w:tentative="1">
+      <w:start w:val="1"/>
+      <w:numFmt w:val="decimal"/>
+      <w:lvlText w:val="%4."/>
+      <w:lvlJc w:val="left"/>
+      <w:pPr>
+        <w:ind w:left="2880" w:hanging="360"/>
+      </w:pPr>
+    </w:lvl>
+    <w:lvl w:ilvl="4" w:tplc="04090019" w:tentative="1">
+      <w:start w:val="1"/>
+      <w:numFmt w:val="lowerLetter"/>
+      <w:lvlText w:val="%5."/>
+      <w:lvlJc w:val="left"/>
+      <w:pPr>
+        <w:ind w:left="3600" w:hanging="360"/>
+      </w:pPr>
+    </w:lvl>
+    <w:lvl w:ilvl="5" w:tplc="0409001B" w:tentative="1">
+      <w:start w:val="1"/>
+      <w:numFmt w:val="lowerRoman"/>
+      <w:lvlText w:val="%6."/>
+      <w:lvlJc w:val="right"/>
+      <w:pPr>
+        <w:ind w:left="4320" w:hanging="180"/>
+      </w:pPr>
+    </w:lvl>
+    <w:lvl w:ilvl="6" w:tplc="0409000F" w:tentative="1">
+      <w:start w:val="1"/>
+      <w:numFmt w:val="decimal"/>
+      <w:lvlText w:val="%7."/>
+      <w:lvlJc w:val="left"/>
+      <w:pPr>
+        <w:ind w:left="5040" w:hanging="360"/>
+      </w:pPr>
+    </w:lvl>
+    <w:lvl w:ilvl="7" w:tplc="04090019" w:tentative="1">
+      <w:start w:val="1"/>
+      <w:numFmt w:val="lowerLetter"/>
+      <w:lvlText w:val="%8."/>
+      <w:lvlJc w:val="left"/>
+      <w:pPr>
+        <w:ind w:left="5760" w:hanging="360"/>
+      </w:pPr>
+    </w:lvl>
+    <w:lvl w:ilvl="8" w:tplc="0409001B" w:tentative="1">
+      <w:start w:val="1"/>
+      <w:numFmt w:val="lowerRoman"/>
+      <w:lvlText w:val="%9."/>
+      <w:lvlJc w:val="right"/>
+      <w:pPr>
+        <w:ind w:left="6480" w:hanging="180"/>
+      </w:pPr>
+    </w:lvl>
+  </w:abstractNum>
+  <w:abstractNum w:abstractNumId="2">
     <w:nsid w:val="1ED74A9E"/>
     <w:multiLevelType w:val="hybridMultilevel"/>
     <w:tmpl w:val="A56CB47C"/>
@@ -1683,7 +1791,93 @@
       </w:rPr>
     </w:lvl>
   </w:abstractNum>
-  <w:abstractNum w:abstractNumId="2">
+  <w:abstractNum w:abstractNumId="3">
+    <w:nsid w:val="23104B65"/>
+    <w:multiLevelType w:val="hybridMultilevel"/>
+    <w:tmpl w:val="3606D8EA"/>
+    <w:lvl w:ilvl="0" w:tplc="0409000F">
+      <w:start w:val="1"/>
+      <w:numFmt w:val="decimal"/>
+      <w:lvlText w:val="%1."/>
+      <w:lvlJc w:val="left"/>
+      <w:pPr>
+        <w:ind w:left="720" w:hanging="360"/>
+      </w:pPr>
+    </w:lvl>
+    <w:lvl w:ilvl="1" w:tplc="04090019" w:tentative="1">
+      <w:start w:val="1"/>
+      <w:numFmt w:val="lowerLetter"/>
+      <w:lvlText w:val="%2."/>
+      <w:lvlJc w:val="left"/>
+      <w:pPr>
+        <w:ind w:left="1440" w:hanging="360"/>
+      </w:pPr>
+    </w:lvl>
+    <w:lvl w:ilvl="2" w:tplc="0409001B" w:tentative="1">
+      <w:start w:val="1"/>
+      <w:numFmt w:val="lowerRoman"/>
+      <w:lvlText w:val="%3."/>
+      <w:lvlJc w:val="right"/>
+      <w:pPr>
+        <w:ind w:left="2160" w:hanging="180"/>
+      </w:pPr>
+    </w:lvl>
+    <w:lvl w:ilvl="3" w:tplc="0409000F" w:tentative="1">
+      <w:start w:val="1"/>
+      <w:numFmt w:val="decimal"/>
+      <w:lvlText w:val="%4."/>
+      <w:lvlJc w:val="left"/>
+      <w:pPr>
+        <w:ind w:left="2880" w:hanging="360"/>
+      </w:pPr>
+    </w:lvl>
+    <w:lvl w:ilvl="4" w:tplc="04090019" w:tentative="1">
+      <w:start w:val="1"/>
+      <w:numFmt w:val="lowerLetter"/>
+      <w:lvlText w:val="%5."/>
+      <w:lvlJc w:val="left"/>
+      <w:pPr>
+        <w:ind w:left="3600" w:hanging="360"/>
+      </w:pPr>
+    </w:lvl>
+    <w:lvl w:ilvl="5" w:tplc="0409001B" w:tentative="1">
+      <w:start w:val="1"/>
+      <w:numFmt w:val="lowerRoman"/>
+      <w:lvlText w:val="%6."/>
+      <w:lvlJc w:val="right"/>
+      <w:pPr>
+        <w:ind w:left="4320" w:hanging="180"/>
+      </w:pPr>
+    </w:lvl>
+    <w:lvl w:ilvl="6" w:tplc="0409000F" w:tentative="1">
+      <w:start w:val="1"/>
+      <w:numFmt w:val="decimal"/>
+      <w:lvlText w:val="%7."/>
+      <w:lvlJc w:val="left"/>
+      <w:pPr>
+        <w:ind w:left="5040" w:hanging="360"/>
+      </w:pPr>
+    </w:lvl>
+    <w:lvl w:ilvl="7" w:tplc="04090019" w:tentative="1">
+      <w:start w:val="1"/>
+      <w:numFmt w:val="lowerLetter"/>
+      <w:lvlText w:val="%8."/>
+      <w:lvlJc w:val="left"/>
+      <w:pPr>
+        <w:ind w:left="5760" w:hanging="360"/>
+      </w:pPr>
+    </w:lvl>
+    <w:lvl w:ilvl="8" w:tplc="0409001B" w:tentative="1">
+      <w:start w:val="1"/>
+      <w:numFmt w:val="lowerRoman"/>
+      <w:lvlText w:val="%9."/>
+      <w:lvlJc w:val="right"/>
+      <w:pPr>
+        <w:ind w:left="6480" w:hanging="180"/>
+      </w:pPr>
+    </w:lvl>
+  </w:abstractNum>
+  <w:abstractNum w:abstractNumId="4">
     <w:nsid w:val="3C2A4DAD"/>
     <w:multiLevelType w:val="hybridMultilevel"/>
     <w:tmpl w:val="3352577C"/>
@@ -1800,10 +1994,16 @@
     <w:abstractNumId w:val="0"/>
   </w:num>
   <w:num w:numId="2">
+    <w:abstractNumId w:val="4"/>
+  </w:num>
+  <w:num w:numId="3">
     <w:abstractNumId w:val="2"/>
   </w:num>
-  <w:num w:numId="3">
+  <w:num w:numId="4">
     <w:abstractNumId w:val="1"/>
+  </w:num>
+  <w:num w:numId="5">
+    <w:abstractNumId w:val="3"/>
   </w:num>
 </w:numbering>
 </file>
@@ -1821,7 +2021,7 @@
     </w:rPrDefault>
     <w:pPrDefault/>
   </w:docDefaults>
-  <w:latentStyles w:defLockedState="0" w:defUIPriority="99" w:defSemiHidden="1" w:defUnhideWhenUsed="1" w:defQFormat="0" w:count="267">
+  <w:latentStyles w:defLockedState="0" w:defUIPriority="99" w:defSemiHidden="1" w:defUnhideWhenUsed="1" w:defQFormat="0" w:count="276">
     <w:lsdException w:name="Normal" w:semiHidden="0" w:uiPriority="0" w:unhideWhenUsed="0" w:qFormat="1"/>
     <w:lsdException w:name="heading 1" w:semiHidden="0" w:uiPriority="9" w:unhideWhenUsed="0" w:qFormat="1"/>
     <w:lsdException w:name="heading 2" w:uiPriority="9" w:qFormat="1"/>
@@ -2177,6 +2377,7 @@
     <w:uiPriority w:val="59"/>
     <w:rsid w:val="00345EDA"/>
     <w:tblPr>
+      <w:tblInd w:w="0" w:type="dxa"/>
       <w:tblBorders>
         <w:top w:val="single" w:sz="4" w:space="0" w:color="auto"/>
         <w:left w:val="single" w:sz="4" w:space="0" w:color="auto"/>
@@ -2185,13 +2386,19 @@
         <w:insideH w:val="single" w:sz="4" w:space="0" w:color="auto"/>
         <w:insideV w:val="single" w:sz="4" w:space="0" w:color="auto"/>
       </w:tblBorders>
+      <w:tblCellMar>
+        <w:top w:w="0" w:type="dxa"/>
+        <w:left w:w="108" w:type="dxa"/>
+        <w:bottom w:w="0" w:type="dxa"/>
+        <w:right w:w="108" w:type="dxa"/>
+      </w:tblCellMar>
     </w:tblPr>
   </w:style>
 </w:styles>
 </file>
 
 <file path=word/stylesWithEffects.xml><?xml version="1.0" encoding="utf-8"?>
-<w:styles xmlns:wpc="http://schemas.microsoft.com/office/word/2010/wordprocessingCanvas" xmlns:mc="http://schemas.openxmlformats.org/markup-compatibility/2006" xmlns:o="urn:schemas-microsoft-com:office:office" xmlns:r="http://schemas.openxmlformats.org/officeDocument/2006/relationships" xmlns:m="http://schemas.openxmlformats.org/officeDocument/2006/math" xmlns:v="urn:schemas-microsoft-com:vml" xmlns:wp14="http://schemas.microsoft.com/office/word/2010/wordprocessingDrawing" xmlns:wp="http://schemas.openxmlformats.org/drawingml/2006/wordprocessingDrawing" xmlns:w10="urn:schemas-microsoft-com:office:word" xmlns:w="http://schemas.openxmlformats.org/wordprocessingml/2006/main" xmlns:w14="http://schemas.microsoft.com/office/word/2010/wordml" xmlns:wpg="http://schemas.microsoft.com/office/word/2010/wordprocessingGroup" xmlns:wpi="http://schemas.microsoft.com/office/word/2010/wordprocessingInk" xmlns:wne="http://schemas.microsoft.com/office/word/2006/wordml" xmlns:wps="http://schemas.microsoft.com/office/word/2010/wordprocessingShape" mc:Ignorable="w14 wp14">
+<w:styles xmlns:wpc="http://schemas.microsoft.com/office/word/2010/wordprocessingCanvas" xmlns:mo="http://schemas.microsoft.com/office/mac/office/2008/main" xmlns:mc="http://schemas.openxmlformats.org/markup-compatibility/2006" xmlns:mv="urn:schemas-microsoft-com:mac:vml" xmlns:o="urn:schemas-microsoft-com:office:office" xmlns:r="http://schemas.openxmlformats.org/officeDocument/2006/relationships" xmlns:m="http://schemas.openxmlformats.org/officeDocument/2006/math" xmlns:v="urn:schemas-microsoft-com:vml" xmlns:wp14="http://schemas.microsoft.com/office/word/2010/wordprocessingDrawing" xmlns:wp="http://schemas.openxmlformats.org/drawingml/2006/wordprocessingDrawing" xmlns:w10="urn:schemas-microsoft-com:office:word" xmlns:w="http://schemas.openxmlformats.org/wordprocessingml/2006/main" xmlns:w14="http://schemas.microsoft.com/office/word/2010/wordml" xmlns:wpg="http://schemas.microsoft.com/office/word/2010/wordprocessingGroup" xmlns:wpi="http://schemas.microsoft.com/office/word/2010/wordprocessingInk" xmlns:wne="http://schemas.microsoft.com/office/word/2006/wordml" xmlns:wps="http://schemas.microsoft.com/office/word/2010/wordprocessingShape" mc:Ignorable="w14 wp14">
   <w:docDefaults>
     <w:rPrDefault>
       <w:rPr>
@@ -2203,7 +2410,7 @@
     </w:rPrDefault>
     <w:pPrDefault/>
   </w:docDefaults>
-  <w:latentStyles w:defLockedState="0" w:defUIPriority="99" w:defSemiHidden="1" w:defUnhideWhenUsed="1" w:defQFormat="0" w:count="267">
+  <w:latentStyles w:defLockedState="0" w:defUIPriority="99" w:defSemiHidden="1" w:defUnhideWhenUsed="1" w:defQFormat="0" w:count="276">
     <w:lsdException w:name="Normal" w:semiHidden="0" w:uiPriority="0" w:unhideWhenUsed="0" w:qFormat="1"/>
     <w:lsdException w:name="heading 1" w:semiHidden="0" w:uiPriority="9" w:unhideWhenUsed="0" w:qFormat="1"/>
     <w:lsdException w:name="heading 2" w:uiPriority="9" w:qFormat="1"/>
@@ -2559,6 +2766,7 @@
     <w:uiPriority w:val="59"/>
     <w:rsid w:val="00345EDA"/>
     <w:tblPr>
+      <w:tblInd w:w="0" w:type="dxa"/>
       <w:tblBorders>
         <w:top w:val="single" w:sz="4" w:space="0" w:color="auto"/>
         <w:left w:val="single" w:sz="4" w:space="0" w:color="auto"/>
@@ -2567,6 +2775,12 @@
         <w:insideH w:val="single" w:sz="4" w:space="0" w:color="auto"/>
         <w:insideV w:val="single" w:sz="4" w:space="0" w:color="auto"/>
       </w:tblBorders>
+      <w:tblCellMar>
+        <w:top w:w="0" w:type="dxa"/>
+        <w:left w:w="108" w:type="dxa"/>
+        <w:bottom w:w="0" w:type="dxa"/>
+        <w:right w:w="108" w:type="dxa"/>
+      </w:tblCellMar>
     </w:tblPr>
   </w:style>
 </w:styles>
@@ -2897,7 +3111,7 @@
 </file>
 
 <file path=customXml/itemProps1.xml><?xml version="1.0" encoding="utf-8"?>
-<ds:datastoreItem xmlns:ds="http://schemas.openxmlformats.org/officeDocument/2006/customXml" ds:itemID="{92547650-2A91-494D-9B5A-278DCC426D4B}">
+<ds:datastoreItem xmlns:ds="http://schemas.openxmlformats.org/officeDocument/2006/customXml" ds:itemID="{9C93A84E-DB3B-4541-80F4-5A9D7A471F03}">
   <ds:schemaRefs>
     <ds:schemaRef ds:uri="http://schemas.openxmlformats.org/officeDocument/2006/bibliography"/>
   </ds:schemaRefs>

</xml_diff>

<commit_message>
feat: proceed in Section 2, intro to basic stats in the report
</commit_message>
<xml_diff>
--- a/Report/Capstone Report by SBaek.docx
+++ b/Report/Capstone Report by SBaek.docx
@@ -571,6 +571,8 @@
                   <w:keepNext/>
                   <w:keepLines/>
                   <w:spacing w:before="200"/>
+                  <w:ind w:left="720"/>
+                  <w:contextualSpacing/>
                   <w:outlineLvl w:val="7"/>
                 </w:pPr>
               </w:pPrChange>
@@ -959,21 +961,45 @@
       </w:pPr>
     </w:p>
     <w:p>
-      <w:ins w:id="114" w:author="S B" w:date="2016-06-23T22:28:00Z">
-        <w:r>
+      <w:pPr>
+        <w:rPr>
+          <w:ins w:id="114" w:author="S B" w:date="2016-06-29T23:04:00Z"/>
+          <w:b/>
+          <w:rPrChange w:id="115" w:author="S B" w:date="2016-06-29T23:06:00Z">
+            <w:rPr>
+              <w:ins w:id="116" w:author="S B" w:date="2016-06-29T23:04:00Z"/>
+            </w:rPr>
+          </w:rPrChange>
+        </w:rPr>
+      </w:pPr>
+      <w:ins w:id="117" w:author="S B" w:date="2016-06-23T22:28:00Z">
+        <w:r>
+          <w:rPr>
+            <w:b/>
+            <w:rPrChange w:id="118" w:author="S B" w:date="2016-06-29T23:06:00Z">
+              <w:rPr/>
+            </w:rPrChange>
+          </w:rPr>
           <w:t xml:space="preserve">Explain about </w:t>
         </w:r>
       </w:ins>
       <w:r>
         <w:rPr>
           <w:rFonts w:hint="eastAsia"/>
+          <w:b/>
+          <w:rPrChange w:id="119" w:author="S B" w:date="2016-06-29T23:06:00Z">
+            <w:rPr>
+              <w:rFonts w:hint="eastAsia"/>
+            </w:rPr>
+          </w:rPrChange>
         </w:rPr>
         <w:t xml:space="preserve">data </w:t>
       </w:r>
-      <w:ins w:id="115" w:author="S B" w:date="2016-06-23T22:28:00Z">
+      <w:ins w:id="120" w:author="S B" w:date="2016-06-23T22:28:00Z">
         <w:r>
           <w:rPr>
-            <w:rPrChange w:id="116" w:author="Seungjin Baek" w:date="2016-06-24T13:56:00Z">
+            <w:b/>
+            <w:rPrChange w:id="121" w:author="S B" w:date="2016-06-29T23:06:00Z">
               <w:rPr>
                 <w:rFonts w:ascii="HCR Batang" w:eastAsia="HCR Batang" w:hAnsi="HCR Batang"/>
               </w:rPr>
@@ -984,6 +1010,128 @@
       </w:ins>
     </w:p>
     <w:p>
+      <w:pPr>
+        <w:rPr>
+          <w:ins w:id="122" w:author="S B" w:date="2016-06-29T23:08:00Z"/>
+        </w:rPr>
+      </w:pPr>
+      <w:ins w:id="123" w:author="S B" w:date="2016-06-29T23:04:00Z">
+        <w:r>
+          <w:t>Though the length of the dataset contains records from over 1.2 million</w:t>
+        </w:r>
+      </w:ins>
+      <w:ins w:id="124" w:author="S B" w:date="2016-06-29T23:05:00Z">
+        <w:r>
+          <w:t xml:space="preserve"> sellers, majority of data contains new users who does not have any selling history using the app</w:t>
+        </w:r>
+      </w:ins>
+      <w:ins w:id="125" w:author="S B" w:date="2016-06-29T23:07:00Z">
+        <w:r>
+          <w:t xml:space="preserve"> (‘sale’ column in the data set is zero)</w:t>
+        </w:r>
+      </w:ins>
+      <w:ins w:id="126" w:author="S B" w:date="2016-06-29T23:05:00Z">
+        <w:r>
+          <w:t>.</w:t>
+        </w:r>
+      </w:ins>
+      <w:ins w:id="127" w:author="S B" w:date="2016-06-29T23:07:00Z">
+        <w:r>
+          <w:t xml:space="preserve"> </w:t>
+        </w:r>
+      </w:ins>
+      <w:ins w:id="128" w:author="S B" w:date="2016-06-29T23:05:00Z">
+        <w:r>
+          <w:t xml:space="preserve"> The users that ha</w:t>
+        </w:r>
+      </w:ins>
+      <w:ins w:id="129" w:author="S B" w:date="2016-06-29T23:07:00Z">
+        <w:r>
+          <w:t>ve</w:t>
+        </w:r>
+      </w:ins>
+      <w:ins w:id="130" w:author="S B" w:date="2016-06-29T23:05:00Z">
+        <w:r>
+          <w:t xml:space="preserve"> at least one sell record are only 8.07% of the total number of </w:t>
+        </w:r>
+      </w:ins>
+      <w:ins w:id="131" w:author="S B" w:date="2016-06-29T23:07:00Z">
+        <w:r>
+          <w:t xml:space="preserve">the </w:t>
+        </w:r>
+      </w:ins>
+      <w:ins w:id="132" w:author="S B" w:date="2016-06-29T23:05:00Z">
+        <w:r>
+          <w:t>sellers.</w:t>
+        </w:r>
+      </w:ins>
+    </w:p>
+    <w:p>
+      <w:pPr>
+        <w:rPr>
+          <w:ins w:id="133" w:author="S B" w:date="2016-06-29T23:08:00Z"/>
+        </w:rPr>
+      </w:pPr>
+    </w:p>
+    <w:p>
+      <w:pPr>
+        <w:rPr>
+          <w:ins w:id="134" w:author="S B" w:date="2016-06-29T23:08:00Z"/>
+          <w:b/>
+        </w:rPr>
+      </w:pPr>
+      <w:ins w:id="135" w:author="S B" w:date="2016-06-29T23:08:00Z">
+        <w:r>
+          <w:rPr>
+            <w:b/>
+            <w:rPrChange w:id="136" w:author="S B" w:date="2016-06-29T23:08:00Z">
+              <w:rPr/>
+            </w:rPrChange>
+          </w:rPr>
+          <w:t>Distribution of active sellers</w:t>
+        </w:r>
+      </w:ins>
+    </w:p>
+    <w:p>
+      <w:pPr>
+        <w:rPr>
+          <w:ins w:id="137" w:author="S B" w:date="2016-06-29T23:05:00Z"/>
+          <w:rPrChange w:id="138" w:author="S B" w:date="2016-06-29T23:09:00Z">
+            <w:rPr>
+              <w:ins w:id="139" w:author="S B" w:date="2016-06-29T23:05:00Z"/>
+            </w:rPr>
+          </w:rPrChange>
+        </w:rPr>
+      </w:pPr>
+      <w:bookmarkStart w:id="140" w:name="_GoBack"/>
+      <w:ins w:id="141" w:author="S B" w:date="2016-06-29T23:08:00Z">
+        <w:r>
+          <w:rPr>
+            <w:rPrChange w:id="142" w:author="S B" w:date="2016-06-29T23:09:00Z">
+              <w:rPr>
+                <w:b/>
+              </w:rPr>
+            </w:rPrChange>
+          </w:rPr>
+          <w:t xml:space="preserve">Some stats here </w:t>
+        </w:r>
+      </w:ins>
+      <w:ins w:id="143" w:author="S B" w:date="2016-06-29T23:09:00Z">
+        <w:r>
+          <w:rPr>
+            <w:rPrChange w:id="144" w:author="S B" w:date="2016-06-29T23:09:00Z">
+              <w:rPr>
+                <w:b/>
+              </w:rPr>
+            </w:rPrChange>
+          </w:rPr>
+          <w:t>…</w:t>
+        </w:r>
+      </w:ins>
+    </w:p>
+    <w:bookmarkEnd w:id="140"/>
+    <w:p/>
+    <w:p>
       <w:r>
         <w:t>The data was fabricated by the provider to only show the aggregated form of sellers’ activities</w:t>
       </w:r>
@@ -1014,7 +1162,7 @@
     <w:p>
       <w:pPr>
         <w:rPr>
-          <w:ins w:id="117" w:author="S B" w:date="2016-06-23T22:28:00Z"/>
+          <w:ins w:id="145" w:author="S B" w:date="2016-06-23T22:28:00Z"/>
           <w:rFonts w:eastAsia="Malgun Gothic"/>
           <w:lang w:eastAsia="ko-KR"/>
         </w:rPr>
@@ -1037,7 +1185,7 @@
     <w:p>
       <w:pPr>
         <w:rPr>
-          <w:ins w:id="118" w:author="S B" w:date="2016-06-23T22:28:00Z"/>
+          <w:ins w:id="146" w:author="S B" w:date="2016-06-23T22:28:00Z"/>
           <w:rFonts w:eastAsia="Malgun Gothic"/>
           <w:lang w:eastAsia="ko-KR"/>
         </w:rPr>
@@ -1051,15 +1199,15 @@
           <w:numId w:val="2"/>
         </w:numPr>
         <w:rPr>
-          <w:ins w:id="119" w:author="S B" w:date="2016-06-23T22:30:00Z"/>
+          <w:ins w:id="147" w:author="S B" w:date="2016-06-23T22:30:00Z"/>
           <w:rFonts w:eastAsia="Malgun Gothic"/>
           <w:lang w:eastAsia="ko-KR"/>
         </w:rPr>
-        <w:pPrChange w:id="120" w:author="S B" w:date="2016-06-23T22:30:00Z">
+        <w:pPrChange w:id="148" w:author="S B" w:date="2016-06-23T22:30:00Z">
           <w:pPr/>
         </w:pPrChange>
       </w:pPr>
-      <w:ins w:id="121" w:author="S B" w:date="2016-06-23T22:30:00Z">
+      <w:ins w:id="149" w:author="S B" w:date="2016-06-23T22:30:00Z">
         <w:r>
           <w:rPr>
             <w:rFonts w:eastAsia="Malgun Gothic"/>
@@ -1077,15 +1225,15 @@
           <w:numId w:val="2"/>
         </w:numPr>
         <w:rPr>
-          <w:ins w:id="122" w:author="S B" w:date="2016-06-23T22:30:00Z"/>
+          <w:ins w:id="150" w:author="S B" w:date="2016-06-23T22:30:00Z"/>
           <w:rFonts w:eastAsia="Malgun Gothic"/>
           <w:lang w:eastAsia="ko-KR"/>
         </w:rPr>
-        <w:pPrChange w:id="123" w:author="S B" w:date="2016-06-23T22:30:00Z">
+        <w:pPrChange w:id="151" w:author="S B" w:date="2016-06-23T22:30:00Z">
           <w:pPr/>
         </w:pPrChange>
       </w:pPr>
-      <w:ins w:id="124" w:author="S B" w:date="2016-06-23T22:30:00Z">
+      <w:ins w:id="152" w:author="S B" w:date="2016-06-23T22:30:00Z">
         <w:r>
           <w:rPr>
             <w:rFonts w:eastAsia="Malgun Gothic"/>
@@ -1094,7 +1242,7 @@
           <w:t>If a dataset is present for this problem, are statistics about the dataset calculated and reported? Have any relevant results from</w:t>
         </w:r>
       </w:ins>
-      <w:ins w:id="125" w:author="S B" w:date="2016-06-23T22:33:00Z">
+      <w:ins w:id="153" w:author="S B" w:date="2016-06-23T22:33:00Z">
         <w:r>
           <w:rPr>
             <w:rFonts w:eastAsia="Malgun Gothic"/>
@@ -1103,7 +1251,7 @@
           <w:t xml:space="preserve"> </w:t>
         </w:r>
       </w:ins>
-      <w:ins w:id="126" w:author="S B" w:date="2016-06-23T22:30:00Z">
+      <w:ins w:id="154" w:author="S B" w:date="2016-06-23T22:30:00Z">
         <w:r>
           <w:rPr>
             <w:rFonts w:eastAsia="Malgun Gothic"/>
@@ -1121,15 +1269,15 @@
           <w:numId w:val="2"/>
         </w:numPr>
         <w:rPr>
-          <w:ins w:id="127" w:author="S B" w:date="2016-06-23T22:30:00Z"/>
+          <w:ins w:id="155" w:author="S B" w:date="2016-06-23T22:30:00Z"/>
           <w:rFonts w:eastAsia="Malgun Gothic"/>
           <w:lang w:eastAsia="ko-KR"/>
         </w:rPr>
-        <w:pPrChange w:id="128" w:author="S B" w:date="2016-06-23T22:30:00Z">
+        <w:pPrChange w:id="156" w:author="S B" w:date="2016-06-23T22:30:00Z">
           <w:pPr/>
         </w:pPrChange>
       </w:pPr>
-      <w:ins w:id="129" w:author="S B" w:date="2016-06-23T22:30:00Z">
+      <w:ins w:id="157" w:author="S B" w:date="2016-06-23T22:30:00Z">
         <w:r>
           <w:rPr>
             <w:rFonts w:eastAsia="Malgun Gothic"/>
@@ -1149,17 +1297,17 @@
         <w:rPr>
           <w:rFonts w:eastAsia="Malgun Gothic"/>
           <w:lang w:eastAsia="ko-KR"/>
-          <w:rPrChange w:id="130" w:author="S B" w:date="2016-06-23T22:30:00Z">
+          <w:rPrChange w:id="158" w:author="S B" w:date="2016-06-23T22:30:00Z">
             <w:rPr>
               <w:lang w:eastAsia="ko-KR"/>
             </w:rPr>
           </w:rPrChange>
         </w:rPr>
-        <w:pPrChange w:id="131" w:author="S B" w:date="2016-06-23T22:30:00Z">
+        <w:pPrChange w:id="159" w:author="S B" w:date="2016-06-23T22:30:00Z">
           <w:pPr/>
         </w:pPrChange>
       </w:pPr>
-      <w:ins w:id="132" w:author="S B" w:date="2016-06-23T22:31:00Z">
+      <w:ins w:id="160" w:author="S B" w:date="2016-06-23T22:31:00Z">
         <w:r>
           <w:rPr>
             <w:rFonts w:eastAsia="Malgun Gothic"/>
@@ -1173,7 +1321,7 @@
       <w:pPr>
         <w:pStyle w:val="Heading2"/>
         <w:rPr>
-          <w:ins w:id="133" w:author="S B" w:date="2016-06-23T22:32:00Z"/>
+          <w:ins w:id="161" w:author="S B" w:date="2016-06-23T22:32:00Z"/>
         </w:rPr>
       </w:pPr>
       <w:r>
@@ -1188,15 +1336,15 @@
           <w:numId w:val="3"/>
         </w:numPr>
         <w:rPr>
-          <w:ins w:id="134" w:author="S B" w:date="2016-06-23T22:32:00Z"/>
-        </w:rPr>
-        <w:pPrChange w:id="135" w:author="S B" w:date="2016-06-23T22:32:00Z">
+          <w:ins w:id="162" w:author="S B" w:date="2016-06-23T22:32:00Z"/>
+        </w:rPr>
+        <w:pPrChange w:id="163" w:author="S B" w:date="2016-06-23T22:32:00Z">
           <w:pPr>
             <w:pStyle w:val="Heading2"/>
           </w:pPr>
         </w:pPrChange>
       </w:pPr>
-      <w:ins w:id="136" w:author="S B" w:date="2016-06-23T22:32:00Z">
+      <w:ins w:id="164" w:author="S B" w:date="2016-06-23T22:32:00Z">
         <w:r>
           <w:t>Have you visualized a relevant characteristic or features about the dataset or input data?</w:t>
         </w:r>
@@ -1210,15 +1358,15 @@
           <w:numId w:val="3"/>
         </w:numPr>
         <w:rPr>
-          <w:ins w:id="137" w:author="S B" w:date="2016-06-23T22:32:00Z"/>
-        </w:rPr>
-        <w:pPrChange w:id="138" w:author="S B" w:date="2016-06-23T22:32:00Z">
+          <w:ins w:id="165" w:author="S B" w:date="2016-06-23T22:32:00Z"/>
+        </w:rPr>
+        <w:pPrChange w:id="166" w:author="S B" w:date="2016-06-23T22:32:00Z">
           <w:pPr>
             <w:pStyle w:val="Heading2"/>
           </w:pPr>
         </w:pPrChange>
       </w:pPr>
-      <w:ins w:id="139" w:author="S B" w:date="2016-06-23T22:32:00Z">
+      <w:ins w:id="167" w:author="S B" w:date="2016-06-23T22:32:00Z">
         <w:r>
           <w:t>Is the visualization thoroughly analyzed and discussed?</w:t>
         </w:r>
@@ -1231,13 +1379,13 @@
           <w:ilvl w:val="0"/>
           <w:numId w:val="3"/>
         </w:numPr>
-        <w:pPrChange w:id="140" w:author="S B" w:date="2016-06-23T22:32:00Z">
+        <w:pPrChange w:id="168" w:author="S B" w:date="2016-06-23T22:32:00Z">
           <w:pPr>
             <w:pStyle w:val="Heading2"/>
           </w:pPr>
         </w:pPrChange>
       </w:pPr>
-      <w:ins w:id="141" w:author="S B" w:date="2016-06-23T22:32:00Z">
+      <w:ins w:id="169" w:author="S B" w:date="2016-06-23T22:32:00Z">
         <w:r>
           <w:t>If a plot is provided, are the axes, title, and datum clearly defined?</w:t>
         </w:r>
@@ -1286,7 +1434,7 @@
           <w:ilvl w:val="0"/>
           <w:numId w:val="4"/>
         </w:numPr>
-        <w:pPrChange w:id="142" w:author="S B" w:date="2016-06-27T22:51:00Z">
+        <w:pPrChange w:id="170" w:author="S B" w:date="2016-06-27T22:51:00Z">
           <w:pPr>
             <w:pStyle w:val="Heading1"/>
           </w:pPr>
@@ -1330,7 +1478,7 @@
           <w:ilvl w:val="0"/>
           <w:numId w:val="4"/>
         </w:numPr>
-        <w:pPrChange w:id="143" w:author="S B" w:date="2016-06-27T22:51:00Z">
+        <w:pPrChange w:id="171" w:author="S B" w:date="2016-06-27T22:51:00Z">
           <w:pPr>
             <w:pStyle w:val="Heading1"/>
           </w:pPr>
@@ -1405,19 +1553,14 @@
           <w:ilvl w:val="0"/>
           <w:numId w:val="4"/>
         </w:numPr>
-        <w:pPrChange w:id="144" w:author="S B" w:date="2016-06-27T22:51:00Z">
+        <w:pPrChange w:id="172" w:author="S B" w:date="2016-06-27T22:51:00Z">
           <w:pPr>
             <w:pStyle w:val="Heading1"/>
           </w:pPr>
         </w:pPrChange>
       </w:pPr>
       <w:r>
-        <w:t>Co</w:t>
-      </w:r>
-      <w:bookmarkStart w:id="145" w:name="_GoBack"/>
-      <w:bookmarkEnd w:id="145"/>
-      <w:r>
-        <w:t>nclusion</w:t>
+        <w:t>Conclusion</w:t>
       </w:r>
     </w:p>
     <w:p/>
@@ -3111,7 +3254,7 @@
 </file>
 
 <file path=customXml/itemProps1.xml><?xml version="1.0" encoding="utf-8"?>
-<ds:datastoreItem xmlns:ds="http://schemas.openxmlformats.org/officeDocument/2006/customXml" ds:itemID="{9C93A84E-DB3B-4541-80F4-5A9D7A471F03}">
+<ds:datastoreItem xmlns:ds="http://schemas.openxmlformats.org/officeDocument/2006/customXml" ds:itemID="{95B9A74B-4D9E-B74D-B5E4-31C7ED851975}">
   <ds:schemaRefs>
     <ds:schemaRef ds:uri="http://schemas.openxmlformats.org/officeDocument/2006/bibliography"/>
   </ds:schemaRefs>

</xml_diff>

<commit_message>
feat: Augment section 2 with seaborn figure (histogram and etc.)
</commit_message>
<xml_diff>
--- a/Report/Capstone Report by SBaek.docx
+++ b/Report/Capstone Report by SBaek.docx
@@ -1,6 +1,6 @@
 
 <file path=word/document.xml><?xml version="1.0" encoding="utf-8"?>
-<w:document xmlns:wpc="http://schemas.microsoft.com/office/word/2010/wordprocessingCanvas" xmlns:mo="http://schemas.microsoft.com/office/mac/office/2008/main" xmlns:mc="http://schemas.openxmlformats.org/markup-compatibility/2006" xmlns:mv="urn:schemas-microsoft-com:mac:vml" xmlns:o="urn:schemas-microsoft-com:office:office" xmlns:r="http://schemas.openxmlformats.org/officeDocument/2006/relationships" xmlns:m="http://schemas.openxmlformats.org/officeDocument/2006/math" xmlns:v="urn:schemas-microsoft-com:vml" xmlns:wp14="http://schemas.microsoft.com/office/word/2010/wordprocessingDrawing" xmlns:wp="http://schemas.openxmlformats.org/drawingml/2006/wordprocessingDrawing" xmlns:w10="urn:schemas-microsoft-com:office:word" xmlns:w="http://schemas.openxmlformats.org/wordprocessingml/2006/main" xmlns:w14="http://schemas.microsoft.com/office/word/2010/wordml" xmlns:wpg="http://schemas.microsoft.com/office/word/2010/wordprocessingGroup" xmlns:wpi="http://schemas.microsoft.com/office/word/2010/wordprocessingInk" xmlns:wne="http://schemas.microsoft.com/office/word/2006/wordml" xmlns:wps="http://schemas.microsoft.com/office/word/2010/wordprocessingShape" mc:Ignorable="w14 wp14">
+<w:document xmlns:wpc="http://schemas.microsoft.com/office/word/2010/wordprocessingCanvas" xmlns:mc="http://schemas.openxmlformats.org/markup-compatibility/2006" xmlns:o="urn:schemas-microsoft-com:office:office" xmlns:r="http://schemas.openxmlformats.org/officeDocument/2006/relationships" xmlns:m="http://schemas.openxmlformats.org/officeDocument/2006/math" xmlns:v="urn:schemas-microsoft-com:vml" xmlns:wp14="http://schemas.microsoft.com/office/word/2010/wordprocessingDrawing" xmlns:wp="http://schemas.openxmlformats.org/drawingml/2006/wordprocessingDrawing" xmlns:w10="urn:schemas-microsoft-com:office:word" xmlns:w="http://schemas.openxmlformats.org/wordprocessingml/2006/main" xmlns:w14="http://schemas.microsoft.com/office/word/2010/wordml" xmlns:wpg="http://schemas.microsoft.com/office/word/2010/wordprocessingGroup" xmlns:wpi="http://schemas.microsoft.com/office/word/2010/wordprocessingInk" xmlns:wne="http://schemas.microsoft.com/office/word/2006/wordml" xmlns:wps="http://schemas.microsoft.com/office/word/2010/wordprocessingShape" mc:Ignorable="w14 wp14">
   <w:body>
     <w:p>
       <w:pPr>
@@ -153,10 +153,12 @@
           <w:t>(</w:t>
         </w:r>
         <w:proofErr w:type="spellStart"/>
+        <w:proofErr w:type="gramStart"/>
         <w:r>
           <w:t>scikit</w:t>
         </w:r>
         <w:proofErr w:type="spellEnd"/>
+        <w:proofErr w:type="gramEnd"/>
         <w:r>
           <w:t xml:space="preserve"> learn webpage)</w:t>
         </w:r>
@@ -236,9 +238,14 @@
           <w:t xml:space="preserve">The dataset analyzed in this project contains sellers’ activities which are shown as columns (features) in the form of csv file. The </w:t>
         </w:r>
       </w:ins>
+      <w:proofErr w:type="gramStart"/>
       <w:ins w:id="12" w:author="Seungjin Baek" w:date="2016-06-24T15:41:00Z">
         <w:r>
-          <w:t xml:space="preserve">descriptions of each column is shown in Table </w:t>
+          <w:t>descriptions of each column is</w:t>
+        </w:r>
+        <w:proofErr w:type="gramEnd"/>
+        <w:r>
+          <w:t xml:space="preserve"> shown in Table </w:t>
         </w:r>
         <w:r>
           <w:rPr>
@@ -985,12 +992,9 @@
       </w:ins>
       <w:r>
         <w:rPr>
-          <w:rFonts w:hint="eastAsia"/>
           <w:b/>
           <w:rPrChange w:id="119" w:author="S B" w:date="2016-06-29T23:06:00Z">
-            <w:rPr>
-              <w:rFonts w:hint="eastAsia"/>
-            </w:rPr>
+            <w:rPr/>
           </w:rPrChange>
         </w:rPr>
         <w:t xml:space="preserve">data </w:t>
@@ -1065,26 +1069,31 @@
           <w:t>sellers.</w:t>
         </w:r>
       </w:ins>
-    </w:p>
-    <w:p>
-      <w:pPr>
-        <w:rPr>
-          <w:ins w:id="133" w:author="S B" w:date="2016-06-29T23:08:00Z"/>
-        </w:rPr>
-      </w:pPr>
+      <w:ins w:id="133" w:author="Seungjin Baek" w:date="2016-07-01T16:32:00Z">
+        <w:r>
+          <w:t xml:space="preserve"> These users are referred as ‘active users’ in the following analysis.</w:t>
+        </w:r>
+      </w:ins>
     </w:p>
     <w:p>
       <w:pPr>
         <w:rPr>
           <w:ins w:id="134" w:author="S B" w:date="2016-06-29T23:08:00Z"/>
+        </w:rPr>
+      </w:pPr>
+    </w:p>
+    <w:p>
+      <w:pPr>
+        <w:rPr>
+          <w:ins w:id="135" w:author="S B" w:date="2016-06-29T23:08:00Z"/>
           <w:b/>
         </w:rPr>
       </w:pPr>
-      <w:ins w:id="135" w:author="S B" w:date="2016-06-29T23:08:00Z">
+      <w:ins w:id="136" w:author="S B" w:date="2016-06-29T23:08:00Z">
         <w:r>
           <w:rPr>
             <w:b/>
-            <w:rPrChange w:id="136" w:author="S B" w:date="2016-06-29T23:08:00Z">
+            <w:rPrChange w:id="137" w:author="S B" w:date="2016-06-29T23:08:00Z">
               <w:rPr/>
             </w:rPrChange>
           </w:rPr>
@@ -1095,46 +1104,65 @@
     <w:p>
       <w:pPr>
         <w:rPr>
-          <w:ins w:id="137" w:author="S B" w:date="2016-06-29T23:05:00Z"/>
-          <w:rPrChange w:id="138" w:author="S B" w:date="2016-06-29T23:09:00Z">
+          <w:ins w:id="138" w:author="S B" w:date="2016-06-29T23:05:00Z"/>
+        </w:rPr>
+      </w:pPr>
+      <w:ins w:id="139" w:author="Seungjin Baek" w:date="2016-07-01T16:30:00Z">
+        <w:r>
+          <w:t>Scatter plots and histograms are shown in Figure XX</w:t>
+        </w:r>
+      </w:ins>
+      <w:ins w:id="140" w:author="Seungjin Baek" w:date="2016-07-01T16:31:00Z">
+        <w:r>
+          <w:t>. The</w:t>
+        </w:r>
+      </w:ins>
+      <w:ins w:id="141" w:author="Seungjin Baek" w:date="2016-07-01T16:32:00Z">
+        <w:r>
+          <w:t xml:space="preserve"> plots represent </w:t>
+        </w:r>
+      </w:ins>
+      <w:ins w:id="142" w:author="S B" w:date="2016-06-29T23:08:00Z">
+        <w:del w:id="143" w:author="Seungjin Baek" w:date="2016-07-01T16:30:00Z">
+          <w:r>
             <w:rPr>
-              <w:ins w:id="139" w:author="S B" w:date="2016-06-29T23:05:00Z"/>
+              <w:rPrChange w:id="144" w:author="S B" w:date="2016-06-29T23:09:00Z">
+                <w:rPr>
+                  <w:b/>
+                </w:rPr>
+              </w:rPrChange>
             </w:rPr>
-          </w:rPrChange>
-        </w:rPr>
-      </w:pPr>
-      <w:bookmarkStart w:id="140" w:name="_GoBack"/>
-      <w:ins w:id="141" w:author="S B" w:date="2016-06-29T23:08:00Z">
-        <w:r>
-          <w:rPr>
-            <w:rPrChange w:id="142" w:author="S B" w:date="2016-06-29T23:09:00Z">
-              <w:rPr>
-                <w:b/>
-              </w:rPr>
-            </w:rPrChange>
-          </w:rPr>
-          <w:t xml:space="preserve">Some stats here </w:t>
-        </w:r>
+            <w:delText xml:space="preserve">Some stats here </w:delText>
+          </w:r>
+        </w:del>
       </w:ins>
-      <w:ins w:id="143" w:author="S B" w:date="2016-06-29T23:09:00Z">
-        <w:r>
-          <w:rPr>
-            <w:rPrChange w:id="144" w:author="S B" w:date="2016-06-29T23:09:00Z">
-              <w:rPr>
-                <w:b/>
-              </w:rPr>
-            </w:rPrChange>
-          </w:rPr>
-          <w:t>…</w:t>
-        </w:r>
+      <w:ins w:id="145" w:author="S B" w:date="2016-06-29T23:09:00Z">
+        <w:del w:id="146" w:author="Seungjin Baek" w:date="2016-07-01T16:30:00Z">
+          <w:r>
+            <w:rPr>
+              <w:rPrChange w:id="147" w:author="S B" w:date="2016-06-29T23:09:00Z">
+                <w:rPr>
+                  <w:b/>
+                </w:rPr>
+              </w:rPrChange>
+            </w:rPr>
+            <w:delText>…</w:delText>
+          </w:r>
+        </w:del>
       </w:ins>
     </w:p>
-    <w:bookmarkEnd w:id="140"/>
     <w:p/>
     <w:p>
-      <w:r>
-        <w:t>The data was fabricated by the provider to only show the aggregated form of sellers’ activities</w:t>
-      </w:r>
+      <w:pPr>
+        <w:rPr>
+          <w:del w:id="148" w:author="Seungjin Baek" w:date="2016-07-01T16:30:00Z"/>
+        </w:rPr>
+      </w:pPr>
+      <w:del w:id="149" w:author="Seungjin Baek" w:date="2016-07-01T16:30:00Z">
+        <w:r>
+          <w:delText>The data was fabricated by the provider to only show the aggregated form of sellers’ activities</w:delText>
+        </w:r>
+      </w:del>
     </w:p>
     <w:p/>
     <w:p>
@@ -1144,6 +1172,7 @@
           <w:lang w:eastAsia="ko-KR"/>
         </w:rPr>
       </w:pPr>
+      <w:proofErr w:type="gramStart"/>
       <w:r>
         <w:rPr>
           <w:rFonts w:eastAsia="Malgun Gothic"/>
@@ -1156,13 +1185,21 @@
           <w:rFonts w:eastAsia="Malgun Gothic" w:hint="eastAsia"/>
           <w:lang w:eastAsia="ko-KR"/>
         </w:rPr>
-        <w:t xml:space="preserve">istogram for price or item? </w:t>
-      </w:r>
-    </w:p>
-    <w:p>
-      <w:pPr>
-        <w:rPr>
-          <w:ins w:id="145" w:author="S B" w:date="2016-06-23T22:28:00Z"/>
+        <w:t>istogram for price or item?</w:t>
+      </w:r>
+      <w:proofErr w:type="gramEnd"/>
+      <w:r>
+        <w:rPr>
+          <w:rFonts w:eastAsia="Malgun Gothic" w:hint="eastAsia"/>
+          <w:lang w:eastAsia="ko-KR"/>
+        </w:rPr>
+        <w:t xml:space="preserve"> </w:t>
+      </w:r>
+    </w:p>
+    <w:p>
+      <w:pPr>
+        <w:rPr>
+          <w:ins w:id="150" w:author="S B" w:date="2016-06-23T22:28:00Z"/>
           <w:rFonts w:eastAsia="Malgun Gothic"/>
           <w:lang w:eastAsia="ko-KR"/>
         </w:rPr>
@@ -1185,7 +1222,7 @@
     <w:p>
       <w:pPr>
         <w:rPr>
-          <w:ins w:id="146" w:author="S B" w:date="2016-06-23T22:28:00Z"/>
+          <w:ins w:id="151" w:author="S B" w:date="2016-06-23T22:28:00Z"/>
           <w:rFonts w:eastAsia="Malgun Gothic"/>
           <w:lang w:eastAsia="ko-KR"/>
         </w:rPr>
@@ -1199,19 +1236,34 @@
           <w:numId w:val="2"/>
         </w:numPr>
         <w:rPr>
-          <w:ins w:id="147" w:author="S B" w:date="2016-06-23T22:30:00Z"/>
+          <w:ins w:id="152" w:author="S B" w:date="2016-06-23T22:30:00Z"/>
           <w:rFonts w:eastAsia="Malgun Gothic"/>
+          <w:highlight w:val="yellow"/>
           <w:lang w:eastAsia="ko-KR"/>
-        </w:rPr>
-        <w:pPrChange w:id="148" w:author="S B" w:date="2016-06-23T22:30:00Z">
+          <w:rPrChange w:id="153" w:author="Seungjin Baek" w:date="2016-07-01T16:48:00Z">
+            <w:rPr>
+              <w:ins w:id="154" w:author="S B" w:date="2016-06-23T22:30:00Z"/>
+              <w:rFonts w:eastAsia="Malgun Gothic"/>
+              <w:lang w:eastAsia="ko-KR"/>
+            </w:rPr>
+          </w:rPrChange>
+        </w:rPr>
+        <w:pPrChange w:id="155" w:author="S B" w:date="2016-06-23T22:30:00Z">
           <w:pPr/>
         </w:pPrChange>
       </w:pPr>
-      <w:ins w:id="149" w:author="S B" w:date="2016-06-23T22:30:00Z">
+      <w:ins w:id="156" w:author="S B" w:date="2016-06-23T22:30:00Z">
         <w:r>
           <w:rPr>
             <w:rFonts w:eastAsia="Malgun Gothic"/>
+            <w:highlight w:val="yellow"/>
             <w:lang w:eastAsia="ko-KR"/>
+            <w:rPrChange w:id="157" w:author="Seungjin Baek" w:date="2016-07-01T16:48:00Z">
+              <w:rPr>
+                <w:rFonts w:eastAsia="Malgun Gothic"/>
+                <w:lang w:eastAsia="ko-KR"/>
+              </w:rPr>
+            </w:rPrChange>
           </w:rPr>
           <w:t>If a dataset is present for this problem, have you thoroughly discussed certain features about the dataset? Has a data sample been provided to the reader?</w:t>
         </w:r>
@@ -1225,37 +1277,66 @@
           <w:numId w:val="2"/>
         </w:numPr>
         <w:rPr>
-          <w:ins w:id="150" w:author="S B" w:date="2016-06-23T22:30:00Z"/>
+          <w:ins w:id="158" w:author="S B" w:date="2016-06-23T22:30:00Z"/>
           <w:rFonts w:eastAsia="Malgun Gothic"/>
+          <w:highlight w:val="yellow"/>
           <w:lang w:eastAsia="ko-KR"/>
-        </w:rPr>
-        <w:pPrChange w:id="151" w:author="S B" w:date="2016-06-23T22:30:00Z">
+          <w:rPrChange w:id="159" w:author="Seungjin Baek" w:date="2016-07-01T16:48:00Z">
+            <w:rPr>
+              <w:ins w:id="160" w:author="S B" w:date="2016-06-23T22:30:00Z"/>
+              <w:rFonts w:eastAsia="Malgun Gothic"/>
+              <w:lang w:eastAsia="ko-KR"/>
+            </w:rPr>
+          </w:rPrChange>
+        </w:rPr>
+        <w:pPrChange w:id="161" w:author="S B" w:date="2016-06-23T22:30:00Z">
           <w:pPr/>
         </w:pPrChange>
       </w:pPr>
-      <w:ins w:id="152" w:author="S B" w:date="2016-06-23T22:30:00Z">
+      <w:ins w:id="162" w:author="S B" w:date="2016-06-23T22:30:00Z">
         <w:r>
           <w:rPr>
             <w:rFonts w:eastAsia="Malgun Gothic"/>
+            <w:highlight w:val="yellow"/>
             <w:lang w:eastAsia="ko-KR"/>
+            <w:rPrChange w:id="163" w:author="Seungjin Baek" w:date="2016-07-01T16:48:00Z">
+              <w:rPr>
+                <w:rFonts w:eastAsia="Malgun Gothic"/>
+                <w:lang w:eastAsia="ko-KR"/>
+              </w:rPr>
+            </w:rPrChange>
           </w:rPr>
           <w:t>If a dataset is present for this problem, are statistics about the dataset calculated and reported? Have any relevant results from</w:t>
         </w:r>
       </w:ins>
-      <w:ins w:id="153" w:author="S B" w:date="2016-06-23T22:33:00Z">
+      <w:ins w:id="164" w:author="S B" w:date="2016-06-23T22:33:00Z">
         <w:r>
           <w:rPr>
             <w:rFonts w:eastAsia="Malgun Gothic"/>
+            <w:highlight w:val="yellow"/>
             <w:lang w:eastAsia="ko-KR"/>
+            <w:rPrChange w:id="165" w:author="Seungjin Baek" w:date="2016-07-01T16:48:00Z">
+              <w:rPr>
+                <w:rFonts w:eastAsia="Malgun Gothic"/>
+                <w:lang w:eastAsia="ko-KR"/>
+              </w:rPr>
+            </w:rPrChange>
           </w:rPr>
           <w:t xml:space="preserve"> </w:t>
         </w:r>
       </w:ins>
-      <w:ins w:id="154" w:author="S B" w:date="2016-06-23T22:30:00Z">
+      <w:ins w:id="166" w:author="S B" w:date="2016-06-23T22:30:00Z">
         <w:r>
           <w:rPr>
             <w:rFonts w:eastAsia="Malgun Gothic"/>
+            <w:highlight w:val="yellow"/>
             <w:lang w:eastAsia="ko-KR"/>
+            <w:rPrChange w:id="167" w:author="Seungjin Baek" w:date="2016-07-01T16:48:00Z">
+              <w:rPr>
+                <w:rFonts w:eastAsia="Malgun Gothic"/>
+                <w:lang w:eastAsia="ko-KR"/>
+              </w:rPr>
+            </w:rPrChange>
           </w:rPr>
           <w:t>this calculation been discussed?</w:t>
         </w:r>
@@ -1269,21 +1350,52 @@
           <w:numId w:val="2"/>
         </w:numPr>
         <w:rPr>
-          <w:ins w:id="155" w:author="S B" w:date="2016-06-23T22:30:00Z"/>
+          <w:ins w:id="168" w:author="S B" w:date="2016-06-23T22:30:00Z"/>
           <w:rFonts w:eastAsia="Malgun Gothic"/>
+          <w:strike/>
           <w:lang w:eastAsia="ko-KR"/>
-        </w:rPr>
-        <w:pPrChange w:id="156" w:author="S B" w:date="2016-06-23T22:30:00Z">
+          <w:rPrChange w:id="169" w:author="Seungjin Baek" w:date="2016-07-01T16:48:00Z">
+            <w:rPr>
+              <w:ins w:id="170" w:author="S B" w:date="2016-06-23T22:30:00Z"/>
+              <w:rFonts w:eastAsia="Malgun Gothic"/>
+              <w:lang w:eastAsia="ko-KR"/>
+            </w:rPr>
+          </w:rPrChange>
+        </w:rPr>
+        <w:pPrChange w:id="171" w:author="S B" w:date="2016-06-23T22:30:00Z">
           <w:pPr/>
         </w:pPrChange>
       </w:pPr>
-      <w:ins w:id="157" w:author="S B" w:date="2016-06-23T22:30:00Z">
+      <w:ins w:id="172" w:author="S B" w:date="2016-06-23T22:30:00Z">
         <w:r>
           <w:rPr>
             <w:rFonts w:eastAsia="Malgun Gothic"/>
+            <w:strike/>
             <w:lang w:eastAsia="ko-KR"/>
+            <w:rPrChange w:id="173" w:author="Seungjin Baek" w:date="2016-07-01T16:48:00Z">
+              <w:rPr>
+                <w:rFonts w:eastAsia="Malgun Gothic"/>
+                <w:lang w:eastAsia="ko-KR"/>
+              </w:rPr>
+            </w:rPrChange>
           </w:rPr>
-          <w:t>If a dataset is not present for this problem, has discussion been made about the input space or input data for your problem?</w:t>
+          <w:t xml:space="preserve">If a dataset is not present for this problem, has discussion been </w:t>
+        </w:r>
+        <w:bookmarkStart w:id="174" w:name="_GoBack"/>
+        <w:bookmarkEnd w:id="174"/>
+        <w:r>
+          <w:rPr>
+            <w:rFonts w:eastAsia="Malgun Gothic"/>
+            <w:strike/>
+            <w:lang w:eastAsia="ko-KR"/>
+            <w:rPrChange w:id="175" w:author="Seungjin Baek" w:date="2016-07-01T16:48:00Z">
+              <w:rPr>
+                <w:rFonts w:eastAsia="Malgun Gothic"/>
+                <w:lang w:eastAsia="ko-KR"/>
+              </w:rPr>
+            </w:rPrChange>
+          </w:rPr>
+          <w:t>made about the input space or input data for your problem?</w:t>
         </w:r>
       </w:ins>
     </w:p>
@@ -1297,23 +1409,39 @@
         <w:rPr>
           <w:rFonts w:eastAsia="Malgun Gothic"/>
           <w:lang w:eastAsia="ko-KR"/>
-          <w:rPrChange w:id="158" w:author="S B" w:date="2016-06-23T22:30:00Z">
+          <w:rPrChange w:id="176" w:author="S B" w:date="2016-06-23T22:30:00Z">
             <w:rPr>
               <w:lang w:eastAsia="ko-KR"/>
             </w:rPr>
           </w:rPrChange>
         </w:rPr>
-        <w:pPrChange w:id="159" w:author="S B" w:date="2016-06-23T22:30:00Z">
+        <w:pPrChange w:id="177" w:author="S B" w:date="2016-06-23T22:30:00Z">
           <w:pPr/>
         </w:pPrChange>
       </w:pPr>
-      <w:ins w:id="160" w:author="S B" w:date="2016-06-23T22:31:00Z">
+      <w:ins w:id="178" w:author="S B" w:date="2016-06-23T22:31:00Z">
         <w:r>
           <w:rPr>
             <w:rFonts w:eastAsia="Malgun Gothic"/>
             <w:lang w:eastAsia="ko-KR"/>
           </w:rPr>
-          <w:t>Are there any abnormalities or characteristics about the input space or dataset that need to be addressed? (categorical variables, missing values, outliers, etc.)</w:t>
+          <w:t>Are there any abnormalities or characteristics about the input space or dataset that need to be addressed? (</w:t>
+        </w:r>
+        <w:proofErr w:type="gramStart"/>
+        <w:r>
+          <w:rPr>
+            <w:rFonts w:eastAsia="Malgun Gothic"/>
+            <w:lang w:eastAsia="ko-KR"/>
+          </w:rPr>
+          <w:t>categorical</w:t>
+        </w:r>
+        <w:proofErr w:type="gramEnd"/>
+        <w:r>
+          <w:rPr>
+            <w:rFonts w:eastAsia="Malgun Gothic"/>
+            <w:lang w:eastAsia="ko-KR"/>
+          </w:rPr>
+          <w:t xml:space="preserve"> variables, missing values, outliers, etc.)</w:t>
         </w:r>
       </w:ins>
     </w:p>
@@ -1321,7 +1449,7 @@
       <w:pPr>
         <w:pStyle w:val="Heading2"/>
         <w:rPr>
-          <w:ins w:id="161" w:author="S B" w:date="2016-06-23T22:32:00Z"/>
+          <w:ins w:id="179" w:author="S B" w:date="2016-06-23T22:32:00Z"/>
         </w:rPr>
       </w:pPr>
       <w:r>
@@ -1336,16 +1464,28 @@
           <w:numId w:val="3"/>
         </w:numPr>
         <w:rPr>
-          <w:ins w:id="162" w:author="S B" w:date="2016-06-23T22:32:00Z"/>
-        </w:rPr>
-        <w:pPrChange w:id="163" w:author="S B" w:date="2016-06-23T22:32:00Z">
+          <w:ins w:id="180" w:author="S B" w:date="2016-06-23T22:32:00Z"/>
+          <w:highlight w:val="yellow"/>
+          <w:rPrChange w:id="181" w:author="Seungjin Baek" w:date="2016-07-01T16:48:00Z">
+            <w:rPr>
+              <w:ins w:id="182" w:author="S B" w:date="2016-06-23T22:32:00Z"/>
+            </w:rPr>
+          </w:rPrChange>
+        </w:rPr>
+        <w:pPrChange w:id="183" w:author="S B" w:date="2016-06-23T22:32:00Z">
           <w:pPr>
             <w:pStyle w:val="Heading2"/>
           </w:pPr>
         </w:pPrChange>
       </w:pPr>
-      <w:ins w:id="164" w:author="S B" w:date="2016-06-23T22:32:00Z">
-        <w:r>
+      <w:ins w:id="184" w:author="S B" w:date="2016-06-23T22:32:00Z">
+        <w:r>
+          <w:rPr>
+            <w:highlight w:val="yellow"/>
+            <w:rPrChange w:id="185" w:author="Seungjin Baek" w:date="2016-07-01T16:48:00Z">
+              <w:rPr/>
+            </w:rPrChange>
+          </w:rPr>
           <w:t>Have you visualized a relevant characteristic or features about the dataset or input data?</w:t>
         </w:r>
       </w:ins>
@@ -1358,16 +1498,28 @@
           <w:numId w:val="3"/>
         </w:numPr>
         <w:rPr>
-          <w:ins w:id="165" w:author="S B" w:date="2016-06-23T22:32:00Z"/>
-        </w:rPr>
-        <w:pPrChange w:id="166" w:author="S B" w:date="2016-06-23T22:32:00Z">
+          <w:ins w:id="186" w:author="S B" w:date="2016-06-23T22:32:00Z"/>
+          <w:highlight w:val="yellow"/>
+          <w:rPrChange w:id="187" w:author="Seungjin Baek" w:date="2016-07-01T16:48:00Z">
+            <w:rPr>
+              <w:ins w:id="188" w:author="S B" w:date="2016-06-23T22:32:00Z"/>
+            </w:rPr>
+          </w:rPrChange>
+        </w:rPr>
+        <w:pPrChange w:id="189" w:author="S B" w:date="2016-06-23T22:32:00Z">
           <w:pPr>
             <w:pStyle w:val="Heading2"/>
           </w:pPr>
         </w:pPrChange>
       </w:pPr>
-      <w:ins w:id="167" w:author="S B" w:date="2016-06-23T22:32:00Z">
-        <w:r>
+      <w:ins w:id="190" w:author="S B" w:date="2016-06-23T22:32:00Z">
+        <w:r>
+          <w:rPr>
+            <w:highlight w:val="yellow"/>
+            <w:rPrChange w:id="191" w:author="Seungjin Baek" w:date="2016-07-01T16:48:00Z">
+              <w:rPr/>
+            </w:rPrChange>
+          </w:rPr>
           <w:t>Is the visualization thoroughly analyzed and discussed?</w:t>
         </w:r>
       </w:ins>
@@ -1379,14 +1531,26 @@
           <w:ilvl w:val="0"/>
           <w:numId w:val="3"/>
         </w:numPr>
-        <w:pPrChange w:id="168" w:author="S B" w:date="2016-06-23T22:32:00Z">
+        <w:rPr>
+          <w:highlight w:val="yellow"/>
+          <w:rPrChange w:id="192" w:author="Seungjin Baek" w:date="2016-07-01T16:48:00Z">
+            <w:rPr/>
+          </w:rPrChange>
+        </w:rPr>
+        <w:pPrChange w:id="193" w:author="S B" w:date="2016-06-23T22:32:00Z">
           <w:pPr>
             <w:pStyle w:val="Heading2"/>
           </w:pPr>
         </w:pPrChange>
       </w:pPr>
-      <w:ins w:id="169" w:author="S B" w:date="2016-06-23T22:32:00Z">
-        <w:r>
+      <w:ins w:id="194" w:author="S B" w:date="2016-06-23T22:32:00Z">
+        <w:r>
+          <w:rPr>
+            <w:highlight w:val="yellow"/>
+            <w:rPrChange w:id="195" w:author="Seungjin Baek" w:date="2016-07-01T16:48:00Z">
+              <w:rPr/>
+            </w:rPrChange>
+          </w:rPr>
           <w:t>If a plot is provided, are the axes, title, and datum clearly defined?</w:t>
         </w:r>
       </w:ins>
@@ -1434,13 +1598,14 @@
           <w:ilvl w:val="0"/>
           <w:numId w:val="4"/>
         </w:numPr>
-        <w:pPrChange w:id="170" w:author="S B" w:date="2016-06-27T22:51:00Z">
+        <w:pPrChange w:id="196" w:author="S B" w:date="2016-06-27T22:51:00Z">
           <w:pPr>
             <w:pStyle w:val="Heading1"/>
           </w:pPr>
         </w:pPrChange>
       </w:pPr>
       <w:r>
+        <w:lastRenderedPageBreak/>
         <w:t>Methodology</w:t>
       </w:r>
     </w:p>
@@ -1450,7 +1615,6 @@
         <w:pStyle w:val="Heading2"/>
       </w:pPr>
       <w:r>
-        <w:lastRenderedPageBreak/>
         <w:t>Data Preprocessing</w:t>
       </w:r>
     </w:p>
@@ -1478,7 +1642,7 @@
           <w:ilvl w:val="0"/>
           <w:numId w:val="4"/>
         </w:numPr>
-        <w:pPrChange w:id="171" w:author="S B" w:date="2016-06-27T22:51:00Z">
+        <w:pPrChange w:id="197" w:author="S B" w:date="2016-06-27T22:51:00Z">
           <w:pPr>
             <w:pStyle w:val="Heading1"/>
           </w:pPr>
@@ -1553,7 +1717,7 @@
           <w:ilvl w:val="0"/>
           <w:numId w:val="4"/>
         </w:numPr>
-        <w:pPrChange w:id="172" w:author="S B" w:date="2016-06-27T22:51:00Z">
+        <w:pPrChange w:id="198" w:author="S B" w:date="2016-06-27T22:51:00Z">
           <w:pPr>
             <w:pStyle w:val="Heading1"/>
           </w:pPr>
@@ -1600,7 +1764,7 @@
 </file>
 
 <file path=word/comments.xml><?xml version="1.0" encoding="utf-8"?>
-<w:comments xmlns:wpc="http://schemas.microsoft.com/office/word/2010/wordprocessingCanvas" xmlns:mo="http://schemas.microsoft.com/office/mac/office/2008/main" xmlns:mc="http://schemas.openxmlformats.org/markup-compatibility/2006" xmlns:mv="urn:schemas-microsoft-com:mac:vml" xmlns:o="urn:schemas-microsoft-com:office:office" xmlns:r="http://schemas.openxmlformats.org/officeDocument/2006/relationships" xmlns:m="http://schemas.openxmlformats.org/officeDocument/2006/math" xmlns:v="urn:schemas-microsoft-com:vml" xmlns:wp14="http://schemas.microsoft.com/office/word/2010/wordprocessingDrawing" xmlns:wp="http://schemas.openxmlformats.org/drawingml/2006/wordprocessingDrawing" xmlns:w10="urn:schemas-microsoft-com:office:word" xmlns:w="http://schemas.openxmlformats.org/wordprocessingml/2006/main" xmlns:w14="http://schemas.microsoft.com/office/word/2010/wordml" xmlns:wpg="http://schemas.microsoft.com/office/word/2010/wordprocessingGroup" xmlns:wpi="http://schemas.microsoft.com/office/word/2010/wordprocessingInk" xmlns:wne="http://schemas.microsoft.com/office/word/2006/wordml" xmlns:wps="http://schemas.microsoft.com/office/word/2010/wordprocessingShape" mc:Ignorable="w14 wp14">
+<w:comments xmlns:wpc="http://schemas.microsoft.com/office/word/2010/wordprocessingCanvas" xmlns:mc="http://schemas.openxmlformats.org/markup-compatibility/2006" xmlns:o="urn:schemas-microsoft-com:office:office" xmlns:r="http://schemas.openxmlformats.org/officeDocument/2006/relationships" xmlns:m="http://schemas.openxmlformats.org/officeDocument/2006/math" xmlns:v="urn:schemas-microsoft-com:vml" xmlns:wp14="http://schemas.microsoft.com/office/word/2010/wordprocessingDrawing" xmlns:wp="http://schemas.openxmlformats.org/drawingml/2006/wordprocessingDrawing" xmlns:w10="urn:schemas-microsoft-com:office:word" xmlns:w="http://schemas.openxmlformats.org/wordprocessingml/2006/main" xmlns:w14="http://schemas.microsoft.com/office/word/2010/wordml" xmlns:wpg="http://schemas.microsoft.com/office/word/2010/wordprocessingGroup" xmlns:wpi="http://schemas.microsoft.com/office/word/2010/wordprocessingInk" xmlns:wne="http://schemas.microsoft.com/office/word/2006/wordml" xmlns:wps="http://schemas.microsoft.com/office/word/2010/wordprocessingShape" mc:Ignorable="w14 wp14">
   <w:comment w:id="7" w:author="Seungjin Baek" w:date="2016-06-23T16:45:00Z" w:initials="sb">
     <w:p>
       <w:pPr>
@@ -1621,7 +1785,7 @@
 </file>
 
 <file path=word/numbering.xml><?xml version="1.0" encoding="utf-8"?>
-<w:numbering xmlns:wpc="http://schemas.microsoft.com/office/word/2010/wordprocessingCanvas" xmlns:mo="http://schemas.microsoft.com/office/mac/office/2008/main" xmlns:mc="http://schemas.openxmlformats.org/markup-compatibility/2006" xmlns:mv="urn:schemas-microsoft-com:mac:vml" xmlns:o="urn:schemas-microsoft-com:office:office" xmlns:r="http://schemas.openxmlformats.org/officeDocument/2006/relationships" xmlns:m="http://schemas.openxmlformats.org/officeDocument/2006/math" xmlns:v="urn:schemas-microsoft-com:vml" xmlns:wp14="http://schemas.microsoft.com/office/word/2010/wordprocessingDrawing" xmlns:wp="http://schemas.openxmlformats.org/drawingml/2006/wordprocessingDrawing" xmlns:w10="urn:schemas-microsoft-com:office:word" xmlns:w="http://schemas.openxmlformats.org/wordprocessingml/2006/main" xmlns:w14="http://schemas.microsoft.com/office/word/2010/wordml" xmlns:wpg="http://schemas.microsoft.com/office/word/2010/wordprocessingGroup" xmlns:wpi="http://schemas.microsoft.com/office/word/2010/wordprocessingInk" xmlns:wne="http://schemas.microsoft.com/office/word/2006/wordml" xmlns:wps="http://schemas.microsoft.com/office/word/2010/wordprocessingShape" mc:Ignorable="w14 wp14">
+<w:numbering xmlns:wpc="http://schemas.microsoft.com/office/word/2010/wordprocessingCanvas" xmlns:mc="http://schemas.openxmlformats.org/markup-compatibility/2006" xmlns:o="urn:schemas-microsoft-com:office:office" xmlns:r="http://schemas.openxmlformats.org/officeDocument/2006/relationships" xmlns:m="http://schemas.openxmlformats.org/officeDocument/2006/math" xmlns:v="urn:schemas-microsoft-com:vml" xmlns:wp14="http://schemas.microsoft.com/office/word/2010/wordprocessingDrawing" xmlns:wp="http://schemas.openxmlformats.org/drawingml/2006/wordprocessingDrawing" xmlns:w10="urn:schemas-microsoft-com:office:word" xmlns:w="http://schemas.openxmlformats.org/wordprocessingml/2006/main" xmlns:w14="http://schemas.microsoft.com/office/word/2010/wordml" xmlns:wpg="http://schemas.microsoft.com/office/word/2010/wordprocessingGroup" xmlns:wpi="http://schemas.microsoft.com/office/word/2010/wordprocessingInk" xmlns:wne="http://schemas.microsoft.com/office/word/2006/wordml" xmlns:wps="http://schemas.microsoft.com/office/word/2010/wordprocessingShape" mc:Ignorable="w14 wp14">
   <w:abstractNum w:abstractNumId="0">
     <w:nsid w:val="061E50F8"/>
     <w:multiLevelType w:val="hybridMultilevel"/>
@@ -2164,7 +2328,7 @@
     </w:rPrDefault>
     <w:pPrDefault/>
   </w:docDefaults>
-  <w:latentStyles w:defLockedState="0" w:defUIPriority="99" w:defSemiHidden="1" w:defUnhideWhenUsed="1" w:defQFormat="0" w:count="276">
+  <w:latentStyles w:defLockedState="0" w:defUIPriority="99" w:defSemiHidden="1" w:defUnhideWhenUsed="1" w:defQFormat="0" w:count="267">
     <w:lsdException w:name="Normal" w:semiHidden="0" w:uiPriority="0" w:unhideWhenUsed="0" w:qFormat="1"/>
     <w:lsdException w:name="heading 1" w:semiHidden="0" w:uiPriority="9" w:unhideWhenUsed="0" w:qFormat="1"/>
     <w:lsdException w:name="heading 2" w:uiPriority="9" w:qFormat="1"/>
@@ -2520,7 +2684,6 @@
     <w:uiPriority w:val="59"/>
     <w:rsid w:val="00345EDA"/>
     <w:tblPr>
-      <w:tblInd w:w="0" w:type="dxa"/>
       <w:tblBorders>
         <w:top w:val="single" w:sz="4" w:space="0" w:color="auto"/>
         <w:left w:val="single" w:sz="4" w:space="0" w:color="auto"/>
@@ -2529,19 +2692,13 @@
         <w:insideH w:val="single" w:sz="4" w:space="0" w:color="auto"/>
         <w:insideV w:val="single" w:sz="4" w:space="0" w:color="auto"/>
       </w:tblBorders>
-      <w:tblCellMar>
-        <w:top w:w="0" w:type="dxa"/>
-        <w:left w:w="108" w:type="dxa"/>
-        <w:bottom w:w="0" w:type="dxa"/>
-        <w:right w:w="108" w:type="dxa"/>
-      </w:tblCellMar>
     </w:tblPr>
   </w:style>
 </w:styles>
 </file>
 
 <file path=word/stylesWithEffects.xml><?xml version="1.0" encoding="utf-8"?>
-<w:styles xmlns:wpc="http://schemas.microsoft.com/office/word/2010/wordprocessingCanvas" xmlns:mo="http://schemas.microsoft.com/office/mac/office/2008/main" xmlns:mc="http://schemas.openxmlformats.org/markup-compatibility/2006" xmlns:mv="urn:schemas-microsoft-com:mac:vml" xmlns:o="urn:schemas-microsoft-com:office:office" xmlns:r="http://schemas.openxmlformats.org/officeDocument/2006/relationships" xmlns:m="http://schemas.openxmlformats.org/officeDocument/2006/math" xmlns:v="urn:schemas-microsoft-com:vml" xmlns:wp14="http://schemas.microsoft.com/office/word/2010/wordprocessingDrawing" xmlns:wp="http://schemas.openxmlformats.org/drawingml/2006/wordprocessingDrawing" xmlns:w10="urn:schemas-microsoft-com:office:word" xmlns:w="http://schemas.openxmlformats.org/wordprocessingml/2006/main" xmlns:w14="http://schemas.microsoft.com/office/word/2010/wordml" xmlns:wpg="http://schemas.microsoft.com/office/word/2010/wordprocessingGroup" xmlns:wpi="http://schemas.microsoft.com/office/word/2010/wordprocessingInk" xmlns:wne="http://schemas.microsoft.com/office/word/2006/wordml" xmlns:wps="http://schemas.microsoft.com/office/word/2010/wordprocessingShape" mc:Ignorable="w14 wp14">
+<w:styles xmlns:wpc="http://schemas.microsoft.com/office/word/2010/wordprocessingCanvas" xmlns:mc="http://schemas.openxmlformats.org/markup-compatibility/2006" xmlns:o="urn:schemas-microsoft-com:office:office" xmlns:r="http://schemas.openxmlformats.org/officeDocument/2006/relationships" xmlns:m="http://schemas.openxmlformats.org/officeDocument/2006/math" xmlns:v="urn:schemas-microsoft-com:vml" xmlns:wp14="http://schemas.microsoft.com/office/word/2010/wordprocessingDrawing" xmlns:wp="http://schemas.openxmlformats.org/drawingml/2006/wordprocessingDrawing" xmlns:w10="urn:schemas-microsoft-com:office:word" xmlns:w="http://schemas.openxmlformats.org/wordprocessingml/2006/main" xmlns:w14="http://schemas.microsoft.com/office/word/2010/wordml" xmlns:wpg="http://schemas.microsoft.com/office/word/2010/wordprocessingGroup" xmlns:wpi="http://schemas.microsoft.com/office/word/2010/wordprocessingInk" xmlns:wne="http://schemas.microsoft.com/office/word/2006/wordml" xmlns:wps="http://schemas.microsoft.com/office/word/2010/wordprocessingShape" mc:Ignorable="w14 wp14">
   <w:docDefaults>
     <w:rPrDefault>
       <w:rPr>
@@ -2553,7 +2710,7 @@
     </w:rPrDefault>
     <w:pPrDefault/>
   </w:docDefaults>
-  <w:latentStyles w:defLockedState="0" w:defUIPriority="99" w:defSemiHidden="1" w:defUnhideWhenUsed="1" w:defQFormat="0" w:count="276">
+  <w:latentStyles w:defLockedState="0" w:defUIPriority="99" w:defSemiHidden="1" w:defUnhideWhenUsed="1" w:defQFormat="0" w:count="267">
     <w:lsdException w:name="Normal" w:semiHidden="0" w:uiPriority="0" w:unhideWhenUsed="0" w:qFormat="1"/>
     <w:lsdException w:name="heading 1" w:semiHidden="0" w:uiPriority="9" w:unhideWhenUsed="0" w:qFormat="1"/>
     <w:lsdException w:name="heading 2" w:uiPriority="9" w:qFormat="1"/>
@@ -2909,7 +3066,6 @@
     <w:uiPriority w:val="59"/>
     <w:rsid w:val="00345EDA"/>
     <w:tblPr>
-      <w:tblInd w:w="0" w:type="dxa"/>
       <w:tblBorders>
         <w:top w:val="single" w:sz="4" w:space="0" w:color="auto"/>
         <w:left w:val="single" w:sz="4" w:space="0" w:color="auto"/>
@@ -2918,12 +3074,6 @@
         <w:insideH w:val="single" w:sz="4" w:space="0" w:color="auto"/>
         <w:insideV w:val="single" w:sz="4" w:space="0" w:color="auto"/>
       </w:tblBorders>
-      <w:tblCellMar>
-        <w:top w:w="0" w:type="dxa"/>
-        <w:left w:w="108" w:type="dxa"/>
-        <w:bottom w:w="0" w:type="dxa"/>
-        <w:right w:w="108" w:type="dxa"/>
-      </w:tblCellMar>
     </w:tblPr>
   </w:style>
 </w:styles>
@@ -3254,7 +3404,7 @@
 </file>
 
 <file path=customXml/itemProps1.xml><?xml version="1.0" encoding="utf-8"?>
-<ds:datastoreItem xmlns:ds="http://schemas.openxmlformats.org/officeDocument/2006/customXml" ds:itemID="{95B9A74B-4D9E-B74D-B5E4-31C7ED851975}">
+<ds:datastoreItem xmlns:ds="http://schemas.openxmlformats.org/officeDocument/2006/customXml" ds:itemID="{CB36F987-EC8D-4A38-96EC-E72F03217F02}">
   <ds:schemaRefs>
     <ds:schemaRef ds:uri="http://schemas.openxmlformats.org/officeDocument/2006/bibliography"/>
   </ds:schemaRefs>

</xml_diff>

<commit_message>
doc: Add a paragraph in section 2
</commit_message>
<xml_diff>
--- a/Report/Capstone Report by SBaek.docx
+++ b/Report/Capstone Report by SBaek.docx
@@ -1,6 +1,6 @@
 
 <file path=word/document.xml><?xml version="1.0" encoding="utf-8"?>
-<w:document xmlns:wpc="http://schemas.microsoft.com/office/word/2010/wordprocessingCanvas" xmlns:mc="http://schemas.openxmlformats.org/markup-compatibility/2006" xmlns:o="urn:schemas-microsoft-com:office:office" xmlns:r="http://schemas.openxmlformats.org/officeDocument/2006/relationships" xmlns:m="http://schemas.openxmlformats.org/officeDocument/2006/math" xmlns:v="urn:schemas-microsoft-com:vml" xmlns:wp14="http://schemas.microsoft.com/office/word/2010/wordprocessingDrawing" xmlns:wp="http://schemas.openxmlformats.org/drawingml/2006/wordprocessingDrawing" xmlns:w10="urn:schemas-microsoft-com:office:word" xmlns:w="http://schemas.openxmlformats.org/wordprocessingml/2006/main" xmlns:w14="http://schemas.microsoft.com/office/word/2010/wordml" xmlns:wpg="http://schemas.microsoft.com/office/word/2010/wordprocessingGroup" xmlns:wpi="http://schemas.microsoft.com/office/word/2010/wordprocessingInk" xmlns:wne="http://schemas.microsoft.com/office/word/2006/wordml" xmlns:wps="http://schemas.microsoft.com/office/word/2010/wordprocessingShape" mc:Ignorable="w14 wp14">
+<w:document xmlns:wpc="http://schemas.microsoft.com/office/word/2010/wordprocessingCanvas" xmlns:mo="http://schemas.microsoft.com/office/mac/office/2008/main" xmlns:mc="http://schemas.openxmlformats.org/markup-compatibility/2006" xmlns:mv="urn:schemas-microsoft-com:mac:vml" xmlns:o="urn:schemas-microsoft-com:office:office" xmlns:r="http://schemas.openxmlformats.org/officeDocument/2006/relationships" xmlns:m="http://schemas.openxmlformats.org/officeDocument/2006/math" xmlns:v="urn:schemas-microsoft-com:vml" xmlns:wp14="http://schemas.microsoft.com/office/word/2010/wordprocessingDrawing" xmlns:wp="http://schemas.openxmlformats.org/drawingml/2006/wordprocessingDrawing" xmlns:w10="urn:schemas-microsoft-com:office:word" xmlns:w="http://schemas.openxmlformats.org/wordprocessingml/2006/main" xmlns:w14="http://schemas.microsoft.com/office/word/2010/wordml" xmlns:wpg="http://schemas.microsoft.com/office/word/2010/wordprocessingGroup" xmlns:wpi="http://schemas.microsoft.com/office/word/2010/wordprocessingInk" xmlns:wne="http://schemas.microsoft.com/office/word/2006/wordml" xmlns:wps="http://schemas.microsoft.com/office/word/2010/wordprocessingShape" mc:Ignorable="w14 wp14">
   <w:body>
     <w:p>
       <w:pPr>
@@ -153,12 +153,10 @@
           <w:t>(</w:t>
         </w:r>
         <w:proofErr w:type="spellStart"/>
-        <w:proofErr w:type="gramStart"/>
         <w:r>
           <w:t>scikit</w:t>
         </w:r>
         <w:proofErr w:type="spellEnd"/>
-        <w:proofErr w:type="gramEnd"/>
         <w:r>
           <w:t xml:space="preserve"> learn webpage)</w:t>
         </w:r>
@@ -238,14 +236,9 @@
           <w:t xml:space="preserve">The dataset analyzed in this project contains sellers’ activities which are shown as columns (features) in the form of csv file. The </w:t>
         </w:r>
       </w:ins>
-      <w:proofErr w:type="gramStart"/>
       <w:ins w:id="12" w:author="Seungjin Baek" w:date="2016-06-24T15:41:00Z">
         <w:r>
-          <w:t>descriptions of each column is</w:t>
-        </w:r>
-        <w:proofErr w:type="gramEnd"/>
-        <w:r>
-          <w:t xml:space="preserve"> shown in Table </w:t>
+          <w:t xml:space="preserve">descriptions of each column is shown in Table </w:t>
         </w:r>
         <w:r>
           <w:rPr>
@@ -1112,53 +1105,112 @@
           <w:t>Scatter plots and histograms are shown in Figure XX</w:t>
         </w:r>
       </w:ins>
-      <w:ins w:id="140" w:author="Seungjin Baek" w:date="2016-07-01T16:31:00Z">
+      <w:ins w:id="140" w:author="S B" w:date="2016-07-05T23:34:00Z">
+        <w:r>
+          <w:t>, which shows very wide distributions of the users across each feature</w:t>
+        </w:r>
+      </w:ins>
+      <w:ins w:id="141" w:author="Seungjin Baek" w:date="2016-07-01T16:31:00Z">
         <w:r>
           <w:t>. The</w:t>
         </w:r>
       </w:ins>
-      <w:ins w:id="141" w:author="Seungjin Baek" w:date="2016-07-01T16:32:00Z">
-        <w:r>
-          <w:t xml:space="preserve"> plots represent </w:t>
-        </w:r>
-      </w:ins>
-      <w:ins w:id="142" w:author="S B" w:date="2016-06-29T23:08:00Z">
-        <w:del w:id="143" w:author="Seungjin Baek" w:date="2016-07-01T16:30:00Z">
+      <w:ins w:id="142" w:author="Seungjin Baek" w:date="2016-07-01T16:32:00Z">
+        <w:r>
+          <w:t xml:space="preserve"> plot</w:t>
+        </w:r>
+      </w:ins>
+      <w:ins w:id="143" w:author="S B" w:date="2016-07-05T23:35:00Z">
+        <w:r>
+          <w:t xml:space="preserve">s also </w:t>
+        </w:r>
+      </w:ins>
+      <w:ins w:id="144" w:author="Seungjin Baek" w:date="2016-07-01T16:32:00Z">
+        <w:del w:id="145" w:author="S B" w:date="2016-07-05T23:35:00Z">
           <w:r>
-            <w:rPr>
-              <w:rPrChange w:id="144" w:author="S B" w:date="2016-06-29T23:09:00Z">
-                <w:rPr>
-                  <w:b/>
-                </w:rPr>
-              </w:rPrChange>
-            </w:rPr>
-            <w:delText xml:space="preserve">Some stats here </w:delText>
+            <w:delText xml:space="preserve">s </w:delText>
           </w:r>
         </w:del>
-      </w:ins>
-      <w:ins w:id="145" w:author="S B" w:date="2016-06-29T23:09:00Z">
-        <w:del w:id="146" w:author="Seungjin Baek" w:date="2016-07-01T16:30:00Z">
-          <w:r>
-            <w:rPr>
-              <w:rPrChange w:id="147" w:author="S B" w:date="2016-06-29T23:09:00Z">
-                <w:rPr>
-                  <w:b/>
-                </w:rPr>
-              </w:rPrChange>
-            </w:rPr>
-            <w:delText>…</w:delText>
-          </w:r>
-        </w:del>
+        <w:r>
+          <w:t xml:space="preserve">represent </w:t>
+        </w:r>
+      </w:ins>
+      <w:ins w:id="146" w:author="S B" w:date="2016-07-05T23:31:00Z">
+        <w:r>
+          <w:t>the skewedness of  data toward lower quantities for both listings</w:t>
+        </w:r>
+      </w:ins>
+      <w:ins w:id="147" w:author="S B" w:date="2016-07-05T23:32:00Z">
+        <w:r>
+          <w:t>, sales</w:t>
+        </w:r>
+      </w:ins>
+      <w:ins w:id="148" w:author="S B" w:date="2016-07-05T23:31:00Z">
+        <w:r>
+          <w:t xml:space="preserve"> and total revenues</w:t>
+        </w:r>
+      </w:ins>
+      <w:ins w:id="149" w:author="S B" w:date="2016-07-05T23:32:00Z">
+        <w:r>
+          <w:t xml:space="preserve"> alike. We can assume based on th</w:t>
+        </w:r>
+      </w:ins>
+      <w:ins w:id="150" w:author="S B" w:date="2016-07-05T23:35:00Z">
+        <w:r>
+          <w:t>e</w:t>
+        </w:r>
+      </w:ins>
+      <w:ins w:id="151" w:author="S B" w:date="2016-07-05T23:32:00Z">
+        <w:r>
+          <w:t>s</w:t>
+        </w:r>
+      </w:ins>
+      <w:ins w:id="152" w:author="S B" w:date="2016-07-05T23:35:00Z">
+        <w:r>
+          <w:t>e</w:t>
+        </w:r>
+      </w:ins>
+      <w:ins w:id="153" w:author="S B" w:date="2016-07-05T23:32:00Z">
+        <w:r>
+          <w:t xml:space="preserve"> plot</w:t>
+        </w:r>
+      </w:ins>
+      <w:ins w:id="154" w:author="S B" w:date="2016-07-05T23:35:00Z">
+        <w:r>
+          <w:t>s</w:t>
+        </w:r>
+      </w:ins>
+      <w:ins w:id="155" w:author="S B" w:date="2016-07-05T23:32:00Z">
+        <w:r>
+          <w:t xml:space="preserve"> that </w:t>
+        </w:r>
+      </w:ins>
+      <w:ins w:id="156" w:author="S B" w:date="2016-07-05T23:33:00Z">
+        <w:r>
+          <w:t xml:space="preserve">majority of the </w:t>
+        </w:r>
+      </w:ins>
+      <w:ins w:id="157" w:author="S B" w:date="2016-07-05T23:35:00Z">
+        <w:r>
+          <w:t xml:space="preserve">sellers collected in the </w:t>
+        </w:r>
+      </w:ins>
+      <w:ins w:id="158" w:author="S B" w:date="2016-07-05T23:33:00Z">
+        <w:r>
+          <w:t xml:space="preserve">dataset represent new or relatively casual sellers. </w:t>
+        </w:r>
       </w:ins>
     </w:p>
     <w:p/>
     <w:p>
       <w:pPr>
         <w:rPr>
-          <w:del w:id="148" w:author="Seungjin Baek" w:date="2016-07-01T16:30:00Z"/>
-        </w:rPr>
-      </w:pPr>
-      <w:del w:id="149" w:author="Seungjin Baek" w:date="2016-07-01T16:30:00Z">
+          <w:del w:id="159" w:author="Seungjin Baek" w:date="2016-07-01T16:30:00Z"/>
+        </w:rPr>
+      </w:pPr>
+      <w:bookmarkStart w:id="160" w:name="_GoBack"/>
+      <w:bookmarkEnd w:id="160"/>
+      <w:del w:id="161" w:author="Seungjin Baek" w:date="2016-07-01T16:30:00Z">
         <w:r>
           <w:delText>The data was fabricated by the provider to only show the aggregated form of sellers’ activities</w:delText>
         </w:r>
@@ -1172,7 +1224,6 @@
           <w:lang w:eastAsia="ko-KR"/>
         </w:rPr>
       </w:pPr>
-      <w:proofErr w:type="gramStart"/>
       <w:r>
         <w:rPr>
           <w:rFonts w:eastAsia="Malgun Gothic"/>
@@ -1185,44 +1236,83 @@
           <w:rFonts w:eastAsia="Malgun Gothic" w:hint="eastAsia"/>
           <w:lang w:eastAsia="ko-KR"/>
         </w:rPr>
-        <w:t>istogram for price or item?</w:t>
-      </w:r>
-      <w:proofErr w:type="gramEnd"/>
+        <w:t xml:space="preserve">istogram for price or item? </w:t>
+      </w:r>
+    </w:p>
+    <w:p>
+      <w:pPr>
+        <w:rPr>
+          <w:ins w:id="162" w:author="S B" w:date="2016-07-05T23:36:00Z"/>
+          <w:rFonts w:eastAsia="Malgun Gothic"/>
+          <w:highlight w:val="red"/>
+          <w:lang w:eastAsia="ko-KR"/>
+          <w:rPrChange w:id="163" w:author="S B" w:date="2016-07-05T23:36:00Z">
+            <w:rPr>
+              <w:ins w:id="164" w:author="S B" w:date="2016-07-05T23:36:00Z"/>
+              <w:rFonts w:eastAsia="Malgun Gothic"/>
+              <w:lang w:eastAsia="ko-KR"/>
+            </w:rPr>
+          </w:rPrChange>
+        </w:rPr>
+      </w:pPr>
+      <w:r>
+        <w:rPr>
+          <w:rFonts w:eastAsia="Malgun Gothic"/>
+          <w:highlight w:val="red"/>
+          <w:lang w:eastAsia="ko-KR"/>
+          <w:rPrChange w:id="165" w:author="S B" w:date="2016-07-05T23:36:00Z">
+            <w:rPr>
+              <w:rFonts w:eastAsia="Malgun Gothic"/>
+              <w:lang w:eastAsia="ko-KR"/>
+            </w:rPr>
+          </w:rPrChange>
+        </w:rPr>
+        <w:t>E</w:t>
+      </w:r>
       <w:r>
         <w:rPr>
           <w:rFonts w:eastAsia="Malgun Gothic" w:hint="eastAsia"/>
+          <w:highlight w:val="red"/>
           <w:lang w:eastAsia="ko-KR"/>
-        </w:rPr>
-        <w:t xml:space="preserve"> </w:t>
-      </w:r>
-    </w:p>
-    <w:p>
-      <w:pPr>
-        <w:rPr>
-          <w:ins w:id="150" w:author="S B" w:date="2016-06-23T22:28:00Z"/>
+          <w:rPrChange w:id="166" w:author="S B" w:date="2016-07-05T23:36:00Z">
+            <w:rPr>
+              <w:rFonts w:eastAsia="Malgun Gothic" w:hint="eastAsia"/>
+              <w:lang w:eastAsia="ko-KR"/>
+            </w:rPr>
+          </w:rPrChange>
+        </w:rPr>
+        <w:t>xplain abnormalities in data</w:t>
+      </w:r>
+    </w:p>
+    <w:p>
+      <w:pPr>
+        <w:rPr>
+          <w:ins w:id="167" w:author="S B" w:date="2016-06-23T22:28:00Z"/>
           <w:rFonts w:eastAsia="Malgun Gothic"/>
           <w:lang w:eastAsia="ko-KR"/>
         </w:rPr>
       </w:pPr>
-      <w:r>
-        <w:rPr>
-          <w:rFonts w:eastAsia="Malgun Gothic"/>
-          <w:lang w:eastAsia="ko-KR"/>
-        </w:rPr>
-        <w:t>E</w:t>
-      </w:r>
-      <w:r>
-        <w:rPr>
-          <w:rFonts w:eastAsia="Malgun Gothic" w:hint="eastAsia"/>
-          <w:lang w:eastAsia="ko-KR"/>
-        </w:rPr>
-        <w:t>xplain abnormalities in data</w:t>
-      </w:r>
-    </w:p>
-    <w:p>
-      <w:pPr>
-        <w:rPr>
-          <w:ins w:id="151" w:author="S B" w:date="2016-06-23T22:28:00Z"/>
+      <w:ins w:id="168" w:author="S B" w:date="2016-07-05T23:36:00Z">
+        <w:r>
+          <w:rPr>
+            <w:rFonts w:eastAsia="Malgun Gothic"/>
+            <w:highlight w:val="red"/>
+            <w:lang w:eastAsia="ko-KR"/>
+            <w:rPrChange w:id="169" w:author="S B" w:date="2016-07-05T23:36:00Z">
+              <w:rPr>
+                <w:rFonts w:eastAsia="Malgun Gothic"/>
+                <w:lang w:eastAsia="ko-KR"/>
+              </w:rPr>
+            </w:rPrChange>
+          </w:rPr>
+          <w:t>Show variance and skewedness of each feature</w:t>
+        </w:r>
+      </w:ins>
+    </w:p>
+    <w:p>
+      <w:pPr>
+        <w:rPr>
+          <w:ins w:id="170" w:author="S B" w:date="2016-06-23T22:28:00Z"/>
           <w:rFonts w:eastAsia="Malgun Gothic"/>
           <w:lang w:eastAsia="ko-KR"/>
         </w:rPr>
@@ -1236,29 +1326,29 @@
           <w:numId w:val="2"/>
         </w:numPr>
         <w:rPr>
-          <w:ins w:id="152" w:author="S B" w:date="2016-06-23T22:30:00Z"/>
+          <w:ins w:id="171" w:author="S B" w:date="2016-06-23T22:30:00Z"/>
           <w:rFonts w:eastAsia="Malgun Gothic"/>
           <w:highlight w:val="yellow"/>
           <w:lang w:eastAsia="ko-KR"/>
-          <w:rPrChange w:id="153" w:author="Seungjin Baek" w:date="2016-07-01T16:48:00Z">
+          <w:rPrChange w:id="172" w:author="Seungjin Baek" w:date="2016-07-01T16:48:00Z">
             <w:rPr>
-              <w:ins w:id="154" w:author="S B" w:date="2016-06-23T22:30:00Z"/>
+              <w:ins w:id="173" w:author="S B" w:date="2016-06-23T22:30:00Z"/>
               <w:rFonts w:eastAsia="Malgun Gothic"/>
               <w:lang w:eastAsia="ko-KR"/>
             </w:rPr>
           </w:rPrChange>
         </w:rPr>
-        <w:pPrChange w:id="155" w:author="S B" w:date="2016-06-23T22:30:00Z">
+        <w:pPrChange w:id="174" w:author="S B" w:date="2016-06-23T22:30:00Z">
           <w:pPr/>
         </w:pPrChange>
       </w:pPr>
-      <w:ins w:id="156" w:author="S B" w:date="2016-06-23T22:30:00Z">
+      <w:ins w:id="175" w:author="S B" w:date="2016-06-23T22:30:00Z">
         <w:r>
           <w:rPr>
             <w:rFonts w:eastAsia="Malgun Gothic"/>
             <w:highlight w:val="yellow"/>
             <w:lang w:eastAsia="ko-KR"/>
-            <w:rPrChange w:id="157" w:author="Seungjin Baek" w:date="2016-07-01T16:48:00Z">
+            <w:rPrChange w:id="176" w:author="Seungjin Baek" w:date="2016-07-01T16:48:00Z">
               <w:rPr>
                 <w:rFonts w:eastAsia="Malgun Gothic"/>
                 <w:lang w:eastAsia="ko-KR"/>
@@ -1277,29 +1367,29 @@
           <w:numId w:val="2"/>
         </w:numPr>
         <w:rPr>
-          <w:ins w:id="158" w:author="S B" w:date="2016-06-23T22:30:00Z"/>
+          <w:ins w:id="177" w:author="S B" w:date="2016-06-23T22:30:00Z"/>
           <w:rFonts w:eastAsia="Malgun Gothic"/>
           <w:highlight w:val="yellow"/>
           <w:lang w:eastAsia="ko-KR"/>
-          <w:rPrChange w:id="159" w:author="Seungjin Baek" w:date="2016-07-01T16:48:00Z">
+          <w:rPrChange w:id="178" w:author="Seungjin Baek" w:date="2016-07-01T16:48:00Z">
             <w:rPr>
-              <w:ins w:id="160" w:author="S B" w:date="2016-06-23T22:30:00Z"/>
+              <w:ins w:id="179" w:author="S B" w:date="2016-06-23T22:30:00Z"/>
               <w:rFonts w:eastAsia="Malgun Gothic"/>
               <w:lang w:eastAsia="ko-KR"/>
             </w:rPr>
           </w:rPrChange>
         </w:rPr>
-        <w:pPrChange w:id="161" w:author="S B" w:date="2016-06-23T22:30:00Z">
+        <w:pPrChange w:id="180" w:author="S B" w:date="2016-06-23T22:30:00Z">
           <w:pPr/>
         </w:pPrChange>
       </w:pPr>
-      <w:ins w:id="162" w:author="S B" w:date="2016-06-23T22:30:00Z">
+      <w:ins w:id="181" w:author="S B" w:date="2016-06-23T22:30:00Z">
         <w:r>
           <w:rPr>
             <w:rFonts w:eastAsia="Malgun Gothic"/>
             <w:highlight w:val="yellow"/>
             <w:lang w:eastAsia="ko-KR"/>
-            <w:rPrChange w:id="163" w:author="Seungjin Baek" w:date="2016-07-01T16:48:00Z">
+            <w:rPrChange w:id="182" w:author="Seungjin Baek" w:date="2016-07-01T16:48:00Z">
               <w:rPr>
                 <w:rFonts w:eastAsia="Malgun Gothic"/>
                 <w:lang w:eastAsia="ko-KR"/>
@@ -1309,13 +1399,13 @@
           <w:t>If a dataset is present for this problem, are statistics about the dataset calculated and reported? Have any relevant results from</w:t>
         </w:r>
       </w:ins>
-      <w:ins w:id="164" w:author="S B" w:date="2016-06-23T22:33:00Z">
+      <w:ins w:id="183" w:author="S B" w:date="2016-06-23T22:33:00Z">
         <w:r>
           <w:rPr>
             <w:rFonts w:eastAsia="Malgun Gothic"/>
             <w:highlight w:val="yellow"/>
             <w:lang w:eastAsia="ko-KR"/>
-            <w:rPrChange w:id="165" w:author="Seungjin Baek" w:date="2016-07-01T16:48:00Z">
+            <w:rPrChange w:id="184" w:author="Seungjin Baek" w:date="2016-07-01T16:48:00Z">
               <w:rPr>
                 <w:rFonts w:eastAsia="Malgun Gothic"/>
                 <w:lang w:eastAsia="ko-KR"/>
@@ -1325,13 +1415,13 @@
           <w:t xml:space="preserve"> </w:t>
         </w:r>
       </w:ins>
-      <w:ins w:id="166" w:author="S B" w:date="2016-06-23T22:30:00Z">
+      <w:ins w:id="185" w:author="S B" w:date="2016-06-23T22:30:00Z">
         <w:r>
           <w:rPr>
             <w:rFonts w:eastAsia="Malgun Gothic"/>
             <w:highlight w:val="yellow"/>
             <w:lang w:eastAsia="ko-KR"/>
-            <w:rPrChange w:id="167" w:author="Seungjin Baek" w:date="2016-07-01T16:48:00Z">
+            <w:rPrChange w:id="186" w:author="Seungjin Baek" w:date="2016-07-01T16:48:00Z">
               <w:rPr>
                 <w:rFonts w:eastAsia="Malgun Gothic"/>
                 <w:lang w:eastAsia="ko-KR"/>
@@ -1350,52 +1440,36 @@
           <w:numId w:val="2"/>
         </w:numPr>
         <w:rPr>
-          <w:ins w:id="168" w:author="S B" w:date="2016-06-23T22:30:00Z"/>
+          <w:ins w:id="187" w:author="S B" w:date="2016-06-23T22:30:00Z"/>
           <w:rFonts w:eastAsia="Malgun Gothic"/>
           <w:strike/>
           <w:lang w:eastAsia="ko-KR"/>
-          <w:rPrChange w:id="169" w:author="Seungjin Baek" w:date="2016-07-01T16:48:00Z">
+          <w:rPrChange w:id="188" w:author="Seungjin Baek" w:date="2016-07-01T16:48:00Z">
             <w:rPr>
-              <w:ins w:id="170" w:author="S B" w:date="2016-06-23T22:30:00Z"/>
+              <w:ins w:id="189" w:author="S B" w:date="2016-06-23T22:30:00Z"/>
               <w:rFonts w:eastAsia="Malgun Gothic"/>
               <w:lang w:eastAsia="ko-KR"/>
             </w:rPr>
           </w:rPrChange>
         </w:rPr>
-        <w:pPrChange w:id="171" w:author="S B" w:date="2016-06-23T22:30:00Z">
+        <w:pPrChange w:id="190" w:author="S B" w:date="2016-06-23T22:30:00Z">
           <w:pPr/>
         </w:pPrChange>
       </w:pPr>
-      <w:ins w:id="172" w:author="S B" w:date="2016-06-23T22:30:00Z">
+      <w:ins w:id="191" w:author="S B" w:date="2016-06-23T22:30:00Z">
         <w:r>
           <w:rPr>
             <w:rFonts w:eastAsia="Malgun Gothic"/>
             <w:strike/>
             <w:lang w:eastAsia="ko-KR"/>
-            <w:rPrChange w:id="173" w:author="Seungjin Baek" w:date="2016-07-01T16:48:00Z">
+            <w:rPrChange w:id="192" w:author="Seungjin Baek" w:date="2016-07-01T16:48:00Z">
               <w:rPr>
                 <w:rFonts w:eastAsia="Malgun Gothic"/>
                 <w:lang w:eastAsia="ko-KR"/>
               </w:rPr>
             </w:rPrChange>
           </w:rPr>
-          <w:t xml:space="preserve">If a dataset is not present for this problem, has discussion been </w:t>
-        </w:r>
-        <w:bookmarkStart w:id="174" w:name="_GoBack"/>
-        <w:bookmarkEnd w:id="174"/>
-        <w:r>
-          <w:rPr>
-            <w:rFonts w:eastAsia="Malgun Gothic"/>
-            <w:strike/>
-            <w:lang w:eastAsia="ko-KR"/>
-            <w:rPrChange w:id="175" w:author="Seungjin Baek" w:date="2016-07-01T16:48:00Z">
-              <w:rPr>
-                <w:rFonts w:eastAsia="Malgun Gothic"/>
-                <w:lang w:eastAsia="ko-KR"/>
-              </w:rPr>
-            </w:rPrChange>
-          </w:rPr>
-          <w:t>made about the input space or input data for your problem?</w:t>
+          <w:t>If a dataset is not present for this problem, has discussion been made about the input space or input data for your problem?</w:t>
         </w:r>
       </w:ins>
     </w:p>
@@ -1409,39 +1483,23 @@
         <w:rPr>
           <w:rFonts w:eastAsia="Malgun Gothic"/>
           <w:lang w:eastAsia="ko-KR"/>
-          <w:rPrChange w:id="176" w:author="S B" w:date="2016-06-23T22:30:00Z">
+          <w:rPrChange w:id="193" w:author="S B" w:date="2016-06-23T22:30:00Z">
             <w:rPr>
               <w:lang w:eastAsia="ko-KR"/>
             </w:rPr>
           </w:rPrChange>
         </w:rPr>
-        <w:pPrChange w:id="177" w:author="S B" w:date="2016-06-23T22:30:00Z">
+        <w:pPrChange w:id="194" w:author="S B" w:date="2016-06-23T22:30:00Z">
           <w:pPr/>
         </w:pPrChange>
       </w:pPr>
-      <w:ins w:id="178" w:author="S B" w:date="2016-06-23T22:31:00Z">
+      <w:ins w:id="195" w:author="S B" w:date="2016-06-23T22:31:00Z">
         <w:r>
           <w:rPr>
             <w:rFonts w:eastAsia="Malgun Gothic"/>
             <w:lang w:eastAsia="ko-KR"/>
           </w:rPr>
-          <w:t>Are there any abnormalities or characteristics about the input space or dataset that need to be addressed? (</w:t>
-        </w:r>
-        <w:proofErr w:type="gramStart"/>
-        <w:r>
-          <w:rPr>
-            <w:rFonts w:eastAsia="Malgun Gothic"/>
-            <w:lang w:eastAsia="ko-KR"/>
-          </w:rPr>
-          <w:t>categorical</w:t>
-        </w:r>
-        <w:proofErr w:type="gramEnd"/>
-        <w:r>
-          <w:rPr>
-            <w:rFonts w:eastAsia="Malgun Gothic"/>
-            <w:lang w:eastAsia="ko-KR"/>
-          </w:rPr>
-          <w:t xml:space="preserve"> variables, missing values, outliers, etc.)</w:t>
+          <w:t>Are there any abnormalities or characteristics about the input space or dataset that need to be addressed? (categorical variables, missing values, outliers, etc.)</w:t>
         </w:r>
       </w:ins>
     </w:p>
@@ -1449,7 +1507,7 @@
       <w:pPr>
         <w:pStyle w:val="Heading2"/>
         <w:rPr>
-          <w:ins w:id="179" w:author="S B" w:date="2016-06-23T22:32:00Z"/>
+          <w:ins w:id="196" w:author="S B" w:date="2016-06-23T22:32:00Z"/>
         </w:rPr>
       </w:pPr>
       <w:r>
@@ -1464,26 +1522,29 @@
           <w:numId w:val="3"/>
         </w:numPr>
         <w:rPr>
-          <w:ins w:id="180" w:author="S B" w:date="2016-06-23T22:32:00Z"/>
+          <w:ins w:id="197" w:author="S B" w:date="2016-06-23T22:32:00Z"/>
           <w:highlight w:val="yellow"/>
-          <w:rPrChange w:id="181" w:author="Seungjin Baek" w:date="2016-07-01T16:48:00Z">
+          <w:rPrChange w:id="198" w:author="Seungjin Baek" w:date="2016-07-01T16:48:00Z">
             <w:rPr>
-              <w:ins w:id="182" w:author="S B" w:date="2016-06-23T22:32:00Z"/>
+              <w:ins w:id="199" w:author="S B" w:date="2016-06-23T22:32:00Z"/>
             </w:rPr>
           </w:rPrChange>
         </w:rPr>
-        <w:pPrChange w:id="183" w:author="S B" w:date="2016-06-23T22:32:00Z">
+        <w:pPrChange w:id="200" w:author="S B" w:date="2016-06-23T22:32:00Z">
           <w:pPr>
             <w:pStyle w:val="Heading2"/>
           </w:pPr>
         </w:pPrChange>
       </w:pPr>
-      <w:ins w:id="184" w:author="S B" w:date="2016-06-23T22:32:00Z">
+      <w:ins w:id="201" w:author="S B" w:date="2016-06-23T22:32:00Z">
         <w:r>
           <w:rPr>
             <w:highlight w:val="yellow"/>
-            <w:rPrChange w:id="185" w:author="Seungjin Baek" w:date="2016-07-01T16:48:00Z">
-              <w:rPr/>
+            <w:rPrChange w:id="202" w:author="Seungjin Baek" w:date="2016-07-01T16:48:00Z">
+              <w:rPr>
+                <w:b w:val="0"/>
+                <w:bCs w:val="0"/>
+              </w:rPr>
             </w:rPrChange>
           </w:rPr>
           <w:t>Have you visualized a relevant characteristic or features about the dataset or input data?</w:t>
@@ -1498,26 +1559,29 @@
           <w:numId w:val="3"/>
         </w:numPr>
         <w:rPr>
-          <w:ins w:id="186" w:author="S B" w:date="2016-06-23T22:32:00Z"/>
+          <w:ins w:id="203" w:author="S B" w:date="2016-06-23T22:32:00Z"/>
           <w:highlight w:val="yellow"/>
-          <w:rPrChange w:id="187" w:author="Seungjin Baek" w:date="2016-07-01T16:48:00Z">
+          <w:rPrChange w:id="204" w:author="Seungjin Baek" w:date="2016-07-01T16:48:00Z">
             <w:rPr>
-              <w:ins w:id="188" w:author="S B" w:date="2016-06-23T22:32:00Z"/>
+              <w:ins w:id="205" w:author="S B" w:date="2016-06-23T22:32:00Z"/>
             </w:rPr>
           </w:rPrChange>
         </w:rPr>
-        <w:pPrChange w:id="189" w:author="S B" w:date="2016-06-23T22:32:00Z">
+        <w:pPrChange w:id="206" w:author="S B" w:date="2016-06-23T22:32:00Z">
           <w:pPr>
             <w:pStyle w:val="Heading2"/>
           </w:pPr>
         </w:pPrChange>
       </w:pPr>
-      <w:ins w:id="190" w:author="S B" w:date="2016-06-23T22:32:00Z">
+      <w:ins w:id="207" w:author="S B" w:date="2016-06-23T22:32:00Z">
         <w:r>
           <w:rPr>
             <w:highlight w:val="yellow"/>
-            <w:rPrChange w:id="191" w:author="Seungjin Baek" w:date="2016-07-01T16:48:00Z">
-              <w:rPr/>
+            <w:rPrChange w:id="208" w:author="Seungjin Baek" w:date="2016-07-01T16:48:00Z">
+              <w:rPr>
+                <w:b w:val="0"/>
+                <w:bCs w:val="0"/>
+              </w:rPr>
             </w:rPrChange>
           </w:rPr>
           <w:t>Is the visualization thoroughly analyzed and discussed?</w:t>
@@ -1533,22 +1597,25 @@
         </w:numPr>
         <w:rPr>
           <w:highlight w:val="yellow"/>
-          <w:rPrChange w:id="192" w:author="Seungjin Baek" w:date="2016-07-01T16:48:00Z">
+          <w:rPrChange w:id="209" w:author="Seungjin Baek" w:date="2016-07-01T16:48:00Z">
             <w:rPr/>
           </w:rPrChange>
         </w:rPr>
-        <w:pPrChange w:id="193" w:author="S B" w:date="2016-06-23T22:32:00Z">
+        <w:pPrChange w:id="210" w:author="S B" w:date="2016-06-23T22:32:00Z">
           <w:pPr>
             <w:pStyle w:val="Heading2"/>
           </w:pPr>
         </w:pPrChange>
       </w:pPr>
-      <w:ins w:id="194" w:author="S B" w:date="2016-06-23T22:32:00Z">
+      <w:ins w:id="211" w:author="S B" w:date="2016-06-23T22:32:00Z">
         <w:r>
           <w:rPr>
             <w:highlight w:val="yellow"/>
-            <w:rPrChange w:id="195" w:author="Seungjin Baek" w:date="2016-07-01T16:48:00Z">
-              <w:rPr/>
+            <w:rPrChange w:id="212" w:author="Seungjin Baek" w:date="2016-07-01T16:48:00Z">
+              <w:rPr>
+                <w:b w:val="0"/>
+                <w:bCs w:val="0"/>
+              </w:rPr>
             </w:rPrChange>
           </w:rPr>
           <w:t>If a plot is provided, are the axes, title, and datum clearly defined?</w:t>
@@ -1598,7 +1665,7 @@
           <w:ilvl w:val="0"/>
           <w:numId w:val="4"/>
         </w:numPr>
-        <w:pPrChange w:id="196" w:author="S B" w:date="2016-06-27T22:51:00Z">
+        <w:pPrChange w:id="213" w:author="S B" w:date="2016-06-27T22:51:00Z">
           <w:pPr>
             <w:pStyle w:val="Heading1"/>
           </w:pPr>
@@ -1642,7 +1709,7 @@
           <w:ilvl w:val="0"/>
           <w:numId w:val="4"/>
         </w:numPr>
-        <w:pPrChange w:id="197" w:author="S B" w:date="2016-06-27T22:51:00Z">
+        <w:pPrChange w:id="214" w:author="S B" w:date="2016-06-27T22:51:00Z">
           <w:pPr>
             <w:pStyle w:val="Heading1"/>
           </w:pPr>
@@ -1717,7 +1784,7 @@
           <w:ilvl w:val="0"/>
           <w:numId w:val="4"/>
         </w:numPr>
-        <w:pPrChange w:id="198" w:author="S B" w:date="2016-06-27T22:51:00Z">
+        <w:pPrChange w:id="215" w:author="S B" w:date="2016-06-27T22:51:00Z">
           <w:pPr>
             <w:pStyle w:val="Heading1"/>
           </w:pPr>
@@ -1764,7 +1831,7 @@
 </file>
 
 <file path=word/comments.xml><?xml version="1.0" encoding="utf-8"?>
-<w:comments xmlns:wpc="http://schemas.microsoft.com/office/word/2010/wordprocessingCanvas" xmlns:mc="http://schemas.openxmlformats.org/markup-compatibility/2006" xmlns:o="urn:schemas-microsoft-com:office:office" xmlns:r="http://schemas.openxmlformats.org/officeDocument/2006/relationships" xmlns:m="http://schemas.openxmlformats.org/officeDocument/2006/math" xmlns:v="urn:schemas-microsoft-com:vml" xmlns:wp14="http://schemas.microsoft.com/office/word/2010/wordprocessingDrawing" xmlns:wp="http://schemas.openxmlformats.org/drawingml/2006/wordprocessingDrawing" xmlns:w10="urn:schemas-microsoft-com:office:word" xmlns:w="http://schemas.openxmlformats.org/wordprocessingml/2006/main" xmlns:w14="http://schemas.microsoft.com/office/word/2010/wordml" xmlns:wpg="http://schemas.microsoft.com/office/word/2010/wordprocessingGroup" xmlns:wpi="http://schemas.microsoft.com/office/word/2010/wordprocessingInk" xmlns:wne="http://schemas.microsoft.com/office/word/2006/wordml" xmlns:wps="http://schemas.microsoft.com/office/word/2010/wordprocessingShape" mc:Ignorable="w14 wp14">
+<w:comments xmlns:wpc="http://schemas.microsoft.com/office/word/2010/wordprocessingCanvas" xmlns:mo="http://schemas.microsoft.com/office/mac/office/2008/main" xmlns:mc="http://schemas.openxmlformats.org/markup-compatibility/2006" xmlns:mv="urn:schemas-microsoft-com:mac:vml" xmlns:o="urn:schemas-microsoft-com:office:office" xmlns:r="http://schemas.openxmlformats.org/officeDocument/2006/relationships" xmlns:m="http://schemas.openxmlformats.org/officeDocument/2006/math" xmlns:v="urn:schemas-microsoft-com:vml" xmlns:wp14="http://schemas.microsoft.com/office/word/2010/wordprocessingDrawing" xmlns:wp="http://schemas.openxmlformats.org/drawingml/2006/wordprocessingDrawing" xmlns:w10="urn:schemas-microsoft-com:office:word" xmlns:w="http://schemas.openxmlformats.org/wordprocessingml/2006/main" xmlns:w14="http://schemas.microsoft.com/office/word/2010/wordml" xmlns:wpg="http://schemas.microsoft.com/office/word/2010/wordprocessingGroup" xmlns:wpi="http://schemas.microsoft.com/office/word/2010/wordprocessingInk" xmlns:wne="http://schemas.microsoft.com/office/word/2006/wordml" xmlns:wps="http://schemas.microsoft.com/office/word/2010/wordprocessingShape" mc:Ignorable="w14 wp14">
   <w:comment w:id="7" w:author="Seungjin Baek" w:date="2016-06-23T16:45:00Z" w:initials="sb">
     <w:p>
       <w:pPr>
@@ -1785,7 +1852,7 @@
 </file>
 
 <file path=word/numbering.xml><?xml version="1.0" encoding="utf-8"?>
-<w:numbering xmlns:wpc="http://schemas.microsoft.com/office/word/2010/wordprocessingCanvas" xmlns:mc="http://schemas.openxmlformats.org/markup-compatibility/2006" xmlns:o="urn:schemas-microsoft-com:office:office" xmlns:r="http://schemas.openxmlformats.org/officeDocument/2006/relationships" xmlns:m="http://schemas.openxmlformats.org/officeDocument/2006/math" xmlns:v="urn:schemas-microsoft-com:vml" xmlns:wp14="http://schemas.microsoft.com/office/word/2010/wordprocessingDrawing" xmlns:wp="http://schemas.openxmlformats.org/drawingml/2006/wordprocessingDrawing" xmlns:w10="urn:schemas-microsoft-com:office:word" xmlns:w="http://schemas.openxmlformats.org/wordprocessingml/2006/main" xmlns:w14="http://schemas.microsoft.com/office/word/2010/wordml" xmlns:wpg="http://schemas.microsoft.com/office/word/2010/wordprocessingGroup" xmlns:wpi="http://schemas.microsoft.com/office/word/2010/wordprocessingInk" xmlns:wne="http://schemas.microsoft.com/office/word/2006/wordml" xmlns:wps="http://schemas.microsoft.com/office/word/2010/wordprocessingShape" mc:Ignorable="w14 wp14">
+<w:numbering xmlns:wpc="http://schemas.microsoft.com/office/word/2010/wordprocessingCanvas" xmlns:mo="http://schemas.microsoft.com/office/mac/office/2008/main" xmlns:mc="http://schemas.openxmlformats.org/markup-compatibility/2006" xmlns:mv="urn:schemas-microsoft-com:mac:vml" xmlns:o="urn:schemas-microsoft-com:office:office" xmlns:r="http://schemas.openxmlformats.org/officeDocument/2006/relationships" xmlns:m="http://schemas.openxmlformats.org/officeDocument/2006/math" xmlns:v="urn:schemas-microsoft-com:vml" xmlns:wp14="http://schemas.microsoft.com/office/word/2010/wordprocessingDrawing" xmlns:wp="http://schemas.openxmlformats.org/drawingml/2006/wordprocessingDrawing" xmlns:w10="urn:schemas-microsoft-com:office:word" xmlns:w="http://schemas.openxmlformats.org/wordprocessingml/2006/main" xmlns:w14="http://schemas.microsoft.com/office/word/2010/wordml" xmlns:wpg="http://schemas.microsoft.com/office/word/2010/wordprocessingGroup" xmlns:wpi="http://schemas.microsoft.com/office/word/2010/wordprocessingInk" xmlns:wne="http://schemas.microsoft.com/office/word/2006/wordml" xmlns:wps="http://schemas.microsoft.com/office/word/2010/wordprocessingShape" mc:Ignorable="w14 wp14">
   <w:abstractNum w:abstractNumId="0">
     <w:nsid w:val="061E50F8"/>
     <w:multiLevelType w:val="hybridMultilevel"/>
@@ -2328,7 +2395,7 @@
     </w:rPrDefault>
     <w:pPrDefault/>
   </w:docDefaults>
-  <w:latentStyles w:defLockedState="0" w:defUIPriority="99" w:defSemiHidden="1" w:defUnhideWhenUsed="1" w:defQFormat="0" w:count="267">
+  <w:latentStyles w:defLockedState="0" w:defUIPriority="99" w:defSemiHidden="1" w:defUnhideWhenUsed="1" w:defQFormat="0" w:count="276">
     <w:lsdException w:name="Normal" w:semiHidden="0" w:uiPriority="0" w:unhideWhenUsed="0" w:qFormat="1"/>
     <w:lsdException w:name="heading 1" w:semiHidden="0" w:uiPriority="9" w:unhideWhenUsed="0" w:qFormat="1"/>
     <w:lsdException w:name="heading 2" w:uiPriority="9" w:qFormat="1"/>
@@ -2684,6 +2751,7 @@
     <w:uiPriority w:val="59"/>
     <w:rsid w:val="00345EDA"/>
     <w:tblPr>
+      <w:tblInd w:w="0" w:type="dxa"/>
       <w:tblBorders>
         <w:top w:val="single" w:sz="4" w:space="0" w:color="auto"/>
         <w:left w:val="single" w:sz="4" w:space="0" w:color="auto"/>
@@ -2692,13 +2760,19 @@
         <w:insideH w:val="single" w:sz="4" w:space="0" w:color="auto"/>
         <w:insideV w:val="single" w:sz="4" w:space="0" w:color="auto"/>
       </w:tblBorders>
+      <w:tblCellMar>
+        <w:top w:w="0" w:type="dxa"/>
+        <w:left w:w="108" w:type="dxa"/>
+        <w:bottom w:w="0" w:type="dxa"/>
+        <w:right w:w="108" w:type="dxa"/>
+      </w:tblCellMar>
     </w:tblPr>
   </w:style>
 </w:styles>
 </file>
 
 <file path=word/stylesWithEffects.xml><?xml version="1.0" encoding="utf-8"?>
-<w:styles xmlns:wpc="http://schemas.microsoft.com/office/word/2010/wordprocessingCanvas" xmlns:mc="http://schemas.openxmlformats.org/markup-compatibility/2006" xmlns:o="urn:schemas-microsoft-com:office:office" xmlns:r="http://schemas.openxmlformats.org/officeDocument/2006/relationships" xmlns:m="http://schemas.openxmlformats.org/officeDocument/2006/math" xmlns:v="urn:schemas-microsoft-com:vml" xmlns:wp14="http://schemas.microsoft.com/office/word/2010/wordprocessingDrawing" xmlns:wp="http://schemas.openxmlformats.org/drawingml/2006/wordprocessingDrawing" xmlns:w10="urn:schemas-microsoft-com:office:word" xmlns:w="http://schemas.openxmlformats.org/wordprocessingml/2006/main" xmlns:w14="http://schemas.microsoft.com/office/word/2010/wordml" xmlns:wpg="http://schemas.microsoft.com/office/word/2010/wordprocessingGroup" xmlns:wpi="http://schemas.microsoft.com/office/word/2010/wordprocessingInk" xmlns:wne="http://schemas.microsoft.com/office/word/2006/wordml" xmlns:wps="http://schemas.microsoft.com/office/word/2010/wordprocessingShape" mc:Ignorable="w14 wp14">
+<w:styles xmlns:wpc="http://schemas.microsoft.com/office/word/2010/wordprocessingCanvas" xmlns:mo="http://schemas.microsoft.com/office/mac/office/2008/main" xmlns:mc="http://schemas.openxmlformats.org/markup-compatibility/2006" xmlns:mv="urn:schemas-microsoft-com:mac:vml" xmlns:o="urn:schemas-microsoft-com:office:office" xmlns:r="http://schemas.openxmlformats.org/officeDocument/2006/relationships" xmlns:m="http://schemas.openxmlformats.org/officeDocument/2006/math" xmlns:v="urn:schemas-microsoft-com:vml" xmlns:wp14="http://schemas.microsoft.com/office/word/2010/wordprocessingDrawing" xmlns:wp="http://schemas.openxmlformats.org/drawingml/2006/wordprocessingDrawing" xmlns:w10="urn:schemas-microsoft-com:office:word" xmlns:w="http://schemas.openxmlformats.org/wordprocessingml/2006/main" xmlns:w14="http://schemas.microsoft.com/office/word/2010/wordml" xmlns:wpg="http://schemas.microsoft.com/office/word/2010/wordprocessingGroup" xmlns:wpi="http://schemas.microsoft.com/office/word/2010/wordprocessingInk" xmlns:wne="http://schemas.microsoft.com/office/word/2006/wordml" xmlns:wps="http://schemas.microsoft.com/office/word/2010/wordprocessingShape" mc:Ignorable="w14 wp14">
   <w:docDefaults>
     <w:rPrDefault>
       <w:rPr>
@@ -2710,7 +2784,7 @@
     </w:rPrDefault>
     <w:pPrDefault/>
   </w:docDefaults>
-  <w:latentStyles w:defLockedState="0" w:defUIPriority="99" w:defSemiHidden="1" w:defUnhideWhenUsed="1" w:defQFormat="0" w:count="267">
+  <w:latentStyles w:defLockedState="0" w:defUIPriority="99" w:defSemiHidden="1" w:defUnhideWhenUsed="1" w:defQFormat="0" w:count="276">
     <w:lsdException w:name="Normal" w:semiHidden="0" w:uiPriority="0" w:unhideWhenUsed="0" w:qFormat="1"/>
     <w:lsdException w:name="heading 1" w:semiHidden="0" w:uiPriority="9" w:unhideWhenUsed="0" w:qFormat="1"/>
     <w:lsdException w:name="heading 2" w:uiPriority="9" w:qFormat="1"/>
@@ -3066,6 +3140,7 @@
     <w:uiPriority w:val="59"/>
     <w:rsid w:val="00345EDA"/>
     <w:tblPr>
+      <w:tblInd w:w="0" w:type="dxa"/>
       <w:tblBorders>
         <w:top w:val="single" w:sz="4" w:space="0" w:color="auto"/>
         <w:left w:val="single" w:sz="4" w:space="0" w:color="auto"/>
@@ -3074,6 +3149,12 @@
         <w:insideH w:val="single" w:sz="4" w:space="0" w:color="auto"/>
         <w:insideV w:val="single" w:sz="4" w:space="0" w:color="auto"/>
       </w:tblBorders>
+      <w:tblCellMar>
+        <w:top w:w="0" w:type="dxa"/>
+        <w:left w:w="108" w:type="dxa"/>
+        <w:bottom w:w="0" w:type="dxa"/>
+        <w:right w:w="108" w:type="dxa"/>
+      </w:tblCellMar>
     </w:tblPr>
   </w:style>
 </w:styles>
@@ -3404,7 +3485,7 @@
 </file>
 
 <file path=customXml/itemProps1.xml><?xml version="1.0" encoding="utf-8"?>
-<ds:datastoreItem xmlns:ds="http://schemas.openxmlformats.org/officeDocument/2006/customXml" ds:itemID="{CB36F987-EC8D-4A38-96EC-E72F03217F02}">
+<ds:datastoreItem xmlns:ds="http://schemas.openxmlformats.org/officeDocument/2006/customXml" ds:itemID="{78DEBAA6-03EB-9E49-9272-2F0D7B744BC3}">
   <ds:schemaRefs>
     <ds:schemaRef ds:uri="http://schemas.openxmlformats.org/officeDocument/2006/bibliography"/>
   </ds:schemaRefs>

</xml_diff>

<commit_message>
doc: Augment section 2 in report
</commit_message>
<xml_diff>
--- a/Report/Capstone Report by SBaek.docx
+++ b/Report/Capstone Report by SBaek.docx
@@ -1,6 +1,6 @@
 
 <file path=word/document.xml><?xml version="1.0" encoding="utf-8"?>
-<w:document xmlns:wpc="http://schemas.microsoft.com/office/word/2010/wordprocessingCanvas" xmlns:mo="http://schemas.microsoft.com/office/mac/office/2008/main" xmlns:mc="http://schemas.openxmlformats.org/markup-compatibility/2006" xmlns:mv="urn:schemas-microsoft-com:mac:vml" xmlns:o="urn:schemas-microsoft-com:office:office" xmlns:r="http://schemas.openxmlformats.org/officeDocument/2006/relationships" xmlns:m="http://schemas.openxmlformats.org/officeDocument/2006/math" xmlns:v="urn:schemas-microsoft-com:vml" xmlns:wp14="http://schemas.microsoft.com/office/word/2010/wordprocessingDrawing" xmlns:wp="http://schemas.openxmlformats.org/drawingml/2006/wordprocessingDrawing" xmlns:w10="urn:schemas-microsoft-com:office:word" xmlns:w="http://schemas.openxmlformats.org/wordprocessingml/2006/main" xmlns:w14="http://schemas.microsoft.com/office/word/2010/wordml" xmlns:wpg="http://schemas.microsoft.com/office/word/2010/wordprocessingGroup" xmlns:wpi="http://schemas.microsoft.com/office/word/2010/wordprocessingInk" xmlns:wne="http://schemas.microsoft.com/office/word/2006/wordml" xmlns:wps="http://schemas.microsoft.com/office/word/2010/wordprocessingShape" mc:Ignorable="w14 wp14">
+<w:document xmlns:wpc="http://schemas.microsoft.com/office/word/2010/wordprocessingCanvas" xmlns:mc="http://schemas.openxmlformats.org/markup-compatibility/2006" xmlns:o="urn:schemas-microsoft-com:office:office" xmlns:r="http://schemas.openxmlformats.org/officeDocument/2006/relationships" xmlns:m="http://schemas.openxmlformats.org/officeDocument/2006/math" xmlns:v="urn:schemas-microsoft-com:vml" xmlns:wp14="http://schemas.microsoft.com/office/word/2010/wordprocessingDrawing" xmlns:wp="http://schemas.openxmlformats.org/drawingml/2006/wordprocessingDrawing" xmlns:w10="urn:schemas-microsoft-com:office:word" xmlns:w="http://schemas.openxmlformats.org/wordprocessingml/2006/main" xmlns:w14="http://schemas.microsoft.com/office/word/2010/wordml" xmlns:wpg="http://schemas.microsoft.com/office/word/2010/wordprocessingGroup" xmlns:wpi="http://schemas.microsoft.com/office/word/2010/wordprocessingInk" xmlns:wne="http://schemas.microsoft.com/office/word/2006/wordml" xmlns:wps="http://schemas.microsoft.com/office/word/2010/wordprocessingShape" mc:Ignorable="w14 wp14">
   <w:body>
     <w:p>
       <w:pPr>
@@ -153,10 +153,12 @@
           <w:t>(</w:t>
         </w:r>
         <w:proofErr w:type="spellStart"/>
+        <w:proofErr w:type="gramStart"/>
         <w:r>
           <w:t>scikit</w:t>
         </w:r>
         <w:proofErr w:type="spellEnd"/>
+        <w:proofErr w:type="gramEnd"/>
         <w:r>
           <w:t xml:space="preserve"> learn webpage)</w:t>
         </w:r>
@@ -236,9 +238,14 @@
           <w:t xml:space="preserve">The dataset analyzed in this project contains sellers’ activities which are shown as columns (features) in the form of csv file. The </w:t>
         </w:r>
       </w:ins>
+      <w:proofErr w:type="gramStart"/>
       <w:ins w:id="12" w:author="Seungjin Baek" w:date="2016-06-24T15:41:00Z">
         <w:r>
-          <w:t xml:space="preserve">descriptions of each column is shown in Table </w:t>
+          <w:t>descriptions of each column is</w:t>
+        </w:r>
+        <w:proofErr w:type="gramEnd"/>
+        <w:r>
+          <w:t xml:space="preserve"> shown in Table </w:t>
         </w:r>
         <w:r>
           <w:rPr>
@@ -1107,26 +1114,61 @@
       </w:ins>
       <w:ins w:id="140" w:author="S B" w:date="2016-07-05T23:34:00Z">
         <w:r>
-          <w:t>, which shows very wide distributions of the users across each feature</w:t>
-        </w:r>
-      </w:ins>
-      <w:ins w:id="141" w:author="Seungjin Baek" w:date="2016-07-01T16:31:00Z">
+          <w:t xml:space="preserve">, which shows very wide </w:t>
+        </w:r>
+        <w:del w:id="141" w:author="Seungjin Baek" w:date="2016-07-06T16:34:00Z">
+          <w:r>
+            <w:delText>distributions</w:delText>
+          </w:r>
+        </w:del>
+      </w:ins>
+      <w:ins w:id="142" w:author="Seungjin Baek" w:date="2016-07-06T16:34:00Z">
+        <w:r>
+          <w:t>ranges</w:t>
+        </w:r>
+      </w:ins>
+      <w:ins w:id="143" w:author="S B" w:date="2016-07-05T23:34:00Z">
+        <w:r>
+          <w:t xml:space="preserve"> of the users across </w:t>
+        </w:r>
+        <w:del w:id="144" w:author="Seungjin Baek" w:date="2016-07-06T16:34:00Z">
+          <w:r>
+            <w:delText>each</w:delText>
+          </w:r>
+        </w:del>
+      </w:ins>
+      <w:ins w:id="145" w:author="Seungjin Baek" w:date="2016-07-06T16:35:00Z">
+        <w:r>
+          <w:t>plotted</w:t>
+        </w:r>
+      </w:ins>
+      <w:ins w:id="146" w:author="S B" w:date="2016-07-05T23:34:00Z">
+        <w:r>
+          <w:t xml:space="preserve"> feature</w:t>
+        </w:r>
+      </w:ins>
+      <w:ins w:id="147" w:author="Seungjin Baek" w:date="2016-07-06T16:34:00Z">
+        <w:r>
+          <w:t>s</w:t>
+        </w:r>
+      </w:ins>
+      <w:ins w:id="148" w:author="Seungjin Baek" w:date="2016-07-01T16:31:00Z">
         <w:r>
           <w:t>. The</w:t>
         </w:r>
       </w:ins>
-      <w:ins w:id="142" w:author="Seungjin Baek" w:date="2016-07-01T16:32:00Z">
+      <w:ins w:id="149" w:author="Seungjin Baek" w:date="2016-07-01T16:32:00Z">
         <w:r>
           <w:t xml:space="preserve"> plot</w:t>
         </w:r>
       </w:ins>
-      <w:ins w:id="143" w:author="S B" w:date="2016-07-05T23:35:00Z">
+      <w:ins w:id="150" w:author="S B" w:date="2016-07-05T23:35:00Z">
         <w:r>
           <w:t xml:space="preserve">s also </w:t>
         </w:r>
       </w:ins>
-      <w:ins w:id="144" w:author="Seungjin Baek" w:date="2016-07-01T16:32:00Z">
-        <w:del w:id="145" w:author="S B" w:date="2016-07-05T23:35:00Z">
+      <w:ins w:id="151" w:author="Seungjin Baek" w:date="2016-07-01T16:32:00Z">
+        <w:del w:id="152" w:author="S B" w:date="2016-07-05T23:35:00Z">
           <w:r>
             <w:delText xml:space="preserve">s </w:delText>
           </w:r>
@@ -1135,69 +1177,145 @@
           <w:t xml:space="preserve">represent </w:t>
         </w:r>
       </w:ins>
-      <w:ins w:id="146" w:author="S B" w:date="2016-07-05T23:31:00Z">
-        <w:r>
-          <w:t>the skewedness of  data toward lower quantities for both listings</w:t>
-        </w:r>
-      </w:ins>
-      <w:ins w:id="147" w:author="S B" w:date="2016-07-05T23:32:00Z">
+      <w:ins w:id="153" w:author="S B" w:date="2016-07-05T23:31:00Z">
+        <w:r>
+          <w:t xml:space="preserve">the skewedness of </w:t>
+        </w:r>
+        <w:del w:id="154" w:author="Seungjin Baek" w:date="2016-07-06T16:35:00Z">
+          <w:r>
+            <w:delText xml:space="preserve"> </w:delText>
+          </w:r>
+        </w:del>
+        <w:r>
+          <w:t xml:space="preserve">data toward lower quantities for </w:t>
+        </w:r>
+        <w:proofErr w:type="gramStart"/>
+        <w:r>
+          <w:t>both listings</w:t>
+        </w:r>
+      </w:ins>
+      <w:proofErr w:type="gramEnd"/>
+      <w:ins w:id="155" w:author="S B" w:date="2016-07-05T23:32:00Z">
         <w:r>
           <w:t>, sales</w:t>
         </w:r>
       </w:ins>
-      <w:ins w:id="148" w:author="S B" w:date="2016-07-05T23:31:00Z">
+      <w:ins w:id="156" w:author="S B" w:date="2016-07-05T23:31:00Z">
         <w:r>
           <w:t xml:space="preserve"> and total revenues</w:t>
         </w:r>
       </w:ins>
-      <w:ins w:id="149" w:author="S B" w:date="2016-07-05T23:32:00Z">
-        <w:r>
-          <w:t xml:space="preserve"> alike. We can assume based on th</w:t>
-        </w:r>
-      </w:ins>
-      <w:ins w:id="150" w:author="S B" w:date="2016-07-05T23:35:00Z">
+      <w:ins w:id="157" w:author="S B" w:date="2016-07-05T23:32:00Z">
+        <w:r>
+          <w:t xml:space="preserve"> alike. We can </w:t>
+        </w:r>
+        <w:del w:id="158" w:author="Seungjin Baek" w:date="2016-07-06T16:35:00Z">
+          <w:r>
+            <w:delText>assume</w:delText>
+          </w:r>
+        </w:del>
+      </w:ins>
+      <w:ins w:id="159" w:author="Seungjin Baek" w:date="2016-07-06T16:35:00Z">
+        <w:r>
+          <w:t>deduce</w:t>
+        </w:r>
+      </w:ins>
+      <w:ins w:id="160" w:author="S B" w:date="2016-07-05T23:32:00Z">
+        <w:r>
+          <w:t xml:space="preserve"> based on th</w:t>
+        </w:r>
+      </w:ins>
+      <w:ins w:id="161" w:author="S B" w:date="2016-07-05T23:35:00Z">
         <w:r>
           <w:t>e</w:t>
         </w:r>
       </w:ins>
-      <w:ins w:id="151" w:author="S B" w:date="2016-07-05T23:32:00Z">
+      <w:ins w:id="162" w:author="S B" w:date="2016-07-05T23:32:00Z">
         <w:r>
           <w:t>s</w:t>
         </w:r>
       </w:ins>
-      <w:ins w:id="152" w:author="S B" w:date="2016-07-05T23:35:00Z">
+      <w:ins w:id="163" w:author="S B" w:date="2016-07-05T23:35:00Z">
         <w:r>
           <w:t>e</w:t>
         </w:r>
       </w:ins>
-      <w:ins w:id="153" w:author="S B" w:date="2016-07-05T23:32:00Z">
+      <w:ins w:id="164" w:author="S B" w:date="2016-07-05T23:32:00Z">
         <w:r>
           <w:t xml:space="preserve"> plot</w:t>
         </w:r>
       </w:ins>
-      <w:ins w:id="154" w:author="S B" w:date="2016-07-05T23:35:00Z">
+      <w:ins w:id="165" w:author="S B" w:date="2016-07-05T23:35:00Z">
         <w:r>
           <w:t>s</w:t>
         </w:r>
       </w:ins>
-      <w:ins w:id="155" w:author="S B" w:date="2016-07-05T23:32:00Z">
+      <w:ins w:id="166" w:author="S B" w:date="2016-07-05T23:32:00Z">
         <w:r>
           <w:t xml:space="preserve"> that </w:t>
         </w:r>
       </w:ins>
-      <w:ins w:id="156" w:author="S B" w:date="2016-07-05T23:33:00Z">
+      <w:ins w:id="167" w:author="S B" w:date="2016-07-05T23:33:00Z">
         <w:r>
           <w:t xml:space="preserve">majority of the </w:t>
         </w:r>
       </w:ins>
-      <w:ins w:id="157" w:author="S B" w:date="2016-07-05T23:35:00Z">
-        <w:r>
-          <w:t xml:space="preserve">sellers collected in the </w:t>
-        </w:r>
-      </w:ins>
-      <w:ins w:id="158" w:author="S B" w:date="2016-07-05T23:33:00Z">
-        <w:r>
-          <w:t xml:space="preserve">dataset represent new or relatively casual sellers. </w:t>
+      <w:ins w:id="168" w:author="S B" w:date="2016-07-05T23:35:00Z">
+        <w:r>
+          <w:t xml:space="preserve">sellers </w:t>
+        </w:r>
+        <w:del w:id="169" w:author="Seungjin Baek" w:date="2016-07-06T16:35:00Z">
+          <w:r>
+            <w:delText xml:space="preserve">collected </w:delText>
+          </w:r>
+        </w:del>
+        <w:r>
+          <w:t xml:space="preserve">in </w:t>
+        </w:r>
+        <w:proofErr w:type="gramStart"/>
+        <w:r>
+          <w:t>th</w:t>
+        </w:r>
+        <w:proofErr w:type="gramEnd"/>
+        <w:del w:id="170" w:author="Seungjin Baek" w:date="2016-07-06T16:35:00Z">
+          <w:r>
+            <w:delText>e</w:delText>
+          </w:r>
+        </w:del>
+      </w:ins>
+      <w:ins w:id="171" w:author="Seungjin Baek" w:date="2016-07-06T16:35:00Z">
+        <w:r>
+          <w:t>is</w:t>
+        </w:r>
+      </w:ins>
+      <w:ins w:id="172" w:author="S B" w:date="2016-07-05T23:35:00Z">
+        <w:r>
+          <w:t xml:space="preserve"> </w:t>
+        </w:r>
+      </w:ins>
+      <w:ins w:id="173" w:author="S B" w:date="2016-07-05T23:33:00Z">
+        <w:r>
+          <w:t>dataset represent new or relatively casual sellers.</w:t>
+        </w:r>
+      </w:ins>
+      <w:ins w:id="174" w:author="Seungjin Baek" w:date="2016-07-06T16:36:00Z">
+        <w:r>
+          <w:t xml:space="preserve"> Throughout this project, the focus will be given to segregate users beyond the new and casual levels, the definitions of which will also</w:t>
+        </w:r>
+      </w:ins>
+      <w:ins w:id="175" w:author="Seungjin Baek" w:date="2016-07-06T16:37:00Z">
+        <w:r>
+          <w:t xml:space="preserve"> be</w:t>
+        </w:r>
+      </w:ins>
+      <w:ins w:id="176" w:author="Seungjin Baek" w:date="2016-07-06T16:36:00Z">
+        <w:r>
+          <w:t xml:space="preserve"> determined by further analysis.</w:t>
+        </w:r>
+      </w:ins>
+      <w:ins w:id="177" w:author="S B" w:date="2016-07-05T23:33:00Z">
+        <w:r>
+          <w:t xml:space="preserve"> </w:t>
         </w:r>
       </w:ins>
     </w:p>
@@ -1205,12 +1323,10 @@
     <w:p>
       <w:pPr>
         <w:rPr>
-          <w:del w:id="159" w:author="Seungjin Baek" w:date="2016-07-01T16:30:00Z"/>
-        </w:rPr>
-      </w:pPr>
-      <w:bookmarkStart w:id="160" w:name="_GoBack"/>
-      <w:bookmarkEnd w:id="160"/>
-      <w:del w:id="161" w:author="Seungjin Baek" w:date="2016-07-01T16:30:00Z">
+          <w:del w:id="178" w:author="Seungjin Baek" w:date="2016-07-01T16:30:00Z"/>
+        </w:rPr>
+      </w:pPr>
+      <w:del w:id="179" w:author="Seungjin Baek" w:date="2016-07-01T16:30:00Z">
         <w:r>
           <w:delText>The data was fabricated by the provider to only show the aggregated form of sellers’ activities</w:delText>
         </w:r>
@@ -1224,6 +1340,7 @@
           <w:lang w:eastAsia="ko-KR"/>
         </w:rPr>
       </w:pPr>
+      <w:proofErr w:type="gramStart"/>
       <w:r>
         <w:rPr>
           <w:rFonts w:eastAsia="Malgun Gothic"/>
@@ -1236,19 +1353,27 @@
           <w:rFonts w:eastAsia="Malgun Gothic" w:hint="eastAsia"/>
           <w:lang w:eastAsia="ko-KR"/>
         </w:rPr>
-        <w:t xml:space="preserve">istogram for price or item? </w:t>
-      </w:r>
-    </w:p>
-    <w:p>
-      <w:pPr>
-        <w:rPr>
-          <w:ins w:id="162" w:author="S B" w:date="2016-07-05T23:36:00Z"/>
+        <w:t>istogram for price or item?</w:t>
+      </w:r>
+      <w:proofErr w:type="gramEnd"/>
+      <w:r>
+        <w:rPr>
+          <w:rFonts w:eastAsia="Malgun Gothic" w:hint="eastAsia"/>
+          <w:lang w:eastAsia="ko-KR"/>
+        </w:rPr>
+        <w:t xml:space="preserve"> </w:t>
+      </w:r>
+    </w:p>
+    <w:p>
+      <w:pPr>
+        <w:rPr>
+          <w:ins w:id="180" w:author="S B" w:date="2016-07-05T23:36:00Z"/>
           <w:rFonts w:eastAsia="Malgun Gothic"/>
           <w:highlight w:val="red"/>
           <w:lang w:eastAsia="ko-KR"/>
-          <w:rPrChange w:id="163" w:author="S B" w:date="2016-07-05T23:36:00Z">
+          <w:rPrChange w:id="181" w:author="S B" w:date="2016-07-05T23:36:00Z">
             <w:rPr>
-              <w:ins w:id="164" w:author="S B" w:date="2016-07-05T23:36:00Z"/>
+              <w:ins w:id="182" w:author="S B" w:date="2016-07-05T23:36:00Z"/>
               <w:rFonts w:eastAsia="Malgun Gothic"/>
               <w:lang w:eastAsia="ko-KR"/>
             </w:rPr>
@@ -1260,45 +1385,31 @@
           <w:rFonts w:eastAsia="Malgun Gothic"/>
           <w:highlight w:val="red"/>
           <w:lang w:eastAsia="ko-KR"/>
-          <w:rPrChange w:id="165" w:author="S B" w:date="2016-07-05T23:36:00Z">
+          <w:rPrChange w:id="183" w:author="S B" w:date="2016-07-05T23:36:00Z">
             <w:rPr>
               <w:rFonts w:eastAsia="Malgun Gothic"/>
               <w:lang w:eastAsia="ko-KR"/>
             </w:rPr>
           </w:rPrChange>
         </w:rPr>
-        <w:t>E</w:t>
-      </w:r>
-      <w:r>
-        <w:rPr>
-          <w:rFonts w:eastAsia="Malgun Gothic" w:hint="eastAsia"/>
-          <w:highlight w:val="red"/>
-          <w:lang w:eastAsia="ko-KR"/>
-          <w:rPrChange w:id="166" w:author="S B" w:date="2016-07-05T23:36:00Z">
-            <w:rPr>
-              <w:rFonts w:eastAsia="Malgun Gothic" w:hint="eastAsia"/>
-              <w:lang w:eastAsia="ko-KR"/>
-            </w:rPr>
-          </w:rPrChange>
-        </w:rPr>
-        <w:t>xplain abnormalities in data</w:t>
-      </w:r>
-    </w:p>
-    <w:p>
-      <w:pPr>
-        <w:rPr>
-          <w:ins w:id="167" w:author="S B" w:date="2016-06-23T22:28:00Z"/>
+        <w:t>Explain abnormalities in data</w:t>
+      </w:r>
+    </w:p>
+    <w:p>
+      <w:pPr>
+        <w:rPr>
+          <w:ins w:id="184" w:author="S B" w:date="2016-06-23T22:28:00Z"/>
           <w:rFonts w:eastAsia="Malgun Gothic"/>
           <w:lang w:eastAsia="ko-KR"/>
         </w:rPr>
       </w:pPr>
-      <w:ins w:id="168" w:author="S B" w:date="2016-07-05T23:36:00Z">
+      <w:ins w:id="185" w:author="S B" w:date="2016-07-05T23:36:00Z">
         <w:r>
           <w:rPr>
             <w:rFonts w:eastAsia="Malgun Gothic"/>
             <w:highlight w:val="red"/>
             <w:lang w:eastAsia="ko-KR"/>
-            <w:rPrChange w:id="169" w:author="S B" w:date="2016-07-05T23:36:00Z">
+            <w:rPrChange w:id="186" w:author="S B" w:date="2016-07-05T23:36:00Z">
               <w:rPr>
                 <w:rFonts w:eastAsia="Malgun Gothic"/>
                 <w:lang w:eastAsia="ko-KR"/>
@@ -1312,7 +1423,7 @@
     <w:p>
       <w:pPr>
         <w:rPr>
-          <w:ins w:id="170" w:author="S B" w:date="2016-06-23T22:28:00Z"/>
+          <w:ins w:id="187" w:author="S B" w:date="2016-06-23T22:28:00Z"/>
           <w:rFonts w:eastAsia="Malgun Gothic"/>
           <w:lang w:eastAsia="ko-KR"/>
         </w:rPr>
@@ -1326,29 +1437,29 @@
           <w:numId w:val="2"/>
         </w:numPr>
         <w:rPr>
-          <w:ins w:id="171" w:author="S B" w:date="2016-06-23T22:30:00Z"/>
+          <w:ins w:id="188" w:author="S B" w:date="2016-06-23T22:30:00Z"/>
           <w:rFonts w:eastAsia="Malgun Gothic"/>
           <w:highlight w:val="yellow"/>
           <w:lang w:eastAsia="ko-KR"/>
-          <w:rPrChange w:id="172" w:author="Seungjin Baek" w:date="2016-07-01T16:48:00Z">
+          <w:rPrChange w:id="189" w:author="Seungjin Baek" w:date="2016-07-01T16:48:00Z">
             <w:rPr>
-              <w:ins w:id="173" w:author="S B" w:date="2016-06-23T22:30:00Z"/>
+              <w:ins w:id="190" w:author="S B" w:date="2016-06-23T22:30:00Z"/>
               <w:rFonts w:eastAsia="Malgun Gothic"/>
               <w:lang w:eastAsia="ko-KR"/>
             </w:rPr>
           </w:rPrChange>
         </w:rPr>
-        <w:pPrChange w:id="174" w:author="S B" w:date="2016-06-23T22:30:00Z">
+        <w:pPrChange w:id="191" w:author="S B" w:date="2016-06-23T22:30:00Z">
           <w:pPr/>
         </w:pPrChange>
       </w:pPr>
-      <w:ins w:id="175" w:author="S B" w:date="2016-06-23T22:30:00Z">
+      <w:ins w:id="192" w:author="S B" w:date="2016-06-23T22:30:00Z">
         <w:r>
           <w:rPr>
             <w:rFonts w:eastAsia="Malgun Gothic"/>
             <w:highlight w:val="yellow"/>
             <w:lang w:eastAsia="ko-KR"/>
-            <w:rPrChange w:id="176" w:author="Seungjin Baek" w:date="2016-07-01T16:48:00Z">
+            <w:rPrChange w:id="193" w:author="Seungjin Baek" w:date="2016-07-01T16:48:00Z">
               <w:rPr>
                 <w:rFonts w:eastAsia="Malgun Gothic"/>
                 <w:lang w:eastAsia="ko-KR"/>
@@ -1367,29 +1478,29 @@
           <w:numId w:val="2"/>
         </w:numPr>
         <w:rPr>
-          <w:ins w:id="177" w:author="S B" w:date="2016-06-23T22:30:00Z"/>
+          <w:ins w:id="194" w:author="S B" w:date="2016-06-23T22:30:00Z"/>
           <w:rFonts w:eastAsia="Malgun Gothic"/>
           <w:highlight w:val="yellow"/>
           <w:lang w:eastAsia="ko-KR"/>
-          <w:rPrChange w:id="178" w:author="Seungjin Baek" w:date="2016-07-01T16:48:00Z">
+          <w:rPrChange w:id="195" w:author="Seungjin Baek" w:date="2016-07-01T16:48:00Z">
             <w:rPr>
-              <w:ins w:id="179" w:author="S B" w:date="2016-06-23T22:30:00Z"/>
+              <w:ins w:id="196" w:author="S B" w:date="2016-06-23T22:30:00Z"/>
               <w:rFonts w:eastAsia="Malgun Gothic"/>
               <w:lang w:eastAsia="ko-KR"/>
             </w:rPr>
           </w:rPrChange>
         </w:rPr>
-        <w:pPrChange w:id="180" w:author="S B" w:date="2016-06-23T22:30:00Z">
+        <w:pPrChange w:id="197" w:author="S B" w:date="2016-06-23T22:30:00Z">
           <w:pPr/>
         </w:pPrChange>
       </w:pPr>
-      <w:ins w:id="181" w:author="S B" w:date="2016-06-23T22:30:00Z">
+      <w:ins w:id="198" w:author="S B" w:date="2016-06-23T22:30:00Z">
         <w:r>
           <w:rPr>
             <w:rFonts w:eastAsia="Malgun Gothic"/>
             <w:highlight w:val="yellow"/>
             <w:lang w:eastAsia="ko-KR"/>
-            <w:rPrChange w:id="182" w:author="Seungjin Baek" w:date="2016-07-01T16:48:00Z">
+            <w:rPrChange w:id="199" w:author="Seungjin Baek" w:date="2016-07-01T16:48:00Z">
               <w:rPr>
                 <w:rFonts w:eastAsia="Malgun Gothic"/>
                 <w:lang w:eastAsia="ko-KR"/>
@@ -1399,13 +1510,13 @@
           <w:t>If a dataset is present for this problem, are statistics about the dataset calculated and reported? Have any relevant results from</w:t>
         </w:r>
       </w:ins>
-      <w:ins w:id="183" w:author="S B" w:date="2016-06-23T22:33:00Z">
+      <w:ins w:id="200" w:author="S B" w:date="2016-06-23T22:33:00Z">
         <w:r>
           <w:rPr>
             <w:rFonts w:eastAsia="Malgun Gothic"/>
             <w:highlight w:val="yellow"/>
             <w:lang w:eastAsia="ko-KR"/>
-            <w:rPrChange w:id="184" w:author="Seungjin Baek" w:date="2016-07-01T16:48:00Z">
+            <w:rPrChange w:id="201" w:author="Seungjin Baek" w:date="2016-07-01T16:48:00Z">
               <w:rPr>
                 <w:rFonts w:eastAsia="Malgun Gothic"/>
                 <w:lang w:eastAsia="ko-KR"/>
@@ -1415,13 +1526,13 @@
           <w:t xml:space="preserve"> </w:t>
         </w:r>
       </w:ins>
-      <w:ins w:id="185" w:author="S B" w:date="2016-06-23T22:30:00Z">
+      <w:ins w:id="202" w:author="S B" w:date="2016-06-23T22:30:00Z">
         <w:r>
           <w:rPr>
             <w:rFonts w:eastAsia="Malgun Gothic"/>
             <w:highlight w:val="yellow"/>
             <w:lang w:eastAsia="ko-KR"/>
-            <w:rPrChange w:id="186" w:author="Seungjin Baek" w:date="2016-07-01T16:48:00Z">
+            <w:rPrChange w:id="203" w:author="Seungjin Baek" w:date="2016-07-01T16:48:00Z">
               <w:rPr>
                 <w:rFonts w:eastAsia="Malgun Gothic"/>
                 <w:lang w:eastAsia="ko-KR"/>
@@ -1440,29 +1551,29 @@
           <w:numId w:val="2"/>
         </w:numPr>
         <w:rPr>
-          <w:ins w:id="187" w:author="S B" w:date="2016-06-23T22:30:00Z"/>
+          <w:ins w:id="204" w:author="S B" w:date="2016-06-23T22:30:00Z"/>
           <w:rFonts w:eastAsia="Malgun Gothic"/>
           <w:strike/>
           <w:lang w:eastAsia="ko-KR"/>
-          <w:rPrChange w:id="188" w:author="Seungjin Baek" w:date="2016-07-01T16:48:00Z">
+          <w:rPrChange w:id="205" w:author="Seungjin Baek" w:date="2016-07-01T16:48:00Z">
             <w:rPr>
-              <w:ins w:id="189" w:author="S B" w:date="2016-06-23T22:30:00Z"/>
+              <w:ins w:id="206" w:author="S B" w:date="2016-06-23T22:30:00Z"/>
               <w:rFonts w:eastAsia="Malgun Gothic"/>
               <w:lang w:eastAsia="ko-KR"/>
             </w:rPr>
           </w:rPrChange>
         </w:rPr>
-        <w:pPrChange w:id="190" w:author="S B" w:date="2016-06-23T22:30:00Z">
+        <w:pPrChange w:id="207" w:author="S B" w:date="2016-06-23T22:30:00Z">
           <w:pPr/>
         </w:pPrChange>
       </w:pPr>
-      <w:ins w:id="191" w:author="S B" w:date="2016-06-23T22:30:00Z">
+      <w:ins w:id="208" w:author="S B" w:date="2016-06-23T22:30:00Z">
         <w:r>
           <w:rPr>
             <w:rFonts w:eastAsia="Malgun Gothic"/>
             <w:strike/>
             <w:lang w:eastAsia="ko-KR"/>
-            <w:rPrChange w:id="192" w:author="Seungjin Baek" w:date="2016-07-01T16:48:00Z">
+            <w:rPrChange w:id="209" w:author="Seungjin Baek" w:date="2016-07-01T16:48:00Z">
               <w:rPr>
                 <w:rFonts w:eastAsia="Malgun Gothic"/>
                 <w:lang w:eastAsia="ko-KR"/>
@@ -1483,23 +1594,39 @@
         <w:rPr>
           <w:rFonts w:eastAsia="Malgun Gothic"/>
           <w:lang w:eastAsia="ko-KR"/>
-          <w:rPrChange w:id="193" w:author="S B" w:date="2016-06-23T22:30:00Z">
+          <w:rPrChange w:id="210" w:author="S B" w:date="2016-06-23T22:30:00Z">
             <w:rPr>
               <w:lang w:eastAsia="ko-KR"/>
             </w:rPr>
           </w:rPrChange>
         </w:rPr>
-        <w:pPrChange w:id="194" w:author="S B" w:date="2016-06-23T22:30:00Z">
+        <w:pPrChange w:id="211" w:author="S B" w:date="2016-06-23T22:30:00Z">
           <w:pPr/>
         </w:pPrChange>
       </w:pPr>
-      <w:ins w:id="195" w:author="S B" w:date="2016-06-23T22:31:00Z">
+      <w:ins w:id="212" w:author="S B" w:date="2016-06-23T22:31:00Z">
         <w:r>
           <w:rPr>
             <w:rFonts w:eastAsia="Malgun Gothic"/>
             <w:lang w:eastAsia="ko-KR"/>
           </w:rPr>
-          <w:t>Are there any abnormalities or characteristics about the input space or dataset that need to be addressed? (categorical variables, missing values, outliers, etc.)</w:t>
+          <w:t>Are there any abnormalities or characteristics about the input space or dataset that need to be addressed? (</w:t>
+        </w:r>
+        <w:proofErr w:type="gramStart"/>
+        <w:r>
+          <w:rPr>
+            <w:rFonts w:eastAsia="Malgun Gothic"/>
+            <w:lang w:eastAsia="ko-KR"/>
+          </w:rPr>
+          <w:t>categorical</w:t>
+        </w:r>
+        <w:proofErr w:type="gramEnd"/>
+        <w:r>
+          <w:rPr>
+            <w:rFonts w:eastAsia="Malgun Gothic"/>
+            <w:lang w:eastAsia="ko-KR"/>
+          </w:rPr>
+          <w:t xml:space="preserve"> variables, missing values, outliers, etc.)</w:t>
         </w:r>
       </w:ins>
     </w:p>
@@ -1507,12 +1634,24 @@
       <w:pPr>
         <w:pStyle w:val="Heading2"/>
         <w:rPr>
-          <w:ins w:id="196" w:author="S B" w:date="2016-06-23T22:32:00Z"/>
+          <w:ins w:id="213" w:author="Seungjin Baek" w:date="2016-07-06T16:39:00Z"/>
         </w:rPr>
       </w:pPr>
       <w:r>
         <w:t>Exploratory Visualization</w:t>
       </w:r>
+    </w:p>
+    <w:p>
+      <w:pPr>
+        <w:rPr>
+          <w:ins w:id="214" w:author="S B" w:date="2016-06-23T22:32:00Z"/>
+        </w:rPr>
+        <w:pPrChange w:id="215" w:author="Seungjin Baek" w:date="2016-07-06T16:38:00Z">
+          <w:pPr>
+            <w:pStyle w:val="Heading2"/>
+          </w:pPr>
+        </w:pPrChange>
+      </w:pPr>
     </w:p>
     <w:p>
       <w:pPr>
@@ -1522,29 +1661,26 @@
           <w:numId w:val="3"/>
         </w:numPr>
         <w:rPr>
-          <w:ins w:id="197" w:author="S B" w:date="2016-06-23T22:32:00Z"/>
+          <w:ins w:id="216" w:author="S B" w:date="2016-06-23T22:32:00Z"/>
           <w:highlight w:val="yellow"/>
-          <w:rPrChange w:id="198" w:author="Seungjin Baek" w:date="2016-07-01T16:48:00Z">
+          <w:rPrChange w:id="217" w:author="Seungjin Baek" w:date="2016-07-01T16:48:00Z">
             <w:rPr>
-              <w:ins w:id="199" w:author="S B" w:date="2016-06-23T22:32:00Z"/>
+              <w:ins w:id="218" w:author="S B" w:date="2016-06-23T22:32:00Z"/>
             </w:rPr>
           </w:rPrChange>
         </w:rPr>
-        <w:pPrChange w:id="200" w:author="S B" w:date="2016-06-23T22:32:00Z">
+        <w:pPrChange w:id="219" w:author="S B" w:date="2016-06-23T22:32:00Z">
           <w:pPr>
             <w:pStyle w:val="Heading2"/>
           </w:pPr>
         </w:pPrChange>
       </w:pPr>
-      <w:ins w:id="201" w:author="S B" w:date="2016-06-23T22:32:00Z">
+      <w:ins w:id="220" w:author="S B" w:date="2016-06-23T22:32:00Z">
         <w:r>
           <w:rPr>
             <w:highlight w:val="yellow"/>
-            <w:rPrChange w:id="202" w:author="Seungjin Baek" w:date="2016-07-01T16:48:00Z">
-              <w:rPr>
-                <w:b w:val="0"/>
-                <w:bCs w:val="0"/>
-              </w:rPr>
+            <w:rPrChange w:id="221" w:author="Seungjin Baek" w:date="2016-07-01T16:48:00Z">
+              <w:rPr/>
             </w:rPrChange>
           </w:rPr>
           <w:t>Have you visualized a relevant characteristic or features about the dataset or input data?</w:t>
@@ -1559,31 +1695,29 @@
           <w:numId w:val="3"/>
         </w:numPr>
         <w:rPr>
-          <w:ins w:id="203" w:author="S B" w:date="2016-06-23T22:32:00Z"/>
+          <w:ins w:id="222" w:author="S B" w:date="2016-06-23T22:32:00Z"/>
           <w:highlight w:val="yellow"/>
-          <w:rPrChange w:id="204" w:author="Seungjin Baek" w:date="2016-07-01T16:48:00Z">
+          <w:rPrChange w:id="223" w:author="Seungjin Baek" w:date="2016-07-01T16:48:00Z">
             <w:rPr>
-              <w:ins w:id="205" w:author="S B" w:date="2016-06-23T22:32:00Z"/>
+              <w:ins w:id="224" w:author="S B" w:date="2016-06-23T22:32:00Z"/>
             </w:rPr>
           </w:rPrChange>
         </w:rPr>
-        <w:pPrChange w:id="206" w:author="S B" w:date="2016-06-23T22:32:00Z">
+        <w:pPrChange w:id="225" w:author="S B" w:date="2016-06-23T22:32:00Z">
           <w:pPr>
             <w:pStyle w:val="Heading2"/>
           </w:pPr>
         </w:pPrChange>
       </w:pPr>
-      <w:ins w:id="207" w:author="S B" w:date="2016-06-23T22:32:00Z">
+      <w:ins w:id="226" w:author="S B" w:date="2016-06-23T22:32:00Z">
         <w:r>
           <w:rPr>
             <w:highlight w:val="yellow"/>
-            <w:rPrChange w:id="208" w:author="Seungjin Baek" w:date="2016-07-01T16:48:00Z">
-              <w:rPr>
-                <w:b w:val="0"/>
-                <w:bCs w:val="0"/>
-              </w:rPr>
+            <w:rPrChange w:id="227" w:author="Seungjin Baek" w:date="2016-07-01T16:48:00Z">
+              <w:rPr/>
             </w:rPrChange>
           </w:rPr>
+          <w:lastRenderedPageBreak/>
           <w:t>Is the visualization thoroughly analyzed and discussed?</w:t>
         </w:r>
       </w:ins>
@@ -1597,42 +1731,240 @@
         </w:numPr>
         <w:rPr>
           <w:highlight w:val="yellow"/>
-          <w:rPrChange w:id="209" w:author="Seungjin Baek" w:date="2016-07-01T16:48:00Z">
+          <w:rPrChange w:id="228" w:author="Seungjin Baek" w:date="2016-07-01T16:48:00Z">
             <w:rPr/>
           </w:rPrChange>
         </w:rPr>
-        <w:pPrChange w:id="210" w:author="S B" w:date="2016-06-23T22:32:00Z">
+        <w:pPrChange w:id="229" w:author="S B" w:date="2016-06-23T22:32:00Z">
           <w:pPr>
             <w:pStyle w:val="Heading2"/>
           </w:pPr>
         </w:pPrChange>
       </w:pPr>
-      <w:ins w:id="211" w:author="S B" w:date="2016-06-23T22:32:00Z">
+      <w:ins w:id="230" w:author="S B" w:date="2016-06-23T22:32:00Z">
         <w:r>
           <w:rPr>
             <w:highlight w:val="yellow"/>
-            <w:rPrChange w:id="212" w:author="Seungjin Baek" w:date="2016-07-01T16:48:00Z">
+            <w:rPrChange w:id="231" w:author="Seungjin Baek" w:date="2016-07-01T16:48:00Z">
+              <w:rPr/>
+            </w:rPrChange>
+          </w:rPr>
+          <w:t>If a plot is provided, are the axes, title, and datum clearly defined?</w:t>
+        </w:r>
+      </w:ins>
+    </w:p>
+    <w:p>
+      <w:pPr>
+        <w:pStyle w:val="Heading2"/>
+        <w:rPr>
+          <w:rFonts w:eastAsia="Malgun Gothic"/>
+          <w:lang w:eastAsia="ko-KR"/>
+        </w:rPr>
+      </w:pPr>
+      <w:r>
+        <w:t>Algorithms and Techniques</w:t>
+      </w:r>
+    </w:p>
+    <w:p>
+      <w:pPr>
+        <w:rPr>
+          <w:ins w:id="232" w:author="Seungjin Baek" w:date="2016-07-06T16:39:00Z"/>
+        </w:rPr>
+      </w:pPr>
+    </w:p>
+    <w:p>
+      <w:pPr>
+        <w:rPr>
+          <w:ins w:id="233" w:author="Seungjin Baek" w:date="2016-07-06T16:39:00Z"/>
+        </w:rPr>
+      </w:pPr>
+      <w:ins w:id="234" w:author="Seungjin Baek" w:date="2016-07-06T16:39:00Z">
+        <w:r>
+          <w:t xml:space="preserve">In this section, you will need to discuss the algorithms and techniques you intend to use for solving the problem. You should justify the use of each one based on the characteristics of the problem and the problem domain. Questions to ask </w:t>
+        </w:r>
+        <w:proofErr w:type="gramStart"/>
+        <w:r>
+          <w:t>yourself</w:t>
+        </w:r>
+        <w:proofErr w:type="gramEnd"/>
+        <w:r>
+          <w:t xml:space="preserve"> when writing this section:</w:t>
+        </w:r>
+      </w:ins>
+    </w:p>
+    <w:p>
+      <w:pPr>
+        <w:pStyle w:val="ListParagraph"/>
+        <w:numPr>
+          <w:ilvl w:val="0"/>
+          <w:numId w:val="6"/>
+        </w:numPr>
+        <w:rPr>
+          <w:ins w:id="235" w:author="Seungjin Baek" w:date="2016-07-06T16:39:00Z"/>
+          <w:rFonts w:eastAsia="Malgun Gothic"/>
+          <w:highlight w:val="yellow"/>
+          <w:lang w:eastAsia="ko-KR"/>
+          <w:rPrChange w:id="236" w:author="Seungjin Baek" w:date="2016-07-06T16:40:00Z">
+            <w:rPr>
+              <w:ins w:id="237" w:author="Seungjin Baek" w:date="2016-07-06T16:39:00Z"/>
+              <w:rFonts w:eastAsia="Malgun Gothic"/>
+              <w:lang w:eastAsia="ko-KR"/>
+            </w:rPr>
+          </w:rPrChange>
+        </w:rPr>
+        <w:pPrChange w:id="238" w:author="Seungjin Baek" w:date="2016-07-06T16:39:00Z">
+          <w:pPr/>
+        </w:pPrChange>
+      </w:pPr>
+      <w:ins w:id="239" w:author="Seungjin Baek" w:date="2016-07-06T16:39:00Z">
+        <w:r>
+          <w:rPr>
+            <w:rFonts w:eastAsia="Malgun Gothic"/>
+            <w:highlight w:val="yellow"/>
+            <w:lang w:eastAsia="ko-KR"/>
+            <w:rPrChange w:id="240" w:author="Seungjin Baek" w:date="2016-07-06T16:40:00Z">
               <w:rPr>
-                <w:b w:val="0"/>
-                <w:bCs w:val="0"/>
+                <w:rFonts w:eastAsia="Malgun Gothic"/>
+                <w:lang w:eastAsia="ko-KR"/>
               </w:rPr>
             </w:rPrChange>
           </w:rPr>
-          <w:t>If a plot is provided, are the axes, title, and datum clearly defined?</w:t>
-        </w:r>
-      </w:ins>
-    </w:p>
-    <w:p>
-      <w:pPr>
-        <w:pStyle w:val="Heading2"/>
-        <w:rPr>
+          <w:t>Are the algorithms you will use, including any default variables/parameters in the project clearly defin</w:t>
+        </w:r>
+      </w:ins>
+      <w:ins w:id="241" w:author="Seungjin Baek" w:date="2016-07-06T16:40:00Z">
+        <w:r>
+          <w:rPr>
+            <w:rFonts w:eastAsia="Malgun Gothic"/>
+            <w:highlight w:val="yellow"/>
+            <w:lang w:eastAsia="ko-KR"/>
+            <w:rPrChange w:id="242" w:author="Seungjin Baek" w:date="2016-07-06T16:40:00Z">
+              <w:rPr>
+                <w:rFonts w:eastAsia="Malgun Gothic"/>
+                <w:lang w:eastAsia="ko-KR"/>
+              </w:rPr>
+            </w:rPrChange>
+          </w:rPr>
+          <w:t>e</w:t>
+        </w:r>
+      </w:ins>
+      <w:ins w:id="243" w:author="Seungjin Baek" w:date="2016-07-06T16:39:00Z">
+        <w:r>
+          <w:rPr>
+            <w:rFonts w:eastAsia="Malgun Gothic"/>
+            <w:highlight w:val="yellow"/>
+            <w:lang w:eastAsia="ko-KR"/>
+            <w:rPrChange w:id="244" w:author="Seungjin Baek" w:date="2016-07-06T16:40:00Z">
+              <w:rPr>
+                <w:rFonts w:eastAsia="Malgun Gothic"/>
+                <w:lang w:eastAsia="ko-KR"/>
+              </w:rPr>
+            </w:rPrChange>
+          </w:rPr>
+          <w:t>d?</w:t>
+        </w:r>
+      </w:ins>
+    </w:p>
+    <w:p>
+      <w:pPr>
+        <w:pStyle w:val="ListParagraph"/>
+        <w:numPr>
+          <w:ilvl w:val="0"/>
+          <w:numId w:val="6"/>
+        </w:numPr>
+        <w:rPr>
+          <w:ins w:id="245" w:author="Seungjin Baek" w:date="2016-07-06T16:40:00Z"/>
+          <w:rFonts w:eastAsia="Malgun Gothic"/>
+          <w:highlight w:val="yellow"/>
+          <w:lang w:eastAsia="ko-KR"/>
+          <w:rPrChange w:id="246" w:author="Seungjin Baek" w:date="2016-07-06T16:40:00Z">
+            <w:rPr>
+              <w:ins w:id="247" w:author="Seungjin Baek" w:date="2016-07-06T16:40:00Z"/>
+              <w:rFonts w:eastAsia="Malgun Gothic"/>
+              <w:lang w:eastAsia="ko-KR"/>
+            </w:rPr>
+          </w:rPrChange>
+        </w:rPr>
+        <w:pPrChange w:id="248" w:author="Seungjin Baek" w:date="2016-07-06T16:39:00Z">
+          <w:pPr/>
+        </w:pPrChange>
+      </w:pPr>
+      <w:ins w:id="249" w:author="Seungjin Baek" w:date="2016-07-06T16:40:00Z">
+        <w:r>
+          <w:rPr>
+            <w:rFonts w:eastAsia="Malgun Gothic"/>
+            <w:highlight w:val="yellow"/>
+            <w:lang w:eastAsia="ko-KR"/>
+            <w:rPrChange w:id="250" w:author="Seungjin Baek" w:date="2016-07-06T16:40:00Z">
+              <w:rPr>
+                <w:rFonts w:eastAsia="Malgun Gothic"/>
+                <w:lang w:eastAsia="ko-KR"/>
+              </w:rPr>
+            </w:rPrChange>
+          </w:rPr>
+          <w:t>Are the techniques to be used thoroughly discussed and justified?</w:t>
+        </w:r>
+      </w:ins>
+    </w:p>
+    <w:p>
+      <w:pPr>
+        <w:pStyle w:val="ListParagraph"/>
+        <w:numPr>
+          <w:ilvl w:val="0"/>
+          <w:numId w:val="6"/>
+        </w:numPr>
+        <w:rPr>
+          <w:ins w:id="251" w:author="Seungjin Baek" w:date="2016-07-06T16:40:00Z"/>
+          <w:rFonts w:eastAsia="Malgun Gothic"/>
+          <w:highlight w:val="yellow"/>
+          <w:lang w:eastAsia="ko-KR"/>
+          <w:rPrChange w:id="252" w:author="Seungjin Baek" w:date="2016-07-06T16:40:00Z">
+            <w:rPr>
+              <w:ins w:id="253" w:author="Seungjin Baek" w:date="2016-07-06T16:40:00Z"/>
+              <w:rFonts w:eastAsia="Malgun Gothic"/>
+              <w:lang w:eastAsia="ko-KR"/>
+            </w:rPr>
+          </w:rPrChange>
+        </w:rPr>
+        <w:pPrChange w:id="254" w:author="Seungjin Baek" w:date="2016-07-06T16:39:00Z">
+          <w:pPr/>
+        </w:pPrChange>
+      </w:pPr>
+      <w:ins w:id="255" w:author="Seungjin Baek" w:date="2016-07-06T16:40:00Z">
+        <w:r>
+          <w:rPr>
+            <w:rFonts w:eastAsia="Malgun Gothic"/>
+            <w:highlight w:val="yellow"/>
+            <w:lang w:eastAsia="ko-KR"/>
+            <w:rPrChange w:id="256" w:author="Seungjin Baek" w:date="2016-07-06T16:40:00Z">
+              <w:rPr>
+                <w:rFonts w:eastAsia="Malgun Gothic"/>
+                <w:lang w:eastAsia="ko-KR"/>
+              </w:rPr>
+            </w:rPrChange>
+          </w:rPr>
+          <w:t>Is it made clear how the input data or datasets will be handled by the algorithms and techniques chosen?</w:t>
+        </w:r>
+      </w:ins>
+    </w:p>
+    <w:p>
+      <w:pPr>
+        <w:pStyle w:val="ListParagraph"/>
+        <w:rPr>
+          <w:ins w:id="257" w:author="Seungjin Baek" w:date="2016-07-06T16:39:00Z"/>
           <w:rFonts w:eastAsia="Malgun Gothic"/>
           <w:lang w:eastAsia="ko-KR"/>
-        </w:rPr>
-      </w:pPr>
-      <w:r>
-        <w:t>Algorithms and Techniques</w:t>
-      </w:r>
+          <w:rPrChange w:id="258" w:author="Seungjin Baek" w:date="2016-07-06T16:39:00Z">
+            <w:rPr>
+              <w:ins w:id="259" w:author="Seungjin Baek" w:date="2016-07-06T16:39:00Z"/>
+              <w:lang w:eastAsia="ko-KR"/>
+            </w:rPr>
+          </w:rPrChange>
+        </w:rPr>
+        <w:pPrChange w:id="260" w:author="Seungjin Baek" w:date="2016-07-06T16:40:00Z">
+          <w:pPr/>
+        </w:pPrChange>
+      </w:pPr>
     </w:p>
     <w:p>
       <w:pPr>
@@ -1657,7 +1989,80 @@
         <w:t>Benchmark</w:t>
       </w:r>
     </w:p>
-    <w:p/>
+    <w:p>
+      <w:pPr>
+        <w:rPr>
+          <w:ins w:id="261" w:author="Seungjin Baek" w:date="2016-07-06T16:40:00Z"/>
+        </w:rPr>
+      </w:pPr>
+    </w:p>
+    <w:p>
+      <w:pPr>
+        <w:rPr>
+          <w:ins w:id="262" w:author="Seungjin Baek" w:date="2016-07-06T16:41:00Z"/>
+        </w:rPr>
+      </w:pPr>
+      <w:ins w:id="263" w:author="Seungjin Baek" w:date="2016-07-06T16:40:00Z">
+        <w:r>
+          <w:t xml:space="preserve">In this section, you will need to provide a clearly defined benchmark result or threshold for comparing across performances obtained by your solution. </w:t>
+        </w:r>
+      </w:ins>
+      <w:ins w:id="264" w:author="Seungjin Baek" w:date="2016-07-06T16:41:00Z">
+        <w:r>
+          <w:t xml:space="preserve">The reasoning behind the benchmark (in the case where it is not an established result) should be discussed. Questions to ask </w:t>
+        </w:r>
+        <w:proofErr w:type="gramStart"/>
+        <w:r>
+          <w:t>your</w:t>
+        </w:r>
+        <w:bookmarkStart w:id="265" w:name="_GoBack"/>
+        <w:bookmarkEnd w:id="265"/>
+        <w:r>
+          <w:t>self</w:t>
+        </w:r>
+        <w:proofErr w:type="gramEnd"/>
+        <w:r>
+          <w:t xml:space="preserve"> when writing this section:</w:t>
+        </w:r>
+      </w:ins>
+    </w:p>
+    <w:p>
+      <w:pPr>
+        <w:pStyle w:val="ListParagraph"/>
+        <w:numPr>
+          <w:ilvl w:val="0"/>
+          <w:numId w:val="7"/>
+        </w:numPr>
+        <w:rPr>
+          <w:ins w:id="266" w:author="Seungjin Baek" w:date="2016-07-06T16:41:00Z"/>
+        </w:rPr>
+        <w:pPrChange w:id="267" w:author="Seungjin Baek" w:date="2016-07-06T16:41:00Z">
+          <w:pPr/>
+        </w:pPrChange>
+      </w:pPr>
+      <w:ins w:id="268" w:author="Seungjin Baek" w:date="2016-07-06T16:41:00Z">
+        <w:r>
+          <w:t>Has some result or value been provided that acts as a benchmark for measuring performance?</w:t>
+        </w:r>
+      </w:ins>
+    </w:p>
+    <w:p>
+      <w:pPr>
+        <w:pStyle w:val="ListParagraph"/>
+        <w:numPr>
+          <w:ilvl w:val="0"/>
+          <w:numId w:val="7"/>
+        </w:numPr>
+        <w:pPrChange w:id="269" w:author="Seungjin Baek" w:date="2016-07-06T16:41:00Z">
+          <w:pPr/>
+        </w:pPrChange>
+      </w:pPr>
+      <w:ins w:id="270" w:author="Seungjin Baek" w:date="2016-07-06T16:41:00Z">
+        <w:r>
+          <w:t>Is it clear how this result or value was obtained (whether by data or by hypothesis)?</w:t>
+        </w:r>
+      </w:ins>
+    </w:p>
     <w:p>
       <w:pPr>
         <w:pStyle w:val="Heading1"/>
@@ -1665,14 +2070,13 @@
           <w:ilvl w:val="0"/>
           <w:numId w:val="4"/>
         </w:numPr>
-        <w:pPrChange w:id="213" w:author="S B" w:date="2016-06-27T22:51:00Z">
+        <w:pPrChange w:id="271" w:author="S B" w:date="2016-06-27T22:51:00Z">
           <w:pPr>
             <w:pStyle w:val="Heading1"/>
           </w:pPr>
         </w:pPrChange>
       </w:pPr>
       <w:r>
-        <w:lastRenderedPageBreak/>
         <w:t>Methodology</w:t>
       </w:r>
     </w:p>
@@ -1709,7 +2113,7 @@
           <w:ilvl w:val="0"/>
           <w:numId w:val="4"/>
         </w:numPr>
-        <w:pPrChange w:id="214" w:author="S B" w:date="2016-06-27T22:51:00Z">
+        <w:pPrChange w:id="272" w:author="S B" w:date="2016-06-27T22:51:00Z">
           <w:pPr>
             <w:pStyle w:val="Heading1"/>
           </w:pPr>
@@ -1759,6 +2163,7 @@
         <w:pStyle w:val="Heading2"/>
       </w:pPr>
       <w:r>
+        <w:lastRenderedPageBreak/>
         <w:t>Justification</w:t>
       </w:r>
     </w:p>
@@ -1784,7 +2189,7 @@
           <w:ilvl w:val="0"/>
           <w:numId w:val="4"/>
         </w:numPr>
-        <w:pPrChange w:id="215" w:author="S B" w:date="2016-06-27T22:51:00Z">
+        <w:pPrChange w:id="273" w:author="S B" w:date="2016-06-27T22:51:00Z">
           <w:pPr>
             <w:pStyle w:val="Heading1"/>
           </w:pPr>
@@ -1831,7 +2236,7 @@
 </file>
 
 <file path=word/comments.xml><?xml version="1.0" encoding="utf-8"?>
-<w:comments xmlns:wpc="http://schemas.microsoft.com/office/word/2010/wordprocessingCanvas" xmlns:mo="http://schemas.microsoft.com/office/mac/office/2008/main" xmlns:mc="http://schemas.openxmlformats.org/markup-compatibility/2006" xmlns:mv="urn:schemas-microsoft-com:mac:vml" xmlns:o="urn:schemas-microsoft-com:office:office" xmlns:r="http://schemas.openxmlformats.org/officeDocument/2006/relationships" xmlns:m="http://schemas.openxmlformats.org/officeDocument/2006/math" xmlns:v="urn:schemas-microsoft-com:vml" xmlns:wp14="http://schemas.microsoft.com/office/word/2010/wordprocessingDrawing" xmlns:wp="http://schemas.openxmlformats.org/drawingml/2006/wordprocessingDrawing" xmlns:w10="urn:schemas-microsoft-com:office:word" xmlns:w="http://schemas.openxmlformats.org/wordprocessingml/2006/main" xmlns:w14="http://schemas.microsoft.com/office/word/2010/wordml" xmlns:wpg="http://schemas.microsoft.com/office/word/2010/wordprocessingGroup" xmlns:wpi="http://schemas.microsoft.com/office/word/2010/wordprocessingInk" xmlns:wne="http://schemas.microsoft.com/office/word/2006/wordml" xmlns:wps="http://schemas.microsoft.com/office/word/2010/wordprocessingShape" mc:Ignorable="w14 wp14">
+<w:comments xmlns:wpc="http://schemas.microsoft.com/office/word/2010/wordprocessingCanvas" xmlns:mc="http://schemas.openxmlformats.org/markup-compatibility/2006" xmlns:o="urn:schemas-microsoft-com:office:office" xmlns:r="http://schemas.openxmlformats.org/officeDocument/2006/relationships" xmlns:m="http://schemas.openxmlformats.org/officeDocument/2006/math" xmlns:v="urn:schemas-microsoft-com:vml" xmlns:wp14="http://schemas.microsoft.com/office/word/2010/wordprocessingDrawing" xmlns:wp="http://schemas.openxmlformats.org/drawingml/2006/wordprocessingDrawing" xmlns:w10="urn:schemas-microsoft-com:office:word" xmlns:w="http://schemas.openxmlformats.org/wordprocessingml/2006/main" xmlns:w14="http://schemas.microsoft.com/office/word/2010/wordml" xmlns:wpg="http://schemas.microsoft.com/office/word/2010/wordprocessingGroup" xmlns:wpi="http://schemas.microsoft.com/office/word/2010/wordprocessingInk" xmlns:wne="http://schemas.microsoft.com/office/word/2006/wordml" xmlns:wps="http://schemas.microsoft.com/office/word/2010/wordprocessingShape" mc:Ignorable="w14 wp14">
   <w:comment w:id="7" w:author="Seungjin Baek" w:date="2016-06-23T16:45:00Z" w:initials="sb">
     <w:p>
       <w:pPr>
@@ -1852,7 +2257,7 @@
 </file>
 
 <file path=word/numbering.xml><?xml version="1.0" encoding="utf-8"?>
-<w:numbering xmlns:wpc="http://schemas.microsoft.com/office/word/2010/wordprocessingCanvas" xmlns:mo="http://schemas.microsoft.com/office/mac/office/2008/main" xmlns:mc="http://schemas.openxmlformats.org/markup-compatibility/2006" xmlns:mv="urn:schemas-microsoft-com:mac:vml" xmlns:o="urn:schemas-microsoft-com:office:office" xmlns:r="http://schemas.openxmlformats.org/officeDocument/2006/relationships" xmlns:m="http://schemas.openxmlformats.org/officeDocument/2006/math" xmlns:v="urn:schemas-microsoft-com:vml" xmlns:wp14="http://schemas.microsoft.com/office/word/2010/wordprocessingDrawing" xmlns:wp="http://schemas.openxmlformats.org/drawingml/2006/wordprocessingDrawing" xmlns:w10="urn:schemas-microsoft-com:office:word" xmlns:w="http://schemas.openxmlformats.org/wordprocessingml/2006/main" xmlns:w14="http://schemas.microsoft.com/office/word/2010/wordml" xmlns:wpg="http://schemas.microsoft.com/office/word/2010/wordprocessingGroup" xmlns:wpi="http://schemas.microsoft.com/office/word/2010/wordprocessingInk" xmlns:wne="http://schemas.microsoft.com/office/word/2006/wordml" xmlns:wps="http://schemas.microsoft.com/office/word/2010/wordprocessingShape" mc:Ignorable="w14 wp14">
+<w:numbering xmlns:wpc="http://schemas.microsoft.com/office/word/2010/wordprocessingCanvas" xmlns:mc="http://schemas.openxmlformats.org/markup-compatibility/2006" xmlns:o="urn:schemas-microsoft-com:office:office" xmlns:r="http://schemas.openxmlformats.org/officeDocument/2006/relationships" xmlns:m="http://schemas.openxmlformats.org/officeDocument/2006/math" xmlns:v="urn:schemas-microsoft-com:vml" xmlns:wp14="http://schemas.microsoft.com/office/word/2010/wordprocessingDrawing" xmlns:wp="http://schemas.openxmlformats.org/drawingml/2006/wordprocessingDrawing" xmlns:w10="urn:schemas-microsoft-com:office:word" xmlns:w="http://schemas.openxmlformats.org/wordprocessingml/2006/main" xmlns:w14="http://schemas.microsoft.com/office/word/2010/wordml" xmlns:wpg="http://schemas.microsoft.com/office/word/2010/wordprocessingGroup" xmlns:wpi="http://schemas.microsoft.com/office/word/2010/wordprocessingInk" xmlns:wne="http://schemas.microsoft.com/office/word/2006/wordml" xmlns:wps="http://schemas.microsoft.com/office/word/2010/wordprocessingShape" mc:Ignorable="w14 wp14">
   <w:abstractNum w:abstractNumId="0">
     <w:nsid w:val="061E50F8"/>
     <w:multiLevelType w:val="hybridMultilevel"/>
@@ -2349,6 +2754,232 @@
       </w:pPr>
       <w:rPr>
         <w:rFonts w:ascii="Courier New" w:hAnsi="Courier New" w:hint="default"/>
+      </w:rPr>
+    </w:lvl>
+    <w:lvl w:ilvl="8" w:tplc="04090005" w:tentative="1">
+      <w:start w:val="1"/>
+      <w:numFmt w:val="bullet"/>
+      <w:lvlText w:val=""/>
+      <w:lvlJc w:val="left"/>
+      <w:pPr>
+        <w:ind w:left="6480" w:hanging="360"/>
+      </w:pPr>
+      <w:rPr>
+        <w:rFonts w:ascii="Wingdings" w:hAnsi="Wingdings" w:hint="default"/>
+      </w:rPr>
+    </w:lvl>
+  </w:abstractNum>
+  <w:abstractNum w:abstractNumId="5">
+    <w:nsid w:val="742D3DE3"/>
+    <w:multiLevelType w:val="hybridMultilevel"/>
+    <w:tmpl w:val="BC827478"/>
+    <w:lvl w:ilvl="0" w:tplc="04090001">
+      <w:start w:val="1"/>
+      <w:numFmt w:val="bullet"/>
+      <w:lvlText w:val=""/>
+      <w:lvlJc w:val="left"/>
+      <w:pPr>
+        <w:ind w:left="720" w:hanging="360"/>
+      </w:pPr>
+      <w:rPr>
+        <w:rFonts w:ascii="Symbol" w:hAnsi="Symbol" w:hint="default"/>
+      </w:rPr>
+    </w:lvl>
+    <w:lvl w:ilvl="1" w:tplc="04090003" w:tentative="1">
+      <w:start w:val="1"/>
+      <w:numFmt w:val="bullet"/>
+      <w:lvlText w:val="o"/>
+      <w:lvlJc w:val="left"/>
+      <w:pPr>
+        <w:ind w:left="1440" w:hanging="360"/>
+      </w:pPr>
+      <w:rPr>
+        <w:rFonts w:ascii="Courier New" w:hAnsi="Courier New" w:cs="Courier New" w:hint="default"/>
+      </w:rPr>
+    </w:lvl>
+    <w:lvl w:ilvl="2" w:tplc="04090005" w:tentative="1">
+      <w:start w:val="1"/>
+      <w:numFmt w:val="bullet"/>
+      <w:lvlText w:val=""/>
+      <w:lvlJc w:val="left"/>
+      <w:pPr>
+        <w:ind w:left="2160" w:hanging="360"/>
+      </w:pPr>
+      <w:rPr>
+        <w:rFonts w:ascii="Wingdings" w:hAnsi="Wingdings" w:hint="default"/>
+      </w:rPr>
+    </w:lvl>
+    <w:lvl w:ilvl="3" w:tplc="04090001" w:tentative="1">
+      <w:start w:val="1"/>
+      <w:numFmt w:val="bullet"/>
+      <w:lvlText w:val=""/>
+      <w:lvlJc w:val="left"/>
+      <w:pPr>
+        <w:ind w:left="2880" w:hanging="360"/>
+      </w:pPr>
+      <w:rPr>
+        <w:rFonts w:ascii="Symbol" w:hAnsi="Symbol" w:hint="default"/>
+      </w:rPr>
+    </w:lvl>
+    <w:lvl w:ilvl="4" w:tplc="04090003" w:tentative="1">
+      <w:start w:val="1"/>
+      <w:numFmt w:val="bullet"/>
+      <w:lvlText w:val="o"/>
+      <w:lvlJc w:val="left"/>
+      <w:pPr>
+        <w:ind w:left="3600" w:hanging="360"/>
+      </w:pPr>
+      <w:rPr>
+        <w:rFonts w:ascii="Courier New" w:hAnsi="Courier New" w:cs="Courier New" w:hint="default"/>
+      </w:rPr>
+    </w:lvl>
+    <w:lvl w:ilvl="5" w:tplc="04090005" w:tentative="1">
+      <w:start w:val="1"/>
+      <w:numFmt w:val="bullet"/>
+      <w:lvlText w:val=""/>
+      <w:lvlJc w:val="left"/>
+      <w:pPr>
+        <w:ind w:left="4320" w:hanging="360"/>
+      </w:pPr>
+      <w:rPr>
+        <w:rFonts w:ascii="Wingdings" w:hAnsi="Wingdings" w:hint="default"/>
+      </w:rPr>
+    </w:lvl>
+    <w:lvl w:ilvl="6" w:tplc="04090001" w:tentative="1">
+      <w:start w:val="1"/>
+      <w:numFmt w:val="bullet"/>
+      <w:lvlText w:val=""/>
+      <w:lvlJc w:val="left"/>
+      <w:pPr>
+        <w:ind w:left="5040" w:hanging="360"/>
+      </w:pPr>
+      <w:rPr>
+        <w:rFonts w:ascii="Symbol" w:hAnsi="Symbol" w:hint="default"/>
+      </w:rPr>
+    </w:lvl>
+    <w:lvl w:ilvl="7" w:tplc="04090003" w:tentative="1">
+      <w:start w:val="1"/>
+      <w:numFmt w:val="bullet"/>
+      <w:lvlText w:val="o"/>
+      <w:lvlJc w:val="left"/>
+      <w:pPr>
+        <w:ind w:left="5760" w:hanging="360"/>
+      </w:pPr>
+      <w:rPr>
+        <w:rFonts w:ascii="Courier New" w:hAnsi="Courier New" w:cs="Courier New" w:hint="default"/>
+      </w:rPr>
+    </w:lvl>
+    <w:lvl w:ilvl="8" w:tplc="04090005" w:tentative="1">
+      <w:start w:val="1"/>
+      <w:numFmt w:val="bullet"/>
+      <w:lvlText w:val=""/>
+      <w:lvlJc w:val="left"/>
+      <w:pPr>
+        <w:ind w:left="6480" w:hanging="360"/>
+      </w:pPr>
+      <w:rPr>
+        <w:rFonts w:ascii="Wingdings" w:hAnsi="Wingdings" w:hint="default"/>
+      </w:rPr>
+    </w:lvl>
+  </w:abstractNum>
+  <w:abstractNum w:abstractNumId="6">
+    <w:nsid w:val="744418FD"/>
+    <w:multiLevelType w:val="hybridMultilevel"/>
+    <w:tmpl w:val="A7722EB6"/>
+    <w:lvl w:ilvl="0" w:tplc="04090001">
+      <w:start w:val="1"/>
+      <w:numFmt w:val="bullet"/>
+      <w:lvlText w:val=""/>
+      <w:lvlJc w:val="left"/>
+      <w:pPr>
+        <w:ind w:left="720" w:hanging="360"/>
+      </w:pPr>
+      <w:rPr>
+        <w:rFonts w:ascii="Symbol" w:hAnsi="Symbol" w:hint="default"/>
+      </w:rPr>
+    </w:lvl>
+    <w:lvl w:ilvl="1" w:tplc="04090003" w:tentative="1">
+      <w:start w:val="1"/>
+      <w:numFmt w:val="bullet"/>
+      <w:lvlText w:val="o"/>
+      <w:lvlJc w:val="left"/>
+      <w:pPr>
+        <w:ind w:left="1440" w:hanging="360"/>
+      </w:pPr>
+      <w:rPr>
+        <w:rFonts w:ascii="Courier New" w:hAnsi="Courier New" w:cs="Courier New" w:hint="default"/>
+      </w:rPr>
+    </w:lvl>
+    <w:lvl w:ilvl="2" w:tplc="04090005" w:tentative="1">
+      <w:start w:val="1"/>
+      <w:numFmt w:val="bullet"/>
+      <w:lvlText w:val=""/>
+      <w:lvlJc w:val="left"/>
+      <w:pPr>
+        <w:ind w:left="2160" w:hanging="360"/>
+      </w:pPr>
+      <w:rPr>
+        <w:rFonts w:ascii="Wingdings" w:hAnsi="Wingdings" w:hint="default"/>
+      </w:rPr>
+    </w:lvl>
+    <w:lvl w:ilvl="3" w:tplc="04090001" w:tentative="1">
+      <w:start w:val="1"/>
+      <w:numFmt w:val="bullet"/>
+      <w:lvlText w:val=""/>
+      <w:lvlJc w:val="left"/>
+      <w:pPr>
+        <w:ind w:left="2880" w:hanging="360"/>
+      </w:pPr>
+      <w:rPr>
+        <w:rFonts w:ascii="Symbol" w:hAnsi="Symbol" w:hint="default"/>
+      </w:rPr>
+    </w:lvl>
+    <w:lvl w:ilvl="4" w:tplc="04090003" w:tentative="1">
+      <w:start w:val="1"/>
+      <w:numFmt w:val="bullet"/>
+      <w:lvlText w:val="o"/>
+      <w:lvlJc w:val="left"/>
+      <w:pPr>
+        <w:ind w:left="3600" w:hanging="360"/>
+      </w:pPr>
+      <w:rPr>
+        <w:rFonts w:ascii="Courier New" w:hAnsi="Courier New" w:cs="Courier New" w:hint="default"/>
+      </w:rPr>
+    </w:lvl>
+    <w:lvl w:ilvl="5" w:tplc="04090005" w:tentative="1">
+      <w:start w:val="1"/>
+      <w:numFmt w:val="bullet"/>
+      <w:lvlText w:val=""/>
+      <w:lvlJc w:val="left"/>
+      <w:pPr>
+        <w:ind w:left="4320" w:hanging="360"/>
+      </w:pPr>
+      <w:rPr>
+        <w:rFonts w:ascii="Wingdings" w:hAnsi="Wingdings" w:hint="default"/>
+      </w:rPr>
+    </w:lvl>
+    <w:lvl w:ilvl="6" w:tplc="04090001" w:tentative="1">
+      <w:start w:val="1"/>
+      <w:numFmt w:val="bullet"/>
+      <w:lvlText w:val=""/>
+      <w:lvlJc w:val="left"/>
+      <w:pPr>
+        <w:ind w:left="5040" w:hanging="360"/>
+      </w:pPr>
+      <w:rPr>
+        <w:rFonts w:ascii="Symbol" w:hAnsi="Symbol" w:hint="default"/>
+      </w:rPr>
+    </w:lvl>
+    <w:lvl w:ilvl="7" w:tplc="04090003" w:tentative="1">
+      <w:start w:val="1"/>
+      <w:numFmt w:val="bullet"/>
+      <w:lvlText w:val="o"/>
+      <w:lvlJc w:val="left"/>
+      <w:pPr>
+        <w:ind w:left="5760" w:hanging="360"/>
+      </w:pPr>
+      <w:rPr>
+        <w:rFonts w:ascii="Courier New" w:hAnsi="Courier New" w:cs="Courier New" w:hint="default"/>
       </w:rPr>
     </w:lvl>
     <w:lvl w:ilvl="8" w:tplc="04090005" w:tentative="1">
@@ -2379,6 +3010,12 @@
   <w:num w:numId="5">
     <w:abstractNumId w:val="3"/>
   </w:num>
+  <w:num w:numId="6">
+    <w:abstractNumId w:val="6"/>
+  </w:num>
+  <w:num w:numId="7">
+    <w:abstractNumId w:val="5"/>
+  </w:num>
 </w:numbering>
 </file>
 
@@ -2395,7 +3032,7 @@
     </w:rPrDefault>
     <w:pPrDefault/>
   </w:docDefaults>
-  <w:latentStyles w:defLockedState="0" w:defUIPriority="99" w:defSemiHidden="1" w:defUnhideWhenUsed="1" w:defQFormat="0" w:count="276">
+  <w:latentStyles w:defLockedState="0" w:defUIPriority="99" w:defSemiHidden="1" w:defUnhideWhenUsed="1" w:defQFormat="0" w:count="267">
     <w:lsdException w:name="Normal" w:semiHidden="0" w:uiPriority="0" w:unhideWhenUsed="0" w:qFormat="1"/>
     <w:lsdException w:name="heading 1" w:semiHidden="0" w:uiPriority="9" w:unhideWhenUsed="0" w:qFormat="1"/>
     <w:lsdException w:name="heading 2" w:uiPriority="9" w:qFormat="1"/>
@@ -2751,7 +3388,6 @@
     <w:uiPriority w:val="59"/>
     <w:rsid w:val="00345EDA"/>
     <w:tblPr>
-      <w:tblInd w:w="0" w:type="dxa"/>
       <w:tblBorders>
         <w:top w:val="single" w:sz="4" w:space="0" w:color="auto"/>
         <w:left w:val="single" w:sz="4" w:space="0" w:color="auto"/>
@@ -2760,19 +3396,13 @@
         <w:insideH w:val="single" w:sz="4" w:space="0" w:color="auto"/>
         <w:insideV w:val="single" w:sz="4" w:space="0" w:color="auto"/>
       </w:tblBorders>
-      <w:tblCellMar>
-        <w:top w:w="0" w:type="dxa"/>
-        <w:left w:w="108" w:type="dxa"/>
-        <w:bottom w:w="0" w:type="dxa"/>
-        <w:right w:w="108" w:type="dxa"/>
-      </w:tblCellMar>
     </w:tblPr>
   </w:style>
 </w:styles>
 </file>
 
 <file path=word/stylesWithEffects.xml><?xml version="1.0" encoding="utf-8"?>
-<w:styles xmlns:wpc="http://schemas.microsoft.com/office/word/2010/wordprocessingCanvas" xmlns:mo="http://schemas.microsoft.com/office/mac/office/2008/main" xmlns:mc="http://schemas.openxmlformats.org/markup-compatibility/2006" xmlns:mv="urn:schemas-microsoft-com:mac:vml" xmlns:o="urn:schemas-microsoft-com:office:office" xmlns:r="http://schemas.openxmlformats.org/officeDocument/2006/relationships" xmlns:m="http://schemas.openxmlformats.org/officeDocument/2006/math" xmlns:v="urn:schemas-microsoft-com:vml" xmlns:wp14="http://schemas.microsoft.com/office/word/2010/wordprocessingDrawing" xmlns:wp="http://schemas.openxmlformats.org/drawingml/2006/wordprocessingDrawing" xmlns:w10="urn:schemas-microsoft-com:office:word" xmlns:w="http://schemas.openxmlformats.org/wordprocessingml/2006/main" xmlns:w14="http://schemas.microsoft.com/office/word/2010/wordml" xmlns:wpg="http://schemas.microsoft.com/office/word/2010/wordprocessingGroup" xmlns:wpi="http://schemas.microsoft.com/office/word/2010/wordprocessingInk" xmlns:wne="http://schemas.microsoft.com/office/word/2006/wordml" xmlns:wps="http://schemas.microsoft.com/office/word/2010/wordprocessingShape" mc:Ignorable="w14 wp14">
+<w:styles xmlns:wpc="http://schemas.microsoft.com/office/word/2010/wordprocessingCanvas" xmlns:mc="http://schemas.openxmlformats.org/markup-compatibility/2006" xmlns:o="urn:schemas-microsoft-com:office:office" xmlns:r="http://schemas.openxmlformats.org/officeDocument/2006/relationships" xmlns:m="http://schemas.openxmlformats.org/officeDocument/2006/math" xmlns:v="urn:schemas-microsoft-com:vml" xmlns:wp14="http://schemas.microsoft.com/office/word/2010/wordprocessingDrawing" xmlns:wp="http://schemas.openxmlformats.org/drawingml/2006/wordprocessingDrawing" xmlns:w10="urn:schemas-microsoft-com:office:word" xmlns:w="http://schemas.openxmlformats.org/wordprocessingml/2006/main" xmlns:w14="http://schemas.microsoft.com/office/word/2010/wordml" xmlns:wpg="http://schemas.microsoft.com/office/word/2010/wordprocessingGroup" xmlns:wpi="http://schemas.microsoft.com/office/word/2010/wordprocessingInk" xmlns:wne="http://schemas.microsoft.com/office/word/2006/wordml" xmlns:wps="http://schemas.microsoft.com/office/word/2010/wordprocessingShape" mc:Ignorable="w14 wp14">
   <w:docDefaults>
     <w:rPrDefault>
       <w:rPr>
@@ -2784,7 +3414,7 @@
     </w:rPrDefault>
     <w:pPrDefault/>
   </w:docDefaults>
-  <w:latentStyles w:defLockedState="0" w:defUIPriority="99" w:defSemiHidden="1" w:defUnhideWhenUsed="1" w:defQFormat="0" w:count="276">
+  <w:latentStyles w:defLockedState="0" w:defUIPriority="99" w:defSemiHidden="1" w:defUnhideWhenUsed="1" w:defQFormat="0" w:count="267">
     <w:lsdException w:name="Normal" w:semiHidden="0" w:uiPriority="0" w:unhideWhenUsed="0" w:qFormat="1"/>
     <w:lsdException w:name="heading 1" w:semiHidden="0" w:uiPriority="9" w:unhideWhenUsed="0" w:qFormat="1"/>
     <w:lsdException w:name="heading 2" w:uiPriority="9" w:qFormat="1"/>
@@ -3140,7 +3770,6 @@
     <w:uiPriority w:val="59"/>
     <w:rsid w:val="00345EDA"/>
     <w:tblPr>
-      <w:tblInd w:w="0" w:type="dxa"/>
       <w:tblBorders>
         <w:top w:val="single" w:sz="4" w:space="0" w:color="auto"/>
         <w:left w:val="single" w:sz="4" w:space="0" w:color="auto"/>
@@ -3149,12 +3778,6 @@
         <w:insideH w:val="single" w:sz="4" w:space="0" w:color="auto"/>
         <w:insideV w:val="single" w:sz="4" w:space="0" w:color="auto"/>
       </w:tblBorders>
-      <w:tblCellMar>
-        <w:top w:w="0" w:type="dxa"/>
-        <w:left w:w="108" w:type="dxa"/>
-        <w:bottom w:w="0" w:type="dxa"/>
-        <w:right w:w="108" w:type="dxa"/>
-      </w:tblCellMar>
     </w:tblPr>
   </w:style>
 </w:styles>
@@ -3485,7 +4108,7 @@
 </file>
 
 <file path=customXml/itemProps1.xml><?xml version="1.0" encoding="utf-8"?>
-<ds:datastoreItem xmlns:ds="http://schemas.openxmlformats.org/officeDocument/2006/customXml" ds:itemID="{78DEBAA6-03EB-9E49-9272-2F0D7B744BC3}">
+<ds:datastoreItem xmlns:ds="http://schemas.openxmlformats.org/officeDocument/2006/customXml" ds:itemID="{8D87BA95-53E7-4687-80C6-A9C6536B4BFA}">
   <ds:schemaRefs>
     <ds:schemaRef ds:uri="http://schemas.openxmlformats.org/officeDocument/2006/bibliography"/>
   </ds:schemaRefs>

</xml_diff>

<commit_message>
doc: Start Section 3 description
</commit_message>
<xml_diff>
--- a/Report/Capstone Report by SBaek.docx
+++ b/Report/Capstone Report by SBaek.docx
@@ -1,6 +1,6 @@
 
 <file path=word/document.xml><?xml version="1.0" encoding="utf-8"?>
-<w:document xmlns:wpc="http://schemas.microsoft.com/office/word/2010/wordprocessingCanvas" xmlns:mc="http://schemas.openxmlformats.org/markup-compatibility/2006" xmlns:o="urn:schemas-microsoft-com:office:office" xmlns:r="http://schemas.openxmlformats.org/officeDocument/2006/relationships" xmlns:m="http://schemas.openxmlformats.org/officeDocument/2006/math" xmlns:v="urn:schemas-microsoft-com:vml" xmlns:wp14="http://schemas.microsoft.com/office/word/2010/wordprocessingDrawing" xmlns:wp="http://schemas.openxmlformats.org/drawingml/2006/wordprocessingDrawing" xmlns:w10="urn:schemas-microsoft-com:office:word" xmlns:w="http://schemas.openxmlformats.org/wordprocessingml/2006/main" xmlns:w14="http://schemas.microsoft.com/office/word/2010/wordml" xmlns:wpg="http://schemas.microsoft.com/office/word/2010/wordprocessingGroup" xmlns:wpi="http://schemas.microsoft.com/office/word/2010/wordprocessingInk" xmlns:wne="http://schemas.microsoft.com/office/word/2006/wordml" xmlns:wps="http://schemas.microsoft.com/office/word/2010/wordprocessingShape" mc:Ignorable="w14 wp14">
+<w:document xmlns:wpc="http://schemas.microsoft.com/office/word/2010/wordprocessingCanvas" xmlns:mo="http://schemas.microsoft.com/office/mac/office/2008/main" xmlns:mc="http://schemas.openxmlformats.org/markup-compatibility/2006" xmlns:mv="urn:schemas-microsoft-com:mac:vml" xmlns:o="urn:schemas-microsoft-com:office:office" xmlns:r="http://schemas.openxmlformats.org/officeDocument/2006/relationships" xmlns:m="http://schemas.openxmlformats.org/officeDocument/2006/math" xmlns:v="urn:schemas-microsoft-com:vml" xmlns:wp14="http://schemas.microsoft.com/office/word/2010/wordprocessingDrawing" xmlns:wp="http://schemas.openxmlformats.org/drawingml/2006/wordprocessingDrawing" xmlns:w10="urn:schemas-microsoft-com:office:word" xmlns:w="http://schemas.openxmlformats.org/wordprocessingml/2006/main" xmlns:w14="http://schemas.microsoft.com/office/word/2010/wordml" xmlns:wpg="http://schemas.microsoft.com/office/word/2010/wordprocessingGroup" xmlns:wpi="http://schemas.microsoft.com/office/word/2010/wordprocessingInk" xmlns:wne="http://schemas.microsoft.com/office/word/2006/wordml" xmlns:wps="http://schemas.microsoft.com/office/word/2010/wordprocessingShape" mc:Ignorable="w14 wp14">
   <w:body>
     <w:p>
       <w:pPr>
@@ -153,12 +153,10 @@
           <w:t>(</w:t>
         </w:r>
         <w:proofErr w:type="spellStart"/>
-        <w:proofErr w:type="gramStart"/>
         <w:r>
           <w:t>scikit</w:t>
         </w:r>
         <w:proofErr w:type="spellEnd"/>
-        <w:proofErr w:type="gramEnd"/>
         <w:r>
           <w:t xml:space="preserve"> learn webpage)</w:t>
         </w:r>
@@ -238,14 +236,9 @@
           <w:t xml:space="preserve">The dataset analyzed in this project contains sellers’ activities which are shown as columns (features) in the form of csv file. The </w:t>
         </w:r>
       </w:ins>
-      <w:proofErr w:type="gramStart"/>
       <w:ins w:id="12" w:author="Seungjin Baek" w:date="2016-06-24T15:41:00Z">
         <w:r>
-          <w:t>descriptions of each column is</w:t>
-        </w:r>
-        <w:proofErr w:type="gramEnd"/>
-        <w:r>
-          <w:t xml:space="preserve"> shown in Table </w:t>
+          <w:t xml:space="preserve">descriptions of each column is shown in Table </w:t>
         </w:r>
         <w:r>
           <w:rPr>
@@ -569,6 +562,8 @@
               <w:rPr>
                 <w:ins w:id="58" w:author="Seungjin Baek" w:date="2016-06-24T15:41:00Z"/>
                 <w:rFonts w:asciiTheme="majorHAnsi" w:eastAsiaTheme="majorEastAsia" w:hAnsiTheme="majorHAnsi" w:cstheme="majorBidi"/>
+                <w:i/>
+                <w:iCs/>
                 <w:color w:val="404040" w:themeColor="text1" w:themeTint="BF"/>
                 <w:sz w:val="20"/>
                 <w:szCs w:val="20"/>
@@ -1187,14 +1182,9 @@
           </w:r>
         </w:del>
         <w:r>
-          <w:t xml:space="preserve">data toward lower quantities for </w:t>
-        </w:r>
-        <w:proofErr w:type="gramStart"/>
-        <w:r>
-          <w:t>both listings</w:t>
-        </w:r>
-      </w:ins>
-      <w:proofErr w:type="gramEnd"/>
+          <w:t>data toward lower quantities for both listings</w:t>
+        </w:r>
+      </w:ins>
       <w:ins w:id="155" w:author="S B" w:date="2016-07-05T23:32:00Z">
         <w:r>
           <w:t>, sales</w:t>
@@ -1270,13 +1260,8 @@
           </w:r>
         </w:del>
         <w:r>
-          <w:t xml:space="preserve">in </w:t>
-        </w:r>
-        <w:proofErr w:type="gramStart"/>
-        <w:r>
-          <w:t>th</w:t>
-        </w:r>
-        <w:proofErr w:type="gramEnd"/>
+          <w:t>in th</w:t>
+        </w:r>
         <w:del w:id="170" w:author="Seungjin Baek" w:date="2016-07-06T16:35:00Z">
           <w:r>
             <w:delText>e</w:delText>
@@ -1340,7 +1325,6 @@
           <w:lang w:eastAsia="ko-KR"/>
         </w:rPr>
       </w:pPr>
-      <w:proofErr w:type="gramStart"/>
       <w:r>
         <w:rPr>
           <w:rFonts w:eastAsia="Malgun Gothic"/>
@@ -1353,15 +1337,7 @@
           <w:rFonts w:eastAsia="Malgun Gothic" w:hint="eastAsia"/>
           <w:lang w:eastAsia="ko-KR"/>
         </w:rPr>
-        <w:t>istogram for price or item?</w:t>
-      </w:r>
-      <w:proofErr w:type="gramEnd"/>
-      <w:r>
-        <w:rPr>
-          <w:rFonts w:eastAsia="Malgun Gothic" w:hint="eastAsia"/>
-          <w:lang w:eastAsia="ko-KR"/>
-        </w:rPr>
-        <w:t xml:space="preserve"> </w:t>
+        <w:t xml:space="preserve">istogram for price or item? </w:t>
       </w:r>
     </w:p>
     <w:p>
@@ -1610,23 +1586,7 @@
             <w:rFonts w:eastAsia="Malgun Gothic"/>
             <w:lang w:eastAsia="ko-KR"/>
           </w:rPr>
-          <w:t>Are there any abnormalities or characteristics about the input space or dataset that need to be addressed? (</w:t>
-        </w:r>
-        <w:proofErr w:type="gramStart"/>
-        <w:r>
-          <w:rPr>
-            <w:rFonts w:eastAsia="Malgun Gothic"/>
-            <w:lang w:eastAsia="ko-KR"/>
-          </w:rPr>
-          <w:t>categorical</w:t>
-        </w:r>
-        <w:proofErr w:type="gramEnd"/>
-        <w:r>
-          <w:rPr>
-            <w:rFonts w:eastAsia="Malgun Gothic"/>
-            <w:lang w:eastAsia="ko-KR"/>
-          </w:rPr>
-          <w:t xml:space="preserve"> variables, missing values, outliers, etc.)</w:t>
+          <w:t>Are there any abnormalities or characteristics about the input space or dataset that need to be addressed? (categorical variables, missing values, outliers, etc.)</w:t>
         </w:r>
       </w:ins>
     </w:p>
@@ -1680,7 +1640,10 @@
           <w:rPr>
             <w:highlight w:val="yellow"/>
             <w:rPrChange w:id="221" w:author="Seungjin Baek" w:date="2016-07-01T16:48:00Z">
-              <w:rPr/>
+              <w:rPr>
+                <w:b w:val="0"/>
+                <w:bCs w:val="0"/>
+              </w:rPr>
             </w:rPrChange>
           </w:rPr>
           <w:t>Have you visualized a relevant characteristic or features about the dataset or input data?</w:t>
@@ -1714,7 +1677,10 @@
           <w:rPr>
             <w:highlight w:val="yellow"/>
             <w:rPrChange w:id="227" w:author="Seungjin Baek" w:date="2016-07-01T16:48:00Z">
-              <w:rPr/>
+              <w:rPr>
+                <w:b w:val="0"/>
+                <w:bCs w:val="0"/>
+              </w:rPr>
             </w:rPrChange>
           </w:rPr>
           <w:lastRenderedPageBreak/>
@@ -1746,7 +1712,10 @@
           <w:rPr>
             <w:highlight w:val="yellow"/>
             <w:rPrChange w:id="231" w:author="Seungjin Baek" w:date="2016-07-01T16:48:00Z">
-              <w:rPr/>
+              <w:rPr>
+                <w:b w:val="0"/>
+                <w:bCs w:val="0"/>
+              </w:rPr>
             </w:rPrChange>
           </w:rPr>
           <w:t>If a plot is provided, are the axes, title, and datum clearly defined?</w:t>
@@ -1780,15 +1749,7 @@
       </w:pPr>
       <w:ins w:id="234" w:author="Seungjin Baek" w:date="2016-07-06T16:39:00Z">
         <w:r>
-          <w:t xml:space="preserve">In this section, you will need to discuss the algorithms and techniques you intend to use for solving the problem. You should justify the use of each one based on the characteristics of the problem and the problem domain. Questions to ask </w:t>
-        </w:r>
-        <w:proofErr w:type="gramStart"/>
-        <w:r>
-          <w:t>yourself</w:t>
-        </w:r>
-        <w:proofErr w:type="gramEnd"/>
-        <w:r>
-          <w:t xml:space="preserve"> when writing this section:</w:t>
+          <w:t>In this section, you will need to discuss the algorithms and techniques you intend to use for solving the problem. You should justify the use of each one based on the characteristics of the problem and the problem domain. Questions to ask yourself when writing this section:</w:t>
         </w:r>
       </w:ins>
     </w:p>
@@ -2009,20 +1970,7 @@
       </w:ins>
       <w:ins w:id="264" w:author="Seungjin Baek" w:date="2016-07-06T16:41:00Z">
         <w:r>
-          <w:t xml:space="preserve">The reasoning behind the benchmark (in the case where it is not an established result) should be discussed. Questions to ask </w:t>
-        </w:r>
-        <w:proofErr w:type="gramStart"/>
-        <w:r>
-          <w:t>your</w:t>
-        </w:r>
-        <w:bookmarkStart w:id="265" w:name="_GoBack"/>
-        <w:bookmarkEnd w:id="265"/>
-        <w:r>
-          <w:t>self</w:t>
-        </w:r>
-        <w:proofErr w:type="gramEnd"/>
-        <w:r>
-          <w:t xml:space="preserve"> when writing this section:</w:t>
+          <w:t>The reasoning behind the benchmark (in the case where it is not an established result) should be discussed. Questions to ask yourself when writing this section:</w:t>
         </w:r>
       </w:ins>
     </w:p>
@@ -2034,15 +1982,20 @@
           <w:numId w:val="7"/>
         </w:numPr>
         <w:rPr>
-          <w:ins w:id="266" w:author="Seungjin Baek" w:date="2016-07-06T16:41:00Z"/>
-        </w:rPr>
-        <w:pPrChange w:id="267" w:author="Seungjin Baek" w:date="2016-07-06T16:41:00Z">
+          <w:ins w:id="265" w:author="Seungjin Baek" w:date="2016-07-06T16:41:00Z"/>
+        </w:rPr>
+        <w:pPrChange w:id="266" w:author="Seungjin Baek" w:date="2016-07-06T16:41:00Z">
           <w:pPr/>
         </w:pPrChange>
       </w:pPr>
-      <w:ins w:id="268" w:author="Seungjin Baek" w:date="2016-07-06T16:41:00Z">
-        <w:r>
-          <w:t>Has some result or value been provided that acts as a benchmark for measuring performance?</w:t>
+      <w:ins w:id="267" w:author="Seungjin Baek" w:date="2016-07-06T16:41:00Z">
+        <w:r>
+          <w:t>Has some res</w:t>
+        </w:r>
+        <w:bookmarkStart w:id="268" w:name="_GoBack"/>
+        <w:bookmarkEnd w:id="268"/>
+        <w:r>
+          <w:t>ult or value been provided that acts as a benchmark for measuring performance?</w:t>
         </w:r>
       </w:ins>
     </w:p>
@@ -2053,13 +2006,44 @@
           <w:ilvl w:val="0"/>
           <w:numId w:val="7"/>
         </w:numPr>
-        <w:pPrChange w:id="269" w:author="Seungjin Baek" w:date="2016-07-06T16:41:00Z">
+        <w:rPr>
+          <w:ins w:id="269" w:author="S B" w:date="2016-07-07T22:43:00Z"/>
+        </w:rPr>
+        <w:pPrChange w:id="270" w:author="Seungjin Baek" w:date="2016-07-06T16:41:00Z">
           <w:pPr/>
         </w:pPrChange>
       </w:pPr>
-      <w:ins w:id="270" w:author="Seungjin Baek" w:date="2016-07-06T16:41:00Z">
+      <w:ins w:id="271" w:author="Seungjin Baek" w:date="2016-07-06T16:41:00Z">
         <w:r>
           <w:t>Is it clear how this result or value was obtained (whether by data or by hypothesis)?</w:t>
+        </w:r>
+      </w:ins>
+    </w:p>
+    <w:p>
+      <w:pPr>
+        <w:rPr>
+          <w:ins w:id="272" w:author="S B" w:date="2016-07-07T22:43:00Z"/>
+        </w:rPr>
+        <w:pPrChange w:id="273" w:author="S B" w:date="2016-07-07T22:43:00Z">
+          <w:pPr/>
+        </w:pPrChange>
+      </w:pPr>
+    </w:p>
+    <w:p>
+      <w:pPr>
+        <w:pPrChange w:id="274" w:author="S B" w:date="2016-07-07T22:43:00Z">
+          <w:pPr/>
+        </w:pPrChange>
+      </w:pPr>
+      <w:ins w:id="275" w:author="S B" w:date="2016-07-07T22:43:00Z">
+        <w:r>
+          <w:rPr>
+            <w:highlight w:val="red"/>
+            <w:rPrChange w:id="276" w:author="S B" w:date="2016-07-07T22:47:00Z">
+              <w:rPr/>
+            </w:rPrChange>
+          </w:rPr>
+          <w:t>Show silhouette score as a benchmark. Explain what they mean.</w:t>
         </w:r>
       </w:ins>
     </w:p>
@@ -2070,7 +2054,7 @@
           <w:ilvl w:val="0"/>
           <w:numId w:val="4"/>
         </w:numPr>
-        <w:pPrChange w:id="271" w:author="S B" w:date="2016-06-27T22:51:00Z">
+        <w:pPrChange w:id="277" w:author="S B" w:date="2016-06-27T22:51:00Z">
           <w:pPr>
             <w:pStyle w:val="Heading1"/>
           </w:pPr>
@@ -2084,10 +2068,206 @@
     <w:p>
       <w:pPr>
         <w:pStyle w:val="Heading2"/>
+        <w:rPr>
+          <w:ins w:id="278" w:author="S B" w:date="2016-07-07T22:46:00Z"/>
+        </w:rPr>
       </w:pPr>
       <w:r>
         <w:t>Data Preprocessing</w:t>
       </w:r>
+    </w:p>
+    <w:p>
+      <w:pPr>
+        <w:rPr>
+          <w:ins w:id="279" w:author="S B" w:date="2016-07-07T22:46:00Z"/>
+          <w:rPrChange w:id="280" w:author="S B" w:date="2016-07-07T22:46:00Z">
+            <w:rPr>
+              <w:ins w:id="281" w:author="S B" w:date="2016-07-07T22:46:00Z"/>
+              <w:rFonts w:ascii="Arial" w:hAnsi="Arial" w:cs="Arial"/>
+              <w:color w:val="000000"/>
+              <w:sz w:val="22"/>
+              <w:szCs w:val="22"/>
+            </w:rPr>
+          </w:rPrChange>
+        </w:rPr>
+      </w:pPr>
+      <w:ins w:id="282" w:author="S B" w:date="2016-07-07T22:46:00Z">
+        <w:r>
+          <w:rPr>
+            <w:rPrChange w:id="283" w:author="S B" w:date="2016-07-07T22:46:00Z">
+              <w:rPr>
+                <w:rFonts w:ascii="Droid Sans" w:hAnsi="Droid Sans" w:cs="Arial"/>
+                <w:color w:val="000000"/>
+                <w:sz w:val="22"/>
+                <w:szCs w:val="22"/>
+              </w:rPr>
+            </w:rPrChange>
+          </w:rPr>
+          <w:t>In this section, all of your preprocessing steps will need to be clearly documented, if any were necessary. From the previous section, any of the abnormalities or characteristics that you identified about the dataset will be addressed and corrected here. Questions to ask yourself when writing this section:</w:t>
+        </w:r>
+      </w:ins>
+    </w:p>
+    <w:p>
+      <w:pPr>
+        <w:numPr>
+          <w:ilvl w:val="0"/>
+          <w:numId w:val="8"/>
+        </w:numPr>
+        <w:spacing w:before="100" w:beforeAutospacing="1" w:after="100" w:afterAutospacing="1"/>
+        <w:rPr>
+          <w:ins w:id="284" w:author="S B" w:date="2016-07-07T22:46:00Z"/>
+          <w:rPrChange w:id="285" w:author="S B" w:date="2016-07-07T22:46:00Z">
+            <w:rPr>
+              <w:ins w:id="286" w:author="S B" w:date="2016-07-07T22:46:00Z"/>
+              <w:rFonts w:ascii="Arial" w:eastAsia="Times New Roman" w:hAnsi="Arial" w:cs="Arial"/>
+              <w:color w:val="000000"/>
+              <w:sz w:val="22"/>
+              <w:szCs w:val="22"/>
+            </w:rPr>
+          </w:rPrChange>
+        </w:rPr>
+      </w:pPr>
+      <w:ins w:id="287" w:author="S B" w:date="2016-07-07T22:46:00Z">
+        <w:r>
+          <w:rPr>
+            <w:rPrChange w:id="288" w:author="S B" w:date="2016-07-07T22:46:00Z">
+              <w:rPr>
+                <w:rFonts w:ascii="Droid Sans" w:eastAsia="Times New Roman" w:hAnsi="Droid Sans" w:cs="Arial"/>
+                <w:i/>
+                <w:iCs/>
+                <w:color w:val="000000"/>
+                <w:sz w:val="22"/>
+                <w:szCs w:val="22"/>
+              </w:rPr>
+            </w:rPrChange>
+          </w:rPr>
+          <w:t>If the algorithms chosen require preprocessing steps like feature selection or feature transformations, have they been properly documented?</w:t>
+        </w:r>
+      </w:ins>
+    </w:p>
+    <w:p>
+      <w:pPr>
+        <w:numPr>
+          <w:ilvl w:val="0"/>
+          <w:numId w:val="8"/>
+        </w:numPr>
+        <w:spacing w:before="100" w:beforeAutospacing="1" w:after="100" w:afterAutospacing="1"/>
+        <w:rPr>
+          <w:ins w:id="289" w:author="S B" w:date="2016-07-07T22:46:00Z"/>
+          <w:rPrChange w:id="290" w:author="S B" w:date="2016-07-07T22:46:00Z">
+            <w:rPr>
+              <w:ins w:id="291" w:author="S B" w:date="2016-07-07T22:46:00Z"/>
+              <w:rFonts w:ascii="Arial" w:eastAsia="Times New Roman" w:hAnsi="Arial" w:cs="Arial"/>
+              <w:color w:val="000000"/>
+              <w:sz w:val="22"/>
+              <w:szCs w:val="22"/>
+            </w:rPr>
+          </w:rPrChange>
+        </w:rPr>
+      </w:pPr>
+      <w:ins w:id="292" w:author="S B" w:date="2016-07-07T22:46:00Z">
+        <w:r>
+          <w:rPr>
+            <w:rPrChange w:id="293" w:author="S B" w:date="2016-07-07T22:46:00Z">
+              <w:rPr>
+                <w:rFonts w:ascii="Droid Sans" w:eastAsia="Times New Roman" w:hAnsi="Droid Sans" w:cs="Arial"/>
+                <w:i/>
+                <w:iCs/>
+                <w:color w:val="000000"/>
+                <w:sz w:val="22"/>
+                <w:szCs w:val="22"/>
+              </w:rPr>
+            </w:rPrChange>
+          </w:rPr>
+          <w:t>Based on the Data Exploration section, if there were abnormalities or characteristics that needed to be addressed, have they been properly corrected?</w:t>
+        </w:r>
+      </w:ins>
+    </w:p>
+    <w:p>
+      <w:pPr>
+        <w:numPr>
+          <w:ilvl w:val="0"/>
+          <w:numId w:val="8"/>
+        </w:numPr>
+        <w:spacing w:before="100" w:beforeAutospacing="1" w:after="100" w:afterAutospacing="1"/>
+        <w:rPr>
+          <w:ins w:id="294" w:author="S B" w:date="2016-07-07T22:46:00Z"/>
+          <w:rPrChange w:id="295" w:author="S B" w:date="2016-07-07T22:46:00Z">
+            <w:rPr>
+              <w:ins w:id="296" w:author="S B" w:date="2016-07-07T22:46:00Z"/>
+              <w:rFonts w:ascii="Arial" w:eastAsia="Times New Roman" w:hAnsi="Arial" w:cs="Arial"/>
+              <w:color w:val="000000"/>
+              <w:sz w:val="22"/>
+              <w:szCs w:val="22"/>
+            </w:rPr>
+          </w:rPrChange>
+        </w:rPr>
+      </w:pPr>
+      <w:ins w:id="297" w:author="S B" w:date="2016-07-07T22:46:00Z">
+        <w:r>
+          <w:rPr>
+            <w:rPrChange w:id="298" w:author="S B" w:date="2016-07-07T22:46:00Z">
+              <w:rPr>
+                <w:rFonts w:ascii="Droid Sans" w:eastAsia="Times New Roman" w:hAnsi="Droid Sans" w:cs="Arial"/>
+                <w:i/>
+                <w:iCs/>
+                <w:color w:val="000000"/>
+                <w:sz w:val="22"/>
+                <w:szCs w:val="22"/>
+              </w:rPr>
+            </w:rPrChange>
+          </w:rPr>
+          <w:t>If no preprocessing is needed, has it been made clear why?</w:t>
+        </w:r>
+      </w:ins>
+    </w:p>
+    <w:p>
+      <w:pPr>
+        <w:rPr>
+          <w:ins w:id="299" w:author="S B" w:date="2016-07-07T22:46:00Z"/>
+        </w:rPr>
+        <w:pPrChange w:id="300" w:author="S B" w:date="2016-07-07T22:46:00Z">
+          <w:pPr>
+            <w:pStyle w:val="Heading2"/>
+          </w:pPr>
+        </w:pPrChange>
+      </w:pPr>
+      <w:ins w:id="301" w:author="S B" w:date="2016-07-07T22:46:00Z">
+        <w:r>
+          <w:rPr>
+            <w:highlight w:val="red"/>
+            <w:rPrChange w:id="302" w:author="S B" w:date="2016-07-07T22:47:00Z">
+              <w:rPr/>
+            </w:rPrChange>
+          </w:rPr>
+          <w:t xml:space="preserve">Remove ‘zero’ data. Combine columns into </w:t>
+        </w:r>
+      </w:ins>
+      <w:ins w:id="303" w:author="S B" w:date="2016-07-07T22:47:00Z">
+        <w:r>
+          <w:rPr>
+            <w:highlight w:val="red"/>
+            <w:rPrChange w:id="304" w:author="S B" w:date="2016-07-07T22:47:00Z">
+              <w:rPr/>
+            </w:rPrChange>
+          </w:rPr>
+          <w:t>‘daily listing’ and etc.</w:t>
+        </w:r>
+      </w:ins>
+    </w:p>
+    <w:p>
+      <w:pPr>
+        <w:rPr>
+          <w:rPrChange w:id="305" w:author="S B" w:date="2016-07-07T22:46:00Z">
+            <w:rPr/>
+          </w:rPrChange>
+        </w:rPr>
+        <w:pPrChange w:id="306" w:author="S B" w:date="2016-07-07T22:46:00Z">
+          <w:pPr>
+            <w:pStyle w:val="Heading2"/>
+          </w:pPr>
+        </w:pPrChange>
+      </w:pPr>
     </w:p>
     <w:p>
       <w:pPr>
@@ -2113,7 +2293,7 @@
           <w:ilvl w:val="0"/>
           <w:numId w:val="4"/>
         </w:numPr>
-        <w:pPrChange w:id="272" w:author="S B" w:date="2016-06-27T22:51:00Z">
+        <w:pPrChange w:id="307" w:author="S B" w:date="2016-06-27T22:51:00Z">
           <w:pPr>
             <w:pStyle w:val="Heading1"/>
           </w:pPr>
@@ -2189,7 +2369,7 @@
           <w:ilvl w:val="0"/>
           <w:numId w:val="4"/>
         </w:numPr>
-        <w:pPrChange w:id="273" w:author="S B" w:date="2016-06-27T22:51:00Z">
+        <w:pPrChange w:id="308" w:author="S B" w:date="2016-06-27T22:51:00Z">
           <w:pPr>
             <w:pStyle w:val="Heading1"/>
           </w:pPr>
@@ -2236,7 +2416,7 @@
 </file>
 
 <file path=word/comments.xml><?xml version="1.0" encoding="utf-8"?>
-<w:comments xmlns:wpc="http://schemas.microsoft.com/office/word/2010/wordprocessingCanvas" xmlns:mc="http://schemas.openxmlformats.org/markup-compatibility/2006" xmlns:o="urn:schemas-microsoft-com:office:office" xmlns:r="http://schemas.openxmlformats.org/officeDocument/2006/relationships" xmlns:m="http://schemas.openxmlformats.org/officeDocument/2006/math" xmlns:v="urn:schemas-microsoft-com:vml" xmlns:wp14="http://schemas.microsoft.com/office/word/2010/wordprocessingDrawing" xmlns:wp="http://schemas.openxmlformats.org/drawingml/2006/wordprocessingDrawing" xmlns:w10="urn:schemas-microsoft-com:office:word" xmlns:w="http://schemas.openxmlformats.org/wordprocessingml/2006/main" xmlns:w14="http://schemas.microsoft.com/office/word/2010/wordml" xmlns:wpg="http://schemas.microsoft.com/office/word/2010/wordprocessingGroup" xmlns:wpi="http://schemas.microsoft.com/office/word/2010/wordprocessingInk" xmlns:wne="http://schemas.microsoft.com/office/word/2006/wordml" xmlns:wps="http://schemas.microsoft.com/office/word/2010/wordprocessingShape" mc:Ignorable="w14 wp14">
+<w:comments xmlns:wpc="http://schemas.microsoft.com/office/word/2010/wordprocessingCanvas" xmlns:mo="http://schemas.microsoft.com/office/mac/office/2008/main" xmlns:mc="http://schemas.openxmlformats.org/markup-compatibility/2006" xmlns:mv="urn:schemas-microsoft-com:mac:vml" xmlns:o="urn:schemas-microsoft-com:office:office" xmlns:r="http://schemas.openxmlformats.org/officeDocument/2006/relationships" xmlns:m="http://schemas.openxmlformats.org/officeDocument/2006/math" xmlns:v="urn:schemas-microsoft-com:vml" xmlns:wp14="http://schemas.microsoft.com/office/word/2010/wordprocessingDrawing" xmlns:wp="http://schemas.openxmlformats.org/drawingml/2006/wordprocessingDrawing" xmlns:w10="urn:schemas-microsoft-com:office:word" xmlns:w="http://schemas.openxmlformats.org/wordprocessingml/2006/main" xmlns:w14="http://schemas.microsoft.com/office/word/2010/wordml" xmlns:wpg="http://schemas.microsoft.com/office/word/2010/wordprocessingGroup" xmlns:wpi="http://schemas.microsoft.com/office/word/2010/wordprocessingInk" xmlns:wne="http://schemas.microsoft.com/office/word/2006/wordml" xmlns:wps="http://schemas.microsoft.com/office/word/2010/wordprocessingShape" mc:Ignorable="w14 wp14">
   <w:comment w:id="7" w:author="Seungjin Baek" w:date="2016-06-23T16:45:00Z" w:initials="sb">
     <w:p>
       <w:pPr>
@@ -2257,7 +2437,7 @@
 </file>
 
 <file path=word/numbering.xml><?xml version="1.0" encoding="utf-8"?>
-<w:numbering xmlns:wpc="http://schemas.microsoft.com/office/word/2010/wordprocessingCanvas" xmlns:mc="http://schemas.openxmlformats.org/markup-compatibility/2006" xmlns:o="urn:schemas-microsoft-com:office:office" xmlns:r="http://schemas.openxmlformats.org/officeDocument/2006/relationships" xmlns:m="http://schemas.openxmlformats.org/officeDocument/2006/math" xmlns:v="urn:schemas-microsoft-com:vml" xmlns:wp14="http://schemas.microsoft.com/office/word/2010/wordprocessingDrawing" xmlns:wp="http://schemas.openxmlformats.org/drawingml/2006/wordprocessingDrawing" xmlns:w10="urn:schemas-microsoft-com:office:word" xmlns:w="http://schemas.openxmlformats.org/wordprocessingml/2006/main" xmlns:w14="http://schemas.microsoft.com/office/word/2010/wordml" xmlns:wpg="http://schemas.microsoft.com/office/word/2010/wordprocessingGroup" xmlns:wpi="http://schemas.microsoft.com/office/word/2010/wordprocessingInk" xmlns:wne="http://schemas.microsoft.com/office/word/2006/wordml" xmlns:wps="http://schemas.microsoft.com/office/word/2010/wordprocessingShape" mc:Ignorable="w14 wp14">
+<w:numbering xmlns:wpc="http://schemas.microsoft.com/office/word/2010/wordprocessingCanvas" xmlns:mo="http://schemas.microsoft.com/office/mac/office/2008/main" xmlns:mc="http://schemas.openxmlformats.org/markup-compatibility/2006" xmlns:mv="urn:schemas-microsoft-com:mac:vml" xmlns:o="urn:schemas-microsoft-com:office:office" xmlns:r="http://schemas.openxmlformats.org/officeDocument/2006/relationships" xmlns:m="http://schemas.openxmlformats.org/officeDocument/2006/math" xmlns:v="urn:schemas-microsoft-com:vml" xmlns:wp14="http://schemas.microsoft.com/office/word/2010/wordprocessingDrawing" xmlns:wp="http://schemas.openxmlformats.org/drawingml/2006/wordprocessingDrawing" xmlns:w10="urn:schemas-microsoft-com:office:word" xmlns:w="http://schemas.openxmlformats.org/wordprocessingml/2006/main" xmlns:w14="http://schemas.microsoft.com/office/word/2010/wordml" xmlns:wpg="http://schemas.microsoft.com/office/word/2010/wordprocessingGroup" xmlns:wpi="http://schemas.microsoft.com/office/word/2010/wordprocessingInk" xmlns:wne="http://schemas.microsoft.com/office/word/2006/wordml" xmlns:wps="http://schemas.microsoft.com/office/word/2010/wordprocessingShape" mc:Ignorable="w14 wp14">
   <w:abstractNum w:abstractNumId="0">
     <w:nsid w:val="061E50F8"/>
     <w:multiLevelType w:val="hybridMultilevel"/>
@@ -2770,6 +2950,155 @@
     </w:lvl>
   </w:abstractNum>
   <w:abstractNum w:abstractNumId="5">
+    <w:nsid w:val="3D812CA6"/>
+    <w:multiLevelType w:val="multilevel"/>
+    <w:tmpl w:val="10C49E54"/>
+    <w:lvl w:ilvl="0">
+      <w:start w:val="1"/>
+      <w:numFmt w:val="bullet"/>
+      <w:lvlText w:val=""/>
+      <w:lvlJc w:val="left"/>
+      <w:pPr>
+        <w:tabs>
+          <w:tab w:val="num" w:pos="720"/>
+        </w:tabs>
+        <w:ind w:left="720" w:hanging="360"/>
+      </w:pPr>
+      <w:rPr>
+        <w:rFonts w:ascii="Symbol" w:hAnsi="Symbol" w:hint="default"/>
+        <w:sz w:val="20"/>
+      </w:rPr>
+    </w:lvl>
+    <w:lvl w:ilvl="1" w:tentative="1">
+      <w:start w:val="1"/>
+      <w:numFmt w:val="bullet"/>
+      <w:lvlText w:val="o"/>
+      <w:lvlJc w:val="left"/>
+      <w:pPr>
+        <w:tabs>
+          <w:tab w:val="num" w:pos="1440"/>
+        </w:tabs>
+        <w:ind w:left="1440" w:hanging="360"/>
+      </w:pPr>
+      <w:rPr>
+        <w:rFonts w:ascii="Courier New" w:hAnsi="Courier New" w:hint="default"/>
+        <w:sz w:val="20"/>
+      </w:rPr>
+    </w:lvl>
+    <w:lvl w:ilvl="2" w:tentative="1">
+      <w:start w:val="1"/>
+      <w:numFmt w:val="bullet"/>
+      <w:lvlText w:val=""/>
+      <w:lvlJc w:val="left"/>
+      <w:pPr>
+        <w:tabs>
+          <w:tab w:val="num" w:pos="2160"/>
+        </w:tabs>
+        <w:ind w:left="2160" w:hanging="360"/>
+      </w:pPr>
+      <w:rPr>
+        <w:rFonts w:ascii="Wingdings" w:hAnsi="Wingdings" w:hint="default"/>
+        <w:sz w:val="20"/>
+      </w:rPr>
+    </w:lvl>
+    <w:lvl w:ilvl="3" w:tentative="1">
+      <w:start w:val="1"/>
+      <w:numFmt w:val="bullet"/>
+      <w:lvlText w:val=""/>
+      <w:lvlJc w:val="left"/>
+      <w:pPr>
+        <w:tabs>
+          <w:tab w:val="num" w:pos="2880"/>
+        </w:tabs>
+        <w:ind w:left="2880" w:hanging="360"/>
+      </w:pPr>
+      <w:rPr>
+        <w:rFonts w:ascii="Wingdings" w:hAnsi="Wingdings" w:hint="default"/>
+        <w:sz w:val="20"/>
+      </w:rPr>
+    </w:lvl>
+    <w:lvl w:ilvl="4" w:tentative="1">
+      <w:start w:val="1"/>
+      <w:numFmt w:val="bullet"/>
+      <w:lvlText w:val=""/>
+      <w:lvlJc w:val="left"/>
+      <w:pPr>
+        <w:tabs>
+          <w:tab w:val="num" w:pos="3600"/>
+        </w:tabs>
+        <w:ind w:left="3600" w:hanging="360"/>
+      </w:pPr>
+      <w:rPr>
+        <w:rFonts w:ascii="Wingdings" w:hAnsi="Wingdings" w:hint="default"/>
+        <w:sz w:val="20"/>
+      </w:rPr>
+    </w:lvl>
+    <w:lvl w:ilvl="5" w:tentative="1">
+      <w:start w:val="1"/>
+      <w:numFmt w:val="bullet"/>
+      <w:lvlText w:val=""/>
+      <w:lvlJc w:val="left"/>
+      <w:pPr>
+        <w:tabs>
+          <w:tab w:val="num" w:pos="4320"/>
+        </w:tabs>
+        <w:ind w:left="4320" w:hanging="360"/>
+      </w:pPr>
+      <w:rPr>
+        <w:rFonts w:ascii="Wingdings" w:hAnsi="Wingdings" w:hint="default"/>
+        <w:sz w:val="20"/>
+      </w:rPr>
+    </w:lvl>
+    <w:lvl w:ilvl="6" w:tentative="1">
+      <w:start w:val="1"/>
+      <w:numFmt w:val="bullet"/>
+      <w:lvlText w:val=""/>
+      <w:lvlJc w:val="left"/>
+      <w:pPr>
+        <w:tabs>
+          <w:tab w:val="num" w:pos="5040"/>
+        </w:tabs>
+        <w:ind w:left="5040" w:hanging="360"/>
+      </w:pPr>
+      <w:rPr>
+        <w:rFonts w:ascii="Wingdings" w:hAnsi="Wingdings" w:hint="default"/>
+        <w:sz w:val="20"/>
+      </w:rPr>
+    </w:lvl>
+    <w:lvl w:ilvl="7" w:tentative="1">
+      <w:start w:val="1"/>
+      <w:numFmt w:val="bullet"/>
+      <w:lvlText w:val=""/>
+      <w:lvlJc w:val="left"/>
+      <w:pPr>
+        <w:tabs>
+          <w:tab w:val="num" w:pos="5760"/>
+        </w:tabs>
+        <w:ind w:left="5760" w:hanging="360"/>
+      </w:pPr>
+      <w:rPr>
+        <w:rFonts w:ascii="Wingdings" w:hAnsi="Wingdings" w:hint="default"/>
+        <w:sz w:val="20"/>
+      </w:rPr>
+    </w:lvl>
+    <w:lvl w:ilvl="8" w:tentative="1">
+      <w:start w:val="1"/>
+      <w:numFmt w:val="bullet"/>
+      <w:lvlText w:val=""/>
+      <w:lvlJc w:val="left"/>
+      <w:pPr>
+        <w:tabs>
+          <w:tab w:val="num" w:pos="6480"/>
+        </w:tabs>
+        <w:ind w:left="6480" w:hanging="360"/>
+      </w:pPr>
+      <w:rPr>
+        <w:rFonts w:ascii="Wingdings" w:hAnsi="Wingdings" w:hint="default"/>
+        <w:sz w:val="20"/>
+      </w:rPr>
+    </w:lvl>
+  </w:abstractNum>
+  <w:abstractNum w:abstractNumId="6">
     <w:nsid w:val="742D3DE3"/>
     <w:multiLevelType w:val="hybridMultilevel"/>
     <w:tmpl w:val="BC827478"/>
@@ -2882,7 +3211,7 @@
       </w:rPr>
     </w:lvl>
   </w:abstractNum>
-  <w:abstractNum w:abstractNumId="6">
+  <w:abstractNum w:abstractNumId="7">
     <w:nsid w:val="744418FD"/>
     <w:multiLevelType w:val="hybridMultilevel"/>
     <w:tmpl w:val="A7722EB6"/>
@@ -3011,9 +3340,12 @@
     <w:abstractNumId w:val="3"/>
   </w:num>
   <w:num w:numId="6">
+    <w:abstractNumId w:val="7"/>
+  </w:num>
+  <w:num w:numId="7">
     <w:abstractNumId w:val="6"/>
   </w:num>
-  <w:num w:numId="7">
+  <w:num w:numId="8">
     <w:abstractNumId w:val="5"/>
   </w:num>
 </w:numbering>
@@ -3032,7 +3364,7 @@
     </w:rPrDefault>
     <w:pPrDefault/>
   </w:docDefaults>
-  <w:latentStyles w:defLockedState="0" w:defUIPriority="99" w:defSemiHidden="1" w:defUnhideWhenUsed="1" w:defQFormat="0" w:count="267">
+  <w:latentStyles w:defLockedState="0" w:defUIPriority="99" w:defSemiHidden="1" w:defUnhideWhenUsed="1" w:defQFormat="0" w:count="276">
     <w:lsdException w:name="Normal" w:semiHidden="0" w:uiPriority="0" w:unhideWhenUsed="0" w:qFormat="1"/>
     <w:lsdException w:name="heading 1" w:semiHidden="0" w:uiPriority="9" w:unhideWhenUsed="0" w:qFormat="1"/>
     <w:lsdException w:name="heading 2" w:uiPriority="9" w:qFormat="1"/>
@@ -3388,6 +3720,7 @@
     <w:uiPriority w:val="59"/>
     <w:rsid w:val="00345EDA"/>
     <w:tblPr>
+      <w:tblInd w:w="0" w:type="dxa"/>
       <w:tblBorders>
         <w:top w:val="single" w:sz="4" w:space="0" w:color="auto"/>
         <w:left w:val="single" w:sz="4" w:space="0" w:color="auto"/>
@@ -3396,13 +3729,42 @@
         <w:insideH w:val="single" w:sz="4" w:space="0" w:color="auto"/>
         <w:insideV w:val="single" w:sz="4" w:space="0" w:color="auto"/>
       </w:tblBorders>
+      <w:tblCellMar>
+        <w:top w:w="0" w:type="dxa"/>
+        <w:left w:w="108" w:type="dxa"/>
+        <w:bottom w:w="0" w:type="dxa"/>
+        <w:right w:w="108" w:type="dxa"/>
+      </w:tblCellMar>
     </w:tblPr>
+  </w:style>
+  <w:style w:type="paragraph" w:customStyle="1" w:styleId="c7">
+    <w:name w:val="c7"/>
+    <w:basedOn w:val="Normal"/>
+    <w:rsid w:val="00A118A2"/>
+    <w:pPr>
+      <w:spacing w:before="100" w:beforeAutospacing="1" w:after="100" w:afterAutospacing="1"/>
+    </w:pPr>
+    <w:rPr>
+      <w:rFonts w:ascii="Times" w:hAnsi="Times"/>
+      <w:sz w:val="20"/>
+      <w:szCs w:val="20"/>
+    </w:rPr>
+  </w:style>
+  <w:style w:type="character" w:customStyle="1" w:styleId="c0">
+    <w:name w:val="c0"/>
+    <w:basedOn w:val="DefaultParagraphFont"/>
+    <w:rsid w:val="00A118A2"/>
+  </w:style>
+  <w:style w:type="character" w:customStyle="1" w:styleId="apple-converted-space">
+    <w:name w:val="apple-converted-space"/>
+    <w:basedOn w:val="DefaultParagraphFont"/>
+    <w:rsid w:val="00A118A2"/>
   </w:style>
 </w:styles>
 </file>
 
 <file path=word/stylesWithEffects.xml><?xml version="1.0" encoding="utf-8"?>
-<w:styles xmlns:wpc="http://schemas.microsoft.com/office/word/2010/wordprocessingCanvas" xmlns:mc="http://schemas.openxmlformats.org/markup-compatibility/2006" xmlns:o="urn:schemas-microsoft-com:office:office" xmlns:r="http://schemas.openxmlformats.org/officeDocument/2006/relationships" xmlns:m="http://schemas.openxmlformats.org/officeDocument/2006/math" xmlns:v="urn:schemas-microsoft-com:vml" xmlns:wp14="http://schemas.microsoft.com/office/word/2010/wordprocessingDrawing" xmlns:wp="http://schemas.openxmlformats.org/drawingml/2006/wordprocessingDrawing" xmlns:w10="urn:schemas-microsoft-com:office:word" xmlns:w="http://schemas.openxmlformats.org/wordprocessingml/2006/main" xmlns:w14="http://schemas.microsoft.com/office/word/2010/wordml" xmlns:wpg="http://schemas.microsoft.com/office/word/2010/wordprocessingGroup" xmlns:wpi="http://schemas.microsoft.com/office/word/2010/wordprocessingInk" xmlns:wne="http://schemas.microsoft.com/office/word/2006/wordml" xmlns:wps="http://schemas.microsoft.com/office/word/2010/wordprocessingShape" mc:Ignorable="w14 wp14">
+<w:styles xmlns:wpc="http://schemas.microsoft.com/office/word/2010/wordprocessingCanvas" xmlns:mo="http://schemas.microsoft.com/office/mac/office/2008/main" xmlns:mc="http://schemas.openxmlformats.org/markup-compatibility/2006" xmlns:mv="urn:schemas-microsoft-com:mac:vml" xmlns:o="urn:schemas-microsoft-com:office:office" xmlns:r="http://schemas.openxmlformats.org/officeDocument/2006/relationships" xmlns:m="http://schemas.openxmlformats.org/officeDocument/2006/math" xmlns:v="urn:schemas-microsoft-com:vml" xmlns:wp14="http://schemas.microsoft.com/office/word/2010/wordprocessingDrawing" xmlns:wp="http://schemas.openxmlformats.org/drawingml/2006/wordprocessingDrawing" xmlns:w10="urn:schemas-microsoft-com:office:word" xmlns:w="http://schemas.openxmlformats.org/wordprocessingml/2006/main" xmlns:w14="http://schemas.microsoft.com/office/word/2010/wordml" xmlns:wpg="http://schemas.microsoft.com/office/word/2010/wordprocessingGroup" xmlns:wpi="http://schemas.microsoft.com/office/word/2010/wordprocessingInk" xmlns:wne="http://schemas.microsoft.com/office/word/2006/wordml" xmlns:wps="http://schemas.microsoft.com/office/word/2010/wordprocessingShape" mc:Ignorable="w14 wp14">
   <w:docDefaults>
     <w:rPrDefault>
       <w:rPr>
@@ -3414,7 +3776,7 @@
     </w:rPrDefault>
     <w:pPrDefault/>
   </w:docDefaults>
-  <w:latentStyles w:defLockedState="0" w:defUIPriority="99" w:defSemiHidden="1" w:defUnhideWhenUsed="1" w:defQFormat="0" w:count="267">
+  <w:latentStyles w:defLockedState="0" w:defUIPriority="99" w:defSemiHidden="1" w:defUnhideWhenUsed="1" w:defQFormat="0" w:count="276">
     <w:lsdException w:name="Normal" w:semiHidden="0" w:uiPriority="0" w:unhideWhenUsed="0" w:qFormat="1"/>
     <w:lsdException w:name="heading 1" w:semiHidden="0" w:uiPriority="9" w:unhideWhenUsed="0" w:qFormat="1"/>
     <w:lsdException w:name="heading 2" w:uiPriority="9" w:qFormat="1"/>
@@ -3770,6 +4132,7 @@
     <w:uiPriority w:val="59"/>
     <w:rsid w:val="00345EDA"/>
     <w:tblPr>
+      <w:tblInd w:w="0" w:type="dxa"/>
       <w:tblBorders>
         <w:top w:val="single" w:sz="4" w:space="0" w:color="auto"/>
         <w:left w:val="single" w:sz="4" w:space="0" w:color="auto"/>
@@ -3778,7 +4141,36 @@
         <w:insideH w:val="single" w:sz="4" w:space="0" w:color="auto"/>
         <w:insideV w:val="single" w:sz="4" w:space="0" w:color="auto"/>
       </w:tblBorders>
+      <w:tblCellMar>
+        <w:top w:w="0" w:type="dxa"/>
+        <w:left w:w="108" w:type="dxa"/>
+        <w:bottom w:w="0" w:type="dxa"/>
+        <w:right w:w="108" w:type="dxa"/>
+      </w:tblCellMar>
     </w:tblPr>
+  </w:style>
+  <w:style w:type="paragraph" w:customStyle="1" w:styleId="c7">
+    <w:name w:val="c7"/>
+    <w:basedOn w:val="Normal"/>
+    <w:rsid w:val="00A118A2"/>
+    <w:pPr>
+      <w:spacing w:before="100" w:beforeAutospacing="1" w:after="100" w:afterAutospacing="1"/>
+    </w:pPr>
+    <w:rPr>
+      <w:rFonts w:ascii="Times" w:hAnsi="Times"/>
+      <w:sz w:val="20"/>
+      <w:szCs w:val="20"/>
+    </w:rPr>
+  </w:style>
+  <w:style w:type="character" w:customStyle="1" w:styleId="c0">
+    <w:name w:val="c0"/>
+    <w:basedOn w:val="DefaultParagraphFont"/>
+    <w:rsid w:val="00A118A2"/>
+  </w:style>
+  <w:style w:type="character" w:customStyle="1" w:styleId="apple-converted-space">
+    <w:name w:val="apple-converted-space"/>
+    <w:basedOn w:val="DefaultParagraphFont"/>
+    <w:rsid w:val="00A118A2"/>
   </w:style>
 </w:styles>
 </file>
@@ -4108,7 +4500,7 @@
 </file>
 
 <file path=customXml/itemProps1.xml><?xml version="1.0" encoding="utf-8"?>
-<ds:datastoreItem xmlns:ds="http://schemas.openxmlformats.org/officeDocument/2006/customXml" ds:itemID="{8D87BA95-53E7-4687-80C6-A9C6536B4BFA}">
+<ds:datastoreItem xmlns:ds="http://schemas.openxmlformats.org/officeDocument/2006/customXml" ds:itemID="{4A1590CA-FBCE-E14A-8CF1-F90ABE1C3A54}">
   <ds:schemaRefs>
     <ds:schemaRef ds:uri="http://schemas.openxmlformats.org/officeDocument/2006/bibliography"/>
   </ds:schemaRefs>

</xml_diff>

<commit_message>
Doc: add a few more in Implementation and Refinement
</commit_message>
<xml_diff>
--- a/Report/Capstone Report by SBaek.docx
+++ b/Report/Capstone Report by SBaek.docx
@@ -1640,10 +1640,7 @@
           <w:rPr>
             <w:highlight w:val="yellow"/>
             <w:rPrChange w:id="221" w:author="Seungjin Baek" w:date="2016-07-01T16:48:00Z">
-              <w:rPr>
-                <w:b w:val="0"/>
-                <w:bCs w:val="0"/>
-              </w:rPr>
+              <w:rPr/>
             </w:rPrChange>
           </w:rPr>
           <w:t>Have you visualized a relevant characteristic or features about the dataset or input data?</w:t>
@@ -1677,10 +1674,7 @@
           <w:rPr>
             <w:highlight w:val="yellow"/>
             <w:rPrChange w:id="227" w:author="Seungjin Baek" w:date="2016-07-01T16:48:00Z">
-              <w:rPr>
-                <w:b w:val="0"/>
-                <w:bCs w:val="0"/>
-              </w:rPr>
+              <w:rPr/>
             </w:rPrChange>
           </w:rPr>
           <w:lastRenderedPageBreak/>
@@ -1712,10 +1706,7 @@
           <w:rPr>
             <w:highlight w:val="yellow"/>
             <w:rPrChange w:id="231" w:author="Seungjin Baek" w:date="2016-07-01T16:48:00Z">
-              <w:rPr>
-                <w:b w:val="0"/>
-                <w:bCs w:val="0"/>
-              </w:rPr>
+              <w:rPr/>
             </w:rPrChange>
           </w:rPr>
           <w:t>If a plot is provided, are the axes, title, and datum clearly defined?</w:t>
@@ -1990,12 +1981,7 @@
       </w:pPr>
       <w:ins w:id="267" w:author="Seungjin Baek" w:date="2016-07-06T16:41:00Z">
         <w:r>
-          <w:t>Has some res</w:t>
-        </w:r>
-        <w:bookmarkStart w:id="268" w:name="_GoBack"/>
-        <w:bookmarkEnd w:id="268"/>
-        <w:r>
-          <w:t>ult or value been provided that acts as a benchmark for measuring performance?</w:t>
+          <w:t>Has some result or value been provided that acts as a benchmark for measuring performance?</w:t>
         </w:r>
       </w:ins>
     </w:p>
@@ -2007,13 +1993,13 @@
           <w:numId w:val="7"/>
         </w:numPr>
         <w:rPr>
-          <w:ins w:id="269" w:author="S B" w:date="2016-07-07T22:43:00Z"/>
-        </w:rPr>
-        <w:pPrChange w:id="270" w:author="Seungjin Baek" w:date="2016-07-06T16:41:00Z">
+          <w:ins w:id="268" w:author="S B" w:date="2016-07-07T22:43:00Z"/>
+        </w:rPr>
+        <w:pPrChange w:id="269" w:author="Seungjin Baek" w:date="2016-07-06T16:41:00Z">
           <w:pPr/>
         </w:pPrChange>
       </w:pPr>
-      <w:ins w:id="271" w:author="Seungjin Baek" w:date="2016-07-06T16:41:00Z">
+      <w:ins w:id="270" w:author="Seungjin Baek" w:date="2016-07-06T16:41:00Z">
         <w:r>
           <w:t>Is it clear how this result or value was obtained (whether by data or by hypothesis)?</w:t>
         </w:r>
@@ -2022,24 +2008,16 @@
     <w:p>
       <w:pPr>
         <w:rPr>
-          <w:ins w:id="272" w:author="S B" w:date="2016-07-07T22:43:00Z"/>
-        </w:rPr>
-        <w:pPrChange w:id="273" w:author="S B" w:date="2016-07-07T22:43:00Z">
-          <w:pPr/>
-        </w:pPrChange>
-      </w:pPr>
-    </w:p>
-    <w:p>
-      <w:pPr>
-        <w:pPrChange w:id="274" w:author="S B" w:date="2016-07-07T22:43:00Z">
-          <w:pPr/>
-        </w:pPrChange>
-      </w:pPr>
-      <w:ins w:id="275" w:author="S B" w:date="2016-07-07T22:43:00Z">
+          <w:ins w:id="271" w:author="S B" w:date="2016-07-07T22:43:00Z"/>
+        </w:rPr>
+      </w:pPr>
+    </w:p>
+    <w:p>
+      <w:ins w:id="272" w:author="S B" w:date="2016-07-07T22:43:00Z">
         <w:r>
           <w:rPr>
             <w:highlight w:val="red"/>
-            <w:rPrChange w:id="276" w:author="S B" w:date="2016-07-07T22:47:00Z">
+            <w:rPrChange w:id="273" w:author="S B" w:date="2016-07-07T22:47:00Z">
               <w:rPr/>
             </w:rPrChange>
           </w:rPr>
@@ -2054,7 +2032,7 @@
           <w:ilvl w:val="0"/>
           <w:numId w:val="4"/>
         </w:numPr>
-        <w:pPrChange w:id="277" w:author="S B" w:date="2016-06-27T22:51:00Z">
+        <w:pPrChange w:id="274" w:author="S B" w:date="2016-06-27T22:51:00Z">
           <w:pPr>
             <w:pStyle w:val="Heading1"/>
           </w:pPr>
@@ -2069,7 +2047,7 @@
       <w:pPr>
         <w:pStyle w:val="Heading2"/>
         <w:rPr>
-          <w:ins w:id="278" w:author="S B" w:date="2016-07-07T22:46:00Z"/>
+          <w:ins w:id="275" w:author="S B" w:date="2016-07-07T22:46:00Z"/>
         </w:rPr>
       </w:pPr>
       <w:r>
@@ -2079,10 +2057,10 @@
     <w:p>
       <w:pPr>
         <w:rPr>
-          <w:ins w:id="279" w:author="S B" w:date="2016-07-07T22:46:00Z"/>
-          <w:rPrChange w:id="280" w:author="S B" w:date="2016-07-07T22:46:00Z">
+          <w:ins w:id="276" w:author="S B" w:date="2016-07-07T22:46:00Z"/>
+          <w:rPrChange w:id="277" w:author="S B" w:date="2016-07-07T22:46:00Z">
             <w:rPr>
-              <w:ins w:id="281" w:author="S B" w:date="2016-07-07T22:46:00Z"/>
+              <w:ins w:id="278" w:author="S B" w:date="2016-07-07T22:46:00Z"/>
               <w:rFonts w:ascii="Arial" w:hAnsi="Arial" w:cs="Arial"/>
               <w:color w:val="000000"/>
               <w:sz w:val="22"/>
@@ -2091,12 +2069,13 @@
           </w:rPrChange>
         </w:rPr>
       </w:pPr>
-      <w:ins w:id="282" w:author="S B" w:date="2016-07-07T22:46:00Z">
+      <w:ins w:id="279" w:author="S B" w:date="2016-07-07T22:46:00Z">
         <w:r>
           <w:rPr>
-            <w:rPrChange w:id="283" w:author="S B" w:date="2016-07-07T22:46:00Z">
+            <w:rFonts w:hint="eastAsia"/>
+            <w:rPrChange w:id="280" w:author="S B" w:date="2016-07-07T22:46:00Z">
               <w:rPr>
-                <w:rFonts w:ascii="Droid Sans" w:hAnsi="Droid Sans" w:cs="Arial"/>
+                <w:rFonts w:ascii="Droid Sans" w:hAnsi="Droid Sans" w:cs="Arial" w:hint="eastAsia"/>
                 <w:color w:val="000000"/>
                 <w:sz w:val="22"/>
                 <w:szCs w:val="22"/>
@@ -2115,10 +2094,10 @@
         </w:numPr>
         <w:spacing w:before="100" w:beforeAutospacing="1" w:after="100" w:afterAutospacing="1"/>
         <w:rPr>
-          <w:ins w:id="284" w:author="S B" w:date="2016-07-07T22:46:00Z"/>
-          <w:rPrChange w:id="285" w:author="S B" w:date="2016-07-07T22:46:00Z">
+          <w:ins w:id="281" w:author="S B" w:date="2016-07-07T22:46:00Z"/>
+          <w:rPrChange w:id="282" w:author="S B" w:date="2016-07-07T22:46:00Z">
             <w:rPr>
-              <w:ins w:id="286" w:author="S B" w:date="2016-07-07T22:46:00Z"/>
+              <w:ins w:id="283" w:author="S B" w:date="2016-07-07T22:46:00Z"/>
               <w:rFonts w:ascii="Arial" w:eastAsia="Times New Roman" w:hAnsi="Arial" w:cs="Arial"/>
               <w:color w:val="000000"/>
               <w:sz w:val="22"/>
@@ -2127,10 +2106,10 @@
           </w:rPrChange>
         </w:rPr>
       </w:pPr>
-      <w:ins w:id="287" w:author="S B" w:date="2016-07-07T22:46:00Z">
+      <w:ins w:id="284" w:author="S B" w:date="2016-07-07T22:46:00Z">
         <w:r>
           <w:rPr>
-            <w:rPrChange w:id="288" w:author="S B" w:date="2016-07-07T22:46:00Z">
+            <w:rPrChange w:id="285" w:author="S B" w:date="2016-07-07T22:46:00Z">
               <w:rPr>
                 <w:rFonts w:ascii="Droid Sans" w:eastAsia="Times New Roman" w:hAnsi="Droid Sans" w:cs="Arial"/>
                 <w:i/>
@@ -2153,10 +2132,10 @@
         </w:numPr>
         <w:spacing w:before="100" w:beforeAutospacing="1" w:after="100" w:afterAutospacing="1"/>
         <w:rPr>
-          <w:ins w:id="289" w:author="S B" w:date="2016-07-07T22:46:00Z"/>
-          <w:rPrChange w:id="290" w:author="S B" w:date="2016-07-07T22:46:00Z">
+          <w:ins w:id="286" w:author="S B" w:date="2016-07-07T22:46:00Z"/>
+          <w:rPrChange w:id="287" w:author="S B" w:date="2016-07-07T22:46:00Z">
             <w:rPr>
-              <w:ins w:id="291" w:author="S B" w:date="2016-07-07T22:46:00Z"/>
+              <w:ins w:id="288" w:author="S B" w:date="2016-07-07T22:46:00Z"/>
               <w:rFonts w:ascii="Arial" w:eastAsia="Times New Roman" w:hAnsi="Arial" w:cs="Arial"/>
               <w:color w:val="000000"/>
               <w:sz w:val="22"/>
@@ -2165,10 +2144,10 @@
           </w:rPrChange>
         </w:rPr>
       </w:pPr>
-      <w:ins w:id="292" w:author="S B" w:date="2016-07-07T22:46:00Z">
+      <w:ins w:id="289" w:author="S B" w:date="2016-07-07T22:46:00Z">
         <w:r>
           <w:rPr>
-            <w:rPrChange w:id="293" w:author="S B" w:date="2016-07-07T22:46:00Z">
+            <w:rPrChange w:id="290" w:author="S B" w:date="2016-07-07T22:46:00Z">
               <w:rPr>
                 <w:rFonts w:ascii="Droid Sans" w:eastAsia="Times New Roman" w:hAnsi="Droid Sans" w:cs="Arial"/>
                 <w:i/>
@@ -2191,10 +2170,10 @@
         </w:numPr>
         <w:spacing w:before="100" w:beforeAutospacing="1" w:after="100" w:afterAutospacing="1"/>
         <w:rPr>
-          <w:ins w:id="294" w:author="S B" w:date="2016-07-07T22:46:00Z"/>
-          <w:rPrChange w:id="295" w:author="S B" w:date="2016-07-07T22:46:00Z">
+          <w:ins w:id="291" w:author="S B" w:date="2016-07-07T22:46:00Z"/>
+          <w:rPrChange w:id="292" w:author="S B" w:date="2016-07-07T22:46:00Z">
             <w:rPr>
-              <w:ins w:id="296" w:author="S B" w:date="2016-07-07T22:46:00Z"/>
+              <w:ins w:id="293" w:author="S B" w:date="2016-07-07T22:46:00Z"/>
               <w:rFonts w:ascii="Arial" w:eastAsia="Times New Roman" w:hAnsi="Arial" w:cs="Arial"/>
               <w:color w:val="000000"/>
               <w:sz w:val="22"/>
@@ -2203,10 +2182,10 @@
           </w:rPrChange>
         </w:rPr>
       </w:pPr>
-      <w:ins w:id="297" w:author="S B" w:date="2016-07-07T22:46:00Z">
+      <w:ins w:id="294" w:author="S B" w:date="2016-07-07T22:46:00Z">
         <w:r>
           <w:rPr>
-            <w:rPrChange w:id="298" w:author="S B" w:date="2016-07-07T22:46:00Z">
+            <w:rPrChange w:id="295" w:author="S B" w:date="2016-07-07T22:46:00Z">
               <w:rPr>
                 <w:rFonts w:ascii="Droid Sans" w:eastAsia="Times New Roman" w:hAnsi="Droid Sans" w:cs="Arial"/>
                 <w:i/>
@@ -2224,31 +2203,38 @@
     <w:p>
       <w:pPr>
         <w:rPr>
-          <w:ins w:id="299" w:author="S B" w:date="2016-07-07T22:46:00Z"/>
-        </w:rPr>
-        <w:pPrChange w:id="300" w:author="S B" w:date="2016-07-07T22:46:00Z">
+          <w:ins w:id="296" w:author="S B" w:date="2016-07-07T22:46:00Z"/>
+        </w:rPr>
+        <w:pPrChange w:id="297" w:author="S B" w:date="2016-07-07T22:46:00Z">
           <w:pPr>
             <w:pStyle w:val="Heading2"/>
           </w:pPr>
         </w:pPrChange>
       </w:pPr>
-      <w:ins w:id="301" w:author="S B" w:date="2016-07-07T22:46:00Z">
+      <w:ins w:id="298" w:author="S B" w:date="2016-07-07T22:46:00Z">
         <w:r>
           <w:rPr>
             <w:highlight w:val="red"/>
-            <w:rPrChange w:id="302" w:author="S B" w:date="2016-07-07T22:47:00Z">
-              <w:rPr/>
+            <w:rPrChange w:id="299" w:author="S B" w:date="2016-07-07T22:47:00Z">
+              <w:rPr>
+                <w:b w:val="0"/>
+                <w:bCs w:val="0"/>
+              </w:rPr>
             </w:rPrChange>
           </w:rPr>
+          <w:lastRenderedPageBreak/>
           <w:t xml:space="preserve">Remove ‘zero’ data. Combine columns into </w:t>
         </w:r>
       </w:ins>
-      <w:ins w:id="303" w:author="S B" w:date="2016-07-07T22:47:00Z">
+      <w:ins w:id="300" w:author="S B" w:date="2016-07-07T22:47:00Z">
         <w:r>
           <w:rPr>
             <w:highlight w:val="red"/>
-            <w:rPrChange w:id="304" w:author="S B" w:date="2016-07-07T22:47:00Z">
-              <w:rPr/>
+            <w:rPrChange w:id="301" w:author="S B" w:date="2016-07-07T22:47:00Z">
+              <w:rPr>
+                <w:b w:val="0"/>
+                <w:bCs w:val="0"/>
+              </w:rPr>
             </w:rPrChange>
           </w:rPr>
           <w:t>‘daily listing’ and etc.</w:t>
@@ -2257,12 +2243,7 @@
     </w:p>
     <w:p>
       <w:pPr>
-        <w:rPr>
-          <w:rPrChange w:id="305" w:author="S B" w:date="2016-07-07T22:46:00Z">
-            <w:rPr/>
-          </w:rPrChange>
-        </w:rPr>
-        <w:pPrChange w:id="306" w:author="S B" w:date="2016-07-07T22:46:00Z">
+        <w:pPrChange w:id="302" w:author="S B" w:date="2016-07-07T22:46:00Z">
           <w:pPr>
             <w:pStyle w:val="Heading2"/>
           </w:pPr>
@@ -2272,6 +2253,9 @@
     <w:p>
       <w:pPr>
         <w:pStyle w:val="Heading2"/>
+        <w:rPr>
+          <w:ins w:id="303" w:author="S B" w:date="2016-07-09T23:25:00Z"/>
+        </w:rPr>
       </w:pPr>
       <w:r>
         <w:t>Implementation</w:t>
@@ -2279,11 +2263,355 @@
     </w:p>
     <w:p>
       <w:pPr>
+        <w:rPr>
+          <w:ins w:id="304" w:author="S B" w:date="2016-07-09T23:25:00Z"/>
+          <w:rFonts w:ascii="Arial" w:hAnsi="Arial" w:cs="Times New Roman"/>
+          <w:color w:val="000000"/>
+          <w:rPrChange w:id="305" w:author="S B" w:date="2016-07-09T23:25:00Z">
+            <w:rPr>
+              <w:ins w:id="306" w:author="S B" w:date="2016-07-09T23:25:00Z"/>
+              <w:rFonts w:ascii="Arial" w:hAnsi="Arial" w:cs="Times New Roman"/>
+              <w:color w:val="000000"/>
+              <w:sz w:val="22"/>
+              <w:szCs w:val="22"/>
+            </w:rPr>
+          </w:rPrChange>
+        </w:rPr>
+      </w:pPr>
+      <w:ins w:id="307" w:author="S B" w:date="2016-07-09T23:25:00Z">
+        <w:r>
+          <w:rPr>
+            <w:rFonts w:ascii="Droid Sans" w:hAnsi="Droid Sans" w:cs="Times New Roman"/>
+            <w:color w:val="000000"/>
+            <w:rPrChange w:id="308" w:author="S B" w:date="2016-07-09T23:25:00Z">
+              <w:rPr>
+                <w:rFonts w:ascii="Droid Sans" w:hAnsi="Droid Sans" w:cs="Times New Roman"/>
+                <w:color w:val="000000"/>
+                <w:sz w:val="22"/>
+                <w:szCs w:val="22"/>
+              </w:rPr>
+            </w:rPrChange>
+          </w:rPr>
+          <w:t>In this section, the process for which metrics, algorithms, and techniques that you implemented for the given data will need to be clearly documented. It should be abundantly clear how the implementation was carried out, and discussion should be made regarding any complications that occurred during this process. Questions to ask yourself when writing this section:</w:t>
+        </w:r>
+      </w:ins>
+    </w:p>
+    <w:p>
+      <w:pPr>
+        <w:numPr>
+          <w:ilvl w:val="0"/>
+          <w:numId w:val="9"/>
+        </w:numPr>
+        <w:spacing w:before="100" w:beforeAutospacing="1" w:after="100" w:afterAutospacing="1"/>
+        <w:rPr>
+          <w:ins w:id="309" w:author="S B" w:date="2016-07-09T23:25:00Z"/>
+          <w:rFonts w:ascii="Arial" w:eastAsia="Times New Roman" w:hAnsi="Arial" w:cs="Times New Roman"/>
+          <w:color w:val="000000"/>
+          <w:rPrChange w:id="310" w:author="S B" w:date="2016-07-09T23:25:00Z">
+            <w:rPr>
+              <w:ins w:id="311" w:author="S B" w:date="2016-07-09T23:25:00Z"/>
+              <w:rFonts w:ascii="Arial" w:eastAsia="Times New Roman" w:hAnsi="Arial" w:cs="Times New Roman"/>
+              <w:color w:val="000000"/>
+              <w:sz w:val="22"/>
+              <w:szCs w:val="22"/>
+            </w:rPr>
+          </w:rPrChange>
+        </w:rPr>
+      </w:pPr>
+      <w:ins w:id="312" w:author="S B" w:date="2016-07-09T23:25:00Z">
+        <w:r>
+          <w:rPr>
+            <w:rFonts w:ascii="Droid Sans" w:eastAsia="Times New Roman" w:hAnsi="Droid Sans" w:cs="Times New Roman"/>
+            <w:i/>
+            <w:iCs/>
+            <w:color w:val="000000"/>
+            <w:rPrChange w:id="313" w:author="S B" w:date="2016-07-09T23:25:00Z">
+              <w:rPr>
+                <w:rFonts w:ascii="Droid Sans" w:eastAsia="Times New Roman" w:hAnsi="Droid Sans" w:cs="Times New Roman"/>
+                <w:i/>
+                <w:iCs/>
+                <w:color w:val="000000"/>
+                <w:sz w:val="22"/>
+                <w:szCs w:val="22"/>
+              </w:rPr>
+            </w:rPrChange>
+          </w:rPr>
+          <w:t>Is it made clear how the algorithms and techniques were implemented with the given datasets or input data?</w:t>
+        </w:r>
+      </w:ins>
+    </w:p>
+    <w:p>
+      <w:pPr>
+        <w:numPr>
+          <w:ilvl w:val="0"/>
+          <w:numId w:val="9"/>
+        </w:numPr>
+        <w:spacing w:before="100" w:beforeAutospacing="1" w:after="100" w:afterAutospacing="1"/>
+        <w:rPr>
+          <w:ins w:id="314" w:author="S B" w:date="2016-07-09T23:25:00Z"/>
+          <w:rFonts w:ascii="Arial" w:eastAsia="Times New Roman" w:hAnsi="Arial" w:cs="Times New Roman"/>
+          <w:color w:val="000000"/>
+          <w:rPrChange w:id="315" w:author="S B" w:date="2016-07-09T23:25:00Z">
+            <w:rPr>
+              <w:ins w:id="316" w:author="S B" w:date="2016-07-09T23:25:00Z"/>
+              <w:rFonts w:ascii="Arial" w:eastAsia="Times New Roman" w:hAnsi="Arial" w:cs="Times New Roman"/>
+              <w:color w:val="000000"/>
+              <w:sz w:val="22"/>
+              <w:szCs w:val="22"/>
+            </w:rPr>
+          </w:rPrChange>
+        </w:rPr>
+      </w:pPr>
+      <w:ins w:id="317" w:author="S B" w:date="2016-07-09T23:25:00Z">
+        <w:r>
+          <w:rPr>
+            <w:rFonts w:ascii="Droid Sans" w:eastAsia="Times New Roman" w:hAnsi="Droid Sans" w:cs="Times New Roman"/>
+            <w:i/>
+            <w:iCs/>
+            <w:color w:val="000000"/>
+            <w:rPrChange w:id="318" w:author="S B" w:date="2016-07-09T23:25:00Z">
+              <w:rPr>
+                <w:rFonts w:ascii="Droid Sans" w:eastAsia="Times New Roman" w:hAnsi="Droid Sans" w:cs="Times New Roman"/>
+                <w:i/>
+                <w:iCs/>
+                <w:color w:val="000000"/>
+                <w:sz w:val="22"/>
+                <w:szCs w:val="22"/>
+              </w:rPr>
+            </w:rPrChange>
+          </w:rPr>
+          <w:t>Were there any complications with the original metrics or techniques that required changing prior to acquiring a solution?</w:t>
+        </w:r>
+      </w:ins>
+    </w:p>
+    <w:p>
+      <w:pPr>
+        <w:numPr>
+          <w:ilvl w:val="0"/>
+          <w:numId w:val="9"/>
+        </w:numPr>
+        <w:spacing w:before="100" w:beforeAutospacing="1" w:after="100" w:afterAutospacing="1"/>
+        <w:rPr>
+          <w:ins w:id="319" w:author="S B" w:date="2016-07-09T23:25:00Z"/>
+          <w:rFonts w:ascii="Arial" w:eastAsia="Times New Roman" w:hAnsi="Arial" w:cs="Times New Roman"/>
+          <w:color w:val="000000"/>
+          <w:rPrChange w:id="320" w:author="S B" w:date="2016-07-09T23:25:00Z">
+            <w:rPr>
+              <w:ins w:id="321" w:author="S B" w:date="2016-07-09T23:25:00Z"/>
+              <w:rFonts w:ascii="Arial" w:eastAsia="Times New Roman" w:hAnsi="Arial" w:cs="Times New Roman"/>
+              <w:color w:val="000000"/>
+              <w:sz w:val="22"/>
+              <w:szCs w:val="22"/>
+            </w:rPr>
+          </w:rPrChange>
+        </w:rPr>
+      </w:pPr>
+      <w:ins w:id="322" w:author="S B" w:date="2016-07-09T23:25:00Z">
+        <w:r>
+          <w:rPr>
+            <w:rFonts w:ascii="Droid Sans" w:eastAsia="Times New Roman" w:hAnsi="Droid Sans" w:cs="Times New Roman"/>
+            <w:i/>
+            <w:iCs/>
+            <w:color w:val="000000"/>
+            <w:rPrChange w:id="323" w:author="S B" w:date="2016-07-09T23:25:00Z">
+              <w:rPr>
+                <w:rFonts w:ascii="Droid Sans" w:eastAsia="Times New Roman" w:hAnsi="Droid Sans" w:cs="Times New Roman"/>
+                <w:i/>
+                <w:iCs/>
+                <w:color w:val="000000"/>
+                <w:sz w:val="22"/>
+                <w:szCs w:val="22"/>
+              </w:rPr>
+            </w:rPrChange>
+          </w:rPr>
+          <w:t>Was there any part of the coding process (e.g., writing complicated functions) that should be documented?</w:t>
+        </w:r>
+      </w:ins>
+    </w:p>
+    <w:p>
+      <w:pPr>
         <w:pStyle w:val="Heading2"/>
+        <w:rPr>
+          <w:del w:id="324" w:author="S B" w:date="2016-07-09T23:25:00Z"/>
+        </w:rPr>
+      </w:pPr>
+    </w:p>
+    <w:p>
+      <w:pPr>
+        <w:pStyle w:val="Heading2"/>
       </w:pPr>
       <w:r>
         <w:t>Refinement</w:t>
       </w:r>
+      <w:bookmarkStart w:id="325" w:name="_GoBack"/>
+      <w:bookmarkEnd w:id="325"/>
+    </w:p>
+    <w:p>
+      <w:pPr>
+        <w:rPr>
+          <w:ins w:id="326" w:author="S B" w:date="2016-07-09T23:25:00Z"/>
+          <w:rFonts w:ascii="Arial" w:hAnsi="Arial" w:cs="Arial"/>
+          <w:color w:val="000000"/>
+          <w:rPrChange w:id="327" w:author="S B" w:date="2016-07-09T23:25:00Z">
+            <w:rPr>
+              <w:ins w:id="328" w:author="S B" w:date="2016-07-09T23:25:00Z"/>
+              <w:rFonts w:ascii="Arial" w:hAnsi="Arial" w:cs="Arial"/>
+              <w:color w:val="000000"/>
+              <w:sz w:val="22"/>
+              <w:szCs w:val="22"/>
+            </w:rPr>
+          </w:rPrChange>
+        </w:rPr>
+      </w:pPr>
+      <w:ins w:id="329" w:author="S B" w:date="2016-07-09T23:25:00Z">
+        <w:r>
+          <w:rPr>
+            <w:rFonts w:ascii="Droid Sans" w:hAnsi="Droid Sans" w:cs="Arial"/>
+            <w:color w:val="000000"/>
+            <w:rPrChange w:id="330" w:author="S B" w:date="2016-07-09T23:25:00Z">
+              <w:rPr>
+                <w:rFonts w:ascii="Droid Sans" w:hAnsi="Droid Sans" w:cs="Arial"/>
+                <w:color w:val="000000"/>
+                <w:sz w:val="22"/>
+                <w:szCs w:val="22"/>
+              </w:rPr>
+            </w:rPrChange>
+          </w:rPr>
+          <w:t>In this section, you will need to discuss the process of improvement you made upon the algorithms and techniques you used in your implementation. For example, adjusting parameters for certain models to acquire improved solutions would fall under the refinement category. Your initial and final solutions should be reported, as well as any significant intermediate results as necessary. Questions to ask yourself when writing this section:</w:t>
+        </w:r>
+      </w:ins>
+    </w:p>
+    <w:p>
+      <w:pPr>
+        <w:numPr>
+          <w:ilvl w:val="0"/>
+          <w:numId w:val="10"/>
+        </w:numPr>
+        <w:spacing w:before="100" w:beforeAutospacing="1" w:after="100" w:afterAutospacing="1"/>
+        <w:rPr>
+          <w:ins w:id="331" w:author="S B" w:date="2016-07-09T23:25:00Z"/>
+          <w:rFonts w:ascii="Arial" w:eastAsia="Times New Roman" w:hAnsi="Arial" w:cs="Arial"/>
+          <w:color w:val="000000"/>
+          <w:rPrChange w:id="332" w:author="S B" w:date="2016-07-09T23:25:00Z">
+            <w:rPr>
+              <w:ins w:id="333" w:author="S B" w:date="2016-07-09T23:25:00Z"/>
+              <w:rFonts w:ascii="Arial" w:eastAsia="Times New Roman" w:hAnsi="Arial" w:cs="Arial"/>
+              <w:color w:val="000000"/>
+              <w:sz w:val="22"/>
+              <w:szCs w:val="22"/>
+            </w:rPr>
+          </w:rPrChange>
+        </w:rPr>
+      </w:pPr>
+      <w:ins w:id="334" w:author="S B" w:date="2016-07-09T23:25:00Z">
+        <w:r>
+          <w:rPr>
+            <w:rFonts w:ascii="Droid Sans" w:eastAsia="Times New Roman" w:hAnsi="Droid Sans" w:cs="Arial"/>
+            <w:i/>
+            <w:iCs/>
+            <w:color w:val="000000"/>
+            <w:rPrChange w:id="335" w:author="S B" w:date="2016-07-09T23:25:00Z">
+              <w:rPr>
+                <w:rFonts w:ascii="Droid Sans" w:eastAsia="Times New Roman" w:hAnsi="Droid Sans" w:cs="Arial"/>
+                <w:i/>
+                <w:iCs/>
+                <w:color w:val="000000"/>
+                <w:sz w:val="22"/>
+                <w:szCs w:val="22"/>
+              </w:rPr>
+            </w:rPrChange>
+          </w:rPr>
+          <w:t>Has an initial solution been found and clearly reported?</w:t>
+        </w:r>
+      </w:ins>
+    </w:p>
+    <w:p>
+      <w:pPr>
+        <w:numPr>
+          <w:ilvl w:val="0"/>
+          <w:numId w:val="10"/>
+        </w:numPr>
+        <w:spacing w:before="100" w:beforeAutospacing="1" w:after="100" w:afterAutospacing="1"/>
+        <w:rPr>
+          <w:ins w:id="336" w:author="S B" w:date="2016-07-09T23:25:00Z"/>
+          <w:rFonts w:ascii="Arial" w:eastAsia="Times New Roman" w:hAnsi="Arial" w:cs="Arial"/>
+          <w:color w:val="000000"/>
+          <w:rPrChange w:id="337" w:author="S B" w:date="2016-07-09T23:25:00Z">
+            <w:rPr>
+              <w:ins w:id="338" w:author="S B" w:date="2016-07-09T23:25:00Z"/>
+              <w:rFonts w:ascii="Arial" w:eastAsia="Times New Roman" w:hAnsi="Arial" w:cs="Arial"/>
+              <w:color w:val="000000"/>
+              <w:sz w:val="22"/>
+              <w:szCs w:val="22"/>
+            </w:rPr>
+          </w:rPrChange>
+        </w:rPr>
+      </w:pPr>
+      <w:ins w:id="339" w:author="S B" w:date="2016-07-09T23:25:00Z">
+        <w:r>
+          <w:rPr>
+            <w:rFonts w:ascii="Droid Sans" w:eastAsia="Times New Roman" w:hAnsi="Droid Sans" w:cs="Arial"/>
+            <w:i/>
+            <w:iCs/>
+            <w:color w:val="000000"/>
+            <w:rPrChange w:id="340" w:author="S B" w:date="2016-07-09T23:25:00Z">
+              <w:rPr>
+                <w:rFonts w:ascii="Droid Sans" w:eastAsia="Times New Roman" w:hAnsi="Droid Sans" w:cs="Arial"/>
+                <w:i/>
+                <w:iCs/>
+                <w:color w:val="000000"/>
+                <w:sz w:val="22"/>
+                <w:szCs w:val="22"/>
+              </w:rPr>
+            </w:rPrChange>
+          </w:rPr>
+          <w:t>Is the process of improvement clearly documented, such as what techniques were used?</w:t>
+        </w:r>
+      </w:ins>
+    </w:p>
+    <w:p>
+      <w:pPr>
+        <w:numPr>
+          <w:ilvl w:val="0"/>
+          <w:numId w:val="10"/>
+        </w:numPr>
+        <w:spacing w:before="100" w:beforeAutospacing="1" w:after="100" w:afterAutospacing="1"/>
+        <w:rPr>
+          <w:ins w:id="341" w:author="S B" w:date="2016-07-09T23:25:00Z"/>
+          <w:rFonts w:ascii="Arial" w:eastAsia="Times New Roman" w:hAnsi="Arial" w:cs="Arial"/>
+          <w:color w:val="000000"/>
+          <w:rPrChange w:id="342" w:author="S B" w:date="2016-07-09T23:25:00Z">
+            <w:rPr>
+              <w:ins w:id="343" w:author="S B" w:date="2016-07-09T23:25:00Z"/>
+              <w:rFonts w:ascii="Arial" w:eastAsia="Times New Roman" w:hAnsi="Arial" w:cs="Arial"/>
+              <w:color w:val="000000"/>
+              <w:sz w:val="22"/>
+              <w:szCs w:val="22"/>
+            </w:rPr>
+          </w:rPrChange>
+        </w:rPr>
+      </w:pPr>
+      <w:ins w:id="344" w:author="S B" w:date="2016-07-09T23:25:00Z">
+        <w:r>
+          <w:rPr>
+            <w:rFonts w:ascii="Droid Sans" w:eastAsia="Times New Roman" w:hAnsi="Droid Sans" w:cs="Arial"/>
+            <w:i/>
+            <w:iCs/>
+            <w:color w:val="000000"/>
+            <w:rPrChange w:id="345" w:author="S B" w:date="2016-07-09T23:25:00Z">
+              <w:rPr>
+                <w:rFonts w:ascii="Droid Sans" w:eastAsia="Times New Roman" w:hAnsi="Droid Sans" w:cs="Arial"/>
+                <w:i/>
+                <w:iCs/>
+                <w:color w:val="000000"/>
+                <w:sz w:val="22"/>
+                <w:szCs w:val="22"/>
+              </w:rPr>
+            </w:rPrChange>
+          </w:rPr>
+          <w:t>Are intermediate and final solutions clearly reported as the process is improved?</w:t>
+        </w:r>
+      </w:ins>
     </w:p>
     <w:p/>
     <w:p>
@@ -2293,7 +2621,7 @@
           <w:ilvl w:val="0"/>
           <w:numId w:val="4"/>
         </w:numPr>
-        <w:pPrChange w:id="307" w:author="S B" w:date="2016-06-27T22:51:00Z">
+        <w:pPrChange w:id="346" w:author="S B" w:date="2016-06-27T22:51:00Z">
           <w:pPr>
             <w:pStyle w:val="Heading1"/>
           </w:pPr>
@@ -2343,7 +2671,6 @@
         <w:pStyle w:val="Heading2"/>
       </w:pPr>
       <w:r>
-        <w:lastRenderedPageBreak/>
         <w:t>Justification</w:t>
       </w:r>
     </w:p>
@@ -2369,7 +2696,7 @@
           <w:ilvl w:val="0"/>
           <w:numId w:val="4"/>
         </w:numPr>
-        <w:pPrChange w:id="308" w:author="S B" w:date="2016-06-27T22:51:00Z">
+        <w:pPrChange w:id="347" w:author="S B" w:date="2016-06-27T22:51:00Z">
           <w:pPr>
             <w:pStyle w:val="Heading1"/>
           </w:pPr>
@@ -3099,6 +3426,304 @@
     </w:lvl>
   </w:abstractNum>
   <w:abstractNum w:abstractNumId="6">
+    <w:nsid w:val="44966456"/>
+    <w:multiLevelType w:val="multilevel"/>
+    <w:tmpl w:val="F69671A8"/>
+    <w:lvl w:ilvl="0">
+      <w:start w:val="1"/>
+      <w:numFmt w:val="bullet"/>
+      <w:lvlText w:val=""/>
+      <w:lvlJc w:val="left"/>
+      <w:pPr>
+        <w:tabs>
+          <w:tab w:val="num" w:pos="720"/>
+        </w:tabs>
+        <w:ind w:left="720" w:hanging="360"/>
+      </w:pPr>
+      <w:rPr>
+        <w:rFonts w:ascii="Symbol" w:hAnsi="Symbol" w:hint="default"/>
+        <w:sz w:val="20"/>
+      </w:rPr>
+    </w:lvl>
+    <w:lvl w:ilvl="1" w:tentative="1">
+      <w:start w:val="1"/>
+      <w:numFmt w:val="bullet"/>
+      <w:lvlText w:val="o"/>
+      <w:lvlJc w:val="left"/>
+      <w:pPr>
+        <w:tabs>
+          <w:tab w:val="num" w:pos="1440"/>
+        </w:tabs>
+        <w:ind w:left="1440" w:hanging="360"/>
+      </w:pPr>
+      <w:rPr>
+        <w:rFonts w:ascii="Courier New" w:hAnsi="Courier New" w:hint="default"/>
+        <w:sz w:val="20"/>
+      </w:rPr>
+    </w:lvl>
+    <w:lvl w:ilvl="2" w:tentative="1">
+      <w:start w:val="1"/>
+      <w:numFmt w:val="bullet"/>
+      <w:lvlText w:val=""/>
+      <w:lvlJc w:val="left"/>
+      <w:pPr>
+        <w:tabs>
+          <w:tab w:val="num" w:pos="2160"/>
+        </w:tabs>
+        <w:ind w:left="2160" w:hanging="360"/>
+      </w:pPr>
+      <w:rPr>
+        <w:rFonts w:ascii="Wingdings" w:hAnsi="Wingdings" w:hint="default"/>
+        <w:sz w:val="20"/>
+      </w:rPr>
+    </w:lvl>
+    <w:lvl w:ilvl="3" w:tentative="1">
+      <w:start w:val="1"/>
+      <w:numFmt w:val="bullet"/>
+      <w:lvlText w:val=""/>
+      <w:lvlJc w:val="left"/>
+      <w:pPr>
+        <w:tabs>
+          <w:tab w:val="num" w:pos="2880"/>
+        </w:tabs>
+        <w:ind w:left="2880" w:hanging="360"/>
+      </w:pPr>
+      <w:rPr>
+        <w:rFonts w:ascii="Wingdings" w:hAnsi="Wingdings" w:hint="default"/>
+        <w:sz w:val="20"/>
+      </w:rPr>
+    </w:lvl>
+    <w:lvl w:ilvl="4" w:tentative="1">
+      <w:start w:val="1"/>
+      <w:numFmt w:val="bullet"/>
+      <w:lvlText w:val=""/>
+      <w:lvlJc w:val="left"/>
+      <w:pPr>
+        <w:tabs>
+          <w:tab w:val="num" w:pos="3600"/>
+        </w:tabs>
+        <w:ind w:left="3600" w:hanging="360"/>
+      </w:pPr>
+      <w:rPr>
+        <w:rFonts w:ascii="Wingdings" w:hAnsi="Wingdings" w:hint="default"/>
+        <w:sz w:val="20"/>
+      </w:rPr>
+    </w:lvl>
+    <w:lvl w:ilvl="5" w:tentative="1">
+      <w:start w:val="1"/>
+      <w:numFmt w:val="bullet"/>
+      <w:lvlText w:val=""/>
+      <w:lvlJc w:val="left"/>
+      <w:pPr>
+        <w:tabs>
+          <w:tab w:val="num" w:pos="4320"/>
+        </w:tabs>
+        <w:ind w:left="4320" w:hanging="360"/>
+      </w:pPr>
+      <w:rPr>
+        <w:rFonts w:ascii="Wingdings" w:hAnsi="Wingdings" w:hint="default"/>
+        <w:sz w:val="20"/>
+      </w:rPr>
+    </w:lvl>
+    <w:lvl w:ilvl="6" w:tentative="1">
+      <w:start w:val="1"/>
+      <w:numFmt w:val="bullet"/>
+      <w:lvlText w:val=""/>
+      <w:lvlJc w:val="left"/>
+      <w:pPr>
+        <w:tabs>
+          <w:tab w:val="num" w:pos="5040"/>
+        </w:tabs>
+        <w:ind w:left="5040" w:hanging="360"/>
+      </w:pPr>
+      <w:rPr>
+        <w:rFonts w:ascii="Wingdings" w:hAnsi="Wingdings" w:hint="default"/>
+        <w:sz w:val="20"/>
+      </w:rPr>
+    </w:lvl>
+    <w:lvl w:ilvl="7" w:tentative="1">
+      <w:start w:val="1"/>
+      <w:numFmt w:val="bullet"/>
+      <w:lvlText w:val=""/>
+      <w:lvlJc w:val="left"/>
+      <w:pPr>
+        <w:tabs>
+          <w:tab w:val="num" w:pos="5760"/>
+        </w:tabs>
+        <w:ind w:left="5760" w:hanging="360"/>
+      </w:pPr>
+      <w:rPr>
+        <w:rFonts w:ascii="Wingdings" w:hAnsi="Wingdings" w:hint="default"/>
+        <w:sz w:val="20"/>
+      </w:rPr>
+    </w:lvl>
+    <w:lvl w:ilvl="8" w:tentative="1">
+      <w:start w:val="1"/>
+      <w:numFmt w:val="bullet"/>
+      <w:lvlText w:val=""/>
+      <w:lvlJc w:val="left"/>
+      <w:pPr>
+        <w:tabs>
+          <w:tab w:val="num" w:pos="6480"/>
+        </w:tabs>
+        <w:ind w:left="6480" w:hanging="360"/>
+      </w:pPr>
+      <w:rPr>
+        <w:rFonts w:ascii="Wingdings" w:hAnsi="Wingdings" w:hint="default"/>
+        <w:sz w:val="20"/>
+      </w:rPr>
+    </w:lvl>
+  </w:abstractNum>
+  <w:abstractNum w:abstractNumId="7">
+    <w:nsid w:val="533A1B14"/>
+    <w:multiLevelType w:val="multilevel"/>
+    <w:tmpl w:val="0582BCCE"/>
+    <w:lvl w:ilvl="0">
+      <w:start w:val="1"/>
+      <w:numFmt w:val="bullet"/>
+      <w:lvlText w:val=""/>
+      <w:lvlJc w:val="left"/>
+      <w:pPr>
+        <w:tabs>
+          <w:tab w:val="num" w:pos="720"/>
+        </w:tabs>
+        <w:ind w:left="720" w:hanging="360"/>
+      </w:pPr>
+      <w:rPr>
+        <w:rFonts w:ascii="Symbol" w:hAnsi="Symbol" w:hint="default"/>
+        <w:sz w:val="20"/>
+      </w:rPr>
+    </w:lvl>
+    <w:lvl w:ilvl="1" w:tentative="1">
+      <w:start w:val="1"/>
+      <w:numFmt w:val="bullet"/>
+      <w:lvlText w:val="o"/>
+      <w:lvlJc w:val="left"/>
+      <w:pPr>
+        <w:tabs>
+          <w:tab w:val="num" w:pos="1440"/>
+        </w:tabs>
+        <w:ind w:left="1440" w:hanging="360"/>
+      </w:pPr>
+      <w:rPr>
+        <w:rFonts w:ascii="Courier New" w:hAnsi="Courier New" w:hint="default"/>
+        <w:sz w:val="20"/>
+      </w:rPr>
+    </w:lvl>
+    <w:lvl w:ilvl="2" w:tentative="1">
+      <w:start w:val="1"/>
+      <w:numFmt w:val="bullet"/>
+      <w:lvlText w:val=""/>
+      <w:lvlJc w:val="left"/>
+      <w:pPr>
+        <w:tabs>
+          <w:tab w:val="num" w:pos="2160"/>
+        </w:tabs>
+        <w:ind w:left="2160" w:hanging="360"/>
+      </w:pPr>
+      <w:rPr>
+        <w:rFonts w:ascii="Wingdings" w:hAnsi="Wingdings" w:hint="default"/>
+        <w:sz w:val="20"/>
+      </w:rPr>
+    </w:lvl>
+    <w:lvl w:ilvl="3" w:tentative="1">
+      <w:start w:val="1"/>
+      <w:numFmt w:val="bullet"/>
+      <w:lvlText w:val=""/>
+      <w:lvlJc w:val="left"/>
+      <w:pPr>
+        <w:tabs>
+          <w:tab w:val="num" w:pos="2880"/>
+        </w:tabs>
+        <w:ind w:left="2880" w:hanging="360"/>
+      </w:pPr>
+      <w:rPr>
+        <w:rFonts w:ascii="Wingdings" w:hAnsi="Wingdings" w:hint="default"/>
+        <w:sz w:val="20"/>
+      </w:rPr>
+    </w:lvl>
+    <w:lvl w:ilvl="4" w:tentative="1">
+      <w:start w:val="1"/>
+      <w:numFmt w:val="bullet"/>
+      <w:lvlText w:val=""/>
+      <w:lvlJc w:val="left"/>
+      <w:pPr>
+        <w:tabs>
+          <w:tab w:val="num" w:pos="3600"/>
+        </w:tabs>
+        <w:ind w:left="3600" w:hanging="360"/>
+      </w:pPr>
+      <w:rPr>
+        <w:rFonts w:ascii="Wingdings" w:hAnsi="Wingdings" w:hint="default"/>
+        <w:sz w:val="20"/>
+      </w:rPr>
+    </w:lvl>
+    <w:lvl w:ilvl="5" w:tentative="1">
+      <w:start w:val="1"/>
+      <w:numFmt w:val="bullet"/>
+      <w:lvlText w:val=""/>
+      <w:lvlJc w:val="left"/>
+      <w:pPr>
+        <w:tabs>
+          <w:tab w:val="num" w:pos="4320"/>
+        </w:tabs>
+        <w:ind w:left="4320" w:hanging="360"/>
+      </w:pPr>
+      <w:rPr>
+        <w:rFonts w:ascii="Wingdings" w:hAnsi="Wingdings" w:hint="default"/>
+        <w:sz w:val="20"/>
+      </w:rPr>
+    </w:lvl>
+    <w:lvl w:ilvl="6" w:tentative="1">
+      <w:start w:val="1"/>
+      <w:numFmt w:val="bullet"/>
+      <w:lvlText w:val=""/>
+      <w:lvlJc w:val="left"/>
+      <w:pPr>
+        <w:tabs>
+          <w:tab w:val="num" w:pos="5040"/>
+        </w:tabs>
+        <w:ind w:left="5040" w:hanging="360"/>
+      </w:pPr>
+      <w:rPr>
+        <w:rFonts w:ascii="Wingdings" w:hAnsi="Wingdings" w:hint="default"/>
+        <w:sz w:val="20"/>
+      </w:rPr>
+    </w:lvl>
+    <w:lvl w:ilvl="7" w:tentative="1">
+      <w:start w:val="1"/>
+      <w:numFmt w:val="bullet"/>
+      <w:lvlText w:val=""/>
+      <w:lvlJc w:val="left"/>
+      <w:pPr>
+        <w:tabs>
+          <w:tab w:val="num" w:pos="5760"/>
+        </w:tabs>
+        <w:ind w:left="5760" w:hanging="360"/>
+      </w:pPr>
+      <w:rPr>
+        <w:rFonts w:ascii="Wingdings" w:hAnsi="Wingdings" w:hint="default"/>
+        <w:sz w:val="20"/>
+      </w:rPr>
+    </w:lvl>
+    <w:lvl w:ilvl="8" w:tentative="1">
+      <w:start w:val="1"/>
+      <w:numFmt w:val="bullet"/>
+      <w:lvlText w:val=""/>
+      <w:lvlJc w:val="left"/>
+      <w:pPr>
+        <w:tabs>
+          <w:tab w:val="num" w:pos="6480"/>
+        </w:tabs>
+        <w:ind w:left="6480" w:hanging="360"/>
+      </w:pPr>
+      <w:rPr>
+        <w:rFonts w:ascii="Wingdings" w:hAnsi="Wingdings" w:hint="default"/>
+        <w:sz w:val="20"/>
+      </w:rPr>
+    </w:lvl>
+  </w:abstractNum>
+  <w:abstractNum w:abstractNumId="8">
     <w:nsid w:val="742D3DE3"/>
     <w:multiLevelType w:val="hybridMultilevel"/>
     <w:tmpl w:val="BC827478"/>
@@ -3211,7 +3836,7 @@
       </w:rPr>
     </w:lvl>
   </w:abstractNum>
-  <w:abstractNum w:abstractNumId="7">
+  <w:abstractNum w:abstractNumId="9">
     <w:nsid w:val="744418FD"/>
     <w:multiLevelType w:val="hybridMultilevel"/>
     <w:tmpl w:val="A7722EB6"/>
@@ -3340,13 +3965,19 @@
     <w:abstractNumId w:val="3"/>
   </w:num>
   <w:num w:numId="6">
-    <w:abstractNumId w:val="7"/>
+    <w:abstractNumId w:val="9"/>
   </w:num>
   <w:num w:numId="7">
-    <w:abstractNumId w:val="6"/>
+    <w:abstractNumId w:val="8"/>
   </w:num>
   <w:num w:numId="8">
     <w:abstractNumId w:val="5"/>
+  </w:num>
+  <w:num w:numId="9">
+    <w:abstractNumId w:val="7"/>
+  </w:num>
+  <w:num w:numId="10">
+    <w:abstractNumId w:val="6"/>
   </w:num>
 </w:numbering>
 </file>
@@ -3760,6 +4391,24 @@
     <w:basedOn w:val="DefaultParagraphFont"/>
     <w:rsid w:val="00A118A2"/>
   </w:style>
+  <w:style w:type="paragraph" w:customStyle="1" w:styleId="c10">
+    <w:name w:val="c10"/>
+    <w:basedOn w:val="Normal"/>
+    <w:rsid w:val="0089408E"/>
+    <w:pPr>
+      <w:spacing w:before="100" w:beforeAutospacing="1" w:after="100" w:afterAutospacing="1"/>
+    </w:pPr>
+    <w:rPr>
+      <w:rFonts w:ascii="Times" w:hAnsi="Times"/>
+      <w:sz w:val="20"/>
+      <w:szCs w:val="20"/>
+    </w:rPr>
+  </w:style>
+  <w:style w:type="character" w:customStyle="1" w:styleId="c1">
+    <w:name w:val="c1"/>
+    <w:basedOn w:val="DefaultParagraphFont"/>
+    <w:rsid w:val="0089408E"/>
+  </w:style>
 </w:styles>
 </file>
 
@@ -4172,6 +4821,24 @@
     <w:basedOn w:val="DefaultParagraphFont"/>
     <w:rsid w:val="00A118A2"/>
   </w:style>
+  <w:style w:type="paragraph" w:customStyle="1" w:styleId="c10">
+    <w:name w:val="c10"/>
+    <w:basedOn w:val="Normal"/>
+    <w:rsid w:val="0089408E"/>
+    <w:pPr>
+      <w:spacing w:before="100" w:beforeAutospacing="1" w:after="100" w:afterAutospacing="1"/>
+    </w:pPr>
+    <w:rPr>
+      <w:rFonts w:ascii="Times" w:hAnsi="Times"/>
+      <w:sz w:val="20"/>
+      <w:szCs w:val="20"/>
+    </w:rPr>
+  </w:style>
+  <w:style w:type="character" w:customStyle="1" w:styleId="c1">
+    <w:name w:val="c1"/>
+    <w:basedOn w:val="DefaultParagraphFont"/>
+    <w:rsid w:val="0089408E"/>
+  </w:style>
 </w:styles>
 </file>
 
@@ -4500,7 +5167,7 @@
 </file>
 
 <file path=customXml/itemProps1.xml><?xml version="1.0" encoding="utf-8"?>
-<ds:datastoreItem xmlns:ds="http://schemas.openxmlformats.org/officeDocument/2006/customXml" ds:itemID="{4A1590CA-FBCE-E14A-8CF1-F90ABE1C3A54}">
+<ds:datastoreItem xmlns:ds="http://schemas.openxmlformats.org/officeDocument/2006/customXml" ds:itemID="{0B60B04C-0B19-DB46-A4E0-9560359E5ED8}">
   <ds:schemaRefs>
     <ds:schemaRef ds:uri="http://schemas.openxmlformats.org/officeDocument/2006/bibliography"/>
   </ds:schemaRefs>

</xml_diff>

<commit_message>
feat: Add analysis roadmap to iPython notebook, add methodology section in report doc
</commit_message>
<xml_diff>
--- a/Report/Capstone Report by SBaek.docx
+++ b/Report/Capstone Report by SBaek.docx
@@ -609,7 +609,6 @@
             <w:proofErr w:type="spellStart"/>
             <w:ins w:id="64" w:author="Seungjin Baek" w:date="2016-06-24T15:43:00Z">
               <w:r>
-                <w:lastRenderedPageBreak/>
                 <w:t>neutral</w:t>
               </w:r>
             </w:ins>
@@ -1640,7 +1639,10 @@
           <w:rPr>
             <w:highlight w:val="yellow"/>
             <w:rPrChange w:id="221" w:author="Seungjin Baek" w:date="2016-07-01T16:48:00Z">
-              <w:rPr/>
+              <w:rPr>
+                <w:b w:val="0"/>
+                <w:bCs w:val="0"/>
+              </w:rPr>
             </w:rPrChange>
           </w:rPr>
           <w:t>Have you visualized a relevant characteristic or features about the dataset or input data?</w:t>
@@ -1674,10 +1676,12 @@
           <w:rPr>
             <w:highlight w:val="yellow"/>
             <w:rPrChange w:id="227" w:author="Seungjin Baek" w:date="2016-07-01T16:48:00Z">
-              <w:rPr/>
+              <w:rPr>
+                <w:b w:val="0"/>
+                <w:bCs w:val="0"/>
+              </w:rPr>
             </w:rPrChange>
           </w:rPr>
-          <w:lastRenderedPageBreak/>
           <w:t>Is the visualization thoroughly analyzed and discussed?</w:t>
         </w:r>
       </w:ins>
@@ -1706,7 +1710,10 @@
           <w:rPr>
             <w:highlight w:val="yellow"/>
             <w:rPrChange w:id="231" w:author="Seungjin Baek" w:date="2016-07-01T16:48:00Z">
-              <w:rPr/>
+              <w:rPr>
+                <w:b w:val="0"/>
+                <w:bCs w:val="0"/>
+              </w:rPr>
             </w:rPrChange>
           </w:rPr>
           <w:t>If a plot is provided, are the axes, title, and datum clearly defined?</w:t>
@@ -1938,6 +1945,7 @@
         <w:pStyle w:val="Heading2"/>
       </w:pPr>
       <w:r>
+        <w:lastRenderedPageBreak/>
         <w:t>Benchmark</w:t>
       </w:r>
     </w:p>
@@ -2216,13 +2224,9 @@
           <w:rPr>
             <w:highlight w:val="red"/>
             <w:rPrChange w:id="299" w:author="S B" w:date="2016-07-07T22:47:00Z">
-              <w:rPr>
-                <w:b w:val="0"/>
-                <w:bCs w:val="0"/>
-              </w:rPr>
+              <w:rPr/>
             </w:rPrChange>
           </w:rPr>
-          <w:lastRenderedPageBreak/>
           <w:t xml:space="preserve">Remove ‘zero’ data. Combine columns into </w:t>
         </w:r>
       </w:ins>
@@ -2231,10 +2235,7 @@
           <w:rPr>
             <w:highlight w:val="red"/>
             <w:rPrChange w:id="301" w:author="S B" w:date="2016-07-07T22:47:00Z">
-              <w:rPr>
-                <w:b w:val="0"/>
-                <w:bCs w:val="0"/>
-              </w:rPr>
+              <w:rPr/>
             </w:rPrChange>
           </w:rPr>
           <w:t>‘daily listing’ and etc.</w:t>
@@ -2281,11 +2282,11 @@
       <w:ins w:id="307" w:author="S B" w:date="2016-07-09T23:25:00Z">
         <w:r>
           <w:rPr>
-            <w:rFonts w:ascii="Droid Sans" w:hAnsi="Droid Sans" w:cs="Times New Roman"/>
+            <w:rFonts w:ascii="Droid Sans" w:hAnsi="Droid Sans" w:cs="Times New Roman" w:hint="eastAsia"/>
             <w:color w:val="000000"/>
             <w:rPrChange w:id="308" w:author="S B" w:date="2016-07-09T23:25:00Z">
               <w:rPr>
-                <w:rFonts w:ascii="Droid Sans" w:hAnsi="Droid Sans" w:cs="Times New Roman"/>
+                <w:rFonts w:ascii="Droid Sans" w:hAnsi="Droid Sans" w:cs="Times New Roman" w:hint="eastAsia"/>
                 <w:color w:val="000000"/>
                 <w:sz w:val="22"/>
                 <w:szCs w:val="22"/>
@@ -2338,6 +2339,8 @@
           </w:rPr>
           <w:t>Is it made clear how the algorithms and techniques were implemented with the given datasets or input data?</w:t>
         </w:r>
+        <w:bookmarkStart w:id="314" w:name="_GoBack"/>
+        <w:bookmarkEnd w:id="314"/>
       </w:ins>
     </w:p>
     <w:p>
@@ -2348,12 +2351,12 @@
         </w:numPr>
         <w:spacing w:before="100" w:beforeAutospacing="1" w:after="100" w:afterAutospacing="1"/>
         <w:rPr>
-          <w:ins w:id="314" w:author="S B" w:date="2016-07-09T23:25:00Z"/>
+          <w:ins w:id="315" w:author="S B" w:date="2016-07-09T23:25:00Z"/>
           <w:rFonts w:ascii="Arial" w:eastAsia="Times New Roman" w:hAnsi="Arial" w:cs="Times New Roman"/>
           <w:color w:val="000000"/>
-          <w:rPrChange w:id="315" w:author="S B" w:date="2016-07-09T23:25:00Z">
+          <w:rPrChange w:id="316" w:author="S B" w:date="2016-07-09T23:25:00Z">
             <w:rPr>
-              <w:ins w:id="316" w:author="S B" w:date="2016-07-09T23:25:00Z"/>
+              <w:ins w:id="317" w:author="S B" w:date="2016-07-09T23:25:00Z"/>
               <w:rFonts w:ascii="Arial" w:eastAsia="Times New Roman" w:hAnsi="Arial" w:cs="Times New Roman"/>
               <w:color w:val="000000"/>
               <w:sz w:val="22"/>
@@ -2362,14 +2365,14 @@
           </w:rPrChange>
         </w:rPr>
       </w:pPr>
-      <w:ins w:id="317" w:author="S B" w:date="2016-07-09T23:25:00Z">
+      <w:ins w:id="318" w:author="S B" w:date="2016-07-09T23:25:00Z">
         <w:r>
           <w:rPr>
             <w:rFonts w:ascii="Droid Sans" w:eastAsia="Times New Roman" w:hAnsi="Droid Sans" w:cs="Times New Roman"/>
             <w:i/>
             <w:iCs/>
             <w:color w:val="000000"/>
-            <w:rPrChange w:id="318" w:author="S B" w:date="2016-07-09T23:25:00Z">
+            <w:rPrChange w:id="319" w:author="S B" w:date="2016-07-09T23:25:00Z">
               <w:rPr>
                 <w:rFonts w:ascii="Droid Sans" w:eastAsia="Times New Roman" w:hAnsi="Droid Sans" w:cs="Times New Roman"/>
                 <w:i/>
@@ -2392,28 +2395,28 @@
         </w:numPr>
         <w:spacing w:before="100" w:beforeAutospacing="1" w:after="100" w:afterAutospacing="1"/>
         <w:rPr>
-          <w:ins w:id="319" w:author="S B" w:date="2016-07-09T23:25:00Z"/>
+          <w:ins w:id="320" w:author="S B" w:date="2016-07-11T23:17:00Z"/>
           <w:rFonts w:ascii="Arial" w:eastAsia="Times New Roman" w:hAnsi="Arial" w:cs="Times New Roman"/>
           <w:color w:val="000000"/>
-          <w:rPrChange w:id="320" w:author="S B" w:date="2016-07-09T23:25:00Z">
+          <w:rPrChange w:id="321" w:author="S B" w:date="2016-07-11T23:17:00Z">
             <w:rPr>
-              <w:ins w:id="321" w:author="S B" w:date="2016-07-09T23:25:00Z"/>
-              <w:rFonts w:ascii="Arial" w:eastAsia="Times New Roman" w:hAnsi="Arial" w:cs="Times New Roman"/>
+              <w:ins w:id="322" w:author="S B" w:date="2016-07-11T23:17:00Z"/>
+              <w:rFonts w:ascii="Droid Sans" w:eastAsia="Times New Roman" w:hAnsi="Droid Sans" w:cs="Times New Roman"/>
+              <w:i/>
+              <w:iCs/>
               <w:color w:val="000000"/>
-              <w:sz w:val="22"/>
-              <w:szCs w:val="22"/>
             </w:rPr>
           </w:rPrChange>
         </w:rPr>
       </w:pPr>
-      <w:ins w:id="322" w:author="S B" w:date="2016-07-09T23:25:00Z">
+      <w:ins w:id="323" w:author="S B" w:date="2016-07-09T23:25:00Z">
         <w:r>
           <w:rPr>
             <w:rFonts w:ascii="Droid Sans" w:eastAsia="Times New Roman" w:hAnsi="Droid Sans" w:cs="Times New Roman"/>
             <w:i/>
             <w:iCs/>
             <w:color w:val="000000"/>
-            <w:rPrChange w:id="323" w:author="S B" w:date="2016-07-09T23:25:00Z">
+            <w:rPrChange w:id="324" w:author="S B" w:date="2016-07-09T23:25:00Z">
               <w:rPr>
                 <w:rFonts w:ascii="Droid Sans" w:eastAsia="Times New Roman" w:hAnsi="Droid Sans" w:cs="Times New Roman"/>
                 <w:i/>
@@ -2430,9 +2433,76 @@
     </w:p>
     <w:p>
       <w:pPr>
+        <w:rPr>
+          <w:ins w:id="325" w:author="S B" w:date="2016-07-11T23:17:00Z"/>
+          <w:highlight w:val="red"/>
+          <w:rPrChange w:id="326" w:author="S B" w:date="2016-07-11T23:18:00Z">
+            <w:rPr>
+              <w:ins w:id="327" w:author="S B" w:date="2016-07-11T23:17:00Z"/>
+            </w:rPr>
+          </w:rPrChange>
+        </w:rPr>
+        <w:pPrChange w:id="328" w:author="S B" w:date="2016-07-11T23:17:00Z">
+          <w:pPr>
+            <w:pStyle w:val="ListParagraph"/>
+            <w:numPr>
+              <w:numId w:val="9"/>
+            </w:numPr>
+            <w:tabs>
+              <w:tab w:val="num" w:pos="720"/>
+            </w:tabs>
+            <w:ind w:hanging="360"/>
+          </w:pPr>
+        </w:pPrChange>
+      </w:pPr>
+      <w:ins w:id="329" w:author="S B" w:date="2016-07-11T23:17:00Z">
+        <w:r>
+          <w:rPr>
+            <w:highlight w:val="red"/>
+            <w:rPrChange w:id="330" w:author="S B" w:date="2016-07-11T23:18:00Z">
+              <w:rPr/>
+            </w:rPrChange>
+          </w:rPr>
+          <w:t>Use K-Means and other clustering techniques, then compute silhouette coefficient.</w:t>
+        </w:r>
+      </w:ins>
+    </w:p>
+    <w:p>
+      <w:pPr>
+        <w:spacing w:before="100" w:beforeAutospacing="1" w:after="100" w:afterAutospacing="1"/>
+        <w:rPr>
+          <w:ins w:id="331" w:author="S B" w:date="2016-07-09T23:25:00Z"/>
+          <w:rFonts w:ascii="Arial" w:eastAsia="Times New Roman" w:hAnsi="Arial" w:cs="Times New Roman"/>
+          <w:color w:val="000000"/>
+          <w:rPrChange w:id="332" w:author="S B" w:date="2016-07-09T23:25:00Z">
+            <w:rPr>
+              <w:ins w:id="333" w:author="S B" w:date="2016-07-09T23:25:00Z"/>
+              <w:rFonts w:ascii="Arial" w:eastAsia="Times New Roman" w:hAnsi="Arial" w:cs="Times New Roman"/>
+              <w:color w:val="000000"/>
+              <w:sz w:val="22"/>
+              <w:szCs w:val="22"/>
+            </w:rPr>
+          </w:rPrChange>
+        </w:rPr>
+        <w:pPrChange w:id="334" w:author="S B" w:date="2016-07-11T23:17:00Z">
+          <w:pPr>
+            <w:numPr>
+              <w:numId w:val="9"/>
+            </w:numPr>
+            <w:tabs>
+              <w:tab w:val="num" w:pos="720"/>
+            </w:tabs>
+            <w:spacing w:before="100" w:beforeAutospacing="1" w:after="100" w:afterAutospacing="1"/>
+            <w:ind w:left="720" w:hanging="360"/>
+          </w:pPr>
+        </w:pPrChange>
+      </w:pPr>
+    </w:p>
+    <w:p>
+      <w:pPr>
         <w:pStyle w:val="Heading2"/>
         <w:rPr>
-          <w:del w:id="324" w:author="S B" w:date="2016-07-09T23:25:00Z"/>
+          <w:del w:id="335" w:author="S B" w:date="2016-07-09T23:25:00Z"/>
         </w:rPr>
       </w:pPr>
     </w:p>
@@ -2443,18 +2513,16 @@
       <w:r>
         <w:t>Refinement</w:t>
       </w:r>
-      <w:bookmarkStart w:id="325" w:name="_GoBack"/>
-      <w:bookmarkEnd w:id="325"/>
-    </w:p>
-    <w:p>
-      <w:pPr>
-        <w:rPr>
-          <w:ins w:id="326" w:author="S B" w:date="2016-07-09T23:25:00Z"/>
+    </w:p>
+    <w:p>
+      <w:pPr>
+        <w:rPr>
+          <w:ins w:id="336" w:author="S B" w:date="2016-07-09T23:25:00Z"/>
           <w:rFonts w:ascii="Arial" w:hAnsi="Arial" w:cs="Arial"/>
           <w:color w:val="000000"/>
-          <w:rPrChange w:id="327" w:author="S B" w:date="2016-07-09T23:25:00Z">
+          <w:rPrChange w:id="337" w:author="S B" w:date="2016-07-09T23:25:00Z">
             <w:rPr>
-              <w:ins w:id="328" w:author="S B" w:date="2016-07-09T23:25:00Z"/>
+              <w:ins w:id="338" w:author="S B" w:date="2016-07-09T23:25:00Z"/>
               <w:rFonts w:ascii="Arial" w:hAnsi="Arial" w:cs="Arial"/>
               <w:color w:val="000000"/>
               <w:sz w:val="22"/>
@@ -2463,14 +2531,14 @@
           </w:rPrChange>
         </w:rPr>
       </w:pPr>
-      <w:ins w:id="329" w:author="S B" w:date="2016-07-09T23:25:00Z">
+      <w:ins w:id="339" w:author="S B" w:date="2016-07-09T23:25:00Z">
         <w:r>
           <w:rPr>
-            <w:rFonts w:ascii="Droid Sans" w:hAnsi="Droid Sans" w:cs="Arial"/>
+            <w:rFonts w:ascii="Droid Sans" w:hAnsi="Droid Sans" w:cs="Arial" w:hint="eastAsia"/>
             <w:color w:val="000000"/>
-            <w:rPrChange w:id="330" w:author="S B" w:date="2016-07-09T23:25:00Z">
+            <w:rPrChange w:id="340" w:author="S B" w:date="2016-07-09T23:25:00Z">
               <w:rPr>
-                <w:rFonts w:ascii="Droid Sans" w:hAnsi="Droid Sans" w:cs="Arial"/>
+                <w:rFonts w:ascii="Droid Sans" w:hAnsi="Droid Sans" w:cs="Arial" w:hint="eastAsia"/>
                 <w:color w:val="000000"/>
                 <w:sz w:val="22"/>
                 <w:szCs w:val="22"/>
@@ -2478,94 +2546,6 @@
             </w:rPrChange>
           </w:rPr>
           <w:t>In this section, you will need to discuss the process of improvement you made upon the algorithms and techniques you used in your implementation. For example, adjusting parameters for certain models to acquire improved solutions would fall under the refinement category. Your initial and final solutions should be reported, as well as any significant intermediate results as necessary. Questions to ask yourself when writing this section:</w:t>
-        </w:r>
-      </w:ins>
-    </w:p>
-    <w:p>
-      <w:pPr>
-        <w:numPr>
-          <w:ilvl w:val="0"/>
-          <w:numId w:val="10"/>
-        </w:numPr>
-        <w:spacing w:before="100" w:beforeAutospacing="1" w:after="100" w:afterAutospacing="1"/>
-        <w:rPr>
-          <w:ins w:id="331" w:author="S B" w:date="2016-07-09T23:25:00Z"/>
-          <w:rFonts w:ascii="Arial" w:eastAsia="Times New Roman" w:hAnsi="Arial" w:cs="Arial"/>
-          <w:color w:val="000000"/>
-          <w:rPrChange w:id="332" w:author="S B" w:date="2016-07-09T23:25:00Z">
-            <w:rPr>
-              <w:ins w:id="333" w:author="S B" w:date="2016-07-09T23:25:00Z"/>
-              <w:rFonts w:ascii="Arial" w:eastAsia="Times New Roman" w:hAnsi="Arial" w:cs="Arial"/>
-              <w:color w:val="000000"/>
-              <w:sz w:val="22"/>
-              <w:szCs w:val="22"/>
-            </w:rPr>
-          </w:rPrChange>
-        </w:rPr>
-      </w:pPr>
-      <w:ins w:id="334" w:author="S B" w:date="2016-07-09T23:25:00Z">
-        <w:r>
-          <w:rPr>
-            <w:rFonts w:ascii="Droid Sans" w:eastAsia="Times New Roman" w:hAnsi="Droid Sans" w:cs="Arial"/>
-            <w:i/>
-            <w:iCs/>
-            <w:color w:val="000000"/>
-            <w:rPrChange w:id="335" w:author="S B" w:date="2016-07-09T23:25:00Z">
-              <w:rPr>
-                <w:rFonts w:ascii="Droid Sans" w:eastAsia="Times New Roman" w:hAnsi="Droid Sans" w:cs="Arial"/>
-                <w:i/>
-                <w:iCs/>
-                <w:color w:val="000000"/>
-                <w:sz w:val="22"/>
-                <w:szCs w:val="22"/>
-              </w:rPr>
-            </w:rPrChange>
-          </w:rPr>
-          <w:t>Has an initial solution been found and clearly reported?</w:t>
-        </w:r>
-      </w:ins>
-    </w:p>
-    <w:p>
-      <w:pPr>
-        <w:numPr>
-          <w:ilvl w:val="0"/>
-          <w:numId w:val="10"/>
-        </w:numPr>
-        <w:spacing w:before="100" w:beforeAutospacing="1" w:after="100" w:afterAutospacing="1"/>
-        <w:rPr>
-          <w:ins w:id="336" w:author="S B" w:date="2016-07-09T23:25:00Z"/>
-          <w:rFonts w:ascii="Arial" w:eastAsia="Times New Roman" w:hAnsi="Arial" w:cs="Arial"/>
-          <w:color w:val="000000"/>
-          <w:rPrChange w:id="337" w:author="S B" w:date="2016-07-09T23:25:00Z">
-            <w:rPr>
-              <w:ins w:id="338" w:author="S B" w:date="2016-07-09T23:25:00Z"/>
-              <w:rFonts w:ascii="Arial" w:eastAsia="Times New Roman" w:hAnsi="Arial" w:cs="Arial"/>
-              <w:color w:val="000000"/>
-              <w:sz w:val="22"/>
-              <w:szCs w:val="22"/>
-            </w:rPr>
-          </w:rPrChange>
-        </w:rPr>
-      </w:pPr>
-      <w:ins w:id="339" w:author="S B" w:date="2016-07-09T23:25:00Z">
-        <w:r>
-          <w:rPr>
-            <w:rFonts w:ascii="Droid Sans" w:eastAsia="Times New Roman" w:hAnsi="Droid Sans" w:cs="Arial"/>
-            <w:i/>
-            <w:iCs/>
-            <w:color w:val="000000"/>
-            <w:rPrChange w:id="340" w:author="S B" w:date="2016-07-09T23:25:00Z">
-              <w:rPr>
-                <w:rFonts w:ascii="Droid Sans" w:eastAsia="Times New Roman" w:hAnsi="Droid Sans" w:cs="Arial"/>
-                <w:i/>
-                <w:iCs/>
-                <w:color w:val="000000"/>
-                <w:sz w:val="22"/>
-                <w:szCs w:val="22"/>
-              </w:rPr>
-            </w:rPrChange>
-          </w:rPr>
-          <w:t>Is the process of improvement clearly documented, such as what techniques were used?</w:t>
         </w:r>
       </w:ins>
     </w:p>
@@ -2609,6 +2589,94 @@
               </w:rPr>
             </w:rPrChange>
           </w:rPr>
+          <w:t>Has an initial solution been found and clearly reported?</w:t>
+        </w:r>
+      </w:ins>
+    </w:p>
+    <w:p>
+      <w:pPr>
+        <w:numPr>
+          <w:ilvl w:val="0"/>
+          <w:numId w:val="10"/>
+        </w:numPr>
+        <w:spacing w:before="100" w:beforeAutospacing="1" w:after="100" w:afterAutospacing="1"/>
+        <w:rPr>
+          <w:ins w:id="346" w:author="S B" w:date="2016-07-09T23:25:00Z"/>
+          <w:rFonts w:ascii="Arial" w:eastAsia="Times New Roman" w:hAnsi="Arial" w:cs="Arial"/>
+          <w:color w:val="000000"/>
+          <w:rPrChange w:id="347" w:author="S B" w:date="2016-07-09T23:25:00Z">
+            <w:rPr>
+              <w:ins w:id="348" w:author="S B" w:date="2016-07-09T23:25:00Z"/>
+              <w:rFonts w:ascii="Arial" w:eastAsia="Times New Roman" w:hAnsi="Arial" w:cs="Arial"/>
+              <w:color w:val="000000"/>
+              <w:sz w:val="22"/>
+              <w:szCs w:val="22"/>
+            </w:rPr>
+          </w:rPrChange>
+        </w:rPr>
+      </w:pPr>
+      <w:ins w:id="349" w:author="S B" w:date="2016-07-09T23:25:00Z">
+        <w:r>
+          <w:rPr>
+            <w:rFonts w:ascii="Droid Sans" w:eastAsia="Times New Roman" w:hAnsi="Droid Sans" w:cs="Arial"/>
+            <w:i/>
+            <w:iCs/>
+            <w:color w:val="000000"/>
+            <w:rPrChange w:id="350" w:author="S B" w:date="2016-07-09T23:25:00Z">
+              <w:rPr>
+                <w:rFonts w:ascii="Droid Sans" w:eastAsia="Times New Roman" w:hAnsi="Droid Sans" w:cs="Arial"/>
+                <w:i/>
+                <w:iCs/>
+                <w:color w:val="000000"/>
+                <w:sz w:val="22"/>
+                <w:szCs w:val="22"/>
+              </w:rPr>
+            </w:rPrChange>
+          </w:rPr>
+          <w:t>Is the process of improvement clearly documented, such as what techniques were used?</w:t>
+        </w:r>
+      </w:ins>
+    </w:p>
+    <w:p>
+      <w:pPr>
+        <w:numPr>
+          <w:ilvl w:val="0"/>
+          <w:numId w:val="10"/>
+        </w:numPr>
+        <w:spacing w:before="100" w:beforeAutospacing="1" w:after="100" w:afterAutospacing="1"/>
+        <w:rPr>
+          <w:ins w:id="351" w:author="S B" w:date="2016-07-09T23:25:00Z"/>
+          <w:rFonts w:ascii="Arial" w:eastAsia="Times New Roman" w:hAnsi="Arial" w:cs="Arial"/>
+          <w:color w:val="000000"/>
+          <w:rPrChange w:id="352" w:author="S B" w:date="2016-07-09T23:25:00Z">
+            <w:rPr>
+              <w:ins w:id="353" w:author="S B" w:date="2016-07-09T23:25:00Z"/>
+              <w:rFonts w:ascii="Arial" w:eastAsia="Times New Roman" w:hAnsi="Arial" w:cs="Arial"/>
+              <w:color w:val="000000"/>
+              <w:sz w:val="22"/>
+              <w:szCs w:val="22"/>
+            </w:rPr>
+          </w:rPrChange>
+        </w:rPr>
+      </w:pPr>
+      <w:ins w:id="354" w:author="S B" w:date="2016-07-09T23:25:00Z">
+        <w:r>
+          <w:rPr>
+            <w:rFonts w:ascii="Droid Sans" w:eastAsia="Times New Roman" w:hAnsi="Droid Sans" w:cs="Arial"/>
+            <w:i/>
+            <w:iCs/>
+            <w:color w:val="000000"/>
+            <w:rPrChange w:id="355" w:author="S B" w:date="2016-07-09T23:25:00Z">
+              <w:rPr>
+                <w:rFonts w:ascii="Droid Sans" w:eastAsia="Times New Roman" w:hAnsi="Droid Sans" w:cs="Arial"/>
+                <w:i/>
+                <w:iCs/>
+                <w:color w:val="000000"/>
+                <w:sz w:val="22"/>
+                <w:szCs w:val="22"/>
+              </w:rPr>
+            </w:rPrChange>
+          </w:rPr>
           <w:t>Are intermediate and final solutions clearly reported as the process is improved?</w:t>
         </w:r>
       </w:ins>
@@ -2621,7 +2689,7 @@
           <w:ilvl w:val="0"/>
           <w:numId w:val="4"/>
         </w:numPr>
-        <w:pPrChange w:id="346" w:author="S B" w:date="2016-06-27T22:51:00Z">
+        <w:pPrChange w:id="356" w:author="S B" w:date="2016-06-27T22:51:00Z">
           <w:pPr>
             <w:pStyle w:val="Heading1"/>
           </w:pPr>
@@ -2696,7 +2764,7 @@
           <w:ilvl w:val="0"/>
           <w:numId w:val="4"/>
         </w:numPr>
-        <w:pPrChange w:id="347" w:author="S B" w:date="2016-06-27T22:51:00Z">
+        <w:pPrChange w:id="357" w:author="S B" w:date="2016-06-27T22:51:00Z">
           <w:pPr>
             <w:pStyle w:val="Heading1"/>
           </w:pPr>
@@ -5167,7 +5235,7 @@
 </file>
 
 <file path=customXml/itemProps1.xml><?xml version="1.0" encoding="utf-8"?>
-<ds:datastoreItem xmlns:ds="http://schemas.openxmlformats.org/officeDocument/2006/customXml" ds:itemID="{0B60B04C-0B19-DB46-A4E0-9560359E5ED8}">
+<ds:datastoreItem xmlns:ds="http://schemas.openxmlformats.org/officeDocument/2006/customXml" ds:itemID="{EEF8F550-A423-FB44-830C-3FDCD5884270}">
   <ds:schemaRefs>
     <ds:schemaRef ds:uri="http://schemas.openxmlformats.org/officeDocument/2006/bibliography"/>
   </ds:schemaRefs>

</xml_diff>

<commit_message>
doc Add clustering methods other than k-means
</commit_message>
<xml_diff>
--- a/Report/Capstone Report by SBaek.docx
+++ b/Report/Capstone Report by SBaek.docx
@@ -609,6 +609,7 @@
             <w:proofErr w:type="spellStart"/>
             <w:ins w:id="64" w:author="Seungjin Baek" w:date="2016-06-24T15:43:00Z">
               <w:r>
+                <w:lastRenderedPageBreak/>
                 <w:t>neutral</w:t>
               </w:r>
             </w:ins>
@@ -1639,10 +1640,7 @@
           <w:rPr>
             <w:highlight w:val="yellow"/>
             <w:rPrChange w:id="221" w:author="Seungjin Baek" w:date="2016-07-01T16:48:00Z">
-              <w:rPr>
-                <w:b w:val="0"/>
-                <w:bCs w:val="0"/>
-              </w:rPr>
+              <w:rPr/>
             </w:rPrChange>
           </w:rPr>
           <w:t>Have you visualized a relevant characteristic or features about the dataset or input data?</w:t>
@@ -1676,12 +1674,10 @@
           <w:rPr>
             <w:highlight w:val="yellow"/>
             <w:rPrChange w:id="227" w:author="Seungjin Baek" w:date="2016-07-01T16:48:00Z">
-              <w:rPr>
-                <w:b w:val="0"/>
-                <w:bCs w:val="0"/>
-              </w:rPr>
+              <w:rPr/>
             </w:rPrChange>
           </w:rPr>
+          <w:lastRenderedPageBreak/>
           <w:t>Is the visualization thoroughly analyzed and discussed?</w:t>
         </w:r>
       </w:ins>
@@ -1710,10 +1706,7 @@
           <w:rPr>
             <w:highlight w:val="yellow"/>
             <w:rPrChange w:id="231" w:author="Seungjin Baek" w:date="2016-07-01T16:48:00Z">
-              <w:rPr>
-                <w:b w:val="0"/>
-                <w:bCs w:val="0"/>
-              </w:rPr>
+              <w:rPr/>
             </w:rPrChange>
           </w:rPr>
           <w:t>If a plot is provided, are the axes, title, and datum clearly defined?</w:t>
@@ -1945,7 +1938,6 @@
         <w:pStyle w:val="Heading2"/>
       </w:pPr>
       <w:r>
-        <w:lastRenderedPageBreak/>
         <w:t>Benchmark</w:t>
       </w:r>
     </w:p>
@@ -2224,9 +2216,13 @@
           <w:rPr>
             <w:highlight w:val="red"/>
             <w:rPrChange w:id="299" w:author="S B" w:date="2016-07-07T22:47:00Z">
-              <w:rPr/>
+              <w:rPr>
+                <w:b w:val="0"/>
+                <w:bCs w:val="0"/>
+              </w:rPr>
             </w:rPrChange>
           </w:rPr>
+          <w:lastRenderedPageBreak/>
           <w:t xml:space="preserve">Remove ‘zero’ data. Combine columns into </w:t>
         </w:r>
       </w:ins>
@@ -2235,7 +2231,10 @@
           <w:rPr>
             <w:highlight w:val="red"/>
             <w:rPrChange w:id="301" w:author="S B" w:date="2016-07-07T22:47:00Z">
-              <w:rPr/>
+              <w:rPr>
+                <w:b w:val="0"/>
+                <w:bCs w:val="0"/>
+              </w:rPr>
             </w:rPrChange>
           </w:rPr>
           <w:t>‘daily listing’ and etc.</w:t>
@@ -2339,8 +2338,6 @@
           </w:rPr>
           <w:t>Is it made clear how the algorithms and techniques were implemented with the given datasets or input data?</w:t>
         </w:r>
-        <w:bookmarkStart w:id="314" w:name="_GoBack"/>
-        <w:bookmarkEnd w:id="314"/>
       </w:ins>
     </w:p>
     <w:p>
@@ -2351,12 +2348,12 @@
         </w:numPr>
         <w:spacing w:before="100" w:beforeAutospacing="1" w:after="100" w:afterAutospacing="1"/>
         <w:rPr>
-          <w:ins w:id="315" w:author="S B" w:date="2016-07-09T23:25:00Z"/>
+          <w:ins w:id="314" w:author="S B" w:date="2016-07-09T23:25:00Z"/>
           <w:rFonts w:ascii="Arial" w:eastAsia="Times New Roman" w:hAnsi="Arial" w:cs="Times New Roman"/>
           <w:color w:val="000000"/>
-          <w:rPrChange w:id="316" w:author="S B" w:date="2016-07-09T23:25:00Z">
+          <w:rPrChange w:id="315" w:author="S B" w:date="2016-07-09T23:25:00Z">
             <w:rPr>
-              <w:ins w:id="317" w:author="S B" w:date="2016-07-09T23:25:00Z"/>
+              <w:ins w:id="316" w:author="S B" w:date="2016-07-09T23:25:00Z"/>
               <w:rFonts w:ascii="Arial" w:eastAsia="Times New Roman" w:hAnsi="Arial" w:cs="Times New Roman"/>
               <w:color w:val="000000"/>
               <w:sz w:val="22"/>
@@ -2365,14 +2362,14 @@
           </w:rPrChange>
         </w:rPr>
       </w:pPr>
-      <w:ins w:id="318" w:author="S B" w:date="2016-07-09T23:25:00Z">
+      <w:ins w:id="317" w:author="S B" w:date="2016-07-09T23:25:00Z">
         <w:r>
           <w:rPr>
             <w:rFonts w:ascii="Droid Sans" w:eastAsia="Times New Roman" w:hAnsi="Droid Sans" w:cs="Times New Roman"/>
             <w:i/>
             <w:iCs/>
             <w:color w:val="000000"/>
-            <w:rPrChange w:id="319" w:author="S B" w:date="2016-07-09T23:25:00Z">
+            <w:rPrChange w:id="318" w:author="S B" w:date="2016-07-09T23:25:00Z">
               <w:rPr>
                 <w:rFonts w:ascii="Droid Sans" w:eastAsia="Times New Roman" w:hAnsi="Droid Sans" w:cs="Times New Roman"/>
                 <w:i/>
@@ -2395,12 +2392,12 @@
         </w:numPr>
         <w:spacing w:before="100" w:beforeAutospacing="1" w:after="100" w:afterAutospacing="1"/>
         <w:rPr>
-          <w:ins w:id="320" w:author="S B" w:date="2016-07-11T23:17:00Z"/>
+          <w:ins w:id="319" w:author="S B" w:date="2016-07-11T23:17:00Z"/>
           <w:rFonts w:ascii="Arial" w:eastAsia="Times New Roman" w:hAnsi="Arial" w:cs="Times New Roman"/>
           <w:color w:val="000000"/>
-          <w:rPrChange w:id="321" w:author="S B" w:date="2016-07-11T23:17:00Z">
+          <w:rPrChange w:id="320" w:author="S B" w:date="2016-07-11T23:17:00Z">
             <w:rPr>
-              <w:ins w:id="322" w:author="S B" w:date="2016-07-11T23:17:00Z"/>
+              <w:ins w:id="321" w:author="S B" w:date="2016-07-11T23:17:00Z"/>
               <w:rFonts w:ascii="Droid Sans" w:eastAsia="Times New Roman" w:hAnsi="Droid Sans" w:cs="Times New Roman"/>
               <w:i/>
               <w:iCs/>
@@ -2409,14 +2406,14 @@
           </w:rPrChange>
         </w:rPr>
       </w:pPr>
-      <w:ins w:id="323" w:author="S B" w:date="2016-07-09T23:25:00Z">
+      <w:ins w:id="322" w:author="S B" w:date="2016-07-09T23:25:00Z">
         <w:r>
           <w:rPr>
             <w:rFonts w:ascii="Droid Sans" w:eastAsia="Times New Roman" w:hAnsi="Droid Sans" w:cs="Times New Roman"/>
             <w:i/>
             <w:iCs/>
             <w:color w:val="000000"/>
-            <w:rPrChange w:id="324" w:author="S B" w:date="2016-07-09T23:25:00Z">
+            <w:rPrChange w:id="323" w:author="S B" w:date="2016-07-09T23:25:00Z">
               <w:rPr>
                 <w:rFonts w:ascii="Droid Sans" w:eastAsia="Times New Roman" w:hAnsi="Droid Sans" w:cs="Times New Roman"/>
                 <w:i/>
@@ -2434,15 +2431,16 @@
     <w:p>
       <w:pPr>
         <w:rPr>
-          <w:ins w:id="325" w:author="S B" w:date="2016-07-11T23:17:00Z"/>
-          <w:highlight w:val="red"/>
-          <w:rPrChange w:id="326" w:author="S B" w:date="2016-07-11T23:18:00Z">
+          <w:ins w:id="324" w:author="S B" w:date="2016-07-12T22:40:00Z"/>
+          <w:highlight w:val="magenta"/>
+          <w:rPrChange w:id="325" w:author="S B" w:date="2016-07-12T22:42:00Z">
             <w:rPr>
-              <w:ins w:id="327" w:author="S B" w:date="2016-07-11T23:17:00Z"/>
+              <w:ins w:id="326" w:author="S B" w:date="2016-07-12T22:40:00Z"/>
+              <w:highlight w:val="red"/>
             </w:rPr>
           </w:rPrChange>
         </w:rPr>
-        <w:pPrChange w:id="328" w:author="S B" w:date="2016-07-11T23:17:00Z">
+        <w:pPrChange w:id="327" w:author="S B" w:date="2016-07-11T23:17:00Z">
           <w:pPr>
             <w:pStyle w:val="ListParagraph"/>
             <w:numPr>
@@ -2455,28 +2453,324 @@
           </w:pPr>
         </w:pPrChange>
       </w:pPr>
-      <w:ins w:id="329" w:author="S B" w:date="2016-07-11T23:17:00Z">
+      <w:ins w:id="328" w:author="S B" w:date="2016-07-11T23:17:00Z">
         <w:r>
           <w:rPr>
-            <w:highlight w:val="red"/>
-            <w:rPrChange w:id="330" w:author="S B" w:date="2016-07-11T23:18:00Z">
+            <w:highlight w:val="magenta"/>
+            <w:rPrChange w:id="329" w:author="S B" w:date="2016-07-12T22:42:00Z">
               <w:rPr/>
             </w:rPrChange>
           </w:rPr>
           <w:t>Use K-Means and other clustering techniques, then compute silhouette coefficient.</w:t>
         </w:r>
       </w:ins>
+      <w:ins w:id="330" w:author="S B" w:date="2016-07-12T22:40:00Z">
+        <w:r>
+          <w:rPr>
+            <w:highlight w:val="magenta"/>
+            <w:rPrChange w:id="331" w:author="S B" w:date="2016-07-12T22:42:00Z">
+              <w:rPr>
+                <w:highlight w:val="red"/>
+              </w:rPr>
+            </w:rPrChange>
+          </w:rPr>
+          <w:br/>
+          <w:t>1. K-means</w:t>
+        </w:r>
+      </w:ins>
+    </w:p>
+    <w:p>
+      <w:pPr>
+        <w:rPr>
+          <w:ins w:id="332" w:author="S B" w:date="2016-07-12T22:40:00Z"/>
+          <w:highlight w:val="magenta"/>
+          <w:rPrChange w:id="333" w:author="S B" w:date="2016-07-12T22:42:00Z">
+            <w:rPr>
+              <w:ins w:id="334" w:author="S B" w:date="2016-07-12T22:40:00Z"/>
+              <w:highlight w:val="red"/>
+            </w:rPr>
+          </w:rPrChange>
+        </w:rPr>
+        <w:pPrChange w:id="335" w:author="S B" w:date="2016-07-11T23:17:00Z">
+          <w:pPr>
+            <w:pStyle w:val="ListParagraph"/>
+            <w:numPr>
+              <w:numId w:val="9"/>
+            </w:numPr>
+            <w:tabs>
+              <w:tab w:val="num" w:pos="720"/>
+            </w:tabs>
+            <w:ind w:hanging="360"/>
+          </w:pPr>
+        </w:pPrChange>
+      </w:pPr>
+      <w:ins w:id="336" w:author="S B" w:date="2016-07-12T22:40:00Z">
+        <w:r>
+          <w:rPr>
+            <w:highlight w:val="magenta"/>
+            <w:rPrChange w:id="337" w:author="S B" w:date="2016-07-12T22:42:00Z">
+              <w:rPr>
+                <w:highlight w:val="red"/>
+              </w:rPr>
+            </w:rPrChange>
+          </w:rPr>
+          <w:t>2. Affinity propagation</w:t>
+        </w:r>
+      </w:ins>
+    </w:p>
+    <w:p>
+      <w:pPr>
+        <w:rPr>
+          <w:ins w:id="338" w:author="S B" w:date="2016-07-12T22:40:00Z"/>
+          <w:highlight w:val="magenta"/>
+          <w:rPrChange w:id="339" w:author="S B" w:date="2016-07-12T22:42:00Z">
+            <w:rPr>
+              <w:ins w:id="340" w:author="S B" w:date="2016-07-12T22:40:00Z"/>
+              <w:highlight w:val="red"/>
+            </w:rPr>
+          </w:rPrChange>
+        </w:rPr>
+        <w:pPrChange w:id="341" w:author="S B" w:date="2016-07-11T23:17:00Z">
+          <w:pPr>
+            <w:pStyle w:val="ListParagraph"/>
+            <w:numPr>
+              <w:numId w:val="9"/>
+            </w:numPr>
+            <w:tabs>
+              <w:tab w:val="num" w:pos="720"/>
+            </w:tabs>
+            <w:ind w:hanging="360"/>
+          </w:pPr>
+        </w:pPrChange>
+      </w:pPr>
+      <w:ins w:id="342" w:author="S B" w:date="2016-07-12T22:40:00Z">
+        <w:r>
+          <w:rPr>
+            <w:highlight w:val="magenta"/>
+            <w:rPrChange w:id="343" w:author="S B" w:date="2016-07-12T22:42:00Z">
+              <w:rPr>
+                <w:highlight w:val="red"/>
+              </w:rPr>
+            </w:rPrChange>
+          </w:rPr>
+          <w:t>3. mean-shift</w:t>
+        </w:r>
+      </w:ins>
+    </w:p>
+    <w:p>
+      <w:pPr>
+        <w:rPr>
+          <w:ins w:id="344" w:author="S B" w:date="2016-07-12T22:41:00Z"/>
+          <w:highlight w:val="magenta"/>
+          <w:rPrChange w:id="345" w:author="S B" w:date="2016-07-12T22:42:00Z">
+            <w:rPr>
+              <w:ins w:id="346" w:author="S B" w:date="2016-07-12T22:41:00Z"/>
+              <w:highlight w:val="red"/>
+            </w:rPr>
+          </w:rPrChange>
+        </w:rPr>
+        <w:pPrChange w:id="347" w:author="S B" w:date="2016-07-11T23:17:00Z">
+          <w:pPr>
+            <w:pStyle w:val="ListParagraph"/>
+            <w:numPr>
+              <w:numId w:val="9"/>
+            </w:numPr>
+            <w:tabs>
+              <w:tab w:val="num" w:pos="720"/>
+            </w:tabs>
+            <w:ind w:hanging="360"/>
+          </w:pPr>
+        </w:pPrChange>
+      </w:pPr>
+      <w:ins w:id="348" w:author="S B" w:date="2016-07-12T22:40:00Z">
+        <w:r>
+          <w:rPr>
+            <w:highlight w:val="magenta"/>
+            <w:rPrChange w:id="349" w:author="S B" w:date="2016-07-12T22:42:00Z">
+              <w:rPr>
+                <w:highlight w:val="red"/>
+              </w:rPr>
+            </w:rPrChange>
+          </w:rPr>
+          <w:t>4. Spectral clustering</w:t>
+        </w:r>
+      </w:ins>
+      <w:ins w:id="350" w:author="S B" w:date="2016-07-12T22:41:00Z">
+        <w:r>
+          <w:rPr>
+            <w:highlight w:val="magenta"/>
+            <w:rPrChange w:id="351" w:author="S B" w:date="2016-07-12T22:42:00Z">
+              <w:rPr>
+                <w:highlight w:val="red"/>
+              </w:rPr>
+            </w:rPrChange>
+          </w:rPr>
+          <w:t xml:space="preserve"> – may not be proper (because even cluster size)</w:t>
+        </w:r>
+      </w:ins>
+    </w:p>
+    <w:p>
+      <w:pPr>
+        <w:rPr>
+          <w:ins w:id="352" w:author="S B" w:date="2016-07-12T22:42:00Z"/>
+          <w:highlight w:val="magenta"/>
+        </w:rPr>
+        <w:pPrChange w:id="353" w:author="S B" w:date="2016-07-11T23:17:00Z">
+          <w:pPr>
+            <w:pStyle w:val="ListParagraph"/>
+            <w:numPr>
+              <w:numId w:val="9"/>
+            </w:numPr>
+            <w:tabs>
+              <w:tab w:val="num" w:pos="720"/>
+            </w:tabs>
+            <w:ind w:hanging="360"/>
+          </w:pPr>
+        </w:pPrChange>
+      </w:pPr>
+      <w:ins w:id="354" w:author="S B" w:date="2016-07-12T22:41:00Z">
+        <w:r>
+          <w:rPr>
+            <w:highlight w:val="magenta"/>
+            <w:rPrChange w:id="355" w:author="S B" w:date="2016-07-12T22:42:00Z">
+              <w:rPr>
+                <w:highlight w:val="red"/>
+              </w:rPr>
+            </w:rPrChange>
+          </w:rPr>
+          <w:t xml:space="preserve">5. Ward hierarchical </w:t>
+        </w:r>
+      </w:ins>
+    </w:p>
+    <w:p>
+      <w:pPr>
+        <w:rPr>
+          <w:ins w:id="356" w:author="S B" w:date="2016-07-12T22:42:00Z"/>
+          <w:highlight w:val="magenta"/>
+        </w:rPr>
+        <w:pPrChange w:id="357" w:author="S B" w:date="2016-07-11T23:17:00Z">
+          <w:pPr>
+            <w:pStyle w:val="ListParagraph"/>
+            <w:numPr>
+              <w:numId w:val="9"/>
+            </w:numPr>
+            <w:tabs>
+              <w:tab w:val="num" w:pos="720"/>
+            </w:tabs>
+            <w:ind w:hanging="360"/>
+          </w:pPr>
+        </w:pPrChange>
+      </w:pPr>
+      <w:ins w:id="358" w:author="S B" w:date="2016-07-12T22:42:00Z">
+        <w:r>
+          <w:rPr>
+            <w:highlight w:val="magenta"/>
+          </w:rPr>
+          <w:t>6. Agglomerative clustering</w:t>
+        </w:r>
+      </w:ins>
+    </w:p>
+    <w:p>
+      <w:pPr>
+        <w:rPr>
+          <w:ins w:id="359" w:author="S B" w:date="2016-07-12T22:42:00Z"/>
+          <w:highlight w:val="magenta"/>
+        </w:rPr>
+        <w:pPrChange w:id="360" w:author="S B" w:date="2016-07-11T23:17:00Z">
+          <w:pPr>
+            <w:pStyle w:val="ListParagraph"/>
+            <w:numPr>
+              <w:numId w:val="9"/>
+            </w:numPr>
+            <w:tabs>
+              <w:tab w:val="num" w:pos="720"/>
+            </w:tabs>
+            <w:ind w:hanging="360"/>
+          </w:pPr>
+        </w:pPrChange>
+      </w:pPr>
+      <w:ins w:id="361" w:author="S B" w:date="2016-07-12T22:42:00Z">
+        <w:r>
+          <w:rPr>
+            <w:highlight w:val="magenta"/>
+          </w:rPr>
+          <w:t>7. DBSCAN</w:t>
+        </w:r>
+      </w:ins>
+    </w:p>
+    <w:p>
+      <w:pPr>
+        <w:rPr>
+          <w:ins w:id="362" w:author="S B" w:date="2016-07-12T22:42:00Z"/>
+          <w:highlight w:val="magenta"/>
+        </w:rPr>
+        <w:pPrChange w:id="363" w:author="S B" w:date="2016-07-11T23:17:00Z">
+          <w:pPr>
+            <w:pStyle w:val="ListParagraph"/>
+            <w:numPr>
+              <w:numId w:val="9"/>
+            </w:numPr>
+            <w:tabs>
+              <w:tab w:val="num" w:pos="720"/>
+            </w:tabs>
+            <w:ind w:hanging="360"/>
+          </w:pPr>
+        </w:pPrChange>
+      </w:pPr>
+      <w:ins w:id="364" w:author="S B" w:date="2016-07-12T22:42:00Z">
+        <w:r>
+          <w:rPr>
+            <w:highlight w:val="magenta"/>
+          </w:rPr>
+          <w:t>8. Gaussian mixtures</w:t>
+        </w:r>
+      </w:ins>
+    </w:p>
+    <w:p>
+      <w:pPr>
+        <w:rPr>
+          <w:ins w:id="365" w:author="S B" w:date="2016-07-11T23:17:00Z"/>
+          <w:highlight w:val="magenta"/>
+          <w:rPrChange w:id="366" w:author="S B" w:date="2016-07-12T22:42:00Z">
+            <w:rPr>
+              <w:ins w:id="367" w:author="S B" w:date="2016-07-11T23:17:00Z"/>
+            </w:rPr>
+          </w:rPrChange>
+        </w:rPr>
+        <w:pPrChange w:id="368" w:author="S B" w:date="2016-07-11T23:17:00Z">
+          <w:pPr>
+            <w:pStyle w:val="ListParagraph"/>
+            <w:numPr>
+              <w:numId w:val="9"/>
+            </w:numPr>
+            <w:tabs>
+              <w:tab w:val="num" w:pos="720"/>
+            </w:tabs>
+            <w:ind w:hanging="360"/>
+          </w:pPr>
+        </w:pPrChange>
+      </w:pPr>
+      <w:ins w:id="369" w:author="S B" w:date="2016-07-12T22:42:00Z">
+        <w:r>
+          <w:rPr>
+            <w:highlight w:val="magenta"/>
+          </w:rPr>
+          <w:t>9. Birch</w:t>
+        </w:r>
+      </w:ins>
+      <w:bookmarkStart w:id="370" w:name="_GoBack"/>
+      <w:bookmarkEnd w:id="370"/>
     </w:p>
     <w:p>
       <w:pPr>
         <w:spacing w:before="100" w:beforeAutospacing="1" w:after="100" w:afterAutospacing="1"/>
         <w:rPr>
-          <w:ins w:id="331" w:author="S B" w:date="2016-07-09T23:25:00Z"/>
+          <w:ins w:id="371" w:author="S B" w:date="2016-07-09T23:25:00Z"/>
           <w:rFonts w:ascii="Arial" w:eastAsia="Times New Roman" w:hAnsi="Arial" w:cs="Times New Roman"/>
           <w:color w:val="000000"/>
-          <w:rPrChange w:id="332" w:author="S B" w:date="2016-07-09T23:25:00Z">
+          <w:rPrChange w:id="372" w:author="S B" w:date="2016-07-09T23:25:00Z">
             <w:rPr>
-              <w:ins w:id="333" w:author="S B" w:date="2016-07-09T23:25:00Z"/>
+              <w:ins w:id="373" w:author="S B" w:date="2016-07-09T23:25:00Z"/>
               <w:rFonts w:ascii="Arial" w:eastAsia="Times New Roman" w:hAnsi="Arial" w:cs="Times New Roman"/>
               <w:color w:val="000000"/>
               <w:sz w:val="22"/>
@@ -2484,7 +2778,7 @@
             </w:rPr>
           </w:rPrChange>
         </w:rPr>
-        <w:pPrChange w:id="334" w:author="S B" w:date="2016-07-11T23:17:00Z">
+        <w:pPrChange w:id="374" w:author="S B" w:date="2016-07-11T23:17:00Z">
           <w:pPr>
             <w:numPr>
               <w:numId w:val="9"/>
@@ -2502,7 +2796,7 @@
       <w:pPr>
         <w:pStyle w:val="Heading2"/>
         <w:rPr>
-          <w:del w:id="335" w:author="S B" w:date="2016-07-09T23:25:00Z"/>
+          <w:del w:id="375" w:author="S B" w:date="2016-07-09T23:25:00Z"/>
         </w:rPr>
       </w:pPr>
     </w:p>
@@ -2517,12 +2811,12 @@
     <w:p>
       <w:pPr>
         <w:rPr>
-          <w:ins w:id="336" w:author="S B" w:date="2016-07-09T23:25:00Z"/>
+          <w:ins w:id="376" w:author="S B" w:date="2016-07-09T23:25:00Z"/>
           <w:rFonts w:ascii="Arial" w:hAnsi="Arial" w:cs="Arial"/>
           <w:color w:val="000000"/>
-          <w:rPrChange w:id="337" w:author="S B" w:date="2016-07-09T23:25:00Z">
+          <w:rPrChange w:id="377" w:author="S B" w:date="2016-07-09T23:25:00Z">
             <w:rPr>
-              <w:ins w:id="338" w:author="S B" w:date="2016-07-09T23:25:00Z"/>
+              <w:ins w:id="378" w:author="S B" w:date="2016-07-09T23:25:00Z"/>
               <w:rFonts w:ascii="Arial" w:hAnsi="Arial" w:cs="Arial"/>
               <w:color w:val="000000"/>
               <w:sz w:val="22"/>
@@ -2531,12 +2825,12 @@
           </w:rPrChange>
         </w:rPr>
       </w:pPr>
-      <w:ins w:id="339" w:author="S B" w:date="2016-07-09T23:25:00Z">
+      <w:ins w:id="379" w:author="S B" w:date="2016-07-09T23:25:00Z">
         <w:r>
           <w:rPr>
             <w:rFonts w:ascii="Droid Sans" w:hAnsi="Droid Sans" w:cs="Arial" w:hint="eastAsia"/>
             <w:color w:val="000000"/>
-            <w:rPrChange w:id="340" w:author="S B" w:date="2016-07-09T23:25:00Z">
+            <w:rPrChange w:id="380" w:author="S B" w:date="2016-07-09T23:25:00Z">
               <w:rPr>
                 <w:rFonts w:ascii="Droid Sans" w:hAnsi="Droid Sans" w:cs="Arial" w:hint="eastAsia"/>
                 <w:color w:val="000000"/>
@@ -2557,12 +2851,12 @@
         </w:numPr>
         <w:spacing w:before="100" w:beforeAutospacing="1" w:after="100" w:afterAutospacing="1"/>
         <w:rPr>
-          <w:ins w:id="341" w:author="S B" w:date="2016-07-09T23:25:00Z"/>
+          <w:ins w:id="381" w:author="S B" w:date="2016-07-09T23:25:00Z"/>
           <w:rFonts w:ascii="Arial" w:eastAsia="Times New Roman" w:hAnsi="Arial" w:cs="Arial"/>
           <w:color w:val="000000"/>
-          <w:rPrChange w:id="342" w:author="S B" w:date="2016-07-09T23:25:00Z">
+          <w:rPrChange w:id="382" w:author="S B" w:date="2016-07-09T23:25:00Z">
             <w:rPr>
-              <w:ins w:id="343" w:author="S B" w:date="2016-07-09T23:25:00Z"/>
+              <w:ins w:id="383" w:author="S B" w:date="2016-07-09T23:25:00Z"/>
               <w:rFonts w:ascii="Arial" w:eastAsia="Times New Roman" w:hAnsi="Arial" w:cs="Arial"/>
               <w:color w:val="000000"/>
               <w:sz w:val="22"/>
@@ -2571,14 +2865,14 @@
           </w:rPrChange>
         </w:rPr>
       </w:pPr>
-      <w:ins w:id="344" w:author="S B" w:date="2016-07-09T23:25:00Z">
+      <w:ins w:id="384" w:author="S B" w:date="2016-07-09T23:25:00Z">
         <w:r>
           <w:rPr>
             <w:rFonts w:ascii="Droid Sans" w:eastAsia="Times New Roman" w:hAnsi="Droid Sans" w:cs="Arial"/>
             <w:i/>
             <w:iCs/>
             <w:color w:val="000000"/>
-            <w:rPrChange w:id="345" w:author="S B" w:date="2016-07-09T23:25:00Z">
+            <w:rPrChange w:id="385" w:author="S B" w:date="2016-07-09T23:25:00Z">
               <w:rPr>
                 <w:rFonts w:ascii="Droid Sans" w:eastAsia="Times New Roman" w:hAnsi="Droid Sans" w:cs="Arial"/>
                 <w:i/>
@@ -2601,12 +2895,12 @@
         </w:numPr>
         <w:spacing w:before="100" w:beforeAutospacing="1" w:after="100" w:afterAutospacing="1"/>
         <w:rPr>
-          <w:ins w:id="346" w:author="S B" w:date="2016-07-09T23:25:00Z"/>
+          <w:ins w:id="386" w:author="S B" w:date="2016-07-09T23:25:00Z"/>
           <w:rFonts w:ascii="Arial" w:eastAsia="Times New Roman" w:hAnsi="Arial" w:cs="Arial"/>
           <w:color w:val="000000"/>
-          <w:rPrChange w:id="347" w:author="S B" w:date="2016-07-09T23:25:00Z">
+          <w:rPrChange w:id="387" w:author="S B" w:date="2016-07-09T23:25:00Z">
             <w:rPr>
-              <w:ins w:id="348" w:author="S B" w:date="2016-07-09T23:25:00Z"/>
+              <w:ins w:id="388" w:author="S B" w:date="2016-07-09T23:25:00Z"/>
               <w:rFonts w:ascii="Arial" w:eastAsia="Times New Roman" w:hAnsi="Arial" w:cs="Arial"/>
               <w:color w:val="000000"/>
               <w:sz w:val="22"/>
@@ -2615,14 +2909,14 @@
           </w:rPrChange>
         </w:rPr>
       </w:pPr>
-      <w:ins w:id="349" w:author="S B" w:date="2016-07-09T23:25:00Z">
+      <w:ins w:id="389" w:author="S B" w:date="2016-07-09T23:25:00Z">
         <w:r>
           <w:rPr>
             <w:rFonts w:ascii="Droid Sans" w:eastAsia="Times New Roman" w:hAnsi="Droid Sans" w:cs="Arial"/>
             <w:i/>
             <w:iCs/>
             <w:color w:val="000000"/>
-            <w:rPrChange w:id="350" w:author="S B" w:date="2016-07-09T23:25:00Z">
+            <w:rPrChange w:id="390" w:author="S B" w:date="2016-07-09T23:25:00Z">
               <w:rPr>
                 <w:rFonts w:ascii="Droid Sans" w:eastAsia="Times New Roman" w:hAnsi="Droid Sans" w:cs="Arial"/>
                 <w:i/>
@@ -2645,12 +2939,12 @@
         </w:numPr>
         <w:spacing w:before="100" w:beforeAutospacing="1" w:after="100" w:afterAutospacing="1"/>
         <w:rPr>
-          <w:ins w:id="351" w:author="S B" w:date="2016-07-09T23:25:00Z"/>
+          <w:ins w:id="391" w:author="S B" w:date="2016-07-09T23:25:00Z"/>
           <w:rFonts w:ascii="Arial" w:eastAsia="Times New Roman" w:hAnsi="Arial" w:cs="Arial"/>
           <w:color w:val="000000"/>
-          <w:rPrChange w:id="352" w:author="S B" w:date="2016-07-09T23:25:00Z">
+          <w:rPrChange w:id="392" w:author="S B" w:date="2016-07-09T23:25:00Z">
             <w:rPr>
-              <w:ins w:id="353" w:author="S B" w:date="2016-07-09T23:25:00Z"/>
+              <w:ins w:id="393" w:author="S B" w:date="2016-07-09T23:25:00Z"/>
               <w:rFonts w:ascii="Arial" w:eastAsia="Times New Roman" w:hAnsi="Arial" w:cs="Arial"/>
               <w:color w:val="000000"/>
               <w:sz w:val="22"/>
@@ -2659,14 +2953,14 @@
           </w:rPrChange>
         </w:rPr>
       </w:pPr>
-      <w:ins w:id="354" w:author="S B" w:date="2016-07-09T23:25:00Z">
+      <w:ins w:id="394" w:author="S B" w:date="2016-07-09T23:25:00Z">
         <w:r>
           <w:rPr>
             <w:rFonts w:ascii="Droid Sans" w:eastAsia="Times New Roman" w:hAnsi="Droid Sans" w:cs="Arial"/>
             <w:i/>
             <w:iCs/>
             <w:color w:val="000000"/>
-            <w:rPrChange w:id="355" w:author="S B" w:date="2016-07-09T23:25:00Z">
+            <w:rPrChange w:id="395" w:author="S B" w:date="2016-07-09T23:25:00Z">
               <w:rPr>
                 <w:rFonts w:ascii="Droid Sans" w:eastAsia="Times New Roman" w:hAnsi="Droid Sans" w:cs="Arial"/>
                 <w:i/>
@@ -2689,7 +2983,7 @@
           <w:ilvl w:val="0"/>
           <w:numId w:val="4"/>
         </w:numPr>
-        <w:pPrChange w:id="356" w:author="S B" w:date="2016-06-27T22:51:00Z">
+        <w:pPrChange w:id="396" w:author="S B" w:date="2016-06-27T22:51:00Z">
           <w:pPr>
             <w:pStyle w:val="Heading1"/>
           </w:pPr>
@@ -2764,13 +3058,14 @@
           <w:ilvl w:val="0"/>
           <w:numId w:val="4"/>
         </w:numPr>
-        <w:pPrChange w:id="357" w:author="S B" w:date="2016-06-27T22:51:00Z">
+        <w:pPrChange w:id="397" w:author="S B" w:date="2016-06-27T22:51:00Z">
           <w:pPr>
             <w:pStyle w:val="Heading1"/>
           </w:pPr>
         </w:pPrChange>
       </w:pPr>
       <w:r>
+        <w:lastRenderedPageBreak/>
         <w:t>Conclusion</w:t>
       </w:r>
     </w:p>
@@ -5235,7 +5530,7 @@
 </file>
 
 <file path=customXml/itemProps1.xml><?xml version="1.0" encoding="utf-8"?>
-<ds:datastoreItem xmlns:ds="http://schemas.openxmlformats.org/officeDocument/2006/customXml" ds:itemID="{EEF8F550-A423-FB44-830C-3FDCD5884270}">
+<ds:datastoreItem xmlns:ds="http://schemas.openxmlformats.org/officeDocument/2006/customXml" ds:itemID="{1D0DB18A-9B3B-F54B-A7AD-9907F93F0126}">
   <ds:schemaRefs>
     <ds:schemaRef ds:uri="http://schemas.openxmlformats.org/officeDocument/2006/bibliography"/>
   </ds:schemaRefs>

</xml_diff>

<commit_message>
Doc: Add Silhouette Coefficient description in the report
</commit_message>
<xml_diff>
--- a/Report/Capstone Report by SBaek.docx
+++ b/Report/Capstone Report by SBaek.docx
@@ -1,6 +1,6 @@
 
 <file path=word/document.xml><?xml version="1.0" encoding="utf-8"?>
-<w:document xmlns:wpc="http://schemas.microsoft.com/office/word/2010/wordprocessingCanvas" xmlns:mo="http://schemas.microsoft.com/office/mac/office/2008/main" xmlns:mc="http://schemas.openxmlformats.org/markup-compatibility/2006" xmlns:mv="urn:schemas-microsoft-com:mac:vml" xmlns:o="urn:schemas-microsoft-com:office:office" xmlns:r="http://schemas.openxmlformats.org/officeDocument/2006/relationships" xmlns:m="http://schemas.openxmlformats.org/officeDocument/2006/math" xmlns:v="urn:schemas-microsoft-com:vml" xmlns:wp14="http://schemas.microsoft.com/office/word/2010/wordprocessingDrawing" xmlns:wp="http://schemas.openxmlformats.org/drawingml/2006/wordprocessingDrawing" xmlns:w10="urn:schemas-microsoft-com:office:word" xmlns:w="http://schemas.openxmlformats.org/wordprocessingml/2006/main" xmlns:w14="http://schemas.microsoft.com/office/word/2010/wordml" xmlns:wpg="http://schemas.microsoft.com/office/word/2010/wordprocessingGroup" xmlns:wpi="http://schemas.microsoft.com/office/word/2010/wordprocessingInk" xmlns:wne="http://schemas.microsoft.com/office/word/2006/wordml" xmlns:wps="http://schemas.microsoft.com/office/word/2010/wordprocessingShape" mc:Ignorable="w14 wp14">
+<w:document xmlns:wpc="http://schemas.microsoft.com/office/word/2010/wordprocessingCanvas" xmlns:mc="http://schemas.openxmlformats.org/markup-compatibility/2006" xmlns:o="urn:schemas-microsoft-com:office:office" xmlns:r="http://schemas.openxmlformats.org/officeDocument/2006/relationships" xmlns:m="http://schemas.openxmlformats.org/officeDocument/2006/math" xmlns:v="urn:schemas-microsoft-com:vml" xmlns:wp14="http://schemas.microsoft.com/office/word/2010/wordprocessingDrawing" xmlns:wp="http://schemas.openxmlformats.org/drawingml/2006/wordprocessingDrawing" xmlns:w10="urn:schemas-microsoft-com:office:word" xmlns:w="http://schemas.openxmlformats.org/wordprocessingml/2006/main" xmlns:w14="http://schemas.microsoft.com/office/word/2010/wordml" xmlns:wpg="http://schemas.microsoft.com/office/word/2010/wordprocessingGroup" xmlns:wpi="http://schemas.microsoft.com/office/word/2010/wordprocessingInk" xmlns:wne="http://schemas.microsoft.com/office/word/2006/wordml" xmlns:wps="http://schemas.microsoft.com/office/word/2010/wordprocessingShape" mc:Ignorable="w14 wp14">
   <w:body>
     <w:p>
       <w:pPr>
@@ -153,10 +153,12 @@
           <w:t>(</w:t>
         </w:r>
         <w:proofErr w:type="spellStart"/>
+        <w:proofErr w:type="gramStart"/>
         <w:r>
           <w:t>scikit</w:t>
         </w:r>
         <w:proofErr w:type="spellEnd"/>
+        <w:proofErr w:type="gramEnd"/>
         <w:r>
           <w:t xml:space="preserve"> learn webpage)</w:t>
         </w:r>
@@ -236,9 +238,14 @@
           <w:t xml:space="preserve">The dataset analyzed in this project contains sellers’ activities which are shown as columns (features) in the form of csv file. The </w:t>
         </w:r>
       </w:ins>
+      <w:proofErr w:type="gramStart"/>
       <w:ins w:id="12" w:author="Seungjin Baek" w:date="2016-06-24T15:41:00Z">
         <w:r>
-          <w:t xml:space="preserve">descriptions of each column is shown in Table </w:t>
+          <w:t>descriptions of each column is</w:t>
+        </w:r>
+        <w:proofErr w:type="gramEnd"/>
+        <w:r>
+          <w:t xml:space="preserve"> shown in Table </w:t>
         </w:r>
         <w:r>
           <w:rPr>
@@ -1182,9 +1189,14 @@
           </w:r>
         </w:del>
         <w:r>
-          <w:t>data toward lower quantities for both listings</w:t>
-        </w:r>
-      </w:ins>
+          <w:t xml:space="preserve">data toward lower quantities for </w:t>
+        </w:r>
+        <w:proofErr w:type="gramStart"/>
+        <w:r>
+          <w:t>both listings</w:t>
+        </w:r>
+      </w:ins>
+      <w:proofErr w:type="gramEnd"/>
       <w:ins w:id="155" w:author="S B" w:date="2016-07-05T23:32:00Z">
         <w:r>
           <w:t>, sales</w:t>
@@ -1260,8 +1272,13 @@
           </w:r>
         </w:del>
         <w:r>
-          <w:t>in th</w:t>
-        </w:r>
+          <w:t xml:space="preserve">in </w:t>
+        </w:r>
+        <w:proofErr w:type="gramStart"/>
+        <w:r>
+          <w:t>th</w:t>
+        </w:r>
+        <w:proofErr w:type="gramEnd"/>
         <w:del w:id="170" w:author="Seungjin Baek" w:date="2016-07-06T16:35:00Z">
           <w:r>
             <w:delText>e</w:delText>
@@ -1325,6 +1342,7 @@
           <w:lang w:eastAsia="ko-KR"/>
         </w:rPr>
       </w:pPr>
+      <w:proofErr w:type="gramStart"/>
       <w:r>
         <w:rPr>
           <w:rFonts w:eastAsia="Malgun Gothic"/>
@@ -1337,7 +1355,15 @@
           <w:rFonts w:eastAsia="Malgun Gothic" w:hint="eastAsia"/>
           <w:lang w:eastAsia="ko-KR"/>
         </w:rPr>
-        <w:t xml:space="preserve">istogram for price or item? </w:t>
+        <w:t>istogram for price or item?</w:t>
+      </w:r>
+      <w:proofErr w:type="gramEnd"/>
+      <w:r>
+        <w:rPr>
+          <w:rFonts w:eastAsia="Malgun Gothic" w:hint="eastAsia"/>
+          <w:lang w:eastAsia="ko-KR"/>
+        </w:rPr>
+        <w:t xml:space="preserve"> </w:t>
       </w:r>
     </w:p>
     <w:p>
@@ -1586,7 +1612,23 @@
             <w:rFonts w:eastAsia="Malgun Gothic"/>
             <w:lang w:eastAsia="ko-KR"/>
           </w:rPr>
-          <w:t>Are there any abnormalities or characteristics about the input space or dataset that need to be addressed? (categorical variables, missing values, outliers, etc.)</w:t>
+          <w:t>Are there any abnormalities or characteristics about the input space or dataset that need to be addressed? (</w:t>
+        </w:r>
+        <w:proofErr w:type="gramStart"/>
+        <w:r>
+          <w:rPr>
+            <w:rFonts w:eastAsia="Malgun Gothic"/>
+            <w:lang w:eastAsia="ko-KR"/>
+          </w:rPr>
+          <w:t>categorical</w:t>
+        </w:r>
+        <w:proofErr w:type="gramEnd"/>
+        <w:r>
+          <w:rPr>
+            <w:rFonts w:eastAsia="Malgun Gothic"/>
+            <w:lang w:eastAsia="ko-KR"/>
+          </w:rPr>
+          <w:t xml:space="preserve"> variables, missing values, outliers, etc.)</w:t>
         </w:r>
       </w:ins>
     </w:p>
@@ -1640,7 +1682,10 @@
           <w:rPr>
             <w:highlight w:val="yellow"/>
             <w:rPrChange w:id="221" w:author="Seungjin Baek" w:date="2016-07-01T16:48:00Z">
-              <w:rPr/>
+              <w:rPr>
+                <w:b w:val="0"/>
+                <w:bCs w:val="0"/>
+              </w:rPr>
             </w:rPrChange>
           </w:rPr>
           <w:t>Have you visualized a relevant characteristic or features about the dataset or input data?</w:t>
@@ -1674,7 +1719,10 @@
           <w:rPr>
             <w:highlight w:val="yellow"/>
             <w:rPrChange w:id="227" w:author="Seungjin Baek" w:date="2016-07-01T16:48:00Z">
-              <w:rPr/>
+              <w:rPr>
+                <w:b w:val="0"/>
+                <w:bCs w:val="0"/>
+              </w:rPr>
             </w:rPrChange>
           </w:rPr>
           <w:lastRenderedPageBreak/>
@@ -1706,7 +1754,10 @@
           <w:rPr>
             <w:highlight w:val="yellow"/>
             <w:rPrChange w:id="231" w:author="Seungjin Baek" w:date="2016-07-01T16:48:00Z">
-              <w:rPr/>
+              <w:rPr>
+                <w:b w:val="0"/>
+                <w:bCs w:val="0"/>
+              </w:rPr>
             </w:rPrChange>
           </w:rPr>
           <w:t>If a plot is provided, are the axes, title, and datum clearly defined?</w:t>
@@ -1740,7 +1791,15 @@
       </w:pPr>
       <w:ins w:id="234" w:author="Seungjin Baek" w:date="2016-07-06T16:39:00Z">
         <w:r>
-          <w:t>In this section, you will need to discuss the algorithms and techniques you intend to use for solving the problem. You should justify the use of each one based on the characteristics of the problem and the problem domain. Questions to ask yourself when writing this section:</w:t>
+          <w:t xml:space="preserve">In this section, you will need to discuss the algorithms and techniques you intend to use for solving the problem. You should justify the use of each one based on the characteristics of the problem and the problem domain. Questions to ask </w:t>
+        </w:r>
+        <w:proofErr w:type="gramStart"/>
+        <w:r>
+          <w:t>yourself</w:t>
+        </w:r>
+        <w:proofErr w:type="gramEnd"/>
+        <w:r>
+          <w:t xml:space="preserve"> when writing this section:</w:t>
         </w:r>
       </w:ins>
     </w:p>
@@ -1961,7 +2020,15 @@
       </w:ins>
       <w:ins w:id="264" w:author="Seungjin Baek" w:date="2016-07-06T16:41:00Z">
         <w:r>
-          <w:t>The reasoning behind the benchmark (in the case where it is not an established result) should be discussed. Questions to ask yourself when writing this section:</w:t>
+          <w:t xml:space="preserve">The reasoning behind the benchmark (in the case where it is not an established result) should be discussed. Questions to ask </w:t>
+        </w:r>
+        <w:proofErr w:type="gramStart"/>
+        <w:r>
+          <w:t>yourself</w:t>
+        </w:r>
+        <w:proofErr w:type="gramEnd"/>
+        <w:r>
+          <w:t xml:space="preserve"> when writing this section:</w:t>
         </w:r>
       </w:ins>
     </w:p>
@@ -2013,15 +2080,388 @@
       </w:pPr>
     </w:p>
     <w:p>
-      <w:ins w:id="272" w:author="S B" w:date="2016-07-07T22:43:00Z">
+      <w:pPr>
+        <w:rPr>
+          <w:ins w:id="272" w:author="Seungjin Baek" w:date="2016-08-10T15:54:00Z"/>
+        </w:rPr>
+      </w:pPr>
+      <w:ins w:id="273" w:author="S B" w:date="2016-07-07T22:43:00Z">
         <w:r>
           <w:rPr>
             <w:highlight w:val="red"/>
-            <w:rPrChange w:id="273" w:author="S B" w:date="2016-07-07T22:47:00Z">
+            <w:rPrChange w:id="274" w:author="S B" w:date="2016-07-07T22:47:00Z">
               <w:rPr/>
             </w:rPrChange>
           </w:rPr>
           <w:t>Show silhouette score as a benchmark. Explain what they mean.</w:t>
+        </w:r>
+      </w:ins>
+    </w:p>
+    <w:p>
+      <w:pPr>
+        <w:rPr>
+          <w:ins w:id="275" w:author="Seungjin Baek" w:date="2016-08-10T15:58:00Z"/>
+        </w:rPr>
+      </w:pPr>
+      <w:ins w:id="276" w:author="Seungjin Baek" w:date="2016-08-10T15:54:00Z">
+        <w:r>
+          <w:t xml:space="preserve">If </w:t>
+        </w:r>
+      </w:ins>
+      <w:ins w:id="277" w:author="Seungjin Baek" w:date="2016-08-10T15:55:00Z">
+        <w:r>
+          <w:t xml:space="preserve">the </w:t>
+        </w:r>
+      </w:ins>
+      <w:ins w:id="278" w:author="Seungjin Baek" w:date="2016-08-10T15:56:00Z">
+        <w:r>
+          <w:t>number of clusters</w:t>
+        </w:r>
+      </w:ins>
+      <w:ins w:id="279" w:author="Seungjin Baek" w:date="2016-08-10T15:55:00Z">
+        <w:r>
+          <w:t xml:space="preserve"> </w:t>
+        </w:r>
+      </w:ins>
+      <w:ins w:id="280" w:author="Seungjin Baek" w:date="2016-08-10T15:56:00Z">
+        <w:r>
+          <w:t>is</w:t>
+        </w:r>
+      </w:ins>
+      <w:ins w:id="281" w:author="Seungjin Baek" w:date="2016-08-10T15:55:00Z">
+        <w:r>
+          <w:t xml:space="preserve"> </w:t>
+        </w:r>
+      </w:ins>
+      <w:ins w:id="282" w:author="Seungjin Baek" w:date="2016-08-10T15:56:00Z">
+        <w:r>
+          <w:t>un</w:t>
+        </w:r>
+      </w:ins>
+      <w:ins w:id="283" w:author="Seungjin Baek" w:date="2016-08-10T15:55:00Z">
+        <w:r>
+          <w:t>known</w:t>
+        </w:r>
+      </w:ins>
+      <w:ins w:id="284" w:author="Seungjin Baek" w:date="2016-08-10T15:56:00Z">
+        <w:r>
+          <w:t xml:space="preserve"> or labels for clusters are unknown</w:t>
+        </w:r>
+      </w:ins>
+      <w:ins w:id="285" w:author="Seungjin Baek" w:date="2016-08-10T15:55:00Z">
+        <w:r>
+          <w:t xml:space="preserve">, evaluation </w:t>
+        </w:r>
+      </w:ins>
+      <w:ins w:id="286" w:author="Seungjin Baek" w:date="2016-08-10T15:57:00Z">
+        <w:r>
+          <w:t xml:space="preserve">after clustering analysis </w:t>
+        </w:r>
+      </w:ins>
+      <w:ins w:id="287" w:author="Seungjin Baek" w:date="2016-08-10T15:55:00Z">
+        <w:r>
+          <w:t xml:space="preserve">must be performed. The Silhouette Coefficient is an example of </w:t>
+        </w:r>
+      </w:ins>
+      <w:ins w:id="288" w:author="Seungjin Baek" w:date="2016-08-10T15:57:00Z">
+        <w:r>
+          <w:t>the</w:t>
+        </w:r>
+      </w:ins>
+      <w:ins w:id="289" w:author="Seungjin Baek" w:date="2016-08-10T15:55:00Z">
+        <w:r>
+          <w:t xml:space="preserve"> evaluation, where a higher Silhouette Coefficient score </w:t>
+        </w:r>
+      </w:ins>
+      <w:ins w:id="290" w:author="Seungjin Baek" w:date="2016-08-10T15:57:00Z">
+        <w:r>
+          <w:t xml:space="preserve">corresponds </w:t>
+        </w:r>
+      </w:ins>
+      <w:ins w:id="291" w:author="Seungjin Baek" w:date="2016-08-10T15:55:00Z">
+        <w:r>
+          <w:t xml:space="preserve">to a model </w:t>
+        </w:r>
+      </w:ins>
+      <w:ins w:id="292" w:author="Seungjin Baek" w:date="2016-08-10T15:57:00Z">
+        <w:r>
+          <w:t>with</w:t>
+        </w:r>
+        <w:bookmarkStart w:id="293" w:name="_GoBack"/>
+        <w:bookmarkEnd w:id="293"/>
+        <w:r>
+          <w:t xml:space="preserve"> better defined clusters. </w:t>
+        </w:r>
+      </w:ins>
+      <w:ins w:id="294" w:author="Seungjin Baek" w:date="2016-08-10T15:58:00Z">
+        <w:r>
+          <w:t>The Silhouette Coefficient s for a single sample is then given as:</w:t>
+        </w:r>
+      </w:ins>
+    </w:p>
+    <w:p>
+      <w:pPr>
+        <w:rPr>
+          <w:ins w:id="295" w:author="Seungjin Baek" w:date="2016-08-10T15:59:00Z"/>
+          <w:rPrChange w:id="296" w:author="Seungjin Baek" w:date="2016-08-10T15:59:00Z">
+            <w:rPr>
+              <w:ins w:id="297" w:author="Seungjin Baek" w:date="2016-08-10T15:59:00Z"/>
+              <w:rFonts w:ascii="Cambria Math" w:hAnsi="Cambria Math"/>
+              <w:i/>
+            </w:rPr>
+          </w:rPrChange>
+        </w:rPr>
+      </w:pPr>
+      <m:oMathPara>
+        <m:oMath>
+          <m:r>
+            <w:ins w:id="298" w:author="Seungjin Baek" w:date="2016-08-10T15:58:00Z">
+              <w:rPr>
+                <w:rFonts w:ascii="Cambria Math" w:hAnsi="Cambria Math"/>
+              </w:rPr>
+              <m:t>s=</m:t>
+            </w:ins>
+          </m:r>
+          <m:f>
+            <m:fPr>
+              <m:ctrlPr>
+                <w:ins w:id="299" w:author="Seungjin Baek" w:date="2016-08-10T15:59:00Z">
+                  <w:rPr>
+                    <w:rFonts w:ascii="Cambria Math" w:hAnsi="Cambria Math"/>
+                    <w:i/>
+                  </w:rPr>
+                </w:ins>
+              </m:ctrlPr>
+            </m:fPr>
+            <m:num>
+              <m:r>
+                <w:ins w:id="300" w:author="Seungjin Baek" w:date="2016-08-10T15:59:00Z">
+                  <w:rPr>
+                    <w:rFonts w:ascii="Cambria Math" w:hAnsi="Cambria Math"/>
+                  </w:rPr>
+                  <m:t>b-a</m:t>
+                </w:ins>
+              </m:r>
+            </m:num>
+            <m:den>
+              <m:func>
+                <m:funcPr>
+                  <m:ctrlPr>
+                    <w:rPr>
+                      <w:rFonts w:ascii="Cambria Math" w:hAnsi="Cambria Math"/>
+                      <w:i/>
+                      <w:rPrChange w:id="301" w:author="Seungjin Baek" w:date="2016-08-10T15:59:00Z">
+                        <w:rPr>
+                          <w:rFonts w:ascii="Cambria Math" w:hAnsi="Cambria Math"/>
+                        </w:rPr>
+                      </w:rPrChange>
+                    </w:rPr>
+                  </m:ctrlPr>
+                </m:funcPr>
+                <m:fName>
+                  <m:r>
+                    <m:rPr>
+                      <m:sty m:val="p"/>
+                    </m:rPr>
+                    <w:rPr>
+                      <w:rFonts w:ascii="Cambria Math" w:hAnsi="Cambria Math"/>
+                    </w:rPr>
+                    <m:t>max</m:t>
+                  </m:r>
+                </m:fName>
+                <m:e>
+                  <m:r>
+                    <w:ins w:id="302" w:author="Seungjin Baek" w:date="2016-08-10T15:59:00Z">
+                      <w:rPr>
+                        <w:rFonts w:ascii="Cambria Math" w:hAnsi="Cambria Math"/>
+                      </w:rPr>
+                      <m:t>(a,b)</m:t>
+                    </w:ins>
+                  </m:r>
+                </m:e>
+              </m:func>
+            </m:den>
+          </m:f>
+        </m:oMath>
+      </m:oMathPara>
+    </w:p>
+    <w:p>
+      <w:pPr>
+        <w:rPr>
+          <w:ins w:id="303" w:author="Seungjin Baek" w:date="2016-08-10T15:59:00Z"/>
+          <w:rPrChange w:id="304" w:author="Seungjin Baek" w:date="2016-08-10T15:59:00Z">
+            <w:rPr>
+              <w:ins w:id="305" w:author="Seungjin Baek" w:date="2016-08-10T15:59:00Z"/>
+            </w:rPr>
+          </w:rPrChange>
+        </w:rPr>
+      </w:pPr>
+      <m:oMathPara>
+        <m:oMath>
+          <m:r>
+            <w:ins w:id="306" w:author="Seungjin Baek" w:date="2016-08-10T15:58:00Z">
+              <w:rPr>
+                <w:rFonts w:ascii="Cambria Math" w:hAnsi="Cambria Math"/>
+              </w:rPr>
+              <m:t xml:space="preserve"> </m:t>
+            </w:ins>
+          </m:r>
+        </m:oMath>
+      </m:oMathPara>
+    </w:p>
+    <w:p>
+      <w:ins w:id="307" w:author="Seungjin Baek" w:date="2016-08-10T15:59:00Z">
+        <w:r>
+          <w:t xml:space="preserve">Where </w:t>
+        </w:r>
+        <w:proofErr w:type="gramStart"/>
+        <w:r>
+          <w:t>a</w:t>
+        </w:r>
+      </w:ins>
+      <w:ins w:id="308" w:author="Seungjin Baek" w:date="2016-08-10T16:00:00Z">
+        <w:r>
+          <w:t xml:space="preserve"> is</w:t>
+        </w:r>
+        <w:proofErr w:type="gramEnd"/>
+        <w:r>
+          <w:t xml:space="preserve"> the mean distance between a sample and all other points in the same class and b is the mean distance between a sample and all other points in the next nearest cluster. (</w:t>
+        </w:r>
+      </w:ins>
+      <w:ins w:id="309" w:author="Seungjin Baek" w:date="2016-08-10T16:01:00Z">
+        <w:r>
+          <w:rPr>
+            <w:rFonts w:asciiTheme="majorHAnsi" w:hAnsiTheme="majorHAnsi"/>
+            <w:sz w:val="20"/>
+            <w:szCs w:val="20"/>
+            <w:rPrChange w:id="310" w:author="Seungjin Baek" w:date="2016-08-10T16:01:00Z">
+              <w:rPr/>
+            </w:rPrChange>
+          </w:rPr>
+          <w:fldChar w:fldCharType="begin"/>
+        </w:r>
+      </w:ins>
+      <w:ins w:id="311" w:author="Seungjin Baek" w:date="2016-08-10T16:02:00Z">
+        <w:r>
+          <w:rPr>
+            <w:rFonts w:asciiTheme="majorHAnsi" w:hAnsiTheme="majorHAnsi"/>
+            <w:sz w:val="20"/>
+            <w:szCs w:val="20"/>
+          </w:rPr>
+          <w:instrText>HYPERLINK "http://scikit-learn.org/stable/modules/clustering.html" \l "silhouette-coefficient"</w:instrText>
+        </w:r>
+        <w:r>
+          <w:rPr>
+            <w:rFonts w:asciiTheme="majorHAnsi" w:hAnsiTheme="majorHAnsi"/>
+            <w:sz w:val="20"/>
+            <w:szCs w:val="20"/>
+            <w:rPrChange w:id="312" w:author="Seungjin Baek" w:date="2016-08-10T16:01:00Z">
+              <w:rPr>
+                <w:rFonts w:asciiTheme="majorHAnsi" w:hAnsiTheme="majorHAnsi"/>
+                <w:sz w:val="20"/>
+                <w:szCs w:val="20"/>
+              </w:rPr>
+            </w:rPrChange>
+          </w:rPr>
+        </w:r>
+      </w:ins>
+      <w:ins w:id="313" w:author="Seungjin Baek" w:date="2016-08-10T16:01:00Z">
+        <w:r>
+          <w:rPr>
+            <w:rFonts w:asciiTheme="majorHAnsi" w:hAnsiTheme="majorHAnsi"/>
+            <w:sz w:val="20"/>
+            <w:szCs w:val="20"/>
+            <w:rPrChange w:id="314" w:author="Seungjin Baek" w:date="2016-08-10T16:01:00Z">
+              <w:rPr/>
+            </w:rPrChange>
+          </w:rPr>
+          <w:fldChar w:fldCharType="separate"/>
+        </w:r>
+        <w:r>
+          <w:rPr>
+            <w:rStyle w:val="Hyperlink"/>
+            <w:rFonts w:asciiTheme="majorHAnsi" w:hAnsiTheme="majorHAnsi"/>
+            <w:sz w:val="20"/>
+            <w:szCs w:val="20"/>
+            <w:rPrChange w:id="315" w:author="Seungjin Baek" w:date="2016-08-10T16:01:00Z">
+              <w:rPr>
+                <w:rStyle w:val="Hyperlink"/>
+              </w:rPr>
+            </w:rPrChange>
+          </w:rPr>
+          <w:t>http://scikit-learn.org/stable/modules/clustering.html#silho</w:t>
+        </w:r>
+        <w:r>
+          <w:rPr>
+            <w:rStyle w:val="Hyperlink"/>
+            <w:rFonts w:asciiTheme="majorHAnsi" w:hAnsiTheme="majorHAnsi"/>
+            <w:sz w:val="20"/>
+            <w:szCs w:val="20"/>
+            <w:rPrChange w:id="316" w:author="Seungjin Baek" w:date="2016-08-10T16:01:00Z">
+              <w:rPr>
+                <w:rStyle w:val="Hyperlink"/>
+              </w:rPr>
+            </w:rPrChange>
+          </w:rPr>
+          <w:t>u</w:t>
+        </w:r>
+        <w:r>
+          <w:rPr>
+            <w:rStyle w:val="Hyperlink"/>
+            <w:rFonts w:asciiTheme="majorHAnsi" w:hAnsiTheme="majorHAnsi"/>
+            <w:sz w:val="20"/>
+            <w:szCs w:val="20"/>
+            <w:rPrChange w:id="317" w:author="Seungjin Baek" w:date="2016-08-10T16:01:00Z">
+              <w:rPr>
+                <w:rStyle w:val="Hyperlink"/>
+              </w:rPr>
+            </w:rPrChange>
+          </w:rPr>
+          <w:t>ett</w:t>
+        </w:r>
+        <w:r>
+          <w:rPr>
+            <w:rStyle w:val="Hyperlink"/>
+            <w:rFonts w:asciiTheme="majorHAnsi" w:hAnsiTheme="majorHAnsi"/>
+            <w:sz w:val="20"/>
+            <w:szCs w:val="20"/>
+            <w:rPrChange w:id="318" w:author="Seungjin Baek" w:date="2016-08-10T16:01:00Z">
+              <w:rPr>
+                <w:rStyle w:val="Hyperlink"/>
+              </w:rPr>
+            </w:rPrChange>
+          </w:rPr>
+          <w:t>e</w:t>
+        </w:r>
+        <w:r>
+          <w:rPr>
+            <w:rStyle w:val="Hyperlink"/>
+            <w:rFonts w:asciiTheme="majorHAnsi" w:hAnsiTheme="majorHAnsi"/>
+            <w:sz w:val="20"/>
+            <w:szCs w:val="20"/>
+            <w:rPrChange w:id="319" w:author="Seungjin Baek" w:date="2016-08-10T16:01:00Z">
+              <w:rPr>
+                <w:rStyle w:val="Hyperlink"/>
+              </w:rPr>
+            </w:rPrChange>
+          </w:rPr>
+          <w:t>-coefficient</w:t>
+        </w:r>
+        <w:r>
+          <w:rPr>
+            <w:rFonts w:asciiTheme="majorHAnsi" w:hAnsiTheme="majorHAnsi"/>
+            <w:sz w:val="20"/>
+            <w:szCs w:val="20"/>
+            <w:rPrChange w:id="320" w:author="Seungjin Baek" w:date="2016-08-10T16:01:00Z">
+              <w:rPr/>
+            </w:rPrChange>
+          </w:rPr>
+          <w:fldChar w:fldCharType="end"/>
+        </w:r>
+      </w:ins>
+      <w:ins w:id="321" w:author="Seungjin Baek" w:date="2016-08-10T16:00:00Z">
+        <w:r>
+          <w:t>)</w:t>
         </w:r>
       </w:ins>
     </w:p>
@@ -2032,7 +2472,7 @@
           <w:ilvl w:val="0"/>
           <w:numId w:val="4"/>
         </w:numPr>
-        <w:pPrChange w:id="274" w:author="S B" w:date="2016-06-27T22:51:00Z">
+        <w:pPrChange w:id="322" w:author="S B" w:date="2016-06-27T22:51:00Z">
           <w:pPr>
             <w:pStyle w:val="Heading1"/>
           </w:pPr>
@@ -2047,20 +2487,21 @@
       <w:pPr>
         <w:pStyle w:val="Heading2"/>
         <w:rPr>
-          <w:ins w:id="275" w:author="S B" w:date="2016-07-07T22:46:00Z"/>
+          <w:ins w:id="323" w:author="S B" w:date="2016-07-07T22:46:00Z"/>
         </w:rPr>
       </w:pPr>
       <w:r>
+        <w:lastRenderedPageBreak/>
         <w:t>Data Preprocessing</w:t>
       </w:r>
     </w:p>
     <w:p>
       <w:pPr>
         <w:rPr>
-          <w:ins w:id="276" w:author="S B" w:date="2016-07-07T22:46:00Z"/>
-          <w:rPrChange w:id="277" w:author="S B" w:date="2016-07-07T22:46:00Z">
+          <w:ins w:id="324" w:author="S B" w:date="2016-07-07T22:46:00Z"/>
+          <w:rPrChange w:id="325" w:author="S B" w:date="2016-07-07T22:46:00Z">
             <w:rPr>
-              <w:ins w:id="278" w:author="S B" w:date="2016-07-07T22:46:00Z"/>
+              <w:ins w:id="326" w:author="S B" w:date="2016-07-07T22:46:00Z"/>
               <w:rFonts w:ascii="Arial" w:hAnsi="Arial" w:cs="Arial"/>
               <w:color w:val="000000"/>
               <w:sz w:val="22"/>
@@ -2069,11 +2510,11 @@
           </w:rPrChange>
         </w:rPr>
       </w:pPr>
-      <w:ins w:id="279" w:author="S B" w:date="2016-07-07T22:46:00Z">
+      <w:ins w:id="327" w:author="S B" w:date="2016-07-07T22:46:00Z">
         <w:r>
           <w:rPr>
             <w:rFonts w:hint="eastAsia"/>
-            <w:rPrChange w:id="280" w:author="S B" w:date="2016-07-07T22:46:00Z">
+            <w:rPrChange w:id="328" w:author="S B" w:date="2016-07-07T22:46:00Z">
               <w:rPr>
                 <w:rFonts w:ascii="Droid Sans" w:hAnsi="Droid Sans" w:cs="Arial" w:hint="eastAsia"/>
                 <w:color w:val="000000"/>
@@ -2082,7 +2523,37 @@
               </w:rPr>
             </w:rPrChange>
           </w:rPr>
-          <w:t>In this section, all of your preprocessing steps will need to be clearly documented, if any were necessary. From the previous section, any of the abnormalities or characteristics that you identified about the dataset will be addressed and corrected here. Questions to ask yourself when writing this section:</w:t>
+          <w:t xml:space="preserve">In this section, all of your preprocessing steps will need to be clearly documented, if any were necessary. From the previous section, any of the abnormalities or characteristics that you identified about the dataset will be addressed and corrected here. Questions to ask </w:t>
+        </w:r>
+        <w:proofErr w:type="gramStart"/>
+        <w:r>
+          <w:rPr>
+            <w:rFonts w:hint="eastAsia"/>
+            <w:rPrChange w:id="329" w:author="S B" w:date="2016-07-07T22:46:00Z">
+              <w:rPr>
+                <w:rFonts w:ascii="Droid Sans" w:hAnsi="Droid Sans" w:cs="Arial" w:hint="eastAsia"/>
+                <w:color w:val="000000"/>
+                <w:sz w:val="22"/>
+                <w:szCs w:val="22"/>
+              </w:rPr>
+            </w:rPrChange>
+          </w:rPr>
+          <w:t>yourself</w:t>
+        </w:r>
+        <w:proofErr w:type="gramEnd"/>
+        <w:r>
+          <w:rPr>
+            <w:rFonts w:hint="eastAsia"/>
+            <w:rPrChange w:id="330" w:author="S B" w:date="2016-07-07T22:46:00Z">
+              <w:rPr>
+                <w:rFonts w:ascii="Droid Sans" w:hAnsi="Droid Sans" w:cs="Arial" w:hint="eastAsia"/>
+                <w:color w:val="000000"/>
+                <w:sz w:val="22"/>
+                <w:szCs w:val="22"/>
+              </w:rPr>
+            </w:rPrChange>
+          </w:rPr>
+          <w:t xml:space="preserve"> when writing this section:</w:t>
         </w:r>
       </w:ins>
     </w:p>
@@ -2094,10 +2565,10 @@
         </w:numPr>
         <w:spacing w:before="100" w:beforeAutospacing="1" w:after="100" w:afterAutospacing="1"/>
         <w:rPr>
-          <w:ins w:id="281" w:author="S B" w:date="2016-07-07T22:46:00Z"/>
-          <w:rPrChange w:id="282" w:author="S B" w:date="2016-07-07T22:46:00Z">
+          <w:ins w:id="331" w:author="S B" w:date="2016-07-07T22:46:00Z"/>
+          <w:rPrChange w:id="332" w:author="S B" w:date="2016-07-07T22:46:00Z">
             <w:rPr>
-              <w:ins w:id="283" w:author="S B" w:date="2016-07-07T22:46:00Z"/>
+              <w:ins w:id="333" w:author="S B" w:date="2016-07-07T22:46:00Z"/>
               <w:rFonts w:ascii="Arial" w:eastAsia="Times New Roman" w:hAnsi="Arial" w:cs="Arial"/>
               <w:color w:val="000000"/>
               <w:sz w:val="22"/>
@@ -2106,10 +2577,10 @@
           </w:rPrChange>
         </w:rPr>
       </w:pPr>
-      <w:ins w:id="284" w:author="S B" w:date="2016-07-07T22:46:00Z">
-        <w:r>
-          <w:rPr>
-            <w:rPrChange w:id="285" w:author="S B" w:date="2016-07-07T22:46:00Z">
+      <w:ins w:id="334" w:author="S B" w:date="2016-07-07T22:46:00Z">
+        <w:r>
+          <w:rPr>
+            <w:rPrChange w:id="335" w:author="S B" w:date="2016-07-07T22:46:00Z">
               <w:rPr>
                 <w:rFonts w:ascii="Droid Sans" w:eastAsia="Times New Roman" w:hAnsi="Droid Sans" w:cs="Arial"/>
                 <w:i/>
@@ -2132,10 +2603,10 @@
         </w:numPr>
         <w:spacing w:before="100" w:beforeAutospacing="1" w:after="100" w:afterAutospacing="1"/>
         <w:rPr>
-          <w:ins w:id="286" w:author="S B" w:date="2016-07-07T22:46:00Z"/>
-          <w:rPrChange w:id="287" w:author="S B" w:date="2016-07-07T22:46:00Z">
+          <w:ins w:id="336" w:author="S B" w:date="2016-07-07T22:46:00Z"/>
+          <w:rPrChange w:id="337" w:author="S B" w:date="2016-07-07T22:46:00Z">
             <w:rPr>
-              <w:ins w:id="288" w:author="S B" w:date="2016-07-07T22:46:00Z"/>
+              <w:ins w:id="338" w:author="S B" w:date="2016-07-07T22:46:00Z"/>
               <w:rFonts w:ascii="Arial" w:eastAsia="Times New Roman" w:hAnsi="Arial" w:cs="Arial"/>
               <w:color w:val="000000"/>
               <w:sz w:val="22"/>
@@ -2144,10 +2615,10 @@
           </w:rPrChange>
         </w:rPr>
       </w:pPr>
-      <w:ins w:id="289" w:author="S B" w:date="2016-07-07T22:46:00Z">
-        <w:r>
-          <w:rPr>
-            <w:rPrChange w:id="290" w:author="S B" w:date="2016-07-07T22:46:00Z">
+      <w:ins w:id="339" w:author="S B" w:date="2016-07-07T22:46:00Z">
+        <w:r>
+          <w:rPr>
+            <w:rPrChange w:id="340" w:author="S B" w:date="2016-07-07T22:46:00Z">
               <w:rPr>
                 <w:rFonts w:ascii="Droid Sans" w:eastAsia="Times New Roman" w:hAnsi="Droid Sans" w:cs="Arial"/>
                 <w:i/>
@@ -2158,7 +2629,69 @@
               </w:rPr>
             </w:rPrChange>
           </w:rPr>
-          <w:t>Based on the Data Exploration section, if there were abnormalities or characteristics that needed to be addressed, have they been properly corrected?</w:t>
+          <w:t>Based on the</w:t>
+        </w:r>
+        <w:r>
+          <w:rPr>
+            <w:rFonts w:hint="eastAsia"/>
+            <w:rPrChange w:id="341" w:author="S B" w:date="2016-07-07T22:46:00Z">
+              <w:rPr>
+                <w:rFonts w:ascii="Droid Sans" w:eastAsia="Times New Roman" w:hAnsi="Droid Sans" w:cs="Arial" w:hint="eastAsia"/>
+                <w:i/>
+                <w:iCs/>
+                <w:color w:val="000000"/>
+                <w:sz w:val="22"/>
+                <w:szCs w:val="22"/>
+              </w:rPr>
+            </w:rPrChange>
+          </w:rPr>
+          <w:t> </w:t>
+        </w:r>
+        <w:r>
+          <w:rPr>
+            <w:rPrChange w:id="342" w:author="S B" w:date="2016-07-07T22:46:00Z">
+              <w:rPr>
+                <w:rFonts w:ascii="Droid Sans" w:eastAsia="Times New Roman" w:hAnsi="Droid Sans" w:cs="Arial"/>
+                <w:i/>
+                <w:iCs/>
+                <w:color w:val="000000"/>
+                <w:sz w:val="22"/>
+                <w:szCs w:val="22"/>
+              </w:rPr>
+            </w:rPrChange>
+          </w:rPr>
+          <w:t>Data Exploration</w:t>
+        </w:r>
+        <w:r>
+          <w:rPr>
+            <w:rFonts w:hint="eastAsia"/>
+            <w:rPrChange w:id="343" w:author="S B" w:date="2016-07-07T22:46:00Z">
+              <w:rPr>
+                <w:rFonts w:ascii="Droid Sans" w:eastAsia="Times New Roman" w:hAnsi="Droid Sans" w:cs="Arial" w:hint="eastAsia"/>
+                <w:i/>
+                <w:iCs/>
+                <w:color w:val="000000"/>
+                <w:sz w:val="22"/>
+                <w:szCs w:val="22"/>
+              </w:rPr>
+            </w:rPrChange>
+          </w:rPr>
+          <w:t> </w:t>
+        </w:r>
+        <w:r>
+          <w:rPr>
+            <w:rPrChange w:id="344" w:author="S B" w:date="2016-07-07T22:46:00Z">
+              <w:rPr>
+                <w:rFonts w:ascii="Droid Sans" w:eastAsia="Times New Roman" w:hAnsi="Droid Sans" w:cs="Arial"/>
+                <w:i/>
+                <w:iCs/>
+                <w:color w:val="000000"/>
+                <w:sz w:val="22"/>
+                <w:szCs w:val="22"/>
+              </w:rPr>
+            </w:rPrChange>
+          </w:rPr>
+          <w:t>section, if there were abnormalities or characteristics that needed to be addressed, have they been properly corrected?</w:t>
         </w:r>
       </w:ins>
     </w:p>
@@ -2170,10 +2703,10 @@
         </w:numPr>
         <w:spacing w:before="100" w:beforeAutospacing="1" w:after="100" w:afterAutospacing="1"/>
         <w:rPr>
-          <w:ins w:id="291" w:author="S B" w:date="2016-07-07T22:46:00Z"/>
-          <w:rPrChange w:id="292" w:author="S B" w:date="2016-07-07T22:46:00Z">
+          <w:ins w:id="345" w:author="S B" w:date="2016-07-07T22:46:00Z"/>
+          <w:rPrChange w:id="346" w:author="S B" w:date="2016-07-07T22:46:00Z">
             <w:rPr>
-              <w:ins w:id="293" w:author="S B" w:date="2016-07-07T22:46:00Z"/>
+              <w:ins w:id="347" w:author="S B" w:date="2016-07-07T22:46:00Z"/>
               <w:rFonts w:ascii="Arial" w:eastAsia="Times New Roman" w:hAnsi="Arial" w:cs="Arial"/>
               <w:color w:val="000000"/>
               <w:sz w:val="22"/>
@@ -2182,10 +2715,10 @@
           </w:rPrChange>
         </w:rPr>
       </w:pPr>
-      <w:ins w:id="294" w:author="S B" w:date="2016-07-07T22:46:00Z">
-        <w:r>
-          <w:rPr>
-            <w:rPrChange w:id="295" w:author="S B" w:date="2016-07-07T22:46:00Z">
+      <w:ins w:id="348" w:author="S B" w:date="2016-07-07T22:46:00Z">
+        <w:r>
+          <w:rPr>
+            <w:rPrChange w:id="349" w:author="S B" w:date="2016-07-07T22:46:00Z">
               <w:rPr>
                 <w:rFonts w:ascii="Droid Sans" w:eastAsia="Times New Roman" w:hAnsi="Droid Sans" w:cs="Arial"/>
                 <w:i/>
@@ -2203,38 +2736,31 @@
     <w:p>
       <w:pPr>
         <w:rPr>
-          <w:ins w:id="296" w:author="S B" w:date="2016-07-07T22:46:00Z"/>
-        </w:rPr>
-        <w:pPrChange w:id="297" w:author="S B" w:date="2016-07-07T22:46:00Z">
+          <w:ins w:id="350" w:author="S B" w:date="2016-07-07T22:46:00Z"/>
+        </w:rPr>
+        <w:pPrChange w:id="351" w:author="S B" w:date="2016-07-07T22:46:00Z">
           <w:pPr>
             <w:pStyle w:val="Heading2"/>
           </w:pPr>
         </w:pPrChange>
       </w:pPr>
-      <w:ins w:id="298" w:author="S B" w:date="2016-07-07T22:46:00Z">
+      <w:ins w:id="352" w:author="S B" w:date="2016-07-07T22:46:00Z">
         <w:r>
           <w:rPr>
             <w:highlight w:val="red"/>
-            <w:rPrChange w:id="299" w:author="S B" w:date="2016-07-07T22:47:00Z">
-              <w:rPr>
-                <w:b w:val="0"/>
-                <w:bCs w:val="0"/>
-              </w:rPr>
+            <w:rPrChange w:id="353" w:author="S B" w:date="2016-07-07T22:47:00Z">
+              <w:rPr/>
             </w:rPrChange>
           </w:rPr>
-          <w:lastRenderedPageBreak/>
           <w:t xml:space="preserve">Remove ‘zero’ data. Combine columns into </w:t>
         </w:r>
       </w:ins>
-      <w:ins w:id="300" w:author="S B" w:date="2016-07-07T22:47:00Z">
+      <w:ins w:id="354" w:author="S B" w:date="2016-07-07T22:47:00Z">
         <w:r>
           <w:rPr>
             <w:highlight w:val="red"/>
-            <w:rPrChange w:id="301" w:author="S B" w:date="2016-07-07T22:47:00Z">
-              <w:rPr>
-                <w:b w:val="0"/>
-                <w:bCs w:val="0"/>
-              </w:rPr>
+            <w:rPrChange w:id="355" w:author="S B" w:date="2016-07-07T22:47:00Z">
+              <w:rPr/>
             </w:rPrChange>
           </w:rPr>
           <w:t>‘daily listing’ and etc.</w:t>
@@ -2243,7 +2769,7 @@
     </w:p>
     <w:p>
       <w:pPr>
-        <w:pPrChange w:id="302" w:author="S B" w:date="2016-07-07T22:46:00Z">
+        <w:pPrChange w:id="356" w:author="S B" w:date="2016-07-07T22:46:00Z">
           <w:pPr>
             <w:pStyle w:val="Heading2"/>
           </w:pPr>
@@ -2254,7 +2780,7 @@
       <w:pPr>
         <w:pStyle w:val="Heading2"/>
         <w:rPr>
-          <w:ins w:id="303" w:author="S B" w:date="2016-07-09T23:25:00Z"/>
+          <w:ins w:id="357" w:author="S B" w:date="2016-07-09T23:25:00Z"/>
         </w:rPr>
       </w:pPr>
       <w:r>
@@ -2264,12 +2790,12 @@
     <w:p>
       <w:pPr>
         <w:rPr>
-          <w:ins w:id="304" w:author="S B" w:date="2016-07-09T23:25:00Z"/>
+          <w:ins w:id="358" w:author="S B" w:date="2016-07-09T23:25:00Z"/>
           <w:rFonts w:ascii="Arial" w:hAnsi="Arial" w:cs="Times New Roman"/>
           <w:color w:val="000000"/>
-          <w:rPrChange w:id="305" w:author="S B" w:date="2016-07-09T23:25:00Z">
+          <w:rPrChange w:id="359" w:author="S B" w:date="2016-07-09T23:25:00Z">
             <w:rPr>
-              <w:ins w:id="306" w:author="S B" w:date="2016-07-09T23:25:00Z"/>
+              <w:ins w:id="360" w:author="S B" w:date="2016-07-09T23:25:00Z"/>
               <w:rFonts w:ascii="Arial" w:hAnsi="Arial" w:cs="Times New Roman"/>
               <w:color w:val="000000"/>
               <w:sz w:val="22"/>
@@ -2278,12 +2804,12 @@
           </w:rPrChange>
         </w:rPr>
       </w:pPr>
-      <w:ins w:id="307" w:author="S B" w:date="2016-07-09T23:25:00Z">
+      <w:ins w:id="361" w:author="S B" w:date="2016-07-09T23:25:00Z">
         <w:r>
           <w:rPr>
             <w:rFonts w:ascii="Droid Sans" w:hAnsi="Droid Sans" w:cs="Times New Roman" w:hint="eastAsia"/>
             <w:color w:val="000000"/>
-            <w:rPrChange w:id="308" w:author="S B" w:date="2016-07-09T23:25:00Z">
+            <w:rPrChange w:id="362" w:author="S B" w:date="2016-07-09T23:25:00Z">
               <w:rPr>
                 <w:rFonts w:ascii="Droid Sans" w:hAnsi="Droid Sans" w:cs="Times New Roman" w:hint="eastAsia"/>
                 <w:color w:val="000000"/>
@@ -2292,7 +2818,39 @@
               </w:rPr>
             </w:rPrChange>
           </w:rPr>
-          <w:t>In this section, the process for which metrics, algorithms, and techniques that you implemented for the given data will need to be clearly documented. It should be abundantly clear how the implementation was carried out, and discussion should be made regarding any complications that occurred during this process. Questions to ask yourself when writing this section:</w:t>
+          <w:t xml:space="preserve">In this section, the process for which metrics, algorithms, and techniques that you implemented for the given data will need to be clearly documented. It should be abundantly clear how the implementation was carried out, and discussion should be made regarding any complications that occurred during this process. Questions to ask </w:t>
+        </w:r>
+        <w:proofErr w:type="gramStart"/>
+        <w:r>
+          <w:rPr>
+            <w:rFonts w:ascii="Droid Sans" w:hAnsi="Droid Sans" w:cs="Times New Roman" w:hint="eastAsia"/>
+            <w:color w:val="000000"/>
+            <w:rPrChange w:id="363" w:author="S B" w:date="2016-07-09T23:25:00Z">
+              <w:rPr>
+                <w:rFonts w:ascii="Droid Sans" w:hAnsi="Droid Sans" w:cs="Times New Roman" w:hint="eastAsia"/>
+                <w:color w:val="000000"/>
+                <w:sz w:val="22"/>
+                <w:szCs w:val="22"/>
+              </w:rPr>
+            </w:rPrChange>
+          </w:rPr>
+          <w:t>yourself</w:t>
+        </w:r>
+        <w:proofErr w:type="gramEnd"/>
+        <w:r>
+          <w:rPr>
+            <w:rFonts w:ascii="Droid Sans" w:hAnsi="Droid Sans" w:cs="Times New Roman" w:hint="eastAsia"/>
+            <w:color w:val="000000"/>
+            <w:rPrChange w:id="364" w:author="S B" w:date="2016-07-09T23:25:00Z">
+              <w:rPr>
+                <w:rFonts w:ascii="Droid Sans" w:hAnsi="Droid Sans" w:cs="Times New Roman" w:hint="eastAsia"/>
+                <w:color w:val="000000"/>
+                <w:sz w:val="22"/>
+                <w:szCs w:val="22"/>
+              </w:rPr>
+            </w:rPrChange>
+          </w:rPr>
+          <w:t xml:space="preserve"> when writing this section:</w:t>
         </w:r>
       </w:ins>
     </w:p>
@@ -2304,12 +2862,12 @@
         </w:numPr>
         <w:spacing w:before="100" w:beforeAutospacing="1" w:after="100" w:afterAutospacing="1"/>
         <w:rPr>
-          <w:ins w:id="309" w:author="S B" w:date="2016-07-09T23:25:00Z"/>
+          <w:ins w:id="365" w:author="S B" w:date="2016-07-09T23:25:00Z"/>
           <w:rFonts w:ascii="Arial" w:eastAsia="Times New Roman" w:hAnsi="Arial" w:cs="Times New Roman"/>
           <w:color w:val="000000"/>
-          <w:rPrChange w:id="310" w:author="S B" w:date="2016-07-09T23:25:00Z">
+          <w:rPrChange w:id="366" w:author="S B" w:date="2016-07-09T23:25:00Z">
             <w:rPr>
-              <w:ins w:id="311" w:author="S B" w:date="2016-07-09T23:25:00Z"/>
+              <w:ins w:id="367" w:author="S B" w:date="2016-07-09T23:25:00Z"/>
               <w:rFonts w:ascii="Arial" w:eastAsia="Times New Roman" w:hAnsi="Arial" w:cs="Times New Roman"/>
               <w:color w:val="000000"/>
               <w:sz w:val="22"/>
@@ -2318,14 +2876,14 @@
           </w:rPrChange>
         </w:rPr>
       </w:pPr>
-      <w:ins w:id="312" w:author="S B" w:date="2016-07-09T23:25:00Z">
+      <w:ins w:id="368" w:author="S B" w:date="2016-07-09T23:25:00Z">
         <w:r>
           <w:rPr>
             <w:rFonts w:ascii="Droid Sans" w:eastAsia="Times New Roman" w:hAnsi="Droid Sans" w:cs="Times New Roman"/>
             <w:i/>
             <w:iCs/>
             <w:color w:val="000000"/>
-            <w:rPrChange w:id="313" w:author="S B" w:date="2016-07-09T23:25:00Z">
+            <w:rPrChange w:id="369" w:author="S B" w:date="2016-07-09T23:25:00Z">
               <w:rPr>
                 <w:rFonts w:ascii="Droid Sans" w:eastAsia="Times New Roman" w:hAnsi="Droid Sans" w:cs="Times New Roman"/>
                 <w:i/>
@@ -2348,12 +2906,12 @@
         </w:numPr>
         <w:spacing w:before="100" w:beforeAutospacing="1" w:after="100" w:afterAutospacing="1"/>
         <w:rPr>
-          <w:ins w:id="314" w:author="S B" w:date="2016-07-09T23:25:00Z"/>
+          <w:ins w:id="370" w:author="S B" w:date="2016-07-09T23:25:00Z"/>
           <w:rFonts w:ascii="Arial" w:eastAsia="Times New Roman" w:hAnsi="Arial" w:cs="Times New Roman"/>
           <w:color w:val="000000"/>
-          <w:rPrChange w:id="315" w:author="S B" w:date="2016-07-09T23:25:00Z">
+          <w:rPrChange w:id="371" w:author="S B" w:date="2016-07-09T23:25:00Z">
             <w:rPr>
-              <w:ins w:id="316" w:author="S B" w:date="2016-07-09T23:25:00Z"/>
+              <w:ins w:id="372" w:author="S B" w:date="2016-07-09T23:25:00Z"/>
               <w:rFonts w:ascii="Arial" w:eastAsia="Times New Roman" w:hAnsi="Arial" w:cs="Times New Roman"/>
               <w:color w:val="000000"/>
               <w:sz w:val="22"/>
@@ -2362,14 +2920,14 @@
           </w:rPrChange>
         </w:rPr>
       </w:pPr>
-      <w:ins w:id="317" w:author="S B" w:date="2016-07-09T23:25:00Z">
+      <w:ins w:id="373" w:author="S B" w:date="2016-07-09T23:25:00Z">
         <w:r>
           <w:rPr>
             <w:rFonts w:ascii="Droid Sans" w:eastAsia="Times New Roman" w:hAnsi="Droid Sans" w:cs="Times New Roman"/>
             <w:i/>
             <w:iCs/>
             <w:color w:val="000000"/>
-            <w:rPrChange w:id="318" w:author="S B" w:date="2016-07-09T23:25:00Z">
+            <w:rPrChange w:id="374" w:author="S B" w:date="2016-07-09T23:25:00Z">
               <w:rPr>
                 <w:rFonts w:ascii="Droid Sans" w:eastAsia="Times New Roman" w:hAnsi="Droid Sans" w:cs="Times New Roman"/>
                 <w:i/>
@@ -2392,12 +2950,12 @@
         </w:numPr>
         <w:spacing w:before="100" w:beforeAutospacing="1" w:after="100" w:afterAutospacing="1"/>
         <w:rPr>
-          <w:ins w:id="319" w:author="S B" w:date="2016-07-11T23:17:00Z"/>
+          <w:ins w:id="375" w:author="S B" w:date="2016-07-11T23:17:00Z"/>
           <w:rFonts w:ascii="Arial" w:eastAsia="Times New Roman" w:hAnsi="Arial" w:cs="Times New Roman"/>
           <w:color w:val="000000"/>
-          <w:rPrChange w:id="320" w:author="S B" w:date="2016-07-11T23:17:00Z">
+          <w:rPrChange w:id="376" w:author="S B" w:date="2016-07-11T23:17:00Z">
             <w:rPr>
-              <w:ins w:id="321" w:author="S B" w:date="2016-07-11T23:17:00Z"/>
+              <w:ins w:id="377" w:author="S B" w:date="2016-07-11T23:17:00Z"/>
               <w:rFonts w:ascii="Droid Sans" w:eastAsia="Times New Roman" w:hAnsi="Droid Sans" w:cs="Times New Roman"/>
               <w:i/>
               <w:iCs/>
@@ -2406,14 +2964,14 @@
           </w:rPrChange>
         </w:rPr>
       </w:pPr>
-      <w:ins w:id="322" w:author="S B" w:date="2016-07-09T23:25:00Z">
+      <w:ins w:id="378" w:author="S B" w:date="2016-07-09T23:25:00Z">
         <w:r>
           <w:rPr>
             <w:rFonts w:ascii="Droid Sans" w:eastAsia="Times New Roman" w:hAnsi="Droid Sans" w:cs="Times New Roman"/>
             <w:i/>
             <w:iCs/>
             <w:color w:val="000000"/>
-            <w:rPrChange w:id="323" w:author="S B" w:date="2016-07-09T23:25:00Z">
+            <w:rPrChange w:id="379" w:author="S B" w:date="2016-07-09T23:25:00Z">
               <w:rPr>
                 <w:rFonts w:ascii="Droid Sans" w:eastAsia="Times New Roman" w:hAnsi="Droid Sans" w:cs="Times New Roman"/>
                 <w:i/>
@@ -2431,16 +2989,16 @@
     <w:p>
       <w:pPr>
         <w:rPr>
-          <w:ins w:id="324" w:author="S B" w:date="2016-07-12T22:40:00Z"/>
+          <w:ins w:id="380" w:author="S B" w:date="2016-07-12T22:40:00Z"/>
           <w:highlight w:val="magenta"/>
-          <w:rPrChange w:id="325" w:author="S B" w:date="2016-07-12T22:42:00Z">
+          <w:rPrChange w:id="381" w:author="S B" w:date="2016-07-12T22:42:00Z">
             <w:rPr>
-              <w:ins w:id="326" w:author="S B" w:date="2016-07-12T22:40:00Z"/>
+              <w:ins w:id="382" w:author="S B" w:date="2016-07-12T22:40:00Z"/>
               <w:highlight w:val="red"/>
             </w:rPr>
           </w:rPrChange>
         </w:rPr>
-        <w:pPrChange w:id="327" w:author="S B" w:date="2016-07-11T23:17:00Z">
+        <w:pPrChange w:id="383" w:author="S B" w:date="2016-07-11T23:17:00Z">
           <w:pPr>
             <w:pStyle w:val="ListParagraph"/>
             <w:numPr>
@@ -2453,22 +3011,22 @@
           </w:pPr>
         </w:pPrChange>
       </w:pPr>
-      <w:ins w:id="328" w:author="S B" w:date="2016-07-11T23:17:00Z">
+      <w:ins w:id="384" w:author="S B" w:date="2016-07-11T23:17:00Z">
         <w:r>
           <w:rPr>
             <w:highlight w:val="magenta"/>
-            <w:rPrChange w:id="329" w:author="S B" w:date="2016-07-12T22:42:00Z">
+            <w:rPrChange w:id="385" w:author="S B" w:date="2016-07-12T22:42:00Z">
               <w:rPr/>
             </w:rPrChange>
           </w:rPr>
           <w:t>Use K-Means and other clustering techniques, then compute silhouette coefficient.</w:t>
         </w:r>
       </w:ins>
-      <w:ins w:id="330" w:author="S B" w:date="2016-07-12T22:40:00Z">
+      <w:ins w:id="386" w:author="S B" w:date="2016-07-12T22:40:00Z">
         <w:r>
           <w:rPr>
             <w:highlight w:val="magenta"/>
-            <w:rPrChange w:id="331" w:author="S B" w:date="2016-07-12T22:42:00Z">
+            <w:rPrChange w:id="387" w:author="S B" w:date="2016-07-12T22:42:00Z">
               <w:rPr>
                 <w:highlight w:val="red"/>
               </w:rPr>
@@ -2482,16 +3040,16 @@
     <w:p>
       <w:pPr>
         <w:rPr>
-          <w:ins w:id="332" w:author="S B" w:date="2016-07-12T22:40:00Z"/>
+          <w:ins w:id="388" w:author="S B" w:date="2016-07-12T22:40:00Z"/>
           <w:highlight w:val="magenta"/>
-          <w:rPrChange w:id="333" w:author="S B" w:date="2016-07-12T22:42:00Z">
+          <w:rPrChange w:id="389" w:author="S B" w:date="2016-07-12T22:42:00Z">
             <w:rPr>
-              <w:ins w:id="334" w:author="S B" w:date="2016-07-12T22:40:00Z"/>
+              <w:ins w:id="390" w:author="S B" w:date="2016-07-12T22:40:00Z"/>
               <w:highlight w:val="red"/>
             </w:rPr>
           </w:rPrChange>
         </w:rPr>
-        <w:pPrChange w:id="335" w:author="S B" w:date="2016-07-11T23:17:00Z">
+        <w:pPrChange w:id="391" w:author="S B" w:date="2016-07-11T23:17:00Z">
           <w:pPr>
             <w:pStyle w:val="ListParagraph"/>
             <w:numPr>
@@ -2504,11 +3062,11 @@
           </w:pPr>
         </w:pPrChange>
       </w:pPr>
-      <w:ins w:id="336" w:author="S B" w:date="2016-07-12T22:40:00Z">
+      <w:ins w:id="392" w:author="S B" w:date="2016-07-12T22:40:00Z">
         <w:r>
           <w:rPr>
             <w:highlight w:val="magenta"/>
-            <w:rPrChange w:id="337" w:author="S B" w:date="2016-07-12T22:42:00Z">
+            <w:rPrChange w:id="393" w:author="S B" w:date="2016-07-12T22:42:00Z">
               <w:rPr>
                 <w:highlight w:val="red"/>
               </w:rPr>
@@ -2521,16 +3079,16 @@
     <w:p>
       <w:pPr>
         <w:rPr>
-          <w:ins w:id="338" w:author="S B" w:date="2016-07-12T22:40:00Z"/>
+          <w:ins w:id="394" w:author="S B" w:date="2016-07-12T22:40:00Z"/>
           <w:highlight w:val="magenta"/>
-          <w:rPrChange w:id="339" w:author="S B" w:date="2016-07-12T22:42:00Z">
+          <w:rPrChange w:id="395" w:author="S B" w:date="2016-07-12T22:42:00Z">
             <w:rPr>
-              <w:ins w:id="340" w:author="S B" w:date="2016-07-12T22:40:00Z"/>
+              <w:ins w:id="396" w:author="S B" w:date="2016-07-12T22:40:00Z"/>
               <w:highlight w:val="red"/>
             </w:rPr>
           </w:rPrChange>
         </w:rPr>
-        <w:pPrChange w:id="341" w:author="S B" w:date="2016-07-11T23:17:00Z">
+        <w:pPrChange w:id="397" w:author="S B" w:date="2016-07-11T23:17:00Z">
           <w:pPr>
             <w:pStyle w:val="ListParagraph"/>
             <w:numPr>
@@ -2543,11 +3101,11 @@
           </w:pPr>
         </w:pPrChange>
       </w:pPr>
-      <w:ins w:id="342" w:author="S B" w:date="2016-07-12T22:40:00Z">
+      <w:ins w:id="398" w:author="S B" w:date="2016-07-12T22:40:00Z">
         <w:r>
           <w:rPr>
             <w:highlight w:val="magenta"/>
-            <w:rPrChange w:id="343" w:author="S B" w:date="2016-07-12T22:42:00Z">
+            <w:rPrChange w:id="399" w:author="S B" w:date="2016-07-12T22:42:00Z">
               <w:rPr>
                 <w:highlight w:val="red"/>
               </w:rPr>
@@ -2560,16 +3118,16 @@
     <w:p>
       <w:pPr>
         <w:rPr>
-          <w:ins w:id="344" w:author="S B" w:date="2016-07-12T22:41:00Z"/>
+          <w:ins w:id="400" w:author="S B" w:date="2016-07-12T22:41:00Z"/>
           <w:highlight w:val="magenta"/>
-          <w:rPrChange w:id="345" w:author="S B" w:date="2016-07-12T22:42:00Z">
+          <w:rPrChange w:id="401" w:author="S B" w:date="2016-07-12T22:42:00Z">
             <w:rPr>
-              <w:ins w:id="346" w:author="S B" w:date="2016-07-12T22:41:00Z"/>
+              <w:ins w:id="402" w:author="S B" w:date="2016-07-12T22:41:00Z"/>
               <w:highlight w:val="red"/>
             </w:rPr>
           </w:rPrChange>
         </w:rPr>
-        <w:pPrChange w:id="347" w:author="S B" w:date="2016-07-11T23:17:00Z">
+        <w:pPrChange w:id="403" w:author="S B" w:date="2016-07-11T23:17:00Z">
           <w:pPr>
             <w:pStyle w:val="ListParagraph"/>
             <w:numPr>
@@ -2582,11 +3140,11 @@
           </w:pPr>
         </w:pPrChange>
       </w:pPr>
-      <w:ins w:id="348" w:author="S B" w:date="2016-07-12T22:40:00Z">
+      <w:ins w:id="404" w:author="S B" w:date="2016-07-12T22:40:00Z">
         <w:r>
           <w:rPr>
             <w:highlight w:val="magenta"/>
-            <w:rPrChange w:id="349" w:author="S B" w:date="2016-07-12T22:42:00Z">
+            <w:rPrChange w:id="405" w:author="S B" w:date="2016-07-12T22:42:00Z">
               <w:rPr>
                 <w:highlight w:val="red"/>
               </w:rPr>
@@ -2595,11 +3153,11 @@
           <w:t>4. Spectral clustering</w:t>
         </w:r>
       </w:ins>
-      <w:ins w:id="350" w:author="S B" w:date="2016-07-12T22:41:00Z">
+      <w:ins w:id="406" w:author="S B" w:date="2016-07-12T22:41:00Z">
         <w:r>
           <w:rPr>
             <w:highlight w:val="magenta"/>
-            <w:rPrChange w:id="351" w:author="S B" w:date="2016-07-12T22:42:00Z">
+            <w:rPrChange w:id="407" w:author="S B" w:date="2016-07-12T22:42:00Z">
               <w:rPr>
                 <w:highlight w:val="red"/>
               </w:rPr>
@@ -2612,10 +3170,10 @@
     <w:p>
       <w:pPr>
         <w:rPr>
-          <w:ins w:id="352" w:author="S B" w:date="2016-07-12T22:42:00Z"/>
+          <w:ins w:id="408" w:author="S B" w:date="2016-07-12T22:42:00Z"/>
           <w:highlight w:val="magenta"/>
         </w:rPr>
-        <w:pPrChange w:id="353" w:author="S B" w:date="2016-07-11T23:17:00Z">
+        <w:pPrChange w:id="409" w:author="S B" w:date="2016-07-11T23:17:00Z">
           <w:pPr>
             <w:pStyle w:val="ListParagraph"/>
             <w:numPr>
@@ -2628,11 +3186,11 @@
           </w:pPr>
         </w:pPrChange>
       </w:pPr>
-      <w:ins w:id="354" w:author="S B" w:date="2016-07-12T22:41:00Z">
+      <w:ins w:id="410" w:author="S B" w:date="2016-07-12T22:41:00Z">
         <w:r>
           <w:rPr>
             <w:highlight w:val="magenta"/>
-            <w:rPrChange w:id="355" w:author="S B" w:date="2016-07-12T22:42:00Z">
+            <w:rPrChange w:id="411" w:author="S B" w:date="2016-07-12T22:42:00Z">
               <w:rPr>
                 <w:highlight w:val="red"/>
               </w:rPr>
@@ -2645,10 +3203,10 @@
     <w:p>
       <w:pPr>
         <w:rPr>
-          <w:ins w:id="356" w:author="S B" w:date="2016-07-12T22:42:00Z"/>
+          <w:ins w:id="412" w:author="S B" w:date="2016-07-12T22:42:00Z"/>
           <w:highlight w:val="magenta"/>
         </w:rPr>
-        <w:pPrChange w:id="357" w:author="S B" w:date="2016-07-11T23:17:00Z">
+        <w:pPrChange w:id="413" w:author="S B" w:date="2016-07-11T23:17:00Z">
           <w:pPr>
             <w:pStyle w:val="ListParagraph"/>
             <w:numPr>
@@ -2661,7 +3219,7 @@
           </w:pPr>
         </w:pPrChange>
       </w:pPr>
-      <w:ins w:id="358" w:author="S B" w:date="2016-07-12T22:42:00Z">
+      <w:ins w:id="414" w:author="S B" w:date="2016-07-12T22:42:00Z">
         <w:r>
           <w:rPr>
             <w:highlight w:val="magenta"/>
@@ -2673,10 +3231,10 @@
     <w:p>
       <w:pPr>
         <w:rPr>
-          <w:ins w:id="359" w:author="S B" w:date="2016-07-12T22:42:00Z"/>
+          <w:ins w:id="415" w:author="S B" w:date="2016-07-12T22:42:00Z"/>
           <w:highlight w:val="magenta"/>
         </w:rPr>
-        <w:pPrChange w:id="360" w:author="S B" w:date="2016-07-11T23:17:00Z">
+        <w:pPrChange w:id="416" w:author="S B" w:date="2016-07-11T23:17:00Z">
           <w:pPr>
             <w:pStyle w:val="ListParagraph"/>
             <w:numPr>
@@ -2689,7 +3247,7 @@
           </w:pPr>
         </w:pPrChange>
       </w:pPr>
-      <w:ins w:id="361" w:author="S B" w:date="2016-07-12T22:42:00Z">
+      <w:ins w:id="417" w:author="S B" w:date="2016-07-12T22:42:00Z">
         <w:r>
           <w:rPr>
             <w:highlight w:val="magenta"/>
@@ -2701,10 +3259,10 @@
     <w:p>
       <w:pPr>
         <w:rPr>
-          <w:ins w:id="362" w:author="S B" w:date="2016-07-12T22:42:00Z"/>
+          <w:ins w:id="418" w:author="S B" w:date="2016-07-12T22:42:00Z"/>
           <w:highlight w:val="magenta"/>
         </w:rPr>
-        <w:pPrChange w:id="363" w:author="S B" w:date="2016-07-11T23:17:00Z">
+        <w:pPrChange w:id="419" w:author="S B" w:date="2016-07-11T23:17:00Z">
           <w:pPr>
             <w:pStyle w:val="ListParagraph"/>
             <w:numPr>
@@ -2717,7 +3275,7 @@
           </w:pPr>
         </w:pPrChange>
       </w:pPr>
-      <w:ins w:id="364" w:author="S B" w:date="2016-07-12T22:42:00Z">
+      <w:ins w:id="420" w:author="S B" w:date="2016-07-12T22:42:00Z">
         <w:r>
           <w:rPr>
             <w:highlight w:val="magenta"/>
@@ -2729,15 +3287,15 @@
     <w:p>
       <w:pPr>
         <w:rPr>
-          <w:ins w:id="365" w:author="S B" w:date="2016-07-11T23:17:00Z"/>
+          <w:ins w:id="421" w:author="S B" w:date="2016-07-11T23:17:00Z"/>
           <w:highlight w:val="magenta"/>
-          <w:rPrChange w:id="366" w:author="S B" w:date="2016-07-12T22:42:00Z">
+          <w:rPrChange w:id="422" w:author="S B" w:date="2016-07-12T22:42:00Z">
             <w:rPr>
-              <w:ins w:id="367" w:author="S B" w:date="2016-07-11T23:17:00Z"/>
+              <w:ins w:id="423" w:author="S B" w:date="2016-07-11T23:17:00Z"/>
             </w:rPr>
           </w:rPrChange>
         </w:rPr>
-        <w:pPrChange w:id="368" w:author="S B" w:date="2016-07-11T23:17:00Z">
+        <w:pPrChange w:id="424" w:author="S B" w:date="2016-07-11T23:17:00Z">
           <w:pPr>
             <w:pStyle w:val="ListParagraph"/>
             <w:numPr>
@@ -2750,7 +3308,7 @@
           </w:pPr>
         </w:pPrChange>
       </w:pPr>
-      <w:ins w:id="369" w:author="S B" w:date="2016-07-12T22:42:00Z">
+      <w:ins w:id="425" w:author="S B" w:date="2016-07-12T22:42:00Z">
         <w:r>
           <w:rPr>
             <w:highlight w:val="magenta"/>
@@ -2758,19 +3316,17 @@
           <w:t>9. Birch</w:t>
         </w:r>
       </w:ins>
-      <w:bookmarkStart w:id="370" w:name="_GoBack"/>
-      <w:bookmarkEnd w:id="370"/>
     </w:p>
     <w:p>
       <w:pPr>
         <w:spacing w:before="100" w:beforeAutospacing="1" w:after="100" w:afterAutospacing="1"/>
         <w:rPr>
-          <w:ins w:id="371" w:author="S B" w:date="2016-07-09T23:25:00Z"/>
+          <w:ins w:id="426" w:author="S B" w:date="2016-07-09T23:25:00Z"/>
           <w:rFonts w:ascii="Arial" w:eastAsia="Times New Roman" w:hAnsi="Arial" w:cs="Times New Roman"/>
           <w:color w:val="000000"/>
-          <w:rPrChange w:id="372" w:author="S B" w:date="2016-07-09T23:25:00Z">
+          <w:rPrChange w:id="427" w:author="S B" w:date="2016-07-09T23:25:00Z">
             <w:rPr>
-              <w:ins w:id="373" w:author="S B" w:date="2016-07-09T23:25:00Z"/>
+              <w:ins w:id="428" w:author="S B" w:date="2016-07-09T23:25:00Z"/>
               <w:rFonts w:ascii="Arial" w:eastAsia="Times New Roman" w:hAnsi="Arial" w:cs="Times New Roman"/>
               <w:color w:val="000000"/>
               <w:sz w:val="22"/>
@@ -2778,7 +3334,7 @@
             </w:rPr>
           </w:rPrChange>
         </w:rPr>
-        <w:pPrChange w:id="374" w:author="S B" w:date="2016-07-11T23:17:00Z">
+        <w:pPrChange w:id="429" w:author="S B" w:date="2016-07-11T23:17:00Z">
           <w:pPr>
             <w:numPr>
               <w:numId w:val="9"/>
@@ -2796,7 +3352,7 @@
       <w:pPr>
         <w:pStyle w:val="Heading2"/>
         <w:rPr>
-          <w:del w:id="375" w:author="S B" w:date="2016-07-09T23:25:00Z"/>
+          <w:del w:id="430" w:author="S B" w:date="2016-07-09T23:25:00Z"/>
         </w:rPr>
       </w:pPr>
     </w:p>
@@ -2811,12 +3367,12 @@
     <w:p>
       <w:pPr>
         <w:rPr>
-          <w:ins w:id="376" w:author="S B" w:date="2016-07-09T23:25:00Z"/>
+          <w:ins w:id="431" w:author="S B" w:date="2016-07-09T23:25:00Z"/>
           <w:rFonts w:ascii="Arial" w:hAnsi="Arial" w:cs="Arial"/>
           <w:color w:val="000000"/>
-          <w:rPrChange w:id="377" w:author="S B" w:date="2016-07-09T23:25:00Z">
+          <w:rPrChange w:id="432" w:author="S B" w:date="2016-07-09T23:25:00Z">
             <w:rPr>
-              <w:ins w:id="378" w:author="S B" w:date="2016-07-09T23:25:00Z"/>
+              <w:ins w:id="433" w:author="S B" w:date="2016-07-09T23:25:00Z"/>
               <w:rFonts w:ascii="Arial" w:hAnsi="Arial" w:cs="Arial"/>
               <w:color w:val="000000"/>
               <w:sz w:val="22"/>
@@ -2825,12 +3381,12 @@
           </w:rPrChange>
         </w:rPr>
       </w:pPr>
-      <w:ins w:id="379" w:author="S B" w:date="2016-07-09T23:25:00Z">
+      <w:ins w:id="434" w:author="S B" w:date="2016-07-09T23:25:00Z">
         <w:r>
           <w:rPr>
             <w:rFonts w:ascii="Droid Sans" w:hAnsi="Droid Sans" w:cs="Arial" w:hint="eastAsia"/>
             <w:color w:val="000000"/>
-            <w:rPrChange w:id="380" w:author="S B" w:date="2016-07-09T23:25:00Z">
+            <w:rPrChange w:id="435" w:author="S B" w:date="2016-07-09T23:25:00Z">
               <w:rPr>
                 <w:rFonts w:ascii="Droid Sans" w:hAnsi="Droid Sans" w:cs="Arial" w:hint="eastAsia"/>
                 <w:color w:val="000000"/>
@@ -2839,7 +3395,55 @@
               </w:rPr>
             </w:rPrChange>
           </w:rPr>
-          <w:t>In this section, you will need to discuss the process of improvement you made upon the algorithms and techniques you used in your implementation. For example, adjusting parameters for certain models to acquire improved solutions would fall under the refinement category. Your initial and final solutions should be reported, as well as any significant intermediate results as necessary. Questions to ask yourself when writing this section:</w:t>
+          <w:t xml:space="preserve">In this section, you will need to discuss the process of improvement you made upon the algorithms and techniques you used in your implementation. For example, adjusting </w:t>
+        </w:r>
+        <w:r>
+          <w:rPr>
+            <w:rFonts w:ascii="Droid Sans" w:hAnsi="Droid Sans" w:cs="Arial" w:hint="eastAsia"/>
+            <w:color w:val="000000"/>
+            <w:rPrChange w:id="436" w:author="S B" w:date="2016-07-09T23:25:00Z">
+              <w:rPr>
+                <w:rFonts w:ascii="Droid Sans" w:hAnsi="Droid Sans" w:cs="Arial" w:hint="eastAsia"/>
+                <w:color w:val="000000"/>
+                <w:sz w:val="22"/>
+                <w:szCs w:val="22"/>
+              </w:rPr>
+            </w:rPrChange>
+          </w:rPr>
+          <w:lastRenderedPageBreak/>
+          <w:t xml:space="preserve">parameters for certain models to acquire improved solutions would fall under the refinement category. Your initial and final solutions should be reported, as well as any significant intermediate results as necessary. Questions to ask </w:t>
+        </w:r>
+        <w:proofErr w:type="gramStart"/>
+        <w:r>
+          <w:rPr>
+            <w:rFonts w:ascii="Droid Sans" w:hAnsi="Droid Sans" w:cs="Arial" w:hint="eastAsia"/>
+            <w:color w:val="000000"/>
+            <w:rPrChange w:id="437" w:author="S B" w:date="2016-07-09T23:25:00Z">
+              <w:rPr>
+                <w:rFonts w:ascii="Droid Sans" w:hAnsi="Droid Sans" w:cs="Arial" w:hint="eastAsia"/>
+                <w:color w:val="000000"/>
+                <w:sz w:val="22"/>
+                <w:szCs w:val="22"/>
+              </w:rPr>
+            </w:rPrChange>
+          </w:rPr>
+          <w:t>yourself</w:t>
+        </w:r>
+        <w:proofErr w:type="gramEnd"/>
+        <w:r>
+          <w:rPr>
+            <w:rFonts w:ascii="Droid Sans" w:hAnsi="Droid Sans" w:cs="Arial" w:hint="eastAsia"/>
+            <w:color w:val="000000"/>
+            <w:rPrChange w:id="438" w:author="S B" w:date="2016-07-09T23:25:00Z">
+              <w:rPr>
+                <w:rFonts w:ascii="Droid Sans" w:hAnsi="Droid Sans" w:cs="Arial" w:hint="eastAsia"/>
+                <w:color w:val="000000"/>
+                <w:sz w:val="22"/>
+                <w:szCs w:val="22"/>
+              </w:rPr>
+            </w:rPrChange>
+          </w:rPr>
+          <w:t xml:space="preserve"> when writing this section:</w:t>
         </w:r>
       </w:ins>
     </w:p>
@@ -2851,12 +3455,12 @@
         </w:numPr>
         <w:spacing w:before="100" w:beforeAutospacing="1" w:after="100" w:afterAutospacing="1"/>
         <w:rPr>
-          <w:ins w:id="381" w:author="S B" w:date="2016-07-09T23:25:00Z"/>
+          <w:ins w:id="439" w:author="S B" w:date="2016-07-09T23:25:00Z"/>
           <w:rFonts w:ascii="Arial" w:eastAsia="Times New Roman" w:hAnsi="Arial" w:cs="Arial"/>
           <w:color w:val="000000"/>
-          <w:rPrChange w:id="382" w:author="S B" w:date="2016-07-09T23:25:00Z">
+          <w:rPrChange w:id="440" w:author="S B" w:date="2016-07-09T23:25:00Z">
             <w:rPr>
-              <w:ins w:id="383" w:author="S B" w:date="2016-07-09T23:25:00Z"/>
+              <w:ins w:id="441" w:author="S B" w:date="2016-07-09T23:25:00Z"/>
               <w:rFonts w:ascii="Arial" w:eastAsia="Times New Roman" w:hAnsi="Arial" w:cs="Arial"/>
               <w:color w:val="000000"/>
               <w:sz w:val="22"/>
@@ -2865,14 +3469,14 @@
           </w:rPrChange>
         </w:rPr>
       </w:pPr>
-      <w:ins w:id="384" w:author="S B" w:date="2016-07-09T23:25:00Z">
+      <w:ins w:id="442" w:author="S B" w:date="2016-07-09T23:25:00Z">
         <w:r>
           <w:rPr>
             <w:rFonts w:ascii="Droid Sans" w:eastAsia="Times New Roman" w:hAnsi="Droid Sans" w:cs="Arial"/>
             <w:i/>
             <w:iCs/>
             <w:color w:val="000000"/>
-            <w:rPrChange w:id="385" w:author="S B" w:date="2016-07-09T23:25:00Z">
+            <w:rPrChange w:id="443" w:author="S B" w:date="2016-07-09T23:25:00Z">
               <w:rPr>
                 <w:rFonts w:ascii="Droid Sans" w:eastAsia="Times New Roman" w:hAnsi="Droid Sans" w:cs="Arial"/>
                 <w:i/>
@@ -2895,12 +3499,12 @@
         </w:numPr>
         <w:spacing w:before="100" w:beforeAutospacing="1" w:after="100" w:afterAutospacing="1"/>
         <w:rPr>
-          <w:ins w:id="386" w:author="S B" w:date="2016-07-09T23:25:00Z"/>
+          <w:ins w:id="444" w:author="S B" w:date="2016-07-09T23:25:00Z"/>
           <w:rFonts w:ascii="Arial" w:eastAsia="Times New Roman" w:hAnsi="Arial" w:cs="Arial"/>
           <w:color w:val="000000"/>
-          <w:rPrChange w:id="387" w:author="S B" w:date="2016-07-09T23:25:00Z">
+          <w:rPrChange w:id="445" w:author="S B" w:date="2016-07-09T23:25:00Z">
             <w:rPr>
-              <w:ins w:id="388" w:author="S B" w:date="2016-07-09T23:25:00Z"/>
+              <w:ins w:id="446" w:author="S B" w:date="2016-07-09T23:25:00Z"/>
               <w:rFonts w:ascii="Arial" w:eastAsia="Times New Roman" w:hAnsi="Arial" w:cs="Arial"/>
               <w:color w:val="000000"/>
               <w:sz w:val="22"/>
@@ -2909,14 +3513,14 @@
           </w:rPrChange>
         </w:rPr>
       </w:pPr>
-      <w:ins w:id="389" w:author="S B" w:date="2016-07-09T23:25:00Z">
+      <w:ins w:id="447" w:author="S B" w:date="2016-07-09T23:25:00Z">
         <w:r>
           <w:rPr>
             <w:rFonts w:ascii="Droid Sans" w:eastAsia="Times New Roman" w:hAnsi="Droid Sans" w:cs="Arial"/>
             <w:i/>
             <w:iCs/>
             <w:color w:val="000000"/>
-            <w:rPrChange w:id="390" w:author="S B" w:date="2016-07-09T23:25:00Z">
+            <w:rPrChange w:id="448" w:author="S B" w:date="2016-07-09T23:25:00Z">
               <w:rPr>
                 <w:rFonts w:ascii="Droid Sans" w:eastAsia="Times New Roman" w:hAnsi="Droid Sans" w:cs="Arial"/>
                 <w:i/>
@@ -2939,12 +3543,12 @@
         </w:numPr>
         <w:spacing w:before="100" w:beforeAutospacing="1" w:after="100" w:afterAutospacing="1"/>
         <w:rPr>
-          <w:ins w:id="391" w:author="S B" w:date="2016-07-09T23:25:00Z"/>
+          <w:ins w:id="449" w:author="S B" w:date="2016-07-09T23:25:00Z"/>
           <w:rFonts w:ascii="Arial" w:eastAsia="Times New Roman" w:hAnsi="Arial" w:cs="Arial"/>
           <w:color w:val="000000"/>
-          <w:rPrChange w:id="392" w:author="S B" w:date="2016-07-09T23:25:00Z">
+          <w:rPrChange w:id="450" w:author="S B" w:date="2016-07-09T23:25:00Z">
             <w:rPr>
-              <w:ins w:id="393" w:author="S B" w:date="2016-07-09T23:25:00Z"/>
+              <w:ins w:id="451" w:author="S B" w:date="2016-07-09T23:25:00Z"/>
               <w:rFonts w:ascii="Arial" w:eastAsia="Times New Roman" w:hAnsi="Arial" w:cs="Arial"/>
               <w:color w:val="000000"/>
               <w:sz w:val="22"/>
@@ -2953,14 +3557,14 @@
           </w:rPrChange>
         </w:rPr>
       </w:pPr>
-      <w:ins w:id="394" w:author="S B" w:date="2016-07-09T23:25:00Z">
+      <w:ins w:id="452" w:author="S B" w:date="2016-07-09T23:25:00Z">
         <w:r>
           <w:rPr>
             <w:rFonts w:ascii="Droid Sans" w:eastAsia="Times New Roman" w:hAnsi="Droid Sans" w:cs="Arial"/>
             <w:i/>
             <w:iCs/>
             <w:color w:val="000000"/>
-            <w:rPrChange w:id="395" w:author="S B" w:date="2016-07-09T23:25:00Z">
+            <w:rPrChange w:id="453" w:author="S B" w:date="2016-07-09T23:25:00Z">
               <w:rPr>
                 <w:rFonts w:ascii="Droid Sans" w:eastAsia="Times New Roman" w:hAnsi="Droid Sans" w:cs="Arial"/>
                 <w:i/>
@@ -2983,7 +3587,7 @@
           <w:ilvl w:val="0"/>
           <w:numId w:val="4"/>
         </w:numPr>
-        <w:pPrChange w:id="396" w:author="S B" w:date="2016-06-27T22:51:00Z">
+        <w:pPrChange w:id="454" w:author="S B" w:date="2016-06-27T22:51:00Z">
           <w:pPr>
             <w:pStyle w:val="Heading1"/>
           </w:pPr>
@@ -3058,14 +3662,13 @@
           <w:ilvl w:val="0"/>
           <w:numId w:val="4"/>
         </w:numPr>
-        <w:pPrChange w:id="397" w:author="S B" w:date="2016-06-27T22:51:00Z">
+        <w:pPrChange w:id="455" w:author="S B" w:date="2016-06-27T22:51:00Z">
           <w:pPr>
             <w:pStyle w:val="Heading1"/>
           </w:pPr>
         </w:pPrChange>
       </w:pPr>
       <w:r>
-        <w:lastRenderedPageBreak/>
         <w:t>Conclusion</w:t>
       </w:r>
     </w:p>
@@ -3106,7 +3709,7 @@
 </file>
 
 <file path=word/comments.xml><?xml version="1.0" encoding="utf-8"?>
-<w:comments xmlns:wpc="http://schemas.microsoft.com/office/word/2010/wordprocessingCanvas" xmlns:mo="http://schemas.microsoft.com/office/mac/office/2008/main" xmlns:mc="http://schemas.openxmlformats.org/markup-compatibility/2006" xmlns:mv="urn:schemas-microsoft-com:mac:vml" xmlns:o="urn:schemas-microsoft-com:office:office" xmlns:r="http://schemas.openxmlformats.org/officeDocument/2006/relationships" xmlns:m="http://schemas.openxmlformats.org/officeDocument/2006/math" xmlns:v="urn:schemas-microsoft-com:vml" xmlns:wp14="http://schemas.microsoft.com/office/word/2010/wordprocessingDrawing" xmlns:wp="http://schemas.openxmlformats.org/drawingml/2006/wordprocessingDrawing" xmlns:w10="urn:schemas-microsoft-com:office:word" xmlns:w="http://schemas.openxmlformats.org/wordprocessingml/2006/main" xmlns:w14="http://schemas.microsoft.com/office/word/2010/wordml" xmlns:wpg="http://schemas.microsoft.com/office/word/2010/wordprocessingGroup" xmlns:wpi="http://schemas.microsoft.com/office/word/2010/wordprocessingInk" xmlns:wne="http://schemas.microsoft.com/office/word/2006/wordml" xmlns:wps="http://schemas.microsoft.com/office/word/2010/wordprocessingShape" mc:Ignorable="w14 wp14">
+<w:comments xmlns:wpc="http://schemas.microsoft.com/office/word/2010/wordprocessingCanvas" xmlns:mc="http://schemas.openxmlformats.org/markup-compatibility/2006" xmlns:o="urn:schemas-microsoft-com:office:office" xmlns:r="http://schemas.openxmlformats.org/officeDocument/2006/relationships" xmlns:m="http://schemas.openxmlformats.org/officeDocument/2006/math" xmlns:v="urn:schemas-microsoft-com:vml" xmlns:wp14="http://schemas.microsoft.com/office/word/2010/wordprocessingDrawing" xmlns:wp="http://schemas.openxmlformats.org/drawingml/2006/wordprocessingDrawing" xmlns:w10="urn:schemas-microsoft-com:office:word" xmlns:w="http://schemas.openxmlformats.org/wordprocessingml/2006/main" xmlns:w14="http://schemas.microsoft.com/office/word/2010/wordml" xmlns:wpg="http://schemas.microsoft.com/office/word/2010/wordprocessingGroup" xmlns:wpi="http://schemas.microsoft.com/office/word/2010/wordprocessingInk" xmlns:wne="http://schemas.microsoft.com/office/word/2006/wordml" xmlns:wps="http://schemas.microsoft.com/office/word/2010/wordprocessingShape" mc:Ignorable="w14 wp14">
   <w:comment w:id="7" w:author="Seungjin Baek" w:date="2016-06-23T16:45:00Z" w:initials="sb">
     <w:p>
       <w:pPr>
@@ -3127,7 +3730,7 @@
 </file>
 
 <file path=word/numbering.xml><?xml version="1.0" encoding="utf-8"?>
-<w:numbering xmlns:wpc="http://schemas.microsoft.com/office/word/2010/wordprocessingCanvas" xmlns:mo="http://schemas.microsoft.com/office/mac/office/2008/main" xmlns:mc="http://schemas.openxmlformats.org/markup-compatibility/2006" xmlns:mv="urn:schemas-microsoft-com:mac:vml" xmlns:o="urn:schemas-microsoft-com:office:office" xmlns:r="http://schemas.openxmlformats.org/officeDocument/2006/relationships" xmlns:m="http://schemas.openxmlformats.org/officeDocument/2006/math" xmlns:v="urn:schemas-microsoft-com:vml" xmlns:wp14="http://schemas.microsoft.com/office/word/2010/wordprocessingDrawing" xmlns:wp="http://schemas.openxmlformats.org/drawingml/2006/wordprocessingDrawing" xmlns:w10="urn:schemas-microsoft-com:office:word" xmlns:w="http://schemas.openxmlformats.org/wordprocessingml/2006/main" xmlns:w14="http://schemas.microsoft.com/office/word/2010/wordml" xmlns:wpg="http://schemas.microsoft.com/office/word/2010/wordprocessingGroup" xmlns:wpi="http://schemas.microsoft.com/office/word/2010/wordprocessingInk" xmlns:wne="http://schemas.microsoft.com/office/word/2006/wordml" xmlns:wps="http://schemas.microsoft.com/office/word/2010/wordprocessingShape" mc:Ignorable="w14 wp14">
+<w:numbering xmlns:wpc="http://schemas.microsoft.com/office/word/2010/wordprocessingCanvas" xmlns:mc="http://schemas.openxmlformats.org/markup-compatibility/2006" xmlns:o="urn:schemas-microsoft-com:office:office" xmlns:r="http://schemas.openxmlformats.org/officeDocument/2006/relationships" xmlns:m="http://schemas.openxmlformats.org/officeDocument/2006/math" xmlns:v="urn:schemas-microsoft-com:vml" xmlns:wp14="http://schemas.microsoft.com/office/word/2010/wordprocessingDrawing" xmlns:wp="http://schemas.openxmlformats.org/drawingml/2006/wordprocessingDrawing" xmlns:w10="urn:schemas-microsoft-com:office:word" xmlns:w="http://schemas.openxmlformats.org/wordprocessingml/2006/main" xmlns:w14="http://schemas.microsoft.com/office/word/2010/wordml" xmlns:wpg="http://schemas.microsoft.com/office/word/2010/wordprocessingGroup" xmlns:wpi="http://schemas.microsoft.com/office/word/2010/wordprocessingInk" xmlns:wne="http://schemas.microsoft.com/office/word/2006/wordml" xmlns:wps="http://schemas.microsoft.com/office/word/2010/wordprocessingShape" mc:Ignorable="w14 wp14">
   <w:abstractNum w:abstractNumId="0">
     <w:nsid w:val="061E50F8"/>
     <w:multiLevelType w:val="hybridMultilevel"/>
@@ -4358,7 +4961,7 @@
     </w:rPrDefault>
     <w:pPrDefault/>
   </w:docDefaults>
-  <w:latentStyles w:defLockedState="0" w:defUIPriority="99" w:defSemiHidden="1" w:defUnhideWhenUsed="1" w:defQFormat="0" w:count="276">
+  <w:latentStyles w:defLockedState="0" w:defUIPriority="99" w:defSemiHidden="1" w:defUnhideWhenUsed="1" w:defQFormat="0" w:count="267">
     <w:lsdException w:name="Normal" w:semiHidden="0" w:uiPriority="0" w:unhideWhenUsed="0" w:qFormat="1"/>
     <w:lsdException w:name="heading 1" w:semiHidden="0" w:uiPriority="9" w:unhideWhenUsed="0" w:qFormat="1"/>
     <w:lsdException w:name="heading 2" w:uiPriority="9" w:qFormat="1"/>
@@ -4714,7 +5317,6 @@
     <w:uiPriority w:val="59"/>
     <w:rsid w:val="00345EDA"/>
     <w:tblPr>
-      <w:tblInd w:w="0" w:type="dxa"/>
       <w:tblBorders>
         <w:top w:val="single" w:sz="4" w:space="0" w:color="auto"/>
         <w:left w:val="single" w:sz="4" w:space="0" w:color="auto"/>
@@ -4723,12 +5325,6 @@
         <w:insideH w:val="single" w:sz="4" w:space="0" w:color="auto"/>
         <w:insideV w:val="single" w:sz="4" w:space="0" w:color="auto"/>
       </w:tblBorders>
-      <w:tblCellMar>
-        <w:top w:w="0" w:type="dxa"/>
-        <w:left w:w="108" w:type="dxa"/>
-        <w:bottom w:w="0" w:type="dxa"/>
-        <w:right w:w="108" w:type="dxa"/>
-      </w:tblCellMar>
     </w:tblPr>
   </w:style>
   <w:style w:type="paragraph" w:customStyle="1" w:styleId="c7">
@@ -4772,11 +5368,44 @@
     <w:basedOn w:val="DefaultParagraphFont"/>
     <w:rsid w:val="0089408E"/>
   </w:style>
+  <w:style w:type="character" w:styleId="PlaceholderText">
+    <w:name w:val="Placeholder Text"/>
+    <w:basedOn w:val="DefaultParagraphFont"/>
+    <w:uiPriority w:val="99"/>
+    <w:semiHidden/>
+    <w:rsid w:val="00AF7533"/>
+    <w:rPr>
+      <w:color w:val="808080"/>
+    </w:rPr>
+  </w:style>
+  <w:style w:type="character" w:styleId="Hyperlink">
+    <w:name w:val="Hyperlink"/>
+    <w:basedOn w:val="DefaultParagraphFont"/>
+    <w:uiPriority w:val="99"/>
+    <w:unhideWhenUsed/>
+    <w:rsid w:val="00AF7533"/>
+    <w:rPr>
+      <w:color w:val="0000FF" w:themeColor="hyperlink"/>
+      <w:u w:val="single"/>
+    </w:rPr>
+  </w:style>
+  <w:style w:type="character" w:styleId="FollowedHyperlink">
+    <w:name w:val="FollowedHyperlink"/>
+    <w:basedOn w:val="DefaultParagraphFont"/>
+    <w:uiPriority w:val="99"/>
+    <w:semiHidden/>
+    <w:unhideWhenUsed/>
+    <w:rsid w:val="00AF7533"/>
+    <w:rPr>
+      <w:color w:val="800080" w:themeColor="followedHyperlink"/>
+      <w:u w:val="single"/>
+    </w:rPr>
+  </w:style>
 </w:styles>
 </file>
 
 <file path=word/stylesWithEffects.xml><?xml version="1.0" encoding="utf-8"?>
-<w:styles xmlns:wpc="http://schemas.microsoft.com/office/word/2010/wordprocessingCanvas" xmlns:mo="http://schemas.microsoft.com/office/mac/office/2008/main" xmlns:mc="http://schemas.openxmlformats.org/markup-compatibility/2006" xmlns:mv="urn:schemas-microsoft-com:mac:vml" xmlns:o="urn:schemas-microsoft-com:office:office" xmlns:r="http://schemas.openxmlformats.org/officeDocument/2006/relationships" xmlns:m="http://schemas.openxmlformats.org/officeDocument/2006/math" xmlns:v="urn:schemas-microsoft-com:vml" xmlns:wp14="http://schemas.microsoft.com/office/word/2010/wordprocessingDrawing" xmlns:wp="http://schemas.openxmlformats.org/drawingml/2006/wordprocessingDrawing" xmlns:w10="urn:schemas-microsoft-com:office:word" xmlns:w="http://schemas.openxmlformats.org/wordprocessingml/2006/main" xmlns:w14="http://schemas.microsoft.com/office/word/2010/wordml" xmlns:wpg="http://schemas.microsoft.com/office/word/2010/wordprocessingGroup" xmlns:wpi="http://schemas.microsoft.com/office/word/2010/wordprocessingInk" xmlns:wne="http://schemas.microsoft.com/office/word/2006/wordml" xmlns:wps="http://schemas.microsoft.com/office/word/2010/wordprocessingShape" mc:Ignorable="w14 wp14">
+<w:styles xmlns:wpc="http://schemas.microsoft.com/office/word/2010/wordprocessingCanvas" xmlns:mc="http://schemas.openxmlformats.org/markup-compatibility/2006" xmlns:o="urn:schemas-microsoft-com:office:office" xmlns:r="http://schemas.openxmlformats.org/officeDocument/2006/relationships" xmlns:m="http://schemas.openxmlformats.org/officeDocument/2006/math" xmlns:v="urn:schemas-microsoft-com:vml" xmlns:wp14="http://schemas.microsoft.com/office/word/2010/wordprocessingDrawing" xmlns:wp="http://schemas.openxmlformats.org/drawingml/2006/wordprocessingDrawing" xmlns:w10="urn:schemas-microsoft-com:office:word" xmlns:w="http://schemas.openxmlformats.org/wordprocessingml/2006/main" xmlns:w14="http://schemas.microsoft.com/office/word/2010/wordml" xmlns:wpg="http://schemas.microsoft.com/office/word/2010/wordprocessingGroup" xmlns:wpi="http://schemas.microsoft.com/office/word/2010/wordprocessingInk" xmlns:wne="http://schemas.microsoft.com/office/word/2006/wordml" xmlns:wps="http://schemas.microsoft.com/office/word/2010/wordprocessingShape" mc:Ignorable="w14 wp14">
   <w:docDefaults>
     <w:rPrDefault>
       <w:rPr>
@@ -4788,7 +5417,7 @@
     </w:rPrDefault>
     <w:pPrDefault/>
   </w:docDefaults>
-  <w:latentStyles w:defLockedState="0" w:defUIPriority="99" w:defSemiHidden="1" w:defUnhideWhenUsed="1" w:defQFormat="0" w:count="276">
+  <w:latentStyles w:defLockedState="0" w:defUIPriority="99" w:defSemiHidden="1" w:defUnhideWhenUsed="1" w:defQFormat="0" w:count="267">
     <w:lsdException w:name="Normal" w:semiHidden="0" w:uiPriority="0" w:unhideWhenUsed="0" w:qFormat="1"/>
     <w:lsdException w:name="heading 1" w:semiHidden="0" w:uiPriority="9" w:unhideWhenUsed="0" w:qFormat="1"/>
     <w:lsdException w:name="heading 2" w:uiPriority="9" w:qFormat="1"/>
@@ -5144,7 +5773,6 @@
     <w:uiPriority w:val="59"/>
     <w:rsid w:val="00345EDA"/>
     <w:tblPr>
-      <w:tblInd w:w="0" w:type="dxa"/>
       <w:tblBorders>
         <w:top w:val="single" w:sz="4" w:space="0" w:color="auto"/>
         <w:left w:val="single" w:sz="4" w:space="0" w:color="auto"/>
@@ -5153,12 +5781,6 @@
         <w:insideH w:val="single" w:sz="4" w:space="0" w:color="auto"/>
         <w:insideV w:val="single" w:sz="4" w:space="0" w:color="auto"/>
       </w:tblBorders>
-      <w:tblCellMar>
-        <w:top w:w="0" w:type="dxa"/>
-        <w:left w:w="108" w:type="dxa"/>
-        <w:bottom w:w="0" w:type="dxa"/>
-        <w:right w:w="108" w:type="dxa"/>
-      </w:tblCellMar>
     </w:tblPr>
   </w:style>
   <w:style w:type="paragraph" w:customStyle="1" w:styleId="c7">
@@ -5201,6 +5823,39 @@
     <w:name w:val="c1"/>
     <w:basedOn w:val="DefaultParagraphFont"/>
     <w:rsid w:val="0089408E"/>
+  </w:style>
+  <w:style w:type="character" w:styleId="PlaceholderText">
+    <w:name w:val="Placeholder Text"/>
+    <w:basedOn w:val="DefaultParagraphFont"/>
+    <w:uiPriority w:val="99"/>
+    <w:semiHidden/>
+    <w:rsid w:val="00AF7533"/>
+    <w:rPr>
+      <w:color w:val="808080"/>
+    </w:rPr>
+  </w:style>
+  <w:style w:type="character" w:styleId="Hyperlink">
+    <w:name w:val="Hyperlink"/>
+    <w:basedOn w:val="DefaultParagraphFont"/>
+    <w:uiPriority w:val="99"/>
+    <w:unhideWhenUsed/>
+    <w:rsid w:val="00AF7533"/>
+    <w:rPr>
+      <w:color w:val="0000FF" w:themeColor="hyperlink"/>
+      <w:u w:val="single"/>
+    </w:rPr>
+  </w:style>
+  <w:style w:type="character" w:styleId="FollowedHyperlink">
+    <w:name w:val="FollowedHyperlink"/>
+    <w:basedOn w:val="DefaultParagraphFont"/>
+    <w:uiPriority w:val="99"/>
+    <w:semiHidden/>
+    <w:unhideWhenUsed/>
+    <w:rsid w:val="00AF7533"/>
+    <w:rPr>
+      <w:color w:val="800080" w:themeColor="followedHyperlink"/>
+      <w:u w:val="single"/>
+    </w:rPr>
   </w:style>
 </w:styles>
 </file>
@@ -5530,7 +6185,7 @@
 </file>
 
 <file path=customXml/itemProps1.xml><?xml version="1.0" encoding="utf-8"?>
-<ds:datastoreItem xmlns:ds="http://schemas.openxmlformats.org/officeDocument/2006/customXml" ds:itemID="{1D0DB18A-9B3B-F54B-A7AD-9907F93F0126}">
+<ds:datastoreItem xmlns:ds="http://schemas.openxmlformats.org/officeDocument/2006/customXml" ds:itemID="{AF197ECB-1D8E-4AA6-853F-9B1F8C244EBF}">
   <ds:schemaRefs>
     <ds:schemaRef ds:uri="http://schemas.openxmlformats.org/officeDocument/2006/bibliography"/>
   </ds:schemaRefs>

</xml_diff>

<commit_message>
doc: revise 'Analysis' section
</commit_message>
<xml_diff>
--- a/Report/Capstone Report by SBaek.docx
+++ b/Report/Capstone Report by SBaek.docx
@@ -204,11 +204,6 @@
           <w:ilvl w:val="0"/>
           <w:numId w:val="4"/>
         </w:numPr>
-        <w:pPrChange w:id="9" w:author="S B" w:date="2016-06-27T22:51:00Z">
-          <w:pPr>
-            <w:pStyle w:val="Heading1"/>
-          </w:pPr>
-        </w:pPrChange>
       </w:pPr>
       <w:r>
         <w:t>Analysis</w:t>
@@ -230,16 +225,16 @@
     <w:p>
       <w:pPr>
         <w:rPr>
-          <w:ins w:id="10" w:author="Seungjin Baek" w:date="2016-06-24T15:41:00Z"/>
-        </w:rPr>
-      </w:pPr>
-      <w:ins w:id="11" w:author="Seungjin Baek" w:date="2016-06-24T15:40:00Z">
+          <w:ins w:id="9" w:author="Seungjin Baek" w:date="2016-06-24T15:41:00Z"/>
+        </w:rPr>
+      </w:pPr>
+      <w:ins w:id="10" w:author="Seungjin Baek" w:date="2016-06-24T15:40:00Z">
         <w:r>
           <w:t xml:space="preserve">The dataset analyzed in this project contains sellers’ activities which are shown as columns (features) in the form of csv file. The </w:t>
         </w:r>
       </w:ins>
       <w:proofErr w:type="gramStart"/>
-      <w:ins w:id="12" w:author="Seungjin Baek" w:date="2016-06-24T15:41:00Z">
+      <w:ins w:id="11" w:author="Seungjin Baek" w:date="2016-06-24T15:41:00Z">
         <w:r>
           <w:t>descriptions of each column is</w:t>
         </w:r>
@@ -250,9 +245,6 @@
         <w:r>
           <w:rPr>
             <w:highlight w:val="yellow"/>
-            <w:rPrChange w:id="13" w:author="Seungjin Baek" w:date="2016-06-24T15:41:00Z">
-              <w:rPr/>
-            </w:rPrChange>
           </w:rPr>
           <w:t>XX</w:t>
         </w:r>
@@ -264,7 +256,7 @@
     <w:p>
       <w:pPr>
         <w:rPr>
-          <w:ins w:id="14" w:author="Seungjin Baek" w:date="2016-06-24T15:41:00Z"/>
+          <w:ins w:id="12" w:author="Seungjin Baek" w:date="2016-06-24T15:41:00Z"/>
         </w:rPr>
       </w:pPr>
     </w:p>
@@ -273,57 +265,31 @@
         <w:tblStyle w:val="TableGrid"/>
         <w:tblW w:w="0" w:type="auto"/>
         <w:tblLook w:val="04A0" w:firstRow="1" w:lastRow="0" w:firstColumn="1" w:lastColumn="0" w:noHBand="0" w:noVBand="1"/>
-        <w:tblPrChange w:id="15" w:author="Seungjin Baek" w:date="2016-06-24T15:46:00Z">
-          <w:tblPr>
-            <w:tblStyle w:val="TableGrid"/>
-            <w:tblW w:w="0" w:type="auto"/>
-            <w:tblLook w:val="04A0" w:firstRow="1" w:lastRow="0" w:firstColumn="1" w:lastColumn="0" w:noHBand="0" w:noVBand="1"/>
-          </w:tblPr>
-        </w:tblPrChange>
       </w:tblPr>
       <w:tblGrid>
         <w:gridCol w:w="1926"/>
         <w:gridCol w:w="6912"/>
-        <w:tblGridChange w:id="16">
-          <w:tblGrid>
-            <w:gridCol w:w="4428"/>
-            <w:gridCol w:w="4428"/>
-          </w:tblGrid>
-        </w:tblGridChange>
       </w:tblGrid>
       <w:tr>
         <w:trPr>
-          <w:ins w:id="17" w:author="Seungjin Baek" w:date="2016-06-24T15:41:00Z"/>
+          <w:ins w:id="13" w:author="Seungjin Baek" w:date="2016-06-24T15:41:00Z"/>
         </w:trPr>
         <w:tc>
           <w:tcPr>
             <w:tcW w:w="1926" w:type="dxa"/>
             <w:shd w:val="clear" w:color="auto" w:fill="D9D9D9" w:themeFill="background1" w:themeFillShade="D9"/>
-            <w:tcPrChange w:id="18" w:author="Seungjin Baek" w:date="2016-06-24T15:46:00Z">
-              <w:tcPr>
-                <w:tcW w:w="4428" w:type="dxa"/>
-              </w:tcPr>
-            </w:tcPrChange>
           </w:tcPr>
           <w:p>
             <w:pPr>
               <w:rPr>
-                <w:ins w:id="19" w:author="Seungjin Baek" w:date="2016-06-24T15:41:00Z"/>
+                <w:ins w:id="14" w:author="Seungjin Baek" w:date="2016-06-24T15:41:00Z"/>
                 <w:b/>
-                <w:rPrChange w:id="20" w:author="Seungjin Baek" w:date="2016-06-24T15:45:00Z">
-                  <w:rPr>
-                    <w:ins w:id="21" w:author="Seungjin Baek" w:date="2016-06-24T15:41:00Z"/>
-                  </w:rPr>
-                </w:rPrChange>
               </w:rPr>
             </w:pPr>
-            <w:ins w:id="22" w:author="Seungjin Baek" w:date="2016-06-24T15:42:00Z">
+            <w:ins w:id="15" w:author="Seungjin Baek" w:date="2016-06-24T15:42:00Z">
               <w:r>
                 <w:rPr>
                   <w:b/>
-                  <w:rPrChange w:id="23" w:author="Seungjin Baek" w:date="2016-06-24T15:45:00Z">
-                    <w:rPr/>
-                  </w:rPrChange>
                 </w:rPr>
                 <w:t>Column name</w:t>
               </w:r>
@@ -334,31 +300,18 @@
           <w:tcPr>
             <w:tcW w:w="6912" w:type="dxa"/>
             <w:shd w:val="clear" w:color="auto" w:fill="D9D9D9" w:themeFill="background1" w:themeFillShade="D9"/>
-            <w:tcPrChange w:id="24" w:author="Seungjin Baek" w:date="2016-06-24T15:46:00Z">
-              <w:tcPr>
-                <w:tcW w:w="4428" w:type="dxa"/>
-              </w:tcPr>
-            </w:tcPrChange>
           </w:tcPr>
           <w:p>
             <w:pPr>
               <w:rPr>
-                <w:ins w:id="25" w:author="Seungjin Baek" w:date="2016-06-24T15:41:00Z"/>
+                <w:ins w:id="16" w:author="Seungjin Baek" w:date="2016-06-24T15:41:00Z"/>
                 <w:b/>
-                <w:rPrChange w:id="26" w:author="Seungjin Baek" w:date="2016-06-24T15:45:00Z">
-                  <w:rPr>
-                    <w:ins w:id="27" w:author="Seungjin Baek" w:date="2016-06-24T15:41:00Z"/>
-                  </w:rPr>
-                </w:rPrChange>
               </w:rPr>
             </w:pPr>
-            <w:ins w:id="28" w:author="Seungjin Baek" w:date="2016-06-24T15:42:00Z">
+            <w:ins w:id="17" w:author="Seungjin Baek" w:date="2016-06-24T15:42:00Z">
               <w:r>
                 <w:rPr>
                   <w:b/>
-                  <w:rPrChange w:id="29" w:author="Seungjin Baek" w:date="2016-06-24T15:45:00Z">
-                    <w:rPr/>
-                  </w:rPrChange>
                 </w:rPr>
                 <w:t>Description</w:t>
               </w:r>
@@ -368,24 +321,19 @@
       </w:tr>
       <w:tr>
         <w:trPr>
-          <w:ins w:id="30" w:author="Seungjin Baek" w:date="2016-06-24T15:41:00Z"/>
+          <w:ins w:id="18" w:author="Seungjin Baek" w:date="2016-06-24T15:41:00Z"/>
         </w:trPr>
         <w:tc>
           <w:tcPr>
             <w:tcW w:w="1926" w:type="dxa"/>
-            <w:tcPrChange w:id="31" w:author="Seungjin Baek" w:date="2016-06-24T15:45:00Z">
-              <w:tcPr>
-                <w:tcW w:w="4428" w:type="dxa"/>
-              </w:tcPr>
-            </w:tcPrChange>
           </w:tcPr>
           <w:p>
             <w:pPr>
               <w:rPr>
-                <w:ins w:id="32" w:author="Seungjin Baek" w:date="2016-06-24T15:41:00Z"/>
+                <w:ins w:id="19" w:author="Seungjin Baek" w:date="2016-06-24T15:41:00Z"/>
               </w:rPr>
             </w:pPr>
-            <w:ins w:id="33" w:author="Seungjin Baek" w:date="2016-06-24T15:42:00Z">
+            <w:ins w:id="20" w:author="Seungjin Baek" w:date="2016-06-24T15:42:00Z">
               <w:r>
                 <w:t>id</w:t>
               </w:r>
@@ -395,24 +343,19 @@
         <w:tc>
           <w:tcPr>
             <w:tcW w:w="6912" w:type="dxa"/>
-            <w:tcPrChange w:id="34" w:author="Seungjin Baek" w:date="2016-06-24T15:45:00Z">
-              <w:tcPr>
-                <w:tcW w:w="4428" w:type="dxa"/>
-              </w:tcPr>
-            </w:tcPrChange>
           </w:tcPr>
           <w:p>
             <w:pPr>
               <w:rPr>
-                <w:ins w:id="35" w:author="Seungjin Baek" w:date="2016-06-24T15:41:00Z"/>
+                <w:ins w:id="21" w:author="Seungjin Baek" w:date="2016-06-24T15:41:00Z"/>
               </w:rPr>
             </w:pPr>
-            <w:ins w:id="36" w:author="Seungjin Baek" w:date="2016-06-24T15:43:00Z">
+            <w:ins w:id="22" w:author="Seungjin Baek" w:date="2016-06-24T15:43:00Z">
               <w:r>
                 <w:t>user</w:t>
               </w:r>
             </w:ins>
-            <w:ins w:id="37" w:author="Seungjin Baek" w:date="2016-06-24T15:42:00Z">
+            <w:ins w:id="23" w:author="Seungjin Baek" w:date="2016-06-24T15:42:00Z">
               <w:r>
                 <w:t xml:space="preserve"> ID</w:t>
               </w:r>
@@ -422,26 +365,22 @@
       </w:tr>
       <w:tr>
         <w:trPr>
-          <w:ins w:id="38" w:author="Seungjin Baek" w:date="2016-06-24T15:41:00Z"/>
+          <w:ins w:id="24" w:author="Seungjin Baek" w:date="2016-06-24T15:41:00Z"/>
         </w:trPr>
         <w:tc>
           <w:tcPr>
             <w:tcW w:w="1926" w:type="dxa"/>
-            <w:tcPrChange w:id="39" w:author="Seungjin Baek" w:date="2016-06-24T15:45:00Z">
-              <w:tcPr>
-                <w:tcW w:w="4428" w:type="dxa"/>
-              </w:tcPr>
-            </w:tcPrChange>
           </w:tcPr>
           <w:p>
             <w:pPr>
               <w:rPr>
-                <w:ins w:id="40" w:author="Seungjin Baek" w:date="2016-06-24T15:41:00Z"/>
+                <w:ins w:id="25" w:author="Seungjin Baek" w:date="2016-06-24T15:41:00Z"/>
               </w:rPr>
             </w:pPr>
             <w:proofErr w:type="spellStart"/>
-            <w:ins w:id="41" w:author="Seungjin Baek" w:date="2016-06-24T15:42:00Z">
+            <w:ins w:id="26" w:author="Seungjin Baek" w:date="2016-06-24T15:42:00Z">
               <w:r>
+                <w:lastRenderedPageBreak/>
                 <w:t>install_date</w:t>
               </w:r>
             </w:ins>
@@ -451,19 +390,14 @@
         <w:tc>
           <w:tcPr>
             <w:tcW w:w="6912" w:type="dxa"/>
-            <w:tcPrChange w:id="42" w:author="Seungjin Baek" w:date="2016-06-24T15:45:00Z">
-              <w:tcPr>
-                <w:tcW w:w="4428" w:type="dxa"/>
-              </w:tcPr>
-            </w:tcPrChange>
           </w:tcPr>
           <w:p>
             <w:pPr>
               <w:rPr>
-                <w:ins w:id="43" w:author="Seungjin Baek" w:date="2016-06-24T15:41:00Z"/>
+                <w:ins w:id="27" w:author="Seungjin Baek" w:date="2016-06-24T15:41:00Z"/>
               </w:rPr>
             </w:pPr>
-            <w:ins w:id="44" w:author="Seungjin Baek" w:date="2016-06-24T15:44:00Z">
+            <w:ins w:id="28" w:author="Seungjin Baek" w:date="2016-06-24T15:44:00Z">
               <w:r>
                 <w:t>the user install date</w:t>
               </w:r>
@@ -473,25 +407,20 @@
       </w:tr>
       <w:tr>
         <w:trPr>
-          <w:ins w:id="45" w:author="Seungjin Baek" w:date="2016-06-24T15:41:00Z"/>
+          <w:ins w:id="29" w:author="Seungjin Baek" w:date="2016-06-24T15:41:00Z"/>
         </w:trPr>
         <w:tc>
           <w:tcPr>
             <w:tcW w:w="1926" w:type="dxa"/>
-            <w:tcPrChange w:id="46" w:author="Seungjin Baek" w:date="2016-06-24T15:45:00Z">
-              <w:tcPr>
-                <w:tcW w:w="4428" w:type="dxa"/>
-              </w:tcPr>
-            </w:tcPrChange>
           </w:tcPr>
           <w:p>
             <w:pPr>
               <w:rPr>
-                <w:ins w:id="47" w:author="Seungjin Baek" w:date="2016-06-24T15:41:00Z"/>
+                <w:ins w:id="30" w:author="Seungjin Baek" w:date="2016-06-24T15:41:00Z"/>
               </w:rPr>
             </w:pPr>
             <w:proofErr w:type="spellStart"/>
-            <w:ins w:id="48" w:author="Seungjin Baek" w:date="2016-06-24T15:42:00Z">
+            <w:ins w:id="31" w:author="Seungjin Baek" w:date="2016-06-24T15:42:00Z">
               <w:r>
                 <w:t>time_on_site</w:t>
               </w:r>
@@ -502,21 +431,160 @@
         <w:tc>
           <w:tcPr>
             <w:tcW w:w="6912" w:type="dxa"/>
-            <w:tcPrChange w:id="49" w:author="Seungjin Baek" w:date="2016-06-24T15:45:00Z">
-              <w:tcPr>
-                <w:tcW w:w="4428" w:type="dxa"/>
-              </w:tcPr>
-            </w:tcPrChange>
           </w:tcPr>
           <w:p>
             <w:pPr>
               <w:rPr>
+                <w:ins w:id="32" w:author="Seungjin Baek" w:date="2016-06-24T15:41:00Z"/>
+              </w:rPr>
+            </w:pPr>
+            <w:ins w:id="33" w:author="Seungjin Baek" w:date="2016-06-24T15:44:00Z">
+              <w:r>
+                <w:t>days since the user install date</w:t>
+              </w:r>
+            </w:ins>
+          </w:p>
+        </w:tc>
+      </w:tr>
+      <w:tr>
+        <w:trPr>
+          <w:ins w:id="34" w:author="Seungjin Baek" w:date="2016-06-24T15:41:00Z"/>
+        </w:trPr>
+        <w:tc>
+          <w:tcPr>
+            <w:tcW w:w="1926" w:type="dxa"/>
+          </w:tcPr>
+          <w:p>
+            <w:pPr>
+              <w:rPr>
+                <w:ins w:id="35" w:author="Seungjin Baek" w:date="2016-06-24T15:41:00Z"/>
+              </w:rPr>
+            </w:pPr>
+            <w:proofErr w:type="spellStart"/>
+            <w:ins w:id="36" w:author="Seungjin Baek" w:date="2016-06-24T15:43:00Z">
+              <w:r>
+                <w:t>positive</w:t>
+              </w:r>
+            </w:ins>
+            <w:ins w:id="37" w:author="Seungjin Baek" w:date="2016-06-24T15:42:00Z">
+              <w:r>
+                <w:t>_rating</w:t>
+              </w:r>
+            </w:ins>
+            <w:proofErr w:type="spellEnd"/>
+          </w:p>
+        </w:tc>
+        <w:tc>
+          <w:tcPr>
+            <w:tcW w:w="6912" w:type="dxa"/>
+          </w:tcPr>
+          <w:p>
+            <w:pPr>
+              <w:rPr>
+                <w:ins w:id="38" w:author="Seungjin Baek" w:date="2016-06-24T15:41:00Z"/>
+                <w:rFonts w:asciiTheme="majorHAnsi" w:eastAsiaTheme="majorEastAsia" w:hAnsiTheme="majorHAnsi" w:cstheme="majorBidi"/>
+                <w:i/>
+                <w:iCs/>
+                <w:color w:val="404040" w:themeColor="text1" w:themeTint="BF"/>
+                <w:sz w:val="20"/>
+                <w:szCs w:val="20"/>
+              </w:rPr>
+            </w:pPr>
+            <w:ins w:id="39" w:author="Seungjin Baek" w:date="2016-06-24T15:44:00Z">
+              <w:r>
+                <w:t>number of positive ratings the user received as a seller</w:t>
+              </w:r>
+            </w:ins>
+          </w:p>
+        </w:tc>
+      </w:tr>
+      <w:tr>
+        <w:trPr>
+          <w:ins w:id="40" w:author="Seungjin Baek" w:date="2016-06-24T15:41:00Z"/>
+        </w:trPr>
+        <w:tc>
+          <w:tcPr>
+            <w:tcW w:w="1926" w:type="dxa"/>
+          </w:tcPr>
+          <w:p>
+            <w:pPr>
+              <w:rPr>
+                <w:ins w:id="41" w:author="Seungjin Baek" w:date="2016-06-24T15:41:00Z"/>
+              </w:rPr>
+            </w:pPr>
+            <w:proofErr w:type="spellStart"/>
+            <w:ins w:id="42" w:author="Seungjin Baek" w:date="2016-06-24T15:43:00Z">
+              <w:r>
+                <w:t>neutral</w:t>
+              </w:r>
+            </w:ins>
+            <w:ins w:id="43" w:author="Seungjin Baek" w:date="2016-06-24T15:42:00Z">
+              <w:r>
+                <w:t>_rating</w:t>
+              </w:r>
+            </w:ins>
+            <w:proofErr w:type="spellEnd"/>
+          </w:p>
+        </w:tc>
+        <w:tc>
+          <w:tcPr>
+            <w:tcW w:w="6912" w:type="dxa"/>
+          </w:tcPr>
+          <w:p>
+            <w:pPr>
+              <w:rPr>
+                <w:ins w:id="44" w:author="Seungjin Baek" w:date="2016-06-24T15:41:00Z"/>
+              </w:rPr>
+            </w:pPr>
+            <w:ins w:id="45" w:author="Seungjin Baek" w:date="2016-06-24T15:44:00Z">
+              <w:r>
+                <w:t>number of neutral ratings the user received as a seller</w:t>
+              </w:r>
+            </w:ins>
+          </w:p>
+        </w:tc>
+      </w:tr>
+      <w:tr>
+        <w:trPr>
+          <w:ins w:id="46" w:author="Seungjin Baek" w:date="2016-06-24T15:41:00Z"/>
+        </w:trPr>
+        <w:tc>
+          <w:tcPr>
+            <w:tcW w:w="1926" w:type="dxa"/>
+          </w:tcPr>
+          <w:p>
+            <w:pPr>
+              <w:rPr>
+                <w:ins w:id="47" w:author="Seungjin Baek" w:date="2016-06-24T15:41:00Z"/>
+              </w:rPr>
+            </w:pPr>
+            <w:proofErr w:type="spellStart"/>
+            <w:ins w:id="48" w:author="Seungjin Baek" w:date="2016-06-24T15:43:00Z">
+              <w:r>
+                <w:t>negative</w:t>
+              </w:r>
+            </w:ins>
+            <w:ins w:id="49" w:author="Seungjin Baek" w:date="2016-06-24T15:42:00Z">
+              <w:r>
+                <w:t>_rating</w:t>
+              </w:r>
+            </w:ins>
+            <w:proofErr w:type="spellEnd"/>
+          </w:p>
+        </w:tc>
+        <w:tc>
+          <w:tcPr>
+            <w:tcW w:w="6912" w:type="dxa"/>
+          </w:tcPr>
+          <w:p>
+            <w:pPr>
+              <w:rPr>
                 <w:ins w:id="50" w:author="Seungjin Baek" w:date="2016-06-24T15:41:00Z"/>
               </w:rPr>
             </w:pPr>
             <w:ins w:id="51" w:author="Seungjin Baek" w:date="2016-06-24T15:44:00Z">
               <w:r>
-                <w:t>days since the user install date</w:t>
+                <w:t>number of negative ratings the user received as a seller</w:t>
               </w:r>
             </w:ins>
           </w:p>
@@ -529,204 +597,14 @@
         <w:tc>
           <w:tcPr>
             <w:tcW w:w="1926" w:type="dxa"/>
-            <w:tcPrChange w:id="53" w:author="Seungjin Baek" w:date="2016-06-24T15:45:00Z">
-              <w:tcPr>
-                <w:tcW w:w="4428" w:type="dxa"/>
-              </w:tcPr>
-            </w:tcPrChange>
           </w:tcPr>
           <w:p>
             <w:pPr>
               <w:rPr>
-                <w:ins w:id="54" w:author="Seungjin Baek" w:date="2016-06-24T15:41:00Z"/>
+                <w:ins w:id="53" w:author="Seungjin Baek" w:date="2016-06-24T15:41:00Z"/>
               </w:rPr>
             </w:pPr>
-            <w:proofErr w:type="spellStart"/>
-            <w:ins w:id="55" w:author="Seungjin Baek" w:date="2016-06-24T15:43:00Z">
-              <w:r>
-                <w:t>positive</w:t>
-              </w:r>
-            </w:ins>
-            <w:ins w:id="56" w:author="Seungjin Baek" w:date="2016-06-24T15:42:00Z">
-              <w:r>
-                <w:t>_rating</w:t>
-              </w:r>
-            </w:ins>
-            <w:proofErr w:type="spellEnd"/>
-          </w:p>
-        </w:tc>
-        <w:tc>
-          <w:tcPr>
-            <w:tcW w:w="6912" w:type="dxa"/>
-            <w:tcPrChange w:id="57" w:author="Seungjin Baek" w:date="2016-06-24T15:45:00Z">
-              <w:tcPr>
-                <w:tcW w:w="4428" w:type="dxa"/>
-              </w:tcPr>
-            </w:tcPrChange>
-          </w:tcPr>
-          <w:p>
-            <w:pPr>
-              <w:rPr>
-                <w:ins w:id="58" w:author="Seungjin Baek" w:date="2016-06-24T15:41:00Z"/>
-                <w:rFonts w:asciiTheme="majorHAnsi" w:eastAsiaTheme="majorEastAsia" w:hAnsiTheme="majorHAnsi" w:cstheme="majorBidi"/>
-                <w:i/>
-                <w:iCs/>
-                <w:color w:val="404040" w:themeColor="text1" w:themeTint="BF"/>
-                <w:sz w:val="20"/>
-                <w:szCs w:val="20"/>
-              </w:rPr>
-              <w:pPrChange w:id="59" w:author="Seungjin Baek" w:date="2016-06-24T15:44:00Z">
-                <w:pPr>
-                  <w:keepNext/>
-                  <w:keepLines/>
-                  <w:spacing w:before="200"/>
-                  <w:ind w:left="720"/>
-                  <w:contextualSpacing/>
-                  <w:outlineLvl w:val="7"/>
-                </w:pPr>
-              </w:pPrChange>
-            </w:pPr>
-            <w:ins w:id="60" w:author="Seungjin Baek" w:date="2016-06-24T15:44:00Z">
-              <w:r>
-                <w:t>number of positive ratings the user received as a seller</w:t>
-              </w:r>
-            </w:ins>
-          </w:p>
-        </w:tc>
-      </w:tr>
-      <w:tr>
-        <w:trPr>
-          <w:ins w:id="61" w:author="Seungjin Baek" w:date="2016-06-24T15:41:00Z"/>
-        </w:trPr>
-        <w:tc>
-          <w:tcPr>
-            <w:tcW w:w="1926" w:type="dxa"/>
-            <w:tcPrChange w:id="62" w:author="Seungjin Baek" w:date="2016-06-24T15:45:00Z">
-              <w:tcPr>
-                <w:tcW w:w="4428" w:type="dxa"/>
-              </w:tcPr>
-            </w:tcPrChange>
-          </w:tcPr>
-          <w:p>
-            <w:pPr>
-              <w:rPr>
-                <w:ins w:id="63" w:author="Seungjin Baek" w:date="2016-06-24T15:41:00Z"/>
-              </w:rPr>
-            </w:pPr>
-            <w:proofErr w:type="spellStart"/>
-            <w:ins w:id="64" w:author="Seungjin Baek" w:date="2016-06-24T15:43:00Z">
-              <w:r>
-                <w:lastRenderedPageBreak/>
-                <w:t>neutral</w:t>
-              </w:r>
-            </w:ins>
-            <w:ins w:id="65" w:author="Seungjin Baek" w:date="2016-06-24T15:42:00Z">
-              <w:r>
-                <w:t>_rating</w:t>
-              </w:r>
-            </w:ins>
-            <w:proofErr w:type="spellEnd"/>
-          </w:p>
-        </w:tc>
-        <w:tc>
-          <w:tcPr>
-            <w:tcW w:w="6912" w:type="dxa"/>
-            <w:tcPrChange w:id="66" w:author="Seungjin Baek" w:date="2016-06-24T15:45:00Z">
-              <w:tcPr>
-                <w:tcW w:w="4428" w:type="dxa"/>
-              </w:tcPr>
-            </w:tcPrChange>
-          </w:tcPr>
-          <w:p>
-            <w:pPr>
-              <w:rPr>
-                <w:ins w:id="67" w:author="Seungjin Baek" w:date="2016-06-24T15:41:00Z"/>
-              </w:rPr>
-            </w:pPr>
-            <w:ins w:id="68" w:author="Seungjin Baek" w:date="2016-06-24T15:44:00Z">
-              <w:r>
-                <w:t>number of neutral ratings the user received as a seller</w:t>
-              </w:r>
-            </w:ins>
-          </w:p>
-        </w:tc>
-      </w:tr>
-      <w:tr>
-        <w:trPr>
-          <w:ins w:id="69" w:author="Seungjin Baek" w:date="2016-06-24T15:41:00Z"/>
-        </w:trPr>
-        <w:tc>
-          <w:tcPr>
-            <w:tcW w:w="1926" w:type="dxa"/>
-            <w:tcPrChange w:id="70" w:author="Seungjin Baek" w:date="2016-06-24T15:45:00Z">
-              <w:tcPr>
-                <w:tcW w:w="4428" w:type="dxa"/>
-              </w:tcPr>
-            </w:tcPrChange>
-          </w:tcPr>
-          <w:p>
-            <w:pPr>
-              <w:rPr>
-                <w:ins w:id="71" w:author="Seungjin Baek" w:date="2016-06-24T15:41:00Z"/>
-              </w:rPr>
-            </w:pPr>
-            <w:proofErr w:type="spellStart"/>
-            <w:ins w:id="72" w:author="Seungjin Baek" w:date="2016-06-24T15:43:00Z">
-              <w:r>
-                <w:t>negative</w:t>
-              </w:r>
-            </w:ins>
-            <w:ins w:id="73" w:author="Seungjin Baek" w:date="2016-06-24T15:42:00Z">
-              <w:r>
-                <w:t>_rating</w:t>
-              </w:r>
-            </w:ins>
-            <w:proofErr w:type="spellEnd"/>
-          </w:p>
-        </w:tc>
-        <w:tc>
-          <w:tcPr>
-            <w:tcW w:w="6912" w:type="dxa"/>
-            <w:tcPrChange w:id="74" w:author="Seungjin Baek" w:date="2016-06-24T15:45:00Z">
-              <w:tcPr>
-                <w:tcW w:w="4428" w:type="dxa"/>
-              </w:tcPr>
-            </w:tcPrChange>
-          </w:tcPr>
-          <w:p>
-            <w:pPr>
-              <w:rPr>
-                <w:ins w:id="75" w:author="Seungjin Baek" w:date="2016-06-24T15:41:00Z"/>
-              </w:rPr>
-            </w:pPr>
-            <w:ins w:id="76" w:author="Seungjin Baek" w:date="2016-06-24T15:44:00Z">
-              <w:r>
-                <w:t>number of negative ratings the user received as a seller</w:t>
-              </w:r>
-            </w:ins>
-          </w:p>
-        </w:tc>
-      </w:tr>
-      <w:tr>
-        <w:trPr>
-          <w:ins w:id="77" w:author="Seungjin Baek" w:date="2016-06-24T15:41:00Z"/>
-        </w:trPr>
-        <w:tc>
-          <w:tcPr>
-            <w:tcW w:w="1926" w:type="dxa"/>
-            <w:tcPrChange w:id="78" w:author="Seungjin Baek" w:date="2016-06-24T15:45:00Z">
-              <w:tcPr>
-                <w:tcW w:w="4428" w:type="dxa"/>
-              </w:tcPr>
-            </w:tcPrChange>
-          </w:tcPr>
-          <w:p>
-            <w:pPr>
-              <w:rPr>
-                <w:ins w:id="79" w:author="Seungjin Baek" w:date="2016-06-24T15:41:00Z"/>
-              </w:rPr>
-            </w:pPr>
-            <w:ins w:id="80" w:author="Seungjin Baek" w:date="2016-06-24T15:43:00Z">
+            <w:ins w:id="54" w:author="Seungjin Baek" w:date="2016-06-24T15:43:00Z">
               <w:r>
                 <w:t>listing</w:t>
               </w:r>
@@ -736,19 +614,14 @@
         <w:tc>
           <w:tcPr>
             <w:tcW w:w="6912" w:type="dxa"/>
-            <w:tcPrChange w:id="81" w:author="Seungjin Baek" w:date="2016-06-24T15:45:00Z">
-              <w:tcPr>
-                <w:tcW w:w="4428" w:type="dxa"/>
-              </w:tcPr>
-            </w:tcPrChange>
           </w:tcPr>
           <w:p>
             <w:pPr>
               <w:rPr>
-                <w:ins w:id="82" w:author="Seungjin Baek" w:date="2016-06-24T15:41:00Z"/>
+                <w:ins w:id="55" w:author="Seungjin Baek" w:date="2016-06-24T15:41:00Z"/>
               </w:rPr>
             </w:pPr>
-            <w:ins w:id="83" w:author="Seungjin Baek" w:date="2016-06-24T15:44:00Z">
+            <w:ins w:id="56" w:author="Seungjin Baek" w:date="2016-06-24T15:44:00Z">
               <w:r>
                 <w:t>number of items the user has listed for sale</w:t>
               </w:r>
@@ -758,30 +631,25 @@
       </w:tr>
       <w:tr>
         <w:trPr>
-          <w:ins w:id="84" w:author="Seungjin Baek" w:date="2016-06-24T15:41:00Z"/>
+          <w:ins w:id="57" w:author="Seungjin Baek" w:date="2016-06-24T15:41:00Z"/>
         </w:trPr>
         <w:tc>
           <w:tcPr>
             <w:tcW w:w="1926" w:type="dxa"/>
-            <w:tcPrChange w:id="85" w:author="Seungjin Baek" w:date="2016-06-24T15:45:00Z">
-              <w:tcPr>
-                <w:tcW w:w="4428" w:type="dxa"/>
-              </w:tcPr>
-            </w:tcPrChange>
           </w:tcPr>
           <w:p>
             <w:pPr>
               <w:rPr>
-                <w:ins w:id="86" w:author="Seungjin Baek" w:date="2016-06-24T15:41:00Z"/>
+                <w:ins w:id="58" w:author="Seungjin Baek" w:date="2016-06-24T15:41:00Z"/>
               </w:rPr>
             </w:pPr>
             <w:proofErr w:type="spellStart"/>
-            <w:ins w:id="87" w:author="Seungjin Baek" w:date="2016-06-24T15:43:00Z">
+            <w:ins w:id="59" w:author="Seungjin Baek" w:date="2016-06-24T15:43:00Z">
               <w:r>
                 <w:t>listing</w:t>
               </w:r>
             </w:ins>
-            <w:ins w:id="88" w:author="Seungjin Baek" w:date="2016-06-24T15:42:00Z">
+            <w:ins w:id="60" w:author="Seungjin Baek" w:date="2016-06-24T15:42:00Z">
               <w:r>
                 <w:t>_gmv</w:t>
               </w:r>
@@ -792,19 +660,14 @@
         <w:tc>
           <w:tcPr>
             <w:tcW w:w="6912" w:type="dxa"/>
-            <w:tcPrChange w:id="89" w:author="Seungjin Baek" w:date="2016-06-24T15:45:00Z">
-              <w:tcPr>
-                <w:tcW w:w="4428" w:type="dxa"/>
-              </w:tcPr>
-            </w:tcPrChange>
           </w:tcPr>
           <w:p>
             <w:pPr>
               <w:rPr>
-                <w:ins w:id="90" w:author="Seungjin Baek" w:date="2016-06-24T15:41:00Z"/>
+                <w:ins w:id="61" w:author="Seungjin Baek" w:date="2016-06-24T15:41:00Z"/>
               </w:rPr>
             </w:pPr>
-            <w:ins w:id="91" w:author="Seungjin Baek" w:date="2016-06-24T15:45:00Z">
+            <w:ins w:id="62" w:author="Seungjin Baek" w:date="2016-06-24T15:45:00Z">
               <w:r>
                 <w:t>total dollar amount of the listed items from the user</w:t>
               </w:r>
@@ -814,24 +677,19 @@
       </w:tr>
       <w:tr>
         <w:trPr>
-          <w:ins w:id="92" w:author="Seungjin Baek" w:date="2016-06-24T15:43:00Z"/>
+          <w:ins w:id="63" w:author="Seungjin Baek" w:date="2016-06-24T15:43:00Z"/>
         </w:trPr>
         <w:tc>
           <w:tcPr>
             <w:tcW w:w="1926" w:type="dxa"/>
-            <w:tcPrChange w:id="93" w:author="Seungjin Baek" w:date="2016-06-24T15:45:00Z">
-              <w:tcPr>
-                <w:tcW w:w="4428" w:type="dxa"/>
-              </w:tcPr>
-            </w:tcPrChange>
           </w:tcPr>
           <w:p>
             <w:pPr>
               <w:rPr>
-                <w:ins w:id="94" w:author="Seungjin Baek" w:date="2016-06-24T15:43:00Z"/>
+                <w:ins w:id="64" w:author="Seungjin Baek" w:date="2016-06-24T15:43:00Z"/>
               </w:rPr>
             </w:pPr>
-            <w:ins w:id="95" w:author="Seungjin Baek" w:date="2016-06-24T15:43:00Z">
+            <w:ins w:id="65" w:author="Seungjin Baek" w:date="2016-06-24T15:43:00Z">
               <w:r>
                 <w:t>sale</w:t>
               </w:r>
@@ -841,19 +699,14 @@
         <w:tc>
           <w:tcPr>
             <w:tcW w:w="6912" w:type="dxa"/>
-            <w:tcPrChange w:id="96" w:author="Seungjin Baek" w:date="2016-06-24T15:45:00Z">
-              <w:tcPr>
-                <w:tcW w:w="4428" w:type="dxa"/>
-              </w:tcPr>
-            </w:tcPrChange>
           </w:tcPr>
           <w:p>
             <w:pPr>
               <w:rPr>
-                <w:ins w:id="97" w:author="Seungjin Baek" w:date="2016-06-24T15:43:00Z"/>
+                <w:ins w:id="66" w:author="Seungjin Baek" w:date="2016-06-24T15:43:00Z"/>
               </w:rPr>
             </w:pPr>
-            <w:ins w:id="98" w:author="Seungjin Baek" w:date="2016-06-24T15:45:00Z">
+            <w:ins w:id="67" w:author="Seungjin Baek" w:date="2016-06-24T15:45:00Z">
               <w:r>
                 <w:t>number of sales the user made</w:t>
               </w:r>
@@ -863,24 +716,19 @@
       </w:tr>
       <w:tr>
         <w:trPr>
-          <w:ins w:id="99" w:author="Seungjin Baek" w:date="2016-06-24T15:43:00Z"/>
+          <w:ins w:id="68" w:author="Seungjin Baek" w:date="2016-06-24T15:43:00Z"/>
         </w:trPr>
         <w:tc>
           <w:tcPr>
             <w:tcW w:w="1926" w:type="dxa"/>
-            <w:tcPrChange w:id="100" w:author="Seungjin Baek" w:date="2016-06-24T15:45:00Z">
-              <w:tcPr>
-                <w:tcW w:w="4428" w:type="dxa"/>
-              </w:tcPr>
-            </w:tcPrChange>
           </w:tcPr>
           <w:p>
             <w:pPr>
               <w:rPr>
-                <w:ins w:id="101" w:author="Seungjin Baek" w:date="2016-06-24T15:43:00Z"/>
+                <w:ins w:id="69" w:author="Seungjin Baek" w:date="2016-06-24T15:43:00Z"/>
               </w:rPr>
             </w:pPr>
-            <w:ins w:id="102" w:author="Seungjin Baek" w:date="2016-06-24T15:43:00Z">
+            <w:ins w:id="70" w:author="Seungjin Baek" w:date="2016-06-24T15:43:00Z">
               <w:r>
                 <w:t>buyers</w:t>
               </w:r>
@@ -890,19 +738,14 @@
         <w:tc>
           <w:tcPr>
             <w:tcW w:w="6912" w:type="dxa"/>
-            <w:tcPrChange w:id="103" w:author="Seungjin Baek" w:date="2016-06-24T15:45:00Z">
-              <w:tcPr>
-                <w:tcW w:w="4428" w:type="dxa"/>
-              </w:tcPr>
-            </w:tcPrChange>
           </w:tcPr>
           <w:p>
             <w:pPr>
               <w:rPr>
-                <w:ins w:id="104" w:author="Seungjin Baek" w:date="2016-06-24T15:43:00Z"/>
+                <w:ins w:id="71" w:author="Seungjin Baek" w:date="2016-06-24T15:43:00Z"/>
               </w:rPr>
             </w:pPr>
-            <w:ins w:id="105" w:author="Seungjin Baek" w:date="2016-06-24T15:45:00Z">
+            <w:ins w:id="72" w:author="Seungjin Baek" w:date="2016-06-24T15:45:00Z">
               <w:r>
                 <w:t>number of unique buyers of the user’s items</w:t>
               </w:r>
@@ -912,25 +755,20 @@
       </w:tr>
       <w:tr>
         <w:trPr>
-          <w:ins w:id="106" w:author="Seungjin Baek" w:date="2016-06-24T15:43:00Z"/>
+          <w:ins w:id="73" w:author="Seungjin Baek" w:date="2016-06-24T15:43:00Z"/>
         </w:trPr>
         <w:tc>
           <w:tcPr>
             <w:tcW w:w="1926" w:type="dxa"/>
-            <w:tcPrChange w:id="107" w:author="Seungjin Baek" w:date="2016-06-24T15:45:00Z">
-              <w:tcPr>
-                <w:tcW w:w="4428" w:type="dxa"/>
-              </w:tcPr>
-            </w:tcPrChange>
           </w:tcPr>
           <w:p>
             <w:pPr>
               <w:rPr>
-                <w:ins w:id="108" w:author="Seungjin Baek" w:date="2016-06-24T15:43:00Z"/>
+                <w:ins w:id="74" w:author="Seungjin Baek" w:date="2016-06-24T15:43:00Z"/>
               </w:rPr>
             </w:pPr>
             <w:proofErr w:type="spellStart"/>
-            <w:ins w:id="109" w:author="Seungjin Baek" w:date="2016-06-24T15:43:00Z">
+            <w:ins w:id="75" w:author="Seungjin Baek" w:date="2016-06-24T15:43:00Z">
               <w:r>
                 <w:t>gmv</w:t>
               </w:r>
@@ -941,19 +779,14 @@
         <w:tc>
           <w:tcPr>
             <w:tcW w:w="6912" w:type="dxa"/>
-            <w:tcPrChange w:id="110" w:author="Seungjin Baek" w:date="2016-06-24T15:45:00Z">
-              <w:tcPr>
-                <w:tcW w:w="4428" w:type="dxa"/>
-              </w:tcPr>
-            </w:tcPrChange>
           </w:tcPr>
           <w:p>
             <w:pPr>
               <w:rPr>
-                <w:ins w:id="111" w:author="Seungjin Baek" w:date="2016-06-24T15:43:00Z"/>
+                <w:ins w:id="76" w:author="Seungjin Baek" w:date="2016-06-24T15:43:00Z"/>
               </w:rPr>
             </w:pPr>
-            <w:ins w:id="112" w:author="Seungjin Baek" w:date="2016-06-24T15:45:00Z">
+            <w:ins w:id="77" w:author="Seungjin Baek" w:date="2016-06-24T15:45:00Z">
               <w:r>
                 <w:t>total dollar amount of the user’s sold item</w:t>
               </w:r>
@@ -965,29 +798,21 @@
     <w:p>
       <w:pPr>
         <w:rPr>
-          <w:ins w:id="113" w:author="Seungjin Baek" w:date="2016-06-24T15:40:00Z"/>
-        </w:rPr>
-      </w:pPr>
-    </w:p>
-    <w:p>
-      <w:pPr>
-        <w:rPr>
-          <w:ins w:id="114" w:author="S B" w:date="2016-06-29T23:04:00Z"/>
+          <w:ins w:id="78" w:author="Seungjin Baek" w:date="2016-06-24T15:40:00Z"/>
+        </w:rPr>
+      </w:pPr>
+    </w:p>
+    <w:p>
+      <w:pPr>
+        <w:rPr>
+          <w:ins w:id="79" w:author="S B" w:date="2016-06-29T23:04:00Z"/>
           <w:b/>
-          <w:rPrChange w:id="115" w:author="S B" w:date="2016-06-29T23:06:00Z">
-            <w:rPr>
-              <w:ins w:id="116" w:author="S B" w:date="2016-06-29T23:04:00Z"/>
-            </w:rPr>
-          </w:rPrChange>
-        </w:rPr>
-      </w:pPr>
-      <w:ins w:id="117" w:author="S B" w:date="2016-06-23T22:28:00Z">
+        </w:rPr>
+      </w:pPr>
+      <w:ins w:id="80" w:author="S B" w:date="2016-06-23T22:28:00Z">
         <w:r>
           <w:rPr>
             <w:b/>
-            <w:rPrChange w:id="118" w:author="S B" w:date="2016-06-29T23:06:00Z">
-              <w:rPr/>
-            </w:rPrChange>
           </w:rPr>
           <w:t xml:space="preserve">Explain about </w:t>
         </w:r>
@@ -995,21 +820,13 @@
       <w:r>
         <w:rPr>
           <w:b/>
-          <w:rPrChange w:id="119" w:author="S B" w:date="2016-06-29T23:06:00Z">
-            <w:rPr/>
-          </w:rPrChange>
         </w:rPr>
         <w:t xml:space="preserve">data </w:t>
       </w:r>
-      <w:ins w:id="120" w:author="S B" w:date="2016-06-23T22:28:00Z">
+      <w:ins w:id="81" w:author="S B" w:date="2016-06-23T22:28:00Z">
         <w:r>
           <w:rPr>
             <w:b/>
-            <w:rPrChange w:id="121" w:author="S B" w:date="2016-06-29T23:06:00Z">
-              <w:rPr>
-                <w:rFonts w:ascii="HCR Batang" w:eastAsia="HCR Batang" w:hAnsi="HCR Batang"/>
-              </w:rPr>
-            </w:rPrChange>
           </w:rPr>
           <w:t>value of zero</w:t>
         </w:r>
@@ -1018,159 +835,241 @@
     <w:p>
       <w:pPr>
         <w:rPr>
-          <w:ins w:id="122" w:author="S B" w:date="2016-06-29T23:08:00Z"/>
-        </w:rPr>
-      </w:pPr>
-      <w:ins w:id="123" w:author="S B" w:date="2016-06-29T23:04:00Z">
-        <w:r>
-          <w:t>Though the length of the dataset contains records from over 1.2 million</w:t>
-        </w:r>
-      </w:ins>
-      <w:ins w:id="124" w:author="S B" w:date="2016-06-29T23:05:00Z">
-        <w:r>
-          <w:t xml:space="preserve"> sellers, majority of data contains new users who does not have any selling history using the app</w:t>
-        </w:r>
-      </w:ins>
-      <w:ins w:id="125" w:author="S B" w:date="2016-06-29T23:07:00Z">
-        <w:r>
-          <w:t xml:space="preserve"> (‘sale’ column in the data set is zero)</w:t>
-        </w:r>
-      </w:ins>
-      <w:ins w:id="126" w:author="S B" w:date="2016-06-29T23:05:00Z">
+          <w:ins w:id="82" w:author="S B" w:date="2016-06-29T23:08:00Z"/>
+        </w:rPr>
+      </w:pPr>
+      <w:ins w:id="83" w:author="S B" w:date="2016-06-29T23:04:00Z">
+        <w:r>
+          <w:t xml:space="preserve">Though the length of the dataset contains records from </w:t>
+        </w:r>
+      </w:ins>
+      <w:ins w:id="84" w:author="Seungjin Baek" w:date="2016-09-01T17:23:00Z">
+        <w:r>
+          <w:t xml:space="preserve">the historic record of </w:t>
+        </w:r>
+      </w:ins>
+      <w:ins w:id="85" w:author="S B" w:date="2016-06-29T23:04:00Z">
+        <w:r>
+          <w:t>over 1.2 million</w:t>
+        </w:r>
+      </w:ins>
+      <w:ins w:id="86" w:author="S B" w:date="2016-06-29T23:05:00Z">
+        <w:r>
+          <w:t xml:space="preserve"> sellers, majority of data contains new users who does not have any </w:t>
+        </w:r>
+      </w:ins>
+      <w:ins w:id="87" w:author="Seungjin Baek" w:date="2016-09-01T17:23:00Z">
+        <w:r>
+          <w:t>sale</w:t>
+        </w:r>
+      </w:ins>
+      <w:ins w:id="88" w:author="S B" w:date="2016-06-29T23:05:00Z">
+        <w:del w:id="89" w:author="Seungjin Baek" w:date="2016-09-01T17:23:00Z">
+          <w:r>
+            <w:delText>selling</w:delText>
+          </w:r>
+        </w:del>
+        <w:r>
+          <w:t xml:space="preserve"> history using the app</w:t>
+        </w:r>
+      </w:ins>
+      <w:ins w:id="90" w:author="S B" w:date="2016-06-29T23:07:00Z">
+        <w:r>
+          <w:t xml:space="preserve"> (‘sale’ column in the data set is zero</w:t>
+        </w:r>
+      </w:ins>
+      <w:ins w:id="91" w:author="Seungjin Baek" w:date="2016-09-01T17:23:00Z">
+        <w:r>
+          <w:t xml:space="preserve"> and therefore other columns as well</w:t>
+        </w:r>
+      </w:ins>
+      <w:ins w:id="92" w:author="S B" w:date="2016-06-29T23:07:00Z">
+        <w:r>
+          <w:t>)</w:t>
+        </w:r>
+      </w:ins>
+      <w:ins w:id="93" w:author="S B" w:date="2016-06-29T23:05:00Z">
         <w:r>
           <w:t>.</w:t>
         </w:r>
       </w:ins>
-      <w:ins w:id="127" w:author="S B" w:date="2016-06-29T23:07:00Z">
+      <w:ins w:id="94" w:author="S B" w:date="2016-06-29T23:07:00Z">
         <w:r>
           <w:t xml:space="preserve"> </w:t>
         </w:r>
       </w:ins>
-      <w:ins w:id="128" w:author="S B" w:date="2016-06-29T23:05:00Z">
-        <w:r>
-          <w:t xml:space="preserve"> The users that ha</w:t>
-        </w:r>
-      </w:ins>
-      <w:ins w:id="129" w:author="S B" w:date="2016-06-29T23:07:00Z">
-        <w:r>
-          <w:t>ve</w:t>
-        </w:r>
-      </w:ins>
-      <w:ins w:id="130" w:author="S B" w:date="2016-06-29T23:05:00Z">
-        <w:r>
-          <w:t xml:space="preserve"> at least one sell record are only 8.07% of the total number of </w:t>
-        </w:r>
-      </w:ins>
-      <w:ins w:id="131" w:author="S B" w:date="2016-06-29T23:07:00Z">
+      <w:ins w:id="95" w:author="S B" w:date="2016-06-29T23:05:00Z">
+        <w:r>
+          <w:t xml:space="preserve"> The users </w:t>
+        </w:r>
+        <w:del w:id="96" w:author="Seungjin Baek" w:date="2016-09-01T17:24:00Z">
+          <w:r>
+            <w:delText>that ha</w:delText>
+          </w:r>
+        </w:del>
+      </w:ins>
+      <w:ins w:id="97" w:author="S B" w:date="2016-06-29T23:07:00Z">
+        <w:del w:id="98" w:author="Seungjin Baek" w:date="2016-09-01T17:24:00Z">
+          <w:r>
+            <w:delText>ve</w:delText>
+          </w:r>
+        </w:del>
+      </w:ins>
+      <w:ins w:id="99" w:author="Seungjin Baek" w:date="2016-09-01T17:24:00Z">
+        <w:r>
+          <w:t>with</w:t>
+        </w:r>
+      </w:ins>
+      <w:ins w:id="100" w:author="S B" w:date="2016-06-29T23:05:00Z">
+        <w:r>
+          <w:t xml:space="preserve"> at least one s</w:t>
+        </w:r>
+        <w:del w:id="101" w:author="Seungjin Baek" w:date="2016-09-01T17:24:00Z">
+          <w:r>
+            <w:delText>ell</w:delText>
+          </w:r>
+        </w:del>
+      </w:ins>
+      <w:ins w:id="102" w:author="Seungjin Baek" w:date="2016-09-01T17:24:00Z">
+        <w:r>
+          <w:t>ale</w:t>
+        </w:r>
+      </w:ins>
+      <w:ins w:id="103" w:author="S B" w:date="2016-06-29T23:05:00Z">
+        <w:r>
+          <w:t xml:space="preserve"> record are only 8.07% of the total number of </w:t>
+        </w:r>
+      </w:ins>
+      <w:ins w:id="104" w:author="S B" w:date="2016-06-29T23:07:00Z">
         <w:r>
           <w:t xml:space="preserve">the </w:t>
         </w:r>
       </w:ins>
-      <w:ins w:id="132" w:author="S B" w:date="2016-06-29T23:05:00Z">
-        <w:r>
-          <w:t>sellers.</w:t>
-        </w:r>
-      </w:ins>
-      <w:ins w:id="133" w:author="Seungjin Baek" w:date="2016-07-01T16:32:00Z">
-        <w:r>
-          <w:t xml:space="preserve"> These users are referred as ‘active users’ in the following analysis.</w:t>
-        </w:r>
-      </w:ins>
-    </w:p>
-    <w:p>
-      <w:pPr>
-        <w:rPr>
-          <w:ins w:id="134" w:author="S B" w:date="2016-06-29T23:08:00Z"/>
-        </w:rPr>
-      </w:pPr>
-    </w:p>
-    <w:p>
-      <w:pPr>
-        <w:rPr>
-          <w:ins w:id="135" w:author="S B" w:date="2016-06-29T23:08:00Z"/>
+      <w:ins w:id="105" w:author="S B" w:date="2016-06-29T23:05:00Z">
+        <w:r>
+          <w:t>sellers</w:t>
+        </w:r>
+      </w:ins>
+      <w:ins w:id="106" w:author="Seungjin Baek" w:date="2016-09-01T17:24:00Z">
+        <w:r>
+          <w:t xml:space="preserve"> or </w:t>
+        </w:r>
+        <w:r>
+          <w:rPr>
+            <w:highlight w:val="yellow"/>
+          </w:rPr>
+          <w:t>XXX</w:t>
+        </w:r>
+      </w:ins>
+      <w:ins w:id="107" w:author="S B" w:date="2016-06-29T23:05:00Z">
+        <w:r>
+          <w:t>.</w:t>
+        </w:r>
+      </w:ins>
+      <w:ins w:id="108" w:author="Seungjin Baek" w:date="2016-07-01T16:32:00Z">
+        <w:r>
+          <w:t xml:space="preserve"> These users are referred as ‘active users’ in the following </w:t>
+        </w:r>
+      </w:ins>
+      <w:ins w:id="109" w:author="Seungjin Baek" w:date="2016-09-01T17:24:00Z">
+        <w:r>
+          <w:t>sections throughout the analysis.</w:t>
+        </w:r>
+      </w:ins>
+    </w:p>
+    <w:p>
+      <w:pPr>
+        <w:rPr>
+          <w:ins w:id="110" w:author="S B" w:date="2016-06-29T23:08:00Z"/>
+        </w:rPr>
+      </w:pPr>
+    </w:p>
+    <w:p>
+      <w:pPr>
+        <w:rPr>
+          <w:ins w:id="111" w:author="S B" w:date="2016-06-29T23:08:00Z"/>
           <w:b/>
         </w:rPr>
       </w:pPr>
-      <w:ins w:id="136" w:author="S B" w:date="2016-06-29T23:08:00Z">
+      <w:bookmarkStart w:id="112" w:name="_GoBack"/>
+      <w:ins w:id="113" w:author="S B" w:date="2016-06-29T23:08:00Z">
         <w:r>
           <w:rPr>
             <w:b/>
-            <w:rPrChange w:id="137" w:author="S B" w:date="2016-06-29T23:08:00Z">
-              <w:rPr/>
-            </w:rPrChange>
           </w:rPr>
           <w:t>Distribution of active sellers</w:t>
         </w:r>
-      </w:ins>
-    </w:p>
-    <w:p>
-      <w:pPr>
-        <w:rPr>
-          <w:ins w:id="138" w:author="S B" w:date="2016-06-29T23:05:00Z"/>
-        </w:rPr>
-      </w:pPr>
-      <w:ins w:id="139" w:author="Seungjin Baek" w:date="2016-07-01T16:30:00Z">
+        <w:bookmarkEnd w:id="112"/>
+      </w:ins>
+    </w:p>
+    <w:p>
+      <w:pPr>
+        <w:rPr>
+          <w:ins w:id="114" w:author="S B" w:date="2016-06-29T23:05:00Z"/>
+        </w:rPr>
+      </w:pPr>
+      <w:ins w:id="115" w:author="Seungjin Baek" w:date="2016-07-01T16:30:00Z">
         <w:r>
           <w:t>Scatter plots and histograms are shown in Figure XX</w:t>
         </w:r>
       </w:ins>
-      <w:ins w:id="140" w:author="S B" w:date="2016-07-05T23:34:00Z">
+      <w:ins w:id="116" w:author="S B" w:date="2016-07-05T23:34:00Z">
         <w:r>
           <w:t xml:space="preserve">, which shows very wide </w:t>
         </w:r>
-        <w:del w:id="141" w:author="Seungjin Baek" w:date="2016-07-06T16:34:00Z">
+        <w:del w:id="117" w:author="Seungjin Baek" w:date="2016-07-06T16:34:00Z">
           <w:r>
             <w:delText>distributions</w:delText>
           </w:r>
         </w:del>
       </w:ins>
-      <w:ins w:id="142" w:author="Seungjin Baek" w:date="2016-07-06T16:34:00Z">
+      <w:ins w:id="118" w:author="Seungjin Baek" w:date="2016-07-06T16:34:00Z">
         <w:r>
           <w:t>ranges</w:t>
         </w:r>
       </w:ins>
-      <w:ins w:id="143" w:author="S B" w:date="2016-07-05T23:34:00Z">
+      <w:ins w:id="119" w:author="S B" w:date="2016-07-05T23:34:00Z">
         <w:r>
           <w:t xml:space="preserve"> of the users across </w:t>
         </w:r>
-        <w:del w:id="144" w:author="Seungjin Baek" w:date="2016-07-06T16:34:00Z">
+        <w:del w:id="120" w:author="Seungjin Baek" w:date="2016-07-06T16:34:00Z">
           <w:r>
             <w:delText>each</w:delText>
           </w:r>
         </w:del>
       </w:ins>
-      <w:ins w:id="145" w:author="Seungjin Baek" w:date="2016-07-06T16:35:00Z">
+      <w:ins w:id="121" w:author="Seungjin Baek" w:date="2016-07-06T16:35:00Z">
         <w:r>
           <w:t>plotted</w:t>
         </w:r>
       </w:ins>
-      <w:ins w:id="146" w:author="S B" w:date="2016-07-05T23:34:00Z">
+      <w:ins w:id="122" w:author="S B" w:date="2016-07-05T23:34:00Z">
         <w:r>
           <w:t xml:space="preserve"> feature</w:t>
         </w:r>
       </w:ins>
-      <w:ins w:id="147" w:author="Seungjin Baek" w:date="2016-07-06T16:34:00Z">
+      <w:ins w:id="123" w:author="Seungjin Baek" w:date="2016-07-06T16:34:00Z">
         <w:r>
           <w:t>s</w:t>
         </w:r>
       </w:ins>
-      <w:ins w:id="148" w:author="Seungjin Baek" w:date="2016-07-01T16:31:00Z">
+      <w:ins w:id="124" w:author="Seungjin Baek" w:date="2016-07-01T16:31:00Z">
         <w:r>
           <w:t>. The</w:t>
         </w:r>
       </w:ins>
-      <w:ins w:id="149" w:author="Seungjin Baek" w:date="2016-07-01T16:32:00Z">
+      <w:ins w:id="125" w:author="Seungjin Baek" w:date="2016-07-01T16:32:00Z">
         <w:r>
           <w:t xml:space="preserve"> plot</w:t>
         </w:r>
       </w:ins>
-      <w:ins w:id="150" w:author="S B" w:date="2016-07-05T23:35:00Z">
+      <w:ins w:id="126" w:author="S B" w:date="2016-07-05T23:35:00Z">
         <w:r>
           <w:t xml:space="preserve">s also </w:t>
         </w:r>
       </w:ins>
-      <w:ins w:id="151" w:author="Seungjin Baek" w:date="2016-07-01T16:32:00Z">
-        <w:del w:id="152" w:author="S B" w:date="2016-07-05T23:35:00Z">
+      <w:ins w:id="127" w:author="Seungjin Baek" w:date="2016-07-01T16:32:00Z">
+        <w:del w:id="128" w:author="S B" w:date="2016-07-05T23:35:00Z">
           <w:r>
             <w:delText xml:space="preserve">s </w:delText>
           </w:r>
@@ -1179,11 +1078,11 @@
           <w:t xml:space="preserve">represent </w:t>
         </w:r>
       </w:ins>
-      <w:ins w:id="153" w:author="S B" w:date="2016-07-05T23:31:00Z">
+      <w:ins w:id="129" w:author="S B" w:date="2016-07-05T23:31:00Z">
         <w:r>
           <w:t xml:space="preserve">the skewedness of </w:t>
         </w:r>
-        <w:del w:id="154" w:author="Seungjin Baek" w:date="2016-07-06T16:35:00Z">
+        <w:del w:id="130" w:author="Seungjin Baek" w:date="2016-07-06T16:35:00Z">
           <w:r>
             <w:delText xml:space="preserve"> </w:delText>
           </w:r>
@@ -1197,76 +1096,76 @@
         </w:r>
       </w:ins>
       <w:proofErr w:type="gramEnd"/>
-      <w:ins w:id="155" w:author="S B" w:date="2016-07-05T23:32:00Z">
+      <w:ins w:id="131" w:author="S B" w:date="2016-07-05T23:32:00Z">
         <w:r>
           <w:t>, sales</w:t>
         </w:r>
       </w:ins>
-      <w:ins w:id="156" w:author="S B" w:date="2016-07-05T23:31:00Z">
+      <w:ins w:id="132" w:author="S B" w:date="2016-07-05T23:31:00Z">
         <w:r>
           <w:t xml:space="preserve"> and total revenues</w:t>
         </w:r>
       </w:ins>
-      <w:ins w:id="157" w:author="S B" w:date="2016-07-05T23:32:00Z">
+      <w:ins w:id="133" w:author="S B" w:date="2016-07-05T23:32:00Z">
         <w:r>
           <w:t xml:space="preserve"> alike. We can </w:t>
         </w:r>
-        <w:del w:id="158" w:author="Seungjin Baek" w:date="2016-07-06T16:35:00Z">
+        <w:del w:id="134" w:author="Seungjin Baek" w:date="2016-07-06T16:35:00Z">
           <w:r>
             <w:delText>assume</w:delText>
           </w:r>
         </w:del>
       </w:ins>
-      <w:ins w:id="159" w:author="Seungjin Baek" w:date="2016-07-06T16:35:00Z">
+      <w:ins w:id="135" w:author="Seungjin Baek" w:date="2016-07-06T16:35:00Z">
         <w:r>
           <w:t>deduce</w:t>
         </w:r>
       </w:ins>
-      <w:ins w:id="160" w:author="S B" w:date="2016-07-05T23:32:00Z">
+      <w:ins w:id="136" w:author="S B" w:date="2016-07-05T23:32:00Z">
         <w:r>
           <w:t xml:space="preserve"> based on th</w:t>
         </w:r>
       </w:ins>
-      <w:ins w:id="161" w:author="S B" w:date="2016-07-05T23:35:00Z">
+      <w:ins w:id="137" w:author="S B" w:date="2016-07-05T23:35:00Z">
         <w:r>
           <w:t>e</w:t>
         </w:r>
       </w:ins>
-      <w:ins w:id="162" w:author="S B" w:date="2016-07-05T23:32:00Z">
+      <w:ins w:id="138" w:author="S B" w:date="2016-07-05T23:32:00Z">
         <w:r>
           <w:t>s</w:t>
         </w:r>
       </w:ins>
-      <w:ins w:id="163" w:author="S B" w:date="2016-07-05T23:35:00Z">
+      <w:ins w:id="139" w:author="S B" w:date="2016-07-05T23:35:00Z">
         <w:r>
           <w:t>e</w:t>
         </w:r>
       </w:ins>
-      <w:ins w:id="164" w:author="S B" w:date="2016-07-05T23:32:00Z">
+      <w:ins w:id="140" w:author="S B" w:date="2016-07-05T23:32:00Z">
         <w:r>
           <w:t xml:space="preserve"> plot</w:t>
         </w:r>
       </w:ins>
-      <w:ins w:id="165" w:author="S B" w:date="2016-07-05T23:35:00Z">
+      <w:ins w:id="141" w:author="S B" w:date="2016-07-05T23:35:00Z">
         <w:r>
           <w:t>s</w:t>
         </w:r>
       </w:ins>
-      <w:ins w:id="166" w:author="S B" w:date="2016-07-05T23:32:00Z">
+      <w:ins w:id="142" w:author="S B" w:date="2016-07-05T23:32:00Z">
         <w:r>
           <w:t xml:space="preserve"> that </w:t>
         </w:r>
       </w:ins>
-      <w:ins w:id="167" w:author="S B" w:date="2016-07-05T23:33:00Z">
+      <w:ins w:id="143" w:author="S B" w:date="2016-07-05T23:33:00Z">
         <w:r>
           <w:t xml:space="preserve">majority of the </w:t>
         </w:r>
       </w:ins>
-      <w:ins w:id="168" w:author="S B" w:date="2016-07-05T23:35:00Z">
+      <w:ins w:id="144" w:author="S B" w:date="2016-07-05T23:35:00Z">
         <w:r>
           <w:t xml:space="preserve">sellers </w:t>
         </w:r>
-        <w:del w:id="169" w:author="Seungjin Baek" w:date="2016-07-06T16:35:00Z">
+        <w:del w:id="145" w:author="Seungjin Baek" w:date="2016-07-06T16:35:00Z">
           <w:r>
             <w:delText xml:space="preserve">collected </w:delText>
           </w:r>
@@ -1279,43 +1178,43 @@
           <w:t>th</w:t>
         </w:r>
         <w:proofErr w:type="gramEnd"/>
-        <w:del w:id="170" w:author="Seungjin Baek" w:date="2016-07-06T16:35:00Z">
+        <w:del w:id="146" w:author="Seungjin Baek" w:date="2016-07-06T16:35:00Z">
           <w:r>
             <w:delText>e</w:delText>
           </w:r>
         </w:del>
       </w:ins>
-      <w:ins w:id="171" w:author="Seungjin Baek" w:date="2016-07-06T16:35:00Z">
+      <w:ins w:id="147" w:author="Seungjin Baek" w:date="2016-07-06T16:35:00Z">
         <w:r>
           <w:t>is</w:t>
         </w:r>
       </w:ins>
-      <w:ins w:id="172" w:author="S B" w:date="2016-07-05T23:35:00Z">
+      <w:ins w:id="148" w:author="S B" w:date="2016-07-05T23:35:00Z">
         <w:r>
           <w:t xml:space="preserve"> </w:t>
         </w:r>
       </w:ins>
-      <w:ins w:id="173" w:author="S B" w:date="2016-07-05T23:33:00Z">
+      <w:ins w:id="149" w:author="S B" w:date="2016-07-05T23:33:00Z">
         <w:r>
           <w:t>dataset represent new or relatively casual sellers.</w:t>
         </w:r>
       </w:ins>
-      <w:ins w:id="174" w:author="Seungjin Baek" w:date="2016-07-06T16:36:00Z">
+      <w:ins w:id="150" w:author="Seungjin Baek" w:date="2016-07-06T16:36:00Z">
         <w:r>
           <w:t xml:space="preserve"> Throughout this project, the focus will be given to segregate users beyond the new and casual levels, the definitions of which will also</w:t>
         </w:r>
       </w:ins>
-      <w:ins w:id="175" w:author="Seungjin Baek" w:date="2016-07-06T16:37:00Z">
+      <w:ins w:id="151" w:author="Seungjin Baek" w:date="2016-07-06T16:37:00Z">
         <w:r>
           <w:t xml:space="preserve"> be</w:t>
         </w:r>
       </w:ins>
-      <w:ins w:id="176" w:author="Seungjin Baek" w:date="2016-07-06T16:36:00Z">
+      <w:ins w:id="152" w:author="Seungjin Baek" w:date="2016-07-06T16:36:00Z">
         <w:r>
           <w:t xml:space="preserve"> determined by further analysis.</w:t>
         </w:r>
       </w:ins>
-      <w:ins w:id="177" w:author="S B" w:date="2016-07-05T23:33:00Z">
+      <w:ins w:id="153" w:author="S B" w:date="2016-07-05T23:33:00Z">
         <w:r>
           <w:t xml:space="preserve"> </w:t>
         </w:r>
@@ -1325,10 +1224,10 @@
     <w:p>
       <w:pPr>
         <w:rPr>
-          <w:del w:id="178" w:author="Seungjin Baek" w:date="2016-07-01T16:30:00Z"/>
-        </w:rPr>
-      </w:pPr>
-      <w:del w:id="179" w:author="Seungjin Baek" w:date="2016-07-01T16:30:00Z">
+          <w:del w:id="154" w:author="Seungjin Baek" w:date="2016-07-01T16:30:00Z"/>
+        </w:rPr>
+      </w:pPr>
+      <w:del w:id="155" w:author="Seungjin Baek" w:date="2016-07-01T16:30:00Z">
         <w:r>
           <w:delText>The data was fabricated by the provider to only show the aggregated form of sellers’ activities</w:delText>
         </w:r>
@@ -1339,6 +1238,7 @@
       <w:pPr>
         <w:rPr>
           <w:rFonts w:eastAsia="Malgun Gothic"/>
+          <w:b/>
           <w:lang w:eastAsia="ko-KR"/>
         </w:rPr>
       </w:pPr>
@@ -1346,6 +1246,7 @@
       <w:r>
         <w:rPr>
           <w:rFonts w:eastAsia="Malgun Gothic"/>
+          <w:b/>
           <w:lang w:eastAsia="ko-KR"/>
         </w:rPr>
         <w:t>H</w:t>
@@ -1353,6 +1254,7 @@
       <w:r>
         <w:rPr>
           <w:rFonts w:eastAsia="Malgun Gothic" w:hint="eastAsia"/>
+          <w:b/>
           <w:lang w:eastAsia="ko-KR"/>
         </w:rPr>
         <w:t>istogram for price or item?</w:t>
@@ -1361,62 +1263,62 @@
       <w:r>
         <w:rPr>
           <w:rFonts w:eastAsia="Malgun Gothic" w:hint="eastAsia"/>
+          <w:b/>
           <w:lang w:eastAsia="ko-KR"/>
         </w:rPr>
         <w:t xml:space="preserve"> </w:t>
       </w:r>
-    </w:p>
-    <w:p>
-      <w:pPr>
-        <w:rPr>
-          <w:ins w:id="180" w:author="S B" w:date="2016-07-05T23:36:00Z"/>
+      <w:ins w:id="156" w:author="Seungjin Baek" w:date="2016-09-01T17:25:00Z">
+        <w:r>
+          <w:rPr>
+            <w:rFonts w:eastAsia="Malgun Gothic"/>
+            <w:b/>
+            <w:lang w:eastAsia="ko-KR"/>
+          </w:rPr>
+          <w:t>Or some way to visualize the distributions</w:t>
+        </w:r>
+      </w:ins>
+    </w:p>
+    <w:p>
+      <w:pPr>
+        <w:rPr>
+          <w:ins w:id="157" w:author="S B" w:date="2016-07-05T23:36:00Z"/>
           <w:rFonts w:eastAsia="Malgun Gothic"/>
           <w:highlight w:val="red"/>
           <w:lang w:eastAsia="ko-KR"/>
-          <w:rPrChange w:id="181" w:author="S B" w:date="2016-07-05T23:36:00Z">
-            <w:rPr>
-              <w:ins w:id="182" w:author="S B" w:date="2016-07-05T23:36:00Z"/>
-              <w:rFonts w:eastAsia="Malgun Gothic"/>
-              <w:lang w:eastAsia="ko-KR"/>
-            </w:rPr>
-          </w:rPrChange>
-        </w:rPr>
-      </w:pPr>
+        </w:rPr>
+      </w:pPr>
+      <w:commentRangeStart w:id="158"/>
       <w:r>
         <w:rPr>
           <w:rFonts w:eastAsia="Malgun Gothic"/>
           <w:highlight w:val="red"/>
           <w:lang w:eastAsia="ko-KR"/>
-          <w:rPrChange w:id="183" w:author="S B" w:date="2016-07-05T23:36:00Z">
-            <w:rPr>
-              <w:rFonts w:eastAsia="Malgun Gothic"/>
-              <w:lang w:eastAsia="ko-KR"/>
-            </w:rPr>
-          </w:rPrChange>
         </w:rPr>
         <w:t>Explain abnormalities in data</w:t>
       </w:r>
-    </w:p>
-    <w:p>
-      <w:pPr>
-        <w:rPr>
-          <w:ins w:id="184" w:author="S B" w:date="2016-06-23T22:28:00Z"/>
+      <w:commentRangeEnd w:id="158"/>
+      <w:r>
+        <w:rPr>
+          <w:rStyle w:val="CommentReference"/>
+        </w:rPr>
+        <w:commentReference w:id="158"/>
+      </w:r>
+    </w:p>
+    <w:p>
+      <w:pPr>
+        <w:rPr>
+          <w:ins w:id="159" w:author="S B" w:date="2016-06-23T22:28:00Z"/>
           <w:rFonts w:eastAsia="Malgun Gothic"/>
           <w:lang w:eastAsia="ko-KR"/>
         </w:rPr>
       </w:pPr>
-      <w:ins w:id="185" w:author="S B" w:date="2016-07-05T23:36:00Z">
+      <w:ins w:id="160" w:author="S B" w:date="2016-07-05T23:36:00Z">
         <w:r>
           <w:rPr>
             <w:rFonts w:eastAsia="Malgun Gothic"/>
             <w:highlight w:val="red"/>
             <w:lang w:eastAsia="ko-KR"/>
-            <w:rPrChange w:id="186" w:author="S B" w:date="2016-07-05T23:36:00Z">
-              <w:rPr>
-                <w:rFonts w:eastAsia="Malgun Gothic"/>
-                <w:lang w:eastAsia="ko-KR"/>
-              </w:rPr>
-            </w:rPrChange>
           </w:rPr>
           <w:t>Show variance and skewedness of each feature</w:t>
         </w:r>
@@ -1425,7 +1327,7 @@
     <w:p>
       <w:pPr>
         <w:rPr>
-          <w:ins w:id="187" w:author="S B" w:date="2016-06-23T22:28:00Z"/>
+          <w:ins w:id="161" w:author="S B" w:date="2016-06-23T22:28:00Z"/>
           <w:rFonts w:eastAsia="Malgun Gothic"/>
           <w:lang w:eastAsia="ko-KR"/>
         </w:rPr>
@@ -1439,34 +1341,21 @@
           <w:numId w:val="2"/>
         </w:numPr>
         <w:rPr>
-          <w:ins w:id="188" w:author="S B" w:date="2016-06-23T22:30:00Z"/>
+          <w:ins w:id="162" w:author="S B" w:date="2016-06-23T22:30:00Z"/>
           <w:rFonts w:eastAsia="Malgun Gothic"/>
           <w:highlight w:val="yellow"/>
           <w:lang w:eastAsia="ko-KR"/>
-          <w:rPrChange w:id="189" w:author="Seungjin Baek" w:date="2016-07-01T16:48:00Z">
-            <w:rPr>
-              <w:ins w:id="190" w:author="S B" w:date="2016-06-23T22:30:00Z"/>
-              <w:rFonts w:eastAsia="Malgun Gothic"/>
-              <w:lang w:eastAsia="ko-KR"/>
-            </w:rPr>
-          </w:rPrChange>
-        </w:rPr>
-        <w:pPrChange w:id="191" w:author="S B" w:date="2016-06-23T22:30:00Z">
+        </w:rPr>
+        <w:pPrChange w:id="163" w:author="S B" w:date="2016-06-23T22:30:00Z">
           <w:pPr/>
         </w:pPrChange>
       </w:pPr>
-      <w:ins w:id="192" w:author="S B" w:date="2016-06-23T22:30:00Z">
+      <w:ins w:id="164" w:author="S B" w:date="2016-06-23T22:30:00Z">
         <w:r>
           <w:rPr>
             <w:rFonts w:eastAsia="Malgun Gothic"/>
             <w:highlight w:val="yellow"/>
             <w:lang w:eastAsia="ko-KR"/>
-            <w:rPrChange w:id="193" w:author="Seungjin Baek" w:date="2016-07-01T16:48:00Z">
-              <w:rPr>
-                <w:rFonts w:eastAsia="Malgun Gothic"/>
-                <w:lang w:eastAsia="ko-KR"/>
-              </w:rPr>
-            </w:rPrChange>
           </w:rPr>
           <w:t>If a dataset is present for this problem, have you thoroughly discussed certain features about the dataset? Has a data sample been provided to the reader?</w:t>
         </w:r>
@@ -1480,66 +1369,41 @@
           <w:numId w:val="2"/>
         </w:numPr>
         <w:rPr>
-          <w:ins w:id="194" w:author="S B" w:date="2016-06-23T22:30:00Z"/>
+          <w:ins w:id="165" w:author="S B" w:date="2016-06-23T22:30:00Z"/>
           <w:rFonts w:eastAsia="Malgun Gothic"/>
           <w:highlight w:val="yellow"/>
           <w:lang w:eastAsia="ko-KR"/>
-          <w:rPrChange w:id="195" w:author="Seungjin Baek" w:date="2016-07-01T16:48:00Z">
-            <w:rPr>
-              <w:ins w:id="196" w:author="S B" w:date="2016-06-23T22:30:00Z"/>
-              <w:rFonts w:eastAsia="Malgun Gothic"/>
-              <w:lang w:eastAsia="ko-KR"/>
-            </w:rPr>
-          </w:rPrChange>
-        </w:rPr>
-        <w:pPrChange w:id="197" w:author="S B" w:date="2016-06-23T22:30:00Z">
+        </w:rPr>
+        <w:pPrChange w:id="166" w:author="S B" w:date="2016-06-23T22:30:00Z">
           <w:pPr/>
         </w:pPrChange>
       </w:pPr>
-      <w:ins w:id="198" w:author="S B" w:date="2016-06-23T22:30:00Z">
+      <w:ins w:id="167" w:author="S B" w:date="2016-06-23T22:30:00Z">
         <w:r>
           <w:rPr>
             <w:rFonts w:eastAsia="Malgun Gothic"/>
             <w:highlight w:val="yellow"/>
             <w:lang w:eastAsia="ko-KR"/>
-            <w:rPrChange w:id="199" w:author="Seungjin Baek" w:date="2016-07-01T16:48:00Z">
-              <w:rPr>
-                <w:rFonts w:eastAsia="Malgun Gothic"/>
-                <w:lang w:eastAsia="ko-KR"/>
-              </w:rPr>
-            </w:rPrChange>
           </w:rPr>
           <w:t>If a dataset is present for this problem, are statistics about the dataset calculated and reported? Have any relevant results from</w:t>
         </w:r>
       </w:ins>
-      <w:ins w:id="200" w:author="S B" w:date="2016-06-23T22:33:00Z">
+      <w:ins w:id="168" w:author="S B" w:date="2016-06-23T22:33:00Z">
         <w:r>
           <w:rPr>
             <w:rFonts w:eastAsia="Malgun Gothic"/>
             <w:highlight w:val="yellow"/>
             <w:lang w:eastAsia="ko-KR"/>
-            <w:rPrChange w:id="201" w:author="Seungjin Baek" w:date="2016-07-01T16:48:00Z">
-              <w:rPr>
-                <w:rFonts w:eastAsia="Malgun Gothic"/>
-                <w:lang w:eastAsia="ko-KR"/>
-              </w:rPr>
-            </w:rPrChange>
           </w:rPr>
           <w:t xml:space="preserve"> </w:t>
         </w:r>
       </w:ins>
-      <w:ins w:id="202" w:author="S B" w:date="2016-06-23T22:30:00Z">
+      <w:ins w:id="169" w:author="S B" w:date="2016-06-23T22:30:00Z">
         <w:r>
           <w:rPr>
             <w:rFonts w:eastAsia="Malgun Gothic"/>
             <w:highlight w:val="yellow"/>
             <w:lang w:eastAsia="ko-KR"/>
-            <w:rPrChange w:id="203" w:author="Seungjin Baek" w:date="2016-07-01T16:48:00Z">
-              <w:rPr>
-                <w:rFonts w:eastAsia="Malgun Gothic"/>
-                <w:lang w:eastAsia="ko-KR"/>
-              </w:rPr>
-            </w:rPrChange>
           </w:rPr>
           <w:t>this calculation been discussed?</w:t>
         </w:r>
@@ -1553,34 +1417,21 @@
           <w:numId w:val="2"/>
         </w:numPr>
         <w:rPr>
-          <w:ins w:id="204" w:author="S B" w:date="2016-06-23T22:30:00Z"/>
+          <w:ins w:id="170" w:author="S B" w:date="2016-06-23T22:30:00Z"/>
           <w:rFonts w:eastAsia="Malgun Gothic"/>
           <w:strike/>
           <w:lang w:eastAsia="ko-KR"/>
-          <w:rPrChange w:id="205" w:author="Seungjin Baek" w:date="2016-07-01T16:48:00Z">
-            <w:rPr>
-              <w:ins w:id="206" w:author="S B" w:date="2016-06-23T22:30:00Z"/>
-              <w:rFonts w:eastAsia="Malgun Gothic"/>
-              <w:lang w:eastAsia="ko-KR"/>
-            </w:rPr>
-          </w:rPrChange>
-        </w:rPr>
-        <w:pPrChange w:id="207" w:author="S B" w:date="2016-06-23T22:30:00Z">
+        </w:rPr>
+        <w:pPrChange w:id="171" w:author="S B" w:date="2016-06-23T22:30:00Z">
           <w:pPr/>
         </w:pPrChange>
       </w:pPr>
-      <w:ins w:id="208" w:author="S B" w:date="2016-06-23T22:30:00Z">
+      <w:ins w:id="172" w:author="S B" w:date="2016-06-23T22:30:00Z">
         <w:r>
           <w:rPr>
             <w:rFonts w:eastAsia="Malgun Gothic"/>
             <w:strike/>
             <w:lang w:eastAsia="ko-KR"/>
-            <w:rPrChange w:id="209" w:author="Seungjin Baek" w:date="2016-07-01T16:48:00Z">
-              <w:rPr>
-                <w:rFonts w:eastAsia="Malgun Gothic"/>
-                <w:lang w:eastAsia="ko-KR"/>
-              </w:rPr>
-            </w:rPrChange>
           </w:rPr>
           <w:t>If a dataset is not present for this problem, has discussion been made about the input space or input data for your problem?</w:t>
         </w:r>
@@ -1596,22 +1447,23 @@
         <w:rPr>
           <w:rFonts w:eastAsia="Malgun Gothic"/>
           <w:lang w:eastAsia="ko-KR"/>
-          <w:rPrChange w:id="210" w:author="S B" w:date="2016-06-23T22:30:00Z">
+          <w:rPrChange w:id="173" w:author="S B" w:date="2016-06-23T22:30:00Z">
             <w:rPr>
               <w:lang w:eastAsia="ko-KR"/>
             </w:rPr>
           </w:rPrChange>
         </w:rPr>
-        <w:pPrChange w:id="211" w:author="S B" w:date="2016-06-23T22:30:00Z">
+        <w:pPrChange w:id="174" w:author="S B" w:date="2016-06-23T22:30:00Z">
           <w:pPr/>
         </w:pPrChange>
       </w:pPr>
-      <w:ins w:id="212" w:author="S B" w:date="2016-06-23T22:31:00Z">
+      <w:ins w:id="175" w:author="S B" w:date="2016-06-23T22:31:00Z">
         <w:r>
           <w:rPr>
             <w:rFonts w:eastAsia="Malgun Gothic"/>
             <w:lang w:eastAsia="ko-KR"/>
           </w:rPr>
+          <w:lastRenderedPageBreak/>
           <w:t>Are there any abnormalities or characteristics about the input space or dataset that need to be addressed? (</w:t>
         </w:r>
         <w:proofErr w:type="gramStart"/>
@@ -1636,7 +1488,7 @@
       <w:pPr>
         <w:pStyle w:val="Heading2"/>
         <w:rPr>
-          <w:ins w:id="213" w:author="Seungjin Baek" w:date="2016-07-06T16:39:00Z"/>
+          <w:ins w:id="176" w:author="Seungjin Baek" w:date="2016-07-06T16:39:00Z"/>
         </w:rPr>
       </w:pPr>
       <w:r>
@@ -1646,9 +1498,9 @@
     <w:p>
       <w:pPr>
         <w:rPr>
-          <w:ins w:id="214" w:author="S B" w:date="2016-06-23T22:32:00Z"/>
-        </w:rPr>
-        <w:pPrChange w:id="215" w:author="Seungjin Baek" w:date="2016-07-06T16:38:00Z">
+          <w:ins w:id="177" w:author="S B" w:date="2016-06-23T22:32:00Z"/>
+        </w:rPr>
+        <w:pPrChange w:id="178" w:author="Seungjin Baek" w:date="2016-07-06T16:38:00Z">
           <w:pPr>
             <w:pStyle w:val="Heading2"/>
           </w:pPr>
@@ -1663,29 +1515,26 @@
           <w:numId w:val="3"/>
         </w:numPr>
         <w:rPr>
-          <w:ins w:id="216" w:author="S B" w:date="2016-06-23T22:32:00Z"/>
+          <w:ins w:id="179" w:author="S B" w:date="2016-06-23T22:32:00Z"/>
           <w:highlight w:val="yellow"/>
-          <w:rPrChange w:id="217" w:author="Seungjin Baek" w:date="2016-07-01T16:48:00Z">
+          <w:rPrChange w:id="180" w:author="Seungjin Baek" w:date="2016-07-01T16:48:00Z">
             <w:rPr>
-              <w:ins w:id="218" w:author="S B" w:date="2016-06-23T22:32:00Z"/>
+              <w:ins w:id="181" w:author="S B" w:date="2016-06-23T22:32:00Z"/>
             </w:rPr>
           </w:rPrChange>
         </w:rPr>
-        <w:pPrChange w:id="219" w:author="S B" w:date="2016-06-23T22:32:00Z">
+        <w:pPrChange w:id="182" w:author="S B" w:date="2016-06-23T22:32:00Z">
           <w:pPr>
             <w:pStyle w:val="Heading2"/>
           </w:pPr>
         </w:pPrChange>
       </w:pPr>
-      <w:ins w:id="220" w:author="S B" w:date="2016-06-23T22:32:00Z">
+      <w:ins w:id="183" w:author="S B" w:date="2016-06-23T22:32:00Z">
         <w:r>
           <w:rPr>
             <w:highlight w:val="yellow"/>
-            <w:rPrChange w:id="221" w:author="Seungjin Baek" w:date="2016-07-01T16:48:00Z">
-              <w:rPr>
-                <w:b w:val="0"/>
-                <w:bCs w:val="0"/>
-              </w:rPr>
+            <w:rPrChange w:id="184" w:author="Seungjin Baek" w:date="2016-07-01T16:48:00Z">
+              <w:rPr/>
             </w:rPrChange>
           </w:rPr>
           <w:t>Have you visualized a relevant characteristic or features about the dataset or input data?</w:t>
@@ -1700,32 +1549,28 @@
           <w:numId w:val="3"/>
         </w:numPr>
         <w:rPr>
-          <w:ins w:id="222" w:author="S B" w:date="2016-06-23T22:32:00Z"/>
+          <w:ins w:id="185" w:author="S B" w:date="2016-06-23T22:32:00Z"/>
           <w:highlight w:val="yellow"/>
-          <w:rPrChange w:id="223" w:author="Seungjin Baek" w:date="2016-07-01T16:48:00Z">
+          <w:rPrChange w:id="186" w:author="Seungjin Baek" w:date="2016-07-01T16:48:00Z">
             <w:rPr>
-              <w:ins w:id="224" w:author="S B" w:date="2016-06-23T22:32:00Z"/>
+              <w:ins w:id="187" w:author="S B" w:date="2016-06-23T22:32:00Z"/>
             </w:rPr>
           </w:rPrChange>
         </w:rPr>
-        <w:pPrChange w:id="225" w:author="S B" w:date="2016-06-23T22:32:00Z">
+        <w:pPrChange w:id="188" w:author="S B" w:date="2016-06-23T22:32:00Z">
           <w:pPr>
             <w:pStyle w:val="Heading2"/>
           </w:pPr>
         </w:pPrChange>
       </w:pPr>
-      <w:ins w:id="226" w:author="S B" w:date="2016-06-23T22:32:00Z">
+      <w:ins w:id="189" w:author="S B" w:date="2016-06-23T22:32:00Z">
         <w:r>
           <w:rPr>
             <w:highlight w:val="yellow"/>
-            <w:rPrChange w:id="227" w:author="Seungjin Baek" w:date="2016-07-01T16:48:00Z">
-              <w:rPr>
-                <w:b w:val="0"/>
-                <w:bCs w:val="0"/>
-              </w:rPr>
+            <w:rPrChange w:id="190" w:author="Seungjin Baek" w:date="2016-07-01T16:48:00Z">
+              <w:rPr/>
             </w:rPrChange>
           </w:rPr>
-          <w:lastRenderedPageBreak/>
           <w:t>Is the visualization thoroughly analyzed and discussed?</w:t>
         </w:r>
       </w:ins>
@@ -1739,25 +1584,22 @@
         </w:numPr>
         <w:rPr>
           <w:highlight w:val="yellow"/>
-          <w:rPrChange w:id="228" w:author="Seungjin Baek" w:date="2016-07-01T16:48:00Z">
+          <w:rPrChange w:id="191" w:author="Seungjin Baek" w:date="2016-07-01T16:48:00Z">
             <w:rPr/>
           </w:rPrChange>
         </w:rPr>
-        <w:pPrChange w:id="229" w:author="S B" w:date="2016-06-23T22:32:00Z">
+        <w:pPrChange w:id="192" w:author="S B" w:date="2016-06-23T22:32:00Z">
           <w:pPr>
             <w:pStyle w:val="Heading2"/>
           </w:pPr>
         </w:pPrChange>
       </w:pPr>
-      <w:ins w:id="230" w:author="S B" w:date="2016-06-23T22:32:00Z">
+      <w:ins w:id="193" w:author="S B" w:date="2016-06-23T22:32:00Z">
         <w:r>
           <w:rPr>
             <w:highlight w:val="yellow"/>
-            <w:rPrChange w:id="231" w:author="Seungjin Baek" w:date="2016-07-01T16:48:00Z">
-              <w:rPr>
-                <w:b w:val="0"/>
-                <w:bCs w:val="0"/>
-              </w:rPr>
+            <w:rPrChange w:id="194" w:author="Seungjin Baek" w:date="2016-07-01T16:48:00Z">
+              <w:rPr/>
             </w:rPrChange>
           </w:rPr>
           <w:t>If a plot is provided, are the axes, title, and datum clearly defined?</w:t>
@@ -1779,17 +1621,17 @@
     <w:p>
       <w:pPr>
         <w:rPr>
-          <w:ins w:id="232" w:author="Seungjin Baek" w:date="2016-07-06T16:39:00Z"/>
-        </w:rPr>
-      </w:pPr>
-    </w:p>
-    <w:p>
-      <w:pPr>
-        <w:rPr>
-          <w:ins w:id="233" w:author="Seungjin Baek" w:date="2016-07-06T16:39:00Z"/>
-        </w:rPr>
-      </w:pPr>
-      <w:ins w:id="234" w:author="Seungjin Baek" w:date="2016-07-06T16:39:00Z">
+          <w:ins w:id="195" w:author="Seungjin Baek" w:date="2016-07-06T16:39:00Z"/>
+        </w:rPr>
+      </w:pPr>
+    </w:p>
+    <w:p>
+      <w:pPr>
+        <w:rPr>
+          <w:ins w:id="196" w:author="Seungjin Baek" w:date="2016-07-06T16:39:00Z"/>
+        </w:rPr>
+      </w:pPr>
+      <w:ins w:id="197" w:author="Seungjin Baek" w:date="2016-07-06T16:39:00Z">
         <w:r>
           <w:t xml:space="preserve">In this section, you will need to discuss the algorithms and techniques you intend to use for solving the problem. You should justify the use of each one based on the characteristics of the problem and the problem domain. Questions to ask </w:t>
         </w:r>
@@ -1811,29 +1653,29 @@
           <w:numId w:val="6"/>
         </w:numPr>
         <w:rPr>
-          <w:ins w:id="235" w:author="Seungjin Baek" w:date="2016-07-06T16:39:00Z"/>
+          <w:ins w:id="198" w:author="Seungjin Baek" w:date="2016-07-06T16:39:00Z"/>
           <w:rFonts w:eastAsia="Malgun Gothic"/>
           <w:highlight w:val="yellow"/>
           <w:lang w:eastAsia="ko-KR"/>
-          <w:rPrChange w:id="236" w:author="Seungjin Baek" w:date="2016-07-06T16:40:00Z">
+          <w:rPrChange w:id="199" w:author="Seungjin Baek" w:date="2016-07-06T16:40:00Z">
             <w:rPr>
-              <w:ins w:id="237" w:author="Seungjin Baek" w:date="2016-07-06T16:39:00Z"/>
+              <w:ins w:id="200" w:author="Seungjin Baek" w:date="2016-07-06T16:39:00Z"/>
               <w:rFonts w:eastAsia="Malgun Gothic"/>
               <w:lang w:eastAsia="ko-KR"/>
             </w:rPr>
           </w:rPrChange>
         </w:rPr>
-        <w:pPrChange w:id="238" w:author="Seungjin Baek" w:date="2016-07-06T16:39:00Z">
+        <w:pPrChange w:id="201" w:author="Seungjin Baek" w:date="2016-07-06T16:39:00Z">
           <w:pPr/>
         </w:pPrChange>
       </w:pPr>
-      <w:ins w:id="239" w:author="Seungjin Baek" w:date="2016-07-06T16:39:00Z">
+      <w:ins w:id="202" w:author="Seungjin Baek" w:date="2016-07-06T16:39:00Z">
         <w:r>
           <w:rPr>
             <w:rFonts w:eastAsia="Malgun Gothic"/>
             <w:highlight w:val="yellow"/>
             <w:lang w:eastAsia="ko-KR"/>
-            <w:rPrChange w:id="240" w:author="Seungjin Baek" w:date="2016-07-06T16:40:00Z">
+            <w:rPrChange w:id="203" w:author="Seungjin Baek" w:date="2016-07-06T16:40:00Z">
               <w:rPr>
                 <w:rFonts w:eastAsia="Malgun Gothic"/>
                 <w:lang w:eastAsia="ko-KR"/>
@@ -1843,13 +1685,13 @@
           <w:t>Are the algorithms you will use, including any default variables/parameters in the project clearly defin</w:t>
         </w:r>
       </w:ins>
-      <w:ins w:id="241" w:author="Seungjin Baek" w:date="2016-07-06T16:40:00Z">
+      <w:ins w:id="204" w:author="Seungjin Baek" w:date="2016-07-06T16:40:00Z">
         <w:r>
           <w:rPr>
             <w:rFonts w:eastAsia="Malgun Gothic"/>
             <w:highlight w:val="yellow"/>
             <w:lang w:eastAsia="ko-KR"/>
-            <w:rPrChange w:id="242" w:author="Seungjin Baek" w:date="2016-07-06T16:40:00Z">
+            <w:rPrChange w:id="205" w:author="Seungjin Baek" w:date="2016-07-06T16:40:00Z">
               <w:rPr>
                 <w:rFonts w:eastAsia="Malgun Gothic"/>
                 <w:lang w:eastAsia="ko-KR"/>
@@ -1859,13 +1701,13 @@
           <w:t>e</w:t>
         </w:r>
       </w:ins>
-      <w:ins w:id="243" w:author="Seungjin Baek" w:date="2016-07-06T16:39:00Z">
+      <w:ins w:id="206" w:author="Seungjin Baek" w:date="2016-07-06T16:39:00Z">
         <w:r>
           <w:rPr>
             <w:rFonts w:eastAsia="Malgun Gothic"/>
             <w:highlight w:val="yellow"/>
             <w:lang w:eastAsia="ko-KR"/>
-            <w:rPrChange w:id="244" w:author="Seungjin Baek" w:date="2016-07-06T16:40:00Z">
+            <w:rPrChange w:id="207" w:author="Seungjin Baek" w:date="2016-07-06T16:40:00Z">
               <w:rPr>
                 <w:rFonts w:eastAsia="Malgun Gothic"/>
                 <w:lang w:eastAsia="ko-KR"/>
@@ -1884,29 +1726,29 @@
           <w:numId w:val="6"/>
         </w:numPr>
         <w:rPr>
-          <w:ins w:id="245" w:author="Seungjin Baek" w:date="2016-07-06T16:40:00Z"/>
+          <w:ins w:id="208" w:author="Seungjin Baek" w:date="2016-07-06T16:40:00Z"/>
           <w:rFonts w:eastAsia="Malgun Gothic"/>
           <w:highlight w:val="yellow"/>
           <w:lang w:eastAsia="ko-KR"/>
-          <w:rPrChange w:id="246" w:author="Seungjin Baek" w:date="2016-07-06T16:40:00Z">
+          <w:rPrChange w:id="209" w:author="Seungjin Baek" w:date="2016-07-06T16:40:00Z">
             <w:rPr>
-              <w:ins w:id="247" w:author="Seungjin Baek" w:date="2016-07-06T16:40:00Z"/>
+              <w:ins w:id="210" w:author="Seungjin Baek" w:date="2016-07-06T16:40:00Z"/>
               <w:rFonts w:eastAsia="Malgun Gothic"/>
               <w:lang w:eastAsia="ko-KR"/>
             </w:rPr>
           </w:rPrChange>
         </w:rPr>
-        <w:pPrChange w:id="248" w:author="Seungjin Baek" w:date="2016-07-06T16:39:00Z">
+        <w:pPrChange w:id="211" w:author="Seungjin Baek" w:date="2016-07-06T16:39:00Z">
           <w:pPr/>
         </w:pPrChange>
       </w:pPr>
-      <w:ins w:id="249" w:author="Seungjin Baek" w:date="2016-07-06T16:40:00Z">
+      <w:ins w:id="212" w:author="Seungjin Baek" w:date="2016-07-06T16:40:00Z">
         <w:r>
           <w:rPr>
             <w:rFonts w:eastAsia="Malgun Gothic"/>
             <w:highlight w:val="yellow"/>
             <w:lang w:eastAsia="ko-KR"/>
-            <w:rPrChange w:id="250" w:author="Seungjin Baek" w:date="2016-07-06T16:40:00Z">
+            <w:rPrChange w:id="213" w:author="Seungjin Baek" w:date="2016-07-06T16:40:00Z">
               <w:rPr>
                 <w:rFonts w:eastAsia="Malgun Gothic"/>
                 <w:lang w:eastAsia="ko-KR"/>
@@ -1925,29 +1767,29 @@
           <w:numId w:val="6"/>
         </w:numPr>
         <w:rPr>
-          <w:ins w:id="251" w:author="Seungjin Baek" w:date="2016-07-06T16:40:00Z"/>
+          <w:ins w:id="214" w:author="Seungjin Baek" w:date="2016-07-06T16:40:00Z"/>
           <w:rFonts w:eastAsia="Malgun Gothic"/>
           <w:highlight w:val="yellow"/>
           <w:lang w:eastAsia="ko-KR"/>
-          <w:rPrChange w:id="252" w:author="Seungjin Baek" w:date="2016-07-06T16:40:00Z">
+          <w:rPrChange w:id="215" w:author="Seungjin Baek" w:date="2016-07-06T16:40:00Z">
             <w:rPr>
-              <w:ins w:id="253" w:author="Seungjin Baek" w:date="2016-07-06T16:40:00Z"/>
+              <w:ins w:id="216" w:author="Seungjin Baek" w:date="2016-07-06T16:40:00Z"/>
               <w:rFonts w:eastAsia="Malgun Gothic"/>
               <w:lang w:eastAsia="ko-KR"/>
             </w:rPr>
           </w:rPrChange>
         </w:rPr>
-        <w:pPrChange w:id="254" w:author="Seungjin Baek" w:date="2016-07-06T16:39:00Z">
+        <w:pPrChange w:id="217" w:author="Seungjin Baek" w:date="2016-07-06T16:39:00Z">
           <w:pPr/>
         </w:pPrChange>
       </w:pPr>
-      <w:ins w:id="255" w:author="Seungjin Baek" w:date="2016-07-06T16:40:00Z">
+      <w:ins w:id="218" w:author="Seungjin Baek" w:date="2016-07-06T16:40:00Z">
         <w:r>
           <w:rPr>
             <w:rFonts w:eastAsia="Malgun Gothic"/>
             <w:highlight w:val="yellow"/>
             <w:lang w:eastAsia="ko-KR"/>
-            <w:rPrChange w:id="256" w:author="Seungjin Baek" w:date="2016-07-06T16:40:00Z">
+            <w:rPrChange w:id="219" w:author="Seungjin Baek" w:date="2016-07-06T16:40:00Z">
               <w:rPr>
                 <w:rFonts w:eastAsia="Malgun Gothic"/>
                 <w:lang w:eastAsia="ko-KR"/>
@@ -1962,17 +1804,17 @@
       <w:pPr>
         <w:pStyle w:val="ListParagraph"/>
         <w:rPr>
-          <w:ins w:id="257" w:author="Seungjin Baek" w:date="2016-07-06T16:39:00Z"/>
+          <w:ins w:id="220" w:author="Seungjin Baek" w:date="2016-07-06T16:39:00Z"/>
           <w:rFonts w:eastAsia="Malgun Gothic"/>
           <w:lang w:eastAsia="ko-KR"/>
-          <w:rPrChange w:id="258" w:author="Seungjin Baek" w:date="2016-07-06T16:39:00Z">
+          <w:rPrChange w:id="221" w:author="Seungjin Baek" w:date="2016-07-06T16:39:00Z">
             <w:rPr>
-              <w:ins w:id="259" w:author="Seungjin Baek" w:date="2016-07-06T16:39:00Z"/>
+              <w:ins w:id="222" w:author="Seungjin Baek" w:date="2016-07-06T16:39:00Z"/>
               <w:lang w:eastAsia="ko-KR"/>
             </w:rPr>
           </w:rPrChange>
         </w:rPr>
-        <w:pPrChange w:id="260" w:author="Seungjin Baek" w:date="2016-07-06T16:40:00Z">
+        <w:pPrChange w:id="223" w:author="Seungjin Baek" w:date="2016-07-06T16:40:00Z">
           <w:pPr/>
         </w:pPrChange>
       </w:pPr>
@@ -2003,22 +1845,22 @@
     <w:p>
       <w:pPr>
         <w:rPr>
-          <w:ins w:id="261" w:author="Seungjin Baek" w:date="2016-07-06T16:40:00Z"/>
-        </w:rPr>
-      </w:pPr>
-    </w:p>
-    <w:p>
-      <w:pPr>
-        <w:rPr>
-          <w:ins w:id="262" w:author="Seungjin Baek" w:date="2016-07-06T16:41:00Z"/>
-        </w:rPr>
-      </w:pPr>
-      <w:ins w:id="263" w:author="Seungjin Baek" w:date="2016-07-06T16:40:00Z">
+          <w:ins w:id="224" w:author="Seungjin Baek" w:date="2016-07-06T16:40:00Z"/>
+        </w:rPr>
+      </w:pPr>
+    </w:p>
+    <w:p>
+      <w:pPr>
+        <w:rPr>
+          <w:ins w:id="225" w:author="Seungjin Baek" w:date="2016-07-06T16:41:00Z"/>
+        </w:rPr>
+      </w:pPr>
+      <w:ins w:id="226" w:author="Seungjin Baek" w:date="2016-07-06T16:40:00Z">
         <w:r>
           <w:t xml:space="preserve">In this section, you will need to provide a clearly defined benchmark result or threshold for comparing across performances obtained by your solution. </w:t>
         </w:r>
       </w:ins>
-      <w:ins w:id="264" w:author="Seungjin Baek" w:date="2016-07-06T16:41:00Z">
+      <w:ins w:id="227" w:author="Seungjin Baek" w:date="2016-07-06T16:41:00Z">
         <w:r>
           <w:t xml:space="preserve">The reasoning behind the benchmark (in the case where it is not an established result) should be discussed. Questions to ask </w:t>
         </w:r>
@@ -2040,13 +1882,13 @@
           <w:numId w:val="7"/>
         </w:numPr>
         <w:rPr>
-          <w:ins w:id="265" w:author="Seungjin Baek" w:date="2016-07-06T16:41:00Z"/>
-        </w:rPr>
-        <w:pPrChange w:id="266" w:author="Seungjin Baek" w:date="2016-07-06T16:41:00Z">
+          <w:ins w:id="228" w:author="Seungjin Baek" w:date="2016-07-06T16:41:00Z"/>
+        </w:rPr>
+        <w:pPrChange w:id="229" w:author="Seungjin Baek" w:date="2016-07-06T16:41:00Z">
           <w:pPr/>
         </w:pPrChange>
       </w:pPr>
-      <w:ins w:id="267" w:author="Seungjin Baek" w:date="2016-07-06T16:41:00Z">
+      <w:ins w:id="230" w:author="Seungjin Baek" w:date="2016-07-06T16:41:00Z">
         <w:r>
           <w:t>Has some result or value been provided that acts as a benchmark for measuring performance?</w:t>
         </w:r>
@@ -2060,13 +1902,13 @@
           <w:numId w:val="7"/>
         </w:numPr>
         <w:rPr>
-          <w:ins w:id="268" w:author="S B" w:date="2016-07-07T22:43:00Z"/>
-        </w:rPr>
-        <w:pPrChange w:id="269" w:author="Seungjin Baek" w:date="2016-07-06T16:41:00Z">
+          <w:ins w:id="231" w:author="S B" w:date="2016-07-07T22:43:00Z"/>
+        </w:rPr>
+        <w:pPrChange w:id="232" w:author="Seungjin Baek" w:date="2016-07-06T16:41:00Z">
           <w:pPr/>
         </w:pPrChange>
       </w:pPr>
-      <w:ins w:id="270" w:author="Seungjin Baek" w:date="2016-07-06T16:41:00Z">
+      <w:ins w:id="233" w:author="Seungjin Baek" w:date="2016-07-06T16:41:00Z">
         <w:r>
           <w:t>Is it clear how this result or value was obtained (whether by data or by hypothesis)?</w:t>
         </w:r>
@@ -2075,21 +1917,21 @@
     <w:p>
       <w:pPr>
         <w:rPr>
-          <w:ins w:id="271" w:author="S B" w:date="2016-07-07T22:43:00Z"/>
-        </w:rPr>
-      </w:pPr>
-    </w:p>
-    <w:p>
-      <w:pPr>
-        <w:rPr>
-          <w:ins w:id="272" w:author="Seungjin Baek" w:date="2016-08-10T15:54:00Z"/>
-        </w:rPr>
-      </w:pPr>
-      <w:ins w:id="273" w:author="S B" w:date="2016-07-07T22:43:00Z">
+          <w:ins w:id="234" w:author="S B" w:date="2016-07-07T22:43:00Z"/>
+        </w:rPr>
+      </w:pPr>
+    </w:p>
+    <w:p>
+      <w:pPr>
+        <w:rPr>
+          <w:ins w:id="235" w:author="Seungjin Baek" w:date="2016-08-10T15:54:00Z"/>
+        </w:rPr>
+      </w:pPr>
+      <w:ins w:id="236" w:author="S B" w:date="2016-07-07T22:43:00Z">
         <w:r>
           <w:rPr>
             <w:highlight w:val="red"/>
-            <w:rPrChange w:id="274" w:author="S B" w:date="2016-07-07T22:47:00Z">
+            <w:rPrChange w:id="237" w:author="S B" w:date="2016-07-07T22:47:00Z">
               <w:rPr/>
             </w:rPrChange>
           </w:rPr>
@@ -2100,100 +1942,95 @@
     <w:p>
       <w:pPr>
         <w:rPr>
-          <w:ins w:id="275" w:author="Seungjin Baek" w:date="2016-08-10T15:58:00Z"/>
-        </w:rPr>
-      </w:pPr>
-      <w:ins w:id="276" w:author="Seungjin Baek" w:date="2016-08-10T15:54:00Z">
+          <w:ins w:id="238" w:author="Seungjin Baek" w:date="2016-08-10T15:58:00Z"/>
+        </w:rPr>
+      </w:pPr>
+      <w:ins w:id="239" w:author="Seungjin Baek" w:date="2016-08-10T15:54:00Z">
         <w:r>
           <w:t xml:space="preserve">If </w:t>
         </w:r>
       </w:ins>
-      <w:ins w:id="277" w:author="Seungjin Baek" w:date="2016-08-10T15:55:00Z">
+      <w:ins w:id="240" w:author="Seungjin Baek" w:date="2016-08-10T15:55:00Z">
         <w:r>
           <w:t xml:space="preserve">the </w:t>
         </w:r>
       </w:ins>
-      <w:ins w:id="278" w:author="Seungjin Baek" w:date="2016-08-10T15:56:00Z">
+      <w:ins w:id="241" w:author="Seungjin Baek" w:date="2016-08-10T15:56:00Z">
         <w:r>
           <w:t>number of clusters</w:t>
         </w:r>
       </w:ins>
-      <w:ins w:id="279" w:author="Seungjin Baek" w:date="2016-08-10T15:55:00Z">
+      <w:ins w:id="242" w:author="Seungjin Baek" w:date="2016-08-10T15:55:00Z">
         <w:r>
           <w:t xml:space="preserve"> </w:t>
         </w:r>
       </w:ins>
-      <w:ins w:id="280" w:author="Seungjin Baek" w:date="2016-08-10T15:56:00Z">
+      <w:ins w:id="243" w:author="Seungjin Baek" w:date="2016-08-10T15:56:00Z">
         <w:r>
           <w:t>is</w:t>
         </w:r>
       </w:ins>
-      <w:ins w:id="281" w:author="Seungjin Baek" w:date="2016-08-10T15:55:00Z">
+      <w:ins w:id="244" w:author="Seungjin Baek" w:date="2016-08-10T15:55:00Z">
         <w:r>
           <w:t xml:space="preserve"> </w:t>
         </w:r>
       </w:ins>
-      <w:ins w:id="282" w:author="Seungjin Baek" w:date="2016-08-10T15:56:00Z">
+      <w:ins w:id="245" w:author="Seungjin Baek" w:date="2016-08-10T15:56:00Z">
         <w:r>
           <w:t>un</w:t>
         </w:r>
       </w:ins>
-      <w:ins w:id="283" w:author="Seungjin Baek" w:date="2016-08-10T15:55:00Z">
+      <w:ins w:id="246" w:author="Seungjin Baek" w:date="2016-08-10T15:55:00Z">
         <w:r>
           <w:t>known</w:t>
         </w:r>
       </w:ins>
-      <w:ins w:id="284" w:author="Seungjin Baek" w:date="2016-08-10T15:56:00Z">
+      <w:ins w:id="247" w:author="Seungjin Baek" w:date="2016-08-10T15:56:00Z">
         <w:r>
           <w:t xml:space="preserve"> or labels for clusters are unknown</w:t>
         </w:r>
       </w:ins>
-      <w:ins w:id="285" w:author="Seungjin Baek" w:date="2016-08-10T15:55:00Z">
+      <w:ins w:id="248" w:author="Seungjin Baek" w:date="2016-08-10T15:55:00Z">
         <w:r>
           <w:t xml:space="preserve">, evaluation </w:t>
         </w:r>
       </w:ins>
-      <w:ins w:id="286" w:author="Seungjin Baek" w:date="2016-08-10T15:57:00Z">
+      <w:ins w:id="249" w:author="Seungjin Baek" w:date="2016-08-10T15:57:00Z">
         <w:r>
           <w:t xml:space="preserve">after clustering analysis </w:t>
         </w:r>
       </w:ins>
-      <w:ins w:id="287" w:author="Seungjin Baek" w:date="2016-08-10T15:55:00Z">
+      <w:ins w:id="250" w:author="Seungjin Baek" w:date="2016-08-10T15:55:00Z">
         <w:r>
           <w:t xml:space="preserve">must be performed. The Silhouette Coefficient is an example of </w:t>
         </w:r>
       </w:ins>
-      <w:ins w:id="288" w:author="Seungjin Baek" w:date="2016-08-10T15:57:00Z">
+      <w:ins w:id="251" w:author="Seungjin Baek" w:date="2016-08-10T15:57:00Z">
         <w:r>
           <w:t>the</w:t>
         </w:r>
       </w:ins>
-      <w:ins w:id="289" w:author="Seungjin Baek" w:date="2016-08-10T15:55:00Z">
+      <w:ins w:id="252" w:author="Seungjin Baek" w:date="2016-08-10T15:55:00Z">
         <w:r>
           <w:t xml:space="preserve"> evaluation, where a higher Silhouette Coefficient score </w:t>
         </w:r>
       </w:ins>
-      <w:ins w:id="290" w:author="Seungjin Baek" w:date="2016-08-10T15:57:00Z">
+      <w:ins w:id="253" w:author="Seungjin Baek" w:date="2016-08-10T15:57:00Z">
         <w:r>
           <w:t xml:space="preserve">corresponds </w:t>
         </w:r>
       </w:ins>
-      <w:ins w:id="291" w:author="Seungjin Baek" w:date="2016-08-10T15:55:00Z">
+      <w:ins w:id="254" w:author="Seungjin Baek" w:date="2016-08-10T15:55:00Z">
         <w:r>
           <w:t xml:space="preserve">to a model </w:t>
         </w:r>
       </w:ins>
-      <w:ins w:id="292" w:author="Seungjin Baek" w:date="2016-08-10T15:57:00Z">
-        <w:r>
-          <w:t>with</w:t>
-        </w:r>
-        <w:bookmarkStart w:id="293" w:name="_GoBack"/>
-        <w:bookmarkEnd w:id="293"/>
-        <w:r>
-          <w:t xml:space="preserve"> better defined clusters. </w:t>
-        </w:r>
-      </w:ins>
-      <w:ins w:id="294" w:author="Seungjin Baek" w:date="2016-08-10T15:58:00Z">
+      <w:ins w:id="255" w:author="Seungjin Baek" w:date="2016-08-10T15:57:00Z">
+        <w:r>
+          <w:t xml:space="preserve">with better defined clusters. </w:t>
+        </w:r>
+      </w:ins>
+      <w:ins w:id="256" w:author="Seungjin Baek" w:date="2016-08-10T15:58:00Z">
         <w:r>
           <w:t>The Silhouette Coefficient s for a single sample is then given as:</w:t>
         </w:r>
@@ -2202,11 +2039,12 @@
     <w:p>
       <w:pPr>
         <w:rPr>
-          <w:ins w:id="295" w:author="Seungjin Baek" w:date="2016-08-10T15:59:00Z"/>
-          <w:rPrChange w:id="296" w:author="Seungjin Baek" w:date="2016-08-10T15:59:00Z">
+          <w:ins w:id="257" w:author="Seungjin Baek" w:date="2016-08-10T15:59:00Z"/>
+          <w:rFonts w:hint="eastAsia"/>
+          <w:rPrChange w:id="258" w:author="Seungjin Baek" w:date="2016-08-10T15:59:00Z">
             <w:rPr>
-              <w:ins w:id="297" w:author="Seungjin Baek" w:date="2016-08-10T15:59:00Z"/>
-              <w:rFonts w:ascii="Cambria Math" w:hAnsi="Cambria Math"/>
+              <w:ins w:id="259" w:author="Seungjin Baek" w:date="2016-08-10T15:59:00Z"/>
+              <w:rFonts w:ascii="Cambria Math" w:hAnsi="Cambria Math" w:hint="eastAsia"/>
               <w:i/>
             </w:rPr>
           </w:rPrChange>
@@ -2215,7 +2053,7 @@
       <m:oMathPara>
         <m:oMath>
           <m:r>
-            <w:ins w:id="298" w:author="Seungjin Baek" w:date="2016-08-10T15:58:00Z">
+            <w:ins w:id="260" w:author="Seungjin Baek" w:date="2016-08-10T15:58:00Z">
               <w:rPr>
                 <w:rFonts w:ascii="Cambria Math" w:hAnsi="Cambria Math"/>
               </w:rPr>
@@ -2225,7 +2063,7 @@
           <m:f>
             <m:fPr>
               <m:ctrlPr>
-                <w:ins w:id="299" w:author="Seungjin Baek" w:date="2016-08-10T15:59:00Z">
+                <w:ins w:id="261" w:author="Seungjin Baek" w:date="2016-08-10T15:59:00Z">
                   <w:rPr>
                     <w:rFonts w:ascii="Cambria Math" w:hAnsi="Cambria Math"/>
                     <w:i/>
@@ -2235,7 +2073,7 @@
             </m:fPr>
             <m:num>
               <m:r>
-                <w:ins w:id="300" w:author="Seungjin Baek" w:date="2016-08-10T15:59:00Z">
+                <w:ins w:id="262" w:author="Seungjin Baek" w:date="2016-08-10T15:59:00Z">
                   <w:rPr>
                     <w:rFonts w:ascii="Cambria Math" w:hAnsi="Cambria Math"/>
                   </w:rPr>
@@ -2250,11 +2088,6 @@
                     <w:rPr>
                       <w:rFonts w:ascii="Cambria Math" w:hAnsi="Cambria Math"/>
                       <w:i/>
-                      <w:rPrChange w:id="301" w:author="Seungjin Baek" w:date="2016-08-10T15:59:00Z">
-                        <w:rPr>
-                          <w:rFonts w:ascii="Cambria Math" w:hAnsi="Cambria Math"/>
-                        </w:rPr>
-                      </w:rPrChange>
                     </w:rPr>
                   </m:ctrlPr>
                 </m:funcPr>
@@ -2271,7 +2104,7 @@
                 </m:fName>
                 <m:e>
                   <m:r>
-                    <w:ins w:id="302" w:author="Seungjin Baek" w:date="2016-08-10T15:59:00Z">
+                    <w:ins w:id="263" w:author="Seungjin Baek" w:date="2016-08-10T15:59:00Z">
                       <w:rPr>
                         <w:rFonts w:ascii="Cambria Math" w:hAnsi="Cambria Math"/>
                       </w:rPr>
@@ -2288,18 +2121,13 @@
     <w:p>
       <w:pPr>
         <w:rPr>
-          <w:ins w:id="303" w:author="Seungjin Baek" w:date="2016-08-10T15:59:00Z"/>
-          <w:rPrChange w:id="304" w:author="Seungjin Baek" w:date="2016-08-10T15:59:00Z">
-            <w:rPr>
-              <w:ins w:id="305" w:author="Seungjin Baek" w:date="2016-08-10T15:59:00Z"/>
-            </w:rPr>
-          </w:rPrChange>
+          <w:ins w:id="264" w:author="Seungjin Baek" w:date="2016-08-10T15:59:00Z"/>
         </w:rPr>
       </w:pPr>
       <m:oMathPara>
         <m:oMath>
           <m:r>
-            <w:ins w:id="306" w:author="Seungjin Baek" w:date="2016-08-10T15:58:00Z">
+            <w:ins w:id="265" w:author="Seungjin Baek" w:date="2016-08-10T15:58:00Z">
               <w:rPr>
                 <w:rFonts w:ascii="Cambria Math" w:hAnsi="Cambria Math"/>
               </w:rPr>
@@ -2310,8 +2138,9 @@
       </m:oMathPara>
     </w:p>
     <w:p>
-      <w:ins w:id="307" w:author="Seungjin Baek" w:date="2016-08-10T15:59:00Z">
-        <w:r>
+      <w:ins w:id="266" w:author="Seungjin Baek" w:date="2016-08-10T15:59:00Z">
+        <w:r>
+          <w:lastRenderedPageBreak/>
           <w:t xml:space="preserve">Where </w:t>
         </w:r>
         <w:proofErr w:type="gramStart"/>
@@ -2319,7 +2148,7 @@
           <w:t>a</w:t>
         </w:r>
       </w:ins>
-      <w:ins w:id="308" w:author="Seungjin Baek" w:date="2016-08-10T16:00:00Z">
+      <w:ins w:id="267" w:author="Seungjin Baek" w:date="2016-08-10T16:00:00Z">
         <w:r>
           <w:t xml:space="preserve"> is</w:t>
         </w:r>
@@ -2328,20 +2157,20 @@
           <w:t xml:space="preserve"> the mean distance between a sample and all other points in the same class and b is the mean distance between a sample and all other points in the next nearest cluster. (</w:t>
         </w:r>
       </w:ins>
-      <w:ins w:id="309" w:author="Seungjin Baek" w:date="2016-08-10T16:01:00Z">
+      <w:ins w:id="268" w:author="Seungjin Baek" w:date="2016-08-10T16:01:00Z">
         <w:r>
           <w:rPr>
             <w:rFonts w:asciiTheme="majorHAnsi" w:hAnsiTheme="majorHAnsi"/>
             <w:sz w:val="20"/>
             <w:szCs w:val="20"/>
-            <w:rPrChange w:id="310" w:author="Seungjin Baek" w:date="2016-08-10T16:01:00Z">
+            <w:rPrChange w:id="269" w:author="Seungjin Baek" w:date="2016-08-10T16:01:00Z">
               <w:rPr/>
             </w:rPrChange>
           </w:rPr>
           <w:fldChar w:fldCharType="begin"/>
         </w:r>
       </w:ins>
-      <w:ins w:id="311" w:author="Seungjin Baek" w:date="2016-08-10T16:02:00Z">
+      <w:ins w:id="270" w:author="Seungjin Baek" w:date="2016-08-10T16:02:00Z">
         <w:r>
           <w:rPr>
             <w:rFonts w:asciiTheme="majorHAnsi" w:hAnsiTheme="majorHAnsi"/>
@@ -2350,28 +2179,14 @@
           </w:rPr>
           <w:instrText>HYPERLINK "http://scikit-learn.org/stable/modules/clustering.html" \l "silhouette-coefficient"</w:instrText>
         </w:r>
+      </w:ins>
+      <w:ins w:id="271" w:author="Seungjin Baek" w:date="2016-08-10T16:01:00Z">
         <w:r>
           <w:rPr>
             <w:rFonts w:asciiTheme="majorHAnsi" w:hAnsiTheme="majorHAnsi"/>
             <w:sz w:val="20"/>
             <w:szCs w:val="20"/>
-            <w:rPrChange w:id="312" w:author="Seungjin Baek" w:date="2016-08-10T16:01:00Z">
-              <w:rPr>
-                <w:rFonts w:asciiTheme="majorHAnsi" w:hAnsiTheme="majorHAnsi"/>
-                <w:sz w:val="20"/>
-                <w:szCs w:val="20"/>
-              </w:rPr>
-            </w:rPrChange>
-          </w:rPr>
-        </w:r>
-      </w:ins>
-      <w:ins w:id="313" w:author="Seungjin Baek" w:date="2016-08-10T16:01:00Z">
-        <w:r>
-          <w:rPr>
-            <w:rFonts w:asciiTheme="majorHAnsi" w:hAnsiTheme="majorHAnsi"/>
-            <w:sz w:val="20"/>
-            <w:szCs w:val="20"/>
-            <w:rPrChange w:id="314" w:author="Seungjin Baek" w:date="2016-08-10T16:01:00Z">
+            <w:rPrChange w:id="272" w:author="Seungjin Baek" w:date="2016-08-10T16:01:00Z">
               <w:rPr/>
             </w:rPrChange>
           </w:rPr>
@@ -2383,83 +2198,27 @@
             <w:rFonts w:asciiTheme="majorHAnsi" w:hAnsiTheme="majorHAnsi"/>
             <w:sz w:val="20"/>
             <w:szCs w:val="20"/>
-            <w:rPrChange w:id="315" w:author="Seungjin Baek" w:date="2016-08-10T16:01:00Z">
+            <w:rPrChange w:id="273" w:author="Seungjin Baek" w:date="2016-08-10T16:01:00Z">
               <w:rPr>
                 <w:rStyle w:val="Hyperlink"/>
               </w:rPr>
             </w:rPrChange>
           </w:rPr>
-          <w:t>http://scikit-learn.org/stable/modules/clustering.html#silho</w:t>
-        </w:r>
-        <w:r>
-          <w:rPr>
-            <w:rStyle w:val="Hyperlink"/>
+          <w:t>http://scikit-learn.org/stable/modules/clustering.html#silhouette-coefficient</w:t>
+        </w:r>
+        <w:r>
+          <w:rPr>
             <w:rFonts w:asciiTheme="majorHAnsi" w:hAnsiTheme="majorHAnsi"/>
             <w:sz w:val="20"/>
             <w:szCs w:val="20"/>
-            <w:rPrChange w:id="316" w:author="Seungjin Baek" w:date="2016-08-10T16:01:00Z">
-              <w:rPr>
-                <w:rStyle w:val="Hyperlink"/>
-              </w:rPr>
-            </w:rPrChange>
-          </w:rPr>
-          <w:t>u</w:t>
-        </w:r>
-        <w:r>
-          <w:rPr>
-            <w:rStyle w:val="Hyperlink"/>
-            <w:rFonts w:asciiTheme="majorHAnsi" w:hAnsiTheme="majorHAnsi"/>
-            <w:sz w:val="20"/>
-            <w:szCs w:val="20"/>
-            <w:rPrChange w:id="317" w:author="Seungjin Baek" w:date="2016-08-10T16:01:00Z">
-              <w:rPr>
-                <w:rStyle w:val="Hyperlink"/>
-              </w:rPr>
-            </w:rPrChange>
-          </w:rPr>
-          <w:t>ett</w:t>
-        </w:r>
-        <w:r>
-          <w:rPr>
-            <w:rStyle w:val="Hyperlink"/>
-            <w:rFonts w:asciiTheme="majorHAnsi" w:hAnsiTheme="majorHAnsi"/>
-            <w:sz w:val="20"/>
-            <w:szCs w:val="20"/>
-            <w:rPrChange w:id="318" w:author="Seungjin Baek" w:date="2016-08-10T16:01:00Z">
-              <w:rPr>
-                <w:rStyle w:val="Hyperlink"/>
-              </w:rPr>
-            </w:rPrChange>
-          </w:rPr>
-          <w:t>e</w:t>
-        </w:r>
-        <w:r>
-          <w:rPr>
-            <w:rStyle w:val="Hyperlink"/>
-            <w:rFonts w:asciiTheme="majorHAnsi" w:hAnsiTheme="majorHAnsi"/>
-            <w:sz w:val="20"/>
-            <w:szCs w:val="20"/>
-            <w:rPrChange w:id="319" w:author="Seungjin Baek" w:date="2016-08-10T16:01:00Z">
-              <w:rPr>
-                <w:rStyle w:val="Hyperlink"/>
-              </w:rPr>
-            </w:rPrChange>
-          </w:rPr>
-          <w:t>-coefficient</w:t>
-        </w:r>
-        <w:r>
-          <w:rPr>
-            <w:rFonts w:asciiTheme="majorHAnsi" w:hAnsiTheme="majorHAnsi"/>
-            <w:sz w:val="20"/>
-            <w:szCs w:val="20"/>
-            <w:rPrChange w:id="320" w:author="Seungjin Baek" w:date="2016-08-10T16:01:00Z">
+            <w:rPrChange w:id="274" w:author="Seungjin Baek" w:date="2016-08-10T16:01:00Z">
               <w:rPr/>
             </w:rPrChange>
           </w:rPr>
           <w:fldChar w:fldCharType="end"/>
         </w:r>
       </w:ins>
-      <w:ins w:id="321" w:author="Seungjin Baek" w:date="2016-08-10T16:00:00Z">
+      <w:ins w:id="275" w:author="Seungjin Baek" w:date="2016-08-10T16:00:00Z">
         <w:r>
           <w:t>)</w:t>
         </w:r>
@@ -2472,7 +2231,7 @@
           <w:ilvl w:val="0"/>
           <w:numId w:val="4"/>
         </w:numPr>
-        <w:pPrChange w:id="322" w:author="S B" w:date="2016-06-27T22:51:00Z">
+        <w:pPrChange w:id="276" w:author="S B" w:date="2016-06-27T22:51:00Z">
           <w:pPr>
             <w:pStyle w:val="Heading1"/>
           </w:pPr>
@@ -2487,21 +2246,20 @@
       <w:pPr>
         <w:pStyle w:val="Heading2"/>
         <w:rPr>
-          <w:ins w:id="323" w:author="S B" w:date="2016-07-07T22:46:00Z"/>
+          <w:ins w:id="277" w:author="S B" w:date="2016-07-07T22:46:00Z"/>
         </w:rPr>
       </w:pPr>
       <w:r>
-        <w:lastRenderedPageBreak/>
         <w:t>Data Preprocessing</w:t>
       </w:r>
     </w:p>
     <w:p>
       <w:pPr>
         <w:rPr>
-          <w:ins w:id="324" w:author="S B" w:date="2016-07-07T22:46:00Z"/>
-          <w:rPrChange w:id="325" w:author="S B" w:date="2016-07-07T22:46:00Z">
+          <w:ins w:id="278" w:author="S B" w:date="2016-07-07T22:46:00Z"/>
+          <w:rPrChange w:id="279" w:author="S B" w:date="2016-07-07T22:46:00Z">
             <w:rPr>
-              <w:ins w:id="326" w:author="S B" w:date="2016-07-07T22:46:00Z"/>
+              <w:ins w:id="280" w:author="S B" w:date="2016-07-07T22:46:00Z"/>
               <w:rFonts w:ascii="Arial" w:hAnsi="Arial" w:cs="Arial"/>
               <w:color w:val="000000"/>
               <w:sz w:val="22"/>
@@ -2510,11 +2268,11 @@
           </w:rPrChange>
         </w:rPr>
       </w:pPr>
-      <w:ins w:id="327" w:author="S B" w:date="2016-07-07T22:46:00Z">
+      <w:ins w:id="281" w:author="S B" w:date="2016-07-07T22:46:00Z">
         <w:r>
           <w:rPr>
             <w:rFonts w:hint="eastAsia"/>
-            <w:rPrChange w:id="328" w:author="S B" w:date="2016-07-07T22:46:00Z">
+            <w:rPrChange w:id="282" w:author="S B" w:date="2016-07-07T22:46:00Z">
               <w:rPr>
                 <w:rFonts w:ascii="Droid Sans" w:hAnsi="Droid Sans" w:cs="Arial" w:hint="eastAsia"/>
                 <w:color w:val="000000"/>
@@ -2529,7 +2287,7 @@
         <w:r>
           <w:rPr>
             <w:rFonts w:hint="eastAsia"/>
-            <w:rPrChange w:id="329" w:author="S B" w:date="2016-07-07T22:46:00Z">
+            <w:rPrChange w:id="283" w:author="S B" w:date="2016-07-07T22:46:00Z">
               <w:rPr>
                 <w:rFonts w:ascii="Droid Sans" w:hAnsi="Droid Sans" w:cs="Arial" w:hint="eastAsia"/>
                 <w:color w:val="000000"/>
@@ -2544,7 +2302,7 @@
         <w:r>
           <w:rPr>
             <w:rFonts w:hint="eastAsia"/>
-            <w:rPrChange w:id="330" w:author="S B" w:date="2016-07-07T22:46:00Z">
+            <w:rPrChange w:id="284" w:author="S B" w:date="2016-07-07T22:46:00Z">
               <w:rPr>
                 <w:rFonts w:ascii="Droid Sans" w:hAnsi="Droid Sans" w:cs="Arial" w:hint="eastAsia"/>
                 <w:color w:val="000000"/>
@@ -2565,10 +2323,10 @@
         </w:numPr>
         <w:spacing w:before="100" w:beforeAutospacing="1" w:after="100" w:afterAutospacing="1"/>
         <w:rPr>
-          <w:ins w:id="331" w:author="S B" w:date="2016-07-07T22:46:00Z"/>
-          <w:rPrChange w:id="332" w:author="S B" w:date="2016-07-07T22:46:00Z">
+          <w:ins w:id="285" w:author="S B" w:date="2016-07-07T22:46:00Z"/>
+          <w:rPrChange w:id="286" w:author="S B" w:date="2016-07-07T22:46:00Z">
             <w:rPr>
-              <w:ins w:id="333" w:author="S B" w:date="2016-07-07T22:46:00Z"/>
+              <w:ins w:id="287" w:author="S B" w:date="2016-07-07T22:46:00Z"/>
               <w:rFonts w:ascii="Arial" w:eastAsia="Times New Roman" w:hAnsi="Arial" w:cs="Arial"/>
               <w:color w:val="000000"/>
               <w:sz w:val="22"/>
@@ -2577,10 +2335,10 @@
           </w:rPrChange>
         </w:rPr>
       </w:pPr>
-      <w:ins w:id="334" w:author="S B" w:date="2016-07-07T22:46:00Z">
-        <w:r>
-          <w:rPr>
-            <w:rPrChange w:id="335" w:author="S B" w:date="2016-07-07T22:46:00Z">
+      <w:ins w:id="288" w:author="S B" w:date="2016-07-07T22:46:00Z">
+        <w:r>
+          <w:rPr>
+            <w:rPrChange w:id="289" w:author="S B" w:date="2016-07-07T22:46:00Z">
               <w:rPr>
                 <w:rFonts w:ascii="Droid Sans" w:eastAsia="Times New Roman" w:hAnsi="Droid Sans" w:cs="Arial"/>
                 <w:i/>
@@ -2603,10 +2361,10 @@
         </w:numPr>
         <w:spacing w:before="100" w:beforeAutospacing="1" w:after="100" w:afterAutospacing="1"/>
         <w:rPr>
-          <w:ins w:id="336" w:author="S B" w:date="2016-07-07T22:46:00Z"/>
-          <w:rPrChange w:id="337" w:author="S B" w:date="2016-07-07T22:46:00Z">
+          <w:ins w:id="290" w:author="S B" w:date="2016-07-07T22:46:00Z"/>
+          <w:rPrChange w:id="291" w:author="S B" w:date="2016-07-07T22:46:00Z">
             <w:rPr>
-              <w:ins w:id="338" w:author="S B" w:date="2016-07-07T22:46:00Z"/>
+              <w:ins w:id="292" w:author="S B" w:date="2016-07-07T22:46:00Z"/>
               <w:rFonts w:ascii="Arial" w:eastAsia="Times New Roman" w:hAnsi="Arial" w:cs="Arial"/>
               <w:color w:val="000000"/>
               <w:sz w:val="22"/>
@@ -2615,10 +2373,10 @@
           </w:rPrChange>
         </w:rPr>
       </w:pPr>
-      <w:ins w:id="339" w:author="S B" w:date="2016-07-07T22:46:00Z">
-        <w:r>
-          <w:rPr>
-            <w:rPrChange w:id="340" w:author="S B" w:date="2016-07-07T22:46:00Z">
+      <w:ins w:id="293" w:author="S B" w:date="2016-07-07T22:46:00Z">
+        <w:r>
+          <w:rPr>
+            <w:rPrChange w:id="294" w:author="S B" w:date="2016-07-07T22:46:00Z">
               <w:rPr>
                 <w:rFonts w:ascii="Droid Sans" w:eastAsia="Times New Roman" w:hAnsi="Droid Sans" w:cs="Arial"/>
                 <w:i/>
@@ -2634,7 +2392,7 @@
         <w:r>
           <w:rPr>
             <w:rFonts w:hint="eastAsia"/>
-            <w:rPrChange w:id="341" w:author="S B" w:date="2016-07-07T22:46:00Z">
+            <w:rPrChange w:id="295" w:author="S B" w:date="2016-07-07T22:46:00Z">
               <w:rPr>
                 <w:rFonts w:ascii="Droid Sans" w:eastAsia="Times New Roman" w:hAnsi="Droid Sans" w:cs="Arial" w:hint="eastAsia"/>
                 <w:i/>
@@ -2649,7 +2407,7 @@
         </w:r>
         <w:r>
           <w:rPr>
-            <w:rPrChange w:id="342" w:author="S B" w:date="2016-07-07T22:46:00Z">
+            <w:rPrChange w:id="296" w:author="S B" w:date="2016-07-07T22:46:00Z">
               <w:rPr>
                 <w:rFonts w:ascii="Droid Sans" w:eastAsia="Times New Roman" w:hAnsi="Droid Sans" w:cs="Arial"/>
                 <w:i/>
@@ -2665,7 +2423,7 @@
         <w:r>
           <w:rPr>
             <w:rFonts w:hint="eastAsia"/>
-            <w:rPrChange w:id="343" w:author="S B" w:date="2016-07-07T22:46:00Z">
+            <w:rPrChange w:id="297" w:author="S B" w:date="2016-07-07T22:46:00Z">
               <w:rPr>
                 <w:rFonts w:ascii="Droid Sans" w:eastAsia="Times New Roman" w:hAnsi="Droid Sans" w:cs="Arial" w:hint="eastAsia"/>
                 <w:i/>
@@ -2680,7 +2438,7 @@
         </w:r>
         <w:r>
           <w:rPr>
-            <w:rPrChange w:id="344" w:author="S B" w:date="2016-07-07T22:46:00Z">
+            <w:rPrChange w:id="298" w:author="S B" w:date="2016-07-07T22:46:00Z">
               <w:rPr>
                 <w:rFonts w:ascii="Droid Sans" w:eastAsia="Times New Roman" w:hAnsi="Droid Sans" w:cs="Arial"/>
                 <w:i/>
@@ -2703,10 +2461,10 @@
         </w:numPr>
         <w:spacing w:before="100" w:beforeAutospacing="1" w:after="100" w:afterAutospacing="1"/>
         <w:rPr>
-          <w:ins w:id="345" w:author="S B" w:date="2016-07-07T22:46:00Z"/>
-          <w:rPrChange w:id="346" w:author="S B" w:date="2016-07-07T22:46:00Z">
+          <w:ins w:id="299" w:author="S B" w:date="2016-07-07T22:46:00Z"/>
+          <w:rPrChange w:id="300" w:author="S B" w:date="2016-07-07T22:46:00Z">
             <w:rPr>
-              <w:ins w:id="347" w:author="S B" w:date="2016-07-07T22:46:00Z"/>
+              <w:ins w:id="301" w:author="S B" w:date="2016-07-07T22:46:00Z"/>
               <w:rFonts w:ascii="Arial" w:eastAsia="Times New Roman" w:hAnsi="Arial" w:cs="Arial"/>
               <w:color w:val="000000"/>
               <w:sz w:val="22"/>
@@ -2715,10 +2473,10 @@
           </w:rPrChange>
         </w:rPr>
       </w:pPr>
-      <w:ins w:id="348" w:author="S B" w:date="2016-07-07T22:46:00Z">
-        <w:r>
-          <w:rPr>
-            <w:rPrChange w:id="349" w:author="S B" w:date="2016-07-07T22:46:00Z">
+      <w:ins w:id="302" w:author="S B" w:date="2016-07-07T22:46:00Z">
+        <w:r>
+          <w:rPr>
+            <w:rPrChange w:id="303" w:author="S B" w:date="2016-07-07T22:46:00Z">
               <w:rPr>
                 <w:rFonts w:ascii="Droid Sans" w:eastAsia="Times New Roman" w:hAnsi="Droid Sans" w:cs="Arial"/>
                 <w:i/>
@@ -2736,31 +2494,37 @@
     <w:p>
       <w:pPr>
         <w:rPr>
-          <w:ins w:id="350" w:author="S B" w:date="2016-07-07T22:46:00Z"/>
-        </w:rPr>
-        <w:pPrChange w:id="351" w:author="S B" w:date="2016-07-07T22:46:00Z">
+          <w:ins w:id="304" w:author="S B" w:date="2016-07-07T22:46:00Z"/>
+        </w:rPr>
+        <w:pPrChange w:id="305" w:author="S B" w:date="2016-07-07T22:46:00Z">
           <w:pPr>
             <w:pStyle w:val="Heading2"/>
           </w:pPr>
         </w:pPrChange>
       </w:pPr>
-      <w:ins w:id="352" w:author="S B" w:date="2016-07-07T22:46:00Z">
+      <w:ins w:id="306" w:author="S B" w:date="2016-07-07T22:46:00Z">
         <w:r>
           <w:rPr>
             <w:highlight w:val="red"/>
-            <w:rPrChange w:id="353" w:author="S B" w:date="2016-07-07T22:47:00Z">
-              <w:rPr/>
+            <w:rPrChange w:id="307" w:author="S B" w:date="2016-07-07T22:47:00Z">
+              <w:rPr>
+                <w:b w:val="0"/>
+                <w:bCs w:val="0"/>
+              </w:rPr>
             </w:rPrChange>
           </w:rPr>
           <w:t xml:space="preserve">Remove ‘zero’ data. Combine columns into </w:t>
         </w:r>
       </w:ins>
-      <w:ins w:id="354" w:author="S B" w:date="2016-07-07T22:47:00Z">
+      <w:ins w:id="308" w:author="S B" w:date="2016-07-07T22:47:00Z">
         <w:r>
           <w:rPr>
             <w:highlight w:val="red"/>
-            <w:rPrChange w:id="355" w:author="S B" w:date="2016-07-07T22:47:00Z">
-              <w:rPr/>
+            <w:rPrChange w:id="309" w:author="S B" w:date="2016-07-07T22:47:00Z">
+              <w:rPr>
+                <w:b w:val="0"/>
+                <w:bCs w:val="0"/>
+              </w:rPr>
             </w:rPrChange>
           </w:rPr>
           <w:t>‘daily listing’ and etc.</w:t>
@@ -2769,7 +2533,7 @@
     </w:p>
     <w:p>
       <w:pPr>
-        <w:pPrChange w:id="356" w:author="S B" w:date="2016-07-07T22:46:00Z">
+        <w:pPrChange w:id="310" w:author="S B" w:date="2016-07-07T22:46:00Z">
           <w:pPr>
             <w:pStyle w:val="Heading2"/>
           </w:pPr>
@@ -2780,7 +2544,7 @@
       <w:pPr>
         <w:pStyle w:val="Heading2"/>
         <w:rPr>
-          <w:ins w:id="357" w:author="S B" w:date="2016-07-09T23:25:00Z"/>
+          <w:ins w:id="311" w:author="S B" w:date="2016-07-09T23:25:00Z"/>
         </w:rPr>
       </w:pPr>
       <w:r>
@@ -2790,12 +2554,12 @@
     <w:p>
       <w:pPr>
         <w:rPr>
-          <w:ins w:id="358" w:author="S B" w:date="2016-07-09T23:25:00Z"/>
+          <w:ins w:id="312" w:author="S B" w:date="2016-07-09T23:25:00Z"/>
           <w:rFonts w:ascii="Arial" w:hAnsi="Arial" w:cs="Times New Roman"/>
           <w:color w:val="000000"/>
-          <w:rPrChange w:id="359" w:author="S B" w:date="2016-07-09T23:25:00Z">
+          <w:rPrChange w:id="313" w:author="S B" w:date="2016-07-09T23:25:00Z">
             <w:rPr>
-              <w:ins w:id="360" w:author="S B" w:date="2016-07-09T23:25:00Z"/>
+              <w:ins w:id="314" w:author="S B" w:date="2016-07-09T23:25:00Z"/>
               <w:rFonts w:ascii="Arial" w:hAnsi="Arial" w:cs="Times New Roman"/>
               <w:color w:val="000000"/>
               <w:sz w:val="22"/>
@@ -2804,12 +2568,12 @@
           </w:rPrChange>
         </w:rPr>
       </w:pPr>
-      <w:ins w:id="361" w:author="S B" w:date="2016-07-09T23:25:00Z">
+      <w:ins w:id="315" w:author="S B" w:date="2016-07-09T23:25:00Z">
         <w:r>
           <w:rPr>
             <w:rFonts w:ascii="Droid Sans" w:hAnsi="Droid Sans" w:cs="Times New Roman" w:hint="eastAsia"/>
             <w:color w:val="000000"/>
-            <w:rPrChange w:id="362" w:author="S B" w:date="2016-07-09T23:25:00Z">
+            <w:rPrChange w:id="316" w:author="S B" w:date="2016-07-09T23:25:00Z">
               <w:rPr>
                 <w:rFonts w:ascii="Droid Sans" w:hAnsi="Droid Sans" w:cs="Times New Roman" w:hint="eastAsia"/>
                 <w:color w:val="000000"/>
@@ -2825,7 +2589,7 @@
           <w:rPr>
             <w:rFonts w:ascii="Droid Sans" w:hAnsi="Droid Sans" w:cs="Times New Roman" w:hint="eastAsia"/>
             <w:color w:val="000000"/>
-            <w:rPrChange w:id="363" w:author="S B" w:date="2016-07-09T23:25:00Z">
+            <w:rPrChange w:id="317" w:author="S B" w:date="2016-07-09T23:25:00Z">
               <w:rPr>
                 <w:rFonts w:ascii="Droid Sans" w:hAnsi="Droid Sans" w:cs="Times New Roman" w:hint="eastAsia"/>
                 <w:color w:val="000000"/>
@@ -2841,7 +2605,7 @@
           <w:rPr>
             <w:rFonts w:ascii="Droid Sans" w:hAnsi="Droid Sans" w:cs="Times New Roman" w:hint="eastAsia"/>
             <w:color w:val="000000"/>
-            <w:rPrChange w:id="364" w:author="S B" w:date="2016-07-09T23:25:00Z">
+            <w:rPrChange w:id="318" w:author="S B" w:date="2016-07-09T23:25:00Z">
               <w:rPr>
                 <w:rFonts w:ascii="Droid Sans" w:hAnsi="Droid Sans" w:cs="Times New Roman" w:hint="eastAsia"/>
                 <w:color w:val="000000"/>
@@ -2862,12 +2626,12 @@
         </w:numPr>
         <w:spacing w:before="100" w:beforeAutospacing="1" w:after="100" w:afterAutospacing="1"/>
         <w:rPr>
-          <w:ins w:id="365" w:author="S B" w:date="2016-07-09T23:25:00Z"/>
+          <w:ins w:id="319" w:author="S B" w:date="2016-07-09T23:25:00Z"/>
           <w:rFonts w:ascii="Arial" w:eastAsia="Times New Roman" w:hAnsi="Arial" w:cs="Times New Roman"/>
           <w:color w:val="000000"/>
-          <w:rPrChange w:id="366" w:author="S B" w:date="2016-07-09T23:25:00Z">
+          <w:rPrChange w:id="320" w:author="S B" w:date="2016-07-09T23:25:00Z">
             <w:rPr>
-              <w:ins w:id="367" w:author="S B" w:date="2016-07-09T23:25:00Z"/>
+              <w:ins w:id="321" w:author="S B" w:date="2016-07-09T23:25:00Z"/>
               <w:rFonts w:ascii="Arial" w:eastAsia="Times New Roman" w:hAnsi="Arial" w:cs="Times New Roman"/>
               <w:color w:val="000000"/>
               <w:sz w:val="22"/>
@@ -2876,14 +2640,14 @@
           </w:rPrChange>
         </w:rPr>
       </w:pPr>
-      <w:ins w:id="368" w:author="S B" w:date="2016-07-09T23:25:00Z">
+      <w:ins w:id="322" w:author="S B" w:date="2016-07-09T23:25:00Z">
         <w:r>
           <w:rPr>
             <w:rFonts w:ascii="Droid Sans" w:eastAsia="Times New Roman" w:hAnsi="Droid Sans" w:cs="Times New Roman"/>
             <w:i/>
             <w:iCs/>
             <w:color w:val="000000"/>
-            <w:rPrChange w:id="369" w:author="S B" w:date="2016-07-09T23:25:00Z">
+            <w:rPrChange w:id="323" w:author="S B" w:date="2016-07-09T23:25:00Z">
               <w:rPr>
                 <w:rFonts w:ascii="Droid Sans" w:eastAsia="Times New Roman" w:hAnsi="Droid Sans" w:cs="Times New Roman"/>
                 <w:i/>
@@ -2906,12 +2670,12 @@
         </w:numPr>
         <w:spacing w:before="100" w:beforeAutospacing="1" w:after="100" w:afterAutospacing="1"/>
         <w:rPr>
-          <w:ins w:id="370" w:author="S B" w:date="2016-07-09T23:25:00Z"/>
+          <w:ins w:id="324" w:author="S B" w:date="2016-07-09T23:25:00Z"/>
           <w:rFonts w:ascii="Arial" w:eastAsia="Times New Roman" w:hAnsi="Arial" w:cs="Times New Roman"/>
           <w:color w:val="000000"/>
-          <w:rPrChange w:id="371" w:author="S B" w:date="2016-07-09T23:25:00Z">
+          <w:rPrChange w:id="325" w:author="S B" w:date="2016-07-09T23:25:00Z">
             <w:rPr>
-              <w:ins w:id="372" w:author="S B" w:date="2016-07-09T23:25:00Z"/>
+              <w:ins w:id="326" w:author="S B" w:date="2016-07-09T23:25:00Z"/>
               <w:rFonts w:ascii="Arial" w:eastAsia="Times New Roman" w:hAnsi="Arial" w:cs="Times New Roman"/>
               <w:color w:val="000000"/>
               <w:sz w:val="22"/>
@@ -2920,14 +2684,14 @@
           </w:rPrChange>
         </w:rPr>
       </w:pPr>
-      <w:ins w:id="373" w:author="S B" w:date="2016-07-09T23:25:00Z">
+      <w:ins w:id="327" w:author="S B" w:date="2016-07-09T23:25:00Z">
         <w:r>
           <w:rPr>
             <w:rFonts w:ascii="Droid Sans" w:eastAsia="Times New Roman" w:hAnsi="Droid Sans" w:cs="Times New Roman"/>
             <w:i/>
             <w:iCs/>
             <w:color w:val="000000"/>
-            <w:rPrChange w:id="374" w:author="S B" w:date="2016-07-09T23:25:00Z">
+            <w:rPrChange w:id="328" w:author="S B" w:date="2016-07-09T23:25:00Z">
               <w:rPr>
                 <w:rFonts w:ascii="Droid Sans" w:eastAsia="Times New Roman" w:hAnsi="Droid Sans" w:cs="Times New Roman"/>
                 <w:i/>
@@ -2950,12 +2714,12 @@
         </w:numPr>
         <w:spacing w:before="100" w:beforeAutospacing="1" w:after="100" w:afterAutospacing="1"/>
         <w:rPr>
-          <w:ins w:id="375" w:author="S B" w:date="2016-07-11T23:17:00Z"/>
+          <w:ins w:id="329" w:author="S B" w:date="2016-07-11T23:17:00Z"/>
           <w:rFonts w:ascii="Arial" w:eastAsia="Times New Roman" w:hAnsi="Arial" w:cs="Times New Roman"/>
           <w:color w:val="000000"/>
-          <w:rPrChange w:id="376" w:author="S B" w:date="2016-07-11T23:17:00Z">
+          <w:rPrChange w:id="330" w:author="S B" w:date="2016-07-11T23:17:00Z">
             <w:rPr>
-              <w:ins w:id="377" w:author="S B" w:date="2016-07-11T23:17:00Z"/>
+              <w:ins w:id="331" w:author="S B" w:date="2016-07-11T23:17:00Z"/>
               <w:rFonts w:ascii="Droid Sans" w:eastAsia="Times New Roman" w:hAnsi="Droid Sans" w:cs="Times New Roman"/>
               <w:i/>
               <w:iCs/>
@@ -2964,14 +2728,14 @@
           </w:rPrChange>
         </w:rPr>
       </w:pPr>
-      <w:ins w:id="378" w:author="S B" w:date="2016-07-09T23:25:00Z">
+      <w:ins w:id="332" w:author="S B" w:date="2016-07-09T23:25:00Z">
         <w:r>
           <w:rPr>
             <w:rFonts w:ascii="Droid Sans" w:eastAsia="Times New Roman" w:hAnsi="Droid Sans" w:cs="Times New Roman"/>
             <w:i/>
             <w:iCs/>
             <w:color w:val="000000"/>
-            <w:rPrChange w:id="379" w:author="S B" w:date="2016-07-09T23:25:00Z">
+            <w:rPrChange w:id="333" w:author="S B" w:date="2016-07-09T23:25:00Z">
               <w:rPr>
                 <w:rFonts w:ascii="Droid Sans" w:eastAsia="Times New Roman" w:hAnsi="Droid Sans" w:cs="Times New Roman"/>
                 <w:i/>
@@ -2989,16 +2753,16 @@
     <w:p>
       <w:pPr>
         <w:rPr>
-          <w:ins w:id="380" w:author="S B" w:date="2016-07-12T22:40:00Z"/>
+          <w:ins w:id="334" w:author="S B" w:date="2016-07-12T22:40:00Z"/>
           <w:highlight w:val="magenta"/>
-          <w:rPrChange w:id="381" w:author="S B" w:date="2016-07-12T22:42:00Z">
+          <w:rPrChange w:id="335" w:author="S B" w:date="2016-07-12T22:42:00Z">
             <w:rPr>
-              <w:ins w:id="382" w:author="S B" w:date="2016-07-12T22:40:00Z"/>
+              <w:ins w:id="336" w:author="S B" w:date="2016-07-12T22:40:00Z"/>
               <w:highlight w:val="red"/>
             </w:rPr>
           </w:rPrChange>
         </w:rPr>
-        <w:pPrChange w:id="383" w:author="S B" w:date="2016-07-11T23:17:00Z">
+        <w:pPrChange w:id="337" w:author="S B" w:date="2016-07-11T23:17:00Z">
           <w:pPr>
             <w:pStyle w:val="ListParagraph"/>
             <w:numPr>
@@ -3011,22 +2775,22 @@
           </w:pPr>
         </w:pPrChange>
       </w:pPr>
-      <w:ins w:id="384" w:author="S B" w:date="2016-07-11T23:17:00Z">
+      <w:ins w:id="338" w:author="S B" w:date="2016-07-11T23:17:00Z">
         <w:r>
           <w:rPr>
             <w:highlight w:val="magenta"/>
-            <w:rPrChange w:id="385" w:author="S B" w:date="2016-07-12T22:42:00Z">
+            <w:rPrChange w:id="339" w:author="S B" w:date="2016-07-12T22:42:00Z">
               <w:rPr/>
             </w:rPrChange>
           </w:rPr>
           <w:t>Use K-Means and other clustering techniques, then compute silhouette coefficient.</w:t>
         </w:r>
       </w:ins>
-      <w:ins w:id="386" w:author="S B" w:date="2016-07-12T22:40:00Z">
+      <w:ins w:id="340" w:author="S B" w:date="2016-07-12T22:40:00Z">
         <w:r>
           <w:rPr>
             <w:highlight w:val="magenta"/>
-            <w:rPrChange w:id="387" w:author="S B" w:date="2016-07-12T22:42:00Z">
+            <w:rPrChange w:id="341" w:author="S B" w:date="2016-07-12T22:42:00Z">
               <w:rPr>
                 <w:highlight w:val="red"/>
               </w:rPr>
@@ -3040,16 +2804,16 @@
     <w:p>
       <w:pPr>
         <w:rPr>
-          <w:ins w:id="388" w:author="S B" w:date="2016-07-12T22:40:00Z"/>
+          <w:ins w:id="342" w:author="S B" w:date="2016-07-12T22:40:00Z"/>
           <w:highlight w:val="magenta"/>
-          <w:rPrChange w:id="389" w:author="S B" w:date="2016-07-12T22:42:00Z">
+          <w:rPrChange w:id="343" w:author="S B" w:date="2016-07-12T22:42:00Z">
             <w:rPr>
-              <w:ins w:id="390" w:author="S B" w:date="2016-07-12T22:40:00Z"/>
+              <w:ins w:id="344" w:author="S B" w:date="2016-07-12T22:40:00Z"/>
               <w:highlight w:val="red"/>
             </w:rPr>
           </w:rPrChange>
         </w:rPr>
-        <w:pPrChange w:id="391" w:author="S B" w:date="2016-07-11T23:17:00Z">
+        <w:pPrChange w:id="345" w:author="S B" w:date="2016-07-11T23:17:00Z">
           <w:pPr>
             <w:pStyle w:val="ListParagraph"/>
             <w:numPr>
@@ -3062,11 +2826,11 @@
           </w:pPr>
         </w:pPrChange>
       </w:pPr>
-      <w:ins w:id="392" w:author="S B" w:date="2016-07-12T22:40:00Z">
+      <w:ins w:id="346" w:author="S B" w:date="2016-07-12T22:40:00Z">
         <w:r>
           <w:rPr>
             <w:highlight w:val="magenta"/>
-            <w:rPrChange w:id="393" w:author="S B" w:date="2016-07-12T22:42:00Z">
+            <w:rPrChange w:id="347" w:author="S B" w:date="2016-07-12T22:42:00Z">
               <w:rPr>
                 <w:highlight w:val="red"/>
               </w:rPr>
@@ -3079,16 +2843,16 @@
     <w:p>
       <w:pPr>
         <w:rPr>
-          <w:ins w:id="394" w:author="S B" w:date="2016-07-12T22:40:00Z"/>
+          <w:ins w:id="348" w:author="S B" w:date="2016-07-12T22:40:00Z"/>
           <w:highlight w:val="magenta"/>
-          <w:rPrChange w:id="395" w:author="S B" w:date="2016-07-12T22:42:00Z">
+          <w:rPrChange w:id="349" w:author="S B" w:date="2016-07-12T22:42:00Z">
             <w:rPr>
-              <w:ins w:id="396" w:author="S B" w:date="2016-07-12T22:40:00Z"/>
+              <w:ins w:id="350" w:author="S B" w:date="2016-07-12T22:40:00Z"/>
               <w:highlight w:val="red"/>
             </w:rPr>
           </w:rPrChange>
         </w:rPr>
-        <w:pPrChange w:id="397" w:author="S B" w:date="2016-07-11T23:17:00Z">
+        <w:pPrChange w:id="351" w:author="S B" w:date="2016-07-11T23:17:00Z">
           <w:pPr>
             <w:pStyle w:val="ListParagraph"/>
             <w:numPr>
@@ -3101,11 +2865,11 @@
           </w:pPr>
         </w:pPrChange>
       </w:pPr>
-      <w:ins w:id="398" w:author="S B" w:date="2016-07-12T22:40:00Z">
+      <w:ins w:id="352" w:author="S B" w:date="2016-07-12T22:40:00Z">
         <w:r>
           <w:rPr>
             <w:highlight w:val="magenta"/>
-            <w:rPrChange w:id="399" w:author="S B" w:date="2016-07-12T22:42:00Z">
+            <w:rPrChange w:id="353" w:author="S B" w:date="2016-07-12T22:42:00Z">
               <w:rPr>
                 <w:highlight w:val="red"/>
               </w:rPr>
@@ -3118,16 +2882,16 @@
     <w:p>
       <w:pPr>
         <w:rPr>
-          <w:ins w:id="400" w:author="S B" w:date="2016-07-12T22:41:00Z"/>
+          <w:ins w:id="354" w:author="S B" w:date="2016-07-12T22:41:00Z"/>
           <w:highlight w:val="magenta"/>
-          <w:rPrChange w:id="401" w:author="S B" w:date="2016-07-12T22:42:00Z">
+          <w:rPrChange w:id="355" w:author="S B" w:date="2016-07-12T22:42:00Z">
             <w:rPr>
-              <w:ins w:id="402" w:author="S B" w:date="2016-07-12T22:41:00Z"/>
+              <w:ins w:id="356" w:author="S B" w:date="2016-07-12T22:41:00Z"/>
               <w:highlight w:val="red"/>
             </w:rPr>
           </w:rPrChange>
         </w:rPr>
-        <w:pPrChange w:id="403" w:author="S B" w:date="2016-07-11T23:17:00Z">
+        <w:pPrChange w:id="357" w:author="S B" w:date="2016-07-11T23:17:00Z">
           <w:pPr>
             <w:pStyle w:val="ListParagraph"/>
             <w:numPr>
@@ -3140,11 +2904,11 @@
           </w:pPr>
         </w:pPrChange>
       </w:pPr>
-      <w:ins w:id="404" w:author="S B" w:date="2016-07-12T22:40:00Z">
+      <w:ins w:id="358" w:author="S B" w:date="2016-07-12T22:40:00Z">
         <w:r>
           <w:rPr>
             <w:highlight w:val="magenta"/>
-            <w:rPrChange w:id="405" w:author="S B" w:date="2016-07-12T22:42:00Z">
+            <w:rPrChange w:id="359" w:author="S B" w:date="2016-07-12T22:42:00Z">
               <w:rPr>
                 <w:highlight w:val="red"/>
               </w:rPr>
@@ -3153,11 +2917,11 @@
           <w:t>4. Spectral clustering</w:t>
         </w:r>
       </w:ins>
-      <w:ins w:id="406" w:author="S B" w:date="2016-07-12T22:41:00Z">
+      <w:ins w:id="360" w:author="S B" w:date="2016-07-12T22:41:00Z">
         <w:r>
           <w:rPr>
             <w:highlight w:val="magenta"/>
-            <w:rPrChange w:id="407" w:author="S B" w:date="2016-07-12T22:42:00Z">
+            <w:rPrChange w:id="361" w:author="S B" w:date="2016-07-12T22:42:00Z">
               <w:rPr>
                 <w:highlight w:val="red"/>
               </w:rPr>
@@ -3170,10 +2934,10 @@
     <w:p>
       <w:pPr>
         <w:rPr>
-          <w:ins w:id="408" w:author="S B" w:date="2016-07-12T22:42:00Z"/>
+          <w:ins w:id="362" w:author="S B" w:date="2016-07-12T22:42:00Z"/>
           <w:highlight w:val="magenta"/>
         </w:rPr>
-        <w:pPrChange w:id="409" w:author="S B" w:date="2016-07-11T23:17:00Z">
+        <w:pPrChange w:id="363" w:author="S B" w:date="2016-07-11T23:17:00Z">
           <w:pPr>
             <w:pStyle w:val="ListParagraph"/>
             <w:numPr>
@@ -3186,11 +2950,11 @@
           </w:pPr>
         </w:pPrChange>
       </w:pPr>
-      <w:ins w:id="410" w:author="S B" w:date="2016-07-12T22:41:00Z">
+      <w:ins w:id="364" w:author="S B" w:date="2016-07-12T22:41:00Z">
         <w:r>
           <w:rPr>
             <w:highlight w:val="magenta"/>
-            <w:rPrChange w:id="411" w:author="S B" w:date="2016-07-12T22:42:00Z">
+            <w:rPrChange w:id="365" w:author="S B" w:date="2016-07-12T22:42:00Z">
               <w:rPr>
                 <w:highlight w:val="red"/>
               </w:rPr>
@@ -3203,10 +2967,10 @@
     <w:p>
       <w:pPr>
         <w:rPr>
-          <w:ins w:id="412" w:author="S B" w:date="2016-07-12T22:42:00Z"/>
+          <w:ins w:id="366" w:author="S B" w:date="2016-07-12T22:42:00Z"/>
           <w:highlight w:val="magenta"/>
         </w:rPr>
-        <w:pPrChange w:id="413" w:author="S B" w:date="2016-07-11T23:17:00Z">
+        <w:pPrChange w:id="367" w:author="S B" w:date="2016-07-11T23:17:00Z">
           <w:pPr>
             <w:pStyle w:val="ListParagraph"/>
             <w:numPr>
@@ -3219,7 +2983,7 @@
           </w:pPr>
         </w:pPrChange>
       </w:pPr>
-      <w:ins w:id="414" w:author="S B" w:date="2016-07-12T22:42:00Z">
+      <w:ins w:id="368" w:author="S B" w:date="2016-07-12T22:42:00Z">
         <w:r>
           <w:rPr>
             <w:highlight w:val="magenta"/>
@@ -3231,10 +2995,10 @@
     <w:p>
       <w:pPr>
         <w:rPr>
-          <w:ins w:id="415" w:author="S B" w:date="2016-07-12T22:42:00Z"/>
+          <w:ins w:id="369" w:author="S B" w:date="2016-07-12T22:42:00Z"/>
           <w:highlight w:val="magenta"/>
         </w:rPr>
-        <w:pPrChange w:id="416" w:author="S B" w:date="2016-07-11T23:17:00Z">
+        <w:pPrChange w:id="370" w:author="S B" w:date="2016-07-11T23:17:00Z">
           <w:pPr>
             <w:pStyle w:val="ListParagraph"/>
             <w:numPr>
@@ -3247,11 +3011,12 @@
           </w:pPr>
         </w:pPrChange>
       </w:pPr>
-      <w:ins w:id="417" w:author="S B" w:date="2016-07-12T22:42:00Z">
+      <w:ins w:id="371" w:author="S B" w:date="2016-07-12T22:42:00Z">
         <w:r>
           <w:rPr>
             <w:highlight w:val="magenta"/>
           </w:rPr>
+          <w:lastRenderedPageBreak/>
           <w:t>7. DBSCAN</w:t>
         </w:r>
       </w:ins>
@@ -3259,10 +3024,10 @@
     <w:p>
       <w:pPr>
         <w:rPr>
-          <w:ins w:id="418" w:author="S B" w:date="2016-07-12T22:42:00Z"/>
+          <w:ins w:id="372" w:author="S B" w:date="2016-07-12T22:42:00Z"/>
           <w:highlight w:val="magenta"/>
         </w:rPr>
-        <w:pPrChange w:id="419" w:author="S B" w:date="2016-07-11T23:17:00Z">
+        <w:pPrChange w:id="373" w:author="S B" w:date="2016-07-11T23:17:00Z">
           <w:pPr>
             <w:pStyle w:val="ListParagraph"/>
             <w:numPr>
@@ -3275,7 +3040,7 @@
           </w:pPr>
         </w:pPrChange>
       </w:pPr>
-      <w:ins w:id="420" w:author="S B" w:date="2016-07-12T22:42:00Z">
+      <w:ins w:id="374" w:author="S B" w:date="2016-07-12T22:42:00Z">
         <w:r>
           <w:rPr>
             <w:highlight w:val="magenta"/>
@@ -3287,15 +3052,15 @@
     <w:p>
       <w:pPr>
         <w:rPr>
-          <w:ins w:id="421" w:author="S B" w:date="2016-07-11T23:17:00Z"/>
+          <w:ins w:id="375" w:author="S B" w:date="2016-07-11T23:17:00Z"/>
           <w:highlight w:val="magenta"/>
-          <w:rPrChange w:id="422" w:author="S B" w:date="2016-07-12T22:42:00Z">
+          <w:rPrChange w:id="376" w:author="S B" w:date="2016-07-12T22:42:00Z">
             <w:rPr>
-              <w:ins w:id="423" w:author="S B" w:date="2016-07-11T23:17:00Z"/>
+              <w:ins w:id="377" w:author="S B" w:date="2016-07-11T23:17:00Z"/>
             </w:rPr>
           </w:rPrChange>
         </w:rPr>
-        <w:pPrChange w:id="424" w:author="S B" w:date="2016-07-11T23:17:00Z">
+        <w:pPrChange w:id="378" w:author="S B" w:date="2016-07-11T23:17:00Z">
           <w:pPr>
             <w:pStyle w:val="ListParagraph"/>
             <w:numPr>
@@ -3308,7 +3073,7 @@
           </w:pPr>
         </w:pPrChange>
       </w:pPr>
-      <w:ins w:id="425" w:author="S B" w:date="2016-07-12T22:42:00Z">
+      <w:ins w:id="379" w:author="S B" w:date="2016-07-12T22:42:00Z">
         <w:r>
           <w:rPr>
             <w:highlight w:val="magenta"/>
@@ -3321,12 +3086,12 @@
       <w:pPr>
         <w:spacing w:before="100" w:beforeAutospacing="1" w:after="100" w:afterAutospacing="1"/>
         <w:rPr>
-          <w:ins w:id="426" w:author="S B" w:date="2016-07-09T23:25:00Z"/>
+          <w:ins w:id="380" w:author="S B" w:date="2016-07-09T23:25:00Z"/>
           <w:rFonts w:ascii="Arial" w:eastAsia="Times New Roman" w:hAnsi="Arial" w:cs="Times New Roman"/>
           <w:color w:val="000000"/>
-          <w:rPrChange w:id="427" w:author="S B" w:date="2016-07-09T23:25:00Z">
+          <w:rPrChange w:id="381" w:author="S B" w:date="2016-07-09T23:25:00Z">
             <w:rPr>
-              <w:ins w:id="428" w:author="S B" w:date="2016-07-09T23:25:00Z"/>
+              <w:ins w:id="382" w:author="S B" w:date="2016-07-09T23:25:00Z"/>
               <w:rFonts w:ascii="Arial" w:eastAsia="Times New Roman" w:hAnsi="Arial" w:cs="Times New Roman"/>
               <w:color w:val="000000"/>
               <w:sz w:val="22"/>
@@ -3334,7 +3099,7 @@
             </w:rPr>
           </w:rPrChange>
         </w:rPr>
-        <w:pPrChange w:id="429" w:author="S B" w:date="2016-07-11T23:17:00Z">
+        <w:pPrChange w:id="383" w:author="S B" w:date="2016-07-11T23:17:00Z">
           <w:pPr>
             <w:numPr>
               <w:numId w:val="9"/>
@@ -3352,7 +3117,7 @@
       <w:pPr>
         <w:pStyle w:val="Heading2"/>
         <w:rPr>
-          <w:del w:id="430" w:author="S B" w:date="2016-07-09T23:25:00Z"/>
+          <w:del w:id="384" w:author="S B" w:date="2016-07-09T23:25:00Z"/>
         </w:rPr>
       </w:pPr>
     </w:p>
@@ -3367,12 +3132,12 @@
     <w:p>
       <w:pPr>
         <w:rPr>
-          <w:ins w:id="431" w:author="S B" w:date="2016-07-09T23:25:00Z"/>
+          <w:ins w:id="385" w:author="S B" w:date="2016-07-09T23:25:00Z"/>
           <w:rFonts w:ascii="Arial" w:hAnsi="Arial" w:cs="Arial"/>
           <w:color w:val="000000"/>
-          <w:rPrChange w:id="432" w:author="S B" w:date="2016-07-09T23:25:00Z">
+          <w:rPrChange w:id="386" w:author="S B" w:date="2016-07-09T23:25:00Z">
             <w:rPr>
-              <w:ins w:id="433" w:author="S B" w:date="2016-07-09T23:25:00Z"/>
+              <w:ins w:id="387" w:author="S B" w:date="2016-07-09T23:25:00Z"/>
               <w:rFonts w:ascii="Arial" w:hAnsi="Arial" w:cs="Arial"/>
               <w:color w:val="000000"/>
               <w:sz w:val="22"/>
@@ -3381,12 +3146,12 @@
           </w:rPrChange>
         </w:rPr>
       </w:pPr>
-      <w:ins w:id="434" w:author="S B" w:date="2016-07-09T23:25:00Z">
+      <w:ins w:id="388" w:author="S B" w:date="2016-07-09T23:25:00Z">
         <w:r>
           <w:rPr>
             <w:rFonts w:ascii="Droid Sans" w:hAnsi="Droid Sans" w:cs="Arial" w:hint="eastAsia"/>
             <w:color w:val="000000"/>
-            <w:rPrChange w:id="435" w:author="S B" w:date="2016-07-09T23:25:00Z">
+            <w:rPrChange w:id="389" w:author="S B" w:date="2016-07-09T23:25:00Z">
               <w:rPr>
                 <w:rFonts w:ascii="Droid Sans" w:hAnsi="Droid Sans" w:cs="Arial" w:hint="eastAsia"/>
                 <w:color w:val="000000"/>
@@ -3395,13 +3160,14 @@
               </w:rPr>
             </w:rPrChange>
           </w:rPr>
-          <w:t xml:space="preserve">In this section, you will need to discuss the process of improvement you made upon the algorithms and techniques you used in your implementation. For example, adjusting </w:t>
-        </w:r>
+          <w:t xml:space="preserve">In this section, you will need to discuss the process of improvement you made upon the algorithms and techniques you used in your implementation. For example, adjusting parameters for certain models to acquire improved solutions would fall under the refinement category. Your initial and final solutions should be reported, as well as any significant intermediate results as necessary. Questions to ask </w:t>
+        </w:r>
+        <w:proofErr w:type="gramStart"/>
         <w:r>
           <w:rPr>
             <w:rFonts w:ascii="Droid Sans" w:hAnsi="Droid Sans" w:cs="Arial" w:hint="eastAsia"/>
             <w:color w:val="000000"/>
-            <w:rPrChange w:id="436" w:author="S B" w:date="2016-07-09T23:25:00Z">
+            <w:rPrChange w:id="390" w:author="S B" w:date="2016-07-09T23:25:00Z">
               <w:rPr>
                 <w:rFonts w:ascii="Droid Sans" w:hAnsi="Droid Sans" w:cs="Arial" w:hint="eastAsia"/>
                 <w:color w:val="000000"/>
@@ -3410,31 +3176,14 @@
               </w:rPr>
             </w:rPrChange>
           </w:rPr>
-          <w:lastRenderedPageBreak/>
-          <w:t xml:space="preserve">parameters for certain models to acquire improved solutions would fall under the refinement category. Your initial and final solutions should be reported, as well as any significant intermediate results as necessary. Questions to ask </w:t>
-        </w:r>
-        <w:proofErr w:type="gramStart"/>
+          <w:t>yourself</w:t>
+        </w:r>
+        <w:proofErr w:type="gramEnd"/>
         <w:r>
           <w:rPr>
             <w:rFonts w:ascii="Droid Sans" w:hAnsi="Droid Sans" w:cs="Arial" w:hint="eastAsia"/>
             <w:color w:val="000000"/>
-            <w:rPrChange w:id="437" w:author="S B" w:date="2016-07-09T23:25:00Z">
-              <w:rPr>
-                <w:rFonts w:ascii="Droid Sans" w:hAnsi="Droid Sans" w:cs="Arial" w:hint="eastAsia"/>
-                <w:color w:val="000000"/>
-                <w:sz w:val="22"/>
-                <w:szCs w:val="22"/>
-              </w:rPr>
-            </w:rPrChange>
-          </w:rPr>
-          <w:t>yourself</w:t>
-        </w:r>
-        <w:proofErr w:type="gramEnd"/>
-        <w:r>
-          <w:rPr>
-            <w:rFonts w:ascii="Droid Sans" w:hAnsi="Droid Sans" w:cs="Arial" w:hint="eastAsia"/>
-            <w:color w:val="000000"/>
-            <w:rPrChange w:id="438" w:author="S B" w:date="2016-07-09T23:25:00Z">
+            <w:rPrChange w:id="391" w:author="S B" w:date="2016-07-09T23:25:00Z">
               <w:rPr>
                 <w:rFonts w:ascii="Droid Sans" w:hAnsi="Droid Sans" w:cs="Arial" w:hint="eastAsia"/>
                 <w:color w:val="000000"/>
@@ -3455,12 +3204,12 @@
         </w:numPr>
         <w:spacing w:before="100" w:beforeAutospacing="1" w:after="100" w:afterAutospacing="1"/>
         <w:rPr>
-          <w:ins w:id="439" w:author="S B" w:date="2016-07-09T23:25:00Z"/>
+          <w:ins w:id="392" w:author="S B" w:date="2016-07-09T23:25:00Z"/>
           <w:rFonts w:ascii="Arial" w:eastAsia="Times New Roman" w:hAnsi="Arial" w:cs="Arial"/>
           <w:color w:val="000000"/>
-          <w:rPrChange w:id="440" w:author="S B" w:date="2016-07-09T23:25:00Z">
+          <w:rPrChange w:id="393" w:author="S B" w:date="2016-07-09T23:25:00Z">
             <w:rPr>
-              <w:ins w:id="441" w:author="S B" w:date="2016-07-09T23:25:00Z"/>
+              <w:ins w:id="394" w:author="S B" w:date="2016-07-09T23:25:00Z"/>
               <w:rFonts w:ascii="Arial" w:eastAsia="Times New Roman" w:hAnsi="Arial" w:cs="Arial"/>
               <w:color w:val="000000"/>
               <w:sz w:val="22"/>
@@ -3469,14 +3218,14 @@
           </w:rPrChange>
         </w:rPr>
       </w:pPr>
-      <w:ins w:id="442" w:author="S B" w:date="2016-07-09T23:25:00Z">
+      <w:ins w:id="395" w:author="S B" w:date="2016-07-09T23:25:00Z">
         <w:r>
           <w:rPr>
             <w:rFonts w:ascii="Droid Sans" w:eastAsia="Times New Roman" w:hAnsi="Droid Sans" w:cs="Arial"/>
             <w:i/>
             <w:iCs/>
             <w:color w:val="000000"/>
-            <w:rPrChange w:id="443" w:author="S B" w:date="2016-07-09T23:25:00Z">
+            <w:rPrChange w:id="396" w:author="S B" w:date="2016-07-09T23:25:00Z">
               <w:rPr>
                 <w:rFonts w:ascii="Droid Sans" w:eastAsia="Times New Roman" w:hAnsi="Droid Sans" w:cs="Arial"/>
                 <w:i/>
@@ -3499,12 +3248,12 @@
         </w:numPr>
         <w:spacing w:before="100" w:beforeAutospacing="1" w:after="100" w:afterAutospacing="1"/>
         <w:rPr>
-          <w:ins w:id="444" w:author="S B" w:date="2016-07-09T23:25:00Z"/>
+          <w:ins w:id="397" w:author="S B" w:date="2016-07-09T23:25:00Z"/>
           <w:rFonts w:ascii="Arial" w:eastAsia="Times New Roman" w:hAnsi="Arial" w:cs="Arial"/>
           <w:color w:val="000000"/>
-          <w:rPrChange w:id="445" w:author="S B" w:date="2016-07-09T23:25:00Z">
+          <w:rPrChange w:id="398" w:author="S B" w:date="2016-07-09T23:25:00Z">
             <w:rPr>
-              <w:ins w:id="446" w:author="S B" w:date="2016-07-09T23:25:00Z"/>
+              <w:ins w:id="399" w:author="S B" w:date="2016-07-09T23:25:00Z"/>
               <w:rFonts w:ascii="Arial" w:eastAsia="Times New Roman" w:hAnsi="Arial" w:cs="Arial"/>
               <w:color w:val="000000"/>
               <w:sz w:val="22"/>
@@ -3513,14 +3262,14 @@
           </w:rPrChange>
         </w:rPr>
       </w:pPr>
-      <w:ins w:id="447" w:author="S B" w:date="2016-07-09T23:25:00Z">
+      <w:ins w:id="400" w:author="S B" w:date="2016-07-09T23:25:00Z">
         <w:r>
           <w:rPr>
             <w:rFonts w:ascii="Droid Sans" w:eastAsia="Times New Roman" w:hAnsi="Droid Sans" w:cs="Arial"/>
             <w:i/>
             <w:iCs/>
             <w:color w:val="000000"/>
-            <w:rPrChange w:id="448" w:author="S B" w:date="2016-07-09T23:25:00Z">
+            <w:rPrChange w:id="401" w:author="S B" w:date="2016-07-09T23:25:00Z">
               <w:rPr>
                 <w:rFonts w:ascii="Droid Sans" w:eastAsia="Times New Roman" w:hAnsi="Droid Sans" w:cs="Arial"/>
                 <w:i/>
@@ -3543,12 +3292,12 @@
         </w:numPr>
         <w:spacing w:before="100" w:beforeAutospacing="1" w:after="100" w:afterAutospacing="1"/>
         <w:rPr>
-          <w:ins w:id="449" w:author="S B" w:date="2016-07-09T23:25:00Z"/>
+          <w:ins w:id="402" w:author="S B" w:date="2016-07-09T23:25:00Z"/>
           <w:rFonts w:ascii="Arial" w:eastAsia="Times New Roman" w:hAnsi="Arial" w:cs="Arial"/>
           <w:color w:val="000000"/>
-          <w:rPrChange w:id="450" w:author="S B" w:date="2016-07-09T23:25:00Z">
+          <w:rPrChange w:id="403" w:author="S B" w:date="2016-07-09T23:25:00Z">
             <w:rPr>
-              <w:ins w:id="451" w:author="S B" w:date="2016-07-09T23:25:00Z"/>
+              <w:ins w:id="404" w:author="S B" w:date="2016-07-09T23:25:00Z"/>
               <w:rFonts w:ascii="Arial" w:eastAsia="Times New Roman" w:hAnsi="Arial" w:cs="Arial"/>
               <w:color w:val="000000"/>
               <w:sz w:val="22"/>
@@ -3557,14 +3306,14 @@
           </w:rPrChange>
         </w:rPr>
       </w:pPr>
-      <w:ins w:id="452" w:author="S B" w:date="2016-07-09T23:25:00Z">
+      <w:ins w:id="405" w:author="S B" w:date="2016-07-09T23:25:00Z">
         <w:r>
           <w:rPr>
             <w:rFonts w:ascii="Droid Sans" w:eastAsia="Times New Roman" w:hAnsi="Droid Sans" w:cs="Arial"/>
             <w:i/>
             <w:iCs/>
             <w:color w:val="000000"/>
-            <w:rPrChange w:id="453" w:author="S B" w:date="2016-07-09T23:25:00Z">
+            <w:rPrChange w:id="406" w:author="S B" w:date="2016-07-09T23:25:00Z">
               <w:rPr>
                 <w:rFonts w:ascii="Droid Sans" w:eastAsia="Times New Roman" w:hAnsi="Droid Sans" w:cs="Arial"/>
                 <w:i/>
@@ -3587,7 +3336,7 @@
           <w:ilvl w:val="0"/>
           <w:numId w:val="4"/>
         </w:numPr>
-        <w:pPrChange w:id="454" w:author="S B" w:date="2016-06-27T22:51:00Z">
+        <w:pPrChange w:id="407" w:author="S B" w:date="2016-06-27T22:51:00Z">
           <w:pPr>
             <w:pStyle w:val="Heading1"/>
           </w:pPr>
@@ -3662,7 +3411,7 @@
           <w:ilvl w:val="0"/>
           <w:numId w:val="4"/>
         </w:numPr>
-        <w:pPrChange w:id="455" w:author="S B" w:date="2016-06-27T22:51:00Z">
+        <w:pPrChange w:id="408" w:author="S B" w:date="2016-06-27T22:51:00Z">
           <w:pPr>
             <w:pStyle w:val="Heading1"/>
           </w:pPr>
@@ -3723,6 +3472,22 @@
       </w:r>
       <w:r>
         <w:t>Revise this paragraph</w:t>
+      </w:r>
+    </w:p>
+  </w:comment>
+  <w:comment w:id="158" w:author="Seungjin Baek" w:date="2016-09-01T17:26:00Z" w:initials="sb">
+    <w:p>
+      <w:pPr>
+        <w:pStyle w:val="CommentText"/>
+      </w:pPr>
+      <w:r>
+        <w:rPr>
+          <w:rStyle w:val="CommentReference"/>
+        </w:rPr>
+        <w:annotationRef/>
+      </w:r>
+      <w:r>
+        <w:t>We need to add figures here!</w:t>
       </w:r>
     </w:p>
   </w:comment>
@@ -6185,7 +5950,7 @@
 </file>
 
 <file path=customXml/itemProps1.xml><?xml version="1.0" encoding="utf-8"?>
-<ds:datastoreItem xmlns:ds="http://schemas.openxmlformats.org/officeDocument/2006/customXml" ds:itemID="{AF197ECB-1D8E-4AA6-853F-9B1F8C244EBF}">
+<ds:datastoreItem xmlns:ds="http://schemas.openxmlformats.org/officeDocument/2006/customXml" ds:itemID="{BC84773A-136A-49AD-8359-CF9C46C04841}">
   <ds:schemaRefs>
     <ds:schemaRef ds:uri="http://schemas.openxmlformats.org/officeDocument/2006/bibliography"/>
   </ds:schemaRefs>

</xml_diff>

<commit_message>
feat: separating users with/without ratings
</commit_message>
<xml_diff>
--- a/Report/Capstone Report by SBaek.docx
+++ b/Report/Capstone Report by SBaek.docx
@@ -1,6 +1,6 @@
 
 <file path=word/document.xml><?xml version="1.0" encoding="utf-8"?>
-<w:document xmlns:wpc="http://schemas.microsoft.com/office/word/2010/wordprocessingCanvas" xmlns:mo="http://schemas.microsoft.com/office/mac/office/2008/main" xmlns:mc="http://schemas.openxmlformats.org/markup-compatibility/2006" xmlns:mv="urn:schemas-microsoft-com:mac:vml" xmlns:o="urn:schemas-microsoft-com:office:office" xmlns:r="http://schemas.openxmlformats.org/officeDocument/2006/relationships" xmlns:m="http://schemas.openxmlformats.org/officeDocument/2006/math" xmlns:v="urn:schemas-microsoft-com:vml" xmlns:wp14="http://schemas.microsoft.com/office/word/2010/wordprocessingDrawing" xmlns:wp="http://schemas.openxmlformats.org/drawingml/2006/wordprocessingDrawing" xmlns:w10="urn:schemas-microsoft-com:office:word" xmlns:w="http://schemas.openxmlformats.org/wordprocessingml/2006/main" xmlns:w14="http://schemas.microsoft.com/office/word/2010/wordml" xmlns:wpg="http://schemas.microsoft.com/office/word/2010/wordprocessingGroup" xmlns:wpi="http://schemas.microsoft.com/office/word/2010/wordprocessingInk" xmlns:wne="http://schemas.microsoft.com/office/word/2006/wordml" xmlns:wps="http://schemas.microsoft.com/office/word/2010/wordprocessingShape" mc:Ignorable="w14 wp14">
+<w:document xmlns:wpc="http://schemas.microsoft.com/office/word/2010/wordprocessingCanvas" xmlns:mc="http://schemas.openxmlformats.org/markup-compatibility/2006" xmlns:o="urn:schemas-microsoft-com:office:office" xmlns:r="http://schemas.openxmlformats.org/officeDocument/2006/relationships" xmlns:m="http://schemas.openxmlformats.org/officeDocument/2006/math" xmlns:v="urn:schemas-microsoft-com:vml" xmlns:wp14="http://schemas.microsoft.com/office/word/2010/wordprocessingDrawing" xmlns:wp="http://schemas.openxmlformats.org/drawingml/2006/wordprocessingDrawing" xmlns:w10="urn:schemas-microsoft-com:office:word" xmlns:w="http://schemas.openxmlformats.org/wordprocessingml/2006/main" xmlns:w14="http://schemas.microsoft.com/office/word/2010/wordml" xmlns:wpg="http://schemas.microsoft.com/office/word/2010/wordprocessingGroup" xmlns:wpi="http://schemas.microsoft.com/office/word/2010/wordprocessingInk" xmlns:wne="http://schemas.microsoft.com/office/word/2006/wordml" xmlns:wps="http://schemas.microsoft.com/office/word/2010/wordprocessingShape" mc:Ignorable="w14 wp14">
   <w:body>
     <w:p>
       <w:pPr>
@@ -153,10 +153,12 @@
           <w:t>(</w:t>
         </w:r>
         <w:proofErr w:type="spellStart"/>
+        <w:proofErr w:type="gramStart"/>
         <w:r>
           <w:t>scikit</w:t>
         </w:r>
         <w:proofErr w:type="spellEnd"/>
+        <w:proofErr w:type="gramEnd"/>
         <w:r>
           <w:t xml:space="preserve"> learn webpage)</w:t>
         </w:r>
@@ -233,7 +235,37 @@
       </w:ins>
       <w:ins w:id="11" w:author="Seungjin Baek" w:date="2016-06-24T15:41:00Z">
         <w:r>
-          <w:t xml:space="preserve">descriptions of each column is shown in Table </w:t>
+          <w:t>description</w:t>
+        </w:r>
+      </w:ins>
+      <w:ins w:id="12" w:author="Seungjin Baek" w:date="2016-09-07T15:40:00Z">
+        <w:r>
+          <w:t>s</w:t>
+        </w:r>
+      </w:ins>
+      <w:ins w:id="13" w:author="Seungjin Baek" w:date="2016-06-24T15:41:00Z">
+        <w:r>
+          <w:t xml:space="preserve"> of </w:t>
+        </w:r>
+      </w:ins>
+      <w:ins w:id="14" w:author="Seungjin Baek" w:date="2016-09-07T15:40:00Z">
+        <w:r>
+          <w:t>features</w:t>
+        </w:r>
+      </w:ins>
+      <w:ins w:id="15" w:author="Seungjin Baek" w:date="2016-06-24T15:41:00Z">
+        <w:r>
+          <w:t xml:space="preserve"> </w:t>
+        </w:r>
+      </w:ins>
+      <w:ins w:id="16" w:author="Seungjin Baek" w:date="2016-09-07T15:40:00Z">
+        <w:r>
+          <w:t>are</w:t>
+        </w:r>
+      </w:ins>
+      <w:ins w:id="17" w:author="Seungjin Baek" w:date="2016-06-24T15:41:00Z">
+        <w:r>
+          <w:t xml:space="preserve"> shown in Table </w:t>
         </w:r>
         <w:r>
           <w:rPr>
@@ -249,7 +281,7 @@
     <w:p>
       <w:pPr>
         <w:rPr>
-          <w:ins w:id="12" w:author="Seungjin Baek" w:date="2016-06-24T15:41:00Z"/>
+          <w:ins w:id="18" w:author="Seungjin Baek" w:date="2016-06-24T15:41:00Z"/>
         </w:rPr>
       </w:pPr>
     </w:p>
@@ -265,7 +297,7 @@
       </w:tblGrid>
       <w:tr>
         <w:trPr>
-          <w:ins w:id="13" w:author="Seungjin Baek" w:date="2016-06-24T15:41:00Z"/>
+          <w:ins w:id="19" w:author="Seungjin Baek" w:date="2016-06-24T15:41:00Z"/>
         </w:trPr>
         <w:tc>
           <w:tcPr>
@@ -275,11 +307,11 @@
           <w:p>
             <w:pPr>
               <w:rPr>
-                <w:ins w:id="14" w:author="Seungjin Baek" w:date="2016-06-24T15:41:00Z"/>
+                <w:ins w:id="20" w:author="Seungjin Baek" w:date="2016-06-24T15:41:00Z"/>
                 <w:b/>
               </w:rPr>
             </w:pPr>
-            <w:ins w:id="15" w:author="Seungjin Baek" w:date="2016-06-24T15:42:00Z">
+            <w:ins w:id="21" w:author="Seungjin Baek" w:date="2016-06-24T15:42:00Z">
               <w:r>
                 <w:rPr>
                   <w:b/>
@@ -297,60 +329,16 @@
           <w:p>
             <w:pPr>
               <w:rPr>
-                <w:ins w:id="16" w:author="Seungjin Baek" w:date="2016-06-24T15:41:00Z"/>
+                <w:ins w:id="22" w:author="Seungjin Baek" w:date="2016-06-24T15:41:00Z"/>
                 <w:b/>
               </w:rPr>
             </w:pPr>
-            <w:ins w:id="17" w:author="Seungjin Baek" w:date="2016-06-24T15:42:00Z">
+            <w:ins w:id="23" w:author="Seungjin Baek" w:date="2016-06-24T15:42:00Z">
               <w:r>
                 <w:rPr>
                   <w:b/>
                 </w:rPr>
                 <w:t>Description</w:t>
-              </w:r>
-            </w:ins>
-          </w:p>
-        </w:tc>
-      </w:tr>
-      <w:tr>
-        <w:trPr>
-          <w:ins w:id="18" w:author="Seungjin Baek" w:date="2016-06-24T15:41:00Z"/>
-        </w:trPr>
-        <w:tc>
-          <w:tcPr>
-            <w:tcW w:w="1926" w:type="dxa"/>
-          </w:tcPr>
-          <w:p>
-            <w:pPr>
-              <w:rPr>
-                <w:ins w:id="19" w:author="Seungjin Baek" w:date="2016-06-24T15:41:00Z"/>
-              </w:rPr>
-            </w:pPr>
-            <w:ins w:id="20" w:author="Seungjin Baek" w:date="2016-06-24T15:42:00Z">
-              <w:r>
-                <w:t>id</w:t>
-              </w:r>
-            </w:ins>
-          </w:p>
-        </w:tc>
-        <w:tc>
-          <w:tcPr>
-            <w:tcW w:w="6912" w:type="dxa"/>
-          </w:tcPr>
-          <w:p>
-            <w:pPr>
-              <w:rPr>
-                <w:ins w:id="21" w:author="Seungjin Baek" w:date="2016-06-24T15:41:00Z"/>
-              </w:rPr>
-            </w:pPr>
-            <w:ins w:id="22" w:author="Seungjin Baek" w:date="2016-06-24T15:43:00Z">
-              <w:r>
-                <w:t>user</w:t>
-              </w:r>
-            </w:ins>
-            <w:ins w:id="23" w:author="Seungjin Baek" w:date="2016-06-24T15:42:00Z">
-              <w:r>
-                <w:t xml:space="preserve"> ID</w:t>
               </w:r>
             </w:ins>
           </w:p>
@@ -370,8 +358,52 @@
                 <w:ins w:id="25" w:author="Seungjin Baek" w:date="2016-06-24T15:41:00Z"/>
               </w:rPr>
             </w:pPr>
+            <w:ins w:id="26" w:author="Seungjin Baek" w:date="2016-06-24T15:42:00Z">
+              <w:r>
+                <w:t>id</w:t>
+              </w:r>
+            </w:ins>
+          </w:p>
+        </w:tc>
+        <w:tc>
+          <w:tcPr>
+            <w:tcW w:w="6912" w:type="dxa"/>
+          </w:tcPr>
+          <w:p>
+            <w:pPr>
+              <w:rPr>
+                <w:ins w:id="27" w:author="Seungjin Baek" w:date="2016-06-24T15:41:00Z"/>
+              </w:rPr>
+            </w:pPr>
+            <w:ins w:id="28" w:author="Seungjin Baek" w:date="2016-06-24T15:43:00Z">
+              <w:r>
+                <w:t>user</w:t>
+              </w:r>
+            </w:ins>
+            <w:ins w:id="29" w:author="Seungjin Baek" w:date="2016-06-24T15:42:00Z">
+              <w:r>
+                <w:t xml:space="preserve"> ID</w:t>
+              </w:r>
+            </w:ins>
+          </w:p>
+        </w:tc>
+      </w:tr>
+      <w:tr>
+        <w:trPr>
+          <w:ins w:id="30" w:author="Seungjin Baek" w:date="2016-06-24T15:41:00Z"/>
+        </w:trPr>
+        <w:tc>
+          <w:tcPr>
+            <w:tcW w:w="1926" w:type="dxa"/>
+          </w:tcPr>
+          <w:p>
+            <w:pPr>
+              <w:rPr>
+                <w:ins w:id="31" w:author="Seungjin Baek" w:date="2016-06-24T15:41:00Z"/>
+              </w:rPr>
+            </w:pPr>
             <w:proofErr w:type="spellStart"/>
-            <w:ins w:id="26" w:author="Seungjin Baek" w:date="2016-06-24T15:42:00Z">
+            <w:ins w:id="32" w:author="Seungjin Baek" w:date="2016-06-24T15:42:00Z">
               <w:r>
                 <w:t>install_date</w:t>
               </w:r>
@@ -386,10 +418,10 @@
           <w:p>
             <w:pPr>
               <w:rPr>
-                <w:ins w:id="27" w:author="Seungjin Baek" w:date="2016-06-24T15:41:00Z"/>
+                <w:ins w:id="33" w:author="Seungjin Baek" w:date="2016-06-24T15:41:00Z"/>
               </w:rPr>
             </w:pPr>
-            <w:ins w:id="28" w:author="Seungjin Baek" w:date="2016-06-24T15:44:00Z">
+            <w:ins w:id="34" w:author="Seungjin Baek" w:date="2016-06-24T15:44:00Z">
               <w:r>
                 <w:t>the user install date</w:t>
               </w:r>
@@ -399,7 +431,7 @@
       </w:tr>
       <w:tr>
         <w:trPr>
-          <w:ins w:id="29" w:author="Seungjin Baek" w:date="2016-06-24T15:41:00Z"/>
+          <w:ins w:id="35" w:author="Seungjin Baek" w:date="2016-06-24T15:41:00Z"/>
         </w:trPr>
         <w:tc>
           <w:tcPr>
@@ -408,11 +440,11 @@
           <w:p>
             <w:pPr>
               <w:rPr>
-                <w:ins w:id="30" w:author="Seungjin Baek" w:date="2016-06-24T15:41:00Z"/>
+                <w:ins w:id="36" w:author="Seungjin Baek" w:date="2016-06-24T15:41:00Z"/>
               </w:rPr>
             </w:pPr>
             <w:proofErr w:type="spellStart"/>
-            <w:ins w:id="31" w:author="Seungjin Baek" w:date="2016-06-24T15:42:00Z">
+            <w:ins w:id="37" w:author="Seungjin Baek" w:date="2016-06-24T15:42:00Z">
               <w:r>
                 <w:t>time_on_site</w:t>
               </w:r>
@@ -427,64 +459,12 @@
           <w:p>
             <w:pPr>
               <w:rPr>
-                <w:ins w:id="32" w:author="Seungjin Baek" w:date="2016-06-24T15:41:00Z"/>
-              </w:rPr>
-            </w:pPr>
-            <w:ins w:id="33" w:author="Seungjin Baek" w:date="2016-06-24T15:44:00Z">
-              <w:r>
-                <w:t>days since the user install date</w:t>
-              </w:r>
-            </w:ins>
-          </w:p>
-        </w:tc>
-      </w:tr>
-      <w:tr>
-        <w:trPr>
-          <w:ins w:id="34" w:author="Seungjin Baek" w:date="2016-06-24T15:41:00Z"/>
-        </w:trPr>
-        <w:tc>
-          <w:tcPr>
-            <w:tcW w:w="1926" w:type="dxa"/>
-          </w:tcPr>
-          <w:p>
-            <w:pPr>
-              <w:rPr>
-                <w:ins w:id="35" w:author="Seungjin Baek" w:date="2016-06-24T15:41:00Z"/>
-              </w:rPr>
-            </w:pPr>
-            <w:proofErr w:type="spellStart"/>
-            <w:ins w:id="36" w:author="Seungjin Baek" w:date="2016-06-24T15:43:00Z">
-              <w:r>
-                <w:t>positive</w:t>
-              </w:r>
-            </w:ins>
-            <w:ins w:id="37" w:author="Seungjin Baek" w:date="2016-06-24T15:42:00Z">
-              <w:r>
-                <w:t>_rating</w:t>
-              </w:r>
-            </w:ins>
-            <w:proofErr w:type="spellEnd"/>
-          </w:p>
-        </w:tc>
-        <w:tc>
-          <w:tcPr>
-            <w:tcW w:w="6912" w:type="dxa"/>
-          </w:tcPr>
-          <w:p>
-            <w:pPr>
-              <w:rPr>
                 <w:ins w:id="38" w:author="Seungjin Baek" w:date="2016-06-24T15:41:00Z"/>
-                <w:rFonts w:asciiTheme="majorHAnsi" w:eastAsiaTheme="majorEastAsia" w:hAnsiTheme="majorHAnsi" w:cstheme="majorBidi"/>
-                <w:i/>
-                <w:iCs/>
-                <w:color w:val="404040" w:themeColor="text1" w:themeTint="BF"/>
-                <w:sz w:val="20"/>
-                <w:szCs w:val="20"/>
               </w:rPr>
             </w:pPr>
             <w:ins w:id="39" w:author="Seungjin Baek" w:date="2016-06-24T15:44:00Z">
               <w:r>
-                <w:t>number of positive ratings the user received as a seller</w:t>
+                <w:t>days since the user install date</w:t>
               </w:r>
             </w:ins>
           </w:p>
@@ -507,8 +487,7 @@
             <w:proofErr w:type="spellStart"/>
             <w:ins w:id="42" w:author="Seungjin Baek" w:date="2016-06-24T15:43:00Z">
               <w:r>
-                <w:lastRenderedPageBreak/>
-                <w:t>neutral</w:t>
+                <w:t>positive</w:t>
               </w:r>
             </w:ins>
             <w:ins w:id="43" w:author="Seungjin Baek" w:date="2016-06-24T15:42:00Z">
@@ -527,11 +506,17 @@
             <w:pPr>
               <w:rPr>
                 <w:ins w:id="44" w:author="Seungjin Baek" w:date="2016-06-24T15:41:00Z"/>
+                <w:rFonts w:asciiTheme="majorHAnsi" w:eastAsiaTheme="majorEastAsia" w:hAnsiTheme="majorHAnsi" w:cstheme="majorBidi"/>
+                <w:i/>
+                <w:iCs/>
+                <w:color w:val="404040" w:themeColor="text1" w:themeTint="BF"/>
+                <w:sz w:val="20"/>
+                <w:szCs w:val="20"/>
               </w:rPr>
             </w:pPr>
             <w:ins w:id="45" w:author="Seungjin Baek" w:date="2016-06-24T15:44:00Z">
               <w:r>
-                <w:t>number of neutral ratings the user received as a seller</w:t>
+                <w:t>number of positive ratings the user received as a seller</w:t>
               </w:r>
             </w:ins>
           </w:p>
@@ -554,7 +539,8 @@
             <w:proofErr w:type="spellStart"/>
             <w:ins w:id="48" w:author="Seungjin Baek" w:date="2016-06-24T15:43:00Z">
               <w:r>
-                <w:t>negative</w:t>
+                <w:lastRenderedPageBreak/>
+                <w:t>neutral</w:t>
               </w:r>
             </w:ins>
             <w:ins w:id="49" w:author="Seungjin Baek" w:date="2016-06-24T15:42:00Z">
@@ -577,7 +563,7 @@
             </w:pPr>
             <w:ins w:id="51" w:author="Seungjin Baek" w:date="2016-06-24T15:44:00Z">
               <w:r>
-                <w:t>number of negative ratings the user received as a seller</w:t>
+                <w:t>number of neutral ratings the user received as a seller</w:t>
               </w:r>
             </w:ins>
           </w:p>
@@ -597,7 +583,53 @@
                 <w:ins w:id="53" w:author="Seungjin Baek" w:date="2016-06-24T15:41:00Z"/>
               </w:rPr>
             </w:pPr>
+            <w:proofErr w:type="spellStart"/>
             <w:ins w:id="54" w:author="Seungjin Baek" w:date="2016-06-24T15:43:00Z">
+              <w:r>
+                <w:t>negative</w:t>
+              </w:r>
+            </w:ins>
+            <w:ins w:id="55" w:author="Seungjin Baek" w:date="2016-06-24T15:42:00Z">
+              <w:r>
+                <w:t>_rating</w:t>
+              </w:r>
+            </w:ins>
+            <w:proofErr w:type="spellEnd"/>
+          </w:p>
+        </w:tc>
+        <w:tc>
+          <w:tcPr>
+            <w:tcW w:w="6912" w:type="dxa"/>
+          </w:tcPr>
+          <w:p>
+            <w:pPr>
+              <w:rPr>
+                <w:ins w:id="56" w:author="Seungjin Baek" w:date="2016-06-24T15:41:00Z"/>
+              </w:rPr>
+            </w:pPr>
+            <w:ins w:id="57" w:author="Seungjin Baek" w:date="2016-06-24T15:44:00Z">
+              <w:r>
+                <w:t>number of negative ratings the user received as a seller</w:t>
+              </w:r>
+            </w:ins>
+          </w:p>
+        </w:tc>
+      </w:tr>
+      <w:tr>
+        <w:trPr>
+          <w:ins w:id="58" w:author="Seungjin Baek" w:date="2016-06-24T15:41:00Z"/>
+        </w:trPr>
+        <w:tc>
+          <w:tcPr>
+            <w:tcW w:w="1926" w:type="dxa"/>
+          </w:tcPr>
+          <w:p>
+            <w:pPr>
+              <w:rPr>
+                <w:ins w:id="59" w:author="Seungjin Baek" w:date="2016-06-24T15:41:00Z"/>
+              </w:rPr>
+            </w:pPr>
+            <w:ins w:id="60" w:author="Seungjin Baek" w:date="2016-06-24T15:43:00Z">
               <w:r>
                 <w:t>listing</w:t>
               </w:r>
@@ -611,10 +643,10 @@
           <w:p>
             <w:pPr>
               <w:rPr>
-                <w:ins w:id="55" w:author="Seungjin Baek" w:date="2016-06-24T15:41:00Z"/>
+                <w:ins w:id="61" w:author="Seungjin Baek" w:date="2016-06-24T15:41:00Z"/>
               </w:rPr>
             </w:pPr>
-            <w:ins w:id="56" w:author="Seungjin Baek" w:date="2016-06-24T15:44:00Z">
+            <w:ins w:id="62" w:author="Seungjin Baek" w:date="2016-06-24T15:44:00Z">
               <w:r>
                 <w:t>number of items the user has listed for sale</w:t>
               </w:r>
@@ -624,7 +656,7 @@
       </w:tr>
       <w:tr>
         <w:trPr>
-          <w:ins w:id="57" w:author="Seungjin Baek" w:date="2016-06-24T15:41:00Z"/>
+          <w:ins w:id="63" w:author="Seungjin Baek" w:date="2016-06-24T15:41:00Z"/>
         </w:trPr>
         <w:tc>
           <w:tcPr>
@@ -633,16 +665,16 @@
           <w:p>
             <w:pPr>
               <w:rPr>
-                <w:ins w:id="58" w:author="Seungjin Baek" w:date="2016-06-24T15:41:00Z"/>
+                <w:ins w:id="64" w:author="Seungjin Baek" w:date="2016-06-24T15:41:00Z"/>
               </w:rPr>
             </w:pPr>
             <w:proofErr w:type="spellStart"/>
-            <w:ins w:id="59" w:author="Seungjin Baek" w:date="2016-06-24T15:43:00Z">
+            <w:ins w:id="65" w:author="Seungjin Baek" w:date="2016-06-24T15:43:00Z">
               <w:r>
                 <w:t>listing</w:t>
               </w:r>
             </w:ins>
-            <w:ins w:id="60" w:author="Seungjin Baek" w:date="2016-06-24T15:42:00Z">
+            <w:ins w:id="66" w:author="Seungjin Baek" w:date="2016-06-24T15:42:00Z">
               <w:r>
                 <w:t>_gmv</w:t>
               </w:r>
@@ -657,10 +689,10 @@
           <w:p>
             <w:pPr>
               <w:rPr>
-                <w:ins w:id="61" w:author="Seungjin Baek" w:date="2016-06-24T15:41:00Z"/>
+                <w:ins w:id="67" w:author="Seungjin Baek" w:date="2016-06-24T15:41:00Z"/>
               </w:rPr>
             </w:pPr>
-            <w:ins w:id="62" w:author="Seungjin Baek" w:date="2016-06-24T15:45:00Z">
+            <w:ins w:id="68" w:author="Seungjin Baek" w:date="2016-06-24T15:45:00Z">
               <w:r>
                 <w:t>total dollar amount of the listed items from the user</w:t>
               </w:r>
@@ -670,7 +702,7 @@
       </w:tr>
       <w:tr>
         <w:trPr>
-          <w:ins w:id="63" w:author="Seungjin Baek" w:date="2016-06-24T15:43:00Z"/>
+          <w:ins w:id="69" w:author="Seungjin Baek" w:date="2016-06-24T15:43:00Z"/>
         </w:trPr>
         <w:tc>
           <w:tcPr>
@@ -679,10 +711,10 @@
           <w:p>
             <w:pPr>
               <w:rPr>
-                <w:ins w:id="64" w:author="Seungjin Baek" w:date="2016-06-24T15:43:00Z"/>
+                <w:ins w:id="70" w:author="Seungjin Baek" w:date="2016-06-24T15:43:00Z"/>
               </w:rPr>
             </w:pPr>
-            <w:ins w:id="65" w:author="Seungjin Baek" w:date="2016-06-24T15:43:00Z">
+            <w:ins w:id="71" w:author="Seungjin Baek" w:date="2016-06-24T15:43:00Z">
               <w:r>
                 <w:t>sale</w:t>
               </w:r>
@@ -696,10 +728,10 @@
           <w:p>
             <w:pPr>
               <w:rPr>
-                <w:ins w:id="66" w:author="Seungjin Baek" w:date="2016-06-24T15:43:00Z"/>
+                <w:ins w:id="72" w:author="Seungjin Baek" w:date="2016-06-24T15:43:00Z"/>
               </w:rPr>
             </w:pPr>
-            <w:ins w:id="67" w:author="Seungjin Baek" w:date="2016-06-24T15:45:00Z">
+            <w:ins w:id="73" w:author="Seungjin Baek" w:date="2016-06-24T15:45:00Z">
               <w:r>
                 <w:t>number of sales the user made</w:t>
               </w:r>
@@ -709,7 +741,7 @@
       </w:tr>
       <w:tr>
         <w:trPr>
-          <w:ins w:id="68" w:author="Seungjin Baek" w:date="2016-06-24T15:43:00Z"/>
+          <w:ins w:id="74" w:author="Seungjin Baek" w:date="2016-06-24T15:43:00Z"/>
         </w:trPr>
         <w:tc>
           <w:tcPr>
@@ -718,10 +750,10 @@
           <w:p>
             <w:pPr>
               <w:rPr>
-                <w:ins w:id="69" w:author="Seungjin Baek" w:date="2016-06-24T15:43:00Z"/>
+                <w:ins w:id="75" w:author="Seungjin Baek" w:date="2016-06-24T15:43:00Z"/>
               </w:rPr>
             </w:pPr>
-            <w:ins w:id="70" w:author="Seungjin Baek" w:date="2016-06-24T15:43:00Z">
+            <w:ins w:id="76" w:author="Seungjin Baek" w:date="2016-06-24T15:43:00Z">
               <w:r>
                 <w:t>buyers</w:t>
               </w:r>
@@ -735,10 +767,10 @@
           <w:p>
             <w:pPr>
               <w:rPr>
-                <w:ins w:id="71" w:author="Seungjin Baek" w:date="2016-06-24T15:43:00Z"/>
+                <w:ins w:id="77" w:author="Seungjin Baek" w:date="2016-06-24T15:43:00Z"/>
               </w:rPr>
             </w:pPr>
-            <w:ins w:id="72" w:author="Seungjin Baek" w:date="2016-06-24T15:45:00Z">
+            <w:ins w:id="78" w:author="Seungjin Baek" w:date="2016-06-24T15:45:00Z">
               <w:r>
                 <w:t>number of unique buyers of the user’s items</w:t>
               </w:r>
@@ -748,7 +780,7 @@
       </w:tr>
       <w:tr>
         <w:trPr>
-          <w:ins w:id="73" w:author="Seungjin Baek" w:date="2016-06-24T15:43:00Z"/>
+          <w:ins w:id="79" w:author="Seungjin Baek" w:date="2016-06-24T15:43:00Z"/>
         </w:trPr>
         <w:tc>
           <w:tcPr>
@@ -757,11 +789,11 @@
           <w:p>
             <w:pPr>
               <w:rPr>
-                <w:ins w:id="74" w:author="Seungjin Baek" w:date="2016-06-24T15:43:00Z"/>
+                <w:ins w:id="80" w:author="Seungjin Baek" w:date="2016-06-24T15:43:00Z"/>
               </w:rPr>
             </w:pPr>
             <w:proofErr w:type="spellStart"/>
-            <w:ins w:id="75" w:author="Seungjin Baek" w:date="2016-06-24T15:43:00Z">
+            <w:ins w:id="81" w:author="Seungjin Baek" w:date="2016-06-24T15:43:00Z">
               <w:r>
                 <w:t>gmv</w:t>
               </w:r>
@@ -776,10 +808,10 @@
           <w:p>
             <w:pPr>
               <w:rPr>
-                <w:ins w:id="76" w:author="Seungjin Baek" w:date="2016-06-24T15:43:00Z"/>
+                <w:ins w:id="82" w:author="Seungjin Baek" w:date="2016-06-24T15:43:00Z"/>
               </w:rPr>
             </w:pPr>
-            <w:ins w:id="77" w:author="Seungjin Baek" w:date="2016-06-24T15:45:00Z">
+            <w:ins w:id="83" w:author="Seungjin Baek" w:date="2016-06-24T15:45:00Z">
               <w:r>
                 <w:t>total dollar amount of the user’s sold item</w:t>
               </w:r>
@@ -791,18 +823,18 @@
     <w:p>
       <w:pPr>
         <w:rPr>
-          <w:ins w:id="78" w:author="Seungjin Baek" w:date="2016-06-24T15:40:00Z"/>
-        </w:rPr>
-      </w:pPr>
-    </w:p>
-    <w:p>
-      <w:pPr>
-        <w:rPr>
-          <w:ins w:id="79" w:author="S B" w:date="2016-06-29T23:04:00Z"/>
+          <w:ins w:id="84" w:author="Seungjin Baek" w:date="2016-06-24T15:40:00Z"/>
+        </w:rPr>
+      </w:pPr>
+    </w:p>
+    <w:p>
+      <w:pPr>
+        <w:rPr>
+          <w:ins w:id="85" w:author="S B" w:date="2016-06-29T23:04:00Z"/>
           <w:b/>
         </w:rPr>
       </w:pPr>
-      <w:ins w:id="80" w:author="S B" w:date="2016-06-23T22:28:00Z">
+      <w:ins w:id="86" w:author="S B" w:date="2016-06-23T22:28:00Z">
         <w:r>
           <w:rPr>
             <w:b/>
@@ -816,7 +848,7 @@
         </w:rPr>
         <w:t xml:space="preserve">data </w:t>
       </w:r>
-      <w:ins w:id="81" w:author="S B" w:date="2016-06-23T22:28:00Z">
+      <w:ins w:id="87" w:author="S B" w:date="2016-06-23T22:28:00Z">
         <w:r>
           <w:rPr>
             <w:b/>
@@ -828,36 +860,99 @@
     <w:p>
       <w:pPr>
         <w:rPr>
-          <w:ins w:id="82" w:author="S B" w:date="2016-06-29T23:08:00Z"/>
-        </w:rPr>
-      </w:pPr>
-      <w:ins w:id="83" w:author="S B" w:date="2016-06-29T23:04:00Z">
-        <w:r>
-          <w:t xml:space="preserve">Though the length of the dataset contains records from </w:t>
-        </w:r>
-      </w:ins>
-      <w:ins w:id="84" w:author="Seungjin Baek" w:date="2016-09-01T17:23:00Z">
-        <w:r>
-          <w:t xml:space="preserve">the historic record of </w:t>
-        </w:r>
-      </w:ins>
-      <w:ins w:id="85" w:author="S B" w:date="2016-06-29T23:04:00Z">
+          <w:ins w:id="88" w:author="Seungjin Baek" w:date="2016-09-07T15:43:00Z"/>
+        </w:rPr>
+      </w:pPr>
+      <w:ins w:id="89" w:author="S B" w:date="2016-06-29T23:04:00Z">
+        <w:r>
+          <w:t xml:space="preserve">Though the length of the dataset contains </w:t>
+        </w:r>
+        <w:del w:id="90" w:author="Seungjin Baek" w:date="2016-09-07T15:40:00Z">
+          <w:r>
+            <w:delText>records</w:delText>
+          </w:r>
+        </w:del>
+        <w:del w:id="91" w:author="Seungjin Baek" w:date="2016-09-07T15:41:00Z">
+          <w:r>
+            <w:delText xml:space="preserve"> from </w:delText>
+          </w:r>
+        </w:del>
         <w:r>
           <w:t>over 1.2 million</w:t>
         </w:r>
       </w:ins>
-      <w:ins w:id="86" w:author="S B" w:date="2016-06-29T23:05:00Z">
-        <w:r>
-          <w:t xml:space="preserve"> sellers, majority of data contains new users who does not have any </w:t>
-        </w:r>
-      </w:ins>
-      <w:ins w:id="87" w:author="Seungjin Baek" w:date="2016-09-01T17:23:00Z">
+      <w:ins w:id="92" w:author="Seungjin Baek" w:date="2016-09-07T15:41:00Z">
+        <w:r>
+          <w:t xml:space="preserve"> historic </w:t>
+        </w:r>
+      </w:ins>
+      <w:ins w:id="93" w:author="S B" w:date="2016-06-29T23:05:00Z">
+        <w:del w:id="94" w:author="Seungjin Baek" w:date="2016-09-07T15:41:00Z">
+          <w:r>
+            <w:delText xml:space="preserve"> </w:delText>
+          </w:r>
+        </w:del>
+        <w:r>
+          <w:t>seller</w:t>
+        </w:r>
+      </w:ins>
+      <w:ins w:id="95" w:author="Seungjin Baek" w:date="2016-09-07T15:41:00Z">
+        <w:r>
+          <w:t xml:space="preserve"> records</w:t>
+        </w:r>
+      </w:ins>
+      <w:ins w:id="96" w:author="S B" w:date="2016-06-29T23:05:00Z">
+        <w:del w:id="97" w:author="Seungjin Baek" w:date="2016-09-07T15:41:00Z">
+          <w:r>
+            <w:delText>s</w:delText>
+          </w:r>
+        </w:del>
+        <w:r>
+          <w:t xml:space="preserve">, majority of </w:t>
+        </w:r>
+      </w:ins>
+      <w:ins w:id="98" w:author="Seungjin Baek" w:date="2016-09-07T15:42:00Z">
+        <w:r>
+          <w:t>them implies</w:t>
+        </w:r>
+      </w:ins>
+      <w:ins w:id="99" w:author="S B" w:date="2016-06-29T23:05:00Z">
+        <w:del w:id="100" w:author="Seungjin Baek" w:date="2016-09-07T15:42:00Z">
+          <w:r>
+            <w:delText>data contains</w:delText>
+          </w:r>
+        </w:del>
+        <w:r>
+          <w:t xml:space="preserve"> new users who </w:t>
+        </w:r>
+        <w:del w:id="101" w:author="Seungjin Baek" w:date="2016-09-07T15:42:00Z">
+          <w:r>
+            <w:delText>does</w:delText>
+          </w:r>
+        </w:del>
+      </w:ins>
+      <w:ins w:id="102" w:author="Seungjin Baek" w:date="2016-09-07T15:42:00Z">
+        <w:r>
+          <w:t>did not show</w:t>
+        </w:r>
+      </w:ins>
+      <w:ins w:id="103" w:author="S B" w:date="2016-06-29T23:05:00Z">
+        <w:del w:id="104" w:author="Seungjin Baek" w:date="2016-09-07T15:42:00Z">
+          <w:r>
+            <w:delText xml:space="preserve"> not have</w:delText>
+          </w:r>
+        </w:del>
+        <w:r>
+          <w:t xml:space="preserve"> any </w:t>
+        </w:r>
+      </w:ins>
+      <w:ins w:id="105" w:author="Seungjin Baek" w:date="2016-09-01T17:23:00Z">
         <w:r>
           <w:t>sale</w:t>
         </w:r>
       </w:ins>
-      <w:ins w:id="88" w:author="S B" w:date="2016-06-29T23:05:00Z">
-        <w:del w:id="89" w:author="Seungjin Baek" w:date="2016-09-01T17:23:00Z">
+      <w:ins w:id="106" w:author="S B" w:date="2016-06-29T23:05:00Z">
+        <w:del w:id="107" w:author="Seungjin Baek" w:date="2016-09-01T17:23:00Z">
           <w:r>
             <w:delText>selling</w:delText>
           </w:r>
@@ -866,125 +961,173 @@
           <w:t xml:space="preserve"> history using the app</w:t>
         </w:r>
       </w:ins>
-      <w:ins w:id="90" w:author="S B" w:date="2016-06-29T23:07:00Z">
+      <w:ins w:id="108" w:author="S B" w:date="2016-06-29T23:07:00Z">
         <w:r>
           <w:t xml:space="preserve"> (‘sale’ column in the data set is zero</w:t>
         </w:r>
       </w:ins>
-      <w:ins w:id="91" w:author="Seungjin Baek" w:date="2016-09-01T17:23:00Z">
+      <w:ins w:id="109" w:author="Seungjin Baek" w:date="2016-09-01T17:23:00Z">
         <w:r>
           <w:t xml:space="preserve"> and therefore other columns as well</w:t>
         </w:r>
       </w:ins>
-      <w:ins w:id="92" w:author="S B" w:date="2016-06-29T23:07:00Z">
+      <w:ins w:id="110" w:author="S B" w:date="2016-06-29T23:07:00Z">
         <w:r>
           <w:t>)</w:t>
         </w:r>
       </w:ins>
-      <w:ins w:id="93" w:author="S B" w:date="2016-06-29T23:05:00Z">
+      <w:ins w:id="111" w:author="Seungjin Baek" w:date="2016-09-07T15:42:00Z">
+        <w:r>
+          <w:t xml:space="preserve"> at the time of this dataset</w:t>
+        </w:r>
+      </w:ins>
+      <w:ins w:id="112" w:author="S B" w:date="2016-06-29T23:05:00Z">
         <w:r>
           <w:t>.</w:t>
         </w:r>
       </w:ins>
-      <w:ins w:id="94" w:author="S B" w:date="2016-06-29T23:07:00Z">
+      <w:ins w:id="113" w:author="S B" w:date="2016-06-29T23:07:00Z">
         <w:r>
           <w:t xml:space="preserve"> </w:t>
         </w:r>
       </w:ins>
-      <w:ins w:id="95" w:author="S B" w:date="2016-06-29T23:05:00Z">
-        <w:r>
-          <w:t xml:space="preserve"> The users </w:t>
-        </w:r>
-        <w:del w:id="96" w:author="Seungjin Baek" w:date="2016-09-01T17:24:00Z">
+      <w:ins w:id="114" w:author="S B" w:date="2016-06-29T23:05:00Z">
+        <w:r>
+          <w:t xml:space="preserve"> </w:t>
+        </w:r>
+      </w:ins>
+      <w:ins w:id="115" w:author="Seungjin Baek" w:date="2016-09-07T15:43:00Z">
+        <w:r>
+          <w:t xml:space="preserve">Only 8.07% of the dataset represents the sellers with at least one </w:t>
+        </w:r>
+      </w:ins>
+      <w:ins w:id="116" w:author="Seungjin Baek" w:date="2016-09-07T15:45:00Z">
+        <w:r>
+          <w:t xml:space="preserve">item listed for </w:t>
+        </w:r>
+      </w:ins>
+      <w:ins w:id="117" w:author="Seungjin Baek" w:date="2016-09-07T15:43:00Z">
+        <w:r>
+          <w:t>sale</w:t>
+        </w:r>
+      </w:ins>
+      <w:ins w:id="118" w:author="Seungjin Baek" w:date="2016-09-07T15:46:00Z">
+        <w:r>
+          <w:t xml:space="preserve"> (97,423 out of total 1,207,774</w:t>
+        </w:r>
+        <w:r>
+          <w:t xml:space="preserve"> sellers</w:t>
+        </w:r>
+        <w:r>
+          <w:t>)</w:t>
+        </w:r>
+      </w:ins>
+      <w:ins w:id="119" w:author="Seungjin Baek" w:date="2016-09-07T15:44:00Z">
+        <w:r>
+          <w:t xml:space="preserve">. </w:t>
+        </w:r>
+      </w:ins>
+      <w:ins w:id="120" w:author="Seungjin Baek" w:date="2016-09-07T15:45:00Z">
+        <w:r>
+          <w:t xml:space="preserve">These users are referred </w:t>
+        </w:r>
+      </w:ins>
+      <w:ins w:id="121" w:author="Seungjin Baek" w:date="2016-09-07T15:47:00Z">
+        <w:r>
+          <w:t xml:space="preserve">to </w:t>
+        </w:r>
+      </w:ins>
+      <w:ins w:id="122" w:author="Seungjin Baek" w:date="2016-09-07T15:45:00Z">
+        <w:r>
+          <w:t>as ‘</w:t>
+        </w:r>
+        <w:r>
+          <w:rPr>
+            <w:u w:val="single"/>
+            <w:rPrChange w:id="123" w:author="Seungjin Baek" w:date="2016-09-07T16:55:00Z">
+              <w:rPr/>
+            </w:rPrChange>
+          </w:rPr>
+          <w:t>active users</w:t>
+        </w:r>
+        <w:r>
+          <w:t>’ in the following sections throughout the analysis.</w:t>
+        </w:r>
+      </w:ins>
+    </w:p>
+    <w:p>
+      <w:pPr>
+        <w:rPr>
+          <w:ins w:id="124" w:author="S B" w:date="2016-06-29T23:08:00Z"/>
+          <w:del w:id="125" w:author="Seungjin Baek" w:date="2016-09-07T15:47:00Z"/>
+        </w:rPr>
+      </w:pPr>
+      <w:ins w:id="126" w:author="S B" w:date="2016-06-29T23:05:00Z">
+        <w:del w:id="127" w:author="Seungjin Baek" w:date="2016-09-07T15:47:00Z">
+          <w:r>
+            <w:delText xml:space="preserve">The users </w:delText>
+          </w:r>
+        </w:del>
+        <w:del w:id="128" w:author="Seungjin Baek" w:date="2016-09-01T17:24:00Z">
           <w:r>
             <w:delText>that ha</w:delText>
           </w:r>
         </w:del>
       </w:ins>
-      <w:ins w:id="97" w:author="S B" w:date="2016-06-29T23:07:00Z">
-        <w:del w:id="98" w:author="Seungjin Baek" w:date="2016-09-01T17:24:00Z">
+      <w:ins w:id="129" w:author="S B" w:date="2016-06-29T23:07:00Z">
+        <w:del w:id="130" w:author="Seungjin Baek" w:date="2016-09-01T17:24:00Z">
           <w:r>
             <w:delText>ve</w:delText>
           </w:r>
         </w:del>
       </w:ins>
-      <w:ins w:id="99" w:author="Seungjin Baek" w:date="2016-09-01T17:24:00Z">
-        <w:r>
-          <w:t>with</w:t>
-        </w:r>
-      </w:ins>
-      <w:ins w:id="100" w:author="S B" w:date="2016-06-29T23:05:00Z">
-        <w:r>
-          <w:t xml:space="preserve"> at least one s</w:t>
-        </w:r>
-        <w:del w:id="101" w:author="Seungjin Baek" w:date="2016-09-01T17:24:00Z">
+      <w:ins w:id="131" w:author="S B" w:date="2016-06-29T23:05:00Z">
+        <w:del w:id="132" w:author="Seungjin Baek" w:date="2016-09-07T15:47:00Z">
+          <w:r>
+            <w:delText xml:space="preserve"> at least one s</w:delText>
+          </w:r>
+        </w:del>
+        <w:del w:id="133" w:author="Seungjin Baek" w:date="2016-09-01T17:24:00Z">
           <w:r>
             <w:delText>ell</w:delText>
           </w:r>
         </w:del>
-      </w:ins>
-      <w:ins w:id="102" w:author="Seungjin Baek" w:date="2016-09-01T17:24:00Z">
-        <w:r>
-          <w:t>ale</w:t>
-        </w:r>
-      </w:ins>
-      <w:ins w:id="103" w:author="S B" w:date="2016-06-29T23:05:00Z">
-        <w:r>
-          <w:t xml:space="preserve"> record are only 8.07% of the total number of </w:t>
-        </w:r>
-      </w:ins>
-      <w:ins w:id="104" w:author="S B" w:date="2016-06-29T23:07:00Z">
-        <w:r>
-          <w:t xml:space="preserve">the </w:t>
-        </w:r>
-      </w:ins>
-      <w:ins w:id="105" w:author="S B" w:date="2016-06-29T23:05:00Z">
-        <w:r>
-          <w:t>sellers</w:t>
-        </w:r>
-      </w:ins>
-      <w:ins w:id="106" w:author="Seungjin Baek" w:date="2016-09-01T17:24:00Z">
-        <w:r>
-          <w:t xml:space="preserve"> or </w:t>
-        </w:r>
-        <w:r>
-          <w:rPr>
-            <w:highlight w:val="yellow"/>
-          </w:rPr>
-          <w:t>XXX</w:t>
-        </w:r>
-      </w:ins>
-      <w:ins w:id="107" w:author="S B" w:date="2016-06-29T23:05:00Z">
-        <w:r>
-          <w:t>.</w:t>
-        </w:r>
-      </w:ins>
-      <w:ins w:id="108" w:author="Seungjin Baek" w:date="2016-07-01T16:32:00Z">
-        <w:r>
-          <w:t xml:space="preserve"> These users are referred as ‘active users’ in the following </w:t>
-        </w:r>
-      </w:ins>
-      <w:ins w:id="109" w:author="Seungjin Baek" w:date="2016-09-01T17:24:00Z">
-        <w:r>
-          <w:t>sections throughout the analysis.</w:t>
-        </w:r>
-      </w:ins>
-    </w:p>
-    <w:p>
-      <w:pPr>
-        <w:rPr>
-          <w:ins w:id="110" w:author="S B" w:date="2016-06-29T23:08:00Z"/>
-        </w:rPr>
-      </w:pPr>
-    </w:p>
-    <w:p>
-      <w:pPr>
-        <w:rPr>
-          <w:ins w:id="111" w:author="S B" w:date="2016-06-29T23:08:00Z"/>
+        <w:del w:id="134" w:author="Seungjin Baek" w:date="2016-09-07T15:47:00Z">
+          <w:r>
+            <w:delText xml:space="preserve"> record are only 8.07% of the total number of </w:delText>
+          </w:r>
+        </w:del>
+      </w:ins>
+      <w:ins w:id="135" w:author="S B" w:date="2016-06-29T23:07:00Z">
+        <w:del w:id="136" w:author="Seungjin Baek" w:date="2016-09-07T15:47:00Z">
+          <w:r>
+            <w:delText xml:space="preserve">the </w:delText>
+          </w:r>
+        </w:del>
+      </w:ins>
+      <w:ins w:id="137" w:author="S B" w:date="2016-06-29T23:05:00Z">
+        <w:del w:id="138" w:author="Seungjin Baek" w:date="2016-09-07T15:47:00Z">
+          <w:r>
+            <w:delText>sellers.</w:delText>
+          </w:r>
+        </w:del>
+      </w:ins>
+    </w:p>
+    <w:p>
+      <w:pPr>
+        <w:rPr>
+          <w:ins w:id="139" w:author="S B" w:date="2016-06-29T23:08:00Z"/>
+        </w:rPr>
+      </w:pPr>
+    </w:p>
+    <w:p>
+      <w:pPr>
+        <w:rPr>
+          <w:ins w:id="140" w:author="S B" w:date="2016-06-29T23:08:00Z"/>
           <w:b/>
         </w:rPr>
       </w:pPr>
-      <w:ins w:id="112" w:author="S B" w:date="2016-06-29T23:08:00Z">
+      <w:ins w:id="141" w:author="S B" w:date="2016-06-29T23:08:00Z">
         <w:r>
           <w:rPr>
             <w:b/>
@@ -996,71 +1139,71 @@
     <w:p>
       <w:pPr>
         <w:rPr>
-          <w:ins w:id="113" w:author="S B" w:date="2016-06-29T23:05:00Z"/>
-        </w:rPr>
-      </w:pPr>
-      <w:ins w:id="114" w:author="Seungjin Baek" w:date="2016-07-01T16:30:00Z">
+          <w:ins w:id="142" w:author="S B" w:date="2016-06-29T23:05:00Z"/>
+        </w:rPr>
+      </w:pPr>
+      <w:ins w:id="143" w:author="Seungjin Baek" w:date="2016-07-01T16:30:00Z">
         <w:r>
           <w:t>Scatter plots and histograms are shown in Figure XX</w:t>
         </w:r>
       </w:ins>
-      <w:ins w:id="115" w:author="S B" w:date="2016-07-05T23:34:00Z">
+      <w:ins w:id="144" w:author="S B" w:date="2016-07-05T23:34:00Z">
         <w:r>
           <w:t xml:space="preserve">, which shows very wide </w:t>
         </w:r>
-        <w:del w:id="116" w:author="Seungjin Baek" w:date="2016-07-06T16:34:00Z">
+        <w:del w:id="145" w:author="Seungjin Baek" w:date="2016-07-06T16:34:00Z">
           <w:r>
             <w:delText>distributions</w:delText>
           </w:r>
         </w:del>
       </w:ins>
-      <w:ins w:id="117" w:author="Seungjin Baek" w:date="2016-07-06T16:34:00Z">
+      <w:ins w:id="146" w:author="Seungjin Baek" w:date="2016-07-06T16:34:00Z">
         <w:r>
           <w:t>ranges</w:t>
         </w:r>
       </w:ins>
-      <w:ins w:id="118" w:author="S B" w:date="2016-07-05T23:34:00Z">
+      <w:ins w:id="147" w:author="S B" w:date="2016-07-05T23:34:00Z">
         <w:r>
           <w:t xml:space="preserve"> of the users across </w:t>
         </w:r>
-        <w:del w:id="119" w:author="Seungjin Baek" w:date="2016-07-06T16:34:00Z">
+        <w:del w:id="148" w:author="Seungjin Baek" w:date="2016-07-06T16:34:00Z">
           <w:r>
             <w:delText>each</w:delText>
           </w:r>
         </w:del>
       </w:ins>
-      <w:ins w:id="120" w:author="Seungjin Baek" w:date="2016-07-06T16:35:00Z">
+      <w:ins w:id="149" w:author="Seungjin Baek" w:date="2016-07-06T16:35:00Z">
         <w:r>
           <w:t>plotted</w:t>
         </w:r>
       </w:ins>
-      <w:ins w:id="121" w:author="S B" w:date="2016-07-05T23:34:00Z">
+      <w:ins w:id="150" w:author="S B" w:date="2016-07-05T23:34:00Z">
         <w:r>
           <w:t xml:space="preserve"> feature</w:t>
         </w:r>
       </w:ins>
-      <w:ins w:id="122" w:author="Seungjin Baek" w:date="2016-07-06T16:34:00Z">
+      <w:ins w:id="151" w:author="Seungjin Baek" w:date="2016-07-06T16:34:00Z">
         <w:r>
           <w:t>s</w:t>
         </w:r>
       </w:ins>
-      <w:ins w:id="123" w:author="Seungjin Baek" w:date="2016-07-01T16:31:00Z">
+      <w:ins w:id="152" w:author="Seungjin Baek" w:date="2016-07-01T16:31:00Z">
         <w:r>
           <w:t>. The</w:t>
         </w:r>
       </w:ins>
-      <w:ins w:id="124" w:author="Seungjin Baek" w:date="2016-07-01T16:32:00Z">
+      <w:ins w:id="153" w:author="Seungjin Baek" w:date="2016-07-01T16:32:00Z">
         <w:r>
           <w:t xml:space="preserve"> plot</w:t>
         </w:r>
       </w:ins>
-      <w:ins w:id="125" w:author="S B" w:date="2016-07-05T23:35:00Z">
+      <w:ins w:id="154" w:author="S B" w:date="2016-07-05T23:35:00Z">
         <w:r>
           <w:t xml:space="preserve">s also </w:t>
         </w:r>
       </w:ins>
-      <w:ins w:id="126" w:author="Seungjin Baek" w:date="2016-07-01T16:32:00Z">
-        <w:del w:id="127" w:author="S B" w:date="2016-07-05T23:35:00Z">
+      <w:ins w:id="155" w:author="Seungjin Baek" w:date="2016-07-01T16:32:00Z">
+        <w:del w:id="156" w:author="S B" w:date="2016-07-05T23:35:00Z">
           <w:r>
             <w:delText xml:space="preserve">s </w:delText>
           </w:r>
@@ -1069,133 +1212,241 @@
           <w:t xml:space="preserve">represent </w:t>
         </w:r>
       </w:ins>
-      <w:ins w:id="128" w:author="S B" w:date="2016-07-05T23:31:00Z">
+      <w:ins w:id="157" w:author="S B" w:date="2016-07-05T23:31:00Z">
         <w:r>
           <w:t xml:space="preserve">the skewedness of </w:t>
         </w:r>
-        <w:del w:id="129" w:author="Seungjin Baek" w:date="2016-07-06T16:35:00Z">
+        <w:del w:id="158" w:author="Seungjin Baek" w:date="2016-07-06T16:35:00Z">
           <w:r>
             <w:delText xml:space="preserve"> </w:delText>
           </w:r>
         </w:del>
         <w:r>
-          <w:t>data toward lower quantities for both listings</w:t>
-        </w:r>
-      </w:ins>
-      <w:ins w:id="130" w:author="S B" w:date="2016-07-05T23:32:00Z">
-        <w:r>
-          <w:t>, sales</w:t>
-        </w:r>
-      </w:ins>
-      <w:ins w:id="131" w:author="S B" w:date="2016-07-05T23:31:00Z">
-        <w:r>
-          <w:t xml:space="preserve"> and total revenues</w:t>
-        </w:r>
-      </w:ins>
-      <w:ins w:id="132" w:author="S B" w:date="2016-07-05T23:32:00Z">
-        <w:r>
-          <w:t xml:space="preserve"> alike. We can </w:t>
-        </w:r>
-        <w:del w:id="133" w:author="Seungjin Baek" w:date="2016-07-06T16:35:00Z">
+          <w:t xml:space="preserve">data toward lower quantities for </w:t>
+        </w:r>
+        <w:del w:id="159" w:author="Seungjin Baek" w:date="2016-09-07T15:20:00Z">
+          <w:r>
+            <w:delText>both</w:delText>
+          </w:r>
+        </w:del>
+      </w:ins>
+      <w:ins w:id="160" w:author="Seungjin Baek" w:date="2016-09-07T15:20:00Z">
+        <w:r>
+          <w:t>the</w:t>
+        </w:r>
+      </w:ins>
+      <w:ins w:id="161" w:author="S B" w:date="2016-07-05T23:31:00Z">
+        <w:r>
+          <w:t xml:space="preserve"> </w:t>
+        </w:r>
+      </w:ins>
+      <w:ins w:id="162" w:author="Seungjin Baek" w:date="2016-09-07T15:20:00Z">
+        <w:r>
+          <w:t>features such as ‘</w:t>
+        </w:r>
+      </w:ins>
+      <w:ins w:id="163" w:author="S B" w:date="2016-07-05T23:31:00Z">
+        <w:r>
+          <w:t>listing</w:t>
+        </w:r>
+        <w:del w:id="164" w:author="Seungjin Baek" w:date="2016-09-07T15:21:00Z">
+          <w:r>
+            <w:delText>s</w:delText>
+          </w:r>
+        </w:del>
+      </w:ins>
+      <w:ins w:id="165" w:author="Seungjin Baek" w:date="2016-09-07T15:20:00Z">
+        <w:r>
+          <w:t xml:space="preserve">,’ </w:t>
+        </w:r>
+      </w:ins>
+      <w:ins w:id="166" w:author="S B" w:date="2016-07-05T23:32:00Z">
+        <w:del w:id="167" w:author="Seungjin Baek" w:date="2016-09-07T15:20:00Z">
+          <w:r>
+            <w:delText xml:space="preserve">, </w:delText>
+          </w:r>
+        </w:del>
+      </w:ins>
+      <w:ins w:id="168" w:author="Seungjin Baek" w:date="2016-09-07T15:20:00Z">
+        <w:r>
+          <w:t>‘</w:t>
+        </w:r>
+      </w:ins>
+      <w:ins w:id="169" w:author="S B" w:date="2016-07-05T23:32:00Z">
+        <w:r>
+          <w:t>sale</w:t>
+        </w:r>
+        <w:del w:id="170" w:author="Seungjin Baek" w:date="2016-09-07T15:21:00Z">
+          <w:r>
+            <w:delText>s</w:delText>
+          </w:r>
+        </w:del>
+      </w:ins>
+      <w:ins w:id="171" w:author="Seungjin Baek" w:date="2016-09-07T15:20:00Z">
+        <w:r>
+          <w:t>’</w:t>
+        </w:r>
+      </w:ins>
+      <w:ins w:id="172" w:author="S B" w:date="2016-07-05T23:31:00Z">
+        <w:r>
+          <w:t xml:space="preserve"> and </w:t>
+        </w:r>
+      </w:ins>
+      <w:ins w:id="173" w:author="Seungjin Baek" w:date="2016-09-07T15:21:00Z">
+        <w:r>
+          <w:t>‘</w:t>
+        </w:r>
+      </w:ins>
+      <w:proofErr w:type="spellStart"/>
+      <w:ins w:id="174" w:author="S B" w:date="2016-07-05T23:31:00Z">
+        <w:del w:id="175" w:author="Seungjin Baek" w:date="2016-09-07T15:21:00Z">
+          <w:r>
+            <w:delText>total revenues</w:delText>
+          </w:r>
+        </w:del>
+      </w:ins>
+      <w:ins w:id="176" w:author="Seungjin Baek" w:date="2016-09-07T15:21:00Z">
+        <w:r>
+          <w:t>gmv</w:t>
+        </w:r>
+        <w:proofErr w:type="spellEnd"/>
+        <w:r>
+          <w:t>’ (total revenue)</w:t>
+        </w:r>
+      </w:ins>
+      <w:ins w:id="177" w:author="S B" w:date="2016-07-05T23:32:00Z">
+        <w:del w:id="178" w:author="Seungjin Baek" w:date="2016-09-07T15:21:00Z">
+          <w:r>
+            <w:delText xml:space="preserve"> alike</w:delText>
+          </w:r>
+        </w:del>
+        <w:r>
+          <w:t xml:space="preserve">. We can </w:t>
+        </w:r>
+        <w:del w:id="179" w:author="Seungjin Baek" w:date="2016-07-06T16:35:00Z">
           <w:r>
             <w:delText>assume</w:delText>
           </w:r>
         </w:del>
       </w:ins>
-      <w:ins w:id="134" w:author="Seungjin Baek" w:date="2016-07-06T16:35:00Z">
+      <w:ins w:id="180" w:author="Seungjin Baek" w:date="2016-07-06T16:35:00Z">
         <w:r>
           <w:t>deduce</w:t>
         </w:r>
       </w:ins>
-      <w:ins w:id="135" w:author="S B" w:date="2016-07-05T23:32:00Z">
+      <w:ins w:id="181" w:author="S B" w:date="2016-07-05T23:32:00Z">
         <w:r>
           <w:t xml:space="preserve"> based on th</w:t>
         </w:r>
       </w:ins>
-      <w:ins w:id="136" w:author="S B" w:date="2016-07-05T23:35:00Z">
+      <w:ins w:id="182" w:author="S B" w:date="2016-07-05T23:35:00Z">
         <w:r>
           <w:t>e</w:t>
         </w:r>
       </w:ins>
-      <w:ins w:id="137" w:author="S B" w:date="2016-07-05T23:32:00Z">
+      <w:ins w:id="183" w:author="S B" w:date="2016-07-05T23:32:00Z">
         <w:r>
           <w:t>s</w:t>
         </w:r>
       </w:ins>
-      <w:ins w:id="138" w:author="S B" w:date="2016-07-05T23:35:00Z">
+      <w:ins w:id="184" w:author="S B" w:date="2016-07-05T23:35:00Z">
         <w:r>
           <w:t>e</w:t>
         </w:r>
       </w:ins>
-      <w:ins w:id="139" w:author="S B" w:date="2016-07-05T23:32:00Z">
+      <w:ins w:id="185" w:author="S B" w:date="2016-07-05T23:32:00Z">
         <w:r>
           <w:t xml:space="preserve"> plot</w:t>
         </w:r>
       </w:ins>
-      <w:ins w:id="140" w:author="S B" w:date="2016-07-05T23:35:00Z">
+      <w:ins w:id="186" w:author="S B" w:date="2016-07-05T23:35:00Z">
         <w:r>
           <w:t>s</w:t>
         </w:r>
       </w:ins>
-      <w:ins w:id="141" w:author="S B" w:date="2016-07-05T23:32:00Z">
+      <w:ins w:id="187" w:author="S B" w:date="2016-07-05T23:32:00Z">
         <w:r>
           <w:t xml:space="preserve"> that </w:t>
         </w:r>
       </w:ins>
-      <w:ins w:id="142" w:author="S B" w:date="2016-07-05T23:33:00Z">
+      <w:ins w:id="188" w:author="S B" w:date="2016-07-05T23:33:00Z">
         <w:r>
           <w:t xml:space="preserve">majority of the </w:t>
         </w:r>
       </w:ins>
-      <w:ins w:id="143" w:author="S B" w:date="2016-07-05T23:35:00Z">
+      <w:ins w:id="189" w:author="S B" w:date="2016-07-05T23:35:00Z">
         <w:r>
           <w:t xml:space="preserve">sellers </w:t>
         </w:r>
-        <w:del w:id="144" w:author="Seungjin Baek" w:date="2016-07-06T16:35:00Z">
+        <w:del w:id="190" w:author="Seungjin Baek" w:date="2016-07-06T16:35:00Z">
           <w:r>
             <w:delText xml:space="preserve">collected </w:delText>
           </w:r>
         </w:del>
         <w:r>
-          <w:t>in th</w:t>
-        </w:r>
-        <w:del w:id="145" w:author="Seungjin Baek" w:date="2016-07-06T16:35:00Z">
+          <w:t xml:space="preserve">in </w:t>
+        </w:r>
+        <w:del w:id="191" w:author="Seungjin Baek" w:date="2016-09-07T16:54:00Z">
+          <w:r>
+            <w:delText>th</w:delText>
+          </w:r>
+        </w:del>
+      </w:ins>
+      <w:proofErr w:type="gramStart"/>
+      <w:ins w:id="192" w:author="Seungjin Baek" w:date="2016-09-07T16:54:00Z">
+        <w:r>
+          <w:t>th</w:t>
+        </w:r>
+      </w:ins>
+      <w:proofErr w:type="gramEnd"/>
+      <w:ins w:id="193" w:author="S B" w:date="2016-07-05T23:35:00Z">
+        <w:del w:id="194" w:author="Seungjin Baek" w:date="2016-07-06T16:35:00Z">
           <w:r>
             <w:delText>e</w:delText>
           </w:r>
         </w:del>
       </w:ins>
-      <w:ins w:id="146" w:author="Seungjin Baek" w:date="2016-07-06T16:35:00Z">
-        <w:r>
-          <w:t>is</w:t>
-        </w:r>
-      </w:ins>
-      <w:ins w:id="147" w:author="S B" w:date="2016-07-05T23:35:00Z">
+      <w:ins w:id="195" w:author="Seungjin Baek" w:date="2016-09-07T15:21:00Z">
+        <w:r>
+          <w:t>e</w:t>
+        </w:r>
+      </w:ins>
+      <w:ins w:id="196" w:author="S B" w:date="2016-07-05T23:35:00Z">
         <w:r>
           <w:t xml:space="preserve"> </w:t>
         </w:r>
       </w:ins>
-      <w:ins w:id="148" w:author="S B" w:date="2016-07-05T23:33:00Z">
-        <w:r>
-          <w:t>dataset represent new or relatively casual sellers.</w:t>
-        </w:r>
-      </w:ins>
-      <w:ins w:id="149" w:author="Seungjin Baek" w:date="2016-07-06T16:36:00Z">
+      <w:ins w:id="197" w:author="S B" w:date="2016-07-05T23:33:00Z">
+        <w:r>
+          <w:t>dataset represent</w:t>
+        </w:r>
+      </w:ins>
+      <w:ins w:id="198" w:author="Seungjin Baek" w:date="2016-09-07T15:21:00Z">
+        <w:r>
+          <w:t>s</w:t>
+        </w:r>
+      </w:ins>
+      <w:ins w:id="199" w:author="S B" w:date="2016-07-05T23:33:00Z">
+        <w:r>
+          <w:t xml:space="preserve"> new or relatively casual sellers.</w:t>
+        </w:r>
+      </w:ins>
+      <w:ins w:id="200" w:author="Seungjin Baek" w:date="2016-07-06T16:36:00Z">
         <w:r>
           <w:t xml:space="preserve"> Throughout this project, the focus will be given to segregate users beyond the new and casual levels, the definitions of which will also</w:t>
         </w:r>
       </w:ins>
-      <w:ins w:id="150" w:author="Seungjin Baek" w:date="2016-07-06T16:37:00Z">
+      <w:ins w:id="201" w:author="Seungjin Baek" w:date="2016-07-06T16:37:00Z">
         <w:r>
           <w:t xml:space="preserve"> be</w:t>
         </w:r>
       </w:ins>
-      <w:ins w:id="151" w:author="Seungjin Baek" w:date="2016-07-06T16:36:00Z">
+      <w:ins w:id="202" w:author="Seungjin Baek" w:date="2016-07-06T16:36:00Z">
         <w:r>
           <w:t xml:space="preserve"> determined by further analysis.</w:t>
         </w:r>
       </w:ins>
-      <w:ins w:id="152" w:author="S B" w:date="2016-07-05T23:33:00Z">
+      <w:ins w:id="203" w:author="S B" w:date="2016-07-05T23:33:00Z">
         <w:r>
           <w:t xml:space="preserve"> </w:t>
         </w:r>
@@ -1205,10 +1456,10 @@
     <w:p>
       <w:pPr>
         <w:rPr>
-          <w:del w:id="153" w:author="Seungjin Baek" w:date="2016-07-01T16:30:00Z"/>
-        </w:rPr>
-      </w:pPr>
-      <w:del w:id="154" w:author="Seungjin Baek" w:date="2016-07-01T16:30:00Z">
+          <w:del w:id="204" w:author="Seungjin Baek" w:date="2016-07-01T16:30:00Z"/>
+        </w:rPr>
+      </w:pPr>
+      <w:del w:id="205" w:author="Seungjin Baek" w:date="2016-07-01T16:30:00Z">
         <w:r>
           <w:delText>The data was fabricated by the provider to only show the aggregated form of sellers’ activities</w:delText>
         </w:r>
@@ -1223,6 +1474,7 @@
           <w:lang w:eastAsia="ko-KR"/>
         </w:rPr>
       </w:pPr>
+      <w:proofErr w:type="gramStart"/>
       <w:r>
         <w:rPr>
           <w:rFonts w:eastAsia="Malgun Gothic"/>
@@ -1237,9 +1489,18 @@
           <w:b/>
           <w:lang w:eastAsia="ko-KR"/>
         </w:rPr>
-        <w:t xml:space="preserve">istogram for price or item? </w:t>
+        <w:t>istogram for price or item?</w:t>
       </w:r>
-      <w:ins w:id="155" w:author="Seungjin Baek" w:date="2016-09-01T17:25:00Z">
+      <w:proofErr w:type="gramEnd"/>
+      <w:r>
+        <w:rPr>
+          <w:rFonts w:eastAsia="Malgun Gothic" w:hint="eastAsia"/>
+          <w:b/>
+          <w:lang w:eastAsia="ko-KR"/>
+        </w:rPr>
+        <w:t xml:space="preserve"> </w:t>
+      </w:r>
+      <w:ins w:id="206" w:author="Seungjin Baek" w:date="2016-09-01T17:25:00Z">
         <w:r>
           <w:rPr>
             <w:rFonts w:eastAsia="Malgun Gothic"/>
@@ -1253,13 +1514,13 @@
     <w:p>
       <w:pPr>
         <w:rPr>
-          <w:ins w:id="156" w:author="S B" w:date="2016-07-05T23:36:00Z"/>
+          <w:ins w:id="207" w:author="S B" w:date="2016-07-05T23:36:00Z"/>
           <w:rFonts w:eastAsia="Malgun Gothic"/>
           <w:highlight w:val="red"/>
           <w:lang w:eastAsia="ko-KR"/>
         </w:rPr>
       </w:pPr>
-      <w:commentRangeStart w:id="157"/>
+      <w:commentRangeStart w:id="208"/>
       <w:r>
         <w:rPr>
           <w:rFonts w:eastAsia="Malgun Gothic"/>
@@ -1268,23 +1529,23 @@
         </w:rPr>
         <w:t>Explain abnormalities in data</w:t>
       </w:r>
-      <w:commentRangeEnd w:id="157"/>
+      <w:commentRangeEnd w:id="208"/>
       <w:r>
         <w:rPr>
           <w:rStyle w:val="CommentReference"/>
         </w:rPr>
-        <w:commentReference w:id="157"/>
+        <w:commentReference w:id="208"/>
       </w:r>
     </w:p>
     <w:p>
       <w:pPr>
         <w:rPr>
-          <w:ins w:id="158" w:author="S B" w:date="2016-06-23T22:28:00Z"/>
+          <w:ins w:id="209" w:author="S B" w:date="2016-06-23T22:28:00Z"/>
           <w:rFonts w:eastAsia="Malgun Gothic"/>
           <w:lang w:eastAsia="ko-KR"/>
         </w:rPr>
       </w:pPr>
-      <w:ins w:id="159" w:author="S B" w:date="2016-07-05T23:36:00Z">
+      <w:ins w:id="210" w:author="S B" w:date="2016-07-05T23:36:00Z">
         <w:r>
           <w:rPr>
             <w:rFonts w:eastAsia="Malgun Gothic"/>
@@ -1298,7 +1559,7 @@
     <w:p>
       <w:pPr>
         <w:rPr>
-          <w:ins w:id="160" w:author="S B" w:date="2016-06-23T22:28:00Z"/>
+          <w:ins w:id="211" w:author="S B" w:date="2016-06-23T22:28:00Z"/>
           <w:rFonts w:eastAsia="Malgun Gothic"/>
           <w:lang w:eastAsia="ko-KR"/>
         </w:rPr>
@@ -1312,16 +1573,16 @@
           <w:numId w:val="2"/>
         </w:numPr>
         <w:rPr>
-          <w:ins w:id="161" w:author="S B" w:date="2016-06-23T22:30:00Z"/>
+          <w:ins w:id="212" w:author="S B" w:date="2016-06-23T22:30:00Z"/>
           <w:rFonts w:eastAsia="Malgun Gothic"/>
           <w:highlight w:val="yellow"/>
           <w:lang w:eastAsia="ko-KR"/>
         </w:rPr>
-        <w:pPrChange w:id="162" w:author="S B" w:date="2016-06-23T22:30:00Z">
+        <w:pPrChange w:id="213" w:author="S B" w:date="2016-06-23T22:30:00Z">
           <w:pPr/>
         </w:pPrChange>
       </w:pPr>
-      <w:ins w:id="163" w:author="S B" w:date="2016-06-23T22:30:00Z">
+      <w:ins w:id="214" w:author="S B" w:date="2016-06-23T22:30:00Z">
         <w:r>
           <w:rPr>
             <w:rFonts w:eastAsia="Malgun Gothic"/>
@@ -1336,7 +1597,7 @@
             <w:highlight w:val="yellow"/>
             <w:u w:val="single"/>
             <w:lang w:eastAsia="ko-KR"/>
-            <w:rPrChange w:id="164" w:author="S B" w:date="2016-09-06T23:47:00Z">
+            <w:rPrChange w:id="215" w:author="S B" w:date="2016-09-06T23:47:00Z">
               <w:rPr>
                 <w:rFonts w:eastAsia="Malgun Gothic"/>
                 <w:highlight w:val="yellow"/>
@@ -1364,16 +1625,16 @@
           <w:numId w:val="2"/>
         </w:numPr>
         <w:rPr>
-          <w:ins w:id="165" w:author="S B" w:date="2016-06-23T22:30:00Z"/>
+          <w:ins w:id="216" w:author="S B" w:date="2016-06-23T22:30:00Z"/>
           <w:rFonts w:eastAsia="Malgun Gothic"/>
           <w:highlight w:val="yellow"/>
           <w:lang w:eastAsia="ko-KR"/>
         </w:rPr>
-        <w:pPrChange w:id="166" w:author="S B" w:date="2016-06-23T22:30:00Z">
+        <w:pPrChange w:id="217" w:author="S B" w:date="2016-06-23T22:30:00Z">
           <w:pPr/>
         </w:pPrChange>
       </w:pPr>
-      <w:ins w:id="167" w:author="S B" w:date="2016-06-23T22:30:00Z">
+      <w:ins w:id="218" w:author="S B" w:date="2016-06-23T22:30:00Z">
         <w:r>
           <w:rPr>
             <w:rFonts w:eastAsia="Malgun Gothic"/>
@@ -1383,7 +1644,7 @@
           <w:t>If a dataset is present for this problem, are statistics about the dataset calculated and reported? Have any relevant results from</w:t>
         </w:r>
       </w:ins>
-      <w:ins w:id="168" w:author="S B" w:date="2016-06-23T22:33:00Z">
+      <w:ins w:id="219" w:author="S B" w:date="2016-06-23T22:33:00Z">
         <w:r>
           <w:rPr>
             <w:rFonts w:eastAsia="Malgun Gothic"/>
@@ -1393,7 +1654,7 @@
           <w:t xml:space="preserve"> </w:t>
         </w:r>
       </w:ins>
-      <w:ins w:id="169" w:author="S B" w:date="2016-06-23T22:30:00Z">
+      <w:ins w:id="220" w:author="S B" w:date="2016-06-23T22:30:00Z">
         <w:r>
           <w:rPr>
             <w:rFonts w:eastAsia="Malgun Gothic"/>
@@ -1412,33 +1673,23 @@
           <w:numId w:val="2"/>
         </w:numPr>
         <w:rPr>
-          <w:ins w:id="170" w:author="S B" w:date="2016-06-23T22:30:00Z"/>
+          <w:ins w:id="221" w:author="S B" w:date="2016-06-23T22:30:00Z"/>
           <w:rFonts w:eastAsia="Malgun Gothic"/>
           <w:strike/>
           <w:lang w:eastAsia="ko-KR"/>
         </w:rPr>
-        <w:pPrChange w:id="171" w:author="S B" w:date="2016-06-23T22:30:00Z">
+        <w:pPrChange w:id="222" w:author="S B" w:date="2016-06-23T22:30:00Z">
           <w:pPr/>
         </w:pPrChange>
       </w:pPr>
-      <w:ins w:id="172" w:author="S B" w:date="2016-06-23T22:30:00Z">
+      <w:ins w:id="223" w:author="S B" w:date="2016-06-23T22:30:00Z">
         <w:r>
           <w:rPr>
             <w:rFonts w:eastAsia="Malgun Gothic"/>
             <w:strike/>
             <w:lang w:eastAsia="ko-KR"/>
           </w:rPr>
-          <w:t>If a dataset is not present for this problem, has d</w:t>
-        </w:r>
-        <w:bookmarkStart w:id="173" w:name="_GoBack"/>
-        <w:bookmarkEnd w:id="173"/>
-        <w:r>
-          <w:rPr>
-            <w:rFonts w:eastAsia="Malgun Gothic"/>
-            <w:strike/>
-            <w:lang w:eastAsia="ko-KR"/>
-          </w:rPr>
-          <w:t>iscussion been made about the input space or input data for your problem?</w:t>
+          <w:t>If a dataset is not present for this problem, has discussion been made about the input space or input data for your problem?</w:t>
         </w:r>
       </w:ins>
     </w:p>
@@ -1452,23 +1703,39 @@
         <w:rPr>
           <w:rFonts w:eastAsia="Malgun Gothic"/>
           <w:lang w:eastAsia="ko-KR"/>
-          <w:rPrChange w:id="174" w:author="S B" w:date="2016-06-23T22:30:00Z">
+          <w:rPrChange w:id="224" w:author="S B" w:date="2016-06-23T22:30:00Z">
             <w:rPr>
               <w:lang w:eastAsia="ko-KR"/>
             </w:rPr>
           </w:rPrChange>
         </w:rPr>
-        <w:pPrChange w:id="175" w:author="S B" w:date="2016-06-23T22:30:00Z">
+        <w:pPrChange w:id="225" w:author="S B" w:date="2016-06-23T22:30:00Z">
           <w:pPr/>
         </w:pPrChange>
       </w:pPr>
-      <w:ins w:id="176" w:author="S B" w:date="2016-06-23T22:31:00Z">
+      <w:ins w:id="226" w:author="S B" w:date="2016-06-23T22:31:00Z">
         <w:r>
           <w:rPr>
             <w:rFonts w:eastAsia="Malgun Gothic"/>
             <w:lang w:eastAsia="ko-KR"/>
           </w:rPr>
-          <w:t>Are there any abnormalities or characteristics about the input space or dataset that need to be addressed? (categorical variables, missing values, outliers, etc.)</w:t>
+          <w:t>Are there any abnormalities or characteristics about the input space or dataset that need to be addressed? (</w:t>
+        </w:r>
+        <w:proofErr w:type="gramStart"/>
+        <w:r>
+          <w:rPr>
+            <w:rFonts w:eastAsia="Malgun Gothic"/>
+            <w:lang w:eastAsia="ko-KR"/>
+          </w:rPr>
+          <w:t>categorical</w:t>
+        </w:r>
+        <w:proofErr w:type="gramEnd"/>
+        <w:r>
+          <w:rPr>
+            <w:rFonts w:eastAsia="Malgun Gothic"/>
+            <w:lang w:eastAsia="ko-KR"/>
+          </w:rPr>
+          <w:t xml:space="preserve"> variables, missing values, outliers, etc.)</w:t>
         </w:r>
       </w:ins>
     </w:p>
@@ -1476,7 +1743,7 @@
       <w:pPr>
         <w:pStyle w:val="Heading2"/>
         <w:rPr>
-          <w:ins w:id="177" w:author="Seungjin Baek" w:date="2016-07-06T16:39:00Z"/>
+          <w:ins w:id="227" w:author="Seungjin Baek" w:date="2016-07-06T16:39:00Z"/>
         </w:rPr>
       </w:pPr>
       <w:r>
@@ -1486,9 +1753,9 @@
     <w:p>
       <w:pPr>
         <w:rPr>
-          <w:ins w:id="178" w:author="S B" w:date="2016-06-23T22:32:00Z"/>
-        </w:rPr>
-        <w:pPrChange w:id="179" w:author="Seungjin Baek" w:date="2016-07-06T16:38:00Z">
+          <w:ins w:id="228" w:author="S B" w:date="2016-06-23T22:32:00Z"/>
+        </w:rPr>
+        <w:pPrChange w:id="229" w:author="Seungjin Baek" w:date="2016-07-06T16:38:00Z">
           <w:pPr>
             <w:pStyle w:val="Heading2"/>
           </w:pPr>
@@ -1503,29 +1770,26 @@
           <w:numId w:val="3"/>
         </w:numPr>
         <w:rPr>
-          <w:ins w:id="180" w:author="S B" w:date="2016-06-23T22:32:00Z"/>
+          <w:ins w:id="230" w:author="S B" w:date="2016-06-23T22:32:00Z"/>
           <w:highlight w:val="yellow"/>
-          <w:rPrChange w:id="181" w:author="Seungjin Baek" w:date="2016-07-01T16:48:00Z">
+          <w:rPrChange w:id="231" w:author="Seungjin Baek" w:date="2016-07-01T16:48:00Z">
             <w:rPr>
-              <w:ins w:id="182" w:author="S B" w:date="2016-06-23T22:32:00Z"/>
+              <w:ins w:id="232" w:author="S B" w:date="2016-06-23T22:32:00Z"/>
             </w:rPr>
           </w:rPrChange>
         </w:rPr>
-        <w:pPrChange w:id="183" w:author="S B" w:date="2016-06-23T22:32:00Z">
+        <w:pPrChange w:id="233" w:author="S B" w:date="2016-06-23T22:32:00Z">
           <w:pPr>
             <w:pStyle w:val="Heading2"/>
           </w:pPr>
         </w:pPrChange>
       </w:pPr>
-      <w:ins w:id="184" w:author="S B" w:date="2016-06-23T22:32:00Z">
+      <w:ins w:id="234" w:author="S B" w:date="2016-06-23T22:32:00Z">
         <w:r>
           <w:rPr>
             <w:highlight w:val="yellow"/>
-            <w:rPrChange w:id="185" w:author="Seungjin Baek" w:date="2016-07-01T16:48:00Z">
-              <w:rPr>
-                <w:b w:val="0"/>
-                <w:bCs w:val="0"/>
-              </w:rPr>
+            <w:rPrChange w:id="235" w:author="Seungjin Baek" w:date="2016-07-01T16:48:00Z">
+              <w:rPr/>
             </w:rPrChange>
           </w:rPr>
           <w:lastRenderedPageBreak/>
@@ -1541,29 +1805,26 @@
           <w:numId w:val="3"/>
         </w:numPr>
         <w:rPr>
-          <w:ins w:id="186" w:author="S B" w:date="2016-06-23T22:32:00Z"/>
+          <w:ins w:id="236" w:author="S B" w:date="2016-06-23T22:32:00Z"/>
           <w:highlight w:val="yellow"/>
-          <w:rPrChange w:id="187" w:author="Seungjin Baek" w:date="2016-07-01T16:48:00Z">
+          <w:rPrChange w:id="237" w:author="Seungjin Baek" w:date="2016-07-01T16:48:00Z">
             <w:rPr>
-              <w:ins w:id="188" w:author="S B" w:date="2016-06-23T22:32:00Z"/>
+              <w:ins w:id="238" w:author="S B" w:date="2016-06-23T22:32:00Z"/>
             </w:rPr>
           </w:rPrChange>
         </w:rPr>
-        <w:pPrChange w:id="189" w:author="S B" w:date="2016-06-23T22:32:00Z">
+        <w:pPrChange w:id="239" w:author="S B" w:date="2016-06-23T22:32:00Z">
           <w:pPr>
             <w:pStyle w:val="Heading2"/>
           </w:pPr>
         </w:pPrChange>
       </w:pPr>
-      <w:ins w:id="190" w:author="S B" w:date="2016-06-23T22:32:00Z">
+      <w:ins w:id="240" w:author="S B" w:date="2016-06-23T22:32:00Z">
         <w:r>
           <w:rPr>
             <w:highlight w:val="yellow"/>
-            <w:rPrChange w:id="191" w:author="Seungjin Baek" w:date="2016-07-01T16:48:00Z">
-              <w:rPr>
-                <w:b w:val="0"/>
-                <w:bCs w:val="0"/>
-              </w:rPr>
+            <w:rPrChange w:id="241" w:author="Seungjin Baek" w:date="2016-07-01T16:48:00Z">
+              <w:rPr/>
             </w:rPrChange>
           </w:rPr>
           <w:t>Is the visualization thoroughly analyzed and discussed?</w:t>
@@ -1578,31 +1839,221 @@
           <w:numId w:val="3"/>
         </w:numPr>
         <w:rPr>
+          <w:ins w:id="242" w:author="Seungjin Baek" w:date="2016-09-07T16:54:00Z"/>
           <w:highlight w:val="yellow"/>
-          <w:rPrChange w:id="192" w:author="Seungjin Baek" w:date="2016-07-01T16:48:00Z">
-            <w:rPr/>
-          </w:rPrChange>
-        </w:rPr>
-        <w:pPrChange w:id="193" w:author="S B" w:date="2016-06-23T22:32:00Z">
+        </w:rPr>
+        <w:pPrChange w:id="243" w:author="S B" w:date="2016-06-23T22:32:00Z">
           <w:pPr>
             <w:pStyle w:val="Heading2"/>
           </w:pPr>
         </w:pPrChange>
       </w:pPr>
-      <w:ins w:id="194" w:author="S B" w:date="2016-06-23T22:32:00Z">
+      <w:ins w:id="244" w:author="S B" w:date="2016-06-23T22:32:00Z">
         <w:r>
           <w:rPr>
             <w:highlight w:val="yellow"/>
-            <w:rPrChange w:id="195" w:author="Seungjin Baek" w:date="2016-07-01T16:48:00Z">
-              <w:rPr>
-                <w:b w:val="0"/>
-                <w:bCs w:val="0"/>
-              </w:rPr>
+            <w:rPrChange w:id="245" w:author="Seungjin Baek" w:date="2016-07-01T16:48:00Z">
+              <w:rPr/>
             </w:rPrChange>
           </w:rPr>
           <w:t>If a plot is provided, are the axes, title, and datum clearly defined?</w:t>
         </w:r>
       </w:ins>
+    </w:p>
+    <w:p>
+      <w:pPr>
+        <w:rPr>
+          <w:ins w:id="246" w:author="Seungjin Baek" w:date="2016-09-07T16:54:00Z"/>
+          <w:highlight w:val="yellow"/>
+        </w:rPr>
+        <w:pPrChange w:id="247" w:author="Seungjin Baek" w:date="2016-09-07T16:54:00Z">
+          <w:pPr>
+            <w:pStyle w:val="Heading2"/>
+          </w:pPr>
+        </w:pPrChange>
+      </w:pPr>
+    </w:p>
+    <w:p>
+      <w:pPr>
+        <w:rPr>
+          <w:ins w:id="248" w:author="Seungjin Baek" w:date="2016-09-07T16:57:00Z"/>
+        </w:rPr>
+        <w:pPrChange w:id="249" w:author="Seungjin Baek" w:date="2016-09-07T16:54:00Z">
+          <w:pPr>
+            <w:pStyle w:val="Heading2"/>
+          </w:pPr>
+        </w:pPrChange>
+      </w:pPr>
+      <w:ins w:id="250" w:author="Seungjin Baek" w:date="2016-09-07T16:54:00Z">
+        <w:r>
+          <w:rPr>
+            <w:rPrChange w:id="251" w:author="Seungjin Baek" w:date="2016-09-07T16:57:00Z">
+              <w:rPr>
+                <w:highlight w:val="yellow"/>
+              </w:rPr>
+            </w:rPrChange>
+          </w:rPr>
+          <w:t xml:space="preserve">The </w:t>
+        </w:r>
+      </w:ins>
+      <w:ins w:id="252" w:author="Seungjin Baek" w:date="2016-09-07T16:55:00Z">
+        <w:r>
+          <w:rPr>
+            <w:rPrChange w:id="253" w:author="Seungjin Baek" w:date="2016-09-07T16:57:00Z">
+              <w:rPr>
+                <w:highlight w:val="yellow"/>
+              </w:rPr>
+            </w:rPrChange>
+          </w:rPr>
+          <w:t xml:space="preserve">active users are divided into two groups per the ratings they received. </w:t>
+        </w:r>
+      </w:ins>
+      <w:ins w:id="254" w:author="Seungjin Baek" w:date="2016-09-07T16:56:00Z">
+        <w:r>
+          <w:rPr>
+            <w:rPrChange w:id="255" w:author="Seungjin Baek" w:date="2016-09-07T16:57:00Z">
+              <w:rPr>
+                <w:highlight w:val="yellow"/>
+              </w:rPr>
+            </w:rPrChange>
+          </w:rPr>
+          <w:t xml:space="preserve">The users who received any type of rating (positive, neutral or negative) and the users without any rating feedback from buyers are separated and compared in terms of </w:t>
+        </w:r>
+      </w:ins>
+      <w:ins w:id="256" w:author="Seungjin Baek" w:date="2016-09-07T16:57:00Z">
+        <w:r>
+          <w:rPr>
+            <w:rPrChange w:id="257" w:author="Seungjin Baek" w:date="2016-09-07T16:57:00Z">
+              <w:rPr>
+                <w:highlight w:val="yellow"/>
+              </w:rPr>
+            </w:rPrChange>
+          </w:rPr>
+          <w:t>‘listing’ and ‘</w:t>
+        </w:r>
+        <w:proofErr w:type="spellStart"/>
+        <w:r>
+          <w:rPr>
+            <w:rPrChange w:id="258" w:author="Seungjin Baek" w:date="2016-09-07T16:57:00Z">
+              <w:rPr>
+                <w:highlight w:val="yellow"/>
+              </w:rPr>
+            </w:rPrChange>
+          </w:rPr>
+          <w:t>gmv</w:t>
+        </w:r>
+        <w:proofErr w:type="spellEnd"/>
+        <w:r>
+          <w:rPr>
+            <w:rPrChange w:id="259" w:author="Seungjin Baek" w:date="2016-09-07T16:57:00Z">
+              <w:rPr>
+                <w:highlight w:val="yellow"/>
+              </w:rPr>
+            </w:rPrChange>
+          </w:rPr>
+          <w:t>’ features.</w:t>
+        </w:r>
+      </w:ins>
+    </w:p>
+    <w:p>
+      <w:pPr>
+        <w:rPr>
+          <w:ins w:id="260" w:author="Seungjin Baek" w:date="2016-09-07T16:57:00Z"/>
+        </w:rPr>
+        <w:pPrChange w:id="261" w:author="Seungjin Baek" w:date="2016-09-07T16:54:00Z">
+          <w:pPr>
+            <w:pStyle w:val="Heading2"/>
+          </w:pPr>
+        </w:pPrChange>
+      </w:pPr>
+    </w:p>
+    <w:p>
+      <w:pPr>
+        <w:rPr>
+          <w:ins w:id="262" w:author="Seungjin Baek" w:date="2016-09-07T16:57:00Z"/>
+        </w:rPr>
+        <w:pPrChange w:id="263" w:author="Seungjin Baek" w:date="2016-09-07T16:54:00Z">
+          <w:pPr>
+            <w:pStyle w:val="Heading2"/>
+          </w:pPr>
+        </w:pPrChange>
+      </w:pPr>
+    </w:p>
+    <w:p>
+      <w:pPr>
+        <w:rPr>
+          <w:ins w:id="264" w:author="Seungjin Baek" w:date="2016-09-07T16:57:00Z"/>
+        </w:rPr>
+        <w:pPrChange w:id="265" w:author="Seungjin Baek" w:date="2016-09-07T16:54:00Z">
+          <w:pPr>
+            <w:pStyle w:val="Heading2"/>
+          </w:pPr>
+        </w:pPrChange>
+      </w:pPr>
+    </w:p>
+    <w:p>
+      <w:pPr>
+        <w:rPr>
+          <w:ins w:id="266" w:author="Seungjin Baek" w:date="2016-09-07T16:57:00Z"/>
+        </w:rPr>
+        <w:pPrChange w:id="267" w:author="Seungjin Baek" w:date="2016-09-07T16:54:00Z">
+          <w:pPr>
+            <w:pStyle w:val="Heading2"/>
+          </w:pPr>
+        </w:pPrChange>
+      </w:pPr>
+    </w:p>
+    <w:p>
+      <w:pPr>
+        <w:rPr>
+          <w:ins w:id="268" w:author="Seungjin Baek" w:date="2016-09-07T16:57:00Z"/>
+        </w:rPr>
+        <w:pPrChange w:id="269" w:author="Seungjin Baek" w:date="2016-09-07T16:54:00Z">
+          <w:pPr>
+            <w:pStyle w:val="Heading2"/>
+          </w:pPr>
+        </w:pPrChange>
+      </w:pPr>
+    </w:p>
+    <w:p>
+      <w:pPr>
+        <w:rPr>
+          <w:ins w:id="270" w:author="Seungjin Baek" w:date="2016-09-07T16:57:00Z"/>
+        </w:rPr>
+        <w:pPrChange w:id="271" w:author="Seungjin Baek" w:date="2016-09-07T16:54:00Z">
+          <w:pPr>
+            <w:pStyle w:val="Heading2"/>
+          </w:pPr>
+        </w:pPrChange>
+      </w:pPr>
+    </w:p>
+    <w:p>
+      <w:pPr>
+        <w:rPr>
+          <w:ins w:id="272" w:author="Seungjin Baek" w:date="2016-09-07T16:57:00Z"/>
+        </w:rPr>
+        <w:pPrChange w:id="273" w:author="Seungjin Baek" w:date="2016-09-07T16:54:00Z">
+          <w:pPr>
+            <w:pStyle w:val="Heading2"/>
+          </w:pPr>
+        </w:pPrChange>
+      </w:pPr>
+    </w:p>
+    <w:p>
+      <w:pPr>
+        <w:rPr>
+          <w:rPrChange w:id="274" w:author="Seungjin Baek" w:date="2016-09-07T16:57:00Z">
+            <w:rPr/>
+          </w:rPrChange>
+        </w:rPr>
+        <w:pPrChange w:id="275" w:author="Seungjin Baek" w:date="2016-09-07T16:54:00Z">
+          <w:pPr>
+            <w:pStyle w:val="Heading2"/>
+          </w:pPr>
+        </w:pPrChange>
+      </w:pPr>
+      <w:bookmarkStart w:id="276" w:name="_GoBack"/>
+      <w:bookmarkEnd w:id="276"/>
     </w:p>
     <w:p>
       <w:pPr>
@@ -1619,19 +2070,27 @@
     <w:p>
       <w:pPr>
         <w:rPr>
-          <w:ins w:id="196" w:author="Seungjin Baek" w:date="2016-07-06T16:39:00Z"/>
-        </w:rPr>
-      </w:pPr>
-    </w:p>
-    <w:p>
-      <w:pPr>
-        <w:rPr>
-          <w:ins w:id="197" w:author="Seungjin Baek" w:date="2016-07-06T16:39:00Z"/>
-        </w:rPr>
-      </w:pPr>
-      <w:ins w:id="198" w:author="Seungjin Baek" w:date="2016-07-06T16:39:00Z">
-        <w:r>
-          <w:t>In this section, you will need to discuss the algorithms and techniques you intend to use for solving the problem. You should justify the use of each one based on the characteristics of the problem and the problem domain. Questions to ask yourself when writing this section:</w:t>
+          <w:ins w:id="277" w:author="Seungjin Baek" w:date="2016-07-06T16:39:00Z"/>
+        </w:rPr>
+      </w:pPr>
+    </w:p>
+    <w:p>
+      <w:pPr>
+        <w:rPr>
+          <w:ins w:id="278" w:author="Seungjin Baek" w:date="2016-07-06T16:39:00Z"/>
+        </w:rPr>
+      </w:pPr>
+      <w:ins w:id="279" w:author="Seungjin Baek" w:date="2016-07-06T16:39:00Z">
+        <w:r>
+          <w:t xml:space="preserve">In this section, you will need to discuss the algorithms and techniques you intend to use for solving the problem. You should justify the use of each one based on the characteristics of the problem and the problem domain. Questions to ask </w:t>
+        </w:r>
+        <w:proofErr w:type="gramStart"/>
+        <w:r>
+          <w:t>yourself</w:t>
+        </w:r>
+        <w:proofErr w:type="gramEnd"/>
+        <w:r>
+          <w:t xml:space="preserve"> when writing this section:</w:t>
         </w:r>
       </w:ins>
     </w:p>
@@ -1643,29 +2102,29 @@
           <w:numId w:val="6"/>
         </w:numPr>
         <w:rPr>
-          <w:ins w:id="199" w:author="Seungjin Baek" w:date="2016-07-06T16:39:00Z"/>
+          <w:ins w:id="280" w:author="Seungjin Baek" w:date="2016-07-06T16:39:00Z"/>
           <w:rFonts w:eastAsia="Malgun Gothic"/>
           <w:highlight w:val="yellow"/>
           <w:lang w:eastAsia="ko-KR"/>
-          <w:rPrChange w:id="200" w:author="Seungjin Baek" w:date="2016-07-06T16:40:00Z">
+          <w:rPrChange w:id="281" w:author="Seungjin Baek" w:date="2016-07-06T16:40:00Z">
             <w:rPr>
-              <w:ins w:id="201" w:author="Seungjin Baek" w:date="2016-07-06T16:39:00Z"/>
+              <w:ins w:id="282" w:author="Seungjin Baek" w:date="2016-07-06T16:39:00Z"/>
               <w:rFonts w:eastAsia="Malgun Gothic"/>
               <w:lang w:eastAsia="ko-KR"/>
             </w:rPr>
           </w:rPrChange>
         </w:rPr>
-        <w:pPrChange w:id="202" w:author="Seungjin Baek" w:date="2016-07-06T16:39:00Z">
+        <w:pPrChange w:id="283" w:author="Seungjin Baek" w:date="2016-07-06T16:39:00Z">
           <w:pPr/>
         </w:pPrChange>
       </w:pPr>
-      <w:ins w:id="203" w:author="Seungjin Baek" w:date="2016-07-06T16:39:00Z">
+      <w:ins w:id="284" w:author="Seungjin Baek" w:date="2016-07-06T16:39:00Z">
         <w:r>
           <w:rPr>
             <w:rFonts w:eastAsia="Malgun Gothic"/>
             <w:highlight w:val="yellow"/>
             <w:lang w:eastAsia="ko-KR"/>
-            <w:rPrChange w:id="204" w:author="Seungjin Baek" w:date="2016-07-06T16:40:00Z">
+            <w:rPrChange w:id="285" w:author="Seungjin Baek" w:date="2016-07-06T16:40:00Z">
               <w:rPr>
                 <w:rFonts w:eastAsia="Malgun Gothic"/>
                 <w:lang w:eastAsia="ko-KR"/>
@@ -1675,13 +2134,13 @@
           <w:t>Are the algorithms you will use, including any default variables/parameters in the project clearly defin</w:t>
         </w:r>
       </w:ins>
-      <w:ins w:id="205" w:author="Seungjin Baek" w:date="2016-07-06T16:40:00Z">
+      <w:ins w:id="286" w:author="Seungjin Baek" w:date="2016-07-06T16:40:00Z">
         <w:r>
           <w:rPr>
             <w:rFonts w:eastAsia="Malgun Gothic"/>
             <w:highlight w:val="yellow"/>
             <w:lang w:eastAsia="ko-KR"/>
-            <w:rPrChange w:id="206" w:author="Seungjin Baek" w:date="2016-07-06T16:40:00Z">
+            <w:rPrChange w:id="287" w:author="Seungjin Baek" w:date="2016-07-06T16:40:00Z">
               <w:rPr>
                 <w:rFonts w:eastAsia="Malgun Gothic"/>
                 <w:lang w:eastAsia="ko-KR"/>
@@ -1691,13 +2150,13 @@
           <w:t>e</w:t>
         </w:r>
       </w:ins>
-      <w:ins w:id="207" w:author="Seungjin Baek" w:date="2016-07-06T16:39:00Z">
+      <w:ins w:id="288" w:author="Seungjin Baek" w:date="2016-07-06T16:39:00Z">
         <w:r>
           <w:rPr>
             <w:rFonts w:eastAsia="Malgun Gothic"/>
             <w:highlight w:val="yellow"/>
             <w:lang w:eastAsia="ko-KR"/>
-            <w:rPrChange w:id="208" w:author="Seungjin Baek" w:date="2016-07-06T16:40:00Z">
+            <w:rPrChange w:id="289" w:author="Seungjin Baek" w:date="2016-07-06T16:40:00Z">
               <w:rPr>
                 <w:rFonts w:eastAsia="Malgun Gothic"/>
                 <w:lang w:eastAsia="ko-KR"/>
@@ -1716,29 +2175,29 @@
           <w:numId w:val="6"/>
         </w:numPr>
         <w:rPr>
-          <w:ins w:id="209" w:author="Seungjin Baek" w:date="2016-07-06T16:40:00Z"/>
+          <w:ins w:id="290" w:author="Seungjin Baek" w:date="2016-07-06T16:40:00Z"/>
           <w:rFonts w:eastAsia="Malgun Gothic"/>
           <w:highlight w:val="yellow"/>
           <w:lang w:eastAsia="ko-KR"/>
-          <w:rPrChange w:id="210" w:author="Seungjin Baek" w:date="2016-07-06T16:40:00Z">
+          <w:rPrChange w:id="291" w:author="Seungjin Baek" w:date="2016-07-06T16:40:00Z">
             <w:rPr>
-              <w:ins w:id="211" w:author="Seungjin Baek" w:date="2016-07-06T16:40:00Z"/>
+              <w:ins w:id="292" w:author="Seungjin Baek" w:date="2016-07-06T16:40:00Z"/>
               <w:rFonts w:eastAsia="Malgun Gothic"/>
               <w:lang w:eastAsia="ko-KR"/>
             </w:rPr>
           </w:rPrChange>
         </w:rPr>
-        <w:pPrChange w:id="212" w:author="Seungjin Baek" w:date="2016-07-06T16:39:00Z">
+        <w:pPrChange w:id="293" w:author="Seungjin Baek" w:date="2016-07-06T16:39:00Z">
           <w:pPr/>
         </w:pPrChange>
       </w:pPr>
-      <w:ins w:id="213" w:author="Seungjin Baek" w:date="2016-07-06T16:40:00Z">
+      <w:ins w:id="294" w:author="Seungjin Baek" w:date="2016-07-06T16:40:00Z">
         <w:r>
           <w:rPr>
             <w:rFonts w:eastAsia="Malgun Gothic"/>
             <w:highlight w:val="yellow"/>
             <w:lang w:eastAsia="ko-KR"/>
-            <w:rPrChange w:id="214" w:author="Seungjin Baek" w:date="2016-07-06T16:40:00Z">
+            <w:rPrChange w:id="295" w:author="Seungjin Baek" w:date="2016-07-06T16:40:00Z">
               <w:rPr>
                 <w:rFonts w:eastAsia="Malgun Gothic"/>
                 <w:lang w:eastAsia="ko-KR"/>
@@ -1757,29 +2216,29 @@
           <w:numId w:val="6"/>
         </w:numPr>
         <w:rPr>
-          <w:ins w:id="215" w:author="Seungjin Baek" w:date="2016-07-06T16:40:00Z"/>
+          <w:ins w:id="296" w:author="Seungjin Baek" w:date="2016-07-06T16:40:00Z"/>
           <w:rFonts w:eastAsia="Malgun Gothic"/>
           <w:highlight w:val="yellow"/>
           <w:lang w:eastAsia="ko-KR"/>
-          <w:rPrChange w:id="216" w:author="Seungjin Baek" w:date="2016-07-06T16:40:00Z">
+          <w:rPrChange w:id="297" w:author="Seungjin Baek" w:date="2016-07-06T16:40:00Z">
             <w:rPr>
-              <w:ins w:id="217" w:author="Seungjin Baek" w:date="2016-07-06T16:40:00Z"/>
+              <w:ins w:id="298" w:author="Seungjin Baek" w:date="2016-07-06T16:40:00Z"/>
               <w:rFonts w:eastAsia="Malgun Gothic"/>
               <w:lang w:eastAsia="ko-KR"/>
             </w:rPr>
           </w:rPrChange>
         </w:rPr>
-        <w:pPrChange w:id="218" w:author="Seungjin Baek" w:date="2016-07-06T16:39:00Z">
+        <w:pPrChange w:id="299" w:author="Seungjin Baek" w:date="2016-07-06T16:39:00Z">
           <w:pPr/>
         </w:pPrChange>
       </w:pPr>
-      <w:ins w:id="219" w:author="Seungjin Baek" w:date="2016-07-06T16:40:00Z">
+      <w:ins w:id="300" w:author="Seungjin Baek" w:date="2016-07-06T16:40:00Z">
         <w:r>
           <w:rPr>
             <w:rFonts w:eastAsia="Malgun Gothic"/>
             <w:highlight w:val="yellow"/>
             <w:lang w:eastAsia="ko-KR"/>
-            <w:rPrChange w:id="220" w:author="Seungjin Baek" w:date="2016-07-06T16:40:00Z">
+            <w:rPrChange w:id="301" w:author="Seungjin Baek" w:date="2016-07-06T16:40:00Z">
               <w:rPr>
                 <w:rFonts w:eastAsia="Malgun Gothic"/>
                 <w:lang w:eastAsia="ko-KR"/>
@@ -1794,17 +2253,17 @@
       <w:pPr>
         <w:pStyle w:val="ListParagraph"/>
         <w:rPr>
-          <w:ins w:id="221" w:author="Seungjin Baek" w:date="2016-07-06T16:39:00Z"/>
+          <w:ins w:id="302" w:author="Seungjin Baek" w:date="2016-07-06T16:39:00Z"/>
           <w:rFonts w:eastAsia="Malgun Gothic"/>
           <w:lang w:eastAsia="ko-KR"/>
-          <w:rPrChange w:id="222" w:author="Seungjin Baek" w:date="2016-07-06T16:39:00Z">
+          <w:rPrChange w:id="303" w:author="Seungjin Baek" w:date="2016-07-06T16:39:00Z">
             <w:rPr>
-              <w:ins w:id="223" w:author="Seungjin Baek" w:date="2016-07-06T16:39:00Z"/>
+              <w:ins w:id="304" w:author="Seungjin Baek" w:date="2016-07-06T16:39:00Z"/>
               <w:lang w:eastAsia="ko-KR"/>
             </w:rPr>
           </w:rPrChange>
         </w:rPr>
-        <w:pPrChange w:id="224" w:author="Seungjin Baek" w:date="2016-07-06T16:40:00Z">
+        <w:pPrChange w:id="305" w:author="Seungjin Baek" w:date="2016-07-06T16:40:00Z">
           <w:pPr/>
         </w:pPrChange>
       </w:pPr>
@@ -1835,24 +2294,32 @@
     <w:p>
       <w:pPr>
         <w:rPr>
-          <w:ins w:id="225" w:author="Seungjin Baek" w:date="2016-07-06T16:40:00Z"/>
-        </w:rPr>
-      </w:pPr>
-    </w:p>
-    <w:p>
-      <w:pPr>
-        <w:rPr>
-          <w:ins w:id="226" w:author="Seungjin Baek" w:date="2016-07-06T16:41:00Z"/>
-        </w:rPr>
-      </w:pPr>
-      <w:ins w:id="227" w:author="Seungjin Baek" w:date="2016-07-06T16:40:00Z">
+          <w:ins w:id="306" w:author="Seungjin Baek" w:date="2016-07-06T16:40:00Z"/>
+        </w:rPr>
+      </w:pPr>
+    </w:p>
+    <w:p>
+      <w:pPr>
+        <w:rPr>
+          <w:ins w:id="307" w:author="Seungjin Baek" w:date="2016-07-06T16:41:00Z"/>
+        </w:rPr>
+      </w:pPr>
+      <w:ins w:id="308" w:author="Seungjin Baek" w:date="2016-07-06T16:40:00Z">
         <w:r>
           <w:t xml:space="preserve">In this section, you will need to provide a clearly defined benchmark result or threshold for comparing across performances obtained by your solution. </w:t>
         </w:r>
       </w:ins>
-      <w:ins w:id="228" w:author="Seungjin Baek" w:date="2016-07-06T16:41:00Z">
-        <w:r>
-          <w:t>The reasoning behind the benchmark (in the case where it is not an established result) should be discussed. Questions to ask yourself when writing this section:</w:t>
+      <w:ins w:id="309" w:author="Seungjin Baek" w:date="2016-07-06T16:41:00Z">
+        <w:r>
+          <w:t xml:space="preserve">The reasoning behind the benchmark (in the case where it is not an established result) should be discussed. Questions to ask </w:t>
+        </w:r>
+        <w:proofErr w:type="gramStart"/>
+        <w:r>
+          <w:t>yourself</w:t>
+        </w:r>
+        <w:proofErr w:type="gramEnd"/>
+        <w:r>
+          <w:t xml:space="preserve"> when writing this section:</w:t>
         </w:r>
       </w:ins>
     </w:p>
@@ -1864,13 +2331,13 @@
           <w:numId w:val="7"/>
         </w:numPr>
         <w:rPr>
-          <w:ins w:id="229" w:author="Seungjin Baek" w:date="2016-07-06T16:41:00Z"/>
-        </w:rPr>
-        <w:pPrChange w:id="230" w:author="Seungjin Baek" w:date="2016-07-06T16:41:00Z">
+          <w:ins w:id="310" w:author="Seungjin Baek" w:date="2016-07-06T16:41:00Z"/>
+        </w:rPr>
+        <w:pPrChange w:id="311" w:author="Seungjin Baek" w:date="2016-07-06T16:41:00Z">
           <w:pPr/>
         </w:pPrChange>
       </w:pPr>
-      <w:ins w:id="231" w:author="Seungjin Baek" w:date="2016-07-06T16:41:00Z">
+      <w:ins w:id="312" w:author="Seungjin Baek" w:date="2016-07-06T16:41:00Z">
         <w:r>
           <w:t>Has some result or value been provided that acts as a benchmark for measuring performance?</w:t>
         </w:r>
@@ -1884,13 +2351,13 @@
           <w:numId w:val="7"/>
         </w:numPr>
         <w:rPr>
-          <w:ins w:id="232" w:author="S B" w:date="2016-07-07T22:43:00Z"/>
-        </w:rPr>
-        <w:pPrChange w:id="233" w:author="Seungjin Baek" w:date="2016-07-06T16:41:00Z">
+          <w:ins w:id="313" w:author="S B" w:date="2016-07-07T22:43:00Z"/>
+        </w:rPr>
+        <w:pPrChange w:id="314" w:author="Seungjin Baek" w:date="2016-07-06T16:41:00Z">
           <w:pPr/>
         </w:pPrChange>
       </w:pPr>
-      <w:ins w:id="234" w:author="Seungjin Baek" w:date="2016-07-06T16:41:00Z">
+      <w:ins w:id="315" w:author="Seungjin Baek" w:date="2016-07-06T16:41:00Z">
         <w:r>
           <w:t>Is it clear how this result or value was obtained (whether by data or by hypothesis)?</w:t>
         </w:r>
@@ -1899,21 +2366,21 @@
     <w:p>
       <w:pPr>
         <w:rPr>
-          <w:ins w:id="235" w:author="S B" w:date="2016-07-07T22:43:00Z"/>
-        </w:rPr>
-      </w:pPr>
-    </w:p>
-    <w:p>
-      <w:pPr>
-        <w:rPr>
-          <w:ins w:id="236" w:author="Seungjin Baek" w:date="2016-08-10T15:54:00Z"/>
-        </w:rPr>
-      </w:pPr>
-      <w:ins w:id="237" w:author="S B" w:date="2016-07-07T22:43:00Z">
+          <w:ins w:id="316" w:author="S B" w:date="2016-07-07T22:43:00Z"/>
+        </w:rPr>
+      </w:pPr>
+    </w:p>
+    <w:p>
+      <w:pPr>
+        <w:rPr>
+          <w:ins w:id="317" w:author="Seungjin Baek" w:date="2016-08-10T15:54:00Z"/>
+        </w:rPr>
+      </w:pPr>
+      <w:ins w:id="318" w:author="S B" w:date="2016-07-07T22:43:00Z">
         <w:r>
           <w:rPr>
             <w:highlight w:val="red"/>
-            <w:rPrChange w:id="238" w:author="S B" w:date="2016-07-07T22:47:00Z">
+            <w:rPrChange w:id="319" w:author="S B" w:date="2016-07-07T22:47:00Z">
               <w:rPr/>
             </w:rPrChange>
           </w:rPr>
@@ -1924,95 +2391,99 @@
     <w:p>
       <w:pPr>
         <w:rPr>
-          <w:ins w:id="239" w:author="Seungjin Baek" w:date="2016-08-10T15:58:00Z"/>
-        </w:rPr>
-      </w:pPr>
-      <w:ins w:id="240" w:author="Seungjin Baek" w:date="2016-08-10T15:54:00Z">
+          <w:ins w:id="320" w:author="Seungjin Baek" w:date="2016-08-10T15:58:00Z"/>
+        </w:rPr>
+      </w:pPr>
+      <w:ins w:id="321" w:author="Seungjin Baek" w:date="2016-08-10T15:54:00Z">
         <w:r>
           <w:t xml:space="preserve">If </w:t>
         </w:r>
       </w:ins>
-      <w:ins w:id="241" w:author="Seungjin Baek" w:date="2016-08-10T15:55:00Z">
+      <w:ins w:id="322" w:author="Seungjin Baek" w:date="2016-08-10T15:55:00Z">
         <w:r>
           <w:t xml:space="preserve">the </w:t>
         </w:r>
       </w:ins>
-      <w:ins w:id="242" w:author="Seungjin Baek" w:date="2016-08-10T15:56:00Z">
+      <w:ins w:id="323" w:author="Seungjin Baek" w:date="2016-08-10T15:56:00Z">
         <w:r>
           <w:t>number of clusters</w:t>
         </w:r>
       </w:ins>
-      <w:ins w:id="243" w:author="Seungjin Baek" w:date="2016-08-10T15:55:00Z">
+      <w:ins w:id="324" w:author="Seungjin Baek" w:date="2016-08-10T15:55:00Z">
         <w:r>
           <w:t xml:space="preserve"> </w:t>
         </w:r>
       </w:ins>
-      <w:ins w:id="244" w:author="Seungjin Baek" w:date="2016-08-10T15:56:00Z">
+      <w:ins w:id="325" w:author="Seungjin Baek" w:date="2016-08-10T15:56:00Z">
         <w:r>
           <w:t>is</w:t>
         </w:r>
       </w:ins>
-      <w:ins w:id="245" w:author="Seungjin Baek" w:date="2016-08-10T15:55:00Z">
+      <w:ins w:id="326" w:author="Seungjin Baek" w:date="2016-08-10T15:55:00Z">
         <w:r>
           <w:t xml:space="preserve"> </w:t>
         </w:r>
       </w:ins>
-      <w:ins w:id="246" w:author="Seungjin Baek" w:date="2016-08-10T15:56:00Z">
+      <w:ins w:id="327" w:author="Seungjin Baek" w:date="2016-08-10T15:56:00Z">
         <w:r>
           <w:t>un</w:t>
         </w:r>
       </w:ins>
-      <w:ins w:id="247" w:author="Seungjin Baek" w:date="2016-08-10T15:55:00Z">
+      <w:ins w:id="328" w:author="Seungjin Baek" w:date="2016-08-10T15:55:00Z">
         <w:r>
           <w:t>known</w:t>
         </w:r>
       </w:ins>
-      <w:ins w:id="248" w:author="Seungjin Baek" w:date="2016-08-10T15:56:00Z">
+      <w:ins w:id="329" w:author="Seungjin Baek" w:date="2016-08-10T15:56:00Z">
         <w:r>
           <w:t xml:space="preserve"> or labels for clusters are unknown</w:t>
         </w:r>
       </w:ins>
-      <w:ins w:id="249" w:author="Seungjin Baek" w:date="2016-08-10T15:55:00Z">
+      <w:ins w:id="330" w:author="Seungjin Baek" w:date="2016-08-10T15:55:00Z">
         <w:r>
           <w:t xml:space="preserve">, evaluation </w:t>
         </w:r>
       </w:ins>
-      <w:ins w:id="250" w:author="Seungjin Baek" w:date="2016-08-10T15:57:00Z">
+      <w:ins w:id="331" w:author="Seungjin Baek" w:date="2016-08-10T15:57:00Z">
         <w:r>
           <w:t xml:space="preserve">after clustering analysis </w:t>
         </w:r>
       </w:ins>
-      <w:ins w:id="251" w:author="Seungjin Baek" w:date="2016-08-10T15:55:00Z">
-        <w:r>
-          <w:t xml:space="preserve">must be performed. The Silhouette Coefficient is an example of </w:t>
-        </w:r>
-      </w:ins>
-      <w:ins w:id="252" w:author="Seungjin Baek" w:date="2016-08-10T15:57:00Z">
+      <w:ins w:id="332" w:author="Seungjin Baek" w:date="2016-08-10T15:55:00Z">
+        <w:r>
+          <w:t xml:space="preserve">must be performed. The Silhouette Coefficient is an </w:t>
+        </w:r>
+        <w:r>
+          <w:lastRenderedPageBreak/>
+          <w:t xml:space="preserve">example of </w:t>
+        </w:r>
+      </w:ins>
+      <w:ins w:id="333" w:author="Seungjin Baek" w:date="2016-08-10T15:57:00Z">
         <w:r>
           <w:t>the</w:t>
         </w:r>
       </w:ins>
-      <w:ins w:id="253" w:author="Seungjin Baek" w:date="2016-08-10T15:55:00Z">
+      <w:ins w:id="334" w:author="Seungjin Baek" w:date="2016-08-10T15:55:00Z">
         <w:r>
           <w:t xml:space="preserve"> evaluation, where a higher Silhouette Coefficient score </w:t>
         </w:r>
       </w:ins>
-      <w:ins w:id="254" w:author="Seungjin Baek" w:date="2016-08-10T15:57:00Z">
+      <w:ins w:id="335" w:author="Seungjin Baek" w:date="2016-08-10T15:57:00Z">
         <w:r>
           <w:t xml:space="preserve">corresponds </w:t>
         </w:r>
       </w:ins>
-      <w:ins w:id="255" w:author="Seungjin Baek" w:date="2016-08-10T15:55:00Z">
+      <w:ins w:id="336" w:author="Seungjin Baek" w:date="2016-08-10T15:55:00Z">
         <w:r>
           <w:t xml:space="preserve">to a model </w:t>
         </w:r>
       </w:ins>
-      <w:ins w:id="256" w:author="Seungjin Baek" w:date="2016-08-10T15:57:00Z">
+      <w:ins w:id="337" w:author="Seungjin Baek" w:date="2016-08-10T15:57:00Z">
         <w:r>
           <w:t xml:space="preserve">with better defined clusters. </w:t>
         </w:r>
       </w:ins>
-      <w:ins w:id="257" w:author="Seungjin Baek" w:date="2016-08-10T15:58:00Z">
+      <w:ins w:id="338" w:author="Seungjin Baek" w:date="2016-08-10T15:58:00Z">
         <w:r>
           <w:t>The Silhouette Coefficient s for a single sample is then given as:</w:t>
         </w:r>
@@ -2021,35 +2492,31 @@
     <w:p>
       <w:pPr>
         <w:rPr>
-          <w:ins w:id="258" w:author="Seungjin Baek" w:date="2016-08-10T15:59:00Z"/>
+          <w:ins w:id="339" w:author="Seungjin Baek" w:date="2016-08-10T15:59:00Z"/>
           <w:rFonts w:hint="eastAsia"/>
-          <w:rPrChange w:id="259" w:author="Seungjin Baek" w:date="2016-08-10T15:59:00Z">
+          <w:rPrChange w:id="340" w:author="Seungjin Baek" w:date="2016-08-10T15:59:00Z">
             <w:rPr>
-              <w:ins w:id="260" w:author="Seungjin Baek" w:date="2016-08-10T15:59:00Z"/>
+              <w:ins w:id="341" w:author="Seungjin Baek" w:date="2016-08-10T15:59:00Z"/>
               <w:rFonts w:ascii="Cambria Math" w:hAnsi="Cambria Math" w:hint="eastAsia"/>
               <w:i/>
             </w:rPr>
           </w:rPrChange>
         </w:rPr>
       </w:pPr>
-      <w:ins w:id="261" w:author="Seungjin Baek" w:date="2016-08-10T15:58:00Z">
-        <m:oMathPara>
-          <m:oMath>
-            <m:r>
-              <w:rPr>
-                <w:rFonts w:ascii="Cambria Math" w:hAnsi="Cambria Math"/>
-              </w:rPr>
-              <m:t>s=</m:t>
-            </m:r>
-          </m:oMath>
-        </m:oMathPara>
-      </w:ins>
       <m:oMathPara>
         <m:oMath>
+          <m:r>
+            <w:ins w:id="342" w:author="Seungjin Baek" w:date="2016-08-10T15:58:00Z">
+              <w:rPr>
+                <w:rFonts w:ascii="Cambria Math" w:hAnsi="Cambria Math"/>
+              </w:rPr>
+              <m:t>s=</m:t>
+            </w:ins>
+          </m:r>
           <m:f>
             <m:fPr>
               <m:ctrlPr>
-                <w:ins w:id="262" w:author="Seungjin Baek" w:date="2016-08-10T15:59:00Z">
+                <w:ins w:id="343" w:author="Seungjin Baek" w:date="2016-08-10T15:59:00Z">
                   <w:rPr>
                     <w:rFonts w:ascii="Cambria Math" w:hAnsi="Cambria Math"/>
                     <w:i/>
@@ -2058,14 +2525,14 @@
               </m:ctrlPr>
             </m:fPr>
             <m:num>
-              <w:ins w:id="263" w:author="Seungjin Baek" w:date="2016-08-10T15:59:00Z">
-                <m:r>
+              <m:r>
+                <w:ins w:id="344" w:author="Seungjin Baek" w:date="2016-08-10T15:59:00Z">
                   <w:rPr>
                     <w:rFonts w:ascii="Cambria Math" w:hAnsi="Cambria Math"/>
                   </w:rPr>
                   <m:t>b-a</m:t>
-                </m:r>
-              </w:ins>
+                </w:ins>
+              </m:r>
             </m:num>
             <m:den>
               <m:func>
@@ -2089,14 +2556,14 @@
                   </m:r>
                 </m:fName>
                 <m:e>
-                  <w:ins w:id="264" w:author="Seungjin Baek" w:date="2016-08-10T15:59:00Z">
-                    <m:r>
+                  <m:r>
+                    <w:ins w:id="345" w:author="Seungjin Baek" w:date="2016-08-10T15:59:00Z">
                       <w:rPr>
                         <w:rFonts w:ascii="Cambria Math" w:hAnsi="Cambria Math"/>
                       </w:rPr>
                       <m:t>(a,b)</m:t>
-                    </m:r>
-                  </w:ins>
+                    </w:ins>
+                  </m:r>
                 </m:e>
               </m:func>
             </m:den>
@@ -2107,47 +2574,55 @@
     <w:p>
       <w:pPr>
         <w:rPr>
-          <w:ins w:id="265" w:author="Seungjin Baek" w:date="2016-08-10T15:59:00Z"/>
-        </w:rPr>
-      </w:pPr>
-      <w:ins w:id="266" w:author="Seungjin Baek" w:date="2016-08-10T15:58:00Z">
-        <m:oMathPara>
-          <m:oMath>
-            <m:r>
+          <w:ins w:id="346" w:author="Seungjin Baek" w:date="2016-08-10T15:59:00Z"/>
+        </w:rPr>
+      </w:pPr>
+      <m:oMathPara>
+        <m:oMath>
+          <m:r>
+            <w:ins w:id="347" w:author="Seungjin Baek" w:date="2016-08-10T15:58:00Z">
               <w:rPr>
                 <w:rFonts w:ascii="Cambria Math" w:hAnsi="Cambria Math"/>
               </w:rPr>
               <m:t xml:space="preserve"> </m:t>
-            </m:r>
-          </m:oMath>
-        </m:oMathPara>
-      </w:ins>
-    </w:p>
-    <w:p>
-      <w:ins w:id="267" w:author="Seungjin Baek" w:date="2016-08-10T15:59:00Z">
-        <w:r>
-          <w:t>Where a</w:t>
-        </w:r>
-      </w:ins>
-      <w:ins w:id="268" w:author="Seungjin Baek" w:date="2016-08-10T16:00:00Z">
-        <w:r>
-          <w:t xml:space="preserve"> is the mean distance between a sample and all other points in the same class and b is the mean distance between a sample and all other points in the next nearest cluster. (</w:t>
-        </w:r>
-      </w:ins>
-      <w:ins w:id="269" w:author="Seungjin Baek" w:date="2016-08-10T16:01:00Z">
+            </w:ins>
+          </m:r>
+        </m:oMath>
+      </m:oMathPara>
+    </w:p>
+    <w:p>
+      <w:ins w:id="348" w:author="Seungjin Baek" w:date="2016-08-10T15:59:00Z">
+        <w:r>
+          <w:t xml:space="preserve">Where </w:t>
+        </w:r>
+        <w:proofErr w:type="gramStart"/>
+        <w:r>
+          <w:t>a</w:t>
+        </w:r>
+      </w:ins>
+      <w:ins w:id="349" w:author="Seungjin Baek" w:date="2016-08-10T16:00:00Z">
+        <w:r>
+          <w:t xml:space="preserve"> is</w:t>
+        </w:r>
+        <w:proofErr w:type="gramEnd"/>
+        <w:r>
+          <w:t xml:space="preserve"> the mean distance between a sample and all other points in the same class and b is the mean distance between a sample and all other points in the next nearest cluster. (</w:t>
+        </w:r>
+      </w:ins>
+      <w:ins w:id="350" w:author="Seungjin Baek" w:date="2016-08-10T16:01:00Z">
         <w:r>
           <w:rPr>
             <w:rFonts w:asciiTheme="majorHAnsi" w:hAnsiTheme="majorHAnsi"/>
             <w:sz w:val="20"/>
             <w:szCs w:val="20"/>
-            <w:rPrChange w:id="270" w:author="Seungjin Baek" w:date="2016-08-10T16:01:00Z">
+            <w:rPrChange w:id="351" w:author="Seungjin Baek" w:date="2016-08-10T16:01:00Z">
               <w:rPr/>
             </w:rPrChange>
           </w:rPr>
           <w:fldChar w:fldCharType="begin"/>
         </w:r>
       </w:ins>
-      <w:ins w:id="271" w:author="Seungjin Baek" w:date="2016-08-10T16:02:00Z">
+      <w:ins w:id="352" w:author="Seungjin Baek" w:date="2016-08-10T16:02:00Z">
         <w:r>
           <w:rPr>
             <w:rFonts w:asciiTheme="majorHAnsi" w:hAnsiTheme="majorHAnsi"/>
@@ -2157,13 +2632,13 @@
           <w:instrText>HYPERLINK "http://scikit-learn.org/stable/modules/clustering.html" \l "silhouette-coefficient"</w:instrText>
         </w:r>
       </w:ins>
-      <w:ins w:id="272" w:author="Seungjin Baek" w:date="2016-08-10T16:01:00Z">
+      <w:ins w:id="353" w:author="Seungjin Baek" w:date="2016-08-10T16:01:00Z">
         <w:r>
           <w:rPr>
             <w:rFonts w:asciiTheme="majorHAnsi" w:hAnsiTheme="majorHAnsi"/>
             <w:sz w:val="20"/>
             <w:szCs w:val="20"/>
-            <w:rPrChange w:id="273" w:author="Seungjin Baek" w:date="2016-08-10T16:01:00Z">
+            <w:rPrChange w:id="354" w:author="Seungjin Baek" w:date="2016-08-10T16:01:00Z">
               <w:rPr/>
             </w:rPrChange>
           </w:rPr>
@@ -2175,7 +2650,7 @@
             <w:rFonts w:asciiTheme="majorHAnsi" w:hAnsiTheme="majorHAnsi"/>
             <w:sz w:val="20"/>
             <w:szCs w:val="20"/>
-            <w:rPrChange w:id="274" w:author="Seungjin Baek" w:date="2016-08-10T16:01:00Z">
+            <w:rPrChange w:id="355" w:author="Seungjin Baek" w:date="2016-08-10T16:01:00Z">
               <w:rPr>
                 <w:rStyle w:val="Hyperlink"/>
               </w:rPr>
@@ -2188,14 +2663,14 @@
             <w:rFonts w:asciiTheme="majorHAnsi" w:hAnsiTheme="majorHAnsi"/>
             <w:sz w:val="20"/>
             <w:szCs w:val="20"/>
-            <w:rPrChange w:id="275" w:author="Seungjin Baek" w:date="2016-08-10T16:01:00Z">
+            <w:rPrChange w:id="356" w:author="Seungjin Baek" w:date="2016-08-10T16:01:00Z">
               <w:rPr/>
             </w:rPrChange>
           </w:rPr>
           <w:fldChar w:fldCharType="end"/>
         </w:r>
       </w:ins>
-      <w:ins w:id="276" w:author="Seungjin Baek" w:date="2016-08-10T16:00:00Z">
+      <w:ins w:id="357" w:author="Seungjin Baek" w:date="2016-08-10T16:00:00Z">
         <w:r>
           <w:t>)</w:t>
         </w:r>
@@ -2208,14 +2683,13 @@
           <w:ilvl w:val="0"/>
           <w:numId w:val="4"/>
         </w:numPr>
-        <w:pPrChange w:id="277" w:author="S B" w:date="2016-06-27T22:51:00Z">
+        <w:pPrChange w:id="358" w:author="S B" w:date="2016-06-27T22:51:00Z">
           <w:pPr>
             <w:pStyle w:val="Heading1"/>
           </w:pPr>
         </w:pPrChange>
       </w:pPr>
       <w:r>
-        <w:lastRenderedPageBreak/>
         <w:t>Methodology</w:t>
       </w:r>
     </w:p>
@@ -2224,7 +2698,7 @@
       <w:pPr>
         <w:pStyle w:val="Heading2"/>
         <w:rPr>
-          <w:ins w:id="278" w:author="S B" w:date="2016-07-07T22:46:00Z"/>
+          <w:ins w:id="359" w:author="S B" w:date="2016-07-07T22:46:00Z"/>
         </w:rPr>
       </w:pPr>
       <w:r>
@@ -2234,10 +2708,10 @@
     <w:p>
       <w:pPr>
         <w:rPr>
-          <w:ins w:id="279" w:author="S B" w:date="2016-07-07T22:46:00Z"/>
-          <w:rPrChange w:id="280" w:author="S B" w:date="2016-07-07T22:46:00Z">
+          <w:ins w:id="360" w:author="S B" w:date="2016-07-07T22:46:00Z"/>
+          <w:rPrChange w:id="361" w:author="S B" w:date="2016-07-07T22:46:00Z">
             <w:rPr>
-              <w:ins w:id="281" w:author="S B" w:date="2016-07-07T22:46:00Z"/>
+              <w:ins w:id="362" w:author="S B" w:date="2016-07-07T22:46:00Z"/>
               <w:rFonts w:ascii="Arial" w:hAnsi="Arial" w:cs="Arial"/>
               <w:color w:val="000000"/>
               <w:sz w:val="22"/>
@@ -2246,11 +2720,11 @@
           </w:rPrChange>
         </w:rPr>
       </w:pPr>
-      <w:ins w:id="282" w:author="S B" w:date="2016-07-07T22:46:00Z">
+      <w:ins w:id="363" w:author="S B" w:date="2016-07-07T22:46:00Z">
         <w:r>
           <w:rPr>
             <w:rFonts w:hint="eastAsia"/>
-            <w:rPrChange w:id="283" w:author="S B" w:date="2016-07-07T22:46:00Z">
+            <w:rPrChange w:id="364" w:author="S B" w:date="2016-07-07T22:46:00Z">
               <w:rPr>
                 <w:rFonts w:ascii="Droid Sans" w:hAnsi="Droid Sans" w:cs="Arial" w:hint="eastAsia"/>
                 <w:color w:val="000000"/>
@@ -2259,7 +2733,37 @@
               </w:rPr>
             </w:rPrChange>
           </w:rPr>
-          <w:t>In this section, all of your preprocessing steps will need to be clearly documented, if any were necessary. From the previous section, any of the abnormalities or characteristics that you identified about the dataset will be addressed and corrected here. Questions to ask yourself when writing this section:</w:t>
+          <w:t xml:space="preserve">In this section, all of your preprocessing steps will need to be clearly documented, if any were necessary. From the previous section, any of the abnormalities or characteristics that you identified about the dataset will be addressed and corrected here. Questions to ask </w:t>
+        </w:r>
+        <w:proofErr w:type="gramStart"/>
+        <w:r>
+          <w:rPr>
+            <w:rFonts w:hint="eastAsia"/>
+            <w:rPrChange w:id="365" w:author="S B" w:date="2016-07-07T22:46:00Z">
+              <w:rPr>
+                <w:rFonts w:ascii="Droid Sans" w:hAnsi="Droid Sans" w:cs="Arial" w:hint="eastAsia"/>
+                <w:color w:val="000000"/>
+                <w:sz w:val="22"/>
+                <w:szCs w:val="22"/>
+              </w:rPr>
+            </w:rPrChange>
+          </w:rPr>
+          <w:t>yourself</w:t>
+        </w:r>
+        <w:proofErr w:type="gramEnd"/>
+        <w:r>
+          <w:rPr>
+            <w:rFonts w:hint="eastAsia"/>
+            <w:rPrChange w:id="366" w:author="S B" w:date="2016-07-07T22:46:00Z">
+              <w:rPr>
+                <w:rFonts w:ascii="Droid Sans" w:hAnsi="Droid Sans" w:cs="Arial" w:hint="eastAsia"/>
+                <w:color w:val="000000"/>
+                <w:sz w:val="22"/>
+                <w:szCs w:val="22"/>
+              </w:rPr>
+            </w:rPrChange>
+          </w:rPr>
+          <w:t xml:space="preserve"> when writing this section:</w:t>
         </w:r>
       </w:ins>
     </w:p>
@@ -2271,10 +2775,10 @@
         </w:numPr>
         <w:spacing w:before="100" w:beforeAutospacing="1" w:after="100" w:afterAutospacing="1"/>
         <w:rPr>
-          <w:ins w:id="284" w:author="S B" w:date="2016-07-07T22:46:00Z"/>
-          <w:rPrChange w:id="285" w:author="S B" w:date="2016-07-07T22:46:00Z">
+          <w:ins w:id="367" w:author="S B" w:date="2016-07-07T22:46:00Z"/>
+          <w:rPrChange w:id="368" w:author="S B" w:date="2016-07-07T22:46:00Z">
             <w:rPr>
-              <w:ins w:id="286" w:author="S B" w:date="2016-07-07T22:46:00Z"/>
+              <w:ins w:id="369" w:author="S B" w:date="2016-07-07T22:46:00Z"/>
               <w:rFonts w:ascii="Arial" w:eastAsia="Times New Roman" w:hAnsi="Arial" w:cs="Arial"/>
               <w:color w:val="000000"/>
               <w:sz w:val="22"/>
@@ -2283,10 +2787,10 @@
           </w:rPrChange>
         </w:rPr>
       </w:pPr>
-      <w:ins w:id="287" w:author="S B" w:date="2016-07-07T22:46:00Z">
-        <w:r>
-          <w:rPr>
-            <w:rPrChange w:id="288" w:author="S B" w:date="2016-07-07T22:46:00Z">
+      <w:ins w:id="370" w:author="S B" w:date="2016-07-07T22:46:00Z">
+        <w:r>
+          <w:rPr>
+            <w:rPrChange w:id="371" w:author="S B" w:date="2016-07-07T22:46:00Z">
               <w:rPr>
                 <w:rFonts w:ascii="Droid Sans" w:eastAsia="Times New Roman" w:hAnsi="Droid Sans" w:cs="Arial"/>
                 <w:i/>
@@ -2309,10 +2813,10 @@
         </w:numPr>
         <w:spacing w:before="100" w:beforeAutospacing="1" w:after="100" w:afterAutospacing="1"/>
         <w:rPr>
-          <w:ins w:id="289" w:author="S B" w:date="2016-07-07T22:46:00Z"/>
-          <w:rPrChange w:id="290" w:author="S B" w:date="2016-07-07T22:46:00Z">
+          <w:ins w:id="372" w:author="S B" w:date="2016-07-07T22:46:00Z"/>
+          <w:rPrChange w:id="373" w:author="S B" w:date="2016-07-07T22:46:00Z">
             <w:rPr>
-              <w:ins w:id="291" w:author="S B" w:date="2016-07-07T22:46:00Z"/>
+              <w:ins w:id="374" w:author="S B" w:date="2016-07-07T22:46:00Z"/>
               <w:rFonts w:ascii="Arial" w:eastAsia="Times New Roman" w:hAnsi="Arial" w:cs="Arial"/>
               <w:color w:val="000000"/>
               <w:sz w:val="22"/>
@@ -2321,10 +2825,10 @@
           </w:rPrChange>
         </w:rPr>
       </w:pPr>
-      <w:ins w:id="292" w:author="S B" w:date="2016-07-07T22:46:00Z">
-        <w:r>
-          <w:rPr>
-            <w:rPrChange w:id="293" w:author="S B" w:date="2016-07-07T22:46:00Z">
+      <w:ins w:id="375" w:author="S B" w:date="2016-07-07T22:46:00Z">
+        <w:r>
+          <w:rPr>
+            <w:rPrChange w:id="376" w:author="S B" w:date="2016-07-07T22:46:00Z">
               <w:rPr>
                 <w:rFonts w:ascii="Droid Sans" w:eastAsia="Times New Roman" w:hAnsi="Droid Sans" w:cs="Arial"/>
                 <w:i/>
@@ -2335,7 +2839,69 @@
               </w:rPr>
             </w:rPrChange>
           </w:rPr>
-          <w:t>Based on the Data Exploration section, if there were abnormalities or characteristics that needed to be addressed, have they been properly corrected?</w:t>
+          <w:t>Based on the</w:t>
+        </w:r>
+        <w:r>
+          <w:rPr>
+            <w:rFonts w:hint="eastAsia"/>
+            <w:rPrChange w:id="377" w:author="S B" w:date="2016-07-07T22:46:00Z">
+              <w:rPr>
+                <w:rFonts w:ascii="Droid Sans" w:eastAsia="Times New Roman" w:hAnsi="Droid Sans" w:cs="Arial" w:hint="eastAsia"/>
+                <w:i/>
+                <w:iCs/>
+                <w:color w:val="000000"/>
+                <w:sz w:val="22"/>
+                <w:szCs w:val="22"/>
+              </w:rPr>
+            </w:rPrChange>
+          </w:rPr>
+          <w:t> </w:t>
+        </w:r>
+        <w:r>
+          <w:rPr>
+            <w:rPrChange w:id="378" w:author="S B" w:date="2016-07-07T22:46:00Z">
+              <w:rPr>
+                <w:rFonts w:ascii="Droid Sans" w:eastAsia="Times New Roman" w:hAnsi="Droid Sans" w:cs="Arial"/>
+                <w:i/>
+                <w:iCs/>
+                <w:color w:val="000000"/>
+                <w:sz w:val="22"/>
+                <w:szCs w:val="22"/>
+              </w:rPr>
+            </w:rPrChange>
+          </w:rPr>
+          <w:t>Data Exploration</w:t>
+        </w:r>
+        <w:r>
+          <w:rPr>
+            <w:rFonts w:hint="eastAsia"/>
+            <w:rPrChange w:id="379" w:author="S B" w:date="2016-07-07T22:46:00Z">
+              <w:rPr>
+                <w:rFonts w:ascii="Droid Sans" w:eastAsia="Times New Roman" w:hAnsi="Droid Sans" w:cs="Arial" w:hint="eastAsia"/>
+                <w:i/>
+                <w:iCs/>
+                <w:color w:val="000000"/>
+                <w:sz w:val="22"/>
+                <w:szCs w:val="22"/>
+              </w:rPr>
+            </w:rPrChange>
+          </w:rPr>
+          <w:t> </w:t>
+        </w:r>
+        <w:r>
+          <w:rPr>
+            <w:rPrChange w:id="380" w:author="S B" w:date="2016-07-07T22:46:00Z">
+              <w:rPr>
+                <w:rFonts w:ascii="Droid Sans" w:eastAsia="Times New Roman" w:hAnsi="Droid Sans" w:cs="Arial"/>
+                <w:i/>
+                <w:iCs/>
+                <w:color w:val="000000"/>
+                <w:sz w:val="22"/>
+                <w:szCs w:val="22"/>
+              </w:rPr>
+            </w:rPrChange>
+          </w:rPr>
+          <w:t>section, if there were abnormalities or characteristics that needed to be addressed, have they been properly corrected?</w:t>
         </w:r>
       </w:ins>
     </w:p>
@@ -2347,10 +2913,10 @@
         </w:numPr>
         <w:spacing w:before="100" w:beforeAutospacing="1" w:after="100" w:afterAutospacing="1"/>
         <w:rPr>
-          <w:ins w:id="294" w:author="S B" w:date="2016-07-07T22:46:00Z"/>
-          <w:rPrChange w:id="295" w:author="S B" w:date="2016-07-07T22:46:00Z">
+          <w:ins w:id="381" w:author="S B" w:date="2016-07-07T22:46:00Z"/>
+          <w:rPrChange w:id="382" w:author="S B" w:date="2016-07-07T22:46:00Z">
             <w:rPr>
-              <w:ins w:id="296" w:author="S B" w:date="2016-07-07T22:46:00Z"/>
+              <w:ins w:id="383" w:author="S B" w:date="2016-07-07T22:46:00Z"/>
               <w:rFonts w:ascii="Arial" w:eastAsia="Times New Roman" w:hAnsi="Arial" w:cs="Arial"/>
               <w:color w:val="000000"/>
               <w:sz w:val="22"/>
@@ -2359,10 +2925,10 @@
           </w:rPrChange>
         </w:rPr>
       </w:pPr>
-      <w:ins w:id="297" w:author="S B" w:date="2016-07-07T22:46:00Z">
-        <w:r>
-          <w:rPr>
-            <w:rPrChange w:id="298" w:author="S B" w:date="2016-07-07T22:46:00Z">
+      <w:ins w:id="384" w:author="S B" w:date="2016-07-07T22:46:00Z">
+        <w:r>
+          <w:rPr>
+            <w:rPrChange w:id="385" w:author="S B" w:date="2016-07-07T22:46:00Z">
               <w:rPr>
                 <w:rFonts w:ascii="Droid Sans" w:eastAsia="Times New Roman" w:hAnsi="Droid Sans" w:cs="Arial"/>
                 <w:i/>
@@ -2380,31 +2946,37 @@
     <w:p>
       <w:pPr>
         <w:rPr>
-          <w:ins w:id="299" w:author="S B" w:date="2016-07-07T22:46:00Z"/>
-        </w:rPr>
-        <w:pPrChange w:id="300" w:author="S B" w:date="2016-07-07T22:46:00Z">
+          <w:ins w:id="386" w:author="S B" w:date="2016-07-07T22:46:00Z"/>
+        </w:rPr>
+        <w:pPrChange w:id="387" w:author="S B" w:date="2016-07-07T22:46:00Z">
           <w:pPr>
             <w:pStyle w:val="Heading2"/>
           </w:pPr>
         </w:pPrChange>
       </w:pPr>
-      <w:ins w:id="301" w:author="S B" w:date="2016-07-07T22:46:00Z">
+      <w:ins w:id="388" w:author="S B" w:date="2016-07-07T22:46:00Z">
         <w:r>
           <w:rPr>
             <w:highlight w:val="red"/>
-            <w:rPrChange w:id="302" w:author="S B" w:date="2016-07-07T22:47:00Z">
-              <w:rPr/>
+            <w:rPrChange w:id="389" w:author="S B" w:date="2016-07-07T22:47:00Z">
+              <w:rPr>
+                <w:b w:val="0"/>
+                <w:bCs w:val="0"/>
+              </w:rPr>
             </w:rPrChange>
           </w:rPr>
           <w:t xml:space="preserve">Remove ‘zero’ data. Combine columns into </w:t>
         </w:r>
       </w:ins>
-      <w:ins w:id="303" w:author="S B" w:date="2016-07-07T22:47:00Z">
+      <w:ins w:id="390" w:author="S B" w:date="2016-07-07T22:47:00Z">
         <w:r>
           <w:rPr>
             <w:highlight w:val="red"/>
-            <w:rPrChange w:id="304" w:author="S B" w:date="2016-07-07T22:47:00Z">
-              <w:rPr/>
+            <w:rPrChange w:id="391" w:author="S B" w:date="2016-07-07T22:47:00Z">
+              <w:rPr>
+                <w:b w:val="0"/>
+                <w:bCs w:val="0"/>
+              </w:rPr>
             </w:rPrChange>
           </w:rPr>
           <w:t>‘daily listing’ and etc.</w:t>
@@ -2413,7 +2985,7 @@
     </w:p>
     <w:p>
       <w:pPr>
-        <w:pPrChange w:id="305" w:author="S B" w:date="2016-07-07T22:46:00Z">
+        <w:pPrChange w:id="392" w:author="S B" w:date="2016-07-07T22:46:00Z">
           <w:pPr>
             <w:pStyle w:val="Heading2"/>
           </w:pPr>
@@ -2424,7 +2996,7 @@
       <w:pPr>
         <w:pStyle w:val="Heading2"/>
         <w:rPr>
-          <w:ins w:id="306" w:author="S B" w:date="2016-07-09T23:25:00Z"/>
+          <w:ins w:id="393" w:author="S B" w:date="2016-07-09T23:25:00Z"/>
         </w:rPr>
       </w:pPr>
       <w:r>
@@ -2434,12 +3006,12 @@
     <w:p>
       <w:pPr>
         <w:rPr>
-          <w:ins w:id="307" w:author="S B" w:date="2016-07-09T23:25:00Z"/>
+          <w:ins w:id="394" w:author="S B" w:date="2016-07-09T23:25:00Z"/>
           <w:rFonts w:ascii="Arial" w:hAnsi="Arial" w:cs="Times New Roman"/>
           <w:color w:val="000000"/>
-          <w:rPrChange w:id="308" w:author="S B" w:date="2016-07-09T23:25:00Z">
+          <w:rPrChange w:id="395" w:author="S B" w:date="2016-07-09T23:25:00Z">
             <w:rPr>
-              <w:ins w:id="309" w:author="S B" w:date="2016-07-09T23:25:00Z"/>
+              <w:ins w:id="396" w:author="S B" w:date="2016-07-09T23:25:00Z"/>
               <w:rFonts w:ascii="Arial" w:hAnsi="Arial" w:cs="Times New Roman"/>
               <w:color w:val="000000"/>
               <w:sz w:val="22"/>
@@ -2448,12 +3020,12 @@
           </w:rPrChange>
         </w:rPr>
       </w:pPr>
-      <w:ins w:id="310" w:author="S B" w:date="2016-07-09T23:25:00Z">
+      <w:ins w:id="397" w:author="S B" w:date="2016-07-09T23:25:00Z">
         <w:r>
           <w:rPr>
             <w:rFonts w:ascii="Droid Sans" w:hAnsi="Droid Sans" w:cs="Times New Roman" w:hint="eastAsia"/>
             <w:color w:val="000000"/>
-            <w:rPrChange w:id="311" w:author="S B" w:date="2016-07-09T23:25:00Z">
+            <w:rPrChange w:id="398" w:author="S B" w:date="2016-07-09T23:25:00Z">
               <w:rPr>
                 <w:rFonts w:ascii="Droid Sans" w:hAnsi="Droid Sans" w:cs="Times New Roman" w:hint="eastAsia"/>
                 <w:color w:val="000000"/>
@@ -2462,7 +3034,39 @@
               </w:rPr>
             </w:rPrChange>
           </w:rPr>
-          <w:t>In this section, the process for which metrics, algorithms, and techniques that you implemented for the given data will need to be clearly documented. It should be abundantly clear how the implementation was carried out, and discussion should be made regarding any complications that occurred during this process. Questions to ask yourself when writing this section:</w:t>
+          <w:t xml:space="preserve">In this section, the process for which metrics, algorithms, and techniques that you implemented for the given data will need to be clearly documented. It should be abundantly clear how the implementation was carried out, and discussion should be made regarding any complications that occurred during this process. Questions to ask </w:t>
+        </w:r>
+        <w:proofErr w:type="gramStart"/>
+        <w:r>
+          <w:rPr>
+            <w:rFonts w:ascii="Droid Sans" w:hAnsi="Droid Sans" w:cs="Times New Roman" w:hint="eastAsia"/>
+            <w:color w:val="000000"/>
+            <w:rPrChange w:id="399" w:author="S B" w:date="2016-07-09T23:25:00Z">
+              <w:rPr>
+                <w:rFonts w:ascii="Droid Sans" w:hAnsi="Droid Sans" w:cs="Times New Roman" w:hint="eastAsia"/>
+                <w:color w:val="000000"/>
+                <w:sz w:val="22"/>
+                <w:szCs w:val="22"/>
+              </w:rPr>
+            </w:rPrChange>
+          </w:rPr>
+          <w:t>yourself</w:t>
+        </w:r>
+        <w:proofErr w:type="gramEnd"/>
+        <w:r>
+          <w:rPr>
+            <w:rFonts w:ascii="Droid Sans" w:hAnsi="Droid Sans" w:cs="Times New Roman" w:hint="eastAsia"/>
+            <w:color w:val="000000"/>
+            <w:rPrChange w:id="400" w:author="S B" w:date="2016-07-09T23:25:00Z">
+              <w:rPr>
+                <w:rFonts w:ascii="Droid Sans" w:hAnsi="Droid Sans" w:cs="Times New Roman" w:hint="eastAsia"/>
+                <w:color w:val="000000"/>
+                <w:sz w:val="22"/>
+                <w:szCs w:val="22"/>
+              </w:rPr>
+            </w:rPrChange>
+          </w:rPr>
+          <w:t xml:space="preserve"> when writing this section:</w:t>
         </w:r>
       </w:ins>
     </w:p>
@@ -2474,12 +3078,12 @@
         </w:numPr>
         <w:spacing w:before="100" w:beforeAutospacing="1" w:after="100" w:afterAutospacing="1"/>
         <w:rPr>
-          <w:ins w:id="312" w:author="S B" w:date="2016-07-09T23:25:00Z"/>
+          <w:ins w:id="401" w:author="S B" w:date="2016-07-09T23:25:00Z"/>
           <w:rFonts w:ascii="Arial" w:eastAsia="Times New Roman" w:hAnsi="Arial" w:cs="Times New Roman"/>
           <w:color w:val="000000"/>
-          <w:rPrChange w:id="313" w:author="S B" w:date="2016-07-09T23:25:00Z">
+          <w:rPrChange w:id="402" w:author="S B" w:date="2016-07-09T23:25:00Z">
             <w:rPr>
-              <w:ins w:id="314" w:author="S B" w:date="2016-07-09T23:25:00Z"/>
+              <w:ins w:id="403" w:author="S B" w:date="2016-07-09T23:25:00Z"/>
               <w:rFonts w:ascii="Arial" w:eastAsia="Times New Roman" w:hAnsi="Arial" w:cs="Times New Roman"/>
               <w:color w:val="000000"/>
               <w:sz w:val="22"/>
@@ -2488,14 +3092,14 @@
           </w:rPrChange>
         </w:rPr>
       </w:pPr>
-      <w:ins w:id="315" w:author="S B" w:date="2016-07-09T23:25:00Z">
+      <w:ins w:id="404" w:author="S B" w:date="2016-07-09T23:25:00Z">
         <w:r>
           <w:rPr>
             <w:rFonts w:ascii="Droid Sans" w:eastAsia="Times New Roman" w:hAnsi="Droid Sans" w:cs="Times New Roman"/>
             <w:i/>
             <w:iCs/>
             <w:color w:val="000000"/>
-            <w:rPrChange w:id="316" w:author="S B" w:date="2016-07-09T23:25:00Z">
+            <w:rPrChange w:id="405" w:author="S B" w:date="2016-07-09T23:25:00Z">
               <w:rPr>
                 <w:rFonts w:ascii="Droid Sans" w:eastAsia="Times New Roman" w:hAnsi="Droid Sans" w:cs="Times New Roman"/>
                 <w:i/>
@@ -2518,12 +3122,12 @@
         </w:numPr>
         <w:spacing w:before="100" w:beforeAutospacing="1" w:after="100" w:afterAutospacing="1"/>
         <w:rPr>
-          <w:ins w:id="317" w:author="S B" w:date="2016-07-09T23:25:00Z"/>
+          <w:ins w:id="406" w:author="S B" w:date="2016-07-09T23:25:00Z"/>
           <w:rFonts w:ascii="Arial" w:eastAsia="Times New Roman" w:hAnsi="Arial" w:cs="Times New Roman"/>
           <w:color w:val="000000"/>
-          <w:rPrChange w:id="318" w:author="S B" w:date="2016-07-09T23:25:00Z">
+          <w:rPrChange w:id="407" w:author="S B" w:date="2016-07-09T23:25:00Z">
             <w:rPr>
-              <w:ins w:id="319" w:author="S B" w:date="2016-07-09T23:25:00Z"/>
+              <w:ins w:id="408" w:author="S B" w:date="2016-07-09T23:25:00Z"/>
               <w:rFonts w:ascii="Arial" w:eastAsia="Times New Roman" w:hAnsi="Arial" w:cs="Times New Roman"/>
               <w:color w:val="000000"/>
               <w:sz w:val="22"/>
@@ -2532,14 +3136,14 @@
           </w:rPrChange>
         </w:rPr>
       </w:pPr>
-      <w:ins w:id="320" w:author="S B" w:date="2016-07-09T23:25:00Z">
+      <w:ins w:id="409" w:author="S B" w:date="2016-07-09T23:25:00Z">
         <w:r>
           <w:rPr>
             <w:rFonts w:ascii="Droid Sans" w:eastAsia="Times New Roman" w:hAnsi="Droid Sans" w:cs="Times New Roman"/>
             <w:i/>
             <w:iCs/>
             <w:color w:val="000000"/>
-            <w:rPrChange w:id="321" w:author="S B" w:date="2016-07-09T23:25:00Z">
+            <w:rPrChange w:id="410" w:author="S B" w:date="2016-07-09T23:25:00Z">
               <w:rPr>
                 <w:rFonts w:ascii="Droid Sans" w:eastAsia="Times New Roman" w:hAnsi="Droid Sans" w:cs="Times New Roman"/>
                 <w:i/>
@@ -2562,12 +3166,12 @@
         </w:numPr>
         <w:spacing w:before="100" w:beforeAutospacing="1" w:after="100" w:afterAutospacing="1"/>
         <w:rPr>
-          <w:ins w:id="322" w:author="S B" w:date="2016-07-11T23:17:00Z"/>
+          <w:ins w:id="411" w:author="S B" w:date="2016-07-11T23:17:00Z"/>
           <w:rFonts w:ascii="Arial" w:eastAsia="Times New Roman" w:hAnsi="Arial" w:cs="Times New Roman"/>
           <w:color w:val="000000"/>
-          <w:rPrChange w:id="323" w:author="S B" w:date="2016-07-11T23:17:00Z">
+          <w:rPrChange w:id="412" w:author="S B" w:date="2016-07-11T23:17:00Z">
             <w:rPr>
-              <w:ins w:id="324" w:author="S B" w:date="2016-07-11T23:17:00Z"/>
+              <w:ins w:id="413" w:author="S B" w:date="2016-07-11T23:17:00Z"/>
               <w:rFonts w:ascii="Droid Sans" w:eastAsia="Times New Roman" w:hAnsi="Droid Sans" w:cs="Times New Roman"/>
               <w:i/>
               <w:iCs/>
@@ -2576,14 +3180,14 @@
           </w:rPrChange>
         </w:rPr>
       </w:pPr>
-      <w:ins w:id="325" w:author="S B" w:date="2016-07-09T23:25:00Z">
+      <w:ins w:id="414" w:author="S B" w:date="2016-07-09T23:25:00Z">
         <w:r>
           <w:rPr>
             <w:rFonts w:ascii="Droid Sans" w:eastAsia="Times New Roman" w:hAnsi="Droid Sans" w:cs="Times New Roman"/>
             <w:i/>
             <w:iCs/>
             <w:color w:val="000000"/>
-            <w:rPrChange w:id="326" w:author="S B" w:date="2016-07-09T23:25:00Z">
+            <w:rPrChange w:id="415" w:author="S B" w:date="2016-07-09T23:25:00Z">
               <w:rPr>
                 <w:rFonts w:ascii="Droid Sans" w:eastAsia="Times New Roman" w:hAnsi="Droid Sans" w:cs="Times New Roman"/>
                 <w:i/>
@@ -2601,16 +3205,16 @@
     <w:p>
       <w:pPr>
         <w:rPr>
-          <w:ins w:id="327" w:author="S B" w:date="2016-07-12T22:40:00Z"/>
+          <w:ins w:id="416" w:author="S B" w:date="2016-07-12T22:40:00Z"/>
           <w:highlight w:val="magenta"/>
-          <w:rPrChange w:id="328" w:author="S B" w:date="2016-07-12T22:42:00Z">
+          <w:rPrChange w:id="417" w:author="S B" w:date="2016-07-12T22:42:00Z">
             <w:rPr>
-              <w:ins w:id="329" w:author="S B" w:date="2016-07-12T22:40:00Z"/>
+              <w:ins w:id="418" w:author="S B" w:date="2016-07-12T22:40:00Z"/>
               <w:highlight w:val="red"/>
             </w:rPr>
           </w:rPrChange>
         </w:rPr>
-        <w:pPrChange w:id="330" w:author="S B" w:date="2016-07-11T23:17:00Z">
+        <w:pPrChange w:id="419" w:author="S B" w:date="2016-07-11T23:17:00Z">
           <w:pPr>
             <w:pStyle w:val="ListParagraph"/>
             <w:numPr>
@@ -2623,22 +3227,22 @@
           </w:pPr>
         </w:pPrChange>
       </w:pPr>
-      <w:ins w:id="331" w:author="S B" w:date="2016-07-11T23:17:00Z">
+      <w:ins w:id="420" w:author="S B" w:date="2016-07-11T23:17:00Z">
         <w:r>
           <w:rPr>
             <w:highlight w:val="magenta"/>
-            <w:rPrChange w:id="332" w:author="S B" w:date="2016-07-12T22:42:00Z">
+            <w:rPrChange w:id="421" w:author="S B" w:date="2016-07-12T22:42:00Z">
               <w:rPr/>
             </w:rPrChange>
           </w:rPr>
           <w:t>Use K-Means and other clustering techniques, then compute silhouette coefficient.</w:t>
         </w:r>
       </w:ins>
-      <w:ins w:id="333" w:author="S B" w:date="2016-07-12T22:40:00Z">
+      <w:ins w:id="422" w:author="S B" w:date="2016-07-12T22:40:00Z">
         <w:r>
           <w:rPr>
             <w:highlight w:val="magenta"/>
-            <w:rPrChange w:id="334" w:author="S B" w:date="2016-07-12T22:42:00Z">
+            <w:rPrChange w:id="423" w:author="S B" w:date="2016-07-12T22:42:00Z">
               <w:rPr>
                 <w:highlight w:val="red"/>
               </w:rPr>
@@ -2652,16 +3256,16 @@
     <w:p>
       <w:pPr>
         <w:rPr>
-          <w:ins w:id="335" w:author="S B" w:date="2016-07-12T22:40:00Z"/>
+          <w:ins w:id="424" w:author="S B" w:date="2016-07-12T22:40:00Z"/>
           <w:highlight w:val="magenta"/>
-          <w:rPrChange w:id="336" w:author="S B" w:date="2016-07-12T22:42:00Z">
+          <w:rPrChange w:id="425" w:author="S B" w:date="2016-07-12T22:42:00Z">
             <w:rPr>
-              <w:ins w:id="337" w:author="S B" w:date="2016-07-12T22:40:00Z"/>
+              <w:ins w:id="426" w:author="S B" w:date="2016-07-12T22:40:00Z"/>
               <w:highlight w:val="red"/>
             </w:rPr>
           </w:rPrChange>
         </w:rPr>
-        <w:pPrChange w:id="338" w:author="S B" w:date="2016-07-11T23:17:00Z">
+        <w:pPrChange w:id="427" w:author="S B" w:date="2016-07-11T23:17:00Z">
           <w:pPr>
             <w:pStyle w:val="ListParagraph"/>
             <w:numPr>
@@ -2674,16 +3278,17 @@
           </w:pPr>
         </w:pPrChange>
       </w:pPr>
-      <w:ins w:id="339" w:author="S B" w:date="2016-07-12T22:40:00Z">
+      <w:ins w:id="428" w:author="S B" w:date="2016-07-12T22:40:00Z">
         <w:r>
           <w:rPr>
             <w:highlight w:val="magenta"/>
-            <w:rPrChange w:id="340" w:author="S B" w:date="2016-07-12T22:42:00Z">
+            <w:rPrChange w:id="429" w:author="S B" w:date="2016-07-12T22:42:00Z">
               <w:rPr>
                 <w:highlight w:val="red"/>
               </w:rPr>
             </w:rPrChange>
           </w:rPr>
+          <w:lastRenderedPageBreak/>
           <w:t>2. Affinity propagation</w:t>
         </w:r>
       </w:ins>
@@ -2691,16 +3296,16 @@
     <w:p>
       <w:pPr>
         <w:rPr>
-          <w:ins w:id="341" w:author="S B" w:date="2016-07-12T22:40:00Z"/>
+          <w:ins w:id="430" w:author="S B" w:date="2016-07-12T22:40:00Z"/>
           <w:highlight w:val="magenta"/>
-          <w:rPrChange w:id="342" w:author="S B" w:date="2016-07-12T22:42:00Z">
+          <w:rPrChange w:id="431" w:author="S B" w:date="2016-07-12T22:42:00Z">
             <w:rPr>
-              <w:ins w:id="343" w:author="S B" w:date="2016-07-12T22:40:00Z"/>
+              <w:ins w:id="432" w:author="S B" w:date="2016-07-12T22:40:00Z"/>
               <w:highlight w:val="red"/>
             </w:rPr>
           </w:rPrChange>
         </w:rPr>
-        <w:pPrChange w:id="344" w:author="S B" w:date="2016-07-11T23:17:00Z">
+        <w:pPrChange w:id="433" w:author="S B" w:date="2016-07-11T23:17:00Z">
           <w:pPr>
             <w:pStyle w:val="ListParagraph"/>
             <w:numPr>
@@ -2713,11 +3318,11 @@
           </w:pPr>
         </w:pPrChange>
       </w:pPr>
-      <w:ins w:id="345" w:author="S B" w:date="2016-07-12T22:40:00Z">
+      <w:ins w:id="434" w:author="S B" w:date="2016-07-12T22:40:00Z">
         <w:r>
           <w:rPr>
             <w:highlight w:val="magenta"/>
-            <w:rPrChange w:id="346" w:author="S B" w:date="2016-07-12T22:42:00Z">
+            <w:rPrChange w:id="435" w:author="S B" w:date="2016-07-12T22:42:00Z">
               <w:rPr>
                 <w:highlight w:val="red"/>
               </w:rPr>
@@ -2730,16 +3335,16 @@
     <w:p>
       <w:pPr>
         <w:rPr>
-          <w:ins w:id="347" w:author="S B" w:date="2016-07-12T22:41:00Z"/>
+          <w:ins w:id="436" w:author="S B" w:date="2016-07-12T22:41:00Z"/>
           <w:highlight w:val="magenta"/>
-          <w:rPrChange w:id="348" w:author="S B" w:date="2016-07-12T22:42:00Z">
+          <w:rPrChange w:id="437" w:author="S B" w:date="2016-07-12T22:42:00Z">
             <w:rPr>
-              <w:ins w:id="349" w:author="S B" w:date="2016-07-12T22:41:00Z"/>
+              <w:ins w:id="438" w:author="S B" w:date="2016-07-12T22:41:00Z"/>
               <w:highlight w:val="red"/>
             </w:rPr>
           </w:rPrChange>
         </w:rPr>
-        <w:pPrChange w:id="350" w:author="S B" w:date="2016-07-11T23:17:00Z">
+        <w:pPrChange w:id="439" w:author="S B" w:date="2016-07-11T23:17:00Z">
           <w:pPr>
             <w:pStyle w:val="ListParagraph"/>
             <w:numPr>
@@ -2752,11 +3357,11 @@
           </w:pPr>
         </w:pPrChange>
       </w:pPr>
-      <w:ins w:id="351" w:author="S B" w:date="2016-07-12T22:40:00Z">
+      <w:ins w:id="440" w:author="S B" w:date="2016-07-12T22:40:00Z">
         <w:r>
           <w:rPr>
             <w:highlight w:val="magenta"/>
-            <w:rPrChange w:id="352" w:author="S B" w:date="2016-07-12T22:42:00Z">
+            <w:rPrChange w:id="441" w:author="S B" w:date="2016-07-12T22:42:00Z">
               <w:rPr>
                 <w:highlight w:val="red"/>
               </w:rPr>
@@ -2765,11 +3370,11 @@
           <w:t>4. Spectral clustering</w:t>
         </w:r>
       </w:ins>
-      <w:ins w:id="353" w:author="S B" w:date="2016-07-12T22:41:00Z">
+      <w:ins w:id="442" w:author="S B" w:date="2016-07-12T22:41:00Z">
         <w:r>
           <w:rPr>
             <w:highlight w:val="magenta"/>
-            <w:rPrChange w:id="354" w:author="S B" w:date="2016-07-12T22:42:00Z">
+            <w:rPrChange w:id="443" w:author="S B" w:date="2016-07-12T22:42:00Z">
               <w:rPr>
                 <w:highlight w:val="red"/>
               </w:rPr>
@@ -2782,10 +3387,10 @@
     <w:p>
       <w:pPr>
         <w:rPr>
-          <w:ins w:id="355" w:author="S B" w:date="2016-07-12T22:42:00Z"/>
+          <w:ins w:id="444" w:author="S B" w:date="2016-07-12T22:42:00Z"/>
           <w:highlight w:val="magenta"/>
         </w:rPr>
-        <w:pPrChange w:id="356" w:author="S B" w:date="2016-07-11T23:17:00Z">
+        <w:pPrChange w:id="445" w:author="S B" w:date="2016-07-11T23:17:00Z">
           <w:pPr>
             <w:pStyle w:val="ListParagraph"/>
             <w:numPr>
@@ -2798,11 +3403,11 @@
           </w:pPr>
         </w:pPrChange>
       </w:pPr>
-      <w:ins w:id="357" w:author="S B" w:date="2016-07-12T22:41:00Z">
+      <w:ins w:id="446" w:author="S B" w:date="2016-07-12T22:41:00Z">
         <w:r>
           <w:rPr>
             <w:highlight w:val="magenta"/>
-            <w:rPrChange w:id="358" w:author="S B" w:date="2016-07-12T22:42:00Z">
+            <w:rPrChange w:id="447" w:author="S B" w:date="2016-07-12T22:42:00Z">
               <w:rPr>
                 <w:highlight w:val="red"/>
               </w:rPr>
@@ -2815,10 +3420,10 @@
     <w:p>
       <w:pPr>
         <w:rPr>
-          <w:ins w:id="359" w:author="S B" w:date="2016-07-12T22:42:00Z"/>
+          <w:ins w:id="448" w:author="S B" w:date="2016-07-12T22:42:00Z"/>
           <w:highlight w:val="magenta"/>
         </w:rPr>
-        <w:pPrChange w:id="360" w:author="S B" w:date="2016-07-11T23:17:00Z">
+        <w:pPrChange w:id="449" w:author="S B" w:date="2016-07-11T23:17:00Z">
           <w:pPr>
             <w:pStyle w:val="ListParagraph"/>
             <w:numPr>
@@ -2831,7 +3436,7 @@
           </w:pPr>
         </w:pPrChange>
       </w:pPr>
-      <w:ins w:id="361" w:author="S B" w:date="2016-07-12T22:42:00Z">
+      <w:ins w:id="450" w:author="S B" w:date="2016-07-12T22:42:00Z">
         <w:r>
           <w:rPr>
             <w:highlight w:val="magenta"/>
@@ -2843,10 +3448,10 @@
     <w:p>
       <w:pPr>
         <w:rPr>
-          <w:ins w:id="362" w:author="S B" w:date="2016-07-12T22:42:00Z"/>
+          <w:ins w:id="451" w:author="S B" w:date="2016-07-12T22:42:00Z"/>
           <w:highlight w:val="magenta"/>
         </w:rPr>
-        <w:pPrChange w:id="363" w:author="S B" w:date="2016-07-11T23:17:00Z">
+        <w:pPrChange w:id="452" w:author="S B" w:date="2016-07-11T23:17:00Z">
           <w:pPr>
             <w:pStyle w:val="ListParagraph"/>
             <w:numPr>
@@ -2859,7 +3464,7 @@
           </w:pPr>
         </w:pPrChange>
       </w:pPr>
-      <w:ins w:id="364" w:author="S B" w:date="2016-07-12T22:42:00Z">
+      <w:ins w:id="453" w:author="S B" w:date="2016-07-12T22:42:00Z">
         <w:r>
           <w:rPr>
             <w:highlight w:val="magenta"/>
@@ -2871,10 +3476,10 @@
     <w:p>
       <w:pPr>
         <w:rPr>
-          <w:ins w:id="365" w:author="S B" w:date="2016-07-12T22:42:00Z"/>
+          <w:ins w:id="454" w:author="S B" w:date="2016-07-12T22:42:00Z"/>
           <w:highlight w:val="magenta"/>
         </w:rPr>
-        <w:pPrChange w:id="366" w:author="S B" w:date="2016-07-11T23:17:00Z">
+        <w:pPrChange w:id="455" w:author="S B" w:date="2016-07-11T23:17:00Z">
           <w:pPr>
             <w:pStyle w:val="ListParagraph"/>
             <w:numPr>
@@ -2887,7 +3492,7 @@
           </w:pPr>
         </w:pPrChange>
       </w:pPr>
-      <w:ins w:id="367" w:author="S B" w:date="2016-07-12T22:42:00Z">
+      <w:ins w:id="456" w:author="S B" w:date="2016-07-12T22:42:00Z">
         <w:r>
           <w:rPr>
             <w:highlight w:val="magenta"/>
@@ -2899,15 +3504,15 @@
     <w:p>
       <w:pPr>
         <w:rPr>
-          <w:ins w:id="368" w:author="S B" w:date="2016-07-11T23:17:00Z"/>
+          <w:ins w:id="457" w:author="S B" w:date="2016-07-11T23:17:00Z"/>
           <w:highlight w:val="magenta"/>
-          <w:rPrChange w:id="369" w:author="S B" w:date="2016-07-12T22:42:00Z">
+          <w:rPrChange w:id="458" w:author="S B" w:date="2016-07-12T22:42:00Z">
             <w:rPr>
-              <w:ins w:id="370" w:author="S B" w:date="2016-07-11T23:17:00Z"/>
+              <w:ins w:id="459" w:author="S B" w:date="2016-07-11T23:17:00Z"/>
             </w:rPr>
           </w:rPrChange>
         </w:rPr>
-        <w:pPrChange w:id="371" w:author="S B" w:date="2016-07-11T23:17:00Z">
+        <w:pPrChange w:id="460" w:author="S B" w:date="2016-07-11T23:17:00Z">
           <w:pPr>
             <w:pStyle w:val="ListParagraph"/>
             <w:numPr>
@@ -2920,7 +3525,7 @@
           </w:pPr>
         </w:pPrChange>
       </w:pPr>
-      <w:ins w:id="372" w:author="S B" w:date="2016-07-12T22:42:00Z">
+      <w:ins w:id="461" w:author="S B" w:date="2016-07-12T22:42:00Z">
         <w:r>
           <w:rPr>
             <w:highlight w:val="magenta"/>
@@ -2933,12 +3538,12 @@
       <w:pPr>
         <w:spacing w:before="100" w:beforeAutospacing="1" w:after="100" w:afterAutospacing="1"/>
         <w:rPr>
-          <w:ins w:id="373" w:author="S B" w:date="2016-07-09T23:25:00Z"/>
+          <w:ins w:id="462" w:author="S B" w:date="2016-07-09T23:25:00Z"/>
           <w:rFonts w:ascii="Arial" w:eastAsia="Times New Roman" w:hAnsi="Arial" w:cs="Times New Roman"/>
           <w:color w:val="000000"/>
-          <w:rPrChange w:id="374" w:author="S B" w:date="2016-07-09T23:25:00Z">
+          <w:rPrChange w:id="463" w:author="S B" w:date="2016-07-09T23:25:00Z">
             <w:rPr>
-              <w:ins w:id="375" w:author="S B" w:date="2016-07-09T23:25:00Z"/>
+              <w:ins w:id="464" w:author="S B" w:date="2016-07-09T23:25:00Z"/>
               <w:rFonts w:ascii="Arial" w:eastAsia="Times New Roman" w:hAnsi="Arial" w:cs="Times New Roman"/>
               <w:color w:val="000000"/>
               <w:sz w:val="22"/>
@@ -2946,7 +3551,7 @@
             </w:rPr>
           </w:rPrChange>
         </w:rPr>
-        <w:pPrChange w:id="376" w:author="S B" w:date="2016-07-11T23:17:00Z">
+        <w:pPrChange w:id="465" w:author="S B" w:date="2016-07-11T23:17:00Z">
           <w:pPr>
             <w:numPr>
               <w:numId w:val="9"/>
@@ -2964,7 +3569,7 @@
       <w:pPr>
         <w:pStyle w:val="Heading2"/>
         <w:rPr>
-          <w:del w:id="377" w:author="S B" w:date="2016-07-09T23:25:00Z"/>
+          <w:del w:id="466" w:author="S B" w:date="2016-07-09T23:25:00Z"/>
         </w:rPr>
       </w:pPr>
     </w:p>
@@ -2979,12 +3584,12 @@
     <w:p>
       <w:pPr>
         <w:rPr>
-          <w:ins w:id="378" w:author="S B" w:date="2016-07-09T23:25:00Z"/>
+          <w:ins w:id="467" w:author="S B" w:date="2016-07-09T23:25:00Z"/>
           <w:rFonts w:ascii="Arial" w:hAnsi="Arial" w:cs="Arial"/>
           <w:color w:val="000000"/>
-          <w:rPrChange w:id="379" w:author="S B" w:date="2016-07-09T23:25:00Z">
+          <w:rPrChange w:id="468" w:author="S B" w:date="2016-07-09T23:25:00Z">
             <w:rPr>
-              <w:ins w:id="380" w:author="S B" w:date="2016-07-09T23:25:00Z"/>
+              <w:ins w:id="469" w:author="S B" w:date="2016-07-09T23:25:00Z"/>
               <w:rFonts w:ascii="Arial" w:hAnsi="Arial" w:cs="Arial"/>
               <w:color w:val="000000"/>
               <w:sz w:val="22"/>
@@ -2993,12 +3598,12 @@
           </w:rPrChange>
         </w:rPr>
       </w:pPr>
-      <w:ins w:id="381" w:author="S B" w:date="2016-07-09T23:25:00Z">
+      <w:ins w:id="470" w:author="S B" w:date="2016-07-09T23:25:00Z">
         <w:r>
           <w:rPr>
             <w:rFonts w:ascii="Droid Sans" w:hAnsi="Droid Sans" w:cs="Arial" w:hint="eastAsia"/>
             <w:color w:val="000000"/>
-            <w:rPrChange w:id="382" w:author="S B" w:date="2016-07-09T23:25:00Z">
+            <w:rPrChange w:id="471" w:author="S B" w:date="2016-07-09T23:25:00Z">
               <w:rPr>
                 <w:rFonts w:ascii="Droid Sans" w:hAnsi="Droid Sans" w:cs="Arial" w:hint="eastAsia"/>
                 <w:color w:val="000000"/>
@@ -3007,7 +3612,39 @@
               </w:rPr>
             </w:rPrChange>
           </w:rPr>
-          <w:t>In this section, you will need to discuss the process of improvement you made upon the algorithms and techniques you used in your implementation. For example, adjusting parameters for certain models to acquire improved solutions would fall under the refinement category. Your initial and final solutions should be reported, as well as any significant intermediate results as necessary. Questions to ask yourself when writing this section:</w:t>
+          <w:t xml:space="preserve">In this section, you will need to discuss the process of improvement you made upon the algorithms and techniques you used in your implementation. For example, adjusting parameters for certain models to acquire improved solutions would fall under the refinement category. Your initial and final solutions should be reported, as well as any significant intermediate results as necessary. Questions to ask </w:t>
+        </w:r>
+        <w:proofErr w:type="gramStart"/>
+        <w:r>
+          <w:rPr>
+            <w:rFonts w:ascii="Droid Sans" w:hAnsi="Droid Sans" w:cs="Arial" w:hint="eastAsia"/>
+            <w:color w:val="000000"/>
+            <w:rPrChange w:id="472" w:author="S B" w:date="2016-07-09T23:25:00Z">
+              <w:rPr>
+                <w:rFonts w:ascii="Droid Sans" w:hAnsi="Droid Sans" w:cs="Arial" w:hint="eastAsia"/>
+                <w:color w:val="000000"/>
+                <w:sz w:val="22"/>
+                <w:szCs w:val="22"/>
+              </w:rPr>
+            </w:rPrChange>
+          </w:rPr>
+          <w:t>yourself</w:t>
+        </w:r>
+        <w:proofErr w:type="gramEnd"/>
+        <w:r>
+          <w:rPr>
+            <w:rFonts w:ascii="Droid Sans" w:hAnsi="Droid Sans" w:cs="Arial" w:hint="eastAsia"/>
+            <w:color w:val="000000"/>
+            <w:rPrChange w:id="473" w:author="S B" w:date="2016-07-09T23:25:00Z">
+              <w:rPr>
+                <w:rFonts w:ascii="Droid Sans" w:hAnsi="Droid Sans" w:cs="Arial" w:hint="eastAsia"/>
+                <w:color w:val="000000"/>
+                <w:sz w:val="22"/>
+                <w:szCs w:val="22"/>
+              </w:rPr>
+            </w:rPrChange>
+          </w:rPr>
+          <w:t xml:space="preserve"> when writing this section:</w:t>
         </w:r>
       </w:ins>
     </w:p>
@@ -3019,12 +3656,12 @@
         </w:numPr>
         <w:spacing w:before="100" w:beforeAutospacing="1" w:after="100" w:afterAutospacing="1"/>
         <w:rPr>
-          <w:ins w:id="383" w:author="S B" w:date="2016-07-09T23:25:00Z"/>
+          <w:ins w:id="474" w:author="S B" w:date="2016-07-09T23:25:00Z"/>
           <w:rFonts w:ascii="Arial" w:eastAsia="Times New Roman" w:hAnsi="Arial" w:cs="Arial"/>
           <w:color w:val="000000"/>
-          <w:rPrChange w:id="384" w:author="S B" w:date="2016-07-09T23:25:00Z">
+          <w:rPrChange w:id="475" w:author="S B" w:date="2016-07-09T23:25:00Z">
             <w:rPr>
-              <w:ins w:id="385" w:author="S B" w:date="2016-07-09T23:25:00Z"/>
+              <w:ins w:id="476" w:author="S B" w:date="2016-07-09T23:25:00Z"/>
               <w:rFonts w:ascii="Arial" w:eastAsia="Times New Roman" w:hAnsi="Arial" w:cs="Arial"/>
               <w:color w:val="000000"/>
               <w:sz w:val="22"/>
@@ -3033,14 +3670,14 @@
           </w:rPrChange>
         </w:rPr>
       </w:pPr>
-      <w:ins w:id="386" w:author="S B" w:date="2016-07-09T23:25:00Z">
+      <w:ins w:id="477" w:author="S B" w:date="2016-07-09T23:25:00Z">
         <w:r>
           <w:rPr>
             <w:rFonts w:ascii="Droid Sans" w:eastAsia="Times New Roman" w:hAnsi="Droid Sans" w:cs="Arial"/>
             <w:i/>
             <w:iCs/>
             <w:color w:val="000000"/>
-            <w:rPrChange w:id="387" w:author="S B" w:date="2016-07-09T23:25:00Z">
+            <w:rPrChange w:id="478" w:author="S B" w:date="2016-07-09T23:25:00Z">
               <w:rPr>
                 <w:rFonts w:ascii="Droid Sans" w:eastAsia="Times New Roman" w:hAnsi="Droid Sans" w:cs="Arial"/>
                 <w:i/>
@@ -3063,12 +3700,12 @@
         </w:numPr>
         <w:spacing w:before="100" w:beforeAutospacing="1" w:after="100" w:afterAutospacing="1"/>
         <w:rPr>
-          <w:ins w:id="388" w:author="S B" w:date="2016-07-09T23:25:00Z"/>
+          <w:ins w:id="479" w:author="S B" w:date="2016-07-09T23:25:00Z"/>
           <w:rFonts w:ascii="Arial" w:eastAsia="Times New Roman" w:hAnsi="Arial" w:cs="Arial"/>
           <w:color w:val="000000"/>
-          <w:rPrChange w:id="389" w:author="S B" w:date="2016-07-09T23:25:00Z">
+          <w:rPrChange w:id="480" w:author="S B" w:date="2016-07-09T23:25:00Z">
             <w:rPr>
-              <w:ins w:id="390" w:author="S B" w:date="2016-07-09T23:25:00Z"/>
+              <w:ins w:id="481" w:author="S B" w:date="2016-07-09T23:25:00Z"/>
               <w:rFonts w:ascii="Arial" w:eastAsia="Times New Roman" w:hAnsi="Arial" w:cs="Arial"/>
               <w:color w:val="000000"/>
               <w:sz w:val="22"/>
@@ -3077,14 +3714,14 @@
           </w:rPrChange>
         </w:rPr>
       </w:pPr>
-      <w:ins w:id="391" w:author="S B" w:date="2016-07-09T23:25:00Z">
+      <w:ins w:id="482" w:author="S B" w:date="2016-07-09T23:25:00Z">
         <w:r>
           <w:rPr>
             <w:rFonts w:ascii="Droid Sans" w:eastAsia="Times New Roman" w:hAnsi="Droid Sans" w:cs="Arial"/>
             <w:i/>
             <w:iCs/>
             <w:color w:val="000000"/>
-            <w:rPrChange w:id="392" w:author="S B" w:date="2016-07-09T23:25:00Z">
+            <w:rPrChange w:id="483" w:author="S B" w:date="2016-07-09T23:25:00Z">
               <w:rPr>
                 <w:rFonts w:ascii="Droid Sans" w:eastAsia="Times New Roman" w:hAnsi="Droid Sans" w:cs="Arial"/>
                 <w:i/>
@@ -3107,12 +3744,12 @@
         </w:numPr>
         <w:spacing w:before="100" w:beforeAutospacing="1" w:after="100" w:afterAutospacing="1"/>
         <w:rPr>
-          <w:ins w:id="393" w:author="S B" w:date="2016-07-09T23:25:00Z"/>
+          <w:ins w:id="484" w:author="S B" w:date="2016-07-09T23:25:00Z"/>
           <w:rFonts w:ascii="Arial" w:eastAsia="Times New Roman" w:hAnsi="Arial" w:cs="Arial"/>
           <w:color w:val="000000"/>
-          <w:rPrChange w:id="394" w:author="S B" w:date="2016-07-09T23:25:00Z">
+          <w:rPrChange w:id="485" w:author="S B" w:date="2016-07-09T23:25:00Z">
             <w:rPr>
-              <w:ins w:id="395" w:author="S B" w:date="2016-07-09T23:25:00Z"/>
+              <w:ins w:id="486" w:author="S B" w:date="2016-07-09T23:25:00Z"/>
               <w:rFonts w:ascii="Arial" w:eastAsia="Times New Roman" w:hAnsi="Arial" w:cs="Arial"/>
               <w:color w:val="000000"/>
               <w:sz w:val="22"/>
@@ -3121,14 +3758,14 @@
           </w:rPrChange>
         </w:rPr>
       </w:pPr>
-      <w:ins w:id="396" w:author="S B" w:date="2016-07-09T23:25:00Z">
+      <w:ins w:id="487" w:author="S B" w:date="2016-07-09T23:25:00Z">
         <w:r>
           <w:rPr>
             <w:rFonts w:ascii="Droid Sans" w:eastAsia="Times New Roman" w:hAnsi="Droid Sans" w:cs="Arial"/>
             <w:i/>
             <w:iCs/>
             <w:color w:val="000000"/>
-            <w:rPrChange w:id="397" w:author="S B" w:date="2016-07-09T23:25:00Z">
+            <w:rPrChange w:id="488" w:author="S B" w:date="2016-07-09T23:25:00Z">
               <w:rPr>
                 <w:rFonts w:ascii="Droid Sans" w:eastAsia="Times New Roman" w:hAnsi="Droid Sans" w:cs="Arial"/>
                 <w:i/>
@@ -3151,7 +3788,7 @@
           <w:ilvl w:val="0"/>
           <w:numId w:val="4"/>
         </w:numPr>
-        <w:pPrChange w:id="398" w:author="S B" w:date="2016-06-27T22:51:00Z">
+        <w:pPrChange w:id="489" w:author="S B" w:date="2016-06-27T22:51:00Z">
           <w:pPr>
             <w:pStyle w:val="Heading1"/>
           </w:pPr>
@@ -3226,7 +3863,7 @@
           <w:ilvl w:val="0"/>
           <w:numId w:val="4"/>
         </w:numPr>
-        <w:pPrChange w:id="399" w:author="S B" w:date="2016-06-27T22:51:00Z">
+        <w:pPrChange w:id="490" w:author="S B" w:date="2016-06-27T22:51:00Z">
           <w:pPr>
             <w:pStyle w:val="Heading1"/>
           </w:pPr>
@@ -3242,6 +3879,7 @@
         <w:pStyle w:val="Heading2"/>
       </w:pPr>
       <w:r>
+        <w:lastRenderedPageBreak/>
         <w:t>Free-Form Visualization</w:t>
       </w:r>
     </w:p>
@@ -3273,7 +3911,7 @@
 </file>
 
 <file path=word/comments.xml><?xml version="1.0" encoding="utf-8"?>
-<w:comments xmlns:wpc="http://schemas.microsoft.com/office/word/2010/wordprocessingCanvas" xmlns:mo="http://schemas.microsoft.com/office/mac/office/2008/main" xmlns:mc="http://schemas.openxmlformats.org/markup-compatibility/2006" xmlns:mv="urn:schemas-microsoft-com:mac:vml" xmlns:o="urn:schemas-microsoft-com:office:office" xmlns:r="http://schemas.openxmlformats.org/officeDocument/2006/relationships" xmlns:m="http://schemas.openxmlformats.org/officeDocument/2006/math" xmlns:v="urn:schemas-microsoft-com:vml" xmlns:wp14="http://schemas.microsoft.com/office/word/2010/wordprocessingDrawing" xmlns:wp="http://schemas.openxmlformats.org/drawingml/2006/wordprocessingDrawing" xmlns:w10="urn:schemas-microsoft-com:office:word" xmlns:w="http://schemas.openxmlformats.org/wordprocessingml/2006/main" xmlns:w14="http://schemas.microsoft.com/office/word/2010/wordml" xmlns:wpg="http://schemas.microsoft.com/office/word/2010/wordprocessingGroup" xmlns:wpi="http://schemas.microsoft.com/office/word/2010/wordprocessingInk" xmlns:wne="http://schemas.microsoft.com/office/word/2006/wordml" xmlns:wps="http://schemas.microsoft.com/office/word/2010/wordprocessingShape" mc:Ignorable="w14 wp14">
+<w:comments xmlns:wpc="http://schemas.microsoft.com/office/word/2010/wordprocessingCanvas" xmlns:mc="http://schemas.openxmlformats.org/markup-compatibility/2006" xmlns:o="urn:schemas-microsoft-com:office:office" xmlns:r="http://schemas.openxmlformats.org/officeDocument/2006/relationships" xmlns:m="http://schemas.openxmlformats.org/officeDocument/2006/math" xmlns:v="urn:schemas-microsoft-com:vml" xmlns:wp14="http://schemas.microsoft.com/office/word/2010/wordprocessingDrawing" xmlns:wp="http://schemas.openxmlformats.org/drawingml/2006/wordprocessingDrawing" xmlns:w10="urn:schemas-microsoft-com:office:word" xmlns:w="http://schemas.openxmlformats.org/wordprocessingml/2006/main" xmlns:w14="http://schemas.microsoft.com/office/word/2010/wordml" xmlns:wpg="http://schemas.microsoft.com/office/word/2010/wordprocessingGroup" xmlns:wpi="http://schemas.microsoft.com/office/word/2010/wordprocessingInk" xmlns:wne="http://schemas.microsoft.com/office/word/2006/wordml" xmlns:wps="http://schemas.microsoft.com/office/word/2010/wordprocessingShape" mc:Ignorable="w14 wp14">
   <w:comment w:id="7" w:author="Seungjin Baek" w:date="2016-06-23T16:45:00Z" w:initials="sb">
     <w:p>
       <w:pPr>
@@ -3290,7 +3928,7 @@
       </w:r>
     </w:p>
   </w:comment>
-  <w:comment w:id="157" w:author="Seungjin Baek" w:date="2016-09-01T17:26:00Z" w:initials="sb">
+  <w:comment w:id="208" w:author="Seungjin Baek" w:date="2016-09-01T17:26:00Z" w:initials="sb">
     <w:p>
       <w:pPr>
         <w:pStyle w:val="CommentText"/>
@@ -3310,7 +3948,7 @@
 </file>
 
 <file path=word/numbering.xml><?xml version="1.0" encoding="utf-8"?>
-<w:numbering xmlns:wpc="http://schemas.microsoft.com/office/word/2010/wordprocessingCanvas" xmlns:mo="http://schemas.microsoft.com/office/mac/office/2008/main" xmlns:mc="http://schemas.openxmlformats.org/markup-compatibility/2006" xmlns:mv="urn:schemas-microsoft-com:mac:vml" xmlns:o="urn:schemas-microsoft-com:office:office" xmlns:r="http://schemas.openxmlformats.org/officeDocument/2006/relationships" xmlns:m="http://schemas.openxmlformats.org/officeDocument/2006/math" xmlns:v="urn:schemas-microsoft-com:vml" xmlns:wp14="http://schemas.microsoft.com/office/word/2010/wordprocessingDrawing" xmlns:wp="http://schemas.openxmlformats.org/drawingml/2006/wordprocessingDrawing" xmlns:w10="urn:schemas-microsoft-com:office:word" xmlns:w="http://schemas.openxmlformats.org/wordprocessingml/2006/main" xmlns:w14="http://schemas.microsoft.com/office/word/2010/wordml" xmlns:wpg="http://schemas.microsoft.com/office/word/2010/wordprocessingGroup" xmlns:wpi="http://schemas.microsoft.com/office/word/2010/wordprocessingInk" xmlns:wne="http://schemas.microsoft.com/office/word/2006/wordml" xmlns:wps="http://schemas.microsoft.com/office/word/2010/wordprocessingShape" mc:Ignorable="w14 wp14">
+<w:numbering xmlns:wpc="http://schemas.microsoft.com/office/word/2010/wordprocessingCanvas" xmlns:mc="http://schemas.openxmlformats.org/markup-compatibility/2006" xmlns:o="urn:schemas-microsoft-com:office:office" xmlns:r="http://schemas.openxmlformats.org/officeDocument/2006/relationships" xmlns:m="http://schemas.openxmlformats.org/officeDocument/2006/math" xmlns:v="urn:schemas-microsoft-com:vml" xmlns:wp14="http://schemas.microsoft.com/office/word/2010/wordprocessingDrawing" xmlns:wp="http://schemas.openxmlformats.org/drawingml/2006/wordprocessingDrawing" xmlns:w10="urn:schemas-microsoft-com:office:word" xmlns:w="http://schemas.openxmlformats.org/wordprocessingml/2006/main" xmlns:w14="http://schemas.microsoft.com/office/word/2010/wordml" xmlns:wpg="http://schemas.microsoft.com/office/word/2010/wordprocessingGroup" xmlns:wpi="http://schemas.microsoft.com/office/word/2010/wordprocessingInk" xmlns:wne="http://schemas.microsoft.com/office/word/2006/wordml" xmlns:wps="http://schemas.microsoft.com/office/word/2010/wordprocessingShape" mc:Ignorable="w14 wp14">
   <w:abstractNum w:abstractNumId="0">
     <w:nsid w:val="061E50F8"/>
     <w:multiLevelType w:val="hybridMultilevel"/>
@@ -4541,7 +5179,7 @@
     </w:rPrDefault>
     <w:pPrDefault/>
   </w:docDefaults>
-  <w:latentStyles w:defLockedState="0" w:defUIPriority="99" w:defSemiHidden="1" w:defUnhideWhenUsed="1" w:defQFormat="0" w:count="276">
+  <w:latentStyles w:defLockedState="0" w:defUIPriority="99" w:defSemiHidden="1" w:defUnhideWhenUsed="1" w:defQFormat="0" w:count="267">
     <w:lsdException w:name="Normal" w:semiHidden="0" w:uiPriority="0" w:unhideWhenUsed="0" w:qFormat="1"/>
     <w:lsdException w:name="heading 1" w:semiHidden="0" w:uiPriority="9" w:unhideWhenUsed="0" w:qFormat="1"/>
     <w:lsdException w:name="heading 2" w:uiPriority="9" w:qFormat="1"/>
@@ -4897,7 +5535,6 @@
     <w:uiPriority w:val="59"/>
     <w:rsid w:val="00345EDA"/>
     <w:tblPr>
-      <w:tblInd w:w="0" w:type="dxa"/>
       <w:tblBorders>
         <w:top w:val="single" w:sz="4" w:space="0" w:color="auto"/>
         <w:left w:val="single" w:sz="4" w:space="0" w:color="auto"/>
@@ -4906,12 +5543,6 @@
         <w:insideH w:val="single" w:sz="4" w:space="0" w:color="auto"/>
         <w:insideV w:val="single" w:sz="4" w:space="0" w:color="auto"/>
       </w:tblBorders>
-      <w:tblCellMar>
-        <w:top w:w="0" w:type="dxa"/>
-        <w:left w:w="108" w:type="dxa"/>
-        <w:bottom w:w="0" w:type="dxa"/>
-        <w:right w:w="108" w:type="dxa"/>
-      </w:tblCellMar>
     </w:tblPr>
   </w:style>
   <w:style w:type="paragraph" w:customStyle="1" w:styleId="c7">
@@ -4992,7 +5623,7 @@
 </file>
 
 <file path=word/stylesWithEffects.xml><?xml version="1.0" encoding="utf-8"?>
-<w:styles xmlns:wpc="http://schemas.microsoft.com/office/word/2010/wordprocessingCanvas" xmlns:mo="http://schemas.microsoft.com/office/mac/office/2008/main" xmlns:mc="http://schemas.openxmlformats.org/markup-compatibility/2006" xmlns:mv="urn:schemas-microsoft-com:mac:vml" xmlns:o="urn:schemas-microsoft-com:office:office" xmlns:r="http://schemas.openxmlformats.org/officeDocument/2006/relationships" xmlns:m="http://schemas.openxmlformats.org/officeDocument/2006/math" xmlns:v="urn:schemas-microsoft-com:vml" xmlns:wp14="http://schemas.microsoft.com/office/word/2010/wordprocessingDrawing" xmlns:wp="http://schemas.openxmlformats.org/drawingml/2006/wordprocessingDrawing" xmlns:w10="urn:schemas-microsoft-com:office:word" xmlns:w="http://schemas.openxmlformats.org/wordprocessingml/2006/main" xmlns:w14="http://schemas.microsoft.com/office/word/2010/wordml" xmlns:wpg="http://schemas.microsoft.com/office/word/2010/wordprocessingGroup" xmlns:wpi="http://schemas.microsoft.com/office/word/2010/wordprocessingInk" xmlns:wne="http://schemas.microsoft.com/office/word/2006/wordml" xmlns:wps="http://schemas.microsoft.com/office/word/2010/wordprocessingShape" mc:Ignorable="w14 wp14">
+<w:styles xmlns:wpc="http://schemas.microsoft.com/office/word/2010/wordprocessingCanvas" xmlns:mc="http://schemas.openxmlformats.org/markup-compatibility/2006" xmlns:o="urn:schemas-microsoft-com:office:office" xmlns:r="http://schemas.openxmlformats.org/officeDocument/2006/relationships" xmlns:m="http://schemas.openxmlformats.org/officeDocument/2006/math" xmlns:v="urn:schemas-microsoft-com:vml" xmlns:wp14="http://schemas.microsoft.com/office/word/2010/wordprocessingDrawing" xmlns:wp="http://schemas.openxmlformats.org/drawingml/2006/wordprocessingDrawing" xmlns:w10="urn:schemas-microsoft-com:office:word" xmlns:w="http://schemas.openxmlformats.org/wordprocessingml/2006/main" xmlns:w14="http://schemas.microsoft.com/office/word/2010/wordml" xmlns:wpg="http://schemas.microsoft.com/office/word/2010/wordprocessingGroup" xmlns:wpi="http://schemas.microsoft.com/office/word/2010/wordprocessingInk" xmlns:wne="http://schemas.microsoft.com/office/word/2006/wordml" xmlns:wps="http://schemas.microsoft.com/office/word/2010/wordprocessingShape" mc:Ignorable="w14 wp14">
   <w:docDefaults>
     <w:rPrDefault>
       <w:rPr>
@@ -5004,7 +5635,7 @@
     </w:rPrDefault>
     <w:pPrDefault/>
   </w:docDefaults>
-  <w:latentStyles w:defLockedState="0" w:defUIPriority="99" w:defSemiHidden="1" w:defUnhideWhenUsed="1" w:defQFormat="0" w:count="276">
+  <w:latentStyles w:defLockedState="0" w:defUIPriority="99" w:defSemiHidden="1" w:defUnhideWhenUsed="1" w:defQFormat="0" w:count="267">
     <w:lsdException w:name="Normal" w:semiHidden="0" w:uiPriority="0" w:unhideWhenUsed="0" w:qFormat="1"/>
     <w:lsdException w:name="heading 1" w:semiHidden="0" w:uiPriority="9" w:unhideWhenUsed="0" w:qFormat="1"/>
     <w:lsdException w:name="heading 2" w:uiPriority="9" w:qFormat="1"/>
@@ -5360,7 +5991,6 @@
     <w:uiPriority w:val="59"/>
     <w:rsid w:val="00345EDA"/>
     <w:tblPr>
-      <w:tblInd w:w="0" w:type="dxa"/>
       <w:tblBorders>
         <w:top w:val="single" w:sz="4" w:space="0" w:color="auto"/>
         <w:left w:val="single" w:sz="4" w:space="0" w:color="auto"/>
@@ -5369,12 +5999,6 @@
         <w:insideH w:val="single" w:sz="4" w:space="0" w:color="auto"/>
         <w:insideV w:val="single" w:sz="4" w:space="0" w:color="auto"/>
       </w:tblBorders>
-      <w:tblCellMar>
-        <w:top w:w="0" w:type="dxa"/>
-        <w:left w:w="108" w:type="dxa"/>
-        <w:bottom w:w="0" w:type="dxa"/>
-        <w:right w:w="108" w:type="dxa"/>
-      </w:tblCellMar>
     </w:tblPr>
   </w:style>
   <w:style w:type="paragraph" w:customStyle="1" w:styleId="c7">
@@ -5779,7 +6403,7 @@
 </file>
 
 <file path=customXml/itemProps1.xml><?xml version="1.0" encoding="utf-8"?>
-<ds:datastoreItem xmlns:ds="http://schemas.openxmlformats.org/officeDocument/2006/customXml" ds:itemID="{9AAF102E-F3E1-1A43-98E3-AA6D670E598F}">
+<ds:datastoreItem xmlns:ds="http://schemas.openxmlformats.org/officeDocument/2006/customXml" ds:itemID="{AD88D082-77F7-42FB-AB97-35F219329636}">
   <ds:schemaRefs>
     <ds:schemaRef ds:uri="http://schemas.openxmlformats.org/officeDocument/2006/bibliography"/>
   </ds:schemaRefs>

</xml_diff>

<commit_message>
feat: feature selection, revise documentation
</commit_message>
<xml_diff>
--- a/Report/Capstone Report by SBaek.docx
+++ b/Report/Capstone Report by SBaek.docx
@@ -1,6 +1,6 @@
 
 <file path=word/document.xml><?xml version="1.0" encoding="utf-8"?>
-<w:document xmlns:wpc="http://schemas.microsoft.com/office/word/2010/wordprocessingCanvas" xmlns:mc="http://schemas.openxmlformats.org/markup-compatibility/2006" xmlns:o="urn:schemas-microsoft-com:office:office" xmlns:r="http://schemas.openxmlformats.org/officeDocument/2006/relationships" xmlns:m="http://schemas.openxmlformats.org/officeDocument/2006/math" xmlns:v="urn:schemas-microsoft-com:vml" xmlns:wp14="http://schemas.microsoft.com/office/word/2010/wordprocessingDrawing" xmlns:wp="http://schemas.openxmlformats.org/drawingml/2006/wordprocessingDrawing" xmlns:w10="urn:schemas-microsoft-com:office:word" xmlns:w="http://schemas.openxmlformats.org/wordprocessingml/2006/main" xmlns:w14="http://schemas.microsoft.com/office/word/2010/wordml" xmlns:wpg="http://schemas.microsoft.com/office/word/2010/wordprocessingGroup" xmlns:wpi="http://schemas.microsoft.com/office/word/2010/wordprocessingInk" xmlns:wne="http://schemas.microsoft.com/office/word/2006/wordml" xmlns:wps="http://schemas.microsoft.com/office/word/2010/wordprocessingShape" mc:Ignorable="w14 wp14">
+<w:document xmlns:wpc="http://schemas.microsoft.com/office/word/2010/wordprocessingCanvas" xmlns:mo="http://schemas.microsoft.com/office/mac/office/2008/main" xmlns:mc="http://schemas.openxmlformats.org/markup-compatibility/2006" xmlns:mv="urn:schemas-microsoft-com:mac:vml" xmlns:o="urn:schemas-microsoft-com:office:office" xmlns:r="http://schemas.openxmlformats.org/officeDocument/2006/relationships" xmlns:m="http://schemas.openxmlformats.org/officeDocument/2006/math" xmlns:v="urn:schemas-microsoft-com:vml" xmlns:wp14="http://schemas.microsoft.com/office/word/2010/wordprocessingDrawing" xmlns:wp="http://schemas.openxmlformats.org/drawingml/2006/wordprocessingDrawing" xmlns:w10="urn:schemas-microsoft-com:office:word" xmlns:w="http://schemas.openxmlformats.org/wordprocessingml/2006/main" xmlns:w14="http://schemas.microsoft.com/office/word/2010/wordml" xmlns:wpg="http://schemas.microsoft.com/office/word/2010/wordprocessingGroup" xmlns:wpi="http://schemas.microsoft.com/office/word/2010/wordprocessingInk" xmlns:wne="http://schemas.microsoft.com/office/word/2006/wordml" xmlns:wps="http://schemas.microsoft.com/office/word/2010/wordprocessingShape" mc:Ignorable="w14 wp14">
   <w:body>
     <w:p>
       <w:pPr>
@@ -153,12 +153,10 @@
           <w:t>(</w:t>
         </w:r>
         <w:proofErr w:type="spellStart"/>
-        <w:proofErr w:type="gramStart"/>
         <w:r>
           <w:t>scikit</w:t>
         </w:r>
         <w:proofErr w:type="spellEnd"/>
-        <w:proofErr w:type="gramEnd"/>
         <w:r>
           <w:t xml:space="preserve"> learn webpage)</w:t>
         </w:r>
@@ -1013,13 +1011,7 @@
       </w:ins>
       <w:ins w:id="118" w:author="Seungjin Baek" w:date="2016-09-07T15:46:00Z">
         <w:r>
-          <w:t xml:space="preserve"> (97,423 out of total 1,207,774</w:t>
-        </w:r>
-        <w:r>
-          <w:t xml:space="preserve"> sellers</w:t>
-        </w:r>
-        <w:r>
-          <w:t>)</w:t>
+          <w:t xml:space="preserve"> (97,423 out of total 1,207,774 sellers)</w:t>
         </w:r>
       </w:ins>
       <w:ins w:id="119" w:author="Seungjin Baek" w:date="2016-09-07T15:44:00Z">
@@ -1392,13 +1384,11 @@
           </w:r>
         </w:del>
       </w:ins>
-      <w:proofErr w:type="gramStart"/>
       <w:ins w:id="192" w:author="Seungjin Baek" w:date="2016-09-07T16:54:00Z">
         <w:r>
           <w:t>th</w:t>
         </w:r>
       </w:ins>
-      <w:proofErr w:type="gramEnd"/>
       <w:ins w:id="193" w:author="S B" w:date="2016-07-05T23:35:00Z">
         <w:del w:id="194" w:author="Seungjin Baek" w:date="2016-07-06T16:35:00Z">
           <w:r>
@@ -1474,7 +1464,6 @@
           <w:lang w:eastAsia="ko-KR"/>
         </w:rPr>
       </w:pPr>
-      <w:proofErr w:type="gramStart"/>
       <w:r>
         <w:rPr>
           <w:rFonts w:eastAsia="Malgun Gothic"/>
@@ -1489,16 +1478,7 @@
           <w:b/>
           <w:lang w:eastAsia="ko-KR"/>
         </w:rPr>
-        <w:t>istogram for price or item?</w:t>
-      </w:r>
-      <w:proofErr w:type="gramEnd"/>
-      <w:r>
-        <w:rPr>
-          <w:rFonts w:eastAsia="Malgun Gothic" w:hint="eastAsia"/>
-          <w:b/>
-          <w:lang w:eastAsia="ko-KR"/>
-        </w:rPr>
-        <w:t xml:space="preserve"> </w:t>
+        <w:t xml:space="preserve">istogram for price or item? </w:t>
       </w:r>
       <w:ins w:id="206" w:author="Seungjin Baek" w:date="2016-09-01T17:25:00Z">
         <w:r>
@@ -1719,23 +1699,7 @@
             <w:rFonts w:eastAsia="Malgun Gothic"/>
             <w:lang w:eastAsia="ko-KR"/>
           </w:rPr>
-          <w:t>Are there any abnormalities or characteristics about the input space or dataset that need to be addressed? (</w:t>
-        </w:r>
-        <w:proofErr w:type="gramStart"/>
-        <w:r>
-          <w:rPr>
-            <w:rFonts w:eastAsia="Malgun Gothic"/>
-            <w:lang w:eastAsia="ko-KR"/>
-          </w:rPr>
-          <w:t>categorical</w:t>
-        </w:r>
-        <w:proofErr w:type="gramEnd"/>
-        <w:r>
-          <w:rPr>
-            <w:rFonts w:eastAsia="Malgun Gothic"/>
-            <w:lang w:eastAsia="ko-KR"/>
-          </w:rPr>
-          <w:t xml:space="preserve"> variables, missing values, outliers, etc.)</w:t>
+          <w:t>Are there any abnormalities or characteristics about the input space or dataset that need to be addressed? (categorical variables, missing values, outliers, etc.)</w:t>
         </w:r>
       </w:ins>
     </w:p>
@@ -1749,13 +1713,28 @@
       <w:r>
         <w:t>Exploratory Visualization</w:t>
       </w:r>
-    </w:p>
-    <w:p>
-      <w:pPr>
-        <w:rPr>
-          <w:ins w:id="228" w:author="S B" w:date="2016-06-23T22:32:00Z"/>
-        </w:rPr>
-        <w:pPrChange w:id="229" w:author="Seungjin Baek" w:date="2016-07-06T16:38:00Z">
+      <w:ins w:id="228" w:author="S B" w:date="2016-09-07T21:55:00Z">
+        <w:r>
+          <w:t xml:space="preserve"> – </w:t>
+        </w:r>
+        <w:r>
+          <w:rPr>
+            <w:b w:val="0"/>
+            <w:u w:val="single"/>
+            <w:rPrChange w:id="229" w:author="S B" w:date="2016-09-07T21:55:00Z">
+              <w:rPr/>
+            </w:rPrChange>
+          </w:rPr>
+          <w:t>this needs to be revisited later</w:t>
+        </w:r>
+      </w:ins>
+    </w:p>
+    <w:p>
+      <w:pPr>
+        <w:rPr>
+          <w:ins w:id="230" w:author="S B" w:date="2016-06-23T22:32:00Z"/>
+        </w:rPr>
+        <w:pPrChange w:id="231" w:author="Seungjin Baek" w:date="2016-07-06T16:38:00Z">
           <w:pPr>
             <w:pStyle w:val="Heading2"/>
           </w:pPr>
@@ -1770,26 +1749,29 @@
           <w:numId w:val="3"/>
         </w:numPr>
         <w:rPr>
-          <w:ins w:id="230" w:author="S B" w:date="2016-06-23T22:32:00Z"/>
+          <w:ins w:id="232" w:author="S B" w:date="2016-06-23T22:32:00Z"/>
           <w:highlight w:val="yellow"/>
-          <w:rPrChange w:id="231" w:author="Seungjin Baek" w:date="2016-07-01T16:48:00Z">
+          <w:rPrChange w:id="233" w:author="Seungjin Baek" w:date="2016-07-01T16:48:00Z">
             <w:rPr>
-              <w:ins w:id="232" w:author="S B" w:date="2016-06-23T22:32:00Z"/>
+              <w:ins w:id="234" w:author="S B" w:date="2016-06-23T22:32:00Z"/>
             </w:rPr>
           </w:rPrChange>
         </w:rPr>
-        <w:pPrChange w:id="233" w:author="S B" w:date="2016-06-23T22:32:00Z">
+        <w:pPrChange w:id="235" w:author="S B" w:date="2016-06-23T22:32:00Z">
           <w:pPr>
             <w:pStyle w:val="Heading2"/>
           </w:pPr>
         </w:pPrChange>
       </w:pPr>
-      <w:ins w:id="234" w:author="S B" w:date="2016-06-23T22:32:00Z">
+      <w:ins w:id="236" w:author="S B" w:date="2016-06-23T22:32:00Z">
         <w:r>
           <w:rPr>
             <w:highlight w:val="yellow"/>
-            <w:rPrChange w:id="235" w:author="Seungjin Baek" w:date="2016-07-01T16:48:00Z">
-              <w:rPr/>
+            <w:rPrChange w:id="237" w:author="Seungjin Baek" w:date="2016-07-01T16:48:00Z">
+              <w:rPr>
+                <w:b w:val="0"/>
+                <w:bCs w:val="0"/>
+              </w:rPr>
             </w:rPrChange>
           </w:rPr>
           <w:lastRenderedPageBreak/>
@@ -1805,26 +1787,29 @@
           <w:numId w:val="3"/>
         </w:numPr>
         <w:rPr>
-          <w:ins w:id="236" w:author="S B" w:date="2016-06-23T22:32:00Z"/>
+          <w:ins w:id="238" w:author="S B" w:date="2016-06-23T22:32:00Z"/>
           <w:highlight w:val="yellow"/>
-          <w:rPrChange w:id="237" w:author="Seungjin Baek" w:date="2016-07-01T16:48:00Z">
+          <w:rPrChange w:id="239" w:author="Seungjin Baek" w:date="2016-07-01T16:48:00Z">
             <w:rPr>
-              <w:ins w:id="238" w:author="S B" w:date="2016-06-23T22:32:00Z"/>
+              <w:ins w:id="240" w:author="S B" w:date="2016-06-23T22:32:00Z"/>
             </w:rPr>
           </w:rPrChange>
         </w:rPr>
-        <w:pPrChange w:id="239" w:author="S B" w:date="2016-06-23T22:32:00Z">
+        <w:pPrChange w:id="241" w:author="S B" w:date="2016-06-23T22:32:00Z">
           <w:pPr>
             <w:pStyle w:val="Heading2"/>
           </w:pPr>
         </w:pPrChange>
       </w:pPr>
-      <w:ins w:id="240" w:author="S B" w:date="2016-06-23T22:32:00Z">
+      <w:ins w:id="242" w:author="S B" w:date="2016-06-23T22:32:00Z">
         <w:r>
           <w:rPr>
             <w:highlight w:val="yellow"/>
-            <w:rPrChange w:id="241" w:author="Seungjin Baek" w:date="2016-07-01T16:48:00Z">
-              <w:rPr/>
+            <w:rPrChange w:id="243" w:author="Seungjin Baek" w:date="2016-07-01T16:48:00Z">
+              <w:rPr>
+                <w:b w:val="0"/>
+                <w:bCs w:val="0"/>
+              </w:rPr>
             </w:rPrChange>
           </w:rPr>
           <w:t>Is the visualization thoroughly analyzed and discussed?</w:t>
@@ -1839,21 +1824,24 @@
           <w:numId w:val="3"/>
         </w:numPr>
         <w:rPr>
-          <w:ins w:id="242" w:author="Seungjin Baek" w:date="2016-09-07T16:54:00Z"/>
+          <w:ins w:id="244" w:author="Seungjin Baek" w:date="2016-09-07T16:54:00Z"/>
           <w:highlight w:val="yellow"/>
         </w:rPr>
-        <w:pPrChange w:id="243" w:author="S B" w:date="2016-06-23T22:32:00Z">
+        <w:pPrChange w:id="245" w:author="S B" w:date="2016-06-23T22:32:00Z">
           <w:pPr>
             <w:pStyle w:val="Heading2"/>
           </w:pPr>
         </w:pPrChange>
       </w:pPr>
-      <w:ins w:id="244" w:author="S B" w:date="2016-06-23T22:32:00Z">
+      <w:ins w:id="246" w:author="S B" w:date="2016-06-23T22:32:00Z">
         <w:r>
           <w:rPr>
             <w:highlight w:val="yellow"/>
-            <w:rPrChange w:id="245" w:author="Seungjin Baek" w:date="2016-07-01T16:48:00Z">
-              <w:rPr/>
+            <w:rPrChange w:id="247" w:author="Seungjin Baek" w:date="2016-07-01T16:48:00Z">
+              <w:rPr>
+                <w:b w:val="0"/>
+                <w:bCs w:val="0"/>
+              </w:rPr>
             </w:rPrChange>
           </w:rPr>
           <w:t>If a plot is provided, are the axes, title, and datum clearly defined?</w:t>
@@ -1863,20 +1851,8 @@
     <w:p>
       <w:pPr>
         <w:rPr>
-          <w:ins w:id="246" w:author="Seungjin Baek" w:date="2016-09-07T16:54:00Z"/>
+          <w:ins w:id="248" w:author="Seungjin Baek" w:date="2016-09-07T16:54:00Z"/>
           <w:highlight w:val="yellow"/>
-        </w:rPr>
-        <w:pPrChange w:id="247" w:author="Seungjin Baek" w:date="2016-09-07T16:54:00Z">
-          <w:pPr>
-            <w:pStyle w:val="Heading2"/>
-          </w:pPr>
-        </w:pPrChange>
-      </w:pPr>
-    </w:p>
-    <w:p>
-      <w:pPr>
-        <w:rPr>
-          <w:ins w:id="248" w:author="Seungjin Baek" w:date="2016-09-07T16:57:00Z"/>
         </w:rPr>
         <w:pPrChange w:id="249" w:author="Seungjin Baek" w:date="2016-09-07T16:54:00Z">
           <w:pPr>
@@ -1884,11 +1860,25 @@
           </w:pPr>
         </w:pPrChange>
       </w:pPr>
-      <w:ins w:id="250" w:author="Seungjin Baek" w:date="2016-09-07T16:54:00Z">
+    </w:p>
+    <w:p>
+      <w:pPr>
+        <w:rPr>
+          <w:ins w:id="250" w:author="Seungjin Baek" w:date="2016-09-07T16:57:00Z"/>
+        </w:rPr>
+        <w:pPrChange w:id="251" w:author="Seungjin Baek" w:date="2016-09-07T16:54:00Z">
+          <w:pPr>
+            <w:pStyle w:val="Heading2"/>
+          </w:pPr>
+        </w:pPrChange>
+      </w:pPr>
+      <w:ins w:id="252" w:author="Seungjin Baek" w:date="2016-09-07T16:54:00Z">
         <w:r>
           <w:rPr>
-            <w:rPrChange w:id="251" w:author="Seungjin Baek" w:date="2016-09-07T16:57:00Z">
+            <w:rPrChange w:id="253" w:author="Seungjin Baek" w:date="2016-09-07T16:57:00Z">
               <w:rPr>
+                <w:b w:val="0"/>
+                <w:bCs w:val="0"/>
                 <w:highlight w:val="yellow"/>
               </w:rPr>
             </w:rPrChange>
@@ -1896,11 +1886,13 @@
           <w:t xml:space="preserve">The </w:t>
         </w:r>
       </w:ins>
-      <w:ins w:id="252" w:author="Seungjin Baek" w:date="2016-09-07T16:55:00Z">
+      <w:ins w:id="254" w:author="Seungjin Baek" w:date="2016-09-07T16:55:00Z">
         <w:r>
           <w:rPr>
-            <w:rPrChange w:id="253" w:author="Seungjin Baek" w:date="2016-09-07T16:57:00Z">
+            <w:rPrChange w:id="255" w:author="Seungjin Baek" w:date="2016-09-07T16:57:00Z">
               <w:rPr>
+                <w:b w:val="0"/>
+                <w:bCs w:val="0"/>
                 <w:highlight w:val="yellow"/>
               </w:rPr>
             </w:rPrChange>
@@ -1908,11 +1900,13 @@
           <w:t xml:space="preserve">active users are divided into two groups per the ratings they received. </w:t>
         </w:r>
       </w:ins>
-      <w:ins w:id="254" w:author="Seungjin Baek" w:date="2016-09-07T16:56:00Z">
+      <w:ins w:id="256" w:author="Seungjin Baek" w:date="2016-09-07T16:56:00Z">
         <w:r>
           <w:rPr>
-            <w:rPrChange w:id="255" w:author="Seungjin Baek" w:date="2016-09-07T16:57:00Z">
+            <w:rPrChange w:id="257" w:author="Seungjin Baek" w:date="2016-09-07T16:57:00Z">
               <w:rPr>
+                <w:b w:val="0"/>
+                <w:bCs w:val="0"/>
                 <w:highlight w:val="yellow"/>
               </w:rPr>
             </w:rPrChange>
@@ -1920,11 +1914,13 @@
           <w:t xml:space="preserve">The users who received any type of rating (positive, neutral or negative) and the users without any rating feedback from buyers are separated and compared in terms of </w:t>
         </w:r>
       </w:ins>
-      <w:ins w:id="256" w:author="Seungjin Baek" w:date="2016-09-07T16:57:00Z">
+      <w:ins w:id="258" w:author="Seungjin Baek" w:date="2016-09-07T16:57:00Z">
         <w:r>
           <w:rPr>
-            <w:rPrChange w:id="257" w:author="Seungjin Baek" w:date="2016-09-07T16:57:00Z">
+            <w:rPrChange w:id="259" w:author="Seungjin Baek" w:date="2016-09-07T16:57:00Z">
               <w:rPr>
+                <w:b w:val="0"/>
+                <w:bCs w:val="0"/>
                 <w:highlight w:val="yellow"/>
               </w:rPr>
             </w:rPrChange>
@@ -1934,8 +1930,10 @@
         <w:proofErr w:type="spellStart"/>
         <w:r>
           <w:rPr>
-            <w:rPrChange w:id="258" w:author="Seungjin Baek" w:date="2016-09-07T16:57:00Z">
+            <w:rPrChange w:id="260" w:author="Seungjin Baek" w:date="2016-09-07T16:57:00Z">
               <w:rPr>
+                <w:b w:val="0"/>
+                <w:bCs w:val="0"/>
                 <w:highlight w:val="yellow"/>
               </w:rPr>
             </w:rPrChange>
@@ -1945,8 +1943,10 @@
         <w:proofErr w:type="spellEnd"/>
         <w:r>
           <w:rPr>
-            <w:rPrChange w:id="259" w:author="Seungjin Baek" w:date="2016-09-07T16:57:00Z">
+            <w:rPrChange w:id="261" w:author="Seungjin Baek" w:date="2016-09-07T16:57:00Z">
               <w:rPr>
+                <w:b w:val="0"/>
+                <w:bCs w:val="0"/>
                 <w:highlight w:val="yellow"/>
               </w:rPr>
             </w:rPrChange>
@@ -1958,18 +1958,6 @@
     <w:p>
       <w:pPr>
         <w:rPr>
-          <w:ins w:id="260" w:author="Seungjin Baek" w:date="2016-09-07T16:57:00Z"/>
-        </w:rPr>
-        <w:pPrChange w:id="261" w:author="Seungjin Baek" w:date="2016-09-07T16:54:00Z">
-          <w:pPr>
-            <w:pStyle w:val="Heading2"/>
-          </w:pPr>
-        </w:pPrChange>
-      </w:pPr>
-    </w:p>
-    <w:p>
-      <w:pPr>
-        <w:rPr>
           <w:ins w:id="262" w:author="Seungjin Baek" w:date="2016-09-07T16:57:00Z"/>
         </w:rPr>
         <w:pPrChange w:id="263" w:author="Seungjin Baek" w:date="2016-09-07T16:54:00Z">
@@ -2042,9 +2030,7 @@
     <w:p>
       <w:pPr>
         <w:rPr>
-          <w:rPrChange w:id="274" w:author="Seungjin Baek" w:date="2016-09-07T16:57:00Z">
-            <w:rPr/>
-          </w:rPrChange>
+          <w:ins w:id="274" w:author="Seungjin Baek" w:date="2016-09-07T16:57:00Z"/>
         </w:rPr>
         <w:pPrChange w:id="275" w:author="Seungjin Baek" w:date="2016-09-07T16:54:00Z">
           <w:pPr>
@@ -2052,8 +2038,15 @@
           </w:pPr>
         </w:pPrChange>
       </w:pPr>
-      <w:bookmarkStart w:id="276" w:name="_GoBack"/>
-      <w:bookmarkEnd w:id="276"/>
+    </w:p>
+    <w:p>
+      <w:pPr>
+        <w:pPrChange w:id="276" w:author="Seungjin Baek" w:date="2016-09-07T16:54:00Z">
+          <w:pPr>
+            <w:pStyle w:val="Heading2"/>
+          </w:pPr>
+        </w:pPrChange>
+      </w:pPr>
     </w:p>
     <w:p>
       <w:pPr>
@@ -2082,15 +2075,7 @@
       </w:pPr>
       <w:ins w:id="279" w:author="Seungjin Baek" w:date="2016-07-06T16:39:00Z">
         <w:r>
-          <w:t xml:space="preserve">In this section, you will need to discuss the algorithms and techniques you intend to use for solving the problem. You should justify the use of each one based on the characteristics of the problem and the problem domain. Questions to ask </w:t>
-        </w:r>
-        <w:proofErr w:type="gramStart"/>
-        <w:r>
-          <w:t>yourself</w:t>
-        </w:r>
-        <w:proofErr w:type="gramEnd"/>
-        <w:r>
-          <w:t xml:space="preserve"> when writing this section:</w:t>
+          <w:t>In this section, you will need to discuss the algorithms and techniques you intend to use for solving the problem. You should justify the use of each one based on the characteristics of the problem and the problem domain. Questions to ask yourself when writing this section:</w:t>
         </w:r>
       </w:ins>
     </w:p>
@@ -2311,15 +2296,7 @@
       </w:ins>
       <w:ins w:id="309" w:author="Seungjin Baek" w:date="2016-07-06T16:41:00Z">
         <w:r>
-          <w:t xml:space="preserve">The reasoning behind the benchmark (in the case where it is not an established result) should be discussed. Questions to ask </w:t>
-        </w:r>
-        <w:proofErr w:type="gramStart"/>
-        <w:r>
-          <w:t>yourself</w:t>
-        </w:r>
-        <w:proofErr w:type="gramEnd"/>
-        <w:r>
-          <w:t xml:space="preserve"> when writing this section:</w:t>
+          <w:t>The reasoning behind the benchmark (in the case where it is not an established result) should be discussed. Questions to ask yourself when writing this section:</w:t>
         </w:r>
       </w:ins>
     </w:p>
@@ -2503,16 +2480,20 @@
           </w:rPrChange>
         </w:rPr>
       </w:pPr>
-      <m:oMathPara>
-        <m:oMath>
-          <m:r>
-            <w:ins w:id="342" w:author="Seungjin Baek" w:date="2016-08-10T15:58:00Z">
+      <w:ins w:id="342" w:author="Seungjin Baek" w:date="2016-08-10T15:58:00Z">
+        <m:oMathPara>
+          <m:oMath>
+            <m:r>
               <w:rPr>
                 <w:rFonts w:ascii="Cambria Math" w:hAnsi="Cambria Math"/>
               </w:rPr>
               <m:t>s=</m:t>
-            </w:ins>
-          </m:r>
+            </m:r>
+          </m:oMath>
+        </m:oMathPara>
+      </w:ins>
+      <m:oMathPara>
+        <m:oMath>
           <m:f>
             <m:fPr>
               <m:ctrlPr>
@@ -2525,14 +2506,14 @@
               </m:ctrlPr>
             </m:fPr>
             <m:num>
-              <m:r>
-                <w:ins w:id="344" w:author="Seungjin Baek" w:date="2016-08-10T15:59:00Z">
+              <w:ins w:id="344" w:author="Seungjin Baek" w:date="2016-08-10T15:59:00Z">
+                <m:r>
                   <w:rPr>
                     <w:rFonts w:ascii="Cambria Math" w:hAnsi="Cambria Math"/>
                   </w:rPr>
                   <m:t>b-a</m:t>
-                </w:ins>
-              </m:r>
+                </m:r>
+              </w:ins>
             </m:num>
             <m:den>
               <m:func>
@@ -2556,14 +2537,14 @@
                   </m:r>
                 </m:fName>
                 <m:e>
-                  <m:r>
-                    <w:ins w:id="345" w:author="Seungjin Baek" w:date="2016-08-10T15:59:00Z">
+                  <w:ins w:id="345" w:author="Seungjin Baek" w:date="2016-08-10T15:59:00Z">
+                    <m:r>
                       <w:rPr>
                         <w:rFonts w:ascii="Cambria Math" w:hAnsi="Cambria Math"/>
                       </w:rPr>
                       <m:t>(a,b)</m:t>
-                    </w:ins>
-                  </m:r>
+                    </m:r>
+                  </w:ins>
                 </m:e>
               </m:func>
             </m:den>
@@ -2577,36 +2558,28 @@
           <w:ins w:id="346" w:author="Seungjin Baek" w:date="2016-08-10T15:59:00Z"/>
         </w:rPr>
       </w:pPr>
-      <m:oMathPara>
-        <m:oMath>
-          <m:r>
-            <w:ins w:id="347" w:author="Seungjin Baek" w:date="2016-08-10T15:58:00Z">
+      <w:ins w:id="347" w:author="Seungjin Baek" w:date="2016-08-10T15:58:00Z">
+        <m:oMathPara>
+          <m:oMath>
+            <m:r>
               <w:rPr>
                 <w:rFonts w:ascii="Cambria Math" w:hAnsi="Cambria Math"/>
               </w:rPr>
               <m:t xml:space="preserve"> </m:t>
-            </w:ins>
-          </m:r>
-        </m:oMath>
-      </m:oMathPara>
+            </m:r>
+          </m:oMath>
+        </m:oMathPara>
+      </w:ins>
     </w:p>
     <w:p>
       <w:ins w:id="348" w:author="Seungjin Baek" w:date="2016-08-10T15:59:00Z">
         <w:r>
-          <w:t xml:space="preserve">Where </w:t>
-        </w:r>
-        <w:proofErr w:type="gramStart"/>
-        <w:r>
-          <w:t>a</w:t>
+          <w:t>Where a</w:t>
         </w:r>
       </w:ins>
       <w:ins w:id="349" w:author="Seungjin Baek" w:date="2016-08-10T16:00:00Z">
         <w:r>
-          <w:t xml:space="preserve"> is</w:t>
-        </w:r>
-        <w:proofErr w:type="gramEnd"/>
-        <w:r>
-          <w:t xml:space="preserve"> the mean distance between a sample and all other points in the same class and b is the mean distance between a sample and all other points in the next nearest cluster. (</w:t>
+          <w:t xml:space="preserve"> is the mean distance between a sample and all other points in the same class and b is the mean distance between a sample and all other points in the next nearest cluster. (</w:t>
         </w:r>
       </w:ins>
       <w:ins w:id="350" w:author="Seungjin Baek" w:date="2016-08-10T16:01:00Z">
@@ -2709,7 +2682,8 @@
       <w:pPr>
         <w:rPr>
           <w:ins w:id="360" w:author="S B" w:date="2016-07-07T22:46:00Z"/>
-          <w:rPrChange w:id="361" w:author="S B" w:date="2016-07-07T22:46:00Z">
+          <w:color w:val="A6A6A6" w:themeColor="background1" w:themeShade="A6"/>
+          <w:rPrChange w:id="361" w:author="S B" w:date="2016-09-07T22:25:00Z">
             <w:rPr>
               <w:ins w:id="362" w:author="S B" w:date="2016-07-07T22:46:00Z"/>
               <w:rFonts w:ascii="Arial" w:hAnsi="Arial" w:cs="Arial"/>
@@ -2724,7 +2698,8 @@
         <w:r>
           <w:rPr>
             <w:rFonts w:hint="eastAsia"/>
-            <w:rPrChange w:id="364" w:author="S B" w:date="2016-07-07T22:46:00Z">
+            <w:color w:val="A6A6A6" w:themeColor="background1" w:themeShade="A6"/>
+            <w:rPrChange w:id="364" w:author="S B" w:date="2016-09-07T22:25:00Z">
               <w:rPr>
                 <w:rFonts w:ascii="Droid Sans" w:hAnsi="Droid Sans" w:cs="Arial" w:hint="eastAsia"/>
                 <w:color w:val="000000"/>
@@ -2733,37 +2708,7 @@
               </w:rPr>
             </w:rPrChange>
           </w:rPr>
-          <w:t xml:space="preserve">In this section, all of your preprocessing steps will need to be clearly documented, if any were necessary. From the previous section, any of the abnormalities or characteristics that you identified about the dataset will be addressed and corrected here. Questions to ask </w:t>
-        </w:r>
-        <w:proofErr w:type="gramStart"/>
-        <w:r>
-          <w:rPr>
-            <w:rFonts w:hint="eastAsia"/>
-            <w:rPrChange w:id="365" w:author="S B" w:date="2016-07-07T22:46:00Z">
-              <w:rPr>
-                <w:rFonts w:ascii="Droid Sans" w:hAnsi="Droid Sans" w:cs="Arial" w:hint="eastAsia"/>
-                <w:color w:val="000000"/>
-                <w:sz w:val="22"/>
-                <w:szCs w:val="22"/>
-              </w:rPr>
-            </w:rPrChange>
-          </w:rPr>
-          <w:t>yourself</w:t>
-        </w:r>
-        <w:proofErr w:type="gramEnd"/>
-        <w:r>
-          <w:rPr>
-            <w:rFonts w:hint="eastAsia"/>
-            <w:rPrChange w:id="366" w:author="S B" w:date="2016-07-07T22:46:00Z">
-              <w:rPr>
-                <w:rFonts w:ascii="Droid Sans" w:hAnsi="Droid Sans" w:cs="Arial" w:hint="eastAsia"/>
-                <w:color w:val="000000"/>
-                <w:sz w:val="22"/>
-                <w:szCs w:val="22"/>
-              </w:rPr>
-            </w:rPrChange>
-          </w:rPr>
-          <w:t xml:space="preserve"> when writing this section:</w:t>
+          <w:t>In this section, all of your preprocessing steps will need to be clearly documented, if any were necessary. From the previous section, any of the abnormalities or characteristics that you identified about the dataset will be addressed and corrected here. Questions to ask yourself when writing this section:</w:t>
         </w:r>
       </w:ins>
     </w:p>
@@ -2775,10 +2720,11 @@
         </w:numPr>
         <w:spacing w:before="100" w:beforeAutospacing="1" w:after="100" w:afterAutospacing="1"/>
         <w:rPr>
-          <w:ins w:id="367" w:author="S B" w:date="2016-07-07T22:46:00Z"/>
-          <w:rPrChange w:id="368" w:author="S B" w:date="2016-07-07T22:46:00Z">
+          <w:ins w:id="365" w:author="S B" w:date="2016-07-07T22:46:00Z"/>
+          <w:color w:val="A6A6A6" w:themeColor="background1" w:themeShade="A6"/>
+          <w:rPrChange w:id="366" w:author="S B" w:date="2016-09-07T22:25:00Z">
             <w:rPr>
-              <w:ins w:id="369" w:author="S B" w:date="2016-07-07T22:46:00Z"/>
+              <w:ins w:id="367" w:author="S B" w:date="2016-07-07T22:46:00Z"/>
               <w:rFonts w:ascii="Arial" w:eastAsia="Times New Roman" w:hAnsi="Arial" w:cs="Arial"/>
               <w:color w:val="000000"/>
               <w:sz w:val="22"/>
@@ -2787,10 +2733,11 @@
           </w:rPrChange>
         </w:rPr>
       </w:pPr>
-      <w:ins w:id="370" w:author="S B" w:date="2016-07-07T22:46:00Z">
+      <w:ins w:id="368" w:author="S B" w:date="2016-07-07T22:46:00Z">
         <w:r>
           <w:rPr>
-            <w:rPrChange w:id="371" w:author="S B" w:date="2016-07-07T22:46:00Z">
+            <w:color w:val="A6A6A6" w:themeColor="background1" w:themeShade="A6"/>
+            <w:rPrChange w:id="369" w:author="S B" w:date="2016-09-07T22:25:00Z">
               <w:rPr>
                 <w:rFonts w:ascii="Droid Sans" w:eastAsia="Times New Roman" w:hAnsi="Droid Sans" w:cs="Arial"/>
                 <w:i/>
@@ -2801,34 +2748,13 @@
               </w:rPr>
             </w:rPrChange>
           </w:rPr>
-          <w:t>If the algorithms chosen require preprocessing steps like feature selection or feature transformations, have they been properly documented?</w:t>
-        </w:r>
-      </w:ins>
-    </w:p>
-    <w:p>
-      <w:pPr>
-        <w:numPr>
-          <w:ilvl w:val="0"/>
-          <w:numId w:val="8"/>
-        </w:numPr>
-        <w:spacing w:before="100" w:beforeAutospacing="1" w:after="100" w:afterAutospacing="1"/>
-        <w:rPr>
-          <w:ins w:id="372" w:author="S B" w:date="2016-07-07T22:46:00Z"/>
-          <w:rPrChange w:id="373" w:author="S B" w:date="2016-07-07T22:46:00Z">
-            <w:rPr>
-              <w:ins w:id="374" w:author="S B" w:date="2016-07-07T22:46:00Z"/>
-              <w:rFonts w:ascii="Arial" w:eastAsia="Times New Roman" w:hAnsi="Arial" w:cs="Arial"/>
-              <w:color w:val="000000"/>
-              <w:sz w:val="22"/>
-              <w:szCs w:val="22"/>
-            </w:rPr>
-          </w:rPrChange>
-        </w:rPr>
-      </w:pPr>
-      <w:ins w:id="375" w:author="S B" w:date="2016-07-07T22:46:00Z">
+          <w:t xml:space="preserve">If the algorithms chosen require preprocessing steps like </w:t>
+        </w:r>
         <w:r>
           <w:rPr>
-            <w:rPrChange w:id="376" w:author="S B" w:date="2016-07-07T22:46:00Z">
+            <w:color w:val="A6A6A6" w:themeColor="background1" w:themeShade="A6"/>
+            <w:highlight w:val="yellow"/>
+            <w:rPrChange w:id="370" w:author="S B" w:date="2016-09-07T22:25:00Z">
               <w:rPr>
                 <w:rFonts w:ascii="Droid Sans" w:eastAsia="Times New Roman" w:hAnsi="Droid Sans" w:cs="Arial"/>
                 <w:i/>
@@ -2839,27 +2765,12 @@
               </w:rPr>
             </w:rPrChange>
           </w:rPr>
-          <w:t>Based on the</w:t>
+          <w:t>feature selection</w:t>
         </w:r>
         <w:r>
           <w:rPr>
-            <w:rFonts w:hint="eastAsia"/>
-            <w:rPrChange w:id="377" w:author="S B" w:date="2016-07-07T22:46:00Z">
-              <w:rPr>
-                <w:rFonts w:ascii="Droid Sans" w:eastAsia="Times New Roman" w:hAnsi="Droid Sans" w:cs="Arial" w:hint="eastAsia"/>
-                <w:i/>
-                <w:iCs/>
-                <w:color w:val="000000"/>
-                <w:sz w:val="22"/>
-                <w:szCs w:val="22"/>
-              </w:rPr>
-            </w:rPrChange>
-          </w:rPr>
-          <w:t> </w:t>
-        </w:r>
-        <w:r>
-          <w:rPr>
-            <w:rPrChange w:id="378" w:author="S B" w:date="2016-07-07T22:46:00Z">
+            <w:color w:val="A6A6A6" w:themeColor="background1" w:themeShade="A6"/>
+            <w:rPrChange w:id="371" w:author="S B" w:date="2016-09-07T22:25:00Z">
               <w:rPr>
                 <w:rFonts w:ascii="Droid Sans" w:eastAsia="Times New Roman" w:hAnsi="Droid Sans" w:cs="Arial"/>
                 <w:i/>
@@ -2870,27 +2781,36 @@
               </w:rPr>
             </w:rPrChange>
           </w:rPr>
-          <w:t>Data Exploration</w:t>
-        </w:r>
+          <w:t xml:space="preserve"> or feature transformations, have they been properly documented?</w:t>
+        </w:r>
+      </w:ins>
+    </w:p>
+    <w:p>
+      <w:pPr>
+        <w:numPr>
+          <w:ilvl w:val="0"/>
+          <w:numId w:val="8"/>
+        </w:numPr>
+        <w:spacing w:before="100" w:beforeAutospacing="1" w:after="100" w:afterAutospacing="1"/>
+        <w:rPr>
+          <w:ins w:id="372" w:author="S B" w:date="2016-07-07T22:46:00Z"/>
+          <w:color w:val="A6A6A6" w:themeColor="background1" w:themeShade="A6"/>
+          <w:rPrChange w:id="373" w:author="S B" w:date="2016-09-07T22:25:00Z">
+            <w:rPr>
+              <w:ins w:id="374" w:author="S B" w:date="2016-07-07T22:46:00Z"/>
+              <w:rFonts w:ascii="Arial" w:eastAsia="Times New Roman" w:hAnsi="Arial" w:cs="Arial"/>
+              <w:color w:val="000000"/>
+              <w:sz w:val="22"/>
+              <w:szCs w:val="22"/>
+            </w:rPr>
+          </w:rPrChange>
+        </w:rPr>
+      </w:pPr>
+      <w:ins w:id="375" w:author="S B" w:date="2016-07-07T22:46:00Z">
         <w:r>
           <w:rPr>
-            <w:rFonts w:hint="eastAsia"/>
-            <w:rPrChange w:id="379" w:author="S B" w:date="2016-07-07T22:46:00Z">
-              <w:rPr>
-                <w:rFonts w:ascii="Droid Sans" w:eastAsia="Times New Roman" w:hAnsi="Droid Sans" w:cs="Arial" w:hint="eastAsia"/>
-                <w:i/>
-                <w:iCs/>
-                <w:color w:val="000000"/>
-                <w:sz w:val="22"/>
-                <w:szCs w:val="22"/>
-              </w:rPr>
-            </w:rPrChange>
-          </w:rPr>
-          <w:t> </w:t>
-        </w:r>
-        <w:r>
-          <w:rPr>
-            <w:rPrChange w:id="380" w:author="S B" w:date="2016-07-07T22:46:00Z">
+            <w:color w:val="A6A6A6" w:themeColor="background1" w:themeShade="A6"/>
+            <w:rPrChange w:id="376" w:author="S B" w:date="2016-09-07T22:25:00Z">
               <w:rPr>
                 <w:rFonts w:ascii="Droid Sans" w:eastAsia="Times New Roman" w:hAnsi="Droid Sans" w:cs="Arial"/>
                 <w:i/>
@@ -2901,7 +2821,7 @@
               </w:rPr>
             </w:rPrChange>
           </w:rPr>
-          <w:t>section, if there were abnormalities or characteristics that needed to be addressed, have they been properly corrected?</w:t>
+          <w:t>Based on the Data Exploration section, if there were abnormalities or characteristics that needed to be addressed, have they been properly corrected?</w:t>
         </w:r>
       </w:ins>
     </w:p>
@@ -2913,10 +2833,11 @@
         </w:numPr>
         <w:spacing w:before="100" w:beforeAutospacing="1" w:after="100" w:afterAutospacing="1"/>
         <w:rPr>
-          <w:ins w:id="381" w:author="S B" w:date="2016-07-07T22:46:00Z"/>
-          <w:rPrChange w:id="382" w:author="S B" w:date="2016-07-07T22:46:00Z">
+          <w:ins w:id="377" w:author="S B" w:date="2016-07-07T22:46:00Z"/>
+          <w:color w:val="A6A6A6" w:themeColor="background1" w:themeShade="A6"/>
+          <w:rPrChange w:id="378" w:author="S B" w:date="2016-09-07T22:25:00Z">
             <w:rPr>
-              <w:ins w:id="383" w:author="S B" w:date="2016-07-07T22:46:00Z"/>
+              <w:ins w:id="379" w:author="S B" w:date="2016-07-07T22:46:00Z"/>
               <w:rFonts w:ascii="Arial" w:eastAsia="Times New Roman" w:hAnsi="Arial" w:cs="Arial"/>
               <w:color w:val="000000"/>
               <w:sz w:val="22"/>
@@ -2925,10 +2846,11 @@
           </w:rPrChange>
         </w:rPr>
       </w:pPr>
-      <w:ins w:id="384" w:author="S B" w:date="2016-07-07T22:46:00Z">
+      <w:ins w:id="380" w:author="S B" w:date="2016-07-07T22:46:00Z">
         <w:r>
           <w:rPr>
-            <w:rPrChange w:id="385" w:author="S B" w:date="2016-07-07T22:46:00Z">
+            <w:color w:val="A6A6A6" w:themeColor="background1" w:themeShade="A6"/>
+            <w:rPrChange w:id="381" w:author="S B" w:date="2016-09-07T22:25:00Z">
               <w:rPr>
                 <w:rFonts w:ascii="Droid Sans" w:eastAsia="Times New Roman" w:hAnsi="Droid Sans" w:cs="Arial"/>
                 <w:i/>
@@ -2946,37 +2868,39 @@
     <w:p>
       <w:pPr>
         <w:rPr>
-          <w:ins w:id="386" w:author="S B" w:date="2016-07-07T22:46:00Z"/>
-        </w:rPr>
-        <w:pPrChange w:id="387" w:author="S B" w:date="2016-07-07T22:46:00Z">
+          <w:ins w:id="382" w:author="S B" w:date="2016-09-07T22:24:00Z"/>
+          <w:color w:val="A6A6A6" w:themeColor="background1" w:themeShade="A6"/>
+          <w:rPrChange w:id="383" w:author="S B" w:date="2016-09-07T22:25:00Z">
+            <w:rPr>
+              <w:ins w:id="384" w:author="S B" w:date="2016-09-07T22:24:00Z"/>
+            </w:rPr>
+          </w:rPrChange>
+        </w:rPr>
+        <w:pPrChange w:id="385" w:author="S B" w:date="2016-07-07T22:46:00Z">
           <w:pPr>
             <w:pStyle w:val="Heading2"/>
           </w:pPr>
         </w:pPrChange>
       </w:pPr>
-      <w:ins w:id="388" w:author="S B" w:date="2016-07-07T22:46:00Z">
+      <w:ins w:id="386" w:author="S B" w:date="2016-07-07T22:46:00Z">
         <w:r>
           <w:rPr>
-            <w:highlight w:val="red"/>
-            <w:rPrChange w:id="389" w:author="S B" w:date="2016-07-07T22:47:00Z">
-              <w:rPr>
-                <w:b w:val="0"/>
-                <w:bCs w:val="0"/>
-              </w:rPr>
+            <w:color w:val="A6A6A6" w:themeColor="background1" w:themeShade="A6"/>
+            <w:highlight w:val="cyan"/>
+            <w:rPrChange w:id="387" w:author="S B" w:date="2016-09-07T22:47:00Z">
+              <w:rPr/>
             </w:rPrChange>
           </w:rPr>
           <w:t xml:space="preserve">Remove ‘zero’ data. Combine columns into </w:t>
         </w:r>
       </w:ins>
-      <w:ins w:id="390" w:author="S B" w:date="2016-07-07T22:47:00Z">
+      <w:ins w:id="388" w:author="S B" w:date="2016-07-07T22:47:00Z">
         <w:r>
           <w:rPr>
-            <w:highlight w:val="red"/>
-            <w:rPrChange w:id="391" w:author="S B" w:date="2016-07-07T22:47:00Z">
-              <w:rPr>
-                <w:b w:val="0"/>
-                <w:bCs w:val="0"/>
-              </w:rPr>
+            <w:color w:val="A6A6A6" w:themeColor="background1" w:themeShade="A6"/>
+            <w:highlight w:val="cyan"/>
+            <w:rPrChange w:id="389" w:author="S B" w:date="2016-09-07T22:47:00Z">
+              <w:rPr/>
             </w:rPrChange>
           </w:rPr>
           <w:t>‘daily listing’ and etc.</w:t>
@@ -2985,7 +2909,10 @@
     </w:p>
     <w:p>
       <w:pPr>
-        <w:pPrChange w:id="392" w:author="S B" w:date="2016-07-07T22:46:00Z">
+        <w:rPr>
+          <w:ins w:id="390" w:author="S B" w:date="2016-09-07T22:20:00Z"/>
+        </w:rPr>
+        <w:pPrChange w:id="391" w:author="S B" w:date="2016-07-07T22:46:00Z">
           <w:pPr>
             <w:pStyle w:val="Heading2"/>
           </w:pPr>
@@ -2994,9 +2921,168 @@
     </w:p>
     <w:p>
       <w:pPr>
+        <w:rPr>
+          <w:ins w:id="392" w:author="S B" w:date="2016-09-07T22:25:00Z"/>
+        </w:rPr>
+        <w:pPrChange w:id="393" w:author="S B" w:date="2016-07-07T22:46:00Z">
+          <w:pPr>
+            <w:pStyle w:val="Heading2"/>
+          </w:pPr>
+        </w:pPrChange>
+      </w:pPr>
+      <w:ins w:id="394" w:author="S B" w:date="2016-09-07T22:20:00Z">
+        <w:r>
+          <w:t>As stated in Section 2, seller records with zero listing has been removed from analysis and they were automatically labeled as ‘New User</w:t>
+        </w:r>
+      </w:ins>
+      <w:ins w:id="395" w:author="S B" w:date="2016-09-07T22:21:00Z">
+        <w:r>
+          <w:t xml:space="preserve">’ from the app usage point of view. These users could also be split into multiple groups based on </w:t>
+        </w:r>
+      </w:ins>
+      <w:ins w:id="396" w:author="S B" w:date="2016-09-07T22:23:00Z">
+        <w:r>
+          <w:t>the feature ‘</w:t>
+        </w:r>
+        <w:proofErr w:type="spellStart"/>
+        <w:r>
+          <w:t>time_on_site</w:t>
+        </w:r>
+        <w:proofErr w:type="spellEnd"/>
+        <w:r>
+          <w:t>’</w:t>
+        </w:r>
+      </w:ins>
+      <w:ins w:id="397" w:author="S B" w:date="2016-09-07T22:21:00Z">
+        <w:r>
+          <w:t>, but</w:t>
+        </w:r>
+      </w:ins>
+      <w:ins w:id="398" w:author="S B" w:date="2016-09-07T22:23:00Z">
+        <w:r>
+          <w:t>,</w:t>
+        </w:r>
+      </w:ins>
+      <w:ins w:id="399" w:author="S B" w:date="2016-09-07T22:21:00Z">
+        <w:r>
+          <w:t xml:space="preserve"> for </w:t>
+        </w:r>
+      </w:ins>
+      <w:ins w:id="400" w:author="S B" w:date="2016-09-07T22:23:00Z">
+        <w:r>
+          <w:t>the simplicity of the analysis, were assumed to be in one group.</w:t>
+        </w:r>
+      </w:ins>
+      <w:ins w:id="401" w:author="S B" w:date="2016-09-07T22:25:00Z">
+        <w:r>
+          <w:t xml:space="preserve"> </w:t>
+        </w:r>
+      </w:ins>
+    </w:p>
+    <w:p>
+      <w:pPr>
+        <w:rPr>
+          <w:ins w:id="402" w:author="S B" w:date="2016-09-07T22:25:00Z"/>
+        </w:rPr>
+        <w:pPrChange w:id="403" w:author="S B" w:date="2016-07-07T22:46:00Z">
+          <w:pPr>
+            <w:pStyle w:val="Heading2"/>
+          </w:pPr>
+        </w:pPrChange>
+      </w:pPr>
+    </w:p>
+    <w:p>
+      <w:pPr>
+        <w:rPr>
+          <w:ins w:id="404" w:author="S B" w:date="2016-07-07T22:46:00Z"/>
+        </w:rPr>
+        <w:pPrChange w:id="405" w:author="S B" w:date="2016-07-07T22:46:00Z">
+          <w:pPr>
+            <w:pStyle w:val="Heading2"/>
+          </w:pPr>
+        </w:pPrChange>
+      </w:pPr>
+      <w:ins w:id="406" w:author="S B" w:date="2016-09-07T22:25:00Z">
+        <w:r>
+          <w:t>With remaining active user data, I have combined two features of ‘</w:t>
+        </w:r>
+        <w:proofErr w:type="spellStart"/>
+        <w:r>
+          <w:t>time_on_site</w:t>
+        </w:r>
+        <w:proofErr w:type="spellEnd"/>
+        <w:r>
+          <w:t xml:space="preserve">’ and ‘listing’ to create </w:t>
+        </w:r>
+      </w:ins>
+      <w:ins w:id="407" w:author="S B" w:date="2016-09-07T22:26:00Z">
+        <w:r>
+          <w:t>a new feature ‘</w:t>
+        </w:r>
+        <w:proofErr w:type="spellStart"/>
+        <w:r>
+          <w:t>listing_per_day</w:t>
+        </w:r>
+        <w:proofErr w:type="spellEnd"/>
+        <w:r>
+          <w:t xml:space="preserve">.’ This </w:t>
+        </w:r>
+      </w:ins>
+      <w:ins w:id="408" w:author="S B" w:date="2016-09-07T22:27:00Z">
+        <w:r>
+          <w:t xml:space="preserve">combined </w:t>
+        </w:r>
+      </w:ins>
+      <w:ins w:id="409" w:author="S B" w:date="2016-09-07T22:26:00Z">
+        <w:r>
+          <w:t>new feature will</w:t>
+        </w:r>
+      </w:ins>
+      <w:ins w:id="410" w:author="S B" w:date="2016-09-07T22:27:00Z">
+        <w:r>
+          <w:t xml:space="preserve"> be defined by the number of listing divided by the total time after the initial installation of the app for each user.</w:t>
+        </w:r>
+      </w:ins>
+      <w:ins w:id="411" w:author="S B" w:date="2016-09-07T22:28:00Z">
+        <w:r>
+          <w:t xml:space="preserve"> This will reduce the </w:t>
+        </w:r>
+      </w:ins>
+      <w:ins w:id="412" w:author="S B" w:date="2016-09-07T22:29:00Z">
+        <w:r>
+          <w:t xml:space="preserve">total </w:t>
+        </w:r>
+      </w:ins>
+      <w:ins w:id="413" w:author="S B" w:date="2016-09-07T22:28:00Z">
+        <w:r>
+          <w:t>n</w:t>
+        </w:r>
+        <w:bookmarkStart w:id="414" w:name="_GoBack"/>
+        <w:bookmarkEnd w:id="414"/>
+        <w:r>
+          <w:t xml:space="preserve">umber of features and normalize the listing numbers </w:t>
+        </w:r>
+      </w:ins>
+      <w:ins w:id="415" w:author="S B" w:date="2016-09-07T22:30:00Z">
+        <w:r>
+          <w:t>with the usage time of the app.</w:t>
+        </w:r>
+      </w:ins>
+    </w:p>
+    <w:p>
+      <w:pPr>
+        <w:pPrChange w:id="416" w:author="S B" w:date="2016-07-07T22:46:00Z">
+          <w:pPr>
+            <w:pStyle w:val="Heading2"/>
+          </w:pPr>
+        </w:pPrChange>
+      </w:pPr>
+    </w:p>
+    <w:p>
+      <w:pPr>
         <w:pStyle w:val="Heading2"/>
         <w:rPr>
-          <w:ins w:id="393" w:author="S B" w:date="2016-07-09T23:25:00Z"/>
+          <w:ins w:id="417" w:author="S B" w:date="2016-07-09T23:25:00Z"/>
         </w:rPr>
       </w:pPr>
       <w:r>
@@ -3006,12 +3092,12 @@
     <w:p>
       <w:pPr>
         <w:rPr>
-          <w:ins w:id="394" w:author="S B" w:date="2016-07-09T23:25:00Z"/>
+          <w:ins w:id="418" w:author="S B" w:date="2016-07-09T23:25:00Z"/>
           <w:rFonts w:ascii="Arial" w:hAnsi="Arial" w:cs="Times New Roman"/>
           <w:color w:val="000000"/>
-          <w:rPrChange w:id="395" w:author="S B" w:date="2016-07-09T23:25:00Z">
+          <w:rPrChange w:id="419" w:author="S B" w:date="2016-07-09T23:25:00Z">
             <w:rPr>
-              <w:ins w:id="396" w:author="S B" w:date="2016-07-09T23:25:00Z"/>
+              <w:ins w:id="420" w:author="S B" w:date="2016-07-09T23:25:00Z"/>
               <w:rFonts w:ascii="Arial" w:hAnsi="Arial" w:cs="Times New Roman"/>
               <w:color w:val="000000"/>
               <w:sz w:val="22"/>
@@ -3020,12 +3106,12 @@
           </w:rPrChange>
         </w:rPr>
       </w:pPr>
-      <w:ins w:id="397" w:author="S B" w:date="2016-07-09T23:25:00Z">
+      <w:ins w:id="421" w:author="S B" w:date="2016-07-09T23:25:00Z">
         <w:r>
           <w:rPr>
             <w:rFonts w:ascii="Droid Sans" w:hAnsi="Droid Sans" w:cs="Times New Roman" w:hint="eastAsia"/>
             <w:color w:val="000000"/>
-            <w:rPrChange w:id="398" w:author="S B" w:date="2016-07-09T23:25:00Z">
+            <w:rPrChange w:id="422" w:author="S B" w:date="2016-07-09T23:25:00Z">
               <w:rPr>
                 <w:rFonts w:ascii="Droid Sans" w:hAnsi="Droid Sans" w:cs="Times New Roman" w:hint="eastAsia"/>
                 <w:color w:val="000000"/>
@@ -3034,39 +3120,7 @@
               </w:rPr>
             </w:rPrChange>
           </w:rPr>
-          <w:t xml:space="preserve">In this section, the process for which metrics, algorithms, and techniques that you implemented for the given data will need to be clearly documented. It should be abundantly clear how the implementation was carried out, and discussion should be made regarding any complications that occurred during this process. Questions to ask </w:t>
-        </w:r>
-        <w:proofErr w:type="gramStart"/>
-        <w:r>
-          <w:rPr>
-            <w:rFonts w:ascii="Droid Sans" w:hAnsi="Droid Sans" w:cs="Times New Roman" w:hint="eastAsia"/>
-            <w:color w:val="000000"/>
-            <w:rPrChange w:id="399" w:author="S B" w:date="2016-07-09T23:25:00Z">
-              <w:rPr>
-                <w:rFonts w:ascii="Droid Sans" w:hAnsi="Droid Sans" w:cs="Times New Roman" w:hint="eastAsia"/>
-                <w:color w:val="000000"/>
-                <w:sz w:val="22"/>
-                <w:szCs w:val="22"/>
-              </w:rPr>
-            </w:rPrChange>
-          </w:rPr>
-          <w:t>yourself</w:t>
-        </w:r>
-        <w:proofErr w:type="gramEnd"/>
-        <w:r>
-          <w:rPr>
-            <w:rFonts w:ascii="Droid Sans" w:hAnsi="Droid Sans" w:cs="Times New Roman" w:hint="eastAsia"/>
-            <w:color w:val="000000"/>
-            <w:rPrChange w:id="400" w:author="S B" w:date="2016-07-09T23:25:00Z">
-              <w:rPr>
-                <w:rFonts w:ascii="Droid Sans" w:hAnsi="Droid Sans" w:cs="Times New Roman" w:hint="eastAsia"/>
-                <w:color w:val="000000"/>
-                <w:sz w:val="22"/>
-                <w:szCs w:val="22"/>
-              </w:rPr>
-            </w:rPrChange>
-          </w:rPr>
-          <w:t xml:space="preserve"> when writing this section:</w:t>
+          <w:t>In this section, the process for which metrics, algorithms, and techniques that you implemented for the given data will need to be clearly documented. It should be abundantly clear how the implementation was carried out, and discussion should be made regarding any complications that occurred during this process. Questions to ask yourself when writing this section:</w:t>
         </w:r>
       </w:ins>
     </w:p>
@@ -3078,12 +3132,12 @@
         </w:numPr>
         <w:spacing w:before="100" w:beforeAutospacing="1" w:after="100" w:afterAutospacing="1"/>
         <w:rPr>
-          <w:ins w:id="401" w:author="S B" w:date="2016-07-09T23:25:00Z"/>
+          <w:ins w:id="423" w:author="S B" w:date="2016-07-09T23:25:00Z"/>
           <w:rFonts w:ascii="Arial" w:eastAsia="Times New Roman" w:hAnsi="Arial" w:cs="Times New Roman"/>
           <w:color w:val="000000"/>
-          <w:rPrChange w:id="402" w:author="S B" w:date="2016-07-09T23:25:00Z">
+          <w:rPrChange w:id="424" w:author="S B" w:date="2016-07-09T23:25:00Z">
             <w:rPr>
-              <w:ins w:id="403" w:author="S B" w:date="2016-07-09T23:25:00Z"/>
+              <w:ins w:id="425" w:author="S B" w:date="2016-07-09T23:25:00Z"/>
               <w:rFonts w:ascii="Arial" w:eastAsia="Times New Roman" w:hAnsi="Arial" w:cs="Times New Roman"/>
               <w:color w:val="000000"/>
               <w:sz w:val="22"/>
@@ -3092,14 +3146,14 @@
           </w:rPrChange>
         </w:rPr>
       </w:pPr>
-      <w:ins w:id="404" w:author="S B" w:date="2016-07-09T23:25:00Z">
+      <w:ins w:id="426" w:author="S B" w:date="2016-07-09T23:25:00Z">
         <w:r>
           <w:rPr>
             <w:rFonts w:ascii="Droid Sans" w:eastAsia="Times New Roman" w:hAnsi="Droid Sans" w:cs="Times New Roman"/>
             <w:i/>
             <w:iCs/>
             <w:color w:val="000000"/>
-            <w:rPrChange w:id="405" w:author="S B" w:date="2016-07-09T23:25:00Z">
+            <w:rPrChange w:id="427" w:author="S B" w:date="2016-07-09T23:25:00Z">
               <w:rPr>
                 <w:rFonts w:ascii="Droid Sans" w:eastAsia="Times New Roman" w:hAnsi="Droid Sans" w:cs="Times New Roman"/>
                 <w:i/>
@@ -3122,12 +3176,12 @@
         </w:numPr>
         <w:spacing w:before="100" w:beforeAutospacing="1" w:after="100" w:afterAutospacing="1"/>
         <w:rPr>
-          <w:ins w:id="406" w:author="S B" w:date="2016-07-09T23:25:00Z"/>
+          <w:ins w:id="428" w:author="S B" w:date="2016-07-09T23:25:00Z"/>
           <w:rFonts w:ascii="Arial" w:eastAsia="Times New Roman" w:hAnsi="Arial" w:cs="Times New Roman"/>
           <w:color w:val="000000"/>
-          <w:rPrChange w:id="407" w:author="S B" w:date="2016-07-09T23:25:00Z">
+          <w:rPrChange w:id="429" w:author="S B" w:date="2016-07-09T23:25:00Z">
             <w:rPr>
-              <w:ins w:id="408" w:author="S B" w:date="2016-07-09T23:25:00Z"/>
+              <w:ins w:id="430" w:author="S B" w:date="2016-07-09T23:25:00Z"/>
               <w:rFonts w:ascii="Arial" w:eastAsia="Times New Roman" w:hAnsi="Arial" w:cs="Times New Roman"/>
               <w:color w:val="000000"/>
               <w:sz w:val="22"/>
@@ -3136,14 +3190,14 @@
           </w:rPrChange>
         </w:rPr>
       </w:pPr>
-      <w:ins w:id="409" w:author="S B" w:date="2016-07-09T23:25:00Z">
+      <w:ins w:id="431" w:author="S B" w:date="2016-07-09T23:25:00Z">
         <w:r>
           <w:rPr>
             <w:rFonts w:ascii="Droid Sans" w:eastAsia="Times New Roman" w:hAnsi="Droid Sans" w:cs="Times New Roman"/>
             <w:i/>
             <w:iCs/>
             <w:color w:val="000000"/>
-            <w:rPrChange w:id="410" w:author="S B" w:date="2016-07-09T23:25:00Z">
+            <w:rPrChange w:id="432" w:author="S B" w:date="2016-07-09T23:25:00Z">
               <w:rPr>
                 <w:rFonts w:ascii="Droid Sans" w:eastAsia="Times New Roman" w:hAnsi="Droid Sans" w:cs="Times New Roman"/>
                 <w:i/>
@@ -3166,12 +3220,12 @@
         </w:numPr>
         <w:spacing w:before="100" w:beforeAutospacing="1" w:after="100" w:afterAutospacing="1"/>
         <w:rPr>
-          <w:ins w:id="411" w:author="S B" w:date="2016-07-11T23:17:00Z"/>
+          <w:ins w:id="433" w:author="S B" w:date="2016-07-11T23:17:00Z"/>
           <w:rFonts w:ascii="Arial" w:eastAsia="Times New Roman" w:hAnsi="Arial" w:cs="Times New Roman"/>
           <w:color w:val="000000"/>
-          <w:rPrChange w:id="412" w:author="S B" w:date="2016-07-11T23:17:00Z">
+          <w:rPrChange w:id="434" w:author="S B" w:date="2016-07-11T23:17:00Z">
             <w:rPr>
-              <w:ins w:id="413" w:author="S B" w:date="2016-07-11T23:17:00Z"/>
+              <w:ins w:id="435" w:author="S B" w:date="2016-07-11T23:17:00Z"/>
               <w:rFonts w:ascii="Droid Sans" w:eastAsia="Times New Roman" w:hAnsi="Droid Sans" w:cs="Times New Roman"/>
               <w:i/>
               <w:iCs/>
@@ -3180,14 +3234,14 @@
           </w:rPrChange>
         </w:rPr>
       </w:pPr>
-      <w:ins w:id="414" w:author="S B" w:date="2016-07-09T23:25:00Z">
+      <w:ins w:id="436" w:author="S B" w:date="2016-07-09T23:25:00Z">
         <w:r>
           <w:rPr>
             <w:rFonts w:ascii="Droid Sans" w:eastAsia="Times New Roman" w:hAnsi="Droid Sans" w:cs="Times New Roman"/>
             <w:i/>
             <w:iCs/>
             <w:color w:val="000000"/>
-            <w:rPrChange w:id="415" w:author="S B" w:date="2016-07-09T23:25:00Z">
+            <w:rPrChange w:id="437" w:author="S B" w:date="2016-07-09T23:25:00Z">
               <w:rPr>
                 <w:rFonts w:ascii="Droid Sans" w:eastAsia="Times New Roman" w:hAnsi="Droid Sans" w:cs="Times New Roman"/>
                 <w:i/>
@@ -3205,16 +3259,16 @@
     <w:p>
       <w:pPr>
         <w:rPr>
-          <w:ins w:id="416" w:author="S B" w:date="2016-07-12T22:40:00Z"/>
+          <w:ins w:id="438" w:author="S B" w:date="2016-07-12T22:40:00Z"/>
           <w:highlight w:val="magenta"/>
-          <w:rPrChange w:id="417" w:author="S B" w:date="2016-07-12T22:42:00Z">
+          <w:rPrChange w:id="439" w:author="S B" w:date="2016-07-12T22:42:00Z">
             <w:rPr>
-              <w:ins w:id="418" w:author="S B" w:date="2016-07-12T22:40:00Z"/>
+              <w:ins w:id="440" w:author="S B" w:date="2016-07-12T22:40:00Z"/>
               <w:highlight w:val="red"/>
             </w:rPr>
           </w:rPrChange>
         </w:rPr>
-        <w:pPrChange w:id="419" w:author="S B" w:date="2016-07-11T23:17:00Z">
+        <w:pPrChange w:id="441" w:author="S B" w:date="2016-07-11T23:17:00Z">
           <w:pPr>
             <w:pStyle w:val="ListParagraph"/>
             <w:numPr>
@@ -3227,22 +3281,22 @@
           </w:pPr>
         </w:pPrChange>
       </w:pPr>
-      <w:ins w:id="420" w:author="S B" w:date="2016-07-11T23:17:00Z">
+      <w:ins w:id="442" w:author="S B" w:date="2016-07-11T23:17:00Z">
         <w:r>
           <w:rPr>
             <w:highlight w:val="magenta"/>
-            <w:rPrChange w:id="421" w:author="S B" w:date="2016-07-12T22:42:00Z">
+            <w:rPrChange w:id="443" w:author="S B" w:date="2016-07-12T22:42:00Z">
               <w:rPr/>
             </w:rPrChange>
           </w:rPr>
           <w:t>Use K-Means and other clustering techniques, then compute silhouette coefficient.</w:t>
         </w:r>
       </w:ins>
-      <w:ins w:id="422" w:author="S B" w:date="2016-07-12T22:40:00Z">
+      <w:ins w:id="444" w:author="S B" w:date="2016-07-12T22:40:00Z">
         <w:r>
           <w:rPr>
             <w:highlight w:val="magenta"/>
-            <w:rPrChange w:id="423" w:author="S B" w:date="2016-07-12T22:42:00Z">
+            <w:rPrChange w:id="445" w:author="S B" w:date="2016-07-12T22:42:00Z">
               <w:rPr>
                 <w:highlight w:val="red"/>
               </w:rPr>
@@ -3256,172 +3310,14 @@
     <w:p>
       <w:pPr>
         <w:rPr>
-          <w:ins w:id="424" w:author="S B" w:date="2016-07-12T22:40:00Z"/>
+          <w:ins w:id="446" w:author="S B" w:date="2016-07-12T22:40:00Z"/>
           <w:highlight w:val="magenta"/>
-          <w:rPrChange w:id="425" w:author="S B" w:date="2016-07-12T22:42:00Z">
+          <w:rPrChange w:id="447" w:author="S B" w:date="2016-07-12T22:42:00Z">
             <w:rPr>
-              <w:ins w:id="426" w:author="S B" w:date="2016-07-12T22:40:00Z"/>
+              <w:ins w:id="448" w:author="S B" w:date="2016-07-12T22:40:00Z"/>
               <w:highlight w:val="red"/>
             </w:rPr>
           </w:rPrChange>
-        </w:rPr>
-        <w:pPrChange w:id="427" w:author="S B" w:date="2016-07-11T23:17:00Z">
-          <w:pPr>
-            <w:pStyle w:val="ListParagraph"/>
-            <w:numPr>
-              <w:numId w:val="9"/>
-            </w:numPr>
-            <w:tabs>
-              <w:tab w:val="num" w:pos="720"/>
-            </w:tabs>
-            <w:ind w:hanging="360"/>
-          </w:pPr>
-        </w:pPrChange>
-      </w:pPr>
-      <w:ins w:id="428" w:author="S B" w:date="2016-07-12T22:40:00Z">
-        <w:r>
-          <w:rPr>
-            <w:highlight w:val="magenta"/>
-            <w:rPrChange w:id="429" w:author="S B" w:date="2016-07-12T22:42:00Z">
-              <w:rPr>
-                <w:highlight w:val="red"/>
-              </w:rPr>
-            </w:rPrChange>
-          </w:rPr>
-          <w:lastRenderedPageBreak/>
-          <w:t>2. Affinity propagation</w:t>
-        </w:r>
-      </w:ins>
-    </w:p>
-    <w:p>
-      <w:pPr>
-        <w:rPr>
-          <w:ins w:id="430" w:author="S B" w:date="2016-07-12T22:40:00Z"/>
-          <w:highlight w:val="magenta"/>
-          <w:rPrChange w:id="431" w:author="S B" w:date="2016-07-12T22:42:00Z">
-            <w:rPr>
-              <w:ins w:id="432" w:author="S B" w:date="2016-07-12T22:40:00Z"/>
-              <w:highlight w:val="red"/>
-            </w:rPr>
-          </w:rPrChange>
-        </w:rPr>
-        <w:pPrChange w:id="433" w:author="S B" w:date="2016-07-11T23:17:00Z">
-          <w:pPr>
-            <w:pStyle w:val="ListParagraph"/>
-            <w:numPr>
-              <w:numId w:val="9"/>
-            </w:numPr>
-            <w:tabs>
-              <w:tab w:val="num" w:pos="720"/>
-            </w:tabs>
-            <w:ind w:hanging="360"/>
-          </w:pPr>
-        </w:pPrChange>
-      </w:pPr>
-      <w:ins w:id="434" w:author="S B" w:date="2016-07-12T22:40:00Z">
-        <w:r>
-          <w:rPr>
-            <w:highlight w:val="magenta"/>
-            <w:rPrChange w:id="435" w:author="S B" w:date="2016-07-12T22:42:00Z">
-              <w:rPr>
-                <w:highlight w:val="red"/>
-              </w:rPr>
-            </w:rPrChange>
-          </w:rPr>
-          <w:t>3. mean-shift</w:t>
-        </w:r>
-      </w:ins>
-    </w:p>
-    <w:p>
-      <w:pPr>
-        <w:rPr>
-          <w:ins w:id="436" w:author="S B" w:date="2016-07-12T22:41:00Z"/>
-          <w:highlight w:val="magenta"/>
-          <w:rPrChange w:id="437" w:author="S B" w:date="2016-07-12T22:42:00Z">
-            <w:rPr>
-              <w:ins w:id="438" w:author="S B" w:date="2016-07-12T22:41:00Z"/>
-              <w:highlight w:val="red"/>
-            </w:rPr>
-          </w:rPrChange>
-        </w:rPr>
-        <w:pPrChange w:id="439" w:author="S B" w:date="2016-07-11T23:17:00Z">
-          <w:pPr>
-            <w:pStyle w:val="ListParagraph"/>
-            <w:numPr>
-              <w:numId w:val="9"/>
-            </w:numPr>
-            <w:tabs>
-              <w:tab w:val="num" w:pos="720"/>
-            </w:tabs>
-            <w:ind w:hanging="360"/>
-          </w:pPr>
-        </w:pPrChange>
-      </w:pPr>
-      <w:ins w:id="440" w:author="S B" w:date="2016-07-12T22:40:00Z">
-        <w:r>
-          <w:rPr>
-            <w:highlight w:val="magenta"/>
-            <w:rPrChange w:id="441" w:author="S B" w:date="2016-07-12T22:42:00Z">
-              <w:rPr>
-                <w:highlight w:val="red"/>
-              </w:rPr>
-            </w:rPrChange>
-          </w:rPr>
-          <w:t>4. Spectral clustering</w:t>
-        </w:r>
-      </w:ins>
-      <w:ins w:id="442" w:author="S B" w:date="2016-07-12T22:41:00Z">
-        <w:r>
-          <w:rPr>
-            <w:highlight w:val="magenta"/>
-            <w:rPrChange w:id="443" w:author="S B" w:date="2016-07-12T22:42:00Z">
-              <w:rPr>
-                <w:highlight w:val="red"/>
-              </w:rPr>
-            </w:rPrChange>
-          </w:rPr>
-          <w:t xml:space="preserve"> – may not be proper (because even cluster size)</w:t>
-        </w:r>
-      </w:ins>
-    </w:p>
-    <w:p>
-      <w:pPr>
-        <w:rPr>
-          <w:ins w:id="444" w:author="S B" w:date="2016-07-12T22:42:00Z"/>
-          <w:highlight w:val="magenta"/>
-        </w:rPr>
-        <w:pPrChange w:id="445" w:author="S B" w:date="2016-07-11T23:17:00Z">
-          <w:pPr>
-            <w:pStyle w:val="ListParagraph"/>
-            <w:numPr>
-              <w:numId w:val="9"/>
-            </w:numPr>
-            <w:tabs>
-              <w:tab w:val="num" w:pos="720"/>
-            </w:tabs>
-            <w:ind w:hanging="360"/>
-          </w:pPr>
-        </w:pPrChange>
-      </w:pPr>
-      <w:ins w:id="446" w:author="S B" w:date="2016-07-12T22:41:00Z">
-        <w:r>
-          <w:rPr>
-            <w:highlight w:val="magenta"/>
-            <w:rPrChange w:id="447" w:author="S B" w:date="2016-07-12T22:42:00Z">
-              <w:rPr>
-                <w:highlight w:val="red"/>
-              </w:rPr>
-            </w:rPrChange>
-          </w:rPr>
-          <w:t xml:space="preserve">5. Ward hierarchical </w:t>
-        </w:r>
-      </w:ins>
-    </w:p>
-    <w:p>
-      <w:pPr>
-        <w:rPr>
-          <w:ins w:id="448" w:author="S B" w:date="2016-07-12T22:42:00Z"/>
-          <w:highlight w:val="magenta"/>
         </w:rPr>
         <w:pPrChange w:id="449" w:author="S B" w:date="2016-07-11T23:17:00Z">
           <w:pPr>
@@ -3436,48 +3332,32 @@
           </w:pPr>
         </w:pPrChange>
       </w:pPr>
-      <w:ins w:id="450" w:author="S B" w:date="2016-07-12T22:42:00Z">
+      <w:ins w:id="450" w:author="S B" w:date="2016-07-12T22:40:00Z">
         <w:r>
           <w:rPr>
             <w:highlight w:val="magenta"/>
+            <w:rPrChange w:id="451" w:author="S B" w:date="2016-07-12T22:42:00Z">
+              <w:rPr>
+                <w:highlight w:val="red"/>
+              </w:rPr>
+            </w:rPrChange>
           </w:rPr>
-          <w:t>6. Agglomerative clustering</w:t>
-        </w:r>
-      </w:ins>
-    </w:p>
-    <w:p>
-      <w:pPr>
-        <w:rPr>
-          <w:ins w:id="451" w:author="S B" w:date="2016-07-12T22:42:00Z"/>
+          <w:lastRenderedPageBreak/>
+          <w:t>2. Affinity propagation</w:t>
+        </w:r>
+      </w:ins>
+    </w:p>
+    <w:p>
+      <w:pPr>
+        <w:rPr>
+          <w:ins w:id="452" w:author="S B" w:date="2016-07-12T22:40:00Z"/>
           <w:highlight w:val="magenta"/>
-        </w:rPr>
-        <w:pPrChange w:id="452" w:author="S B" w:date="2016-07-11T23:17:00Z">
-          <w:pPr>
-            <w:pStyle w:val="ListParagraph"/>
-            <w:numPr>
-              <w:numId w:val="9"/>
-            </w:numPr>
-            <w:tabs>
-              <w:tab w:val="num" w:pos="720"/>
-            </w:tabs>
-            <w:ind w:hanging="360"/>
-          </w:pPr>
-        </w:pPrChange>
-      </w:pPr>
-      <w:ins w:id="453" w:author="S B" w:date="2016-07-12T22:42:00Z">
-        <w:r>
-          <w:rPr>
-            <w:highlight w:val="magenta"/>
-          </w:rPr>
-          <w:t>7. DBSCAN</w:t>
-        </w:r>
-      </w:ins>
-    </w:p>
-    <w:p>
-      <w:pPr>
-        <w:rPr>
-          <w:ins w:id="454" w:author="S B" w:date="2016-07-12T22:42:00Z"/>
-          <w:highlight w:val="magenta"/>
+          <w:rPrChange w:id="453" w:author="S B" w:date="2016-07-12T22:42:00Z">
+            <w:rPr>
+              <w:ins w:id="454" w:author="S B" w:date="2016-07-12T22:40:00Z"/>
+              <w:highlight w:val="red"/>
+            </w:rPr>
+          </w:rPrChange>
         </w:rPr>
         <w:pPrChange w:id="455" w:author="S B" w:date="2016-07-11T23:17:00Z">
           <w:pPr>
@@ -3492,27 +3372,33 @@
           </w:pPr>
         </w:pPrChange>
       </w:pPr>
-      <w:ins w:id="456" w:author="S B" w:date="2016-07-12T22:42:00Z">
+      <w:ins w:id="456" w:author="S B" w:date="2016-07-12T22:40:00Z">
         <w:r>
           <w:rPr>
             <w:highlight w:val="magenta"/>
+            <w:rPrChange w:id="457" w:author="S B" w:date="2016-07-12T22:42:00Z">
+              <w:rPr>
+                <w:highlight w:val="red"/>
+              </w:rPr>
+            </w:rPrChange>
           </w:rPr>
-          <w:t>8. Gaussian mixtures</w:t>
-        </w:r>
-      </w:ins>
-    </w:p>
-    <w:p>
-      <w:pPr>
-        <w:rPr>
-          <w:ins w:id="457" w:author="S B" w:date="2016-07-11T23:17:00Z"/>
+          <w:t>3. mean-shift</w:t>
+        </w:r>
+      </w:ins>
+    </w:p>
+    <w:p>
+      <w:pPr>
+        <w:rPr>
+          <w:ins w:id="458" w:author="S B" w:date="2016-07-12T22:41:00Z"/>
           <w:highlight w:val="magenta"/>
-          <w:rPrChange w:id="458" w:author="S B" w:date="2016-07-12T22:42:00Z">
+          <w:rPrChange w:id="459" w:author="S B" w:date="2016-07-12T22:42:00Z">
             <w:rPr>
-              <w:ins w:id="459" w:author="S B" w:date="2016-07-11T23:17:00Z"/>
+              <w:ins w:id="460" w:author="S B" w:date="2016-07-12T22:41:00Z"/>
+              <w:highlight w:val="red"/>
             </w:rPr>
           </w:rPrChange>
         </w:rPr>
-        <w:pPrChange w:id="460" w:author="S B" w:date="2016-07-11T23:17:00Z">
+        <w:pPrChange w:id="461" w:author="S B" w:date="2016-07-11T23:17:00Z">
           <w:pPr>
             <w:pStyle w:val="ListParagraph"/>
             <w:numPr>
@@ -3525,7 +3411,175 @@
           </w:pPr>
         </w:pPrChange>
       </w:pPr>
-      <w:ins w:id="461" w:author="S B" w:date="2016-07-12T22:42:00Z">
+      <w:ins w:id="462" w:author="S B" w:date="2016-07-12T22:40:00Z">
+        <w:r>
+          <w:rPr>
+            <w:highlight w:val="magenta"/>
+            <w:rPrChange w:id="463" w:author="S B" w:date="2016-07-12T22:42:00Z">
+              <w:rPr>
+                <w:highlight w:val="red"/>
+              </w:rPr>
+            </w:rPrChange>
+          </w:rPr>
+          <w:t>4. Spectral clustering</w:t>
+        </w:r>
+      </w:ins>
+      <w:ins w:id="464" w:author="S B" w:date="2016-07-12T22:41:00Z">
+        <w:r>
+          <w:rPr>
+            <w:highlight w:val="magenta"/>
+            <w:rPrChange w:id="465" w:author="S B" w:date="2016-07-12T22:42:00Z">
+              <w:rPr>
+                <w:highlight w:val="red"/>
+              </w:rPr>
+            </w:rPrChange>
+          </w:rPr>
+          <w:t xml:space="preserve"> – may not be proper (because even cluster size)</w:t>
+        </w:r>
+      </w:ins>
+    </w:p>
+    <w:p>
+      <w:pPr>
+        <w:rPr>
+          <w:ins w:id="466" w:author="S B" w:date="2016-07-12T22:42:00Z"/>
+          <w:highlight w:val="magenta"/>
+        </w:rPr>
+        <w:pPrChange w:id="467" w:author="S B" w:date="2016-07-11T23:17:00Z">
+          <w:pPr>
+            <w:pStyle w:val="ListParagraph"/>
+            <w:numPr>
+              <w:numId w:val="9"/>
+            </w:numPr>
+            <w:tabs>
+              <w:tab w:val="num" w:pos="720"/>
+            </w:tabs>
+            <w:ind w:hanging="360"/>
+          </w:pPr>
+        </w:pPrChange>
+      </w:pPr>
+      <w:ins w:id="468" w:author="S B" w:date="2016-07-12T22:41:00Z">
+        <w:r>
+          <w:rPr>
+            <w:highlight w:val="magenta"/>
+            <w:rPrChange w:id="469" w:author="S B" w:date="2016-07-12T22:42:00Z">
+              <w:rPr>
+                <w:highlight w:val="red"/>
+              </w:rPr>
+            </w:rPrChange>
+          </w:rPr>
+          <w:t xml:space="preserve">5. Ward hierarchical </w:t>
+        </w:r>
+      </w:ins>
+    </w:p>
+    <w:p>
+      <w:pPr>
+        <w:rPr>
+          <w:ins w:id="470" w:author="S B" w:date="2016-07-12T22:42:00Z"/>
+          <w:highlight w:val="magenta"/>
+        </w:rPr>
+        <w:pPrChange w:id="471" w:author="S B" w:date="2016-07-11T23:17:00Z">
+          <w:pPr>
+            <w:pStyle w:val="ListParagraph"/>
+            <w:numPr>
+              <w:numId w:val="9"/>
+            </w:numPr>
+            <w:tabs>
+              <w:tab w:val="num" w:pos="720"/>
+            </w:tabs>
+            <w:ind w:hanging="360"/>
+          </w:pPr>
+        </w:pPrChange>
+      </w:pPr>
+      <w:ins w:id="472" w:author="S B" w:date="2016-07-12T22:42:00Z">
+        <w:r>
+          <w:rPr>
+            <w:highlight w:val="magenta"/>
+          </w:rPr>
+          <w:t>6. Agglomerative clustering</w:t>
+        </w:r>
+      </w:ins>
+    </w:p>
+    <w:p>
+      <w:pPr>
+        <w:rPr>
+          <w:ins w:id="473" w:author="S B" w:date="2016-07-12T22:42:00Z"/>
+          <w:highlight w:val="magenta"/>
+        </w:rPr>
+        <w:pPrChange w:id="474" w:author="S B" w:date="2016-07-11T23:17:00Z">
+          <w:pPr>
+            <w:pStyle w:val="ListParagraph"/>
+            <w:numPr>
+              <w:numId w:val="9"/>
+            </w:numPr>
+            <w:tabs>
+              <w:tab w:val="num" w:pos="720"/>
+            </w:tabs>
+            <w:ind w:hanging="360"/>
+          </w:pPr>
+        </w:pPrChange>
+      </w:pPr>
+      <w:ins w:id="475" w:author="S B" w:date="2016-07-12T22:42:00Z">
+        <w:r>
+          <w:rPr>
+            <w:highlight w:val="magenta"/>
+          </w:rPr>
+          <w:t>7. DBSCAN</w:t>
+        </w:r>
+      </w:ins>
+    </w:p>
+    <w:p>
+      <w:pPr>
+        <w:rPr>
+          <w:ins w:id="476" w:author="S B" w:date="2016-07-12T22:42:00Z"/>
+          <w:highlight w:val="magenta"/>
+        </w:rPr>
+        <w:pPrChange w:id="477" w:author="S B" w:date="2016-07-11T23:17:00Z">
+          <w:pPr>
+            <w:pStyle w:val="ListParagraph"/>
+            <w:numPr>
+              <w:numId w:val="9"/>
+            </w:numPr>
+            <w:tabs>
+              <w:tab w:val="num" w:pos="720"/>
+            </w:tabs>
+            <w:ind w:hanging="360"/>
+          </w:pPr>
+        </w:pPrChange>
+      </w:pPr>
+      <w:ins w:id="478" w:author="S B" w:date="2016-07-12T22:42:00Z">
+        <w:r>
+          <w:rPr>
+            <w:highlight w:val="magenta"/>
+          </w:rPr>
+          <w:t>8. Gaussian mixtures</w:t>
+        </w:r>
+      </w:ins>
+    </w:p>
+    <w:p>
+      <w:pPr>
+        <w:rPr>
+          <w:ins w:id="479" w:author="S B" w:date="2016-07-11T23:17:00Z"/>
+          <w:highlight w:val="magenta"/>
+          <w:rPrChange w:id="480" w:author="S B" w:date="2016-07-12T22:42:00Z">
+            <w:rPr>
+              <w:ins w:id="481" w:author="S B" w:date="2016-07-11T23:17:00Z"/>
+            </w:rPr>
+          </w:rPrChange>
+        </w:rPr>
+        <w:pPrChange w:id="482" w:author="S B" w:date="2016-07-11T23:17:00Z">
+          <w:pPr>
+            <w:pStyle w:val="ListParagraph"/>
+            <w:numPr>
+              <w:numId w:val="9"/>
+            </w:numPr>
+            <w:tabs>
+              <w:tab w:val="num" w:pos="720"/>
+            </w:tabs>
+            <w:ind w:hanging="360"/>
+          </w:pPr>
+        </w:pPrChange>
+      </w:pPr>
+      <w:ins w:id="483" w:author="S B" w:date="2016-07-12T22:42:00Z">
         <w:r>
           <w:rPr>
             <w:highlight w:val="magenta"/>
@@ -3538,12 +3592,12 @@
       <w:pPr>
         <w:spacing w:before="100" w:beforeAutospacing="1" w:after="100" w:afterAutospacing="1"/>
         <w:rPr>
-          <w:ins w:id="462" w:author="S B" w:date="2016-07-09T23:25:00Z"/>
+          <w:ins w:id="484" w:author="S B" w:date="2016-07-09T23:25:00Z"/>
           <w:rFonts w:ascii="Arial" w:eastAsia="Times New Roman" w:hAnsi="Arial" w:cs="Times New Roman"/>
           <w:color w:val="000000"/>
-          <w:rPrChange w:id="463" w:author="S B" w:date="2016-07-09T23:25:00Z">
+          <w:rPrChange w:id="485" w:author="S B" w:date="2016-07-09T23:25:00Z">
             <w:rPr>
-              <w:ins w:id="464" w:author="S B" w:date="2016-07-09T23:25:00Z"/>
+              <w:ins w:id="486" w:author="S B" w:date="2016-07-09T23:25:00Z"/>
               <w:rFonts w:ascii="Arial" w:eastAsia="Times New Roman" w:hAnsi="Arial" w:cs="Times New Roman"/>
               <w:color w:val="000000"/>
               <w:sz w:val="22"/>
@@ -3551,7 +3605,7 @@
             </w:rPr>
           </w:rPrChange>
         </w:rPr>
-        <w:pPrChange w:id="465" w:author="S B" w:date="2016-07-11T23:17:00Z">
+        <w:pPrChange w:id="487" w:author="S B" w:date="2016-07-11T23:17:00Z">
           <w:pPr>
             <w:numPr>
               <w:numId w:val="9"/>
@@ -3569,7 +3623,7 @@
       <w:pPr>
         <w:pStyle w:val="Heading2"/>
         <w:rPr>
-          <w:del w:id="466" w:author="S B" w:date="2016-07-09T23:25:00Z"/>
+          <w:del w:id="488" w:author="S B" w:date="2016-07-09T23:25:00Z"/>
         </w:rPr>
       </w:pPr>
     </w:p>
@@ -3584,12 +3638,12 @@
     <w:p>
       <w:pPr>
         <w:rPr>
-          <w:ins w:id="467" w:author="S B" w:date="2016-07-09T23:25:00Z"/>
+          <w:ins w:id="489" w:author="S B" w:date="2016-07-09T23:25:00Z"/>
           <w:rFonts w:ascii="Arial" w:hAnsi="Arial" w:cs="Arial"/>
           <w:color w:val="000000"/>
-          <w:rPrChange w:id="468" w:author="S B" w:date="2016-07-09T23:25:00Z">
+          <w:rPrChange w:id="490" w:author="S B" w:date="2016-07-09T23:25:00Z">
             <w:rPr>
-              <w:ins w:id="469" w:author="S B" w:date="2016-07-09T23:25:00Z"/>
+              <w:ins w:id="491" w:author="S B" w:date="2016-07-09T23:25:00Z"/>
               <w:rFonts w:ascii="Arial" w:hAnsi="Arial" w:cs="Arial"/>
               <w:color w:val="000000"/>
               <w:sz w:val="22"/>
@@ -3598,12 +3652,12 @@
           </w:rPrChange>
         </w:rPr>
       </w:pPr>
-      <w:ins w:id="470" w:author="S B" w:date="2016-07-09T23:25:00Z">
+      <w:ins w:id="492" w:author="S B" w:date="2016-07-09T23:25:00Z">
         <w:r>
           <w:rPr>
             <w:rFonts w:ascii="Droid Sans" w:hAnsi="Droid Sans" w:cs="Arial" w:hint="eastAsia"/>
             <w:color w:val="000000"/>
-            <w:rPrChange w:id="471" w:author="S B" w:date="2016-07-09T23:25:00Z">
+            <w:rPrChange w:id="493" w:author="S B" w:date="2016-07-09T23:25:00Z">
               <w:rPr>
                 <w:rFonts w:ascii="Droid Sans" w:hAnsi="Droid Sans" w:cs="Arial" w:hint="eastAsia"/>
                 <w:color w:val="000000"/>
@@ -3612,39 +3666,7 @@
               </w:rPr>
             </w:rPrChange>
           </w:rPr>
-          <w:t xml:space="preserve">In this section, you will need to discuss the process of improvement you made upon the algorithms and techniques you used in your implementation. For example, adjusting parameters for certain models to acquire improved solutions would fall under the refinement category. Your initial and final solutions should be reported, as well as any significant intermediate results as necessary. Questions to ask </w:t>
-        </w:r>
-        <w:proofErr w:type="gramStart"/>
-        <w:r>
-          <w:rPr>
-            <w:rFonts w:ascii="Droid Sans" w:hAnsi="Droid Sans" w:cs="Arial" w:hint="eastAsia"/>
-            <w:color w:val="000000"/>
-            <w:rPrChange w:id="472" w:author="S B" w:date="2016-07-09T23:25:00Z">
-              <w:rPr>
-                <w:rFonts w:ascii="Droid Sans" w:hAnsi="Droid Sans" w:cs="Arial" w:hint="eastAsia"/>
-                <w:color w:val="000000"/>
-                <w:sz w:val="22"/>
-                <w:szCs w:val="22"/>
-              </w:rPr>
-            </w:rPrChange>
-          </w:rPr>
-          <w:t>yourself</w:t>
-        </w:r>
-        <w:proofErr w:type="gramEnd"/>
-        <w:r>
-          <w:rPr>
-            <w:rFonts w:ascii="Droid Sans" w:hAnsi="Droid Sans" w:cs="Arial" w:hint="eastAsia"/>
-            <w:color w:val="000000"/>
-            <w:rPrChange w:id="473" w:author="S B" w:date="2016-07-09T23:25:00Z">
-              <w:rPr>
-                <w:rFonts w:ascii="Droid Sans" w:hAnsi="Droid Sans" w:cs="Arial" w:hint="eastAsia"/>
-                <w:color w:val="000000"/>
-                <w:sz w:val="22"/>
-                <w:szCs w:val="22"/>
-              </w:rPr>
-            </w:rPrChange>
-          </w:rPr>
-          <w:t xml:space="preserve"> when writing this section:</w:t>
+          <w:t>In this section, you will need to discuss the process of improvement you made upon the algorithms and techniques you used in your implementation. For example, adjusting parameters for certain models to acquire improved solutions would fall under the refinement category. Your initial and final solutions should be reported, as well as any significant intermediate results as necessary. Questions to ask yourself when writing this section:</w:t>
         </w:r>
       </w:ins>
     </w:p>
@@ -3656,12 +3678,12 @@
         </w:numPr>
         <w:spacing w:before="100" w:beforeAutospacing="1" w:after="100" w:afterAutospacing="1"/>
         <w:rPr>
-          <w:ins w:id="474" w:author="S B" w:date="2016-07-09T23:25:00Z"/>
+          <w:ins w:id="494" w:author="S B" w:date="2016-07-09T23:25:00Z"/>
           <w:rFonts w:ascii="Arial" w:eastAsia="Times New Roman" w:hAnsi="Arial" w:cs="Arial"/>
           <w:color w:val="000000"/>
-          <w:rPrChange w:id="475" w:author="S B" w:date="2016-07-09T23:25:00Z">
+          <w:rPrChange w:id="495" w:author="S B" w:date="2016-07-09T23:25:00Z">
             <w:rPr>
-              <w:ins w:id="476" w:author="S B" w:date="2016-07-09T23:25:00Z"/>
+              <w:ins w:id="496" w:author="S B" w:date="2016-07-09T23:25:00Z"/>
               <w:rFonts w:ascii="Arial" w:eastAsia="Times New Roman" w:hAnsi="Arial" w:cs="Arial"/>
               <w:color w:val="000000"/>
               <w:sz w:val="22"/>
@@ -3670,14 +3692,14 @@
           </w:rPrChange>
         </w:rPr>
       </w:pPr>
-      <w:ins w:id="477" w:author="S B" w:date="2016-07-09T23:25:00Z">
+      <w:ins w:id="497" w:author="S B" w:date="2016-07-09T23:25:00Z">
         <w:r>
           <w:rPr>
             <w:rFonts w:ascii="Droid Sans" w:eastAsia="Times New Roman" w:hAnsi="Droid Sans" w:cs="Arial"/>
             <w:i/>
             <w:iCs/>
             <w:color w:val="000000"/>
-            <w:rPrChange w:id="478" w:author="S B" w:date="2016-07-09T23:25:00Z">
+            <w:rPrChange w:id="498" w:author="S B" w:date="2016-07-09T23:25:00Z">
               <w:rPr>
                 <w:rFonts w:ascii="Droid Sans" w:eastAsia="Times New Roman" w:hAnsi="Droid Sans" w:cs="Arial"/>
                 <w:i/>
@@ -3700,12 +3722,12 @@
         </w:numPr>
         <w:spacing w:before="100" w:beforeAutospacing="1" w:after="100" w:afterAutospacing="1"/>
         <w:rPr>
-          <w:ins w:id="479" w:author="S B" w:date="2016-07-09T23:25:00Z"/>
+          <w:ins w:id="499" w:author="S B" w:date="2016-07-09T23:25:00Z"/>
           <w:rFonts w:ascii="Arial" w:eastAsia="Times New Roman" w:hAnsi="Arial" w:cs="Arial"/>
           <w:color w:val="000000"/>
-          <w:rPrChange w:id="480" w:author="S B" w:date="2016-07-09T23:25:00Z">
+          <w:rPrChange w:id="500" w:author="S B" w:date="2016-07-09T23:25:00Z">
             <w:rPr>
-              <w:ins w:id="481" w:author="S B" w:date="2016-07-09T23:25:00Z"/>
+              <w:ins w:id="501" w:author="S B" w:date="2016-07-09T23:25:00Z"/>
               <w:rFonts w:ascii="Arial" w:eastAsia="Times New Roman" w:hAnsi="Arial" w:cs="Arial"/>
               <w:color w:val="000000"/>
               <w:sz w:val="22"/>
@@ -3714,14 +3736,14 @@
           </w:rPrChange>
         </w:rPr>
       </w:pPr>
-      <w:ins w:id="482" w:author="S B" w:date="2016-07-09T23:25:00Z">
+      <w:ins w:id="502" w:author="S B" w:date="2016-07-09T23:25:00Z">
         <w:r>
           <w:rPr>
             <w:rFonts w:ascii="Droid Sans" w:eastAsia="Times New Roman" w:hAnsi="Droid Sans" w:cs="Arial"/>
             <w:i/>
             <w:iCs/>
             <w:color w:val="000000"/>
-            <w:rPrChange w:id="483" w:author="S B" w:date="2016-07-09T23:25:00Z">
+            <w:rPrChange w:id="503" w:author="S B" w:date="2016-07-09T23:25:00Z">
               <w:rPr>
                 <w:rFonts w:ascii="Droid Sans" w:eastAsia="Times New Roman" w:hAnsi="Droid Sans" w:cs="Arial"/>
                 <w:i/>
@@ -3744,12 +3766,12 @@
         </w:numPr>
         <w:spacing w:before="100" w:beforeAutospacing="1" w:after="100" w:afterAutospacing="1"/>
         <w:rPr>
-          <w:ins w:id="484" w:author="S B" w:date="2016-07-09T23:25:00Z"/>
+          <w:ins w:id="504" w:author="S B" w:date="2016-07-09T23:25:00Z"/>
           <w:rFonts w:ascii="Arial" w:eastAsia="Times New Roman" w:hAnsi="Arial" w:cs="Arial"/>
           <w:color w:val="000000"/>
-          <w:rPrChange w:id="485" w:author="S B" w:date="2016-07-09T23:25:00Z">
+          <w:rPrChange w:id="505" w:author="S B" w:date="2016-07-09T23:25:00Z">
             <w:rPr>
-              <w:ins w:id="486" w:author="S B" w:date="2016-07-09T23:25:00Z"/>
+              <w:ins w:id="506" w:author="S B" w:date="2016-07-09T23:25:00Z"/>
               <w:rFonts w:ascii="Arial" w:eastAsia="Times New Roman" w:hAnsi="Arial" w:cs="Arial"/>
               <w:color w:val="000000"/>
               <w:sz w:val="22"/>
@@ -3758,14 +3780,14 @@
           </w:rPrChange>
         </w:rPr>
       </w:pPr>
-      <w:ins w:id="487" w:author="S B" w:date="2016-07-09T23:25:00Z">
+      <w:ins w:id="507" w:author="S B" w:date="2016-07-09T23:25:00Z">
         <w:r>
           <w:rPr>
             <w:rFonts w:ascii="Droid Sans" w:eastAsia="Times New Roman" w:hAnsi="Droid Sans" w:cs="Arial"/>
             <w:i/>
             <w:iCs/>
             <w:color w:val="000000"/>
-            <w:rPrChange w:id="488" w:author="S B" w:date="2016-07-09T23:25:00Z">
+            <w:rPrChange w:id="508" w:author="S B" w:date="2016-07-09T23:25:00Z">
               <w:rPr>
                 <w:rFonts w:ascii="Droid Sans" w:eastAsia="Times New Roman" w:hAnsi="Droid Sans" w:cs="Arial"/>
                 <w:i/>
@@ -3788,7 +3810,7 @@
           <w:ilvl w:val="0"/>
           <w:numId w:val="4"/>
         </w:numPr>
-        <w:pPrChange w:id="489" w:author="S B" w:date="2016-06-27T22:51:00Z">
+        <w:pPrChange w:id="509" w:author="S B" w:date="2016-06-27T22:51:00Z">
           <w:pPr>
             <w:pStyle w:val="Heading1"/>
           </w:pPr>
@@ -3863,7 +3885,7 @@
           <w:ilvl w:val="0"/>
           <w:numId w:val="4"/>
         </w:numPr>
-        <w:pPrChange w:id="490" w:author="S B" w:date="2016-06-27T22:51:00Z">
+        <w:pPrChange w:id="510" w:author="S B" w:date="2016-06-27T22:51:00Z">
           <w:pPr>
             <w:pStyle w:val="Heading1"/>
           </w:pPr>
@@ -3911,7 +3933,7 @@
 </file>
 
 <file path=word/comments.xml><?xml version="1.0" encoding="utf-8"?>
-<w:comments xmlns:wpc="http://schemas.microsoft.com/office/word/2010/wordprocessingCanvas" xmlns:mc="http://schemas.openxmlformats.org/markup-compatibility/2006" xmlns:o="urn:schemas-microsoft-com:office:office" xmlns:r="http://schemas.openxmlformats.org/officeDocument/2006/relationships" xmlns:m="http://schemas.openxmlformats.org/officeDocument/2006/math" xmlns:v="urn:schemas-microsoft-com:vml" xmlns:wp14="http://schemas.microsoft.com/office/word/2010/wordprocessingDrawing" xmlns:wp="http://schemas.openxmlformats.org/drawingml/2006/wordprocessingDrawing" xmlns:w10="urn:schemas-microsoft-com:office:word" xmlns:w="http://schemas.openxmlformats.org/wordprocessingml/2006/main" xmlns:w14="http://schemas.microsoft.com/office/word/2010/wordml" xmlns:wpg="http://schemas.microsoft.com/office/word/2010/wordprocessingGroup" xmlns:wpi="http://schemas.microsoft.com/office/word/2010/wordprocessingInk" xmlns:wne="http://schemas.microsoft.com/office/word/2006/wordml" xmlns:wps="http://schemas.microsoft.com/office/word/2010/wordprocessingShape" mc:Ignorable="w14 wp14">
+<w:comments xmlns:wpc="http://schemas.microsoft.com/office/word/2010/wordprocessingCanvas" xmlns:mo="http://schemas.microsoft.com/office/mac/office/2008/main" xmlns:mc="http://schemas.openxmlformats.org/markup-compatibility/2006" xmlns:mv="urn:schemas-microsoft-com:mac:vml" xmlns:o="urn:schemas-microsoft-com:office:office" xmlns:r="http://schemas.openxmlformats.org/officeDocument/2006/relationships" xmlns:m="http://schemas.openxmlformats.org/officeDocument/2006/math" xmlns:v="urn:schemas-microsoft-com:vml" xmlns:wp14="http://schemas.microsoft.com/office/word/2010/wordprocessingDrawing" xmlns:wp="http://schemas.openxmlformats.org/drawingml/2006/wordprocessingDrawing" xmlns:w10="urn:schemas-microsoft-com:office:word" xmlns:w="http://schemas.openxmlformats.org/wordprocessingml/2006/main" xmlns:w14="http://schemas.microsoft.com/office/word/2010/wordml" xmlns:wpg="http://schemas.microsoft.com/office/word/2010/wordprocessingGroup" xmlns:wpi="http://schemas.microsoft.com/office/word/2010/wordprocessingInk" xmlns:wne="http://schemas.microsoft.com/office/word/2006/wordml" xmlns:wps="http://schemas.microsoft.com/office/word/2010/wordprocessingShape" mc:Ignorable="w14 wp14">
   <w:comment w:id="7" w:author="Seungjin Baek" w:date="2016-06-23T16:45:00Z" w:initials="sb">
     <w:p>
       <w:pPr>
@@ -3948,7 +3970,7 @@
 </file>
 
 <file path=word/numbering.xml><?xml version="1.0" encoding="utf-8"?>
-<w:numbering xmlns:wpc="http://schemas.microsoft.com/office/word/2010/wordprocessingCanvas" xmlns:mc="http://schemas.openxmlformats.org/markup-compatibility/2006" xmlns:o="urn:schemas-microsoft-com:office:office" xmlns:r="http://schemas.openxmlformats.org/officeDocument/2006/relationships" xmlns:m="http://schemas.openxmlformats.org/officeDocument/2006/math" xmlns:v="urn:schemas-microsoft-com:vml" xmlns:wp14="http://schemas.microsoft.com/office/word/2010/wordprocessingDrawing" xmlns:wp="http://schemas.openxmlformats.org/drawingml/2006/wordprocessingDrawing" xmlns:w10="urn:schemas-microsoft-com:office:word" xmlns:w="http://schemas.openxmlformats.org/wordprocessingml/2006/main" xmlns:w14="http://schemas.microsoft.com/office/word/2010/wordml" xmlns:wpg="http://schemas.microsoft.com/office/word/2010/wordprocessingGroup" xmlns:wpi="http://schemas.microsoft.com/office/word/2010/wordprocessingInk" xmlns:wne="http://schemas.microsoft.com/office/word/2006/wordml" xmlns:wps="http://schemas.microsoft.com/office/word/2010/wordprocessingShape" mc:Ignorable="w14 wp14">
+<w:numbering xmlns:wpc="http://schemas.microsoft.com/office/word/2010/wordprocessingCanvas" xmlns:mo="http://schemas.microsoft.com/office/mac/office/2008/main" xmlns:mc="http://schemas.openxmlformats.org/markup-compatibility/2006" xmlns:mv="urn:schemas-microsoft-com:mac:vml" xmlns:o="urn:schemas-microsoft-com:office:office" xmlns:r="http://schemas.openxmlformats.org/officeDocument/2006/relationships" xmlns:m="http://schemas.openxmlformats.org/officeDocument/2006/math" xmlns:v="urn:schemas-microsoft-com:vml" xmlns:wp14="http://schemas.microsoft.com/office/word/2010/wordprocessingDrawing" xmlns:wp="http://schemas.openxmlformats.org/drawingml/2006/wordprocessingDrawing" xmlns:w10="urn:schemas-microsoft-com:office:word" xmlns:w="http://schemas.openxmlformats.org/wordprocessingml/2006/main" xmlns:w14="http://schemas.microsoft.com/office/word/2010/wordml" xmlns:wpg="http://schemas.microsoft.com/office/word/2010/wordprocessingGroup" xmlns:wpi="http://schemas.microsoft.com/office/word/2010/wordprocessingInk" xmlns:wne="http://schemas.microsoft.com/office/word/2006/wordml" xmlns:wps="http://schemas.microsoft.com/office/word/2010/wordprocessingShape" mc:Ignorable="w14 wp14">
   <w:abstractNum w:abstractNumId="0">
     <w:nsid w:val="061E50F8"/>
     <w:multiLevelType w:val="hybridMultilevel"/>
@@ -5179,7 +5201,7 @@
     </w:rPrDefault>
     <w:pPrDefault/>
   </w:docDefaults>
-  <w:latentStyles w:defLockedState="0" w:defUIPriority="99" w:defSemiHidden="1" w:defUnhideWhenUsed="1" w:defQFormat="0" w:count="267">
+  <w:latentStyles w:defLockedState="0" w:defUIPriority="99" w:defSemiHidden="1" w:defUnhideWhenUsed="1" w:defQFormat="0" w:count="276">
     <w:lsdException w:name="Normal" w:semiHidden="0" w:uiPriority="0" w:unhideWhenUsed="0" w:qFormat="1"/>
     <w:lsdException w:name="heading 1" w:semiHidden="0" w:uiPriority="9" w:unhideWhenUsed="0" w:qFormat="1"/>
     <w:lsdException w:name="heading 2" w:uiPriority="9" w:qFormat="1"/>
@@ -5535,6 +5557,7 @@
     <w:uiPriority w:val="59"/>
     <w:rsid w:val="00345EDA"/>
     <w:tblPr>
+      <w:tblInd w:w="0" w:type="dxa"/>
       <w:tblBorders>
         <w:top w:val="single" w:sz="4" w:space="0" w:color="auto"/>
         <w:left w:val="single" w:sz="4" w:space="0" w:color="auto"/>
@@ -5543,6 +5566,12 @@
         <w:insideH w:val="single" w:sz="4" w:space="0" w:color="auto"/>
         <w:insideV w:val="single" w:sz="4" w:space="0" w:color="auto"/>
       </w:tblBorders>
+      <w:tblCellMar>
+        <w:top w:w="0" w:type="dxa"/>
+        <w:left w:w="108" w:type="dxa"/>
+        <w:bottom w:w="0" w:type="dxa"/>
+        <w:right w:w="108" w:type="dxa"/>
+      </w:tblCellMar>
     </w:tblPr>
   </w:style>
   <w:style w:type="paragraph" w:customStyle="1" w:styleId="c7">
@@ -5623,7 +5652,7 @@
 </file>
 
 <file path=word/stylesWithEffects.xml><?xml version="1.0" encoding="utf-8"?>
-<w:styles xmlns:wpc="http://schemas.microsoft.com/office/word/2010/wordprocessingCanvas" xmlns:mc="http://schemas.openxmlformats.org/markup-compatibility/2006" xmlns:o="urn:schemas-microsoft-com:office:office" xmlns:r="http://schemas.openxmlformats.org/officeDocument/2006/relationships" xmlns:m="http://schemas.openxmlformats.org/officeDocument/2006/math" xmlns:v="urn:schemas-microsoft-com:vml" xmlns:wp14="http://schemas.microsoft.com/office/word/2010/wordprocessingDrawing" xmlns:wp="http://schemas.openxmlformats.org/drawingml/2006/wordprocessingDrawing" xmlns:w10="urn:schemas-microsoft-com:office:word" xmlns:w="http://schemas.openxmlformats.org/wordprocessingml/2006/main" xmlns:w14="http://schemas.microsoft.com/office/word/2010/wordml" xmlns:wpg="http://schemas.microsoft.com/office/word/2010/wordprocessingGroup" xmlns:wpi="http://schemas.microsoft.com/office/word/2010/wordprocessingInk" xmlns:wne="http://schemas.microsoft.com/office/word/2006/wordml" xmlns:wps="http://schemas.microsoft.com/office/word/2010/wordprocessingShape" mc:Ignorable="w14 wp14">
+<w:styles xmlns:wpc="http://schemas.microsoft.com/office/word/2010/wordprocessingCanvas" xmlns:mo="http://schemas.microsoft.com/office/mac/office/2008/main" xmlns:mc="http://schemas.openxmlformats.org/markup-compatibility/2006" xmlns:mv="urn:schemas-microsoft-com:mac:vml" xmlns:o="urn:schemas-microsoft-com:office:office" xmlns:r="http://schemas.openxmlformats.org/officeDocument/2006/relationships" xmlns:m="http://schemas.openxmlformats.org/officeDocument/2006/math" xmlns:v="urn:schemas-microsoft-com:vml" xmlns:wp14="http://schemas.microsoft.com/office/word/2010/wordprocessingDrawing" xmlns:wp="http://schemas.openxmlformats.org/drawingml/2006/wordprocessingDrawing" xmlns:w10="urn:schemas-microsoft-com:office:word" xmlns:w="http://schemas.openxmlformats.org/wordprocessingml/2006/main" xmlns:w14="http://schemas.microsoft.com/office/word/2010/wordml" xmlns:wpg="http://schemas.microsoft.com/office/word/2010/wordprocessingGroup" xmlns:wpi="http://schemas.microsoft.com/office/word/2010/wordprocessingInk" xmlns:wne="http://schemas.microsoft.com/office/word/2006/wordml" xmlns:wps="http://schemas.microsoft.com/office/word/2010/wordprocessingShape" mc:Ignorable="w14 wp14">
   <w:docDefaults>
     <w:rPrDefault>
       <w:rPr>
@@ -5635,7 +5664,7 @@
     </w:rPrDefault>
     <w:pPrDefault/>
   </w:docDefaults>
-  <w:latentStyles w:defLockedState="0" w:defUIPriority="99" w:defSemiHidden="1" w:defUnhideWhenUsed="1" w:defQFormat="0" w:count="267">
+  <w:latentStyles w:defLockedState="0" w:defUIPriority="99" w:defSemiHidden="1" w:defUnhideWhenUsed="1" w:defQFormat="0" w:count="276">
     <w:lsdException w:name="Normal" w:semiHidden="0" w:uiPriority="0" w:unhideWhenUsed="0" w:qFormat="1"/>
     <w:lsdException w:name="heading 1" w:semiHidden="0" w:uiPriority="9" w:unhideWhenUsed="0" w:qFormat="1"/>
     <w:lsdException w:name="heading 2" w:uiPriority="9" w:qFormat="1"/>
@@ -5991,6 +6020,7 @@
     <w:uiPriority w:val="59"/>
     <w:rsid w:val="00345EDA"/>
     <w:tblPr>
+      <w:tblInd w:w="0" w:type="dxa"/>
       <w:tblBorders>
         <w:top w:val="single" w:sz="4" w:space="0" w:color="auto"/>
         <w:left w:val="single" w:sz="4" w:space="0" w:color="auto"/>
@@ -5999,6 +6029,12 @@
         <w:insideH w:val="single" w:sz="4" w:space="0" w:color="auto"/>
         <w:insideV w:val="single" w:sz="4" w:space="0" w:color="auto"/>
       </w:tblBorders>
+      <w:tblCellMar>
+        <w:top w:w="0" w:type="dxa"/>
+        <w:left w:w="108" w:type="dxa"/>
+        <w:bottom w:w="0" w:type="dxa"/>
+        <w:right w:w="108" w:type="dxa"/>
+      </w:tblCellMar>
     </w:tblPr>
   </w:style>
   <w:style w:type="paragraph" w:customStyle="1" w:styleId="c7">
@@ -6403,7 +6439,7 @@
 </file>
 
 <file path=customXml/itemProps1.xml><?xml version="1.0" encoding="utf-8"?>
-<ds:datastoreItem xmlns:ds="http://schemas.openxmlformats.org/officeDocument/2006/customXml" ds:itemID="{AD88D082-77F7-42FB-AB97-35F219329636}">
+<ds:datastoreItem xmlns:ds="http://schemas.openxmlformats.org/officeDocument/2006/customXml" ds:itemID="{B6564E79-0233-3D4F-AC14-36384690E352}">
   <ds:schemaRefs>
     <ds:schemaRef ds:uri="http://schemas.openxmlformats.org/officeDocument/2006/bibliography"/>
   </ds:schemaRefs>

</xml_diff>

<commit_message>
test: Agg clustering analysis - takes long time to process for only 30k data
</commit_message>
<xml_diff>
--- a/Report/Capstone Report by SBaek.docx
+++ b/Report/Capstone Report by SBaek.docx
@@ -1,6 +1,6 @@
 
 <file path=word/document.xml><?xml version="1.0" encoding="utf-8"?>
-<w:document xmlns:wpc="http://schemas.microsoft.com/office/word/2010/wordprocessingCanvas" xmlns:mo="http://schemas.microsoft.com/office/mac/office/2008/main" xmlns:mc="http://schemas.openxmlformats.org/markup-compatibility/2006" xmlns:mv="urn:schemas-microsoft-com:mac:vml" xmlns:o="urn:schemas-microsoft-com:office:office" xmlns:r="http://schemas.openxmlformats.org/officeDocument/2006/relationships" xmlns:m="http://schemas.openxmlformats.org/officeDocument/2006/math" xmlns:v="urn:schemas-microsoft-com:vml" xmlns:wp14="http://schemas.microsoft.com/office/word/2010/wordprocessingDrawing" xmlns:wp="http://schemas.openxmlformats.org/drawingml/2006/wordprocessingDrawing" xmlns:w10="urn:schemas-microsoft-com:office:word" xmlns:w="http://schemas.openxmlformats.org/wordprocessingml/2006/main" xmlns:w14="http://schemas.microsoft.com/office/word/2010/wordml" xmlns:wpg="http://schemas.microsoft.com/office/word/2010/wordprocessingGroup" xmlns:wpi="http://schemas.microsoft.com/office/word/2010/wordprocessingInk" xmlns:wne="http://schemas.microsoft.com/office/word/2006/wordml" xmlns:wps="http://schemas.microsoft.com/office/word/2010/wordprocessingShape" mc:Ignorable="w14 wp14">
+<w:document xmlns:wpc="http://schemas.microsoft.com/office/word/2010/wordprocessingCanvas" xmlns:mc="http://schemas.openxmlformats.org/markup-compatibility/2006" xmlns:o="urn:schemas-microsoft-com:office:office" xmlns:r="http://schemas.openxmlformats.org/officeDocument/2006/relationships" xmlns:m="http://schemas.openxmlformats.org/officeDocument/2006/math" xmlns:v="urn:schemas-microsoft-com:vml" xmlns:wp14="http://schemas.microsoft.com/office/word/2010/wordprocessingDrawing" xmlns:wp="http://schemas.openxmlformats.org/drawingml/2006/wordprocessingDrawing" xmlns:w10="urn:schemas-microsoft-com:office:word" xmlns:w="http://schemas.openxmlformats.org/wordprocessingml/2006/main" xmlns:w14="http://schemas.microsoft.com/office/word/2010/wordml" xmlns:wpg="http://schemas.microsoft.com/office/word/2010/wordprocessingGroup" xmlns:wpi="http://schemas.microsoft.com/office/word/2010/wordprocessingInk" xmlns:wne="http://schemas.microsoft.com/office/word/2006/wordml" xmlns:wps="http://schemas.microsoft.com/office/word/2010/wordprocessingShape" mc:Ignorable="w14 wp14">
   <w:body>
     <w:p>
       <w:pPr>
@@ -153,10 +153,12 @@
           <w:t>(</w:t>
         </w:r>
         <w:proofErr w:type="spellStart"/>
+        <w:proofErr w:type="gramStart"/>
         <w:r>
           <w:t>scikit</w:t>
         </w:r>
         <w:proofErr w:type="spellEnd"/>
+        <w:proofErr w:type="gramEnd"/>
         <w:r>
           <w:t xml:space="preserve"> learn webpage)</w:t>
         </w:r>
@@ -1384,11 +1386,13 @@
           </w:r>
         </w:del>
       </w:ins>
+      <w:proofErr w:type="gramStart"/>
       <w:ins w:id="192" w:author="Seungjin Baek" w:date="2016-09-07T16:54:00Z">
         <w:r>
           <w:t>th</w:t>
         </w:r>
       </w:ins>
+      <w:proofErr w:type="gramEnd"/>
       <w:ins w:id="193" w:author="S B" w:date="2016-07-05T23:35:00Z">
         <w:del w:id="194" w:author="Seungjin Baek" w:date="2016-07-06T16:35:00Z">
           <w:r>
@@ -1464,6 +1468,7 @@
           <w:lang w:eastAsia="ko-KR"/>
         </w:rPr>
       </w:pPr>
+      <w:proofErr w:type="gramStart"/>
       <w:r>
         <w:rPr>
           <w:rFonts w:eastAsia="Malgun Gothic"/>
@@ -1478,7 +1483,16 @@
           <w:b/>
           <w:lang w:eastAsia="ko-KR"/>
         </w:rPr>
-        <w:t xml:space="preserve">istogram for price or item? </w:t>
+        <w:t>istogram for price or item?</w:t>
+      </w:r>
+      <w:proofErr w:type="gramEnd"/>
+      <w:r>
+        <w:rPr>
+          <w:rFonts w:eastAsia="Malgun Gothic" w:hint="eastAsia"/>
+          <w:b/>
+          <w:lang w:eastAsia="ko-KR"/>
+        </w:rPr>
+        <w:t xml:space="preserve"> </w:t>
       </w:r>
       <w:ins w:id="206" w:author="Seungjin Baek" w:date="2016-09-01T17:25:00Z">
         <w:r>
@@ -1699,7 +1713,23 @@
             <w:rFonts w:eastAsia="Malgun Gothic"/>
             <w:lang w:eastAsia="ko-KR"/>
           </w:rPr>
-          <w:t>Are there any abnormalities or characteristics about the input space or dataset that need to be addressed? (categorical variables, missing values, outliers, etc.)</w:t>
+          <w:t>Are there any abnormalities or characteristics about the input space or dataset that need to be addressed? (</w:t>
+        </w:r>
+        <w:proofErr w:type="gramStart"/>
+        <w:r>
+          <w:rPr>
+            <w:rFonts w:eastAsia="Malgun Gothic"/>
+            <w:lang w:eastAsia="ko-KR"/>
+          </w:rPr>
+          <w:t>categorical</w:t>
+        </w:r>
+        <w:proofErr w:type="gramEnd"/>
+        <w:r>
+          <w:rPr>
+            <w:rFonts w:eastAsia="Malgun Gothic"/>
+            <w:lang w:eastAsia="ko-KR"/>
+          </w:rPr>
+          <w:t xml:space="preserve"> variables, missing values, outliers, etc.)</w:t>
         </w:r>
       </w:ins>
     </w:p>
@@ -1768,10 +1798,7 @@
           <w:rPr>
             <w:highlight w:val="yellow"/>
             <w:rPrChange w:id="237" w:author="Seungjin Baek" w:date="2016-07-01T16:48:00Z">
-              <w:rPr>
-                <w:b w:val="0"/>
-                <w:bCs w:val="0"/>
-              </w:rPr>
+              <w:rPr/>
             </w:rPrChange>
           </w:rPr>
           <w:lastRenderedPageBreak/>
@@ -1806,10 +1833,7 @@
           <w:rPr>
             <w:highlight w:val="yellow"/>
             <w:rPrChange w:id="243" w:author="Seungjin Baek" w:date="2016-07-01T16:48:00Z">
-              <w:rPr>
-                <w:b w:val="0"/>
-                <w:bCs w:val="0"/>
-              </w:rPr>
+              <w:rPr/>
             </w:rPrChange>
           </w:rPr>
           <w:t>Is the visualization thoroughly analyzed and discussed?</w:t>
@@ -1838,10 +1862,7 @@
           <w:rPr>
             <w:highlight w:val="yellow"/>
             <w:rPrChange w:id="247" w:author="Seungjin Baek" w:date="2016-07-01T16:48:00Z">
-              <w:rPr>
-                <w:b w:val="0"/>
-                <w:bCs w:val="0"/>
-              </w:rPr>
+              <w:rPr/>
             </w:rPrChange>
           </w:rPr>
           <w:t>If a plot is provided, are the axes, title, and datum clearly defined?</w:t>
@@ -1877,8 +1898,6 @@
           <w:rPr>
             <w:rPrChange w:id="253" w:author="Seungjin Baek" w:date="2016-09-07T16:57:00Z">
               <w:rPr>
-                <w:b w:val="0"/>
-                <w:bCs w:val="0"/>
                 <w:highlight w:val="yellow"/>
               </w:rPr>
             </w:rPrChange>
@@ -1891,8 +1910,6 @@
           <w:rPr>
             <w:rPrChange w:id="255" w:author="Seungjin Baek" w:date="2016-09-07T16:57:00Z">
               <w:rPr>
-                <w:b w:val="0"/>
-                <w:bCs w:val="0"/>
                 <w:highlight w:val="yellow"/>
               </w:rPr>
             </w:rPrChange>
@@ -1905,8 +1922,6 @@
           <w:rPr>
             <w:rPrChange w:id="257" w:author="Seungjin Baek" w:date="2016-09-07T16:57:00Z">
               <w:rPr>
-                <w:b w:val="0"/>
-                <w:bCs w:val="0"/>
                 <w:highlight w:val="yellow"/>
               </w:rPr>
             </w:rPrChange>
@@ -1919,8 +1934,6 @@
           <w:rPr>
             <w:rPrChange w:id="259" w:author="Seungjin Baek" w:date="2016-09-07T16:57:00Z">
               <w:rPr>
-                <w:b w:val="0"/>
-                <w:bCs w:val="0"/>
                 <w:highlight w:val="yellow"/>
               </w:rPr>
             </w:rPrChange>
@@ -1932,8 +1945,6 @@
           <w:rPr>
             <w:rPrChange w:id="260" w:author="Seungjin Baek" w:date="2016-09-07T16:57:00Z">
               <w:rPr>
-                <w:b w:val="0"/>
-                <w:bCs w:val="0"/>
                 <w:highlight w:val="yellow"/>
               </w:rPr>
             </w:rPrChange>
@@ -1945,8 +1956,6 @@
           <w:rPr>
             <w:rPrChange w:id="261" w:author="Seungjin Baek" w:date="2016-09-07T16:57:00Z">
               <w:rPr>
-                <w:b w:val="0"/>
-                <w:bCs w:val="0"/>
                 <w:highlight w:val="yellow"/>
               </w:rPr>
             </w:rPrChange>
@@ -2075,7 +2084,15 @@
       </w:pPr>
       <w:ins w:id="279" w:author="Seungjin Baek" w:date="2016-07-06T16:39:00Z">
         <w:r>
-          <w:t>In this section, you will need to discuss the algorithms and techniques you intend to use for solving the problem. You should justify the use of each one based on the characteristics of the problem and the problem domain. Questions to ask yourself when writing this section:</w:t>
+          <w:t xml:space="preserve">In this section, you will need to discuss the algorithms and techniques you intend to use for solving the problem. You should justify the use of each one based on the characteristics of the problem and the problem domain. Questions to ask </w:t>
+        </w:r>
+        <w:proofErr w:type="gramStart"/>
+        <w:r>
+          <w:t>yourself</w:t>
+        </w:r>
+        <w:proofErr w:type="gramEnd"/>
+        <w:r>
+          <w:t xml:space="preserve"> when writing this section:</w:t>
         </w:r>
       </w:ins>
     </w:p>
@@ -2296,7 +2313,15 @@
       </w:ins>
       <w:ins w:id="309" w:author="Seungjin Baek" w:date="2016-07-06T16:41:00Z">
         <w:r>
-          <w:t>The reasoning behind the benchmark (in the case where it is not an established result) should be discussed. Questions to ask yourself when writing this section:</w:t>
+          <w:t xml:space="preserve">The reasoning behind the benchmark (in the case where it is not an established result) should be discussed. Questions to ask </w:t>
+        </w:r>
+        <w:proofErr w:type="gramStart"/>
+        <w:r>
+          <w:t>yourself</w:t>
+        </w:r>
+        <w:proofErr w:type="gramEnd"/>
+        <w:r>
+          <w:t xml:space="preserve"> when writing this section:</w:t>
         </w:r>
       </w:ins>
     </w:p>
@@ -2480,20 +2505,16 @@
           </w:rPrChange>
         </w:rPr>
       </w:pPr>
-      <w:ins w:id="342" w:author="Seungjin Baek" w:date="2016-08-10T15:58:00Z">
-        <m:oMathPara>
-          <m:oMath>
-            <m:r>
-              <w:rPr>
-                <w:rFonts w:ascii="Cambria Math" w:hAnsi="Cambria Math"/>
-              </w:rPr>
-              <m:t>s=</m:t>
-            </m:r>
-          </m:oMath>
-        </m:oMathPara>
-      </w:ins>
       <m:oMathPara>
         <m:oMath>
+          <m:r>
+            <w:ins w:id="342" w:author="Seungjin Baek" w:date="2016-08-10T15:58:00Z">
+              <w:rPr>
+                <w:rFonts w:ascii="Cambria Math" w:hAnsi="Cambria Math"/>
+              </w:rPr>
+              <m:t>s=</m:t>
+            </w:ins>
+          </m:r>
           <m:f>
             <m:fPr>
               <m:ctrlPr>
@@ -2506,14 +2527,14 @@
               </m:ctrlPr>
             </m:fPr>
             <m:num>
-              <w:ins w:id="344" w:author="Seungjin Baek" w:date="2016-08-10T15:59:00Z">
-                <m:r>
+              <m:r>
+                <w:ins w:id="344" w:author="Seungjin Baek" w:date="2016-08-10T15:59:00Z">
                   <w:rPr>
                     <w:rFonts w:ascii="Cambria Math" w:hAnsi="Cambria Math"/>
                   </w:rPr>
                   <m:t>b-a</m:t>
-                </m:r>
-              </w:ins>
+                </w:ins>
+              </m:r>
             </m:num>
             <m:den>
               <m:func>
@@ -2537,14 +2558,14 @@
                   </m:r>
                 </m:fName>
                 <m:e>
-                  <w:ins w:id="345" w:author="Seungjin Baek" w:date="2016-08-10T15:59:00Z">
-                    <m:r>
+                  <m:r>
+                    <w:ins w:id="345" w:author="Seungjin Baek" w:date="2016-08-10T15:59:00Z">
                       <w:rPr>
                         <w:rFonts w:ascii="Cambria Math" w:hAnsi="Cambria Math"/>
                       </w:rPr>
                       <m:t>(a,b)</m:t>
-                    </m:r>
-                  </w:ins>
+                    </w:ins>
+                  </m:r>
                 </m:e>
               </m:func>
             </m:den>
@@ -2558,28 +2579,36 @@
           <w:ins w:id="346" w:author="Seungjin Baek" w:date="2016-08-10T15:59:00Z"/>
         </w:rPr>
       </w:pPr>
-      <w:ins w:id="347" w:author="Seungjin Baek" w:date="2016-08-10T15:58:00Z">
-        <m:oMathPara>
-          <m:oMath>
-            <m:r>
+      <m:oMathPara>
+        <m:oMath>
+          <m:r>
+            <w:ins w:id="347" w:author="Seungjin Baek" w:date="2016-08-10T15:58:00Z">
               <w:rPr>
                 <w:rFonts w:ascii="Cambria Math" w:hAnsi="Cambria Math"/>
               </w:rPr>
               <m:t xml:space="preserve"> </m:t>
-            </m:r>
-          </m:oMath>
-        </m:oMathPara>
-      </w:ins>
+            </w:ins>
+          </m:r>
+        </m:oMath>
+      </m:oMathPara>
     </w:p>
     <w:p>
       <w:ins w:id="348" w:author="Seungjin Baek" w:date="2016-08-10T15:59:00Z">
         <w:r>
-          <w:t>Where a</w:t>
+          <w:t xml:space="preserve">Where </w:t>
+        </w:r>
+        <w:proofErr w:type="gramStart"/>
+        <w:r>
+          <w:t>a</w:t>
         </w:r>
       </w:ins>
       <w:ins w:id="349" w:author="Seungjin Baek" w:date="2016-08-10T16:00:00Z">
         <w:r>
-          <w:t xml:space="preserve"> is the mean distance between a sample and all other points in the same class and b is the mean distance between a sample and all other points in the next nearest cluster. (</w:t>
+          <w:t xml:space="preserve"> is</w:t>
+        </w:r>
+        <w:proofErr w:type="gramEnd"/>
+        <w:r>
+          <w:t xml:space="preserve"> the mean distance between a sample and all other points in the same class and b is the mean distance between a sample and all other points in the next nearest cluster. (</w:t>
         </w:r>
       </w:ins>
       <w:ins w:id="350" w:author="Seungjin Baek" w:date="2016-08-10T16:01:00Z">
@@ -2708,7 +2737,39 @@
               </w:rPr>
             </w:rPrChange>
           </w:rPr>
-          <w:t>In this section, all of your preprocessing steps will need to be clearly documented, if any were necessary. From the previous section, any of the abnormalities or characteristics that you identified about the dataset will be addressed and corrected here. Questions to ask yourself when writing this section:</w:t>
+          <w:t xml:space="preserve">In this section, all of your preprocessing steps will need to be clearly documented, if any were necessary. From the previous section, any of the abnormalities or characteristics that you identified about the dataset will be addressed and corrected here. Questions to ask </w:t>
+        </w:r>
+        <w:proofErr w:type="gramStart"/>
+        <w:r>
+          <w:rPr>
+            <w:rFonts w:hint="eastAsia"/>
+            <w:color w:val="A6A6A6" w:themeColor="background1" w:themeShade="A6"/>
+            <w:rPrChange w:id="365" w:author="S B" w:date="2016-09-07T22:25:00Z">
+              <w:rPr>
+                <w:rFonts w:ascii="Droid Sans" w:hAnsi="Droid Sans" w:cs="Arial" w:hint="eastAsia"/>
+                <w:color w:val="000000"/>
+                <w:sz w:val="22"/>
+                <w:szCs w:val="22"/>
+              </w:rPr>
+            </w:rPrChange>
+          </w:rPr>
+          <w:t>yourself</w:t>
+        </w:r>
+        <w:proofErr w:type="gramEnd"/>
+        <w:r>
+          <w:rPr>
+            <w:rFonts w:hint="eastAsia"/>
+            <w:color w:val="A6A6A6" w:themeColor="background1" w:themeShade="A6"/>
+            <w:rPrChange w:id="366" w:author="S B" w:date="2016-09-07T22:25:00Z">
+              <w:rPr>
+                <w:rFonts w:ascii="Droid Sans" w:hAnsi="Droid Sans" w:cs="Arial" w:hint="eastAsia"/>
+                <w:color w:val="000000"/>
+                <w:sz w:val="22"/>
+                <w:szCs w:val="22"/>
+              </w:rPr>
+            </w:rPrChange>
+          </w:rPr>
+          <w:t xml:space="preserve"> when writing this section:</w:t>
         </w:r>
       </w:ins>
     </w:p>
@@ -2720,11 +2781,11 @@
         </w:numPr>
         <w:spacing w:before="100" w:beforeAutospacing="1" w:after="100" w:afterAutospacing="1"/>
         <w:rPr>
-          <w:ins w:id="365" w:author="S B" w:date="2016-07-07T22:46:00Z"/>
+          <w:ins w:id="367" w:author="S B" w:date="2016-07-07T22:46:00Z"/>
           <w:color w:val="A6A6A6" w:themeColor="background1" w:themeShade="A6"/>
-          <w:rPrChange w:id="366" w:author="S B" w:date="2016-09-07T22:25:00Z">
+          <w:rPrChange w:id="368" w:author="S B" w:date="2016-09-07T22:25:00Z">
             <w:rPr>
-              <w:ins w:id="367" w:author="S B" w:date="2016-07-07T22:46:00Z"/>
+              <w:ins w:id="369" w:author="S B" w:date="2016-07-07T22:46:00Z"/>
               <w:rFonts w:ascii="Arial" w:eastAsia="Times New Roman" w:hAnsi="Arial" w:cs="Arial"/>
               <w:color w:val="000000"/>
               <w:sz w:val="22"/>
@@ -2733,11 +2794,11 @@
           </w:rPrChange>
         </w:rPr>
       </w:pPr>
-      <w:ins w:id="368" w:author="S B" w:date="2016-07-07T22:46:00Z">
+      <w:ins w:id="370" w:author="S B" w:date="2016-07-07T22:46:00Z">
         <w:r>
           <w:rPr>
             <w:color w:val="A6A6A6" w:themeColor="background1" w:themeShade="A6"/>
-            <w:rPrChange w:id="369" w:author="S B" w:date="2016-09-07T22:25:00Z">
+            <w:rPrChange w:id="371" w:author="S B" w:date="2016-09-07T22:25:00Z">
               <w:rPr>
                 <w:rFonts w:ascii="Droid Sans" w:eastAsia="Times New Roman" w:hAnsi="Droid Sans" w:cs="Arial"/>
                 <w:i/>
@@ -2754,7 +2815,7 @@
           <w:rPr>
             <w:color w:val="A6A6A6" w:themeColor="background1" w:themeShade="A6"/>
             <w:highlight w:val="yellow"/>
-            <w:rPrChange w:id="370" w:author="S B" w:date="2016-09-07T22:25:00Z">
+            <w:rPrChange w:id="372" w:author="S B" w:date="2016-09-07T22:25:00Z">
               <w:rPr>
                 <w:rFonts w:ascii="Droid Sans" w:eastAsia="Times New Roman" w:hAnsi="Droid Sans" w:cs="Arial"/>
                 <w:i/>
@@ -2770,7 +2831,7 @@
         <w:r>
           <w:rPr>
             <w:color w:val="A6A6A6" w:themeColor="background1" w:themeShade="A6"/>
-            <w:rPrChange w:id="371" w:author="S B" w:date="2016-09-07T22:25:00Z">
+            <w:rPrChange w:id="373" w:author="S B" w:date="2016-09-07T22:25:00Z">
               <w:rPr>
                 <w:rFonts w:ascii="Droid Sans" w:eastAsia="Times New Roman" w:hAnsi="Droid Sans" w:cs="Arial"/>
                 <w:i/>
@@ -2793,11 +2854,11 @@
         </w:numPr>
         <w:spacing w:before="100" w:beforeAutospacing="1" w:after="100" w:afterAutospacing="1"/>
         <w:rPr>
-          <w:ins w:id="372" w:author="S B" w:date="2016-07-07T22:46:00Z"/>
+          <w:ins w:id="374" w:author="S B" w:date="2016-07-07T22:46:00Z"/>
           <w:color w:val="A6A6A6" w:themeColor="background1" w:themeShade="A6"/>
-          <w:rPrChange w:id="373" w:author="S B" w:date="2016-09-07T22:25:00Z">
+          <w:rPrChange w:id="375" w:author="S B" w:date="2016-09-07T22:25:00Z">
             <w:rPr>
-              <w:ins w:id="374" w:author="S B" w:date="2016-07-07T22:46:00Z"/>
+              <w:ins w:id="376" w:author="S B" w:date="2016-07-07T22:46:00Z"/>
               <w:rFonts w:ascii="Arial" w:eastAsia="Times New Roman" w:hAnsi="Arial" w:cs="Arial"/>
               <w:color w:val="000000"/>
               <w:sz w:val="22"/>
@@ -2806,11 +2867,11 @@
           </w:rPrChange>
         </w:rPr>
       </w:pPr>
-      <w:ins w:id="375" w:author="S B" w:date="2016-07-07T22:46:00Z">
+      <w:ins w:id="377" w:author="S B" w:date="2016-07-07T22:46:00Z">
         <w:r>
           <w:rPr>
             <w:color w:val="A6A6A6" w:themeColor="background1" w:themeShade="A6"/>
-            <w:rPrChange w:id="376" w:author="S B" w:date="2016-09-07T22:25:00Z">
+            <w:rPrChange w:id="378" w:author="S B" w:date="2016-09-07T22:25:00Z">
               <w:rPr>
                 <w:rFonts w:ascii="Droid Sans" w:eastAsia="Times New Roman" w:hAnsi="Droid Sans" w:cs="Arial"/>
                 <w:i/>
@@ -2821,7 +2882,73 @@
               </w:rPr>
             </w:rPrChange>
           </w:rPr>
-          <w:t>Based on the Data Exploration section, if there were abnormalities or characteristics that needed to be addressed, have they been properly corrected?</w:t>
+          <w:t>Based on the</w:t>
+        </w:r>
+        <w:r>
+          <w:rPr>
+            <w:rFonts w:hint="eastAsia"/>
+            <w:color w:val="A6A6A6" w:themeColor="background1" w:themeShade="A6"/>
+            <w:rPrChange w:id="379" w:author="S B" w:date="2016-09-07T22:25:00Z">
+              <w:rPr>
+                <w:rFonts w:ascii="Droid Sans" w:eastAsia="Times New Roman" w:hAnsi="Droid Sans" w:cs="Arial" w:hint="eastAsia"/>
+                <w:i/>
+                <w:iCs/>
+                <w:color w:val="000000"/>
+                <w:sz w:val="22"/>
+                <w:szCs w:val="22"/>
+              </w:rPr>
+            </w:rPrChange>
+          </w:rPr>
+          <w:t> </w:t>
+        </w:r>
+        <w:r>
+          <w:rPr>
+            <w:color w:val="A6A6A6" w:themeColor="background1" w:themeShade="A6"/>
+            <w:rPrChange w:id="380" w:author="S B" w:date="2016-09-07T22:25:00Z">
+              <w:rPr>
+                <w:rFonts w:ascii="Droid Sans" w:eastAsia="Times New Roman" w:hAnsi="Droid Sans" w:cs="Arial"/>
+                <w:i/>
+                <w:iCs/>
+                <w:color w:val="000000"/>
+                <w:sz w:val="22"/>
+                <w:szCs w:val="22"/>
+              </w:rPr>
+            </w:rPrChange>
+          </w:rPr>
+          <w:t>Data Exploration</w:t>
+        </w:r>
+        <w:r>
+          <w:rPr>
+            <w:rFonts w:hint="eastAsia"/>
+            <w:color w:val="A6A6A6" w:themeColor="background1" w:themeShade="A6"/>
+            <w:rPrChange w:id="381" w:author="S B" w:date="2016-09-07T22:25:00Z">
+              <w:rPr>
+                <w:rFonts w:ascii="Droid Sans" w:eastAsia="Times New Roman" w:hAnsi="Droid Sans" w:cs="Arial" w:hint="eastAsia"/>
+                <w:i/>
+                <w:iCs/>
+                <w:color w:val="000000"/>
+                <w:sz w:val="22"/>
+                <w:szCs w:val="22"/>
+              </w:rPr>
+            </w:rPrChange>
+          </w:rPr>
+          <w:t> </w:t>
+        </w:r>
+        <w:r>
+          <w:rPr>
+            <w:color w:val="A6A6A6" w:themeColor="background1" w:themeShade="A6"/>
+            <w:rPrChange w:id="382" w:author="S B" w:date="2016-09-07T22:25:00Z">
+              <w:rPr>
+                <w:rFonts w:ascii="Droid Sans" w:eastAsia="Times New Roman" w:hAnsi="Droid Sans" w:cs="Arial"/>
+                <w:i/>
+                <w:iCs/>
+                <w:color w:val="000000"/>
+                <w:sz w:val="22"/>
+                <w:szCs w:val="22"/>
+              </w:rPr>
+            </w:rPrChange>
+          </w:rPr>
+          <w:t>section, if there were abnormalities or characteristics that needed to be addressed, have they been properly corrected?</w:t>
         </w:r>
       </w:ins>
     </w:p>
@@ -2833,11 +2960,11 @@
         </w:numPr>
         <w:spacing w:before="100" w:beforeAutospacing="1" w:after="100" w:afterAutospacing="1"/>
         <w:rPr>
-          <w:ins w:id="377" w:author="S B" w:date="2016-07-07T22:46:00Z"/>
+          <w:ins w:id="383" w:author="S B" w:date="2016-07-07T22:46:00Z"/>
           <w:color w:val="A6A6A6" w:themeColor="background1" w:themeShade="A6"/>
-          <w:rPrChange w:id="378" w:author="S B" w:date="2016-09-07T22:25:00Z">
+          <w:rPrChange w:id="384" w:author="S B" w:date="2016-09-07T22:25:00Z">
             <w:rPr>
-              <w:ins w:id="379" w:author="S B" w:date="2016-07-07T22:46:00Z"/>
+              <w:ins w:id="385" w:author="S B" w:date="2016-07-07T22:46:00Z"/>
               <w:rFonts w:ascii="Arial" w:eastAsia="Times New Roman" w:hAnsi="Arial" w:cs="Arial"/>
               <w:color w:val="000000"/>
               <w:sz w:val="22"/>
@@ -2846,11 +2973,11 @@
           </w:rPrChange>
         </w:rPr>
       </w:pPr>
-      <w:ins w:id="380" w:author="S B" w:date="2016-07-07T22:46:00Z">
+      <w:ins w:id="386" w:author="S B" w:date="2016-07-07T22:46:00Z">
         <w:r>
           <w:rPr>
             <w:color w:val="A6A6A6" w:themeColor="background1" w:themeShade="A6"/>
-            <w:rPrChange w:id="381" w:author="S B" w:date="2016-09-07T22:25:00Z">
+            <w:rPrChange w:id="387" w:author="S B" w:date="2016-09-07T22:25:00Z">
               <w:rPr>
                 <w:rFonts w:ascii="Droid Sans" w:eastAsia="Times New Roman" w:hAnsi="Droid Sans" w:cs="Arial"/>
                 <w:i/>
@@ -2868,49 +2995,13 @@
     <w:p>
       <w:pPr>
         <w:rPr>
-          <w:ins w:id="382" w:author="S B" w:date="2016-09-07T22:24:00Z"/>
+          <w:ins w:id="388" w:author="S B" w:date="2016-09-07T22:24:00Z"/>
           <w:color w:val="A6A6A6" w:themeColor="background1" w:themeShade="A6"/>
-          <w:rPrChange w:id="383" w:author="S B" w:date="2016-09-07T22:25:00Z">
+          <w:rPrChange w:id="389" w:author="S B" w:date="2016-09-07T22:25:00Z">
             <w:rPr>
-              <w:ins w:id="384" w:author="S B" w:date="2016-09-07T22:24:00Z"/>
+              <w:ins w:id="390" w:author="S B" w:date="2016-09-07T22:24:00Z"/>
             </w:rPr>
           </w:rPrChange>
-        </w:rPr>
-        <w:pPrChange w:id="385" w:author="S B" w:date="2016-07-07T22:46:00Z">
-          <w:pPr>
-            <w:pStyle w:val="Heading2"/>
-          </w:pPr>
-        </w:pPrChange>
-      </w:pPr>
-      <w:ins w:id="386" w:author="S B" w:date="2016-07-07T22:46:00Z">
-        <w:r>
-          <w:rPr>
-            <w:color w:val="A6A6A6" w:themeColor="background1" w:themeShade="A6"/>
-            <w:highlight w:val="cyan"/>
-            <w:rPrChange w:id="387" w:author="S B" w:date="2016-09-07T22:47:00Z">
-              <w:rPr/>
-            </w:rPrChange>
-          </w:rPr>
-          <w:t xml:space="preserve">Remove ‘zero’ data. Combine columns into </w:t>
-        </w:r>
-      </w:ins>
-      <w:ins w:id="388" w:author="S B" w:date="2016-07-07T22:47:00Z">
-        <w:r>
-          <w:rPr>
-            <w:color w:val="A6A6A6" w:themeColor="background1" w:themeShade="A6"/>
-            <w:highlight w:val="cyan"/>
-            <w:rPrChange w:id="389" w:author="S B" w:date="2016-09-07T22:47:00Z">
-              <w:rPr/>
-            </w:rPrChange>
-          </w:rPr>
-          <w:t>‘daily listing’ and etc.</w:t>
-        </w:r>
-      </w:ins>
-    </w:p>
-    <w:p>
-      <w:pPr>
-        <w:rPr>
-          <w:ins w:id="390" w:author="S B" w:date="2016-09-07T22:20:00Z"/>
         </w:rPr>
         <w:pPrChange w:id="391" w:author="S B" w:date="2016-07-07T22:46:00Z">
           <w:pPr>
@@ -2918,171 +3009,216 @@
           </w:pPr>
         </w:pPrChange>
       </w:pPr>
-    </w:p>
-    <w:p>
-      <w:pPr>
-        <w:rPr>
-          <w:ins w:id="392" w:author="S B" w:date="2016-09-07T22:25:00Z"/>
-        </w:rPr>
-        <w:pPrChange w:id="393" w:author="S B" w:date="2016-07-07T22:46:00Z">
+      <w:ins w:id="392" w:author="S B" w:date="2016-07-07T22:46:00Z">
+        <w:r>
+          <w:rPr>
+            <w:color w:val="A6A6A6" w:themeColor="background1" w:themeShade="A6"/>
+            <w:highlight w:val="cyan"/>
+            <w:rPrChange w:id="393" w:author="S B" w:date="2016-09-07T22:47:00Z">
+              <w:rPr>
+                <w:b w:val="0"/>
+                <w:bCs w:val="0"/>
+              </w:rPr>
+            </w:rPrChange>
+          </w:rPr>
+          <w:t xml:space="preserve">Remove ‘zero’ data. Combine columns into </w:t>
+        </w:r>
+      </w:ins>
+      <w:ins w:id="394" w:author="S B" w:date="2016-07-07T22:47:00Z">
+        <w:r>
+          <w:rPr>
+            <w:color w:val="A6A6A6" w:themeColor="background1" w:themeShade="A6"/>
+            <w:highlight w:val="cyan"/>
+            <w:rPrChange w:id="395" w:author="S B" w:date="2016-09-07T22:47:00Z">
+              <w:rPr>
+                <w:b w:val="0"/>
+                <w:bCs w:val="0"/>
+              </w:rPr>
+            </w:rPrChange>
+          </w:rPr>
+          <w:t>‘daily listing’ and etc.</w:t>
+        </w:r>
+      </w:ins>
+    </w:p>
+    <w:p>
+      <w:pPr>
+        <w:rPr>
+          <w:ins w:id="396" w:author="S B" w:date="2016-09-07T22:20:00Z"/>
+        </w:rPr>
+        <w:pPrChange w:id="397" w:author="S B" w:date="2016-07-07T22:46:00Z">
           <w:pPr>
             <w:pStyle w:val="Heading2"/>
           </w:pPr>
         </w:pPrChange>
       </w:pPr>
-      <w:ins w:id="394" w:author="S B" w:date="2016-09-07T22:20:00Z">
-        <w:r>
-          <w:t>As stated in Section 2, seller records with zero listing has been removed from analysis and they were automatically labeled as ‘New User</w:t>
-        </w:r>
-      </w:ins>
-      <w:ins w:id="395" w:author="S B" w:date="2016-09-07T22:21:00Z">
-        <w:r>
-          <w:t xml:space="preserve">’ from the app usage point of view. These users could also be split into multiple groups based on </w:t>
-        </w:r>
-      </w:ins>
-      <w:ins w:id="396" w:author="S B" w:date="2016-09-07T22:23:00Z">
-        <w:r>
-          <w:t>the feature ‘</w:t>
-        </w:r>
-        <w:proofErr w:type="spellStart"/>
-        <w:r>
-          <w:t>time_on_site</w:t>
-        </w:r>
-        <w:proofErr w:type="spellEnd"/>
-        <w:r>
-          <w:t>’</w:t>
-        </w:r>
-      </w:ins>
-      <w:ins w:id="397" w:author="S B" w:date="2016-09-07T22:21:00Z">
-        <w:r>
-          <w:t>, but</w:t>
-        </w:r>
-      </w:ins>
-      <w:ins w:id="398" w:author="S B" w:date="2016-09-07T22:23:00Z">
-        <w:r>
-          <w:t>,</w:t>
-        </w:r>
-      </w:ins>
-      <w:ins w:id="399" w:author="S B" w:date="2016-09-07T22:21:00Z">
-        <w:r>
-          <w:t xml:space="preserve"> for </w:t>
-        </w:r>
-      </w:ins>
-      <w:ins w:id="400" w:author="S B" w:date="2016-09-07T22:23:00Z">
-        <w:r>
-          <w:t>the simplicity of the analysis, were assumed to be in one group.</w:t>
-        </w:r>
-      </w:ins>
-      <w:ins w:id="401" w:author="S B" w:date="2016-09-07T22:25:00Z">
-        <w:r>
-          <w:t xml:space="preserve"> </w:t>
-        </w:r>
-      </w:ins>
-    </w:p>
-    <w:p>
-      <w:pPr>
-        <w:rPr>
-          <w:ins w:id="402" w:author="S B" w:date="2016-09-07T22:25:00Z"/>
-        </w:rPr>
-        <w:pPrChange w:id="403" w:author="S B" w:date="2016-07-07T22:46:00Z">
+    </w:p>
+    <w:p>
+      <w:pPr>
+        <w:rPr>
+          <w:ins w:id="398" w:author="S B" w:date="2016-09-07T22:25:00Z"/>
+        </w:rPr>
+        <w:pPrChange w:id="399" w:author="S B" w:date="2016-07-07T22:46:00Z">
           <w:pPr>
             <w:pStyle w:val="Heading2"/>
           </w:pPr>
         </w:pPrChange>
       </w:pPr>
-    </w:p>
-    <w:p>
-      <w:pPr>
-        <w:rPr>
-          <w:ins w:id="404" w:author="S B" w:date="2016-07-07T22:46:00Z"/>
-        </w:rPr>
-        <w:pPrChange w:id="405" w:author="S B" w:date="2016-07-07T22:46:00Z">
+      <w:ins w:id="400" w:author="S B" w:date="2016-09-07T22:20:00Z">
+        <w:r>
+          <w:t xml:space="preserve">As stated in Section 2, </w:t>
+        </w:r>
+        <w:proofErr w:type="gramStart"/>
+        <w:r>
+          <w:t>seller records with zero listing has</w:t>
+        </w:r>
+        <w:proofErr w:type="gramEnd"/>
+        <w:r>
+          <w:t xml:space="preserve"> been removed from analysis and they were automatically labeled as ‘New User</w:t>
+        </w:r>
+      </w:ins>
+      <w:ins w:id="401" w:author="S B" w:date="2016-09-07T22:21:00Z">
+        <w:r>
+          <w:t xml:space="preserve">’ from the app usage point of view. These users could also be split into multiple groups based on </w:t>
+        </w:r>
+      </w:ins>
+      <w:ins w:id="402" w:author="S B" w:date="2016-09-07T22:23:00Z">
+        <w:r>
+          <w:t>the feature ‘</w:t>
+        </w:r>
+        <w:proofErr w:type="spellStart"/>
+        <w:r>
+          <w:t>time_on_site</w:t>
+        </w:r>
+        <w:proofErr w:type="spellEnd"/>
+        <w:r>
+          <w:t>’</w:t>
+        </w:r>
+      </w:ins>
+      <w:ins w:id="403" w:author="S B" w:date="2016-09-07T22:21:00Z">
+        <w:r>
+          <w:t>, but</w:t>
+        </w:r>
+      </w:ins>
+      <w:ins w:id="404" w:author="S B" w:date="2016-09-07T22:23:00Z">
+        <w:r>
+          <w:t>,</w:t>
+        </w:r>
+      </w:ins>
+      <w:ins w:id="405" w:author="S B" w:date="2016-09-07T22:21:00Z">
+        <w:r>
+          <w:t xml:space="preserve"> for </w:t>
+        </w:r>
+      </w:ins>
+      <w:ins w:id="406" w:author="S B" w:date="2016-09-07T22:23:00Z">
+        <w:r>
+          <w:t>the simplicity of the analysis, were assumed to be in one group.</w:t>
+        </w:r>
+      </w:ins>
+      <w:ins w:id="407" w:author="S B" w:date="2016-09-07T22:25:00Z">
+        <w:r>
+          <w:t xml:space="preserve"> </w:t>
+        </w:r>
+      </w:ins>
+    </w:p>
+    <w:p>
+      <w:pPr>
+        <w:rPr>
+          <w:ins w:id="408" w:author="S B" w:date="2016-09-07T22:25:00Z"/>
+        </w:rPr>
+        <w:pPrChange w:id="409" w:author="S B" w:date="2016-07-07T22:46:00Z">
           <w:pPr>
             <w:pStyle w:val="Heading2"/>
           </w:pPr>
         </w:pPrChange>
       </w:pPr>
-      <w:ins w:id="406" w:author="S B" w:date="2016-09-07T22:25:00Z">
-        <w:r>
-          <w:t>With remaining active user data, I have combined two features of ‘</w:t>
-        </w:r>
-        <w:proofErr w:type="spellStart"/>
-        <w:r>
-          <w:t>time_on_site</w:t>
-        </w:r>
-        <w:proofErr w:type="spellEnd"/>
-        <w:r>
-          <w:t xml:space="preserve">’ and ‘listing’ to create </w:t>
-        </w:r>
-      </w:ins>
-      <w:ins w:id="407" w:author="S B" w:date="2016-09-07T22:26:00Z">
-        <w:r>
-          <w:t>a new feature ‘</w:t>
-        </w:r>
-        <w:proofErr w:type="spellStart"/>
-        <w:r>
-          <w:t>listing_per_day</w:t>
-        </w:r>
-        <w:proofErr w:type="spellEnd"/>
-        <w:r>
-          <w:t xml:space="preserve">.’ This </w:t>
-        </w:r>
-      </w:ins>
-      <w:ins w:id="408" w:author="S B" w:date="2016-09-07T22:27:00Z">
-        <w:r>
-          <w:t xml:space="preserve">combined </w:t>
-        </w:r>
-      </w:ins>
-      <w:ins w:id="409" w:author="S B" w:date="2016-09-07T22:26:00Z">
-        <w:r>
-          <w:t>new feature will</w:t>
-        </w:r>
-      </w:ins>
-      <w:ins w:id="410" w:author="S B" w:date="2016-09-07T22:27:00Z">
-        <w:r>
-          <w:t xml:space="preserve"> be defined by the number of listing divided by the total time after the initial installation of the app for each user.</w:t>
-        </w:r>
-      </w:ins>
-      <w:ins w:id="411" w:author="S B" w:date="2016-09-07T22:28:00Z">
-        <w:r>
-          <w:t xml:space="preserve"> This will reduce the </w:t>
-        </w:r>
-      </w:ins>
-      <w:ins w:id="412" w:author="S B" w:date="2016-09-07T22:29:00Z">
-        <w:r>
-          <w:t xml:space="preserve">total </w:t>
-        </w:r>
-      </w:ins>
-      <w:ins w:id="413" w:author="S B" w:date="2016-09-07T22:28:00Z">
-        <w:r>
-          <w:t>n</w:t>
-        </w:r>
-        <w:bookmarkStart w:id="414" w:name="_GoBack"/>
-        <w:bookmarkEnd w:id="414"/>
-        <w:r>
-          <w:t xml:space="preserve">umber of features and normalize the listing numbers </w:t>
-        </w:r>
-      </w:ins>
-      <w:ins w:id="415" w:author="S B" w:date="2016-09-07T22:30:00Z">
-        <w:r>
-          <w:t>with the usage time of the app.</w:t>
-        </w:r>
-      </w:ins>
-    </w:p>
-    <w:p>
-      <w:pPr>
-        <w:pPrChange w:id="416" w:author="S B" w:date="2016-07-07T22:46:00Z">
+    </w:p>
+    <w:p>
+      <w:pPr>
+        <w:rPr>
+          <w:ins w:id="410" w:author="S B" w:date="2016-07-07T22:46:00Z"/>
+        </w:rPr>
+        <w:pPrChange w:id="411" w:author="S B" w:date="2016-07-07T22:46:00Z">
           <w:pPr>
             <w:pStyle w:val="Heading2"/>
           </w:pPr>
         </w:pPrChange>
       </w:pPr>
+      <w:ins w:id="412" w:author="S B" w:date="2016-09-07T22:25:00Z">
+        <w:r>
+          <w:t>With remaining active user data, I have combined two features of ‘</w:t>
+        </w:r>
+        <w:proofErr w:type="spellStart"/>
+        <w:r>
+          <w:t>time_on_site</w:t>
+        </w:r>
+        <w:proofErr w:type="spellEnd"/>
+        <w:r>
+          <w:t xml:space="preserve">’ and ‘listing’ to create </w:t>
+        </w:r>
+      </w:ins>
+      <w:ins w:id="413" w:author="S B" w:date="2016-09-07T22:26:00Z">
+        <w:r>
+          <w:t>a new feature ‘</w:t>
+        </w:r>
+        <w:proofErr w:type="spellStart"/>
+        <w:r>
+          <w:t>listing_per_day</w:t>
+        </w:r>
+        <w:proofErr w:type="spellEnd"/>
+        <w:r>
+          <w:t xml:space="preserve">.’ This </w:t>
+        </w:r>
+      </w:ins>
+      <w:ins w:id="414" w:author="S B" w:date="2016-09-07T22:27:00Z">
+        <w:r>
+          <w:t xml:space="preserve">combined </w:t>
+        </w:r>
+      </w:ins>
+      <w:ins w:id="415" w:author="S B" w:date="2016-09-07T22:26:00Z">
+        <w:r>
+          <w:t>new feature will</w:t>
+        </w:r>
+      </w:ins>
+      <w:ins w:id="416" w:author="S B" w:date="2016-09-07T22:27:00Z">
+        <w:r>
+          <w:t xml:space="preserve"> be defined by the number of listing divided by the total time after the initial installation of the app for each user.</w:t>
+        </w:r>
+      </w:ins>
+      <w:ins w:id="417" w:author="S B" w:date="2016-09-07T22:28:00Z">
+        <w:r>
+          <w:t xml:space="preserve"> This will reduce the </w:t>
+        </w:r>
+      </w:ins>
+      <w:ins w:id="418" w:author="S B" w:date="2016-09-07T22:29:00Z">
+        <w:r>
+          <w:t xml:space="preserve">total </w:t>
+        </w:r>
+      </w:ins>
+      <w:ins w:id="419" w:author="S B" w:date="2016-09-07T22:28:00Z">
+        <w:r>
+          <w:t xml:space="preserve">number of features and normalize the listing numbers </w:t>
+        </w:r>
+      </w:ins>
+      <w:ins w:id="420" w:author="S B" w:date="2016-09-07T22:30:00Z">
+        <w:r>
+          <w:t>with the usage time of the app.</w:t>
+        </w:r>
+      </w:ins>
+    </w:p>
+    <w:p>
+      <w:pPr>
+        <w:pPrChange w:id="421" w:author="S B" w:date="2016-07-07T22:46:00Z">
+          <w:pPr>
+            <w:pStyle w:val="Heading2"/>
+          </w:pPr>
+        </w:pPrChange>
+      </w:pPr>
     </w:p>
     <w:p>
       <w:pPr>
         <w:pStyle w:val="Heading2"/>
         <w:rPr>
-          <w:ins w:id="417" w:author="S B" w:date="2016-07-09T23:25:00Z"/>
+          <w:ins w:id="422" w:author="S B" w:date="2016-07-09T23:25:00Z"/>
         </w:rPr>
       </w:pPr>
       <w:r>
@@ -3092,12 +3228,12 @@
     <w:p>
       <w:pPr>
         <w:rPr>
-          <w:ins w:id="418" w:author="S B" w:date="2016-07-09T23:25:00Z"/>
+          <w:ins w:id="423" w:author="S B" w:date="2016-07-09T23:25:00Z"/>
           <w:rFonts w:ascii="Arial" w:hAnsi="Arial" w:cs="Times New Roman"/>
           <w:color w:val="000000"/>
-          <w:rPrChange w:id="419" w:author="S B" w:date="2016-07-09T23:25:00Z">
+          <w:rPrChange w:id="424" w:author="S B" w:date="2016-07-09T23:25:00Z">
             <w:rPr>
-              <w:ins w:id="420" w:author="S B" w:date="2016-07-09T23:25:00Z"/>
+              <w:ins w:id="425" w:author="S B" w:date="2016-07-09T23:25:00Z"/>
               <w:rFonts w:ascii="Arial" w:hAnsi="Arial" w:cs="Times New Roman"/>
               <w:color w:val="000000"/>
               <w:sz w:val="22"/>
@@ -3106,12 +3242,12 @@
           </w:rPrChange>
         </w:rPr>
       </w:pPr>
-      <w:ins w:id="421" w:author="S B" w:date="2016-07-09T23:25:00Z">
+      <w:ins w:id="426" w:author="S B" w:date="2016-07-09T23:25:00Z">
         <w:r>
           <w:rPr>
             <w:rFonts w:ascii="Droid Sans" w:hAnsi="Droid Sans" w:cs="Times New Roman" w:hint="eastAsia"/>
             <w:color w:val="000000"/>
-            <w:rPrChange w:id="422" w:author="S B" w:date="2016-07-09T23:25:00Z">
+            <w:rPrChange w:id="427" w:author="S B" w:date="2016-07-09T23:25:00Z">
               <w:rPr>
                 <w:rFonts w:ascii="Droid Sans" w:hAnsi="Droid Sans" w:cs="Times New Roman" w:hint="eastAsia"/>
                 <w:color w:val="000000"/>
@@ -3120,7 +3256,55 @@
               </w:rPr>
             </w:rPrChange>
           </w:rPr>
-          <w:t>In this section, the process for which metrics, algorithms, and techniques that you implemented for the given data will need to be clearly documented. It should be abundantly clear how the implementation was carried out, and discussion should be made regarding any complications that occurred during this process. Questions to ask yourself when writing this section:</w:t>
+          <w:t xml:space="preserve">In this section, the process for which metrics, algorithms, and techniques that you implemented for the given data will need to be clearly documented. It should be abundantly clear how the implementation was carried out, and discussion should be made </w:t>
+        </w:r>
+        <w:r>
+          <w:rPr>
+            <w:rFonts w:ascii="Droid Sans" w:hAnsi="Droid Sans" w:cs="Times New Roman" w:hint="eastAsia"/>
+            <w:color w:val="000000"/>
+            <w:rPrChange w:id="428" w:author="S B" w:date="2016-07-09T23:25:00Z">
+              <w:rPr>
+                <w:rFonts w:ascii="Droid Sans" w:hAnsi="Droid Sans" w:cs="Times New Roman" w:hint="eastAsia"/>
+                <w:color w:val="000000"/>
+                <w:sz w:val="22"/>
+                <w:szCs w:val="22"/>
+              </w:rPr>
+            </w:rPrChange>
+          </w:rPr>
+          <w:lastRenderedPageBreak/>
+          <w:t xml:space="preserve">regarding any complications that occurred during this process. Questions to ask </w:t>
+        </w:r>
+        <w:proofErr w:type="gramStart"/>
+        <w:r>
+          <w:rPr>
+            <w:rFonts w:ascii="Droid Sans" w:hAnsi="Droid Sans" w:cs="Times New Roman" w:hint="eastAsia"/>
+            <w:color w:val="000000"/>
+            <w:rPrChange w:id="429" w:author="S B" w:date="2016-07-09T23:25:00Z">
+              <w:rPr>
+                <w:rFonts w:ascii="Droid Sans" w:hAnsi="Droid Sans" w:cs="Times New Roman" w:hint="eastAsia"/>
+                <w:color w:val="000000"/>
+                <w:sz w:val="22"/>
+                <w:szCs w:val="22"/>
+              </w:rPr>
+            </w:rPrChange>
+          </w:rPr>
+          <w:t>yourself</w:t>
+        </w:r>
+        <w:proofErr w:type="gramEnd"/>
+        <w:r>
+          <w:rPr>
+            <w:rFonts w:ascii="Droid Sans" w:hAnsi="Droid Sans" w:cs="Times New Roman" w:hint="eastAsia"/>
+            <w:color w:val="000000"/>
+            <w:rPrChange w:id="430" w:author="S B" w:date="2016-07-09T23:25:00Z">
+              <w:rPr>
+                <w:rFonts w:ascii="Droid Sans" w:hAnsi="Droid Sans" w:cs="Times New Roman" w:hint="eastAsia"/>
+                <w:color w:val="000000"/>
+                <w:sz w:val="22"/>
+                <w:szCs w:val="22"/>
+              </w:rPr>
+            </w:rPrChange>
+          </w:rPr>
+          <w:t xml:space="preserve"> when writing this section:</w:t>
         </w:r>
       </w:ins>
     </w:p>
@@ -3132,12 +3316,12 @@
         </w:numPr>
         <w:spacing w:before="100" w:beforeAutospacing="1" w:after="100" w:afterAutospacing="1"/>
         <w:rPr>
-          <w:ins w:id="423" w:author="S B" w:date="2016-07-09T23:25:00Z"/>
+          <w:ins w:id="431" w:author="S B" w:date="2016-07-09T23:25:00Z"/>
           <w:rFonts w:ascii="Arial" w:eastAsia="Times New Roman" w:hAnsi="Arial" w:cs="Times New Roman"/>
           <w:color w:val="000000"/>
-          <w:rPrChange w:id="424" w:author="S B" w:date="2016-07-09T23:25:00Z">
+          <w:rPrChange w:id="432" w:author="S B" w:date="2016-07-09T23:25:00Z">
             <w:rPr>
-              <w:ins w:id="425" w:author="S B" w:date="2016-07-09T23:25:00Z"/>
+              <w:ins w:id="433" w:author="S B" w:date="2016-07-09T23:25:00Z"/>
               <w:rFonts w:ascii="Arial" w:eastAsia="Times New Roman" w:hAnsi="Arial" w:cs="Times New Roman"/>
               <w:color w:val="000000"/>
               <w:sz w:val="22"/>
@@ -3146,14 +3330,14 @@
           </w:rPrChange>
         </w:rPr>
       </w:pPr>
-      <w:ins w:id="426" w:author="S B" w:date="2016-07-09T23:25:00Z">
+      <w:ins w:id="434" w:author="S B" w:date="2016-07-09T23:25:00Z">
         <w:r>
           <w:rPr>
             <w:rFonts w:ascii="Droid Sans" w:eastAsia="Times New Roman" w:hAnsi="Droid Sans" w:cs="Times New Roman"/>
             <w:i/>
             <w:iCs/>
             <w:color w:val="000000"/>
-            <w:rPrChange w:id="427" w:author="S B" w:date="2016-07-09T23:25:00Z">
+            <w:rPrChange w:id="435" w:author="S B" w:date="2016-07-09T23:25:00Z">
               <w:rPr>
                 <w:rFonts w:ascii="Droid Sans" w:eastAsia="Times New Roman" w:hAnsi="Droid Sans" w:cs="Times New Roman"/>
                 <w:i/>
@@ -3176,12 +3360,12 @@
         </w:numPr>
         <w:spacing w:before="100" w:beforeAutospacing="1" w:after="100" w:afterAutospacing="1"/>
         <w:rPr>
-          <w:ins w:id="428" w:author="S B" w:date="2016-07-09T23:25:00Z"/>
+          <w:ins w:id="436" w:author="S B" w:date="2016-07-09T23:25:00Z"/>
           <w:rFonts w:ascii="Arial" w:eastAsia="Times New Roman" w:hAnsi="Arial" w:cs="Times New Roman"/>
           <w:color w:val="000000"/>
-          <w:rPrChange w:id="429" w:author="S B" w:date="2016-07-09T23:25:00Z">
+          <w:rPrChange w:id="437" w:author="S B" w:date="2016-07-09T23:25:00Z">
             <w:rPr>
-              <w:ins w:id="430" w:author="S B" w:date="2016-07-09T23:25:00Z"/>
+              <w:ins w:id="438" w:author="S B" w:date="2016-07-09T23:25:00Z"/>
               <w:rFonts w:ascii="Arial" w:eastAsia="Times New Roman" w:hAnsi="Arial" w:cs="Times New Roman"/>
               <w:color w:val="000000"/>
               <w:sz w:val="22"/>
@@ -3190,14 +3374,14 @@
           </w:rPrChange>
         </w:rPr>
       </w:pPr>
-      <w:ins w:id="431" w:author="S B" w:date="2016-07-09T23:25:00Z">
+      <w:ins w:id="439" w:author="S B" w:date="2016-07-09T23:25:00Z">
         <w:r>
           <w:rPr>
             <w:rFonts w:ascii="Droid Sans" w:eastAsia="Times New Roman" w:hAnsi="Droid Sans" w:cs="Times New Roman"/>
             <w:i/>
             <w:iCs/>
             <w:color w:val="000000"/>
-            <w:rPrChange w:id="432" w:author="S B" w:date="2016-07-09T23:25:00Z">
+            <w:rPrChange w:id="440" w:author="S B" w:date="2016-07-09T23:25:00Z">
               <w:rPr>
                 <w:rFonts w:ascii="Droid Sans" w:eastAsia="Times New Roman" w:hAnsi="Droid Sans" w:cs="Times New Roman"/>
                 <w:i/>
@@ -3220,12 +3404,12 @@
         </w:numPr>
         <w:spacing w:before="100" w:beforeAutospacing="1" w:after="100" w:afterAutospacing="1"/>
         <w:rPr>
-          <w:ins w:id="433" w:author="S B" w:date="2016-07-11T23:17:00Z"/>
+          <w:ins w:id="441" w:author="S B" w:date="2016-07-11T23:17:00Z"/>
           <w:rFonts w:ascii="Arial" w:eastAsia="Times New Roman" w:hAnsi="Arial" w:cs="Times New Roman"/>
           <w:color w:val="000000"/>
-          <w:rPrChange w:id="434" w:author="S B" w:date="2016-07-11T23:17:00Z">
+          <w:rPrChange w:id="442" w:author="S B" w:date="2016-07-11T23:17:00Z">
             <w:rPr>
-              <w:ins w:id="435" w:author="S B" w:date="2016-07-11T23:17:00Z"/>
+              <w:ins w:id="443" w:author="S B" w:date="2016-07-11T23:17:00Z"/>
               <w:rFonts w:ascii="Droid Sans" w:eastAsia="Times New Roman" w:hAnsi="Droid Sans" w:cs="Times New Roman"/>
               <w:i/>
               <w:iCs/>
@@ -3234,14 +3418,14 @@
           </w:rPrChange>
         </w:rPr>
       </w:pPr>
-      <w:ins w:id="436" w:author="S B" w:date="2016-07-09T23:25:00Z">
+      <w:ins w:id="444" w:author="S B" w:date="2016-07-09T23:25:00Z">
         <w:r>
           <w:rPr>
             <w:rFonts w:ascii="Droid Sans" w:eastAsia="Times New Roman" w:hAnsi="Droid Sans" w:cs="Times New Roman"/>
             <w:i/>
             <w:iCs/>
             <w:color w:val="000000"/>
-            <w:rPrChange w:id="437" w:author="S B" w:date="2016-07-09T23:25:00Z">
+            <w:rPrChange w:id="445" w:author="S B" w:date="2016-07-09T23:25:00Z">
               <w:rPr>
                 <w:rFonts w:ascii="Droid Sans" w:eastAsia="Times New Roman" w:hAnsi="Droid Sans" w:cs="Times New Roman"/>
                 <w:i/>
@@ -3253,57 +3437,6 @@
             </w:rPrChange>
           </w:rPr>
           <w:t>Was there any part of the coding process (e.g., writing complicated functions) that should be documented?</w:t>
-        </w:r>
-      </w:ins>
-    </w:p>
-    <w:p>
-      <w:pPr>
-        <w:rPr>
-          <w:ins w:id="438" w:author="S B" w:date="2016-07-12T22:40:00Z"/>
-          <w:highlight w:val="magenta"/>
-          <w:rPrChange w:id="439" w:author="S B" w:date="2016-07-12T22:42:00Z">
-            <w:rPr>
-              <w:ins w:id="440" w:author="S B" w:date="2016-07-12T22:40:00Z"/>
-              <w:highlight w:val="red"/>
-            </w:rPr>
-          </w:rPrChange>
-        </w:rPr>
-        <w:pPrChange w:id="441" w:author="S B" w:date="2016-07-11T23:17:00Z">
-          <w:pPr>
-            <w:pStyle w:val="ListParagraph"/>
-            <w:numPr>
-              <w:numId w:val="9"/>
-            </w:numPr>
-            <w:tabs>
-              <w:tab w:val="num" w:pos="720"/>
-            </w:tabs>
-            <w:ind w:hanging="360"/>
-          </w:pPr>
-        </w:pPrChange>
-      </w:pPr>
-      <w:ins w:id="442" w:author="S B" w:date="2016-07-11T23:17:00Z">
-        <w:r>
-          <w:rPr>
-            <w:highlight w:val="magenta"/>
-            <w:rPrChange w:id="443" w:author="S B" w:date="2016-07-12T22:42:00Z">
-              <w:rPr/>
-            </w:rPrChange>
-          </w:rPr>
-          <w:t>Use K-Means and other clustering techniques, then compute silhouette coefficient.</w:t>
-        </w:r>
-      </w:ins>
-      <w:ins w:id="444" w:author="S B" w:date="2016-07-12T22:40:00Z">
-        <w:r>
-          <w:rPr>
-            <w:highlight w:val="magenta"/>
-            <w:rPrChange w:id="445" w:author="S B" w:date="2016-07-12T22:42:00Z">
-              <w:rPr>
-                <w:highlight w:val="red"/>
-              </w:rPr>
-            </w:rPrChange>
-          </w:rPr>
-          <w:br/>
-          <w:t>1. K-means</w:t>
         </w:r>
       </w:ins>
     </w:p>
@@ -3332,34 +3465,45 @@
           </w:pPr>
         </w:pPrChange>
       </w:pPr>
-      <w:ins w:id="450" w:author="S B" w:date="2016-07-12T22:40:00Z">
+      <w:ins w:id="450" w:author="S B" w:date="2016-07-11T23:17:00Z">
         <w:r>
           <w:rPr>
             <w:highlight w:val="magenta"/>
             <w:rPrChange w:id="451" w:author="S B" w:date="2016-07-12T22:42:00Z">
+              <w:rPr/>
+            </w:rPrChange>
+          </w:rPr>
+          <w:t>Use K-Means and other clustering techniques, then compute silhouette coefficient.</w:t>
+        </w:r>
+      </w:ins>
+      <w:ins w:id="452" w:author="S B" w:date="2016-07-12T22:40:00Z">
+        <w:r>
+          <w:rPr>
+            <w:highlight w:val="magenta"/>
+            <w:rPrChange w:id="453" w:author="S B" w:date="2016-07-12T22:42:00Z">
               <w:rPr>
                 <w:highlight w:val="red"/>
               </w:rPr>
             </w:rPrChange>
           </w:rPr>
-          <w:lastRenderedPageBreak/>
-          <w:t>2. Affinity propagation</w:t>
-        </w:r>
-      </w:ins>
-    </w:p>
-    <w:p>
-      <w:pPr>
-        <w:rPr>
-          <w:ins w:id="452" w:author="S B" w:date="2016-07-12T22:40:00Z"/>
+          <w:br/>
+          <w:t>1. K-means</w:t>
+        </w:r>
+      </w:ins>
+    </w:p>
+    <w:p>
+      <w:pPr>
+        <w:rPr>
+          <w:ins w:id="454" w:author="S B" w:date="2016-07-12T22:40:00Z"/>
           <w:highlight w:val="magenta"/>
-          <w:rPrChange w:id="453" w:author="S B" w:date="2016-07-12T22:42:00Z">
+          <w:rPrChange w:id="455" w:author="S B" w:date="2016-07-12T22:42:00Z">
             <w:rPr>
-              <w:ins w:id="454" w:author="S B" w:date="2016-07-12T22:40:00Z"/>
+              <w:ins w:id="456" w:author="S B" w:date="2016-07-12T22:40:00Z"/>
               <w:highlight w:val="red"/>
             </w:rPr>
           </w:rPrChange>
         </w:rPr>
-        <w:pPrChange w:id="455" w:author="S B" w:date="2016-07-11T23:17:00Z">
+        <w:pPrChange w:id="457" w:author="S B" w:date="2016-07-11T23:17:00Z">
           <w:pPr>
             <w:pStyle w:val="ListParagraph"/>
             <w:numPr>
@@ -3372,33 +3516,33 @@
           </w:pPr>
         </w:pPrChange>
       </w:pPr>
-      <w:ins w:id="456" w:author="S B" w:date="2016-07-12T22:40:00Z">
+      <w:ins w:id="458" w:author="S B" w:date="2016-07-12T22:40:00Z">
         <w:r>
           <w:rPr>
             <w:highlight w:val="magenta"/>
-            <w:rPrChange w:id="457" w:author="S B" w:date="2016-07-12T22:42:00Z">
+            <w:rPrChange w:id="459" w:author="S B" w:date="2016-07-12T22:42:00Z">
               <w:rPr>
                 <w:highlight w:val="red"/>
               </w:rPr>
             </w:rPrChange>
           </w:rPr>
-          <w:t>3. mean-shift</w:t>
-        </w:r>
-      </w:ins>
-    </w:p>
-    <w:p>
-      <w:pPr>
-        <w:rPr>
-          <w:ins w:id="458" w:author="S B" w:date="2016-07-12T22:41:00Z"/>
+          <w:t>2. Affinity propagation</w:t>
+        </w:r>
+      </w:ins>
+    </w:p>
+    <w:p>
+      <w:pPr>
+        <w:rPr>
+          <w:ins w:id="460" w:author="S B" w:date="2016-07-12T22:40:00Z"/>
           <w:highlight w:val="magenta"/>
-          <w:rPrChange w:id="459" w:author="S B" w:date="2016-07-12T22:42:00Z">
+          <w:rPrChange w:id="461" w:author="S B" w:date="2016-07-12T22:42:00Z">
             <w:rPr>
-              <w:ins w:id="460" w:author="S B" w:date="2016-07-12T22:41:00Z"/>
+              <w:ins w:id="462" w:author="S B" w:date="2016-07-12T22:40:00Z"/>
               <w:highlight w:val="red"/>
             </w:rPr>
           </w:rPrChange>
         </w:rPr>
-        <w:pPrChange w:id="461" w:author="S B" w:date="2016-07-11T23:17:00Z">
+        <w:pPrChange w:id="463" w:author="S B" w:date="2016-07-11T23:17:00Z">
           <w:pPr>
             <w:pStyle w:val="ListParagraph"/>
             <w:numPr>
@@ -3411,20 +3555,7 @@
           </w:pPr>
         </w:pPrChange>
       </w:pPr>
-      <w:ins w:id="462" w:author="S B" w:date="2016-07-12T22:40:00Z">
-        <w:r>
-          <w:rPr>
-            <w:highlight w:val="magenta"/>
-            <w:rPrChange w:id="463" w:author="S B" w:date="2016-07-12T22:42:00Z">
-              <w:rPr>
-                <w:highlight w:val="red"/>
-              </w:rPr>
-            </w:rPrChange>
-          </w:rPr>
-          <w:t>4. Spectral clustering</w:t>
-        </w:r>
-      </w:ins>
-      <w:ins w:id="464" w:author="S B" w:date="2016-07-12T22:41:00Z">
+      <w:ins w:id="464" w:author="S B" w:date="2016-07-12T22:40:00Z">
         <w:r>
           <w:rPr>
             <w:highlight w:val="magenta"/>
@@ -3434,17 +3565,23 @@
               </w:rPr>
             </w:rPrChange>
           </w:rPr>
-          <w:t xml:space="preserve"> – may not be proper (because even cluster size)</w:t>
-        </w:r>
-      </w:ins>
-    </w:p>
-    <w:p>
-      <w:pPr>
-        <w:rPr>
-          <w:ins w:id="466" w:author="S B" w:date="2016-07-12T22:42:00Z"/>
+          <w:t>3. mean-shift</w:t>
+        </w:r>
+      </w:ins>
+    </w:p>
+    <w:p>
+      <w:pPr>
+        <w:rPr>
+          <w:ins w:id="466" w:author="S B" w:date="2016-07-12T22:41:00Z"/>
           <w:highlight w:val="magenta"/>
-        </w:rPr>
-        <w:pPrChange w:id="467" w:author="S B" w:date="2016-07-11T23:17:00Z">
+          <w:rPrChange w:id="467" w:author="S B" w:date="2016-07-12T22:42:00Z">
+            <w:rPr>
+              <w:ins w:id="468" w:author="S B" w:date="2016-07-12T22:41:00Z"/>
+              <w:highlight w:val="red"/>
+            </w:rPr>
+          </w:rPrChange>
+        </w:rPr>
+        <w:pPrChange w:id="469" w:author="S B" w:date="2016-07-11T23:17:00Z">
           <w:pPr>
             <w:pStyle w:val="ListParagraph"/>
             <w:numPr>
@@ -3457,27 +3594,40 @@
           </w:pPr>
         </w:pPrChange>
       </w:pPr>
-      <w:ins w:id="468" w:author="S B" w:date="2016-07-12T22:41:00Z">
+      <w:ins w:id="470" w:author="S B" w:date="2016-07-12T22:40:00Z">
         <w:r>
           <w:rPr>
             <w:highlight w:val="magenta"/>
-            <w:rPrChange w:id="469" w:author="S B" w:date="2016-07-12T22:42:00Z">
+            <w:rPrChange w:id="471" w:author="S B" w:date="2016-07-12T22:42:00Z">
               <w:rPr>
                 <w:highlight w:val="red"/>
               </w:rPr>
             </w:rPrChange>
           </w:rPr>
-          <w:t xml:space="preserve">5. Ward hierarchical </w:t>
-        </w:r>
-      </w:ins>
-    </w:p>
-    <w:p>
-      <w:pPr>
-        <w:rPr>
-          <w:ins w:id="470" w:author="S B" w:date="2016-07-12T22:42:00Z"/>
+          <w:t>4. Spectral clustering</w:t>
+        </w:r>
+      </w:ins>
+      <w:ins w:id="472" w:author="S B" w:date="2016-07-12T22:41:00Z">
+        <w:r>
+          <w:rPr>
+            <w:highlight w:val="magenta"/>
+            <w:rPrChange w:id="473" w:author="S B" w:date="2016-07-12T22:42:00Z">
+              <w:rPr>
+                <w:highlight w:val="red"/>
+              </w:rPr>
+            </w:rPrChange>
+          </w:rPr>
+          <w:t xml:space="preserve"> – may not be proper (because even cluster size)</w:t>
+        </w:r>
+      </w:ins>
+    </w:p>
+    <w:p>
+      <w:pPr>
+        <w:rPr>
+          <w:ins w:id="474" w:author="S B" w:date="2016-07-12T22:42:00Z"/>
           <w:highlight w:val="magenta"/>
         </w:rPr>
-        <w:pPrChange w:id="471" w:author="S B" w:date="2016-07-11T23:17:00Z">
+        <w:pPrChange w:id="475" w:author="S B" w:date="2016-07-11T23:17:00Z">
           <w:pPr>
             <w:pStyle w:val="ListParagraph"/>
             <w:numPr>
@@ -3490,22 +3640,27 @@
           </w:pPr>
         </w:pPrChange>
       </w:pPr>
-      <w:ins w:id="472" w:author="S B" w:date="2016-07-12T22:42:00Z">
+      <w:ins w:id="476" w:author="S B" w:date="2016-07-12T22:41:00Z">
         <w:r>
           <w:rPr>
             <w:highlight w:val="magenta"/>
-          </w:rPr>
-          <w:t>6. Agglomerative clustering</w:t>
-        </w:r>
-      </w:ins>
-    </w:p>
-    <w:p>
-      <w:pPr>
-        <w:rPr>
-          <w:ins w:id="473" w:author="S B" w:date="2016-07-12T22:42:00Z"/>
+            <w:rPrChange w:id="477" w:author="S B" w:date="2016-07-12T22:42:00Z">
+              <w:rPr>
+                <w:highlight w:val="red"/>
+              </w:rPr>
+            </w:rPrChange>
+          </w:rPr>
+          <w:t xml:space="preserve">5. Ward hierarchical </w:t>
+        </w:r>
+      </w:ins>
+    </w:p>
+    <w:p>
+      <w:pPr>
+        <w:rPr>
+          <w:ins w:id="478" w:author="S B" w:date="2016-07-12T22:42:00Z"/>
           <w:highlight w:val="magenta"/>
         </w:rPr>
-        <w:pPrChange w:id="474" w:author="S B" w:date="2016-07-11T23:17:00Z">
+        <w:pPrChange w:id="479" w:author="S B" w:date="2016-07-11T23:17:00Z">
           <w:pPr>
             <w:pStyle w:val="ListParagraph"/>
             <w:numPr>
@@ -3518,53 +3673,20 @@
           </w:pPr>
         </w:pPrChange>
       </w:pPr>
-      <w:ins w:id="475" w:author="S B" w:date="2016-07-12T22:42:00Z">
+      <w:ins w:id="480" w:author="S B" w:date="2016-07-12T22:42:00Z">
         <w:r>
           <w:rPr>
             <w:highlight w:val="magenta"/>
           </w:rPr>
-          <w:t>7. DBSCAN</w:t>
-        </w:r>
-      </w:ins>
-    </w:p>
-    <w:p>
-      <w:pPr>
-        <w:rPr>
-          <w:ins w:id="476" w:author="S B" w:date="2016-07-12T22:42:00Z"/>
+          <w:t>6. Agglomerative clustering</w:t>
+        </w:r>
+      </w:ins>
+    </w:p>
+    <w:p>
+      <w:pPr>
+        <w:rPr>
+          <w:ins w:id="481" w:author="S B" w:date="2016-07-12T22:42:00Z"/>
           <w:highlight w:val="magenta"/>
-        </w:rPr>
-        <w:pPrChange w:id="477" w:author="S B" w:date="2016-07-11T23:17:00Z">
-          <w:pPr>
-            <w:pStyle w:val="ListParagraph"/>
-            <w:numPr>
-              <w:numId w:val="9"/>
-            </w:numPr>
-            <w:tabs>
-              <w:tab w:val="num" w:pos="720"/>
-            </w:tabs>
-            <w:ind w:hanging="360"/>
-          </w:pPr>
-        </w:pPrChange>
-      </w:pPr>
-      <w:ins w:id="478" w:author="S B" w:date="2016-07-12T22:42:00Z">
-        <w:r>
-          <w:rPr>
-            <w:highlight w:val="magenta"/>
-          </w:rPr>
-          <w:t>8. Gaussian mixtures</w:t>
-        </w:r>
-      </w:ins>
-    </w:p>
-    <w:p>
-      <w:pPr>
-        <w:rPr>
-          <w:ins w:id="479" w:author="S B" w:date="2016-07-11T23:17:00Z"/>
-          <w:highlight w:val="magenta"/>
-          <w:rPrChange w:id="480" w:author="S B" w:date="2016-07-12T22:42:00Z">
-            <w:rPr>
-              <w:ins w:id="481" w:author="S B" w:date="2016-07-11T23:17:00Z"/>
-            </w:rPr>
-          </w:rPrChange>
         </w:rPr>
         <w:pPrChange w:id="482" w:author="S B" w:date="2016-07-11T23:17:00Z">
           <w:pPr>
@@ -3584,6 +3706,67 @@
           <w:rPr>
             <w:highlight w:val="magenta"/>
           </w:rPr>
+          <w:t>7. DBSCAN</w:t>
+        </w:r>
+      </w:ins>
+    </w:p>
+    <w:p>
+      <w:pPr>
+        <w:rPr>
+          <w:ins w:id="484" w:author="S B" w:date="2016-07-12T22:42:00Z"/>
+          <w:highlight w:val="magenta"/>
+        </w:rPr>
+        <w:pPrChange w:id="485" w:author="S B" w:date="2016-07-11T23:17:00Z">
+          <w:pPr>
+            <w:pStyle w:val="ListParagraph"/>
+            <w:numPr>
+              <w:numId w:val="9"/>
+            </w:numPr>
+            <w:tabs>
+              <w:tab w:val="num" w:pos="720"/>
+            </w:tabs>
+            <w:ind w:hanging="360"/>
+          </w:pPr>
+        </w:pPrChange>
+      </w:pPr>
+      <w:ins w:id="486" w:author="S B" w:date="2016-07-12T22:42:00Z">
+        <w:r>
+          <w:rPr>
+            <w:highlight w:val="magenta"/>
+          </w:rPr>
+          <w:t>8. Gaussian mixtures</w:t>
+        </w:r>
+      </w:ins>
+    </w:p>
+    <w:p>
+      <w:pPr>
+        <w:rPr>
+          <w:ins w:id="487" w:author="S B" w:date="2016-07-11T23:17:00Z"/>
+          <w:highlight w:val="magenta"/>
+          <w:rPrChange w:id="488" w:author="S B" w:date="2016-07-12T22:42:00Z">
+            <w:rPr>
+              <w:ins w:id="489" w:author="S B" w:date="2016-07-11T23:17:00Z"/>
+            </w:rPr>
+          </w:rPrChange>
+        </w:rPr>
+        <w:pPrChange w:id="490" w:author="S B" w:date="2016-07-11T23:17:00Z">
+          <w:pPr>
+            <w:pStyle w:val="ListParagraph"/>
+            <w:numPr>
+              <w:numId w:val="9"/>
+            </w:numPr>
+            <w:tabs>
+              <w:tab w:val="num" w:pos="720"/>
+            </w:tabs>
+            <w:ind w:hanging="360"/>
+          </w:pPr>
+        </w:pPrChange>
+      </w:pPr>
+      <w:ins w:id="491" w:author="S B" w:date="2016-07-12T22:42:00Z">
+        <w:r>
+          <w:rPr>
+            <w:highlight w:val="magenta"/>
+          </w:rPr>
           <w:t>9. Birch</w:t>
         </w:r>
       </w:ins>
@@ -3592,12 +3775,12 @@
       <w:pPr>
         <w:spacing w:before="100" w:beforeAutospacing="1" w:after="100" w:afterAutospacing="1"/>
         <w:rPr>
-          <w:ins w:id="484" w:author="S B" w:date="2016-07-09T23:25:00Z"/>
+          <w:ins w:id="492" w:author="S B" w:date="2016-07-09T23:25:00Z"/>
           <w:rFonts w:ascii="Arial" w:eastAsia="Times New Roman" w:hAnsi="Arial" w:cs="Times New Roman"/>
           <w:color w:val="000000"/>
-          <w:rPrChange w:id="485" w:author="S B" w:date="2016-07-09T23:25:00Z">
+          <w:rPrChange w:id="493" w:author="S B" w:date="2016-07-09T23:25:00Z">
             <w:rPr>
-              <w:ins w:id="486" w:author="S B" w:date="2016-07-09T23:25:00Z"/>
+              <w:ins w:id="494" w:author="S B" w:date="2016-07-09T23:25:00Z"/>
               <w:rFonts w:ascii="Arial" w:eastAsia="Times New Roman" w:hAnsi="Arial" w:cs="Times New Roman"/>
               <w:color w:val="000000"/>
               <w:sz w:val="22"/>
@@ -3605,7 +3788,7 @@
             </w:rPr>
           </w:rPrChange>
         </w:rPr>
-        <w:pPrChange w:id="487" w:author="S B" w:date="2016-07-11T23:17:00Z">
+        <w:pPrChange w:id="495" w:author="S B" w:date="2016-07-11T23:17:00Z">
           <w:pPr>
             <w:numPr>
               <w:numId w:val="9"/>
@@ -3623,7 +3806,7 @@
       <w:pPr>
         <w:pStyle w:val="Heading2"/>
         <w:rPr>
-          <w:del w:id="488" w:author="S B" w:date="2016-07-09T23:25:00Z"/>
+          <w:del w:id="496" w:author="S B" w:date="2016-07-09T23:25:00Z"/>
         </w:rPr>
       </w:pPr>
     </w:p>
@@ -3638,12 +3821,12 @@
     <w:p>
       <w:pPr>
         <w:rPr>
-          <w:ins w:id="489" w:author="S B" w:date="2016-07-09T23:25:00Z"/>
+          <w:ins w:id="497" w:author="S B" w:date="2016-07-09T23:25:00Z"/>
           <w:rFonts w:ascii="Arial" w:hAnsi="Arial" w:cs="Arial"/>
           <w:color w:val="000000"/>
-          <w:rPrChange w:id="490" w:author="S B" w:date="2016-07-09T23:25:00Z">
+          <w:rPrChange w:id="498" w:author="S B" w:date="2016-07-09T23:25:00Z">
             <w:rPr>
-              <w:ins w:id="491" w:author="S B" w:date="2016-07-09T23:25:00Z"/>
+              <w:ins w:id="499" w:author="S B" w:date="2016-07-09T23:25:00Z"/>
               <w:rFonts w:ascii="Arial" w:hAnsi="Arial" w:cs="Arial"/>
               <w:color w:val="000000"/>
               <w:sz w:val="22"/>
@@ -3652,12 +3835,12 @@
           </w:rPrChange>
         </w:rPr>
       </w:pPr>
-      <w:ins w:id="492" w:author="S B" w:date="2016-07-09T23:25:00Z">
+      <w:ins w:id="500" w:author="S B" w:date="2016-07-09T23:25:00Z">
         <w:r>
           <w:rPr>
             <w:rFonts w:ascii="Droid Sans" w:hAnsi="Droid Sans" w:cs="Arial" w:hint="eastAsia"/>
             <w:color w:val="000000"/>
-            <w:rPrChange w:id="493" w:author="S B" w:date="2016-07-09T23:25:00Z">
+            <w:rPrChange w:id="501" w:author="S B" w:date="2016-07-09T23:25:00Z">
               <w:rPr>
                 <w:rFonts w:ascii="Droid Sans" w:hAnsi="Droid Sans" w:cs="Arial" w:hint="eastAsia"/>
                 <w:color w:val="000000"/>
@@ -3666,95 +3849,39 @@
               </w:rPr>
             </w:rPrChange>
           </w:rPr>
-          <w:t>In this section, you will need to discuss the process of improvement you made upon the algorithms and techniques you used in your implementation. For example, adjusting parameters for certain models to acquire improved solutions would fall under the refinement category. Your initial and final solutions should be reported, as well as any significant intermediate results as necessary. Questions to ask yourself when writing this section:</w:t>
-        </w:r>
-      </w:ins>
-    </w:p>
-    <w:p>
-      <w:pPr>
-        <w:numPr>
-          <w:ilvl w:val="0"/>
-          <w:numId w:val="10"/>
-        </w:numPr>
-        <w:spacing w:before="100" w:beforeAutospacing="1" w:after="100" w:afterAutospacing="1"/>
-        <w:rPr>
-          <w:ins w:id="494" w:author="S B" w:date="2016-07-09T23:25:00Z"/>
-          <w:rFonts w:ascii="Arial" w:eastAsia="Times New Roman" w:hAnsi="Arial" w:cs="Arial"/>
-          <w:color w:val="000000"/>
-          <w:rPrChange w:id="495" w:author="S B" w:date="2016-07-09T23:25:00Z">
-            <w:rPr>
-              <w:ins w:id="496" w:author="S B" w:date="2016-07-09T23:25:00Z"/>
-              <w:rFonts w:ascii="Arial" w:eastAsia="Times New Roman" w:hAnsi="Arial" w:cs="Arial"/>
-              <w:color w:val="000000"/>
-              <w:sz w:val="22"/>
-              <w:szCs w:val="22"/>
-            </w:rPr>
-          </w:rPrChange>
-        </w:rPr>
-      </w:pPr>
-      <w:ins w:id="497" w:author="S B" w:date="2016-07-09T23:25:00Z">
-        <w:r>
-          <w:rPr>
-            <w:rFonts w:ascii="Droid Sans" w:eastAsia="Times New Roman" w:hAnsi="Droid Sans" w:cs="Arial"/>
-            <w:i/>
-            <w:iCs/>
+          <w:t xml:space="preserve">In this section, you will need to discuss the process of improvement you made upon the algorithms and techniques you used in your implementation. For example, adjusting parameters for certain models to acquire improved solutions would fall under the refinement category. Your initial and final solutions should be reported, as well as any significant intermediate results as necessary. Questions to ask </w:t>
+        </w:r>
+        <w:proofErr w:type="gramStart"/>
+        <w:r>
+          <w:rPr>
+            <w:rFonts w:ascii="Droid Sans" w:hAnsi="Droid Sans" w:cs="Arial" w:hint="eastAsia"/>
             <w:color w:val="000000"/>
-            <w:rPrChange w:id="498" w:author="S B" w:date="2016-07-09T23:25:00Z">
-              <w:rPr>
-                <w:rFonts w:ascii="Droid Sans" w:eastAsia="Times New Roman" w:hAnsi="Droid Sans" w:cs="Arial"/>
-                <w:i/>
-                <w:iCs/>
+            <w:rPrChange w:id="502" w:author="S B" w:date="2016-07-09T23:25:00Z">
+              <w:rPr>
+                <w:rFonts w:ascii="Droid Sans" w:hAnsi="Droid Sans" w:cs="Arial" w:hint="eastAsia"/>
                 <w:color w:val="000000"/>
                 <w:sz w:val="22"/>
                 <w:szCs w:val="22"/>
               </w:rPr>
             </w:rPrChange>
           </w:rPr>
-          <w:t>Has an initial solution been found and clearly reported?</w:t>
-        </w:r>
-      </w:ins>
-    </w:p>
-    <w:p>
-      <w:pPr>
-        <w:numPr>
-          <w:ilvl w:val="0"/>
-          <w:numId w:val="10"/>
-        </w:numPr>
-        <w:spacing w:before="100" w:beforeAutospacing="1" w:after="100" w:afterAutospacing="1"/>
-        <w:rPr>
-          <w:ins w:id="499" w:author="S B" w:date="2016-07-09T23:25:00Z"/>
-          <w:rFonts w:ascii="Arial" w:eastAsia="Times New Roman" w:hAnsi="Arial" w:cs="Arial"/>
-          <w:color w:val="000000"/>
-          <w:rPrChange w:id="500" w:author="S B" w:date="2016-07-09T23:25:00Z">
-            <w:rPr>
-              <w:ins w:id="501" w:author="S B" w:date="2016-07-09T23:25:00Z"/>
-              <w:rFonts w:ascii="Arial" w:eastAsia="Times New Roman" w:hAnsi="Arial" w:cs="Arial"/>
-              <w:color w:val="000000"/>
-              <w:sz w:val="22"/>
-              <w:szCs w:val="22"/>
-            </w:rPr>
-          </w:rPrChange>
-        </w:rPr>
-      </w:pPr>
-      <w:ins w:id="502" w:author="S B" w:date="2016-07-09T23:25:00Z">
-        <w:r>
-          <w:rPr>
-            <w:rFonts w:ascii="Droid Sans" w:eastAsia="Times New Roman" w:hAnsi="Droid Sans" w:cs="Arial"/>
-            <w:i/>
-            <w:iCs/>
+          <w:t>yourself</w:t>
+        </w:r>
+        <w:proofErr w:type="gramEnd"/>
+        <w:r>
+          <w:rPr>
+            <w:rFonts w:ascii="Droid Sans" w:hAnsi="Droid Sans" w:cs="Arial" w:hint="eastAsia"/>
             <w:color w:val="000000"/>
             <w:rPrChange w:id="503" w:author="S B" w:date="2016-07-09T23:25:00Z">
               <w:rPr>
-                <w:rFonts w:ascii="Droid Sans" w:eastAsia="Times New Roman" w:hAnsi="Droid Sans" w:cs="Arial"/>
-                <w:i/>
-                <w:iCs/>
+                <w:rFonts w:ascii="Droid Sans" w:hAnsi="Droid Sans" w:cs="Arial" w:hint="eastAsia"/>
                 <w:color w:val="000000"/>
                 <w:sz w:val="22"/>
                 <w:szCs w:val="22"/>
               </w:rPr>
             </w:rPrChange>
           </w:rPr>
-          <w:t>Is the process of improvement clearly documented, such as what techniques were used?</w:t>
+          <w:t xml:space="preserve"> when writing this section:</w:t>
         </w:r>
       </w:ins>
     </w:p>
@@ -3798,6 +3925,94 @@
               </w:rPr>
             </w:rPrChange>
           </w:rPr>
+          <w:t>Has an initial solution been found and clearly reported?</w:t>
+        </w:r>
+      </w:ins>
+    </w:p>
+    <w:p>
+      <w:pPr>
+        <w:numPr>
+          <w:ilvl w:val="0"/>
+          <w:numId w:val="10"/>
+        </w:numPr>
+        <w:spacing w:before="100" w:beforeAutospacing="1" w:after="100" w:afterAutospacing="1"/>
+        <w:rPr>
+          <w:ins w:id="509" w:author="S B" w:date="2016-07-09T23:25:00Z"/>
+          <w:rFonts w:ascii="Arial" w:eastAsia="Times New Roman" w:hAnsi="Arial" w:cs="Arial"/>
+          <w:color w:val="000000"/>
+          <w:rPrChange w:id="510" w:author="S B" w:date="2016-07-09T23:25:00Z">
+            <w:rPr>
+              <w:ins w:id="511" w:author="S B" w:date="2016-07-09T23:25:00Z"/>
+              <w:rFonts w:ascii="Arial" w:eastAsia="Times New Roman" w:hAnsi="Arial" w:cs="Arial"/>
+              <w:color w:val="000000"/>
+              <w:sz w:val="22"/>
+              <w:szCs w:val="22"/>
+            </w:rPr>
+          </w:rPrChange>
+        </w:rPr>
+      </w:pPr>
+      <w:ins w:id="512" w:author="S B" w:date="2016-07-09T23:25:00Z">
+        <w:r>
+          <w:rPr>
+            <w:rFonts w:ascii="Droid Sans" w:eastAsia="Times New Roman" w:hAnsi="Droid Sans" w:cs="Arial"/>
+            <w:i/>
+            <w:iCs/>
+            <w:color w:val="000000"/>
+            <w:rPrChange w:id="513" w:author="S B" w:date="2016-07-09T23:25:00Z">
+              <w:rPr>
+                <w:rFonts w:ascii="Droid Sans" w:eastAsia="Times New Roman" w:hAnsi="Droid Sans" w:cs="Arial"/>
+                <w:i/>
+                <w:iCs/>
+                <w:color w:val="000000"/>
+                <w:sz w:val="22"/>
+                <w:szCs w:val="22"/>
+              </w:rPr>
+            </w:rPrChange>
+          </w:rPr>
+          <w:t>Is the process of improvement clearly documented, such as what techniques were used?</w:t>
+        </w:r>
+      </w:ins>
+    </w:p>
+    <w:p>
+      <w:pPr>
+        <w:numPr>
+          <w:ilvl w:val="0"/>
+          <w:numId w:val="10"/>
+        </w:numPr>
+        <w:spacing w:before="100" w:beforeAutospacing="1" w:after="100" w:afterAutospacing="1"/>
+        <w:rPr>
+          <w:ins w:id="514" w:author="S B" w:date="2016-07-09T23:25:00Z"/>
+          <w:rFonts w:ascii="Arial" w:eastAsia="Times New Roman" w:hAnsi="Arial" w:cs="Arial"/>
+          <w:color w:val="000000"/>
+          <w:rPrChange w:id="515" w:author="S B" w:date="2016-07-09T23:25:00Z">
+            <w:rPr>
+              <w:ins w:id="516" w:author="S B" w:date="2016-07-09T23:25:00Z"/>
+              <w:rFonts w:ascii="Arial" w:eastAsia="Times New Roman" w:hAnsi="Arial" w:cs="Arial"/>
+              <w:color w:val="000000"/>
+              <w:sz w:val="22"/>
+              <w:szCs w:val="22"/>
+            </w:rPr>
+          </w:rPrChange>
+        </w:rPr>
+      </w:pPr>
+      <w:ins w:id="517" w:author="S B" w:date="2016-07-09T23:25:00Z">
+        <w:r>
+          <w:rPr>
+            <w:rFonts w:ascii="Droid Sans" w:eastAsia="Times New Roman" w:hAnsi="Droid Sans" w:cs="Arial"/>
+            <w:i/>
+            <w:iCs/>
+            <w:color w:val="000000"/>
+            <w:rPrChange w:id="518" w:author="S B" w:date="2016-07-09T23:25:00Z">
+              <w:rPr>
+                <w:rFonts w:ascii="Droid Sans" w:eastAsia="Times New Roman" w:hAnsi="Droid Sans" w:cs="Arial"/>
+                <w:i/>
+                <w:iCs/>
+                <w:color w:val="000000"/>
+                <w:sz w:val="22"/>
+                <w:szCs w:val="22"/>
+              </w:rPr>
+            </w:rPrChange>
+          </w:rPr>
           <w:t>Are intermediate and final solutions clearly reported as the process is improved?</w:t>
         </w:r>
       </w:ins>
@@ -3810,7 +4025,7 @@
           <w:ilvl w:val="0"/>
           <w:numId w:val="4"/>
         </w:numPr>
-        <w:pPrChange w:id="509" w:author="S B" w:date="2016-06-27T22:51:00Z">
+        <w:pPrChange w:id="519" w:author="S B" w:date="2016-06-27T22:51:00Z">
           <w:pPr>
             <w:pStyle w:val="Heading1"/>
           </w:pPr>
@@ -3860,8 +4075,47 @@
         <w:pStyle w:val="Heading2"/>
       </w:pPr>
       <w:r>
+        <w:lastRenderedPageBreak/>
         <w:t>Justification</w:t>
       </w:r>
+    </w:p>
+    <w:p>
+      <w:pPr>
+        <w:rPr>
+          <w:ins w:id="520" w:author="Seungjin Baek" w:date="2016-09-21T16:17:00Z"/>
+          <w:rFonts w:eastAsia="Malgun Gothic"/>
+          <w:lang w:eastAsia="ko-KR"/>
+        </w:rPr>
+      </w:pPr>
+      <w:ins w:id="521" w:author="Seungjin Baek" w:date="2016-09-21T16:17:00Z">
+        <w:r>
+          <w:rPr>
+            <w:rFonts w:eastAsia="Malgun Gothic"/>
+            <w:lang w:eastAsia="ko-KR"/>
+          </w:rPr>
+          <w:t>Using K-means results as ground truth, we could evaluate the goodness of different clustering schemes</w:t>
+        </w:r>
+      </w:ins>
+      <w:ins w:id="522" w:author="Seungjin Baek" w:date="2016-09-21T16:18:00Z">
+        <w:r>
+          <w:rPr>
+            <w:rFonts w:eastAsia="Malgun Gothic"/>
+            <w:lang w:eastAsia="ko-KR"/>
+          </w:rPr>
+          <w:t>.</w:t>
+        </w:r>
+      </w:ins>
+      <w:bookmarkStart w:id="523" w:name="_GoBack"/>
+      <w:bookmarkEnd w:id="523"/>
+    </w:p>
+    <w:p>
+      <w:pPr>
+        <w:rPr>
+          <w:ins w:id="524" w:author="Seungjin Baek" w:date="2016-09-21T16:17:00Z"/>
+          <w:rFonts w:eastAsia="Malgun Gothic"/>
+          <w:lang w:eastAsia="ko-KR"/>
+        </w:rPr>
+      </w:pPr>
     </w:p>
     <w:p>
       <w:pPr>
@@ -3885,7 +4139,7 @@
           <w:ilvl w:val="0"/>
           <w:numId w:val="4"/>
         </w:numPr>
-        <w:pPrChange w:id="510" w:author="S B" w:date="2016-06-27T22:51:00Z">
+        <w:pPrChange w:id="525" w:author="S B" w:date="2016-06-27T22:51:00Z">
           <w:pPr>
             <w:pStyle w:val="Heading1"/>
           </w:pPr>
@@ -3901,7 +4155,6 @@
         <w:pStyle w:val="Heading2"/>
       </w:pPr>
       <w:r>
-        <w:lastRenderedPageBreak/>
         <w:t>Free-Form Visualization</w:t>
       </w:r>
     </w:p>
@@ -3933,7 +4186,7 @@
 </file>
 
 <file path=word/comments.xml><?xml version="1.0" encoding="utf-8"?>
-<w:comments xmlns:wpc="http://schemas.microsoft.com/office/word/2010/wordprocessingCanvas" xmlns:mo="http://schemas.microsoft.com/office/mac/office/2008/main" xmlns:mc="http://schemas.openxmlformats.org/markup-compatibility/2006" xmlns:mv="urn:schemas-microsoft-com:mac:vml" xmlns:o="urn:schemas-microsoft-com:office:office" xmlns:r="http://schemas.openxmlformats.org/officeDocument/2006/relationships" xmlns:m="http://schemas.openxmlformats.org/officeDocument/2006/math" xmlns:v="urn:schemas-microsoft-com:vml" xmlns:wp14="http://schemas.microsoft.com/office/word/2010/wordprocessingDrawing" xmlns:wp="http://schemas.openxmlformats.org/drawingml/2006/wordprocessingDrawing" xmlns:w10="urn:schemas-microsoft-com:office:word" xmlns:w="http://schemas.openxmlformats.org/wordprocessingml/2006/main" xmlns:w14="http://schemas.microsoft.com/office/word/2010/wordml" xmlns:wpg="http://schemas.microsoft.com/office/word/2010/wordprocessingGroup" xmlns:wpi="http://schemas.microsoft.com/office/word/2010/wordprocessingInk" xmlns:wne="http://schemas.microsoft.com/office/word/2006/wordml" xmlns:wps="http://schemas.microsoft.com/office/word/2010/wordprocessingShape" mc:Ignorable="w14 wp14">
+<w:comments xmlns:wpc="http://schemas.microsoft.com/office/word/2010/wordprocessingCanvas" xmlns:mc="http://schemas.openxmlformats.org/markup-compatibility/2006" xmlns:o="urn:schemas-microsoft-com:office:office" xmlns:r="http://schemas.openxmlformats.org/officeDocument/2006/relationships" xmlns:m="http://schemas.openxmlformats.org/officeDocument/2006/math" xmlns:v="urn:schemas-microsoft-com:vml" xmlns:wp14="http://schemas.microsoft.com/office/word/2010/wordprocessingDrawing" xmlns:wp="http://schemas.openxmlformats.org/drawingml/2006/wordprocessingDrawing" xmlns:w10="urn:schemas-microsoft-com:office:word" xmlns:w="http://schemas.openxmlformats.org/wordprocessingml/2006/main" xmlns:w14="http://schemas.microsoft.com/office/word/2010/wordml" xmlns:wpg="http://schemas.microsoft.com/office/word/2010/wordprocessingGroup" xmlns:wpi="http://schemas.microsoft.com/office/word/2010/wordprocessingInk" xmlns:wne="http://schemas.microsoft.com/office/word/2006/wordml" xmlns:wps="http://schemas.microsoft.com/office/word/2010/wordprocessingShape" mc:Ignorable="w14 wp14">
   <w:comment w:id="7" w:author="Seungjin Baek" w:date="2016-06-23T16:45:00Z" w:initials="sb">
     <w:p>
       <w:pPr>
@@ -3970,7 +4223,7 @@
 </file>
 
 <file path=word/numbering.xml><?xml version="1.0" encoding="utf-8"?>
-<w:numbering xmlns:wpc="http://schemas.microsoft.com/office/word/2010/wordprocessingCanvas" xmlns:mo="http://schemas.microsoft.com/office/mac/office/2008/main" xmlns:mc="http://schemas.openxmlformats.org/markup-compatibility/2006" xmlns:mv="urn:schemas-microsoft-com:mac:vml" xmlns:o="urn:schemas-microsoft-com:office:office" xmlns:r="http://schemas.openxmlformats.org/officeDocument/2006/relationships" xmlns:m="http://schemas.openxmlformats.org/officeDocument/2006/math" xmlns:v="urn:schemas-microsoft-com:vml" xmlns:wp14="http://schemas.microsoft.com/office/word/2010/wordprocessingDrawing" xmlns:wp="http://schemas.openxmlformats.org/drawingml/2006/wordprocessingDrawing" xmlns:w10="urn:schemas-microsoft-com:office:word" xmlns:w="http://schemas.openxmlformats.org/wordprocessingml/2006/main" xmlns:w14="http://schemas.microsoft.com/office/word/2010/wordml" xmlns:wpg="http://schemas.microsoft.com/office/word/2010/wordprocessingGroup" xmlns:wpi="http://schemas.microsoft.com/office/word/2010/wordprocessingInk" xmlns:wne="http://schemas.microsoft.com/office/word/2006/wordml" xmlns:wps="http://schemas.microsoft.com/office/word/2010/wordprocessingShape" mc:Ignorable="w14 wp14">
+<w:numbering xmlns:wpc="http://schemas.microsoft.com/office/word/2010/wordprocessingCanvas" xmlns:mc="http://schemas.openxmlformats.org/markup-compatibility/2006" xmlns:o="urn:schemas-microsoft-com:office:office" xmlns:r="http://schemas.openxmlformats.org/officeDocument/2006/relationships" xmlns:m="http://schemas.openxmlformats.org/officeDocument/2006/math" xmlns:v="urn:schemas-microsoft-com:vml" xmlns:wp14="http://schemas.microsoft.com/office/word/2010/wordprocessingDrawing" xmlns:wp="http://schemas.openxmlformats.org/drawingml/2006/wordprocessingDrawing" xmlns:w10="urn:schemas-microsoft-com:office:word" xmlns:w="http://schemas.openxmlformats.org/wordprocessingml/2006/main" xmlns:w14="http://schemas.microsoft.com/office/word/2010/wordml" xmlns:wpg="http://schemas.microsoft.com/office/word/2010/wordprocessingGroup" xmlns:wpi="http://schemas.microsoft.com/office/word/2010/wordprocessingInk" xmlns:wne="http://schemas.microsoft.com/office/word/2006/wordml" xmlns:wps="http://schemas.microsoft.com/office/word/2010/wordprocessingShape" mc:Ignorable="w14 wp14">
   <w:abstractNum w:abstractNumId="0">
     <w:nsid w:val="061E50F8"/>
     <w:multiLevelType w:val="hybridMultilevel"/>
@@ -5201,7 +5454,7 @@
     </w:rPrDefault>
     <w:pPrDefault/>
   </w:docDefaults>
-  <w:latentStyles w:defLockedState="0" w:defUIPriority="99" w:defSemiHidden="1" w:defUnhideWhenUsed="1" w:defQFormat="0" w:count="276">
+  <w:latentStyles w:defLockedState="0" w:defUIPriority="99" w:defSemiHidden="1" w:defUnhideWhenUsed="1" w:defQFormat="0" w:count="267">
     <w:lsdException w:name="Normal" w:semiHidden="0" w:uiPriority="0" w:unhideWhenUsed="0" w:qFormat="1"/>
     <w:lsdException w:name="heading 1" w:semiHidden="0" w:uiPriority="9" w:unhideWhenUsed="0" w:qFormat="1"/>
     <w:lsdException w:name="heading 2" w:uiPriority="9" w:qFormat="1"/>
@@ -5557,7 +5810,6 @@
     <w:uiPriority w:val="59"/>
     <w:rsid w:val="00345EDA"/>
     <w:tblPr>
-      <w:tblInd w:w="0" w:type="dxa"/>
       <w:tblBorders>
         <w:top w:val="single" w:sz="4" w:space="0" w:color="auto"/>
         <w:left w:val="single" w:sz="4" w:space="0" w:color="auto"/>
@@ -5566,12 +5818,6 @@
         <w:insideH w:val="single" w:sz="4" w:space="0" w:color="auto"/>
         <w:insideV w:val="single" w:sz="4" w:space="0" w:color="auto"/>
       </w:tblBorders>
-      <w:tblCellMar>
-        <w:top w:w="0" w:type="dxa"/>
-        <w:left w:w="108" w:type="dxa"/>
-        <w:bottom w:w="0" w:type="dxa"/>
-        <w:right w:w="108" w:type="dxa"/>
-      </w:tblCellMar>
     </w:tblPr>
   </w:style>
   <w:style w:type="paragraph" w:customStyle="1" w:styleId="c7">
@@ -5652,7 +5898,7 @@
 </file>
 
 <file path=word/stylesWithEffects.xml><?xml version="1.0" encoding="utf-8"?>
-<w:styles xmlns:wpc="http://schemas.microsoft.com/office/word/2010/wordprocessingCanvas" xmlns:mo="http://schemas.microsoft.com/office/mac/office/2008/main" xmlns:mc="http://schemas.openxmlformats.org/markup-compatibility/2006" xmlns:mv="urn:schemas-microsoft-com:mac:vml" xmlns:o="urn:schemas-microsoft-com:office:office" xmlns:r="http://schemas.openxmlformats.org/officeDocument/2006/relationships" xmlns:m="http://schemas.openxmlformats.org/officeDocument/2006/math" xmlns:v="urn:schemas-microsoft-com:vml" xmlns:wp14="http://schemas.microsoft.com/office/word/2010/wordprocessingDrawing" xmlns:wp="http://schemas.openxmlformats.org/drawingml/2006/wordprocessingDrawing" xmlns:w10="urn:schemas-microsoft-com:office:word" xmlns:w="http://schemas.openxmlformats.org/wordprocessingml/2006/main" xmlns:w14="http://schemas.microsoft.com/office/word/2010/wordml" xmlns:wpg="http://schemas.microsoft.com/office/word/2010/wordprocessingGroup" xmlns:wpi="http://schemas.microsoft.com/office/word/2010/wordprocessingInk" xmlns:wne="http://schemas.microsoft.com/office/word/2006/wordml" xmlns:wps="http://schemas.microsoft.com/office/word/2010/wordprocessingShape" mc:Ignorable="w14 wp14">
+<w:styles xmlns:wpc="http://schemas.microsoft.com/office/word/2010/wordprocessingCanvas" xmlns:mc="http://schemas.openxmlformats.org/markup-compatibility/2006" xmlns:o="urn:schemas-microsoft-com:office:office" xmlns:r="http://schemas.openxmlformats.org/officeDocument/2006/relationships" xmlns:m="http://schemas.openxmlformats.org/officeDocument/2006/math" xmlns:v="urn:schemas-microsoft-com:vml" xmlns:wp14="http://schemas.microsoft.com/office/word/2010/wordprocessingDrawing" xmlns:wp="http://schemas.openxmlformats.org/drawingml/2006/wordprocessingDrawing" xmlns:w10="urn:schemas-microsoft-com:office:word" xmlns:w="http://schemas.openxmlformats.org/wordprocessingml/2006/main" xmlns:w14="http://schemas.microsoft.com/office/word/2010/wordml" xmlns:wpg="http://schemas.microsoft.com/office/word/2010/wordprocessingGroup" xmlns:wpi="http://schemas.microsoft.com/office/word/2010/wordprocessingInk" xmlns:wne="http://schemas.microsoft.com/office/word/2006/wordml" xmlns:wps="http://schemas.microsoft.com/office/word/2010/wordprocessingShape" mc:Ignorable="w14 wp14">
   <w:docDefaults>
     <w:rPrDefault>
       <w:rPr>
@@ -5664,7 +5910,7 @@
     </w:rPrDefault>
     <w:pPrDefault/>
   </w:docDefaults>
-  <w:latentStyles w:defLockedState="0" w:defUIPriority="99" w:defSemiHidden="1" w:defUnhideWhenUsed="1" w:defQFormat="0" w:count="276">
+  <w:latentStyles w:defLockedState="0" w:defUIPriority="99" w:defSemiHidden="1" w:defUnhideWhenUsed="1" w:defQFormat="0" w:count="267">
     <w:lsdException w:name="Normal" w:semiHidden="0" w:uiPriority="0" w:unhideWhenUsed="0" w:qFormat="1"/>
     <w:lsdException w:name="heading 1" w:semiHidden="0" w:uiPriority="9" w:unhideWhenUsed="0" w:qFormat="1"/>
     <w:lsdException w:name="heading 2" w:uiPriority="9" w:qFormat="1"/>
@@ -6020,7 +6266,6 @@
     <w:uiPriority w:val="59"/>
     <w:rsid w:val="00345EDA"/>
     <w:tblPr>
-      <w:tblInd w:w="0" w:type="dxa"/>
       <w:tblBorders>
         <w:top w:val="single" w:sz="4" w:space="0" w:color="auto"/>
         <w:left w:val="single" w:sz="4" w:space="0" w:color="auto"/>
@@ -6029,12 +6274,6 @@
         <w:insideH w:val="single" w:sz="4" w:space="0" w:color="auto"/>
         <w:insideV w:val="single" w:sz="4" w:space="0" w:color="auto"/>
       </w:tblBorders>
-      <w:tblCellMar>
-        <w:top w:w="0" w:type="dxa"/>
-        <w:left w:w="108" w:type="dxa"/>
-        <w:bottom w:w="0" w:type="dxa"/>
-        <w:right w:w="108" w:type="dxa"/>
-      </w:tblCellMar>
     </w:tblPr>
   </w:style>
   <w:style w:type="paragraph" w:customStyle="1" w:styleId="c7">
@@ -6439,7 +6678,7 @@
 </file>
 
 <file path=customXml/itemProps1.xml><?xml version="1.0" encoding="utf-8"?>
-<ds:datastoreItem xmlns:ds="http://schemas.openxmlformats.org/officeDocument/2006/customXml" ds:itemID="{B6564E79-0233-3D4F-AC14-36384690E352}">
+<ds:datastoreItem xmlns:ds="http://schemas.openxmlformats.org/officeDocument/2006/customXml" ds:itemID="{1F88E93A-314A-4C41-8963-4BCCCC0625AA}">
   <ds:schemaRefs>
     <ds:schemaRef ds:uri="http://schemas.openxmlformats.org/officeDocument/2006/bibliography"/>
   </ds:schemaRefs>

</xml_diff>

<commit_message>
doc: wrap up analysis and documentation
</commit_message>
<xml_diff>
--- a/Report/Capstone Report by SBaek.docx
+++ b/Report/Capstone Report by SBaek.docx
@@ -1,6 +1,6 @@
 
 <file path=word/document.xml><?xml version="1.0" encoding="utf-8"?>
-<w:document xmlns:wpc="http://schemas.microsoft.com/office/word/2010/wordprocessingCanvas" xmlns:mc="http://schemas.openxmlformats.org/markup-compatibility/2006" xmlns:o="urn:schemas-microsoft-com:office:office" xmlns:r="http://schemas.openxmlformats.org/officeDocument/2006/relationships" xmlns:m="http://schemas.openxmlformats.org/officeDocument/2006/math" xmlns:v="urn:schemas-microsoft-com:vml" xmlns:wp14="http://schemas.microsoft.com/office/word/2010/wordprocessingDrawing" xmlns:wp="http://schemas.openxmlformats.org/drawingml/2006/wordprocessingDrawing" xmlns:w10="urn:schemas-microsoft-com:office:word" xmlns:w="http://schemas.openxmlformats.org/wordprocessingml/2006/main" xmlns:w14="http://schemas.microsoft.com/office/word/2010/wordml" xmlns:wpg="http://schemas.microsoft.com/office/word/2010/wordprocessingGroup" xmlns:wpi="http://schemas.microsoft.com/office/word/2010/wordprocessingInk" xmlns:wne="http://schemas.microsoft.com/office/word/2006/wordml" xmlns:wps="http://schemas.microsoft.com/office/word/2010/wordprocessingShape" mc:Ignorable="w14 wp14">
+<w:document xmlns:wpc="http://schemas.microsoft.com/office/word/2010/wordprocessingCanvas" xmlns:mo="http://schemas.microsoft.com/office/mac/office/2008/main" xmlns:mc="http://schemas.openxmlformats.org/markup-compatibility/2006" xmlns:mv="urn:schemas-microsoft-com:mac:vml" xmlns:o="urn:schemas-microsoft-com:office:office" xmlns:r="http://schemas.openxmlformats.org/officeDocument/2006/relationships" xmlns:m="http://schemas.openxmlformats.org/officeDocument/2006/math" xmlns:v="urn:schemas-microsoft-com:vml" xmlns:wp14="http://schemas.microsoft.com/office/word/2010/wordprocessingDrawing" xmlns:wp="http://schemas.openxmlformats.org/drawingml/2006/wordprocessingDrawing" xmlns:w10="urn:schemas-microsoft-com:office:word" xmlns:w="http://schemas.openxmlformats.org/wordprocessingml/2006/main" xmlns:w14="http://schemas.microsoft.com/office/word/2010/wordml" xmlns:wpg="http://schemas.microsoft.com/office/word/2010/wordprocessingGroup" xmlns:wpi="http://schemas.microsoft.com/office/word/2010/wordprocessingInk" xmlns:wne="http://schemas.microsoft.com/office/word/2006/wordml" xmlns:wps="http://schemas.microsoft.com/office/word/2010/wordprocessingShape" mc:Ignorable="w14 wp14">
   <w:body>
     <w:p>
       <w:pPr>
@@ -153,12 +153,10 @@
           <w:t>(</w:t>
         </w:r>
         <w:proofErr w:type="spellStart"/>
-        <w:proofErr w:type="gramStart"/>
         <w:r>
           <w:t>scikit</w:t>
         </w:r>
         <w:proofErr w:type="spellEnd"/>
-        <w:proofErr w:type="gramEnd"/>
         <w:r>
           <w:t xml:space="preserve"> learn webpage)</w:t>
         </w:r>
@@ -1138,66 +1136,75 @@
       </w:pPr>
       <w:ins w:id="143" w:author="Seungjin Baek" w:date="2016-07-01T16:30:00Z">
         <w:r>
-          <w:t>Scatter plots and histograms are shown in Figure XX</w:t>
-        </w:r>
-      </w:ins>
-      <w:ins w:id="144" w:author="S B" w:date="2016-07-05T23:34:00Z">
+          <w:t xml:space="preserve">Scatter plots and histograms are shown in Figure </w:t>
+        </w:r>
+        <w:r>
+          <w:rPr>
+            <w:highlight w:val="yellow"/>
+            <w:rPrChange w:id="144" w:author="S B" w:date="2016-09-29T21:45:00Z">
+              <w:rPr/>
+            </w:rPrChange>
+          </w:rPr>
+          <w:t>XX</w:t>
+        </w:r>
+      </w:ins>
+      <w:ins w:id="145" w:author="S B" w:date="2016-07-05T23:34:00Z">
         <w:r>
           <w:t xml:space="preserve">, which shows very wide </w:t>
         </w:r>
-        <w:del w:id="145" w:author="Seungjin Baek" w:date="2016-07-06T16:34:00Z">
+        <w:del w:id="146" w:author="Seungjin Baek" w:date="2016-07-06T16:34:00Z">
           <w:r>
             <w:delText>distributions</w:delText>
           </w:r>
         </w:del>
       </w:ins>
-      <w:ins w:id="146" w:author="Seungjin Baek" w:date="2016-07-06T16:34:00Z">
+      <w:ins w:id="147" w:author="Seungjin Baek" w:date="2016-07-06T16:34:00Z">
         <w:r>
           <w:t>ranges</w:t>
         </w:r>
       </w:ins>
-      <w:ins w:id="147" w:author="S B" w:date="2016-07-05T23:34:00Z">
+      <w:ins w:id="148" w:author="S B" w:date="2016-07-05T23:34:00Z">
         <w:r>
           <w:t xml:space="preserve"> of the users across </w:t>
         </w:r>
-        <w:del w:id="148" w:author="Seungjin Baek" w:date="2016-07-06T16:34:00Z">
+        <w:del w:id="149" w:author="Seungjin Baek" w:date="2016-07-06T16:34:00Z">
           <w:r>
             <w:delText>each</w:delText>
           </w:r>
         </w:del>
       </w:ins>
-      <w:ins w:id="149" w:author="Seungjin Baek" w:date="2016-07-06T16:35:00Z">
+      <w:ins w:id="150" w:author="Seungjin Baek" w:date="2016-07-06T16:35:00Z">
         <w:r>
           <w:t>plotted</w:t>
         </w:r>
       </w:ins>
-      <w:ins w:id="150" w:author="S B" w:date="2016-07-05T23:34:00Z">
+      <w:ins w:id="151" w:author="S B" w:date="2016-07-05T23:34:00Z">
         <w:r>
           <w:t xml:space="preserve"> feature</w:t>
         </w:r>
       </w:ins>
-      <w:ins w:id="151" w:author="Seungjin Baek" w:date="2016-07-06T16:34:00Z">
+      <w:ins w:id="152" w:author="Seungjin Baek" w:date="2016-07-06T16:34:00Z">
         <w:r>
           <w:t>s</w:t>
         </w:r>
       </w:ins>
-      <w:ins w:id="152" w:author="Seungjin Baek" w:date="2016-07-01T16:31:00Z">
+      <w:ins w:id="153" w:author="Seungjin Baek" w:date="2016-07-01T16:31:00Z">
         <w:r>
           <w:t>. The</w:t>
         </w:r>
       </w:ins>
-      <w:ins w:id="153" w:author="Seungjin Baek" w:date="2016-07-01T16:32:00Z">
+      <w:ins w:id="154" w:author="Seungjin Baek" w:date="2016-07-01T16:32:00Z">
         <w:r>
           <w:t xml:space="preserve"> plot</w:t>
         </w:r>
       </w:ins>
-      <w:ins w:id="154" w:author="S B" w:date="2016-07-05T23:35:00Z">
+      <w:ins w:id="155" w:author="S B" w:date="2016-07-05T23:35:00Z">
         <w:r>
           <w:t xml:space="preserve">s also </w:t>
         </w:r>
       </w:ins>
-      <w:ins w:id="155" w:author="Seungjin Baek" w:date="2016-07-01T16:32:00Z">
-        <w:del w:id="156" w:author="S B" w:date="2016-07-05T23:35:00Z">
+      <w:ins w:id="156" w:author="Seungjin Baek" w:date="2016-07-01T16:32:00Z">
+        <w:del w:id="157" w:author="S B" w:date="2016-07-05T23:35:00Z">
           <w:r>
             <w:delText xml:space="preserve">s </w:delText>
           </w:r>
@@ -1206,11 +1213,11 @@
           <w:t xml:space="preserve">represent </w:t>
         </w:r>
       </w:ins>
-      <w:ins w:id="157" w:author="S B" w:date="2016-07-05T23:31:00Z">
+      <w:ins w:id="158" w:author="S B" w:date="2016-07-05T23:31:00Z">
         <w:r>
           <w:t xml:space="preserve">the skewedness of </w:t>
         </w:r>
-        <w:del w:id="158" w:author="Seungjin Baek" w:date="2016-07-06T16:35:00Z">
+        <w:del w:id="159" w:author="Seungjin Baek" w:date="2016-07-06T16:35:00Z">
           <w:r>
             <w:delText xml:space="preserve"> </w:delText>
           </w:r>
@@ -1218,88 +1225,88 @@
         <w:r>
           <w:t xml:space="preserve">data toward lower quantities for </w:t>
         </w:r>
-        <w:del w:id="159" w:author="Seungjin Baek" w:date="2016-09-07T15:20:00Z">
+        <w:del w:id="160" w:author="Seungjin Baek" w:date="2016-09-07T15:20:00Z">
           <w:r>
             <w:delText>both</w:delText>
           </w:r>
         </w:del>
       </w:ins>
-      <w:ins w:id="160" w:author="Seungjin Baek" w:date="2016-09-07T15:20:00Z">
+      <w:ins w:id="161" w:author="Seungjin Baek" w:date="2016-09-07T15:20:00Z">
         <w:r>
           <w:t>the</w:t>
         </w:r>
       </w:ins>
-      <w:ins w:id="161" w:author="S B" w:date="2016-07-05T23:31:00Z">
+      <w:ins w:id="162" w:author="S B" w:date="2016-07-05T23:31:00Z">
         <w:r>
           <w:t xml:space="preserve"> </w:t>
         </w:r>
       </w:ins>
-      <w:ins w:id="162" w:author="Seungjin Baek" w:date="2016-09-07T15:20:00Z">
+      <w:ins w:id="163" w:author="Seungjin Baek" w:date="2016-09-07T15:20:00Z">
         <w:r>
           <w:t>features such as ‘</w:t>
         </w:r>
       </w:ins>
-      <w:ins w:id="163" w:author="S B" w:date="2016-07-05T23:31:00Z">
+      <w:ins w:id="164" w:author="S B" w:date="2016-07-05T23:31:00Z">
         <w:r>
           <w:t>listing</w:t>
         </w:r>
-        <w:del w:id="164" w:author="Seungjin Baek" w:date="2016-09-07T15:21:00Z">
+        <w:del w:id="165" w:author="Seungjin Baek" w:date="2016-09-07T15:21:00Z">
           <w:r>
             <w:delText>s</w:delText>
           </w:r>
         </w:del>
       </w:ins>
-      <w:ins w:id="165" w:author="Seungjin Baek" w:date="2016-09-07T15:20:00Z">
+      <w:ins w:id="166" w:author="Seungjin Baek" w:date="2016-09-07T15:20:00Z">
         <w:r>
           <w:t xml:space="preserve">,’ </w:t>
         </w:r>
       </w:ins>
-      <w:ins w:id="166" w:author="S B" w:date="2016-07-05T23:32:00Z">
-        <w:del w:id="167" w:author="Seungjin Baek" w:date="2016-09-07T15:20:00Z">
+      <w:ins w:id="167" w:author="S B" w:date="2016-07-05T23:32:00Z">
+        <w:del w:id="168" w:author="Seungjin Baek" w:date="2016-09-07T15:20:00Z">
           <w:r>
             <w:delText xml:space="preserve">, </w:delText>
           </w:r>
         </w:del>
       </w:ins>
-      <w:ins w:id="168" w:author="Seungjin Baek" w:date="2016-09-07T15:20:00Z">
+      <w:ins w:id="169" w:author="Seungjin Baek" w:date="2016-09-07T15:20:00Z">
         <w:r>
           <w:t>‘</w:t>
         </w:r>
       </w:ins>
-      <w:ins w:id="169" w:author="S B" w:date="2016-07-05T23:32:00Z">
+      <w:ins w:id="170" w:author="S B" w:date="2016-07-05T23:32:00Z">
         <w:r>
           <w:t>sale</w:t>
         </w:r>
-        <w:del w:id="170" w:author="Seungjin Baek" w:date="2016-09-07T15:21:00Z">
+        <w:del w:id="171" w:author="Seungjin Baek" w:date="2016-09-07T15:21:00Z">
           <w:r>
             <w:delText>s</w:delText>
           </w:r>
         </w:del>
       </w:ins>
-      <w:ins w:id="171" w:author="Seungjin Baek" w:date="2016-09-07T15:20:00Z">
+      <w:ins w:id="172" w:author="Seungjin Baek" w:date="2016-09-07T15:20:00Z">
         <w:r>
           <w:t>’</w:t>
         </w:r>
       </w:ins>
-      <w:ins w:id="172" w:author="S B" w:date="2016-07-05T23:31:00Z">
+      <w:ins w:id="173" w:author="S B" w:date="2016-07-05T23:31:00Z">
         <w:r>
           <w:t xml:space="preserve"> and </w:t>
         </w:r>
       </w:ins>
-      <w:ins w:id="173" w:author="Seungjin Baek" w:date="2016-09-07T15:21:00Z">
+      <w:ins w:id="174" w:author="Seungjin Baek" w:date="2016-09-07T15:21:00Z">
         <w:r>
           <w:t>‘</w:t>
         </w:r>
       </w:ins>
       <w:proofErr w:type="spellStart"/>
-      <w:ins w:id="174" w:author="S B" w:date="2016-07-05T23:31:00Z">
-        <w:del w:id="175" w:author="Seungjin Baek" w:date="2016-09-07T15:21:00Z">
+      <w:ins w:id="175" w:author="S B" w:date="2016-07-05T23:31:00Z">
+        <w:del w:id="176" w:author="Seungjin Baek" w:date="2016-09-07T15:21:00Z">
           <w:r>
             <w:delText>total revenues</w:delText>
           </w:r>
         </w:del>
       </w:ins>
-      <w:ins w:id="176" w:author="Seungjin Baek" w:date="2016-09-07T15:21:00Z">
+      <w:ins w:id="177" w:author="Seungjin Baek" w:date="2016-09-07T15:21:00Z">
         <w:r>
           <w:t>gmv</w:t>
         </w:r>
@@ -1308,8 +1315,8 @@
           <w:t>’ (total revenue)</w:t>
         </w:r>
       </w:ins>
-      <w:ins w:id="177" w:author="S B" w:date="2016-07-05T23:32:00Z">
-        <w:del w:id="178" w:author="Seungjin Baek" w:date="2016-09-07T15:21:00Z">
+      <w:ins w:id="178" w:author="S B" w:date="2016-07-05T23:32:00Z">
+        <w:del w:id="179" w:author="Seungjin Baek" w:date="2016-09-07T15:21:00Z">
           <w:r>
             <w:delText xml:space="preserve"> alike</w:delText>
           </w:r>
@@ -1317,62 +1324,62 @@
         <w:r>
           <w:t xml:space="preserve">. We can </w:t>
         </w:r>
-        <w:del w:id="179" w:author="Seungjin Baek" w:date="2016-07-06T16:35:00Z">
+        <w:del w:id="180" w:author="Seungjin Baek" w:date="2016-07-06T16:35:00Z">
           <w:r>
             <w:delText>assume</w:delText>
           </w:r>
         </w:del>
       </w:ins>
-      <w:ins w:id="180" w:author="Seungjin Baek" w:date="2016-07-06T16:35:00Z">
+      <w:ins w:id="181" w:author="Seungjin Baek" w:date="2016-07-06T16:35:00Z">
         <w:r>
           <w:t>deduce</w:t>
         </w:r>
       </w:ins>
-      <w:ins w:id="181" w:author="S B" w:date="2016-07-05T23:32:00Z">
+      <w:ins w:id="182" w:author="S B" w:date="2016-07-05T23:32:00Z">
         <w:r>
           <w:t xml:space="preserve"> based on th</w:t>
         </w:r>
       </w:ins>
-      <w:ins w:id="182" w:author="S B" w:date="2016-07-05T23:35:00Z">
+      <w:ins w:id="183" w:author="S B" w:date="2016-07-05T23:35:00Z">
         <w:r>
           <w:t>e</w:t>
         </w:r>
       </w:ins>
-      <w:ins w:id="183" w:author="S B" w:date="2016-07-05T23:32:00Z">
+      <w:ins w:id="184" w:author="S B" w:date="2016-07-05T23:32:00Z">
         <w:r>
           <w:t>s</w:t>
         </w:r>
       </w:ins>
-      <w:ins w:id="184" w:author="S B" w:date="2016-07-05T23:35:00Z">
+      <w:ins w:id="185" w:author="S B" w:date="2016-07-05T23:35:00Z">
         <w:r>
           <w:t>e</w:t>
         </w:r>
       </w:ins>
-      <w:ins w:id="185" w:author="S B" w:date="2016-07-05T23:32:00Z">
+      <w:ins w:id="186" w:author="S B" w:date="2016-07-05T23:32:00Z">
         <w:r>
           <w:t xml:space="preserve"> plot</w:t>
         </w:r>
       </w:ins>
-      <w:ins w:id="186" w:author="S B" w:date="2016-07-05T23:35:00Z">
+      <w:ins w:id="187" w:author="S B" w:date="2016-07-05T23:35:00Z">
         <w:r>
           <w:t>s</w:t>
         </w:r>
       </w:ins>
-      <w:ins w:id="187" w:author="S B" w:date="2016-07-05T23:32:00Z">
+      <w:ins w:id="188" w:author="S B" w:date="2016-07-05T23:32:00Z">
         <w:r>
           <w:t xml:space="preserve"> that </w:t>
         </w:r>
       </w:ins>
-      <w:ins w:id="188" w:author="S B" w:date="2016-07-05T23:33:00Z">
+      <w:ins w:id="189" w:author="S B" w:date="2016-07-05T23:33:00Z">
         <w:r>
           <w:t xml:space="preserve">majority of the </w:t>
         </w:r>
       </w:ins>
-      <w:ins w:id="189" w:author="S B" w:date="2016-07-05T23:35:00Z">
+      <w:ins w:id="190" w:author="S B" w:date="2016-07-05T23:35:00Z">
         <w:r>
           <w:t xml:space="preserve">sellers </w:t>
         </w:r>
-        <w:del w:id="190" w:author="Seungjin Baek" w:date="2016-07-06T16:35:00Z">
+        <w:del w:id="191" w:author="Seungjin Baek" w:date="2016-07-06T16:35:00Z">
           <w:r>
             <w:delText xml:space="preserve">collected </w:delText>
           </w:r>
@@ -1380,67 +1387,65 @@
         <w:r>
           <w:t xml:space="preserve">in </w:t>
         </w:r>
-        <w:del w:id="191" w:author="Seungjin Baek" w:date="2016-09-07T16:54:00Z">
+        <w:del w:id="192" w:author="Seungjin Baek" w:date="2016-09-07T16:54:00Z">
           <w:r>
             <w:delText>th</w:delText>
           </w:r>
         </w:del>
       </w:ins>
-      <w:proofErr w:type="gramStart"/>
-      <w:ins w:id="192" w:author="Seungjin Baek" w:date="2016-09-07T16:54:00Z">
+      <w:ins w:id="193" w:author="Seungjin Baek" w:date="2016-09-07T16:54:00Z">
         <w:r>
           <w:t>th</w:t>
         </w:r>
       </w:ins>
-      <w:proofErr w:type="gramEnd"/>
-      <w:ins w:id="193" w:author="S B" w:date="2016-07-05T23:35:00Z">
-        <w:del w:id="194" w:author="Seungjin Baek" w:date="2016-07-06T16:35:00Z">
+      <w:ins w:id="194" w:author="S B" w:date="2016-07-05T23:35:00Z">
+        <w:del w:id="195" w:author="Seungjin Baek" w:date="2016-07-06T16:35:00Z">
           <w:r>
             <w:delText>e</w:delText>
           </w:r>
         </w:del>
       </w:ins>
-      <w:ins w:id="195" w:author="Seungjin Baek" w:date="2016-09-07T15:21:00Z">
+      <w:ins w:id="196" w:author="Seungjin Baek" w:date="2016-09-07T15:21:00Z">
         <w:r>
           <w:t>e</w:t>
         </w:r>
       </w:ins>
-      <w:ins w:id="196" w:author="S B" w:date="2016-07-05T23:35:00Z">
+      <w:ins w:id="197" w:author="S B" w:date="2016-07-05T23:35:00Z">
         <w:r>
           <w:t xml:space="preserve"> </w:t>
         </w:r>
       </w:ins>
-      <w:ins w:id="197" w:author="S B" w:date="2016-07-05T23:33:00Z">
+      <w:ins w:id="198" w:author="S B" w:date="2016-07-05T23:33:00Z">
         <w:r>
           <w:t>dataset represent</w:t>
         </w:r>
       </w:ins>
-      <w:ins w:id="198" w:author="Seungjin Baek" w:date="2016-09-07T15:21:00Z">
+      <w:ins w:id="199" w:author="Seungjin Baek" w:date="2016-09-07T15:21:00Z">
         <w:r>
           <w:t>s</w:t>
         </w:r>
       </w:ins>
-      <w:ins w:id="199" w:author="S B" w:date="2016-07-05T23:33:00Z">
+      <w:ins w:id="200" w:author="S B" w:date="2016-07-05T23:33:00Z">
         <w:r>
           <w:t xml:space="preserve"> new or relatively casual sellers.</w:t>
         </w:r>
       </w:ins>
-      <w:ins w:id="200" w:author="Seungjin Baek" w:date="2016-07-06T16:36:00Z">
+      <w:ins w:id="201" w:author="Seungjin Baek" w:date="2016-07-06T16:36:00Z">
         <w:r>
           <w:t xml:space="preserve"> Throughout this project, the focus will be given to segregate users beyond the new and casual levels, the definitions of which will also</w:t>
         </w:r>
       </w:ins>
-      <w:ins w:id="201" w:author="Seungjin Baek" w:date="2016-07-06T16:37:00Z">
+      <w:ins w:id="202" w:author="Seungjin Baek" w:date="2016-07-06T16:37:00Z">
         <w:r>
           <w:t xml:space="preserve"> be</w:t>
         </w:r>
       </w:ins>
-      <w:ins w:id="202" w:author="Seungjin Baek" w:date="2016-07-06T16:36:00Z">
+      <w:ins w:id="203" w:author="Seungjin Baek" w:date="2016-07-06T16:36:00Z">
         <w:r>
           <w:t xml:space="preserve"> determined by further analysis.</w:t>
         </w:r>
       </w:ins>
-      <w:ins w:id="203" w:author="S B" w:date="2016-07-05T23:33:00Z">
+      <w:ins w:id="204" w:author="S B" w:date="2016-07-05T23:33:00Z">
         <w:r>
           <w:t xml:space="preserve"> </w:t>
         </w:r>
@@ -1450,10 +1455,10 @@
     <w:p>
       <w:pPr>
         <w:rPr>
-          <w:del w:id="204" w:author="Seungjin Baek" w:date="2016-07-01T16:30:00Z"/>
-        </w:rPr>
-      </w:pPr>
-      <w:del w:id="205" w:author="Seungjin Baek" w:date="2016-07-01T16:30:00Z">
+          <w:del w:id="205" w:author="Seungjin Baek" w:date="2016-07-01T16:30:00Z"/>
+        </w:rPr>
+      </w:pPr>
+      <w:del w:id="206" w:author="Seungjin Baek" w:date="2016-07-01T16:30:00Z">
         <w:r>
           <w:delText>The data was fabricated by the provider to only show the aggregated form of sellers’ activities</w:delText>
         </w:r>
@@ -1468,7 +1473,6 @@
           <w:lang w:eastAsia="ko-KR"/>
         </w:rPr>
       </w:pPr>
-      <w:proofErr w:type="gramStart"/>
       <w:r>
         <w:rPr>
           <w:rFonts w:eastAsia="Malgun Gothic"/>
@@ -1483,18 +1487,9 @@
           <w:b/>
           <w:lang w:eastAsia="ko-KR"/>
         </w:rPr>
-        <w:t>istogram for price or item?</w:t>
+        <w:t xml:space="preserve">istogram for price or item? </w:t>
       </w:r>
-      <w:proofErr w:type="gramEnd"/>
-      <w:r>
-        <w:rPr>
-          <w:rFonts w:eastAsia="Malgun Gothic" w:hint="eastAsia"/>
-          <w:b/>
-          <w:lang w:eastAsia="ko-KR"/>
-        </w:rPr>
-        <w:t xml:space="preserve"> </w:t>
-      </w:r>
-      <w:ins w:id="206" w:author="Seungjin Baek" w:date="2016-09-01T17:25:00Z">
+      <w:ins w:id="207" w:author="Seungjin Baek" w:date="2016-09-01T17:25:00Z">
         <w:r>
           <w:rPr>
             <w:rFonts w:eastAsia="Malgun Gothic"/>
@@ -1508,13 +1503,13 @@
     <w:p>
       <w:pPr>
         <w:rPr>
-          <w:ins w:id="207" w:author="S B" w:date="2016-07-05T23:36:00Z"/>
+          <w:ins w:id="208" w:author="S B" w:date="2016-07-05T23:36:00Z"/>
           <w:rFonts w:eastAsia="Malgun Gothic"/>
           <w:highlight w:val="red"/>
           <w:lang w:eastAsia="ko-KR"/>
         </w:rPr>
       </w:pPr>
-      <w:commentRangeStart w:id="208"/>
+      <w:commentRangeStart w:id="209"/>
       <w:r>
         <w:rPr>
           <w:rFonts w:eastAsia="Malgun Gothic"/>
@@ -1523,23 +1518,23 @@
         </w:rPr>
         <w:t>Explain abnormalities in data</w:t>
       </w:r>
-      <w:commentRangeEnd w:id="208"/>
+      <w:commentRangeEnd w:id="209"/>
       <w:r>
         <w:rPr>
           <w:rStyle w:val="CommentReference"/>
         </w:rPr>
-        <w:commentReference w:id="208"/>
+        <w:commentReference w:id="209"/>
       </w:r>
     </w:p>
     <w:p>
       <w:pPr>
         <w:rPr>
-          <w:ins w:id="209" w:author="S B" w:date="2016-06-23T22:28:00Z"/>
+          <w:ins w:id="210" w:author="S B" w:date="2016-06-23T22:28:00Z"/>
           <w:rFonts w:eastAsia="Malgun Gothic"/>
           <w:lang w:eastAsia="ko-KR"/>
         </w:rPr>
       </w:pPr>
-      <w:ins w:id="210" w:author="S B" w:date="2016-07-05T23:36:00Z">
+      <w:ins w:id="211" w:author="S B" w:date="2016-07-05T23:36:00Z">
         <w:r>
           <w:rPr>
             <w:rFonts w:eastAsia="Malgun Gothic"/>
@@ -1553,7 +1548,7 @@
     <w:p>
       <w:pPr>
         <w:rPr>
-          <w:ins w:id="211" w:author="S B" w:date="2016-06-23T22:28:00Z"/>
+          <w:ins w:id="212" w:author="S B" w:date="2016-06-23T22:28:00Z"/>
           <w:rFonts w:eastAsia="Malgun Gothic"/>
           <w:lang w:eastAsia="ko-KR"/>
         </w:rPr>
@@ -1567,16 +1562,16 @@
           <w:numId w:val="2"/>
         </w:numPr>
         <w:rPr>
-          <w:ins w:id="212" w:author="S B" w:date="2016-06-23T22:30:00Z"/>
+          <w:ins w:id="213" w:author="S B" w:date="2016-06-23T22:30:00Z"/>
           <w:rFonts w:eastAsia="Malgun Gothic"/>
           <w:highlight w:val="yellow"/>
           <w:lang w:eastAsia="ko-KR"/>
         </w:rPr>
-        <w:pPrChange w:id="213" w:author="S B" w:date="2016-06-23T22:30:00Z">
+        <w:pPrChange w:id="214" w:author="S B" w:date="2016-06-23T22:30:00Z">
           <w:pPr/>
         </w:pPrChange>
       </w:pPr>
-      <w:ins w:id="214" w:author="S B" w:date="2016-06-23T22:30:00Z">
+      <w:ins w:id="215" w:author="S B" w:date="2016-06-23T22:30:00Z">
         <w:r>
           <w:rPr>
             <w:rFonts w:eastAsia="Malgun Gothic"/>
@@ -1591,7 +1586,7 @@
             <w:highlight w:val="yellow"/>
             <w:u w:val="single"/>
             <w:lang w:eastAsia="ko-KR"/>
-            <w:rPrChange w:id="215" w:author="S B" w:date="2016-09-06T23:47:00Z">
+            <w:rPrChange w:id="216" w:author="S B" w:date="2016-09-06T23:47:00Z">
               <w:rPr>
                 <w:rFonts w:eastAsia="Malgun Gothic"/>
                 <w:highlight w:val="yellow"/>
@@ -1619,16 +1614,16 @@
           <w:numId w:val="2"/>
         </w:numPr>
         <w:rPr>
-          <w:ins w:id="216" w:author="S B" w:date="2016-06-23T22:30:00Z"/>
+          <w:ins w:id="217" w:author="S B" w:date="2016-06-23T22:30:00Z"/>
           <w:rFonts w:eastAsia="Malgun Gothic"/>
           <w:highlight w:val="yellow"/>
           <w:lang w:eastAsia="ko-KR"/>
         </w:rPr>
-        <w:pPrChange w:id="217" w:author="S B" w:date="2016-06-23T22:30:00Z">
+        <w:pPrChange w:id="218" w:author="S B" w:date="2016-06-23T22:30:00Z">
           <w:pPr/>
         </w:pPrChange>
       </w:pPr>
-      <w:ins w:id="218" w:author="S B" w:date="2016-06-23T22:30:00Z">
+      <w:ins w:id="219" w:author="S B" w:date="2016-06-23T22:30:00Z">
         <w:r>
           <w:rPr>
             <w:rFonts w:eastAsia="Malgun Gothic"/>
@@ -1638,7 +1633,7 @@
           <w:t>If a dataset is present for this problem, are statistics about the dataset calculated and reported? Have any relevant results from</w:t>
         </w:r>
       </w:ins>
-      <w:ins w:id="219" w:author="S B" w:date="2016-06-23T22:33:00Z">
+      <w:ins w:id="220" w:author="S B" w:date="2016-06-23T22:33:00Z">
         <w:r>
           <w:rPr>
             <w:rFonts w:eastAsia="Malgun Gothic"/>
@@ -1648,7 +1643,7 @@
           <w:t xml:space="preserve"> </w:t>
         </w:r>
       </w:ins>
-      <w:ins w:id="220" w:author="S B" w:date="2016-06-23T22:30:00Z">
+      <w:ins w:id="221" w:author="S B" w:date="2016-06-23T22:30:00Z">
         <w:r>
           <w:rPr>
             <w:rFonts w:eastAsia="Malgun Gothic"/>
@@ -1667,16 +1662,16 @@
           <w:numId w:val="2"/>
         </w:numPr>
         <w:rPr>
-          <w:ins w:id="221" w:author="S B" w:date="2016-06-23T22:30:00Z"/>
+          <w:ins w:id="222" w:author="S B" w:date="2016-06-23T22:30:00Z"/>
           <w:rFonts w:eastAsia="Malgun Gothic"/>
           <w:strike/>
           <w:lang w:eastAsia="ko-KR"/>
         </w:rPr>
-        <w:pPrChange w:id="222" w:author="S B" w:date="2016-06-23T22:30:00Z">
+        <w:pPrChange w:id="223" w:author="S B" w:date="2016-06-23T22:30:00Z">
           <w:pPr/>
         </w:pPrChange>
       </w:pPr>
-      <w:ins w:id="223" w:author="S B" w:date="2016-06-23T22:30:00Z">
+      <w:ins w:id="224" w:author="S B" w:date="2016-06-23T22:30:00Z">
         <w:r>
           <w:rPr>
             <w:rFonts w:eastAsia="Malgun Gothic"/>
@@ -1697,39 +1692,23 @@
         <w:rPr>
           <w:rFonts w:eastAsia="Malgun Gothic"/>
           <w:lang w:eastAsia="ko-KR"/>
-          <w:rPrChange w:id="224" w:author="S B" w:date="2016-06-23T22:30:00Z">
+          <w:rPrChange w:id="225" w:author="S B" w:date="2016-06-23T22:30:00Z">
             <w:rPr>
               <w:lang w:eastAsia="ko-KR"/>
             </w:rPr>
           </w:rPrChange>
         </w:rPr>
-        <w:pPrChange w:id="225" w:author="S B" w:date="2016-06-23T22:30:00Z">
+        <w:pPrChange w:id="226" w:author="S B" w:date="2016-06-23T22:30:00Z">
           <w:pPr/>
         </w:pPrChange>
       </w:pPr>
-      <w:ins w:id="226" w:author="S B" w:date="2016-06-23T22:31:00Z">
-        <w:r>
-          <w:rPr>
-            <w:rFonts w:eastAsia="Malgun Gothic"/>
-            <w:lang w:eastAsia="ko-KR"/>
-          </w:rPr>
-          <w:t>Are there any abnormalities or characteristics about the input space or dataset that need to be addressed? (</w:t>
-        </w:r>
-        <w:proofErr w:type="gramStart"/>
-        <w:r>
-          <w:rPr>
-            <w:rFonts w:eastAsia="Malgun Gothic"/>
-            <w:lang w:eastAsia="ko-KR"/>
-          </w:rPr>
-          <w:t>categorical</w:t>
-        </w:r>
-        <w:proofErr w:type="gramEnd"/>
-        <w:r>
-          <w:rPr>
-            <w:rFonts w:eastAsia="Malgun Gothic"/>
-            <w:lang w:eastAsia="ko-KR"/>
-          </w:rPr>
-          <w:t xml:space="preserve"> variables, missing values, outliers, etc.)</w:t>
+      <w:ins w:id="227" w:author="S B" w:date="2016-06-23T22:31:00Z">
+        <w:r>
+          <w:rPr>
+            <w:rFonts w:eastAsia="Malgun Gothic"/>
+            <w:lang w:eastAsia="ko-KR"/>
+          </w:rPr>
+          <w:t>Are there any abnormalities or characteristics about the input space or dataset that need to be addressed? (categorical variables, missing values, outliers, etc.)</w:t>
         </w:r>
       </w:ins>
     </w:p>
@@ -1737,13 +1716,13 @@
       <w:pPr>
         <w:pStyle w:val="Heading2"/>
         <w:rPr>
-          <w:ins w:id="227" w:author="Seungjin Baek" w:date="2016-07-06T16:39:00Z"/>
+          <w:ins w:id="228" w:author="Seungjin Baek" w:date="2016-07-06T16:39:00Z"/>
         </w:rPr>
       </w:pPr>
       <w:r>
         <w:t>Exploratory Visualization</w:t>
       </w:r>
-      <w:ins w:id="228" w:author="S B" w:date="2016-09-07T21:55:00Z">
+      <w:ins w:id="229" w:author="S B" w:date="2016-09-07T21:55:00Z">
         <w:r>
           <w:t xml:space="preserve"> – </w:t>
         </w:r>
@@ -1751,7 +1730,7 @@
           <w:rPr>
             <w:b w:val="0"/>
             <w:u w:val="single"/>
-            <w:rPrChange w:id="229" w:author="S B" w:date="2016-09-07T21:55:00Z">
+            <w:rPrChange w:id="230" w:author="S B" w:date="2016-09-07T21:55:00Z">
               <w:rPr/>
             </w:rPrChange>
           </w:rPr>
@@ -1762,9 +1741,9 @@
     <w:p>
       <w:pPr>
         <w:rPr>
-          <w:ins w:id="230" w:author="S B" w:date="2016-06-23T22:32:00Z"/>
-        </w:rPr>
-        <w:pPrChange w:id="231" w:author="Seungjin Baek" w:date="2016-07-06T16:38:00Z">
+          <w:ins w:id="231" w:author="S B" w:date="2016-06-23T22:32:00Z"/>
+        </w:rPr>
+        <w:pPrChange w:id="232" w:author="Seungjin Baek" w:date="2016-07-06T16:38:00Z">
           <w:pPr>
             <w:pStyle w:val="Heading2"/>
           </w:pPr>
@@ -1779,26 +1758,29 @@
           <w:numId w:val="3"/>
         </w:numPr>
         <w:rPr>
-          <w:ins w:id="232" w:author="S B" w:date="2016-06-23T22:32:00Z"/>
+          <w:ins w:id="233" w:author="S B" w:date="2016-06-23T22:32:00Z"/>
           <w:highlight w:val="yellow"/>
-          <w:rPrChange w:id="233" w:author="Seungjin Baek" w:date="2016-07-01T16:48:00Z">
+          <w:rPrChange w:id="234" w:author="Seungjin Baek" w:date="2016-07-01T16:48:00Z">
             <w:rPr>
-              <w:ins w:id="234" w:author="S B" w:date="2016-06-23T22:32:00Z"/>
+              <w:ins w:id="235" w:author="S B" w:date="2016-06-23T22:32:00Z"/>
             </w:rPr>
           </w:rPrChange>
         </w:rPr>
-        <w:pPrChange w:id="235" w:author="S B" w:date="2016-06-23T22:32:00Z">
+        <w:pPrChange w:id="236" w:author="S B" w:date="2016-06-23T22:32:00Z">
           <w:pPr>
             <w:pStyle w:val="Heading2"/>
           </w:pPr>
         </w:pPrChange>
       </w:pPr>
-      <w:ins w:id="236" w:author="S B" w:date="2016-06-23T22:32:00Z">
+      <w:ins w:id="237" w:author="S B" w:date="2016-06-23T22:32:00Z">
         <w:r>
           <w:rPr>
             <w:highlight w:val="yellow"/>
-            <w:rPrChange w:id="237" w:author="Seungjin Baek" w:date="2016-07-01T16:48:00Z">
-              <w:rPr/>
+            <w:rPrChange w:id="238" w:author="Seungjin Baek" w:date="2016-07-01T16:48:00Z">
+              <w:rPr>
+                <w:b w:val="0"/>
+                <w:bCs w:val="0"/>
+              </w:rPr>
             </w:rPrChange>
           </w:rPr>
           <w:lastRenderedPageBreak/>
@@ -1814,26 +1796,29 @@
           <w:numId w:val="3"/>
         </w:numPr>
         <w:rPr>
-          <w:ins w:id="238" w:author="S B" w:date="2016-06-23T22:32:00Z"/>
+          <w:ins w:id="239" w:author="S B" w:date="2016-06-23T22:32:00Z"/>
           <w:highlight w:val="yellow"/>
-          <w:rPrChange w:id="239" w:author="Seungjin Baek" w:date="2016-07-01T16:48:00Z">
+          <w:rPrChange w:id="240" w:author="Seungjin Baek" w:date="2016-07-01T16:48:00Z">
             <w:rPr>
-              <w:ins w:id="240" w:author="S B" w:date="2016-06-23T22:32:00Z"/>
+              <w:ins w:id="241" w:author="S B" w:date="2016-06-23T22:32:00Z"/>
             </w:rPr>
           </w:rPrChange>
         </w:rPr>
-        <w:pPrChange w:id="241" w:author="S B" w:date="2016-06-23T22:32:00Z">
+        <w:pPrChange w:id="242" w:author="S B" w:date="2016-06-23T22:32:00Z">
           <w:pPr>
             <w:pStyle w:val="Heading2"/>
           </w:pPr>
         </w:pPrChange>
       </w:pPr>
-      <w:ins w:id="242" w:author="S B" w:date="2016-06-23T22:32:00Z">
+      <w:ins w:id="243" w:author="S B" w:date="2016-06-23T22:32:00Z">
         <w:r>
           <w:rPr>
             <w:highlight w:val="yellow"/>
-            <w:rPrChange w:id="243" w:author="Seungjin Baek" w:date="2016-07-01T16:48:00Z">
-              <w:rPr/>
+            <w:rPrChange w:id="244" w:author="Seungjin Baek" w:date="2016-07-01T16:48:00Z">
+              <w:rPr>
+                <w:b w:val="0"/>
+                <w:bCs w:val="0"/>
+              </w:rPr>
             </w:rPrChange>
           </w:rPr>
           <w:t>Is the visualization thoroughly analyzed and discussed?</w:t>
@@ -1848,21 +1833,24 @@
           <w:numId w:val="3"/>
         </w:numPr>
         <w:rPr>
-          <w:ins w:id="244" w:author="Seungjin Baek" w:date="2016-09-07T16:54:00Z"/>
+          <w:ins w:id="245" w:author="Seungjin Baek" w:date="2016-09-07T16:54:00Z"/>
           <w:highlight w:val="yellow"/>
         </w:rPr>
-        <w:pPrChange w:id="245" w:author="S B" w:date="2016-06-23T22:32:00Z">
+        <w:pPrChange w:id="246" w:author="S B" w:date="2016-06-23T22:32:00Z">
           <w:pPr>
             <w:pStyle w:val="Heading2"/>
           </w:pPr>
         </w:pPrChange>
       </w:pPr>
-      <w:ins w:id="246" w:author="S B" w:date="2016-06-23T22:32:00Z">
+      <w:ins w:id="247" w:author="S B" w:date="2016-06-23T22:32:00Z">
         <w:r>
           <w:rPr>
             <w:highlight w:val="yellow"/>
-            <w:rPrChange w:id="247" w:author="Seungjin Baek" w:date="2016-07-01T16:48:00Z">
-              <w:rPr/>
+            <w:rPrChange w:id="248" w:author="Seungjin Baek" w:date="2016-07-01T16:48:00Z">
+              <w:rPr>
+                <w:b w:val="0"/>
+                <w:bCs w:val="0"/>
+              </w:rPr>
             </w:rPrChange>
           </w:rPr>
           <w:t>If a plot is provided, are the axes, title, and datum clearly defined?</w:t>
@@ -1872,10 +1860,10 @@
     <w:p>
       <w:pPr>
         <w:rPr>
-          <w:ins w:id="248" w:author="Seungjin Baek" w:date="2016-09-07T16:54:00Z"/>
+          <w:ins w:id="249" w:author="Seungjin Baek" w:date="2016-09-07T16:54:00Z"/>
           <w:highlight w:val="yellow"/>
         </w:rPr>
-        <w:pPrChange w:id="249" w:author="Seungjin Baek" w:date="2016-09-07T16:54:00Z">
+        <w:pPrChange w:id="250" w:author="Seungjin Baek" w:date="2016-09-07T16:54:00Z">
           <w:pPr>
             <w:pStyle w:val="Heading2"/>
           </w:pPr>
@@ -1885,19 +1873,21 @@
     <w:p>
       <w:pPr>
         <w:rPr>
-          <w:ins w:id="250" w:author="Seungjin Baek" w:date="2016-09-07T16:57:00Z"/>
-        </w:rPr>
-        <w:pPrChange w:id="251" w:author="Seungjin Baek" w:date="2016-09-07T16:54:00Z">
+          <w:ins w:id="251" w:author="Seungjin Baek" w:date="2016-09-07T16:57:00Z"/>
+        </w:rPr>
+        <w:pPrChange w:id="252" w:author="Seungjin Baek" w:date="2016-09-07T16:54:00Z">
           <w:pPr>
             <w:pStyle w:val="Heading2"/>
           </w:pPr>
         </w:pPrChange>
       </w:pPr>
-      <w:ins w:id="252" w:author="Seungjin Baek" w:date="2016-09-07T16:54:00Z">
-        <w:r>
-          <w:rPr>
-            <w:rPrChange w:id="253" w:author="Seungjin Baek" w:date="2016-09-07T16:57:00Z">
+      <w:ins w:id="253" w:author="Seungjin Baek" w:date="2016-09-07T16:54:00Z">
+        <w:r>
+          <w:rPr>
+            <w:rPrChange w:id="254" w:author="Seungjin Baek" w:date="2016-09-07T16:57:00Z">
               <w:rPr>
+                <w:b w:val="0"/>
+                <w:bCs w:val="0"/>
                 <w:highlight w:val="yellow"/>
               </w:rPr>
             </w:rPrChange>
@@ -1905,11 +1895,13 @@
           <w:t xml:space="preserve">The </w:t>
         </w:r>
       </w:ins>
-      <w:ins w:id="254" w:author="Seungjin Baek" w:date="2016-09-07T16:55:00Z">
-        <w:r>
-          <w:rPr>
-            <w:rPrChange w:id="255" w:author="Seungjin Baek" w:date="2016-09-07T16:57:00Z">
+      <w:ins w:id="255" w:author="Seungjin Baek" w:date="2016-09-07T16:55:00Z">
+        <w:r>
+          <w:rPr>
+            <w:rPrChange w:id="256" w:author="Seungjin Baek" w:date="2016-09-07T16:57:00Z">
               <w:rPr>
+                <w:b w:val="0"/>
+                <w:bCs w:val="0"/>
                 <w:highlight w:val="yellow"/>
               </w:rPr>
             </w:rPrChange>
@@ -1917,11 +1909,13 @@
           <w:t xml:space="preserve">active users are divided into two groups per the ratings they received. </w:t>
         </w:r>
       </w:ins>
-      <w:ins w:id="256" w:author="Seungjin Baek" w:date="2016-09-07T16:56:00Z">
-        <w:r>
-          <w:rPr>
-            <w:rPrChange w:id="257" w:author="Seungjin Baek" w:date="2016-09-07T16:57:00Z">
+      <w:ins w:id="257" w:author="Seungjin Baek" w:date="2016-09-07T16:56:00Z">
+        <w:r>
+          <w:rPr>
+            <w:rPrChange w:id="258" w:author="Seungjin Baek" w:date="2016-09-07T16:57:00Z">
               <w:rPr>
+                <w:b w:val="0"/>
+                <w:bCs w:val="0"/>
                 <w:highlight w:val="yellow"/>
               </w:rPr>
             </w:rPrChange>
@@ -1929,11 +1923,13 @@
           <w:t xml:space="preserve">The users who received any type of rating (positive, neutral or negative) and the users without any rating feedback from buyers are separated and compared in terms of </w:t>
         </w:r>
       </w:ins>
-      <w:ins w:id="258" w:author="Seungjin Baek" w:date="2016-09-07T16:57:00Z">
-        <w:r>
-          <w:rPr>
-            <w:rPrChange w:id="259" w:author="Seungjin Baek" w:date="2016-09-07T16:57:00Z">
+      <w:ins w:id="259" w:author="Seungjin Baek" w:date="2016-09-07T16:57:00Z">
+        <w:r>
+          <w:rPr>
+            <w:rPrChange w:id="260" w:author="Seungjin Baek" w:date="2016-09-07T16:57:00Z">
               <w:rPr>
+                <w:b w:val="0"/>
+                <w:bCs w:val="0"/>
                 <w:highlight w:val="yellow"/>
               </w:rPr>
             </w:rPrChange>
@@ -1943,8 +1939,10 @@
         <w:proofErr w:type="spellStart"/>
         <w:r>
           <w:rPr>
-            <w:rPrChange w:id="260" w:author="Seungjin Baek" w:date="2016-09-07T16:57:00Z">
+            <w:rPrChange w:id="261" w:author="Seungjin Baek" w:date="2016-09-07T16:57:00Z">
               <w:rPr>
+                <w:b w:val="0"/>
+                <w:bCs w:val="0"/>
                 <w:highlight w:val="yellow"/>
               </w:rPr>
             </w:rPrChange>
@@ -1954,8 +1952,10 @@
         <w:proofErr w:type="spellEnd"/>
         <w:r>
           <w:rPr>
-            <w:rPrChange w:id="261" w:author="Seungjin Baek" w:date="2016-09-07T16:57:00Z">
+            <w:rPrChange w:id="262" w:author="Seungjin Baek" w:date="2016-09-07T16:57:00Z">
               <w:rPr>
+                <w:b w:val="0"/>
+                <w:bCs w:val="0"/>
                 <w:highlight w:val="yellow"/>
               </w:rPr>
             </w:rPrChange>
@@ -1967,9 +1967,9 @@
     <w:p>
       <w:pPr>
         <w:rPr>
-          <w:ins w:id="262" w:author="Seungjin Baek" w:date="2016-09-07T16:57:00Z"/>
-        </w:rPr>
-        <w:pPrChange w:id="263" w:author="Seungjin Baek" w:date="2016-09-07T16:54:00Z">
+          <w:ins w:id="263" w:author="Seungjin Baek" w:date="2016-09-07T16:57:00Z"/>
+        </w:rPr>
+        <w:pPrChange w:id="264" w:author="Seungjin Baek" w:date="2016-09-07T16:54:00Z">
           <w:pPr>
             <w:pStyle w:val="Heading2"/>
           </w:pPr>
@@ -1979,9 +1979,9 @@
     <w:p>
       <w:pPr>
         <w:rPr>
-          <w:ins w:id="264" w:author="Seungjin Baek" w:date="2016-09-07T16:57:00Z"/>
-        </w:rPr>
-        <w:pPrChange w:id="265" w:author="Seungjin Baek" w:date="2016-09-07T16:54:00Z">
+          <w:ins w:id="265" w:author="Seungjin Baek" w:date="2016-09-07T16:57:00Z"/>
+        </w:rPr>
+        <w:pPrChange w:id="266" w:author="Seungjin Baek" w:date="2016-09-07T16:54:00Z">
           <w:pPr>
             <w:pStyle w:val="Heading2"/>
           </w:pPr>
@@ -1991,9 +1991,9 @@
     <w:p>
       <w:pPr>
         <w:rPr>
-          <w:ins w:id="266" w:author="Seungjin Baek" w:date="2016-09-07T16:57:00Z"/>
-        </w:rPr>
-        <w:pPrChange w:id="267" w:author="Seungjin Baek" w:date="2016-09-07T16:54:00Z">
+          <w:ins w:id="267" w:author="Seungjin Baek" w:date="2016-09-07T16:57:00Z"/>
+        </w:rPr>
+        <w:pPrChange w:id="268" w:author="Seungjin Baek" w:date="2016-09-07T16:54:00Z">
           <w:pPr>
             <w:pStyle w:val="Heading2"/>
           </w:pPr>
@@ -2003,9 +2003,9 @@
     <w:p>
       <w:pPr>
         <w:rPr>
-          <w:ins w:id="268" w:author="Seungjin Baek" w:date="2016-09-07T16:57:00Z"/>
-        </w:rPr>
-        <w:pPrChange w:id="269" w:author="Seungjin Baek" w:date="2016-09-07T16:54:00Z">
+          <w:ins w:id="269" w:author="Seungjin Baek" w:date="2016-09-07T16:57:00Z"/>
+        </w:rPr>
+        <w:pPrChange w:id="270" w:author="Seungjin Baek" w:date="2016-09-07T16:54:00Z">
           <w:pPr>
             <w:pStyle w:val="Heading2"/>
           </w:pPr>
@@ -2015,9 +2015,9 @@
     <w:p>
       <w:pPr>
         <w:rPr>
-          <w:ins w:id="270" w:author="Seungjin Baek" w:date="2016-09-07T16:57:00Z"/>
-        </w:rPr>
-        <w:pPrChange w:id="271" w:author="Seungjin Baek" w:date="2016-09-07T16:54:00Z">
+          <w:ins w:id="271" w:author="Seungjin Baek" w:date="2016-09-07T16:57:00Z"/>
+        </w:rPr>
+        <w:pPrChange w:id="272" w:author="Seungjin Baek" w:date="2016-09-07T16:54:00Z">
           <w:pPr>
             <w:pStyle w:val="Heading2"/>
           </w:pPr>
@@ -2027,9 +2027,9 @@
     <w:p>
       <w:pPr>
         <w:rPr>
-          <w:ins w:id="272" w:author="Seungjin Baek" w:date="2016-09-07T16:57:00Z"/>
-        </w:rPr>
-        <w:pPrChange w:id="273" w:author="Seungjin Baek" w:date="2016-09-07T16:54:00Z">
+          <w:ins w:id="273" w:author="Seungjin Baek" w:date="2016-09-07T16:57:00Z"/>
+        </w:rPr>
+        <w:pPrChange w:id="274" w:author="Seungjin Baek" w:date="2016-09-07T16:54:00Z">
           <w:pPr>
             <w:pStyle w:val="Heading2"/>
           </w:pPr>
@@ -2039,17 +2039,8 @@
     <w:p>
       <w:pPr>
         <w:rPr>
-          <w:ins w:id="274" w:author="Seungjin Baek" w:date="2016-09-07T16:57:00Z"/>
-        </w:rPr>
-        <w:pPrChange w:id="275" w:author="Seungjin Baek" w:date="2016-09-07T16:54:00Z">
-          <w:pPr>
-            <w:pStyle w:val="Heading2"/>
-          </w:pPr>
-        </w:pPrChange>
-      </w:pPr>
-    </w:p>
-    <w:p>
-      <w:pPr>
+          <w:ins w:id="275" w:author="Seungjin Baek" w:date="2016-09-07T16:57:00Z"/>
+        </w:rPr>
         <w:pPrChange w:id="276" w:author="Seungjin Baek" w:date="2016-09-07T16:54:00Z">
           <w:pPr>
             <w:pStyle w:val="Heading2"/>
@@ -2059,6 +2050,15 @@
     </w:p>
     <w:p>
       <w:pPr>
+        <w:pPrChange w:id="277" w:author="Seungjin Baek" w:date="2016-09-07T16:54:00Z">
+          <w:pPr>
+            <w:pStyle w:val="Heading2"/>
+          </w:pPr>
+        </w:pPrChange>
+      </w:pPr>
+    </w:p>
+    <w:p>
+      <w:pPr>
         <w:pStyle w:val="Heading2"/>
         <w:rPr>
           <w:rFonts w:eastAsia="Malgun Gothic"/>
@@ -2072,27 +2072,19 @@
     <w:p>
       <w:pPr>
         <w:rPr>
-          <w:ins w:id="277" w:author="Seungjin Baek" w:date="2016-07-06T16:39:00Z"/>
-        </w:rPr>
-      </w:pPr>
-    </w:p>
-    <w:p>
-      <w:pPr>
-        <w:rPr>
           <w:ins w:id="278" w:author="Seungjin Baek" w:date="2016-07-06T16:39:00Z"/>
         </w:rPr>
       </w:pPr>
-      <w:ins w:id="279" w:author="Seungjin Baek" w:date="2016-07-06T16:39:00Z">
-        <w:r>
-          <w:t xml:space="preserve">In this section, you will need to discuss the algorithms and techniques you intend to use for solving the problem. You should justify the use of each one based on the characteristics of the problem and the problem domain. Questions to ask </w:t>
-        </w:r>
-        <w:proofErr w:type="gramStart"/>
-        <w:r>
-          <w:t>yourself</w:t>
-        </w:r>
-        <w:proofErr w:type="gramEnd"/>
-        <w:r>
-          <w:t xml:space="preserve"> when writing this section:</w:t>
+    </w:p>
+    <w:p>
+      <w:pPr>
+        <w:rPr>
+          <w:ins w:id="279" w:author="Seungjin Baek" w:date="2016-07-06T16:39:00Z"/>
+        </w:rPr>
+      </w:pPr>
+      <w:ins w:id="280" w:author="Seungjin Baek" w:date="2016-07-06T16:39:00Z">
+        <w:r>
+          <w:t>In this section, you will need to discuss the algorithms and techniques you intend to use for solving the problem. You should justify the use of each one based on the characteristics of the problem and the problem domain. Questions to ask yourself when writing this section:</w:t>
         </w:r>
       </w:ins>
     </w:p>
@@ -2104,29 +2096,29 @@
           <w:numId w:val="6"/>
         </w:numPr>
         <w:rPr>
-          <w:ins w:id="280" w:author="Seungjin Baek" w:date="2016-07-06T16:39:00Z"/>
+          <w:ins w:id="281" w:author="Seungjin Baek" w:date="2016-07-06T16:39:00Z"/>
           <w:rFonts w:eastAsia="Malgun Gothic"/>
           <w:highlight w:val="yellow"/>
           <w:lang w:eastAsia="ko-KR"/>
-          <w:rPrChange w:id="281" w:author="Seungjin Baek" w:date="2016-07-06T16:40:00Z">
+          <w:rPrChange w:id="282" w:author="Seungjin Baek" w:date="2016-07-06T16:40:00Z">
             <w:rPr>
-              <w:ins w:id="282" w:author="Seungjin Baek" w:date="2016-07-06T16:39:00Z"/>
+              <w:ins w:id="283" w:author="Seungjin Baek" w:date="2016-07-06T16:39:00Z"/>
               <w:rFonts w:eastAsia="Malgun Gothic"/>
               <w:lang w:eastAsia="ko-KR"/>
             </w:rPr>
           </w:rPrChange>
         </w:rPr>
-        <w:pPrChange w:id="283" w:author="Seungjin Baek" w:date="2016-07-06T16:39:00Z">
+        <w:pPrChange w:id="284" w:author="Seungjin Baek" w:date="2016-07-06T16:39:00Z">
           <w:pPr/>
         </w:pPrChange>
       </w:pPr>
-      <w:ins w:id="284" w:author="Seungjin Baek" w:date="2016-07-06T16:39:00Z">
+      <w:ins w:id="285" w:author="Seungjin Baek" w:date="2016-07-06T16:39:00Z">
         <w:r>
           <w:rPr>
             <w:rFonts w:eastAsia="Malgun Gothic"/>
             <w:highlight w:val="yellow"/>
             <w:lang w:eastAsia="ko-KR"/>
-            <w:rPrChange w:id="285" w:author="Seungjin Baek" w:date="2016-07-06T16:40:00Z">
+            <w:rPrChange w:id="286" w:author="Seungjin Baek" w:date="2016-07-06T16:40:00Z">
               <w:rPr>
                 <w:rFonts w:eastAsia="Malgun Gothic"/>
                 <w:lang w:eastAsia="ko-KR"/>
@@ -2136,13 +2128,13 @@
           <w:t>Are the algorithms you will use, including any default variables/parameters in the project clearly defin</w:t>
         </w:r>
       </w:ins>
-      <w:ins w:id="286" w:author="Seungjin Baek" w:date="2016-07-06T16:40:00Z">
+      <w:ins w:id="287" w:author="Seungjin Baek" w:date="2016-07-06T16:40:00Z">
         <w:r>
           <w:rPr>
             <w:rFonts w:eastAsia="Malgun Gothic"/>
             <w:highlight w:val="yellow"/>
             <w:lang w:eastAsia="ko-KR"/>
-            <w:rPrChange w:id="287" w:author="Seungjin Baek" w:date="2016-07-06T16:40:00Z">
+            <w:rPrChange w:id="288" w:author="Seungjin Baek" w:date="2016-07-06T16:40:00Z">
               <w:rPr>
                 <w:rFonts w:eastAsia="Malgun Gothic"/>
                 <w:lang w:eastAsia="ko-KR"/>
@@ -2152,13 +2144,13 @@
           <w:t>e</w:t>
         </w:r>
       </w:ins>
-      <w:ins w:id="288" w:author="Seungjin Baek" w:date="2016-07-06T16:39:00Z">
+      <w:ins w:id="289" w:author="Seungjin Baek" w:date="2016-07-06T16:39:00Z">
         <w:r>
           <w:rPr>
             <w:rFonts w:eastAsia="Malgun Gothic"/>
             <w:highlight w:val="yellow"/>
             <w:lang w:eastAsia="ko-KR"/>
-            <w:rPrChange w:id="289" w:author="Seungjin Baek" w:date="2016-07-06T16:40:00Z">
+            <w:rPrChange w:id="290" w:author="Seungjin Baek" w:date="2016-07-06T16:40:00Z">
               <w:rPr>
                 <w:rFonts w:eastAsia="Malgun Gothic"/>
                 <w:lang w:eastAsia="ko-KR"/>
@@ -2177,29 +2169,29 @@
           <w:numId w:val="6"/>
         </w:numPr>
         <w:rPr>
-          <w:ins w:id="290" w:author="Seungjin Baek" w:date="2016-07-06T16:40:00Z"/>
+          <w:ins w:id="291" w:author="Seungjin Baek" w:date="2016-07-06T16:40:00Z"/>
           <w:rFonts w:eastAsia="Malgun Gothic"/>
           <w:highlight w:val="yellow"/>
           <w:lang w:eastAsia="ko-KR"/>
-          <w:rPrChange w:id="291" w:author="Seungjin Baek" w:date="2016-07-06T16:40:00Z">
+          <w:rPrChange w:id="292" w:author="Seungjin Baek" w:date="2016-07-06T16:40:00Z">
             <w:rPr>
-              <w:ins w:id="292" w:author="Seungjin Baek" w:date="2016-07-06T16:40:00Z"/>
+              <w:ins w:id="293" w:author="Seungjin Baek" w:date="2016-07-06T16:40:00Z"/>
               <w:rFonts w:eastAsia="Malgun Gothic"/>
               <w:lang w:eastAsia="ko-KR"/>
             </w:rPr>
           </w:rPrChange>
         </w:rPr>
-        <w:pPrChange w:id="293" w:author="Seungjin Baek" w:date="2016-07-06T16:39:00Z">
+        <w:pPrChange w:id="294" w:author="Seungjin Baek" w:date="2016-07-06T16:39:00Z">
           <w:pPr/>
         </w:pPrChange>
       </w:pPr>
-      <w:ins w:id="294" w:author="Seungjin Baek" w:date="2016-07-06T16:40:00Z">
+      <w:ins w:id="295" w:author="Seungjin Baek" w:date="2016-07-06T16:40:00Z">
         <w:r>
           <w:rPr>
             <w:rFonts w:eastAsia="Malgun Gothic"/>
             <w:highlight w:val="yellow"/>
             <w:lang w:eastAsia="ko-KR"/>
-            <w:rPrChange w:id="295" w:author="Seungjin Baek" w:date="2016-07-06T16:40:00Z">
+            <w:rPrChange w:id="296" w:author="Seungjin Baek" w:date="2016-07-06T16:40:00Z">
               <w:rPr>
                 <w:rFonts w:eastAsia="Malgun Gothic"/>
                 <w:lang w:eastAsia="ko-KR"/>
@@ -2218,29 +2210,29 @@
           <w:numId w:val="6"/>
         </w:numPr>
         <w:rPr>
-          <w:ins w:id="296" w:author="Seungjin Baek" w:date="2016-07-06T16:40:00Z"/>
+          <w:ins w:id="297" w:author="Seungjin Baek" w:date="2016-07-06T16:40:00Z"/>
           <w:rFonts w:eastAsia="Malgun Gothic"/>
           <w:highlight w:val="yellow"/>
           <w:lang w:eastAsia="ko-KR"/>
-          <w:rPrChange w:id="297" w:author="Seungjin Baek" w:date="2016-07-06T16:40:00Z">
+          <w:rPrChange w:id="298" w:author="Seungjin Baek" w:date="2016-07-06T16:40:00Z">
             <w:rPr>
-              <w:ins w:id="298" w:author="Seungjin Baek" w:date="2016-07-06T16:40:00Z"/>
+              <w:ins w:id="299" w:author="Seungjin Baek" w:date="2016-07-06T16:40:00Z"/>
               <w:rFonts w:eastAsia="Malgun Gothic"/>
               <w:lang w:eastAsia="ko-KR"/>
             </w:rPr>
           </w:rPrChange>
         </w:rPr>
-        <w:pPrChange w:id="299" w:author="Seungjin Baek" w:date="2016-07-06T16:39:00Z">
+        <w:pPrChange w:id="300" w:author="Seungjin Baek" w:date="2016-07-06T16:39:00Z">
           <w:pPr/>
         </w:pPrChange>
       </w:pPr>
-      <w:ins w:id="300" w:author="Seungjin Baek" w:date="2016-07-06T16:40:00Z">
+      <w:ins w:id="301" w:author="Seungjin Baek" w:date="2016-07-06T16:40:00Z">
         <w:r>
           <w:rPr>
             <w:rFonts w:eastAsia="Malgun Gothic"/>
             <w:highlight w:val="yellow"/>
             <w:lang w:eastAsia="ko-KR"/>
-            <w:rPrChange w:id="301" w:author="Seungjin Baek" w:date="2016-07-06T16:40:00Z">
+            <w:rPrChange w:id="302" w:author="Seungjin Baek" w:date="2016-07-06T16:40:00Z">
               <w:rPr>
                 <w:rFonts w:eastAsia="Malgun Gothic"/>
                 <w:lang w:eastAsia="ko-KR"/>
@@ -2255,17 +2247,17 @@
       <w:pPr>
         <w:pStyle w:val="ListParagraph"/>
         <w:rPr>
-          <w:ins w:id="302" w:author="Seungjin Baek" w:date="2016-07-06T16:39:00Z"/>
+          <w:ins w:id="303" w:author="Seungjin Baek" w:date="2016-07-06T16:39:00Z"/>
           <w:rFonts w:eastAsia="Malgun Gothic"/>
           <w:lang w:eastAsia="ko-KR"/>
-          <w:rPrChange w:id="303" w:author="Seungjin Baek" w:date="2016-07-06T16:39:00Z">
+          <w:rPrChange w:id="304" w:author="Seungjin Baek" w:date="2016-07-06T16:39:00Z">
             <w:rPr>
-              <w:ins w:id="304" w:author="Seungjin Baek" w:date="2016-07-06T16:39:00Z"/>
+              <w:ins w:id="305" w:author="Seungjin Baek" w:date="2016-07-06T16:39:00Z"/>
               <w:lang w:eastAsia="ko-KR"/>
             </w:rPr>
           </w:rPrChange>
         </w:rPr>
-        <w:pPrChange w:id="305" w:author="Seungjin Baek" w:date="2016-07-06T16:40:00Z">
+        <w:pPrChange w:id="306" w:author="Seungjin Baek" w:date="2016-07-06T16:40:00Z">
           <w:pPr/>
         </w:pPrChange>
       </w:pPr>
@@ -2273,6 +2265,7 @@
     <w:p>
       <w:pPr>
         <w:rPr>
+          <w:ins w:id="307" w:author="S B" w:date="2016-09-29T21:44:00Z"/>
           <w:rFonts w:eastAsia="Malgun Gothic"/>
           <w:lang w:eastAsia="ko-KR"/>
         </w:rPr>
@@ -2284,6 +2277,1443 @@
         </w:rPr>
         <w:t>PCA, Feature scaling</w:t>
       </w:r>
+    </w:p>
+    <w:p>
+      <w:pPr>
+        <w:rPr>
+          <w:ins w:id="308" w:author="S B" w:date="2016-09-29T21:58:00Z"/>
+          <w:rFonts w:eastAsia="Malgun Gothic"/>
+          <w:lang w:eastAsia="ko-KR"/>
+        </w:rPr>
+      </w:pPr>
+      <w:ins w:id="309" w:author="S B" w:date="2016-09-29T21:45:00Z">
+        <w:r>
+          <w:rPr>
+            <w:rFonts w:eastAsia="Malgun Gothic"/>
+            <w:lang w:eastAsia="ko-KR"/>
+          </w:rPr>
+          <w:t xml:space="preserve">As presented in the previous section, the dataset contains </w:t>
+        </w:r>
+      </w:ins>
+      <w:ins w:id="310" w:author="S B" w:date="2016-09-29T21:46:00Z">
+        <w:r>
+          <w:rPr>
+            <w:rFonts w:eastAsia="Malgun Gothic"/>
+            <w:lang w:eastAsia="ko-KR"/>
+          </w:rPr>
+          <w:t>11 features. By using the principal component analysis</w:t>
+        </w:r>
+      </w:ins>
+      <w:ins w:id="311" w:author="S B" w:date="2016-09-29T21:55:00Z">
+        <w:r>
+          <w:rPr>
+            <w:rFonts w:eastAsia="Malgun Gothic"/>
+            <w:lang w:eastAsia="ko-KR"/>
+          </w:rPr>
+          <w:t xml:space="preserve"> (PCA)</w:t>
+        </w:r>
+      </w:ins>
+      <w:ins w:id="312" w:author="S B" w:date="2016-09-29T21:46:00Z">
+        <w:r>
+          <w:rPr>
+            <w:rFonts w:eastAsia="Malgun Gothic"/>
+            <w:lang w:eastAsia="ko-KR"/>
+          </w:rPr>
+          <w:t xml:space="preserve">, </w:t>
+        </w:r>
+      </w:ins>
+      <w:ins w:id="313" w:author="S B" w:date="2016-09-29T21:47:00Z">
+        <w:r>
+          <w:rPr>
+            <w:rFonts w:eastAsia="Malgun Gothic"/>
+            <w:lang w:eastAsia="ko-KR"/>
+          </w:rPr>
+          <w:t xml:space="preserve">we can reduce the number of features </w:t>
+        </w:r>
+      </w:ins>
+      <w:ins w:id="314" w:author="S B" w:date="2016-09-29T21:56:00Z">
+        <w:r>
+          <w:rPr>
+            <w:rFonts w:eastAsia="Malgun Gothic"/>
+            <w:lang w:eastAsia="ko-KR"/>
+          </w:rPr>
+          <w:t xml:space="preserve">to a reasonable number </w:t>
+        </w:r>
+      </w:ins>
+      <w:ins w:id="315" w:author="S B" w:date="2016-09-29T21:47:00Z">
+        <w:r>
+          <w:rPr>
+            <w:rFonts w:eastAsia="Malgun Gothic"/>
+            <w:lang w:eastAsia="ko-KR"/>
+          </w:rPr>
+          <w:t xml:space="preserve">without losing too much of the integrity of the data. </w:t>
+        </w:r>
+      </w:ins>
+      <w:ins w:id="316" w:author="S B" w:date="2016-09-29T21:56:00Z">
+        <w:r>
+          <w:rPr>
+            <w:rFonts w:eastAsia="Malgun Gothic"/>
+            <w:lang w:eastAsia="ko-KR"/>
+          </w:rPr>
+          <w:t xml:space="preserve">It is an engineer’s discretion to select number of principal components after process the original data using PCA, but it is conventional to select up to three PCs as three dimensional data can be easily visualized and therefore </w:t>
+        </w:r>
+      </w:ins>
+      <w:ins w:id="317" w:author="S B" w:date="2016-09-29T21:58:00Z">
+        <w:r>
+          <w:rPr>
+            <w:rFonts w:eastAsia="Malgun Gothic"/>
+            <w:lang w:eastAsia="ko-KR"/>
+          </w:rPr>
+          <w:t>its clusters can also be visually inspected and assessed.</w:t>
+        </w:r>
+      </w:ins>
+    </w:p>
+    <w:p>
+      <w:pPr>
+        <w:rPr>
+          <w:ins w:id="318" w:author="S B" w:date="2016-09-29T22:06:00Z"/>
+          <w:rFonts w:eastAsia="Malgun Gothic"/>
+          <w:lang w:eastAsia="ko-KR"/>
+        </w:rPr>
+      </w:pPr>
+    </w:p>
+    <w:p>
+      <w:pPr>
+        <w:pStyle w:val="ListParagraph"/>
+        <w:numPr>
+          <w:ilvl w:val="0"/>
+          <w:numId w:val="11"/>
+        </w:numPr>
+        <w:rPr>
+          <w:ins w:id="319" w:author="S B" w:date="2016-09-29T21:58:00Z"/>
+          <w:rFonts w:eastAsia="Malgun Gothic"/>
+          <w:lang w:eastAsia="ko-KR"/>
+          <w:rPrChange w:id="320" w:author="S B" w:date="2016-09-29T22:07:00Z">
+            <w:rPr>
+              <w:ins w:id="321" w:author="S B" w:date="2016-09-29T21:58:00Z"/>
+              <w:lang w:eastAsia="ko-KR"/>
+            </w:rPr>
+          </w:rPrChange>
+        </w:rPr>
+        <w:pPrChange w:id="322" w:author="S B" w:date="2016-09-29T22:07:00Z">
+          <w:pPr/>
+        </w:pPrChange>
+      </w:pPr>
+      <w:ins w:id="323" w:author="S B" w:date="2016-09-29T22:06:00Z">
+        <w:r>
+          <w:rPr>
+            <w:rFonts w:eastAsia="Malgun Gothic"/>
+            <w:lang w:eastAsia="ko-KR"/>
+            <w:rPrChange w:id="324" w:author="S B" w:date="2016-09-29T22:07:00Z">
+              <w:rPr>
+                <w:lang w:eastAsia="ko-KR"/>
+              </w:rPr>
+            </w:rPrChange>
+          </w:rPr>
+          <w:t>Feature selection</w:t>
+        </w:r>
+      </w:ins>
+    </w:p>
+    <w:p>
+      <w:pPr>
+        <w:ind w:left="720"/>
+        <w:rPr>
+          <w:ins w:id="325" w:author="S B" w:date="2016-09-29T22:19:00Z"/>
+          <w:rFonts w:eastAsia="Malgun Gothic"/>
+          <w:lang w:eastAsia="ko-KR"/>
+        </w:rPr>
+        <w:pPrChange w:id="326" w:author="S B" w:date="2016-09-29T23:23:00Z">
+          <w:pPr/>
+        </w:pPrChange>
+      </w:pPr>
+      <w:ins w:id="327" w:author="S B" w:date="2016-09-29T21:58:00Z">
+        <w:r>
+          <w:rPr>
+            <w:rFonts w:eastAsia="Malgun Gothic"/>
+            <w:lang w:eastAsia="ko-KR"/>
+          </w:rPr>
+          <w:t xml:space="preserve">Before </w:t>
+        </w:r>
+      </w:ins>
+      <w:ins w:id="328" w:author="S B" w:date="2016-09-29T22:06:00Z">
+        <w:r>
+          <w:rPr>
+            <w:rFonts w:eastAsia="Malgun Gothic"/>
+            <w:lang w:eastAsia="ko-KR"/>
+          </w:rPr>
+          <w:t>applying</w:t>
+        </w:r>
+      </w:ins>
+      <w:ins w:id="329" w:author="S B" w:date="2016-09-29T21:58:00Z">
+        <w:r>
+          <w:rPr>
+            <w:rFonts w:eastAsia="Malgun Gothic"/>
+            <w:lang w:eastAsia="ko-KR"/>
+          </w:rPr>
+          <w:t xml:space="preserve"> the PCA directly </w:t>
+        </w:r>
+      </w:ins>
+      <w:ins w:id="330" w:author="S B" w:date="2016-09-29T22:06:00Z">
+        <w:r>
+          <w:rPr>
+            <w:rFonts w:eastAsia="Malgun Gothic"/>
+            <w:lang w:eastAsia="ko-KR"/>
+          </w:rPr>
+          <w:t>to</w:t>
+        </w:r>
+      </w:ins>
+      <w:ins w:id="331" w:author="S B" w:date="2016-09-29T21:58:00Z">
+        <w:r>
+          <w:rPr>
+            <w:rFonts w:eastAsia="Malgun Gothic"/>
+            <w:lang w:eastAsia="ko-KR"/>
+          </w:rPr>
+          <w:t xml:space="preserve"> the original dataset, however, it is recommended to remove or reduce the num</w:t>
+        </w:r>
+      </w:ins>
+      <w:ins w:id="332" w:author="S B" w:date="2016-09-29T21:59:00Z">
+        <w:r>
+          <w:rPr>
+            <w:rFonts w:eastAsia="Malgun Gothic"/>
+            <w:lang w:eastAsia="ko-KR"/>
+          </w:rPr>
+          <w:t>b</w:t>
+        </w:r>
+      </w:ins>
+      <w:ins w:id="333" w:author="S B" w:date="2016-09-29T21:58:00Z">
+        <w:r>
+          <w:rPr>
+            <w:rFonts w:eastAsia="Malgun Gothic"/>
+            <w:lang w:eastAsia="ko-KR"/>
+          </w:rPr>
+          <w:t xml:space="preserve">er of columns </w:t>
+        </w:r>
+      </w:ins>
+      <w:ins w:id="334" w:author="S B" w:date="2016-09-29T22:13:00Z">
+        <w:r>
+          <w:rPr>
+            <w:rFonts w:eastAsia="Malgun Gothic"/>
+            <w:lang w:eastAsia="ko-KR"/>
+          </w:rPr>
+          <w:t xml:space="preserve">by understanding the meaning of each column and the correlations between columns. If any number of columns are strongly correlated, than </w:t>
+        </w:r>
+      </w:ins>
+      <w:ins w:id="335" w:author="S B" w:date="2016-09-29T22:14:00Z">
+        <w:r>
+          <w:rPr>
+            <w:rFonts w:eastAsia="Malgun Gothic"/>
+            <w:lang w:eastAsia="ko-KR"/>
+          </w:rPr>
+          <w:t>they can be combined into a single feature.</w:t>
+        </w:r>
+      </w:ins>
+      <w:ins w:id="336" w:author="S B" w:date="2016-09-29T21:59:00Z">
+        <w:r>
+          <w:rPr>
+            <w:rFonts w:eastAsia="Malgun Gothic"/>
+            <w:lang w:eastAsia="ko-KR"/>
+          </w:rPr>
+          <w:t xml:space="preserve"> For the</w:t>
+        </w:r>
+        <w:r>
+          <w:rPr>
+            <w:rFonts w:eastAsia="Malgun Gothic"/>
+            <w:lang w:eastAsia="ko-KR"/>
+          </w:rPr>
+          <w:t xml:space="preserve"> dataset</w:t>
+        </w:r>
+      </w:ins>
+      <w:ins w:id="337" w:author="S B" w:date="2016-09-29T22:15:00Z">
+        <w:r>
+          <w:rPr>
+            <w:rFonts w:eastAsia="Malgun Gothic"/>
+            <w:lang w:eastAsia="ko-KR"/>
+          </w:rPr>
+          <w:t xml:space="preserve"> in this study</w:t>
+        </w:r>
+      </w:ins>
+      <w:ins w:id="338" w:author="S B" w:date="2016-09-29T21:59:00Z">
+        <w:r>
+          <w:rPr>
+            <w:rFonts w:eastAsia="Malgun Gothic"/>
+            <w:lang w:eastAsia="ko-KR"/>
+          </w:rPr>
+          <w:t xml:space="preserve">, </w:t>
+        </w:r>
+      </w:ins>
+      <w:ins w:id="339" w:author="S B" w:date="2016-09-29T22:08:00Z">
+        <w:r>
+          <w:rPr>
+            <w:rFonts w:eastAsia="Malgun Gothic"/>
+            <w:lang w:eastAsia="ko-KR"/>
+          </w:rPr>
+          <w:t>the first</w:t>
+        </w:r>
+        <w:r>
+          <w:rPr>
+            <w:rFonts w:eastAsia="Malgun Gothic"/>
+            <w:lang w:eastAsia="ko-KR"/>
+          </w:rPr>
+          <w:t xml:space="preserve"> and second column, ID and </w:t>
+        </w:r>
+      </w:ins>
+      <w:ins w:id="340" w:author="S B" w:date="2016-09-29T22:16:00Z">
+        <w:r>
+          <w:rPr>
+            <w:rFonts w:eastAsia="Malgun Gothic"/>
+            <w:lang w:eastAsia="ko-KR"/>
+          </w:rPr>
+          <w:t xml:space="preserve">Install Date </w:t>
+        </w:r>
+      </w:ins>
+      <w:ins w:id="341" w:author="S B" w:date="2016-09-29T22:08:00Z">
+        <w:r>
+          <w:rPr>
+            <w:rFonts w:eastAsia="Malgun Gothic"/>
+            <w:lang w:eastAsia="ko-KR"/>
+          </w:rPr>
+          <w:t>c</w:t>
+        </w:r>
+      </w:ins>
+      <w:ins w:id="342" w:author="S B" w:date="2016-09-29T22:16:00Z">
+        <w:r>
+          <w:rPr>
+            <w:rFonts w:eastAsia="Malgun Gothic"/>
+            <w:lang w:eastAsia="ko-KR"/>
+          </w:rPr>
+          <w:t>ould</w:t>
+        </w:r>
+      </w:ins>
+      <w:ins w:id="343" w:author="S B" w:date="2016-09-29T22:08:00Z">
+        <w:r>
+          <w:rPr>
+            <w:rFonts w:eastAsia="Malgun Gothic"/>
+            <w:lang w:eastAsia="ko-KR"/>
+          </w:rPr>
+          <w:t xml:space="preserve"> be dropped as </w:t>
+        </w:r>
+      </w:ins>
+      <w:ins w:id="344" w:author="S B" w:date="2016-09-29T22:16:00Z">
+        <w:r>
+          <w:rPr>
+            <w:rFonts w:eastAsia="Malgun Gothic"/>
+            <w:lang w:eastAsia="ko-KR"/>
+          </w:rPr>
+          <w:t>they only</w:t>
+        </w:r>
+      </w:ins>
+      <w:ins w:id="345" w:author="S B" w:date="2016-09-29T22:08:00Z">
+        <w:r>
+          <w:rPr>
+            <w:rFonts w:eastAsia="Malgun Gothic"/>
+            <w:lang w:eastAsia="ko-KR"/>
+          </w:rPr>
+          <w:t xml:space="preserve"> </w:t>
+        </w:r>
+      </w:ins>
+      <w:ins w:id="346" w:author="S B" w:date="2016-09-29T22:09:00Z">
+        <w:r>
+          <w:rPr>
+            <w:rFonts w:eastAsia="Malgun Gothic"/>
+            <w:lang w:eastAsia="ko-KR"/>
+          </w:rPr>
+          <w:t>represents</w:t>
+        </w:r>
+      </w:ins>
+      <w:ins w:id="347" w:author="S B" w:date="2016-09-29T22:08:00Z">
+        <w:r>
+          <w:rPr>
+            <w:rFonts w:eastAsia="Malgun Gothic"/>
+            <w:lang w:eastAsia="ko-KR"/>
+          </w:rPr>
+          <w:t xml:space="preserve"> random identification numbers</w:t>
+        </w:r>
+      </w:ins>
+      <w:ins w:id="348" w:author="S B" w:date="2016-09-29T22:09:00Z">
+        <w:r>
+          <w:rPr>
+            <w:rFonts w:eastAsia="Malgun Gothic"/>
+            <w:lang w:eastAsia="ko-KR"/>
+          </w:rPr>
+          <w:t xml:space="preserve"> of</w:t>
+        </w:r>
+        <w:bookmarkStart w:id="349" w:name="_GoBack"/>
+        <w:bookmarkEnd w:id="349"/>
+        <w:r>
+          <w:rPr>
+            <w:rFonts w:eastAsia="Malgun Gothic"/>
+            <w:lang w:eastAsia="ko-KR"/>
+          </w:rPr>
+          <w:t xml:space="preserve"> sellers</w:t>
+        </w:r>
+        <w:r>
+          <w:rPr>
+            <w:rFonts w:eastAsia="Malgun Gothic"/>
+            <w:lang w:eastAsia="ko-KR"/>
+          </w:rPr>
+          <w:t xml:space="preserve"> and the </w:t>
+        </w:r>
+      </w:ins>
+      <w:ins w:id="350" w:author="S B" w:date="2016-09-29T22:17:00Z">
+        <w:r>
+          <w:rPr>
+            <w:rFonts w:eastAsia="Malgun Gothic"/>
+            <w:lang w:eastAsia="ko-KR"/>
+          </w:rPr>
+          <w:t xml:space="preserve">usage </w:t>
+        </w:r>
+      </w:ins>
+      <w:ins w:id="351" w:author="S B" w:date="2016-09-29T22:09:00Z">
+        <w:r>
+          <w:rPr>
+            <w:rFonts w:eastAsia="Malgun Gothic"/>
+            <w:lang w:eastAsia="ko-KR"/>
+          </w:rPr>
+          <w:t xml:space="preserve">start date </w:t>
+        </w:r>
+      </w:ins>
+      <w:ins w:id="352" w:author="S B" w:date="2016-09-29T22:17:00Z">
+        <w:r>
+          <w:rPr>
+            <w:rFonts w:eastAsia="Malgun Gothic"/>
+            <w:lang w:eastAsia="ko-KR"/>
+          </w:rPr>
+          <w:t>of</w:t>
+        </w:r>
+      </w:ins>
+      <w:ins w:id="353" w:author="S B" w:date="2016-09-29T22:09:00Z">
+        <w:r>
+          <w:rPr>
+            <w:rFonts w:eastAsia="Malgun Gothic"/>
+            <w:lang w:eastAsia="ko-KR"/>
+          </w:rPr>
+          <w:t xml:space="preserve"> each seller.</w:t>
+        </w:r>
+        <w:r>
+          <w:rPr>
+            <w:rFonts w:eastAsia="Malgun Gothic"/>
+            <w:lang w:eastAsia="ko-KR"/>
+          </w:rPr>
+          <w:t xml:space="preserve"> </w:t>
+        </w:r>
+      </w:ins>
+      <w:ins w:id="354" w:author="S B" w:date="2016-09-29T22:17:00Z">
+        <w:r>
+          <w:rPr>
+            <w:rFonts w:eastAsia="Malgun Gothic"/>
+            <w:lang w:eastAsia="ko-KR"/>
+          </w:rPr>
+          <w:t xml:space="preserve"> </w:t>
+        </w:r>
+      </w:ins>
+      <w:ins w:id="355" w:author="S B" w:date="2016-09-29T22:09:00Z">
+        <w:r>
+          <w:rPr>
+            <w:rFonts w:eastAsia="Malgun Gothic"/>
+            <w:lang w:eastAsia="ko-KR"/>
+          </w:rPr>
+          <w:t xml:space="preserve">Three rating columns (positive, neutral and negative) were initially </w:t>
+        </w:r>
+      </w:ins>
+      <w:ins w:id="356" w:author="S B" w:date="2016-09-29T22:18:00Z">
+        <w:r>
+          <w:rPr>
+            <w:rFonts w:eastAsia="Malgun Gothic"/>
+            <w:lang w:eastAsia="ko-KR"/>
+          </w:rPr>
+          <w:t>considered to be irrelevant for analysis</w:t>
+        </w:r>
+      </w:ins>
+      <w:ins w:id="357" w:author="S B" w:date="2016-09-29T22:09:00Z">
+        <w:r>
+          <w:rPr>
+            <w:rFonts w:eastAsia="Malgun Gothic"/>
+            <w:lang w:eastAsia="ko-KR"/>
+          </w:rPr>
+          <w:t xml:space="preserve"> </w:t>
+        </w:r>
+      </w:ins>
+      <w:ins w:id="358" w:author="S B" w:date="2016-09-29T22:10:00Z">
+        <w:r>
+          <w:rPr>
+            <w:rFonts w:eastAsia="Malgun Gothic"/>
+            <w:lang w:eastAsia="ko-KR"/>
+          </w:rPr>
+          <w:t xml:space="preserve">because not all active sellers receive ratings and they are </w:t>
+        </w:r>
+      </w:ins>
+      <w:ins w:id="359" w:author="S B" w:date="2016-09-29T22:18:00Z">
+        <w:r>
+          <w:rPr>
+            <w:rFonts w:eastAsia="Malgun Gothic"/>
+            <w:lang w:eastAsia="ko-KR"/>
+          </w:rPr>
+          <w:t xml:space="preserve">given by their buyers and hence they tend to be somewhat </w:t>
+        </w:r>
+      </w:ins>
+      <w:ins w:id="360" w:author="S B" w:date="2016-09-29T22:10:00Z">
+        <w:r>
+          <w:rPr>
+            <w:rFonts w:eastAsia="Malgun Gothic"/>
+            <w:lang w:eastAsia="ko-KR"/>
+          </w:rPr>
+          <w:t>inconsiste</w:t>
+        </w:r>
+      </w:ins>
+      <w:ins w:id="361" w:author="S B" w:date="2016-09-29T22:19:00Z">
+        <w:r>
+          <w:rPr>
+            <w:rFonts w:eastAsia="Malgun Gothic"/>
+            <w:lang w:eastAsia="ko-KR"/>
+          </w:rPr>
+          <w:t>nt</w:t>
+        </w:r>
+      </w:ins>
+      <w:ins w:id="362" w:author="S B" w:date="2016-09-29T22:09:00Z">
+        <w:r>
+          <w:rPr>
+            <w:rFonts w:eastAsia="Malgun Gothic"/>
+            <w:lang w:eastAsia="ko-KR"/>
+          </w:rPr>
+          <w:t>, but</w:t>
+        </w:r>
+      </w:ins>
+      <w:ins w:id="363" w:author="S B" w:date="2016-09-29T22:11:00Z">
+        <w:r>
+          <w:rPr>
+            <w:rFonts w:eastAsia="Malgun Gothic"/>
+            <w:lang w:eastAsia="ko-KR"/>
+          </w:rPr>
+          <w:t xml:space="preserve"> they were</w:t>
+        </w:r>
+      </w:ins>
+      <w:ins w:id="364" w:author="S B" w:date="2016-09-29T22:09:00Z">
+        <w:r>
+          <w:rPr>
+            <w:rFonts w:eastAsia="Malgun Gothic"/>
+            <w:lang w:eastAsia="ko-KR"/>
+          </w:rPr>
+          <w:t xml:space="preserve"> added </w:t>
+        </w:r>
+      </w:ins>
+      <w:ins w:id="365" w:author="S B" w:date="2016-09-29T22:19:00Z">
+        <w:r>
+          <w:rPr>
+            <w:rFonts w:eastAsia="Malgun Gothic"/>
+            <w:lang w:eastAsia="ko-KR"/>
+          </w:rPr>
+          <w:t>to the final assessment of</w:t>
+        </w:r>
+      </w:ins>
+      <w:ins w:id="366" w:author="S B" w:date="2016-09-29T22:09:00Z">
+        <w:r>
+          <w:rPr>
+            <w:rFonts w:eastAsia="Malgun Gothic"/>
+            <w:lang w:eastAsia="ko-KR"/>
+          </w:rPr>
+          <w:t xml:space="preserve"> PCA. </w:t>
+        </w:r>
+      </w:ins>
+    </w:p>
+    <w:p>
+      <w:pPr>
+        <w:ind w:left="720"/>
+        <w:rPr>
+          <w:ins w:id="367" w:author="S B" w:date="2016-09-29T22:31:00Z"/>
+          <w:rFonts w:eastAsia="Malgun Gothic"/>
+          <w:lang w:eastAsia="ko-KR"/>
+        </w:rPr>
+        <w:pPrChange w:id="368" w:author="S B" w:date="2016-09-29T23:23:00Z">
+          <w:pPr/>
+        </w:pPrChange>
+      </w:pPr>
+      <w:ins w:id="369" w:author="S B" w:date="2016-09-29T22:19:00Z">
+        <w:r>
+          <w:rPr>
+            <w:rFonts w:eastAsia="Malgun Gothic"/>
+            <w:lang w:eastAsia="ko-KR"/>
+          </w:rPr>
+          <w:t>The column</w:t>
+        </w:r>
+      </w:ins>
+      <w:ins w:id="370" w:author="S B" w:date="2016-09-29T22:21:00Z">
+        <w:r>
+          <w:rPr>
+            <w:rFonts w:eastAsia="Malgun Gothic"/>
+            <w:lang w:eastAsia="ko-KR"/>
+          </w:rPr>
+          <w:t>s</w:t>
+        </w:r>
+      </w:ins>
+      <w:ins w:id="371" w:author="S B" w:date="2016-09-29T22:19:00Z">
+        <w:r>
+          <w:rPr>
+            <w:rFonts w:eastAsia="Malgun Gothic"/>
+            <w:lang w:eastAsia="ko-KR"/>
+          </w:rPr>
+          <w:t xml:space="preserve"> ‘</w:t>
+        </w:r>
+        <w:proofErr w:type="spellStart"/>
+        <w:r>
+          <w:rPr>
+            <w:rFonts w:eastAsia="Malgun Gothic"/>
+            <w:lang w:eastAsia="ko-KR"/>
+          </w:rPr>
+          <w:t>time_on_site</w:t>
+        </w:r>
+        <w:proofErr w:type="spellEnd"/>
+        <w:r>
+          <w:rPr>
+            <w:rFonts w:eastAsia="Malgun Gothic"/>
+            <w:lang w:eastAsia="ko-KR"/>
+          </w:rPr>
+          <w:t xml:space="preserve">’ </w:t>
+        </w:r>
+      </w:ins>
+      <w:ins w:id="372" w:author="S B" w:date="2016-09-29T22:21:00Z">
+        <w:r>
+          <w:rPr>
+            <w:rFonts w:eastAsia="Malgun Gothic"/>
+            <w:lang w:eastAsia="ko-KR"/>
+          </w:rPr>
+          <w:t xml:space="preserve">and ‘listing’ were combined </w:t>
+        </w:r>
+      </w:ins>
+      <w:ins w:id="373" w:author="S B" w:date="2016-09-29T22:20:00Z">
+        <w:r>
+          <w:rPr>
+            <w:rFonts w:eastAsia="Malgun Gothic"/>
+            <w:lang w:eastAsia="ko-KR"/>
+          </w:rPr>
+          <w:t xml:space="preserve">into a new column called </w:t>
+        </w:r>
+      </w:ins>
+      <w:ins w:id="374" w:author="S B" w:date="2016-09-29T22:21:00Z">
+        <w:r>
+          <w:rPr>
+            <w:rFonts w:eastAsia="Malgun Gothic"/>
+            <w:lang w:eastAsia="ko-KR"/>
+          </w:rPr>
+          <w:t>‘</w:t>
+        </w:r>
+        <w:proofErr w:type="spellStart"/>
+        <w:r>
+          <w:rPr>
+            <w:rFonts w:eastAsia="Malgun Gothic"/>
+            <w:lang w:eastAsia="ko-KR"/>
+          </w:rPr>
+          <w:t>listing_per_day</w:t>
+        </w:r>
+        <w:proofErr w:type="spellEnd"/>
+        <w:r>
+          <w:rPr>
+            <w:rFonts w:eastAsia="Malgun Gothic"/>
+            <w:lang w:eastAsia="ko-KR"/>
+          </w:rPr>
+          <w:t>’ to provide how active and how frequent the seller list the materials onto the app.</w:t>
+        </w:r>
+      </w:ins>
+      <w:ins w:id="375" w:author="S B" w:date="2016-09-29T22:31:00Z">
+        <w:r>
+          <w:rPr>
+            <w:rFonts w:eastAsia="Malgun Gothic"/>
+            <w:lang w:eastAsia="ko-KR"/>
+          </w:rPr>
+          <w:t xml:space="preserve"> </w:t>
+        </w:r>
+      </w:ins>
+    </w:p>
+    <w:p>
+      <w:pPr>
+        <w:ind w:left="720"/>
+        <w:rPr>
+          <w:ins w:id="376" w:author="S B" w:date="2016-09-29T23:03:00Z"/>
+          <w:rFonts w:eastAsia="Malgun Gothic"/>
+          <w:lang w:eastAsia="ko-KR"/>
+        </w:rPr>
+        <w:pPrChange w:id="377" w:author="S B" w:date="2016-09-29T23:23:00Z">
+          <w:pPr/>
+        </w:pPrChange>
+      </w:pPr>
+      <w:ins w:id="378" w:author="S B" w:date="2016-09-29T22:32:00Z">
+        <w:r>
+          <w:rPr>
+            <w:rFonts w:eastAsia="Malgun Gothic"/>
+            <w:lang w:eastAsia="ko-KR"/>
+          </w:rPr>
+          <w:t xml:space="preserve">Now the original 11 features are reduced to 8. (Table </w:t>
+        </w:r>
+      </w:ins>
+      <w:ins w:id="379" w:author="S B" w:date="2016-09-29T23:05:00Z">
+        <w:r>
+          <w:rPr>
+            <w:rFonts w:eastAsia="Malgun Gothic"/>
+            <w:lang w:eastAsia="ko-KR"/>
+          </w:rPr>
+          <w:t>1</w:t>
+        </w:r>
+      </w:ins>
+      <w:ins w:id="380" w:author="S B" w:date="2016-09-29T22:32:00Z">
+        <w:r>
+          <w:rPr>
+            <w:rFonts w:eastAsia="Malgun Gothic"/>
+            <w:lang w:eastAsia="ko-KR"/>
+          </w:rPr>
+          <w:t>)</w:t>
+        </w:r>
+      </w:ins>
+    </w:p>
+    <w:p>
+      <w:pPr>
+        <w:rPr>
+          <w:ins w:id="381" w:author="S B" w:date="2016-09-29T23:03:00Z"/>
+          <w:rFonts w:eastAsia="Malgun Gothic"/>
+          <w:lang w:eastAsia="ko-KR"/>
+        </w:rPr>
+        <w:pPrChange w:id="382" w:author="S B" w:date="2016-09-29T22:15:00Z">
+          <w:pPr/>
+        </w:pPrChange>
+      </w:pPr>
+    </w:p>
+    <w:p>
+      <w:pPr>
+        <w:pStyle w:val="Caption"/>
+        <w:keepNext/>
+        <w:rPr>
+          <w:ins w:id="383" w:author="S B" w:date="2016-09-29T23:04:00Z"/>
+        </w:rPr>
+        <w:pPrChange w:id="384" w:author="S B" w:date="2016-09-29T23:04:00Z">
+          <w:pPr/>
+        </w:pPrChange>
+      </w:pPr>
+      <w:ins w:id="385" w:author="S B" w:date="2016-09-29T23:04:00Z">
+        <w:r>
+          <w:t xml:space="preserve">Table </w:t>
+        </w:r>
+        <w:r>
+          <w:fldChar w:fldCharType="begin"/>
+        </w:r>
+        <w:r>
+          <w:instrText xml:space="preserve"> SEQ Table \* ARABIC </w:instrText>
+        </w:r>
+      </w:ins>
+      <w:r>
+        <w:fldChar w:fldCharType="separate"/>
+      </w:r>
+      <w:ins w:id="386" w:author="S B" w:date="2016-09-29T23:04:00Z">
+        <w:r>
+          <w:rPr>
+            <w:noProof/>
+          </w:rPr>
+          <w:t>1</w:t>
+        </w:r>
+        <w:r>
+          <w:fldChar w:fldCharType="end"/>
+        </w:r>
+        <w:r>
+          <w:t xml:space="preserve"> List of features after feature selection</w:t>
+        </w:r>
+      </w:ins>
+    </w:p>
+    <w:tbl>
+      <w:tblPr>
+        <w:tblStyle w:val="TableGrid"/>
+        <w:tblW w:w="0" w:type="auto"/>
+        <w:tblLook w:val="04A0" w:firstRow="1" w:lastRow="0" w:firstColumn="1" w:lastColumn="0" w:noHBand="0" w:noVBand="1"/>
+        <w:tblCaption w:val="Table 2 List"/>
+        <w:tblPrChange w:id="387" w:author="S B" w:date="2016-09-29T23:04:00Z">
+          <w:tblPr>
+            <w:tblStyle w:val="TableGrid"/>
+            <w:tblW w:w="0" w:type="auto"/>
+            <w:tblLook w:val="04A0" w:firstRow="1" w:lastRow="0" w:firstColumn="1" w:lastColumn="0" w:noHBand="0" w:noVBand="1"/>
+            <w:tblCaption w:val="Table 2 List"/>
+          </w:tblPr>
+        </w:tblPrChange>
+      </w:tblPr>
+      <w:tblGrid>
+        <w:gridCol w:w="1310"/>
+        <w:gridCol w:w="1416"/>
+        <w:gridCol w:w="1385"/>
+        <w:gridCol w:w="1091"/>
+        <w:gridCol w:w="707"/>
+        <w:gridCol w:w="841"/>
+        <w:gridCol w:w="733"/>
+        <w:gridCol w:w="1373"/>
+        <w:tblGridChange w:id="388">
+          <w:tblGrid>
+            <w:gridCol w:w="1308"/>
+            <w:gridCol w:w="1416"/>
+            <w:gridCol w:w="1385"/>
+            <w:gridCol w:w="1091"/>
+            <w:gridCol w:w="708"/>
+            <w:gridCol w:w="841"/>
+            <w:gridCol w:w="734"/>
+            <w:gridCol w:w="1373"/>
+          </w:tblGrid>
+        </w:tblGridChange>
+      </w:tblGrid>
+      <w:tr>
+        <w:trPr>
+          <w:ins w:id="389" w:author="S B" w:date="2016-09-29T23:02:00Z"/>
+        </w:trPr>
+        <w:tc>
+          <w:tcPr>
+            <w:tcW w:w="1308" w:type="dxa"/>
+            <w:tcPrChange w:id="390" w:author="S B" w:date="2016-09-29T23:04:00Z">
+              <w:tcPr>
+                <w:tcW w:w="1107" w:type="dxa"/>
+              </w:tcPr>
+            </w:tcPrChange>
+          </w:tcPr>
+          <w:p>
+            <w:pPr>
+              <w:rPr>
+                <w:ins w:id="391" w:author="S B" w:date="2016-09-29T23:02:00Z"/>
+                <w:rFonts w:asciiTheme="majorHAnsi" w:eastAsia="Malgun Gothic" w:hAnsiTheme="majorHAnsi"/>
+                <w:sz w:val="18"/>
+                <w:szCs w:val="18"/>
+                <w:lang w:eastAsia="ko-KR"/>
+                <w:rPrChange w:id="392" w:author="S B" w:date="2016-09-29T23:03:00Z">
+                  <w:rPr>
+                    <w:ins w:id="393" w:author="S B" w:date="2016-09-29T23:02:00Z"/>
+                    <w:rFonts w:eastAsia="Malgun Gothic"/>
+                    <w:lang w:eastAsia="ko-KR"/>
+                  </w:rPr>
+                </w:rPrChange>
+              </w:rPr>
+            </w:pPr>
+            <w:proofErr w:type="spellStart"/>
+            <w:ins w:id="394" w:author="S B" w:date="2016-09-29T23:03:00Z">
+              <w:r>
+                <w:rPr>
+                  <w:rFonts w:asciiTheme="majorHAnsi" w:eastAsia="Malgun Gothic" w:hAnsiTheme="majorHAnsi"/>
+                  <w:sz w:val="18"/>
+                  <w:szCs w:val="18"/>
+                  <w:lang w:eastAsia="ko-KR"/>
+                  <w:rPrChange w:id="395" w:author="S B" w:date="2016-09-29T23:03:00Z">
+                    <w:rPr>
+                      <w:rFonts w:asciiTheme="majorHAnsi" w:eastAsia="Malgun Gothic" w:hAnsiTheme="majorHAnsi"/>
+                      <w:sz w:val="18"/>
+                      <w:szCs w:val="18"/>
+                      <w:lang w:eastAsia="ko-KR"/>
+                    </w:rPr>
+                  </w:rPrChange>
+                </w:rPr>
+                <w:t>p</w:t>
+              </w:r>
+              <w:r>
+                <w:rPr>
+                  <w:rFonts w:asciiTheme="majorHAnsi" w:eastAsia="Malgun Gothic" w:hAnsiTheme="majorHAnsi"/>
+                  <w:sz w:val="18"/>
+                  <w:szCs w:val="18"/>
+                  <w:lang w:eastAsia="ko-KR"/>
+                  <w:rPrChange w:id="396" w:author="S B" w:date="2016-09-29T23:03:00Z">
+                    <w:rPr>
+                      <w:rFonts w:eastAsia="Malgun Gothic"/>
+                      <w:lang w:eastAsia="ko-KR"/>
+                    </w:rPr>
+                  </w:rPrChange>
+                </w:rPr>
+                <w:t>ositive_rating</w:t>
+              </w:r>
+            </w:ins>
+            <w:proofErr w:type="spellEnd"/>
+          </w:p>
+        </w:tc>
+        <w:tc>
+          <w:tcPr>
+            <w:tcW w:w="1416" w:type="dxa"/>
+            <w:tcPrChange w:id="397" w:author="S B" w:date="2016-09-29T23:04:00Z">
+              <w:tcPr>
+                <w:tcW w:w="1107" w:type="dxa"/>
+              </w:tcPr>
+            </w:tcPrChange>
+          </w:tcPr>
+          <w:p>
+            <w:pPr>
+              <w:rPr>
+                <w:ins w:id="398" w:author="S B" w:date="2016-09-29T23:02:00Z"/>
+                <w:rFonts w:asciiTheme="majorHAnsi" w:eastAsia="Malgun Gothic" w:hAnsiTheme="majorHAnsi"/>
+                <w:sz w:val="18"/>
+                <w:szCs w:val="18"/>
+                <w:lang w:eastAsia="ko-KR"/>
+                <w:rPrChange w:id="399" w:author="S B" w:date="2016-09-29T23:03:00Z">
+                  <w:rPr>
+                    <w:ins w:id="400" w:author="S B" w:date="2016-09-29T23:02:00Z"/>
+                    <w:rFonts w:eastAsia="Malgun Gothic"/>
+                    <w:lang w:eastAsia="ko-KR"/>
+                  </w:rPr>
+                </w:rPrChange>
+              </w:rPr>
+            </w:pPr>
+            <w:proofErr w:type="spellStart"/>
+            <w:ins w:id="401" w:author="S B" w:date="2016-09-29T23:03:00Z">
+              <w:r>
+                <w:rPr>
+                  <w:rFonts w:asciiTheme="majorHAnsi" w:eastAsia="Malgun Gothic" w:hAnsiTheme="majorHAnsi"/>
+                  <w:sz w:val="18"/>
+                  <w:szCs w:val="18"/>
+                  <w:lang w:eastAsia="ko-KR"/>
+                  <w:rPrChange w:id="402" w:author="S B" w:date="2016-09-29T23:03:00Z">
+                    <w:rPr>
+                      <w:rFonts w:asciiTheme="majorHAnsi" w:eastAsia="Malgun Gothic" w:hAnsiTheme="majorHAnsi"/>
+                      <w:sz w:val="18"/>
+                      <w:szCs w:val="18"/>
+                      <w:lang w:eastAsia="ko-KR"/>
+                    </w:rPr>
+                  </w:rPrChange>
+                </w:rPr>
+                <w:t>n</w:t>
+              </w:r>
+              <w:r>
+                <w:rPr>
+                  <w:rFonts w:asciiTheme="majorHAnsi" w:eastAsia="Malgun Gothic" w:hAnsiTheme="majorHAnsi"/>
+                  <w:sz w:val="18"/>
+                  <w:szCs w:val="18"/>
+                  <w:lang w:eastAsia="ko-KR"/>
+                  <w:rPrChange w:id="403" w:author="S B" w:date="2016-09-29T23:03:00Z">
+                    <w:rPr>
+                      <w:rFonts w:eastAsia="Malgun Gothic"/>
+                      <w:lang w:eastAsia="ko-KR"/>
+                    </w:rPr>
+                  </w:rPrChange>
+                </w:rPr>
+                <w:t>ewutral_rating</w:t>
+              </w:r>
+            </w:ins>
+            <w:proofErr w:type="spellEnd"/>
+          </w:p>
+        </w:tc>
+        <w:tc>
+          <w:tcPr>
+            <w:tcW w:w="1385" w:type="dxa"/>
+            <w:tcPrChange w:id="404" w:author="S B" w:date="2016-09-29T23:04:00Z">
+              <w:tcPr>
+                <w:tcW w:w="1107" w:type="dxa"/>
+              </w:tcPr>
+            </w:tcPrChange>
+          </w:tcPr>
+          <w:p>
+            <w:pPr>
+              <w:rPr>
+                <w:ins w:id="405" w:author="S B" w:date="2016-09-29T23:02:00Z"/>
+                <w:rFonts w:asciiTheme="majorHAnsi" w:eastAsia="Malgun Gothic" w:hAnsiTheme="majorHAnsi"/>
+                <w:sz w:val="18"/>
+                <w:szCs w:val="18"/>
+                <w:lang w:eastAsia="ko-KR"/>
+                <w:rPrChange w:id="406" w:author="S B" w:date="2016-09-29T23:03:00Z">
+                  <w:rPr>
+                    <w:ins w:id="407" w:author="S B" w:date="2016-09-29T23:02:00Z"/>
+                    <w:rFonts w:eastAsia="Malgun Gothic"/>
+                    <w:lang w:eastAsia="ko-KR"/>
+                  </w:rPr>
+                </w:rPrChange>
+              </w:rPr>
+            </w:pPr>
+            <w:proofErr w:type="spellStart"/>
+            <w:ins w:id="408" w:author="S B" w:date="2016-09-29T23:05:00Z">
+              <w:r>
+                <w:rPr>
+                  <w:rFonts w:asciiTheme="majorHAnsi" w:eastAsia="Malgun Gothic" w:hAnsiTheme="majorHAnsi"/>
+                  <w:sz w:val="18"/>
+                  <w:szCs w:val="18"/>
+                  <w:lang w:eastAsia="ko-KR"/>
+                </w:rPr>
+                <w:t>n</w:t>
+              </w:r>
+            </w:ins>
+            <w:ins w:id="409" w:author="S B" w:date="2016-09-29T23:03:00Z">
+              <w:r>
+                <w:rPr>
+                  <w:rFonts w:asciiTheme="majorHAnsi" w:eastAsia="Malgun Gothic" w:hAnsiTheme="majorHAnsi"/>
+                  <w:sz w:val="18"/>
+                  <w:szCs w:val="18"/>
+                  <w:lang w:eastAsia="ko-KR"/>
+                  <w:rPrChange w:id="410" w:author="S B" w:date="2016-09-29T23:03:00Z">
+                    <w:rPr>
+                      <w:rFonts w:eastAsia="Malgun Gothic"/>
+                      <w:lang w:eastAsia="ko-KR"/>
+                    </w:rPr>
+                  </w:rPrChange>
+                </w:rPr>
+                <w:t>egative_rating</w:t>
+              </w:r>
+            </w:ins>
+            <w:proofErr w:type="spellEnd"/>
+          </w:p>
+        </w:tc>
+        <w:tc>
+          <w:tcPr>
+            <w:tcW w:w="1091" w:type="dxa"/>
+            <w:tcPrChange w:id="411" w:author="S B" w:date="2016-09-29T23:04:00Z">
+              <w:tcPr>
+                <w:tcW w:w="1107" w:type="dxa"/>
+              </w:tcPr>
+            </w:tcPrChange>
+          </w:tcPr>
+          <w:p>
+            <w:pPr>
+              <w:rPr>
+                <w:ins w:id="412" w:author="S B" w:date="2016-09-29T23:02:00Z"/>
+                <w:rFonts w:asciiTheme="majorHAnsi" w:eastAsia="Malgun Gothic" w:hAnsiTheme="majorHAnsi"/>
+                <w:sz w:val="18"/>
+                <w:szCs w:val="18"/>
+                <w:lang w:eastAsia="ko-KR"/>
+                <w:rPrChange w:id="413" w:author="S B" w:date="2016-09-29T23:03:00Z">
+                  <w:rPr>
+                    <w:ins w:id="414" w:author="S B" w:date="2016-09-29T23:02:00Z"/>
+                    <w:rFonts w:eastAsia="Malgun Gothic"/>
+                    <w:lang w:eastAsia="ko-KR"/>
+                  </w:rPr>
+                </w:rPrChange>
+              </w:rPr>
+            </w:pPr>
+            <w:proofErr w:type="spellStart"/>
+            <w:ins w:id="415" w:author="S B" w:date="2016-09-29T23:05:00Z">
+              <w:r>
+                <w:rPr>
+                  <w:rFonts w:asciiTheme="majorHAnsi" w:eastAsia="Malgun Gothic" w:hAnsiTheme="majorHAnsi"/>
+                  <w:sz w:val="18"/>
+                  <w:szCs w:val="18"/>
+                  <w:lang w:eastAsia="ko-KR"/>
+                </w:rPr>
+                <w:t>l</w:t>
+              </w:r>
+            </w:ins>
+            <w:ins w:id="416" w:author="S B" w:date="2016-09-29T23:03:00Z">
+              <w:r>
+                <w:rPr>
+                  <w:rFonts w:asciiTheme="majorHAnsi" w:eastAsia="Malgun Gothic" w:hAnsiTheme="majorHAnsi"/>
+                  <w:sz w:val="18"/>
+                  <w:szCs w:val="18"/>
+                  <w:lang w:eastAsia="ko-KR"/>
+                  <w:rPrChange w:id="417" w:author="S B" w:date="2016-09-29T23:03:00Z">
+                    <w:rPr>
+                      <w:rFonts w:eastAsia="Malgun Gothic"/>
+                      <w:lang w:eastAsia="ko-KR"/>
+                    </w:rPr>
+                  </w:rPrChange>
+                </w:rPr>
+                <w:t>isting_gmv</w:t>
+              </w:r>
+            </w:ins>
+            <w:proofErr w:type="spellEnd"/>
+          </w:p>
+        </w:tc>
+        <w:tc>
+          <w:tcPr>
+            <w:tcW w:w="708" w:type="dxa"/>
+            <w:tcPrChange w:id="418" w:author="S B" w:date="2016-09-29T23:04:00Z">
+              <w:tcPr>
+                <w:tcW w:w="1107" w:type="dxa"/>
+              </w:tcPr>
+            </w:tcPrChange>
+          </w:tcPr>
+          <w:p>
+            <w:pPr>
+              <w:rPr>
+                <w:ins w:id="419" w:author="S B" w:date="2016-09-29T23:02:00Z"/>
+                <w:rFonts w:asciiTheme="majorHAnsi" w:eastAsia="Malgun Gothic" w:hAnsiTheme="majorHAnsi"/>
+                <w:sz w:val="18"/>
+                <w:szCs w:val="18"/>
+                <w:lang w:eastAsia="ko-KR"/>
+                <w:rPrChange w:id="420" w:author="S B" w:date="2016-09-29T23:03:00Z">
+                  <w:rPr>
+                    <w:ins w:id="421" w:author="S B" w:date="2016-09-29T23:02:00Z"/>
+                    <w:rFonts w:eastAsia="Malgun Gothic"/>
+                    <w:lang w:eastAsia="ko-KR"/>
+                  </w:rPr>
+                </w:rPrChange>
+              </w:rPr>
+            </w:pPr>
+            <w:ins w:id="422" w:author="S B" w:date="2016-09-29T23:05:00Z">
+              <w:r>
+                <w:rPr>
+                  <w:rFonts w:asciiTheme="majorHAnsi" w:eastAsia="Malgun Gothic" w:hAnsiTheme="majorHAnsi"/>
+                  <w:sz w:val="18"/>
+                  <w:szCs w:val="18"/>
+                  <w:lang w:eastAsia="ko-KR"/>
+                </w:rPr>
+                <w:t>s</w:t>
+              </w:r>
+            </w:ins>
+            <w:ins w:id="423" w:author="S B" w:date="2016-09-29T23:03:00Z">
+              <w:r>
+                <w:rPr>
+                  <w:rFonts w:asciiTheme="majorHAnsi" w:eastAsia="Malgun Gothic" w:hAnsiTheme="majorHAnsi"/>
+                  <w:sz w:val="18"/>
+                  <w:szCs w:val="18"/>
+                  <w:lang w:eastAsia="ko-KR"/>
+                  <w:rPrChange w:id="424" w:author="S B" w:date="2016-09-29T23:03:00Z">
+                    <w:rPr>
+                      <w:rFonts w:eastAsia="Malgun Gothic"/>
+                      <w:lang w:eastAsia="ko-KR"/>
+                    </w:rPr>
+                  </w:rPrChange>
+                </w:rPr>
+                <w:t>ale</w:t>
+              </w:r>
+            </w:ins>
+          </w:p>
+        </w:tc>
+        <w:tc>
+          <w:tcPr>
+            <w:tcW w:w="841" w:type="dxa"/>
+            <w:tcPrChange w:id="425" w:author="S B" w:date="2016-09-29T23:04:00Z">
+              <w:tcPr>
+                <w:tcW w:w="1107" w:type="dxa"/>
+              </w:tcPr>
+            </w:tcPrChange>
+          </w:tcPr>
+          <w:p>
+            <w:pPr>
+              <w:rPr>
+                <w:ins w:id="426" w:author="S B" w:date="2016-09-29T23:02:00Z"/>
+                <w:rFonts w:asciiTheme="majorHAnsi" w:eastAsia="Malgun Gothic" w:hAnsiTheme="majorHAnsi"/>
+                <w:sz w:val="18"/>
+                <w:szCs w:val="18"/>
+                <w:lang w:eastAsia="ko-KR"/>
+                <w:rPrChange w:id="427" w:author="S B" w:date="2016-09-29T23:03:00Z">
+                  <w:rPr>
+                    <w:ins w:id="428" w:author="S B" w:date="2016-09-29T23:02:00Z"/>
+                    <w:rFonts w:eastAsia="Malgun Gothic"/>
+                    <w:lang w:eastAsia="ko-KR"/>
+                  </w:rPr>
+                </w:rPrChange>
+              </w:rPr>
+            </w:pPr>
+            <w:ins w:id="429" w:author="S B" w:date="2016-09-29T23:05:00Z">
+              <w:r>
+                <w:rPr>
+                  <w:rFonts w:asciiTheme="majorHAnsi" w:eastAsia="Malgun Gothic" w:hAnsiTheme="majorHAnsi"/>
+                  <w:sz w:val="18"/>
+                  <w:szCs w:val="18"/>
+                  <w:lang w:eastAsia="ko-KR"/>
+                </w:rPr>
+                <w:t>b</w:t>
+              </w:r>
+            </w:ins>
+            <w:ins w:id="430" w:author="S B" w:date="2016-09-29T23:03:00Z">
+              <w:r>
+                <w:rPr>
+                  <w:rFonts w:asciiTheme="majorHAnsi" w:eastAsia="Malgun Gothic" w:hAnsiTheme="majorHAnsi"/>
+                  <w:sz w:val="18"/>
+                  <w:szCs w:val="18"/>
+                  <w:lang w:eastAsia="ko-KR"/>
+                  <w:rPrChange w:id="431" w:author="S B" w:date="2016-09-29T23:03:00Z">
+                    <w:rPr>
+                      <w:rFonts w:eastAsia="Malgun Gothic"/>
+                      <w:lang w:eastAsia="ko-KR"/>
+                    </w:rPr>
+                  </w:rPrChange>
+                </w:rPr>
+                <w:t>uyers</w:t>
+              </w:r>
+            </w:ins>
+          </w:p>
+        </w:tc>
+        <w:tc>
+          <w:tcPr>
+            <w:tcW w:w="734" w:type="dxa"/>
+            <w:tcPrChange w:id="432" w:author="S B" w:date="2016-09-29T23:04:00Z">
+              <w:tcPr>
+                <w:tcW w:w="1107" w:type="dxa"/>
+              </w:tcPr>
+            </w:tcPrChange>
+          </w:tcPr>
+          <w:p>
+            <w:pPr>
+              <w:rPr>
+                <w:ins w:id="433" w:author="S B" w:date="2016-09-29T23:02:00Z"/>
+                <w:rFonts w:asciiTheme="majorHAnsi" w:eastAsia="Malgun Gothic" w:hAnsiTheme="majorHAnsi"/>
+                <w:sz w:val="18"/>
+                <w:szCs w:val="18"/>
+                <w:lang w:eastAsia="ko-KR"/>
+                <w:rPrChange w:id="434" w:author="S B" w:date="2016-09-29T23:03:00Z">
+                  <w:rPr>
+                    <w:ins w:id="435" w:author="S B" w:date="2016-09-29T23:02:00Z"/>
+                    <w:rFonts w:eastAsia="Malgun Gothic"/>
+                    <w:lang w:eastAsia="ko-KR"/>
+                  </w:rPr>
+                </w:rPrChange>
+              </w:rPr>
+            </w:pPr>
+            <w:proofErr w:type="spellStart"/>
+            <w:ins w:id="436" w:author="S B" w:date="2016-09-29T23:05:00Z">
+              <w:r>
+                <w:rPr>
+                  <w:rFonts w:asciiTheme="majorHAnsi" w:eastAsia="Malgun Gothic" w:hAnsiTheme="majorHAnsi"/>
+                  <w:sz w:val="18"/>
+                  <w:szCs w:val="18"/>
+                  <w:lang w:eastAsia="ko-KR"/>
+                </w:rPr>
+                <w:t>g</w:t>
+              </w:r>
+            </w:ins>
+            <w:ins w:id="437" w:author="S B" w:date="2016-09-29T23:03:00Z">
+              <w:r>
+                <w:rPr>
+                  <w:rFonts w:asciiTheme="majorHAnsi" w:eastAsia="Malgun Gothic" w:hAnsiTheme="majorHAnsi"/>
+                  <w:sz w:val="18"/>
+                  <w:szCs w:val="18"/>
+                  <w:lang w:eastAsia="ko-KR"/>
+                  <w:rPrChange w:id="438" w:author="S B" w:date="2016-09-29T23:03:00Z">
+                    <w:rPr>
+                      <w:rFonts w:eastAsia="Malgun Gothic"/>
+                      <w:lang w:eastAsia="ko-KR"/>
+                    </w:rPr>
+                  </w:rPrChange>
+                </w:rPr>
+                <w:t>mv</w:t>
+              </w:r>
+            </w:ins>
+            <w:proofErr w:type="spellEnd"/>
+          </w:p>
+        </w:tc>
+        <w:tc>
+          <w:tcPr>
+            <w:tcW w:w="1373" w:type="dxa"/>
+            <w:tcPrChange w:id="439" w:author="S B" w:date="2016-09-29T23:04:00Z">
+              <w:tcPr>
+                <w:tcW w:w="1107" w:type="dxa"/>
+              </w:tcPr>
+            </w:tcPrChange>
+          </w:tcPr>
+          <w:p>
+            <w:pPr>
+              <w:rPr>
+                <w:ins w:id="440" w:author="S B" w:date="2016-09-29T23:02:00Z"/>
+                <w:rFonts w:asciiTheme="majorHAnsi" w:eastAsia="Malgun Gothic" w:hAnsiTheme="majorHAnsi"/>
+                <w:sz w:val="18"/>
+                <w:szCs w:val="18"/>
+                <w:lang w:eastAsia="ko-KR"/>
+                <w:rPrChange w:id="441" w:author="S B" w:date="2016-09-29T23:03:00Z">
+                  <w:rPr>
+                    <w:ins w:id="442" w:author="S B" w:date="2016-09-29T23:02:00Z"/>
+                    <w:rFonts w:eastAsia="Malgun Gothic"/>
+                    <w:lang w:eastAsia="ko-KR"/>
+                  </w:rPr>
+                </w:rPrChange>
+              </w:rPr>
+            </w:pPr>
+            <w:proofErr w:type="spellStart"/>
+            <w:ins w:id="443" w:author="S B" w:date="2016-09-29T23:05:00Z">
+              <w:r>
+                <w:rPr>
+                  <w:rFonts w:asciiTheme="majorHAnsi" w:eastAsia="Malgun Gothic" w:hAnsiTheme="majorHAnsi"/>
+                  <w:sz w:val="18"/>
+                  <w:szCs w:val="18"/>
+                  <w:lang w:eastAsia="ko-KR"/>
+                </w:rPr>
+                <w:t>l</w:t>
+              </w:r>
+            </w:ins>
+            <w:ins w:id="444" w:author="S B" w:date="2016-09-29T23:03:00Z">
+              <w:r>
+                <w:rPr>
+                  <w:rFonts w:asciiTheme="majorHAnsi" w:eastAsia="Malgun Gothic" w:hAnsiTheme="majorHAnsi"/>
+                  <w:sz w:val="18"/>
+                  <w:szCs w:val="18"/>
+                  <w:lang w:eastAsia="ko-KR"/>
+                  <w:rPrChange w:id="445" w:author="S B" w:date="2016-09-29T23:03:00Z">
+                    <w:rPr>
+                      <w:rFonts w:eastAsia="Malgun Gothic"/>
+                      <w:lang w:eastAsia="ko-KR"/>
+                    </w:rPr>
+                  </w:rPrChange>
+                </w:rPr>
+                <w:t>isting_per_day</w:t>
+              </w:r>
+            </w:ins>
+            <w:proofErr w:type="spellEnd"/>
+          </w:p>
+        </w:tc>
+      </w:tr>
+    </w:tbl>
+    <w:p>
+      <w:pPr>
+        <w:rPr>
+          <w:ins w:id="446" w:author="S B" w:date="2016-09-29T21:47:00Z"/>
+          <w:rFonts w:eastAsia="Malgun Gothic" w:hint="eastAsia"/>
+          <w:lang w:eastAsia="ko-KR"/>
+        </w:rPr>
+        <w:pPrChange w:id="447" w:author="S B" w:date="2016-09-29T22:15:00Z">
+          <w:pPr/>
+        </w:pPrChange>
+      </w:pPr>
+    </w:p>
+    <w:p>
+      <w:pPr>
+        <w:rPr>
+          <w:ins w:id="448" w:author="S B" w:date="2016-09-29T21:48:00Z"/>
+          <w:rFonts w:eastAsia="Malgun Gothic"/>
+          <w:lang w:eastAsia="ko-KR"/>
+        </w:rPr>
+      </w:pPr>
+    </w:p>
+    <w:p>
+      <w:pPr>
+        <w:pStyle w:val="ListParagraph"/>
+        <w:numPr>
+          <w:ilvl w:val="0"/>
+          <w:numId w:val="11"/>
+        </w:numPr>
+        <w:rPr>
+          <w:ins w:id="449" w:author="S B" w:date="2016-09-29T22:07:00Z"/>
+          <w:rFonts w:eastAsia="Malgun Gothic"/>
+          <w:lang w:eastAsia="ko-KR"/>
+        </w:rPr>
+        <w:pPrChange w:id="450" w:author="S B" w:date="2016-09-29T22:07:00Z">
+          <w:pPr/>
+        </w:pPrChange>
+      </w:pPr>
+      <w:ins w:id="451" w:author="S B" w:date="2016-09-29T22:07:00Z">
+        <w:r>
+          <w:rPr>
+            <w:rFonts w:eastAsia="Malgun Gothic"/>
+            <w:lang w:eastAsia="ko-KR"/>
+          </w:rPr>
+          <w:t>Feature scaling</w:t>
+        </w:r>
+      </w:ins>
+      <w:ins w:id="452" w:author="S B" w:date="2016-09-29T23:17:00Z">
+        <w:r>
+          <w:rPr>
+            <w:rFonts w:eastAsia="Malgun Gothic"/>
+            <w:lang w:eastAsia="ko-KR"/>
+          </w:rPr>
+          <w:br/>
+          <w:t xml:space="preserve">As a final step before the PCA, the data were normalized using </w:t>
+        </w:r>
+        <w:proofErr w:type="spellStart"/>
+        <w:r>
+          <w:rPr>
+            <w:rFonts w:asciiTheme="majorHAnsi" w:eastAsia="Malgun Gothic" w:hAnsiTheme="majorHAnsi"/>
+            <w:lang w:eastAsia="ko-KR"/>
+            <w:rPrChange w:id="453" w:author="S B" w:date="2016-09-29T23:18:00Z">
+              <w:rPr>
+                <w:rFonts w:eastAsia="Malgun Gothic"/>
+                <w:lang w:eastAsia="ko-KR"/>
+              </w:rPr>
+            </w:rPrChange>
+          </w:rPr>
+          <w:t>sklean</w:t>
+        </w:r>
+        <w:proofErr w:type="spellEnd"/>
+        <w:r>
+          <w:rPr>
+            <w:rFonts w:asciiTheme="majorHAnsi" w:eastAsia="Malgun Gothic" w:hAnsiTheme="majorHAnsi"/>
+            <w:lang w:eastAsia="ko-KR"/>
+            <w:rPrChange w:id="454" w:author="S B" w:date="2016-09-29T23:18:00Z">
+              <w:rPr>
+                <w:rFonts w:eastAsia="Malgun Gothic"/>
+                <w:lang w:eastAsia="ko-KR"/>
+              </w:rPr>
+            </w:rPrChange>
+          </w:rPr>
+          <w:t xml:space="preserve"> </w:t>
+        </w:r>
+        <w:proofErr w:type="spellStart"/>
+        <w:r>
+          <w:rPr>
+            <w:rFonts w:asciiTheme="majorHAnsi" w:eastAsia="Malgun Gothic" w:hAnsiTheme="majorHAnsi"/>
+            <w:lang w:eastAsia="ko-KR"/>
+            <w:rPrChange w:id="455" w:author="S B" w:date="2016-09-29T23:18:00Z">
+              <w:rPr>
+                <w:rFonts w:eastAsia="Malgun Gothic"/>
+                <w:lang w:eastAsia="ko-KR"/>
+              </w:rPr>
+            </w:rPrChange>
+          </w:rPr>
+          <w:t>MinMaxScaler</w:t>
+        </w:r>
+      </w:ins>
+      <w:proofErr w:type="spellEnd"/>
+      <w:ins w:id="456" w:author="S B" w:date="2016-09-29T23:18:00Z">
+        <w:r>
+          <w:rPr>
+            <w:rFonts w:asciiTheme="majorHAnsi" w:eastAsia="Malgun Gothic" w:hAnsiTheme="majorHAnsi"/>
+            <w:lang w:eastAsia="ko-KR"/>
+          </w:rPr>
+          <w:t>.</w:t>
+        </w:r>
+      </w:ins>
+      <w:ins w:id="457" w:author="S B" w:date="2016-09-29T23:24:00Z">
+        <w:r>
+          <w:rPr>
+            <w:rFonts w:asciiTheme="majorHAnsi" w:eastAsia="Malgun Gothic" w:hAnsiTheme="majorHAnsi"/>
+            <w:lang w:eastAsia="ko-KR"/>
+          </w:rPr>
+          <w:t xml:space="preserve"> </w:t>
+        </w:r>
+        <w:r>
+          <w:rPr>
+            <w:rFonts w:eastAsia="Malgun Gothic"/>
+            <w:lang w:eastAsia="ko-KR"/>
+            <w:rPrChange w:id="458" w:author="S B" w:date="2016-09-29T23:24:00Z">
+              <w:rPr>
+                <w:rFonts w:asciiTheme="majorHAnsi" w:eastAsia="Malgun Gothic" w:hAnsiTheme="majorHAnsi"/>
+                <w:lang w:eastAsia="ko-KR"/>
+              </w:rPr>
+            </w:rPrChange>
+          </w:rPr>
+          <w:t>This estimator scales and translates each features individually such that the values range from zero to one.</w:t>
+        </w:r>
+      </w:ins>
+    </w:p>
+    <w:p>
+      <w:pPr>
+        <w:pStyle w:val="ListParagraph"/>
+        <w:numPr>
+          <w:ilvl w:val="0"/>
+          <w:numId w:val="11"/>
+        </w:numPr>
+        <w:rPr>
+          <w:ins w:id="459" w:author="S B" w:date="2016-09-29T22:07:00Z"/>
+          <w:rFonts w:eastAsia="Malgun Gothic"/>
+          <w:lang w:eastAsia="ko-KR"/>
+        </w:rPr>
+        <w:pPrChange w:id="460" w:author="S B" w:date="2016-09-29T22:07:00Z">
+          <w:pPr/>
+        </w:pPrChange>
+      </w:pPr>
+      <w:ins w:id="461" w:author="S B" w:date="2016-09-29T22:07:00Z">
+        <w:r>
+          <w:rPr>
+            <w:rFonts w:eastAsia="Malgun Gothic"/>
+            <w:lang w:eastAsia="ko-KR"/>
+          </w:rPr>
+          <w:t>Principal Component Analysis</w:t>
+        </w:r>
+      </w:ins>
+    </w:p>
+    <w:p>
+      <w:pPr>
+        <w:rPr>
+          <w:ins w:id="462" w:author="S B" w:date="2016-09-29T22:07:00Z"/>
+          <w:rFonts w:eastAsia="Malgun Gothic"/>
+          <w:lang w:eastAsia="ko-KR"/>
+        </w:rPr>
+        <w:pPrChange w:id="463" w:author="S B" w:date="2016-09-29T22:07:00Z">
+          <w:pPr/>
+        </w:pPrChange>
+      </w:pPr>
+    </w:p>
+    <w:p>
+      <w:pPr>
+        <w:rPr>
+          <w:rFonts w:eastAsia="Malgun Gothic"/>
+          <w:lang w:eastAsia="ko-KR"/>
+          <w:rPrChange w:id="464" w:author="S B" w:date="2016-09-29T22:07:00Z">
+            <w:rPr>
+              <w:lang w:eastAsia="ko-KR"/>
+            </w:rPr>
+          </w:rPrChange>
+        </w:rPr>
+        <w:pPrChange w:id="465" w:author="S B" w:date="2016-09-29T22:07:00Z">
+          <w:pPr/>
+        </w:pPrChange>
+      </w:pPr>
     </w:p>
     <w:p>
       <w:pPr>
@@ -2296,32 +3726,24 @@
     <w:p>
       <w:pPr>
         <w:rPr>
-          <w:ins w:id="306" w:author="Seungjin Baek" w:date="2016-07-06T16:40:00Z"/>
-        </w:rPr>
-      </w:pPr>
-    </w:p>
-    <w:p>
-      <w:pPr>
-        <w:rPr>
-          <w:ins w:id="307" w:author="Seungjin Baek" w:date="2016-07-06T16:41:00Z"/>
-        </w:rPr>
-      </w:pPr>
-      <w:ins w:id="308" w:author="Seungjin Baek" w:date="2016-07-06T16:40:00Z">
+          <w:ins w:id="466" w:author="Seungjin Baek" w:date="2016-07-06T16:40:00Z"/>
+        </w:rPr>
+      </w:pPr>
+    </w:p>
+    <w:p>
+      <w:pPr>
+        <w:rPr>
+          <w:ins w:id="467" w:author="Seungjin Baek" w:date="2016-07-06T16:41:00Z"/>
+        </w:rPr>
+      </w:pPr>
+      <w:ins w:id="468" w:author="Seungjin Baek" w:date="2016-07-06T16:40:00Z">
         <w:r>
           <w:t xml:space="preserve">In this section, you will need to provide a clearly defined benchmark result or threshold for comparing across performances obtained by your solution. </w:t>
         </w:r>
       </w:ins>
-      <w:ins w:id="309" w:author="Seungjin Baek" w:date="2016-07-06T16:41:00Z">
-        <w:r>
-          <w:t xml:space="preserve">The reasoning behind the benchmark (in the case where it is not an established result) should be discussed. Questions to ask </w:t>
-        </w:r>
-        <w:proofErr w:type="gramStart"/>
-        <w:r>
-          <w:t>yourself</w:t>
-        </w:r>
-        <w:proofErr w:type="gramEnd"/>
-        <w:r>
-          <w:t xml:space="preserve"> when writing this section:</w:t>
+      <w:ins w:id="469" w:author="Seungjin Baek" w:date="2016-07-06T16:41:00Z">
+        <w:r>
+          <w:t>The reasoning behind the benchmark (in the case where it is not an established result) should be discussed. Questions to ask yourself when writing this section:</w:t>
         </w:r>
       </w:ins>
     </w:p>
@@ -2333,13 +3755,13 @@
           <w:numId w:val="7"/>
         </w:numPr>
         <w:rPr>
-          <w:ins w:id="310" w:author="Seungjin Baek" w:date="2016-07-06T16:41:00Z"/>
-        </w:rPr>
-        <w:pPrChange w:id="311" w:author="Seungjin Baek" w:date="2016-07-06T16:41:00Z">
+          <w:ins w:id="470" w:author="Seungjin Baek" w:date="2016-07-06T16:41:00Z"/>
+        </w:rPr>
+        <w:pPrChange w:id="471" w:author="Seungjin Baek" w:date="2016-07-06T16:41:00Z">
           <w:pPr/>
         </w:pPrChange>
       </w:pPr>
-      <w:ins w:id="312" w:author="Seungjin Baek" w:date="2016-07-06T16:41:00Z">
+      <w:ins w:id="472" w:author="Seungjin Baek" w:date="2016-07-06T16:41:00Z">
         <w:r>
           <w:t>Has some result or value been provided that acts as a benchmark for measuring performance?</w:t>
         </w:r>
@@ -2353,13 +3775,13 @@
           <w:numId w:val="7"/>
         </w:numPr>
         <w:rPr>
-          <w:ins w:id="313" w:author="S B" w:date="2016-07-07T22:43:00Z"/>
-        </w:rPr>
-        <w:pPrChange w:id="314" w:author="Seungjin Baek" w:date="2016-07-06T16:41:00Z">
+          <w:ins w:id="473" w:author="S B" w:date="2016-07-07T22:43:00Z"/>
+        </w:rPr>
+        <w:pPrChange w:id="474" w:author="Seungjin Baek" w:date="2016-07-06T16:41:00Z">
           <w:pPr/>
         </w:pPrChange>
       </w:pPr>
-      <w:ins w:id="315" w:author="Seungjin Baek" w:date="2016-07-06T16:41:00Z">
+      <w:ins w:id="475" w:author="Seungjin Baek" w:date="2016-07-06T16:41:00Z">
         <w:r>
           <w:t>Is it clear how this result or value was obtained (whether by data or by hypothesis)?</w:t>
         </w:r>
@@ -2368,21 +3790,21 @@
     <w:p>
       <w:pPr>
         <w:rPr>
-          <w:ins w:id="316" w:author="S B" w:date="2016-07-07T22:43:00Z"/>
-        </w:rPr>
-      </w:pPr>
-    </w:p>
-    <w:p>
-      <w:pPr>
-        <w:rPr>
-          <w:ins w:id="317" w:author="Seungjin Baek" w:date="2016-08-10T15:54:00Z"/>
-        </w:rPr>
-      </w:pPr>
-      <w:ins w:id="318" w:author="S B" w:date="2016-07-07T22:43:00Z">
+          <w:ins w:id="476" w:author="S B" w:date="2016-07-07T22:43:00Z"/>
+        </w:rPr>
+      </w:pPr>
+    </w:p>
+    <w:p>
+      <w:pPr>
+        <w:rPr>
+          <w:ins w:id="477" w:author="Seungjin Baek" w:date="2016-08-10T15:54:00Z"/>
+        </w:rPr>
+      </w:pPr>
+      <w:ins w:id="478" w:author="S B" w:date="2016-07-07T22:43:00Z">
         <w:r>
           <w:rPr>
             <w:highlight w:val="red"/>
-            <w:rPrChange w:id="319" w:author="S B" w:date="2016-07-07T22:47:00Z">
+            <w:rPrChange w:id="479" w:author="S B" w:date="2016-07-07T22:47:00Z">
               <w:rPr/>
             </w:rPrChange>
           </w:rPr>
@@ -2393,65 +3815,65 @@
     <w:p>
       <w:pPr>
         <w:rPr>
-          <w:ins w:id="320" w:author="Seungjin Baek" w:date="2016-08-10T15:58:00Z"/>
-        </w:rPr>
-      </w:pPr>
-      <w:ins w:id="321" w:author="Seungjin Baek" w:date="2016-08-10T15:54:00Z">
+          <w:ins w:id="480" w:author="Seungjin Baek" w:date="2016-08-10T15:58:00Z"/>
+        </w:rPr>
+      </w:pPr>
+      <w:ins w:id="481" w:author="Seungjin Baek" w:date="2016-08-10T15:54:00Z">
         <w:r>
           <w:t xml:space="preserve">If </w:t>
         </w:r>
       </w:ins>
-      <w:ins w:id="322" w:author="Seungjin Baek" w:date="2016-08-10T15:55:00Z">
+      <w:ins w:id="482" w:author="Seungjin Baek" w:date="2016-08-10T15:55:00Z">
         <w:r>
           <w:t xml:space="preserve">the </w:t>
         </w:r>
       </w:ins>
-      <w:ins w:id="323" w:author="Seungjin Baek" w:date="2016-08-10T15:56:00Z">
+      <w:ins w:id="483" w:author="Seungjin Baek" w:date="2016-08-10T15:56:00Z">
         <w:r>
           <w:t>number of clusters</w:t>
         </w:r>
       </w:ins>
-      <w:ins w:id="324" w:author="Seungjin Baek" w:date="2016-08-10T15:55:00Z">
+      <w:ins w:id="484" w:author="Seungjin Baek" w:date="2016-08-10T15:55:00Z">
         <w:r>
           <w:t xml:space="preserve"> </w:t>
         </w:r>
       </w:ins>
-      <w:ins w:id="325" w:author="Seungjin Baek" w:date="2016-08-10T15:56:00Z">
+      <w:ins w:id="485" w:author="Seungjin Baek" w:date="2016-08-10T15:56:00Z">
         <w:r>
           <w:t>is</w:t>
         </w:r>
       </w:ins>
-      <w:ins w:id="326" w:author="Seungjin Baek" w:date="2016-08-10T15:55:00Z">
+      <w:ins w:id="486" w:author="Seungjin Baek" w:date="2016-08-10T15:55:00Z">
         <w:r>
           <w:t xml:space="preserve"> </w:t>
         </w:r>
       </w:ins>
-      <w:ins w:id="327" w:author="Seungjin Baek" w:date="2016-08-10T15:56:00Z">
+      <w:ins w:id="487" w:author="Seungjin Baek" w:date="2016-08-10T15:56:00Z">
         <w:r>
           <w:t>un</w:t>
         </w:r>
       </w:ins>
-      <w:ins w:id="328" w:author="Seungjin Baek" w:date="2016-08-10T15:55:00Z">
+      <w:ins w:id="488" w:author="Seungjin Baek" w:date="2016-08-10T15:55:00Z">
         <w:r>
           <w:t>known</w:t>
         </w:r>
       </w:ins>
-      <w:ins w:id="329" w:author="Seungjin Baek" w:date="2016-08-10T15:56:00Z">
+      <w:ins w:id="489" w:author="Seungjin Baek" w:date="2016-08-10T15:56:00Z">
         <w:r>
           <w:t xml:space="preserve"> or labels for clusters are unknown</w:t>
         </w:r>
       </w:ins>
-      <w:ins w:id="330" w:author="Seungjin Baek" w:date="2016-08-10T15:55:00Z">
+      <w:ins w:id="490" w:author="Seungjin Baek" w:date="2016-08-10T15:55:00Z">
         <w:r>
           <w:t xml:space="preserve">, evaluation </w:t>
         </w:r>
       </w:ins>
-      <w:ins w:id="331" w:author="Seungjin Baek" w:date="2016-08-10T15:57:00Z">
+      <w:ins w:id="491" w:author="Seungjin Baek" w:date="2016-08-10T15:57:00Z">
         <w:r>
           <w:t xml:space="preserve">after clustering analysis </w:t>
         </w:r>
       </w:ins>
-      <w:ins w:id="332" w:author="Seungjin Baek" w:date="2016-08-10T15:55:00Z">
+      <w:ins w:id="492" w:author="Seungjin Baek" w:date="2016-08-10T15:55:00Z">
         <w:r>
           <w:t xml:space="preserve">must be performed. The Silhouette Coefficient is an </w:t>
         </w:r>
@@ -2460,32 +3882,32 @@
           <w:t xml:space="preserve">example of </w:t>
         </w:r>
       </w:ins>
-      <w:ins w:id="333" w:author="Seungjin Baek" w:date="2016-08-10T15:57:00Z">
+      <w:ins w:id="493" w:author="Seungjin Baek" w:date="2016-08-10T15:57:00Z">
         <w:r>
           <w:t>the</w:t>
         </w:r>
       </w:ins>
-      <w:ins w:id="334" w:author="Seungjin Baek" w:date="2016-08-10T15:55:00Z">
+      <w:ins w:id="494" w:author="Seungjin Baek" w:date="2016-08-10T15:55:00Z">
         <w:r>
           <w:t xml:space="preserve"> evaluation, where a higher Silhouette Coefficient score </w:t>
         </w:r>
       </w:ins>
-      <w:ins w:id="335" w:author="Seungjin Baek" w:date="2016-08-10T15:57:00Z">
+      <w:ins w:id="495" w:author="Seungjin Baek" w:date="2016-08-10T15:57:00Z">
         <w:r>
           <w:t xml:space="preserve">corresponds </w:t>
         </w:r>
       </w:ins>
-      <w:ins w:id="336" w:author="Seungjin Baek" w:date="2016-08-10T15:55:00Z">
+      <w:ins w:id="496" w:author="Seungjin Baek" w:date="2016-08-10T15:55:00Z">
         <w:r>
           <w:t xml:space="preserve">to a model </w:t>
         </w:r>
       </w:ins>
-      <w:ins w:id="337" w:author="Seungjin Baek" w:date="2016-08-10T15:57:00Z">
+      <w:ins w:id="497" w:author="Seungjin Baek" w:date="2016-08-10T15:57:00Z">
         <w:r>
           <w:t xml:space="preserve">with better defined clusters. </w:t>
         </w:r>
       </w:ins>
-      <w:ins w:id="338" w:author="Seungjin Baek" w:date="2016-08-10T15:58:00Z">
+      <w:ins w:id="498" w:author="Seungjin Baek" w:date="2016-08-10T15:58:00Z">
         <w:r>
           <w:t>The Silhouette Coefficient s for a single sample is then given as:</w:t>
         </w:r>
@@ -2494,31 +3916,35 @@
     <w:p>
       <w:pPr>
         <w:rPr>
-          <w:ins w:id="339" w:author="Seungjin Baek" w:date="2016-08-10T15:59:00Z"/>
+          <w:ins w:id="499" w:author="Seungjin Baek" w:date="2016-08-10T15:59:00Z"/>
           <w:rFonts w:hint="eastAsia"/>
-          <w:rPrChange w:id="340" w:author="Seungjin Baek" w:date="2016-08-10T15:59:00Z">
+          <w:rPrChange w:id="500" w:author="Seungjin Baek" w:date="2016-08-10T15:59:00Z">
             <w:rPr>
-              <w:ins w:id="341" w:author="Seungjin Baek" w:date="2016-08-10T15:59:00Z"/>
+              <w:ins w:id="501" w:author="Seungjin Baek" w:date="2016-08-10T15:59:00Z"/>
               <w:rFonts w:ascii="Cambria Math" w:hAnsi="Cambria Math" w:hint="eastAsia"/>
               <w:i/>
             </w:rPr>
           </w:rPrChange>
         </w:rPr>
       </w:pPr>
-      <m:oMathPara>
-        <m:oMath>
-          <m:r>
-            <w:ins w:id="342" w:author="Seungjin Baek" w:date="2016-08-10T15:58:00Z">
+      <w:ins w:id="502" w:author="Seungjin Baek" w:date="2016-08-10T15:58:00Z">
+        <m:oMathPara>
+          <m:oMath>
+            <m:r>
               <w:rPr>
                 <w:rFonts w:ascii="Cambria Math" w:hAnsi="Cambria Math"/>
               </w:rPr>
               <m:t>s=</m:t>
-            </w:ins>
-          </m:r>
+            </m:r>
+          </m:oMath>
+        </m:oMathPara>
+      </w:ins>
+      <m:oMathPara>
+        <m:oMath>
           <m:f>
             <m:fPr>
               <m:ctrlPr>
-                <w:ins w:id="343" w:author="Seungjin Baek" w:date="2016-08-10T15:59:00Z">
+                <w:ins w:id="503" w:author="Seungjin Baek" w:date="2016-08-10T15:59:00Z">
                   <w:rPr>
                     <w:rFonts w:ascii="Cambria Math" w:hAnsi="Cambria Math"/>
                     <w:i/>
@@ -2527,14 +3953,14 @@
               </m:ctrlPr>
             </m:fPr>
             <m:num>
-              <m:r>
-                <w:ins w:id="344" w:author="Seungjin Baek" w:date="2016-08-10T15:59:00Z">
+              <w:ins w:id="504" w:author="Seungjin Baek" w:date="2016-08-10T15:59:00Z">
+                <m:r>
                   <w:rPr>
                     <w:rFonts w:ascii="Cambria Math" w:hAnsi="Cambria Math"/>
                   </w:rPr>
                   <m:t>b-a</m:t>
-                </w:ins>
-              </m:r>
+                </m:r>
+              </w:ins>
             </m:num>
             <m:den>
               <m:func>
@@ -2558,14 +3984,14 @@
                   </m:r>
                 </m:fName>
                 <m:e>
-                  <m:r>
-                    <w:ins w:id="345" w:author="Seungjin Baek" w:date="2016-08-10T15:59:00Z">
+                  <w:ins w:id="505" w:author="Seungjin Baek" w:date="2016-08-10T15:59:00Z">
+                    <m:r>
                       <w:rPr>
                         <w:rFonts w:ascii="Cambria Math" w:hAnsi="Cambria Math"/>
                       </w:rPr>
                       <m:t>(a,b)</m:t>
-                    </w:ins>
-                  </m:r>
+                    </m:r>
+                  </w:ins>
                 </m:e>
               </m:func>
             </m:den>
@@ -2576,55 +4002,47 @@
     <w:p>
       <w:pPr>
         <w:rPr>
-          <w:ins w:id="346" w:author="Seungjin Baek" w:date="2016-08-10T15:59:00Z"/>
-        </w:rPr>
-      </w:pPr>
-      <m:oMathPara>
-        <m:oMath>
-          <m:r>
-            <w:ins w:id="347" w:author="Seungjin Baek" w:date="2016-08-10T15:58:00Z">
+          <w:ins w:id="506" w:author="Seungjin Baek" w:date="2016-08-10T15:59:00Z"/>
+        </w:rPr>
+      </w:pPr>
+      <w:ins w:id="507" w:author="Seungjin Baek" w:date="2016-08-10T15:58:00Z">
+        <m:oMathPara>
+          <m:oMath>
+            <m:r>
               <w:rPr>
                 <w:rFonts w:ascii="Cambria Math" w:hAnsi="Cambria Math"/>
               </w:rPr>
               <m:t xml:space="preserve"> </m:t>
-            </w:ins>
-          </m:r>
-        </m:oMath>
-      </m:oMathPara>
-    </w:p>
-    <w:p>
-      <w:ins w:id="348" w:author="Seungjin Baek" w:date="2016-08-10T15:59:00Z">
-        <w:r>
-          <w:t xml:space="preserve">Where </w:t>
-        </w:r>
-        <w:proofErr w:type="gramStart"/>
-        <w:r>
-          <w:t>a</w:t>
-        </w:r>
-      </w:ins>
-      <w:ins w:id="349" w:author="Seungjin Baek" w:date="2016-08-10T16:00:00Z">
-        <w:r>
-          <w:t xml:space="preserve"> is</w:t>
-        </w:r>
-        <w:proofErr w:type="gramEnd"/>
-        <w:r>
-          <w:t xml:space="preserve"> the mean distance between a sample and all other points in the same class and b is the mean distance between a sample and all other points in the next nearest cluster. (</w:t>
-        </w:r>
-      </w:ins>
-      <w:ins w:id="350" w:author="Seungjin Baek" w:date="2016-08-10T16:01:00Z">
+            </m:r>
+          </m:oMath>
+        </m:oMathPara>
+      </w:ins>
+    </w:p>
+    <w:p>
+      <w:ins w:id="508" w:author="Seungjin Baek" w:date="2016-08-10T15:59:00Z">
+        <w:r>
+          <w:t>Where a</w:t>
+        </w:r>
+      </w:ins>
+      <w:ins w:id="509" w:author="Seungjin Baek" w:date="2016-08-10T16:00:00Z">
+        <w:r>
+          <w:t xml:space="preserve"> is the mean distance between a sample and all other points in the same class and b is the mean distance between a sample and all other points in the next nearest cluster. (</w:t>
+        </w:r>
+      </w:ins>
+      <w:ins w:id="510" w:author="Seungjin Baek" w:date="2016-08-10T16:01:00Z">
         <w:r>
           <w:rPr>
             <w:rFonts w:asciiTheme="majorHAnsi" w:hAnsiTheme="majorHAnsi"/>
             <w:sz w:val="20"/>
             <w:szCs w:val="20"/>
-            <w:rPrChange w:id="351" w:author="Seungjin Baek" w:date="2016-08-10T16:01:00Z">
+            <w:rPrChange w:id="511" w:author="Seungjin Baek" w:date="2016-08-10T16:01:00Z">
               <w:rPr/>
             </w:rPrChange>
           </w:rPr>
           <w:fldChar w:fldCharType="begin"/>
         </w:r>
       </w:ins>
-      <w:ins w:id="352" w:author="Seungjin Baek" w:date="2016-08-10T16:02:00Z">
+      <w:ins w:id="512" w:author="Seungjin Baek" w:date="2016-08-10T16:02:00Z">
         <w:r>
           <w:rPr>
             <w:rFonts w:asciiTheme="majorHAnsi" w:hAnsiTheme="majorHAnsi"/>
@@ -2634,13 +4052,13 @@
           <w:instrText>HYPERLINK "http://scikit-learn.org/stable/modules/clustering.html" \l "silhouette-coefficient"</w:instrText>
         </w:r>
       </w:ins>
-      <w:ins w:id="353" w:author="Seungjin Baek" w:date="2016-08-10T16:01:00Z">
+      <w:ins w:id="513" w:author="Seungjin Baek" w:date="2016-08-10T16:01:00Z">
         <w:r>
           <w:rPr>
             <w:rFonts w:asciiTheme="majorHAnsi" w:hAnsiTheme="majorHAnsi"/>
             <w:sz w:val="20"/>
             <w:szCs w:val="20"/>
-            <w:rPrChange w:id="354" w:author="Seungjin Baek" w:date="2016-08-10T16:01:00Z">
+            <w:rPrChange w:id="514" w:author="Seungjin Baek" w:date="2016-08-10T16:01:00Z">
               <w:rPr/>
             </w:rPrChange>
           </w:rPr>
@@ -2652,7 +4070,7 @@
             <w:rFonts w:asciiTheme="majorHAnsi" w:hAnsiTheme="majorHAnsi"/>
             <w:sz w:val="20"/>
             <w:szCs w:val="20"/>
-            <w:rPrChange w:id="355" w:author="Seungjin Baek" w:date="2016-08-10T16:01:00Z">
+            <w:rPrChange w:id="515" w:author="Seungjin Baek" w:date="2016-08-10T16:01:00Z">
               <w:rPr>
                 <w:rStyle w:val="Hyperlink"/>
               </w:rPr>
@@ -2665,14 +4083,14 @@
             <w:rFonts w:asciiTheme="majorHAnsi" w:hAnsiTheme="majorHAnsi"/>
             <w:sz w:val="20"/>
             <w:szCs w:val="20"/>
-            <w:rPrChange w:id="356" w:author="Seungjin Baek" w:date="2016-08-10T16:01:00Z">
+            <w:rPrChange w:id="516" w:author="Seungjin Baek" w:date="2016-08-10T16:01:00Z">
               <w:rPr/>
             </w:rPrChange>
           </w:rPr>
           <w:fldChar w:fldCharType="end"/>
         </w:r>
       </w:ins>
-      <w:ins w:id="357" w:author="Seungjin Baek" w:date="2016-08-10T16:00:00Z">
+      <w:ins w:id="517" w:author="Seungjin Baek" w:date="2016-08-10T16:00:00Z">
         <w:r>
           <w:t>)</w:t>
         </w:r>
@@ -2685,7 +4103,7 @@
           <w:ilvl w:val="0"/>
           <w:numId w:val="4"/>
         </w:numPr>
-        <w:pPrChange w:id="358" w:author="S B" w:date="2016-06-27T22:51:00Z">
+        <w:pPrChange w:id="518" w:author="S B" w:date="2016-06-27T22:51:00Z">
           <w:pPr>
             <w:pStyle w:val="Heading1"/>
           </w:pPr>
@@ -2700,7 +4118,7 @@
       <w:pPr>
         <w:pStyle w:val="Heading2"/>
         <w:rPr>
-          <w:ins w:id="359" w:author="S B" w:date="2016-07-07T22:46:00Z"/>
+          <w:ins w:id="519" w:author="S B" w:date="2016-07-07T22:46:00Z"/>
         </w:rPr>
       </w:pPr>
       <w:r>
@@ -2710,11 +4128,11 @@
     <w:p>
       <w:pPr>
         <w:rPr>
-          <w:ins w:id="360" w:author="S B" w:date="2016-07-07T22:46:00Z"/>
+          <w:ins w:id="520" w:author="S B" w:date="2016-07-07T22:46:00Z"/>
           <w:color w:val="A6A6A6" w:themeColor="background1" w:themeShade="A6"/>
-          <w:rPrChange w:id="361" w:author="S B" w:date="2016-09-07T22:25:00Z">
+          <w:rPrChange w:id="521" w:author="S B" w:date="2016-09-07T22:25:00Z">
             <w:rPr>
-              <w:ins w:id="362" w:author="S B" w:date="2016-07-07T22:46:00Z"/>
+              <w:ins w:id="522" w:author="S B" w:date="2016-07-07T22:46:00Z"/>
               <w:rFonts w:ascii="Arial" w:hAnsi="Arial" w:cs="Arial"/>
               <w:color w:val="000000"/>
               <w:sz w:val="22"/>
@@ -2723,12 +4141,12 @@
           </w:rPrChange>
         </w:rPr>
       </w:pPr>
-      <w:ins w:id="363" w:author="S B" w:date="2016-07-07T22:46:00Z">
+      <w:ins w:id="523" w:author="S B" w:date="2016-07-07T22:46:00Z">
         <w:r>
           <w:rPr>
             <w:rFonts w:hint="eastAsia"/>
             <w:color w:val="A6A6A6" w:themeColor="background1" w:themeShade="A6"/>
-            <w:rPrChange w:id="364" w:author="S B" w:date="2016-09-07T22:25:00Z">
+            <w:rPrChange w:id="524" w:author="S B" w:date="2016-09-07T22:25:00Z">
               <w:rPr>
                 <w:rFonts w:ascii="Droid Sans" w:hAnsi="Droid Sans" w:cs="Arial" w:hint="eastAsia"/>
                 <w:color w:val="000000"/>
@@ -2737,39 +4155,7 @@
               </w:rPr>
             </w:rPrChange>
           </w:rPr>
-          <w:t xml:space="preserve">In this section, all of your preprocessing steps will need to be clearly documented, if any were necessary. From the previous section, any of the abnormalities or characteristics that you identified about the dataset will be addressed and corrected here. Questions to ask </w:t>
-        </w:r>
-        <w:proofErr w:type="gramStart"/>
-        <w:r>
-          <w:rPr>
-            <w:rFonts w:hint="eastAsia"/>
-            <w:color w:val="A6A6A6" w:themeColor="background1" w:themeShade="A6"/>
-            <w:rPrChange w:id="365" w:author="S B" w:date="2016-09-07T22:25:00Z">
-              <w:rPr>
-                <w:rFonts w:ascii="Droid Sans" w:hAnsi="Droid Sans" w:cs="Arial" w:hint="eastAsia"/>
-                <w:color w:val="000000"/>
-                <w:sz w:val="22"/>
-                <w:szCs w:val="22"/>
-              </w:rPr>
-            </w:rPrChange>
-          </w:rPr>
-          <w:t>yourself</w:t>
-        </w:r>
-        <w:proofErr w:type="gramEnd"/>
-        <w:r>
-          <w:rPr>
-            <w:rFonts w:hint="eastAsia"/>
-            <w:color w:val="A6A6A6" w:themeColor="background1" w:themeShade="A6"/>
-            <w:rPrChange w:id="366" w:author="S B" w:date="2016-09-07T22:25:00Z">
-              <w:rPr>
-                <w:rFonts w:ascii="Droid Sans" w:hAnsi="Droid Sans" w:cs="Arial" w:hint="eastAsia"/>
-                <w:color w:val="000000"/>
-                <w:sz w:val="22"/>
-                <w:szCs w:val="22"/>
-              </w:rPr>
-            </w:rPrChange>
-          </w:rPr>
-          <w:t xml:space="preserve"> when writing this section:</w:t>
+          <w:t>In this section, all of your preprocessing steps will need to be clearly documented, if any were necessary. From the previous section, any of the abnormalities or characteristics that you identified about the dataset will be addressed and corrected here. Questions to ask yourself when writing this section:</w:t>
         </w:r>
       </w:ins>
     </w:p>
@@ -2781,11 +4167,11 @@
         </w:numPr>
         <w:spacing w:before="100" w:beforeAutospacing="1" w:after="100" w:afterAutospacing="1"/>
         <w:rPr>
-          <w:ins w:id="367" w:author="S B" w:date="2016-07-07T22:46:00Z"/>
+          <w:ins w:id="525" w:author="S B" w:date="2016-07-07T22:46:00Z"/>
           <w:color w:val="A6A6A6" w:themeColor="background1" w:themeShade="A6"/>
-          <w:rPrChange w:id="368" w:author="S B" w:date="2016-09-07T22:25:00Z">
+          <w:rPrChange w:id="526" w:author="S B" w:date="2016-09-07T22:25:00Z">
             <w:rPr>
-              <w:ins w:id="369" w:author="S B" w:date="2016-07-07T22:46:00Z"/>
+              <w:ins w:id="527" w:author="S B" w:date="2016-07-07T22:46:00Z"/>
               <w:rFonts w:ascii="Arial" w:eastAsia="Times New Roman" w:hAnsi="Arial" w:cs="Arial"/>
               <w:color w:val="000000"/>
               <w:sz w:val="22"/>
@@ -2794,11 +4180,11 @@
           </w:rPrChange>
         </w:rPr>
       </w:pPr>
-      <w:ins w:id="370" w:author="S B" w:date="2016-07-07T22:46:00Z">
+      <w:ins w:id="528" w:author="S B" w:date="2016-07-07T22:46:00Z">
         <w:r>
           <w:rPr>
             <w:color w:val="A6A6A6" w:themeColor="background1" w:themeShade="A6"/>
-            <w:rPrChange w:id="371" w:author="S B" w:date="2016-09-07T22:25:00Z">
+            <w:rPrChange w:id="529" w:author="S B" w:date="2016-09-07T22:25:00Z">
               <w:rPr>
                 <w:rFonts w:ascii="Droid Sans" w:eastAsia="Times New Roman" w:hAnsi="Droid Sans" w:cs="Arial"/>
                 <w:i/>
@@ -2815,7 +4201,7 @@
           <w:rPr>
             <w:color w:val="A6A6A6" w:themeColor="background1" w:themeShade="A6"/>
             <w:highlight w:val="yellow"/>
-            <w:rPrChange w:id="372" w:author="S B" w:date="2016-09-07T22:25:00Z">
+            <w:rPrChange w:id="530" w:author="S B" w:date="2016-09-07T22:25:00Z">
               <w:rPr>
                 <w:rFonts w:ascii="Droid Sans" w:eastAsia="Times New Roman" w:hAnsi="Droid Sans" w:cs="Arial"/>
                 <w:i/>
@@ -2831,7 +4217,7 @@
         <w:r>
           <w:rPr>
             <w:color w:val="A6A6A6" w:themeColor="background1" w:themeShade="A6"/>
-            <w:rPrChange w:id="373" w:author="S B" w:date="2016-09-07T22:25:00Z">
+            <w:rPrChange w:id="531" w:author="S B" w:date="2016-09-07T22:25:00Z">
               <w:rPr>
                 <w:rFonts w:ascii="Droid Sans" w:eastAsia="Times New Roman" w:hAnsi="Droid Sans" w:cs="Arial"/>
                 <w:i/>
@@ -2854,11 +4240,11 @@
         </w:numPr>
         <w:spacing w:before="100" w:beforeAutospacing="1" w:after="100" w:afterAutospacing="1"/>
         <w:rPr>
-          <w:ins w:id="374" w:author="S B" w:date="2016-07-07T22:46:00Z"/>
+          <w:ins w:id="532" w:author="S B" w:date="2016-07-07T22:46:00Z"/>
           <w:color w:val="A6A6A6" w:themeColor="background1" w:themeShade="A6"/>
-          <w:rPrChange w:id="375" w:author="S B" w:date="2016-09-07T22:25:00Z">
+          <w:rPrChange w:id="533" w:author="S B" w:date="2016-09-07T22:25:00Z">
             <w:rPr>
-              <w:ins w:id="376" w:author="S B" w:date="2016-07-07T22:46:00Z"/>
+              <w:ins w:id="534" w:author="S B" w:date="2016-07-07T22:46:00Z"/>
               <w:rFonts w:ascii="Arial" w:eastAsia="Times New Roman" w:hAnsi="Arial" w:cs="Arial"/>
               <w:color w:val="000000"/>
               <w:sz w:val="22"/>
@@ -2867,11 +4253,11 @@
           </w:rPrChange>
         </w:rPr>
       </w:pPr>
-      <w:ins w:id="377" w:author="S B" w:date="2016-07-07T22:46:00Z">
+      <w:ins w:id="535" w:author="S B" w:date="2016-07-07T22:46:00Z">
         <w:r>
           <w:rPr>
             <w:color w:val="A6A6A6" w:themeColor="background1" w:themeShade="A6"/>
-            <w:rPrChange w:id="378" w:author="S B" w:date="2016-09-07T22:25:00Z">
+            <w:rPrChange w:id="536" w:author="S B" w:date="2016-09-07T22:25:00Z">
               <w:rPr>
                 <w:rFonts w:ascii="Droid Sans" w:eastAsia="Times New Roman" w:hAnsi="Droid Sans" w:cs="Arial"/>
                 <w:i/>
@@ -2882,29 +4268,36 @@
               </w:rPr>
             </w:rPrChange>
           </w:rPr>
-          <w:t>Based on the</w:t>
-        </w:r>
-        <w:r>
-          <w:rPr>
-            <w:rFonts w:hint="eastAsia"/>
+          <w:t>Based on the Data Exploration section, if there were abnormalities or characteristics that needed to be addressed, have they been properly corrected?</w:t>
+        </w:r>
+      </w:ins>
+    </w:p>
+    <w:p>
+      <w:pPr>
+        <w:numPr>
+          <w:ilvl w:val="0"/>
+          <w:numId w:val="8"/>
+        </w:numPr>
+        <w:spacing w:before="100" w:beforeAutospacing="1" w:after="100" w:afterAutospacing="1"/>
+        <w:rPr>
+          <w:ins w:id="537" w:author="S B" w:date="2016-07-07T22:46:00Z"/>
+          <w:color w:val="A6A6A6" w:themeColor="background1" w:themeShade="A6"/>
+          <w:rPrChange w:id="538" w:author="S B" w:date="2016-09-07T22:25:00Z">
+            <w:rPr>
+              <w:ins w:id="539" w:author="S B" w:date="2016-07-07T22:46:00Z"/>
+              <w:rFonts w:ascii="Arial" w:eastAsia="Times New Roman" w:hAnsi="Arial" w:cs="Arial"/>
+              <w:color w:val="000000"/>
+              <w:sz w:val="22"/>
+              <w:szCs w:val="22"/>
+            </w:rPr>
+          </w:rPrChange>
+        </w:rPr>
+      </w:pPr>
+      <w:ins w:id="540" w:author="S B" w:date="2016-07-07T22:46:00Z">
+        <w:r>
+          <w:rPr>
             <w:color w:val="A6A6A6" w:themeColor="background1" w:themeShade="A6"/>
-            <w:rPrChange w:id="379" w:author="S B" w:date="2016-09-07T22:25:00Z">
-              <w:rPr>
-                <w:rFonts w:ascii="Droid Sans" w:eastAsia="Times New Roman" w:hAnsi="Droid Sans" w:cs="Arial" w:hint="eastAsia"/>
-                <w:i/>
-                <w:iCs/>
-                <w:color w:val="000000"/>
-                <w:sz w:val="22"/>
-                <w:szCs w:val="22"/>
-              </w:rPr>
-            </w:rPrChange>
-          </w:rPr>
-          <w:t> </w:t>
-        </w:r>
-        <w:r>
-          <w:rPr>
-            <w:color w:val="A6A6A6" w:themeColor="background1" w:themeShade="A6"/>
-            <w:rPrChange w:id="380" w:author="S B" w:date="2016-09-07T22:25:00Z">
+            <w:rPrChange w:id="541" w:author="S B" w:date="2016-09-07T22:25:00Z">
               <w:rPr>
                 <w:rFonts w:ascii="Droid Sans" w:eastAsia="Times New Roman" w:hAnsi="Droid Sans" w:cs="Arial"/>
                 <w:i/>
@@ -2915,125 +4308,46 @@
               </w:rPr>
             </w:rPrChange>
           </w:rPr>
-          <w:t>Data Exploration</w:t>
-        </w:r>
-        <w:r>
-          <w:rPr>
-            <w:rFonts w:hint="eastAsia"/>
-            <w:color w:val="A6A6A6" w:themeColor="background1" w:themeShade="A6"/>
-            <w:rPrChange w:id="381" w:author="S B" w:date="2016-09-07T22:25:00Z">
-              <w:rPr>
-                <w:rFonts w:ascii="Droid Sans" w:eastAsia="Times New Roman" w:hAnsi="Droid Sans" w:cs="Arial" w:hint="eastAsia"/>
-                <w:i/>
-                <w:iCs/>
-                <w:color w:val="000000"/>
-                <w:sz w:val="22"/>
-                <w:szCs w:val="22"/>
-              </w:rPr>
-            </w:rPrChange>
-          </w:rPr>
-          <w:t> </w:t>
-        </w:r>
-        <w:r>
-          <w:rPr>
-            <w:color w:val="A6A6A6" w:themeColor="background1" w:themeShade="A6"/>
-            <w:rPrChange w:id="382" w:author="S B" w:date="2016-09-07T22:25:00Z">
-              <w:rPr>
-                <w:rFonts w:ascii="Droid Sans" w:eastAsia="Times New Roman" w:hAnsi="Droid Sans" w:cs="Arial"/>
-                <w:i/>
-                <w:iCs/>
-                <w:color w:val="000000"/>
-                <w:sz w:val="22"/>
-                <w:szCs w:val="22"/>
-              </w:rPr>
-            </w:rPrChange>
-          </w:rPr>
-          <w:t>section, if there were abnormalities or characteristics that needed to be addressed, have they been properly corrected?</w:t>
-        </w:r>
-      </w:ins>
-    </w:p>
-    <w:p>
-      <w:pPr>
-        <w:numPr>
-          <w:ilvl w:val="0"/>
-          <w:numId w:val="8"/>
-        </w:numPr>
-        <w:spacing w:before="100" w:beforeAutospacing="1" w:after="100" w:afterAutospacing="1"/>
-        <w:rPr>
-          <w:ins w:id="383" w:author="S B" w:date="2016-07-07T22:46:00Z"/>
+          <w:t>If no preprocessing is needed, has it been made clear why?</w:t>
+        </w:r>
+      </w:ins>
+    </w:p>
+    <w:p>
+      <w:pPr>
+        <w:rPr>
+          <w:ins w:id="542" w:author="S B" w:date="2016-09-07T22:24:00Z"/>
           <w:color w:val="A6A6A6" w:themeColor="background1" w:themeShade="A6"/>
-          <w:rPrChange w:id="384" w:author="S B" w:date="2016-09-07T22:25:00Z">
+          <w:rPrChange w:id="543" w:author="S B" w:date="2016-09-07T22:25:00Z">
             <w:rPr>
-              <w:ins w:id="385" w:author="S B" w:date="2016-07-07T22:46:00Z"/>
-              <w:rFonts w:ascii="Arial" w:eastAsia="Times New Roman" w:hAnsi="Arial" w:cs="Arial"/>
-              <w:color w:val="000000"/>
-              <w:sz w:val="22"/>
-              <w:szCs w:val="22"/>
+              <w:ins w:id="544" w:author="S B" w:date="2016-09-07T22:24:00Z"/>
             </w:rPr>
           </w:rPrChange>
         </w:rPr>
-      </w:pPr>
-      <w:ins w:id="386" w:author="S B" w:date="2016-07-07T22:46:00Z">
-        <w:r>
-          <w:rPr>
-            <w:color w:val="A6A6A6" w:themeColor="background1" w:themeShade="A6"/>
-            <w:rPrChange w:id="387" w:author="S B" w:date="2016-09-07T22:25:00Z">
-              <w:rPr>
-                <w:rFonts w:ascii="Droid Sans" w:eastAsia="Times New Roman" w:hAnsi="Droid Sans" w:cs="Arial"/>
-                <w:i/>
-                <w:iCs/>
-                <w:color w:val="000000"/>
-                <w:sz w:val="22"/>
-                <w:szCs w:val="22"/>
-              </w:rPr>
-            </w:rPrChange>
-          </w:rPr>
-          <w:t>If no preprocessing is needed, has it been made clear why?</w:t>
-        </w:r>
-      </w:ins>
-    </w:p>
-    <w:p>
-      <w:pPr>
-        <w:rPr>
-          <w:ins w:id="388" w:author="S B" w:date="2016-09-07T22:24:00Z"/>
-          <w:color w:val="A6A6A6" w:themeColor="background1" w:themeShade="A6"/>
-          <w:rPrChange w:id="389" w:author="S B" w:date="2016-09-07T22:25:00Z">
-            <w:rPr>
-              <w:ins w:id="390" w:author="S B" w:date="2016-09-07T22:24:00Z"/>
-            </w:rPr>
-          </w:rPrChange>
-        </w:rPr>
-        <w:pPrChange w:id="391" w:author="S B" w:date="2016-07-07T22:46:00Z">
+        <w:pPrChange w:id="545" w:author="S B" w:date="2016-07-07T22:46:00Z">
           <w:pPr>
             <w:pStyle w:val="Heading2"/>
           </w:pPr>
         </w:pPrChange>
       </w:pPr>
-      <w:ins w:id="392" w:author="S B" w:date="2016-07-07T22:46:00Z">
+      <w:ins w:id="546" w:author="S B" w:date="2016-07-07T22:46:00Z">
         <w:r>
           <w:rPr>
             <w:color w:val="A6A6A6" w:themeColor="background1" w:themeShade="A6"/>
             <w:highlight w:val="cyan"/>
-            <w:rPrChange w:id="393" w:author="S B" w:date="2016-09-07T22:47:00Z">
-              <w:rPr>
-                <w:b w:val="0"/>
-                <w:bCs w:val="0"/>
-              </w:rPr>
+            <w:rPrChange w:id="547" w:author="S B" w:date="2016-09-07T22:47:00Z">
+              <w:rPr/>
             </w:rPrChange>
           </w:rPr>
           <w:t xml:space="preserve">Remove ‘zero’ data. Combine columns into </w:t>
         </w:r>
       </w:ins>
-      <w:ins w:id="394" w:author="S B" w:date="2016-07-07T22:47:00Z">
+      <w:ins w:id="548" w:author="S B" w:date="2016-07-07T22:47:00Z">
         <w:r>
           <w:rPr>
             <w:color w:val="A6A6A6" w:themeColor="background1" w:themeShade="A6"/>
             <w:highlight w:val="cyan"/>
-            <w:rPrChange w:id="395" w:author="S B" w:date="2016-09-07T22:47:00Z">
-              <w:rPr>
-                <w:b w:val="0"/>
-                <w:bCs w:val="0"/>
-              </w:rPr>
+            <w:rPrChange w:id="549" w:author="S B" w:date="2016-09-07T22:47:00Z">
+              <w:rPr/>
             </w:rPrChange>
           </w:rPr>
           <w:t>‘daily listing’ and etc.</w:t>
@@ -3043,9 +4357,9 @@
     <w:p>
       <w:pPr>
         <w:rPr>
-          <w:ins w:id="396" w:author="S B" w:date="2016-09-07T22:20:00Z"/>
-        </w:rPr>
-        <w:pPrChange w:id="397" w:author="S B" w:date="2016-07-07T22:46:00Z">
+          <w:ins w:id="550" w:author="S B" w:date="2016-09-07T22:20:00Z"/>
+        </w:rPr>
+        <w:pPrChange w:id="551" w:author="S B" w:date="2016-07-07T22:46:00Z">
           <w:pPr>
             <w:pStyle w:val="Heading2"/>
           </w:pPr>
@@ -3055,33 +4369,25 @@
     <w:p>
       <w:pPr>
         <w:rPr>
-          <w:ins w:id="398" w:author="S B" w:date="2016-09-07T22:25:00Z"/>
-        </w:rPr>
-        <w:pPrChange w:id="399" w:author="S B" w:date="2016-07-07T22:46:00Z">
+          <w:ins w:id="552" w:author="S B" w:date="2016-09-07T22:25:00Z"/>
+        </w:rPr>
+        <w:pPrChange w:id="553" w:author="S B" w:date="2016-07-07T22:46:00Z">
           <w:pPr>
             <w:pStyle w:val="Heading2"/>
           </w:pPr>
         </w:pPrChange>
       </w:pPr>
-      <w:ins w:id="400" w:author="S B" w:date="2016-09-07T22:20:00Z">
-        <w:r>
-          <w:t xml:space="preserve">As stated in Section 2, </w:t>
-        </w:r>
-        <w:proofErr w:type="gramStart"/>
-        <w:r>
-          <w:t>seller records with zero listing has</w:t>
-        </w:r>
-        <w:proofErr w:type="gramEnd"/>
-        <w:r>
-          <w:t xml:space="preserve"> been removed from analysis and they were automatically labeled as ‘New User</w:t>
-        </w:r>
-      </w:ins>
-      <w:ins w:id="401" w:author="S B" w:date="2016-09-07T22:21:00Z">
+      <w:ins w:id="554" w:author="S B" w:date="2016-09-07T22:20:00Z">
+        <w:r>
+          <w:t>As stated in Section 2, seller records with zero listing has been removed from analysis and they were automatically labeled as ‘New User</w:t>
+        </w:r>
+      </w:ins>
+      <w:ins w:id="555" w:author="S B" w:date="2016-09-07T22:21:00Z">
         <w:r>
           <w:t xml:space="preserve">’ from the app usage point of view. These users could also be split into multiple groups based on </w:t>
         </w:r>
       </w:ins>
-      <w:ins w:id="402" w:author="S B" w:date="2016-09-07T22:23:00Z">
+      <w:ins w:id="556" w:author="S B" w:date="2016-09-07T22:23:00Z">
         <w:r>
           <w:t>the feature ‘</w:t>
         </w:r>
@@ -3094,27 +4400,27 @@
           <w:t>’</w:t>
         </w:r>
       </w:ins>
-      <w:ins w:id="403" w:author="S B" w:date="2016-09-07T22:21:00Z">
+      <w:ins w:id="557" w:author="S B" w:date="2016-09-07T22:21:00Z">
         <w:r>
           <w:t>, but</w:t>
         </w:r>
       </w:ins>
-      <w:ins w:id="404" w:author="S B" w:date="2016-09-07T22:23:00Z">
+      <w:ins w:id="558" w:author="S B" w:date="2016-09-07T22:23:00Z">
         <w:r>
           <w:t>,</w:t>
         </w:r>
       </w:ins>
-      <w:ins w:id="405" w:author="S B" w:date="2016-09-07T22:21:00Z">
+      <w:ins w:id="559" w:author="S B" w:date="2016-09-07T22:21:00Z">
         <w:r>
           <w:t xml:space="preserve"> for </w:t>
         </w:r>
       </w:ins>
-      <w:ins w:id="406" w:author="S B" w:date="2016-09-07T22:23:00Z">
+      <w:ins w:id="560" w:author="S B" w:date="2016-09-07T22:23:00Z">
         <w:r>
           <w:t>the simplicity of the analysis, were assumed to be in one group.</w:t>
         </w:r>
       </w:ins>
-      <w:ins w:id="407" w:author="S B" w:date="2016-09-07T22:25:00Z">
+      <w:ins w:id="561" w:author="S B" w:date="2016-09-07T22:25:00Z">
         <w:r>
           <w:t xml:space="preserve"> </w:t>
         </w:r>
@@ -3123,9 +4429,9 @@
     <w:p>
       <w:pPr>
         <w:rPr>
-          <w:ins w:id="408" w:author="S B" w:date="2016-09-07T22:25:00Z"/>
-        </w:rPr>
-        <w:pPrChange w:id="409" w:author="S B" w:date="2016-07-07T22:46:00Z">
+          <w:ins w:id="562" w:author="S B" w:date="2016-09-07T22:25:00Z"/>
+        </w:rPr>
+        <w:pPrChange w:id="563" w:author="S B" w:date="2016-07-07T22:46:00Z">
           <w:pPr>
             <w:pStyle w:val="Heading2"/>
           </w:pPr>
@@ -3135,15 +4441,15 @@
     <w:p>
       <w:pPr>
         <w:rPr>
-          <w:ins w:id="410" w:author="S B" w:date="2016-07-07T22:46:00Z"/>
-        </w:rPr>
-        <w:pPrChange w:id="411" w:author="S B" w:date="2016-07-07T22:46:00Z">
+          <w:ins w:id="564" w:author="S B" w:date="2016-07-07T22:46:00Z"/>
+        </w:rPr>
+        <w:pPrChange w:id="565" w:author="S B" w:date="2016-07-07T22:46:00Z">
           <w:pPr>
             <w:pStyle w:val="Heading2"/>
           </w:pPr>
         </w:pPrChange>
       </w:pPr>
-      <w:ins w:id="412" w:author="S B" w:date="2016-09-07T22:25:00Z">
+      <w:ins w:id="566" w:author="S B" w:date="2016-09-07T22:25:00Z">
         <w:r>
           <w:t>With remaining active user data, I have combined two features of ‘</w:t>
         </w:r>
@@ -3156,7 +4462,7 @@
           <w:t xml:space="preserve">’ and ‘listing’ to create </w:t>
         </w:r>
       </w:ins>
-      <w:ins w:id="413" w:author="S B" w:date="2016-09-07T22:26:00Z">
+      <w:ins w:id="567" w:author="S B" w:date="2016-09-07T22:26:00Z">
         <w:r>
           <w:t>a new feature ‘</w:t>
         </w:r>
@@ -3169,37 +4475,37 @@
           <w:t xml:space="preserve">.’ This </w:t>
         </w:r>
       </w:ins>
-      <w:ins w:id="414" w:author="S B" w:date="2016-09-07T22:27:00Z">
+      <w:ins w:id="568" w:author="S B" w:date="2016-09-07T22:27:00Z">
         <w:r>
           <w:t xml:space="preserve">combined </w:t>
         </w:r>
       </w:ins>
-      <w:ins w:id="415" w:author="S B" w:date="2016-09-07T22:26:00Z">
+      <w:ins w:id="569" w:author="S B" w:date="2016-09-07T22:26:00Z">
         <w:r>
           <w:t>new feature will</w:t>
         </w:r>
       </w:ins>
-      <w:ins w:id="416" w:author="S B" w:date="2016-09-07T22:27:00Z">
+      <w:ins w:id="570" w:author="S B" w:date="2016-09-07T22:27:00Z">
         <w:r>
           <w:t xml:space="preserve"> be defined by the number of listing divided by the total time after the initial installation of the app for each user.</w:t>
         </w:r>
       </w:ins>
-      <w:ins w:id="417" w:author="S B" w:date="2016-09-07T22:28:00Z">
+      <w:ins w:id="571" w:author="S B" w:date="2016-09-07T22:28:00Z">
         <w:r>
           <w:t xml:space="preserve"> This will reduce the </w:t>
         </w:r>
       </w:ins>
-      <w:ins w:id="418" w:author="S B" w:date="2016-09-07T22:29:00Z">
+      <w:ins w:id="572" w:author="S B" w:date="2016-09-07T22:29:00Z">
         <w:r>
           <w:t xml:space="preserve">total </w:t>
         </w:r>
       </w:ins>
-      <w:ins w:id="419" w:author="S B" w:date="2016-09-07T22:28:00Z">
+      <w:ins w:id="573" w:author="S B" w:date="2016-09-07T22:28:00Z">
         <w:r>
           <w:t xml:space="preserve">number of features and normalize the listing numbers </w:t>
         </w:r>
       </w:ins>
-      <w:ins w:id="420" w:author="S B" w:date="2016-09-07T22:30:00Z">
+      <w:ins w:id="574" w:author="S B" w:date="2016-09-07T22:30:00Z">
         <w:r>
           <w:t>with the usage time of the app.</w:t>
         </w:r>
@@ -3207,7 +4513,7 @@
     </w:p>
     <w:p>
       <w:pPr>
-        <w:pPrChange w:id="421" w:author="S B" w:date="2016-07-07T22:46:00Z">
+        <w:pPrChange w:id="575" w:author="S B" w:date="2016-07-07T22:46:00Z">
           <w:pPr>
             <w:pStyle w:val="Heading2"/>
           </w:pPr>
@@ -3218,7 +4524,7 @@
       <w:pPr>
         <w:pStyle w:val="Heading2"/>
         <w:rPr>
-          <w:ins w:id="422" w:author="S B" w:date="2016-07-09T23:25:00Z"/>
+          <w:ins w:id="576" w:author="S B" w:date="2016-07-09T23:25:00Z"/>
         </w:rPr>
       </w:pPr>
       <w:r>
@@ -3228,12 +4534,12 @@
     <w:p>
       <w:pPr>
         <w:rPr>
-          <w:ins w:id="423" w:author="S B" w:date="2016-07-09T23:25:00Z"/>
+          <w:ins w:id="577" w:author="S B" w:date="2016-07-09T23:25:00Z"/>
           <w:rFonts w:ascii="Arial" w:hAnsi="Arial" w:cs="Times New Roman"/>
           <w:color w:val="000000"/>
-          <w:rPrChange w:id="424" w:author="S B" w:date="2016-07-09T23:25:00Z">
+          <w:rPrChange w:id="578" w:author="S B" w:date="2016-07-09T23:25:00Z">
             <w:rPr>
-              <w:ins w:id="425" w:author="S B" w:date="2016-07-09T23:25:00Z"/>
+              <w:ins w:id="579" w:author="S B" w:date="2016-07-09T23:25:00Z"/>
               <w:rFonts w:ascii="Arial" w:hAnsi="Arial" w:cs="Times New Roman"/>
               <w:color w:val="000000"/>
               <w:sz w:val="22"/>
@@ -3242,12 +4548,12 @@
           </w:rPrChange>
         </w:rPr>
       </w:pPr>
-      <w:ins w:id="426" w:author="S B" w:date="2016-07-09T23:25:00Z">
+      <w:ins w:id="580" w:author="S B" w:date="2016-07-09T23:25:00Z">
         <w:r>
           <w:rPr>
             <w:rFonts w:ascii="Droid Sans" w:hAnsi="Droid Sans" w:cs="Times New Roman" w:hint="eastAsia"/>
             <w:color w:val="000000"/>
-            <w:rPrChange w:id="427" w:author="S B" w:date="2016-07-09T23:25:00Z">
+            <w:rPrChange w:id="581" w:author="S B" w:date="2016-07-09T23:25:00Z">
               <w:rPr>
                 <w:rFonts w:ascii="Droid Sans" w:hAnsi="Droid Sans" w:cs="Times New Roman" w:hint="eastAsia"/>
                 <w:color w:val="000000"/>
@@ -3262,7 +4568,7 @@
           <w:rPr>
             <w:rFonts w:ascii="Droid Sans" w:hAnsi="Droid Sans" w:cs="Times New Roman" w:hint="eastAsia"/>
             <w:color w:val="000000"/>
-            <w:rPrChange w:id="428" w:author="S B" w:date="2016-07-09T23:25:00Z">
+            <w:rPrChange w:id="582" w:author="S B" w:date="2016-07-09T23:25:00Z">
               <w:rPr>
                 <w:rFonts w:ascii="Droid Sans" w:hAnsi="Droid Sans" w:cs="Times New Roman" w:hint="eastAsia"/>
                 <w:color w:val="000000"/>
@@ -3272,39 +4578,7 @@
             </w:rPrChange>
           </w:rPr>
           <w:lastRenderedPageBreak/>
-          <w:t xml:space="preserve">regarding any complications that occurred during this process. Questions to ask </w:t>
-        </w:r>
-        <w:proofErr w:type="gramStart"/>
-        <w:r>
-          <w:rPr>
-            <w:rFonts w:ascii="Droid Sans" w:hAnsi="Droid Sans" w:cs="Times New Roman" w:hint="eastAsia"/>
-            <w:color w:val="000000"/>
-            <w:rPrChange w:id="429" w:author="S B" w:date="2016-07-09T23:25:00Z">
-              <w:rPr>
-                <w:rFonts w:ascii="Droid Sans" w:hAnsi="Droid Sans" w:cs="Times New Roman" w:hint="eastAsia"/>
-                <w:color w:val="000000"/>
-                <w:sz w:val="22"/>
-                <w:szCs w:val="22"/>
-              </w:rPr>
-            </w:rPrChange>
-          </w:rPr>
-          <w:t>yourself</w:t>
-        </w:r>
-        <w:proofErr w:type="gramEnd"/>
-        <w:r>
-          <w:rPr>
-            <w:rFonts w:ascii="Droid Sans" w:hAnsi="Droid Sans" w:cs="Times New Roman" w:hint="eastAsia"/>
-            <w:color w:val="000000"/>
-            <w:rPrChange w:id="430" w:author="S B" w:date="2016-07-09T23:25:00Z">
-              <w:rPr>
-                <w:rFonts w:ascii="Droid Sans" w:hAnsi="Droid Sans" w:cs="Times New Roman" w:hint="eastAsia"/>
-                <w:color w:val="000000"/>
-                <w:sz w:val="22"/>
-                <w:szCs w:val="22"/>
-              </w:rPr>
-            </w:rPrChange>
-          </w:rPr>
-          <w:t xml:space="preserve"> when writing this section:</w:t>
+          <w:t>regarding any complications that occurred during this process. Questions to ask yourself when writing this section:</w:t>
         </w:r>
       </w:ins>
     </w:p>
@@ -3316,12 +4590,12 @@
         </w:numPr>
         <w:spacing w:before="100" w:beforeAutospacing="1" w:after="100" w:afterAutospacing="1"/>
         <w:rPr>
-          <w:ins w:id="431" w:author="S B" w:date="2016-07-09T23:25:00Z"/>
+          <w:ins w:id="583" w:author="S B" w:date="2016-07-09T23:25:00Z"/>
           <w:rFonts w:ascii="Arial" w:eastAsia="Times New Roman" w:hAnsi="Arial" w:cs="Times New Roman"/>
           <w:color w:val="000000"/>
-          <w:rPrChange w:id="432" w:author="S B" w:date="2016-07-09T23:25:00Z">
+          <w:rPrChange w:id="584" w:author="S B" w:date="2016-07-09T23:25:00Z">
             <w:rPr>
-              <w:ins w:id="433" w:author="S B" w:date="2016-07-09T23:25:00Z"/>
+              <w:ins w:id="585" w:author="S B" w:date="2016-07-09T23:25:00Z"/>
               <w:rFonts w:ascii="Arial" w:eastAsia="Times New Roman" w:hAnsi="Arial" w:cs="Times New Roman"/>
               <w:color w:val="000000"/>
               <w:sz w:val="22"/>
@@ -3330,14 +4604,14 @@
           </w:rPrChange>
         </w:rPr>
       </w:pPr>
-      <w:ins w:id="434" w:author="S B" w:date="2016-07-09T23:25:00Z">
+      <w:ins w:id="586" w:author="S B" w:date="2016-07-09T23:25:00Z">
         <w:r>
           <w:rPr>
             <w:rFonts w:ascii="Droid Sans" w:eastAsia="Times New Roman" w:hAnsi="Droid Sans" w:cs="Times New Roman"/>
             <w:i/>
             <w:iCs/>
             <w:color w:val="000000"/>
-            <w:rPrChange w:id="435" w:author="S B" w:date="2016-07-09T23:25:00Z">
+            <w:rPrChange w:id="587" w:author="S B" w:date="2016-07-09T23:25:00Z">
               <w:rPr>
                 <w:rFonts w:ascii="Droid Sans" w:eastAsia="Times New Roman" w:hAnsi="Droid Sans" w:cs="Times New Roman"/>
                 <w:i/>
@@ -3360,12 +4634,12 @@
         </w:numPr>
         <w:spacing w:before="100" w:beforeAutospacing="1" w:after="100" w:afterAutospacing="1"/>
         <w:rPr>
-          <w:ins w:id="436" w:author="S B" w:date="2016-07-09T23:25:00Z"/>
+          <w:ins w:id="588" w:author="S B" w:date="2016-07-09T23:25:00Z"/>
           <w:rFonts w:ascii="Arial" w:eastAsia="Times New Roman" w:hAnsi="Arial" w:cs="Times New Roman"/>
           <w:color w:val="000000"/>
-          <w:rPrChange w:id="437" w:author="S B" w:date="2016-07-09T23:25:00Z">
+          <w:rPrChange w:id="589" w:author="S B" w:date="2016-07-09T23:25:00Z">
             <w:rPr>
-              <w:ins w:id="438" w:author="S B" w:date="2016-07-09T23:25:00Z"/>
+              <w:ins w:id="590" w:author="S B" w:date="2016-07-09T23:25:00Z"/>
               <w:rFonts w:ascii="Arial" w:eastAsia="Times New Roman" w:hAnsi="Arial" w:cs="Times New Roman"/>
               <w:color w:val="000000"/>
               <w:sz w:val="22"/>
@@ -3374,14 +4648,14 @@
           </w:rPrChange>
         </w:rPr>
       </w:pPr>
-      <w:ins w:id="439" w:author="S B" w:date="2016-07-09T23:25:00Z">
+      <w:ins w:id="591" w:author="S B" w:date="2016-07-09T23:25:00Z">
         <w:r>
           <w:rPr>
             <w:rFonts w:ascii="Droid Sans" w:eastAsia="Times New Roman" w:hAnsi="Droid Sans" w:cs="Times New Roman"/>
             <w:i/>
             <w:iCs/>
             <w:color w:val="000000"/>
-            <w:rPrChange w:id="440" w:author="S B" w:date="2016-07-09T23:25:00Z">
+            <w:rPrChange w:id="592" w:author="S B" w:date="2016-07-09T23:25:00Z">
               <w:rPr>
                 <w:rFonts w:ascii="Droid Sans" w:eastAsia="Times New Roman" w:hAnsi="Droid Sans" w:cs="Times New Roman"/>
                 <w:i/>
@@ -3404,12 +4678,12 @@
         </w:numPr>
         <w:spacing w:before="100" w:beforeAutospacing="1" w:after="100" w:afterAutospacing="1"/>
         <w:rPr>
-          <w:ins w:id="441" w:author="S B" w:date="2016-07-11T23:17:00Z"/>
+          <w:ins w:id="593" w:author="S B" w:date="2016-07-11T23:17:00Z"/>
           <w:rFonts w:ascii="Arial" w:eastAsia="Times New Roman" w:hAnsi="Arial" w:cs="Times New Roman"/>
           <w:color w:val="000000"/>
-          <w:rPrChange w:id="442" w:author="S B" w:date="2016-07-11T23:17:00Z">
+          <w:rPrChange w:id="594" w:author="S B" w:date="2016-07-11T23:17:00Z">
             <w:rPr>
-              <w:ins w:id="443" w:author="S B" w:date="2016-07-11T23:17:00Z"/>
+              <w:ins w:id="595" w:author="S B" w:date="2016-07-11T23:17:00Z"/>
               <w:rFonts w:ascii="Droid Sans" w:eastAsia="Times New Roman" w:hAnsi="Droid Sans" w:cs="Times New Roman"/>
               <w:i/>
               <w:iCs/>
@@ -3418,14 +4692,14 @@
           </w:rPrChange>
         </w:rPr>
       </w:pPr>
-      <w:ins w:id="444" w:author="S B" w:date="2016-07-09T23:25:00Z">
+      <w:ins w:id="596" w:author="S B" w:date="2016-07-09T23:25:00Z">
         <w:r>
           <w:rPr>
             <w:rFonts w:ascii="Droid Sans" w:eastAsia="Times New Roman" w:hAnsi="Droid Sans" w:cs="Times New Roman"/>
             <w:i/>
             <w:iCs/>
             <w:color w:val="000000"/>
-            <w:rPrChange w:id="445" w:author="S B" w:date="2016-07-09T23:25:00Z">
+            <w:rPrChange w:id="597" w:author="S B" w:date="2016-07-09T23:25:00Z">
               <w:rPr>
                 <w:rFonts w:ascii="Droid Sans" w:eastAsia="Times New Roman" w:hAnsi="Droid Sans" w:cs="Times New Roman"/>
                 <w:i/>
@@ -3443,16 +4717,16 @@
     <w:p>
       <w:pPr>
         <w:rPr>
-          <w:ins w:id="446" w:author="S B" w:date="2016-07-12T22:40:00Z"/>
+          <w:ins w:id="598" w:author="S B" w:date="2016-07-12T22:40:00Z"/>
           <w:highlight w:val="magenta"/>
-          <w:rPrChange w:id="447" w:author="S B" w:date="2016-07-12T22:42:00Z">
+          <w:rPrChange w:id="599" w:author="S B" w:date="2016-07-12T22:42:00Z">
             <w:rPr>
-              <w:ins w:id="448" w:author="S B" w:date="2016-07-12T22:40:00Z"/>
+              <w:ins w:id="600" w:author="S B" w:date="2016-07-12T22:40:00Z"/>
               <w:highlight w:val="red"/>
             </w:rPr>
           </w:rPrChange>
         </w:rPr>
-        <w:pPrChange w:id="449" w:author="S B" w:date="2016-07-11T23:17:00Z">
+        <w:pPrChange w:id="601" w:author="S B" w:date="2016-07-11T23:17:00Z">
           <w:pPr>
             <w:pStyle w:val="ListParagraph"/>
             <w:numPr>
@@ -3465,22 +4739,22 @@
           </w:pPr>
         </w:pPrChange>
       </w:pPr>
-      <w:ins w:id="450" w:author="S B" w:date="2016-07-11T23:17:00Z">
+      <w:ins w:id="602" w:author="S B" w:date="2016-07-11T23:17:00Z">
         <w:r>
           <w:rPr>
             <w:highlight w:val="magenta"/>
-            <w:rPrChange w:id="451" w:author="S B" w:date="2016-07-12T22:42:00Z">
+            <w:rPrChange w:id="603" w:author="S B" w:date="2016-07-12T22:42:00Z">
               <w:rPr/>
             </w:rPrChange>
           </w:rPr>
           <w:t>Use K-Means and other clustering techniques, then compute silhouette coefficient.</w:t>
         </w:r>
       </w:ins>
-      <w:ins w:id="452" w:author="S B" w:date="2016-07-12T22:40:00Z">
+      <w:ins w:id="604" w:author="S B" w:date="2016-07-12T22:40:00Z">
         <w:r>
           <w:rPr>
             <w:highlight w:val="magenta"/>
-            <w:rPrChange w:id="453" w:author="S B" w:date="2016-07-12T22:42:00Z">
+            <w:rPrChange w:id="605" w:author="S B" w:date="2016-07-12T22:42:00Z">
               <w:rPr>
                 <w:highlight w:val="red"/>
               </w:rPr>
@@ -3494,16 +4768,16 @@
     <w:p>
       <w:pPr>
         <w:rPr>
-          <w:ins w:id="454" w:author="S B" w:date="2016-07-12T22:40:00Z"/>
+          <w:ins w:id="606" w:author="S B" w:date="2016-07-12T22:40:00Z"/>
           <w:highlight w:val="magenta"/>
-          <w:rPrChange w:id="455" w:author="S B" w:date="2016-07-12T22:42:00Z">
+          <w:rPrChange w:id="607" w:author="S B" w:date="2016-07-12T22:42:00Z">
             <w:rPr>
-              <w:ins w:id="456" w:author="S B" w:date="2016-07-12T22:40:00Z"/>
+              <w:ins w:id="608" w:author="S B" w:date="2016-07-12T22:40:00Z"/>
               <w:highlight w:val="red"/>
             </w:rPr>
           </w:rPrChange>
         </w:rPr>
-        <w:pPrChange w:id="457" w:author="S B" w:date="2016-07-11T23:17:00Z">
+        <w:pPrChange w:id="609" w:author="S B" w:date="2016-07-11T23:17:00Z">
           <w:pPr>
             <w:pStyle w:val="ListParagraph"/>
             <w:numPr>
@@ -3516,11 +4790,11 @@
           </w:pPr>
         </w:pPrChange>
       </w:pPr>
-      <w:ins w:id="458" w:author="S B" w:date="2016-07-12T22:40:00Z">
+      <w:ins w:id="610" w:author="S B" w:date="2016-07-12T22:40:00Z">
         <w:r>
           <w:rPr>
             <w:highlight w:val="magenta"/>
-            <w:rPrChange w:id="459" w:author="S B" w:date="2016-07-12T22:42:00Z">
+            <w:rPrChange w:id="611" w:author="S B" w:date="2016-07-12T22:42:00Z">
               <w:rPr>
                 <w:highlight w:val="red"/>
               </w:rPr>
@@ -3533,16 +4807,16 @@
     <w:p>
       <w:pPr>
         <w:rPr>
-          <w:ins w:id="460" w:author="S B" w:date="2016-07-12T22:40:00Z"/>
+          <w:ins w:id="612" w:author="S B" w:date="2016-07-12T22:40:00Z"/>
           <w:highlight w:val="magenta"/>
-          <w:rPrChange w:id="461" w:author="S B" w:date="2016-07-12T22:42:00Z">
+          <w:rPrChange w:id="613" w:author="S B" w:date="2016-07-12T22:42:00Z">
             <w:rPr>
-              <w:ins w:id="462" w:author="S B" w:date="2016-07-12T22:40:00Z"/>
+              <w:ins w:id="614" w:author="S B" w:date="2016-07-12T22:40:00Z"/>
               <w:highlight w:val="red"/>
             </w:rPr>
           </w:rPrChange>
         </w:rPr>
-        <w:pPrChange w:id="463" w:author="S B" w:date="2016-07-11T23:17:00Z">
+        <w:pPrChange w:id="615" w:author="S B" w:date="2016-07-11T23:17:00Z">
           <w:pPr>
             <w:pStyle w:val="ListParagraph"/>
             <w:numPr>
@@ -3555,11 +4829,11 @@
           </w:pPr>
         </w:pPrChange>
       </w:pPr>
-      <w:ins w:id="464" w:author="S B" w:date="2016-07-12T22:40:00Z">
+      <w:ins w:id="616" w:author="S B" w:date="2016-07-12T22:40:00Z">
         <w:r>
           <w:rPr>
             <w:highlight w:val="magenta"/>
-            <w:rPrChange w:id="465" w:author="S B" w:date="2016-07-12T22:42:00Z">
+            <w:rPrChange w:id="617" w:author="S B" w:date="2016-07-12T22:42:00Z">
               <w:rPr>
                 <w:highlight w:val="red"/>
               </w:rPr>
@@ -3572,16 +4846,16 @@
     <w:p>
       <w:pPr>
         <w:rPr>
-          <w:ins w:id="466" w:author="S B" w:date="2016-07-12T22:41:00Z"/>
+          <w:ins w:id="618" w:author="S B" w:date="2016-07-12T22:41:00Z"/>
           <w:highlight w:val="magenta"/>
-          <w:rPrChange w:id="467" w:author="S B" w:date="2016-07-12T22:42:00Z">
+          <w:rPrChange w:id="619" w:author="S B" w:date="2016-07-12T22:42:00Z">
             <w:rPr>
-              <w:ins w:id="468" w:author="S B" w:date="2016-07-12T22:41:00Z"/>
+              <w:ins w:id="620" w:author="S B" w:date="2016-07-12T22:41:00Z"/>
               <w:highlight w:val="red"/>
             </w:rPr>
           </w:rPrChange>
         </w:rPr>
-        <w:pPrChange w:id="469" w:author="S B" w:date="2016-07-11T23:17:00Z">
+        <w:pPrChange w:id="621" w:author="S B" w:date="2016-07-11T23:17:00Z">
           <w:pPr>
             <w:pStyle w:val="ListParagraph"/>
             <w:numPr>
@@ -3594,11 +4868,11 @@
           </w:pPr>
         </w:pPrChange>
       </w:pPr>
-      <w:ins w:id="470" w:author="S B" w:date="2016-07-12T22:40:00Z">
+      <w:ins w:id="622" w:author="S B" w:date="2016-07-12T22:40:00Z">
         <w:r>
           <w:rPr>
             <w:highlight w:val="magenta"/>
-            <w:rPrChange w:id="471" w:author="S B" w:date="2016-07-12T22:42:00Z">
+            <w:rPrChange w:id="623" w:author="S B" w:date="2016-07-12T22:42:00Z">
               <w:rPr>
                 <w:highlight w:val="red"/>
               </w:rPr>
@@ -3607,11 +4881,11 @@
           <w:t>4. Spectral clustering</w:t>
         </w:r>
       </w:ins>
-      <w:ins w:id="472" w:author="S B" w:date="2016-07-12T22:41:00Z">
+      <w:ins w:id="624" w:author="S B" w:date="2016-07-12T22:41:00Z">
         <w:r>
           <w:rPr>
             <w:highlight w:val="magenta"/>
-            <w:rPrChange w:id="473" w:author="S B" w:date="2016-07-12T22:42:00Z">
+            <w:rPrChange w:id="625" w:author="S B" w:date="2016-07-12T22:42:00Z">
               <w:rPr>
                 <w:highlight w:val="red"/>
               </w:rPr>
@@ -3624,10 +4898,10 @@
     <w:p>
       <w:pPr>
         <w:rPr>
-          <w:ins w:id="474" w:author="S B" w:date="2016-07-12T22:42:00Z"/>
+          <w:ins w:id="626" w:author="S B" w:date="2016-07-12T22:42:00Z"/>
           <w:highlight w:val="magenta"/>
         </w:rPr>
-        <w:pPrChange w:id="475" w:author="S B" w:date="2016-07-11T23:17:00Z">
+        <w:pPrChange w:id="627" w:author="S B" w:date="2016-07-11T23:17:00Z">
           <w:pPr>
             <w:pStyle w:val="ListParagraph"/>
             <w:numPr>
@@ -3640,11 +4914,11 @@
           </w:pPr>
         </w:pPrChange>
       </w:pPr>
-      <w:ins w:id="476" w:author="S B" w:date="2016-07-12T22:41:00Z">
+      <w:ins w:id="628" w:author="S B" w:date="2016-07-12T22:41:00Z">
         <w:r>
           <w:rPr>
             <w:highlight w:val="magenta"/>
-            <w:rPrChange w:id="477" w:author="S B" w:date="2016-07-12T22:42:00Z">
+            <w:rPrChange w:id="629" w:author="S B" w:date="2016-07-12T22:42:00Z">
               <w:rPr>
                 <w:highlight w:val="red"/>
               </w:rPr>
@@ -3657,10 +4931,10 @@
     <w:p>
       <w:pPr>
         <w:rPr>
-          <w:ins w:id="478" w:author="S B" w:date="2016-07-12T22:42:00Z"/>
+          <w:ins w:id="630" w:author="S B" w:date="2016-07-12T22:42:00Z"/>
           <w:highlight w:val="magenta"/>
         </w:rPr>
-        <w:pPrChange w:id="479" w:author="S B" w:date="2016-07-11T23:17:00Z">
+        <w:pPrChange w:id="631" w:author="S B" w:date="2016-07-11T23:17:00Z">
           <w:pPr>
             <w:pStyle w:val="ListParagraph"/>
             <w:numPr>
@@ -3673,7 +4947,7 @@
           </w:pPr>
         </w:pPrChange>
       </w:pPr>
-      <w:ins w:id="480" w:author="S B" w:date="2016-07-12T22:42:00Z">
+      <w:ins w:id="632" w:author="S B" w:date="2016-07-12T22:42:00Z">
         <w:r>
           <w:rPr>
             <w:highlight w:val="magenta"/>
@@ -3685,10 +4959,10 @@
     <w:p>
       <w:pPr>
         <w:rPr>
-          <w:ins w:id="481" w:author="S B" w:date="2016-07-12T22:42:00Z"/>
+          <w:ins w:id="633" w:author="S B" w:date="2016-07-12T22:42:00Z"/>
           <w:highlight w:val="magenta"/>
         </w:rPr>
-        <w:pPrChange w:id="482" w:author="S B" w:date="2016-07-11T23:17:00Z">
+        <w:pPrChange w:id="634" w:author="S B" w:date="2016-07-11T23:17:00Z">
           <w:pPr>
             <w:pStyle w:val="ListParagraph"/>
             <w:numPr>
@@ -3701,7 +4975,7 @@
           </w:pPr>
         </w:pPrChange>
       </w:pPr>
-      <w:ins w:id="483" w:author="S B" w:date="2016-07-12T22:42:00Z">
+      <w:ins w:id="635" w:author="S B" w:date="2016-07-12T22:42:00Z">
         <w:r>
           <w:rPr>
             <w:highlight w:val="magenta"/>
@@ -3713,10 +4987,10 @@
     <w:p>
       <w:pPr>
         <w:rPr>
-          <w:ins w:id="484" w:author="S B" w:date="2016-07-12T22:42:00Z"/>
+          <w:ins w:id="636" w:author="S B" w:date="2016-07-12T22:42:00Z"/>
           <w:highlight w:val="magenta"/>
         </w:rPr>
-        <w:pPrChange w:id="485" w:author="S B" w:date="2016-07-11T23:17:00Z">
+        <w:pPrChange w:id="637" w:author="S B" w:date="2016-07-11T23:17:00Z">
           <w:pPr>
             <w:pStyle w:val="ListParagraph"/>
             <w:numPr>
@@ -3729,7 +5003,7 @@
           </w:pPr>
         </w:pPrChange>
       </w:pPr>
-      <w:ins w:id="486" w:author="S B" w:date="2016-07-12T22:42:00Z">
+      <w:ins w:id="638" w:author="S B" w:date="2016-07-12T22:42:00Z">
         <w:r>
           <w:rPr>
             <w:highlight w:val="magenta"/>
@@ -3741,15 +5015,15 @@
     <w:p>
       <w:pPr>
         <w:rPr>
-          <w:ins w:id="487" w:author="S B" w:date="2016-07-11T23:17:00Z"/>
+          <w:ins w:id="639" w:author="S B" w:date="2016-07-11T23:17:00Z"/>
           <w:highlight w:val="magenta"/>
-          <w:rPrChange w:id="488" w:author="S B" w:date="2016-07-12T22:42:00Z">
+          <w:rPrChange w:id="640" w:author="S B" w:date="2016-07-12T22:42:00Z">
             <w:rPr>
-              <w:ins w:id="489" w:author="S B" w:date="2016-07-11T23:17:00Z"/>
+              <w:ins w:id="641" w:author="S B" w:date="2016-07-11T23:17:00Z"/>
             </w:rPr>
           </w:rPrChange>
         </w:rPr>
-        <w:pPrChange w:id="490" w:author="S B" w:date="2016-07-11T23:17:00Z">
+        <w:pPrChange w:id="642" w:author="S B" w:date="2016-07-11T23:17:00Z">
           <w:pPr>
             <w:pStyle w:val="ListParagraph"/>
             <w:numPr>
@@ -3762,7 +5036,7 @@
           </w:pPr>
         </w:pPrChange>
       </w:pPr>
-      <w:ins w:id="491" w:author="S B" w:date="2016-07-12T22:42:00Z">
+      <w:ins w:id="643" w:author="S B" w:date="2016-07-12T22:42:00Z">
         <w:r>
           <w:rPr>
             <w:highlight w:val="magenta"/>
@@ -3775,12 +5049,12 @@
       <w:pPr>
         <w:spacing w:before="100" w:beforeAutospacing="1" w:after="100" w:afterAutospacing="1"/>
         <w:rPr>
-          <w:ins w:id="492" w:author="S B" w:date="2016-07-09T23:25:00Z"/>
+          <w:ins w:id="644" w:author="S B" w:date="2016-07-09T23:25:00Z"/>
           <w:rFonts w:ascii="Arial" w:eastAsia="Times New Roman" w:hAnsi="Arial" w:cs="Times New Roman"/>
           <w:color w:val="000000"/>
-          <w:rPrChange w:id="493" w:author="S B" w:date="2016-07-09T23:25:00Z">
+          <w:rPrChange w:id="645" w:author="S B" w:date="2016-07-09T23:25:00Z">
             <w:rPr>
-              <w:ins w:id="494" w:author="S B" w:date="2016-07-09T23:25:00Z"/>
+              <w:ins w:id="646" w:author="S B" w:date="2016-07-09T23:25:00Z"/>
               <w:rFonts w:ascii="Arial" w:eastAsia="Times New Roman" w:hAnsi="Arial" w:cs="Times New Roman"/>
               <w:color w:val="000000"/>
               <w:sz w:val="22"/>
@@ -3788,7 +5062,7 @@
             </w:rPr>
           </w:rPrChange>
         </w:rPr>
-        <w:pPrChange w:id="495" w:author="S B" w:date="2016-07-11T23:17:00Z">
+        <w:pPrChange w:id="647" w:author="S B" w:date="2016-07-11T23:17:00Z">
           <w:pPr>
             <w:numPr>
               <w:numId w:val="9"/>
@@ -3806,7 +5080,7 @@
       <w:pPr>
         <w:pStyle w:val="Heading2"/>
         <w:rPr>
-          <w:del w:id="496" w:author="S B" w:date="2016-07-09T23:25:00Z"/>
+          <w:del w:id="648" w:author="S B" w:date="2016-07-09T23:25:00Z"/>
         </w:rPr>
       </w:pPr>
     </w:p>
@@ -3821,12 +5095,12 @@
     <w:p>
       <w:pPr>
         <w:rPr>
-          <w:ins w:id="497" w:author="S B" w:date="2016-07-09T23:25:00Z"/>
+          <w:ins w:id="649" w:author="S B" w:date="2016-07-09T23:25:00Z"/>
           <w:rFonts w:ascii="Arial" w:hAnsi="Arial" w:cs="Arial"/>
           <w:color w:val="000000"/>
-          <w:rPrChange w:id="498" w:author="S B" w:date="2016-07-09T23:25:00Z">
+          <w:rPrChange w:id="650" w:author="S B" w:date="2016-07-09T23:25:00Z">
             <w:rPr>
-              <w:ins w:id="499" w:author="S B" w:date="2016-07-09T23:25:00Z"/>
+              <w:ins w:id="651" w:author="S B" w:date="2016-07-09T23:25:00Z"/>
               <w:rFonts w:ascii="Arial" w:hAnsi="Arial" w:cs="Arial"/>
               <w:color w:val="000000"/>
               <w:sz w:val="22"/>
@@ -3835,12 +5109,12 @@
           </w:rPrChange>
         </w:rPr>
       </w:pPr>
-      <w:ins w:id="500" w:author="S B" w:date="2016-07-09T23:25:00Z">
+      <w:ins w:id="652" w:author="S B" w:date="2016-07-09T23:25:00Z">
         <w:r>
           <w:rPr>
             <w:rFonts w:ascii="Droid Sans" w:hAnsi="Droid Sans" w:cs="Arial" w:hint="eastAsia"/>
             <w:color w:val="000000"/>
-            <w:rPrChange w:id="501" w:author="S B" w:date="2016-07-09T23:25:00Z">
+            <w:rPrChange w:id="653" w:author="S B" w:date="2016-07-09T23:25:00Z">
               <w:rPr>
                 <w:rFonts w:ascii="Droid Sans" w:hAnsi="Droid Sans" w:cs="Arial" w:hint="eastAsia"/>
                 <w:color w:val="000000"/>
@@ -3849,39 +5123,7 @@
               </w:rPr>
             </w:rPrChange>
           </w:rPr>
-          <w:t xml:space="preserve">In this section, you will need to discuss the process of improvement you made upon the algorithms and techniques you used in your implementation. For example, adjusting parameters for certain models to acquire improved solutions would fall under the refinement category. Your initial and final solutions should be reported, as well as any significant intermediate results as necessary. Questions to ask </w:t>
-        </w:r>
-        <w:proofErr w:type="gramStart"/>
-        <w:r>
-          <w:rPr>
-            <w:rFonts w:ascii="Droid Sans" w:hAnsi="Droid Sans" w:cs="Arial" w:hint="eastAsia"/>
-            <w:color w:val="000000"/>
-            <w:rPrChange w:id="502" w:author="S B" w:date="2016-07-09T23:25:00Z">
-              <w:rPr>
-                <w:rFonts w:ascii="Droid Sans" w:hAnsi="Droid Sans" w:cs="Arial" w:hint="eastAsia"/>
-                <w:color w:val="000000"/>
-                <w:sz w:val="22"/>
-                <w:szCs w:val="22"/>
-              </w:rPr>
-            </w:rPrChange>
-          </w:rPr>
-          <w:t>yourself</w:t>
-        </w:r>
-        <w:proofErr w:type="gramEnd"/>
-        <w:r>
-          <w:rPr>
-            <w:rFonts w:ascii="Droid Sans" w:hAnsi="Droid Sans" w:cs="Arial" w:hint="eastAsia"/>
-            <w:color w:val="000000"/>
-            <w:rPrChange w:id="503" w:author="S B" w:date="2016-07-09T23:25:00Z">
-              <w:rPr>
-                <w:rFonts w:ascii="Droid Sans" w:hAnsi="Droid Sans" w:cs="Arial" w:hint="eastAsia"/>
-                <w:color w:val="000000"/>
-                <w:sz w:val="22"/>
-                <w:szCs w:val="22"/>
-              </w:rPr>
-            </w:rPrChange>
-          </w:rPr>
-          <w:t xml:space="preserve"> when writing this section:</w:t>
+          <w:t>In this section, you will need to discuss the process of improvement you made upon the algorithms and techniques you used in your implementation. For example, adjusting parameters for certain models to acquire improved solutions would fall under the refinement category. Your initial and final solutions should be reported, as well as any significant intermediate results as necessary. Questions to ask yourself when writing this section:</w:t>
         </w:r>
       </w:ins>
     </w:p>
@@ -3893,12 +5135,12 @@
         </w:numPr>
         <w:spacing w:before="100" w:beforeAutospacing="1" w:after="100" w:afterAutospacing="1"/>
         <w:rPr>
-          <w:ins w:id="504" w:author="S B" w:date="2016-07-09T23:25:00Z"/>
+          <w:ins w:id="654" w:author="S B" w:date="2016-07-09T23:25:00Z"/>
           <w:rFonts w:ascii="Arial" w:eastAsia="Times New Roman" w:hAnsi="Arial" w:cs="Arial"/>
           <w:color w:val="000000"/>
-          <w:rPrChange w:id="505" w:author="S B" w:date="2016-07-09T23:25:00Z">
+          <w:rPrChange w:id="655" w:author="S B" w:date="2016-07-09T23:25:00Z">
             <w:rPr>
-              <w:ins w:id="506" w:author="S B" w:date="2016-07-09T23:25:00Z"/>
+              <w:ins w:id="656" w:author="S B" w:date="2016-07-09T23:25:00Z"/>
               <w:rFonts w:ascii="Arial" w:eastAsia="Times New Roman" w:hAnsi="Arial" w:cs="Arial"/>
               <w:color w:val="000000"/>
               <w:sz w:val="22"/>
@@ -3907,14 +5149,14 @@
           </w:rPrChange>
         </w:rPr>
       </w:pPr>
-      <w:ins w:id="507" w:author="S B" w:date="2016-07-09T23:25:00Z">
+      <w:ins w:id="657" w:author="S B" w:date="2016-07-09T23:25:00Z">
         <w:r>
           <w:rPr>
             <w:rFonts w:ascii="Droid Sans" w:eastAsia="Times New Roman" w:hAnsi="Droid Sans" w:cs="Arial"/>
             <w:i/>
             <w:iCs/>
             <w:color w:val="000000"/>
-            <w:rPrChange w:id="508" w:author="S B" w:date="2016-07-09T23:25:00Z">
+            <w:rPrChange w:id="658" w:author="S B" w:date="2016-07-09T23:25:00Z">
               <w:rPr>
                 <w:rFonts w:ascii="Droid Sans" w:eastAsia="Times New Roman" w:hAnsi="Droid Sans" w:cs="Arial"/>
                 <w:i/>
@@ -3937,12 +5179,12 @@
         </w:numPr>
         <w:spacing w:before="100" w:beforeAutospacing="1" w:after="100" w:afterAutospacing="1"/>
         <w:rPr>
-          <w:ins w:id="509" w:author="S B" w:date="2016-07-09T23:25:00Z"/>
+          <w:ins w:id="659" w:author="S B" w:date="2016-07-09T23:25:00Z"/>
           <w:rFonts w:ascii="Arial" w:eastAsia="Times New Roman" w:hAnsi="Arial" w:cs="Arial"/>
           <w:color w:val="000000"/>
-          <w:rPrChange w:id="510" w:author="S B" w:date="2016-07-09T23:25:00Z">
+          <w:rPrChange w:id="660" w:author="S B" w:date="2016-07-09T23:25:00Z">
             <w:rPr>
-              <w:ins w:id="511" w:author="S B" w:date="2016-07-09T23:25:00Z"/>
+              <w:ins w:id="661" w:author="S B" w:date="2016-07-09T23:25:00Z"/>
               <w:rFonts w:ascii="Arial" w:eastAsia="Times New Roman" w:hAnsi="Arial" w:cs="Arial"/>
               <w:color w:val="000000"/>
               <w:sz w:val="22"/>
@@ -3951,14 +5193,14 @@
           </w:rPrChange>
         </w:rPr>
       </w:pPr>
-      <w:ins w:id="512" w:author="S B" w:date="2016-07-09T23:25:00Z">
+      <w:ins w:id="662" w:author="S B" w:date="2016-07-09T23:25:00Z">
         <w:r>
           <w:rPr>
             <w:rFonts w:ascii="Droid Sans" w:eastAsia="Times New Roman" w:hAnsi="Droid Sans" w:cs="Arial"/>
             <w:i/>
             <w:iCs/>
             <w:color w:val="000000"/>
-            <w:rPrChange w:id="513" w:author="S B" w:date="2016-07-09T23:25:00Z">
+            <w:rPrChange w:id="663" w:author="S B" w:date="2016-07-09T23:25:00Z">
               <w:rPr>
                 <w:rFonts w:ascii="Droid Sans" w:eastAsia="Times New Roman" w:hAnsi="Droid Sans" w:cs="Arial"/>
                 <w:i/>
@@ -3981,12 +5223,12 @@
         </w:numPr>
         <w:spacing w:before="100" w:beforeAutospacing="1" w:after="100" w:afterAutospacing="1"/>
         <w:rPr>
-          <w:ins w:id="514" w:author="S B" w:date="2016-07-09T23:25:00Z"/>
+          <w:ins w:id="664" w:author="S B" w:date="2016-07-09T23:25:00Z"/>
           <w:rFonts w:ascii="Arial" w:eastAsia="Times New Roman" w:hAnsi="Arial" w:cs="Arial"/>
           <w:color w:val="000000"/>
-          <w:rPrChange w:id="515" w:author="S B" w:date="2016-07-09T23:25:00Z">
+          <w:rPrChange w:id="665" w:author="S B" w:date="2016-07-09T23:25:00Z">
             <w:rPr>
-              <w:ins w:id="516" w:author="S B" w:date="2016-07-09T23:25:00Z"/>
+              <w:ins w:id="666" w:author="S B" w:date="2016-07-09T23:25:00Z"/>
               <w:rFonts w:ascii="Arial" w:eastAsia="Times New Roman" w:hAnsi="Arial" w:cs="Arial"/>
               <w:color w:val="000000"/>
               <w:sz w:val="22"/>
@@ -3995,14 +5237,14 @@
           </w:rPrChange>
         </w:rPr>
       </w:pPr>
-      <w:ins w:id="517" w:author="S B" w:date="2016-07-09T23:25:00Z">
+      <w:ins w:id="667" w:author="S B" w:date="2016-07-09T23:25:00Z">
         <w:r>
           <w:rPr>
             <w:rFonts w:ascii="Droid Sans" w:eastAsia="Times New Roman" w:hAnsi="Droid Sans" w:cs="Arial"/>
             <w:i/>
             <w:iCs/>
             <w:color w:val="000000"/>
-            <w:rPrChange w:id="518" w:author="S B" w:date="2016-07-09T23:25:00Z">
+            <w:rPrChange w:id="668" w:author="S B" w:date="2016-07-09T23:25:00Z">
               <w:rPr>
                 <w:rFonts w:ascii="Droid Sans" w:eastAsia="Times New Roman" w:hAnsi="Droid Sans" w:cs="Arial"/>
                 <w:i/>
@@ -4025,7 +5267,7 @@
           <w:ilvl w:val="0"/>
           <w:numId w:val="4"/>
         </w:numPr>
-        <w:pPrChange w:id="519" w:author="S B" w:date="2016-06-27T22:51:00Z">
+        <w:pPrChange w:id="669" w:author="S B" w:date="2016-06-27T22:51:00Z">
           <w:pPr>
             <w:pStyle w:val="Heading1"/>
           </w:pPr>
@@ -4082,12 +5324,12 @@
     <w:p>
       <w:pPr>
         <w:rPr>
-          <w:ins w:id="520" w:author="Seungjin Baek" w:date="2016-09-21T16:17:00Z"/>
+          <w:ins w:id="670" w:author="Seungjin Baek" w:date="2016-09-21T16:17:00Z"/>
           <w:rFonts w:eastAsia="Malgun Gothic"/>
           <w:lang w:eastAsia="ko-KR"/>
         </w:rPr>
       </w:pPr>
-      <w:ins w:id="521" w:author="Seungjin Baek" w:date="2016-09-21T16:17:00Z">
+      <w:ins w:id="671" w:author="Seungjin Baek" w:date="2016-09-21T16:17:00Z">
         <w:r>
           <w:rPr>
             <w:rFonts w:eastAsia="Malgun Gothic"/>
@@ -4096,7 +5338,7 @@
           <w:t>Using K-means results as ground truth, we could evaluate the goodness of different clustering schemes</w:t>
         </w:r>
       </w:ins>
-      <w:ins w:id="522" w:author="Seungjin Baek" w:date="2016-09-21T16:18:00Z">
+      <w:ins w:id="672" w:author="Seungjin Baek" w:date="2016-09-21T16:18:00Z">
         <w:r>
           <w:rPr>
             <w:rFonts w:eastAsia="Malgun Gothic"/>
@@ -4105,13 +5347,11 @@
           <w:t>.</w:t>
         </w:r>
       </w:ins>
-      <w:bookmarkStart w:id="523" w:name="_GoBack"/>
-      <w:bookmarkEnd w:id="523"/>
-    </w:p>
-    <w:p>
-      <w:pPr>
-        <w:rPr>
-          <w:ins w:id="524" w:author="Seungjin Baek" w:date="2016-09-21T16:17:00Z"/>
+    </w:p>
+    <w:p>
+      <w:pPr>
+        <w:rPr>
+          <w:ins w:id="673" w:author="Seungjin Baek" w:date="2016-09-21T16:17:00Z"/>
           <w:rFonts w:eastAsia="Malgun Gothic"/>
           <w:lang w:eastAsia="ko-KR"/>
         </w:rPr>
@@ -4139,7 +5379,7 @@
           <w:ilvl w:val="0"/>
           <w:numId w:val="4"/>
         </w:numPr>
-        <w:pPrChange w:id="525" w:author="S B" w:date="2016-06-27T22:51:00Z">
+        <w:pPrChange w:id="674" w:author="S B" w:date="2016-06-27T22:51:00Z">
           <w:pPr>
             <w:pStyle w:val="Heading1"/>
           </w:pPr>
@@ -4186,7 +5426,7 @@
 </file>
 
 <file path=word/comments.xml><?xml version="1.0" encoding="utf-8"?>
-<w:comments xmlns:wpc="http://schemas.microsoft.com/office/word/2010/wordprocessingCanvas" xmlns:mc="http://schemas.openxmlformats.org/markup-compatibility/2006" xmlns:o="urn:schemas-microsoft-com:office:office" xmlns:r="http://schemas.openxmlformats.org/officeDocument/2006/relationships" xmlns:m="http://schemas.openxmlformats.org/officeDocument/2006/math" xmlns:v="urn:schemas-microsoft-com:vml" xmlns:wp14="http://schemas.microsoft.com/office/word/2010/wordprocessingDrawing" xmlns:wp="http://schemas.openxmlformats.org/drawingml/2006/wordprocessingDrawing" xmlns:w10="urn:schemas-microsoft-com:office:word" xmlns:w="http://schemas.openxmlformats.org/wordprocessingml/2006/main" xmlns:w14="http://schemas.microsoft.com/office/word/2010/wordml" xmlns:wpg="http://schemas.microsoft.com/office/word/2010/wordprocessingGroup" xmlns:wpi="http://schemas.microsoft.com/office/word/2010/wordprocessingInk" xmlns:wne="http://schemas.microsoft.com/office/word/2006/wordml" xmlns:wps="http://schemas.microsoft.com/office/word/2010/wordprocessingShape" mc:Ignorable="w14 wp14">
+<w:comments xmlns:wpc="http://schemas.microsoft.com/office/word/2010/wordprocessingCanvas" xmlns:mo="http://schemas.microsoft.com/office/mac/office/2008/main" xmlns:mc="http://schemas.openxmlformats.org/markup-compatibility/2006" xmlns:mv="urn:schemas-microsoft-com:mac:vml" xmlns:o="urn:schemas-microsoft-com:office:office" xmlns:r="http://schemas.openxmlformats.org/officeDocument/2006/relationships" xmlns:m="http://schemas.openxmlformats.org/officeDocument/2006/math" xmlns:v="urn:schemas-microsoft-com:vml" xmlns:wp14="http://schemas.microsoft.com/office/word/2010/wordprocessingDrawing" xmlns:wp="http://schemas.openxmlformats.org/drawingml/2006/wordprocessingDrawing" xmlns:w10="urn:schemas-microsoft-com:office:word" xmlns:w="http://schemas.openxmlformats.org/wordprocessingml/2006/main" xmlns:w14="http://schemas.microsoft.com/office/word/2010/wordml" xmlns:wpg="http://schemas.microsoft.com/office/word/2010/wordprocessingGroup" xmlns:wpi="http://schemas.microsoft.com/office/word/2010/wordprocessingInk" xmlns:wne="http://schemas.microsoft.com/office/word/2006/wordml" xmlns:wps="http://schemas.microsoft.com/office/word/2010/wordprocessingShape" mc:Ignorable="w14 wp14">
   <w:comment w:id="7" w:author="Seungjin Baek" w:date="2016-06-23T16:45:00Z" w:initials="sb">
     <w:p>
       <w:pPr>
@@ -4203,7 +5443,7 @@
       </w:r>
     </w:p>
   </w:comment>
-  <w:comment w:id="208" w:author="Seungjin Baek" w:date="2016-09-01T17:26:00Z" w:initials="sb">
+  <w:comment w:id="209" w:author="Seungjin Baek" w:date="2016-09-01T17:26:00Z" w:initials="sb">
     <w:p>
       <w:pPr>
         <w:pStyle w:val="CommentText"/>
@@ -4223,7 +5463,7 @@
 </file>
 
 <file path=word/numbering.xml><?xml version="1.0" encoding="utf-8"?>
-<w:numbering xmlns:wpc="http://schemas.microsoft.com/office/word/2010/wordprocessingCanvas" xmlns:mc="http://schemas.openxmlformats.org/markup-compatibility/2006" xmlns:o="urn:schemas-microsoft-com:office:office" xmlns:r="http://schemas.openxmlformats.org/officeDocument/2006/relationships" xmlns:m="http://schemas.openxmlformats.org/officeDocument/2006/math" xmlns:v="urn:schemas-microsoft-com:vml" xmlns:wp14="http://schemas.microsoft.com/office/word/2010/wordprocessingDrawing" xmlns:wp="http://schemas.openxmlformats.org/drawingml/2006/wordprocessingDrawing" xmlns:w10="urn:schemas-microsoft-com:office:word" xmlns:w="http://schemas.openxmlformats.org/wordprocessingml/2006/main" xmlns:w14="http://schemas.microsoft.com/office/word/2010/wordml" xmlns:wpg="http://schemas.microsoft.com/office/word/2010/wordprocessingGroup" xmlns:wpi="http://schemas.microsoft.com/office/word/2010/wordprocessingInk" xmlns:wne="http://schemas.microsoft.com/office/word/2006/wordml" xmlns:wps="http://schemas.microsoft.com/office/word/2010/wordprocessingShape" mc:Ignorable="w14 wp14">
+<w:numbering xmlns:wpc="http://schemas.microsoft.com/office/word/2010/wordprocessingCanvas" xmlns:mo="http://schemas.microsoft.com/office/mac/office/2008/main" xmlns:mc="http://schemas.openxmlformats.org/markup-compatibility/2006" xmlns:mv="urn:schemas-microsoft-com:mac:vml" xmlns:o="urn:schemas-microsoft-com:office:office" xmlns:r="http://schemas.openxmlformats.org/officeDocument/2006/relationships" xmlns:m="http://schemas.openxmlformats.org/officeDocument/2006/math" xmlns:v="urn:schemas-microsoft-com:vml" xmlns:wp14="http://schemas.microsoft.com/office/word/2010/wordprocessingDrawing" xmlns:wp="http://schemas.openxmlformats.org/drawingml/2006/wordprocessingDrawing" xmlns:w10="urn:schemas-microsoft-com:office:word" xmlns:w="http://schemas.openxmlformats.org/wordprocessingml/2006/main" xmlns:w14="http://schemas.microsoft.com/office/word/2010/wordml" xmlns:wpg="http://schemas.microsoft.com/office/word/2010/wordprocessingGroup" xmlns:wpi="http://schemas.microsoft.com/office/word/2010/wordprocessingInk" xmlns:wne="http://schemas.microsoft.com/office/word/2006/wordml" xmlns:wps="http://schemas.microsoft.com/office/word/2010/wordprocessingShape" mc:Ignorable="w14 wp14">
   <w:abstractNum w:abstractNumId="0">
     <w:nsid w:val="061E50F8"/>
     <w:multiLevelType w:val="hybridMultilevel"/>
@@ -5183,6 +6423,92 @@
     </w:lvl>
   </w:abstractNum>
   <w:abstractNum w:abstractNumId="8">
+    <w:nsid w:val="6DCF5AD2"/>
+    <w:multiLevelType w:val="hybridMultilevel"/>
+    <w:tmpl w:val="E7589778"/>
+    <w:lvl w:ilvl="0" w:tplc="0409000F">
+      <w:start w:val="1"/>
+      <w:numFmt w:val="decimal"/>
+      <w:lvlText w:val="%1."/>
+      <w:lvlJc w:val="left"/>
+      <w:pPr>
+        <w:ind w:left="720" w:hanging="360"/>
+      </w:pPr>
+    </w:lvl>
+    <w:lvl w:ilvl="1" w:tplc="04090019" w:tentative="1">
+      <w:start w:val="1"/>
+      <w:numFmt w:val="lowerLetter"/>
+      <w:lvlText w:val="%2."/>
+      <w:lvlJc w:val="left"/>
+      <w:pPr>
+        <w:ind w:left="1440" w:hanging="360"/>
+      </w:pPr>
+    </w:lvl>
+    <w:lvl w:ilvl="2" w:tplc="0409001B" w:tentative="1">
+      <w:start w:val="1"/>
+      <w:numFmt w:val="lowerRoman"/>
+      <w:lvlText w:val="%3."/>
+      <w:lvlJc w:val="right"/>
+      <w:pPr>
+        <w:ind w:left="2160" w:hanging="180"/>
+      </w:pPr>
+    </w:lvl>
+    <w:lvl w:ilvl="3" w:tplc="0409000F" w:tentative="1">
+      <w:start w:val="1"/>
+      <w:numFmt w:val="decimal"/>
+      <w:lvlText w:val="%4."/>
+      <w:lvlJc w:val="left"/>
+      <w:pPr>
+        <w:ind w:left="2880" w:hanging="360"/>
+      </w:pPr>
+    </w:lvl>
+    <w:lvl w:ilvl="4" w:tplc="04090019" w:tentative="1">
+      <w:start w:val="1"/>
+      <w:numFmt w:val="lowerLetter"/>
+      <w:lvlText w:val="%5."/>
+      <w:lvlJc w:val="left"/>
+      <w:pPr>
+        <w:ind w:left="3600" w:hanging="360"/>
+      </w:pPr>
+    </w:lvl>
+    <w:lvl w:ilvl="5" w:tplc="0409001B" w:tentative="1">
+      <w:start w:val="1"/>
+      <w:numFmt w:val="lowerRoman"/>
+      <w:lvlText w:val="%6."/>
+      <w:lvlJc w:val="right"/>
+      <w:pPr>
+        <w:ind w:left="4320" w:hanging="180"/>
+      </w:pPr>
+    </w:lvl>
+    <w:lvl w:ilvl="6" w:tplc="0409000F" w:tentative="1">
+      <w:start w:val="1"/>
+      <w:numFmt w:val="decimal"/>
+      <w:lvlText w:val="%7."/>
+      <w:lvlJc w:val="left"/>
+      <w:pPr>
+        <w:ind w:left="5040" w:hanging="360"/>
+      </w:pPr>
+    </w:lvl>
+    <w:lvl w:ilvl="7" w:tplc="04090019" w:tentative="1">
+      <w:start w:val="1"/>
+      <w:numFmt w:val="lowerLetter"/>
+      <w:lvlText w:val="%8."/>
+      <w:lvlJc w:val="left"/>
+      <w:pPr>
+        <w:ind w:left="5760" w:hanging="360"/>
+      </w:pPr>
+    </w:lvl>
+    <w:lvl w:ilvl="8" w:tplc="0409001B" w:tentative="1">
+      <w:start w:val="1"/>
+      <w:numFmt w:val="lowerRoman"/>
+      <w:lvlText w:val="%9."/>
+      <w:lvlJc w:val="right"/>
+      <w:pPr>
+        <w:ind w:left="6480" w:hanging="180"/>
+      </w:pPr>
+    </w:lvl>
+  </w:abstractNum>
+  <w:abstractNum w:abstractNumId="9">
     <w:nsid w:val="742D3DE3"/>
     <w:multiLevelType w:val="hybridMultilevel"/>
     <w:tmpl w:val="BC827478"/>
@@ -5295,7 +6621,7 @@
       </w:rPr>
     </w:lvl>
   </w:abstractNum>
-  <w:abstractNum w:abstractNumId="9">
+  <w:abstractNum w:abstractNumId="10">
     <w:nsid w:val="744418FD"/>
     <w:multiLevelType w:val="hybridMultilevel"/>
     <w:tmpl w:val="A7722EB6"/>
@@ -5424,10 +6750,10 @@
     <w:abstractNumId w:val="3"/>
   </w:num>
   <w:num w:numId="6">
-    <w:abstractNumId w:val="9"/>
+    <w:abstractNumId w:val="10"/>
   </w:num>
   <w:num w:numId="7">
-    <w:abstractNumId w:val="8"/>
+    <w:abstractNumId w:val="9"/>
   </w:num>
   <w:num w:numId="8">
     <w:abstractNumId w:val="5"/>
@@ -5437,6 +6763,9 @@
   </w:num>
   <w:num w:numId="10">
     <w:abstractNumId w:val="6"/>
+  </w:num>
+  <w:num w:numId="11">
+    <w:abstractNumId w:val="8"/>
   </w:num>
 </w:numbering>
 </file>
@@ -5454,7 +6783,7 @@
     </w:rPrDefault>
     <w:pPrDefault/>
   </w:docDefaults>
-  <w:latentStyles w:defLockedState="0" w:defUIPriority="99" w:defSemiHidden="1" w:defUnhideWhenUsed="1" w:defQFormat="0" w:count="267">
+  <w:latentStyles w:defLockedState="0" w:defUIPriority="99" w:defSemiHidden="1" w:defUnhideWhenUsed="1" w:defQFormat="0" w:count="276">
     <w:lsdException w:name="Normal" w:semiHidden="0" w:uiPriority="0" w:unhideWhenUsed="0" w:qFormat="1"/>
     <w:lsdException w:name="heading 1" w:semiHidden="0" w:uiPriority="9" w:unhideWhenUsed="0" w:qFormat="1"/>
     <w:lsdException w:name="heading 2" w:uiPriority="9" w:qFormat="1"/>
@@ -5810,6 +7139,7 @@
     <w:uiPriority w:val="59"/>
     <w:rsid w:val="00345EDA"/>
     <w:tblPr>
+      <w:tblInd w:w="0" w:type="dxa"/>
       <w:tblBorders>
         <w:top w:val="single" w:sz="4" w:space="0" w:color="auto"/>
         <w:left w:val="single" w:sz="4" w:space="0" w:color="auto"/>
@@ -5818,6 +7148,12 @@
         <w:insideH w:val="single" w:sz="4" w:space="0" w:color="auto"/>
         <w:insideV w:val="single" w:sz="4" w:space="0" w:color="auto"/>
       </w:tblBorders>
+      <w:tblCellMar>
+        <w:top w:w="0" w:type="dxa"/>
+        <w:left w:w="108" w:type="dxa"/>
+        <w:bottom w:w="0" w:type="dxa"/>
+        <w:right w:w="108" w:type="dxa"/>
+      </w:tblCellMar>
     </w:tblPr>
   </w:style>
   <w:style w:type="paragraph" w:customStyle="1" w:styleId="c7">
@@ -5894,11 +7230,30 @@
       <w:u w:val="single"/>
     </w:rPr>
   </w:style>
+  <w:style w:type="paragraph" w:styleId="Caption">
+    <w:name w:val="caption"/>
+    <w:basedOn w:val="Normal"/>
+    <w:next w:val="Normal"/>
+    <w:uiPriority w:val="35"/>
+    <w:unhideWhenUsed/>
+    <w:qFormat/>
+    <w:rsid w:val="00830B57"/>
+    <w:pPr>
+      <w:spacing w:after="200"/>
+    </w:pPr>
+    <w:rPr>
+      <w:b/>
+      <w:bCs/>
+      <w:color w:val="4F81BD" w:themeColor="accent1"/>
+      <w:sz w:val="18"/>
+      <w:szCs w:val="18"/>
+    </w:rPr>
+  </w:style>
 </w:styles>
 </file>
 
 <file path=word/stylesWithEffects.xml><?xml version="1.0" encoding="utf-8"?>
-<w:styles xmlns:wpc="http://schemas.microsoft.com/office/word/2010/wordprocessingCanvas" xmlns:mc="http://schemas.openxmlformats.org/markup-compatibility/2006" xmlns:o="urn:schemas-microsoft-com:office:office" xmlns:r="http://schemas.openxmlformats.org/officeDocument/2006/relationships" xmlns:m="http://schemas.openxmlformats.org/officeDocument/2006/math" xmlns:v="urn:schemas-microsoft-com:vml" xmlns:wp14="http://schemas.microsoft.com/office/word/2010/wordprocessingDrawing" xmlns:wp="http://schemas.openxmlformats.org/drawingml/2006/wordprocessingDrawing" xmlns:w10="urn:schemas-microsoft-com:office:word" xmlns:w="http://schemas.openxmlformats.org/wordprocessingml/2006/main" xmlns:w14="http://schemas.microsoft.com/office/word/2010/wordml" xmlns:wpg="http://schemas.microsoft.com/office/word/2010/wordprocessingGroup" xmlns:wpi="http://schemas.microsoft.com/office/word/2010/wordprocessingInk" xmlns:wne="http://schemas.microsoft.com/office/word/2006/wordml" xmlns:wps="http://schemas.microsoft.com/office/word/2010/wordprocessingShape" mc:Ignorable="w14 wp14">
+<w:styles xmlns:wpc="http://schemas.microsoft.com/office/word/2010/wordprocessingCanvas" xmlns:mo="http://schemas.microsoft.com/office/mac/office/2008/main" xmlns:mc="http://schemas.openxmlformats.org/markup-compatibility/2006" xmlns:mv="urn:schemas-microsoft-com:mac:vml" xmlns:o="urn:schemas-microsoft-com:office:office" xmlns:r="http://schemas.openxmlformats.org/officeDocument/2006/relationships" xmlns:m="http://schemas.openxmlformats.org/officeDocument/2006/math" xmlns:v="urn:schemas-microsoft-com:vml" xmlns:wp14="http://schemas.microsoft.com/office/word/2010/wordprocessingDrawing" xmlns:wp="http://schemas.openxmlformats.org/drawingml/2006/wordprocessingDrawing" xmlns:w10="urn:schemas-microsoft-com:office:word" xmlns:w="http://schemas.openxmlformats.org/wordprocessingml/2006/main" xmlns:w14="http://schemas.microsoft.com/office/word/2010/wordml" xmlns:wpg="http://schemas.microsoft.com/office/word/2010/wordprocessingGroup" xmlns:wpi="http://schemas.microsoft.com/office/word/2010/wordprocessingInk" xmlns:wne="http://schemas.microsoft.com/office/word/2006/wordml" xmlns:wps="http://schemas.microsoft.com/office/word/2010/wordprocessingShape" mc:Ignorable="w14 wp14">
   <w:docDefaults>
     <w:rPrDefault>
       <w:rPr>
@@ -5910,7 +7265,7 @@
     </w:rPrDefault>
     <w:pPrDefault/>
   </w:docDefaults>
-  <w:latentStyles w:defLockedState="0" w:defUIPriority="99" w:defSemiHidden="1" w:defUnhideWhenUsed="1" w:defQFormat="0" w:count="267">
+  <w:latentStyles w:defLockedState="0" w:defUIPriority="99" w:defSemiHidden="1" w:defUnhideWhenUsed="1" w:defQFormat="0" w:count="276">
     <w:lsdException w:name="Normal" w:semiHidden="0" w:uiPriority="0" w:unhideWhenUsed="0" w:qFormat="1"/>
     <w:lsdException w:name="heading 1" w:semiHidden="0" w:uiPriority="9" w:unhideWhenUsed="0" w:qFormat="1"/>
     <w:lsdException w:name="heading 2" w:uiPriority="9" w:qFormat="1"/>
@@ -6266,6 +7621,7 @@
     <w:uiPriority w:val="59"/>
     <w:rsid w:val="00345EDA"/>
     <w:tblPr>
+      <w:tblInd w:w="0" w:type="dxa"/>
       <w:tblBorders>
         <w:top w:val="single" w:sz="4" w:space="0" w:color="auto"/>
         <w:left w:val="single" w:sz="4" w:space="0" w:color="auto"/>
@@ -6274,6 +7630,12 @@
         <w:insideH w:val="single" w:sz="4" w:space="0" w:color="auto"/>
         <w:insideV w:val="single" w:sz="4" w:space="0" w:color="auto"/>
       </w:tblBorders>
+      <w:tblCellMar>
+        <w:top w:w="0" w:type="dxa"/>
+        <w:left w:w="108" w:type="dxa"/>
+        <w:bottom w:w="0" w:type="dxa"/>
+        <w:right w:w="108" w:type="dxa"/>
+      </w:tblCellMar>
     </w:tblPr>
   </w:style>
   <w:style w:type="paragraph" w:customStyle="1" w:styleId="c7">
@@ -6348,6 +7710,25 @@
     <w:rPr>
       <w:color w:val="800080" w:themeColor="followedHyperlink"/>
       <w:u w:val="single"/>
+    </w:rPr>
+  </w:style>
+  <w:style w:type="paragraph" w:styleId="Caption">
+    <w:name w:val="caption"/>
+    <w:basedOn w:val="Normal"/>
+    <w:next w:val="Normal"/>
+    <w:uiPriority w:val="35"/>
+    <w:unhideWhenUsed/>
+    <w:qFormat/>
+    <w:rsid w:val="00830B57"/>
+    <w:pPr>
+      <w:spacing w:after="200"/>
+    </w:pPr>
+    <w:rPr>
+      <w:b/>
+      <w:bCs/>
+      <w:color w:val="4F81BD" w:themeColor="accent1"/>
+      <w:sz w:val="18"/>
+      <w:szCs w:val="18"/>
     </w:rPr>
   </w:style>
 </w:styles>
@@ -6678,7 +8059,7 @@
 </file>
 
 <file path=customXml/itemProps1.xml><?xml version="1.0" encoding="utf-8"?>
-<ds:datastoreItem xmlns:ds="http://schemas.openxmlformats.org/officeDocument/2006/customXml" ds:itemID="{1F88E93A-314A-4C41-8963-4BCCCC0625AA}">
+<ds:datastoreItem xmlns:ds="http://schemas.openxmlformats.org/officeDocument/2006/customXml" ds:itemID="{DE2CE4E7-BEF0-9D4B-A509-201AF90BF002}">
   <ds:schemaRefs>
     <ds:schemaRef ds:uri="http://schemas.openxmlformats.org/officeDocument/2006/bibliography"/>
   </ds:schemaRefs>

</xml_diff>

<commit_message>
misc: add DEMO file for analysis procedure
</commit_message>
<xml_diff>
--- a/Report/Capstone Report by SBaek.docx
+++ b/Report/Capstone Report by SBaek.docx
@@ -29,19 +29,17 @@
           <w:t xml:space="preserve">clustering analysis on </w:t>
         </w:r>
       </w:ins>
-      <w:bookmarkStart w:id="5" w:name="_GoBack"/>
-      <w:bookmarkEnd w:id="5"/>
-      <w:ins w:id="6" w:author="Seungjin Baek" w:date="2016-09-30T16:33:00Z">
+      <w:ins w:id="5" w:author="Seungjin Baek" w:date="2016-09-30T16:33:00Z">
         <w:r>
           <w:t>data collected</w:t>
         </w:r>
       </w:ins>
-      <w:ins w:id="7" w:author="Seungjin Baek" w:date="2016-09-30T16:32:00Z">
+      <w:ins w:id="6" w:author="Seungjin Baek" w:date="2016-09-30T16:32:00Z">
         <w:r>
           <w:t xml:space="preserve"> from mobile shopping app</w:t>
         </w:r>
       </w:ins>
-      <w:ins w:id="8" w:author="Seungjin Baek" w:date="2016-09-30T16:34:00Z">
+      <w:ins w:id="7" w:author="Seungjin Baek" w:date="2016-09-30T16:34:00Z">
         <w:r>
           <w:t xml:space="preserve"> </w:t>
         </w:r>
@@ -54,7 +52,7 @@
           <w:ilvl w:val="0"/>
           <w:numId w:val="4"/>
         </w:numPr>
-        <w:pPrChange w:id="9" w:author="S B" w:date="2016-06-27T22:50:00Z">
+        <w:pPrChange w:id="8" w:author="S B" w:date="2016-06-27T22:50:00Z">
           <w:pPr>
             <w:pStyle w:val="Heading1"/>
           </w:pPr>
@@ -116,6 +114,13 @@
       <w:r>
         <w:t xml:space="preserve">The goal of the project is to segment the sellers into number of groups and </w:t>
       </w:r>
+      <w:ins w:id="9" w:author="Seungjin Baek" w:date="2016-11-03T14:40:00Z">
+        <w:r>
+          <w:t xml:space="preserve">to </w:t>
+        </w:r>
+      </w:ins>
+      <w:bookmarkStart w:id="10" w:name="_GoBack"/>
+      <w:bookmarkEnd w:id="10"/>
       <w:r>
         <w:t>investigate</w:t>
       </w:r>
@@ -172,10 +177,10 @@
     <w:p>
       <w:pPr>
         <w:rPr>
-          <w:ins w:id="10" w:author="Seungjin Baek" w:date="2016-06-24T15:20:00Z"/>
-        </w:rPr>
-      </w:pPr>
-      <w:ins w:id="11" w:author="Seungjin Baek" w:date="2016-06-24T15:19:00Z">
+          <w:ins w:id="11" w:author="Seungjin Baek" w:date="2016-06-24T15:20:00Z"/>
+        </w:rPr>
+      </w:pPr>
+      <w:ins w:id="12" w:author="Seungjin Baek" w:date="2016-06-24T15:19:00Z">
         <w:r>
           <w:t xml:space="preserve">Silhouette analysis will be used to test the number of clusters after </w:t>
         </w:r>
@@ -188,12 +193,12 @@
           <w:t xml:space="preserve"> </w:t>
         </w:r>
       </w:ins>
-      <w:ins w:id="12" w:author="Seungjin Baek" w:date="2016-06-24T15:20:00Z">
+      <w:ins w:id="13" w:author="Seungjin Baek" w:date="2016-06-24T15:20:00Z">
         <w:r>
           <w:t xml:space="preserve">clustering analysis was conducted on the dataset. The silhouette plot displays a measure of how close each point in one cluster is to points in the neighboring clusters and thus provides a way to assess parameters like number of clusters visually. </w:t>
         </w:r>
       </w:ins>
-      <w:ins w:id="13" w:author="Seungjin Baek" w:date="2016-06-24T15:21:00Z">
+      <w:ins w:id="14" w:author="Seungjin Baek" w:date="2016-06-24T15:21:00Z">
         <w:r>
           <w:t>(</w:t>
         </w:r>
@@ -212,18 +217,18 @@
     <w:p>
       <w:pPr>
         <w:rPr>
-          <w:ins w:id="14" w:author="Seungjin Baek" w:date="2016-06-24T15:20:00Z"/>
-        </w:rPr>
-      </w:pPr>
-    </w:p>
-    <w:p>
-      <w:pPr>
-        <w:rPr>
-          <w:del w:id="15" w:author="Seungjin Baek" w:date="2016-06-24T15:25:00Z"/>
-        </w:rPr>
-      </w:pPr>
-      <w:commentRangeStart w:id="16"/>
-      <w:del w:id="17" w:author="Seungjin Baek" w:date="2016-06-24T15:25:00Z">
+          <w:ins w:id="15" w:author="Seungjin Baek" w:date="2016-06-24T15:20:00Z"/>
+        </w:rPr>
+      </w:pPr>
+    </w:p>
+    <w:p>
+      <w:pPr>
+        <w:rPr>
+          <w:del w:id="16" w:author="Seungjin Baek" w:date="2016-06-24T15:25:00Z"/>
+        </w:rPr>
+      </w:pPr>
+      <w:commentRangeStart w:id="17"/>
+      <w:del w:id="18" w:author="Seungjin Baek" w:date="2016-06-24T15:25:00Z">
         <w:r>
           <w:delText>The data set will be clustered after the PCA is applied and then silhouette analysis is to be conducted to visualize the clusters and to determine the optimum number of clusters.</w:delText>
         </w:r>
@@ -233,12 +238,12 @@
           </w:rPr>
           <w:delText xml:space="preserve"> </w:delText>
         </w:r>
-        <w:commentRangeEnd w:id="16"/>
+        <w:commentRangeEnd w:id="17"/>
         <w:r>
           <w:rPr>
             <w:rStyle w:val="CommentReference"/>
           </w:rPr>
-          <w:commentReference w:id="16"/>
+          <w:commentReference w:id="17"/>
         </w:r>
       </w:del>
     </w:p>
@@ -271,55 +276,55 @@
     <w:p>
       <w:pPr>
         <w:rPr>
-          <w:ins w:id="18" w:author="Seungjin Baek" w:date="2016-06-24T15:41:00Z"/>
-        </w:rPr>
-      </w:pPr>
-      <w:ins w:id="19" w:author="Seungjin Baek" w:date="2016-06-24T15:40:00Z">
+          <w:ins w:id="19" w:author="Seungjin Baek" w:date="2016-06-24T15:41:00Z"/>
+        </w:rPr>
+      </w:pPr>
+      <w:ins w:id="20" w:author="Seungjin Baek" w:date="2016-06-24T15:40:00Z">
         <w:r>
           <w:t xml:space="preserve">The dataset analyzed in this project contains sellers’ activities which are shown as columns (features) in the form of csv file. The </w:t>
         </w:r>
       </w:ins>
-      <w:ins w:id="20" w:author="Seungjin Baek" w:date="2016-06-24T15:41:00Z">
+      <w:ins w:id="21" w:author="Seungjin Baek" w:date="2016-06-24T15:41:00Z">
         <w:r>
           <w:t>description</w:t>
         </w:r>
       </w:ins>
-      <w:ins w:id="21" w:author="Seungjin Baek" w:date="2016-09-07T15:40:00Z">
+      <w:ins w:id="22" w:author="Seungjin Baek" w:date="2016-09-07T15:40:00Z">
         <w:r>
           <w:t>s</w:t>
         </w:r>
       </w:ins>
-      <w:ins w:id="22" w:author="Seungjin Baek" w:date="2016-06-24T15:41:00Z">
+      <w:ins w:id="23" w:author="Seungjin Baek" w:date="2016-06-24T15:41:00Z">
         <w:r>
           <w:t xml:space="preserve"> of </w:t>
         </w:r>
       </w:ins>
-      <w:ins w:id="23" w:author="Seungjin Baek" w:date="2016-09-07T15:40:00Z">
+      <w:ins w:id="24" w:author="Seungjin Baek" w:date="2016-09-07T15:40:00Z">
         <w:r>
           <w:t>features</w:t>
         </w:r>
       </w:ins>
-      <w:ins w:id="24" w:author="Seungjin Baek" w:date="2016-06-24T15:41:00Z">
+      <w:ins w:id="25" w:author="Seungjin Baek" w:date="2016-06-24T15:41:00Z">
         <w:r>
           <w:t xml:space="preserve"> </w:t>
         </w:r>
       </w:ins>
-      <w:ins w:id="25" w:author="Seungjin Baek" w:date="2016-09-07T15:40:00Z">
+      <w:ins w:id="26" w:author="Seungjin Baek" w:date="2016-09-07T15:40:00Z">
         <w:r>
           <w:t>are</w:t>
         </w:r>
       </w:ins>
-      <w:ins w:id="26" w:author="Seungjin Baek" w:date="2016-06-24T15:41:00Z">
+      <w:ins w:id="27" w:author="Seungjin Baek" w:date="2016-06-24T15:41:00Z">
         <w:r>
           <w:t xml:space="preserve"> shown in Table </w:t>
         </w:r>
       </w:ins>
-      <w:ins w:id="27" w:author="Seungjin Baek" w:date="2016-09-30T16:07:00Z">
+      <w:ins w:id="28" w:author="Seungjin Baek" w:date="2016-09-30T16:07:00Z">
         <w:r>
           <w:t>1</w:t>
         </w:r>
       </w:ins>
-      <w:ins w:id="28" w:author="Seungjin Baek" w:date="2016-06-24T15:41:00Z">
+      <w:ins w:id="29" w:author="Seungjin Baek" w:date="2016-06-24T15:41:00Z">
         <w:r>
           <w:t>.</w:t>
         </w:r>
@@ -328,7 +333,7 @@
     <w:p>
       <w:pPr>
         <w:rPr>
-          <w:ins w:id="29" w:author="Seungjin Baek" w:date="2016-06-24T15:41:00Z"/>
+          <w:ins w:id="30" w:author="Seungjin Baek" w:date="2016-06-24T15:41:00Z"/>
         </w:rPr>
       </w:pPr>
     </w:p>
@@ -337,13 +342,13 @@
         <w:pStyle w:val="Caption"/>
         <w:keepNext/>
         <w:rPr>
-          <w:ins w:id="30" w:author="Seungjin Baek" w:date="2016-09-30T09:59:00Z"/>
-        </w:rPr>
-        <w:pPrChange w:id="31" w:author="Seungjin Baek" w:date="2016-09-30T09:59:00Z">
+          <w:ins w:id="31" w:author="Seungjin Baek" w:date="2016-09-30T09:59:00Z"/>
+        </w:rPr>
+        <w:pPrChange w:id="32" w:author="Seungjin Baek" w:date="2016-09-30T09:59:00Z">
           <w:pPr/>
         </w:pPrChange>
       </w:pPr>
-      <w:ins w:id="32" w:author="Seungjin Baek" w:date="2016-09-30T09:59:00Z">
+      <w:ins w:id="33" w:author="Seungjin Baek" w:date="2016-09-30T09:59:00Z">
         <w:r>
           <w:t xml:space="preserve">Table </w:t>
         </w:r>
@@ -357,7 +362,7 @@
       <w:r>
         <w:fldChar w:fldCharType="separate"/>
       </w:r>
-      <w:ins w:id="33" w:author="Seungjin Baek" w:date="2016-09-30T16:33:00Z">
+      <w:ins w:id="34" w:author="Seungjin Baek" w:date="2016-09-30T16:33:00Z">
         <w:r>
           <w:rPr>
             <w:noProof/>
@@ -365,7 +370,7 @@
           <w:t>1</w:t>
         </w:r>
       </w:ins>
-      <w:ins w:id="34" w:author="Seungjin Baek" w:date="2016-09-30T09:59:00Z">
+      <w:ins w:id="35" w:author="Seungjin Baek" w:date="2016-09-30T09:59:00Z">
         <w:r>
           <w:fldChar w:fldCharType="end"/>
         </w:r>
@@ -386,7 +391,7 @@
       </w:tblGrid>
       <w:tr>
         <w:trPr>
-          <w:ins w:id="35" w:author="Seungjin Baek" w:date="2016-06-24T15:41:00Z"/>
+          <w:ins w:id="36" w:author="Seungjin Baek" w:date="2016-06-24T15:41:00Z"/>
         </w:trPr>
         <w:tc>
           <w:tcPr>
@@ -396,11 +401,11 @@
           <w:p>
             <w:pPr>
               <w:rPr>
-                <w:ins w:id="36" w:author="Seungjin Baek" w:date="2016-06-24T15:41:00Z"/>
+                <w:ins w:id="37" w:author="Seungjin Baek" w:date="2016-06-24T15:41:00Z"/>
                 <w:b/>
               </w:rPr>
             </w:pPr>
-            <w:ins w:id="37" w:author="Seungjin Baek" w:date="2016-06-24T15:42:00Z">
+            <w:ins w:id="38" w:author="Seungjin Baek" w:date="2016-06-24T15:42:00Z">
               <w:r>
                 <w:rPr>
                   <w:b/>
@@ -418,11 +423,11 @@
           <w:p>
             <w:pPr>
               <w:rPr>
-                <w:ins w:id="38" w:author="Seungjin Baek" w:date="2016-06-24T15:41:00Z"/>
+                <w:ins w:id="39" w:author="Seungjin Baek" w:date="2016-06-24T15:41:00Z"/>
                 <w:b/>
               </w:rPr>
             </w:pPr>
-            <w:ins w:id="39" w:author="Seungjin Baek" w:date="2016-06-24T15:42:00Z">
+            <w:ins w:id="40" w:author="Seungjin Baek" w:date="2016-06-24T15:42:00Z">
               <w:r>
                 <w:rPr>
                   <w:b/>
@@ -435,7 +440,7 @@
       </w:tr>
       <w:tr>
         <w:trPr>
-          <w:ins w:id="40" w:author="Seungjin Baek" w:date="2016-06-24T15:41:00Z"/>
+          <w:ins w:id="41" w:author="Seungjin Baek" w:date="2016-06-24T15:41:00Z"/>
         </w:trPr>
         <w:tc>
           <w:tcPr>
@@ -444,10 +449,10 @@
           <w:p>
             <w:pPr>
               <w:rPr>
-                <w:ins w:id="41" w:author="Seungjin Baek" w:date="2016-06-24T15:41:00Z"/>
+                <w:ins w:id="42" w:author="Seungjin Baek" w:date="2016-06-24T15:41:00Z"/>
               </w:rPr>
             </w:pPr>
-            <w:ins w:id="42" w:author="Seungjin Baek" w:date="2016-06-24T15:42:00Z">
+            <w:ins w:id="43" w:author="Seungjin Baek" w:date="2016-06-24T15:42:00Z">
               <w:r>
                 <w:t>id</w:t>
               </w:r>
@@ -461,15 +466,15 @@
           <w:p>
             <w:pPr>
               <w:rPr>
-                <w:ins w:id="43" w:author="Seungjin Baek" w:date="2016-06-24T15:41:00Z"/>
+                <w:ins w:id="44" w:author="Seungjin Baek" w:date="2016-06-24T15:41:00Z"/>
               </w:rPr>
             </w:pPr>
-            <w:ins w:id="44" w:author="Seungjin Baek" w:date="2016-06-24T15:43:00Z">
+            <w:ins w:id="45" w:author="Seungjin Baek" w:date="2016-06-24T15:43:00Z">
               <w:r>
                 <w:t>user</w:t>
               </w:r>
             </w:ins>
-            <w:ins w:id="45" w:author="Seungjin Baek" w:date="2016-06-24T15:42:00Z">
+            <w:ins w:id="46" w:author="Seungjin Baek" w:date="2016-06-24T15:42:00Z">
               <w:r>
                 <w:t xml:space="preserve"> ID</w:t>
               </w:r>
@@ -479,7 +484,7 @@
       </w:tr>
       <w:tr>
         <w:trPr>
-          <w:ins w:id="46" w:author="Seungjin Baek" w:date="2016-06-24T15:41:00Z"/>
+          <w:ins w:id="47" w:author="Seungjin Baek" w:date="2016-06-24T15:41:00Z"/>
         </w:trPr>
         <w:tc>
           <w:tcPr>
@@ -488,11 +493,11 @@
           <w:p>
             <w:pPr>
               <w:rPr>
-                <w:ins w:id="47" w:author="Seungjin Baek" w:date="2016-06-24T15:41:00Z"/>
+                <w:ins w:id="48" w:author="Seungjin Baek" w:date="2016-06-24T15:41:00Z"/>
               </w:rPr>
             </w:pPr>
             <w:proofErr w:type="spellStart"/>
-            <w:ins w:id="48" w:author="Seungjin Baek" w:date="2016-06-24T15:42:00Z">
+            <w:ins w:id="49" w:author="Seungjin Baek" w:date="2016-06-24T15:42:00Z">
               <w:r>
                 <w:t>install_date</w:t>
               </w:r>
@@ -507,10 +512,10 @@
           <w:p>
             <w:pPr>
               <w:rPr>
-                <w:ins w:id="49" w:author="Seungjin Baek" w:date="2016-06-24T15:41:00Z"/>
+                <w:ins w:id="50" w:author="Seungjin Baek" w:date="2016-06-24T15:41:00Z"/>
               </w:rPr>
             </w:pPr>
-            <w:ins w:id="50" w:author="Seungjin Baek" w:date="2016-06-24T15:44:00Z">
+            <w:ins w:id="51" w:author="Seungjin Baek" w:date="2016-06-24T15:44:00Z">
               <w:r>
                 <w:t>the user install date</w:t>
               </w:r>
@@ -520,7 +525,7 @@
       </w:tr>
       <w:tr>
         <w:trPr>
-          <w:ins w:id="51" w:author="Seungjin Baek" w:date="2016-06-24T15:41:00Z"/>
+          <w:ins w:id="52" w:author="Seungjin Baek" w:date="2016-06-24T15:41:00Z"/>
         </w:trPr>
         <w:tc>
           <w:tcPr>
@@ -529,11 +534,11 @@
           <w:p>
             <w:pPr>
               <w:rPr>
-                <w:ins w:id="52" w:author="Seungjin Baek" w:date="2016-06-24T15:41:00Z"/>
+                <w:ins w:id="53" w:author="Seungjin Baek" w:date="2016-06-24T15:41:00Z"/>
               </w:rPr>
             </w:pPr>
             <w:proofErr w:type="spellStart"/>
-            <w:ins w:id="53" w:author="Seungjin Baek" w:date="2016-06-24T15:42:00Z">
+            <w:ins w:id="54" w:author="Seungjin Baek" w:date="2016-06-24T15:42:00Z">
               <w:r>
                 <w:t>time_on_site</w:t>
               </w:r>
@@ -548,10 +553,10 @@
           <w:p>
             <w:pPr>
               <w:rPr>
-                <w:ins w:id="54" w:author="Seungjin Baek" w:date="2016-06-24T15:41:00Z"/>
+                <w:ins w:id="55" w:author="Seungjin Baek" w:date="2016-06-24T15:41:00Z"/>
               </w:rPr>
             </w:pPr>
-            <w:ins w:id="55" w:author="Seungjin Baek" w:date="2016-06-24T15:44:00Z">
+            <w:ins w:id="56" w:author="Seungjin Baek" w:date="2016-06-24T15:44:00Z">
               <w:r>
                 <w:t>days since the user install date</w:t>
               </w:r>
@@ -561,7 +566,7 @@
       </w:tr>
       <w:tr>
         <w:trPr>
-          <w:ins w:id="56" w:author="Seungjin Baek" w:date="2016-06-24T15:41:00Z"/>
+          <w:ins w:id="57" w:author="Seungjin Baek" w:date="2016-06-24T15:41:00Z"/>
         </w:trPr>
         <w:tc>
           <w:tcPr>
@@ -570,16 +575,16 @@
           <w:p>
             <w:pPr>
               <w:rPr>
-                <w:ins w:id="57" w:author="Seungjin Baek" w:date="2016-06-24T15:41:00Z"/>
+                <w:ins w:id="58" w:author="Seungjin Baek" w:date="2016-06-24T15:41:00Z"/>
               </w:rPr>
             </w:pPr>
             <w:proofErr w:type="spellStart"/>
-            <w:ins w:id="58" w:author="Seungjin Baek" w:date="2016-06-24T15:43:00Z">
+            <w:ins w:id="59" w:author="Seungjin Baek" w:date="2016-06-24T15:43:00Z">
               <w:r>
                 <w:t>positive</w:t>
               </w:r>
             </w:ins>
-            <w:ins w:id="59" w:author="Seungjin Baek" w:date="2016-06-24T15:42:00Z">
+            <w:ins w:id="60" w:author="Seungjin Baek" w:date="2016-06-24T15:42:00Z">
               <w:r>
                 <w:t>_rating</w:t>
               </w:r>
@@ -594,7 +599,7 @@
           <w:p>
             <w:pPr>
               <w:rPr>
-                <w:ins w:id="60" w:author="Seungjin Baek" w:date="2016-06-24T15:41:00Z"/>
+                <w:ins w:id="61" w:author="Seungjin Baek" w:date="2016-06-24T15:41:00Z"/>
                 <w:rFonts w:asciiTheme="majorHAnsi" w:eastAsiaTheme="majorEastAsia" w:hAnsiTheme="majorHAnsi" w:cstheme="majorBidi"/>
                 <w:i/>
                 <w:iCs/>
@@ -603,7 +608,7 @@
                 <w:szCs w:val="20"/>
               </w:rPr>
             </w:pPr>
-            <w:ins w:id="61" w:author="Seungjin Baek" w:date="2016-06-24T15:44:00Z">
+            <w:ins w:id="62" w:author="Seungjin Baek" w:date="2016-06-24T15:44:00Z">
               <w:r>
                 <w:t>number of positive ratings the user received as a seller</w:t>
               </w:r>
@@ -613,7 +618,7 @@
       </w:tr>
       <w:tr>
         <w:trPr>
-          <w:ins w:id="62" w:author="Seungjin Baek" w:date="2016-06-24T15:41:00Z"/>
+          <w:ins w:id="63" w:author="Seungjin Baek" w:date="2016-06-24T15:41:00Z"/>
         </w:trPr>
         <w:tc>
           <w:tcPr>
@@ -622,16 +627,16 @@
           <w:p>
             <w:pPr>
               <w:rPr>
-                <w:ins w:id="63" w:author="Seungjin Baek" w:date="2016-06-24T15:41:00Z"/>
+                <w:ins w:id="64" w:author="Seungjin Baek" w:date="2016-06-24T15:41:00Z"/>
               </w:rPr>
             </w:pPr>
             <w:proofErr w:type="spellStart"/>
-            <w:ins w:id="64" w:author="Seungjin Baek" w:date="2016-06-24T15:43:00Z">
+            <w:ins w:id="65" w:author="Seungjin Baek" w:date="2016-06-24T15:43:00Z">
               <w:r>
                 <w:t>neutral</w:t>
               </w:r>
             </w:ins>
-            <w:ins w:id="65" w:author="Seungjin Baek" w:date="2016-06-24T15:42:00Z">
+            <w:ins w:id="66" w:author="Seungjin Baek" w:date="2016-06-24T15:42:00Z">
               <w:r>
                 <w:t>_rating</w:t>
               </w:r>
@@ -646,10 +651,10 @@
           <w:p>
             <w:pPr>
               <w:rPr>
-                <w:ins w:id="66" w:author="Seungjin Baek" w:date="2016-06-24T15:41:00Z"/>
+                <w:ins w:id="67" w:author="Seungjin Baek" w:date="2016-06-24T15:41:00Z"/>
               </w:rPr>
             </w:pPr>
-            <w:ins w:id="67" w:author="Seungjin Baek" w:date="2016-06-24T15:44:00Z">
+            <w:ins w:id="68" w:author="Seungjin Baek" w:date="2016-06-24T15:44:00Z">
               <w:r>
                 <w:t>number of neutral ratings the user received as a seller</w:t>
               </w:r>
@@ -659,7 +664,7 @@
       </w:tr>
       <w:tr>
         <w:trPr>
-          <w:ins w:id="68" w:author="Seungjin Baek" w:date="2016-06-24T15:41:00Z"/>
+          <w:ins w:id="69" w:author="Seungjin Baek" w:date="2016-06-24T15:41:00Z"/>
         </w:trPr>
         <w:tc>
           <w:tcPr>
@@ -668,16 +673,16 @@
           <w:p>
             <w:pPr>
               <w:rPr>
-                <w:ins w:id="69" w:author="Seungjin Baek" w:date="2016-06-24T15:41:00Z"/>
+                <w:ins w:id="70" w:author="Seungjin Baek" w:date="2016-06-24T15:41:00Z"/>
               </w:rPr>
             </w:pPr>
             <w:proofErr w:type="spellStart"/>
-            <w:ins w:id="70" w:author="Seungjin Baek" w:date="2016-06-24T15:43:00Z">
+            <w:ins w:id="71" w:author="Seungjin Baek" w:date="2016-06-24T15:43:00Z">
               <w:r>
                 <w:t>negative</w:t>
               </w:r>
             </w:ins>
-            <w:ins w:id="71" w:author="Seungjin Baek" w:date="2016-06-24T15:42:00Z">
+            <w:ins w:id="72" w:author="Seungjin Baek" w:date="2016-06-24T15:42:00Z">
               <w:r>
                 <w:t>_rating</w:t>
               </w:r>
@@ -692,10 +697,10 @@
           <w:p>
             <w:pPr>
               <w:rPr>
-                <w:ins w:id="72" w:author="Seungjin Baek" w:date="2016-06-24T15:41:00Z"/>
+                <w:ins w:id="73" w:author="Seungjin Baek" w:date="2016-06-24T15:41:00Z"/>
               </w:rPr>
             </w:pPr>
-            <w:ins w:id="73" w:author="Seungjin Baek" w:date="2016-06-24T15:44:00Z">
+            <w:ins w:id="74" w:author="Seungjin Baek" w:date="2016-06-24T15:44:00Z">
               <w:r>
                 <w:t>number of negative ratings the user received as a seller</w:t>
               </w:r>
@@ -705,7 +710,7 @@
       </w:tr>
       <w:tr>
         <w:trPr>
-          <w:ins w:id="74" w:author="Seungjin Baek" w:date="2016-06-24T15:41:00Z"/>
+          <w:ins w:id="75" w:author="Seungjin Baek" w:date="2016-06-24T15:41:00Z"/>
         </w:trPr>
         <w:tc>
           <w:tcPr>
@@ -714,10 +719,10 @@
           <w:p>
             <w:pPr>
               <w:rPr>
-                <w:ins w:id="75" w:author="Seungjin Baek" w:date="2016-06-24T15:41:00Z"/>
+                <w:ins w:id="76" w:author="Seungjin Baek" w:date="2016-06-24T15:41:00Z"/>
               </w:rPr>
             </w:pPr>
-            <w:ins w:id="76" w:author="Seungjin Baek" w:date="2016-06-24T15:43:00Z">
+            <w:ins w:id="77" w:author="Seungjin Baek" w:date="2016-06-24T15:43:00Z">
               <w:r>
                 <w:t>listing</w:t>
               </w:r>
@@ -731,10 +736,10 @@
           <w:p>
             <w:pPr>
               <w:rPr>
-                <w:ins w:id="77" w:author="Seungjin Baek" w:date="2016-06-24T15:41:00Z"/>
+                <w:ins w:id="78" w:author="Seungjin Baek" w:date="2016-06-24T15:41:00Z"/>
               </w:rPr>
             </w:pPr>
-            <w:ins w:id="78" w:author="Seungjin Baek" w:date="2016-06-24T15:44:00Z">
+            <w:ins w:id="79" w:author="Seungjin Baek" w:date="2016-06-24T15:44:00Z">
               <w:r>
                 <w:t>number of items the user has listed for sale</w:t>
               </w:r>
@@ -744,7 +749,7 @@
       </w:tr>
       <w:tr>
         <w:trPr>
-          <w:ins w:id="79" w:author="Seungjin Baek" w:date="2016-06-24T15:41:00Z"/>
+          <w:ins w:id="80" w:author="Seungjin Baek" w:date="2016-06-24T15:41:00Z"/>
         </w:trPr>
         <w:tc>
           <w:tcPr>
@@ -753,16 +758,16 @@
           <w:p>
             <w:pPr>
               <w:rPr>
-                <w:ins w:id="80" w:author="Seungjin Baek" w:date="2016-06-24T15:41:00Z"/>
+                <w:ins w:id="81" w:author="Seungjin Baek" w:date="2016-06-24T15:41:00Z"/>
               </w:rPr>
             </w:pPr>
             <w:proofErr w:type="spellStart"/>
-            <w:ins w:id="81" w:author="Seungjin Baek" w:date="2016-06-24T15:43:00Z">
+            <w:ins w:id="82" w:author="Seungjin Baek" w:date="2016-06-24T15:43:00Z">
               <w:r>
                 <w:t>listing</w:t>
               </w:r>
             </w:ins>
-            <w:ins w:id="82" w:author="Seungjin Baek" w:date="2016-06-24T15:42:00Z">
+            <w:ins w:id="83" w:author="Seungjin Baek" w:date="2016-06-24T15:42:00Z">
               <w:r>
                 <w:t>_gmv</w:t>
               </w:r>
@@ -777,10 +782,10 @@
           <w:p>
             <w:pPr>
               <w:rPr>
-                <w:ins w:id="83" w:author="Seungjin Baek" w:date="2016-06-24T15:41:00Z"/>
+                <w:ins w:id="84" w:author="Seungjin Baek" w:date="2016-06-24T15:41:00Z"/>
               </w:rPr>
             </w:pPr>
-            <w:ins w:id="84" w:author="Seungjin Baek" w:date="2016-06-24T15:45:00Z">
+            <w:ins w:id="85" w:author="Seungjin Baek" w:date="2016-06-24T15:45:00Z">
               <w:r>
                 <w:t>total dollar amount of the listed items from the user</w:t>
               </w:r>
@@ -790,7 +795,7 @@
       </w:tr>
       <w:tr>
         <w:trPr>
-          <w:ins w:id="85" w:author="Seungjin Baek" w:date="2016-06-24T15:43:00Z"/>
+          <w:ins w:id="86" w:author="Seungjin Baek" w:date="2016-06-24T15:43:00Z"/>
         </w:trPr>
         <w:tc>
           <w:tcPr>
@@ -799,10 +804,10 @@
           <w:p>
             <w:pPr>
               <w:rPr>
-                <w:ins w:id="86" w:author="Seungjin Baek" w:date="2016-06-24T15:43:00Z"/>
+                <w:ins w:id="87" w:author="Seungjin Baek" w:date="2016-06-24T15:43:00Z"/>
               </w:rPr>
             </w:pPr>
-            <w:ins w:id="87" w:author="Seungjin Baek" w:date="2016-06-24T15:43:00Z">
+            <w:ins w:id="88" w:author="Seungjin Baek" w:date="2016-06-24T15:43:00Z">
               <w:r>
                 <w:t>sale</w:t>
               </w:r>
@@ -816,10 +821,10 @@
           <w:p>
             <w:pPr>
               <w:rPr>
-                <w:ins w:id="88" w:author="Seungjin Baek" w:date="2016-06-24T15:43:00Z"/>
+                <w:ins w:id="89" w:author="Seungjin Baek" w:date="2016-06-24T15:43:00Z"/>
               </w:rPr>
             </w:pPr>
-            <w:ins w:id="89" w:author="Seungjin Baek" w:date="2016-06-24T15:45:00Z">
+            <w:ins w:id="90" w:author="Seungjin Baek" w:date="2016-06-24T15:45:00Z">
               <w:r>
                 <w:t>number of sales the user made</w:t>
               </w:r>
@@ -829,7 +834,7 @@
       </w:tr>
       <w:tr>
         <w:trPr>
-          <w:ins w:id="90" w:author="Seungjin Baek" w:date="2016-06-24T15:43:00Z"/>
+          <w:ins w:id="91" w:author="Seungjin Baek" w:date="2016-06-24T15:43:00Z"/>
         </w:trPr>
         <w:tc>
           <w:tcPr>
@@ -838,10 +843,10 @@
           <w:p>
             <w:pPr>
               <w:rPr>
-                <w:ins w:id="91" w:author="Seungjin Baek" w:date="2016-06-24T15:43:00Z"/>
+                <w:ins w:id="92" w:author="Seungjin Baek" w:date="2016-06-24T15:43:00Z"/>
               </w:rPr>
             </w:pPr>
-            <w:ins w:id="92" w:author="Seungjin Baek" w:date="2016-06-24T15:43:00Z">
+            <w:ins w:id="93" w:author="Seungjin Baek" w:date="2016-06-24T15:43:00Z">
               <w:r>
                 <w:t>buyers</w:t>
               </w:r>
@@ -855,10 +860,10 @@
           <w:p>
             <w:pPr>
               <w:rPr>
-                <w:ins w:id="93" w:author="Seungjin Baek" w:date="2016-06-24T15:43:00Z"/>
+                <w:ins w:id="94" w:author="Seungjin Baek" w:date="2016-06-24T15:43:00Z"/>
               </w:rPr>
             </w:pPr>
-            <w:ins w:id="94" w:author="Seungjin Baek" w:date="2016-06-24T15:45:00Z">
+            <w:ins w:id="95" w:author="Seungjin Baek" w:date="2016-06-24T15:45:00Z">
               <w:r>
                 <w:t>number of unique buyers of the user’s items</w:t>
               </w:r>
@@ -868,7 +873,7 @@
       </w:tr>
       <w:tr>
         <w:trPr>
-          <w:ins w:id="95" w:author="Seungjin Baek" w:date="2016-06-24T15:43:00Z"/>
+          <w:ins w:id="96" w:author="Seungjin Baek" w:date="2016-06-24T15:43:00Z"/>
         </w:trPr>
         <w:tc>
           <w:tcPr>
@@ -877,11 +882,11 @@
           <w:p>
             <w:pPr>
               <w:rPr>
-                <w:ins w:id="96" w:author="Seungjin Baek" w:date="2016-06-24T15:43:00Z"/>
+                <w:ins w:id="97" w:author="Seungjin Baek" w:date="2016-06-24T15:43:00Z"/>
               </w:rPr>
             </w:pPr>
             <w:proofErr w:type="spellStart"/>
-            <w:ins w:id="97" w:author="Seungjin Baek" w:date="2016-06-24T15:43:00Z">
+            <w:ins w:id="98" w:author="Seungjin Baek" w:date="2016-06-24T15:43:00Z">
               <w:r>
                 <w:t>gmv</w:t>
               </w:r>
@@ -896,10 +901,10 @@
           <w:p>
             <w:pPr>
               <w:rPr>
-                <w:ins w:id="98" w:author="Seungjin Baek" w:date="2016-06-24T15:43:00Z"/>
+                <w:ins w:id="99" w:author="Seungjin Baek" w:date="2016-06-24T15:43:00Z"/>
               </w:rPr>
             </w:pPr>
-            <w:ins w:id="99" w:author="Seungjin Baek" w:date="2016-06-24T15:45:00Z">
+            <w:ins w:id="100" w:author="Seungjin Baek" w:date="2016-06-24T15:45:00Z">
               <w:r>
                 <w:t>total dollar amount of the user’s sold item</w:t>
               </w:r>
@@ -911,18 +916,18 @@
     <w:p>
       <w:pPr>
         <w:rPr>
-          <w:ins w:id="100" w:author="Seungjin Baek" w:date="2016-06-24T15:40:00Z"/>
-        </w:rPr>
-      </w:pPr>
-    </w:p>
-    <w:p>
-      <w:pPr>
-        <w:rPr>
-          <w:ins w:id="101" w:author="S B" w:date="2016-06-29T23:04:00Z"/>
+          <w:ins w:id="101" w:author="Seungjin Baek" w:date="2016-06-24T15:40:00Z"/>
+        </w:rPr>
+      </w:pPr>
+    </w:p>
+    <w:p>
+      <w:pPr>
+        <w:rPr>
+          <w:ins w:id="102" w:author="S B" w:date="2016-06-29T23:04:00Z"/>
           <w:b/>
         </w:rPr>
       </w:pPr>
-      <w:ins w:id="102" w:author="S B" w:date="2016-06-23T22:28:00Z">
+      <w:ins w:id="103" w:author="S B" w:date="2016-06-23T22:28:00Z">
         <w:r>
           <w:rPr>
             <w:b/>
@@ -936,7 +941,7 @@
         </w:rPr>
         <w:t xml:space="preserve">data </w:t>
       </w:r>
-      <w:ins w:id="103" w:author="S B" w:date="2016-06-23T22:28:00Z">
+      <w:ins w:id="104" w:author="S B" w:date="2016-06-23T22:28:00Z">
         <w:r>
           <w:rPr>
             <w:b/>
@@ -948,19 +953,19 @@
     <w:p>
       <w:pPr>
         <w:rPr>
-          <w:ins w:id="104" w:author="Seungjin Baek" w:date="2016-09-07T15:43:00Z"/>
-        </w:rPr>
-      </w:pPr>
-      <w:ins w:id="105" w:author="S B" w:date="2016-06-29T23:04:00Z">
+          <w:ins w:id="105" w:author="Seungjin Baek" w:date="2016-09-07T15:43:00Z"/>
+        </w:rPr>
+      </w:pPr>
+      <w:ins w:id="106" w:author="S B" w:date="2016-06-29T23:04:00Z">
         <w:r>
           <w:t xml:space="preserve">Though the length of the dataset contains </w:t>
         </w:r>
-        <w:del w:id="106" w:author="Seungjin Baek" w:date="2016-09-07T15:40:00Z">
+        <w:del w:id="107" w:author="Seungjin Baek" w:date="2016-09-07T15:40:00Z">
           <w:r>
             <w:delText>records</w:delText>
           </w:r>
         </w:del>
-        <w:del w:id="107" w:author="Seungjin Baek" w:date="2016-09-07T15:41:00Z">
+        <w:del w:id="108" w:author="Seungjin Baek" w:date="2016-09-07T15:41:00Z">
           <w:r>
             <w:delText xml:space="preserve"> from </w:delText>
           </w:r>
@@ -969,13 +974,13 @@
           <w:t>over 1.2 million</w:t>
         </w:r>
       </w:ins>
-      <w:ins w:id="108" w:author="Seungjin Baek" w:date="2016-09-07T15:41:00Z">
+      <w:ins w:id="109" w:author="Seungjin Baek" w:date="2016-09-07T15:41:00Z">
         <w:r>
           <w:t xml:space="preserve"> historic </w:t>
         </w:r>
       </w:ins>
-      <w:ins w:id="109" w:author="S B" w:date="2016-06-29T23:05:00Z">
-        <w:del w:id="110" w:author="Seungjin Baek" w:date="2016-09-07T15:41:00Z">
+      <w:ins w:id="110" w:author="S B" w:date="2016-06-29T23:05:00Z">
+        <w:del w:id="111" w:author="Seungjin Baek" w:date="2016-09-07T15:41:00Z">
           <w:r>
             <w:delText xml:space="preserve"> </w:delText>
           </w:r>
@@ -984,13 +989,13 @@
           <w:t>seller</w:t>
         </w:r>
       </w:ins>
-      <w:ins w:id="111" w:author="Seungjin Baek" w:date="2016-09-07T15:41:00Z">
+      <w:ins w:id="112" w:author="Seungjin Baek" w:date="2016-09-07T15:41:00Z">
         <w:r>
           <w:t xml:space="preserve"> records</w:t>
         </w:r>
       </w:ins>
-      <w:ins w:id="112" w:author="S B" w:date="2016-06-29T23:05:00Z">
-        <w:del w:id="113" w:author="Seungjin Baek" w:date="2016-09-07T15:41:00Z">
+      <w:ins w:id="113" w:author="S B" w:date="2016-06-29T23:05:00Z">
+        <w:del w:id="114" w:author="Seungjin Baek" w:date="2016-09-07T15:41:00Z">
           <w:r>
             <w:delText>s</w:delText>
           </w:r>
@@ -999,13 +1004,13 @@
           <w:t xml:space="preserve">, majority of </w:t>
         </w:r>
       </w:ins>
-      <w:ins w:id="114" w:author="Seungjin Baek" w:date="2016-09-07T15:42:00Z">
+      <w:ins w:id="115" w:author="Seungjin Baek" w:date="2016-09-07T15:42:00Z">
         <w:r>
           <w:t>them implies</w:t>
         </w:r>
       </w:ins>
-      <w:ins w:id="115" w:author="S B" w:date="2016-06-29T23:05:00Z">
-        <w:del w:id="116" w:author="Seungjin Baek" w:date="2016-09-07T15:42:00Z">
+      <w:ins w:id="116" w:author="S B" w:date="2016-06-29T23:05:00Z">
+        <w:del w:id="117" w:author="Seungjin Baek" w:date="2016-09-07T15:42:00Z">
           <w:r>
             <w:delText>data contains</w:delText>
           </w:r>
@@ -1013,19 +1018,19 @@
         <w:r>
           <w:t xml:space="preserve"> new users who </w:t>
         </w:r>
-        <w:del w:id="117" w:author="Seungjin Baek" w:date="2016-09-07T15:42:00Z">
+        <w:del w:id="118" w:author="Seungjin Baek" w:date="2016-09-07T15:42:00Z">
           <w:r>
             <w:delText>does</w:delText>
           </w:r>
         </w:del>
       </w:ins>
-      <w:ins w:id="118" w:author="Seungjin Baek" w:date="2016-09-07T15:42:00Z">
+      <w:ins w:id="119" w:author="Seungjin Baek" w:date="2016-09-07T15:42:00Z">
         <w:r>
           <w:t>did not show</w:t>
         </w:r>
       </w:ins>
-      <w:ins w:id="119" w:author="S B" w:date="2016-06-29T23:05:00Z">
-        <w:del w:id="120" w:author="Seungjin Baek" w:date="2016-09-07T15:42:00Z">
+      <w:ins w:id="120" w:author="S B" w:date="2016-06-29T23:05:00Z">
+        <w:del w:id="121" w:author="Seungjin Baek" w:date="2016-09-07T15:42:00Z">
           <w:r>
             <w:delText xml:space="preserve"> not have</w:delText>
           </w:r>
@@ -1034,13 +1039,13 @@
           <w:t xml:space="preserve"> any </w:t>
         </w:r>
       </w:ins>
-      <w:ins w:id="121" w:author="Seungjin Baek" w:date="2016-09-01T17:23:00Z">
+      <w:ins w:id="122" w:author="Seungjin Baek" w:date="2016-09-01T17:23:00Z">
         <w:r>
           <w:t>sale</w:t>
         </w:r>
       </w:ins>
-      <w:ins w:id="122" w:author="S B" w:date="2016-06-29T23:05:00Z">
-        <w:del w:id="123" w:author="Seungjin Baek" w:date="2016-09-01T17:23:00Z">
+      <w:ins w:id="123" w:author="S B" w:date="2016-06-29T23:05:00Z">
+        <w:del w:id="124" w:author="Seungjin Baek" w:date="2016-09-01T17:23:00Z">
           <w:r>
             <w:delText>selling</w:delText>
           </w:r>
@@ -1049,84 +1054,84 @@
           <w:t xml:space="preserve"> history using the app</w:t>
         </w:r>
       </w:ins>
-      <w:ins w:id="124" w:author="S B" w:date="2016-06-29T23:07:00Z">
+      <w:ins w:id="125" w:author="S B" w:date="2016-06-29T23:07:00Z">
         <w:r>
           <w:t xml:space="preserve"> (‘sale’ column in the data set is zero</w:t>
         </w:r>
       </w:ins>
-      <w:ins w:id="125" w:author="Seungjin Baek" w:date="2016-09-01T17:23:00Z">
+      <w:ins w:id="126" w:author="Seungjin Baek" w:date="2016-09-01T17:23:00Z">
         <w:r>
           <w:t xml:space="preserve"> and therefore other columns as well</w:t>
         </w:r>
       </w:ins>
-      <w:ins w:id="126" w:author="S B" w:date="2016-06-29T23:07:00Z">
+      <w:ins w:id="127" w:author="S B" w:date="2016-06-29T23:07:00Z">
         <w:r>
           <w:t>)</w:t>
         </w:r>
       </w:ins>
-      <w:ins w:id="127" w:author="Seungjin Baek" w:date="2016-09-07T15:42:00Z">
+      <w:ins w:id="128" w:author="Seungjin Baek" w:date="2016-09-07T15:42:00Z">
         <w:r>
           <w:t xml:space="preserve"> at the time of this dataset</w:t>
         </w:r>
       </w:ins>
-      <w:ins w:id="128" w:author="S B" w:date="2016-06-29T23:05:00Z">
+      <w:ins w:id="129" w:author="S B" w:date="2016-06-29T23:05:00Z">
         <w:r>
           <w:t>.</w:t>
         </w:r>
       </w:ins>
-      <w:ins w:id="129" w:author="S B" w:date="2016-06-29T23:07:00Z">
+      <w:ins w:id="130" w:author="S B" w:date="2016-06-29T23:07:00Z">
         <w:r>
           <w:t xml:space="preserve"> </w:t>
         </w:r>
       </w:ins>
-      <w:ins w:id="130" w:author="S B" w:date="2016-06-29T23:05:00Z">
+      <w:ins w:id="131" w:author="S B" w:date="2016-06-29T23:05:00Z">
         <w:r>
           <w:t xml:space="preserve"> </w:t>
         </w:r>
       </w:ins>
-      <w:ins w:id="131" w:author="Seungjin Baek" w:date="2016-09-07T15:43:00Z">
+      <w:ins w:id="132" w:author="Seungjin Baek" w:date="2016-09-07T15:43:00Z">
         <w:r>
           <w:t xml:space="preserve">Only 8.07% of the dataset represents the sellers with at least one </w:t>
         </w:r>
       </w:ins>
-      <w:ins w:id="132" w:author="Seungjin Baek" w:date="2016-09-07T15:45:00Z">
+      <w:ins w:id="133" w:author="Seungjin Baek" w:date="2016-09-07T15:45:00Z">
         <w:r>
           <w:t xml:space="preserve">item listed for </w:t>
         </w:r>
       </w:ins>
-      <w:ins w:id="133" w:author="Seungjin Baek" w:date="2016-09-07T15:43:00Z">
+      <w:ins w:id="134" w:author="Seungjin Baek" w:date="2016-09-07T15:43:00Z">
         <w:r>
           <w:t>sale</w:t>
         </w:r>
       </w:ins>
-      <w:ins w:id="134" w:author="Seungjin Baek" w:date="2016-09-07T15:46:00Z">
+      <w:ins w:id="135" w:author="Seungjin Baek" w:date="2016-09-07T15:46:00Z">
         <w:r>
           <w:t xml:space="preserve"> (97,423 out of total 1,207,774 sellers)</w:t>
         </w:r>
       </w:ins>
-      <w:ins w:id="135" w:author="Seungjin Baek" w:date="2016-09-07T15:44:00Z">
+      <w:ins w:id="136" w:author="Seungjin Baek" w:date="2016-09-07T15:44:00Z">
         <w:r>
           <w:t xml:space="preserve">. </w:t>
         </w:r>
       </w:ins>
-      <w:ins w:id="136" w:author="Seungjin Baek" w:date="2016-09-07T15:45:00Z">
+      <w:ins w:id="137" w:author="Seungjin Baek" w:date="2016-09-07T15:45:00Z">
         <w:r>
           <w:t xml:space="preserve">These users are referred </w:t>
         </w:r>
       </w:ins>
-      <w:ins w:id="137" w:author="Seungjin Baek" w:date="2016-09-07T15:47:00Z">
+      <w:ins w:id="138" w:author="Seungjin Baek" w:date="2016-09-07T15:47:00Z">
         <w:r>
           <w:t xml:space="preserve">to </w:t>
         </w:r>
       </w:ins>
-      <w:ins w:id="138" w:author="Seungjin Baek" w:date="2016-09-07T15:45:00Z">
+      <w:ins w:id="139" w:author="Seungjin Baek" w:date="2016-09-07T15:45:00Z">
         <w:r>
           <w:t>as ‘</w:t>
         </w:r>
         <w:r>
           <w:rPr>
             <w:u w:val="single"/>
-            <w:rPrChange w:id="139" w:author="Seungjin Baek" w:date="2016-09-07T16:55:00Z">
+            <w:rPrChange w:id="140" w:author="Seungjin Baek" w:date="2016-09-07T16:55:00Z">
               <w:rPr/>
             </w:rPrChange>
           </w:rPr>
@@ -1140,55 +1145,55 @@
     <w:p>
       <w:pPr>
         <w:rPr>
-          <w:ins w:id="140" w:author="S B" w:date="2016-06-29T23:08:00Z"/>
-          <w:del w:id="141" w:author="Seungjin Baek" w:date="2016-09-07T15:47:00Z"/>
-        </w:rPr>
-      </w:pPr>
-      <w:ins w:id="142" w:author="S B" w:date="2016-06-29T23:05:00Z">
-        <w:del w:id="143" w:author="Seungjin Baek" w:date="2016-09-07T15:47:00Z">
+          <w:ins w:id="141" w:author="S B" w:date="2016-06-29T23:08:00Z"/>
+          <w:del w:id="142" w:author="Seungjin Baek" w:date="2016-09-07T15:47:00Z"/>
+        </w:rPr>
+      </w:pPr>
+      <w:ins w:id="143" w:author="S B" w:date="2016-06-29T23:05:00Z">
+        <w:del w:id="144" w:author="Seungjin Baek" w:date="2016-09-07T15:47:00Z">
           <w:r>
             <w:delText xml:space="preserve">The users </w:delText>
           </w:r>
         </w:del>
-        <w:del w:id="144" w:author="Seungjin Baek" w:date="2016-09-01T17:24:00Z">
+        <w:del w:id="145" w:author="Seungjin Baek" w:date="2016-09-01T17:24:00Z">
           <w:r>
             <w:delText>that ha</w:delText>
           </w:r>
         </w:del>
       </w:ins>
-      <w:ins w:id="145" w:author="S B" w:date="2016-06-29T23:07:00Z">
-        <w:del w:id="146" w:author="Seungjin Baek" w:date="2016-09-01T17:24:00Z">
+      <w:ins w:id="146" w:author="S B" w:date="2016-06-29T23:07:00Z">
+        <w:del w:id="147" w:author="Seungjin Baek" w:date="2016-09-01T17:24:00Z">
           <w:r>
             <w:delText>ve</w:delText>
           </w:r>
         </w:del>
       </w:ins>
-      <w:ins w:id="147" w:author="S B" w:date="2016-06-29T23:05:00Z">
-        <w:del w:id="148" w:author="Seungjin Baek" w:date="2016-09-07T15:47:00Z">
+      <w:ins w:id="148" w:author="S B" w:date="2016-06-29T23:05:00Z">
+        <w:del w:id="149" w:author="Seungjin Baek" w:date="2016-09-07T15:47:00Z">
           <w:r>
             <w:delText xml:space="preserve"> at least one s</w:delText>
           </w:r>
         </w:del>
-        <w:del w:id="149" w:author="Seungjin Baek" w:date="2016-09-01T17:24:00Z">
+        <w:del w:id="150" w:author="Seungjin Baek" w:date="2016-09-01T17:24:00Z">
           <w:r>
             <w:delText>ell</w:delText>
           </w:r>
         </w:del>
-        <w:del w:id="150" w:author="Seungjin Baek" w:date="2016-09-07T15:47:00Z">
+        <w:del w:id="151" w:author="Seungjin Baek" w:date="2016-09-07T15:47:00Z">
           <w:r>
             <w:delText xml:space="preserve"> record are only 8.07% of the total number of </w:delText>
           </w:r>
         </w:del>
       </w:ins>
-      <w:ins w:id="151" w:author="S B" w:date="2016-06-29T23:07:00Z">
-        <w:del w:id="152" w:author="Seungjin Baek" w:date="2016-09-07T15:47:00Z">
+      <w:ins w:id="152" w:author="S B" w:date="2016-06-29T23:07:00Z">
+        <w:del w:id="153" w:author="Seungjin Baek" w:date="2016-09-07T15:47:00Z">
           <w:r>
             <w:delText xml:space="preserve">the </w:delText>
           </w:r>
         </w:del>
       </w:ins>
-      <w:ins w:id="153" w:author="S B" w:date="2016-06-29T23:05:00Z">
-        <w:del w:id="154" w:author="Seungjin Baek" w:date="2016-09-07T15:47:00Z">
+      <w:ins w:id="154" w:author="S B" w:date="2016-06-29T23:05:00Z">
+        <w:del w:id="155" w:author="Seungjin Baek" w:date="2016-09-07T15:47:00Z">
           <w:r>
             <w:delText>sellers.</w:delText>
           </w:r>
@@ -1198,18 +1203,18 @@
     <w:p>
       <w:pPr>
         <w:rPr>
-          <w:ins w:id="155" w:author="S B" w:date="2016-06-29T23:08:00Z"/>
-        </w:rPr>
-      </w:pPr>
-    </w:p>
-    <w:p>
-      <w:pPr>
-        <w:rPr>
           <w:ins w:id="156" w:author="S B" w:date="2016-06-29T23:08:00Z"/>
+        </w:rPr>
+      </w:pPr>
+    </w:p>
+    <w:p>
+      <w:pPr>
+        <w:rPr>
+          <w:ins w:id="157" w:author="S B" w:date="2016-06-29T23:08:00Z"/>
           <w:b/>
         </w:rPr>
       </w:pPr>
-      <w:ins w:id="157" w:author="S B" w:date="2016-06-29T23:08:00Z">
+      <w:ins w:id="158" w:author="S B" w:date="2016-06-29T23:08:00Z">
         <w:r>
           <w:rPr>
             <w:b/>
@@ -1221,76 +1226,76 @@
     <w:p>
       <w:pPr>
         <w:rPr>
-          <w:ins w:id="158" w:author="S B" w:date="2016-06-29T23:05:00Z"/>
-        </w:rPr>
-      </w:pPr>
-      <w:ins w:id="159" w:author="Seungjin Baek" w:date="2016-07-01T16:30:00Z">
+          <w:ins w:id="159" w:author="S B" w:date="2016-06-29T23:05:00Z"/>
+        </w:rPr>
+      </w:pPr>
+      <w:ins w:id="160" w:author="Seungjin Baek" w:date="2016-07-01T16:30:00Z">
         <w:r>
           <w:t xml:space="preserve">Scatter plots and histograms are shown in Figure </w:t>
         </w:r>
       </w:ins>
-      <w:ins w:id="160" w:author="Seungjin Baek" w:date="2016-09-30T16:22:00Z">
+      <w:ins w:id="161" w:author="Seungjin Baek" w:date="2016-09-30T16:22:00Z">
         <w:r>
           <w:t>1</w:t>
         </w:r>
       </w:ins>
-      <w:ins w:id="161" w:author="S B" w:date="2016-07-05T23:34:00Z">
+      <w:ins w:id="162" w:author="S B" w:date="2016-07-05T23:34:00Z">
         <w:r>
           <w:t xml:space="preserve">, which shows very wide </w:t>
         </w:r>
-        <w:del w:id="162" w:author="Seungjin Baek" w:date="2016-07-06T16:34:00Z">
+        <w:del w:id="163" w:author="Seungjin Baek" w:date="2016-07-06T16:34:00Z">
           <w:r>
             <w:delText>distributions</w:delText>
           </w:r>
         </w:del>
       </w:ins>
-      <w:ins w:id="163" w:author="Seungjin Baek" w:date="2016-07-06T16:34:00Z">
+      <w:ins w:id="164" w:author="Seungjin Baek" w:date="2016-07-06T16:34:00Z">
         <w:r>
           <w:t>ranges</w:t>
         </w:r>
       </w:ins>
-      <w:ins w:id="164" w:author="S B" w:date="2016-07-05T23:34:00Z">
+      <w:ins w:id="165" w:author="S B" w:date="2016-07-05T23:34:00Z">
         <w:r>
           <w:t xml:space="preserve"> of the users across </w:t>
         </w:r>
-        <w:del w:id="165" w:author="Seungjin Baek" w:date="2016-07-06T16:34:00Z">
+        <w:del w:id="166" w:author="Seungjin Baek" w:date="2016-07-06T16:34:00Z">
           <w:r>
             <w:delText>each</w:delText>
           </w:r>
         </w:del>
       </w:ins>
-      <w:ins w:id="166" w:author="Seungjin Baek" w:date="2016-07-06T16:35:00Z">
+      <w:ins w:id="167" w:author="Seungjin Baek" w:date="2016-07-06T16:35:00Z">
         <w:r>
           <w:t>plotted</w:t>
         </w:r>
       </w:ins>
-      <w:ins w:id="167" w:author="S B" w:date="2016-07-05T23:34:00Z">
+      <w:ins w:id="168" w:author="S B" w:date="2016-07-05T23:34:00Z">
         <w:r>
           <w:t xml:space="preserve"> feature</w:t>
         </w:r>
       </w:ins>
-      <w:ins w:id="168" w:author="Seungjin Baek" w:date="2016-07-06T16:34:00Z">
+      <w:ins w:id="169" w:author="Seungjin Baek" w:date="2016-07-06T16:34:00Z">
         <w:r>
           <w:t>s</w:t>
         </w:r>
       </w:ins>
-      <w:ins w:id="169" w:author="Seungjin Baek" w:date="2016-07-01T16:31:00Z">
+      <w:ins w:id="170" w:author="Seungjin Baek" w:date="2016-07-01T16:31:00Z">
         <w:r>
           <w:t>. The</w:t>
         </w:r>
       </w:ins>
-      <w:ins w:id="170" w:author="Seungjin Baek" w:date="2016-07-01T16:32:00Z">
+      <w:ins w:id="171" w:author="Seungjin Baek" w:date="2016-07-01T16:32:00Z">
         <w:r>
           <w:t xml:space="preserve"> plot</w:t>
         </w:r>
       </w:ins>
-      <w:ins w:id="171" w:author="S B" w:date="2016-07-05T23:35:00Z">
+      <w:ins w:id="172" w:author="S B" w:date="2016-07-05T23:35:00Z">
         <w:r>
           <w:t xml:space="preserve">s also </w:t>
         </w:r>
       </w:ins>
-      <w:ins w:id="172" w:author="Seungjin Baek" w:date="2016-07-01T16:32:00Z">
-        <w:del w:id="173" w:author="S B" w:date="2016-07-05T23:35:00Z">
+      <w:ins w:id="173" w:author="Seungjin Baek" w:date="2016-07-01T16:32:00Z">
+        <w:del w:id="174" w:author="S B" w:date="2016-07-05T23:35:00Z">
           <w:r>
             <w:delText xml:space="preserve">s </w:delText>
           </w:r>
@@ -1299,11 +1304,11 @@
           <w:t xml:space="preserve">represent </w:t>
         </w:r>
       </w:ins>
-      <w:ins w:id="174" w:author="S B" w:date="2016-07-05T23:31:00Z">
+      <w:ins w:id="175" w:author="S B" w:date="2016-07-05T23:31:00Z">
         <w:r>
           <w:t xml:space="preserve">the skewedness of </w:t>
         </w:r>
-        <w:del w:id="175" w:author="Seungjin Baek" w:date="2016-07-06T16:35:00Z">
+        <w:del w:id="176" w:author="Seungjin Baek" w:date="2016-07-06T16:35:00Z">
           <w:r>
             <w:delText xml:space="preserve"> </w:delText>
           </w:r>
@@ -1311,88 +1316,88 @@
         <w:r>
           <w:t xml:space="preserve">data toward lower quantities for </w:t>
         </w:r>
-        <w:del w:id="176" w:author="Seungjin Baek" w:date="2016-09-07T15:20:00Z">
+        <w:del w:id="177" w:author="Seungjin Baek" w:date="2016-09-07T15:20:00Z">
           <w:r>
             <w:delText>both</w:delText>
           </w:r>
         </w:del>
       </w:ins>
-      <w:ins w:id="177" w:author="Seungjin Baek" w:date="2016-09-07T15:20:00Z">
+      <w:ins w:id="178" w:author="Seungjin Baek" w:date="2016-09-07T15:20:00Z">
         <w:r>
           <w:t>the</w:t>
         </w:r>
       </w:ins>
-      <w:ins w:id="178" w:author="S B" w:date="2016-07-05T23:31:00Z">
+      <w:ins w:id="179" w:author="S B" w:date="2016-07-05T23:31:00Z">
         <w:r>
           <w:t xml:space="preserve"> </w:t>
         </w:r>
       </w:ins>
-      <w:ins w:id="179" w:author="Seungjin Baek" w:date="2016-09-07T15:20:00Z">
+      <w:ins w:id="180" w:author="Seungjin Baek" w:date="2016-09-07T15:20:00Z">
         <w:r>
           <w:t>features such as ‘</w:t>
         </w:r>
       </w:ins>
-      <w:ins w:id="180" w:author="S B" w:date="2016-07-05T23:31:00Z">
+      <w:ins w:id="181" w:author="S B" w:date="2016-07-05T23:31:00Z">
         <w:r>
           <w:t>listing</w:t>
         </w:r>
-        <w:del w:id="181" w:author="Seungjin Baek" w:date="2016-09-07T15:21:00Z">
+        <w:del w:id="182" w:author="Seungjin Baek" w:date="2016-09-07T15:21:00Z">
           <w:r>
             <w:delText>s</w:delText>
           </w:r>
         </w:del>
       </w:ins>
-      <w:ins w:id="182" w:author="Seungjin Baek" w:date="2016-09-07T15:20:00Z">
+      <w:ins w:id="183" w:author="Seungjin Baek" w:date="2016-09-07T15:20:00Z">
         <w:r>
           <w:t xml:space="preserve">,’ </w:t>
         </w:r>
       </w:ins>
-      <w:ins w:id="183" w:author="S B" w:date="2016-07-05T23:32:00Z">
-        <w:del w:id="184" w:author="Seungjin Baek" w:date="2016-09-07T15:20:00Z">
+      <w:ins w:id="184" w:author="S B" w:date="2016-07-05T23:32:00Z">
+        <w:del w:id="185" w:author="Seungjin Baek" w:date="2016-09-07T15:20:00Z">
           <w:r>
             <w:delText xml:space="preserve">, </w:delText>
           </w:r>
         </w:del>
       </w:ins>
-      <w:ins w:id="185" w:author="Seungjin Baek" w:date="2016-09-07T15:20:00Z">
+      <w:ins w:id="186" w:author="Seungjin Baek" w:date="2016-09-07T15:20:00Z">
         <w:r>
           <w:t>‘</w:t>
         </w:r>
       </w:ins>
-      <w:ins w:id="186" w:author="S B" w:date="2016-07-05T23:32:00Z">
+      <w:ins w:id="187" w:author="S B" w:date="2016-07-05T23:32:00Z">
         <w:r>
           <w:t>sale</w:t>
         </w:r>
-        <w:del w:id="187" w:author="Seungjin Baek" w:date="2016-09-07T15:21:00Z">
+        <w:del w:id="188" w:author="Seungjin Baek" w:date="2016-09-07T15:21:00Z">
           <w:r>
             <w:delText>s</w:delText>
           </w:r>
         </w:del>
       </w:ins>
-      <w:ins w:id="188" w:author="Seungjin Baek" w:date="2016-09-07T15:20:00Z">
+      <w:ins w:id="189" w:author="Seungjin Baek" w:date="2016-09-07T15:20:00Z">
         <w:r>
           <w:t>’</w:t>
         </w:r>
       </w:ins>
-      <w:ins w:id="189" w:author="S B" w:date="2016-07-05T23:31:00Z">
+      <w:ins w:id="190" w:author="S B" w:date="2016-07-05T23:31:00Z">
         <w:r>
           <w:t xml:space="preserve"> and </w:t>
         </w:r>
       </w:ins>
-      <w:ins w:id="190" w:author="Seungjin Baek" w:date="2016-09-07T15:21:00Z">
+      <w:ins w:id="191" w:author="Seungjin Baek" w:date="2016-09-07T15:21:00Z">
         <w:r>
           <w:t>‘</w:t>
         </w:r>
       </w:ins>
       <w:proofErr w:type="spellStart"/>
-      <w:ins w:id="191" w:author="S B" w:date="2016-07-05T23:31:00Z">
-        <w:del w:id="192" w:author="Seungjin Baek" w:date="2016-09-07T15:21:00Z">
+      <w:ins w:id="192" w:author="S B" w:date="2016-07-05T23:31:00Z">
+        <w:del w:id="193" w:author="Seungjin Baek" w:date="2016-09-07T15:21:00Z">
           <w:r>
             <w:delText>total revenues</w:delText>
           </w:r>
         </w:del>
       </w:ins>
-      <w:ins w:id="193" w:author="Seungjin Baek" w:date="2016-09-07T15:21:00Z">
+      <w:ins w:id="194" w:author="Seungjin Baek" w:date="2016-09-07T15:21:00Z">
         <w:r>
           <w:t>gmv</w:t>
         </w:r>
@@ -1401,8 +1406,8 @@
           <w:t>’ (total revenue)</w:t>
         </w:r>
       </w:ins>
-      <w:ins w:id="194" w:author="S B" w:date="2016-07-05T23:32:00Z">
-        <w:del w:id="195" w:author="Seungjin Baek" w:date="2016-09-07T15:21:00Z">
+      <w:ins w:id="195" w:author="S B" w:date="2016-07-05T23:32:00Z">
+        <w:del w:id="196" w:author="Seungjin Baek" w:date="2016-09-07T15:21:00Z">
           <w:r>
             <w:delText xml:space="preserve"> alike</w:delText>
           </w:r>
@@ -1410,62 +1415,62 @@
         <w:r>
           <w:t xml:space="preserve">. We can </w:t>
         </w:r>
-        <w:del w:id="196" w:author="Seungjin Baek" w:date="2016-07-06T16:35:00Z">
+        <w:del w:id="197" w:author="Seungjin Baek" w:date="2016-07-06T16:35:00Z">
           <w:r>
             <w:delText>assume</w:delText>
           </w:r>
         </w:del>
       </w:ins>
-      <w:ins w:id="197" w:author="Seungjin Baek" w:date="2016-07-06T16:35:00Z">
+      <w:ins w:id="198" w:author="Seungjin Baek" w:date="2016-07-06T16:35:00Z">
         <w:r>
           <w:t>deduce</w:t>
         </w:r>
       </w:ins>
-      <w:ins w:id="198" w:author="S B" w:date="2016-07-05T23:32:00Z">
+      <w:ins w:id="199" w:author="S B" w:date="2016-07-05T23:32:00Z">
         <w:r>
           <w:t xml:space="preserve"> based on th</w:t>
         </w:r>
       </w:ins>
-      <w:ins w:id="199" w:author="S B" w:date="2016-07-05T23:35:00Z">
+      <w:ins w:id="200" w:author="S B" w:date="2016-07-05T23:35:00Z">
         <w:r>
           <w:t>e</w:t>
         </w:r>
       </w:ins>
-      <w:ins w:id="200" w:author="S B" w:date="2016-07-05T23:32:00Z">
+      <w:ins w:id="201" w:author="S B" w:date="2016-07-05T23:32:00Z">
         <w:r>
           <w:t>s</w:t>
         </w:r>
       </w:ins>
-      <w:ins w:id="201" w:author="S B" w:date="2016-07-05T23:35:00Z">
+      <w:ins w:id="202" w:author="S B" w:date="2016-07-05T23:35:00Z">
         <w:r>
           <w:t>e</w:t>
         </w:r>
       </w:ins>
-      <w:ins w:id="202" w:author="S B" w:date="2016-07-05T23:32:00Z">
+      <w:ins w:id="203" w:author="S B" w:date="2016-07-05T23:32:00Z">
         <w:r>
           <w:t xml:space="preserve"> plot</w:t>
         </w:r>
       </w:ins>
-      <w:ins w:id="203" w:author="S B" w:date="2016-07-05T23:35:00Z">
+      <w:ins w:id="204" w:author="S B" w:date="2016-07-05T23:35:00Z">
         <w:r>
           <w:t>s</w:t>
         </w:r>
       </w:ins>
-      <w:ins w:id="204" w:author="S B" w:date="2016-07-05T23:32:00Z">
+      <w:ins w:id="205" w:author="S B" w:date="2016-07-05T23:32:00Z">
         <w:r>
           <w:t xml:space="preserve"> that </w:t>
         </w:r>
       </w:ins>
-      <w:ins w:id="205" w:author="S B" w:date="2016-07-05T23:33:00Z">
+      <w:ins w:id="206" w:author="S B" w:date="2016-07-05T23:33:00Z">
         <w:r>
           <w:t xml:space="preserve">majority of the </w:t>
         </w:r>
       </w:ins>
-      <w:ins w:id="206" w:author="S B" w:date="2016-07-05T23:35:00Z">
+      <w:ins w:id="207" w:author="S B" w:date="2016-07-05T23:35:00Z">
         <w:r>
           <w:t xml:space="preserve">sellers </w:t>
         </w:r>
-        <w:del w:id="207" w:author="Seungjin Baek" w:date="2016-07-06T16:35:00Z">
+        <w:del w:id="208" w:author="Seungjin Baek" w:date="2016-07-06T16:35:00Z">
           <w:r>
             <w:delText xml:space="preserve">collected </w:delText>
           </w:r>
@@ -1473,107 +1478,107 @@
         <w:r>
           <w:t xml:space="preserve">in </w:t>
         </w:r>
-        <w:del w:id="208" w:author="Seungjin Baek" w:date="2016-09-07T16:54:00Z">
+        <w:del w:id="209" w:author="Seungjin Baek" w:date="2016-09-07T16:54:00Z">
           <w:r>
             <w:delText>th</w:delText>
           </w:r>
         </w:del>
       </w:ins>
       <w:proofErr w:type="gramStart"/>
-      <w:ins w:id="209" w:author="Seungjin Baek" w:date="2016-09-07T16:54:00Z">
+      <w:ins w:id="210" w:author="Seungjin Baek" w:date="2016-09-07T16:54:00Z">
         <w:r>
           <w:t>th</w:t>
         </w:r>
       </w:ins>
       <w:proofErr w:type="gramEnd"/>
-      <w:ins w:id="210" w:author="S B" w:date="2016-07-05T23:35:00Z">
-        <w:del w:id="211" w:author="Seungjin Baek" w:date="2016-07-06T16:35:00Z">
+      <w:ins w:id="211" w:author="S B" w:date="2016-07-05T23:35:00Z">
+        <w:del w:id="212" w:author="Seungjin Baek" w:date="2016-07-06T16:35:00Z">
           <w:r>
             <w:delText>e</w:delText>
           </w:r>
         </w:del>
       </w:ins>
-      <w:ins w:id="212" w:author="Seungjin Baek" w:date="2016-09-07T15:21:00Z">
+      <w:ins w:id="213" w:author="Seungjin Baek" w:date="2016-09-07T15:21:00Z">
         <w:r>
           <w:t>e</w:t>
         </w:r>
       </w:ins>
-      <w:ins w:id="213" w:author="S B" w:date="2016-07-05T23:35:00Z">
+      <w:ins w:id="214" w:author="S B" w:date="2016-07-05T23:35:00Z">
         <w:r>
           <w:t xml:space="preserve"> </w:t>
         </w:r>
       </w:ins>
-      <w:ins w:id="214" w:author="S B" w:date="2016-07-05T23:33:00Z">
+      <w:ins w:id="215" w:author="S B" w:date="2016-07-05T23:33:00Z">
         <w:r>
           <w:t>dataset represent</w:t>
         </w:r>
       </w:ins>
-      <w:ins w:id="215" w:author="Seungjin Baek" w:date="2016-09-07T15:21:00Z">
+      <w:ins w:id="216" w:author="Seungjin Baek" w:date="2016-09-07T15:21:00Z">
         <w:r>
           <w:t>s</w:t>
         </w:r>
       </w:ins>
-      <w:ins w:id="216" w:author="S B" w:date="2016-07-05T23:33:00Z">
+      <w:ins w:id="217" w:author="S B" w:date="2016-07-05T23:33:00Z">
         <w:r>
           <w:t xml:space="preserve"> new or relatively casual sellers.</w:t>
         </w:r>
       </w:ins>
-      <w:ins w:id="217" w:author="Seungjin Baek" w:date="2016-07-06T16:36:00Z">
+      <w:ins w:id="218" w:author="Seungjin Baek" w:date="2016-07-06T16:36:00Z">
         <w:r>
           <w:t xml:space="preserve"> Throughout this project, the focus will be given to </w:t>
         </w:r>
       </w:ins>
-      <w:ins w:id="218" w:author="Seungjin Baek" w:date="2016-09-30T16:23:00Z">
+      <w:ins w:id="219" w:author="Seungjin Baek" w:date="2016-09-30T16:23:00Z">
         <w:r>
           <w:t>identify sellers</w:t>
         </w:r>
       </w:ins>
-      <w:ins w:id="219" w:author="Seungjin Baek" w:date="2016-07-06T16:36:00Z">
+      <w:ins w:id="220" w:author="Seungjin Baek" w:date="2016-07-06T16:36:00Z">
         <w:r>
           <w:t xml:space="preserve"> beyond the new and casual levels,</w:t>
         </w:r>
       </w:ins>
-      <w:ins w:id="220" w:author="Seungjin Baek" w:date="2016-09-30T16:23:00Z">
+      <w:ins w:id="221" w:author="Seungjin Baek" w:date="2016-09-30T16:23:00Z">
         <w:r>
           <w:t xml:space="preserve"> i.e. professional sellers or business sellers.</w:t>
         </w:r>
       </w:ins>
-      <w:ins w:id="221" w:author="Seungjin Baek" w:date="2016-07-06T16:36:00Z">
+      <w:ins w:id="222" w:author="Seungjin Baek" w:date="2016-07-06T16:36:00Z">
         <w:r>
           <w:t xml:space="preserve"> </w:t>
         </w:r>
       </w:ins>
-      <w:ins w:id="222" w:author="Seungjin Baek" w:date="2016-09-30T16:23:00Z">
+      <w:ins w:id="223" w:author="Seungjin Baek" w:date="2016-09-30T16:23:00Z">
         <w:r>
           <w:t>T</w:t>
         </w:r>
       </w:ins>
-      <w:ins w:id="223" w:author="Seungjin Baek" w:date="2016-07-06T16:36:00Z">
+      <w:ins w:id="224" w:author="Seungjin Baek" w:date="2016-07-06T16:36:00Z">
         <w:r>
           <w:t xml:space="preserve">he definitions of </w:t>
         </w:r>
       </w:ins>
-      <w:ins w:id="224" w:author="Seungjin Baek" w:date="2016-09-30T16:24:00Z">
+      <w:ins w:id="225" w:author="Seungjin Baek" w:date="2016-09-30T16:24:00Z">
         <w:r>
           <w:t>grouping the sellers</w:t>
         </w:r>
       </w:ins>
-      <w:ins w:id="225" w:author="Seungjin Baek" w:date="2016-07-06T16:36:00Z">
+      <w:ins w:id="226" w:author="Seungjin Baek" w:date="2016-07-06T16:36:00Z">
         <w:r>
           <w:t xml:space="preserve"> will</w:t>
         </w:r>
       </w:ins>
-      <w:ins w:id="226" w:author="Seungjin Baek" w:date="2016-07-06T16:37:00Z">
+      <w:ins w:id="227" w:author="Seungjin Baek" w:date="2016-07-06T16:37:00Z">
         <w:r>
           <w:t xml:space="preserve"> be</w:t>
         </w:r>
       </w:ins>
-      <w:ins w:id="227" w:author="Seungjin Baek" w:date="2016-07-06T16:36:00Z">
+      <w:ins w:id="228" w:author="Seungjin Baek" w:date="2016-07-06T16:36:00Z">
         <w:r>
           <w:t xml:space="preserve"> determined by further analysis.</w:t>
         </w:r>
       </w:ins>
-      <w:ins w:id="228" w:author="S B" w:date="2016-07-05T23:33:00Z">
+      <w:ins w:id="229" w:author="S B" w:date="2016-07-05T23:33:00Z">
         <w:r>
           <w:t xml:space="preserve"> </w:t>
         </w:r>
@@ -1583,13 +1588,13 @@
       <w:pPr>
         <w:keepNext/>
         <w:rPr>
-          <w:ins w:id="229" w:author="Seungjin Baek" w:date="2016-09-30T16:22:00Z"/>
-        </w:rPr>
-        <w:pPrChange w:id="230" w:author="Seungjin Baek" w:date="2016-09-30T16:22:00Z">
+          <w:ins w:id="230" w:author="Seungjin Baek" w:date="2016-09-30T16:22:00Z"/>
+        </w:rPr>
+        <w:pPrChange w:id="231" w:author="Seungjin Baek" w:date="2016-09-30T16:22:00Z">
           <w:pPr/>
         </w:pPrChange>
       </w:pPr>
-      <w:ins w:id="231" w:author="Seungjin Baek" w:date="2016-09-30T16:22:00Z">
+      <w:ins w:id="232" w:author="Seungjin Baek" w:date="2016-09-30T16:22:00Z">
         <w:r>
           <w:rPr>
             <w:noProof/>
@@ -1650,11 +1655,11 @@
     <w:p>
       <w:pPr>
         <w:pStyle w:val="Caption"/>
-        <w:pPrChange w:id="232" w:author="Seungjin Baek" w:date="2016-09-30T16:22:00Z">
+        <w:pPrChange w:id="233" w:author="Seungjin Baek" w:date="2016-09-30T16:22:00Z">
           <w:pPr/>
         </w:pPrChange>
       </w:pPr>
-      <w:ins w:id="233" w:author="Seungjin Baek" w:date="2016-09-30T16:22:00Z">
+      <w:ins w:id="234" w:author="Seungjin Baek" w:date="2016-09-30T16:22:00Z">
         <w:r>
           <w:t xml:space="preserve">Figure </w:t>
         </w:r>
@@ -1668,7 +1673,7 @@
       <w:r>
         <w:fldChar w:fldCharType="separate"/>
       </w:r>
-      <w:ins w:id="234" w:author="Seungjin Baek" w:date="2016-09-30T16:33:00Z">
+      <w:ins w:id="235" w:author="Seungjin Baek" w:date="2016-09-30T16:33:00Z">
         <w:r>
           <w:rPr>
             <w:noProof/>
@@ -1676,7 +1681,7 @@
           <w:t>1</w:t>
         </w:r>
       </w:ins>
-      <w:ins w:id="235" w:author="Seungjin Baek" w:date="2016-09-30T16:22:00Z">
+      <w:ins w:id="236" w:author="Seungjin Baek" w:date="2016-09-30T16:22:00Z">
         <w:r>
           <w:fldChar w:fldCharType="end"/>
         </w:r>
@@ -1688,10 +1693,10 @@
     <w:p>
       <w:pPr>
         <w:rPr>
-          <w:del w:id="236" w:author="Seungjin Baek" w:date="2016-07-01T16:30:00Z"/>
-        </w:rPr>
-      </w:pPr>
-      <w:del w:id="237" w:author="Seungjin Baek" w:date="2016-07-01T16:30:00Z">
+          <w:del w:id="237" w:author="Seungjin Baek" w:date="2016-07-01T16:30:00Z"/>
+        </w:rPr>
+      </w:pPr>
+      <w:del w:id="238" w:author="Seungjin Baek" w:date="2016-07-01T16:30:00Z">
         <w:r>
           <w:delText>The data was fabricated by the provider to only show the aggregated form of sellers’ activities</w:delText>
         </w:r>
@@ -1701,13 +1706,13 @@
     <w:p>
       <w:pPr>
         <w:rPr>
-          <w:del w:id="238" w:author="Seungjin Baek" w:date="2016-09-30T16:24:00Z"/>
+          <w:del w:id="239" w:author="Seungjin Baek" w:date="2016-09-30T16:24:00Z"/>
           <w:rFonts w:eastAsia="Malgun Gothic"/>
           <w:b/>
           <w:lang w:eastAsia="ko-KR"/>
         </w:rPr>
       </w:pPr>
-      <w:del w:id="239" w:author="Seungjin Baek" w:date="2016-09-30T16:24:00Z">
+      <w:del w:id="240" w:author="Seungjin Baek" w:date="2016-09-30T16:24:00Z">
         <w:r>
           <w:rPr>
             <w:rFonts w:eastAsia="Malgun Gothic"/>
@@ -1729,15 +1734,15 @@
     <w:p>
       <w:pPr>
         <w:rPr>
-          <w:ins w:id="240" w:author="S B" w:date="2016-07-05T23:36:00Z"/>
-          <w:del w:id="241" w:author="Seungjin Baek" w:date="2016-09-30T16:24:00Z"/>
+          <w:ins w:id="241" w:author="S B" w:date="2016-07-05T23:36:00Z"/>
+          <w:del w:id="242" w:author="Seungjin Baek" w:date="2016-09-30T16:24:00Z"/>
           <w:rFonts w:eastAsia="Malgun Gothic"/>
           <w:highlight w:val="red"/>
           <w:lang w:eastAsia="ko-KR"/>
         </w:rPr>
       </w:pPr>
-      <w:commentRangeStart w:id="242"/>
-      <w:del w:id="243" w:author="Seungjin Baek" w:date="2016-09-30T16:24:00Z">
+      <w:commentRangeStart w:id="243"/>
+      <w:del w:id="244" w:author="Seungjin Baek" w:date="2016-09-30T16:24:00Z">
         <w:r>
           <w:rPr>
             <w:rFonts w:eastAsia="Malgun Gothic"/>
@@ -1746,26 +1751,26 @@
           </w:rPr>
           <w:delText>Explain abnormalities in data</w:delText>
         </w:r>
-        <w:commentRangeEnd w:id="242"/>
+        <w:commentRangeEnd w:id="243"/>
         <w:r>
           <w:rPr>
             <w:rStyle w:val="CommentReference"/>
           </w:rPr>
-          <w:commentReference w:id="242"/>
+          <w:commentReference w:id="243"/>
         </w:r>
       </w:del>
     </w:p>
     <w:p>
       <w:pPr>
         <w:rPr>
-          <w:ins w:id="244" w:author="S B" w:date="2016-06-23T22:28:00Z"/>
-          <w:del w:id="245" w:author="Seungjin Baek" w:date="2016-09-30T16:24:00Z"/>
+          <w:ins w:id="245" w:author="S B" w:date="2016-06-23T22:28:00Z"/>
+          <w:del w:id="246" w:author="Seungjin Baek" w:date="2016-09-30T16:24:00Z"/>
           <w:rFonts w:eastAsia="Malgun Gothic"/>
           <w:lang w:eastAsia="ko-KR"/>
         </w:rPr>
       </w:pPr>
-      <w:ins w:id="246" w:author="S B" w:date="2016-07-05T23:36:00Z">
-        <w:del w:id="247" w:author="Seungjin Baek" w:date="2016-09-30T16:24:00Z">
+      <w:ins w:id="247" w:author="S B" w:date="2016-07-05T23:36:00Z">
+        <w:del w:id="248" w:author="Seungjin Baek" w:date="2016-09-30T16:24:00Z">
           <w:r>
             <w:rPr>
               <w:rFonts w:eastAsia="Malgun Gothic"/>
@@ -1780,8 +1785,8 @@
     <w:p>
       <w:pPr>
         <w:rPr>
-          <w:ins w:id="248" w:author="S B" w:date="2016-06-23T22:28:00Z"/>
-          <w:del w:id="249" w:author="Seungjin Baek" w:date="2016-09-30T16:24:00Z"/>
+          <w:ins w:id="249" w:author="S B" w:date="2016-06-23T22:28:00Z"/>
+          <w:del w:id="250" w:author="Seungjin Baek" w:date="2016-09-30T16:24:00Z"/>
           <w:rFonts w:eastAsia="Malgun Gothic"/>
           <w:lang w:eastAsia="ko-KR"/>
         </w:rPr>
@@ -1795,18 +1800,18 @@
           <w:numId w:val="2"/>
         </w:numPr>
         <w:rPr>
-          <w:ins w:id="250" w:author="S B" w:date="2016-06-23T22:30:00Z"/>
-          <w:del w:id="251" w:author="Seungjin Baek" w:date="2016-09-30T16:24:00Z"/>
+          <w:ins w:id="251" w:author="S B" w:date="2016-06-23T22:30:00Z"/>
+          <w:del w:id="252" w:author="Seungjin Baek" w:date="2016-09-30T16:24:00Z"/>
           <w:rFonts w:eastAsia="Malgun Gothic"/>
           <w:highlight w:val="yellow"/>
           <w:lang w:eastAsia="ko-KR"/>
         </w:rPr>
-        <w:pPrChange w:id="252" w:author="S B" w:date="2016-06-23T22:30:00Z">
+        <w:pPrChange w:id="253" w:author="S B" w:date="2016-06-23T22:30:00Z">
           <w:pPr/>
         </w:pPrChange>
       </w:pPr>
-      <w:ins w:id="253" w:author="S B" w:date="2016-06-23T22:30:00Z">
-        <w:del w:id="254" w:author="Seungjin Baek" w:date="2016-09-30T16:24:00Z">
+      <w:ins w:id="254" w:author="S B" w:date="2016-06-23T22:30:00Z">
+        <w:del w:id="255" w:author="Seungjin Baek" w:date="2016-09-30T16:24:00Z">
           <w:r>
             <w:rPr>
               <w:rFonts w:eastAsia="Malgun Gothic"/>
@@ -1821,7 +1826,7 @@
               <w:highlight w:val="yellow"/>
               <w:u w:val="single"/>
               <w:lang w:eastAsia="ko-KR"/>
-              <w:rPrChange w:id="255" w:author="S B" w:date="2016-09-06T23:47:00Z">
+              <w:rPrChange w:id="256" w:author="S B" w:date="2016-09-06T23:47:00Z">
                 <w:rPr>
                   <w:rFonts w:eastAsia="Malgun Gothic"/>
                   <w:highlight w:val="yellow"/>
@@ -1850,18 +1855,18 @@
           <w:numId w:val="2"/>
         </w:numPr>
         <w:rPr>
-          <w:ins w:id="256" w:author="S B" w:date="2016-06-23T22:30:00Z"/>
-          <w:del w:id="257" w:author="Seungjin Baek" w:date="2016-09-30T16:24:00Z"/>
+          <w:ins w:id="257" w:author="S B" w:date="2016-06-23T22:30:00Z"/>
+          <w:del w:id="258" w:author="Seungjin Baek" w:date="2016-09-30T16:24:00Z"/>
           <w:rFonts w:eastAsia="Malgun Gothic"/>
           <w:highlight w:val="yellow"/>
           <w:lang w:eastAsia="ko-KR"/>
         </w:rPr>
-        <w:pPrChange w:id="258" w:author="S B" w:date="2016-06-23T22:30:00Z">
+        <w:pPrChange w:id="259" w:author="S B" w:date="2016-06-23T22:30:00Z">
           <w:pPr/>
         </w:pPrChange>
       </w:pPr>
-      <w:ins w:id="259" w:author="S B" w:date="2016-06-23T22:30:00Z">
-        <w:del w:id="260" w:author="Seungjin Baek" w:date="2016-09-30T16:24:00Z">
+      <w:ins w:id="260" w:author="S B" w:date="2016-06-23T22:30:00Z">
+        <w:del w:id="261" w:author="Seungjin Baek" w:date="2016-09-30T16:24:00Z">
           <w:r>
             <w:rPr>
               <w:rFonts w:eastAsia="Malgun Gothic"/>
@@ -1872,8 +1877,8 @@
           </w:r>
         </w:del>
       </w:ins>
-      <w:ins w:id="261" w:author="S B" w:date="2016-06-23T22:33:00Z">
-        <w:del w:id="262" w:author="Seungjin Baek" w:date="2016-09-30T16:24:00Z">
+      <w:ins w:id="262" w:author="S B" w:date="2016-06-23T22:33:00Z">
+        <w:del w:id="263" w:author="Seungjin Baek" w:date="2016-09-30T16:24:00Z">
           <w:r>
             <w:rPr>
               <w:rFonts w:eastAsia="Malgun Gothic"/>
@@ -1884,8 +1889,8 @@
           </w:r>
         </w:del>
       </w:ins>
-      <w:ins w:id="263" w:author="S B" w:date="2016-06-23T22:30:00Z">
-        <w:del w:id="264" w:author="Seungjin Baek" w:date="2016-09-30T16:24:00Z">
+      <w:ins w:id="264" w:author="S B" w:date="2016-06-23T22:30:00Z">
+        <w:del w:id="265" w:author="Seungjin Baek" w:date="2016-09-30T16:24:00Z">
           <w:r>
             <w:rPr>
               <w:rFonts w:eastAsia="Malgun Gothic"/>
@@ -1905,18 +1910,18 @@
           <w:numId w:val="2"/>
         </w:numPr>
         <w:rPr>
-          <w:ins w:id="265" w:author="S B" w:date="2016-06-23T22:30:00Z"/>
-          <w:del w:id="266" w:author="Seungjin Baek" w:date="2016-09-30T16:24:00Z"/>
+          <w:ins w:id="266" w:author="S B" w:date="2016-06-23T22:30:00Z"/>
+          <w:del w:id="267" w:author="Seungjin Baek" w:date="2016-09-30T16:24:00Z"/>
           <w:rFonts w:eastAsia="Malgun Gothic"/>
           <w:strike/>
           <w:lang w:eastAsia="ko-KR"/>
         </w:rPr>
-        <w:pPrChange w:id="267" w:author="S B" w:date="2016-06-23T22:30:00Z">
+        <w:pPrChange w:id="268" w:author="S B" w:date="2016-06-23T22:30:00Z">
           <w:pPr/>
         </w:pPrChange>
       </w:pPr>
-      <w:ins w:id="268" w:author="S B" w:date="2016-06-23T22:30:00Z">
-        <w:del w:id="269" w:author="Seungjin Baek" w:date="2016-09-30T16:24:00Z">
+      <w:ins w:id="269" w:author="S B" w:date="2016-06-23T22:30:00Z">
+        <w:del w:id="270" w:author="Seungjin Baek" w:date="2016-09-30T16:24:00Z">
           <w:r>
             <w:rPr>
               <w:rFonts w:eastAsia="Malgun Gothic"/>
@@ -1936,22 +1941,22 @@
           <w:numId w:val="2"/>
         </w:numPr>
         <w:rPr>
-          <w:del w:id="270" w:author="Seungjin Baek" w:date="2016-09-30T16:24:00Z"/>
+          <w:del w:id="271" w:author="Seungjin Baek" w:date="2016-09-30T16:24:00Z"/>
           <w:rFonts w:eastAsia="Malgun Gothic"/>
           <w:lang w:eastAsia="ko-KR"/>
-          <w:rPrChange w:id="271" w:author="S B" w:date="2016-06-23T22:30:00Z">
+          <w:rPrChange w:id="272" w:author="S B" w:date="2016-06-23T22:30:00Z">
             <w:rPr>
-              <w:del w:id="272" w:author="Seungjin Baek" w:date="2016-09-30T16:24:00Z"/>
+              <w:del w:id="273" w:author="Seungjin Baek" w:date="2016-09-30T16:24:00Z"/>
               <w:lang w:eastAsia="ko-KR"/>
             </w:rPr>
           </w:rPrChange>
         </w:rPr>
-        <w:pPrChange w:id="273" w:author="S B" w:date="2016-06-23T22:30:00Z">
+        <w:pPrChange w:id="274" w:author="S B" w:date="2016-06-23T22:30:00Z">
           <w:pPr/>
         </w:pPrChange>
       </w:pPr>
-      <w:ins w:id="274" w:author="S B" w:date="2016-06-23T22:31:00Z">
-        <w:del w:id="275" w:author="Seungjin Baek" w:date="2016-09-30T16:24:00Z">
+      <w:ins w:id="275" w:author="S B" w:date="2016-06-23T22:31:00Z">
+        <w:del w:id="276" w:author="Seungjin Baek" w:date="2016-09-30T16:24:00Z">
           <w:r>
             <w:rPr>
               <w:rFonts w:eastAsia="Malgun Gothic"/>
@@ -1965,30 +1970,33 @@
     <w:p>
       <w:pPr>
         <w:rPr>
-          <w:ins w:id="276" w:author="S B" w:date="2016-06-23T22:32:00Z"/>
-          <w:del w:id="277" w:author="Seungjin Baek" w:date="2016-09-30T16:24:00Z"/>
-        </w:rPr>
-        <w:pPrChange w:id="278" w:author="Seungjin Baek" w:date="2016-07-06T16:38:00Z">
+          <w:ins w:id="277" w:author="S B" w:date="2016-06-23T22:32:00Z"/>
+          <w:del w:id="278" w:author="Seungjin Baek" w:date="2016-09-30T16:24:00Z"/>
+        </w:rPr>
+        <w:pPrChange w:id="279" w:author="Seungjin Baek" w:date="2016-07-06T16:38:00Z">
           <w:pPr>
             <w:pStyle w:val="Heading2"/>
           </w:pPr>
         </w:pPrChange>
       </w:pPr>
-      <w:del w:id="279" w:author="Seungjin Baek" w:date="2016-09-30T16:24:00Z">
+      <w:del w:id="280" w:author="Seungjin Baek" w:date="2016-09-30T16:24:00Z">
         <w:r>
           <w:delText>Exploratory Visualization</w:delText>
         </w:r>
       </w:del>
-      <w:ins w:id="280" w:author="S B" w:date="2016-09-07T21:55:00Z">
-        <w:del w:id="281" w:author="Seungjin Baek" w:date="2016-09-30T16:24:00Z">
+      <w:ins w:id="281" w:author="S B" w:date="2016-09-07T21:55:00Z">
+        <w:del w:id="282" w:author="Seungjin Baek" w:date="2016-09-30T16:24:00Z">
           <w:r>
             <w:delText xml:space="preserve"> – </w:delText>
           </w:r>
           <w:r>
             <w:rPr>
               <w:u w:val="single"/>
-              <w:rPrChange w:id="282" w:author="S B" w:date="2016-09-07T21:55:00Z">
-                <w:rPr/>
+              <w:rPrChange w:id="283" w:author="S B" w:date="2016-09-07T21:55:00Z">
+                <w:rPr>
+                  <w:b w:val="0"/>
+                  <w:bCs w:val="0"/>
+                </w:rPr>
               </w:rPrChange>
             </w:rPr>
             <w:delText>this needs to be revisited later</w:delText>
@@ -2004,29 +2012,32 @@
           <w:numId w:val="3"/>
         </w:numPr>
         <w:rPr>
-          <w:ins w:id="283" w:author="S B" w:date="2016-06-23T22:32:00Z"/>
-          <w:del w:id="284" w:author="Seungjin Baek" w:date="2016-09-30T16:24:00Z"/>
+          <w:ins w:id="284" w:author="S B" w:date="2016-06-23T22:32:00Z"/>
+          <w:del w:id="285" w:author="Seungjin Baek" w:date="2016-09-30T16:24:00Z"/>
           <w:color w:val="A6A6A6" w:themeColor="background1" w:themeShade="A6"/>
-          <w:rPrChange w:id="285" w:author="Seungjin Baek" w:date="2016-09-30T09:58:00Z">
+          <w:rPrChange w:id="286" w:author="Seungjin Baek" w:date="2016-09-30T09:58:00Z">
             <w:rPr>
-              <w:ins w:id="286" w:author="S B" w:date="2016-06-23T22:32:00Z"/>
-              <w:del w:id="287" w:author="Seungjin Baek" w:date="2016-09-30T16:24:00Z"/>
+              <w:ins w:id="287" w:author="S B" w:date="2016-06-23T22:32:00Z"/>
+              <w:del w:id="288" w:author="Seungjin Baek" w:date="2016-09-30T16:24:00Z"/>
             </w:rPr>
           </w:rPrChange>
         </w:rPr>
-        <w:pPrChange w:id="288" w:author="S B" w:date="2016-06-23T22:32:00Z">
+        <w:pPrChange w:id="289" w:author="S B" w:date="2016-06-23T22:32:00Z">
           <w:pPr>
             <w:pStyle w:val="Heading2"/>
           </w:pPr>
         </w:pPrChange>
       </w:pPr>
-      <w:ins w:id="289" w:author="S B" w:date="2016-06-23T22:32:00Z">
-        <w:del w:id="290" w:author="Seungjin Baek" w:date="2016-09-30T16:24:00Z">
+      <w:ins w:id="290" w:author="S B" w:date="2016-06-23T22:32:00Z">
+        <w:del w:id="291" w:author="Seungjin Baek" w:date="2016-09-30T16:24:00Z">
           <w:r>
             <w:rPr>
               <w:color w:val="A6A6A6" w:themeColor="background1" w:themeShade="A6"/>
-              <w:rPrChange w:id="291" w:author="Seungjin Baek" w:date="2016-09-30T09:58:00Z">
-                <w:rPr/>
+              <w:rPrChange w:id="292" w:author="Seungjin Baek" w:date="2016-09-30T09:58:00Z">
+                <w:rPr>
+                  <w:b w:val="0"/>
+                  <w:bCs w:val="0"/>
+                </w:rPr>
               </w:rPrChange>
             </w:rPr>
             <w:delText>Have you visualized a relevant characteristic or features about the dataset or input data?</w:delText>
@@ -2042,29 +2053,32 @@
           <w:numId w:val="3"/>
         </w:numPr>
         <w:rPr>
-          <w:ins w:id="292" w:author="S B" w:date="2016-06-23T22:32:00Z"/>
-          <w:del w:id="293" w:author="Seungjin Baek" w:date="2016-09-30T16:24:00Z"/>
+          <w:ins w:id="293" w:author="S B" w:date="2016-06-23T22:32:00Z"/>
+          <w:del w:id="294" w:author="Seungjin Baek" w:date="2016-09-30T16:24:00Z"/>
           <w:color w:val="A6A6A6" w:themeColor="background1" w:themeShade="A6"/>
-          <w:rPrChange w:id="294" w:author="Seungjin Baek" w:date="2016-09-30T09:58:00Z">
+          <w:rPrChange w:id="295" w:author="Seungjin Baek" w:date="2016-09-30T09:58:00Z">
             <w:rPr>
-              <w:ins w:id="295" w:author="S B" w:date="2016-06-23T22:32:00Z"/>
-              <w:del w:id="296" w:author="Seungjin Baek" w:date="2016-09-30T16:24:00Z"/>
+              <w:ins w:id="296" w:author="S B" w:date="2016-06-23T22:32:00Z"/>
+              <w:del w:id="297" w:author="Seungjin Baek" w:date="2016-09-30T16:24:00Z"/>
             </w:rPr>
           </w:rPrChange>
         </w:rPr>
-        <w:pPrChange w:id="297" w:author="S B" w:date="2016-06-23T22:32:00Z">
+        <w:pPrChange w:id="298" w:author="S B" w:date="2016-06-23T22:32:00Z">
           <w:pPr>
             <w:pStyle w:val="Heading2"/>
           </w:pPr>
         </w:pPrChange>
       </w:pPr>
-      <w:ins w:id="298" w:author="S B" w:date="2016-06-23T22:32:00Z">
-        <w:del w:id="299" w:author="Seungjin Baek" w:date="2016-09-30T16:24:00Z">
+      <w:ins w:id="299" w:author="S B" w:date="2016-06-23T22:32:00Z">
+        <w:del w:id="300" w:author="Seungjin Baek" w:date="2016-09-30T16:24:00Z">
           <w:r>
             <w:rPr>
               <w:color w:val="A6A6A6" w:themeColor="background1" w:themeShade="A6"/>
-              <w:rPrChange w:id="300" w:author="Seungjin Baek" w:date="2016-09-30T09:58:00Z">
-                <w:rPr/>
+              <w:rPrChange w:id="301" w:author="Seungjin Baek" w:date="2016-09-30T09:58:00Z">
+                <w:rPr>
+                  <w:b w:val="0"/>
+                  <w:bCs w:val="0"/>
+                </w:rPr>
               </w:rPrChange>
             </w:rPr>
             <w:delText>Is the visualization thoroughly analyzed and discussed?</w:delText>
@@ -2074,19 +2088,22 @@
     </w:p>
     <w:p>
       <w:pPr>
-        <w:pPrChange w:id="301" w:author="Seungjin Baek" w:date="2016-09-07T16:54:00Z">
+        <w:pPrChange w:id="302" w:author="Seungjin Baek" w:date="2016-09-07T16:54:00Z">
           <w:pPr>
             <w:pStyle w:val="Heading2"/>
           </w:pPr>
         </w:pPrChange>
       </w:pPr>
-      <w:ins w:id="302" w:author="S B" w:date="2016-06-23T22:32:00Z">
-        <w:del w:id="303" w:author="Seungjin Baek" w:date="2016-09-30T16:24:00Z">
+      <w:ins w:id="303" w:author="S B" w:date="2016-06-23T22:32:00Z">
+        <w:del w:id="304" w:author="Seungjin Baek" w:date="2016-09-30T16:24:00Z">
           <w:r>
             <w:rPr>
               <w:color w:val="A6A6A6" w:themeColor="background1" w:themeShade="A6"/>
-              <w:rPrChange w:id="304" w:author="Seungjin Baek" w:date="2016-09-30T09:58:00Z">
-                <w:rPr/>
+              <w:rPrChange w:id="305" w:author="Seungjin Baek" w:date="2016-09-30T09:58:00Z">
+                <w:rPr>
+                  <w:b w:val="0"/>
+                  <w:bCs w:val="0"/>
+                </w:rPr>
               </w:rPrChange>
             </w:rPr>
             <w:delText>If a plot is provided, are the axes, title, and datum clearly defined?</w:delText>
@@ -2109,19 +2126,19 @@
     <w:p>
       <w:pPr>
         <w:rPr>
-          <w:ins w:id="305" w:author="Seungjin Baek" w:date="2016-07-06T16:39:00Z"/>
-        </w:rPr>
-      </w:pPr>
-    </w:p>
-    <w:p>
-      <w:pPr>
-        <w:rPr>
-          <w:ins w:id="306" w:author="Seungjin Baek" w:date="2016-09-30T10:08:00Z"/>
+          <w:ins w:id="306" w:author="Seungjin Baek" w:date="2016-07-06T16:39:00Z"/>
+        </w:rPr>
+      </w:pPr>
+    </w:p>
+    <w:p>
+      <w:pPr>
+        <w:rPr>
+          <w:ins w:id="307" w:author="Seungjin Baek" w:date="2016-09-30T10:08:00Z"/>
           <w:rFonts w:eastAsia="Malgun Gothic"/>
           <w:lang w:eastAsia="ko-KR"/>
         </w:rPr>
       </w:pPr>
-      <w:ins w:id="307" w:author="Seungjin Baek" w:date="2016-09-30T10:01:00Z">
+      <w:ins w:id="308" w:author="Seungjin Baek" w:date="2016-09-30T10:01:00Z">
         <w:r>
           <w:rPr>
             <w:rFonts w:eastAsia="Malgun Gothic"/>
@@ -2130,7 +2147,7 @@
           <w:t xml:space="preserve">Since it is shown that only 8% of the </w:t>
         </w:r>
       </w:ins>
-      <w:ins w:id="308" w:author="Seungjin Baek" w:date="2016-09-30T10:03:00Z">
+      <w:ins w:id="309" w:author="Seungjin Baek" w:date="2016-09-30T10:03:00Z">
         <w:r>
           <w:rPr>
             <w:rFonts w:eastAsia="Malgun Gothic"/>
@@ -2139,7 +2156,7 @@
           <w:t>dataset</w:t>
         </w:r>
       </w:ins>
-      <w:ins w:id="309" w:author="Seungjin Baek" w:date="2016-09-30T10:01:00Z">
+      <w:ins w:id="310" w:author="Seungjin Baek" w:date="2016-09-30T10:01:00Z">
         <w:r>
           <w:rPr>
             <w:rFonts w:eastAsia="Malgun Gothic"/>
@@ -2148,7 +2165,7 @@
           <w:t xml:space="preserve"> contains non-zero data,</w:t>
         </w:r>
       </w:ins>
-      <w:ins w:id="310" w:author="Seungjin Baek" w:date="2016-09-30T10:04:00Z">
+      <w:ins w:id="311" w:author="Seungjin Baek" w:date="2016-09-30T10:04:00Z">
         <w:r>
           <w:rPr>
             <w:rFonts w:eastAsia="Malgun Gothic"/>
@@ -2157,7 +2174,7 @@
           <w:t xml:space="preserve"> </w:t>
         </w:r>
       </w:ins>
-      <w:ins w:id="311" w:author="Seungjin Baek" w:date="2016-09-30T10:06:00Z">
+      <w:ins w:id="312" w:author="Seungjin Baek" w:date="2016-09-30T10:06:00Z">
         <w:r>
           <w:rPr>
             <w:rFonts w:eastAsia="Malgun Gothic"/>
@@ -2166,7 +2183,7 @@
           <w:t>we</w:t>
         </w:r>
       </w:ins>
-      <w:ins w:id="312" w:author="Seungjin Baek" w:date="2016-09-30T10:04:00Z">
+      <w:ins w:id="313" w:author="Seungjin Baek" w:date="2016-09-30T10:04:00Z">
         <w:r>
           <w:rPr>
             <w:rFonts w:eastAsia="Malgun Gothic"/>
@@ -2175,7 +2192,7 @@
           <w:t xml:space="preserve"> can assume that</w:t>
         </w:r>
       </w:ins>
-      <w:ins w:id="313" w:author="Seungjin Baek" w:date="2016-09-30T10:03:00Z">
+      <w:ins w:id="314" w:author="Seungjin Baek" w:date="2016-09-30T10:03:00Z">
         <w:r>
           <w:rPr>
             <w:rFonts w:eastAsia="Malgun Gothic"/>
@@ -2184,7 +2201,7 @@
           <w:t xml:space="preserve"> </w:t>
         </w:r>
       </w:ins>
-      <w:ins w:id="314" w:author="Seungjin Baek" w:date="2016-09-30T10:01:00Z">
+      <w:ins w:id="315" w:author="Seungjin Baek" w:date="2016-09-30T10:01:00Z">
         <w:r>
           <w:rPr>
             <w:rFonts w:eastAsia="Malgun Gothic"/>
@@ -2193,7 +2210,7 @@
           <w:t xml:space="preserve">the rest </w:t>
         </w:r>
       </w:ins>
-      <w:ins w:id="315" w:author="Seungjin Baek" w:date="2016-09-30T10:04:00Z">
+      <w:ins w:id="316" w:author="Seungjin Baek" w:date="2016-09-30T10:04:00Z">
         <w:r>
           <w:rPr>
             <w:rFonts w:eastAsia="Malgun Gothic"/>
@@ -2209,7 +2226,7 @@
           <w:t xml:space="preserve">% </w:t>
         </w:r>
       </w:ins>
-      <w:ins w:id="316" w:author="Seungjin Baek" w:date="2016-09-30T10:01:00Z">
+      <w:ins w:id="317" w:author="Seungjin Baek" w:date="2016-09-30T10:01:00Z">
         <w:r>
           <w:rPr>
             <w:rFonts w:eastAsia="Malgun Gothic"/>
@@ -2218,7 +2235,7 @@
           <w:t xml:space="preserve">can be assumed to indicate a group of new or inactive users. </w:t>
         </w:r>
       </w:ins>
-      <w:ins w:id="317" w:author="Seungjin Baek" w:date="2016-09-30T10:05:00Z">
+      <w:ins w:id="318" w:author="Seungjin Baek" w:date="2016-09-30T10:05:00Z">
         <w:r>
           <w:rPr>
             <w:rFonts w:eastAsia="Malgun Gothic"/>
@@ -2245,7 +2262,7 @@
           <w:rPr>
             <w:rFonts w:asciiTheme="majorHAnsi" w:eastAsia="Malgun Gothic" w:hAnsiTheme="majorHAnsi"/>
             <w:lang w:eastAsia="ko-KR"/>
-            <w:rPrChange w:id="318" w:author="Seungjin Baek" w:date="2016-09-30T10:59:00Z">
+            <w:rPrChange w:id="319" w:author="Seungjin Baek" w:date="2016-09-30T10:59:00Z">
               <w:rPr>
                 <w:rFonts w:eastAsia="Malgun Gothic"/>
                 <w:lang w:eastAsia="ko-KR"/>
@@ -2256,7 +2273,7 @@
         </w:r>
       </w:ins>
       <w:proofErr w:type="spellEnd"/>
-      <w:ins w:id="319" w:author="Seungjin Baek" w:date="2016-09-30T10:06:00Z">
+      <w:ins w:id="320" w:author="Seungjin Baek" w:date="2016-09-30T10:06:00Z">
         <w:r>
           <w:rPr>
             <w:rFonts w:eastAsia="Malgun Gothic"/>
@@ -2300,7 +2317,7 @@
           <w:t xml:space="preserve"> In this </w:t>
         </w:r>
       </w:ins>
-      <w:ins w:id="320" w:author="Seungjin Baek" w:date="2016-09-30T10:46:00Z">
+      <w:ins w:id="321" w:author="Seungjin Baek" w:date="2016-09-30T10:46:00Z">
         <w:r>
           <w:rPr>
             <w:rFonts w:eastAsia="Malgun Gothic"/>
@@ -2309,7 +2326,7 @@
           <w:t>project</w:t>
         </w:r>
       </w:ins>
-      <w:ins w:id="321" w:author="Seungjin Baek" w:date="2016-09-30T10:06:00Z">
+      <w:ins w:id="322" w:author="Seungjin Baek" w:date="2016-09-30T10:06:00Z">
         <w:r>
           <w:rPr>
             <w:rFonts w:eastAsia="Malgun Gothic"/>
@@ -2318,7 +2335,7 @@
           <w:t xml:space="preserve">, I focus on segregating the active users </w:t>
         </w:r>
       </w:ins>
-      <w:ins w:id="322" w:author="Seungjin Baek" w:date="2016-09-30T10:07:00Z">
+      <w:ins w:id="323" w:author="Seungjin Baek" w:date="2016-09-30T10:07:00Z">
         <w:r>
           <w:rPr>
             <w:rFonts w:eastAsia="Malgun Gothic"/>
@@ -2327,7 +2344,7 @@
           <w:t>applying unsupervised clustering analysis</w:t>
         </w:r>
       </w:ins>
-      <w:ins w:id="323" w:author="Seungjin Baek" w:date="2016-09-30T10:06:00Z">
+      <w:ins w:id="324" w:author="Seungjin Baek" w:date="2016-09-30T10:06:00Z">
         <w:r>
           <w:rPr>
             <w:rFonts w:eastAsia="Malgun Gothic"/>
@@ -2340,7 +2357,7 @@
     <w:p>
       <w:pPr>
         <w:rPr>
-          <w:ins w:id="324" w:author="Seungjin Baek" w:date="2016-09-30T10:08:00Z"/>
+          <w:ins w:id="325" w:author="Seungjin Baek" w:date="2016-09-30T10:08:00Z"/>
           <w:rFonts w:eastAsia="Malgun Gothic"/>
           <w:lang w:eastAsia="ko-KR"/>
         </w:rPr>
@@ -2349,12 +2366,12 @@
     <w:p>
       <w:pPr>
         <w:rPr>
-          <w:ins w:id="325" w:author="Seungjin Baek" w:date="2016-09-30T10:47:00Z"/>
+          <w:ins w:id="326" w:author="Seungjin Baek" w:date="2016-09-30T10:47:00Z"/>
           <w:rFonts w:eastAsia="Malgun Gothic"/>
           <w:lang w:eastAsia="ko-KR"/>
         </w:rPr>
       </w:pPr>
-      <w:ins w:id="326" w:author="Seungjin Baek" w:date="2016-09-30T10:09:00Z">
+      <w:ins w:id="327" w:author="Seungjin Baek" w:date="2016-09-30T10:09:00Z">
         <w:r>
           <w:rPr>
             <w:rFonts w:eastAsia="Malgun Gothic"/>
@@ -2363,7 +2380,7 @@
           <w:t>The algorithms used in this report are mainly in two folds; 1) principal component analysis (PCA) and 2) clustering analysis.</w:t>
         </w:r>
       </w:ins>
-      <w:ins w:id="327" w:author="Seungjin Baek" w:date="2016-09-30T10:59:00Z">
+      <w:ins w:id="328" w:author="Seungjin Baek" w:date="2016-09-30T10:59:00Z">
         <w:r>
           <w:rPr>
             <w:rFonts w:eastAsia="Malgun Gothic"/>
@@ -2372,7 +2389,7 @@
           <w:t xml:space="preserve"> </w:t>
         </w:r>
       </w:ins>
-      <w:ins w:id="328" w:author="Seungjin Baek" w:date="2016-09-30T10:09:00Z">
+      <w:ins w:id="329" w:author="Seungjin Baek" w:date="2016-09-30T10:09:00Z">
         <w:r>
           <w:rPr>
             <w:rFonts w:eastAsia="Malgun Gothic"/>
@@ -2381,7 +2398,7 @@
           <w:t>Through PCA, the</w:t>
         </w:r>
       </w:ins>
-      <w:ins w:id="329" w:author="Seungjin Baek" w:date="2016-09-30T10:47:00Z">
+      <w:ins w:id="330" w:author="Seungjin Baek" w:date="2016-09-30T10:47:00Z">
         <w:r>
           <w:rPr>
             <w:rFonts w:eastAsia="Malgun Gothic"/>
@@ -2390,7 +2407,7 @@
           <w:t xml:space="preserve"> eleven</w:t>
         </w:r>
       </w:ins>
-      <w:ins w:id="330" w:author="Seungjin Baek" w:date="2016-09-30T10:09:00Z">
+      <w:ins w:id="331" w:author="Seungjin Baek" w:date="2016-09-30T10:09:00Z">
         <w:r>
           <w:rPr>
             <w:rFonts w:eastAsia="Malgun Gothic"/>
@@ -2399,7 +2416,7 @@
           <w:t xml:space="preserve"> features of dataset will be reduced to a manageable </w:t>
         </w:r>
       </w:ins>
-      <w:ins w:id="331" w:author="Seungjin Baek" w:date="2016-09-30T10:47:00Z">
+      <w:ins w:id="332" w:author="Seungjin Baek" w:date="2016-09-30T10:47:00Z">
         <w:r>
           <w:rPr>
             <w:rFonts w:eastAsia="Malgun Gothic"/>
@@ -2408,7 +2425,7 @@
           <w:t>number</w:t>
         </w:r>
       </w:ins>
-      <w:ins w:id="332" w:author="Seungjin Baek" w:date="2016-09-30T10:09:00Z">
+      <w:ins w:id="333" w:author="Seungjin Baek" w:date="2016-09-30T10:09:00Z">
         <w:r>
           <w:rPr>
             <w:rFonts w:eastAsia="Malgun Gothic"/>
@@ -2417,7 +2434,7 @@
           <w:t xml:space="preserve"> and </w:t>
         </w:r>
       </w:ins>
-      <w:ins w:id="333" w:author="Seungjin Baek" w:date="2016-09-30T10:47:00Z">
+      <w:ins w:id="334" w:author="Seungjin Baek" w:date="2016-09-30T10:47:00Z">
         <w:r>
           <w:rPr>
             <w:rFonts w:eastAsia="Malgun Gothic"/>
@@ -2426,7 +2443,7 @@
           <w:t xml:space="preserve">be </w:t>
         </w:r>
       </w:ins>
-      <w:ins w:id="334" w:author="Seungjin Baek" w:date="2016-09-30T10:09:00Z">
+      <w:ins w:id="335" w:author="Seungjin Baek" w:date="2016-09-30T10:09:00Z">
         <w:r>
           <w:rPr>
             <w:rFonts w:eastAsia="Malgun Gothic"/>
@@ -2435,7 +2452,7 @@
           <w:t xml:space="preserve">used for clustering analysis. </w:t>
         </w:r>
       </w:ins>
-      <w:ins w:id="335" w:author="Seungjin Baek" w:date="2016-09-30T10:10:00Z">
+      <w:ins w:id="336" w:author="Seungjin Baek" w:date="2016-09-30T10:10:00Z">
         <w:r>
           <w:rPr>
             <w:rFonts w:eastAsia="Malgun Gothic"/>
@@ -2444,7 +2461,7 @@
           <w:t xml:space="preserve">The detailed procedures of feature </w:t>
         </w:r>
       </w:ins>
-      <w:ins w:id="336" w:author="Seungjin Baek" w:date="2016-09-30T10:47:00Z">
+      <w:ins w:id="337" w:author="Seungjin Baek" w:date="2016-09-30T10:47:00Z">
         <w:r>
           <w:rPr>
             <w:rFonts w:eastAsia="Malgun Gothic"/>
@@ -2453,7 +2470,7 @@
           <w:t xml:space="preserve">selection and dimensionality </w:t>
         </w:r>
       </w:ins>
-      <w:ins w:id="337" w:author="Seungjin Baek" w:date="2016-09-30T10:10:00Z">
+      <w:ins w:id="338" w:author="Seungjin Baek" w:date="2016-09-30T10:10:00Z">
         <w:r>
           <w:rPr>
             <w:rFonts w:eastAsia="Malgun Gothic"/>
@@ -2462,7 +2479,7 @@
           <w:t xml:space="preserve">reduction will be discussed in the subsequent </w:t>
         </w:r>
       </w:ins>
-      <w:ins w:id="338" w:author="Seungjin Baek" w:date="2016-09-30T10:11:00Z">
+      <w:ins w:id="339" w:author="Seungjin Baek" w:date="2016-09-30T10:11:00Z">
         <w:r>
           <w:rPr>
             <w:rFonts w:eastAsia="Malgun Gothic"/>
@@ -2475,7 +2492,7 @@
     <w:p>
       <w:pPr>
         <w:rPr>
-          <w:ins w:id="339" w:author="Seungjin Baek" w:date="2016-09-30T11:00:00Z"/>
+          <w:ins w:id="340" w:author="Seungjin Baek" w:date="2016-09-30T11:00:00Z"/>
           <w:rFonts w:eastAsia="Malgun Gothic"/>
           <w:lang w:eastAsia="ko-KR"/>
         </w:rPr>
@@ -2484,12 +2501,12 @@
     <w:p>
       <w:pPr>
         <w:rPr>
-          <w:ins w:id="340" w:author="Seungjin Baek" w:date="2016-09-30T10:07:00Z"/>
+          <w:ins w:id="341" w:author="Seungjin Baek" w:date="2016-09-30T10:07:00Z"/>
           <w:rFonts w:eastAsia="Malgun Gothic"/>
           <w:lang w:eastAsia="ko-KR"/>
         </w:rPr>
       </w:pPr>
-      <w:ins w:id="341" w:author="Seungjin Baek" w:date="2016-09-30T11:00:00Z">
+      <w:ins w:id="342" w:author="Seungjin Baek" w:date="2016-09-30T11:00:00Z">
         <w:r>
           <w:rPr>
             <w:rFonts w:eastAsia="Malgun Gothic"/>
@@ -2498,7 +2515,7 @@
           <w:t xml:space="preserve">With reduced features via PCA, several clustering techniques were applied. </w:t>
         </w:r>
       </w:ins>
-      <w:ins w:id="342" w:author="Seungjin Baek" w:date="2016-09-30T11:01:00Z">
+      <w:ins w:id="343" w:author="Seungjin Baek" w:date="2016-09-30T11:01:00Z">
         <w:r>
           <w:rPr>
             <w:rFonts w:eastAsia="Malgun Gothic"/>
@@ -2507,7 +2524,7 @@
           <w:t>Despite I chose to analyze 8% of the total data set</w:t>
         </w:r>
       </w:ins>
-      <w:ins w:id="343" w:author="Seungjin Baek" w:date="2016-09-30T11:02:00Z">
+      <w:ins w:id="344" w:author="Seungjin Baek" w:date="2016-09-30T11:02:00Z">
         <w:r>
           <w:rPr>
             <w:rFonts w:eastAsia="Malgun Gothic"/>
@@ -2532,7 +2549,7 @@
           <w:t xml:space="preserve"> clustering analysis algorithm</w:t>
         </w:r>
       </w:ins>
-      <w:ins w:id="344" w:author="Seungjin Baek" w:date="2016-09-30T11:04:00Z">
+      <w:ins w:id="345" w:author="Seungjin Baek" w:date="2016-09-30T11:04:00Z">
         <w:r>
           <w:rPr>
             <w:rFonts w:eastAsia="Malgun Gothic"/>
@@ -2541,7 +2558,7 @@
           <w:t>s</w:t>
         </w:r>
       </w:ins>
-      <w:ins w:id="345" w:author="Seungjin Baek" w:date="2016-09-30T11:03:00Z">
+      <w:ins w:id="346" w:author="Seungjin Baek" w:date="2016-09-30T11:03:00Z">
         <w:r>
           <w:rPr>
             <w:rFonts w:eastAsia="Malgun Gothic"/>
@@ -2550,7 +2567,7 @@
           <w:t xml:space="preserve"> except K</w:t>
         </w:r>
       </w:ins>
-      <w:ins w:id="346" w:author="Seungjin Baek" w:date="2016-09-30T16:25:00Z">
+      <w:ins w:id="347" w:author="Seungjin Baek" w:date="2016-09-30T16:25:00Z">
         <w:r>
           <w:rPr>
             <w:rFonts w:eastAsia="Malgun Gothic"/>
@@ -2559,7 +2576,7 @@
           <w:t>-</w:t>
         </w:r>
       </w:ins>
-      <w:ins w:id="347" w:author="Seungjin Baek" w:date="2016-09-30T11:03:00Z">
+      <w:ins w:id="348" w:author="Seungjin Baek" w:date="2016-09-30T11:03:00Z">
         <w:r>
           <w:rPr>
             <w:rFonts w:eastAsia="Malgun Gothic"/>
@@ -2568,7 +2585,7 @@
           <w:t>means clustering analysis</w:t>
         </w:r>
       </w:ins>
-      <w:ins w:id="348" w:author="Seungjin Baek" w:date="2016-09-30T11:02:00Z">
+      <w:ins w:id="349" w:author="Seungjin Baek" w:date="2016-09-30T11:02:00Z">
         <w:r>
           <w:rPr>
             <w:rFonts w:eastAsia="Malgun Gothic"/>
@@ -2577,7 +2594,7 @@
           <w:t xml:space="preserve"> either t</w:t>
         </w:r>
       </w:ins>
-      <w:ins w:id="349" w:author="Seungjin Baek" w:date="2016-09-30T11:04:00Z">
+      <w:ins w:id="350" w:author="Seungjin Baek" w:date="2016-09-30T11:04:00Z">
         <w:r>
           <w:rPr>
             <w:rFonts w:eastAsia="Malgun Gothic"/>
@@ -2586,7 +2603,7 @@
           <w:t>ook</w:t>
         </w:r>
       </w:ins>
-      <w:ins w:id="350" w:author="Seungjin Baek" w:date="2016-09-30T11:02:00Z">
+      <w:ins w:id="351" w:author="Seungjin Baek" w:date="2016-09-30T11:02:00Z">
         <w:r>
           <w:rPr>
             <w:rFonts w:eastAsia="Malgun Gothic"/>
@@ -2595,7 +2612,7 @@
           <w:t xml:space="preserve"> </w:t>
         </w:r>
       </w:ins>
-      <w:ins w:id="351" w:author="Seungjin Baek" w:date="2016-09-30T11:04:00Z">
+      <w:ins w:id="352" w:author="Seungjin Baek" w:date="2016-09-30T11:04:00Z">
         <w:r>
           <w:rPr>
             <w:rFonts w:eastAsia="Malgun Gothic"/>
@@ -2604,7 +2621,7 @@
           <w:t xml:space="preserve">very </w:t>
         </w:r>
       </w:ins>
-      <w:ins w:id="352" w:author="Seungjin Baek" w:date="2016-09-30T11:02:00Z">
+      <w:ins w:id="353" w:author="Seungjin Baek" w:date="2016-09-30T11:02:00Z">
         <w:r>
           <w:rPr>
             <w:rFonts w:eastAsia="Malgun Gothic"/>
@@ -2629,7 +2646,7 @@
           <w:t xml:space="preserve"> Notebook session when the data with </w:t>
         </w:r>
       </w:ins>
-      <w:ins w:id="353" w:author="Seungjin Baek" w:date="2016-09-30T11:04:00Z">
+      <w:ins w:id="354" w:author="Seungjin Baek" w:date="2016-09-30T11:04:00Z">
         <w:r>
           <w:rPr>
             <w:rFonts w:eastAsia="Malgun Gothic"/>
@@ -2638,7 +2655,7 @@
           <w:t>greater</w:t>
         </w:r>
       </w:ins>
-      <w:ins w:id="354" w:author="Seungjin Baek" w:date="2016-09-30T11:02:00Z">
+      <w:ins w:id="355" w:author="Seungjin Baek" w:date="2016-09-30T11:02:00Z">
         <w:r>
           <w:rPr>
             <w:rFonts w:eastAsia="Malgun Gothic"/>
@@ -2647,7 +2664,7 @@
           <w:t xml:space="preserve"> than 50,000 entr</w:t>
         </w:r>
       </w:ins>
-      <w:ins w:id="355" w:author="Seungjin Baek" w:date="2016-09-30T11:04:00Z">
+      <w:ins w:id="356" w:author="Seungjin Baek" w:date="2016-09-30T11:04:00Z">
         <w:r>
           <w:rPr>
             <w:rFonts w:eastAsia="Malgun Gothic"/>
@@ -2656,7 +2673,7 @@
           <w:t>ies</w:t>
         </w:r>
       </w:ins>
-      <w:ins w:id="356" w:author="Seungjin Baek" w:date="2016-09-30T11:02:00Z">
+      <w:ins w:id="357" w:author="Seungjin Baek" w:date="2016-09-30T11:02:00Z">
         <w:r>
           <w:rPr>
             <w:rFonts w:eastAsia="Malgun Gothic"/>
@@ -2665,7 +2682,7 @@
           <w:t xml:space="preserve"> were used as input.</w:t>
         </w:r>
       </w:ins>
-      <w:ins w:id="357" w:author="Seungjin Baek" w:date="2016-09-30T11:04:00Z">
+      <w:ins w:id="358" w:author="Seungjin Baek" w:date="2016-09-30T11:04:00Z">
         <w:r>
           <w:rPr>
             <w:rFonts w:eastAsia="Malgun Gothic"/>
@@ -2674,7 +2691,7 @@
           <w:t xml:space="preserve"> This will be covered later in the</w:t>
         </w:r>
       </w:ins>
-      <w:ins w:id="358" w:author="Seungjin Baek" w:date="2016-09-30T11:05:00Z">
+      <w:ins w:id="359" w:author="Seungjin Baek" w:date="2016-09-30T11:05:00Z">
         <w:r>
           <w:rPr>
             <w:rFonts w:eastAsia="Malgun Gothic"/>
@@ -2687,12 +2704,12 @@
     <w:p>
       <w:pPr>
         <w:rPr>
-          <w:ins w:id="359" w:author="Seungjin Baek" w:date="2016-09-30T10:01:00Z"/>
+          <w:ins w:id="360" w:author="Seungjin Baek" w:date="2016-09-30T10:01:00Z"/>
           <w:rFonts w:eastAsia="Malgun Gothic"/>
           <w:lang w:eastAsia="ko-KR"/>
         </w:rPr>
       </w:pPr>
-      <w:ins w:id="360" w:author="Seungjin Baek" w:date="2016-09-30T10:06:00Z">
+      <w:ins w:id="361" w:author="Seungjin Baek" w:date="2016-09-30T10:06:00Z">
         <w:r>
           <w:rPr>
             <w:rFonts w:eastAsia="Malgun Gothic"/>
@@ -2705,13 +2722,13 @@
     <w:p>
       <w:pPr>
         <w:rPr>
-          <w:ins w:id="361" w:author="S B" w:date="2016-09-29T21:44:00Z"/>
-          <w:del w:id="362" w:author="Seungjin Baek" w:date="2016-09-30T16:25:00Z"/>
+          <w:ins w:id="362" w:author="S B" w:date="2016-09-29T21:44:00Z"/>
+          <w:del w:id="363" w:author="Seungjin Baek" w:date="2016-09-30T16:25:00Z"/>
           <w:rFonts w:eastAsia="Malgun Gothic"/>
           <w:lang w:eastAsia="ko-KR"/>
         </w:rPr>
       </w:pPr>
-      <w:del w:id="363" w:author="Seungjin Baek" w:date="2016-09-30T16:25:00Z">
+      <w:del w:id="364" w:author="Seungjin Baek" w:date="2016-09-30T16:25:00Z">
         <w:r>
           <w:rPr>
             <w:rFonts w:eastAsia="Malgun Gothic" w:hint="eastAsia"/>
@@ -2725,14 +2742,14 @@
     <w:p>
       <w:pPr>
         <w:rPr>
-          <w:ins w:id="364" w:author="S B" w:date="2016-09-29T21:58:00Z"/>
-          <w:del w:id="365" w:author="Seungjin Baek" w:date="2016-09-30T16:25:00Z"/>
+          <w:ins w:id="365" w:author="S B" w:date="2016-09-29T21:58:00Z"/>
+          <w:del w:id="366" w:author="Seungjin Baek" w:date="2016-09-30T16:25:00Z"/>
           <w:rFonts w:eastAsia="Malgun Gothic"/>
           <w:lang w:eastAsia="ko-KR"/>
         </w:rPr>
       </w:pPr>
-      <w:ins w:id="366" w:author="S B" w:date="2016-09-29T21:45:00Z">
-        <w:del w:id="367" w:author="Seungjin Baek" w:date="2016-09-30T16:25:00Z">
+      <w:ins w:id="367" w:author="S B" w:date="2016-09-29T21:45:00Z">
+        <w:del w:id="368" w:author="Seungjin Baek" w:date="2016-09-30T16:25:00Z">
           <w:r>
             <w:rPr>
               <w:rFonts w:eastAsia="Malgun Gothic"/>
@@ -2742,8 +2759,8 @@
           </w:r>
         </w:del>
       </w:ins>
-      <w:ins w:id="368" w:author="S B" w:date="2016-09-29T21:46:00Z">
-        <w:del w:id="369" w:author="Seungjin Baek" w:date="2016-09-30T16:25:00Z">
+      <w:ins w:id="369" w:author="S B" w:date="2016-09-29T21:46:00Z">
+        <w:del w:id="370" w:author="Seungjin Baek" w:date="2016-09-30T16:25:00Z">
           <w:r>
             <w:rPr>
               <w:rFonts w:eastAsia="Malgun Gothic"/>
@@ -2753,8 +2770,8 @@
           </w:r>
         </w:del>
       </w:ins>
-      <w:ins w:id="370" w:author="S B" w:date="2016-09-29T21:55:00Z">
-        <w:del w:id="371" w:author="Seungjin Baek" w:date="2016-09-30T16:25:00Z">
+      <w:ins w:id="371" w:author="S B" w:date="2016-09-29T21:55:00Z">
+        <w:del w:id="372" w:author="Seungjin Baek" w:date="2016-09-30T16:25:00Z">
           <w:r>
             <w:rPr>
               <w:rFonts w:eastAsia="Malgun Gothic"/>
@@ -2764,8 +2781,8 @@
           </w:r>
         </w:del>
       </w:ins>
-      <w:ins w:id="372" w:author="S B" w:date="2016-09-29T21:46:00Z">
-        <w:del w:id="373" w:author="Seungjin Baek" w:date="2016-09-30T16:25:00Z">
+      <w:ins w:id="373" w:author="S B" w:date="2016-09-29T21:46:00Z">
+        <w:del w:id="374" w:author="Seungjin Baek" w:date="2016-09-30T16:25:00Z">
           <w:r>
             <w:rPr>
               <w:rFonts w:eastAsia="Malgun Gothic"/>
@@ -2775,8 +2792,8 @@
           </w:r>
         </w:del>
       </w:ins>
-      <w:ins w:id="374" w:author="S B" w:date="2016-09-29T21:47:00Z">
-        <w:del w:id="375" w:author="Seungjin Baek" w:date="2016-09-30T16:25:00Z">
+      <w:ins w:id="375" w:author="S B" w:date="2016-09-29T21:47:00Z">
+        <w:del w:id="376" w:author="Seungjin Baek" w:date="2016-09-30T16:25:00Z">
           <w:r>
             <w:rPr>
               <w:rFonts w:eastAsia="Malgun Gothic"/>
@@ -2786,8 +2803,8 @@
           </w:r>
         </w:del>
       </w:ins>
-      <w:ins w:id="376" w:author="S B" w:date="2016-09-29T21:56:00Z">
-        <w:del w:id="377" w:author="Seungjin Baek" w:date="2016-09-30T16:25:00Z">
+      <w:ins w:id="377" w:author="S B" w:date="2016-09-29T21:56:00Z">
+        <w:del w:id="378" w:author="Seungjin Baek" w:date="2016-09-30T16:25:00Z">
           <w:r>
             <w:rPr>
               <w:rFonts w:eastAsia="Malgun Gothic"/>
@@ -2797,8 +2814,8 @@
           </w:r>
         </w:del>
       </w:ins>
-      <w:ins w:id="378" w:author="S B" w:date="2016-09-29T21:47:00Z">
-        <w:del w:id="379" w:author="Seungjin Baek" w:date="2016-09-30T16:25:00Z">
+      <w:ins w:id="379" w:author="S B" w:date="2016-09-29T21:47:00Z">
+        <w:del w:id="380" w:author="Seungjin Baek" w:date="2016-09-30T16:25:00Z">
           <w:r>
             <w:rPr>
               <w:rFonts w:eastAsia="Malgun Gothic"/>
@@ -2808,8 +2825,8 @@
           </w:r>
         </w:del>
       </w:ins>
-      <w:ins w:id="380" w:author="S B" w:date="2016-09-29T21:56:00Z">
-        <w:del w:id="381" w:author="Seungjin Baek" w:date="2016-09-30T16:25:00Z">
+      <w:ins w:id="381" w:author="S B" w:date="2016-09-29T21:56:00Z">
+        <w:del w:id="382" w:author="Seungjin Baek" w:date="2016-09-30T16:25:00Z">
           <w:r>
             <w:rPr>
               <w:rFonts w:eastAsia="Malgun Gothic"/>
@@ -2819,8 +2836,8 @@
           </w:r>
         </w:del>
       </w:ins>
-      <w:ins w:id="382" w:author="S B" w:date="2016-09-29T21:58:00Z">
-        <w:del w:id="383" w:author="Seungjin Baek" w:date="2016-09-30T16:25:00Z">
+      <w:ins w:id="383" w:author="S B" w:date="2016-09-29T21:58:00Z">
+        <w:del w:id="384" w:author="Seungjin Baek" w:date="2016-09-30T16:25:00Z">
           <w:r>
             <w:rPr>
               <w:rFonts w:eastAsia="Malgun Gothic"/>
@@ -2834,8 +2851,8 @@
     <w:p>
       <w:pPr>
         <w:rPr>
-          <w:ins w:id="384" w:author="S B" w:date="2016-09-29T22:06:00Z"/>
-          <w:del w:id="385" w:author="Seungjin Baek" w:date="2016-09-30T16:25:00Z"/>
+          <w:ins w:id="385" w:author="S B" w:date="2016-09-29T22:06:00Z"/>
+          <w:del w:id="386" w:author="Seungjin Baek" w:date="2016-09-30T16:25:00Z"/>
           <w:rFonts w:eastAsia="Malgun Gothic"/>
           <w:lang w:eastAsia="ko-KR"/>
         </w:rPr>
@@ -2849,29 +2866,29 @@
           <w:numId w:val="11"/>
         </w:numPr>
         <w:rPr>
-          <w:ins w:id="386" w:author="S B" w:date="2016-09-29T21:58:00Z"/>
-          <w:del w:id="387" w:author="Seungjin Baek" w:date="2016-09-30T14:29:00Z"/>
+          <w:ins w:id="387" w:author="S B" w:date="2016-09-29T21:58:00Z"/>
+          <w:del w:id="388" w:author="Seungjin Baek" w:date="2016-09-30T14:29:00Z"/>
           <w:rFonts w:eastAsia="Malgun Gothic"/>
           <w:lang w:eastAsia="ko-KR"/>
-          <w:rPrChange w:id="388" w:author="S B" w:date="2016-09-29T22:07:00Z">
+          <w:rPrChange w:id="389" w:author="S B" w:date="2016-09-29T22:07:00Z">
             <w:rPr>
-              <w:ins w:id="389" w:author="S B" w:date="2016-09-29T21:58:00Z"/>
-              <w:del w:id="390" w:author="Seungjin Baek" w:date="2016-09-30T14:29:00Z"/>
+              <w:ins w:id="390" w:author="S B" w:date="2016-09-29T21:58:00Z"/>
+              <w:del w:id="391" w:author="Seungjin Baek" w:date="2016-09-30T14:29:00Z"/>
               <w:lang w:eastAsia="ko-KR"/>
             </w:rPr>
           </w:rPrChange>
         </w:rPr>
-        <w:pPrChange w:id="391" w:author="S B" w:date="2016-09-29T22:07:00Z">
+        <w:pPrChange w:id="392" w:author="S B" w:date="2016-09-29T22:07:00Z">
           <w:pPr/>
         </w:pPrChange>
       </w:pPr>
-      <w:ins w:id="392" w:author="S B" w:date="2016-09-29T22:06:00Z">
-        <w:del w:id="393" w:author="Seungjin Baek" w:date="2016-09-30T14:29:00Z">
+      <w:ins w:id="393" w:author="S B" w:date="2016-09-29T22:06:00Z">
+        <w:del w:id="394" w:author="Seungjin Baek" w:date="2016-09-30T14:29:00Z">
           <w:r>
             <w:rPr>
               <w:rFonts w:eastAsia="Malgun Gothic"/>
               <w:lang w:eastAsia="ko-KR"/>
-              <w:rPrChange w:id="394" w:author="S B" w:date="2016-09-29T22:07:00Z">
+              <w:rPrChange w:id="395" w:author="S B" w:date="2016-09-29T22:07:00Z">
                 <w:rPr>
                   <w:lang w:eastAsia="ko-KR"/>
                 </w:rPr>
@@ -2886,17 +2903,17 @@
       <w:pPr>
         <w:ind w:left="720"/>
         <w:rPr>
-          <w:ins w:id="395" w:author="S B" w:date="2016-09-29T22:19:00Z"/>
-          <w:del w:id="396" w:author="Seungjin Baek" w:date="2016-09-30T14:29:00Z"/>
+          <w:ins w:id="396" w:author="S B" w:date="2016-09-29T22:19:00Z"/>
+          <w:del w:id="397" w:author="Seungjin Baek" w:date="2016-09-30T14:29:00Z"/>
           <w:rFonts w:eastAsia="Malgun Gothic"/>
           <w:lang w:eastAsia="ko-KR"/>
         </w:rPr>
-        <w:pPrChange w:id="397" w:author="S B" w:date="2016-09-29T23:23:00Z">
+        <w:pPrChange w:id="398" w:author="S B" w:date="2016-09-29T23:23:00Z">
           <w:pPr/>
         </w:pPrChange>
       </w:pPr>
-      <w:ins w:id="398" w:author="S B" w:date="2016-09-29T21:58:00Z">
-        <w:del w:id="399" w:author="Seungjin Baek" w:date="2016-09-30T14:29:00Z">
+      <w:ins w:id="399" w:author="S B" w:date="2016-09-29T21:58:00Z">
+        <w:del w:id="400" w:author="Seungjin Baek" w:date="2016-09-30T14:29:00Z">
           <w:r>
             <w:rPr>
               <w:rFonts w:eastAsia="Malgun Gothic"/>
@@ -2906,8 +2923,8 @@
           </w:r>
         </w:del>
       </w:ins>
-      <w:ins w:id="400" w:author="S B" w:date="2016-09-29T22:06:00Z">
-        <w:del w:id="401" w:author="Seungjin Baek" w:date="2016-09-30T14:29:00Z">
+      <w:ins w:id="401" w:author="S B" w:date="2016-09-29T22:06:00Z">
+        <w:del w:id="402" w:author="Seungjin Baek" w:date="2016-09-30T14:29:00Z">
           <w:r>
             <w:rPr>
               <w:rFonts w:eastAsia="Malgun Gothic"/>
@@ -2917,8 +2934,8 @@
           </w:r>
         </w:del>
       </w:ins>
-      <w:ins w:id="402" w:author="S B" w:date="2016-09-29T21:58:00Z">
-        <w:del w:id="403" w:author="Seungjin Baek" w:date="2016-09-30T14:29:00Z">
+      <w:ins w:id="403" w:author="S B" w:date="2016-09-29T21:58:00Z">
+        <w:del w:id="404" w:author="Seungjin Baek" w:date="2016-09-30T14:29:00Z">
           <w:r>
             <w:rPr>
               <w:rFonts w:eastAsia="Malgun Gothic"/>
@@ -2928,8 +2945,8 @@
           </w:r>
         </w:del>
       </w:ins>
-      <w:ins w:id="404" w:author="S B" w:date="2016-09-29T22:06:00Z">
-        <w:del w:id="405" w:author="Seungjin Baek" w:date="2016-09-30T14:29:00Z">
+      <w:ins w:id="405" w:author="S B" w:date="2016-09-29T22:06:00Z">
+        <w:del w:id="406" w:author="Seungjin Baek" w:date="2016-09-30T14:29:00Z">
           <w:r>
             <w:rPr>
               <w:rFonts w:eastAsia="Malgun Gothic"/>
@@ -2939,8 +2956,8 @@
           </w:r>
         </w:del>
       </w:ins>
-      <w:ins w:id="406" w:author="S B" w:date="2016-09-29T21:58:00Z">
-        <w:del w:id="407" w:author="Seungjin Baek" w:date="2016-09-30T14:29:00Z">
+      <w:ins w:id="407" w:author="S B" w:date="2016-09-29T21:58:00Z">
+        <w:del w:id="408" w:author="Seungjin Baek" w:date="2016-09-30T14:29:00Z">
           <w:r>
             <w:rPr>
               <w:rFonts w:eastAsia="Malgun Gothic"/>
@@ -2950,8 +2967,8 @@
           </w:r>
         </w:del>
       </w:ins>
-      <w:ins w:id="408" w:author="S B" w:date="2016-09-29T21:59:00Z">
-        <w:del w:id="409" w:author="Seungjin Baek" w:date="2016-09-30T14:29:00Z">
+      <w:ins w:id="409" w:author="S B" w:date="2016-09-29T21:59:00Z">
+        <w:del w:id="410" w:author="Seungjin Baek" w:date="2016-09-30T14:29:00Z">
           <w:r>
             <w:rPr>
               <w:rFonts w:eastAsia="Malgun Gothic"/>
@@ -2961,8 +2978,8 @@
           </w:r>
         </w:del>
       </w:ins>
-      <w:ins w:id="410" w:author="S B" w:date="2016-09-29T21:58:00Z">
-        <w:del w:id="411" w:author="Seungjin Baek" w:date="2016-09-30T14:29:00Z">
+      <w:ins w:id="411" w:author="S B" w:date="2016-09-29T21:58:00Z">
+        <w:del w:id="412" w:author="Seungjin Baek" w:date="2016-09-30T14:29:00Z">
           <w:r>
             <w:rPr>
               <w:rFonts w:eastAsia="Malgun Gothic"/>
@@ -2972,8 +2989,8 @@
           </w:r>
         </w:del>
       </w:ins>
-      <w:ins w:id="412" w:author="S B" w:date="2016-09-29T22:13:00Z">
-        <w:del w:id="413" w:author="Seungjin Baek" w:date="2016-09-30T14:29:00Z">
+      <w:ins w:id="413" w:author="S B" w:date="2016-09-29T22:13:00Z">
+        <w:del w:id="414" w:author="Seungjin Baek" w:date="2016-09-30T14:29:00Z">
           <w:r>
             <w:rPr>
               <w:rFonts w:eastAsia="Malgun Gothic"/>
@@ -2983,8 +3000,8 @@
           </w:r>
         </w:del>
       </w:ins>
-      <w:ins w:id="414" w:author="S B" w:date="2016-09-29T22:14:00Z">
-        <w:del w:id="415" w:author="Seungjin Baek" w:date="2016-09-30T14:29:00Z">
+      <w:ins w:id="415" w:author="S B" w:date="2016-09-29T22:14:00Z">
+        <w:del w:id="416" w:author="Seungjin Baek" w:date="2016-09-30T14:29:00Z">
           <w:r>
             <w:rPr>
               <w:rFonts w:eastAsia="Malgun Gothic"/>
@@ -2994,8 +3011,8 @@
           </w:r>
         </w:del>
       </w:ins>
-      <w:ins w:id="416" w:author="S B" w:date="2016-09-29T21:59:00Z">
-        <w:del w:id="417" w:author="Seungjin Baek" w:date="2016-09-30T14:29:00Z">
+      <w:ins w:id="417" w:author="S B" w:date="2016-09-29T21:59:00Z">
+        <w:del w:id="418" w:author="Seungjin Baek" w:date="2016-09-30T14:29:00Z">
           <w:r>
             <w:rPr>
               <w:rFonts w:eastAsia="Malgun Gothic"/>
@@ -3012,8 +3029,8 @@
           </w:r>
         </w:del>
       </w:ins>
-      <w:ins w:id="418" w:author="S B" w:date="2016-09-29T22:15:00Z">
-        <w:del w:id="419" w:author="Seungjin Baek" w:date="2016-09-30T14:29:00Z">
+      <w:ins w:id="419" w:author="S B" w:date="2016-09-29T22:15:00Z">
+        <w:del w:id="420" w:author="Seungjin Baek" w:date="2016-09-30T14:29:00Z">
           <w:r>
             <w:rPr>
               <w:rFonts w:eastAsia="Malgun Gothic"/>
@@ -3023,8 +3040,8 @@
           </w:r>
         </w:del>
       </w:ins>
-      <w:ins w:id="420" w:author="S B" w:date="2016-09-29T21:59:00Z">
-        <w:del w:id="421" w:author="Seungjin Baek" w:date="2016-09-30T14:29:00Z">
+      <w:ins w:id="421" w:author="S B" w:date="2016-09-29T21:59:00Z">
+        <w:del w:id="422" w:author="Seungjin Baek" w:date="2016-09-30T14:29:00Z">
           <w:r>
             <w:rPr>
               <w:rFonts w:eastAsia="Malgun Gothic"/>
@@ -3034,8 +3051,8 @@
           </w:r>
         </w:del>
       </w:ins>
-      <w:ins w:id="422" w:author="S B" w:date="2016-09-29T22:08:00Z">
-        <w:del w:id="423" w:author="Seungjin Baek" w:date="2016-09-30T14:29:00Z">
+      <w:ins w:id="423" w:author="S B" w:date="2016-09-29T22:08:00Z">
+        <w:del w:id="424" w:author="Seungjin Baek" w:date="2016-09-30T14:29:00Z">
           <w:r>
             <w:rPr>
               <w:rFonts w:eastAsia="Malgun Gothic"/>
@@ -3052,8 +3069,8 @@
           </w:r>
         </w:del>
       </w:ins>
-      <w:ins w:id="424" w:author="S B" w:date="2016-09-29T22:16:00Z">
-        <w:del w:id="425" w:author="Seungjin Baek" w:date="2016-09-30T14:29:00Z">
+      <w:ins w:id="425" w:author="S B" w:date="2016-09-29T22:16:00Z">
+        <w:del w:id="426" w:author="Seungjin Baek" w:date="2016-09-30T14:29:00Z">
           <w:r>
             <w:rPr>
               <w:rFonts w:eastAsia="Malgun Gothic"/>
@@ -3063,8 +3080,8 @@
           </w:r>
         </w:del>
       </w:ins>
-      <w:ins w:id="426" w:author="S B" w:date="2016-09-29T22:08:00Z">
-        <w:del w:id="427" w:author="Seungjin Baek" w:date="2016-09-30T14:29:00Z">
+      <w:ins w:id="427" w:author="S B" w:date="2016-09-29T22:08:00Z">
+        <w:del w:id="428" w:author="Seungjin Baek" w:date="2016-09-30T14:29:00Z">
           <w:r>
             <w:rPr>
               <w:rFonts w:eastAsia="Malgun Gothic"/>
@@ -3074,8 +3091,8 @@
           </w:r>
         </w:del>
       </w:ins>
-      <w:ins w:id="428" w:author="S B" w:date="2016-09-29T22:16:00Z">
-        <w:del w:id="429" w:author="Seungjin Baek" w:date="2016-09-30T14:29:00Z">
+      <w:ins w:id="429" w:author="S B" w:date="2016-09-29T22:16:00Z">
+        <w:del w:id="430" w:author="Seungjin Baek" w:date="2016-09-30T14:29:00Z">
           <w:r>
             <w:rPr>
               <w:rFonts w:eastAsia="Malgun Gothic"/>
@@ -3085,8 +3102,8 @@
           </w:r>
         </w:del>
       </w:ins>
-      <w:ins w:id="430" w:author="S B" w:date="2016-09-29T22:08:00Z">
-        <w:del w:id="431" w:author="Seungjin Baek" w:date="2016-09-30T14:29:00Z">
+      <w:ins w:id="431" w:author="S B" w:date="2016-09-29T22:08:00Z">
+        <w:del w:id="432" w:author="Seungjin Baek" w:date="2016-09-30T14:29:00Z">
           <w:r>
             <w:rPr>
               <w:rFonts w:eastAsia="Malgun Gothic"/>
@@ -3096,8 +3113,8 @@
           </w:r>
         </w:del>
       </w:ins>
-      <w:ins w:id="432" w:author="S B" w:date="2016-09-29T22:16:00Z">
-        <w:del w:id="433" w:author="Seungjin Baek" w:date="2016-09-30T14:29:00Z">
+      <w:ins w:id="433" w:author="S B" w:date="2016-09-29T22:16:00Z">
+        <w:del w:id="434" w:author="Seungjin Baek" w:date="2016-09-30T14:29:00Z">
           <w:r>
             <w:rPr>
               <w:rFonts w:eastAsia="Malgun Gothic"/>
@@ -3107,8 +3124,8 @@
           </w:r>
         </w:del>
       </w:ins>
-      <w:ins w:id="434" w:author="S B" w:date="2016-09-29T22:08:00Z">
-        <w:del w:id="435" w:author="Seungjin Baek" w:date="2016-09-30T14:29:00Z">
+      <w:ins w:id="435" w:author="S B" w:date="2016-09-29T22:08:00Z">
+        <w:del w:id="436" w:author="Seungjin Baek" w:date="2016-09-30T14:29:00Z">
           <w:r>
             <w:rPr>
               <w:rFonts w:eastAsia="Malgun Gothic"/>
@@ -3118,8 +3135,8 @@
           </w:r>
         </w:del>
       </w:ins>
-      <w:ins w:id="436" w:author="S B" w:date="2016-09-29T22:09:00Z">
-        <w:del w:id="437" w:author="Seungjin Baek" w:date="2016-09-30T14:29:00Z">
+      <w:ins w:id="437" w:author="S B" w:date="2016-09-29T22:09:00Z">
+        <w:del w:id="438" w:author="Seungjin Baek" w:date="2016-09-30T14:29:00Z">
           <w:r>
             <w:rPr>
               <w:rFonts w:eastAsia="Malgun Gothic"/>
@@ -3129,8 +3146,8 @@
           </w:r>
         </w:del>
       </w:ins>
-      <w:ins w:id="438" w:author="S B" w:date="2016-09-29T22:08:00Z">
-        <w:del w:id="439" w:author="Seungjin Baek" w:date="2016-09-30T14:29:00Z">
+      <w:ins w:id="439" w:author="S B" w:date="2016-09-29T22:08:00Z">
+        <w:del w:id="440" w:author="Seungjin Baek" w:date="2016-09-30T14:29:00Z">
           <w:r>
             <w:rPr>
               <w:rFonts w:eastAsia="Malgun Gothic"/>
@@ -3140,8 +3157,8 @@
           </w:r>
         </w:del>
       </w:ins>
-      <w:ins w:id="440" w:author="S B" w:date="2016-09-29T22:09:00Z">
-        <w:del w:id="441" w:author="Seungjin Baek" w:date="2016-09-30T14:29:00Z">
+      <w:ins w:id="441" w:author="S B" w:date="2016-09-29T22:09:00Z">
+        <w:del w:id="442" w:author="Seungjin Baek" w:date="2016-09-30T14:29:00Z">
           <w:r>
             <w:rPr>
               <w:rFonts w:eastAsia="Malgun Gothic"/>
@@ -3165,8 +3182,8 @@
           </w:r>
         </w:del>
       </w:ins>
-      <w:ins w:id="442" w:author="S B" w:date="2016-09-29T22:17:00Z">
-        <w:del w:id="443" w:author="Seungjin Baek" w:date="2016-09-30T14:29:00Z">
+      <w:ins w:id="443" w:author="S B" w:date="2016-09-29T22:17:00Z">
+        <w:del w:id="444" w:author="Seungjin Baek" w:date="2016-09-30T14:29:00Z">
           <w:r>
             <w:rPr>
               <w:rFonts w:eastAsia="Malgun Gothic"/>
@@ -3176,8 +3193,8 @@
           </w:r>
         </w:del>
       </w:ins>
-      <w:ins w:id="444" w:author="S B" w:date="2016-09-29T22:09:00Z">
-        <w:del w:id="445" w:author="Seungjin Baek" w:date="2016-09-30T14:29:00Z">
+      <w:ins w:id="445" w:author="S B" w:date="2016-09-29T22:09:00Z">
+        <w:del w:id="446" w:author="Seungjin Baek" w:date="2016-09-30T14:29:00Z">
           <w:r>
             <w:rPr>
               <w:rFonts w:eastAsia="Malgun Gothic"/>
@@ -3187,8 +3204,8 @@
           </w:r>
         </w:del>
       </w:ins>
-      <w:ins w:id="446" w:author="S B" w:date="2016-09-29T22:17:00Z">
-        <w:del w:id="447" w:author="Seungjin Baek" w:date="2016-09-30T14:29:00Z">
+      <w:ins w:id="447" w:author="S B" w:date="2016-09-29T22:17:00Z">
+        <w:del w:id="448" w:author="Seungjin Baek" w:date="2016-09-30T14:29:00Z">
           <w:r>
             <w:rPr>
               <w:rFonts w:eastAsia="Malgun Gothic"/>
@@ -3198,8 +3215,8 @@
           </w:r>
         </w:del>
       </w:ins>
-      <w:ins w:id="448" w:author="S B" w:date="2016-09-29T22:09:00Z">
-        <w:del w:id="449" w:author="Seungjin Baek" w:date="2016-09-30T14:29:00Z">
+      <w:ins w:id="449" w:author="S B" w:date="2016-09-29T22:09:00Z">
+        <w:del w:id="450" w:author="Seungjin Baek" w:date="2016-09-30T14:29:00Z">
           <w:r>
             <w:rPr>
               <w:rFonts w:eastAsia="Malgun Gothic"/>
@@ -3216,8 +3233,8 @@
           </w:r>
         </w:del>
       </w:ins>
-      <w:ins w:id="450" w:author="S B" w:date="2016-09-29T22:17:00Z">
-        <w:del w:id="451" w:author="Seungjin Baek" w:date="2016-09-30T14:29:00Z">
+      <w:ins w:id="451" w:author="S B" w:date="2016-09-29T22:17:00Z">
+        <w:del w:id="452" w:author="Seungjin Baek" w:date="2016-09-30T14:29:00Z">
           <w:r>
             <w:rPr>
               <w:rFonts w:eastAsia="Malgun Gothic"/>
@@ -3227,8 +3244,8 @@
           </w:r>
         </w:del>
       </w:ins>
-      <w:ins w:id="452" w:author="S B" w:date="2016-09-29T22:09:00Z">
-        <w:del w:id="453" w:author="Seungjin Baek" w:date="2016-09-30T14:29:00Z">
+      <w:ins w:id="453" w:author="S B" w:date="2016-09-29T22:09:00Z">
+        <w:del w:id="454" w:author="Seungjin Baek" w:date="2016-09-30T14:29:00Z">
           <w:r>
             <w:rPr>
               <w:rFonts w:eastAsia="Malgun Gothic"/>
@@ -3238,8 +3255,8 @@
           </w:r>
         </w:del>
       </w:ins>
-      <w:ins w:id="454" w:author="S B" w:date="2016-09-29T22:18:00Z">
-        <w:del w:id="455" w:author="Seungjin Baek" w:date="2016-09-30T14:29:00Z">
+      <w:ins w:id="455" w:author="S B" w:date="2016-09-29T22:18:00Z">
+        <w:del w:id="456" w:author="Seungjin Baek" w:date="2016-09-30T14:29:00Z">
           <w:r>
             <w:rPr>
               <w:rFonts w:eastAsia="Malgun Gothic"/>
@@ -3249,8 +3266,8 @@
           </w:r>
         </w:del>
       </w:ins>
-      <w:ins w:id="456" w:author="S B" w:date="2016-09-29T22:09:00Z">
-        <w:del w:id="457" w:author="Seungjin Baek" w:date="2016-09-30T14:29:00Z">
+      <w:ins w:id="457" w:author="S B" w:date="2016-09-29T22:09:00Z">
+        <w:del w:id="458" w:author="Seungjin Baek" w:date="2016-09-30T14:29:00Z">
           <w:r>
             <w:rPr>
               <w:rFonts w:eastAsia="Malgun Gothic"/>
@@ -3260,8 +3277,8 @@
           </w:r>
         </w:del>
       </w:ins>
-      <w:ins w:id="458" w:author="S B" w:date="2016-09-29T22:10:00Z">
-        <w:del w:id="459" w:author="Seungjin Baek" w:date="2016-09-30T14:29:00Z">
+      <w:ins w:id="459" w:author="S B" w:date="2016-09-29T22:10:00Z">
+        <w:del w:id="460" w:author="Seungjin Baek" w:date="2016-09-30T14:29:00Z">
           <w:r>
             <w:rPr>
               <w:rFonts w:eastAsia="Malgun Gothic"/>
@@ -3271,8 +3288,8 @@
           </w:r>
         </w:del>
       </w:ins>
-      <w:ins w:id="460" w:author="S B" w:date="2016-09-29T22:18:00Z">
-        <w:del w:id="461" w:author="Seungjin Baek" w:date="2016-09-30T14:29:00Z">
+      <w:ins w:id="461" w:author="S B" w:date="2016-09-29T22:18:00Z">
+        <w:del w:id="462" w:author="Seungjin Baek" w:date="2016-09-30T14:29:00Z">
           <w:r>
             <w:rPr>
               <w:rFonts w:eastAsia="Malgun Gothic"/>
@@ -3282,8 +3299,8 @@
           </w:r>
         </w:del>
       </w:ins>
-      <w:ins w:id="462" w:author="S B" w:date="2016-09-29T22:10:00Z">
-        <w:del w:id="463" w:author="Seungjin Baek" w:date="2016-09-30T14:29:00Z">
+      <w:ins w:id="463" w:author="S B" w:date="2016-09-29T22:10:00Z">
+        <w:del w:id="464" w:author="Seungjin Baek" w:date="2016-09-30T14:29:00Z">
           <w:r>
             <w:rPr>
               <w:rFonts w:eastAsia="Malgun Gothic"/>
@@ -3293,8 +3310,8 @@
           </w:r>
         </w:del>
       </w:ins>
-      <w:ins w:id="464" w:author="S B" w:date="2016-09-29T22:19:00Z">
-        <w:del w:id="465" w:author="Seungjin Baek" w:date="2016-09-30T14:29:00Z">
+      <w:ins w:id="465" w:author="S B" w:date="2016-09-29T22:19:00Z">
+        <w:del w:id="466" w:author="Seungjin Baek" w:date="2016-09-30T14:29:00Z">
           <w:r>
             <w:rPr>
               <w:rFonts w:eastAsia="Malgun Gothic"/>
@@ -3304,8 +3321,8 @@
           </w:r>
         </w:del>
       </w:ins>
-      <w:ins w:id="466" w:author="S B" w:date="2016-09-29T22:09:00Z">
-        <w:del w:id="467" w:author="Seungjin Baek" w:date="2016-09-30T14:29:00Z">
+      <w:ins w:id="467" w:author="S B" w:date="2016-09-29T22:09:00Z">
+        <w:del w:id="468" w:author="Seungjin Baek" w:date="2016-09-30T14:29:00Z">
           <w:r>
             <w:rPr>
               <w:rFonts w:eastAsia="Malgun Gothic"/>
@@ -3315,8 +3332,8 @@
           </w:r>
         </w:del>
       </w:ins>
-      <w:ins w:id="468" w:author="S B" w:date="2016-09-29T22:11:00Z">
-        <w:del w:id="469" w:author="Seungjin Baek" w:date="2016-09-30T14:29:00Z">
+      <w:ins w:id="469" w:author="S B" w:date="2016-09-29T22:11:00Z">
+        <w:del w:id="470" w:author="Seungjin Baek" w:date="2016-09-30T14:29:00Z">
           <w:r>
             <w:rPr>
               <w:rFonts w:eastAsia="Malgun Gothic"/>
@@ -3326,8 +3343,8 @@
           </w:r>
         </w:del>
       </w:ins>
-      <w:ins w:id="470" w:author="S B" w:date="2016-09-29T22:09:00Z">
-        <w:del w:id="471" w:author="Seungjin Baek" w:date="2016-09-30T14:29:00Z">
+      <w:ins w:id="471" w:author="S B" w:date="2016-09-29T22:09:00Z">
+        <w:del w:id="472" w:author="Seungjin Baek" w:date="2016-09-30T14:29:00Z">
           <w:r>
             <w:rPr>
               <w:rFonts w:eastAsia="Malgun Gothic"/>
@@ -3337,8 +3354,8 @@
           </w:r>
         </w:del>
       </w:ins>
-      <w:ins w:id="472" w:author="S B" w:date="2016-09-29T22:19:00Z">
-        <w:del w:id="473" w:author="Seungjin Baek" w:date="2016-09-30T14:29:00Z">
+      <w:ins w:id="473" w:author="S B" w:date="2016-09-29T22:19:00Z">
+        <w:del w:id="474" w:author="Seungjin Baek" w:date="2016-09-30T14:29:00Z">
           <w:r>
             <w:rPr>
               <w:rFonts w:eastAsia="Malgun Gothic"/>
@@ -3348,8 +3365,8 @@
           </w:r>
         </w:del>
       </w:ins>
-      <w:ins w:id="474" w:author="S B" w:date="2016-09-29T22:09:00Z">
-        <w:del w:id="475" w:author="Seungjin Baek" w:date="2016-09-30T14:29:00Z">
+      <w:ins w:id="475" w:author="S B" w:date="2016-09-29T22:09:00Z">
+        <w:del w:id="476" w:author="Seungjin Baek" w:date="2016-09-30T14:29:00Z">
           <w:r>
             <w:rPr>
               <w:rFonts w:eastAsia="Malgun Gothic"/>
@@ -3364,17 +3381,17 @@
       <w:pPr>
         <w:ind w:left="720"/>
         <w:rPr>
-          <w:ins w:id="476" w:author="S B" w:date="2016-09-29T22:31:00Z"/>
-          <w:del w:id="477" w:author="Seungjin Baek" w:date="2016-09-30T14:29:00Z"/>
+          <w:ins w:id="477" w:author="S B" w:date="2016-09-29T22:31:00Z"/>
+          <w:del w:id="478" w:author="Seungjin Baek" w:date="2016-09-30T14:29:00Z"/>
           <w:rFonts w:eastAsia="Malgun Gothic"/>
           <w:lang w:eastAsia="ko-KR"/>
         </w:rPr>
-        <w:pPrChange w:id="478" w:author="S B" w:date="2016-09-29T23:23:00Z">
+        <w:pPrChange w:id="479" w:author="S B" w:date="2016-09-29T23:23:00Z">
           <w:pPr/>
         </w:pPrChange>
       </w:pPr>
-      <w:ins w:id="479" w:author="S B" w:date="2016-09-29T22:19:00Z">
-        <w:del w:id="480" w:author="Seungjin Baek" w:date="2016-09-30T14:29:00Z">
+      <w:ins w:id="480" w:author="S B" w:date="2016-09-29T22:19:00Z">
+        <w:del w:id="481" w:author="Seungjin Baek" w:date="2016-09-30T14:29:00Z">
           <w:r>
             <w:rPr>
               <w:rFonts w:eastAsia="Malgun Gothic"/>
@@ -3384,8 +3401,8 @@
           </w:r>
         </w:del>
       </w:ins>
-      <w:ins w:id="481" w:author="S B" w:date="2016-09-29T22:21:00Z">
-        <w:del w:id="482" w:author="Seungjin Baek" w:date="2016-09-30T14:29:00Z">
+      <w:ins w:id="482" w:author="S B" w:date="2016-09-29T22:21:00Z">
+        <w:del w:id="483" w:author="Seungjin Baek" w:date="2016-09-30T14:29:00Z">
           <w:r>
             <w:rPr>
               <w:rFonts w:eastAsia="Malgun Gothic"/>
@@ -3395,8 +3412,8 @@
           </w:r>
         </w:del>
       </w:ins>
-      <w:ins w:id="483" w:author="S B" w:date="2016-09-29T22:19:00Z">
-        <w:del w:id="484" w:author="Seungjin Baek" w:date="2016-09-30T14:29:00Z">
+      <w:ins w:id="484" w:author="S B" w:date="2016-09-29T22:19:00Z">
+        <w:del w:id="485" w:author="Seungjin Baek" w:date="2016-09-30T14:29:00Z">
           <w:r>
             <w:rPr>
               <w:rFonts w:eastAsia="Malgun Gothic"/>
@@ -3406,8 +3423,8 @@
           </w:r>
         </w:del>
       </w:ins>
-      <w:ins w:id="485" w:author="S B" w:date="2016-09-29T22:21:00Z">
-        <w:del w:id="486" w:author="Seungjin Baek" w:date="2016-09-30T14:29:00Z">
+      <w:ins w:id="486" w:author="S B" w:date="2016-09-29T22:21:00Z">
+        <w:del w:id="487" w:author="Seungjin Baek" w:date="2016-09-30T14:29:00Z">
           <w:r>
             <w:rPr>
               <w:rFonts w:eastAsia="Malgun Gothic"/>
@@ -3417,8 +3434,8 @@
           </w:r>
         </w:del>
       </w:ins>
-      <w:ins w:id="487" w:author="S B" w:date="2016-09-29T22:20:00Z">
-        <w:del w:id="488" w:author="Seungjin Baek" w:date="2016-09-30T14:29:00Z">
+      <w:ins w:id="488" w:author="S B" w:date="2016-09-29T22:20:00Z">
+        <w:del w:id="489" w:author="Seungjin Baek" w:date="2016-09-30T14:29:00Z">
           <w:r>
             <w:rPr>
               <w:rFonts w:eastAsia="Malgun Gothic"/>
@@ -3428,8 +3445,8 @@
           </w:r>
         </w:del>
       </w:ins>
-      <w:ins w:id="489" w:author="S B" w:date="2016-09-29T22:21:00Z">
-        <w:del w:id="490" w:author="Seungjin Baek" w:date="2016-09-30T14:29:00Z">
+      <w:ins w:id="490" w:author="S B" w:date="2016-09-29T22:21:00Z">
+        <w:del w:id="491" w:author="Seungjin Baek" w:date="2016-09-30T14:29:00Z">
           <w:r>
             <w:rPr>
               <w:rFonts w:eastAsia="Malgun Gothic"/>
@@ -3439,8 +3456,8 @@
           </w:r>
         </w:del>
       </w:ins>
-      <w:ins w:id="491" w:author="S B" w:date="2016-09-29T22:31:00Z">
-        <w:del w:id="492" w:author="Seungjin Baek" w:date="2016-09-30T14:29:00Z">
+      <w:ins w:id="492" w:author="S B" w:date="2016-09-29T22:31:00Z">
+        <w:del w:id="493" w:author="Seungjin Baek" w:date="2016-09-30T14:29:00Z">
           <w:r>
             <w:rPr>
               <w:rFonts w:eastAsia="Malgun Gothic"/>
@@ -3455,17 +3472,17 @@
       <w:pPr>
         <w:ind w:left="720"/>
         <w:rPr>
-          <w:ins w:id="493" w:author="S B" w:date="2016-09-29T23:03:00Z"/>
-          <w:del w:id="494" w:author="Seungjin Baek" w:date="2016-09-30T14:29:00Z"/>
+          <w:ins w:id="494" w:author="S B" w:date="2016-09-29T23:03:00Z"/>
+          <w:del w:id="495" w:author="Seungjin Baek" w:date="2016-09-30T14:29:00Z"/>
           <w:rFonts w:eastAsia="Malgun Gothic"/>
           <w:lang w:eastAsia="ko-KR"/>
         </w:rPr>
-        <w:pPrChange w:id="495" w:author="S B" w:date="2016-09-29T23:23:00Z">
+        <w:pPrChange w:id="496" w:author="S B" w:date="2016-09-29T23:23:00Z">
           <w:pPr/>
         </w:pPrChange>
       </w:pPr>
-      <w:ins w:id="496" w:author="S B" w:date="2016-09-29T22:32:00Z">
-        <w:del w:id="497" w:author="Seungjin Baek" w:date="2016-09-30T14:29:00Z">
+      <w:ins w:id="497" w:author="S B" w:date="2016-09-29T22:32:00Z">
+        <w:del w:id="498" w:author="Seungjin Baek" w:date="2016-09-30T14:29:00Z">
           <w:r>
             <w:rPr>
               <w:rFonts w:eastAsia="Malgun Gothic"/>
@@ -3474,7 +3491,7 @@
             <w:delText>Now the original 11 features are reduced to 8. (</w:delText>
           </w:r>
         </w:del>
-        <w:del w:id="498" w:author="Seungjin Baek" w:date="2016-09-30T09:59:00Z">
+        <w:del w:id="499" w:author="Seungjin Baek" w:date="2016-09-30T09:59:00Z">
           <w:r>
             <w:rPr>
               <w:rFonts w:eastAsia="Malgun Gothic"/>
@@ -3484,8 +3501,8 @@
           </w:r>
         </w:del>
       </w:ins>
-      <w:ins w:id="499" w:author="S B" w:date="2016-09-29T23:05:00Z">
-        <w:del w:id="500" w:author="Seungjin Baek" w:date="2016-09-30T09:59:00Z">
+      <w:ins w:id="500" w:author="S B" w:date="2016-09-29T23:05:00Z">
+        <w:del w:id="501" w:author="Seungjin Baek" w:date="2016-09-30T09:59:00Z">
           <w:r>
             <w:rPr>
               <w:rFonts w:eastAsia="Malgun Gothic"/>
@@ -3495,8 +3512,8 @@
           </w:r>
         </w:del>
       </w:ins>
-      <w:ins w:id="501" w:author="S B" w:date="2016-09-29T22:32:00Z">
-        <w:del w:id="502" w:author="Seungjin Baek" w:date="2016-09-30T14:29:00Z">
+      <w:ins w:id="502" w:author="S B" w:date="2016-09-29T22:32:00Z">
+        <w:del w:id="503" w:author="Seungjin Baek" w:date="2016-09-30T14:29:00Z">
           <w:r>
             <w:rPr>
               <w:rFonts w:eastAsia="Malgun Gothic"/>
@@ -3510,8 +3527,8 @@
     <w:p>
       <w:pPr>
         <w:rPr>
-          <w:ins w:id="503" w:author="S B" w:date="2016-09-29T23:03:00Z"/>
-          <w:del w:id="504" w:author="Seungjin Baek" w:date="2016-09-30T14:29:00Z"/>
+          <w:ins w:id="504" w:author="S B" w:date="2016-09-29T23:03:00Z"/>
+          <w:del w:id="505" w:author="Seungjin Baek" w:date="2016-09-30T14:29:00Z"/>
           <w:rFonts w:eastAsia="Malgun Gothic"/>
           <w:lang w:eastAsia="ko-KR"/>
         </w:rPr>
@@ -3522,21 +3539,25 @@
         <w:pStyle w:val="Caption"/>
         <w:keepNext/>
         <w:rPr>
-          <w:ins w:id="505" w:author="S B" w:date="2016-09-29T23:04:00Z"/>
-          <w:del w:id="506" w:author="Seungjin Baek" w:date="2016-09-30T14:29:00Z"/>
-        </w:rPr>
-        <w:pPrChange w:id="507" w:author="S B" w:date="2016-09-29T23:04:00Z">
+          <w:ins w:id="506" w:author="S B" w:date="2016-09-29T23:04:00Z"/>
+          <w:del w:id="507" w:author="Seungjin Baek" w:date="2016-09-30T14:29:00Z"/>
+        </w:rPr>
+        <w:pPrChange w:id="508" w:author="S B" w:date="2016-09-29T23:04:00Z">
           <w:pPr/>
         </w:pPrChange>
       </w:pPr>
-      <w:bookmarkStart w:id="508" w:name="_Ref462992903"/>
       <w:bookmarkStart w:id="509" w:name="_Ref462992948"/>
-      <w:ins w:id="510" w:author="S B" w:date="2016-09-29T23:04:00Z">
-        <w:del w:id="511" w:author="Seungjin Baek" w:date="2016-09-30T14:29:00Z">
+      <w:bookmarkStart w:id="510" w:name="_Ref462992903"/>
+      <w:ins w:id="511" w:author="S B" w:date="2016-09-29T23:04:00Z">
+        <w:del w:id="512" w:author="Seungjin Baek" w:date="2016-09-30T14:29:00Z">
           <w:r>
             <w:delText xml:space="preserve">Table </w:delText>
           </w:r>
           <w:r>
+            <w:rPr>
+              <w:b w:val="0"/>
+              <w:bCs w:val="0"/>
+            </w:rPr>
             <w:fldChar w:fldCharType="begin"/>
           </w:r>
           <w:r>
@@ -3544,13 +3565,17 @@
           </w:r>
         </w:del>
       </w:ins>
-      <w:del w:id="512" w:author="Seungjin Baek" w:date="2016-09-30T14:29:00Z">
-        <w:r>
+      <w:del w:id="513" w:author="Seungjin Baek" w:date="2016-09-30T14:29:00Z">
+        <w:r>
+          <w:rPr>
+            <w:b w:val="0"/>
+            <w:bCs w:val="0"/>
+          </w:rPr>
           <w:fldChar w:fldCharType="separate"/>
         </w:r>
       </w:del>
-      <w:ins w:id="513" w:author="S B" w:date="2016-09-29T23:04:00Z">
-        <w:del w:id="514" w:author="Seungjin Baek" w:date="2016-09-30T09:59:00Z">
+      <w:ins w:id="514" w:author="S B" w:date="2016-09-29T23:04:00Z">
+        <w:del w:id="515" w:author="Seungjin Baek" w:date="2016-09-30T09:59:00Z">
           <w:r>
             <w:rPr>
               <w:noProof/>
@@ -3558,15 +3583,19 @@
             <w:delText>1</w:delText>
           </w:r>
         </w:del>
-        <w:del w:id="515" w:author="Seungjin Baek" w:date="2016-09-30T14:29:00Z">
-          <w:r>
+        <w:del w:id="516" w:author="Seungjin Baek" w:date="2016-09-30T14:29:00Z">
+          <w:r>
+            <w:rPr>
+              <w:b w:val="0"/>
+              <w:bCs w:val="0"/>
+            </w:rPr>
             <w:fldChar w:fldCharType="end"/>
           </w:r>
           <w:bookmarkEnd w:id="509"/>
           <w:r>
             <w:delText xml:space="preserve"> List of features after feature selection</w:delText>
           </w:r>
-          <w:bookmarkEnd w:id="508"/>
+          <w:bookmarkEnd w:id="510"/>
         </w:del>
       </w:ins>
     </w:p>
@@ -3576,7 +3605,7 @@
         <w:tblW w:w="0" w:type="auto"/>
         <w:tblLook w:val="04A0" w:firstRow="1" w:lastRow="0" w:firstColumn="1" w:lastColumn="0" w:noHBand="0" w:noVBand="1"/>
         <w:tblCaption w:val="Table 2 List"/>
-        <w:tblPrChange w:id="516" w:author="S B" w:date="2016-09-29T23:04:00Z">
+        <w:tblPrChange w:id="517" w:author="S B" w:date="2016-09-29T23:04:00Z">
           <w:tblPr>
             <w:tblStyle w:val="TableGrid"/>
             <w:tblW w:w="0" w:type="auto"/>
@@ -3594,7 +3623,7 @@
         <w:gridCol w:w="841"/>
         <w:gridCol w:w="733"/>
         <w:gridCol w:w="1373"/>
-        <w:tblGridChange w:id="517">
+        <w:tblGridChange w:id="518">
           <w:tblGrid>
             <w:gridCol w:w="1308"/>
             <w:gridCol w:w="1416"/>
@@ -3609,13 +3638,13 @@
       </w:tblGrid>
       <w:tr>
         <w:trPr>
-          <w:ins w:id="518" w:author="S B" w:date="2016-09-29T23:02:00Z"/>
-          <w:del w:id="519" w:author="Seungjin Baek" w:date="2016-09-30T14:29:00Z"/>
+          <w:ins w:id="519" w:author="S B" w:date="2016-09-29T23:02:00Z"/>
+          <w:del w:id="520" w:author="Seungjin Baek" w:date="2016-09-30T14:29:00Z"/>
         </w:trPr>
         <w:tc>
           <w:tcPr>
             <w:tcW w:w="1308" w:type="dxa"/>
-            <w:tcPrChange w:id="520" w:author="S B" w:date="2016-09-29T23:04:00Z">
+            <w:tcPrChange w:id="521" w:author="S B" w:date="2016-09-29T23:04:00Z">
               <w:tcPr>
                 <w:tcW w:w="1107" w:type="dxa"/>
               </w:tcPr>
@@ -3624,24 +3653,24 @@
           <w:p>
             <w:pPr>
               <w:rPr>
-                <w:ins w:id="521" w:author="S B" w:date="2016-09-29T23:02:00Z"/>
-                <w:del w:id="522" w:author="Seungjin Baek" w:date="2016-09-30T14:29:00Z"/>
+                <w:ins w:id="522" w:author="S B" w:date="2016-09-29T23:02:00Z"/>
+                <w:del w:id="523" w:author="Seungjin Baek" w:date="2016-09-30T14:29:00Z"/>
                 <w:rFonts w:asciiTheme="majorHAnsi" w:eastAsia="Malgun Gothic" w:hAnsiTheme="majorHAnsi"/>
                 <w:sz w:val="18"/>
                 <w:szCs w:val="18"/>
                 <w:lang w:eastAsia="ko-KR"/>
-                <w:rPrChange w:id="523" w:author="S B" w:date="2016-09-29T23:03:00Z">
+                <w:rPrChange w:id="524" w:author="S B" w:date="2016-09-29T23:03:00Z">
                   <w:rPr>
-                    <w:ins w:id="524" w:author="S B" w:date="2016-09-29T23:02:00Z"/>
-                    <w:del w:id="525" w:author="Seungjin Baek" w:date="2016-09-30T14:29:00Z"/>
+                    <w:ins w:id="525" w:author="S B" w:date="2016-09-29T23:02:00Z"/>
+                    <w:del w:id="526" w:author="Seungjin Baek" w:date="2016-09-30T14:29:00Z"/>
                     <w:rFonts w:eastAsia="Malgun Gothic"/>
                     <w:lang w:eastAsia="ko-KR"/>
                   </w:rPr>
                 </w:rPrChange>
               </w:rPr>
             </w:pPr>
-            <w:ins w:id="526" w:author="S B" w:date="2016-09-29T23:03:00Z">
-              <w:del w:id="527" w:author="Seungjin Baek" w:date="2016-09-30T14:29:00Z">
+            <w:ins w:id="527" w:author="S B" w:date="2016-09-29T23:03:00Z">
+              <w:del w:id="528" w:author="Seungjin Baek" w:date="2016-09-30T14:29:00Z">
                 <w:r>
                   <w:rPr>
                     <w:rFonts w:asciiTheme="majorHAnsi" w:eastAsia="Malgun Gothic" w:hAnsiTheme="majorHAnsi"/>
@@ -3657,7 +3686,7 @@
                     <w:sz w:val="18"/>
                     <w:szCs w:val="18"/>
                     <w:lang w:eastAsia="ko-KR"/>
-                    <w:rPrChange w:id="528" w:author="S B" w:date="2016-09-29T23:03:00Z">
+                    <w:rPrChange w:id="529" w:author="S B" w:date="2016-09-29T23:03:00Z">
                       <w:rPr>
                         <w:rFonts w:eastAsia="Malgun Gothic"/>
                         <w:lang w:eastAsia="ko-KR"/>
@@ -3673,7 +3702,7 @@
         <w:tc>
           <w:tcPr>
             <w:tcW w:w="1416" w:type="dxa"/>
-            <w:tcPrChange w:id="529" w:author="S B" w:date="2016-09-29T23:04:00Z">
+            <w:tcPrChange w:id="530" w:author="S B" w:date="2016-09-29T23:04:00Z">
               <w:tcPr>
                 <w:tcW w:w="1107" w:type="dxa"/>
               </w:tcPr>
@@ -3682,24 +3711,21 @@
           <w:p>
             <w:pPr>
               <w:rPr>
-                <w:ins w:id="530" w:author="S B" w:date="2016-09-29T23:02:00Z"/>
-                <w:del w:id="531" w:author="Seungjin Baek" w:date="2016-09-30T14:29:00Z"/>
+                <w:ins w:id="531" w:author="S B" w:date="2016-09-29T23:02:00Z"/>
+                <w:del w:id="532" w:author="Seungjin Baek" w:date="2016-09-30T14:29:00Z"/>
                 <w:rFonts w:asciiTheme="majorHAnsi" w:eastAsia="Malgun Gothic" w:hAnsiTheme="majorHAnsi"/>
                 <w:sz w:val="18"/>
                 <w:szCs w:val="18"/>
                 <w:lang w:eastAsia="ko-KR"/>
-                <w:rPrChange w:id="532" w:author="S B" w:date="2016-09-29T23:03:00Z">
+                <w:rPrChange w:id="533" w:author="S B" w:date="2016-09-29T23:03:00Z">
                   <w:rPr>
-                    <w:ins w:id="533" w:author="S B" w:date="2016-09-29T23:02:00Z"/>
-                    <w:del w:id="534" w:author="Seungjin Baek" w:date="2016-09-30T14:29:00Z"/>
+                    <w:ins w:id="534" w:author="S B" w:date="2016-09-29T23:02:00Z"/>
+                    <w:del w:id="535" w:author="Seungjin Baek" w:date="2016-09-30T14:29:00Z"/>
                     <w:rFonts w:eastAsia="Malgun Gothic"/>
                     <w:lang w:eastAsia="ko-KR"/>
                   </w:rPr>
                 </w:rPrChange>
               </w:rPr>
-              <w:pPrChange w:id="535" w:author="Seungjin Baek" w:date="2016-09-30T10:00:00Z">
-                <w:pPr/>
-              </w:pPrChange>
             </w:pPr>
             <w:ins w:id="536" w:author="S B" w:date="2016-09-29T23:03:00Z">
               <w:del w:id="537" w:author="Seungjin Baek" w:date="2016-09-30T14:29:00Z">
@@ -4454,10 +4480,11 @@
       <w:pPr>
         <w:rPr>
           <w:ins w:id="663" w:author="Seungjin Baek" w:date="2016-08-10T15:59:00Z"/>
+          <w:rFonts w:hint="eastAsia"/>
           <w:rPrChange w:id="664" w:author="Seungjin Baek" w:date="2016-08-10T15:59:00Z">
             <w:rPr>
               <w:ins w:id="665" w:author="Seungjin Baek" w:date="2016-08-10T15:59:00Z"/>
-              <w:rFonts w:ascii="Cambria Math" w:hAnsi="Cambria Math"/>
+              <w:rFonts w:ascii="Cambria Math" w:hAnsi="Cambria Math" w:hint="eastAsia"/>
               <w:i/>
             </w:rPr>
           </w:rPrChange>
@@ -4960,10 +4987,7 @@
               <w:color w:val="A6A6A6" w:themeColor="background1" w:themeShade="A6"/>
               <w:highlight w:val="cyan"/>
               <w:rPrChange w:id="730" w:author="S B" w:date="2016-09-07T22:47:00Z">
-                <w:rPr>
-                  <w:b w:val="0"/>
-                  <w:bCs w:val="0"/>
-                </w:rPr>
+                <w:rPr/>
               </w:rPrChange>
             </w:rPr>
             <w:delText xml:space="preserve">Remove ‘zero’ data. Combine columns into </w:delText>
@@ -4977,10 +5001,7 @@
               <w:color w:val="A6A6A6" w:themeColor="background1" w:themeShade="A6"/>
               <w:highlight w:val="cyan"/>
               <w:rPrChange w:id="733" w:author="S B" w:date="2016-09-07T22:47:00Z">
-                <w:rPr>
-                  <w:b w:val="0"/>
-                  <w:bCs w:val="0"/>
-                </w:rPr>
+                <w:rPr/>
               </w:rPrChange>
             </w:rPr>
             <w:delText>‘daily listing’ and etc.</w:delText>
@@ -5026,7 +5047,10 @@
             <w:rPr>
               <w:color w:val="A6A6A6" w:themeColor="background1" w:themeShade="A6"/>
               <w:rPrChange w:id="745" w:author="Seungjin Baek" w:date="2016-09-30T11:56:00Z">
-                <w:rPr/>
+                <w:rPr>
+                  <w:b w:val="0"/>
+                  <w:bCs w:val="0"/>
+                </w:rPr>
               </w:rPrChange>
             </w:rPr>
             <w:delText>As stated in Section 2, seller records with zero listing has been removed from analysis and they were automatically labeled as ‘New User</w:delText>
@@ -5039,7 +5063,10 @@
             <w:rPr>
               <w:color w:val="A6A6A6" w:themeColor="background1" w:themeShade="A6"/>
               <w:rPrChange w:id="748" w:author="Seungjin Baek" w:date="2016-09-30T11:56:00Z">
-                <w:rPr/>
+                <w:rPr>
+                  <w:b w:val="0"/>
+                  <w:bCs w:val="0"/>
+                </w:rPr>
               </w:rPrChange>
             </w:rPr>
             <w:delText xml:space="preserve">’ from the app usage point of view. These users could also be split into multiple groups based on </w:delText>
@@ -5052,7 +5079,10 @@
             <w:rPr>
               <w:color w:val="A6A6A6" w:themeColor="background1" w:themeShade="A6"/>
               <w:rPrChange w:id="751" w:author="Seungjin Baek" w:date="2016-09-30T11:56:00Z">
-                <w:rPr/>
+                <w:rPr>
+                  <w:b w:val="0"/>
+                  <w:bCs w:val="0"/>
+                </w:rPr>
               </w:rPrChange>
             </w:rPr>
             <w:delText>the feature ‘</w:delText>
@@ -5062,7 +5092,10 @@
               <w:rFonts w:asciiTheme="majorHAnsi" w:hAnsiTheme="majorHAnsi"/>
               <w:color w:val="A6A6A6" w:themeColor="background1" w:themeShade="A6"/>
               <w:rPrChange w:id="752" w:author="Seungjin Baek" w:date="2016-09-30T11:56:00Z">
-                <w:rPr/>
+                <w:rPr>
+                  <w:b w:val="0"/>
+                  <w:bCs w:val="0"/>
+                </w:rPr>
               </w:rPrChange>
             </w:rPr>
             <w:delText>time_on_site</w:delText>
@@ -5071,7 +5104,10 @@
             <w:rPr>
               <w:color w:val="A6A6A6" w:themeColor="background1" w:themeShade="A6"/>
               <w:rPrChange w:id="753" w:author="Seungjin Baek" w:date="2016-09-30T11:56:00Z">
-                <w:rPr/>
+                <w:rPr>
+                  <w:b w:val="0"/>
+                  <w:bCs w:val="0"/>
+                </w:rPr>
               </w:rPrChange>
             </w:rPr>
             <w:delText>’</w:delText>
@@ -5084,7 +5120,10 @@
             <w:rPr>
               <w:color w:val="A6A6A6" w:themeColor="background1" w:themeShade="A6"/>
               <w:rPrChange w:id="756" w:author="Seungjin Baek" w:date="2016-09-30T11:56:00Z">
-                <w:rPr/>
+                <w:rPr>
+                  <w:b w:val="0"/>
+                  <w:bCs w:val="0"/>
+                </w:rPr>
               </w:rPrChange>
             </w:rPr>
             <w:delText>, but</w:delText>
@@ -5097,7 +5136,10 @@
             <w:rPr>
               <w:color w:val="A6A6A6" w:themeColor="background1" w:themeShade="A6"/>
               <w:rPrChange w:id="759" w:author="Seungjin Baek" w:date="2016-09-30T11:56:00Z">
-                <w:rPr/>
+                <w:rPr>
+                  <w:b w:val="0"/>
+                  <w:bCs w:val="0"/>
+                </w:rPr>
               </w:rPrChange>
             </w:rPr>
             <w:delText>,</w:delText>
@@ -5110,7 +5152,10 @@
             <w:rPr>
               <w:color w:val="A6A6A6" w:themeColor="background1" w:themeShade="A6"/>
               <w:rPrChange w:id="762" w:author="Seungjin Baek" w:date="2016-09-30T11:56:00Z">
-                <w:rPr/>
+                <w:rPr>
+                  <w:b w:val="0"/>
+                  <w:bCs w:val="0"/>
+                </w:rPr>
               </w:rPrChange>
             </w:rPr>
             <w:delText xml:space="preserve"> for </w:delText>
@@ -5123,7 +5168,10 @@
             <w:rPr>
               <w:color w:val="A6A6A6" w:themeColor="background1" w:themeShade="A6"/>
               <w:rPrChange w:id="765" w:author="Seungjin Baek" w:date="2016-09-30T11:56:00Z">
-                <w:rPr/>
+                <w:rPr>
+                  <w:b w:val="0"/>
+                  <w:bCs w:val="0"/>
+                </w:rPr>
               </w:rPrChange>
             </w:rPr>
             <w:delText>the simplicity of the analysis, were assumed to be in one group.</w:delText>
@@ -5136,7 +5184,10 @@
             <w:rPr>
               <w:color w:val="A6A6A6" w:themeColor="background1" w:themeShade="A6"/>
               <w:rPrChange w:id="768" w:author="Seungjin Baek" w:date="2016-09-30T11:56:00Z">
-                <w:rPr/>
+                <w:rPr>
+                  <w:b w:val="0"/>
+                  <w:bCs w:val="0"/>
+                </w:rPr>
               </w:rPrChange>
             </w:rPr>
             <w:delText xml:space="preserve"> </w:delText>
@@ -5189,7 +5240,10 @@
             <w:rPr>
               <w:color w:val="A6A6A6" w:themeColor="background1" w:themeShade="A6"/>
               <w:rPrChange w:id="783" w:author="Seungjin Baek" w:date="2016-09-30T11:56:00Z">
-                <w:rPr/>
+                <w:rPr>
+                  <w:b w:val="0"/>
+                  <w:bCs w:val="0"/>
+                </w:rPr>
               </w:rPrChange>
             </w:rPr>
             <w:delText>With remaining active user data, I have combined two features of ‘</w:delText>
@@ -5199,7 +5253,10 @@
               <w:rFonts w:asciiTheme="majorHAnsi" w:hAnsiTheme="majorHAnsi"/>
               <w:color w:val="A6A6A6" w:themeColor="background1" w:themeShade="A6"/>
               <w:rPrChange w:id="784" w:author="Seungjin Baek" w:date="2016-09-30T11:56:00Z">
-                <w:rPr/>
+                <w:rPr>
+                  <w:b w:val="0"/>
+                  <w:bCs w:val="0"/>
+                </w:rPr>
               </w:rPrChange>
             </w:rPr>
             <w:delText>time_on_site</w:delText>
@@ -5208,7 +5265,10 @@
             <w:rPr>
               <w:color w:val="A6A6A6" w:themeColor="background1" w:themeShade="A6"/>
               <w:rPrChange w:id="785" w:author="Seungjin Baek" w:date="2016-09-30T11:56:00Z">
-                <w:rPr/>
+                <w:rPr>
+                  <w:b w:val="0"/>
+                  <w:bCs w:val="0"/>
+                </w:rPr>
               </w:rPrChange>
             </w:rPr>
             <w:delText>’ and ‘</w:delText>
@@ -5218,7 +5278,10 @@
               <w:rFonts w:asciiTheme="majorHAnsi" w:hAnsiTheme="majorHAnsi"/>
               <w:color w:val="A6A6A6" w:themeColor="background1" w:themeShade="A6"/>
               <w:rPrChange w:id="786" w:author="Seungjin Baek" w:date="2016-09-30T11:56:00Z">
-                <w:rPr/>
+                <w:rPr>
+                  <w:b w:val="0"/>
+                  <w:bCs w:val="0"/>
+                </w:rPr>
               </w:rPrChange>
             </w:rPr>
             <w:delText>listing</w:delText>
@@ -5227,7 +5290,10 @@
             <w:rPr>
               <w:color w:val="A6A6A6" w:themeColor="background1" w:themeShade="A6"/>
               <w:rPrChange w:id="787" w:author="Seungjin Baek" w:date="2016-09-30T11:56:00Z">
-                <w:rPr/>
+                <w:rPr>
+                  <w:b w:val="0"/>
+                  <w:bCs w:val="0"/>
+                </w:rPr>
               </w:rPrChange>
             </w:rPr>
             <w:delText xml:space="preserve">’ to create </w:delText>
@@ -5240,7 +5306,10 @@
             <w:rPr>
               <w:color w:val="A6A6A6" w:themeColor="background1" w:themeShade="A6"/>
               <w:rPrChange w:id="790" w:author="Seungjin Baek" w:date="2016-09-30T11:56:00Z">
-                <w:rPr/>
+                <w:rPr>
+                  <w:b w:val="0"/>
+                  <w:bCs w:val="0"/>
+                </w:rPr>
               </w:rPrChange>
             </w:rPr>
             <w:delText>a new feature ‘</w:delText>
@@ -5250,7 +5319,10 @@
               <w:rFonts w:asciiTheme="majorHAnsi" w:hAnsiTheme="majorHAnsi"/>
               <w:color w:val="A6A6A6" w:themeColor="background1" w:themeShade="A6"/>
               <w:rPrChange w:id="791" w:author="Seungjin Baek" w:date="2016-09-30T11:56:00Z">
-                <w:rPr/>
+                <w:rPr>
+                  <w:b w:val="0"/>
+                  <w:bCs w:val="0"/>
+                </w:rPr>
               </w:rPrChange>
             </w:rPr>
             <w:delText>listing_per_day</w:delText>
@@ -5259,7 +5331,10 @@
             <w:rPr>
               <w:color w:val="A6A6A6" w:themeColor="background1" w:themeShade="A6"/>
               <w:rPrChange w:id="792" w:author="Seungjin Baek" w:date="2016-09-30T11:56:00Z">
-                <w:rPr/>
+                <w:rPr>
+                  <w:b w:val="0"/>
+                  <w:bCs w:val="0"/>
+                </w:rPr>
               </w:rPrChange>
             </w:rPr>
             <w:delText xml:space="preserve">.’ This </w:delText>
@@ -5272,7 +5347,10 @@
             <w:rPr>
               <w:color w:val="A6A6A6" w:themeColor="background1" w:themeShade="A6"/>
               <w:rPrChange w:id="795" w:author="Seungjin Baek" w:date="2016-09-30T11:56:00Z">
-                <w:rPr/>
+                <w:rPr>
+                  <w:b w:val="0"/>
+                  <w:bCs w:val="0"/>
+                </w:rPr>
               </w:rPrChange>
             </w:rPr>
             <w:delText xml:space="preserve">combined </w:delText>
@@ -5285,7 +5363,10 @@
             <w:rPr>
               <w:color w:val="A6A6A6" w:themeColor="background1" w:themeShade="A6"/>
               <w:rPrChange w:id="798" w:author="Seungjin Baek" w:date="2016-09-30T11:56:00Z">
-                <w:rPr/>
+                <w:rPr>
+                  <w:b w:val="0"/>
+                  <w:bCs w:val="0"/>
+                </w:rPr>
               </w:rPrChange>
             </w:rPr>
             <w:delText>new feature will</w:delText>
@@ -5298,7 +5379,10 @@
             <w:rPr>
               <w:color w:val="A6A6A6" w:themeColor="background1" w:themeShade="A6"/>
               <w:rPrChange w:id="801" w:author="Seungjin Baek" w:date="2016-09-30T11:56:00Z">
-                <w:rPr/>
+                <w:rPr>
+                  <w:b w:val="0"/>
+                  <w:bCs w:val="0"/>
+                </w:rPr>
               </w:rPrChange>
             </w:rPr>
             <w:delText xml:space="preserve"> be defined by the number of listing divided by the total time after the initial installation of the app for each user.</w:delText>
@@ -5311,7 +5395,10 @@
             <w:rPr>
               <w:color w:val="A6A6A6" w:themeColor="background1" w:themeShade="A6"/>
               <w:rPrChange w:id="804" w:author="Seungjin Baek" w:date="2016-09-30T11:56:00Z">
-                <w:rPr/>
+                <w:rPr>
+                  <w:b w:val="0"/>
+                  <w:bCs w:val="0"/>
+                </w:rPr>
               </w:rPrChange>
             </w:rPr>
             <w:delText xml:space="preserve"> This will reduce the </w:delText>
@@ -5324,7 +5411,10 @@
             <w:rPr>
               <w:color w:val="A6A6A6" w:themeColor="background1" w:themeShade="A6"/>
               <w:rPrChange w:id="807" w:author="Seungjin Baek" w:date="2016-09-30T11:56:00Z">
-                <w:rPr/>
+                <w:rPr>
+                  <w:b w:val="0"/>
+                  <w:bCs w:val="0"/>
+                </w:rPr>
               </w:rPrChange>
             </w:rPr>
             <w:delText xml:space="preserve">total </w:delText>
@@ -5337,7 +5427,10 @@
             <w:rPr>
               <w:color w:val="A6A6A6" w:themeColor="background1" w:themeShade="A6"/>
               <w:rPrChange w:id="810" w:author="Seungjin Baek" w:date="2016-09-30T11:56:00Z">
-                <w:rPr/>
+                <w:rPr>
+                  <w:b w:val="0"/>
+                  <w:bCs w:val="0"/>
+                </w:rPr>
               </w:rPrChange>
             </w:rPr>
             <w:delText xml:space="preserve">number of features and normalize the listing numbers </w:delText>
@@ -5350,7 +5443,10 @@
             <w:rPr>
               <w:color w:val="A6A6A6" w:themeColor="background1" w:themeShade="A6"/>
               <w:rPrChange w:id="813" w:author="Seungjin Baek" w:date="2016-09-30T11:56:00Z">
-                <w:rPr/>
+                <w:rPr>
+                  <w:b w:val="0"/>
+                  <w:bCs w:val="0"/>
+                </w:rPr>
               </w:rPrChange>
             </w:rPr>
             <w:delText>with the usage time of the app.</w:delText>
@@ -6921,13 +7017,13 @@
           </w:rPr>
           <w:instrText xml:space="preserve"> REF _Ref463004376 \h </w:instrText>
         </w:r>
-        <w:r>
-          <w:rPr>
-            <w:rFonts w:eastAsia="Malgun Gothic"/>
-            <w:lang w:eastAsia="ko-KR"/>
-          </w:rPr>
-        </w:r>
-      </w:ins>
+      </w:ins>
+      <w:r>
+        <w:rPr>
+          <w:rFonts w:eastAsia="Malgun Gothic"/>
+          <w:lang w:eastAsia="ko-KR"/>
+        </w:rPr>
+      </w:r>
       <w:r>
         <w:rPr>
           <w:rFonts w:eastAsia="Malgun Gothic"/>
@@ -8828,13 +8924,13 @@
           </w:rPr>
           <w:instrText xml:space="preserve"> REF _Ref463008106 \h </w:instrText>
         </w:r>
-        <w:r>
-          <w:rPr>
-            <w:rFonts w:eastAsia="Malgun Gothic"/>
-            <w:lang w:eastAsia="ko-KR"/>
-          </w:rPr>
-        </w:r>
-      </w:ins>
+      </w:ins>
+      <w:r>
+        <w:rPr>
+          <w:rFonts w:eastAsia="Malgun Gothic"/>
+          <w:lang w:eastAsia="ko-KR"/>
+        </w:rPr>
+      </w:r>
       <w:r>
         <w:rPr>
           <w:rFonts w:eastAsia="Malgun Gothic"/>
@@ -9255,6 +9351,12 @@
           <w:rFonts w:eastAsia="Malgun Gothic"/>
           <w:lang w:eastAsia="ko-KR"/>
         </w:rPr>
+      </w:r>
+      <w:r>
+        <w:rPr>
+          <w:rFonts w:eastAsia="Malgun Gothic"/>
+          <w:lang w:eastAsia="ko-KR"/>
+        </w:rPr>
         <w:fldChar w:fldCharType="separate"/>
       </w:r>
       <w:ins w:id="1266" w:author="Seungjin Baek" w:date="2016-09-30T16:33:00Z">
@@ -9369,13 +9471,13 @@
           </w:rPr>
           <w:instrText xml:space="preserve"> REF _Ref463008518 \h </w:instrText>
         </w:r>
-        <w:r>
-          <w:rPr>
-            <w:rFonts w:eastAsia="Malgun Gothic"/>
-            <w:lang w:eastAsia="ko-KR"/>
-          </w:rPr>
-        </w:r>
-      </w:ins>
+      </w:ins>
+      <w:r>
+        <w:rPr>
+          <w:rFonts w:eastAsia="Malgun Gothic"/>
+          <w:lang w:eastAsia="ko-KR"/>
+        </w:rPr>
+      </w:r>
       <w:r>
         <w:rPr>
           <w:rFonts w:eastAsia="Malgun Gothic"/>
@@ -9767,13 +9869,13 @@
           </w:rPr>
           <w:instrText xml:space="preserve"> REF _Ref463008643 \h </w:instrText>
         </w:r>
-        <w:r>
-          <w:rPr>
-            <w:rFonts w:eastAsia="Malgun Gothic"/>
-            <w:lang w:eastAsia="ko-KR"/>
-          </w:rPr>
-        </w:r>
-      </w:ins>
+      </w:ins>
+      <w:r>
+        <w:rPr>
+          <w:rFonts w:eastAsia="Malgun Gothic"/>
+          <w:lang w:eastAsia="ko-KR"/>
+        </w:rPr>
+      </w:r>
       <w:r>
         <w:rPr>
           <w:rFonts w:eastAsia="Malgun Gothic"/>
@@ -13921,10 +14023,42 @@
       </w:ins>
       <w:ins w:id="1738" w:author="Seungjin Baek" w:date="2016-09-30T16:18:00Z">
         <w:r>
+          <w:t xml:space="preserve"> (</w:t>
+        </w:r>
+        <w:proofErr w:type="spellStart"/>
+        <w:r>
+          <w:t>avg</w:t>
+        </w:r>
+        <w:proofErr w:type="spellEnd"/>
+        <w:r>
           <w:t xml:space="preserve"> </w:t>
         </w:r>
-        <w:r>
-          <w:t>(</w:t>
+      </w:ins>
+      <w:ins w:id="1739" w:author="Seungjin Baek" w:date="2016-09-30T16:19:00Z">
+        <w:r>
+          <w:t>104.1</w:t>
+        </w:r>
+      </w:ins>
+      <w:ins w:id="1740" w:author="Seungjin Baek" w:date="2016-09-30T16:18:00Z">
+        <w:r>
+          <w:t xml:space="preserve"> listing)</w:t>
+        </w:r>
+      </w:ins>
+    </w:p>
+    <w:p>
+      <w:pPr>
+        <w:rPr>
+          <w:ins w:id="1741" w:author="Seungjin Baek" w:date="2016-09-30T16:14:00Z"/>
+        </w:rPr>
+      </w:pPr>
+      <w:ins w:id="1742" w:author="Seungjin Baek" w:date="2016-09-30T16:14:00Z">
+        <w:r>
+          <w:t>Cluster 2: Top seller</w:t>
+        </w:r>
+      </w:ins>
+      <w:ins w:id="1743" w:author="Seungjin Baek" w:date="2016-09-30T16:18:00Z">
+        <w:r>
+          <w:t xml:space="preserve"> (</w:t>
         </w:r>
         <w:proofErr w:type="spellStart"/>
         <w:r>
@@ -13935,12 +14069,12 @@
           <w:t xml:space="preserve"> </w:t>
         </w:r>
       </w:ins>
-      <w:ins w:id="1739" w:author="Seungjin Baek" w:date="2016-09-30T16:19:00Z">
-        <w:r>
-          <w:t>104.1</w:t>
-        </w:r>
-      </w:ins>
-      <w:ins w:id="1740" w:author="Seungjin Baek" w:date="2016-09-30T16:18:00Z">
+      <w:ins w:id="1744" w:author="Seungjin Baek" w:date="2016-09-30T16:19:00Z">
+        <w:r>
+          <w:t>691.6</w:t>
+        </w:r>
+      </w:ins>
+      <w:ins w:id="1745" w:author="Seungjin Baek" w:date="2016-09-30T16:18:00Z">
         <w:r>
           <w:t xml:space="preserve"> listing)</w:t>
         </w:r>
@@ -13949,59 +14083,12 @@
     <w:p>
       <w:pPr>
         <w:rPr>
-          <w:ins w:id="1741" w:author="Seungjin Baek" w:date="2016-09-30T16:14:00Z"/>
-        </w:rPr>
-      </w:pPr>
-      <w:ins w:id="1742" w:author="Seungjin Baek" w:date="2016-09-30T16:14:00Z">
-        <w:r>
-          <w:t>Cluster 2: Top seller</w:t>
-        </w:r>
-      </w:ins>
-      <w:ins w:id="1743" w:author="Seungjin Baek" w:date="2016-09-30T16:18:00Z">
-        <w:r>
-          <w:t xml:space="preserve"> </w:t>
-        </w:r>
-        <w:r>
-          <w:t>(</w:t>
-        </w:r>
-        <w:proofErr w:type="spellStart"/>
-        <w:r>
-          <w:t>avg</w:t>
-        </w:r>
-        <w:proofErr w:type="spellEnd"/>
-        <w:r>
-          <w:t xml:space="preserve"> </w:t>
-        </w:r>
-      </w:ins>
-      <w:ins w:id="1744" w:author="Seungjin Baek" w:date="2016-09-30T16:19:00Z">
-        <w:r>
-          <w:t>691.6</w:t>
-        </w:r>
-      </w:ins>
-      <w:ins w:id="1745" w:author="Seungjin Baek" w:date="2016-09-30T16:18:00Z">
-        <w:r>
-          <w:t xml:space="preserve"> listing)</w:t>
-        </w:r>
-      </w:ins>
-    </w:p>
-    <w:p>
-      <w:pPr>
-        <w:rPr>
           <w:ins w:id="1746" w:author="Seungjin Baek" w:date="2016-09-30T16:14:00Z"/>
         </w:rPr>
       </w:pPr>
       <w:ins w:id="1747" w:author="Seungjin Baek" w:date="2016-09-30T16:14:00Z">
         <w:r>
-          <w:t>Cluster 3</w:t>
-        </w:r>
-        <w:r>
-          <w:t xml:space="preserve">: </w:t>
-        </w:r>
-        <w:r>
-          <w:t>New</w:t>
-        </w:r>
-        <w:r>
-          <w:t xml:space="preserve"> seller</w:t>
+          <w:t>Cluster 3: New seller</w:t>
         </w:r>
       </w:ins>
       <w:ins w:id="1748" w:author="Seungjin Baek" w:date="2016-09-30T16:16:00Z">
@@ -14081,19 +14168,14 @@
       <w:pPr>
         <w:rPr>
           <w:del w:id="1756" w:author="Seungjin Baek" w:date="2016-09-30T16:03:00Z"/>
-          <w:rPrChange w:id="1757" w:author="Seungjin Baek" w:date="2016-09-30T15:40:00Z">
-            <w:rPr>
-              <w:del w:id="1758" w:author="Seungjin Baek" w:date="2016-09-30T16:03:00Z"/>
-            </w:rPr>
-          </w:rPrChange>
-        </w:rPr>
-        <w:pPrChange w:id="1759" w:author="Seungjin Baek" w:date="2016-09-30T15:40:00Z">
+        </w:rPr>
+        <w:pPrChange w:id="1757" w:author="Seungjin Baek" w:date="2016-09-30T15:40:00Z">
           <w:pPr>
             <w:pStyle w:val="Heading2"/>
           </w:pPr>
         </w:pPrChange>
       </w:pPr>
-      <w:del w:id="1760" w:author="Seungjin Baek" w:date="2016-09-30T16:03:00Z">
+      <w:del w:id="1758" w:author="Seungjin Baek" w:date="2016-09-30T16:03:00Z">
         <w:r>
           <w:delText>Free-Form Visualization</w:delText>
         </w:r>
@@ -14103,7 +14185,7 @@
       <w:pPr>
         <w:pStyle w:val="Heading2"/>
         <w:rPr>
-          <w:ins w:id="1761" w:author="Seungjin Baek" w:date="2016-09-30T15:20:00Z"/>
+          <w:ins w:id="1759" w:author="Seungjin Baek" w:date="2016-09-30T15:20:00Z"/>
         </w:rPr>
       </w:pPr>
       <w:r>
@@ -14113,45 +14195,45 @@
     <w:p>
       <w:pPr>
         <w:rPr>
-          <w:ins w:id="1762" w:author="Seungjin Baek" w:date="2016-09-30T15:23:00Z"/>
-        </w:rPr>
-        <w:pPrChange w:id="1763" w:author="Seungjin Baek" w:date="2016-09-30T15:20:00Z">
+          <w:ins w:id="1760" w:author="Seungjin Baek" w:date="2016-09-30T15:23:00Z"/>
+        </w:rPr>
+        <w:pPrChange w:id="1761" w:author="Seungjin Baek" w:date="2016-09-30T15:20:00Z">
           <w:pPr>
             <w:pStyle w:val="Heading2"/>
           </w:pPr>
         </w:pPrChange>
       </w:pPr>
+      <w:ins w:id="1762" w:author="Seungjin Baek" w:date="2016-09-30T15:20:00Z">
+        <w:r>
+          <w:t xml:space="preserve">In this project, a clustering analysis was conducted on </w:t>
+        </w:r>
+      </w:ins>
+      <w:ins w:id="1763" w:author="Seungjin Baek" w:date="2016-09-30T15:21:00Z">
+        <w:r>
+          <w:t>a</w:t>
+        </w:r>
+      </w:ins>
       <w:ins w:id="1764" w:author="Seungjin Baek" w:date="2016-09-30T15:20:00Z">
         <w:r>
-          <w:t xml:space="preserve">In this project, a clustering analysis was conducted on </w:t>
+          <w:t xml:space="preserve"> data</w:t>
         </w:r>
       </w:ins>
       <w:ins w:id="1765" w:author="Seungjin Baek" w:date="2016-09-30T15:21:00Z">
         <w:r>
-          <w:t>a</w:t>
+          <w:t>set that contains seller activities</w:t>
         </w:r>
       </w:ins>
       <w:ins w:id="1766" w:author="Seungjin Baek" w:date="2016-09-30T15:20:00Z">
         <w:r>
-          <w:t xml:space="preserve"> data</w:t>
+          <w:t xml:space="preserve"> from mobile shopping mall app</w:t>
         </w:r>
       </w:ins>
       <w:ins w:id="1767" w:author="Seungjin Baek" w:date="2016-09-30T15:21:00Z">
         <w:r>
-          <w:t>set that contains seller activities</w:t>
-        </w:r>
-      </w:ins>
-      <w:ins w:id="1768" w:author="Seungjin Baek" w:date="2016-09-30T15:20:00Z">
-        <w:r>
-          <w:t xml:space="preserve"> from mobile shopping mall app</w:t>
-        </w:r>
-      </w:ins>
-      <w:ins w:id="1769" w:author="Seungjin Baek" w:date="2016-09-30T15:21:00Z">
-        <w:r>
           <w:t xml:space="preserve">. The features of the data were </w:t>
         </w:r>
       </w:ins>
-      <w:ins w:id="1770" w:author="Seungjin Baek" w:date="2016-09-30T15:22:00Z">
+      <w:ins w:id="1768" w:author="Seungjin Baek" w:date="2016-09-30T15:22:00Z">
         <w:r>
           <w:t>processed with feature selection and dimensional reduction (PCA) and then various clustering analyses were applied.</w:t>
         </w:r>
@@ -14160,15 +14242,15 @@
     <w:p>
       <w:pPr>
         <w:rPr>
-          <w:ins w:id="1771" w:author="Seungjin Baek" w:date="2016-09-30T15:24:00Z"/>
-        </w:rPr>
-        <w:pPrChange w:id="1772" w:author="Seungjin Baek" w:date="2016-09-30T15:20:00Z">
+          <w:ins w:id="1769" w:author="Seungjin Baek" w:date="2016-09-30T15:24:00Z"/>
+        </w:rPr>
+        <w:pPrChange w:id="1770" w:author="Seungjin Baek" w:date="2016-09-30T15:20:00Z">
           <w:pPr>
             <w:pStyle w:val="Heading2"/>
           </w:pPr>
         </w:pPrChange>
       </w:pPr>
-      <w:ins w:id="1773" w:author="Seungjin Baek" w:date="2016-09-30T15:23:00Z">
+      <w:ins w:id="1771" w:author="Seungjin Baek" w:date="2016-09-30T15:23:00Z">
         <w:r>
           <w:t xml:space="preserve">The purpose of the clustering analysis is to group the sellers into four so that the company could provide appropriate customer supports for each group. </w:t>
         </w:r>
@@ -14177,9 +14259,9 @@
     <w:p>
       <w:pPr>
         <w:rPr>
-          <w:ins w:id="1774" w:author="Seungjin Baek" w:date="2016-09-30T15:24:00Z"/>
-        </w:rPr>
-        <w:pPrChange w:id="1775" w:author="Seungjin Baek" w:date="2016-09-30T15:20:00Z">
+          <w:ins w:id="1772" w:author="Seungjin Baek" w:date="2016-09-30T15:24:00Z"/>
+        </w:rPr>
+        <w:pPrChange w:id="1773" w:author="Seungjin Baek" w:date="2016-09-30T15:20:00Z">
           <w:pPr>
             <w:pStyle w:val="Heading2"/>
           </w:pPr>
@@ -14188,63 +14270,58 @@
     </w:p>
     <w:p>
       <w:pPr>
-        <w:rPr>
-          <w:rPrChange w:id="1776" w:author="Seungjin Baek" w:date="2016-09-30T15:20:00Z">
-            <w:rPr/>
-          </w:rPrChange>
-        </w:rPr>
-        <w:pPrChange w:id="1777" w:author="Seungjin Baek" w:date="2016-09-30T15:20:00Z">
+        <w:pPrChange w:id="1774" w:author="Seungjin Baek" w:date="2016-09-30T15:20:00Z">
           <w:pPr>
             <w:pStyle w:val="Heading2"/>
           </w:pPr>
         </w:pPrChange>
       </w:pPr>
-      <w:ins w:id="1778" w:author="Seungjin Baek" w:date="2016-09-30T15:24:00Z">
+      <w:ins w:id="1775" w:author="Seungjin Baek" w:date="2016-09-30T15:24:00Z">
         <w:r>
           <w:t>K-Means</w:t>
         </w:r>
       </w:ins>
-      <w:ins w:id="1779" w:author="Seungjin Baek" w:date="2016-09-30T15:26:00Z">
+      <w:ins w:id="1776" w:author="Seungjin Baek" w:date="2016-09-30T15:26:00Z">
         <w:r>
           <w:t xml:space="preserve">, DBSCAN and hierarchical clustering </w:t>
         </w:r>
       </w:ins>
-      <w:ins w:id="1780" w:author="Seungjin Baek" w:date="2016-09-30T15:24:00Z">
+      <w:ins w:id="1777" w:author="Seungjin Baek" w:date="2016-09-30T15:24:00Z">
         <w:r>
           <w:t>analys</w:t>
         </w:r>
       </w:ins>
-      <w:ins w:id="1781" w:author="Seungjin Baek" w:date="2016-09-30T15:26:00Z">
+      <w:ins w:id="1778" w:author="Seungjin Baek" w:date="2016-09-30T15:26:00Z">
         <w:r>
           <w:t>e</w:t>
         </w:r>
       </w:ins>
-      <w:ins w:id="1782" w:author="Seungjin Baek" w:date="2016-09-30T15:24:00Z">
+      <w:ins w:id="1779" w:author="Seungjin Baek" w:date="2016-09-30T15:24:00Z">
         <w:r>
           <w:t xml:space="preserve">s </w:t>
         </w:r>
       </w:ins>
-      <w:ins w:id="1783" w:author="Seungjin Baek" w:date="2016-09-30T15:26:00Z">
+      <w:ins w:id="1780" w:author="Seungjin Baek" w:date="2016-09-30T15:26:00Z">
         <w:r>
           <w:t>were applied to the dataset</w:t>
         </w:r>
       </w:ins>
+      <w:ins w:id="1781" w:author="Seungjin Baek" w:date="2016-09-30T16:03:00Z">
+        <w:r>
+          <w:t>, but the computational time for</w:t>
+        </w:r>
+      </w:ins>
+      <w:ins w:id="1782" w:author="Seungjin Baek" w:date="2016-09-30T15:26:00Z">
+        <w:r>
+          <w:t xml:space="preserve"> </w:t>
+        </w:r>
+      </w:ins>
+      <w:ins w:id="1783" w:author="Seungjin Baek" w:date="2016-09-30T15:39:00Z">
+        <w:r>
+          <w:t xml:space="preserve">DBSCAN and hierarchical clustering analyses </w:t>
+        </w:r>
+      </w:ins>
       <w:ins w:id="1784" w:author="Seungjin Baek" w:date="2016-09-30T16:03:00Z">
-        <w:r>
-          <w:t>, but the computational time for</w:t>
-        </w:r>
-      </w:ins>
-      <w:ins w:id="1785" w:author="Seungjin Baek" w:date="2016-09-30T15:26:00Z">
-        <w:r>
-          <w:t xml:space="preserve"> </w:t>
-        </w:r>
-      </w:ins>
-      <w:ins w:id="1786" w:author="Seungjin Baek" w:date="2016-09-30T15:39:00Z">
-        <w:r>
-          <w:t xml:space="preserve">DBSCAN and hierarchical clustering analyses </w:t>
-        </w:r>
-      </w:ins>
-      <w:ins w:id="1787" w:author="Seungjin Baek" w:date="2016-09-30T16:03:00Z">
         <w:r>
           <w:t xml:space="preserve">were greatly longer than K-Means and not all of 97000 dataset could be used due to the computer memory issue. </w:t>
         </w:r>
@@ -14259,52 +14336,52 @@
       </w:r>
     </w:p>
     <w:p>
-      <w:ins w:id="1788" w:author="Seungjin Baek" w:date="2016-09-30T16:04:00Z">
+      <w:ins w:id="1785" w:author="Seungjin Baek" w:date="2016-09-30T16:04:00Z">
         <w:r>
           <w:t>For a future task, the active user set</w:t>
         </w:r>
       </w:ins>
-      <w:ins w:id="1789" w:author="Seungjin Baek" w:date="2016-09-30T16:05:00Z">
+      <w:ins w:id="1786" w:author="Seungjin Baek" w:date="2016-09-30T16:05:00Z">
         <w:r>
           <w:t xml:space="preserve"> which were used for K-Means clustering analysis</w:t>
         </w:r>
       </w:ins>
-      <w:ins w:id="1790" w:author="Seungjin Baek" w:date="2016-09-30T16:04:00Z">
+      <w:ins w:id="1787" w:author="Seungjin Baek" w:date="2016-09-30T16:04:00Z">
         <w:r>
           <w:t xml:space="preserve"> could be used as a ground truth </w:t>
         </w:r>
       </w:ins>
-      <w:ins w:id="1791" w:author="Seungjin Baek" w:date="2016-09-30T16:06:00Z">
+      <w:ins w:id="1788" w:author="Seungjin Baek" w:date="2016-09-30T16:06:00Z">
         <w:r>
           <w:t>classification labels</w:t>
         </w:r>
       </w:ins>
-      <w:ins w:id="1792" w:author="Seungjin Baek" w:date="2016-09-30T16:04:00Z">
+      <w:ins w:id="1789" w:author="Seungjin Baek" w:date="2016-09-30T16:04:00Z">
         <w:r>
           <w:t xml:space="preserve"> and a </w:t>
         </w:r>
       </w:ins>
-      <w:ins w:id="1793" w:author="Seungjin Baek" w:date="2016-09-30T16:06:00Z">
+      <w:ins w:id="1790" w:author="Seungjin Baek" w:date="2016-09-30T16:06:00Z">
         <w:r>
           <w:t xml:space="preserve">new supervised </w:t>
         </w:r>
       </w:ins>
-      <w:ins w:id="1794" w:author="Seungjin Baek" w:date="2016-09-30T16:04:00Z">
+      <w:ins w:id="1791" w:author="Seungjin Baek" w:date="2016-09-30T16:04:00Z">
         <w:r>
           <w:t>classifier model could be constructed</w:t>
         </w:r>
       </w:ins>
-      <w:ins w:id="1795" w:author="Seungjin Baek" w:date="2016-09-30T16:05:00Z">
+      <w:ins w:id="1792" w:author="Seungjin Baek" w:date="2016-09-30T16:05:00Z">
         <w:r>
           <w:t xml:space="preserve">. Therefore, </w:t>
         </w:r>
       </w:ins>
-      <w:ins w:id="1796" w:author="Seungjin Baek" w:date="2016-09-30T16:04:00Z">
+      <w:ins w:id="1793" w:author="Seungjin Baek" w:date="2016-09-30T16:04:00Z">
         <w:r>
           <w:t xml:space="preserve">any future or unseen dataset can be </w:t>
         </w:r>
       </w:ins>
-      <w:ins w:id="1797" w:author="Seungjin Baek" w:date="2016-09-30T16:05:00Z">
+      <w:ins w:id="1794" w:author="Seungjin Baek" w:date="2016-09-30T16:05:00Z">
         <w:r>
           <w:t>analyzed with the classifier and a reasonable group could be predicted.</w:t>
         </w:r>
@@ -14322,7 +14399,7 @@
 
 <file path=word/comments.xml><?xml version="1.0" encoding="utf-8"?>
 <w:comments xmlns:wpc="http://schemas.microsoft.com/office/word/2010/wordprocessingCanvas" xmlns:mc="http://schemas.openxmlformats.org/markup-compatibility/2006" xmlns:o="urn:schemas-microsoft-com:office:office" xmlns:r="http://schemas.openxmlformats.org/officeDocument/2006/relationships" xmlns:m="http://schemas.openxmlformats.org/officeDocument/2006/math" xmlns:v="urn:schemas-microsoft-com:vml" xmlns:wp14="http://schemas.microsoft.com/office/word/2010/wordprocessingDrawing" xmlns:wp="http://schemas.openxmlformats.org/drawingml/2006/wordprocessingDrawing" xmlns:w10="urn:schemas-microsoft-com:office:word" xmlns:w="http://schemas.openxmlformats.org/wordprocessingml/2006/main" xmlns:w14="http://schemas.microsoft.com/office/word/2010/wordml" xmlns:wpg="http://schemas.microsoft.com/office/word/2010/wordprocessingGroup" xmlns:wpi="http://schemas.microsoft.com/office/word/2010/wordprocessingInk" xmlns:wne="http://schemas.microsoft.com/office/word/2006/wordml" xmlns:wps="http://schemas.microsoft.com/office/word/2010/wordprocessingShape" mc:Ignorable="w14 wp14">
-  <w:comment w:id="16" w:author="Seungjin Baek" w:date="2016-06-23T16:45:00Z" w:initials="sb">
+  <w:comment w:id="17" w:author="Seungjin Baek" w:date="2016-06-23T16:45:00Z" w:initials="sb">
     <w:p>
       <w:pPr>
         <w:pStyle w:val="CommentText"/>
@@ -14338,7 +14415,7 @@
       </w:r>
     </w:p>
   </w:comment>
-  <w:comment w:id="242" w:author="Seungjin Baek" w:date="2016-09-01T17:26:00Z" w:initials="sb">
+  <w:comment w:id="243" w:author="Seungjin Baek" w:date="2016-09-01T17:26:00Z" w:initials="sb">
     <w:p>
       <w:pPr>
         <w:pStyle w:val="CommentText"/>
@@ -17525,7 +17602,7 @@
 </file>
 
 <file path=customXml/itemProps1.xml><?xml version="1.0" encoding="utf-8"?>
-<ds:datastoreItem xmlns:ds="http://schemas.openxmlformats.org/officeDocument/2006/customXml" ds:itemID="{EEB492AA-4E88-4269-82FF-BA95817B9A9A}">
+<ds:datastoreItem xmlns:ds="http://schemas.openxmlformats.org/officeDocument/2006/customXml" ds:itemID="{7BC3ACA9-CD23-40CD-A3BD-AD472D86D0A2}">
   <ds:schemaRefs>
     <ds:schemaRef ds:uri="http://schemas.openxmlformats.org/officeDocument/2006/bibliography"/>
   </ds:schemaRefs>

</xml_diff>